<commit_message>
Fixed figure legends and typos
</commit_message>
<xml_diff>
--- a/manuscript/Obesity-Glucocorticoids/Endocrinology Reviewer Comments.docx
+++ b/manuscript/Obesity-Glucocorticoids/Endocrinology Reviewer Comments.docx
@@ -5,7 +5,11 @@
     <w:p>
       <w:pPr>
         <w:rPr>
-          <w:rFonts w:ascii="Times New Roman" w:eastAsia="Times New Roman" w:hAnsi="Times New Roman" w:cs="Times New Roman"/>
+          <w:rFonts w:ascii="Arial" w:eastAsia="Times New Roman" w:hAnsi="Arial" w:cs="Arial"/>
+          <w:color w:val="222222"/>
+          <w:sz w:val="19"/>
+          <w:szCs w:val="19"/>
+          <w:shd w:val="clear" w:color="auto" w:fill="FFFFFF"/>
         </w:rPr>
       </w:pPr>
       <w:r>
@@ -58,6 +62,7 @@
       <w:r>
         <w:rPr>
           <w:rFonts w:ascii="Arial" w:eastAsia="Times New Roman" w:hAnsi="Arial" w:cs="Arial"/>
+          <w:b/>
           <w:color w:val="222222"/>
           <w:sz w:val="19"/>
           <w:szCs w:val="19"/>
@@ -68,15 +73,17 @@
       <w:r>
         <w:rPr>
           <w:rFonts w:ascii="Arial" w:eastAsia="Times New Roman" w:hAnsi="Arial" w:cs="Arial"/>
-          <w:color w:val="222222"/>
-          <w:sz w:val="19"/>
-          <w:szCs w:val="19"/>
-        </w:rPr>
-        <w:br/>
-      </w:r>
-      <w:r>
-        <w:rPr>
-          <w:rFonts w:ascii="Arial" w:eastAsia="Times New Roman" w:hAnsi="Arial" w:cs="Arial"/>
+          <w:b/>
+          <w:color w:val="222222"/>
+          <w:sz w:val="19"/>
+          <w:szCs w:val="19"/>
+        </w:rPr>
+        <w:br/>
+      </w:r>
+      <w:r>
+        <w:rPr>
+          <w:rFonts w:ascii="Arial" w:eastAsia="Times New Roman" w:hAnsi="Arial" w:cs="Arial"/>
+          <w:b/>
           <w:color w:val="222222"/>
           <w:sz w:val="19"/>
           <w:szCs w:val="19"/>
@@ -87,40 +94,63 @@
       <w:r>
         <w:rPr>
           <w:rFonts w:ascii="Arial" w:eastAsia="Times New Roman" w:hAnsi="Arial" w:cs="Arial"/>
-          <w:color w:val="222222"/>
-          <w:sz w:val="19"/>
-          <w:szCs w:val="19"/>
-        </w:rPr>
-        <w:br/>
-      </w:r>
-      <w:r>
-        <w:rPr>
-          <w:rFonts w:ascii="Arial" w:eastAsia="Times New Roman" w:hAnsi="Arial" w:cs="Arial"/>
-          <w:color w:val="222222"/>
-          <w:sz w:val="19"/>
-          <w:szCs w:val="19"/>
-        </w:rPr>
-        <w:br/>
-      </w:r>
-      <w:r>
-        <w:rPr>
-          <w:rFonts w:ascii="Arial" w:eastAsia="Times New Roman" w:hAnsi="Arial" w:cs="Arial"/>
-          <w:color w:val="222222"/>
-          <w:sz w:val="19"/>
-          <w:szCs w:val="19"/>
-          <w:shd w:val="clear" w:color="auto" w:fill="FFFFFF"/>
-        </w:rPr>
-        <w:sym w:font="Symbol" w:char="F0E8"/>
-      </w:r>
-      <w:r>
-        <w:rPr>
-          <w:rFonts w:ascii="Arial" w:eastAsia="Times New Roman" w:hAnsi="Arial" w:cs="Arial"/>
-          <w:color w:val="222222"/>
-          <w:sz w:val="19"/>
-          <w:szCs w:val="19"/>
-          <w:shd w:val="clear" w:color="auto" w:fill="FFFFFF"/>
-        </w:rPr>
-        <w:t xml:space="preserve"> In order to confidently draw comparisons between the DEX-treated chow-fed versus high-fat fed groups, it is important to demonstrate that the method of DEX administration (via the drinking water) results in comparable elevations in serum DEX. There is a possibility that the exacerbated metabolic function observed in the high-fat fed mice was simply due to increased consumption of the DEX-treated drinking water in these animals. As such, a measurement of serum DEX, in both the DEX-treated chow-fed and DEX-treated high-fat fed groups should be included.</w:t>
+          <w:b/>
+          <w:color w:val="222222"/>
+          <w:sz w:val="19"/>
+          <w:szCs w:val="19"/>
+        </w:rPr>
+        <w:br/>
+      </w:r>
+      <w:r>
+        <w:rPr>
+          <w:rFonts w:ascii="Arial" w:eastAsia="Times New Roman" w:hAnsi="Arial" w:cs="Arial"/>
+          <w:color w:val="222222"/>
+          <w:sz w:val="19"/>
+          <w:szCs w:val="19"/>
+        </w:rPr>
+        <w:br/>
+      </w:r>
+      <w:r>
+        <w:rPr>
+          <w:rFonts w:ascii="Arial" w:eastAsia="Times New Roman" w:hAnsi="Arial" w:cs="Arial"/>
+          <w:color w:val="222222"/>
+          <w:sz w:val="19"/>
+          <w:szCs w:val="19"/>
+          <w:shd w:val="clear" w:color="auto" w:fill="FFFFFF"/>
+        </w:rPr>
+        <w:t>In order to confidently draw comparisons between the DEX-treated chow-fed versus high-fat fed groups, it is important to demonstrate that the method of DEX administration (via the drinking water) results in comparable elevations in serum DEX. There is a possibility that the exacerbated metabolic function observed in the high-fat fed mice was simply due to increased consumption of the DEX-treated drinking water in these animals. As such, a measurement of serum DEX, in both the DEX-treated chow-fed and DEX-treated high-fat fed groups should be included.</w:t>
+      </w:r>
+    </w:p>
+    <w:p>
+      <w:pPr>
+        <w:rPr>
+          <w:rFonts w:ascii="Arial" w:eastAsia="Times New Roman" w:hAnsi="Arial" w:cs="Arial"/>
+          <w:color w:val="222222"/>
+          <w:sz w:val="19"/>
+          <w:szCs w:val="19"/>
+          <w:shd w:val="clear" w:color="auto" w:fill="FFFFFF"/>
+        </w:rPr>
+      </w:pPr>
+    </w:p>
+    <w:p>
+      <w:pPr>
+        <w:rPr>
+          <w:rFonts w:ascii="Arial" w:eastAsia="Times New Roman" w:hAnsi="Arial" w:cs="Arial"/>
+          <w:color w:val="FF0000"/>
+          <w:sz w:val="19"/>
+          <w:szCs w:val="19"/>
+          <w:shd w:val="clear" w:color="auto" w:fill="FFFFFF"/>
+        </w:rPr>
+      </w:pPr>
+      <w:r>
+        <w:rPr>
+          <w:rFonts w:ascii="Arial" w:eastAsia="Times New Roman" w:hAnsi="Arial" w:cs="Arial"/>
+          <w:color w:val="FF0000"/>
+          <w:sz w:val="19"/>
+          <w:szCs w:val="19"/>
+          <w:shd w:val="clear" w:color="auto" w:fill="FFFFFF"/>
+        </w:rPr>
+        <w:t>Response:</w:t>
       </w:r>
       <w:r>
         <w:rPr>
@@ -159,282 +189,490 @@
         </w:rPr>
         <w:br/>
       </w:r>
-      <w:r>
-        <w:rPr>
-          <w:rFonts w:ascii="Arial" w:eastAsia="Times New Roman" w:hAnsi="Arial" w:cs="Arial"/>
-          <w:color w:val="222222"/>
-          <w:sz w:val="19"/>
-          <w:szCs w:val="19"/>
-        </w:rPr>
-        <w:br/>
-      </w:r>
-      <w:r>
-        <w:rPr>
-          <w:rFonts w:ascii="Arial" w:eastAsia="Times New Roman" w:hAnsi="Arial" w:cs="Arial"/>
-          <w:color w:val="222222"/>
-          <w:sz w:val="19"/>
-          <w:szCs w:val="19"/>
-          <w:shd w:val="clear" w:color="auto" w:fill="FFFFFF"/>
-        </w:rPr>
-        <w:sym w:font="Symbol" w:char="F0E8"/>
-      </w:r>
-      <w:r>
-        <w:rPr>
-          <w:rFonts w:ascii="Arial" w:eastAsia="Times New Roman" w:hAnsi="Arial" w:cs="Arial"/>
-          <w:color w:val="222222"/>
-          <w:sz w:val="19"/>
-          <w:szCs w:val="19"/>
-          <w:shd w:val="clear" w:color="auto" w:fill="FFFFFF"/>
-        </w:rPr>
-        <w:t xml:space="preserve"> The figures 1A, 1B, 1C and 1D appear to be mislabeled in the legend.</w:t>
-      </w:r>
-      <w:r>
-        <w:rPr>
-          <w:rFonts w:ascii="Arial" w:eastAsia="Times New Roman" w:hAnsi="Arial" w:cs="Arial"/>
-          <w:color w:val="222222"/>
-          <w:sz w:val="19"/>
-          <w:szCs w:val="19"/>
-        </w:rPr>
-        <w:br/>
-      </w:r>
-      <w:r>
-        <w:rPr>
-          <w:rFonts w:ascii="Arial" w:eastAsia="Times New Roman" w:hAnsi="Arial" w:cs="Arial"/>
-          <w:color w:val="222222"/>
-          <w:sz w:val="19"/>
-          <w:szCs w:val="19"/>
-          <w:shd w:val="clear" w:color="auto" w:fill="FFFFFF"/>
-        </w:rPr>
-        <w:t>1</w:t>
-      </w:r>
-      <w:r>
-        <w:rPr>
-          <w:rFonts w:ascii="Arial" w:eastAsia="Times New Roman" w:hAnsi="Arial" w:cs="Arial"/>
-          <w:color w:val="222222"/>
-          <w:sz w:val="19"/>
-          <w:szCs w:val="19"/>
-        </w:rPr>
-        <w:br/>
-      </w:r>
-      <w:r>
-        <w:rPr>
-          <w:rFonts w:ascii="Arial" w:eastAsia="Times New Roman" w:hAnsi="Arial" w:cs="Arial"/>
-          <w:color w:val="222222"/>
-          <w:sz w:val="19"/>
-          <w:szCs w:val="19"/>
-          <w:shd w:val="clear" w:color="auto" w:fill="FFFFFF"/>
-        </w:rPr>
-        <w:sym w:font="Symbol" w:char="F0E8"/>
-      </w:r>
-      <w:r>
-        <w:rPr>
-          <w:rFonts w:ascii="Arial" w:eastAsia="Times New Roman" w:hAnsi="Arial" w:cs="Arial"/>
-          <w:color w:val="222222"/>
-          <w:sz w:val="19"/>
-          <w:szCs w:val="19"/>
-          <w:shd w:val="clear" w:color="auto" w:fill="FFFFFF"/>
-        </w:rPr>
-        <w:t xml:space="preserve"> There are typographical errors on both lines 278 &amp; 406.</w:t>
-      </w:r>
-      <w:r>
-        <w:rPr>
-          <w:rFonts w:ascii="Arial" w:eastAsia="Times New Roman" w:hAnsi="Arial" w:cs="Arial"/>
-          <w:color w:val="222222"/>
-          <w:sz w:val="19"/>
-          <w:szCs w:val="19"/>
-        </w:rPr>
-        <w:br/>
-      </w:r>
-      <w:r>
-        <w:rPr>
-          <w:rFonts w:ascii="Arial" w:eastAsia="Times New Roman" w:hAnsi="Arial" w:cs="Arial"/>
-          <w:color w:val="222222"/>
-          <w:sz w:val="19"/>
-          <w:szCs w:val="19"/>
-        </w:rPr>
-        <w:br/>
-      </w:r>
-      <w:r>
-        <w:rPr>
-          <w:rFonts w:ascii="Arial" w:eastAsia="Times New Roman" w:hAnsi="Arial" w:cs="Arial"/>
-          <w:color w:val="222222"/>
-          <w:sz w:val="19"/>
-          <w:szCs w:val="19"/>
-        </w:rPr>
-        <w:br/>
-      </w:r>
-      <w:r>
-        <w:rPr>
-          <w:rFonts w:ascii="Arial" w:eastAsia="Times New Roman" w:hAnsi="Arial" w:cs="Arial"/>
-          <w:color w:val="222222"/>
-          <w:sz w:val="19"/>
-          <w:szCs w:val="19"/>
-        </w:rPr>
-        <w:br/>
-      </w:r>
-      <w:r>
-        <w:rPr>
-          <w:rFonts w:ascii="Arial" w:eastAsia="Times New Roman" w:hAnsi="Arial" w:cs="Arial"/>
-          <w:color w:val="222222"/>
-          <w:sz w:val="19"/>
-          <w:szCs w:val="19"/>
-          <w:shd w:val="clear" w:color="auto" w:fill="FFFFFF"/>
-        </w:rPr>
-        <w:t xml:space="preserve">Reviewer 2: Authors assessed some metabolic effects of increased glucocorticoid in combination with obesity induced by hyper-caloric feeding (in mice). Authors speculate that this combination of events is present in "many individuals". </w:t>
-      </w:r>
-      <w:proofErr w:type="gramStart"/>
-      <w:r>
-        <w:rPr>
-          <w:rFonts w:ascii="Arial" w:eastAsia="Times New Roman" w:hAnsi="Arial" w:cs="Arial"/>
-          <w:color w:val="222222"/>
-          <w:sz w:val="19"/>
-          <w:szCs w:val="19"/>
-          <w:shd w:val="clear" w:color="auto" w:fill="FFFFFF"/>
-        </w:rPr>
-        <w:t>Therefore</w:t>
-      </w:r>
-      <w:proofErr w:type="gramEnd"/>
-      <w:r>
-        <w:rPr>
-          <w:rFonts w:ascii="Arial" w:eastAsia="Times New Roman" w:hAnsi="Arial" w:cs="Arial"/>
-          <w:color w:val="222222"/>
-          <w:sz w:val="19"/>
-          <w:szCs w:val="19"/>
-          <w:shd w:val="clear" w:color="auto" w:fill="FFFFFF"/>
-        </w:rPr>
-        <w:t xml:space="preserve"> they propose that pre-clinical studies on this topic are needed. The results are very descriptive, in line with expectation, and no mechanism of action has been identified. Thus, this study is very descriptive and its results expected.</w:t>
-      </w:r>
-      <w:r>
-        <w:rPr>
-          <w:rFonts w:ascii="Arial" w:eastAsia="Times New Roman" w:hAnsi="Arial" w:cs="Arial"/>
-          <w:color w:val="222222"/>
-          <w:sz w:val="19"/>
-          <w:szCs w:val="19"/>
-        </w:rPr>
-        <w:br/>
-      </w:r>
-      <w:r>
-        <w:rPr>
-          <w:rFonts w:ascii="Arial" w:eastAsia="Times New Roman" w:hAnsi="Arial" w:cs="Arial"/>
-          <w:color w:val="222222"/>
-          <w:sz w:val="19"/>
-          <w:szCs w:val="19"/>
-        </w:rPr>
-        <w:br/>
-      </w:r>
-      <w:r>
-        <w:rPr>
-          <w:rFonts w:ascii="Arial" w:eastAsia="Times New Roman" w:hAnsi="Arial" w:cs="Arial"/>
-          <w:color w:val="222222"/>
-          <w:sz w:val="19"/>
-          <w:szCs w:val="19"/>
-          <w:shd w:val="clear" w:color="auto" w:fill="FFFFFF"/>
-        </w:rPr>
-        <w:t>Main criticisms:</w:t>
-      </w:r>
-      <w:r>
-        <w:rPr>
-          <w:rFonts w:ascii="Arial" w:eastAsia="Times New Roman" w:hAnsi="Arial" w:cs="Arial"/>
-          <w:color w:val="222222"/>
-          <w:sz w:val="19"/>
-          <w:szCs w:val="19"/>
-        </w:rPr>
-        <w:br/>
-      </w:r>
-      <w:r>
-        <w:rPr>
-          <w:rFonts w:ascii="Arial" w:eastAsia="Times New Roman" w:hAnsi="Arial" w:cs="Arial"/>
-          <w:color w:val="222222"/>
-          <w:sz w:val="19"/>
-          <w:szCs w:val="19"/>
-          <w:shd w:val="clear" w:color="auto" w:fill="FFFFFF"/>
-        </w:rPr>
-        <w:t>1) If authors wanted to mimic the clinical glucocorticoid treatment in mice, then was the increase in circulating glucocorticoid content experimentally-induced in mice comparable to the level seen in humans undergoing glucocorticoid therapy?</w:t>
-      </w:r>
-      <w:r>
-        <w:rPr>
-          <w:rFonts w:ascii="Arial" w:eastAsia="Times New Roman" w:hAnsi="Arial" w:cs="Arial"/>
-          <w:color w:val="222222"/>
-          <w:sz w:val="19"/>
-          <w:szCs w:val="19"/>
-        </w:rPr>
-        <w:br/>
-      </w:r>
-      <w:r>
-        <w:rPr>
-          <w:rFonts w:ascii="Arial" w:eastAsia="Times New Roman" w:hAnsi="Arial" w:cs="Arial"/>
-          <w:color w:val="222222"/>
-          <w:sz w:val="19"/>
-          <w:szCs w:val="19"/>
-          <w:shd w:val="clear" w:color="auto" w:fill="FFFFFF"/>
-        </w:rPr>
-        <w:t>2) What is the novelty of this study?</w:t>
-      </w:r>
-      <w:r>
-        <w:rPr>
-          <w:rFonts w:ascii="Arial" w:eastAsia="Times New Roman" w:hAnsi="Arial" w:cs="Arial"/>
-          <w:color w:val="222222"/>
-          <w:sz w:val="19"/>
-          <w:szCs w:val="19"/>
-        </w:rPr>
-        <w:br/>
-      </w:r>
-      <w:r>
-        <w:rPr>
-          <w:rFonts w:ascii="Arial" w:eastAsia="Times New Roman" w:hAnsi="Arial" w:cs="Arial"/>
-          <w:color w:val="222222"/>
-          <w:sz w:val="19"/>
-          <w:szCs w:val="19"/>
-          <w:shd w:val="clear" w:color="auto" w:fill="FFFFFF"/>
-        </w:rPr>
-        <w:t xml:space="preserve">3) Fig. 1A: In relative terms, insulin-induced changes in </w:t>
-      </w:r>
-      <w:proofErr w:type="spellStart"/>
-      <w:r>
-        <w:rPr>
-          <w:rFonts w:ascii="Arial" w:eastAsia="Times New Roman" w:hAnsi="Arial" w:cs="Arial"/>
-          <w:color w:val="222222"/>
-          <w:sz w:val="19"/>
-          <w:szCs w:val="19"/>
-          <w:shd w:val="clear" w:color="auto" w:fill="FFFFFF"/>
-        </w:rPr>
-        <w:t>glycemia</w:t>
-      </w:r>
-      <w:proofErr w:type="spellEnd"/>
-      <w:r>
-        <w:rPr>
-          <w:rFonts w:ascii="Arial" w:eastAsia="Times New Roman" w:hAnsi="Arial" w:cs="Arial"/>
-          <w:color w:val="222222"/>
-          <w:sz w:val="19"/>
-          <w:szCs w:val="19"/>
-          <w:shd w:val="clear" w:color="auto" w:fill="FFFFFF"/>
-        </w:rPr>
-        <w:t xml:space="preserve"> are similar between the 4 groups. Please, show data as percentage change over basal.</w:t>
-      </w:r>
-      <w:r>
-        <w:rPr>
-          <w:rFonts w:ascii="Arial" w:eastAsia="Times New Roman" w:hAnsi="Arial" w:cs="Arial"/>
-          <w:color w:val="222222"/>
-          <w:sz w:val="19"/>
-          <w:szCs w:val="19"/>
-        </w:rPr>
-        <w:br/>
-      </w:r>
-      <w:r>
-        <w:rPr>
-          <w:rFonts w:ascii="Arial" w:eastAsia="Times New Roman" w:hAnsi="Arial" w:cs="Arial"/>
-          <w:color w:val="222222"/>
-          <w:sz w:val="19"/>
-          <w:szCs w:val="19"/>
-          <w:shd w:val="clear" w:color="auto" w:fill="FFFFFF"/>
-        </w:rPr>
-        <w:t>4) Fig. 1C-F: What is the effect of glucocorticoid treatment on these parameters in NCD mice? Are these effects exacerbated in HFD?</w:t>
-      </w:r>
-    </w:p>
-    <w:p>
+    </w:p>
+    <w:p>
+      <w:pPr>
+        <w:pStyle w:val="ListParagraph"/>
+        <w:numPr>
+          <w:ilvl w:val="0"/>
+          <w:numId w:val="1"/>
+        </w:numPr>
+        <w:rPr>
+          <w:rFonts w:ascii="Arial" w:eastAsia="Times New Roman" w:hAnsi="Arial" w:cs="Arial"/>
+          <w:color w:val="222222"/>
+          <w:sz w:val="19"/>
+          <w:szCs w:val="19"/>
+          <w:shd w:val="clear" w:color="auto" w:fill="FFFFFF"/>
+        </w:rPr>
+      </w:pPr>
+      <w:r>
+        <w:rPr>
+          <w:rFonts w:ascii="Arial" w:eastAsia="Times New Roman" w:hAnsi="Arial" w:cs="Arial"/>
+          <w:color w:val="222222"/>
+          <w:sz w:val="19"/>
+          <w:szCs w:val="19"/>
+          <w:shd w:val="clear" w:color="auto" w:fill="FFFFFF"/>
+        </w:rPr>
+        <w:t>The figures 1A, 1B, 1C and 1D appear to be mislabeled in the legend.</w:t>
+      </w:r>
+    </w:p>
+    <w:p>
+      <w:pPr>
+        <w:pStyle w:val="ListParagraph"/>
+        <w:rPr>
+          <w:rFonts w:ascii="Arial" w:eastAsia="Times New Roman" w:hAnsi="Arial" w:cs="Arial"/>
+          <w:color w:val="FF0000"/>
+          <w:sz w:val="19"/>
+          <w:szCs w:val="19"/>
+          <w:shd w:val="clear" w:color="auto" w:fill="FFFFFF"/>
+        </w:rPr>
+      </w:pPr>
+      <w:r>
+        <w:rPr>
+          <w:rFonts w:ascii="Arial" w:eastAsia="Times New Roman" w:hAnsi="Arial" w:cs="Arial"/>
+          <w:color w:val="FF0000"/>
+          <w:sz w:val="19"/>
+          <w:szCs w:val="19"/>
+          <w:shd w:val="clear" w:color="auto" w:fill="FFFFFF"/>
+        </w:rPr>
+        <w:t>Fixed in both the legen</w:t>
+      </w:r>
+      <w:r>
+        <w:rPr>
+          <w:rFonts w:ascii="Arial" w:eastAsia="Times New Roman" w:hAnsi="Arial" w:cs="Arial"/>
+          <w:color w:val="FF0000"/>
+          <w:sz w:val="19"/>
+          <w:szCs w:val="19"/>
+          <w:shd w:val="clear" w:color="auto" w:fill="FFFFFF"/>
+        </w:rPr>
+        <w:t>ds document and main document-if you want to see what I changed please refer to fig legend document-IH</w:t>
+      </w:r>
+    </w:p>
+    <w:p>
+      <w:pPr>
+        <w:pStyle w:val="ListParagraph"/>
+        <w:numPr>
+          <w:ilvl w:val="0"/>
+          <w:numId w:val="1"/>
+        </w:numPr>
+        <w:rPr>
+          <w:rFonts w:ascii="Arial" w:eastAsia="Times New Roman" w:hAnsi="Arial" w:cs="Arial"/>
+          <w:color w:val="222222"/>
+          <w:sz w:val="19"/>
+          <w:szCs w:val="19"/>
+          <w:shd w:val="clear" w:color="auto" w:fill="FFFFFF"/>
+        </w:rPr>
+      </w:pPr>
+      <w:r>
+        <w:rPr>
+          <w:rFonts w:ascii="Arial" w:eastAsia="Times New Roman" w:hAnsi="Arial" w:cs="Arial"/>
+          <w:color w:val="222222"/>
+          <w:sz w:val="19"/>
+          <w:szCs w:val="19"/>
+          <w:shd w:val="clear" w:color="auto" w:fill="FFFFFF"/>
+        </w:rPr>
+        <w:t>There are typographical errors on both lines 278 &amp; 406.</w:t>
+      </w:r>
+      <w:r>
+        <w:rPr>
+          <w:rFonts w:ascii="Arial" w:eastAsia="Times New Roman" w:hAnsi="Arial" w:cs="Arial"/>
+          <w:color w:val="222222"/>
+          <w:sz w:val="19"/>
+          <w:szCs w:val="19"/>
+        </w:rPr>
+        <w:br/>
+      </w:r>
+      <w:r>
+        <w:rPr>
+          <w:rFonts w:ascii="Arial" w:eastAsia="Times New Roman" w:hAnsi="Arial" w:cs="Arial"/>
+          <w:color w:val="FF0000"/>
+          <w:sz w:val="19"/>
+          <w:szCs w:val="19"/>
+        </w:rPr>
+        <w:t>Fixed 278</w:t>
+      </w:r>
       <w:bookmarkStart w:id="0" w:name="_GoBack"/>
       <w:bookmarkEnd w:id="0"/>
-    </w:p>
+      <w:r>
+        <w:rPr>
+          <w:rFonts w:ascii="Arial" w:eastAsia="Times New Roman" w:hAnsi="Arial" w:cs="Arial"/>
+          <w:color w:val="222222"/>
+          <w:sz w:val="19"/>
+          <w:szCs w:val="19"/>
+        </w:rPr>
+        <w:t xml:space="preserve"> </w:t>
+      </w:r>
+      <w:r>
+        <w:rPr>
+          <w:rFonts w:ascii="Arial" w:eastAsia="Times New Roman" w:hAnsi="Arial" w:cs="Arial"/>
+          <w:color w:val="222222"/>
+          <w:sz w:val="19"/>
+          <w:szCs w:val="19"/>
+        </w:rPr>
+        <w:br/>
+      </w:r>
+      <w:r>
+        <w:rPr>
+          <w:rFonts w:ascii="Arial" w:eastAsia="Times New Roman" w:hAnsi="Arial" w:cs="Arial"/>
+          <w:color w:val="FF0000"/>
+          <w:sz w:val="19"/>
+          <w:szCs w:val="19"/>
+        </w:rPr>
+        <w:t xml:space="preserve">Do we want to use IWAT or </w:t>
+      </w:r>
+      <w:proofErr w:type="spellStart"/>
+      <w:r>
+        <w:rPr>
+          <w:rFonts w:ascii="Arial" w:eastAsia="Times New Roman" w:hAnsi="Arial" w:cs="Arial"/>
+          <w:color w:val="FF0000"/>
+          <w:sz w:val="19"/>
+          <w:szCs w:val="19"/>
+        </w:rPr>
+        <w:t>iWAT</w:t>
+      </w:r>
+      <w:proofErr w:type="spellEnd"/>
+      <w:r>
+        <w:rPr>
+          <w:rFonts w:ascii="Arial" w:eastAsia="Times New Roman" w:hAnsi="Arial" w:cs="Arial"/>
+          <w:color w:val="FF0000"/>
+          <w:sz w:val="19"/>
+          <w:szCs w:val="19"/>
+        </w:rPr>
+        <w:t>? We are inconsistent.</w:t>
+      </w:r>
+      <w:r>
+        <w:rPr>
+          <w:rFonts w:ascii="Arial" w:eastAsia="Times New Roman" w:hAnsi="Arial" w:cs="Arial"/>
+          <w:color w:val="FF0000"/>
+          <w:sz w:val="19"/>
+          <w:szCs w:val="19"/>
+        </w:rPr>
+        <w:br/>
+      </w:r>
+      <w:r>
+        <w:rPr>
+          <w:rFonts w:ascii="Arial" w:eastAsia="Times New Roman" w:hAnsi="Arial" w:cs="Arial"/>
+          <w:color w:val="222222"/>
+          <w:sz w:val="19"/>
+          <w:szCs w:val="19"/>
+        </w:rPr>
+        <w:br/>
+      </w:r>
+      <w:r>
+        <w:rPr>
+          <w:rFonts w:ascii="Arial" w:eastAsia="Times New Roman" w:hAnsi="Arial" w:cs="Arial"/>
+          <w:b/>
+          <w:color w:val="222222"/>
+          <w:sz w:val="19"/>
+          <w:szCs w:val="19"/>
+          <w:shd w:val="clear" w:color="auto" w:fill="FFFFFF"/>
+        </w:rPr>
+        <w:t xml:space="preserve">Reviewer 2: Authors assessed some metabolic effects of increased glucocorticoid in combination with obesity induced by hyper-caloric feeding (in mice). Authors speculate that this combination of events is present in "many individuals". </w:t>
+      </w:r>
+      <w:proofErr w:type="gramStart"/>
+      <w:r>
+        <w:rPr>
+          <w:rFonts w:ascii="Arial" w:eastAsia="Times New Roman" w:hAnsi="Arial" w:cs="Arial"/>
+          <w:b/>
+          <w:color w:val="222222"/>
+          <w:sz w:val="19"/>
+          <w:szCs w:val="19"/>
+          <w:shd w:val="clear" w:color="auto" w:fill="FFFFFF"/>
+        </w:rPr>
+        <w:t>Therefore</w:t>
+      </w:r>
+      <w:proofErr w:type="gramEnd"/>
+      <w:r>
+        <w:rPr>
+          <w:rFonts w:ascii="Arial" w:eastAsia="Times New Roman" w:hAnsi="Arial" w:cs="Arial"/>
+          <w:b/>
+          <w:color w:val="222222"/>
+          <w:sz w:val="19"/>
+          <w:szCs w:val="19"/>
+          <w:shd w:val="clear" w:color="auto" w:fill="FFFFFF"/>
+        </w:rPr>
+        <w:t xml:space="preserve"> they propose that pre-clinical studies on this topic are needed. The results are very descriptive, in line with expectation, and no mechanism of action has been identified. Thus, this study is very descriptive and its results expected.</w:t>
+      </w:r>
+      <w:r>
+        <w:rPr>
+          <w:rFonts w:ascii="Arial" w:eastAsia="Times New Roman" w:hAnsi="Arial" w:cs="Arial"/>
+          <w:color w:val="222222"/>
+          <w:sz w:val="19"/>
+          <w:szCs w:val="19"/>
+        </w:rPr>
+        <w:br/>
+      </w:r>
+      <w:r>
+        <w:rPr>
+          <w:rFonts w:ascii="Arial" w:eastAsia="Times New Roman" w:hAnsi="Arial" w:cs="Arial"/>
+          <w:color w:val="222222"/>
+          <w:sz w:val="19"/>
+          <w:szCs w:val="19"/>
+        </w:rPr>
+        <w:br/>
+      </w:r>
+      <w:r>
+        <w:rPr>
+          <w:rFonts w:ascii="Arial" w:eastAsia="Times New Roman" w:hAnsi="Arial" w:cs="Arial"/>
+          <w:color w:val="222222"/>
+          <w:sz w:val="19"/>
+          <w:szCs w:val="19"/>
+          <w:shd w:val="clear" w:color="auto" w:fill="FFFFFF"/>
+        </w:rPr>
+        <w:t>Main criticisms:</w:t>
+      </w:r>
+      <w:r>
+        <w:rPr>
+          <w:rFonts w:ascii="Arial" w:eastAsia="Times New Roman" w:hAnsi="Arial" w:cs="Arial"/>
+          <w:color w:val="222222"/>
+          <w:sz w:val="19"/>
+          <w:szCs w:val="19"/>
+        </w:rPr>
+        <w:br/>
+      </w:r>
+      <w:r>
+        <w:rPr>
+          <w:rFonts w:ascii="Arial" w:eastAsia="Times New Roman" w:hAnsi="Arial" w:cs="Arial"/>
+          <w:color w:val="222222"/>
+          <w:sz w:val="19"/>
+          <w:szCs w:val="19"/>
+          <w:shd w:val="clear" w:color="auto" w:fill="FFFFFF"/>
+        </w:rPr>
+        <w:t>1) If authors wanted to mimic the clinical glucocorticoid treatment in mice, then was the increase in circulating glucocorticoid content experimentally-induced in mice comparable to the level seen in humans undergoing glucocorticoid therapy?</w:t>
+      </w:r>
+    </w:p>
+    <w:p>
+      <w:pPr>
+        <w:rPr>
+          <w:rFonts w:ascii="Arial" w:eastAsia="Times New Roman" w:hAnsi="Arial" w:cs="Arial"/>
+          <w:color w:val="222222"/>
+          <w:sz w:val="19"/>
+          <w:szCs w:val="19"/>
+          <w:shd w:val="clear" w:color="auto" w:fill="FFFFFF"/>
+        </w:rPr>
+      </w:pPr>
+    </w:p>
+    <w:p>
+      <w:pPr>
+        <w:rPr>
+          <w:rFonts w:ascii="Arial" w:eastAsia="Times New Roman" w:hAnsi="Arial" w:cs="Arial"/>
+          <w:color w:val="FF0000"/>
+          <w:sz w:val="19"/>
+          <w:szCs w:val="19"/>
+          <w:shd w:val="clear" w:color="auto" w:fill="FFFFFF"/>
+        </w:rPr>
+      </w:pPr>
+      <w:r>
+        <w:rPr>
+          <w:rFonts w:ascii="Arial" w:eastAsia="Times New Roman" w:hAnsi="Arial" w:cs="Arial"/>
+          <w:color w:val="FF0000"/>
+          <w:sz w:val="19"/>
+          <w:szCs w:val="19"/>
+          <w:shd w:val="clear" w:color="auto" w:fill="FFFFFF"/>
+        </w:rPr>
+        <w:t>Response:</w:t>
+      </w:r>
+    </w:p>
+    <w:p>
+      <w:pPr>
+        <w:rPr>
+          <w:rFonts w:ascii="Arial" w:eastAsia="Times New Roman" w:hAnsi="Arial" w:cs="Arial"/>
+          <w:color w:val="222222"/>
+          <w:sz w:val="19"/>
+          <w:szCs w:val="19"/>
+          <w:shd w:val="clear" w:color="auto" w:fill="FFFFFF"/>
+        </w:rPr>
+      </w:pPr>
+      <w:r>
+        <w:rPr>
+          <w:rFonts w:ascii="Arial" w:eastAsia="Times New Roman" w:hAnsi="Arial" w:cs="Arial"/>
+          <w:color w:val="222222"/>
+          <w:sz w:val="19"/>
+          <w:szCs w:val="19"/>
+        </w:rPr>
+        <w:br/>
+      </w:r>
+      <w:r>
+        <w:rPr>
+          <w:rFonts w:ascii="Arial" w:eastAsia="Times New Roman" w:hAnsi="Arial" w:cs="Arial"/>
+          <w:color w:val="222222"/>
+          <w:sz w:val="19"/>
+          <w:szCs w:val="19"/>
+          <w:shd w:val="clear" w:color="auto" w:fill="FFFFFF"/>
+        </w:rPr>
+        <w:t>2) What is the novelty of this study?</w:t>
+      </w:r>
+    </w:p>
+    <w:p>
+      <w:pPr>
+        <w:rPr>
+          <w:rFonts w:ascii="Arial" w:eastAsia="Times New Roman" w:hAnsi="Arial" w:cs="Arial"/>
+          <w:color w:val="222222"/>
+          <w:sz w:val="19"/>
+          <w:szCs w:val="19"/>
+          <w:shd w:val="clear" w:color="auto" w:fill="FFFFFF"/>
+        </w:rPr>
+      </w:pPr>
+    </w:p>
+    <w:p>
+      <w:pPr>
+        <w:rPr>
+          <w:rFonts w:ascii="Arial" w:eastAsia="Times New Roman" w:hAnsi="Arial" w:cs="Arial"/>
+          <w:color w:val="FF0000"/>
+          <w:sz w:val="19"/>
+          <w:szCs w:val="19"/>
+          <w:shd w:val="clear" w:color="auto" w:fill="FFFFFF"/>
+        </w:rPr>
+      </w:pPr>
+      <w:r>
+        <w:rPr>
+          <w:rFonts w:ascii="Arial" w:eastAsia="Times New Roman" w:hAnsi="Arial" w:cs="Arial"/>
+          <w:color w:val="FF0000"/>
+          <w:sz w:val="19"/>
+          <w:szCs w:val="19"/>
+          <w:shd w:val="clear" w:color="auto" w:fill="FFFFFF"/>
+        </w:rPr>
+        <w:t>Response:</w:t>
+      </w:r>
+    </w:p>
+    <w:p>
+      <w:pPr>
+        <w:rPr>
+          <w:rFonts w:ascii="Arial" w:eastAsia="Times New Roman" w:hAnsi="Arial" w:cs="Arial"/>
+          <w:color w:val="222222"/>
+          <w:sz w:val="19"/>
+          <w:szCs w:val="19"/>
+          <w:shd w:val="clear" w:color="auto" w:fill="FFFFFF"/>
+        </w:rPr>
+      </w:pPr>
+    </w:p>
+    <w:p>
+      <w:pPr>
+        <w:rPr>
+          <w:rFonts w:ascii="Arial" w:eastAsia="Times New Roman" w:hAnsi="Arial" w:cs="Arial"/>
+          <w:color w:val="222222"/>
+          <w:sz w:val="19"/>
+          <w:szCs w:val="19"/>
+          <w:shd w:val="clear" w:color="auto" w:fill="FFFFFF"/>
+        </w:rPr>
+      </w:pPr>
+      <w:r>
+        <w:rPr>
+          <w:rFonts w:ascii="Arial" w:eastAsia="Times New Roman" w:hAnsi="Arial" w:cs="Arial"/>
+          <w:color w:val="222222"/>
+          <w:sz w:val="19"/>
+          <w:szCs w:val="19"/>
+          <w:shd w:val="clear" w:color="auto" w:fill="FFFFFF"/>
+        </w:rPr>
+        <w:t xml:space="preserve">3) Fig. 1A: In relative terms, insulin-induced changes in </w:t>
+      </w:r>
+      <w:proofErr w:type="spellStart"/>
+      <w:r>
+        <w:rPr>
+          <w:rFonts w:ascii="Arial" w:eastAsia="Times New Roman" w:hAnsi="Arial" w:cs="Arial"/>
+          <w:color w:val="222222"/>
+          <w:sz w:val="19"/>
+          <w:szCs w:val="19"/>
+          <w:shd w:val="clear" w:color="auto" w:fill="FFFFFF"/>
+        </w:rPr>
+        <w:t>glycemia</w:t>
+      </w:r>
+      <w:proofErr w:type="spellEnd"/>
+      <w:r>
+        <w:rPr>
+          <w:rFonts w:ascii="Arial" w:eastAsia="Times New Roman" w:hAnsi="Arial" w:cs="Arial"/>
+          <w:color w:val="222222"/>
+          <w:sz w:val="19"/>
+          <w:szCs w:val="19"/>
+          <w:shd w:val="clear" w:color="auto" w:fill="FFFFFF"/>
+        </w:rPr>
+        <w:t xml:space="preserve"> are similar between the 4 groups. Please, show data as percentage change over basal.</w:t>
+      </w:r>
+    </w:p>
+    <w:p>
+      <w:pPr>
+        <w:rPr>
+          <w:rFonts w:ascii="Arial" w:eastAsia="Times New Roman" w:hAnsi="Arial" w:cs="Arial"/>
+          <w:color w:val="222222"/>
+          <w:sz w:val="19"/>
+          <w:szCs w:val="19"/>
+          <w:shd w:val="clear" w:color="auto" w:fill="FFFFFF"/>
+        </w:rPr>
+      </w:pPr>
+    </w:p>
+    <w:p>
+      <w:pPr>
+        <w:rPr>
+          <w:rFonts w:ascii="Arial" w:eastAsia="Times New Roman" w:hAnsi="Arial" w:cs="Arial"/>
+          <w:color w:val="FF0000"/>
+          <w:sz w:val="19"/>
+          <w:szCs w:val="19"/>
+          <w:shd w:val="clear" w:color="auto" w:fill="FFFFFF"/>
+        </w:rPr>
+      </w:pPr>
+      <w:r>
+        <w:rPr>
+          <w:rFonts w:ascii="Arial" w:eastAsia="Times New Roman" w:hAnsi="Arial" w:cs="Arial"/>
+          <w:color w:val="FF0000"/>
+          <w:sz w:val="19"/>
+          <w:szCs w:val="19"/>
+          <w:shd w:val="clear" w:color="auto" w:fill="FFFFFF"/>
+        </w:rPr>
+        <w:t>Response:</w:t>
+      </w:r>
+    </w:p>
+    <w:p>
+      <w:pPr>
+        <w:rPr>
+          <w:rFonts w:ascii="Arial" w:eastAsia="Times New Roman" w:hAnsi="Arial" w:cs="Arial"/>
+          <w:color w:val="222222"/>
+          <w:sz w:val="19"/>
+          <w:szCs w:val="19"/>
+        </w:rPr>
+      </w:pPr>
+      <w:r>
+        <w:rPr>
+          <w:rFonts w:ascii="Arial" w:eastAsia="Times New Roman" w:hAnsi="Arial" w:cs="Arial"/>
+          <w:color w:val="222222"/>
+          <w:sz w:val="19"/>
+          <w:szCs w:val="19"/>
+        </w:rPr>
+        <w:br/>
+      </w:r>
+      <w:r>
+        <w:rPr>
+          <w:rFonts w:ascii="Arial" w:eastAsia="Times New Roman" w:hAnsi="Arial" w:cs="Arial"/>
+          <w:color w:val="222222"/>
+          <w:sz w:val="19"/>
+          <w:szCs w:val="19"/>
+          <w:shd w:val="clear" w:color="auto" w:fill="FFFFFF"/>
+        </w:rPr>
+        <w:t>4) Fig. 1C-F: What is the effect of glucocorticoid treatment on these parameters in NCD mice? Are these effects exacerbated in HFD?</w:t>
+      </w:r>
+    </w:p>
+    <w:p/>
+    <w:p>
+      <w:pPr>
+        <w:rPr>
+          <w:rFonts w:ascii="Arial" w:eastAsia="Times New Roman" w:hAnsi="Arial" w:cs="Arial"/>
+          <w:color w:val="FF0000"/>
+          <w:sz w:val="19"/>
+          <w:szCs w:val="19"/>
+          <w:shd w:val="clear" w:color="auto" w:fill="FFFFFF"/>
+        </w:rPr>
+      </w:pPr>
+      <w:r>
+        <w:rPr>
+          <w:rFonts w:ascii="Arial" w:eastAsia="Times New Roman" w:hAnsi="Arial" w:cs="Arial"/>
+          <w:color w:val="FF0000"/>
+          <w:sz w:val="19"/>
+          <w:szCs w:val="19"/>
+          <w:shd w:val="clear" w:color="auto" w:fill="FFFFFF"/>
+        </w:rPr>
+        <w:t>Response:</w:t>
+      </w:r>
+    </w:p>
+    <w:p/>
     <w:sectPr>
       <w:pgSz w:w="12240" w:h="15840"/>
       <w:pgMar w:top="1440" w:right="1440" w:bottom="1440" w:left="1440" w:header="720" w:footer="720" w:gutter="0"/>
@@ -443,6 +681,103 @@
     </w:sectPr>
   </w:body>
 </w:document>
+</file>
+
+<file path=word/numbering.xml><?xml version="1.0" encoding="utf-8"?>
+<w:numbering xmlns:wpc="http://schemas.microsoft.com/office/word/2010/wordprocessingCanvas" xmlns:mo="http://schemas.microsoft.com/office/mac/office/2008/main" xmlns:mc="http://schemas.openxmlformats.org/markup-compatibility/2006" xmlns:mv="urn:schemas-microsoft-com:mac:vml" xmlns:o="urn:schemas-microsoft-com:office:office" xmlns:r="http://schemas.openxmlformats.org/officeDocument/2006/relationships" xmlns:m="http://schemas.openxmlformats.org/officeDocument/2006/math" xmlns:v="urn:schemas-microsoft-com:vml" xmlns:wp14="http://schemas.microsoft.com/office/word/2010/wordprocessingDrawing" xmlns:wp="http://schemas.openxmlformats.org/drawingml/2006/wordprocessingDrawing" xmlns:w10="urn:schemas-microsoft-com:office:word" xmlns:w="http://schemas.openxmlformats.org/wordprocessingml/2006/main" xmlns:w14="http://schemas.microsoft.com/office/word/2010/wordml" xmlns:w15="http://schemas.microsoft.com/office/word/2012/wordml" xmlns:wpg="http://schemas.microsoft.com/office/word/2010/wordprocessingGroup" xmlns:wpi="http://schemas.microsoft.com/office/word/2010/wordprocessingInk" xmlns:wne="http://schemas.microsoft.com/office/word/2006/wordml" xmlns:wps="http://schemas.microsoft.com/office/word/2010/wordprocessingShape" mc:Ignorable="w14 w15 wp14">
+  <w:abstractNum w:abstractNumId="0">
+    <w:nsid w:val="7DCA0184"/>
+    <w:multiLevelType w:val="hybridMultilevel"/>
+    <w:tmpl w:val="22D4A308"/>
+    <w:lvl w:ilvl="0" w:tplc="04090011">
+      <w:start w:val="1"/>
+      <w:numFmt w:val="decimal"/>
+      <w:lvlText w:val="%1)"/>
+      <w:lvlJc w:val="left"/>
+      <w:pPr>
+        <w:ind w:left="720" w:hanging="360"/>
+      </w:pPr>
+      <w:rPr>
+        <w:rFonts w:hint="default"/>
+      </w:rPr>
+    </w:lvl>
+    <w:lvl w:ilvl="1" w:tplc="04090019" w:tentative="1">
+      <w:start w:val="1"/>
+      <w:numFmt w:val="lowerLetter"/>
+      <w:lvlText w:val="%2."/>
+      <w:lvlJc w:val="left"/>
+      <w:pPr>
+        <w:ind w:left="1440" w:hanging="360"/>
+      </w:pPr>
+    </w:lvl>
+    <w:lvl w:ilvl="2" w:tplc="0409001B" w:tentative="1">
+      <w:start w:val="1"/>
+      <w:numFmt w:val="lowerRoman"/>
+      <w:lvlText w:val="%3."/>
+      <w:lvlJc w:val="right"/>
+      <w:pPr>
+        <w:ind w:left="2160" w:hanging="180"/>
+      </w:pPr>
+    </w:lvl>
+    <w:lvl w:ilvl="3" w:tplc="0409000F" w:tentative="1">
+      <w:start w:val="1"/>
+      <w:numFmt w:val="decimal"/>
+      <w:lvlText w:val="%4."/>
+      <w:lvlJc w:val="left"/>
+      <w:pPr>
+        <w:ind w:left="2880" w:hanging="360"/>
+      </w:pPr>
+    </w:lvl>
+    <w:lvl w:ilvl="4" w:tplc="04090019" w:tentative="1">
+      <w:start w:val="1"/>
+      <w:numFmt w:val="lowerLetter"/>
+      <w:lvlText w:val="%5."/>
+      <w:lvlJc w:val="left"/>
+      <w:pPr>
+        <w:ind w:left="3600" w:hanging="360"/>
+      </w:pPr>
+    </w:lvl>
+    <w:lvl w:ilvl="5" w:tplc="0409001B" w:tentative="1">
+      <w:start w:val="1"/>
+      <w:numFmt w:val="lowerRoman"/>
+      <w:lvlText w:val="%6."/>
+      <w:lvlJc w:val="right"/>
+      <w:pPr>
+        <w:ind w:left="4320" w:hanging="180"/>
+      </w:pPr>
+    </w:lvl>
+    <w:lvl w:ilvl="6" w:tplc="0409000F" w:tentative="1">
+      <w:start w:val="1"/>
+      <w:numFmt w:val="decimal"/>
+      <w:lvlText w:val="%7."/>
+      <w:lvlJc w:val="left"/>
+      <w:pPr>
+        <w:ind w:left="5040" w:hanging="360"/>
+      </w:pPr>
+    </w:lvl>
+    <w:lvl w:ilvl="7" w:tplc="04090019" w:tentative="1">
+      <w:start w:val="1"/>
+      <w:numFmt w:val="lowerLetter"/>
+      <w:lvlText w:val="%8."/>
+      <w:lvlJc w:val="left"/>
+      <w:pPr>
+        <w:ind w:left="5760" w:hanging="360"/>
+      </w:pPr>
+    </w:lvl>
+    <w:lvl w:ilvl="8" w:tplc="0409001B" w:tentative="1">
+      <w:start w:val="1"/>
+      <w:numFmt w:val="lowerRoman"/>
+      <w:lvlText w:val="%9."/>
+      <w:lvlJc w:val="right"/>
+      <w:pPr>
+        <w:ind w:left="6480" w:hanging="180"/>
+      </w:pPr>
+    </w:lvl>
+  </w:abstractNum>
+  <w:num w:numId="1">
+    <w:abstractNumId w:val="0"/>
+  </w:num>
+</w:numbering>
 </file>
 
 <file path=word/styles.xml><?xml version="1.0" encoding="utf-8"?>
@@ -873,6 +1208,17 @@
     <w:semiHidden/>
     <w:unhideWhenUsed/>
   </w:style>
+  <w:style w:type="paragraph" w:styleId="ListParagraph">
+    <w:name w:val="List Paragraph"/>
+    <w:basedOn w:val="Normal"/>
+    <w:uiPriority w:val="34"/>
+    <w:qFormat/>
+    <w:rsid w:val="008B31DB"/>
+    <w:pPr>
+      <w:ind w:left="720"/>
+      <w:contextualSpacing/>
+    </w:pPr>
+  </w:style>
 </w:styles>
 </file>
 

</xml_diff>

<commit_message>
changed IWAT to iWAT in fig leg and main document
</commit_message>
<xml_diff>
--- a/manuscript/Obesity-Glucocorticoids/Endocrinology Reviewer Comments.docx
+++ b/manuscript/Obesity-Glucocorticoids/Endocrinology Reviewer Comments.docx
@@ -291,6 +291,15 @@
         </w:rPr>
         <w:t>Fixed 278</w:t>
       </w:r>
+      <w:r>
+        <w:rPr>
+          <w:rFonts w:ascii="Arial" w:eastAsia="Times New Roman" w:hAnsi="Arial" w:cs="Arial"/>
+          <w:color w:val="FF0000"/>
+          <w:sz w:val="19"/>
+          <w:szCs w:val="19"/>
+        </w:rPr>
+        <w:t>, removed sentence with typo in 406 as it regarded patients (acknowledgements)</w:t>
+      </w:r>
       <w:bookmarkStart w:id="0" w:name="_GoBack"/>
       <w:bookmarkEnd w:id="0"/>
       <w:r>
@@ -301,44 +310,6 @@
           <w:szCs w:val="19"/>
         </w:rPr>
         <w:t xml:space="preserve"> </w:t>
-      </w:r>
-      <w:r>
-        <w:rPr>
-          <w:rFonts w:ascii="Arial" w:eastAsia="Times New Roman" w:hAnsi="Arial" w:cs="Arial"/>
-          <w:color w:val="222222"/>
-          <w:sz w:val="19"/>
-          <w:szCs w:val="19"/>
-        </w:rPr>
-        <w:br/>
-      </w:r>
-      <w:r>
-        <w:rPr>
-          <w:rFonts w:ascii="Arial" w:eastAsia="Times New Roman" w:hAnsi="Arial" w:cs="Arial"/>
-          <w:color w:val="FF0000"/>
-          <w:sz w:val="19"/>
-          <w:szCs w:val="19"/>
-        </w:rPr>
-        <w:t xml:space="preserve">Do we want to use IWAT or </w:t>
-      </w:r>
-      <w:proofErr w:type="spellStart"/>
-      <w:r>
-        <w:rPr>
-          <w:rFonts w:ascii="Arial" w:eastAsia="Times New Roman" w:hAnsi="Arial" w:cs="Arial"/>
-          <w:color w:val="FF0000"/>
-          <w:sz w:val="19"/>
-          <w:szCs w:val="19"/>
-        </w:rPr>
-        <w:t>iWAT</w:t>
-      </w:r>
-      <w:proofErr w:type="spellEnd"/>
-      <w:r>
-        <w:rPr>
-          <w:rFonts w:ascii="Arial" w:eastAsia="Times New Roman" w:hAnsi="Arial" w:cs="Arial"/>
-          <w:color w:val="FF0000"/>
-          <w:sz w:val="19"/>
-          <w:szCs w:val="19"/>
-        </w:rPr>
-        <w:t>? We are inconsistent.</w:t>
       </w:r>
       <w:r>
         <w:rPr>

</xml_diff>

<commit_message>
Responded to second reviewer's comments 3 and 4
</commit_message>
<xml_diff>
--- a/manuscript/Obesity-Glucocorticoids/Endocrinology Reviewer Comments.docx
+++ b/manuscript/Obesity-Glucocorticoids/Endocrinology Reviewer Comments.docx
@@ -151,6 +151,16 @@
           <w:shd w:val="clear" w:color="auto" w:fill="FFFFFF"/>
         </w:rPr>
         <w:t>Response:</w:t>
+      </w:r>
+      <w:r>
+        <w:rPr>
+          <w:rFonts w:ascii="Arial" w:eastAsia="Times New Roman" w:hAnsi="Arial" w:cs="Arial"/>
+          <w:color w:val="FF0000"/>
+          <w:sz w:val="19"/>
+          <w:szCs w:val="19"/>
+          <w:shd w:val="clear" w:color="auto" w:fill="FFFFFF"/>
+        </w:rPr>
+        <w:t xml:space="preserve"> waiting for data</w:t>
       </w:r>
       <w:r>
         <w:rPr>
@@ -300,8 +310,6 @@
         </w:rPr>
         <w:t>, removed sentence with typo in 406 as it regarded patients (acknowledgements)</w:t>
       </w:r>
-      <w:bookmarkStart w:id="0" w:name="_GoBack"/>
-      <w:bookmarkEnd w:id="0"/>
       <w:r>
         <w:rPr>
           <w:rFonts w:ascii="Arial" w:eastAsia="Times New Roman" w:hAnsi="Arial" w:cs="Arial"/>
@@ -338,31 +346,7 @@
           <w:szCs w:val="19"/>
           <w:shd w:val="clear" w:color="auto" w:fill="FFFFFF"/>
         </w:rPr>
-        <w:t xml:space="preserve">Reviewer 2: Authors assessed some metabolic effects of increased glucocorticoid in combination with obesity induced by hyper-caloric feeding (in mice). Authors speculate that this combination of events is present in "many individuals". </w:t>
-      </w:r>
-      <w:proofErr w:type="gramStart"/>
-      <w:r>
-        <w:rPr>
-          <w:rFonts w:ascii="Arial" w:eastAsia="Times New Roman" w:hAnsi="Arial" w:cs="Arial"/>
-          <w:b/>
-          <w:color w:val="222222"/>
-          <w:sz w:val="19"/>
-          <w:szCs w:val="19"/>
-          <w:shd w:val="clear" w:color="auto" w:fill="FFFFFF"/>
-        </w:rPr>
-        <w:t>Therefore</w:t>
-      </w:r>
-      <w:proofErr w:type="gramEnd"/>
-      <w:r>
-        <w:rPr>
-          <w:rFonts w:ascii="Arial" w:eastAsia="Times New Roman" w:hAnsi="Arial" w:cs="Arial"/>
-          <w:b/>
-          <w:color w:val="222222"/>
-          <w:sz w:val="19"/>
-          <w:szCs w:val="19"/>
-          <w:shd w:val="clear" w:color="auto" w:fill="FFFFFF"/>
-        </w:rPr>
-        <w:t xml:space="preserve"> they propose that pre-clinical studies on this topic are needed. The results are very descriptive, in line with expectation, and no mechanism of action has been identified. Thus, this study is very descriptive and its results expected.</w:t>
+        <w:t>Reviewer 2: Authors assessed some metabolic effects of increased glucocorticoid in combination with obesity induced by hyper-caloric feeding (in mice). Authors speculate that this combination of events is present in "many individuals". Therefore they propose that pre-clinical studies on this topic are needed. The results are very descriptive, in line with expectation, and no mechanism of action has been identified. Thus, this study is very descriptive and its results expected.</w:t>
       </w:r>
       <w:r>
         <w:rPr>
@@ -535,29 +519,7 @@
           <w:szCs w:val="19"/>
           <w:shd w:val="clear" w:color="auto" w:fill="FFFFFF"/>
         </w:rPr>
-        <w:t xml:space="preserve">3) Fig. 1A: In relative terms, insulin-induced changes in </w:t>
-      </w:r>
-      <w:proofErr w:type="spellStart"/>
-      <w:r>
-        <w:rPr>
-          <w:rFonts w:ascii="Arial" w:eastAsia="Times New Roman" w:hAnsi="Arial" w:cs="Arial"/>
-          <w:color w:val="222222"/>
-          <w:sz w:val="19"/>
-          <w:szCs w:val="19"/>
-          <w:shd w:val="clear" w:color="auto" w:fill="FFFFFF"/>
-        </w:rPr>
-        <w:t>glycemia</w:t>
-      </w:r>
-      <w:proofErr w:type="spellEnd"/>
-      <w:r>
-        <w:rPr>
-          <w:rFonts w:ascii="Arial" w:eastAsia="Times New Roman" w:hAnsi="Arial" w:cs="Arial"/>
-          <w:color w:val="222222"/>
-          <w:sz w:val="19"/>
-          <w:szCs w:val="19"/>
-          <w:shd w:val="clear" w:color="auto" w:fill="FFFFFF"/>
-        </w:rPr>
-        <w:t xml:space="preserve"> are similar between the 4 groups. Please, show data as percentage change over basal.</w:t>
+        <w:t>3) Fig. 1A: In relative terms, insulin-induced changes in glycemia are similar between the 4 groups. Please, show data as percentage change over basal.</w:t>
       </w:r>
     </w:p>
     <w:p>
@@ -591,6 +553,188 @@
         </w:rPr>
         <w:t>Response:</w:t>
       </w:r>
+      <w:r>
+        <w:rPr>
+          <w:rFonts w:ascii="Arial" w:eastAsia="Times New Roman" w:hAnsi="Arial" w:cs="Arial"/>
+          <w:color w:val="FF0000"/>
+          <w:sz w:val="19"/>
+          <w:szCs w:val="19"/>
+          <w:shd w:val="clear" w:color="auto" w:fill="FFFFFF"/>
+        </w:rPr>
+        <w:t xml:space="preserve"> </w:t>
+      </w:r>
+      <w:r>
+        <w:rPr>
+          <w:rFonts w:ascii="Arial" w:eastAsia="Times New Roman" w:hAnsi="Arial" w:cs="Arial"/>
+          <w:color w:val="FF0000"/>
+          <w:sz w:val="19"/>
+          <w:szCs w:val="19"/>
+          <w:shd w:val="clear" w:color="auto" w:fill="FFFFFF"/>
+        </w:rPr>
+        <w:t>Dexamethasone leads lower glucose clearance in both lean and obese mice; however, in the lean mice this difference is not significant between the treatment groups. It is important to note that the insulin dose was high (2.5</w:t>
+      </w:r>
+      <w:r>
+        <w:rPr>
+          <w:rFonts w:ascii="Arial" w:eastAsia="Times New Roman" w:hAnsi="Arial" w:cs="Arial"/>
+          <w:color w:val="FF0000"/>
+          <w:sz w:val="19"/>
+          <w:szCs w:val="19"/>
+          <w:shd w:val="clear" w:color="auto" w:fill="FFFFFF"/>
+        </w:rPr>
+        <w:t xml:space="preserve"> </w:t>
+      </w:r>
+      <w:r>
+        <w:rPr>
+          <w:rFonts w:ascii="Arial" w:eastAsia="Times New Roman" w:hAnsi="Arial" w:cs="Arial"/>
+          <w:color w:val="FF0000"/>
+          <w:sz w:val="19"/>
+          <w:szCs w:val="19"/>
+          <w:shd w:val="clear" w:color="auto" w:fill="FFFFFF"/>
+        </w:rPr>
+        <w:t xml:space="preserve">U/kg; </w:t>
+      </w:r>
+      <w:r>
+        <w:rPr>
+          <w:rFonts w:ascii="Arial" w:eastAsia="Times New Roman" w:hAnsi="Arial" w:cs="Arial"/>
+          <w:color w:val="FF0000"/>
+          <w:sz w:val="19"/>
+          <w:szCs w:val="19"/>
+          <w:shd w:val="clear" w:color="auto" w:fill="FFFFFF"/>
+        </w:rPr>
+        <w:t>generally,</w:t>
+      </w:r>
+      <w:r>
+        <w:rPr>
+          <w:rFonts w:ascii="Arial" w:eastAsia="Times New Roman" w:hAnsi="Arial" w:cs="Arial"/>
+          <w:color w:val="FF0000"/>
+          <w:sz w:val="19"/>
+          <w:szCs w:val="19"/>
+          <w:shd w:val="clear" w:color="auto" w:fill="FFFFFF"/>
+        </w:rPr>
+        <w:t xml:space="preserve"> for chow mice we give 0.75-1</w:t>
+      </w:r>
+      <w:r>
+        <w:rPr>
+          <w:rFonts w:ascii="Arial" w:eastAsia="Times New Roman" w:hAnsi="Arial" w:cs="Arial"/>
+          <w:color w:val="FF0000"/>
+          <w:sz w:val="19"/>
+          <w:szCs w:val="19"/>
+          <w:shd w:val="clear" w:color="auto" w:fill="FFFFFF"/>
+        </w:rPr>
+        <w:t>.0</w:t>
+      </w:r>
+      <w:bookmarkStart w:id="0" w:name="_GoBack"/>
+      <w:bookmarkEnd w:id="0"/>
+      <w:r>
+        <w:rPr>
+          <w:rFonts w:ascii="Arial" w:eastAsia="Times New Roman" w:hAnsi="Arial" w:cs="Arial"/>
+          <w:color w:val="FF0000"/>
+          <w:sz w:val="19"/>
+          <w:szCs w:val="19"/>
+          <w:shd w:val="clear" w:color="auto" w:fill="FFFFFF"/>
+        </w:rPr>
+        <w:t xml:space="preserve"> </w:t>
+      </w:r>
+      <w:r>
+        <w:rPr>
+          <w:rFonts w:ascii="Arial" w:eastAsia="Times New Roman" w:hAnsi="Arial" w:cs="Arial"/>
+          <w:color w:val="FF0000"/>
+          <w:sz w:val="19"/>
+          <w:szCs w:val="19"/>
+          <w:shd w:val="clear" w:color="auto" w:fill="FFFFFF"/>
+        </w:rPr>
+        <w:t>U/kg) since obesity is known to cause insulin resistance and these animals may not respond to lower doses which may prevent the observance of changes between the obese treatment groups. Since we wanted to compare all 4 groups we administered the same dose. However, at a lower dose of insulin we do see significantly lower glucose clearance in the dexamethasone-treated, chow-fed mice when compared to controls.</w:t>
+      </w:r>
+      <w:r>
+        <w:rPr>
+          <w:rFonts w:ascii="Arial" w:eastAsia="Times New Roman" w:hAnsi="Arial" w:cs="Arial"/>
+          <w:color w:val="FF0000"/>
+          <w:sz w:val="19"/>
+          <w:szCs w:val="19"/>
+          <w:shd w:val="clear" w:color="auto" w:fill="FFFFFF"/>
+        </w:rPr>
+        <w:t xml:space="preserve"> (I will find the low-dose figure to add here)</w:t>
+      </w:r>
+      <w:r>
+        <w:rPr>
+          <w:rFonts w:ascii="Arial" w:eastAsia="Times New Roman" w:hAnsi="Arial" w:cs="Arial"/>
+          <w:color w:val="FF0000"/>
+          <w:sz w:val="19"/>
+          <w:szCs w:val="19"/>
+          <w:shd w:val="clear" w:color="auto" w:fill="FFFFFF"/>
+        </w:rPr>
+        <w:t xml:space="preserve"> </w:t>
+      </w:r>
+    </w:p>
+    <w:p>
+      <w:pPr>
+        <w:rPr>
+          <w:rFonts w:ascii="Arial" w:eastAsia="Times New Roman" w:hAnsi="Arial" w:cs="Arial"/>
+          <w:color w:val="FF0000"/>
+          <w:sz w:val="19"/>
+          <w:szCs w:val="19"/>
+          <w:shd w:val="clear" w:color="auto" w:fill="FFFFFF"/>
+        </w:rPr>
+      </w:pPr>
+      <w:r>
+        <w:rPr>
+          <w:rFonts w:ascii="Arial" w:eastAsia="Times New Roman" w:hAnsi="Arial" w:cs="Arial"/>
+          <w:noProof/>
+          <w:color w:val="222222"/>
+          <w:sz w:val="19"/>
+          <w:szCs w:val="19"/>
+          <w:shd w:val="clear" w:color="auto" w:fill="FFFFFF"/>
+        </w:rPr>
+        <w:lastRenderedPageBreak/>
+        <w:drawing>
+          <wp:inline distT="0" distB="0" distL="0" distR="0" wp14:anchorId="6F36AAB5" wp14:editId="1F3FCE41">
+            <wp:extent cx="2337435" cy="1618685"/>
+            <wp:effectExtent l="0" t="0" r="0" b="0"/>
+            <wp:docPr id="1" name="Picture 1" descr="/Volumes/SPH/NS/BridgesLab/Harvey/Mouse Work/Dexamethasone Treatment/Combined NCD and HFD/ITT/figures/itt-lineplot-normalized-1.png"/>
+            <wp:cNvGraphicFramePr>
+              <a:graphicFrameLocks xmlns:a="http://schemas.openxmlformats.org/drawingml/2006/main" noChangeAspect="1"/>
+            </wp:cNvGraphicFramePr>
+            <a:graphic xmlns:a="http://schemas.openxmlformats.org/drawingml/2006/main">
+              <a:graphicData uri="http://schemas.openxmlformats.org/drawingml/2006/picture">
+                <pic:pic xmlns:pic="http://schemas.openxmlformats.org/drawingml/2006/picture">
+                  <pic:nvPicPr>
+                    <pic:cNvPr id="0" name="Picture 1" descr="/Volumes/SPH/NS/BridgesLab/Harvey/Mouse Work/Dexamethasone Treatment/Combined NCD and HFD/ITT/figures/itt-lineplot-normalized-1.png"/>
+                    <pic:cNvPicPr>
+                      <a:picLocks noChangeAspect="1" noChangeArrowheads="1"/>
+                    </pic:cNvPicPr>
+                  </pic:nvPicPr>
+                  <pic:blipFill>
+                    <a:blip r:embed="rId5">
+                      <a:extLst>
+                        <a:ext uri="{28A0092B-C50C-407E-A947-70E740481C1C}">
+                          <a14:useLocalDpi xmlns:a14="http://schemas.microsoft.com/office/drawing/2010/main" val="0"/>
+                        </a:ext>
+                      </a:extLst>
+                    </a:blip>
+                    <a:srcRect/>
+                    <a:stretch>
+                      <a:fillRect/>
+                    </a:stretch>
+                  </pic:blipFill>
+                  <pic:spPr bwMode="auto">
+                    <a:xfrm>
+                      <a:off x="0" y="0"/>
+                      <a:ext cx="2360041" cy="1634340"/>
+                    </a:xfrm>
+                    <a:prstGeom prst="rect">
+                      <a:avLst/>
+                    </a:prstGeom>
+                    <a:noFill/>
+                    <a:ln>
+                      <a:noFill/>
+                    </a:ln>
+                  </pic:spPr>
+                </pic:pic>
+              </a:graphicData>
+            </a:graphic>
+          </wp:inline>
+        </w:drawing>
+      </w:r>
     </w:p>
     <w:p>
       <w:pPr>
@@ -642,8 +786,301 @@
         </w:rPr>
         <w:t>Response:</w:t>
       </w:r>
+      <w:r>
+        <w:rPr>
+          <w:rFonts w:ascii="Arial" w:eastAsia="Times New Roman" w:hAnsi="Arial" w:cs="Arial"/>
+          <w:color w:val="FF0000"/>
+          <w:sz w:val="19"/>
+          <w:szCs w:val="19"/>
+          <w:shd w:val="clear" w:color="auto" w:fill="FFFFFF"/>
+        </w:rPr>
+        <w:t xml:space="preserve"> It is difficult</w:t>
+      </w:r>
+      <w:r>
+        <w:rPr>
+          <w:rFonts w:ascii="Arial" w:eastAsia="Times New Roman" w:hAnsi="Arial" w:cs="Arial"/>
+          <w:color w:val="FF0000"/>
+          <w:sz w:val="19"/>
+          <w:szCs w:val="19"/>
+          <w:shd w:val="clear" w:color="auto" w:fill="FFFFFF"/>
+        </w:rPr>
+        <w:t xml:space="preserve"> to interpret data from the chow-fed</w:t>
+      </w:r>
+      <w:r>
+        <w:rPr>
+          <w:rFonts w:ascii="Arial" w:eastAsia="Times New Roman" w:hAnsi="Arial" w:cs="Arial"/>
+          <w:color w:val="FF0000"/>
+          <w:sz w:val="19"/>
+          <w:szCs w:val="19"/>
+          <w:shd w:val="clear" w:color="auto" w:fill="FFFFFF"/>
+        </w:rPr>
+        <w:t xml:space="preserve"> (lean)</w:t>
+      </w:r>
+      <w:r>
+        <w:rPr>
+          <w:rFonts w:ascii="Arial" w:eastAsia="Times New Roman" w:hAnsi="Arial" w:cs="Arial"/>
+          <w:color w:val="FF0000"/>
+          <w:sz w:val="19"/>
+          <w:szCs w:val="19"/>
+          <w:shd w:val="clear" w:color="auto" w:fill="FFFFFF"/>
+        </w:rPr>
+        <w:t xml:space="preserve"> animals in the clamp as the controls and dexamethasone treated animals had differences insulin clearance rates. Therefore, even though the groups were given the same dose, </w:t>
+      </w:r>
+      <w:r>
+        <w:rPr>
+          <w:rFonts w:ascii="Arial" w:eastAsia="Times New Roman" w:hAnsi="Arial" w:cs="Arial"/>
+          <w:color w:val="FF0000"/>
+          <w:sz w:val="19"/>
+          <w:szCs w:val="19"/>
+          <w:shd w:val="clear" w:color="auto" w:fill="FFFFFF"/>
+        </w:rPr>
+        <w:t>the dex</w:t>
+      </w:r>
+      <w:r>
+        <w:rPr>
+          <w:rFonts w:ascii="Arial" w:eastAsia="Times New Roman" w:hAnsi="Arial" w:cs="Arial"/>
+          <w:color w:val="FF0000"/>
+          <w:sz w:val="19"/>
+          <w:szCs w:val="19"/>
+          <w:shd w:val="clear" w:color="auto" w:fill="FFFFFF"/>
+        </w:rPr>
+        <w:t>amethasone</w:t>
+      </w:r>
+      <w:r>
+        <w:rPr>
+          <w:rFonts w:ascii="Arial" w:eastAsia="Times New Roman" w:hAnsi="Arial" w:cs="Arial"/>
+          <w:color w:val="FF0000"/>
+          <w:sz w:val="19"/>
+          <w:szCs w:val="19"/>
+          <w:shd w:val="clear" w:color="auto" w:fill="FFFFFF"/>
+        </w:rPr>
+        <w:t xml:space="preserve">-treated group </w:t>
+      </w:r>
+      <w:r>
+        <w:rPr>
+          <w:rFonts w:ascii="Arial" w:eastAsia="Times New Roman" w:hAnsi="Arial" w:cs="Arial"/>
+          <w:color w:val="FF0000"/>
+          <w:sz w:val="19"/>
+          <w:szCs w:val="19"/>
+          <w:shd w:val="clear" w:color="auto" w:fill="FFFFFF"/>
+        </w:rPr>
+        <w:t>cleared insulin more slowly</w:t>
+      </w:r>
+      <w:r>
+        <w:rPr>
+          <w:rFonts w:ascii="Arial" w:eastAsia="Times New Roman" w:hAnsi="Arial" w:cs="Arial"/>
+          <w:color w:val="FF0000"/>
+          <w:sz w:val="19"/>
+          <w:szCs w:val="19"/>
+          <w:shd w:val="clear" w:color="auto" w:fill="FFFFFF"/>
+        </w:rPr>
+        <w:t xml:space="preserve"> than controls </w:t>
+      </w:r>
+      <w:r>
+        <w:rPr>
+          <w:rFonts w:ascii="Arial" w:eastAsia="Times New Roman" w:hAnsi="Arial" w:cs="Arial"/>
+          <w:color w:val="FF0000"/>
+          <w:sz w:val="19"/>
+          <w:szCs w:val="19"/>
+          <w:shd w:val="clear" w:color="auto" w:fill="FFFFFF"/>
+        </w:rPr>
+        <w:t>resulting in</w:t>
+      </w:r>
+      <w:r>
+        <w:rPr>
+          <w:rFonts w:ascii="Arial" w:eastAsia="Times New Roman" w:hAnsi="Arial" w:cs="Arial"/>
+          <w:color w:val="FF0000"/>
+          <w:sz w:val="19"/>
+          <w:szCs w:val="19"/>
+          <w:shd w:val="clear" w:color="auto" w:fill="FFFFFF"/>
+        </w:rPr>
+        <w:t xml:space="preserve"> </w:t>
+      </w:r>
+      <w:r>
+        <w:rPr>
+          <w:rFonts w:ascii="Arial" w:eastAsia="Times New Roman" w:hAnsi="Arial" w:cs="Arial"/>
+          <w:color w:val="FF0000"/>
+          <w:sz w:val="19"/>
+          <w:szCs w:val="19"/>
+          <w:shd w:val="clear" w:color="auto" w:fill="FFFFFF"/>
+        </w:rPr>
+        <w:t>increased</w:t>
+      </w:r>
+      <w:r>
+        <w:rPr>
+          <w:rFonts w:ascii="Arial" w:eastAsia="Times New Roman" w:hAnsi="Arial" w:cs="Arial"/>
+          <w:color w:val="FF0000"/>
+          <w:sz w:val="19"/>
+          <w:szCs w:val="19"/>
+          <w:shd w:val="clear" w:color="auto" w:fill="FFFFFF"/>
+        </w:rPr>
+        <w:t xml:space="preserve"> circulat</w:t>
+      </w:r>
+      <w:r>
+        <w:rPr>
+          <w:rFonts w:ascii="Arial" w:eastAsia="Times New Roman" w:hAnsi="Arial" w:cs="Arial"/>
+          <w:color w:val="FF0000"/>
+          <w:sz w:val="19"/>
+          <w:szCs w:val="19"/>
+          <w:shd w:val="clear" w:color="auto" w:fill="FFFFFF"/>
+        </w:rPr>
+        <w:t xml:space="preserve">ing levels throughout the clamp. </w:t>
+      </w:r>
+      <w:r>
+        <w:rPr>
+          <w:rFonts w:ascii="Arial" w:eastAsia="Times New Roman" w:hAnsi="Arial" w:cs="Arial"/>
+          <w:color w:val="FF0000"/>
+          <w:sz w:val="19"/>
+          <w:szCs w:val="19"/>
+          <w:shd w:val="clear" w:color="auto" w:fill="FFFFFF"/>
+        </w:rPr>
+        <w:t>With that said, dexamethasone</w:t>
+      </w:r>
+      <w:r>
+        <w:rPr>
+          <w:rFonts w:ascii="Arial" w:eastAsia="Times New Roman" w:hAnsi="Arial" w:cs="Arial"/>
+          <w:color w:val="FF0000"/>
+          <w:sz w:val="19"/>
+          <w:szCs w:val="19"/>
+          <w:shd w:val="clear" w:color="auto" w:fill="FFFFFF"/>
+        </w:rPr>
+        <w:t xml:space="preserve">-treated mice had higher circulating insulin yet </w:t>
+      </w:r>
+      <w:r>
+        <w:rPr>
+          <w:rFonts w:ascii="Arial" w:eastAsia="Times New Roman" w:hAnsi="Arial" w:cs="Arial"/>
+          <w:color w:val="FF0000"/>
+          <w:sz w:val="19"/>
+          <w:szCs w:val="19"/>
+          <w:shd w:val="clear" w:color="auto" w:fill="FFFFFF"/>
+        </w:rPr>
+        <w:t>similar glucose responses as controls and these data are consistent with what we observe with the ITT. U</w:t>
+      </w:r>
+      <w:r>
+        <w:rPr>
+          <w:rFonts w:ascii="Arial" w:eastAsia="Times New Roman" w:hAnsi="Arial" w:cs="Arial"/>
+          <w:color w:val="FF0000"/>
+          <w:sz w:val="19"/>
+          <w:szCs w:val="19"/>
+          <w:shd w:val="clear" w:color="auto" w:fill="FFFFFF"/>
+        </w:rPr>
+        <w:t>nfortunately</w:t>
+      </w:r>
+      <w:r>
+        <w:rPr>
+          <w:rFonts w:ascii="Arial" w:eastAsia="Times New Roman" w:hAnsi="Arial" w:cs="Arial"/>
+          <w:color w:val="FF0000"/>
+          <w:sz w:val="19"/>
+          <w:szCs w:val="19"/>
+          <w:shd w:val="clear" w:color="auto" w:fill="FFFFFF"/>
+        </w:rPr>
+        <w:t>,</w:t>
+      </w:r>
+      <w:r>
+        <w:rPr>
+          <w:rFonts w:ascii="Arial" w:eastAsia="Times New Roman" w:hAnsi="Arial" w:cs="Arial"/>
+          <w:color w:val="FF0000"/>
+          <w:sz w:val="19"/>
+          <w:szCs w:val="19"/>
+          <w:shd w:val="clear" w:color="auto" w:fill="FFFFFF"/>
+        </w:rPr>
+        <w:t xml:space="preserve"> we cannot compare the lean mice to the obese mice for these particular data due to the discrepancy in circulating insulin.</w:t>
+      </w:r>
     </w:p>
-    <w:p/>
+    <w:p>
+      <w:r>
+        <w:rPr>
+          <w:noProof/>
+        </w:rPr>
+        <w:drawing>
+          <wp:inline distT="0" distB="0" distL="0" distR="0" wp14:anchorId="6D5D5AD0" wp14:editId="73EBCCD9">
+            <wp:extent cx="1660525" cy="2041525"/>
+            <wp:effectExtent l="0" t="0" r="15875" b="15875"/>
+            <wp:docPr id="2" name="Chart 2"/>
+            <wp:cNvGraphicFramePr/>
+            <a:graphic xmlns:a="http://schemas.openxmlformats.org/drawingml/2006/main">
+              <a:graphicData uri="http://schemas.openxmlformats.org/drawingml/2006/chart">
+                <c:chart xmlns:c="http://schemas.openxmlformats.org/drawingml/2006/chart" xmlns:r="http://schemas.openxmlformats.org/officeDocument/2006/relationships" r:id="rId6"/>
+              </a:graphicData>
+            </a:graphic>
+          </wp:inline>
+        </w:drawing>
+      </w:r>
+      <w:r>
+        <w:rPr>
+          <w:noProof/>
+        </w:rPr>
+        <w:drawing>
+          <wp:inline distT="0" distB="0" distL="0" distR="0" wp14:anchorId="433AAFBF" wp14:editId="4B915F34">
+            <wp:extent cx="1724025" cy="2051050"/>
+            <wp:effectExtent l="0" t="0" r="3175" b="6350"/>
+            <wp:docPr id="6" name="Chart 6"/>
+            <wp:cNvGraphicFramePr/>
+            <a:graphic xmlns:a="http://schemas.openxmlformats.org/drawingml/2006/main">
+              <a:graphicData uri="http://schemas.openxmlformats.org/drawingml/2006/chart">
+                <c:chart xmlns:c="http://schemas.openxmlformats.org/drawingml/2006/chart" xmlns:r="http://schemas.openxmlformats.org/officeDocument/2006/relationships" r:id="rId7"/>
+              </a:graphicData>
+            </a:graphic>
+          </wp:inline>
+        </w:drawing>
+      </w:r>
+    </w:p>
+    <w:p>
+      <w:r>
+        <w:rPr>
+          <w:noProof/>
+        </w:rPr>
+        <w:drawing>
+          <wp:inline distT="0" distB="0" distL="0" distR="0" wp14:anchorId="5F48A1E2" wp14:editId="7AE792A4">
+            <wp:extent cx="1660525" cy="2051050"/>
+            <wp:effectExtent l="0" t="0" r="15875" b="6350"/>
+            <wp:docPr id="3" name="Chart 3"/>
+            <wp:cNvGraphicFramePr/>
+            <a:graphic xmlns:a="http://schemas.openxmlformats.org/drawingml/2006/main">
+              <a:graphicData uri="http://schemas.openxmlformats.org/drawingml/2006/chart">
+                <c:chart xmlns:c="http://schemas.openxmlformats.org/drawingml/2006/chart" xmlns:r="http://schemas.openxmlformats.org/officeDocument/2006/relationships" r:id="rId8"/>
+              </a:graphicData>
+            </a:graphic>
+          </wp:inline>
+        </w:drawing>
+      </w:r>
+      <w:r>
+        <w:rPr>
+          <w:noProof/>
+        </w:rPr>
+        <w:drawing>
+          <wp:inline distT="0" distB="0" distL="0" distR="0" wp14:anchorId="795EE5E6" wp14:editId="20F192EB">
+            <wp:extent cx="1724025" cy="2051050"/>
+            <wp:effectExtent l="0" t="0" r="3175" b="6350"/>
+            <wp:docPr id="4" name="Chart 4"/>
+            <wp:cNvGraphicFramePr/>
+            <a:graphic xmlns:a="http://schemas.openxmlformats.org/drawingml/2006/main">
+              <a:graphicData uri="http://schemas.openxmlformats.org/drawingml/2006/chart">
+                <c:chart xmlns:c="http://schemas.openxmlformats.org/drawingml/2006/chart" xmlns:r="http://schemas.openxmlformats.org/officeDocument/2006/relationships" r:id="rId9"/>
+              </a:graphicData>
+            </a:graphic>
+          </wp:inline>
+        </w:drawing>
+      </w:r>
+      <w:r>
+        <w:rPr>
+          <w:noProof/>
+        </w:rPr>
+        <w:drawing>
+          <wp:inline distT="0" distB="0" distL="0" distR="0" wp14:anchorId="3C34DCBB" wp14:editId="3F61DC80">
+            <wp:extent cx="1724025" cy="2051050"/>
+            <wp:effectExtent l="0" t="0" r="3175" b="6350"/>
+            <wp:docPr id="5" name="Chart 5"/>
+            <wp:cNvGraphicFramePr/>
+            <a:graphic xmlns:a="http://schemas.openxmlformats.org/drawingml/2006/main">
+              <a:graphicData uri="http://schemas.openxmlformats.org/drawingml/2006/chart">
+                <c:chart xmlns:c="http://schemas.openxmlformats.org/drawingml/2006/chart" xmlns:r="http://schemas.openxmlformats.org/officeDocument/2006/relationships" r:id="rId10"/>
+              </a:graphicData>
+            </a:graphic>
+          </wp:inline>
+        </w:drawing>
+      </w:r>
+    </w:p>
     <w:sectPr>
       <w:pgSz w:w="12240" w:h="15840"/>
       <w:pgMar w:top="1440" w:right="1440" w:bottom="1440" w:left="1440" w:header="720" w:footer="720" w:gutter="0"/>
@@ -1193,6 +1630,2397 @@
 </w:styles>
 </file>
 
+<file path=word/charts/chart1.xml><?xml version="1.0" encoding="utf-8"?>
+<c:chartSpace xmlns:c="http://schemas.openxmlformats.org/drawingml/2006/chart" xmlns:a="http://schemas.openxmlformats.org/drawingml/2006/main" xmlns:r="http://schemas.openxmlformats.org/officeDocument/2006/relationships">
+  <c:date1904 val="0"/>
+  <c:lang val="en-US"/>
+  <c:roundedCorners val="0"/>
+  <mc:AlternateContent xmlns:mc="http://schemas.openxmlformats.org/markup-compatibility/2006">
+    <mc:Choice xmlns:c14="http://schemas.microsoft.com/office/drawing/2007/8/2/chart" Requires="c14">
+      <c14:style val="102"/>
+    </mc:Choice>
+    <mc:Fallback>
+      <c:style val="2"/>
+    </mc:Fallback>
+  </mc:AlternateContent>
+  <c:chart>
+    <c:title>
+      <c:tx>
+        <c:rich>
+          <a:bodyPr/>
+          <a:lstStyle/>
+          <a:p>
+            <a:pPr>
+              <a:defRPr sz="1000" b="1" i="0" u="none" strike="noStrike" baseline="0">
+                <a:solidFill>
+                  <a:srgbClr val="0000FF"/>
+                </a:solidFill>
+                <a:latin typeface="Arial"/>
+                <a:ea typeface="Arial"/>
+                <a:cs typeface="Arial"/>
+              </a:defRPr>
+            </a:pPr>
+            <a:r>
+              <a:rPr lang="en-US" sz="1000"/>
+              <a:t>Insulin</a:t>
+            </a:r>
+            <a:r>
+              <a:rPr lang="en-US" sz="1000" baseline="0"/>
+              <a:t> Clearance</a:t>
+            </a:r>
+            <a:r>
+              <a:rPr lang="en-US" sz="1000"/>
+              <a:t> (ml/kg</a:t>
+            </a:r>
+            <a:r>
+              <a:rPr lang="en-US" sz="1000" baseline="-25000"/>
+              <a:t>LBM</a:t>
+            </a:r>
+            <a:r>
+              <a:rPr lang="en-US" sz="1000"/>
+              <a:t>/min)</a:t>
+            </a:r>
+          </a:p>
+        </c:rich>
+      </c:tx>
+      <c:layout>
+        <c:manualLayout>
+          <c:xMode val="edge"/>
+          <c:yMode val="edge"/>
+          <c:x val="0.186335403726711"/>
+          <c:y val="0.023696682464455"/>
+        </c:manualLayout>
+      </c:layout>
+      <c:overlay val="0"/>
+      <c:spPr>
+        <a:noFill/>
+        <a:ln w="25400">
+          <a:noFill/>
+        </a:ln>
+      </c:spPr>
+    </c:title>
+    <c:autoTitleDeleted val="0"/>
+    <c:plotArea>
+      <c:layout>
+        <c:manualLayout>
+          <c:layoutTarget val="inner"/>
+          <c:xMode val="edge"/>
+          <c:yMode val="edge"/>
+          <c:x val="0.2360248447205"/>
+          <c:y val="0.270142805240126"/>
+          <c:w val="0.701863354037256"/>
+          <c:h val="0.582939737623431"/>
+        </c:manualLayout>
+      </c:layout>
+      <c:barChart>
+        <c:barDir val="col"/>
+        <c:grouping val="clustered"/>
+        <c:varyColors val="0"/>
+        <c:ser>
+          <c:idx val="0"/>
+          <c:order val="0"/>
+          <c:spPr>
+            <a:solidFill>
+              <a:srgbClr val="9999FF"/>
+            </a:solidFill>
+            <a:ln w="12700">
+              <a:solidFill>
+                <a:srgbClr val="000000"/>
+              </a:solidFill>
+              <a:prstDash val="solid"/>
+            </a:ln>
+          </c:spPr>
+          <c:invertIfNegative val="0"/>
+          <c:dPt>
+            <c:idx val="0"/>
+            <c:invertIfNegative val="0"/>
+            <c:bubble3D val="0"/>
+            <c:spPr>
+              <a:solidFill>
+                <a:srgbClr val="FFFF00"/>
+              </a:solidFill>
+              <a:ln w="12700">
+                <a:solidFill>
+                  <a:srgbClr val="000000"/>
+                </a:solidFill>
+                <a:prstDash val="solid"/>
+              </a:ln>
+            </c:spPr>
+            <c:extLst xmlns:c16r2="http://schemas.microsoft.com/office/drawing/2015/06/chart">
+              <c:ext xmlns:c16="http://schemas.microsoft.com/office/drawing/2014/chart" uri="{C3380CC4-5D6E-409C-BE32-E72D297353CC}">
+                <c16:uniqueId val="{00000001-E329-423F-BF12-CAED986A12A6}"/>
+              </c:ext>
+            </c:extLst>
+          </c:dPt>
+          <c:dPt>
+            <c:idx val="1"/>
+            <c:invertIfNegative val="0"/>
+            <c:bubble3D val="0"/>
+            <c:spPr>
+              <a:solidFill>
+                <a:srgbClr val="00CCFF"/>
+              </a:solidFill>
+              <a:ln w="12700">
+                <a:solidFill>
+                  <a:srgbClr val="000000"/>
+                </a:solidFill>
+                <a:prstDash val="solid"/>
+              </a:ln>
+            </c:spPr>
+            <c:extLst xmlns:c16r2="http://schemas.microsoft.com/office/drawing/2015/06/chart">
+              <c:ext xmlns:c16="http://schemas.microsoft.com/office/drawing/2014/chart" uri="{C3380CC4-5D6E-409C-BE32-E72D297353CC}">
+                <c16:uniqueId val="{00000003-E329-423F-BF12-CAED986A12A6}"/>
+              </c:ext>
+            </c:extLst>
+          </c:dPt>
+          <c:errBars>
+            <c:errBarType val="plus"/>
+            <c:errValType val="cust"/>
+            <c:noEndCap val="0"/>
+            <c:plus>
+              <c:numRef>
+                <c:f>('Clamp summary (US unit)'!$AB$55,'Clamp summary (US unit)'!$AB$78,'Clamp summary (US unit)'!$AB$101)</c:f>
+                <c:numCache>
+                  <c:formatCode>General</c:formatCode>
+                  <c:ptCount val="3"/>
+                  <c:pt idx="0">
+                    <c:v>8.667222259280112</c:v>
+                  </c:pt>
+                  <c:pt idx="1">
+                    <c:v>7.157182539825601</c:v>
+                  </c:pt>
+                  <c:pt idx="2">
+                    <c:v>0.0</c:v>
+                  </c:pt>
+                </c:numCache>
+              </c:numRef>
+            </c:plus>
+            <c:minus>
+              <c:numRef>
+                <c:f>'Clamp summary (US unit)'!$AE$36</c:f>
+                <c:numCache>
+                  <c:formatCode>General</c:formatCode>
+                  <c:ptCount val="1"/>
+                </c:numCache>
+              </c:numRef>
+            </c:minus>
+            <c:spPr>
+              <a:ln w="3175">
+                <a:solidFill>
+                  <a:srgbClr val="000000"/>
+                </a:solidFill>
+                <a:prstDash val="solid"/>
+              </a:ln>
+            </c:spPr>
+          </c:errBars>
+          <c:cat>
+            <c:strRef>
+              <c:f>('Clamp summary (US unit)'!$B$51,'Clamp summary (US unit)'!$B$74)</c:f>
+              <c:strCache>
+                <c:ptCount val="2"/>
+                <c:pt idx="0">
+                  <c:v>NC Ctrl</c:v>
+                </c:pt>
+                <c:pt idx="1">
+                  <c:v>NC+Dex</c:v>
+                </c:pt>
+              </c:strCache>
+            </c:strRef>
+          </c:cat>
+          <c:val>
+            <c:numRef>
+              <c:f>('Clamp summary (US unit)'!$AA$55,'Clamp summary (US unit)'!$AA$78,'Clamp summary (US unit)'!$AA$101)</c:f>
+              <c:numCache>
+                <c:formatCode>0.00</c:formatCode>
+                <c:ptCount val="3"/>
+                <c:pt idx="0">
+                  <c:v>134.128061757298</c:v>
+                </c:pt>
+                <c:pt idx="1">
+                  <c:v>69.50764830881403</c:v>
+                </c:pt>
+                <c:pt idx="2">
+                  <c:v>0.0</c:v>
+                </c:pt>
+              </c:numCache>
+            </c:numRef>
+          </c:val>
+          <c:extLst xmlns:c16r2="http://schemas.microsoft.com/office/drawing/2015/06/chart">
+            <c:ext xmlns:c16="http://schemas.microsoft.com/office/drawing/2014/chart" uri="{C3380CC4-5D6E-409C-BE32-E72D297353CC}">
+              <c16:uniqueId val="{00000006-E329-423F-BF12-CAED986A12A6}"/>
+            </c:ext>
+          </c:extLst>
+        </c:ser>
+        <c:dLbls>
+          <c:showLegendKey val="0"/>
+          <c:showVal val="0"/>
+          <c:showCatName val="0"/>
+          <c:showSerName val="0"/>
+          <c:showPercent val="0"/>
+          <c:showBubbleSize val="0"/>
+        </c:dLbls>
+        <c:gapWidth val="150"/>
+        <c:axId val="680079408"/>
+        <c:axId val="680783536"/>
+      </c:barChart>
+      <c:catAx>
+        <c:axId val="680079408"/>
+        <c:scaling>
+          <c:orientation val="minMax"/>
+        </c:scaling>
+        <c:delete val="0"/>
+        <c:axPos val="b"/>
+        <c:numFmt formatCode="General" sourceLinked="1"/>
+        <c:majorTickMark val="out"/>
+        <c:minorTickMark val="none"/>
+        <c:tickLblPos val="nextTo"/>
+        <c:spPr>
+          <a:ln w="3175">
+            <a:solidFill>
+              <a:srgbClr val="000000"/>
+            </a:solidFill>
+            <a:prstDash val="solid"/>
+          </a:ln>
+        </c:spPr>
+        <c:txPr>
+          <a:bodyPr rot="0" vert="horz"/>
+          <a:lstStyle/>
+          <a:p>
+            <a:pPr>
+              <a:defRPr sz="800" b="0" i="0" u="none" strike="noStrike" baseline="0">
+                <a:solidFill>
+                  <a:srgbClr val="000000"/>
+                </a:solidFill>
+                <a:latin typeface="Arial"/>
+                <a:ea typeface="Arial"/>
+                <a:cs typeface="Arial"/>
+              </a:defRPr>
+            </a:pPr>
+            <a:endParaRPr lang="en-US"/>
+          </a:p>
+        </c:txPr>
+        <c:crossAx val="680783536"/>
+        <c:crosses val="autoZero"/>
+        <c:auto val="1"/>
+        <c:lblAlgn val="ctr"/>
+        <c:lblOffset val="100"/>
+        <c:tickLblSkip val="1"/>
+        <c:tickMarkSkip val="1"/>
+        <c:noMultiLvlLbl val="0"/>
+      </c:catAx>
+      <c:valAx>
+        <c:axId val="680783536"/>
+        <c:scaling>
+          <c:orientation val="minMax"/>
+          <c:max val="200.0"/>
+          <c:min val="0.0"/>
+        </c:scaling>
+        <c:delete val="0"/>
+        <c:axPos val="l"/>
+        <c:numFmt formatCode="0" sourceLinked="0"/>
+        <c:majorTickMark val="out"/>
+        <c:minorTickMark val="none"/>
+        <c:tickLblPos val="nextTo"/>
+        <c:spPr>
+          <a:ln w="3175">
+            <a:solidFill>
+              <a:srgbClr val="000000"/>
+            </a:solidFill>
+            <a:prstDash val="solid"/>
+          </a:ln>
+        </c:spPr>
+        <c:txPr>
+          <a:bodyPr rot="0" vert="horz"/>
+          <a:lstStyle/>
+          <a:p>
+            <a:pPr>
+              <a:defRPr sz="800" b="0" i="0" u="none" strike="noStrike" baseline="0">
+                <a:solidFill>
+                  <a:srgbClr val="000000"/>
+                </a:solidFill>
+                <a:latin typeface="Arial"/>
+                <a:ea typeface="Arial"/>
+                <a:cs typeface="Arial"/>
+              </a:defRPr>
+            </a:pPr>
+            <a:endParaRPr lang="en-US"/>
+          </a:p>
+        </c:txPr>
+        <c:crossAx val="680079408"/>
+        <c:crosses val="autoZero"/>
+        <c:crossBetween val="between"/>
+        <c:majorUnit val="50.0"/>
+      </c:valAx>
+      <c:spPr>
+        <a:noFill/>
+        <a:ln w="25400">
+          <a:noFill/>
+        </a:ln>
+      </c:spPr>
+    </c:plotArea>
+    <c:plotVisOnly val="1"/>
+    <c:dispBlanksAs val="gap"/>
+    <c:showDLblsOverMax val="0"/>
+  </c:chart>
+  <c:spPr>
+    <a:solidFill>
+      <a:srgbClr val="FFFFFF"/>
+    </a:solidFill>
+    <a:ln w="3175">
+      <a:solidFill>
+        <a:srgbClr val="000000"/>
+      </a:solidFill>
+      <a:prstDash val="solid"/>
+    </a:ln>
+  </c:spPr>
+  <c:txPr>
+    <a:bodyPr/>
+    <a:lstStyle/>
+    <a:p>
+      <a:pPr>
+        <a:defRPr sz="250" b="0" i="0" u="none" strike="noStrike" baseline="0">
+          <a:solidFill>
+            <a:srgbClr val="000000"/>
+          </a:solidFill>
+          <a:latin typeface="Arial"/>
+          <a:ea typeface="Arial"/>
+          <a:cs typeface="Arial"/>
+        </a:defRPr>
+      </a:pPr>
+      <a:endParaRPr lang="en-US"/>
+    </a:p>
+  </c:txPr>
+  <c:externalData r:id="rId1">
+    <c:autoUpdate val="0"/>
+  </c:externalData>
+</c:chartSpace>
+</file>
+
+<file path=word/charts/chart2.xml><?xml version="1.0" encoding="utf-8"?>
+<c:chartSpace xmlns:c="http://schemas.openxmlformats.org/drawingml/2006/chart" xmlns:a="http://schemas.openxmlformats.org/drawingml/2006/main" xmlns:r="http://schemas.openxmlformats.org/officeDocument/2006/relationships">
+  <c:date1904 val="0"/>
+  <c:lang val="en-US"/>
+  <c:roundedCorners val="0"/>
+  <mc:AlternateContent xmlns:mc="http://schemas.openxmlformats.org/markup-compatibility/2006">
+    <mc:Choice xmlns:c14="http://schemas.microsoft.com/office/drawing/2007/8/2/chart" Requires="c14">
+      <c14:style val="102"/>
+    </mc:Choice>
+    <mc:Fallback>
+      <c:style val="2"/>
+    </mc:Fallback>
+  </mc:AlternateContent>
+  <c:chart>
+    <c:title>
+      <c:tx>
+        <c:rich>
+          <a:bodyPr/>
+          <a:lstStyle/>
+          <a:p>
+            <a:pPr>
+              <a:defRPr sz="1000" b="1" i="0" u="none" strike="noStrike" baseline="0">
+                <a:solidFill>
+                  <a:srgbClr val="0000FF"/>
+                </a:solidFill>
+                <a:latin typeface="Arial"/>
+                <a:ea typeface="Arial"/>
+                <a:cs typeface="Arial"/>
+              </a:defRPr>
+            </a:pPr>
+            <a:r>
+              <a:rPr lang="en-US" sz="1000"/>
+              <a:t>Plasma Insulin
+(µU/ml)</a:t>
+            </a:r>
+          </a:p>
+        </c:rich>
+      </c:tx>
+      <c:layout>
+        <c:manualLayout>
+          <c:xMode val="edge"/>
+          <c:yMode val="edge"/>
+          <c:x val="0.236024844720499"/>
+          <c:y val="0.023696682464455"/>
+        </c:manualLayout>
+      </c:layout>
+      <c:overlay val="0"/>
+      <c:spPr>
+        <a:noFill/>
+        <a:ln w="25400">
+          <a:noFill/>
+        </a:ln>
+      </c:spPr>
+    </c:title>
+    <c:autoTitleDeleted val="0"/>
+    <c:plotArea>
+      <c:layout>
+        <c:manualLayout>
+          <c:layoutTarget val="inner"/>
+          <c:xMode val="edge"/>
+          <c:yMode val="edge"/>
+          <c:x val="0.229923868212126"/>
+          <c:y val="0.279621500160832"/>
+          <c:w val="0.736949837792028"/>
+          <c:h val="0.573461042702724"/>
+        </c:manualLayout>
+      </c:layout>
+      <c:barChart>
+        <c:barDir val="col"/>
+        <c:grouping val="clustered"/>
+        <c:varyColors val="0"/>
+        <c:ser>
+          <c:idx val="0"/>
+          <c:order val="0"/>
+          <c:tx>
+            <c:v>Basal</c:v>
+          </c:tx>
+          <c:spPr>
+            <a:pattFill prst="pct25">
+              <a:fgClr>
+                <a:srgbClr val="000000"/>
+              </a:fgClr>
+              <a:bgClr>
+                <a:srgbClr val="FFFFFF"/>
+              </a:bgClr>
+            </a:pattFill>
+            <a:ln w="3175">
+              <a:solidFill>
+                <a:srgbClr val="000000"/>
+              </a:solidFill>
+              <a:prstDash val="solid"/>
+            </a:ln>
+          </c:spPr>
+          <c:invertIfNegative val="0"/>
+          <c:dPt>
+            <c:idx val="0"/>
+            <c:invertIfNegative val="0"/>
+            <c:bubble3D val="0"/>
+            <c:spPr>
+              <a:pattFill prst="pct25">
+                <a:fgClr>
+                  <a:srgbClr val="000000"/>
+                </a:fgClr>
+                <a:bgClr>
+                  <a:srgbClr val="FFFF00"/>
+                </a:bgClr>
+              </a:pattFill>
+              <a:ln w="3175">
+                <a:solidFill>
+                  <a:srgbClr val="000000"/>
+                </a:solidFill>
+                <a:prstDash val="solid"/>
+              </a:ln>
+            </c:spPr>
+            <c:extLst xmlns:c16r2="http://schemas.microsoft.com/office/drawing/2015/06/chart">
+              <c:ext xmlns:c16="http://schemas.microsoft.com/office/drawing/2014/chart" uri="{C3380CC4-5D6E-409C-BE32-E72D297353CC}">
+                <c16:uniqueId val="{00000001-D5D0-4BE7-8F52-D2272ECBFEC3}"/>
+              </c:ext>
+            </c:extLst>
+          </c:dPt>
+          <c:dPt>
+            <c:idx val="1"/>
+            <c:invertIfNegative val="0"/>
+            <c:bubble3D val="0"/>
+            <c:spPr>
+              <a:pattFill prst="pct25">
+                <a:fgClr>
+                  <a:srgbClr val="000000"/>
+                </a:fgClr>
+                <a:bgClr>
+                  <a:srgbClr val="00CCFF"/>
+                </a:bgClr>
+              </a:pattFill>
+              <a:ln w="3175">
+                <a:solidFill>
+                  <a:srgbClr val="000000"/>
+                </a:solidFill>
+                <a:prstDash val="solid"/>
+              </a:ln>
+            </c:spPr>
+            <c:extLst xmlns:c16r2="http://schemas.microsoft.com/office/drawing/2015/06/chart">
+              <c:ext xmlns:c16="http://schemas.microsoft.com/office/drawing/2014/chart" uri="{C3380CC4-5D6E-409C-BE32-E72D297353CC}">
+                <c16:uniqueId val="{00000003-D5D0-4BE7-8F52-D2272ECBFEC3}"/>
+              </c:ext>
+            </c:extLst>
+          </c:dPt>
+          <c:errBars>
+            <c:errBarType val="plus"/>
+            <c:errValType val="cust"/>
+            <c:noEndCap val="0"/>
+            <c:plus>
+              <c:numRef>
+                <c:f>('Clamp summary (US unit)'!$L$59,'Clamp summary (US unit)'!$L$82,'Clamp summary (US unit)'!$L$105)</c:f>
+                <c:numCache>
+                  <c:formatCode>General</c:formatCode>
+                  <c:ptCount val="3"/>
+                  <c:pt idx="0">
+                    <c:v>1.543932519304927</c:v>
+                  </c:pt>
+                  <c:pt idx="1">
+                    <c:v>5.12726844225657</c:v>
+                  </c:pt>
+                  <c:pt idx="2">
+                    <c:v>0.0</c:v>
+                  </c:pt>
+                </c:numCache>
+              </c:numRef>
+            </c:plus>
+            <c:minus>
+              <c:numRef>
+                <c:f>'Clamp summary (US unit)'!$Z$32</c:f>
+                <c:numCache>
+                  <c:formatCode>General</c:formatCode>
+                  <c:ptCount val="1"/>
+                </c:numCache>
+              </c:numRef>
+            </c:minus>
+            <c:spPr>
+              <a:ln w="3175">
+                <a:solidFill>
+                  <a:srgbClr val="000000"/>
+                </a:solidFill>
+                <a:prstDash val="solid"/>
+              </a:ln>
+            </c:spPr>
+          </c:errBars>
+          <c:cat>
+            <c:strRef>
+              <c:f>('Clamp summary (US unit)'!$B$51,'Clamp summary (US unit)'!$B$74,'Clamp summary (US unit)'!$B$97)</c:f>
+              <c:strCache>
+                <c:ptCount val="3"/>
+                <c:pt idx="0">
+                  <c:v>NC Ctrl</c:v>
+                </c:pt>
+                <c:pt idx="1">
+                  <c:v>NC+Dex</c:v>
+                </c:pt>
+                <c:pt idx="2">
+                  <c:v>#REF!</c:v>
+                </c:pt>
+              </c:strCache>
+            </c:strRef>
+          </c:cat>
+          <c:val>
+            <c:numRef>
+              <c:f>('Clamp summary (US unit)'!$K$59,'Clamp summary (US unit)'!$K$82,'Clamp summary (US unit)'!$K$105)</c:f>
+              <c:numCache>
+                <c:formatCode>0.00</c:formatCode>
+                <c:ptCount val="3"/>
+                <c:pt idx="0">
+                  <c:v>11.03471076923077</c:v>
+                </c:pt>
+                <c:pt idx="1">
+                  <c:v>28.980957</c:v>
+                </c:pt>
+                <c:pt idx="2">
+                  <c:v>0.0</c:v>
+                </c:pt>
+              </c:numCache>
+            </c:numRef>
+          </c:val>
+          <c:extLst xmlns:c16r2="http://schemas.microsoft.com/office/drawing/2015/06/chart">
+            <c:ext xmlns:c16="http://schemas.microsoft.com/office/drawing/2014/chart" uri="{C3380CC4-5D6E-409C-BE32-E72D297353CC}">
+              <c16:uniqueId val="{00000004-D5D0-4BE7-8F52-D2272ECBFEC3}"/>
+            </c:ext>
+          </c:extLst>
+        </c:ser>
+        <c:ser>
+          <c:idx val="1"/>
+          <c:order val="1"/>
+          <c:tx>
+            <c:v>Clamp</c:v>
+          </c:tx>
+          <c:spPr>
+            <a:solidFill>
+              <a:schemeClr val="bg1"/>
+            </a:solidFill>
+            <a:ln>
+              <a:solidFill>
+                <a:srgbClr val="000000"/>
+              </a:solidFill>
+            </a:ln>
+          </c:spPr>
+          <c:invertIfNegative val="0"/>
+          <c:dPt>
+            <c:idx val="0"/>
+            <c:invertIfNegative val="0"/>
+            <c:bubble3D val="0"/>
+            <c:spPr>
+              <a:solidFill>
+                <a:srgbClr val="FFFF00"/>
+              </a:solidFill>
+              <a:ln>
+                <a:solidFill>
+                  <a:srgbClr val="000000"/>
+                </a:solidFill>
+              </a:ln>
+            </c:spPr>
+            <c:extLst xmlns:c16r2="http://schemas.microsoft.com/office/drawing/2015/06/chart">
+              <c:ext xmlns:c16="http://schemas.microsoft.com/office/drawing/2014/chart" uri="{C3380CC4-5D6E-409C-BE32-E72D297353CC}">
+                <c16:uniqueId val="{00000006-D5D0-4BE7-8F52-D2272ECBFEC3}"/>
+              </c:ext>
+            </c:extLst>
+          </c:dPt>
+          <c:dPt>
+            <c:idx val="1"/>
+            <c:invertIfNegative val="0"/>
+            <c:bubble3D val="0"/>
+            <c:spPr>
+              <a:solidFill>
+                <a:srgbClr val="66CCFF"/>
+              </a:solidFill>
+              <a:ln>
+                <a:solidFill>
+                  <a:srgbClr val="000000"/>
+                </a:solidFill>
+              </a:ln>
+            </c:spPr>
+            <c:extLst xmlns:c16r2="http://schemas.microsoft.com/office/drawing/2015/06/chart">
+              <c:ext xmlns:c16="http://schemas.microsoft.com/office/drawing/2014/chart" uri="{C3380CC4-5D6E-409C-BE32-E72D297353CC}">
+                <c16:uniqueId val="{00000008-D5D0-4BE7-8F52-D2272ECBFEC3}"/>
+              </c:ext>
+            </c:extLst>
+          </c:dPt>
+          <c:errBars>
+            <c:errBarType val="plus"/>
+            <c:errValType val="cust"/>
+            <c:noEndCap val="0"/>
+            <c:plus>
+              <c:numRef>
+                <c:f>('Clamp summary (US unit)'!$L$60,'Clamp summary (US unit)'!$L$83,'Clamp summary (US unit)'!$L$106)</c:f>
+                <c:numCache>
+                  <c:formatCode>General</c:formatCode>
+                  <c:ptCount val="3"/>
+                  <c:pt idx="0">
+                    <c:v>3.069776550663897</c:v>
+                  </c:pt>
+                  <c:pt idx="1">
+                    <c:v>13.87214943506114</c:v>
+                  </c:pt>
+                  <c:pt idx="2">
+                    <c:v>0.0</c:v>
+                  </c:pt>
+                </c:numCache>
+              </c:numRef>
+            </c:plus>
+            <c:minus>
+              <c:numRef>
+                <c:f>'Clamp summary (US unit)'!$Z$32</c:f>
+                <c:numCache>
+                  <c:formatCode>General</c:formatCode>
+                  <c:ptCount val="1"/>
+                </c:numCache>
+              </c:numRef>
+            </c:minus>
+            <c:spPr>
+              <a:solidFill>
+                <a:schemeClr val="bg1"/>
+              </a:solidFill>
+              <a:ln>
+                <a:solidFill>
+                  <a:srgbClr val="000000"/>
+                </a:solidFill>
+              </a:ln>
+            </c:spPr>
+          </c:errBars>
+          <c:cat>
+            <c:strRef>
+              <c:f>('Clamp summary (US unit)'!$B$51,'Clamp summary (US unit)'!$B$74,'Clamp summary (US unit)'!$B$97)</c:f>
+              <c:strCache>
+                <c:ptCount val="3"/>
+                <c:pt idx="0">
+                  <c:v>NC Ctrl</c:v>
+                </c:pt>
+                <c:pt idx="1">
+                  <c:v>NC+Dex</c:v>
+                </c:pt>
+                <c:pt idx="2">
+                  <c:v>#REF!</c:v>
+                </c:pt>
+              </c:strCache>
+            </c:strRef>
+          </c:cat>
+          <c:val>
+            <c:numRef>
+              <c:f>('Clamp summary (US unit)'!$K$60,'Clamp summary (US unit)'!$K$83,'Clamp summary (US unit)'!$K$106)</c:f>
+              <c:numCache>
+                <c:formatCode>0.00</c:formatCode>
+                <c:ptCount val="3"/>
+                <c:pt idx="0">
+                  <c:v>43.09838461538462</c:v>
+                </c:pt>
+                <c:pt idx="1">
+                  <c:v>95.80209999999998</c:v>
+                </c:pt>
+                <c:pt idx="2">
+                  <c:v>0.0</c:v>
+                </c:pt>
+              </c:numCache>
+            </c:numRef>
+          </c:val>
+          <c:extLst xmlns:c16r2="http://schemas.microsoft.com/office/drawing/2015/06/chart">
+            <c:ext xmlns:c16="http://schemas.microsoft.com/office/drawing/2014/chart" uri="{C3380CC4-5D6E-409C-BE32-E72D297353CC}">
+              <c16:uniqueId val="{0000000B-D5D0-4BE7-8F52-D2272ECBFEC3}"/>
+            </c:ext>
+          </c:extLst>
+        </c:ser>
+        <c:dLbls>
+          <c:showLegendKey val="0"/>
+          <c:showVal val="0"/>
+          <c:showCatName val="0"/>
+          <c:showSerName val="0"/>
+          <c:showPercent val="0"/>
+          <c:showBubbleSize val="0"/>
+        </c:dLbls>
+        <c:gapWidth val="150"/>
+        <c:axId val="684420240"/>
+        <c:axId val="739960592"/>
+      </c:barChart>
+      <c:catAx>
+        <c:axId val="684420240"/>
+        <c:scaling>
+          <c:orientation val="minMax"/>
+        </c:scaling>
+        <c:delete val="0"/>
+        <c:axPos val="b"/>
+        <c:numFmt formatCode="General" sourceLinked="1"/>
+        <c:majorTickMark val="out"/>
+        <c:minorTickMark val="none"/>
+        <c:tickLblPos val="nextTo"/>
+        <c:spPr>
+          <a:ln w="3175">
+            <a:solidFill>
+              <a:srgbClr val="000000"/>
+            </a:solidFill>
+            <a:prstDash val="solid"/>
+          </a:ln>
+        </c:spPr>
+        <c:txPr>
+          <a:bodyPr rot="0" vert="horz"/>
+          <a:lstStyle/>
+          <a:p>
+            <a:pPr>
+              <a:defRPr sz="800" b="0" i="0" u="none" strike="noStrike" baseline="0">
+                <a:solidFill>
+                  <a:srgbClr val="000000"/>
+                </a:solidFill>
+                <a:latin typeface="Arial"/>
+                <a:ea typeface="Arial"/>
+                <a:cs typeface="Arial"/>
+              </a:defRPr>
+            </a:pPr>
+            <a:endParaRPr lang="en-US"/>
+          </a:p>
+        </c:txPr>
+        <c:crossAx val="739960592"/>
+        <c:crosses val="autoZero"/>
+        <c:auto val="1"/>
+        <c:lblAlgn val="ctr"/>
+        <c:lblOffset val="100"/>
+        <c:tickLblSkip val="1"/>
+        <c:tickMarkSkip val="1"/>
+        <c:noMultiLvlLbl val="0"/>
+      </c:catAx>
+      <c:valAx>
+        <c:axId val="739960592"/>
+        <c:scaling>
+          <c:orientation val="minMax"/>
+          <c:max val="125.0"/>
+          <c:min val="0.0"/>
+        </c:scaling>
+        <c:delete val="0"/>
+        <c:axPos val="l"/>
+        <c:numFmt formatCode="0" sourceLinked="0"/>
+        <c:majorTickMark val="out"/>
+        <c:minorTickMark val="none"/>
+        <c:tickLblPos val="nextTo"/>
+        <c:spPr>
+          <a:ln w="3175">
+            <a:solidFill>
+              <a:srgbClr val="000000"/>
+            </a:solidFill>
+            <a:prstDash val="solid"/>
+          </a:ln>
+        </c:spPr>
+        <c:txPr>
+          <a:bodyPr rot="0" vert="horz"/>
+          <a:lstStyle/>
+          <a:p>
+            <a:pPr>
+              <a:defRPr sz="800" b="0" i="0" u="none" strike="noStrike" baseline="0">
+                <a:solidFill>
+                  <a:srgbClr val="000000"/>
+                </a:solidFill>
+                <a:latin typeface="Arial"/>
+                <a:ea typeface="Arial"/>
+                <a:cs typeface="Arial"/>
+              </a:defRPr>
+            </a:pPr>
+            <a:endParaRPr lang="en-US"/>
+          </a:p>
+        </c:txPr>
+        <c:crossAx val="684420240"/>
+        <c:crosses val="autoZero"/>
+        <c:crossBetween val="between"/>
+        <c:majorUnit val="25.0"/>
+      </c:valAx>
+      <c:spPr>
+        <a:noFill/>
+        <a:ln w="25400">
+          <a:noFill/>
+        </a:ln>
+      </c:spPr>
+    </c:plotArea>
+    <c:legend>
+      <c:legendPos val="r"/>
+      <c:layout>
+        <c:manualLayout>
+          <c:xMode val="edge"/>
+          <c:yMode val="edge"/>
+          <c:x val="0.290378050569769"/>
+          <c:y val="0.218043810874353"/>
+          <c:w val="0.295453285730588"/>
+          <c:h val="0.132253610478785"/>
+        </c:manualLayout>
+      </c:layout>
+      <c:overlay val="1"/>
+      <c:spPr>
+        <a:noFill/>
+        <a:ln w="25400">
+          <a:noFill/>
+        </a:ln>
+      </c:spPr>
+      <c:txPr>
+        <a:bodyPr/>
+        <a:lstStyle/>
+        <a:p>
+          <a:pPr rtl="0">
+            <a:defRPr sz="675" b="0" i="0" u="none" strike="noStrike" baseline="0">
+              <a:solidFill>
+                <a:srgbClr val="000000"/>
+              </a:solidFill>
+              <a:latin typeface="Arial"/>
+              <a:ea typeface="Arial"/>
+              <a:cs typeface="Arial"/>
+            </a:defRPr>
+          </a:pPr>
+          <a:endParaRPr lang="en-US"/>
+        </a:p>
+      </c:txPr>
+    </c:legend>
+    <c:plotVisOnly val="1"/>
+    <c:dispBlanksAs val="gap"/>
+    <c:showDLblsOverMax val="0"/>
+  </c:chart>
+  <c:spPr>
+    <a:solidFill>
+      <a:schemeClr val="accent6">
+        <a:lumMod val="40000"/>
+        <a:lumOff val="60000"/>
+      </a:schemeClr>
+    </a:solidFill>
+    <a:ln w="3175">
+      <a:solidFill>
+        <a:srgbClr val="000000"/>
+      </a:solidFill>
+      <a:prstDash val="solid"/>
+    </a:ln>
+  </c:spPr>
+  <c:txPr>
+    <a:bodyPr/>
+    <a:lstStyle/>
+    <a:p>
+      <a:pPr>
+        <a:defRPr sz="250" b="0" i="0" u="none" strike="noStrike" baseline="0">
+          <a:solidFill>
+            <a:srgbClr val="000000"/>
+          </a:solidFill>
+          <a:latin typeface="Arial"/>
+          <a:ea typeface="Arial"/>
+          <a:cs typeface="Arial"/>
+        </a:defRPr>
+      </a:pPr>
+      <a:endParaRPr lang="en-US"/>
+    </a:p>
+  </c:txPr>
+  <c:externalData r:id="rId1">
+    <c:autoUpdate val="0"/>
+  </c:externalData>
+</c:chartSpace>
+</file>
+
+<file path=word/charts/chart3.xml><?xml version="1.0" encoding="utf-8"?>
+<c:chartSpace xmlns:c="http://schemas.openxmlformats.org/drawingml/2006/chart" xmlns:a="http://schemas.openxmlformats.org/drawingml/2006/main" xmlns:r="http://schemas.openxmlformats.org/officeDocument/2006/relationships">
+  <c:date1904 val="0"/>
+  <c:lang val="en-US"/>
+  <c:roundedCorners val="0"/>
+  <mc:AlternateContent xmlns:mc="http://schemas.openxmlformats.org/markup-compatibility/2006">
+    <mc:Choice xmlns:c14="http://schemas.microsoft.com/office/drawing/2007/8/2/chart" Requires="c14">
+      <c14:style val="102"/>
+    </mc:Choice>
+    <mc:Fallback>
+      <c:style val="2"/>
+    </mc:Fallback>
+  </mc:AlternateContent>
+  <c:chart>
+    <c:title>
+      <c:tx>
+        <c:rich>
+          <a:bodyPr/>
+          <a:lstStyle/>
+          <a:p>
+            <a:pPr>
+              <a:defRPr sz="1000" b="1" i="0" u="none" strike="noStrike" baseline="0">
+                <a:solidFill>
+                  <a:srgbClr val="0000FF"/>
+                </a:solidFill>
+                <a:latin typeface="Arial"/>
+                <a:ea typeface="Arial"/>
+                <a:cs typeface="Arial"/>
+              </a:defRPr>
+            </a:pPr>
+            <a:r>
+              <a:rPr lang="en-US" sz="1000"/>
+              <a:t>HGP (mg/kg/min)</a:t>
+            </a:r>
+          </a:p>
+        </c:rich>
+      </c:tx>
+      <c:layout>
+        <c:manualLayout>
+          <c:xMode val="edge"/>
+          <c:yMode val="edge"/>
+          <c:x val="0.198757763975155"/>
+          <c:y val="0.023696682464455"/>
+        </c:manualLayout>
+      </c:layout>
+      <c:overlay val="0"/>
+      <c:spPr>
+        <a:noFill/>
+        <a:ln w="25400">
+          <a:noFill/>
+        </a:ln>
+      </c:spPr>
+    </c:title>
+    <c:autoTitleDeleted val="0"/>
+    <c:plotArea>
+      <c:layout>
+        <c:manualLayout>
+          <c:layoutTarget val="inner"/>
+          <c:xMode val="edge"/>
+          <c:yMode val="edge"/>
+          <c:x val="0.186335403726711"/>
+          <c:y val="0.279621500160832"/>
+          <c:w val="0.726708074534181"/>
+          <c:h val="0.573461042702724"/>
+        </c:manualLayout>
+      </c:layout>
+      <c:barChart>
+        <c:barDir val="col"/>
+        <c:grouping val="clustered"/>
+        <c:varyColors val="0"/>
+        <c:ser>
+          <c:idx val="0"/>
+          <c:order val="0"/>
+          <c:tx>
+            <c:v>Basal</c:v>
+          </c:tx>
+          <c:spPr>
+            <a:pattFill prst="pct25">
+              <a:fgClr>
+                <a:srgbClr val="000000"/>
+              </a:fgClr>
+              <a:bgClr>
+                <a:srgbClr val="FFFFFF"/>
+              </a:bgClr>
+            </a:pattFill>
+            <a:ln w="3175">
+              <a:solidFill>
+                <a:srgbClr val="000000"/>
+              </a:solidFill>
+              <a:prstDash val="solid"/>
+            </a:ln>
+          </c:spPr>
+          <c:invertIfNegative val="0"/>
+          <c:dPt>
+            <c:idx val="0"/>
+            <c:invertIfNegative val="0"/>
+            <c:bubble3D val="0"/>
+            <c:spPr>
+              <a:pattFill prst="pct25">
+                <a:fgClr>
+                  <a:srgbClr val="000000"/>
+                </a:fgClr>
+                <a:bgClr>
+                  <a:srgbClr val="FFFF00"/>
+                </a:bgClr>
+              </a:pattFill>
+              <a:ln w="3175">
+                <a:solidFill>
+                  <a:srgbClr val="000000"/>
+                </a:solidFill>
+                <a:prstDash val="solid"/>
+              </a:ln>
+            </c:spPr>
+            <c:extLst xmlns:c16r2="http://schemas.microsoft.com/office/drawing/2015/06/chart">
+              <c:ext xmlns:c16="http://schemas.microsoft.com/office/drawing/2014/chart" uri="{C3380CC4-5D6E-409C-BE32-E72D297353CC}">
+                <c16:uniqueId val="{00000001-568A-4D6E-A2AC-5045AEAD5C30}"/>
+              </c:ext>
+            </c:extLst>
+          </c:dPt>
+          <c:dPt>
+            <c:idx val="1"/>
+            <c:invertIfNegative val="0"/>
+            <c:bubble3D val="0"/>
+            <c:spPr>
+              <a:pattFill prst="pct25">
+                <a:fgClr>
+                  <a:srgbClr val="000000"/>
+                </a:fgClr>
+                <a:bgClr>
+                  <a:srgbClr val="00CCFF"/>
+                </a:bgClr>
+              </a:pattFill>
+              <a:ln w="3175">
+                <a:solidFill>
+                  <a:srgbClr val="000000"/>
+                </a:solidFill>
+                <a:prstDash val="solid"/>
+              </a:ln>
+            </c:spPr>
+            <c:extLst xmlns:c16r2="http://schemas.microsoft.com/office/drawing/2015/06/chart">
+              <c:ext xmlns:c16="http://schemas.microsoft.com/office/drawing/2014/chart" uri="{C3380CC4-5D6E-409C-BE32-E72D297353CC}">
+                <c16:uniqueId val="{00000003-568A-4D6E-A2AC-5045AEAD5C30}"/>
+              </c:ext>
+            </c:extLst>
+          </c:dPt>
+          <c:errBars>
+            <c:errBarType val="plus"/>
+            <c:errValType val="cust"/>
+            <c:noEndCap val="0"/>
+            <c:plus>
+              <c:numRef>
+                <c:f>('Clamp summary (US unit)'!$V$48,'Clamp summary (US unit)'!$V$71,'Clamp summary (US unit)'!$V$94)</c:f>
+                <c:numCache>
+                  <c:formatCode>General</c:formatCode>
+                  <c:ptCount val="3"/>
+                  <c:pt idx="0">
+                    <c:v>3.08757311261071</c:v>
+                  </c:pt>
+                  <c:pt idx="1">
+                    <c:v>1.213632198490128</c:v>
+                  </c:pt>
+                  <c:pt idx="2">
+                    <c:v>0.0</c:v>
+                  </c:pt>
+                </c:numCache>
+              </c:numRef>
+            </c:plus>
+            <c:minus>
+              <c:numRef>
+                <c:f>('Clamp summary (US unit)'!$V$48,'Clamp summary (US unit)'!$V$71)</c:f>
+                <c:numCache>
+                  <c:formatCode>General</c:formatCode>
+                  <c:ptCount val="2"/>
+                  <c:pt idx="0">
+                    <c:v>3.08757311261071</c:v>
+                  </c:pt>
+                  <c:pt idx="1">
+                    <c:v>1.213632198490128</c:v>
+                  </c:pt>
+                </c:numCache>
+              </c:numRef>
+            </c:minus>
+            <c:spPr>
+              <a:ln w="3175">
+                <a:solidFill>
+                  <a:srgbClr val="000000"/>
+                </a:solidFill>
+                <a:prstDash val="solid"/>
+              </a:ln>
+            </c:spPr>
+          </c:errBars>
+          <c:cat>
+            <c:strRef>
+              <c:f>('Clamp summary (US unit)'!$B$51,'Clamp summary (US unit)'!$B$74,'Clamp summary (US unit)'!$B$97)</c:f>
+              <c:strCache>
+                <c:ptCount val="3"/>
+                <c:pt idx="0">
+                  <c:v>NC Ctrl</c:v>
+                </c:pt>
+                <c:pt idx="1">
+                  <c:v>NC+Dex</c:v>
+                </c:pt>
+                <c:pt idx="2">
+                  <c:v>#REF!</c:v>
+                </c:pt>
+              </c:strCache>
+            </c:strRef>
+          </c:cat>
+          <c:val>
+            <c:numRef>
+              <c:f>('Clamp summary (US unit)'!$U$48,'Clamp summary (US unit)'!$U$71,'Clamp summary (US unit)'!$U$94)</c:f>
+              <c:numCache>
+                <c:formatCode>0.00</c:formatCode>
+                <c:ptCount val="3"/>
+                <c:pt idx="0">
+                  <c:v>29.38811327338139</c:v>
+                </c:pt>
+                <c:pt idx="1">
+                  <c:v>28.84170038703359</c:v>
+                </c:pt>
+                <c:pt idx="2">
+                  <c:v>0.0</c:v>
+                </c:pt>
+              </c:numCache>
+            </c:numRef>
+          </c:val>
+          <c:extLst xmlns:c16r2="http://schemas.microsoft.com/office/drawing/2015/06/chart">
+            <c:ext xmlns:c16="http://schemas.microsoft.com/office/drawing/2014/chart" uri="{C3380CC4-5D6E-409C-BE32-E72D297353CC}">
+              <c16:uniqueId val="{00000004-568A-4D6E-A2AC-5045AEAD5C30}"/>
+            </c:ext>
+          </c:extLst>
+        </c:ser>
+        <c:ser>
+          <c:idx val="1"/>
+          <c:order val="1"/>
+          <c:tx>
+            <c:v>Clamp</c:v>
+          </c:tx>
+          <c:spPr>
+            <a:noFill/>
+            <a:ln>
+              <a:solidFill>
+                <a:srgbClr val="000000"/>
+              </a:solidFill>
+            </a:ln>
+          </c:spPr>
+          <c:invertIfNegative val="0"/>
+          <c:dPt>
+            <c:idx val="0"/>
+            <c:invertIfNegative val="0"/>
+            <c:bubble3D val="0"/>
+            <c:spPr>
+              <a:solidFill>
+                <a:srgbClr val="FFFF00"/>
+              </a:solidFill>
+              <a:ln>
+                <a:solidFill>
+                  <a:srgbClr val="000000"/>
+                </a:solidFill>
+              </a:ln>
+            </c:spPr>
+            <c:extLst xmlns:c16r2="http://schemas.microsoft.com/office/drawing/2015/06/chart">
+              <c:ext xmlns:c16="http://schemas.microsoft.com/office/drawing/2014/chart" uri="{C3380CC4-5D6E-409C-BE32-E72D297353CC}">
+                <c16:uniqueId val="{00000006-568A-4D6E-A2AC-5045AEAD5C30}"/>
+              </c:ext>
+            </c:extLst>
+          </c:dPt>
+          <c:dPt>
+            <c:idx val="1"/>
+            <c:invertIfNegative val="0"/>
+            <c:bubble3D val="0"/>
+            <c:spPr>
+              <a:solidFill>
+                <a:srgbClr val="00B0F0"/>
+              </a:solidFill>
+              <a:ln>
+                <a:solidFill>
+                  <a:srgbClr val="000000"/>
+                </a:solidFill>
+              </a:ln>
+            </c:spPr>
+            <c:extLst xmlns:c16r2="http://schemas.microsoft.com/office/drawing/2015/06/chart">
+              <c:ext xmlns:c16="http://schemas.microsoft.com/office/drawing/2014/chart" uri="{C3380CC4-5D6E-409C-BE32-E72D297353CC}">
+                <c16:uniqueId val="{00000008-568A-4D6E-A2AC-5045AEAD5C30}"/>
+              </c:ext>
+            </c:extLst>
+          </c:dPt>
+          <c:errBars>
+            <c:errBarType val="plus"/>
+            <c:errValType val="cust"/>
+            <c:noEndCap val="0"/>
+            <c:plus>
+              <c:numRef>
+                <c:f>('Clamp summary (US unit)'!$V$55,'Clamp summary (US unit)'!$V$78,'Clamp summary (US unit)'!$V$101)</c:f>
+                <c:numCache>
+                  <c:formatCode>General</c:formatCode>
+                  <c:ptCount val="3"/>
+                  <c:pt idx="0">
+                    <c:v>3.528781399852082</c:v>
+                  </c:pt>
+                  <c:pt idx="1">
+                    <c:v>3.174147730659595</c:v>
+                  </c:pt>
+                  <c:pt idx="2">
+                    <c:v>0.0</c:v>
+                  </c:pt>
+                </c:numCache>
+              </c:numRef>
+            </c:plus>
+            <c:minus>
+              <c:numRef>
+                <c:f>('Clamp summary (US unit)'!$V$55,'Clamp summary (US unit)'!$V$78)</c:f>
+                <c:numCache>
+                  <c:formatCode>General</c:formatCode>
+                  <c:ptCount val="2"/>
+                  <c:pt idx="0">
+                    <c:v>3.528781399852082</c:v>
+                  </c:pt>
+                  <c:pt idx="1">
+                    <c:v>3.174147730659595</c:v>
+                  </c:pt>
+                </c:numCache>
+              </c:numRef>
+            </c:minus>
+            <c:spPr>
+              <a:noFill/>
+              <a:ln>
+                <a:solidFill>
+                  <a:srgbClr val="000000"/>
+                </a:solidFill>
+              </a:ln>
+            </c:spPr>
+          </c:errBars>
+          <c:cat>
+            <c:strRef>
+              <c:f>('Clamp summary (US unit)'!$B$51,'Clamp summary (US unit)'!$B$74,'Clamp summary (US unit)'!$B$97)</c:f>
+              <c:strCache>
+                <c:ptCount val="3"/>
+                <c:pt idx="0">
+                  <c:v>NC Ctrl</c:v>
+                </c:pt>
+                <c:pt idx="1">
+                  <c:v>NC+Dex</c:v>
+                </c:pt>
+                <c:pt idx="2">
+                  <c:v>#REF!</c:v>
+                </c:pt>
+              </c:strCache>
+            </c:strRef>
+          </c:cat>
+          <c:val>
+            <c:numRef>
+              <c:f>('Clamp summary (US unit)'!$U$55,'Clamp summary (US unit)'!$U$78,'Clamp summary (US unit)'!$U$101)</c:f>
+              <c:numCache>
+                <c:formatCode>0.00</c:formatCode>
+                <c:ptCount val="3"/>
+                <c:pt idx="0">
+                  <c:v>13.40875828667835</c:v>
+                </c:pt>
+                <c:pt idx="1">
+                  <c:v>10.23272594827267</c:v>
+                </c:pt>
+                <c:pt idx="2">
+                  <c:v>0.0</c:v>
+                </c:pt>
+              </c:numCache>
+            </c:numRef>
+          </c:val>
+          <c:extLst xmlns:c16r2="http://schemas.microsoft.com/office/drawing/2015/06/chart">
+            <c:ext xmlns:c16="http://schemas.microsoft.com/office/drawing/2014/chart" uri="{C3380CC4-5D6E-409C-BE32-E72D297353CC}">
+              <c16:uniqueId val="{0000000B-568A-4D6E-A2AC-5045AEAD5C30}"/>
+            </c:ext>
+          </c:extLst>
+        </c:ser>
+        <c:dLbls>
+          <c:showLegendKey val="0"/>
+          <c:showVal val="0"/>
+          <c:showCatName val="0"/>
+          <c:showSerName val="0"/>
+          <c:showPercent val="0"/>
+          <c:showBubbleSize val="0"/>
+        </c:dLbls>
+        <c:gapWidth val="150"/>
+        <c:axId val="670635904"/>
+        <c:axId val="666105504"/>
+      </c:barChart>
+      <c:catAx>
+        <c:axId val="670635904"/>
+        <c:scaling>
+          <c:orientation val="minMax"/>
+        </c:scaling>
+        <c:delete val="0"/>
+        <c:axPos val="b"/>
+        <c:numFmt formatCode="General" sourceLinked="1"/>
+        <c:majorTickMark val="out"/>
+        <c:minorTickMark val="none"/>
+        <c:tickLblPos val="nextTo"/>
+        <c:spPr>
+          <a:ln w="3175">
+            <a:solidFill>
+              <a:srgbClr val="000000"/>
+            </a:solidFill>
+            <a:prstDash val="solid"/>
+          </a:ln>
+        </c:spPr>
+        <c:txPr>
+          <a:bodyPr rot="0" vert="horz"/>
+          <a:lstStyle/>
+          <a:p>
+            <a:pPr>
+              <a:defRPr sz="800" b="0" i="0" u="none" strike="noStrike" baseline="0">
+                <a:solidFill>
+                  <a:srgbClr val="000000"/>
+                </a:solidFill>
+                <a:latin typeface="Arial"/>
+                <a:ea typeface="Arial"/>
+                <a:cs typeface="Arial"/>
+              </a:defRPr>
+            </a:pPr>
+            <a:endParaRPr lang="en-US"/>
+          </a:p>
+        </c:txPr>
+        <c:crossAx val="666105504"/>
+        <c:crosses val="autoZero"/>
+        <c:auto val="1"/>
+        <c:lblAlgn val="ctr"/>
+        <c:lblOffset val="100"/>
+        <c:tickLblSkip val="1"/>
+        <c:tickMarkSkip val="1"/>
+        <c:noMultiLvlLbl val="0"/>
+      </c:catAx>
+      <c:valAx>
+        <c:axId val="666105504"/>
+        <c:scaling>
+          <c:orientation val="minMax"/>
+          <c:max val="40.0"/>
+          <c:min val="0.0"/>
+        </c:scaling>
+        <c:delete val="0"/>
+        <c:axPos val="l"/>
+        <c:numFmt formatCode="0" sourceLinked="0"/>
+        <c:majorTickMark val="out"/>
+        <c:minorTickMark val="none"/>
+        <c:tickLblPos val="nextTo"/>
+        <c:spPr>
+          <a:ln w="3175">
+            <a:solidFill>
+              <a:srgbClr val="000000"/>
+            </a:solidFill>
+            <a:prstDash val="solid"/>
+          </a:ln>
+        </c:spPr>
+        <c:txPr>
+          <a:bodyPr rot="0" vert="horz"/>
+          <a:lstStyle/>
+          <a:p>
+            <a:pPr>
+              <a:defRPr sz="800" b="0" i="0" u="none" strike="noStrike" baseline="0">
+                <a:solidFill>
+                  <a:srgbClr val="000000"/>
+                </a:solidFill>
+                <a:latin typeface="Arial"/>
+                <a:ea typeface="Arial"/>
+                <a:cs typeface="Arial"/>
+              </a:defRPr>
+            </a:pPr>
+            <a:endParaRPr lang="en-US"/>
+          </a:p>
+        </c:txPr>
+        <c:crossAx val="670635904"/>
+        <c:crosses val="autoZero"/>
+        <c:crossBetween val="between"/>
+        <c:majorUnit val="5.0"/>
+      </c:valAx>
+      <c:spPr>
+        <a:noFill/>
+        <a:ln w="25400">
+          <a:noFill/>
+        </a:ln>
+      </c:spPr>
+    </c:plotArea>
+    <c:legend>
+      <c:legendPos val="r"/>
+      <c:layout>
+        <c:manualLayout>
+          <c:xMode val="edge"/>
+          <c:yMode val="edge"/>
+          <c:x val="0.247036077012113"/>
+          <c:y val="0.135447002773942"/>
+          <c:w val="0.266310624215459"/>
+          <c:h val="0.13531066910475"/>
+        </c:manualLayout>
+      </c:layout>
+      <c:overlay val="0"/>
+      <c:spPr>
+        <a:noFill/>
+        <a:ln w="25400">
+          <a:noFill/>
+        </a:ln>
+      </c:spPr>
+      <c:txPr>
+        <a:bodyPr/>
+        <a:lstStyle/>
+        <a:p>
+          <a:pPr rtl="0">
+            <a:defRPr sz="675" b="0" i="0" u="none" strike="noStrike" baseline="0">
+              <a:solidFill>
+                <a:srgbClr val="000000"/>
+              </a:solidFill>
+              <a:latin typeface="Arial"/>
+              <a:ea typeface="Arial"/>
+              <a:cs typeface="Arial"/>
+            </a:defRPr>
+          </a:pPr>
+          <a:endParaRPr lang="en-US"/>
+        </a:p>
+      </c:txPr>
+    </c:legend>
+    <c:plotVisOnly val="1"/>
+    <c:dispBlanksAs val="gap"/>
+    <c:showDLblsOverMax val="0"/>
+  </c:chart>
+  <c:spPr>
+    <a:solidFill>
+      <a:srgbClr val="FFFFFF"/>
+    </a:solidFill>
+    <a:ln w="3175">
+      <a:solidFill>
+        <a:srgbClr val="000000"/>
+      </a:solidFill>
+      <a:prstDash val="solid"/>
+    </a:ln>
+  </c:spPr>
+  <c:txPr>
+    <a:bodyPr/>
+    <a:lstStyle/>
+    <a:p>
+      <a:pPr>
+        <a:defRPr sz="250" b="0" i="0" u="none" strike="noStrike" baseline="0">
+          <a:solidFill>
+            <a:srgbClr val="000000"/>
+          </a:solidFill>
+          <a:latin typeface="Arial"/>
+          <a:ea typeface="Arial"/>
+          <a:cs typeface="Arial"/>
+        </a:defRPr>
+      </a:pPr>
+      <a:endParaRPr lang="en-US"/>
+    </a:p>
+  </c:txPr>
+  <c:externalData r:id="rId1">
+    <c:autoUpdate val="0"/>
+  </c:externalData>
+</c:chartSpace>
+</file>
+
+<file path=word/charts/chart4.xml><?xml version="1.0" encoding="utf-8"?>
+<c:chartSpace xmlns:c="http://schemas.openxmlformats.org/drawingml/2006/chart" xmlns:a="http://schemas.openxmlformats.org/drawingml/2006/main" xmlns:r="http://schemas.openxmlformats.org/officeDocument/2006/relationships">
+  <c:date1904 val="0"/>
+  <c:lang val="en-US"/>
+  <c:roundedCorners val="0"/>
+  <mc:AlternateContent xmlns:mc="http://schemas.openxmlformats.org/markup-compatibility/2006">
+    <mc:Choice xmlns:c14="http://schemas.microsoft.com/office/drawing/2007/8/2/chart" Requires="c14">
+      <c14:style val="102"/>
+    </mc:Choice>
+    <mc:Fallback>
+      <c:style val="2"/>
+    </mc:Fallback>
+  </mc:AlternateContent>
+  <c:chart>
+    <c:title>
+      <c:tx>
+        <c:rich>
+          <a:bodyPr/>
+          <a:lstStyle/>
+          <a:p>
+            <a:pPr>
+              <a:defRPr sz="1000" b="1" i="0" u="none" strike="noStrike" baseline="0">
+                <a:solidFill>
+                  <a:srgbClr val="0000FF"/>
+                </a:solidFill>
+                <a:latin typeface="Arial"/>
+                <a:ea typeface="Arial"/>
+                <a:cs typeface="Arial"/>
+              </a:defRPr>
+            </a:pPr>
+            <a:r>
+              <a:rPr lang="en-US" sz="1000"/>
+              <a:t>Glucose Turnover
+(mg/kg/min)</a:t>
+            </a:r>
+          </a:p>
+        </c:rich>
+      </c:tx>
+      <c:layout>
+        <c:manualLayout>
+          <c:xMode val="edge"/>
+          <c:yMode val="edge"/>
+          <c:x val="0.180124223602484"/>
+          <c:y val="0.023696682464455"/>
+        </c:manualLayout>
+      </c:layout>
+      <c:overlay val="0"/>
+      <c:spPr>
+        <a:noFill/>
+        <a:ln w="25400">
+          <a:noFill/>
+        </a:ln>
+      </c:spPr>
+    </c:title>
+    <c:autoTitleDeleted val="0"/>
+    <c:plotArea>
+      <c:layout>
+        <c:manualLayout>
+          <c:layoutTarget val="inner"/>
+          <c:xMode val="edge"/>
+          <c:yMode val="edge"/>
+          <c:x val="0.180124223602484"/>
+          <c:y val="0.279621500160832"/>
+          <c:w val="0.751552795031047"/>
+          <c:h val="0.573461042702724"/>
+        </c:manualLayout>
+      </c:layout>
+      <c:barChart>
+        <c:barDir val="col"/>
+        <c:grouping val="clustered"/>
+        <c:varyColors val="0"/>
+        <c:ser>
+          <c:idx val="0"/>
+          <c:order val="0"/>
+          <c:tx>
+            <c:v>Basal</c:v>
+          </c:tx>
+          <c:spPr>
+            <a:pattFill prst="pct25">
+              <a:fgClr>
+                <a:srgbClr val="000000"/>
+              </a:fgClr>
+              <a:bgClr>
+                <a:srgbClr val="FFFFFF"/>
+              </a:bgClr>
+            </a:pattFill>
+            <a:ln w="3175">
+              <a:solidFill>
+                <a:srgbClr val="000000"/>
+              </a:solidFill>
+              <a:prstDash val="solid"/>
+            </a:ln>
+          </c:spPr>
+          <c:invertIfNegative val="0"/>
+          <c:dPt>
+            <c:idx val="0"/>
+            <c:invertIfNegative val="0"/>
+            <c:bubble3D val="0"/>
+            <c:spPr>
+              <a:pattFill prst="pct25">
+                <a:fgClr>
+                  <a:srgbClr val="000000"/>
+                </a:fgClr>
+                <a:bgClr>
+                  <a:srgbClr val="FFFF00"/>
+                </a:bgClr>
+              </a:pattFill>
+              <a:ln w="3175">
+                <a:solidFill>
+                  <a:srgbClr val="000000"/>
+                </a:solidFill>
+                <a:prstDash val="solid"/>
+              </a:ln>
+            </c:spPr>
+            <c:extLst xmlns:c16r2="http://schemas.microsoft.com/office/drawing/2015/06/chart">
+              <c:ext xmlns:c16="http://schemas.microsoft.com/office/drawing/2014/chart" uri="{C3380CC4-5D6E-409C-BE32-E72D297353CC}">
+                <c16:uniqueId val="{00000001-F707-4703-9E7E-B20A5DE26595}"/>
+              </c:ext>
+            </c:extLst>
+          </c:dPt>
+          <c:dPt>
+            <c:idx val="1"/>
+            <c:invertIfNegative val="0"/>
+            <c:bubble3D val="0"/>
+            <c:spPr>
+              <a:pattFill prst="pct25">
+                <a:fgClr>
+                  <a:srgbClr val="000000"/>
+                </a:fgClr>
+                <a:bgClr>
+                  <a:srgbClr val="00CCFF"/>
+                </a:bgClr>
+              </a:pattFill>
+              <a:ln w="3175">
+                <a:solidFill>
+                  <a:srgbClr val="000000"/>
+                </a:solidFill>
+                <a:prstDash val="solid"/>
+              </a:ln>
+            </c:spPr>
+            <c:extLst xmlns:c16r2="http://schemas.microsoft.com/office/drawing/2015/06/chart">
+              <c:ext xmlns:c16="http://schemas.microsoft.com/office/drawing/2014/chart" uri="{C3380CC4-5D6E-409C-BE32-E72D297353CC}">
+                <c16:uniqueId val="{00000003-F707-4703-9E7E-B20A5DE26595}"/>
+              </c:ext>
+            </c:extLst>
+          </c:dPt>
+          <c:errBars>
+            <c:errBarType val="plus"/>
+            <c:errValType val="cust"/>
+            <c:noEndCap val="0"/>
+            <c:plus>
+              <c:numRef>
+                <c:f>('Clamp summary (US unit)'!$T$48,'Clamp summary (US unit)'!$T$71,'Clamp summary (US unit)'!$T$94)</c:f>
+                <c:numCache>
+                  <c:formatCode>General</c:formatCode>
+                  <c:ptCount val="3"/>
+                  <c:pt idx="0">
+                    <c:v>3.08757311261071</c:v>
+                  </c:pt>
+                  <c:pt idx="1">
+                    <c:v>1.213632198490128</c:v>
+                  </c:pt>
+                  <c:pt idx="2">
+                    <c:v>0.0</c:v>
+                  </c:pt>
+                </c:numCache>
+              </c:numRef>
+            </c:plus>
+            <c:minus>
+              <c:numRef>
+                <c:f>'Clamp summary (US unit)'!$L$78</c:f>
+                <c:numCache>
+                  <c:formatCode>General</c:formatCode>
+                  <c:ptCount val="1"/>
+                  <c:pt idx="0">
+                    <c:v>3.072605210204814</c:v>
+                  </c:pt>
+                </c:numCache>
+              </c:numRef>
+            </c:minus>
+            <c:spPr>
+              <a:ln w="3175">
+                <a:solidFill>
+                  <a:srgbClr val="000000"/>
+                </a:solidFill>
+                <a:prstDash val="solid"/>
+              </a:ln>
+            </c:spPr>
+          </c:errBars>
+          <c:cat>
+            <c:strRef>
+              <c:f>('Clamp summary (US unit)'!$B$51,'Clamp summary (US unit)'!$B$74,'Clamp summary (US unit)'!$B$97)</c:f>
+              <c:strCache>
+                <c:ptCount val="3"/>
+                <c:pt idx="0">
+                  <c:v>NC Ctrl</c:v>
+                </c:pt>
+                <c:pt idx="1">
+                  <c:v>NC+Dex</c:v>
+                </c:pt>
+                <c:pt idx="2">
+                  <c:v>#REF!</c:v>
+                </c:pt>
+              </c:strCache>
+            </c:strRef>
+          </c:cat>
+          <c:val>
+            <c:numRef>
+              <c:f>('Clamp summary (US unit)'!$S$48,'Clamp summary (US unit)'!$S$71,'Clamp summary (US unit)'!$S$94)</c:f>
+              <c:numCache>
+                <c:formatCode>0.00</c:formatCode>
+                <c:ptCount val="3"/>
+                <c:pt idx="0">
+                  <c:v>29.38811327338139</c:v>
+                </c:pt>
+                <c:pt idx="1">
+                  <c:v>28.84170038703359</c:v>
+                </c:pt>
+                <c:pt idx="2">
+                  <c:v>0.0</c:v>
+                </c:pt>
+              </c:numCache>
+            </c:numRef>
+          </c:val>
+          <c:extLst xmlns:c16r2="http://schemas.microsoft.com/office/drawing/2015/06/chart">
+            <c:ext xmlns:c16="http://schemas.microsoft.com/office/drawing/2014/chart" uri="{C3380CC4-5D6E-409C-BE32-E72D297353CC}">
+              <c16:uniqueId val="{00000004-F707-4703-9E7E-B20A5DE26595}"/>
+            </c:ext>
+          </c:extLst>
+        </c:ser>
+        <c:ser>
+          <c:idx val="1"/>
+          <c:order val="1"/>
+          <c:tx>
+            <c:v>Clamp</c:v>
+          </c:tx>
+          <c:spPr>
+            <a:noFill/>
+            <a:ln>
+              <a:solidFill>
+                <a:srgbClr val="000000"/>
+              </a:solidFill>
+            </a:ln>
+          </c:spPr>
+          <c:invertIfNegative val="0"/>
+          <c:dPt>
+            <c:idx val="0"/>
+            <c:invertIfNegative val="0"/>
+            <c:bubble3D val="0"/>
+            <c:spPr>
+              <a:solidFill>
+                <a:srgbClr val="FFFF00"/>
+              </a:solidFill>
+              <a:ln w="9525" cmpd="sng">
+                <a:solidFill>
+                  <a:srgbClr val="000000"/>
+                </a:solidFill>
+              </a:ln>
+            </c:spPr>
+            <c:extLst xmlns:c16r2="http://schemas.microsoft.com/office/drawing/2015/06/chart">
+              <c:ext xmlns:c16="http://schemas.microsoft.com/office/drawing/2014/chart" uri="{C3380CC4-5D6E-409C-BE32-E72D297353CC}">
+                <c16:uniqueId val="{00000006-F707-4703-9E7E-B20A5DE26595}"/>
+              </c:ext>
+            </c:extLst>
+          </c:dPt>
+          <c:dPt>
+            <c:idx val="1"/>
+            <c:invertIfNegative val="0"/>
+            <c:bubble3D val="0"/>
+            <c:spPr>
+              <a:solidFill>
+                <a:srgbClr val="00B0F0"/>
+              </a:solidFill>
+              <a:ln>
+                <a:solidFill>
+                  <a:srgbClr val="000000"/>
+                </a:solidFill>
+              </a:ln>
+            </c:spPr>
+            <c:extLst xmlns:c16r2="http://schemas.microsoft.com/office/drawing/2015/06/chart">
+              <c:ext xmlns:c16="http://schemas.microsoft.com/office/drawing/2014/chart" uri="{C3380CC4-5D6E-409C-BE32-E72D297353CC}">
+                <c16:uniqueId val="{00000008-F707-4703-9E7E-B20A5DE26595}"/>
+              </c:ext>
+            </c:extLst>
+          </c:dPt>
+          <c:errBars>
+            <c:errBarType val="plus"/>
+            <c:errValType val="cust"/>
+            <c:noEndCap val="0"/>
+            <c:plus>
+              <c:numRef>
+                <c:f>('Clamp summary (US unit)'!$T$55,'Clamp summary (US unit)'!$T$78,'Clamp summary (US unit)'!$T$101)</c:f>
+                <c:numCache>
+                  <c:formatCode>General</c:formatCode>
+                  <c:ptCount val="3"/>
+                  <c:pt idx="0">
+                    <c:v>3.465726273991502</c:v>
+                  </c:pt>
+                  <c:pt idx="1">
+                    <c:v>4.676617288571397</c:v>
+                  </c:pt>
+                  <c:pt idx="2">
+                    <c:v>0.0</c:v>
+                  </c:pt>
+                </c:numCache>
+              </c:numRef>
+            </c:plus>
+            <c:minus>
+              <c:numRef>
+                <c:f>'Clamp summary (US unit)'!$L$78</c:f>
+                <c:numCache>
+                  <c:formatCode>General</c:formatCode>
+                  <c:ptCount val="1"/>
+                  <c:pt idx="0">
+                    <c:v>3.072605210204814</c:v>
+                  </c:pt>
+                </c:numCache>
+              </c:numRef>
+            </c:minus>
+            <c:spPr>
+              <a:noFill/>
+              <a:ln>
+                <a:solidFill>
+                  <a:srgbClr val="000000"/>
+                </a:solidFill>
+              </a:ln>
+            </c:spPr>
+          </c:errBars>
+          <c:cat>
+            <c:strRef>
+              <c:f>('Clamp summary (US unit)'!$B$51,'Clamp summary (US unit)'!$B$74,'Clamp summary (US unit)'!$B$97)</c:f>
+              <c:strCache>
+                <c:ptCount val="3"/>
+                <c:pt idx="0">
+                  <c:v>NC Ctrl</c:v>
+                </c:pt>
+                <c:pt idx="1">
+                  <c:v>NC+Dex</c:v>
+                </c:pt>
+                <c:pt idx="2">
+                  <c:v>#REF!</c:v>
+                </c:pt>
+              </c:strCache>
+            </c:strRef>
+          </c:cat>
+          <c:val>
+            <c:numRef>
+              <c:f>('Clamp summary (US unit)'!$S$55,'Clamp summary (US unit)'!$S$78,'Clamp summary (US unit)'!$S$101)</c:f>
+              <c:numCache>
+                <c:formatCode>0.00</c:formatCode>
+                <c:ptCount val="3"/>
+                <c:pt idx="0">
+                  <c:v>45.41165153105682</c:v>
+                </c:pt>
+                <c:pt idx="1">
+                  <c:v>42.80558943043911</c:v>
+                </c:pt>
+                <c:pt idx="2">
+                  <c:v>0.0</c:v>
+                </c:pt>
+              </c:numCache>
+            </c:numRef>
+          </c:val>
+          <c:extLst xmlns:c16r2="http://schemas.microsoft.com/office/drawing/2015/06/chart">
+            <c:ext xmlns:c16="http://schemas.microsoft.com/office/drawing/2014/chart" uri="{C3380CC4-5D6E-409C-BE32-E72D297353CC}">
+              <c16:uniqueId val="{0000000B-F707-4703-9E7E-B20A5DE26595}"/>
+            </c:ext>
+          </c:extLst>
+        </c:ser>
+        <c:dLbls>
+          <c:showLegendKey val="0"/>
+          <c:showVal val="0"/>
+          <c:showCatName val="0"/>
+          <c:showSerName val="0"/>
+          <c:showPercent val="0"/>
+          <c:showBubbleSize val="0"/>
+        </c:dLbls>
+        <c:gapWidth val="150"/>
+        <c:axId val="763457536"/>
+        <c:axId val="763461856"/>
+      </c:barChart>
+      <c:catAx>
+        <c:axId val="763457536"/>
+        <c:scaling>
+          <c:orientation val="minMax"/>
+        </c:scaling>
+        <c:delete val="0"/>
+        <c:axPos val="b"/>
+        <c:numFmt formatCode="General" sourceLinked="1"/>
+        <c:majorTickMark val="out"/>
+        <c:minorTickMark val="none"/>
+        <c:tickLblPos val="nextTo"/>
+        <c:spPr>
+          <a:ln w="3175">
+            <a:solidFill>
+              <a:srgbClr val="000000"/>
+            </a:solidFill>
+            <a:prstDash val="solid"/>
+          </a:ln>
+        </c:spPr>
+        <c:txPr>
+          <a:bodyPr rot="0" vert="horz"/>
+          <a:lstStyle/>
+          <a:p>
+            <a:pPr>
+              <a:defRPr sz="800" b="0" i="0" u="none" strike="noStrike" baseline="0">
+                <a:solidFill>
+                  <a:srgbClr val="000000"/>
+                </a:solidFill>
+                <a:latin typeface="Arial"/>
+                <a:ea typeface="Arial"/>
+                <a:cs typeface="Arial"/>
+              </a:defRPr>
+            </a:pPr>
+            <a:endParaRPr lang="en-US"/>
+          </a:p>
+        </c:txPr>
+        <c:crossAx val="763461856"/>
+        <c:crosses val="autoZero"/>
+        <c:auto val="1"/>
+        <c:lblAlgn val="ctr"/>
+        <c:lblOffset val="100"/>
+        <c:tickLblSkip val="1"/>
+        <c:tickMarkSkip val="1"/>
+        <c:noMultiLvlLbl val="0"/>
+      </c:catAx>
+      <c:valAx>
+        <c:axId val="763461856"/>
+        <c:scaling>
+          <c:orientation val="minMax"/>
+          <c:max val="60.0"/>
+        </c:scaling>
+        <c:delete val="0"/>
+        <c:axPos val="l"/>
+        <c:numFmt formatCode="0" sourceLinked="0"/>
+        <c:majorTickMark val="out"/>
+        <c:minorTickMark val="none"/>
+        <c:tickLblPos val="nextTo"/>
+        <c:spPr>
+          <a:ln w="3175">
+            <a:solidFill>
+              <a:srgbClr val="000000"/>
+            </a:solidFill>
+            <a:prstDash val="solid"/>
+          </a:ln>
+        </c:spPr>
+        <c:txPr>
+          <a:bodyPr rot="0" vert="horz"/>
+          <a:lstStyle/>
+          <a:p>
+            <a:pPr>
+              <a:defRPr sz="800" b="0" i="0" u="none" strike="noStrike" baseline="0">
+                <a:solidFill>
+                  <a:srgbClr val="000000"/>
+                </a:solidFill>
+                <a:latin typeface="Arial"/>
+                <a:ea typeface="Arial"/>
+                <a:cs typeface="Arial"/>
+              </a:defRPr>
+            </a:pPr>
+            <a:endParaRPr lang="en-US"/>
+          </a:p>
+        </c:txPr>
+        <c:crossAx val="763457536"/>
+        <c:crosses val="autoZero"/>
+        <c:crossBetween val="between"/>
+        <c:majorUnit val="10.0"/>
+      </c:valAx>
+      <c:spPr>
+        <a:noFill/>
+        <a:ln w="25400">
+          <a:noFill/>
+        </a:ln>
+      </c:spPr>
+    </c:plotArea>
+    <c:legend>
+      <c:legendPos val="r"/>
+      <c:layout>
+        <c:manualLayout>
+          <c:xMode val="edge"/>
+          <c:yMode val="edge"/>
+          <c:x val="0.24392559625699"/>
+          <c:y val="0.217673620181364"/>
+          <c:w val="0.267461567304095"/>
+          <c:h val="0.132253610478785"/>
+        </c:manualLayout>
+      </c:layout>
+      <c:overlay val="0"/>
+      <c:spPr>
+        <a:noFill/>
+        <a:ln w="25400">
+          <a:noFill/>
+        </a:ln>
+      </c:spPr>
+      <c:txPr>
+        <a:bodyPr/>
+        <a:lstStyle/>
+        <a:p>
+          <a:pPr>
+            <a:defRPr sz="675" b="0" i="0" u="none" strike="noStrike" baseline="0">
+              <a:solidFill>
+                <a:srgbClr val="000000"/>
+              </a:solidFill>
+              <a:latin typeface="Arial"/>
+              <a:ea typeface="Arial"/>
+              <a:cs typeface="Arial"/>
+            </a:defRPr>
+          </a:pPr>
+          <a:endParaRPr lang="en-US"/>
+        </a:p>
+      </c:txPr>
+    </c:legend>
+    <c:plotVisOnly val="1"/>
+    <c:dispBlanksAs val="gap"/>
+    <c:showDLblsOverMax val="0"/>
+  </c:chart>
+  <c:spPr>
+    <a:solidFill>
+      <a:srgbClr val="FFFFFF"/>
+    </a:solidFill>
+    <a:ln w="3175">
+      <a:solidFill>
+        <a:srgbClr val="000000"/>
+      </a:solidFill>
+      <a:prstDash val="solid"/>
+    </a:ln>
+  </c:spPr>
+  <c:txPr>
+    <a:bodyPr/>
+    <a:lstStyle/>
+    <a:p>
+      <a:pPr>
+        <a:defRPr sz="250" b="0" i="0" u="none" strike="noStrike" baseline="0">
+          <a:solidFill>
+            <a:srgbClr val="000000"/>
+          </a:solidFill>
+          <a:latin typeface="Arial"/>
+          <a:ea typeface="Arial"/>
+          <a:cs typeface="Arial"/>
+        </a:defRPr>
+      </a:pPr>
+      <a:endParaRPr lang="en-US"/>
+    </a:p>
+  </c:txPr>
+  <c:externalData r:id="rId1">
+    <c:autoUpdate val="0"/>
+  </c:externalData>
+</c:chartSpace>
+</file>
+
+<file path=word/charts/chart5.xml><?xml version="1.0" encoding="utf-8"?>
+<c:chartSpace xmlns:c="http://schemas.openxmlformats.org/drawingml/2006/chart" xmlns:a="http://schemas.openxmlformats.org/drawingml/2006/main" xmlns:r="http://schemas.openxmlformats.org/officeDocument/2006/relationships">
+  <c:date1904 val="0"/>
+  <c:lang val="en-US"/>
+  <c:roundedCorners val="0"/>
+  <mc:AlternateContent xmlns:mc="http://schemas.openxmlformats.org/markup-compatibility/2006">
+    <mc:Choice xmlns:c14="http://schemas.microsoft.com/office/drawing/2007/8/2/chart" Requires="c14">
+      <c14:style val="102"/>
+    </mc:Choice>
+    <mc:Fallback>
+      <c:style val="2"/>
+    </mc:Fallback>
+  </mc:AlternateContent>
+  <c:chart>
+    <c:title>
+      <c:tx>
+        <c:rich>
+          <a:bodyPr/>
+          <a:lstStyle/>
+          <a:p>
+            <a:pPr>
+              <a:defRPr sz="1000" b="1" i="0" u="none" strike="noStrike" baseline="0">
+                <a:solidFill>
+                  <a:srgbClr val="0000FF"/>
+                </a:solidFill>
+                <a:latin typeface="Arial"/>
+                <a:ea typeface="Arial"/>
+                <a:cs typeface="Arial"/>
+              </a:defRPr>
+            </a:pPr>
+            <a:r>
+              <a:rPr lang="en-US" sz="1000"/>
+              <a:t>AUC</a:t>
+            </a:r>
+            <a:r>
+              <a:rPr lang="en-US" sz="1000" baseline="0"/>
+              <a:t>-GIR</a:t>
+            </a:r>
+            <a:r>
+              <a:rPr lang="en-US" sz="1000" baseline="-25000"/>
+              <a:t>0~120min</a:t>
+            </a:r>
+            <a:r>
+              <a:rPr lang="en-US" sz="1000"/>
+              <a:t>
+(mg/kg)</a:t>
+            </a:r>
+          </a:p>
+        </c:rich>
+      </c:tx>
+      <c:layout>
+        <c:manualLayout>
+          <c:xMode val="edge"/>
+          <c:yMode val="edge"/>
+          <c:x val="0.221490357183613"/>
+          <c:y val="0.0300157977883102"/>
+        </c:manualLayout>
+      </c:layout>
+      <c:overlay val="0"/>
+      <c:spPr>
+        <a:noFill/>
+        <a:ln w="25400">
+          <a:noFill/>
+        </a:ln>
+      </c:spPr>
+    </c:title>
+    <c:autoTitleDeleted val="0"/>
+    <c:plotArea>
+      <c:layout>
+        <c:manualLayout>
+          <c:layoutTarget val="inner"/>
+          <c:xMode val="edge"/>
+          <c:yMode val="edge"/>
+          <c:x val="0.266776870282523"/>
+          <c:y val="0.279621500160832"/>
+          <c:w val="0.618619846432239"/>
+          <c:h val="0.573461042702724"/>
+        </c:manualLayout>
+      </c:layout>
+      <c:barChart>
+        <c:barDir val="col"/>
+        <c:grouping val="clustered"/>
+        <c:varyColors val="0"/>
+        <c:ser>
+          <c:idx val="1"/>
+          <c:order val="0"/>
+          <c:tx>
+            <c:v>Clamp</c:v>
+          </c:tx>
+          <c:spPr>
+            <a:solidFill>
+              <a:srgbClr val="FFFFFF"/>
+            </a:solidFill>
+            <a:ln w="12700">
+              <a:solidFill>
+                <a:srgbClr val="000000"/>
+              </a:solidFill>
+              <a:prstDash val="solid"/>
+            </a:ln>
+          </c:spPr>
+          <c:invertIfNegative val="0"/>
+          <c:dPt>
+            <c:idx val="0"/>
+            <c:invertIfNegative val="0"/>
+            <c:bubble3D val="0"/>
+            <c:spPr>
+              <a:solidFill>
+                <a:srgbClr val="FFFF00"/>
+              </a:solidFill>
+              <a:ln w="12700">
+                <a:solidFill>
+                  <a:srgbClr val="000000"/>
+                </a:solidFill>
+                <a:prstDash val="solid"/>
+              </a:ln>
+            </c:spPr>
+            <c:extLst xmlns:c16r2="http://schemas.microsoft.com/office/drawing/2015/06/chart">
+              <c:ext xmlns:c16="http://schemas.microsoft.com/office/drawing/2014/chart" uri="{C3380CC4-5D6E-409C-BE32-E72D297353CC}">
+                <c16:uniqueId val="{00000001-287C-4AA5-B766-39F65678489D}"/>
+              </c:ext>
+            </c:extLst>
+          </c:dPt>
+          <c:dPt>
+            <c:idx val="1"/>
+            <c:invertIfNegative val="0"/>
+            <c:bubble3D val="0"/>
+            <c:spPr>
+              <a:solidFill>
+                <a:srgbClr val="00CCFF"/>
+              </a:solidFill>
+              <a:ln w="12700">
+                <a:solidFill>
+                  <a:srgbClr val="000000"/>
+                </a:solidFill>
+                <a:prstDash val="solid"/>
+              </a:ln>
+            </c:spPr>
+            <c:extLst xmlns:c16r2="http://schemas.microsoft.com/office/drawing/2015/06/chart">
+              <c:ext xmlns:c16="http://schemas.microsoft.com/office/drawing/2014/chart" uri="{C3380CC4-5D6E-409C-BE32-E72D297353CC}">
+                <c16:uniqueId val="{00000003-287C-4AA5-B766-39F65678489D}"/>
+              </c:ext>
+            </c:extLst>
+          </c:dPt>
+          <c:errBars>
+            <c:errBarType val="plus"/>
+            <c:errValType val="cust"/>
+            <c:noEndCap val="0"/>
+            <c:plus>
+              <c:numRef>
+                <c:f>('Clamp summary (US unit)'!$H$63,'Clamp summary (US unit)'!$H$86,'Clamp summary (US unit)'!$H$109)</c:f>
+                <c:numCache>
+                  <c:formatCode>General</c:formatCode>
+                  <c:ptCount val="3"/>
+                  <c:pt idx="0">
+                    <c:v>262.8790391246188</c:v>
+                  </c:pt>
+                  <c:pt idx="1">
+                    <c:v>407.0371257247411</c:v>
+                  </c:pt>
+                  <c:pt idx="2">
+                    <c:v>0.0</c:v>
+                  </c:pt>
+                </c:numCache>
+              </c:numRef>
+            </c:plus>
+            <c:minus>
+              <c:numRef>
+                <c:f>'Clamp summary (US unit)'!$AA$26</c:f>
+                <c:numCache>
+                  <c:formatCode>General</c:formatCode>
+                  <c:ptCount val="1"/>
+                </c:numCache>
+              </c:numRef>
+            </c:minus>
+            <c:spPr>
+              <a:ln w="12700">
+                <a:solidFill>
+                  <a:srgbClr val="000000"/>
+                </a:solidFill>
+                <a:prstDash val="solid"/>
+              </a:ln>
+            </c:spPr>
+          </c:errBars>
+          <c:cat>
+            <c:strRef>
+              <c:f>('Clamp summary (US unit)'!$B$51,'Clamp summary (US unit)'!$B$74)</c:f>
+              <c:strCache>
+                <c:ptCount val="2"/>
+                <c:pt idx="0">
+                  <c:v>NC Ctrl</c:v>
+                </c:pt>
+                <c:pt idx="1">
+                  <c:v>NC+Dex</c:v>
+                </c:pt>
+              </c:strCache>
+            </c:strRef>
+          </c:cat>
+          <c:val>
+            <c:numRef>
+              <c:f>('Clamp summary (US unit)'!$H$62,'Clamp summary (US unit)'!$H$85,'Clamp summary (US unit)'!$H$108)</c:f>
+              <c:numCache>
+                <c:formatCode>0.00</c:formatCode>
+                <c:ptCount val="3"/>
+                <c:pt idx="0">
+                  <c:v>3216.078917442137</c:v>
+                </c:pt>
+                <c:pt idx="1">
+                  <c:v>3428.4183388879</c:v>
+                </c:pt>
+                <c:pt idx="2">
+                  <c:v>0.0</c:v>
+                </c:pt>
+              </c:numCache>
+            </c:numRef>
+          </c:val>
+          <c:extLst xmlns:c16r2="http://schemas.microsoft.com/office/drawing/2015/06/chart">
+            <c:ext xmlns:c16="http://schemas.microsoft.com/office/drawing/2014/chart" uri="{C3380CC4-5D6E-409C-BE32-E72D297353CC}">
+              <c16:uniqueId val="{00000006-287C-4AA5-B766-39F65678489D}"/>
+            </c:ext>
+          </c:extLst>
+        </c:ser>
+        <c:dLbls>
+          <c:showLegendKey val="0"/>
+          <c:showVal val="0"/>
+          <c:showCatName val="0"/>
+          <c:showSerName val="0"/>
+          <c:showPercent val="0"/>
+          <c:showBubbleSize val="0"/>
+        </c:dLbls>
+        <c:gapWidth val="150"/>
+        <c:overlap val="-59"/>
+        <c:axId val="759379056"/>
+        <c:axId val="741071184"/>
+      </c:barChart>
+      <c:catAx>
+        <c:axId val="759379056"/>
+        <c:scaling>
+          <c:orientation val="minMax"/>
+        </c:scaling>
+        <c:delete val="0"/>
+        <c:axPos val="b"/>
+        <c:numFmt formatCode="General" sourceLinked="1"/>
+        <c:majorTickMark val="out"/>
+        <c:minorTickMark val="none"/>
+        <c:tickLblPos val="nextTo"/>
+        <c:spPr>
+          <a:ln w="12700">
+            <a:solidFill>
+              <a:srgbClr val="000000"/>
+            </a:solidFill>
+            <a:prstDash val="solid"/>
+          </a:ln>
+        </c:spPr>
+        <c:txPr>
+          <a:bodyPr rot="0" vert="horz"/>
+          <a:lstStyle/>
+          <a:p>
+            <a:pPr>
+              <a:defRPr sz="800" b="0" i="0" u="none" strike="noStrike" baseline="0">
+                <a:solidFill>
+                  <a:srgbClr val="000000"/>
+                </a:solidFill>
+                <a:latin typeface="Arial"/>
+                <a:ea typeface="Arial"/>
+                <a:cs typeface="Arial"/>
+              </a:defRPr>
+            </a:pPr>
+            <a:endParaRPr lang="en-US"/>
+          </a:p>
+        </c:txPr>
+        <c:crossAx val="741071184"/>
+        <c:crosses val="autoZero"/>
+        <c:auto val="1"/>
+        <c:lblAlgn val="ctr"/>
+        <c:lblOffset val="100"/>
+        <c:tickLblSkip val="1"/>
+        <c:tickMarkSkip val="1"/>
+        <c:noMultiLvlLbl val="0"/>
+      </c:catAx>
+      <c:valAx>
+        <c:axId val="741071184"/>
+        <c:scaling>
+          <c:orientation val="minMax"/>
+          <c:max val="5000.0"/>
+          <c:min val="0.0"/>
+        </c:scaling>
+        <c:delete val="0"/>
+        <c:axPos val="l"/>
+        <c:numFmt formatCode="0" sourceLinked="0"/>
+        <c:majorTickMark val="out"/>
+        <c:minorTickMark val="none"/>
+        <c:tickLblPos val="nextTo"/>
+        <c:spPr>
+          <a:ln w="12700">
+            <a:solidFill>
+              <a:srgbClr val="000000"/>
+            </a:solidFill>
+            <a:prstDash val="solid"/>
+          </a:ln>
+        </c:spPr>
+        <c:txPr>
+          <a:bodyPr rot="0" vert="horz"/>
+          <a:lstStyle/>
+          <a:p>
+            <a:pPr>
+              <a:defRPr sz="800" b="0" i="0" u="none" strike="noStrike" baseline="0">
+                <a:solidFill>
+                  <a:srgbClr val="000000"/>
+                </a:solidFill>
+                <a:latin typeface="Arial"/>
+                <a:ea typeface="Arial"/>
+                <a:cs typeface="Arial"/>
+              </a:defRPr>
+            </a:pPr>
+            <a:endParaRPr lang="en-US"/>
+          </a:p>
+        </c:txPr>
+        <c:crossAx val="759379056"/>
+        <c:crosses val="autoZero"/>
+        <c:crossBetween val="between"/>
+        <c:majorUnit val="1000.0"/>
+      </c:valAx>
+      <c:spPr>
+        <a:noFill/>
+        <a:ln w="25400">
+          <a:noFill/>
+        </a:ln>
+      </c:spPr>
+    </c:plotArea>
+    <c:plotVisOnly val="1"/>
+    <c:dispBlanksAs val="gap"/>
+    <c:showDLblsOverMax val="0"/>
+  </c:chart>
+  <c:spPr>
+    <a:solidFill>
+      <a:srgbClr val="FFFFFF"/>
+    </a:solidFill>
+    <a:ln w="3175">
+      <a:solidFill>
+        <a:srgbClr val="000000"/>
+      </a:solidFill>
+      <a:prstDash val="solid"/>
+    </a:ln>
+  </c:spPr>
+  <c:txPr>
+    <a:bodyPr/>
+    <a:lstStyle/>
+    <a:p>
+      <a:pPr>
+        <a:defRPr sz="250" b="0" i="0" u="none" strike="noStrike" baseline="0">
+          <a:solidFill>
+            <a:srgbClr val="000000"/>
+          </a:solidFill>
+          <a:latin typeface="Arial"/>
+          <a:ea typeface="Arial"/>
+          <a:cs typeface="Arial"/>
+        </a:defRPr>
+      </a:pPr>
+      <a:endParaRPr lang="en-US"/>
+    </a:p>
+  </c:txPr>
+  <c:externalData r:id="rId1">
+    <c:autoUpdate val="0"/>
+  </c:externalData>
+</c:chartSpace>
+</file>
+
 <file path=word/theme/theme1.xml><?xml version="1.0" encoding="utf-8"?>
 <a:theme xmlns:a="http://schemas.openxmlformats.org/drawingml/2006/main" name="Office Theme">
   <a:themeElements>

</xml_diff>

<commit_message>
responded to second reviewers comment 1
</commit_message>
<xml_diff>
--- a/manuscript/Obesity-Glucocorticoids/Endocrinology Reviewer Comments.docx
+++ b/manuscript/Obesity-Glucocorticoids/Endocrinology Reviewer Comments.docx
@@ -346,7 +346,31 @@
           <w:szCs w:val="19"/>
           <w:shd w:val="clear" w:color="auto" w:fill="FFFFFF"/>
         </w:rPr>
-        <w:t>Reviewer 2: Authors assessed some metabolic effects of increased glucocorticoid in combination with obesity induced by hyper-caloric feeding (in mice). Authors speculate that this combination of events is present in "many individuals". Therefore they propose that pre-clinical studies on this topic are needed. The results are very descriptive, in line with expectation, and no mechanism of action has been identified. Thus, this study is very descriptive and its results expected.</w:t>
+        <w:t xml:space="preserve">Reviewer 2: Authors assessed some metabolic effects of increased glucocorticoid in combination with obesity induced by hyper-caloric feeding (in mice). Authors speculate that this combination of events is present in "many individuals". </w:t>
+      </w:r>
+      <w:proofErr w:type="gramStart"/>
+      <w:r>
+        <w:rPr>
+          <w:rFonts w:ascii="Arial" w:eastAsia="Times New Roman" w:hAnsi="Arial" w:cs="Arial"/>
+          <w:b/>
+          <w:color w:val="222222"/>
+          <w:sz w:val="19"/>
+          <w:szCs w:val="19"/>
+          <w:shd w:val="clear" w:color="auto" w:fill="FFFFFF"/>
+        </w:rPr>
+        <w:t>Therefore</w:t>
+      </w:r>
+      <w:proofErr w:type="gramEnd"/>
+      <w:r>
+        <w:rPr>
+          <w:rFonts w:ascii="Arial" w:eastAsia="Times New Roman" w:hAnsi="Arial" w:cs="Arial"/>
+          <w:b/>
+          <w:color w:val="222222"/>
+          <w:sz w:val="19"/>
+          <w:szCs w:val="19"/>
+          <w:shd w:val="clear" w:color="auto" w:fill="FFFFFF"/>
+        </w:rPr>
+        <w:t xml:space="preserve"> they propose that pre-clinical studies on this topic are needed. The results are very descriptive, in line with expectation, and no mechanism of action has been identified. Thus, this study is very descriptive and its results expected.</w:t>
       </w:r>
       <w:r>
         <w:rPr>
@@ -427,42 +451,153 @@
         </w:rPr>
         <w:t>Response:</w:t>
       </w:r>
+      <w:r>
+        <w:rPr>
+          <w:rFonts w:ascii="Arial" w:eastAsia="Times New Roman" w:hAnsi="Arial" w:cs="Arial"/>
+          <w:color w:val="FF0000"/>
+          <w:sz w:val="19"/>
+          <w:szCs w:val="19"/>
+          <w:shd w:val="clear" w:color="auto" w:fill="FFFFFF"/>
+        </w:rPr>
+        <w:t xml:space="preserve"> We measured intake of dexamethasone weekly throughout the study and found that mice were receiving less than 1mg/kg/d. Though this is at the high end, it is within the clinical range administered to humans</w:t>
+      </w:r>
+      <w:r>
+        <w:rPr>
+          <w:rFonts w:ascii="Arial" w:eastAsia="Times New Roman" w:hAnsi="Arial" w:cs="Arial"/>
+          <w:color w:val="FF0000"/>
+          <w:sz w:val="19"/>
+          <w:szCs w:val="19"/>
+          <w:shd w:val="clear" w:color="auto" w:fill="FFFFFF"/>
+        </w:rPr>
+        <w:t>, which is generally</w:t>
+      </w:r>
+      <w:r>
+        <w:rPr>
+          <w:rFonts w:ascii="Arial" w:eastAsia="Times New Roman" w:hAnsi="Arial" w:cs="Arial"/>
+          <w:color w:val="FF0000"/>
+          <w:sz w:val="19"/>
+          <w:szCs w:val="19"/>
+          <w:shd w:val="clear" w:color="auto" w:fill="FFFFFF"/>
+        </w:rPr>
+        <w:t xml:space="preserve"> from </w:t>
+      </w:r>
+      <w:r>
+        <w:rPr>
+          <w:rFonts w:ascii="Arial" w:eastAsia="Times New Roman" w:hAnsi="Arial" w:cs="Arial"/>
+          <w:color w:val="FF0000"/>
+          <w:sz w:val="19"/>
+          <w:szCs w:val="19"/>
+          <w:shd w:val="clear" w:color="auto" w:fill="FFFFFF"/>
+        </w:rPr>
+        <w:t>0.75-9mg/d</w:t>
+      </w:r>
+      <w:r>
+        <w:rPr>
+          <w:rFonts w:ascii="Arial" w:eastAsia="Times New Roman" w:hAnsi="Arial" w:cs="Arial"/>
+          <w:color w:val="FF0000"/>
+          <w:sz w:val="19"/>
+          <w:szCs w:val="19"/>
+          <w:shd w:val="clear" w:color="auto" w:fill="FFFFFF"/>
+        </w:rPr>
+        <w:t xml:space="preserve"> </w:t>
+      </w:r>
+      <w:r>
+        <w:rPr>
+          <w:rFonts w:ascii="Arial" w:eastAsia="Times New Roman" w:hAnsi="Arial" w:cs="Arial"/>
+          <w:color w:val="FF0000"/>
+          <w:sz w:val="19"/>
+          <w:szCs w:val="19"/>
+          <w:shd w:val="clear" w:color="auto" w:fill="FFFFFF"/>
+        </w:rPr>
+        <w:t>and up to 3mg/kg/d (~210mg for an average American male), depending on the patient’s condition</w:t>
+      </w:r>
+      <w:r>
+        <w:rPr>
+          <w:rFonts w:ascii="Arial" w:eastAsia="Times New Roman" w:hAnsi="Arial" w:cs="Arial"/>
+          <w:color w:val="FF0000"/>
+          <w:sz w:val="19"/>
+          <w:szCs w:val="19"/>
+          <w:shd w:val="clear" w:color="auto" w:fill="FFFFFF"/>
+        </w:rPr>
+        <w:t xml:space="preserve"> </w:t>
+      </w:r>
+      <w:r>
+        <w:rPr>
+          <w:rFonts w:ascii="Arial" w:eastAsia="Times New Roman" w:hAnsi="Arial" w:cs="Arial"/>
+          <w:color w:val="FF0000"/>
+          <w:sz w:val="19"/>
+          <w:szCs w:val="19"/>
+          <w:shd w:val="clear" w:color="auto" w:fill="FFFFFF"/>
+        </w:rPr>
+        <w:fldChar w:fldCharType="begin" w:fldLock="1"/>
+      </w:r>
+      <w:r>
+        <w:rPr>
+          <w:rFonts w:ascii="Arial" w:eastAsia="Times New Roman" w:hAnsi="Arial" w:cs="Arial"/>
+          <w:color w:val="FF0000"/>
+          <w:sz w:val="19"/>
+          <w:szCs w:val="19"/>
+          <w:shd w:val="clear" w:color="auto" w:fill="FFFFFF"/>
+        </w:rPr>
+        <w:instrText>ADDIN CSL_CITATION { "citationItems" : [ { "id" : "ITEM-1", "itemData" : { "author" : [ { "dropping-particle" : "", "family" : "Tyrrell", "given" : "J B", "non-dropping-particle" : "", "parse-names" : false, "suffix" : "" }, { "dropping-particle" : "", "family" : "Findling", "given" : "J W", "non-dropping-particle" : "", "parse-names" : false, "suffix" : "" }, { "dropping-particle" : "", "family" : "Aron", "given" : "D C", "non-dropping-particle" : "", "parse-names" : false, "suffix" : "" }, { "dropping-particle" : "", "family" : "Fitzgerald", "given" : "P A", "non-dropping-particle" : "", "parse-names" : false, "suffix" : "" }, { "dropping-particle" : "", "family" : "Forsham", "given" : "P H", "non-dropping-particle" : "", "parse-names" : false, "suffix" : "" } ], "container-title" : "Ann.Intern.Med.", "id" : "ITEM-1", "issued" : { "date-parts" : [ [ "1986" ] ] }, "page" : "180-186", "title" : "An overnight high-dose dexamethasone suppression test for rapid differential diagnosis of Cushing's syndrome", "type" : "article-journal", "volume" : "104" }, "uris" : [ "http://www.mendeley.com/documents/?uuid=324383be-a80a-4c14-937a-0c314e176db4" ] }, { "id" : "ITEM-2", "itemData" : { "DOI" : "10.1210/jc.2011-3350", "ISSN" : "0021-972X", "PMID" : "22466348", "abstract" : "Context: Cushing's syndrome (CS) is a disorder associated with significant morbidity and mortality due to prolonged exposure to high cortisol concentrations. Objective: Our objective was to evaluate the safety and efficacy of mifepristone, a glucocorticoid receptor antagonist, in endogenous CS. Design and Setting: We conducted a 24-wk multicenter, open-label trial after failed multimodality therapy at 14 U.S. academic medical centers and three private research centers. Participants: Participants included 50 adults with endogenous CS associated with type 2 diabetes mellitus/impaired glucose tolerance (C-DM) or a diagnosis of hypertension alone (C-HT). Intervention: Mifepristone was administered at doses of 300-1200 mg daily. Main Outcome Measures: We evaluated change in area under the curve for glucose on 2-h oral glucose test for C-DM and change in diastolic blood pressure from baseline to wk 24 for C-HT. Results: In the C-DM cohort, an area under the curve for glucose (AUCglucose) response was seen in 60...", "author" : [ { "dropping-particle" : "", "family" : "Fleseriu", "given" : "Maria", "non-dropping-particle" : "", "parse-names" : false, "suffix" : "" }, { "dropping-particle" : "", "family" : "Biller", "given" : "Beverly M. K.", "non-dropping-particle" : "", "parse-names" : false, "suffix" : "" }, { "dropping-particle" : "", "family" : "Findling", "given" : "James W.", "non-dropping-particle" : "", "parse-names" : false, "suffix" : "" }, { "dropping-particle" : "", "family" : "Molitch", "given" : "Mark E.", "non-dropping-particle" : "", "parse-names" : false, "suffix" : "" }, { "dropping-particle" : "", "family" : "Schteingart", "given" : "David E.", "non-dropping-particle" : "", "parse-names" : false, "suffix" : "" }, { "dropping-particle" : "", "family" : "Gross", "given" : "Coleman", "non-dropping-particle" : "", "parse-names" : false, "suffix" : "" }, { "dropping-particle" : "", "family" : "Auchus", "given" : "Richard", "non-dropping-particle" : "", "parse-names" : false, "suffix" : "" }, { "dropping-particle" : "", "family" : "Bailey", "given" : "Timothy", "non-dropping-particle" : "", "parse-names" : false, "suffix" : "" }, { "dropping-particle" : "", "family" : "Biller", "given" : "Beverly M. K.", "non-dropping-particle" : "", "parse-names" : false, "suffix" : "" }, { "dropping-particle" : "", "family" : "Carroll", "given" : "Ty", "non-dropping-particle" : "", "parse-names" : false, "suffix" : "" }, { "dropping-particle" : "", "family" : "Colleran", "given" : "Kathleen", "non-dropping-particle" : "", "parse-names" : false, "suffix" : "" }, { "dropping-particle" : "", "family" : "Fein", "given" : "Henry", "non-dropping-particle" : "", "parse-names" : false, "suffix" : "" }, { "dropping-particle" : "", "family" : "Findling", "given" : "James W.", "non-dropping-particle" : "", "parse-names" : false, "suffix" : "" }, { "dropping-particle" : "", "family" : "Fleseriu", "given" : "Maria", "non-dropping-particle" : "", "parse-names" : false, "suffix" : "" }, { "dropping-particle" : "", "family" : "Hamrahian", "given" : "Amir", "non-dropping-particle" : "", "parse-names" : false, "suffix" : "" }, { "dropping-particle" : "", "family" : "Katznelson", "given" : "Laurence", "non-dropping-particle" : "", "parse-names" : false, "suffix" : "" }, { "dropping-particle" : "", "family" : "Kerr", "given" : "Janice", "non-dropping-particle" : "", "parse-names" : false, "suffix" : "" }, { "dropping-particle" : "", "family" : "Kipnes", "given" : "Mark", "non-dropping-particle" : "", "parse-names" : false, "suffix" : "" }, { "dropping-particle" : "", "family" : "Kirschner", "given" : "Lawrence", "non-dropping-particle" : "", "parse-names" : false, "suffix" : "" }, { "dropping-particle" : "", "family" : "Koch", "given" : "Christian", "non-dropping-particle" : "", "parse-names" : false, "suffix" : "" }, { "dropping-particle" : "", "family" : "Lerman", "given" : "Sam", "non-dropping-particle" : "", "parse-names" : false, "suffix" : "" }, { "dropping-particle" : "", "family" : "Lyons", "given" : "Timothy", "non-dropping-particle" : "", "parse-names" : false, "suffix" : "" }, { "dropping-particle" : "", "family" : "McPhaul", "given" : "Michael", "non-dropping-particle" : "", "parse-names" : false, "suffix" : "" }, { "dropping-particle" : "", "family" : "Molitch", "given" : "Mark E.", "non-dropping-particle" : "", "parse-names" : false, "suffix" : "" }, { "dropping-particle" : "", "family" : "Schteingart", "given" : "David E.", "non-dropping-particle" : "", "parse-names" : false, "suffix" : "" }, { "dropping-particle" : "", "family" : "Vaughan", "given" : "T. Brooks", "non-dropping-particle" : "", "parse-names" : false, "suffix" : "" }, { "dropping-particle" : "", "family" : "Weiss", "given" : "Roy", "non-dropping-particle" : "", "parse-names" : false, "suffix" : "" } ], "container-title" : "The Journal of Clinical Endocrinology &amp; Metabolism", "id" : "ITEM-2", "issue" : "6", "issued" : { "date-parts" : [ [ "2012" ] ] }, "page" : "2039-2049", "title" : "Mifepristone, a Glucocorticoid Receptor Antagonist, Produces Clinical and Metabolic Benefits in Patients with Cushing's Syndrome", "type" : "article-journal", "volume" : "97" }, "uris" : [ "http://www.mendeley.com/documents/?uuid=7b0cdc47-68f2-422e-b925-ddcdbda4b2af" ] } ], "mendeley" : { "formattedCitation" : "(1,2)", "plainTextFormattedCitation" : "(1,2)", "previouslyFormattedCitation" : "(1,2)" }, "properties" : {  }, "schema" : "https://github.com/citation-style-language/schema/raw/master/csl-citation.json" }</w:instrText>
+      </w:r>
+      <w:r>
+        <w:rPr>
+          <w:rFonts w:ascii="Arial" w:eastAsia="Times New Roman" w:hAnsi="Arial" w:cs="Arial"/>
+          <w:color w:val="FF0000"/>
+          <w:sz w:val="19"/>
+          <w:szCs w:val="19"/>
+          <w:shd w:val="clear" w:color="auto" w:fill="FFFFFF"/>
+        </w:rPr>
+        <w:fldChar w:fldCharType="separate"/>
+      </w:r>
+      <w:r>
+        <w:rPr>
+          <w:rFonts w:ascii="Arial" w:eastAsia="Times New Roman" w:hAnsi="Arial" w:cs="Arial"/>
+          <w:noProof/>
+          <w:color w:val="FF0000"/>
+          <w:sz w:val="19"/>
+          <w:szCs w:val="19"/>
+          <w:shd w:val="clear" w:color="auto" w:fill="FFFFFF"/>
+        </w:rPr>
+        <w:t>(1,2)</w:t>
+      </w:r>
+      <w:r>
+        <w:rPr>
+          <w:rFonts w:ascii="Arial" w:eastAsia="Times New Roman" w:hAnsi="Arial" w:cs="Arial"/>
+          <w:color w:val="FF0000"/>
+          <w:sz w:val="19"/>
+          <w:szCs w:val="19"/>
+          <w:shd w:val="clear" w:color="auto" w:fill="FFFFFF"/>
+        </w:rPr>
+        <w:fldChar w:fldCharType="end"/>
+      </w:r>
+      <w:r>
+        <w:rPr>
+          <w:rFonts w:ascii="Arial" w:eastAsia="Times New Roman" w:hAnsi="Arial" w:cs="Arial"/>
+          <w:color w:val="FF0000"/>
+          <w:sz w:val="19"/>
+          <w:szCs w:val="19"/>
+          <w:shd w:val="clear" w:color="auto" w:fill="FFFFFF"/>
+        </w:rPr>
+        <w:t xml:space="preserve">. </w:t>
+      </w:r>
+      <w:r>
+        <w:rPr>
+          <w:rFonts w:ascii="Arial" w:eastAsia="Times New Roman" w:hAnsi="Arial" w:cs="Arial"/>
+          <w:color w:val="FF0000"/>
+          <w:sz w:val="19"/>
+          <w:szCs w:val="19"/>
+          <w:shd w:val="clear" w:color="auto" w:fill="FFFFFF"/>
+        </w:rPr>
+        <w:t>Please see below for references.</w:t>
+      </w:r>
     </w:p>
     <w:p>
       <w:pPr>
         <w:rPr>
           <w:rFonts w:ascii="Arial" w:eastAsia="Times New Roman" w:hAnsi="Arial" w:cs="Arial"/>
-          <w:color w:val="222222"/>
-          <w:sz w:val="19"/>
-          <w:szCs w:val="19"/>
-          <w:shd w:val="clear" w:color="auto" w:fill="FFFFFF"/>
-        </w:rPr>
-      </w:pPr>
-      <w:r>
-        <w:rPr>
-          <w:rFonts w:ascii="Arial" w:eastAsia="Times New Roman" w:hAnsi="Arial" w:cs="Arial"/>
-          <w:color w:val="222222"/>
-          <w:sz w:val="19"/>
-          <w:szCs w:val="19"/>
-        </w:rPr>
-        <w:br/>
-      </w:r>
-      <w:r>
-        <w:rPr>
-          <w:rFonts w:ascii="Arial" w:eastAsia="Times New Roman" w:hAnsi="Arial" w:cs="Arial"/>
-          <w:color w:val="222222"/>
-          <w:sz w:val="19"/>
-          <w:szCs w:val="19"/>
-          <w:shd w:val="clear" w:color="auto" w:fill="FFFFFF"/>
-        </w:rPr>
-        <w:t>2) What is the novelty of this study?</w:t>
-      </w:r>
-    </w:p>
-    <w:p>
-      <w:pPr>
-        <w:rPr>
-          <w:rFonts w:ascii="Arial" w:eastAsia="Times New Roman" w:hAnsi="Arial" w:cs="Arial"/>
-          <w:color w:val="222222"/>
+          <w:color w:val="FF0000"/>
           <w:sz w:val="19"/>
           <w:szCs w:val="19"/>
           <w:shd w:val="clear" w:color="auto" w:fill="FFFFFF"/>
@@ -471,12 +606,15 @@
     </w:p>
     <w:p>
       <w:pPr>
-        <w:rPr>
-          <w:rFonts w:ascii="Arial" w:eastAsia="Times New Roman" w:hAnsi="Arial" w:cs="Arial"/>
-          <w:color w:val="FF0000"/>
-          <w:sz w:val="19"/>
-          <w:szCs w:val="19"/>
-          <w:shd w:val="clear" w:color="auto" w:fill="FFFFFF"/>
+        <w:widowControl w:val="0"/>
+        <w:autoSpaceDE w:val="0"/>
+        <w:autoSpaceDN w:val="0"/>
+        <w:adjustRightInd w:val="0"/>
+        <w:ind w:left="640" w:hanging="640"/>
+        <w:rPr>
+          <w:rFonts w:ascii="Arial" w:eastAsia="Times New Roman" w:hAnsi="Arial" w:cs="Arial"/>
+          <w:noProof/>
+          <w:sz w:val="20"/>
         </w:rPr>
       </w:pPr>
       <w:r>
@@ -487,7 +625,230 @@
           <w:szCs w:val="19"/>
           <w:shd w:val="clear" w:color="auto" w:fill="FFFFFF"/>
         </w:rPr>
-        <w:t>Response:</w:t>
+        <w:fldChar w:fldCharType="begin" w:fldLock="1"/>
+      </w:r>
+      <w:r>
+        <w:rPr>
+          <w:rFonts w:ascii="Arial" w:eastAsia="Times New Roman" w:hAnsi="Arial" w:cs="Arial"/>
+          <w:color w:val="FF0000"/>
+          <w:sz w:val="19"/>
+          <w:szCs w:val="19"/>
+          <w:shd w:val="clear" w:color="auto" w:fill="FFFFFF"/>
+        </w:rPr>
+        <w:instrText xml:space="preserve">ADDIN Mendeley Bibliography CSL_BIBLIOGRAPHY </w:instrText>
+      </w:r>
+      <w:r>
+        <w:rPr>
+          <w:rFonts w:ascii="Arial" w:eastAsia="Times New Roman" w:hAnsi="Arial" w:cs="Arial"/>
+          <w:color w:val="FF0000"/>
+          <w:sz w:val="19"/>
+          <w:szCs w:val="19"/>
+          <w:shd w:val="clear" w:color="auto" w:fill="FFFFFF"/>
+        </w:rPr>
+        <w:fldChar w:fldCharType="separate"/>
+      </w:r>
+      <w:r>
+        <w:rPr>
+          <w:rFonts w:ascii="Arial" w:eastAsia="Times New Roman" w:hAnsi="Arial" w:cs="Arial"/>
+          <w:noProof/>
+          <w:sz w:val="20"/>
+        </w:rPr>
+        <w:t xml:space="preserve">1. </w:t>
+      </w:r>
+      <w:r>
+        <w:rPr>
+          <w:rFonts w:ascii="Arial" w:eastAsia="Times New Roman" w:hAnsi="Arial" w:cs="Arial"/>
+          <w:noProof/>
+          <w:sz w:val="20"/>
+        </w:rPr>
+        <w:tab/>
+      </w:r>
+      <w:r>
+        <w:rPr>
+          <w:rFonts w:ascii="Arial" w:eastAsia="Times New Roman" w:hAnsi="Arial" w:cs="Arial"/>
+          <w:b/>
+          <w:bCs/>
+          <w:noProof/>
+          <w:sz w:val="20"/>
+        </w:rPr>
+        <w:t>Tyrrell JB, Findling JW, Aron DC, Fitzgerald PA, Forsham PH.</w:t>
+      </w:r>
+      <w:r>
+        <w:rPr>
+          <w:rFonts w:ascii="Arial" w:eastAsia="Times New Roman" w:hAnsi="Arial" w:cs="Arial"/>
+          <w:noProof/>
+          <w:sz w:val="20"/>
+        </w:rPr>
+        <w:t xml:space="preserve"> An overnight high-dose dexamethasone suppression test for rapid differential diagnosis of Cushing’s syndrome. </w:t>
+      </w:r>
+      <w:r>
+        <w:rPr>
+          <w:rFonts w:ascii="Arial" w:eastAsia="Times New Roman" w:hAnsi="Arial" w:cs="Arial"/>
+          <w:i/>
+          <w:iCs/>
+          <w:noProof/>
+          <w:sz w:val="20"/>
+        </w:rPr>
+        <w:t>Ann.Intern.Med.</w:t>
+      </w:r>
+      <w:r>
+        <w:rPr>
+          <w:rFonts w:ascii="Arial" w:eastAsia="Times New Roman" w:hAnsi="Arial" w:cs="Arial"/>
+          <w:noProof/>
+          <w:sz w:val="20"/>
+        </w:rPr>
+        <w:t xml:space="preserve"> 1986;104:180–186.</w:t>
+      </w:r>
+    </w:p>
+    <w:p>
+      <w:pPr>
+        <w:widowControl w:val="0"/>
+        <w:autoSpaceDE w:val="0"/>
+        <w:autoSpaceDN w:val="0"/>
+        <w:adjustRightInd w:val="0"/>
+        <w:ind w:left="640" w:hanging="640"/>
+        <w:rPr>
+          <w:rFonts w:ascii="Arial" w:hAnsi="Arial" w:cs="Arial"/>
+          <w:noProof/>
+          <w:sz w:val="20"/>
+        </w:rPr>
+      </w:pPr>
+      <w:r>
+        <w:rPr>
+          <w:rFonts w:ascii="Arial" w:eastAsia="Times New Roman" w:hAnsi="Arial" w:cs="Arial"/>
+          <w:noProof/>
+          <w:sz w:val="20"/>
+        </w:rPr>
+        <w:t xml:space="preserve">2. </w:t>
+      </w:r>
+      <w:r>
+        <w:rPr>
+          <w:rFonts w:ascii="Arial" w:eastAsia="Times New Roman" w:hAnsi="Arial" w:cs="Arial"/>
+          <w:noProof/>
+          <w:sz w:val="20"/>
+        </w:rPr>
+        <w:tab/>
+      </w:r>
+      <w:r>
+        <w:rPr>
+          <w:rFonts w:ascii="Arial" w:eastAsia="Times New Roman" w:hAnsi="Arial" w:cs="Arial"/>
+          <w:b/>
+          <w:bCs/>
+          <w:noProof/>
+          <w:sz w:val="20"/>
+        </w:rPr>
+        <w:t>Fleseriu M, Biller BMK, Findling JW, Molitch ME, Schteingart DE, Gross C, Auchus R, Bailey T, Biller BMK, Carroll T, Colleran K, Fein H, Findling JW, Fleseriu M, Hamrahian A, Katznelson L, Kerr J, Kipnes M, Kirschner L, Koch C, Lerman S, Lyons T, McPhaul M, Molitch ME, Schteingart DE, Vaughan TB, Weiss R.</w:t>
+      </w:r>
+      <w:r>
+        <w:rPr>
+          <w:rFonts w:ascii="Arial" w:eastAsia="Times New Roman" w:hAnsi="Arial" w:cs="Arial"/>
+          <w:noProof/>
+          <w:sz w:val="20"/>
+        </w:rPr>
+        <w:t xml:space="preserve"> Mifepristone, a Glucocorticoid Receptor Antagonist, Produces Clinical and Metabolic Benefits in Patients with Cushing’s Syndrome. </w:t>
+      </w:r>
+      <w:r>
+        <w:rPr>
+          <w:rFonts w:ascii="Arial" w:eastAsia="Times New Roman" w:hAnsi="Arial" w:cs="Arial"/>
+          <w:i/>
+          <w:iCs/>
+          <w:noProof/>
+          <w:sz w:val="20"/>
+        </w:rPr>
+        <w:t>J. Clin. Endocrinol. Metab.</w:t>
+      </w:r>
+      <w:r>
+        <w:rPr>
+          <w:rFonts w:ascii="Arial" w:eastAsia="Times New Roman" w:hAnsi="Arial" w:cs="Arial"/>
+          <w:noProof/>
+          <w:sz w:val="20"/>
+        </w:rPr>
+        <w:t xml:space="preserve"> 2012;97(6):2039–2049.</w:t>
+      </w:r>
+    </w:p>
+    <w:p>
+      <w:pPr>
+        <w:rPr>
+          <w:rFonts w:ascii="Arial" w:eastAsia="Times New Roman" w:hAnsi="Arial" w:cs="Arial"/>
+          <w:color w:val="FF0000"/>
+          <w:sz w:val="19"/>
+          <w:szCs w:val="19"/>
+          <w:shd w:val="clear" w:color="auto" w:fill="FFFFFF"/>
+        </w:rPr>
+      </w:pPr>
+      <w:r>
+        <w:rPr>
+          <w:rFonts w:ascii="Arial" w:eastAsia="Times New Roman" w:hAnsi="Arial" w:cs="Arial"/>
+          <w:color w:val="FF0000"/>
+          <w:sz w:val="19"/>
+          <w:szCs w:val="19"/>
+          <w:shd w:val="clear" w:color="auto" w:fill="FFFFFF"/>
+        </w:rPr>
+        <w:fldChar w:fldCharType="end"/>
+      </w:r>
+      <w:r>
+        <w:rPr>
+          <w:rFonts w:ascii="Arial" w:eastAsia="Times New Roman" w:hAnsi="Arial" w:cs="Arial"/>
+          <w:color w:val="FF0000"/>
+          <w:sz w:val="19"/>
+          <w:szCs w:val="19"/>
+          <w:shd w:val="clear" w:color="auto" w:fill="FFFFFF"/>
+        </w:rPr>
+        <w:t xml:space="preserve">Please also see: </w:t>
+      </w:r>
+      <w:r>
+        <w:rPr>
+          <w:rFonts w:ascii="Arial" w:eastAsia="Times New Roman" w:hAnsi="Arial" w:cs="Arial"/>
+          <w:color w:val="FF0000"/>
+          <w:sz w:val="19"/>
+          <w:szCs w:val="19"/>
+          <w:shd w:val="clear" w:color="auto" w:fill="FFFFFF"/>
+        </w:rPr>
+        <w:t>https://reference.medscape.com/drug/decadron-dexamethasone-intensol-dexamethasone-342741</w:t>
+      </w:r>
+    </w:p>
+    <w:p>
+      <w:pPr>
+        <w:rPr>
+          <w:rFonts w:ascii="Arial" w:eastAsia="Times New Roman" w:hAnsi="Arial" w:cs="Arial"/>
+          <w:color w:val="FF0000"/>
+          <w:sz w:val="19"/>
+          <w:szCs w:val="19"/>
+          <w:shd w:val="clear" w:color="auto" w:fill="FFFFFF"/>
+        </w:rPr>
+      </w:pPr>
+      <w:bookmarkStart w:id="0" w:name="_GoBack"/>
+      <w:bookmarkEnd w:id="0"/>
+    </w:p>
+    <w:p>
+      <w:pPr>
+        <w:rPr>
+          <w:rFonts w:ascii="Arial" w:eastAsia="Times New Roman" w:hAnsi="Arial" w:cs="Arial"/>
+          <w:color w:val="222222"/>
+          <w:sz w:val="19"/>
+          <w:szCs w:val="19"/>
+          <w:shd w:val="clear" w:color="auto" w:fill="FFFFFF"/>
+        </w:rPr>
+      </w:pPr>
+      <w:r>
+        <w:rPr>
+          <w:rFonts w:ascii="Arial" w:eastAsia="Times New Roman" w:hAnsi="Arial" w:cs="Arial"/>
+          <w:color w:val="222222"/>
+          <w:sz w:val="19"/>
+          <w:szCs w:val="19"/>
+        </w:rPr>
+        <w:lastRenderedPageBreak/>
+        <w:br/>
+      </w:r>
+      <w:r>
+        <w:rPr>
+          <w:rFonts w:ascii="Arial" w:eastAsia="Times New Roman" w:hAnsi="Arial" w:cs="Arial"/>
+          <w:color w:val="222222"/>
+          <w:sz w:val="19"/>
+          <w:szCs w:val="19"/>
+          <w:shd w:val="clear" w:color="auto" w:fill="FFFFFF"/>
+        </w:rPr>
+        <w:t>2) What is the novelty of this study?</w:t>
       </w:r>
     </w:p>
     <w:p>
@@ -505,7 +866,7 @@
       <w:pPr>
         <w:rPr>
           <w:rFonts w:ascii="Arial" w:eastAsia="Times New Roman" w:hAnsi="Arial" w:cs="Arial"/>
-          <w:color w:val="222222"/>
+          <w:color w:val="FF0000"/>
           <w:sz w:val="19"/>
           <w:szCs w:val="19"/>
           <w:shd w:val="clear" w:color="auto" w:fill="FFFFFF"/>
@@ -514,12 +875,12 @@
       <w:r>
         <w:rPr>
           <w:rFonts w:ascii="Arial" w:eastAsia="Times New Roman" w:hAnsi="Arial" w:cs="Arial"/>
-          <w:color w:val="222222"/>
-          <w:sz w:val="19"/>
-          <w:szCs w:val="19"/>
-          <w:shd w:val="clear" w:color="auto" w:fill="FFFFFF"/>
-        </w:rPr>
-        <w:t>3) Fig. 1A: In relative terms, insulin-induced changes in glycemia are similar between the 4 groups. Please, show data as percentage change over basal.</w:t>
+          <w:color w:val="FF0000"/>
+          <w:sz w:val="19"/>
+          <w:szCs w:val="19"/>
+          <w:shd w:val="clear" w:color="auto" w:fill="FFFFFF"/>
+        </w:rPr>
+        <w:t>Response:</w:t>
       </w:r>
     </w:p>
     <w:p>
@@ -537,7 +898,7 @@
       <w:pPr>
         <w:rPr>
           <w:rFonts w:ascii="Arial" w:eastAsia="Times New Roman" w:hAnsi="Arial" w:cs="Arial"/>
-          <w:color w:val="FF0000"/>
+          <w:color w:val="222222"/>
           <w:sz w:val="19"/>
           <w:szCs w:val="19"/>
           <w:shd w:val="clear" w:color="auto" w:fill="FFFFFF"/>
@@ -546,130 +907,172 @@
       <w:r>
         <w:rPr>
           <w:rFonts w:ascii="Arial" w:eastAsia="Times New Roman" w:hAnsi="Arial" w:cs="Arial"/>
-          <w:color w:val="FF0000"/>
-          <w:sz w:val="19"/>
-          <w:szCs w:val="19"/>
-          <w:shd w:val="clear" w:color="auto" w:fill="FFFFFF"/>
-        </w:rPr>
-        <w:t>Response:</w:t>
-      </w:r>
-      <w:r>
-        <w:rPr>
-          <w:rFonts w:ascii="Arial" w:eastAsia="Times New Roman" w:hAnsi="Arial" w:cs="Arial"/>
-          <w:color w:val="FF0000"/>
-          <w:sz w:val="19"/>
-          <w:szCs w:val="19"/>
-          <w:shd w:val="clear" w:color="auto" w:fill="FFFFFF"/>
-        </w:rPr>
-        <w:t xml:space="preserve"> </w:t>
-      </w:r>
-      <w:r>
-        <w:rPr>
-          <w:rFonts w:ascii="Arial" w:eastAsia="Times New Roman" w:hAnsi="Arial" w:cs="Arial"/>
-          <w:color w:val="FF0000"/>
-          <w:sz w:val="19"/>
-          <w:szCs w:val="19"/>
-          <w:shd w:val="clear" w:color="auto" w:fill="FFFFFF"/>
-        </w:rPr>
-        <w:t>Dexamethasone leads lower glucose clearance in both lean and obese mice; however, in the lean mice this difference is not significant between the treatment groups. It is important to note that the insulin dose was high (2.5</w:t>
-      </w:r>
-      <w:r>
-        <w:rPr>
-          <w:rFonts w:ascii="Arial" w:eastAsia="Times New Roman" w:hAnsi="Arial" w:cs="Arial"/>
-          <w:color w:val="FF0000"/>
-          <w:sz w:val="19"/>
-          <w:szCs w:val="19"/>
-          <w:shd w:val="clear" w:color="auto" w:fill="FFFFFF"/>
-        </w:rPr>
-        <w:t xml:space="preserve"> </w:t>
-      </w:r>
-      <w:r>
-        <w:rPr>
-          <w:rFonts w:ascii="Arial" w:eastAsia="Times New Roman" w:hAnsi="Arial" w:cs="Arial"/>
-          <w:color w:val="FF0000"/>
-          <w:sz w:val="19"/>
-          <w:szCs w:val="19"/>
-          <w:shd w:val="clear" w:color="auto" w:fill="FFFFFF"/>
-        </w:rPr>
-        <w:t xml:space="preserve">U/kg; </w:t>
-      </w:r>
-      <w:r>
-        <w:rPr>
-          <w:rFonts w:ascii="Arial" w:eastAsia="Times New Roman" w:hAnsi="Arial" w:cs="Arial"/>
-          <w:color w:val="FF0000"/>
-          <w:sz w:val="19"/>
-          <w:szCs w:val="19"/>
-          <w:shd w:val="clear" w:color="auto" w:fill="FFFFFF"/>
-        </w:rPr>
-        <w:t>generally,</w:t>
-      </w:r>
-      <w:r>
-        <w:rPr>
-          <w:rFonts w:ascii="Arial" w:eastAsia="Times New Roman" w:hAnsi="Arial" w:cs="Arial"/>
-          <w:color w:val="FF0000"/>
-          <w:sz w:val="19"/>
-          <w:szCs w:val="19"/>
-          <w:shd w:val="clear" w:color="auto" w:fill="FFFFFF"/>
-        </w:rPr>
-        <w:t xml:space="preserve"> for chow mice we give 0.75-1</w:t>
-      </w:r>
-      <w:r>
-        <w:rPr>
-          <w:rFonts w:ascii="Arial" w:eastAsia="Times New Roman" w:hAnsi="Arial" w:cs="Arial"/>
-          <w:color w:val="FF0000"/>
-          <w:sz w:val="19"/>
-          <w:szCs w:val="19"/>
-          <w:shd w:val="clear" w:color="auto" w:fill="FFFFFF"/>
-        </w:rPr>
-        <w:t>.0</w:t>
-      </w:r>
-      <w:bookmarkStart w:id="0" w:name="_GoBack"/>
-      <w:bookmarkEnd w:id="0"/>
-      <w:r>
-        <w:rPr>
-          <w:rFonts w:ascii="Arial" w:eastAsia="Times New Roman" w:hAnsi="Arial" w:cs="Arial"/>
-          <w:color w:val="FF0000"/>
-          <w:sz w:val="19"/>
-          <w:szCs w:val="19"/>
-          <w:shd w:val="clear" w:color="auto" w:fill="FFFFFF"/>
-        </w:rPr>
-        <w:t xml:space="preserve"> </w:t>
-      </w:r>
-      <w:r>
-        <w:rPr>
-          <w:rFonts w:ascii="Arial" w:eastAsia="Times New Roman" w:hAnsi="Arial" w:cs="Arial"/>
-          <w:color w:val="FF0000"/>
-          <w:sz w:val="19"/>
-          <w:szCs w:val="19"/>
-          <w:shd w:val="clear" w:color="auto" w:fill="FFFFFF"/>
-        </w:rPr>
-        <w:t>U/kg) since obesity is known to cause insulin resistance and these animals may not respond to lower doses which may prevent the observance of changes between the obese treatment groups. Since we wanted to compare all 4 groups we administered the same dose. However, at a lower dose of insulin we do see significantly lower glucose clearance in the dexamethasone-treated, chow-fed mice when compared to controls.</w:t>
-      </w:r>
-      <w:r>
-        <w:rPr>
-          <w:rFonts w:ascii="Arial" w:eastAsia="Times New Roman" w:hAnsi="Arial" w:cs="Arial"/>
-          <w:color w:val="FF0000"/>
-          <w:sz w:val="19"/>
-          <w:szCs w:val="19"/>
-          <w:shd w:val="clear" w:color="auto" w:fill="FFFFFF"/>
-        </w:rPr>
-        <w:t xml:space="preserve"> (I will find the low-dose figure to add here)</w:t>
-      </w:r>
-      <w:r>
-        <w:rPr>
-          <w:rFonts w:ascii="Arial" w:eastAsia="Times New Roman" w:hAnsi="Arial" w:cs="Arial"/>
-          <w:color w:val="FF0000"/>
-          <w:sz w:val="19"/>
-          <w:szCs w:val="19"/>
-          <w:shd w:val="clear" w:color="auto" w:fill="FFFFFF"/>
-        </w:rPr>
-        <w:t xml:space="preserve"> </w:t>
+          <w:color w:val="222222"/>
+          <w:sz w:val="19"/>
+          <w:szCs w:val="19"/>
+          <w:shd w:val="clear" w:color="auto" w:fill="FFFFFF"/>
+        </w:rPr>
+        <w:t xml:space="preserve">3) Fig. 1A: In relative terms, insulin-induced changes in </w:t>
+      </w:r>
+      <w:proofErr w:type="spellStart"/>
+      <w:r>
+        <w:rPr>
+          <w:rFonts w:ascii="Arial" w:eastAsia="Times New Roman" w:hAnsi="Arial" w:cs="Arial"/>
+          <w:color w:val="222222"/>
+          <w:sz w:val="19"/>
+          <w:szCs w:val="19"/>
+          <w:shd w:val="clear" w:color="auto" w:fill="FFFFFF"/>
+        </w:rPr>
+        <w:t>glycemia</w:t>
+      </w:r>
+      <w:proofErr w:type="spellEnd"/>
+      <w:r>
+        <w:rPr>
+          <w:rFonts w:ascii="Arial" w:eastAsia="Times New Roman" w:hAnsi="Arial" w:cs="Arial"/>
+          <w:color w:val="222222"/>
+          <w:sz w:val="19"/>
+          <w:szCs w:val="19"/>
+          <w:shd w:val="clear" w:color="auto" w:fill="FFFFFF"/>
+        </w:rPr>
+        <w:t xml:space="preserve"> are similar between the 4 groups. Please, show data as percentage change over basal.</w:t>
       </w:r>
     </w:p>
     <w:p>
       <w:pPr>
         <w:rPr>
           <w:rFonts w:ascii="Arial" w:eastAsia="Times New Roman" w:hAnsi="Arial" w:cs="Arial"/>
+          <w:color w:val="222222"/>
+          <w:sz w:val="19"/>
+          <w:szCs w:val="19"/>
+          <w:shd w:val="clear" w:color="auto" w:fill="FFFFFF"/>
+        </w:rPr>
+      </w:pPr>
+    </w:p>
+    <w:p>
+      <w:pPr>
+        <w:rPr>
+          <w:rFonts w:ascii="Arial" w:eastAsia="Times New Roman" w:hAnsi="Arial" w:cs="Arial"/>
+          <w:color w:val="FF0000"/>
+          <w:sz w:val="19"/>
+          <w:szCs w:val="19"/>
+          <w:shd w:val="clear" w:color="auto" w:fill="FFFFFF"/>
+        </w:rPr>
+      </w:pPr>
+      <w:r>
+        <w:rPr>
+          <w:rFonts w:ascii="Arial" w:eastAsia="Times New Roman" w:hAnsi="Arial" w:cs="Arial"/>
+          <w:color w:val="FF0000"/>
+          <w:sz w:val="19"/>
+          <w:szCs w:val="19"/>
+          <w:shd w:val="clear" w:color="auto" w:fill="FFFFFF"/>
+        </w:rPr>
+        <w:t>Response:</w:t>
+      </w:r>
+      <w:r>
+        <w:rPr>
+          <w:rFonts w:ascii="Arial" w:eastAsia="Times New Roman" w:hAnsi="Arial" w:cs="Arial"/>
+          <w:color w:val="FF0000"/>
+          <w:sz w:val="19"/>
+          <w:szCs w:val="19"/>
+          <w:shd w:val="clear" w:color="auto" w:fill="FFFFFF"/>
+        </w:rPr>
+        <w:t xml:space="preserve"> </w:t>
+      </w:r>
+      <w:r>
+        <w:rPr>
+          <w:rFonts w:ascii="Arial" w:eastAsia="Times New Roman" w:hAnsi="Arial" w:cs="Arial"/>
+          <w:color w:val="FF0000"/>
+          <w:sz w:val="19"/>
+          <w:szCs w:val="19"/>
+          <w:shd w:val="clear" w:color="auto" w:fill="FFFFFF"/>
+        </w:rPr>
+        <w:t>Dexamethasone leads lower glucose clearance in both lean and obese mice; however, in the lean mice this difference is not significant between the treatment groups. It is important to note that the insulin dose was high (2.5</w:t>
+      </w:r>
+      <w:r>
+        <w:rPr>
+          <w:rFonts w:ascii="Arial" w:eastAsia="Times New Roman" w:hAnsi="Arial" w:cs="Arial"/>
+          <w:color w:val="FF0000"/>
+          <w:sz w:val="19"/>
+          <w:szCs w:val="19"/>
+          <w:shd w:val="clear" w:color="auto" w:fill="FFFFFF"/>
+        </w:rPr>
+        <w:t xml:space="preserve"> </w:t>
+      </w:r>
+      <w:r>
+        <w:rPr>
+          <w:rFonts w:ascii="Arial" w:eastAsia="Times New Roman" w:hAnsi="Arial" w:cs="Arial"/>
+          <w:color w:val="FF0000"/>
+          <w:sz w:val="19"/>
+          <w:szCs w:val="19"/>
+          <w:shd w:val="clear" w:color="auto" w:fill="FFFFFF"/>
+        </w:rPr>
+        <w:t xml:space="preserve">U/kg; </w:t>
+      </w:r>
+      <w:r>
+        <w:rPr>
+          <w:rFonts w:ascii="Arial" w:eastAsia="Times New Roman" w:hAnsi="Arial" w:cs="Arial"/>
+          <w:color w:val="FF0000"/>
+          <w:sz w:val="19"/>
+          <w:szCs w:val="19"/>
+          <w:shd w:val="clear" w:color="auto" w:fill="FFFFFF"/>
+        </w:rPr>
+        <w:t>generally,</w:t>
+      </w:r>
+      <w:r>
+        <w:rPr>
+          <w:rFonts w:ascii="Arial" w:eastAsia="Times New Roman" w:hAnsi="Arial" w:cs="Arial"/>
+          <w:color w:val="FF0000"/>
+          <w:sz w:val="19"/>
+          <w:szCs w:val="19"/>
+          <w:shd w:val="clear" w:color="auto" w:fill="FFFFFF"/>
+        </w:rPr>
+        <w:t xml:space="preserve"> for chow mice we give 0.75-1</w:t>
+      </w:r>
+      <w:r>
+        <w:rPr>
+          <w:rFonts w:ascii="Arial" w:eastAsia="Times New Roman" w:hAnsi="Arial" w:cs="Arial"/>
+          <w:color w:val="FF0000"/>
+          <w:sz w:val="19"/>
+          <w:szCs w:val="19"/>
+          <w:shd w:val="clear" w:color="auto" w:fill="FFFFFF"/>
+        </w:rPr>
+        <w:t xml:space="preserve">.0 </w:t>
+      </w:r>
+      <w:r>
+        <w:rPr>
+          <w:rFonts w:ascii="Arial" w:eastAsia="Times New Roman" w:hAnsi="Arial" w:cs="Arial"/>
+          <w:color w:val="FF0000"/>
+          <w:sz w:val="19"/>
+          <w:szCs w:val="19"/>
+          <w:shd w:val="clear" w:color="auto" w:fill="FFFFFF"/>
+        </w:rPr>
+        <w:t>U/kg) since obesity is known to cause insulin resistance and these animals may not respond to lower doses which may prevent the observance of changes between the obese treatment groups. Since we wanted to compare all 4 groups we administered the same dose. However, at a lower dose of insulin we do see significantly lower glucose clearance in the dexamethasone-treated, chow-fed mice when compared to controls.</w:t>
+      </w:r>
+      <w:r>
+        <w:rPr>
+          <w:rFonts w:ascii="Arial" w:eastAsia="Times New Roman" w:hAnsi="Arial" w:cs="Arial"/>
+          <w:color w:val="FF0000"/>
+          <w:sz w:val="19"/>
+          <w:szCs w:val="19"/>
+          <w:shd w:val="clear" w:color="auto" w:fill="FFFFFF"/>
+        </w:rPr>
+        <w:t xml:space="preserve"> (I will find the low-dose figure to add here)</w:t>
+      </w:r>
+      <w:r>
+        <w:rPr>
+          <w:rFonts w:ascii="Arial" w:eastAsia="Times New Roman" w:hAnsi="Arial" w:cs="Arial"/>
+          <w:color w:val="FF0000"/>
+          <w:sz w:val="19"/>
+          <w:szCs w:val="19"/>
+          <w:shd w:val="clear" w:color="auto" w:fill="FFFFFF"/>
+        </w:rPr>
+        <w:t xml:space="preserve"> </w:t>
+      </w:r>
+    </w:p>
+    <w:p>
+      <w:pPr>
+        <w:rPr>
+          <w:rFonts w:ascii="Arial" w:eastAsia="Times New Roman" w:hAnsi="Arial" w:cs="Arial"/>
           <w:color w:val="FF0000"/>
           <w:sz w:val="19"/>
           <w:szCs w:val="19"/>
@@ -685,7 +1088,6 @@
           <w:szCs w:val="19"/>
           <w:shd w:val="clear" w:color="auto" w:fill="FFFFFF"/>
         </w:rPr>
-        <w:lastRenderedPageBreak/>
         <w:drawing>
           <wp:inline distT="0" distB="0" distL="0" distR="0" wp14:anchorId="6F36AAB5" wp14:editId="1F3FCE41">
             <wp:extent cx="2337435" cy="1618685"/>
@@ -704,7 +1106,7 @@
                     </pic:cNvPicPr>
                   </pic:nvPicPr>
                   <pic:blipFill>
-                    <a:blip r:embed="rId5">
+                    <a:blip r:embed="rId6">
                       <a:extLst>
                         <a:ext uri="{28A0092B-C50C-407E-A947-70E740481C1C}">
                           <a14:useLocalDpi xmlns:a14="http://schemas.microsoft.com/office/drawing/2010/main" val="0"/>
@@ -1000,7 +1402,7 @@
             <wp:cNvGraphicFramePr/>
             <a:graphic xmlns:a="http://schemas.openxmlformats.org/drawingml/2006/main">
               <a:graphicData uri="http://schemas.openxmlformats.org/drawingml/2006/chart">
-                <c:chart xmlns:c="http://schemas.openxmlformats.org/drawingml/2006/chart" xmlns:r="http://schemas.openxmlformats.org/officeDocument/2006/relationships" r:id="rId6"/>
+                <c:chart xmlns:c="http://schemas.openxmlformats.org/drawingml/2006/chart" xmlns:r="http://schemas.openxmlformats.org/officeDocument/2006/relationships" r:id="rId7"/>
               </a:graphicData>
             </a:graphic>
           </wp:inline>
@@ -1018,7 +1420,7 @@
             <wp:cNvGraphicFramePr/>
             <a:graphic xmlns:a="http://schemas.openxmlformats.org/drawingml/2006/main">
               <a:graphicData uri="http://schemas.openxmlformats.org/drawingml/2006/chart">
-                <c:chart xmlns:c="http://schemas.openxmlformats.org/drawingml/2006/chart" xmlns:r="http://schemas.openxmlformats.org/officeDocument/2006/relationships" r:id="rId7"/>
+                <c:chart xmlns:c="http://schemas.openxmlformats.org/drawingml/2006/chart" xmlns:r="http://schemas.openxmlformats.org/officeDocument/2006/relationships" r:id="rId8"/>
               </a:graphicData>
             </a:graphic>
           </wp:inline>
@@ -1038,7 +1440,7 @@
             <wp:cNvGraphicFramePr/>
             <a:graphic xmlns:a="http://schemas.openxmlformats.org/drawingml/2006/main">
               <a:graphicData uri="http://schemas.openxmlformats.org/drawingml/2006/chart">
-                <c:chart xmlns:c="http://schemas.openxmlformats.org/drawingml/2006/chart" xmlns:r="http://schemas.openxmlformats.org/officeDocument/2006/relationships" r:id="rId8"/>
+                <c:chart xmlns:c="http://schemas.openxmlformats.org/drawingml/2006/chart" xmlns:r="http://schemas.openxmlformats.org/officeDocument/2006/relationships" r:id="rId9"/>
               </a:graphicData>
             </a:graphic>
           </wp:inline>
@@ -1056,7 +1458,7 @@
             <wp:cNvGraphicFramePr/>
             <a:graphic xmlns:a="http://schemas.openxmlformats.org/drawingml/2006/main">
               <a:graphicData uri="http://schemas.openxmlformats.org/drawingml/2006/chart">
-                <c:chart xmlns:c="http://schemas.openxmlformats.org/drawingml/2006/chart" xmlns:r="http://schemas.openxmlformats.org/officeDocument/2006/relationships" r:id="rId9"/>
+                <c:chart xmlns:c="http://schemas.openxmlformats.org/drawingml/2006/chart" xmlns:r="http://schemas.openxmlformats.org/officeDocument/2006/relationships" r:id="rId10"/>
               </a:graphicData>
             </a:graphic>
           </wp:inline>
@@ -1074,7 +1476,7 @@
             <wp:cNvGraphicFramePr/>
             <a:graphic xmlns:a="http://schemas.openxmlformats.org/drawingml/2006/main">
               <a:graphicData uri="http://schemas.openxmlformats.org/drawingml/2006/chart">
-                <c:chart xmlns:c="http://schemas.openxmlformats.org/drawingml/2006/chart" xmlns:r="http://schemas.openxmlformats.org/officeDocument/2006/relationships" r:id="rId10"/>
+                <c:chart xmlns:c="http://schemas.openxmlformats.org/drawingml/2006/chart" xmlns:r="http://schemas.openxmlformats.org/officeDocument/2006/relationships" r:id="rId11"/>
               </a:graphicData>
             </a:graphic>
           </wp:inline>
@@ -1627,6 +2029,29 @@
       <w:contextualSpacing/>
     </w:pPr>
   </w:style>
+  <w:style w:type="character" w:styleId="Hyperlink">
+    <w:name w:val="Hyperlink"/>
+    <w:basedOn w:val="DefaultParagraphFont"/>
+    <w:uiPriority w:val="99"/>
+    <w:unhideWhenUsed/>
+    <w:rsid w:val="00CC3862"/>
+    <w:rPr>
+      <w:color w:val="0563C1" w:themeColor="hyperlink"/>
+      <w:u w:val="single"/>
+    </w:rPr>
+  </w:style>
+  <w:style w:type="character" w:styleId="FollowedHyperlink">
+    <w:name w:val="FollowedHyperlink"/>
+    <w:basedOn w:val="DefaultParagraphFont"/>
+    <w:uiPriority w:val="99"/>
+    <w:semiHidden/>
+    <w:unhideWhenUsed/>
+    <w:rsid w:val="00CC3862"/>
+    <w:rPr>
+      <w:color w:val="954F72" w:themeColor="followedHyperlink"/>
+      <w:u w:val="single"/>
+    </w:rPr>
+  </w:style>
 </w:styles>
 </file>
 
@@ -1787,7 +2212,7 @@
                     <c:v>8.667222259280112</c:v>
                   </c:pt>
                   <c:pt idx="1">
-                    <c:v>7.157182539825601</c:v>
+                    <c:v>7.157182539825596</c:v>
                   </c:pt>
                   <c:pt idx="2">
                     <c:v>0.0</c:v>
@@ -1860,11 +2285,11 @@
           <c:showBubbleSize val="0"/>
         </c:dLbls>
         <c:gapWidth val="150"/>
-        <c:axId val="680079408"/>
-        <c:axId val="680783536"/>
+        <c:axId val="-297251072"/>
+        <c:axId val="-247758176"/>
       </c:barChart>
       <c:catAx>
-        <c:axId val="680079408"/>
+        <c:axId val="-297251072"/>
         <c:scaling>
           <c:orientation val="minMax"/>
         </c:scaling>
@@ -1899,7 +2324,7 @@
             <a:endParaRPr lang="en-US"/>
           </a:p>
         </c:txPr>
-        <c:crossAx val="680783536"/>
+        <c:crossAx val="-247758176"/>
         <c:crosses val="autoZero"/>
         <c:auto val="1"/>
         <c:lblAlgn val="ctr"/>
@@ -1909,7 +2334,7 @@
         <c:noMultiLvlLbl val="0"/>
       </c:catAx>
       <c:valAx>
-        <c:axId val="680783536"/>
+        <c:axId val="-247758176"/>
         <c:scaling>
           <c:orientation val="minMax"/>
           <c:max val="200.0"/>
@@ -1946,7 +2371,7 @@
             <a:endParaRPr lang="en-US"/>
           </a:p>
         </c:txPr>
-        <c:crossAx val="680079408"/>
+        <c:crossAx val="-297251072"/>
         <c:crosses val="autoZero"/>
         <c:crossBetween val="between"/>
         <c:majorUnit val="50.0"/>
@@ -2372,11 +2797,11 @@
           <c:showBubbleSize val="0"/>
         </c:dLbls>
         <c:gapWidth val="150"/>
-        <c:axId val="684420240"/>
-        <c:axId val="739960592"/>
+        <c:axId val="-317147232"/>
+        <c:axId val="-318404256"/>
       </c:barChart>
       <c:catAx>
-        <c:axId val="684420240"/>
+        <c:axId val="-317147232"/>
         <c:scaling>
           <c:orientation val="minMax"/>
         </c:scaling>
@@ -2411,7 +2836,7 @@
             <a:endParaRPr lang="en-US"/>
           </a:p>
         </c:txPr>
-        <c:crossAx val="739960592"/>
+        <c:crossAx val="-318404256"/>
         <c:crosses val="autoZero"/>
         <c:auto val="1"/>
         <c:lblAlgn val="ctr"/>
@@ -2421,7 +2846,7 @@
         <c:noMultiLvlLbl val="0"/>
       </c:catAx>
       <c:valAx>
-        <c:axId val="739960592"/>
+        <c:axId val="-318404256"/>
         <c:scaling>
           <c:orientation val="minMax"/>
           <c:max val="125.0"/>
@@ -2458,7 +2883,7 @@
             <a:endParaRPr lang="en-US"/>
           </a:p>
         </c:txPr>
-        <c:crossAx val="684420240"/>
+        <c:crossAx val="-317147232"/>
         <c:crosses val="autoZero"/>
         <c:crossBetween val="between"/>
         <c:majorUnit val="25.0"/>
@@ -2763,7 +3188,7 @@
                 <c:formatCode>0.00</c:formatCode>
                 <c:ptCount val="3"/>
                 <c:pt idx="0">
-                  <c:v>29.38811327338139</c:v>
+                  <c:v>29.38811327338137</c:v>
                 </c:pt>
                 <c:pt idx="1">
                   <c:v>28.84170038703359</c:v>
@@ -2931,11 +3356,11 @@
           <c:showBubbleSize val="0"/>
         </c:dLbls>
         <c:gapWidth val="150"/>
-        <c:axId val="670635904"/>
-        <c:axId val="666105504"/>
+        <c:axId val="-251505216"/>
+        <c:axId val="-309623840"/>
       </c:barChart>
       <c:catAx>
-        <c:axId val="670635904"/>
+        <c:axId val="-251505216"/>
         <c:scaling>
           <c:orientation val="minMax"/>
         </c:scaling>
@@ -2970,7 +3395,7 @@
             <a:endParaRPr lang="en-US"/>
           </a:p>
         </c:txPr>
-        <c:crossAx val="666105504"/>
+        <c:crossAx val="-309623840"/>
         <c:crosses val="autoZero"/>
         <c:auto val="1"/>
         <c:lblAlgn val="ctr"/>
@@ -2980,7 +3405,7 @@
         <c:noMultiLvlLbl val="0"/>
       </c:catAx>
       <c:valAx>
-        <c:axId val="666105504"/>
+        <c:axId val="-309623840"/>
         <c:scaling>
           <c:orientation val="minMax"/>
           <c:max val="40.0"/>
@@ -3017,7 +3442,7 @@
             <a:endParaRPr lang="en-US"/>
           </a:p>
         </c:txPr>
-        <c:crossAx val="670635904"/>
+        <c:crossAx val="-251505216"/>
         <c:crosses val="autoZero"/>
         <c:crossBetween val="between"/>
         <c:majorUnit val="5.0"/>
@@ -3279,7 +3704,7 @@
                   <c:formatCode>General</c:formatCode>
                   <c:ptCount val="1"/>
                   <c:pt idx="0">
-                    <c:v>3.072605210204814</c:v>
+                    <c:v>3.072605210204812</c:v>
                   </c:pt>
                 </c:numCache>
               </c:numRef>
@@ -3317,7 +3742,7 @@
                 <c:formatCode>0.00</c:formatCode>
                 <c:ptCount val="3"/>
                 <c:pt idx="0">
-                  <c:v>29.38811327338139</c:v>
+                  <c:v>29.38811327338137</c:v>
                 </c:pt>
                 <c:pt idx="1">
                   <c:v>28.84170038703359</c:v>
@@ -3418,7 +3843,7 @@
                   <c:formatCode>General</c:formatCode>
                   <c:ptCount val="1"/>
                   <c:pt idx="0">
-                    <c:v>3.072605210204814</c:v>
+                    <c:v>3.072605210204812</c:v>
                   </c:pt>
                 </c:numCache>
               </c:numRef>
@@ -3456,7 +3881,7 @@
                 <c:formatCode>0.00</c:formatCode>
                 <c:ptCount val="3"/>
                 <c:pt idx="0">
-                  <c:v>45.41165153105682</c:v>
+                  <c:v>45.4116515310568</c:v>
                 </c:pt>
                 <c:pt idx="1">
                   <c:v>42.80558943043911</c:v>
@@ -3482,11 +3907,11 @@
           <c:showBubbleSize val="0"/>
         </c:dLbls>
         <c:gapWidth val="150"/>
-        <c:axId val="763457536"/>
-        <c:axId val="763461856"/>
+        <c:axId val="-303979088"/>
+        <c:axId val="-297069488"/>
       </c:barChart>
       <c:catAx>
-        <c:axId val="763457536"/>
+        <c:axId val="-303979088"/>
         <c:scaling>
           <c:orientation val="minMax"/>
         </c:scaling>
@@ -3521,7 +3946,7 @@
             <a:endParaRPr lang="en-US"/>
           </a:p>
         </c:txPr>
-        <c:crossAx val="763461856"/>
+        <c:crossAx val="-297069488"/>
         <c:crosses val="autoZero"/>
         <c:auto val="1"/>
         <c:lblAlgn val="ctr"/>
@@ -3531,7 +3956,7 @@
         <c:noMultiLvlLbl val="0"/>
       </c:catAx>
       <c:valAx>
-        <c:axId val="763461856"/>
+        <c:axId val="-297069488"/>
         <c:scaling>
           <c:orientation val="minMax"/>
           <c:max val="60.0"/>
@@ -3567,7 +3992,7 @@
             <a:endParaRPr lang="en-US"/>
           </a:p>
         </c:txPr>
-        <c:crossAx val="763457536"/>
+        <c:crossAx val="-303979088"/>
         <c:crosses val="autoZero"/>
         <c:crossBetween val="between"/>
         <c:majorUnit val="10.0"/>
@@ -3885,11 +4310,11 @@
         </c:dLbls>
         <c:gapWidth val="150"/>
         <c:overlap val="-59"/>
-        <c:axId val="759379056"/>
-        <c:axId val="741071184"/>
+        <c:axId val="-248983008"/>
+        <c:axId val="-248332624"/>
       </c:barChart>
       <c:catAx>
-        <c:axId val="759379056"/>
+        <c:axId val="-248983008"/>
         <c:scaling>
           <c:orientation val="minMax"/>
         </c:scaling>
@@ -3924,7 +4349,7 @@
             <a:endParaRPr lang="en-US"/>
           </a:p>
         </c:txPr>
-        <c:crossAx val="741071184"/>
+        <c:crossAx val="-248332624"/>
         <c:crosses val="autoZero"/>
         <c:auto val="1"/>
         <c:lblAlgn val="ctr"/>
@@ -3934,7 +4359,7 @@
         <c:noMultiLvlLbl val="0"/>
       </c:catAx>
       <c:valAx>
-        <c:axId val="741071184"/>
+        <c:axId val="-248332624"/>
         <c:scaling>
           <c:orientation val="minMax"/>
           <c:max val="5000.0"/>
@@ -3971,7 +4396,7 @@
             <a:endParaRPr lang="en-US"/>
           </a:p>
         </c:txPr>
-        <c:crossAx val="759379056"/>
+        <c:crossAx val="-248983008"/>
         <c:crosses val="autoZero"/>
         <c:crossBetween val="between"/>
         <c:majorUnit val="1000.0"/>
@@ -4280,4 +4705,16 @@
     </a:ext>
   </a:extLst>
 </a:theme>
+</file>
+
+<file path=customXml/item1.xml><?xml version="1.0" encoding="utf-8"?>
+<b:Sources xmlns:b="http://schemas.openxmlformats.org/officeDocument/2006/bibliography" xmlns="http://schemas.openxmlformats.org/officeDocument/2006/bibliography" SelectedStyle="/APASixthEditionOfficeOnline.xsl" StyleName="APA"/>
+</file>
+
+<file path=customXml/itemProps1.xml><?xml version="1.0" encoding="utf-8"?>
+<ds:datastoreItem xmlns:ds="http://schemas.openxmlformats.org/officeDocument/2006/customXml" ds:itemID="{17DD6AF0-A7E4-254E-82BF-665264179A79}">
+  <ds:schemaRefs>
+    <ds:schemaRef ds:uri="http://schemas.openxmlformats.org/officeDocument/2006/bibliography"/>
+  </ds:schemaRefs>
+</ds:datastoreItem>
 </file>
</xml_diff>

<commit_message>
made comments regarding figures and info needed to reviewer page
</commit_message>
<xml_diff>
--- a/manuscript/Obesity-Glucocorticoids/Endocrinology Reviewer Comments.docx
+++ b/manuscript/Obesity-Glucocorticoids/Endocrinology Reviewer Comments.docx
@@ -160,7 +160,25 @@
           <w:szCs w:val="19"/>
           <w:shd w:val="clear" w:color="auto" w:fill="FFFFFF"/>
         </w:rPr>
-        <w:t xml:space="preserve"> waiting for data</w:t>
+        <w:t xml:space="preserve"> waiting for </w:t>
+      </w:r>
+      <w:commentRangeStart w:id="0"/>
+      <w:r>
+        <w:rPr>
+          <w:rFonts w:ascii="Arial" w:eastAsia="Times New Roman" w:hAnsi="Arial" w:cs="Arial"/>
+          <w:color w:val="FF0000"/>
+          <w:sz w:val="19"/>
+          <w:szCs w:val="19"/>
+          <w:shd w:val="clear" w:color="auto" w:fill="FFFFFF"/>
+        </w:rPr>
+        <w:t>data</w:t>
+      </w:r>
+      <w:commentRangeEnd w:id="0"/>
+      <w:r>
+        <w:rPr>
+          <w:rStyle w:val="CommentReference"/>
+        </w:rPr>
+        <w:commentReference w:id="0"/>
       </w:r>
       <w:r>
         <w:rPr>
@@ -417,7 +435,35 @@
           <w:szCs w:val="19"/>
           <w:shd w:val="clear" w:color="auto" w:fill="FFFFFF"/>
         </w:rPr>
-        <w:t>1) If authors wanted to mimic the clinical glucocorticoid treatment in mice, then was the increase in circulating glucocorticoid content experimentally-induced in mice comparable to the level seen in humans undergoing glucocorticoid therapy?</w:t>
+        <w:t xml:space="preserve">1) If authors wanted to mimic the clinical glucocorticoid treatment in mice, then was the increase in circulating glucocorticoid content experimentally-induced in mice comparable to the level seen in humans undergoing glucocorticoid </w:t>
+      </w:r>
+      <w:commentRangeStart w:id="1"/>
+      <w:r>
+        <w:rPr>
+          <w:rFonts w:ascii="Arial" w:eastAsia="Times New Roman" w:hAnsi="Arial" w:cs="Arial"/>
+          <w:color w:val="222222"/>
+          <w:sz w:val="19"/>
+          <w:szCs w:val="19"/>
+          <w:shd w:val="clear" w:color="auto" w:fill="FFFFFF"/>
+        </w:rPr>
+        <w:t>therapy</w:t>
+      </w:r>
+      <w:commentRangeEnd w:id="1"/>
+      <w:r>
+        <w:rPr>
+          <w:rStyle w:val="CommentReference"/>
+        </w:rPr>
+        <w:commentReference w:id="1"/>
+      </w:r>
+      <w:r>
+        <w:rPr>
+          <w:rFonts w:ascii="Arial" w:eastAsia="Times New Roman" w:hAnsi="Arial" w:cs="Arial"/>
+          <w:color w:val="222222"/>
+          <w:sz w:val="19"/>
+          <w:szCs w:val="19"/>
+          <w:shd w:val="clear" w:color="auto" w:fill="FFFFFF"/>
+        </w:rPr>
+        <w:t>?</w:t>
       </w:r>
     </w:p>
     <w:p>
@@ -817,8 +863,6 @@
           <w:shd w:val="clear" w:color="auto" w:fill="FFFFFF"/>
         </w:rPr>
       </w:pPr>
-      <w:bookmarkStart w:id="0" w:name="_GoBack"/>
-      <w:bookmarkEnd w:id="0"/>
     </w:p>
     <w:p>
       <w:pPr>
@@ -1056,7 +1100,25 @@
           <w:szCs w:val="19"/>
           <w:shd w:val="clear" w:color="auto" w:fill="FFFFFF"/>
         </w:rPr>
-        <w:t xml:space="preserve"> (I will find the low-dose figure to add here)</w:t>
+        <w:t xml:space="preserve"> </w:t>
+      </w:r>
+      <w:commentRangeStart w:id="2"/>
+      <w:r>
+        <w:rPr>
+          <w:rFonts w:ascii="Arial" w:eastAsia="Times New Roman" w:hAnsi="Arial" w:cs="Arial"/>
+          <w:color w:val="FF0000"/>
+          <w:sz w:val="19"/>
+          <w:szCs w:val="19"/>
+          <w:shd w:val="clear" w:color="auto" w:fill="FFFFFF"/>
+        </w:rPr>
+        <w:t>(I will find the low-dose figure to add here)</w:t>
+      </w:r>
+      <w:commentRangeEnd w:id="2"/>
+      <w:r>
+        <w:rPr>
+          <w:rStyle w:val="CommentReference"/>
+        </w:rPr>
+        <w:commentReference w:id="2"/>
       </w:r>
       <w:r>
         <w:rPr>
@@ -1106,7 +1168,7 @@
                     </pic:cNvPicPr>
                   </pic:nvPicPr>
                   <pic:blipFill>
-                    <a:blip r:embed="rId6">
+                    <a:blip r:embed="rId8">
                       <a:extLst>
                         <a:ext uri="{28A0092B-C50C-407E-A947-70E740481C1C}">
                           <a14:useLocalDpi xmlns:a14="http://schemas.microsoft.com/office/drawing/2010/main" val="0"/>
@@ -1137,6 +1199,8 @@
           </wp:inline>
         </w:drawing>
       </w:r>
+      <w:bookmarkStart w:id="3" w:name="_GoBack"/>
+      <w:bookmarkEnd w:id="3"/>
     </w:p>
     <w:p>
       <w:pPr>
@@ -1402,7 +1466,7 @@
             <wp:cNvGraphicFramePr/>
             <a:graphic xmlns:a="http://schemas.openxmlformats.org/drawingml/2006/main">
               <a:graphicData uri="http://schemas.openxmlformats.org/drawingml/2006/chart">
-                <c:chart xmlns:c="http://schemas.openxmlformats.org/drawingml/2006/chart" xmlns:r="http://schemas.openxmlformats.org/officeDocument/2006/relationships" r:id="rId7"/>
+                <c:chart xmlns:c="http://schemas.openxmlformats.org/drawingml/2006/chart" xmlns:r="http://schemas.openxmlformats.org/officeDocument/2006/relationships" r:id="rId9"/>
               </a:graphicData>
             </a:graphic>
           </wp:inline>
@@ -1420,7 +1484,7 @@
             <wp:cNvGraphicFramePr/>
             <a:graphic xmlns:a="http://schemas.openxmlformats.org/drawingml/2006/main">
               <a:graphicData uri="http://schemas.openxmlformats.org/drawingml/2006/chart">
-                <c:chart xmlns:c="http://schemas.openxmlformats.org/drawingml/2006/chart" xmlns:r="http://schemas.openxmlformats.org/officeDocument/2006/relationships" r:id="rId8"/>
+                <c:chart xmlns:c="http://schemas.openxmlformats.org/drawingml/2006/chart" xmlns:r="http://schemas.openxmlformats.org/officeDocument/2006/relationships" r:id="rId10"/>
               </a:graphicData>
             </a:graphic>
           </wp:inline>
@@ -1440,7 +1504,7 @@
             <wp:cNvGraphicFramePr/>
             <a:graphic xmlns:a="http://schemas.openxmlformats.org/drawingml/2006/main">
               <a:graphicData uri="http://schemas.openxmlformats.org/drawingml/2006/chart">
-                <c:chart xmlns:c="http://schemas.openxmlformats.org/drawingml/2006/chart" xmlns:r="http://schemas.openxmlformats.org/officeDocument/2006/relationships" r:id="rId9"/>
+                <c:chart xmlns:c="http://schemas.openxmlformats.org/drawingml/2006/chart" xmlns:r="http://schemas.openxmlformats.org/officeDocument/2006/relationships" r:id="rId11"/>
               </a:graphicData>
             </a:graphic>
           </wp:inline>
@@ -1458,7 +1522,7 @@
             <wp:cNvGraphicFramePr/>
             <a:graphic xmlns:a="http://schemas.openxmlformats.org/drawingml/2006/main">
               <a:graphicData uri="http://schemas.openxmlformats.org/drawingml/2006/chart">
-                <c:chart xmlns:c="http://schemas.openxmlformats.org/drawingml/2006/chart" xmlns:r="http://schemas.openxmlformats.org/officeDocument/2006/relationships" r:id="rId10"/>
+                <c:chart xmlns:c="http://schemas.openxmlformats.org/drawingml/2006/chart" xmlns:r="http://schemas.openxmlformats.org/officeDocument/2006/relationships" r:id="rId12"/>
               </a:graphicData>
             </a:graphic>
           </wp:inline>
@@ -1476,7 +1540,7 @@
             <wp:cNvGraphicFramePr/>
             <a:graphic xmlns:a="http://schemas.openxmlformats.org/drawingml/2006/main">
               <a:graphicData uri="http://schemas.openxmlformats.org/drawingml/2006/chart">
-                <c:chart xmlns:c="http://schemas.openxmlformats.org/drawingml/2006/chart" xmlns:r="http://schemas.openxmlformats.org/officeDocument/2006/relationships" r:id="rId11"/>
+                <c:chart xmlns:c="http://schemas.openxmlformats.org/drawingml/2006/chart" xmlns:r="http://schemas.openxmlformats.org/officeDocument/2006/relationships" r:id="rId13"/>
               </a:graphicData>
             </a:graphic>
           </wp:inline>
@@ -1491,6 +1555,67 @@
     </w:sectPr>
   </w:body>
 </w:document>
+</file>
+
+<file path=word/comments.xml><?xml version="1.0" encoding="utf-8"?>
+<w:comments xmlns:wpc="http://schemas.microsoft.com/office/word/2010/wordprocessingCanvas" xmlns:mo="http://schemas.microsoft.com/office/mac/office/2008/main" xmlns:mc="http://schemas.openxmlformats.org/markup-compatibility/2006" xmlns:mv="urn:schemas-microsoft-com:mac:vml" xmlns:o="urn:schemas-microsoft-com:office:office" xmlns:r="http://schemas.openxmlformats.org/officeDocument/2006/relationships" xmlns:m="http://schemas.openxmlformats.org/officeDocument/2006/math" xmlns:v="urn:schemas-microsoft-com:vml" xmlns:wp14="http://schemas.microsoft.com/office/word/2010/wordprocessingDrawing" xmlns:wp="http://schemas.openxmlformats.org/drawingml/2006/wordprocessingDrawing" xmlns:w10="urn:schemas-microsoft-com:office:word" xmlns:w="http://schemas.openxmlformats.org/wordprocessingml/2006/main" xmlns:w14="http://schemas.microsoft.com/office/word/2010/wordml" xmlns:w15="http://schemas.microsoft.com/office/word/2012/wordml" xmlns:wpg="http://schemas.microsoft.com/office/word/2010/wordprocessingGroup" xmlns:wpi="http://schemas.microsoft.com/office/word/2010/wordprocessingInk" xmlns:wne="http://schemas.microsoft.com/office/word/2006/wordml" xmlns:wps="http://schemas.microsoft.com/office/word/2010/wordprocessingShape" mc:Ignorable="w14 w15 wp14">
+  <w:comment w:id="0" w:author="Microsoft Office User" w:date="2018-03-18T21:11:00Z" w:initials="Office">
+    <w:p>
+      <w:pPr>
+        <w:pStyle w:val="CommentText"/>
+      </w:pPr>
+      <w:r>
+        <w:rPr>
+          <w:rStyle w:val="CommentReference"/>
+        </w:rPr>
+        <w:annotationRef/>
+      </w:r>
+      <w:r>
+        <w:t>Add serum data</w:t>
+      </w:r>
+    </w:p>
+  </w:comment>
+  <w:comment w:id="1" w:author="Microsoft Office User" w:date="2018-03-18T21:11:00Z" w:initials="Office">
+    <w:p>
+      <w:pPr>
+        <w:pStyle w:val="CommentText"/>
+      </w:pPr>
+      <w:r>
+        <w:rPr>
+          <w:rStyle w:val="CommentReference"/>
+        </w:rPr>
+        <w:annotationRef/>
+      </w:r>
+      <w:r>
+        <w:t>Need to add serum data</w:t>
+      </w:r>
+    </w:p>
+  </w:comment>
+  <w:comment w:id="2" w:author="Microsoft Office User" w:date="2018-03-18T21:12:00Z" w:initials="Office">
+    <w:p>
+      <w:pPr>
+        <w:pStyle w:val="CommentText"/>
+      </w:pPr>
+      <w:r>
+        <w:rPr>
+          <w:rStyle w:val="CommentReference"/>
+        </w:rPr>
+        <w:annotationRef/>
+      </w:r>
+      <w:r>
+        <w:t>Add low dose figure</w:t>
+      </w:r>
+    </w:p>
+  </w:comment>
+</w:comments>
+</file>
+
+<file path=word/commentsExtended.xml><?xml version="1.0" encoding="utf-8"?>
+<w15:commentsEx xmlns:wpc="http://schemas.microsoft.com/office/word/2010/wordprocessingCanvas" xmlns:mo="http://schemas.microsoft.com/office/mac/office/2008/main" xmlns:mc="http://schemas.openxmlformats.org/markup-compatibility/2006" xmlns:mv="urn:schemas-microsoft-com:mac:vml" xmlns:o="urn:schemas-microsoft-com:office:office" xmlns:r="http://schemas.openxmlformats.org/officeDocument/2006/relationships" xmlns:m="http://schemas.openxmlformats.org/officeDocument/2006/math" xmlns:v="urn:schemas-microsoft-com:vml" xmlns:wp14="http://schemas.microsoft.com/office/word/2010/wordprocessingDrawing" xmlns:wp="http://schemas.openxmlformats.org/drawingml/2006/wordprocessingDrawing" xmlns:w10="urn:schemas-microsoft-com:office:word" xmlns:w="http://schemas.openxmlformats.org/wordprocessingml/2006/main" xmlns:w14="http://schemas.microsoft.com/office/word/2010/wordml" xmlns:w15="http://schemas.microsoft.com/office/word/2012/wordml" xmlns:wpg="http://schemas.microsoft.com/office/word/2010/wordprocessingGroup" xmlns:wpi="http://schemas.microsoft.com/office/word/2010/wordprocessingInk" xmlns:wne="http://schemas.microsoft.com/office/word/2006/wordml" xmlns:wps="http://schemas.microsoft.com/office/word/2010/wordprocessingShape" mc:Ignorable="w14 w15 wp14">
+  <w15:commentEx w15:paraId="6BBAB223" w15:done="0"/>
+  <w15:commentEx w15:paraId="72889785" w15:done="0"/>
+  <w15:commentEx w15:paraId="43DE5B52" w15:done="0"/>
+</w15:commentsEx>
 </file>
 
 <file path=word/numbering.xml><?xml version="1.0" encoding="utf-8"?>
@@ -1588,6 +1713,14 @@
     <w:abstractNumId w:val="0"/>
   </w:num>
 </w:numbering>
+</file>
+
+<file path=word/people.xml><?xml version="1.0" encoding="utf-8"?>
+<w15:people xmlns:wpc="http://schemas.microsoft.com/office/word/2010/wordprocessingCanvas" xmlns:mo="http://schemas.microsoft.com/office/mac/office/2008/main" xmlns:mc="http://schemas.openxmlformats.org/markup-compatibility/2006" xmlns:mv="urn:schemas-microsoft-com:mac:vml" xmlns:o="urn:schemas-microsoft-com:office:office" xmlns:r="http://schemas.openxmlformats.org/officeDocument/2006/relationships" xmlns:m="http://schemas.openxmlformats.org/officeDocument/2006/math" xmlns:v="urn:schemas-microsoft-com:vml" xmlns:wp14="http://schemas.microsoft.com/office/word/2010/wordprocessingDrawing" xmlns:wp="http://schemas.openxmlformats.org/drawingml/2006/wordprocessingDrawing" xmlns:w10="urn:schemas-microsoft-com:office:word" xmlns:w="http://schemas.openxmlformats.org/wordprocessingml/2006/main" xmlns:w14="http://schemas.microsoft.com/office/word/2010/wordml" xmlns:w15="http://schemas.microsoft.com/office/word/2012/wordml" xmlns:wpg="http://schemas.microsoft.com/office/word/2010/wordprocessingGroup" xmlns:wpi="http://schemas.microsoft.com/office/word/2010/wordprocessingInk" xmlns:wne="http://schemas.microsoft.com/office/word/2006/wordml" xmlns:wps="http://schemas.microsoft.com/office/word/2010/wordprocessingShape" mc:Ignorable="w14 w15 wp14">
+  <w15:person w15:author="Microsoft Office User">
+    <w15:presenceInfo w15:providerId="None" w15:userId="Microsoft Office User"/>
+  </w15:person>
+</w15:people>
 </file>
 
 <file path=word/styles.xml><?xml version="1.0" encoding="utf-8"?>
@@ -2052,6 +2185,92 @@
       <w:u w:val="single"/>
     </w:rPr>
   </w:style>
+  <w:style w:type="character" w:styleId="CommentReference">
+    <w:name w:val="annotation reference"/>
+    <w:basedOn w:val="DefaultParagraphFont"/>
+    <w:uiPriority w:val="99"/>
+    <w:semiHidden/>
+    <w:unhideWhenUsed/>
+    <w:rsid w:val="000C02F1"/>
+    <w:rPr>
+      <w:sz w:val="18"/>
+      <w:szCs w:val="18"/>
+    </w:rPr>
+  </w:style>
+  <w:style w:type="paragraph" w:styleId="CommentText">
+    <w:name w:val="annotation text"/>
+    <w:basedOn w:val="Normal"/>
+    <w:link w:val="CommentTextChar"/>
+    <w:uiPriority w:val="99"/>
+    <w:semiHidden/>
+    <w:unhideWhenUsed/>
+    <w:rsid w:val="000C02F1"/>
+  </w:style>
+  <w:style w:type="character" w:customStyle="1" w:styleId="CommentTextChar">
+    <w:name w:val="Comment Text Char"/>
+    <w:basedOn w:val="DefaultParagraphFont"/>
+    <w:link w:val="CommentText"/>
+    <w:uiPriority w:val="99"/>
+    <w:semiHidden/>
+    <w:rsid w:val="000C02F1"/>
+  </w:style>
+  <w:style w:type="paragraph" w:styleId="CommentSubject">
+    <w:name w:val="annotation subject"/>
+    <w:basedOn w:val="CommentText"/>
+    <w:next w:val="CommentText"/>
+    <w:link w:val="CommentSubjectChar"/>
+    <w:uiPriority w:val="99"/>
+    <w:semiHidden/>
+    <w:unhideWhenUsed/>
+    <w:rsid w:val="000C02F1"/>
+    <w:rPr>
+      <w:b/>
+      <w:bCs/>
+      <w:sz w:val="20"/>
+      <w:szCs w:val="20"/>
+    </w:rPr>
+  </w:style>
+  <w:style w:type="character" w:customStyle="1" w:styleId="CommentSubjectChar">
+    <w:name w:val="Comment Subject Char"/>
+    <w:basedOn w:val="CommentTextChar"/>
+    <w:link w:val="CommentSubject"/>
+    <w:uiPriority w:val="99"/>
+    <w:semiHidden/>
+    <w:rsid w:val="000C02F1"/>
+    <w:rPr>
+      <w:b/>
+      <w:bCs/>
+      <w:sz w:val="20"/>
+      <w:szCs w:val="20"/>
+    </w:rPr>
+  </w:style>
+  <w:style w:type="paragraph" w:styleId="BalloonText">
+    <w:name w:val="Balloon Text"/>
+    <w:basedOn w:val="Normal"/>
+    <w:link w:val="BalloonTextChar"/>
+    <w:uiPriority w:val="99"/>
+    <w:semiHidden/>
+    <w:unhideWhenUsed/>
+    <w:rsid w:val="000C02F1"/>
+    <w:rPr>
+      <w:rFonts w:ascii="Times New Roman" w:hAnsi="Times New Roman" w:cs="Times New Roman"/>
+      <w:sz w:val="18"/>
+      <w:szCs w:val="18"/>
+    </w:rPr>
+  </w:style>
+  <w:style w:type="character" w:customStyle="1" w:styleId="BalloonTextChar">
+    <w:name w:val="Balloon Text Char"/>
+    <w:basedOn w:val="DefaultParagraphFont"/>
+    <w:link w:val="BalloonText"/>
+    <w:uiPriority w:val="99"/>
+    <w:semiHidden/>
+    <w:rsid w:val="000C02F1"/>
+    <w:rPr>
+      <w:rFonts w:ascii="Times New Roman" w:hAnsi="Times New Roman" w:cs="Times New Roman"/>
+      <w:sz w:val="18"/>
+      <w:szCs w:val="18"/>
+    </w:rPr>
+  </w:style>
 </w:styles>
 </file>
 
@@ -2285,11 +2504,11 @@
           <c:showBubbleSize val="0"/>
         </c:dLbls>
         <c:gapWidth val="150"/>
-        <c:axId val="-297251072"/>
-        <c:axId val="-247758176"/>
+        <c:axId val="-248999504"/>
+        <c:axId val="-247483920"/>
       </c:barChart>
       <c:catAx>
-        <c:axId val="-297251072"/>
+        <c:axId val="-248999504"/>
         <c:scaling>
           <c:orientation val="minMax"/>
         </c:scaling>
@@ -2324,7 +2543,7 @@
             <a:endParaRPr lang="en-US"/>
           </a:p>
         </c:txPr>
-        <c:crossAx val="-247758176"/>
+        <c:crossAx val="-247483920"/>
         <c:crosses val="autoZero"/>
         <c:auto val="1"/>
         <c:lblAlgn val="ctr"/>
@@ -2334,7 +2553,7 @@
         <c:noMultiLvlLbl val="0"/>
       </c:catAx>
       <c:valAx>
-        <c:axId val="-247758176"/>
+        <c:axId val="-247483920"/>
         <c:scaling>
           <c:orientation val="minMax"/>
           <c:max val="200.0"/>
@@ -2371,7 +2590,7 @@
             <a:endParaRPr lang="en-US"/>
           </a:p>
         </c:txPr>
-        <c:crossAx val="-297251072"/>
+        <c:crossAx val="-248999504"/>
         <c:crosses val="autoZero"/>
         <c:crossBetween val="between"/>
         <c:majorUnit val="50.0"/>
@@ -2797,11 +3016,11 @@
           <c:showBubbleSize val="0"/>
         </c:dLbls>
         <c:gapWidth val="150"/>
-        <c:axId val="-317147232"/>
-        <c:axId val="-318404256"/>
+        <c:axId val="-248722096"/>
+        <c:axId val="-248717840"/>
       </c:barChart>
       <c:catAx>
-        <c:axId val="-317147232"/>
+        <c:axId val="-248722096"/>
         <c:scaling>
           <c:orientation val="minMax"/>
         </c:scaling>
@@ -2836,7 +3055,7 @@
             <a:endParaRPr lang="en-US"/>
           </a:p>
         </c:txPr>
-        <c:crossAx val="-318404256"/>
+        <c:crossAx val="-248717840"/>
         <c:crosses val="autoZero"/>
         <c:auto val="1"/>
         <c:lblAlgn val="ctr"/>
@@ -2846,7 +3065,7 @@
         <c:noMultiLvlLbl val="0"/>
       </c:catAx>
       <c:valAx>
-        <c:axId val="-318404256"/>
+        <c:axId val="-248717840"/>
         <c:scaling>
           <c:orientation val="minMax"/>
           <c:max val="125.0"/>
@@ -2883,7 +3102,7 @@
             <a:endParaRPr lang="en-US"/>
           </a:p>
         </c:txPr>
-        <c:crossAx val="-317147232"/>
+        <c:crossAx val="-248722096"/>
         <c:crosses val="autoZero"/>
         <c:crossBetween val="between"/>
         <c:majorUnit val="25.0"/>
@@ -3356,11 +3575,11 @@
           <c:showBubbleSize val="0"/>
         </c:dLbls>
         <c:gapWidth val="150"/>
-        <c:axId val="-251505216"/>
-        <c:axId val="-309623840"/>
+        <c:axId val="-297176416"/>
+        <c:axId val="-248360352"/>
       </c:barChart>
       <c:catAx>
-        <c:axId val="-251505216"/>
+        <c:axId val="-297176416"/>
         <c:scaling>
           <c:orientation val="minMax"/>
         </c:scaling>
@@ -3395,7 +3614,7 @@
             <a:endParaRPr lang="en-US"/>
           </a:p>
         </c:txPr>
-        <c:crossAx val="-309623840"/>
+        <c:crossAx val="-248360352"/>
         <c:crosses val="autoZero"/>
         <c:auto val="1"/>
         <c:lblAlgn val="ctr"/>
@@ -3405,7 +3624,7 @@
         <c:noMultiLvlLbl val="0"/>
       </c:catAx>
       <c:valAx>
-        <c:axId val="-309623840"/>
+        <c:axId val="-248360352"/>
         <c:scaling>
           <c:orientation val="minMax"/>
           <c:max val="40.0"/>
@@ -3442,7 +3661,7 @@
             <a:endParaRPr lang="en-US"/>
           </a:p>
         </c:txPr>
-        <c:crossAx val="-251505216"/>
+        <c:crossAx val="-297176416"/>
         <c:crosses val="autoZero"/>
         <c:crossBetween val="between"/>
         <c:majorUnit val="5.0"/>
@@ -3907,11 +4126,11 @@
           <c:showBubbleSize val="0"/>
         </c:dLbls>
         <c:gapWidth val="150"/>
-        <c:axId val="-303979088"/>
-        <c:axId val="-297069488"/>
+        <c:axId val="-249133584"/>
+        <c:axId val="-249394304"/>
       </c:barChart>
       <c:catAx>
-        <c:axId val="-303979088"/>
+        <c:axId val="-249133584"/>
         <c:scaling>
           <c:orientation val="minMax"/>
         </c:scaling>
@@ -3946,7 +4165,7 @@
             <a:endParaRPr lang="en-US"/>
           </a:p>
         </c:txPr>
-        <c:crossAx val="-297069488"/>
+        <c:crossAx val="-249394304"/>
         <c:crosses val="autoZero"/>
         <c:auto val="1"/>
         <c:lblAlgn val="ctr"/>
@@ -3956,7 +4175,7 @@
         <c:noMultiLvlLbl val="0"/>
       </c:catAx>
       <c:valAx>
-        <c:axId val="-297069488"/>
+        <c:axId val="-249394304"/>
         <c:scaling>
           <c:orientation val="minMax"/>
           <c:max val="60.0"/>
@@ -3992,7 +4211,7 @@
             <a:endParaRPr lang="en-US"/>
           </a:p>
         </c:txPr>
-        <c:crossAx val="-303979088"/>
+        <c:crossAx val="-249133584"/>
         <c:crosses val="autoZero"/>
         <c:crossBetween val="between"/>
         <c:majorUnit val="10.0"/>
@@ -4310,11 +4529,11 @@
         </c:dLbls>
         <c:gapWidth val="150"/>
         <c:overlap val="-59"/>
-        <c:axId val="-248983008"/>
-        <c:axId val="-248332624"/>
+        <c:axId val="-251133888"/>
+        <c:axId val="-246411232"/>
       </c:barChart>
       <c:catAx>
-        <c:axId val="-248983008"/>
+        <c:axId val="-251133888"/>
         <c:scaling>
           <c:orientation val="minMax"/>
         </c:scaling>
@@ -4349,7 +4568,7 @@
             <a:endParaRPr lang="en-US"/>
           </a:p>
         </c:txPr>
-        <c:crossAx val="-248332624"/>
+        <c:crossAx val="-246411232"/>
         <c:crosses val="autoZero"/>
         <c:auto val="1"/>
         <c:lblAlgn val="ctr"/>
@@ -4359,7 +4578,7 @@
         <c:noMultiLvlLbl val="0"/>
       </c:catAx>
       <c:valAx>
-        <c:axId val="-248332624"/>
+        <c:axId val="-246411232"/>
         <c:scaling>
           <c:orientation val="minMax"/>
           <c:max val="5000.0"/>
@@ -4396,7 +4615,7 @@
             <a:endParaRPr lang="en-US"/>
           </a:p>
         </c:txPr>
-        <c:crossAx val="-248983008"/>
+        <c:crossAx val="-251133888"/>
         <c:crosses val="autoZero"/>
         <c:crossBetween val="between"/>
         <c:majorUnit val="1000.0"/>
@@ -4712,7 +4931,7 @@
 </file>
 
 <file path=customXml/itemProps1.xml><?xml version="1.0" encoding="utf-8"?>
-<ds:datastoreItem xmlns:ds="http://schemas.openxmlformats.org/officeDocument/2006/customXml" ds:itemID="{17DD6AF0-A7E4-254E-82BF-665264179A79}">
+<ds:datastoreItem xmlns:ds="http://schemas.openxmlformats.org/officeDocument/2006/customXml" ds:itemID="{5DD5E8AB-B7AD-234D-AFB6-C4D8883ACBBD}">
   <ds:schemaRefs>
     <ds:schemaRef ds:uri="http://schemas.openxmlformats.org/officeDocument/2006/bibliography"/>
   </ds:schemaRefs>

</xml_diff>

<commit_message>
inserted figures and responded to comments for dexamethasone consumption and serum concentration
</commit_message>
<xml_diff>
--- a/manuscript/Obesity-Glucocorticoids/Endocrinology Reviewer Comments.docx
+++ b/manuscript/Obesity-Glucocorticoids/Endocrinology Reviewer Comments.docx
@@ -160,7 +160,87 @@
           <w:szCs w:val="19"/>
           <w:shd w:val="clear" w:color="auto" w:fill="FFFFFF"/>
         </w:rPr>
-        <w:t xml:space="preserve"> waiting for </w:t>
+        <w:t xml:space="preserve"> </w:t>
+      </w:r>
+      <w:r>
+        <w:rPr>
+          <w:rFonts w:ascii="Arial" w:eastAsia="Times New Roman" w:hAnsi="Arial" w:cs="Arial"/>
+          <w:color w:val="FF0000"/>
+          <w:sz w:val="19"/>
+          <w:szCs w:val="19"/>
+          <w:shd w:val="clear" w:color="auto" w:fill="FFFFFF"/>
+        </w:rPr>
+        <w:t>We have measured the concentrations of dexamethasone these mice were consuming (via measurement of drinking water throughout the study</w:t>
+      </w:r>
+      <w:r>
+        <w:rPr>
+          <w:rFonts w:ascii="Arial" w:eastAsia="Times New Roman" w:hAnsi="Arial" w:cs="Arial"/>
+          <w:color w:val="FF0000"/>
+          <w:sz w:val="19"/>
+          <w:szCs w:val="19"/>
+          <w:shd w:val="clear" w:color="auto" w:fill="FFFFFF"/>
+        </w:rPr>
+        <w:t>; A-C below</w:t>
+      </w:r>
+      <w:r>
+        <w:rPr>
+          <w:rFonts w:ascii="Arial" w:eastAsia="Times New Roman" w:hAnsi="Arial" w:cs="Arial"/>
+          <w:color w:val="FF0000"/>
+          <w:sz w:val="19"/>
+          <w:szCs w:val="19"/>
+          <w:shd w:val="clear" w:color="auto" w:fill="FFFFFF"/>
+        </w:rPr>
+        <w:t>) as well as the serum concentrations (via LCMS</w:t>
+      </w:r>
+      <w:r>
+        <w:rPr>
+          <w:rFonts w:ascii="Arial" w:eastAsia="Times New Roman" w:hAnsi="Arial" w:cs="Arial"/>
+          <w:color w:val="FF0000"/>
+          <w:sz w:val="19"/>
+          <w:szCs w:val="19"/>
+          <w:shd w:val="clear" w:color="auto" w:fill="FFFFFF"/>
+        </w:rPr>
+        <w:t>; D</w:t>
+      </w:r>
+      <w:r>
+        <w:rPr>
+          <w:rFonts w:ascii="Arial" w:eastAsia="Times New Roman" w:hAnsi="Arial" w:cs="Arial"/>
+          <w:color w:val="FF0000"/>
+          <w:sz w:val="19"/>
+          <w:szCs w:val="19"/>
+          <w:shd w:val="clear" w:color="auto" w:fill="FFFFFF"/>
+        </w:rPr>
+        <w:t>).</w:t>
+      </w:r>
+      <w:r>
+        <w:rPr>
+          <w:rFonts w:ascii="Arial" w:eastAsia="Times New Roman" w:hAnsi="Arial" w:cs="Arial"/>
+          <w:color w:val="FF0000"/>
+          <w:sz w:val="19"/>
+          <w:szCs w:val="19"/>
+          <w:shd w:val="clear" w:color="auto" w:fill="FFFFFF"/>
+        </w:rPr>
+        <w:t xml:space="preserve"> The obese dexamethasone-treated mice did consume more dexamethasone</w:t>
+      </w:r>
+      <w:r>
+        <w:rPr>
+          <w:rFonts w:ascii="Arial" w:eastAsia="Times New Roman" w:hAnsi="Arial" w:cs="Arial"/>
+          <w:color w:val="FF0000"/>
+          <w:sz w:val="19"/>
+          <w:szCs w:val="19"/>
+          <w:shd w:val="clear" w:color="auto" w:fill="FFFFFF"/>
+        </w:rPr>
+        <w:t xml:space="preserve"> when compared to lean</w:t>
+      </w:r>
+      <w:r>
+        <w:rPr>
+          <w:rFonts w:ascii="Arial" w:eastAsia="Times New Roman" w:hAnsi="Arial" w:cs="Arial"/>
+          <w:color w:val="FF0000"/>
+          <w:sz w:val="19"/>
+          <w:szCs w:val="19"/>
+          <w:shd w:val="clear" w:color="auto" w:fill="FFFFFF"/>
+        </w:rPr>
+        <w:t xml:space="preserve"> and this was reflected in serum concentration. While this is a limitation of our study, we do not believe that this fully accounts for the more aggressive phenotype observed in these mice. </w:t>
       </w:r>
       <w:commentRangeStart w:id="0"/>
       <w:r>
@@ -171,7 +251,7 @@
           <w:szCs w:val="19"/>
           <w:shd w:val="clear" w:color="auto" w:fill="FFFFFF"/>
         </w:rPr>
-        <w:t>data</w:t>
+        <w:t>Insert correlation data</w:t>
       </w:r>
       <w:commentRangeEnd w:id="0"/>
       <w:r>
@@ -183,21 +263,774 @@
       <w:r>
         <w:rPr>
           <w:rFonts w:ascii="Arial" w:eastAsia="Times New Roman" w:hAnsi="Arial" w:cs="Arial"/>
+          <w:color w:val="FF0000"/>
+          <w:sz w:val="19"/>
+          <w:szCs w:val="19"/>
+          <w:shd w:val="clear" w:color="auto" w:fill="FFFFFF"/>
+        </w:rPr>
+        <w:t>. Additionally, it is important to note that the obese dexamethasone-treated mice were severely diabetic with marked fasting hyperglycemia, which is likely the cause of this accelerated water intake noted in the third week of treatment</w:t>
+      </w:r>
+      <w:r>
+        <w:rPr>
+          <w:rFonts w:ascii="Arial" w:eastAsia="Times New Roman" w:hAnsi="Arial" w:cs="Arial"/>
+          <w:color w:val="FF0000"/>
+          <w:sz w:val="19"/>
+          <w:szCs w:val="19"/>
+          <w:shd w:val="clear" w:color="auto" w:fill="FFFFFF"/>
+        </w:rPr>
+        <w:t>,</w:t>
+      </w:r>
+      <w:r>
+        <w:rPr>
+          <w:rFonts w:ascii="Arial" w:eastAsia="Times New Roman" w:hAnsi="Arial" w:cs="Arial"/>
+          <w:color w:val="FF0000"/>
+          <w:sz w:val="19"/>
+          <w:szCs w:val="19"/>
+          <w:shd w:val="clear" w:color="auto" w:fill="FFFFFF"/>
+        </w:rPr>
+        <w:t xml:space="preserve"> as has been documented previously by others </w:t>
+      </w:r>
+      <w:r>
+        <w:rPr>
+          <w:rFonts w:ascii="Arial" w:eastAsia="Times New Roman" w:hAnsi="Arial" w:cs="Arial"/>
+          <w:color w:val="FF0000"/>
+          <w:sz w:val="19"/>
+          <w:szCs w:val="19"/>
+          <w:shd w:val="clear" w:color="auto" w:fill="FFFFFF"/>
+        </w:rPr>
+        <w:fldChar w:fldCharType="begin" w:fldLock="1"/>
+      </w:r>
+      <w:r>
+        <w:rPr>
+          <w:rFonts w:ascii="Arial" w:eastAsia="Times New Roman" w:hAnsi="Arial" w:cs="Arial"/>
+          <w:color w:val="FF0000"/>
+          <w:sz w:val="19"/>
+          <w:szCs w:val="19"/>
+          <w:shd w:val="clear" w:color="auto" w:fill="FFFFFF"/>
+        </w:rPr>
+        <w:instrText>ADDIN CSL_CITATION { "citationItems" : [ { "id" : "ITEM-1", "itemData" : { "DOI" : "10.2337/diab.30.2.106", "ISSN" : "00121797", "PMID" : "7009265", "abstract" : "Diabetes in the C57BL/KsJ(db/db) mouse is initially expressed as hyperinsulinemia, followed by hyperphagia, progressive obesity, and widespread pathologic abnormalities. This study was designed to evaluate the effects of metabolic control on the natural history of the diabetic nephropathy. Beginning at 1 mo of age and continuing for 12 wk, diabetic mice were subjected to controlled dietary restriction, such that their weight was maintained similar to that of age-matched, nondiabetic heterozygotes. Diet-restricted diabetics were compared with diabetics fed ad libitum and heterozygote nondiabetics. Significant lowering of fasting blood glucose, water intake, and plasma insulin was achieved by diet restriction. The diet-restricted diabetes demonstrated enhanced metabolic efficiency, consuming approximately half as much food as the nondiabetics, while maintaining a similar weight. Diabetics fed ad libitum evidenced well-defined renal lesions that included 3 + to 4 + immunoglobulin deposition in the glomerular mesangium, and generalized mesangial matrix expansion. These lesions were completely prevented in diet-restricted diabetes whose glomeruli were normal light microscopy, and demonstrated trace to 1 + mesangial immunoglobulin deposition, features identical in all respects to the nondiabetics. These results indicate that diabetic control achieved by preventing of obesity in the db/db mouse prevents the development of diabetic nephropathy.", "author" : [ { "dropping-particle" : "", "family" : "Lee", "given" : "S. M.", "non-dropping-particle" : "", "parse-names" : false, "suffix" : "" }, { "dropping-particle" : "", "family" : "Bressler", "given" : "R.", "non-dropping-particle" : "", "parse-names" : false, "suffix" : "" } ], "container-title" : "Diabetes", "id" : "ITEM-1", "issue" : "2", "issued" : { "date-parts" : [ [ "1981" ] ] }, "page" : "106-111", "title" : "Prevention of diabetic nephropathy by diet control in the db/db mouse", "type" : "article-journal", "volume" : "30" }, "uris" : [ "http://www.mendeley.com/documents/?uuid=20605ba2-f926-46a3-b1b2-ad9e2e3b54f5" ] } ], "mendeley" : { "formattedCitation" : "(1)", "plainTextFormattedCitation" : "(1)", "previouslyFormattedCitation" : "(1)" }, "properties" : {  }, "schema" : "https://github.com/citation-style-language/schema/raw/master/csl-citation.json" }</w:instrText>
+      </w:r>
+      <w:r>
+        <w:rPr>
+          <w:rFonts w:ascii="Arial" w:eastAsia="Times New Roman" w:hAnsi="Arial" w:cs="Arial"/>
+          <w:color w:val="FF0000"/>
+          <w:sz w:val="19"/>
+          <w:szCs w:val="19"/>
+          <w:shd w:val="clear" w:color="auto" w:fill="FFFFFF"/>
+        </w:rPr>
+        <w:fldChar w:fldCharType="separate"/>
+      </w:r>
+      <w:r>
+        <w:rPr>
+          <w:rFonts w:ascii="Arial" w:eastAsia="Times New Roman" w:hAnsi="Arial" w:cs="Arial"/>
+          <w:noProof/>
+          <w:color w:val="FF0000"/>
+          <w:sz w:val="19"/>
+          <w:szCs w:val="19"/>
+          <w:shd w:val="clear" w:color="auto" w:fill="FFFFFF"/>
+        </w:rPr>
+        <w:t>(1)</w:t>
+      </w:r>
+      <w:r>
+        <w:rPr>
+          <w:rFonts w:ascii="Arial" w:eastAsia="Times New Roman" w:hAnsi="Arial" w:cs="Arial"/>
+          <w:color w:val="FF0000"/>
+          <w:sz w:val="19"/>
+          <w:szCs w:val="19"/>
+          <w:shd w:val="clear" w:color="auto" w:fill="FFFFFF"/>
+        </w:rPr>
+        <w:fldChar w:fldCharType="end"/>
+      </w:r>
+      <w:r>
+        <w:rPr>
+          <w:rFonts w:ascii="Arial" w:eastAsia="Times New Roman" w:hAnsi="Arial" w:cs="Arial"/>
+          <w:color w:val="FF0000"/>
+          <w:sz w:val="19"/>
+          <w:szCs w:val="19"/>
+          <w:shd w:val="clear" w:color="auto" w:fill="FFFFFF"/>
+        </w:rPr>
+        <w:t>.</w:t>
+      </w:r>
+      <w:r>
+        <w:rPr>
+          <w:rFonts w:ascii="Arial" w:eastAsia="Times New Roman" w:hAnsi="Arial" w:cs="Arial"/>
+          <w:color w:val="FF0000"/>
+          <w:sz w:val="19"/>
+          <w:szCs w:val="19"/>
+          <w:shd w:val="clear" w:color="auto" w:fill="FFFFFF"/>
+        </w:rPr>
+        <w:t xml:space="preserve"> Unfortunately, we were expecting that these mice would respond so dramatically and therefore did not account for this in our study design.</w:t>
+      </w:r>
+    </w:p>
+    <w:p>
+      <w:pPr>
+        <w:rPr>
+          <w:rFonts w:ascii="Arial" w:eastAsia="Times New Roman" w:hAnsi="Arial" w:cs="Arial"/>
           <w:color w:val="222222"/>
           <w:sz w:val="19"/>
           <w:szCs w:val="19"/>
+          <w:shd w:val="clear" w:color="auto" w:fill="FFFFFF"/>
+        </w:rPr>
+      </w:pPr>
+      <w:r>
+        <w:rPr>
+          <w:rFonts w:ascii="Arial" w:eastAsia="Times New Roman" w:hAnsi="Arial" w:cs="Arial"/>
+          <w:noProof/>
+          <w:color w:val="222222"/>
+          <w:sz w:val="19"/>
+          <w:szCs w:val="19"/>
+        </w:rPr>
+        <mc:AlternateContent>
+          <mc:Choice Requires="wps">
+            <w:drawing>
+              <wp:anchor distT="0" distB="0" distL="114300" distR="114300" simplePos="0" relativeHeight="251662336" behindDoc="0" locked="0" layoutInCell="1" allowOverlap="1" wp14:anchorId="1C9B19A5" wp14:editId="021847A1">
+                <wp:simplePos x="0" y="0"/>
+                <wp:positionH relativeFrom="column">
+                  <wp:posOffset>2907665</wp:posOffset>
+                </wp:positionH>
+                <wp:positionV relativeFrom="paragraph">
+                  <wp:posOffset>178601</wp:posOffset>
+                </wp:positionV>
+                <wp:extent cx="229870" cy="228600"/>
+                <wp:effectExtent l="0" t="0" r="0" b="0"/>
+                <wp:wrapSquare wrapText="bothSides"/>
+                <wp:docPr id="14" name="Text Box 14"/>
+                <wp:cNvGraphicFramePr/>
+                <a:graphic xmlns:a="http://schemas.openxmlformats.org/drawingml/2006/main">
+                  <a:graphicData uri="http://schemas.microsoft.com/office/word/2010/wordprocessingShape">
+                    <wps:wsp>
+                      <wps:cNvSpPr txBox="1"/>
+                      <wps:spPr>
+                        <a:xfrm>
+                          <a:off x="0" y="0"/>
+                          <a:ext cx="229870" cy="228600"/>
+                        </a:xfrm>
+                        <a:prstGeom prst="rect">
+                          <a:avLst/>
+                        </a:prstGeom>
+                        <a:noFill/>
+                        <a:ln>
+                          <a:noFill/>
+                        </a:ln>
+                        <a:effectLst/>
+                      </wps:spPr>
+                      <wps:style>
+                        <a:lnRef idx="0">
+                          <a:schemeClr val="accent1"/>
+                        </a:lnRef>
+                        <a:fillRef idx="0">
+                          <a:schemeClr val="accent1"/>
+                        </a:fillRef>
+                        <a:effectRef idx="0">
+                          <a:schemeClr val="accent1"/>
+                        </a:effectRef>
+                        <a:fontRef idx="minor">
+                          <a:schemeClr val="dk1"/>
+                        </a:fontRef>
+                      </wps:style>
+                      <wps:txbx>
+                        <w:txbxContent>
+                          <w:p>
+                            <w:r>
+                              <w:t>B</w:t>
+                            </w:r>
+                          </w:p>
+                        </w:txbxContent>
+                      </wps:txbx>
+                      <wps:bodyPr rot="0" spcFirstLastPara="0" vertOverflow="overflow" horzOverflow="overflow" vert="horz" wrap="square" lIns="91440" tIns="45720" rIns="91440" bIns="45720" numCol="1" spcCol="0" rtlCol="0" fromWordArt="0" anchor="t" anchorCtr="0" forceAA="0" compatLnSpc="1">
+                        <a:prstTxWarp prst="textNoShape">
+                          <a:avLst/>
+                        </a:prstTxWarp>
+                        <a:noAutofit/>
+                      </wps:bodyPr>
+                    </wps:wsp>
+                  </a:graphicData>
+                </a:graphic>
+                <wp14:sizeRelH relativeFrom="margin">
+                  <wp14:pctWidth>0</wp14:pctWidth>
+                </wp14:sizeRelH>
+              </wp:anchor>
+            </w:drawing>
+          </mc:Choice>
+          <mc:Fallback>
+            <w:pict>
+              <v:shapetype w14:anchorId="1C9B19A5" id="_x0000_t202" coordsize="21600,21600" o:spt="202" path="m0,0l0,21600,21600,21600,21600,0xe">
+                <v:stroke joinstyle="miter"/>
+                <v:path gradientshapeok="t" o:connecttype="rect"/>
+              </v:shapetype>
+              <v:shape id="Text Box 14" o:spid="_x0000_s1026" type="#_x0000_t202" style="position:absolute;margin-left:228.95pt;margin-top:14.05pt;width:18.1pt;height:18pt;z-index:251662336;visibility:visible;mso-wrap-style:square;mso-width-percent:0;mso-wrap-distance-left:9pt;mso-wrap-distance-top:0;mso-wrap-distance-right:9pt;mso-wrap-distance-bottom:0;mso-position-horizontal:absolute;mso-position-horizontal-relative:text;mso-position-vertical:absolute;mso-position-vertical-relative:text;mso-width-percent:0;mso-width-relative:margin;v-text-anchor:top" o:gfxdata="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" filled="f" stroked="f">
+                <v:textbox>
+                  <w:txbxContent>
+                    <w:p>
+                      <w:r>
+                        <w:t>B</w:t>
+                      </w:r>
+                    </w:p>
+                  </w:txbxContent>
+                </v:textbox>
+                <w10:wrap type="square"/>
+              </v:shape>
+            </w:pict>
+          </mc:Fallback>
+        </mc:AlternateContent>
+      </w:r>
+      <w:r>
+        <w:rPr>
+          <w:rFonts w:ascii="Arial" w:eastAsia="Times New Roman" w:hAnsi="Arial" w:cs="Arial"/>
+          <w:noProof/>
+          <w:color w:val="222222"/>
+          <w:sz w:val="19"/>
+          <w:szCs w:val="19"/>
+        </w:rPr>
+        <mc:AlternateContent>
+          <mc:Choice Requires="wps">
+            <w:drawing>
+              <wp:anchor distT="0" distB="0" distL="114300" distR="114300" simplePos="0" relativeHeight="251659264" behindDoc="0" locked="0" layoutInCell="1" allowOverlap="1" wp14:anchorId="3CE9DDF9" wp14:editId="1BC7FDDE">
+                <wp:simplePos x="0" y="0"/>
+                <wp:positionH relativeFrom="column">
+                  <wp:posOffset>-175260</wp:posOffset>
+                </wp:positionH>
+                <wp:positionV relativeFrom="paragraph">
+                  <wp:posOffset>179070</wp:posOffset>
+                </wp:positionV>
+                <wp:extent cx="226060" cy="342900"/>
+                <wp:effectExtent l="0" t="0" r="0" b="12700"/>
+                <wp:wrapSquare wrapText="bothSides"/>
+                <wp:docPr id="12" name="Text Box 12"/>
+                <wp:cNvGraphicFramePr/>
+                <a:graphic xmlns:a="http://schemas.openxmlformats.org/drawingml/2006/main">
+                  <a:graphicData uri="http://schemas.microsoft.com/office/word/2010/wordprocessingShape">
+                    <wps:wsp>
+                      <wps:cNvSpPr txBox="1"/>
+                      <wps:spPr>
+                        <a:xfrm>
+                          <a:off x="0" y="0"/>
+                          <a:ext cx="226060" cy="342900"/>
+                        </a:xfrm>
+                        <a:prstGeom prst="rect">
+                          <a:avLst/>
+                        </a:prstGeom>
+                        <a:noFill/>
+                        <a:ln>
+                          <a:noFill/>
+                        </a:ln>
+                        <a:effectLst/>
+                      </wps:spPr>
+                      <wps:style>
+                        <a:lnRef idx="0">
+                          <a:schemeClr val="accent1"/>
+                        </a:lnRef>
+                        <a:fillRef idx="0">
+                          <a:schemeClr val="accent1"/>
+                        </a:fillRef>
+                        <a:effectRef idx="0">
+                          <a:schemeClr val="accent1"/>
+                        </a:effectRef>
+                        <a:fontRef idx="minor">
+                          <a:schemeClr val="dk1"/>
+                        </a:fontRef>
+                      </wps:style>
+                      <wps:txbx>
+                        <w:txbxContent>
+                          <w:p>
+                            <w:r>
+                              <w:t>A</w:t>
+                            </w:r>
+                          </w:p>
+                        </w:txbxContent>
+                      </wps:txbx>
+                      <wps:bodyPr rot="0" spcFirstLastPara="0" vertOverflow="overflow" horzOverflow="overflow" vert="horz" wrap="square" lIns="91440" tIns="45720" rIns="91440" bIns="45720" numCol="1" spcCol="0" rtlCol="0" fromWordArt="0" anchor="t" anchorCtr="0" forceAA="0" compatLnSpc="1">
+                        <a:prstTxWarp prst="textNoShape">
+                          <a:avLst/>
+                        </a:prstTxWarp>
+                        <a:noAutofit/>
+                      </wps:bodyPr>
+                    </wps:wsp>
+                  </a:graphicData>
+                </a:graphic>
+                <wp14:sizeRelH relativeFrom="margin">
+                  <wp14:pctWidth>0</wp14:pctWidth>
+                </wp14:sizeRelH>
+              </wp:anchor>
+            </w:drawing>
+          </mc:Choice>
+          <mc:Fallback>
+            <w:pict>
+              <v:shape w14:anchorId="3CE9DDF9" id="Text Box 12" o:spid="_x0000_s1027" type="#_x0000_t202" style="position:absolute;margin-left:-13.8pt;margin-top:14.1pt;width:17.8pt;height:27pt;z-index:251659264;visibility:visible;mso-wrap-style:square;mso-width-percent:0;mso-wrap-distance-left:9pt;mso-wrap-distance-top:0;mso-wrap-distance-right:9pt;mso-wrap-distance-bottom:0;mso-position-horizontal:absolute;mso-position-horizontal-relative:text;mso-position-vertical:absolute;mso-position-vertical-relative:text;mso-width-percent:0;mso-width-relative:margin;v-text-anchor:top" o:gfxdata="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" filled="f" stroked="f">
+                <v:textbox>
+                  <w:txbxContent>
+                    <w:p>
+                      <w:r>
+                        <w:t>A</w:t>
+                      </w:r>
+                    </w:p>
+                  </w:txbxContent>
+                </v:textbox>
+                <w10:wrap type="square"/>
+              </v:shape>
+            </w:pict>
+          </mc:Fallback>
+        </mc:AlternateContent>
+      </w:r>
+      <w:r>
+        <w:rPr>
+          <w:rFonts w:ascii="Arial" w:eastAsia="Times New Roman" w:hAnsi="Arial" w:cs="Arial"/>
+          <w:color w:val="222222"/>
+          <w:sz w:val="19"/>
+          <w:szCs w:val="19"/>
         </w:rPr>
         <w:br/>
       </w:r>
       <w:r>
         <w:rPr>
           <w:rFonts w:ascii="Arial" w:eastAsia="Times New Roman" w:hAnsi="Arial" w:cs="Arial"/>
+          <w:noProof/>
           <w:color w:val="222222"/>
           <w:sz w:val="19"/>
           <w:szCs w:val="19"/>
-        </w:rPr>
-        <w:br/>
-      </w:r>
+          <w:shd w:val="clear" w:color="auto" w:fill="FFFFFF"/>
+        </w:rPr>
+        <w:drawing>
+          <wp:inline distT="0" distB="0" distL="0" distR="0" wp14:anchorId="237C47BC" wp14:editId="7D35E2A8">
+            <wp:extent cx="2856258" cy="1977974"/>
+            <wp:effectExtent l="0" t="0" r="0" b="0"/>
+            <wp:docPr id="8" name="Picture 8" descr="/Volumes/SPH/NS/BridgesLab/Harvey/Mouse Work/Dexamethasone Treatment/Combined NCD and HFD/figures/average-normalized-lineplot-1.png"/>
+            <wp:cNvGraphicFramePr>
+              <a:graphicFrameLocks xmlns:a="http://schemas.openxmlformats.org/drawingml/2006/main" noChangeAspect="1"/>
+            </wp:cNvGraphicFramePr>
+            <a:graphic xmlns:a="http://schemas.openxmlformats.org/drawingml/2006/main">
+              <a:graphicData uri="http://schemas.openxmlformats.org/drawingml/2006/picture">
+                <pic:pic xmlns:pic="http://schemas.openxmlformats.org/drawingml/2006/picture">
+                  <pic:nvPicPr>
+                    <pic:cNvPr id="0" name="Picture 2" descr="/Volumes/SPH/NS/BridgesLab/Harvey/Mouse Work/Dexamethasone Treatment/Combined NCD and HFD/figures/average-normalized-lineplot-1.png"/>
+                    <pic:cNvPicPr>
+                      <a:picLocks noChangeAspect="1" noChangeArrowheads="1"/>
+                    </pic:cNvPicPr>
+                  </pic:nvPicPr>
+                  <pic:blipFill>
+                    <a:blip r:embed="rId8">
+                      <a:extLst>
+                        <a:ext uri="{28A0092B-C50C-407E-A947-70E740481C1C}">
+                          <a14:useLocalDpi xmlns:a14="http://schemas.microsoft.com/office/drawing/2010/main" val="0"/>
+                        </a:ext>
+                      </a:extLst>
+                    </a:blip>
+                    <a:srcRect/>
+                    <a:stretch>
+                      <a:fillRect/>
+                    </a:stretch>
+                  </pic:blipFill>
+                  <pic:spPr bwMode="auto">
+                    <a:xfrm>
+                      <a:off x="0" y="0"/>
+                      <a:ext cx="2970532" cy="2057109"/>
+                    </a:xfrm>
+                    <a:prstGeom prst="rect">
+                      <a:avLst/>
+                    </a:prstGeom>
+                    <a:noFill/>
+                    <a:ln>
+                      <a:noFill/>
+                    </a:ln>
+                  </pic:spPr>
+                </pic:pic>
+              </a:graphicData>
+            </a:graphic>
+          </wp:inline>
+        </w:drawing>
+      </w:r>
+      <w:r>
+        <w:rPr>
+          <w:rFonts w:ascii="Arial" w:eastAsia="Times New Roman" w:hAnsi="Arial" w:cs="Arial"/>
+          <w:noProof/>
+          <w:color w:val="222222"/>
+          <w:sz w:val="19"/>
+          <w:szCs w:val="19"/>
+          <w:shd w:val="clear" w:color="auto" w:fill="FFFFFF"/>
+        </w:rPr>
+        <w:drawing>
+          <wp:inline distT="0" distB="0" distL="0" distR="0" wp14:anchorId="5BD2C43D" wp14:editId="7E97A456">
+            <wp:extent cx="2288733" cy="1584959"/>
+            <wp:effectExtent l="0" t="0" r="0" b="0"/>
+            <wp:docPr id="9" name="Picture 9" descr="/Volumes/SPH/NS/BridgesLab/Harvey/Mouse Work/Dexamethasone Treatment/Combined NCD and HFD/figures/average-normalized-lineplot-1.png"/>
+            <wp:cNvGraphicFramePr>
+              <a:graphicFrameLocks xmlns:a="http://schemas.openxmlformats.org/drawingml/2006/main" noChangeAspect="1"/>
+            </wp:cNvGraphicFramePr>
+            <a:graphic xmlns:a="http://schemas.openxmlformats.org/drawingml/2006/main">
+              <a:graphicData uri="http://schemas.openxmlformats.org/drawingml/2006/picture">
+                <pic:pic xmlns:pic="http://schemas.openxmlformats.org/drawingml/2006/picture">
+                  <pic:nvPicPr>
+                    <pic:cNvPr id="0" name="Picture 3" descr="/Volumes/SPH/NS/BridgesLab/Harvey/Mouse Work/Dexamethasone Treatment/Combined NCD and HFD/figures/average-normalized-lineplot-1.png"/>
+                    <pic:cNvPicPr>
+                      <a:picLocks noChangeAspect="1" noChangeArrowheads="1"/>
+                    </pic:cNvPicPr>
+                  </pic:nvPicPr>
+                  <pic:blipFill>
+                    <a:blip r:embed="rId8">
+                      <a:extLst>
+                        <a:ext uri="{28A0092B-C50C-407E-A947-70E740481C1C}">
+                          <a14:useLocalDpi xmlns:a14="http://schemas.microsoft.com/office/drawing/2010/main" val="0"/>
+                        </a:ext>
+                      </a:extLst>
+                    </a:blip>
+                    <a:srcRect/>
+                    <a:stretch>
+                      <a:fillRect/>
+                    </a:stretch>
+                  </pic:blipFill>
+                  <pic:spPr bwMode="auto">
+                    <a:xfrm>
+                      <a:off x="0" y="0"/>
+                      <a:ext cx="2338056" cy="1619116"/>
+                    </a:xfrm>
+                    <a:prstGeom prst="rect">
+                      <a:avLst/>
+                    </a:prstGeom>
+                    <a:noFill/>
+                    <a:ln>
+                      <a:noFill/>
+                    </a:ln>
+                  </pic:spPr>
+                </pic:pic>
+              </a:graphicData>
+            </a:graphic>
+          </wp:inline>
+        </w:drawing>
+      </w:r>
+    </w:p>
+    <w:p>
+      <w:pPr>
+        <w:rPr>
+          <w:rFonts w:ascii="Arial" w:eastAsia="Times New Roman" w:hAnsi="Arial" w:cs="Arial"/>
+          <w:color w:val="222222"/>
+          <w:sz w:val="19"/>
+          <w:szCs w:val="19"/>
+          <w:shd w:val="clear" w:color="auto" w:fill="FFFFFF"/>
+        </w:rPr>
+      </w:pPr>
+      <w:r>
+        <w:rPr>
+          <w:rFonts w:ascii="Arial" w:eastAsia="Times New Roman" w:hAnsi="Arial" w:cs="Arial"/>
+          <w:noProof/>
+          <w:color w:val="222222"/>
+          <w:sz w:val="19"/>
+          <w:szCs w:val="19"/>
+        </w:rPr>
+        <mc:AlternateContent>
+          <mc:Choice Requires="wps">
+            <w:drawing>
+              <wp:anchor distT="0" distB="0" distL="114300" distR="114300" simplePos="0" relativeHeight="251661312" behindDoc="0" locked="0" layoutInCell="1" allowOverlap="1" wp14:anchorId="638167E1" wp14:editId="1E94E38F">
+                <wp:simplePos x="0" y="0"/>
+                <wp:positionH relativeFrom="column">
+                  <wp:posOffset>-174625</wp:posOffset>
+                </wp:positionH>
+                <wp:positionV relativeFrom="paragraph">
+                  <wp:posOffset>237959</wp:posOffset>
+                </wp:positionV>
+                <wp:extent cx="226060" cy="342900"/>
+                <wp:effectExtent l="0" t="0" r="0" b="12700"/>
+                <wp:wrapSquare wrapText="bothSides"/>
+                <wp:docPr id="13" name="Text Box 13"/>
+                <wp:cNvGraphicFramePr/>
+                <a:graphic xmlns:a="http://schemas.openxmlformats.org/drawingml/2006/main">
+                  <a:graphicData uri="http://schemas.microsoft.com/office/word/2010/wordprocessingShape">
+                    <wps:wsp>
+                      <wps:cNvSpPr txBox="1"/>
+                      <wps:spPr>
+                        <a:xfrm>
+                          <a:off x="0" y="0"/>
+                          <a:ext cx="226060" cy="342900"/>
+                        </a:xfrm>
+                        <a:prstGeom prst="rect">
+                          <a:avLst/>
+                        </a:prstGeom>
+                        <a:noFill/>
+                        <a:ln>
+                          <a:noFill/>
+                        </a:ln>
+                        <a:effectLst/>
+                      </wps:spPr>
+                      <wps:style>
+                        <a:lnRef idx="0">
+                          <a:schemeClr val="accent1"/>
+                        </a:lnRef>
+                        <a:fillRef idx="0">
+                          <a:schemeClr val="accent1"/>
+                        </a:fillRef>
+                        <a:effectRef idx="0">
+                          <a:schemeClr val="accent1"/>
+                        </a:effectRef>
+                        <a:fontRef idx="minor">
+                          <a:schemeClr val="dk1"/>
+                        </a:fontRef>
+                      </wps:style>
+                      <wps:txbx>
+                        <w:txbxContent>
+                          <w:p>
+                            <w:r>
+                              <w:t>C</w:t>
+                            </w:r>
+                          </w:p>
+                        </w:txbxContent>
+                      </wps:txbx>
+                      <wps:bodyPr rot="0" spcFirstLastPara="0" vertOverflow="overflow" horzOverflow="overflow" vert="horz" wrap="square" lIns="91440" tIns="45720" rIns="91440" bIns="45720" numCol="1" spcCol="0" rtlCol="0" fromWordArt="0" anchor="t" anchorCtr="0" forceAA="0" compatLnSpc="1">
+                        <a:prstTxWarp prst="textNoShape">
+                          <a:avLst/>
+                        </a:prstTxWarp>
+                        <a:noAutofit/>
+                      </wps:bodyPr>
+                    </wps:wsp>
+                  </a:graphicData>
+                </a:graphic>
+                <wp14:sizeRelH relativeFrom="margin">
+                  <wp14:pctWidth>0</wp14:pctWidth>
+                </wp14:sizeRelH>
+              </wp:anchor>
+            </w:drawing>
+          </mc:Choice>
+          <mc:Fallback>
+            <w:pict>
+              <v:shape w14:anchorId="638167E1" id="Text Box 13" o:spid="_x0000_s1028" type="#_x0000_t202" style="position:absolute;margin-left:-13.75pt;margin-top:18.75pt;width:17.8pt;height:27pt;z-index:251661312;visibility:visible;mso-wrap-style:square;mso-width-percent:0;mso-wrap-distance-left:9pt;mso-wrap-distance-top:0;mso-wrap-distance-right:9pt;mso-wrap-distance-bottom:0;mso-position-horizontal:absolute;mso-position-horizontal-relative:text;mso-position-vertical:absolute;mso-position-vertical-relative:text;mso-width-percent:0;mso-width-relative:margin;v-text-anchor:top" o:gfxdata="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" filled="f" stroked="f">
+                <v:textbox>
+                  <w:txbxContent>
+                    <w:p>
+                      <w:r>
+                        <w:t>C</w:t>
+                      </w:r>
+                    </w:p>
+                  </w:txbxContent>
+                </v:textbox>
+                <w10:wrap type="square"/>
+              </v:shape>
+            </w:pict>
+          </mc:Fallback>
+        </mc:AlternateContent>
+      </w:r>
+      <w:r>
+        <w:rPr>
+          <w:rFonts w:ascii="Arial" w:eastAsia="Times New Roman" w:hAnsi="Arial" w:cs="Arial"/>
+          <w:noProof/>
+          <w:color w:val="222222"/>
+          <w:sz w:val="19"/>
+          <w:szCs w:val="19"/>
+        </w:rPr>
+        <mc:AlternateContent>
+          <mc:Choice Requires="wps">
+            <w:drawing>
+              <wp:anchor distT="0" distB="0" distL="114300" distR="114300" simplePos="0" relativeHeight="251664384" behindDoc="0" locked="0" layoutInCell="1" allowOverlap="1" wp14:anchorId="4B794068" wp14:editId="0FFA77EC">
+                <wp:simplePos x="0" y="0"/>
+                <wp:positionH relativeFrom="column">
+                  <wp:posOffset>3135630</wp:posOffset>
+                </wp:positionH>
+                <wp:positionV relativeFrom="paragraph">
+                  <wp:posOffset>235585</wp:posOffset>
+                </wp:positionV>
+                <wp:extent cx="226060" cy="342900"/>
+                <wp:effectExtent l="0" t="0" r="0" b="12700"/>
+                <wp:wrapSquare wrapText="bothSides"/>
+                <wp:docPr id="15" name="Text Box 15"/>
+                <wp:cNvGraphicFramePr/>
+                <a:graphic xmlns:a="http://schemas.openxmlformats.org/drawingml/2006/main">
+                  <a:graphicData uri="http://schemas.microsoft.com/office/word/2010/wordprocessingShape">
+                    <wps:wsp>
+                      <wps:cNvSpPr txBox="1"/>
+                      <wps:spPr>
+                        <a:xfrm>
+                          <a:off x="0" y="0"/>
+                          <a:ext cx="226060" cy="342900"/>
+                        </a:xfrm>
+                        <a:prstGeom prst="rect">
+                          <a:avLst/>
+                        </a:prstGeom>
+                        <a:noFill/>
+                        <a:ln>
+                          <a:noFill/>
+                        </a:ln>
+                        <a:effectLst/>
+                      </wps:spPr>
+                      <wps:style>
+                        <a:lnRef idx="0">
+                          <a:schemeClr val="accent1"/>
+                        </a:lnRef>
+                        <a:fillRef idx="0">
+                          <a:schemeClr val="accent1"/>
+                        </a:fillRef>
+                        <a:effectRef idx="0">
+                          <a:schemeClr val="accent1"/>
+                        </a:effectRef>
+                        <a:fontRef idx="minor">
+                          <a:schemeClr val="dk1"/>
+                        </a:fontRef>
+                      </wps:style>
+                      <wps:txbx>
+                        <w:txbxContent>
+                          <w:p>
+                            <w:r>
+                              <w:t>D</w:t>
+                            </w:r>
+                          </w:p>
+                        </w:txbxContent>
+                      </wps:txbx>
+                      <wps:bodyPr rot="0" spcFirstLastPara="0" vertOverflow="overflow" horzOverflow="overflow" vert="horz" wrap="square" lIns="91440" tIns="45720" rIns="91440" bIns="45720" numCol="1" spcCol="0" rtlCol="0" fromWordArt="0" anchor="t" anchorCtr="0" forceAA="0" compatLnSpc="1">
+                        <a:prstTxWarp prst="textNoShape">
+                          <a:avLst/>
+                        </a:prstTxWarp>
+                        <a:noAutofit/>
+                      </wps:bodyPr>
+                    </wps:wsp>
+                  </a:graphicData>
+                </a:graphic>
+                <wp14:sizeRelH relativeFrom="margin">
+                  <wp14:pctWidth>0</wp14:pctWidth>
+                </wp14:sizeRelH>
+              </wp:anchor>
+            </w:drawing>
+          </mc:Choice>
+          <mc:Fallback>
+            <w:pict>
+              <v:shape w14:anchorId="4B794068" id="Text Box 15" o:spid="_x0000_s1029" type="#_x0000_t202" style="position:absolute;margin-left:246.9pt;margin-top:18.55pt;width:17.8pt;height:27pt;z-index:251664384;visibility:visible;mso-wrap-style:square;mso-width-percent:0;mso-wrap-distance-left:9pt;mso-wrap-distance-top:0;mso-wrap-distance-right:9pt;mso-wrap-distance-bottom:0;mso-position-horizontal:absolute;mso-position-horizontal-relative:text;mso-position-vertical:absolute;mso-position-vertical-relative:text;mso-width-percent:0;mso-width-relative:margin;v-text-anchor:top" o:gfxdata="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" filled="f" stroked="f">
+                <v:textbox>
+                  <w:txbxContent>
+                    <w:p>
+                      <w:r>
+                        <w:t>D</w:t>
+                      </w:r>
+                    </w:p>
+                  </w:txbxContent>
+                </v:textbox>
+                <w10:wrap type="square"/>
+              </v:shape>
+            </w:pict>
+          </mc:Fallback>
+        </mc:AlternateContent>
+      </w:r>
+      <w:r>
+        <w:rPr>
+          <w:rFonts w:ascii="Arial" w:eastAsia="Times New Roman" w:hAnsi="Arial" w:cs="Arial"/>
+          <w:noProof/>
+          <w:color w:val="222222"/>
+          <w:sz w:val="19"/>
+          <w:szCs w:val="19"/>
+          <w:shd w:val="clear" w:color="auto" w:fill="FFFFFF"/>
+        </w:rPr>
+        <w:drawing>
+          <wp:inline distT="0" distB="0" distL="0" distR="0" wp14:anchorId="4FE25D6A" wp14:editId="7648051F">
+            <wp:extent cx="2170458" cy="1503053"/>
+            <wp:effectExtent l="0" t="0" r="0" b="0"/>
+            <wp:docPr id="10" name="Picture 10" descr="/Volumes/SPH/NS/BridgesLab/Harvey/Mouse Work/Dexamethasone Treatment/Combined NCD and HFD/figures/weekly-normalized-intake-1.png"/>
+            <wp:cNvGraphicFramePr>
+              <a:graphicFrameLocks xmlns:a="http://schemas.openxmlformats.org/drawingml/2006/main" noChangeAspect="1"/>
+            </wp:cNvGraphicFramePr>
+            <a:graphic xmlns:a="http://schemas.openxmlformats.org/drawingml/2006/main">
+              <a:graphicData uri="http://schemas.openxmlformats.org/drawingml/2006/picture">
+                <pic:pic xmlns:pic="http://schemas.openxmlformats.org/drawingml/2006/picture">
+                  <pic:nvPicPr>
+                    <pic:cNvPr id="0" name="Picture 4" descr="/Volumes/SPH/NS/BridgesLab/Harvey/Mouse Work/Dexamethasone Treatment/Combined NCD and HFD/figures/weekly-normalized-intake-1.png"/>
+                    <pic:cNvPicPr>
+                      <a:picLocks noChangeAspect="1" noChangeArrowheads="1"/>
+                    </pic:cNvPicPr>
+                  </pic:nvPicPr>
+                  <pic:blipFill>
+                    <a:blip r:embed="rId9">
+                      <a:extLst>
+                        <a:ext uri="{28A0092B-C50C-407E-A947-70E740481C1C}">
+                          <a14:useLocalDpi xmlns:a14="http://schemas.microsoft.com/office/drawing/2010/main" val="0"/>
+                        </a:ext>
+                      </a:extLst>
+                    </a:blip>
+                    <a:srcRect/>
+                    <a:stretch>
+                      <a:fillRect/>
+                    </a:stretch>
+                  </pic:blipFill>
+                  <pic:spPr bwMode="auto">
+                    <a:xfrm>
+                      <a:off x="0" y="0"/>
+                      <a:ext cx="2213127" cy="1532601"/>
+                    </a:xfrm>
+                    <a:prstGeom prst="rect">
+                      <a:avLst/>
+                    </a:prstGeom>
+                    <a:noFill/>
+                    <a:ln>
+                      <a:noFill/>
+                    </a:ln>
+                  </pic:spPr>
+                </pic:pic>
+              </a:graphicData>
+            </a:graphic>
+          </wp:inline>
+        </w:drawing>
+      </w:r>
+      <w:r>
+        <w:rPr>
+          <w:rFonts w:ascii="Arial" w:eastAsia="Times New Roman" w:hAnsi="Arial" w:cs="Arial"/>
+          <w:noProof/>
+          <w:color w:val="222222"/>
+          <w:sz w:val="19"/>
+          <w:szCs w:val="19"/>
+          <w:shd w:val="clear" w:color="auto" w:fill="FFFFFF"/>
+        </w:rPr>
+        <w:drawing>
+          <wp:inline distT="0" distB="0" distL="0" distR="0" wp14:anchorId="35393364" wp14:editId="7CB4C4A0">
+            <wp:extent cx="2258435" cy="1563977"/>
+            <wp:effectExtent l="0" t="0" r="0" b="0"/>
+            <wp:docPr id="11" name="Picture 11" descr="/Volumes/SPH/NS/BridgesLab/Harvey/Mouse Work/Dexamethasone Treatment/Combined NCD and HFD/figures/dex-barplot-1.png"/>
+            <wp:cNvGraphicFramePr>
+              <a:graphicFrameLocks xmlns:a="http://schemas.openxmlformats.org/drawingml/2006/main" noChangeAspect="1"/>
+            </wp:cNvGraphicFramePr>
+            <a:graphic xmlns:a="http://schemas.openxmlformats.org/drawingml/2006/main">
+              <a:graphicData uri="http://schemas.openxmlformats.org/drawingml/2006/picture">
+                <pic:pic xmlns:pic="http://schemas.openxmlformats.org/drawingml/2006/picture">
+                  <pic:nvPicPr>
+                    <pic:cNvPr id="0" name="Picture 5" descr="/Volumes/SPH/NS/BridgesLab/Harvey/Mouse Work/Dexamethasone Treatment/Combined NCD and HFD/figures/dex-barplot-1.png"/>
+                    <pic:cNvPicPr>
+                      <a:picLocks noChangeAspect="1" noChangeArrowheads="1"/>
+                    </pic:cNvPicPr>
+                  </pic:nvPicPr>
+                  <pic:blipFill>
+                    <a:blip r:embed="rId10">
+                      <a:extLst>
+                        <a:ext uri="{28A0092B-C50C-407E-A947-70E740481C1C}">
+                          <a14:useLocalDpi xmlns:a14="http://schemas.microsoft.com/office/drawing/2010/main" val="0"/>
+                        </a:ext>
+                      </a:extLst>
+                    </a:blip>
+                    <a:srcRect/>
+                    <a:stretch>
+                      <a:fillRect/>
+                    </a:stretch>
+                  </pic:blipFill>
+                  <pic:spPr bwMode="auto">
+                    <a:xfrm>
+                      <a:off x="0" y="0"/>
+                      <a:ext cx="2287006" cy="1583763"/>
+                    </a:xfrm>
+                    <a:prstGeom prst="rect">
+                      <a:avLst/>
+                    </a:prstGeom>
+                    <a:noFill/>
+                    <a:ln>
+                      <a:noFill/>
+                    </a:ln>
+                  </pic:spPr>
+                </pic:pic>
+              </a:graphicData>
+            </a:graphic>
+          </wp:inline>
+        </w:drawing>
+      </w:r>
+    </w:p>
+    <w:p>
+      <w:pPr>
+        <w:rPr>
+          <w:rFonts w:ascii="Arial" w:eastAsia="Times New Roman" w:hAnsi="Arial" w:cs="Arial"/>
+          <w:color w:val="FF0000"/>
+          <w:sz w:val="19"/>
+          <w:szCs w:val="19"/>
+          <w:shd w:val="clear" w:color="auto" w:fill="FFFFFF"/>
+        </w:rPr>
+      </w:pPr>
       <w:r>
         <w:rPr>
           <w:rFonts w:ascii="Arial" w:eastAsia="Times New Roman" w:hAnsi="Arial" w:cs="Arial"/>
@@ -241,6 +1074,7 @@
           <w:szCs w:val="19"/>
           <w:shd w:val="clear" w:color="auto" w:fill="FFFFFF"/>
         </w:rPr>
+        <w:lastRenderedPageBreak/>
         <w:t>The figures 1A, 1B, 1C and 1D appear to be mislabeled in the legend.</w:t>
       </w:r>
     </w:p>
@@ -273,7 +1107,17 @@
           <w:szCs w:val="19"/>
           <w:shd w:val="clear" w:color="auto" w:fill="FFFFFF"/>
         </w:rPr>
-        <w:t>ds document and main document-if you want to see what I changed please refer to fig legend document-IH</w:t>
+        <w:t xml:space="preserve">ds document and main document-if you want to see what I changed please refer to fig legend </w:t>
+      </w:r>
+      <w:r>
+        <w:rPr>
+          <w:rFonts w:ascii="Arial" w:eastAsia="Times New Roman" w:hAnsi="Arial" w:cs="Arial"/>
+          <w:color w:val="FF0000"/>
+          <w:sz w:val="19"/>
+          <w:szCs w:val="19"/>
+          <w:shd w:val="clear" w:color="auto" w:fill="FFFFFF"/>
+        </w:rPr>
+        <w:t>document.</w:t>
       </w:r>
     </w:p>
     <w:p>
@@ -331,6 +1175,15 @@
       <w:r>
         <w:rPr>
           <w:rFonts w:ascii="Arial" w:eastAsia="Times New Roman" w:hAnsi="Arial" w:cs="Arial"/>
+          <w:color w:val="FF0000"/>
+          <w:sz w:val="19"/>
+          <w:szCs w:val="19"/>
+        </w:rPr>
+        <w:t>.</w:t>
+      </w:r>
+      <w:r>
+        <w:rPr>
+          <w:rFonts w:ascii="Arial" w:eastAsia="Times New Roman" w:hAnsi="Arial" w:cs="Arial"/>
           <w:color w:val="222222"/>
           <w:sz w:val="19"/>
           <w:szCs w:val="19"/>
@@ -364,9 +1217,10 @@
           <w:szCs w:val="19"/>
           <w:shd w:val="clear" w:color="auto" w:fill="FFFFFF"/>
         </w:rPr>
-        <w:t xml:space="preserve">Reviewer 2: Authors assessed some metabolic effects of increased glucocorticoid in combination with obesity induced by hyper-caloric feeding (in mice). Authors speculate that this combination of events is present in "many individuals". </w:t>
-      </w:r>
-      <w:proofErr w:type="gramStart"/>
+        <w:t>Reviewer 2: Authors assessed some metabolic effects of increased glucocorticoid in combination with obesity induced by hype</w:t>
+      </w:r>
+      <w:bookmarkStart w:id="1" w:name="_GoBack"/>
+      <w:bookmarkEnd w:id="1"/>
       <w:r>
         <w:rPr>
           <w:rFonts w:ascii="Arial" w:eastAsia="Times New Roman" w:hAnsi="Arial" w:cs="Arial"/>
@@ -376,9 +1230,9 @@
           <w:szCs w:val="19"/>
           <w:shd w:val="clear" w:color="auto" w:fill="FFFFFF"/>
         </w:rPr>
-        <w:t>Therefore</w:t>
-      </w:r>
-      <w:proofErr w:type="gramEnd"/>
+        <w:t xml:space="preserve">r-caloric feeding (in mice). Authors speculate that this combination of events is present in "many individuals". </w:t>
+      </w:r>
+      <w:proofErr w:type="gramStart"/>
       <w:r>
         <w:rPr>
           <w:rFonts w:ascii="Arial" w:eastAsia="Times New Roman" w:hAnsi="Arial" w:cs="Arial"/>
@@ -388,6 +1242,18 @@
           <w:szCs w:val="19"/>
           <w:shd w:val="clear" w:color="auto" w:fill="FFFFFF"/>
         </w:rPr>
+        <w:t>Therefore</w:t>
+      </w:r>
+      <w:proofErr w:type="gramEnd"/>
+      <w:r>
+        <w:rPr>
+          <w:rFonts w:ascii="Arial" w:eastAsia="Times New Roman" w:hAnsi="Arial" w:cs="Arial"/>
+          <w:b/>
+          <w:color w:val="222222"/>
+          <w:sz w:val="19"/>
+          <w:szCs w:val="19"/>
+          <w:shd w:val="clear" w:color="auto" w:fill="FFFFFF"/>
+        </w:rPr>
         <w:t xml:space="preserve"> they propose that pre-clinical studies on this topic are needed. The results are very descriptive, in line with expectation, and no mechanism of action has been identified. Thus, this study is very descriptive and its results expected.</w:t>
       </w:r>
       <w:r>
@@ -437,7 +1303,7 @@
         </w:rPr>
         <w:t xml:space="preserve">1) If authors wanted to mimic the clinical glucocorticoid treatment in mice, then was the increase in circulating glucocorticoid content experimentally-induced in mice comparable to the level seen in humans undergoing glucocorticoid </w:t>
       </w:r>
-      <w:commentRangeStart w:id="1"/>
+      <w:commentRangeStart w:id="2"/>
       <w:r>
         <w:rPr>
           <w:rFonts w:ascii="Arial" w:eastAsia="Times New Roman" w:hAnsi="Arial" w:cs="Arial"/>
@@ -448,12 +1314,12 @@
         </w:rPr>
         <w:t>therapy</w:t>
       </w:r>
-      <w:commentRangeEnd w:id="1"/>
+      <w:commentRangeEnd w:id="2"/>
       <w:r>
         <w:rPr>
           <w:rStyle w:val="CommentReference"/>
         </w:rPr>
-        <w:commentReference w:id="1"/>
+        <w:commentReference w:id="2"/>
       </w:r>
       <w:r>
         <w:rPr>
@@ -585,7 +1451,7 @@
           <w:szCs w:val="19"/>
           <w:shd w:val="clear" w:color="auto" w:fill="FFFFFF"/>
         </w:rPr>
-        <w:instrText>ADDIN CSL_CITATION { "citationItems" : [ { "id" : "ITEM-1", "itemData" : { "author" : [ { "dropping-particle" : "", "family" : "Tyrrell", "given" : "J B", "non-dropping-particle" : "", "parse-names" : false, "suffix" : "" }, { "dropping-particle" : "", "family" : "Findling", "given" : "J W", "non-dropping-particle" : "", "parse-names" : false, "suffix" : "" }, { "dropping-particle" : "", "family" : "Aron", "given" : "D C", "non-dropping-particle" : "", "parse-names" : false, "suffix" : "" }, { "dropping-particle" : "", "family" : "Fitzgerald", "given" : "P A", "non-dropping-particle" : "", "parse-names" : false, "suffix" : "" }, { "dropping-particle" : "", "family" : "Forsham", "given" : "P H", "non-dropping-particle" : "", "parse-names" : false, "suffix" : "" } ], "container-title" : "Ann.Intern.Med.", "id" : "ITEM-1", "issued" : { "date-parts" : [ [ "1986" ] ] }, "page" : "180-186", "title" : "An overnight high-dose dexamethasone suppression test for rapid differential diagnosis of Cushing's syndrome", "type" : "article-journal", "volume" : "104" }, "uris" : [ "http://www.mendeley.com/documents/?uuid=324383be-a80a-4c14-937a-0c314e176db4" ] }, { "id" : "ITEM-2", "itemData" : { "DOI" : "10.1210/jc.2011-3350", "ISSN" : "0021-972X", "PMID" : "22466348", "abstract" : "Context: Cushing's syndrome (CS) is a disorder associated with significant morbidity and mortality due to prolonged exposure to high cortisol concentrations. Objective: Our objective was to evaluate the safety and efficacy of mifepristone, a glucocorticoid receptor antagonist, in endogenous CS. Design and Setting: We conducted a 24-wk multicenter, open-label trial after failed multimodality therapy at 14 U.S. academic medical centers and three private research centers. Participants: Participants included 50 adults with endogenous CS associated with type 2 diabetes mellitus/impaired glucose tolerance (C-DM) or a diagnosis of hypertension alone (C-HT). Intervention: Mifepristone was administered at doses of 300-1200 mg daily. Main Outcome Measures: We evaluated change in area under the curve for glucose on 2-h oral glucose test for C-DM and change in diastolic blood pressure from baseline to wk 24 for C-HT. Results: In the C-DM cohort, an area under the curve for glucose (AUCglucose) response was seen in 60...", "author" : [ { "dropping-particle" : "", "family" : "Fleseriu", "given" : "Maria", "non-dropping-particle" : "", "parse-names" : false, "suffix" : "" }, { "dropping-particle" : "", "family" : "Biller", "given" : "Beverly M. K.", "non-dropping-particle" : "", "parse-names" : false, "suffix" : "" }, { "dropping-particle" : "", "family" : "Findling", "given" : "James W.", "non-dropping-particle" : "", "parse-names" : false, "suffix" : "" }, { "dropping-particle" : "", "family" : "Molitch", "given" : "Mark E.", "non-dropping-particle" : "", "parse-names" : false, "suffix" : "" }, { "dropping-particle" : "", "family" : "Schteingart", "given" : "David E.", "non-dropping-particle" : "", "parse-names" : false, "suffix" : "" }, { "dropping-particle" : "", "family" : "Gross", "given" : "Coleman", "non-dropping-particle" : "", "parse-names" : false, "suffix" : "" }, { "dropping-particle" : "", "family" : "Auchus", "given" : "Richard", "non-dropping-particle" : "", "parse-names" : false, "suffix" : "" }, { "dropping-particle" : "", "family" : "Bailey", "given" : "Timothy", "non-dropping-particle" : "", "parse-names" : false, "suffix" : "" }, { "dropping-particle" : "", "family" : "Biller", "given" : "Beverly M. K.", "non-dropping-particle" : "", "parse-names" : false, "suffix" : "" }, { "dropping-particle" : "", "family" : "Carroll", "given" : "Ty", "non-dropping-particle" : "", "parse-names" : false, "suffix" : "" }, { "dropping-particle" : "", "family" : "Colleran", "given" : "Kathleen", "non-dropping-particle" : "", "parse-names" : false, "suffix" : "" }, { "dropping-particle" : "", "family" : "Fein", "given" : "Henry", "non-dropping-particle" : "", "parse-names" : false, "suffix" : "" }, { "dropping-particle" : "", "family" : "Findling", "given" : "James W.", "non-dropping-particle" : "", "parse-names" : false, "suffix" : "" }, { "dropping-particle" : "", "family" : "Fleseriu", "given" : "Maria", "non-dropping-particle" : "", "parse-names" : false, "suffix" : "" }, { "dropping-particle" : "", "family" : "Hamrahian", "given" : "Amir", "non-dropping-particle" : "", "parse-names" : false, "suffix" : "" }, { "dropping-particle" : "", "family" : "Katznelson", "given" : "Laurence", "non-dropping-particle" : "", "parse-names" : false, "suffix" : "" }, { "dropping-particle" : "", "family" : "Kerr", "given" : "Janice", "non-dropping-particle" : "", "parse-names" : false, "suffix" : "" }, { "dropping-particle" : "", "family" : "Kipnes", "given" : "Mark", "non-dropping-particle" : "", "parse-names" : false, "suffix" : "" }, { "dropping-particle" : "", "family" : "Kirschner", "given" : "Lawrence", "non-dropping-particle" : "", "parse-names" : false, "suffix" : "" }, { "dropping-particle" : "", "family" : "Koch", "given" : "Christian", "non-dropping-particle" : "", "parse-names" : false, "suffix" : "" }, { "dropping-particle" : "", "family" : "Lerman", "given" : "Sam", "non-dropping-particle" : "", "parse-names" : false, "suffix" : "" }, { "dropping-particle" : "", "family" : "Lyons", "given" : "Timothy", "non-dropping-particle" : "", "parse-names" : false, "suffix" : "" }, { "dropping-particle" : "", "family" : "McPhaul", "given" : "Michael", "non-dropping-particle" : "", "parse-names" : false, "suffix" : "" }, { "dropping-particle" : "", "family" : "Molitch", "given" : "Mark E.", "non-dropping-particle" : "", "parse-names" : false, "suffix" : "" }, { "dropping-particle" : "", "family" : "Schteingart", "given" : "David E.", "non-dropping-particle" : "", "parse-names" : false, "suffix" : "" }, { "dropping-particle" : "", "family" : "Vaughan", "given" : "T. Brooks", "non-dropping-particle" : "", "parse-names" : false, "suffix" : "" }, { "dropping-particle" : "", "family" : "Weiss", "given" : "Roy", "non-dropping-particle" : "", "parse-names" : false, "suffix" : "" } ], "container-title" : "The Journal of Clinical Endocrinology &amp; Metabolism", "id" : "ITEM-2", "issue" : "6", "issued" : { "date-parts" : [ [ "2012" ] ] }, "page" : "2039-2049", "title" : "Mifepristone, a Glucocorticoid Receptor Antagonist, Produces Clinical and Metabolic Benefits in Patients with Cushing's Syndrome", "type" : "article-journal", "volume" : "97" }, "uris" : [ "http://www.mendeley.com/documents/?uuid=7b0cdc47-68f2-422e-b925-ddcdbda4b2af" ] } ], "mendeley" : { "formattedCitation" : "(1,2)", "plainTextFormattedCitation" : "(1,2)", "previouslyFormattedCitation" : "(1,2)" }, "properties" : {  }, "schema" : "https://github.com/citation-style-language/schema/raw/master/csl-citation.json" }</w:instrText>
+        <w:instrText>ADDIN CSL_CITATION { "citationItems" : [ { "id" : "ITEM-1", "itemData" : { "author" : [ { "dropping-particle" : "", "family" : "Tyrrell", "given" : "J B", "non-dropping-particle" : "", "parse-names" : false, "suffix" : "" }, { "dropping-particle" : "", "family" : "Findling", "given" : "J W", "non-dropping-particle" : "", "parse-names" : false, "suffix" : "" }, { "dropping-particle" : "", "family" : "Aron", "given" : "D C", "non-dropping-particle" : "", "parse-names" : false, "suffix" : "" }, { "dropping-particle" : "", "family" : "Fitzgerald", "given" : "P A", "non-dropping-particle" : "", "parse-names" : false, "suffix" : "" }, { "dropping-particle" : "", "family" : "Forsham", "given" : "P H", "non-dropping-particle" : "", "parse-names" : false, "suffix" : "" } ], "container-title" : "Ann.Intern.Med.", "id" : "ITEM-1", "issued" : { "date-parts" : [ [ "1986" ] ] }, "page" : "180-186", "title" : "An overnight high-dose dexamethasone suppression test for rapid differential diagnosis of Cushing's syndrome", "type" : "article-journal", "volume" : "104" }, "uris" : [ "http://www.mendeley.com/documents/?uuid=324383be-a80a-4c14-937a-0c314e176db4" ] }, { "id" : "ITEM-2", "itemData" : { "DOI" : "10.1210/jc.2011-3350", "ISSN" : "0021-972X", "PMID" : "22466348", "abstract" : "Context: Cushing's syndrome (CS) is a disorder associated with significant morbidity and mortality due to prolonged exposure to high cortisol concentrations. Objective: Our objective was to evaluate the safety and efficacy of mifepristone, a glucocorticoid receptor antagonist, in endogenous CS. Design and Setting: We conducted a 24-wk multicenter, open-label trial after failed multimodality therapy at 14 U.S. academic medical centers and three private research centers. Participants: Participants included 50 adults with endogenous CS associated with type 2 diabetes mellitus/impaired glucose tolerance (C-DM) or a diagnosis of hypertension alone (C-HT). Intervention: Mifepristone was administered at doses of 300-1200 mg daily. Main Outcome Measures: We evaluated change in area under the curve for glucose on 2-h oral glucose test for C-DM and change in diastolic blood pressure from baseline to wk 24 for C-HT. Results: In the C-DM cohort, an area under the curve for glucose (AUCglucose) response was seen in 60...", "author" : [ { "dropping-particle" : "", "family" : "Fleseriu", "given" : "Maria", "non-dropping-particle" : "", "parse-names" : false, "suffix" : "" }, { "dropping-particle" : "", "family" : "Biller", "given" : "Beverly M. K.", "non-dropping-particle" : "", "parse-names" : false, "suffix" : "" }, { "dropping-particle" : "", "family" : "Findling", "given" : "James W.", "non-dropping-particle" : "", "parse-names" : false, "suffix" : "" }, { "dropping-particle" : "", "family" : "Molitch", "given" : "Mark E.", "non-dropping-particle" : "", "parse-names" : false, "suffix" : "" }, { "dropping-particle" : "", "family" : "Schteingart", "given" : "David E.", "non-dropping-particle" : "", "parse-names" : false, "suffix" : "" }, { "dropping-particle" : "", "family" : "Gross", "given" : "Coleman", "non-dropping-particle" : "", "parse-names" : false, "suffix" : "" }, { "dropping-particle" : "", "family" : "Auchus", "given" : "Richard", "non-dropping-particle" : "", "parse-names" : false, "suffix" : "" }, { "dropping-particle" : "", "family" : "Bailey", "given" : "Timothy", "non-dropping-particle" : "", "parse-names" : false, "suffix" : "" }, { "dropping-particle" : "", "family" : "Biller", "given" : "Beverly M. K.", "non-dropping-particle" : "", "parse-names" : false, "suffix" : "" }, { "dropping-particle" : "", "family" : "Carroll", "given" : "Ty", "non-dropping-particle" : "", "parse-names" : false, "suffix" : "" }, { "dropping-particle" : "", "family" : "Colleran", "given" : "Kathleen", "non-dropping-particle" : "", "parse-names" : false, "suffix" : "" }, { "dropping-particle" : "", "family" : "Fein", "given" : "Henry", "non-dropping-particle" : "", "parse-names" : false, "suffix" : "" }, { "dropping-particle" : "", "family" : "Findling", "given" : "James W.", "non-dropping-particle" : "", "parse-names" : false, "suffix" : "" }, { "dropping-particle" : "", "family" : "Fleseriu", "given" : "Maria", "non-dropping-particle" : "", "parse-names" : false, "suffix" : "" }, { "dropping-particle" : "", "family" : "Hamrahian", "given" : "Amir", "non-dropping-particle" : "", "parse-names" : false, "suffix" : "" }, { "dropping-particle" : "", "family" : "Katznelson", "given" : "Laurence", "non-dropping-particle" : "", "parse-names" : false, "suffix" : "" }, { "dropping-particle" : "", "family" : "Kerr", "given" : "Janice", "non-dropping-particle" : "", "parse-names" : false, "suffix" : "" }, { "dropping-particle" : "", "family" : "Kipnes", "given" : "Mark", "non-dropping-particle" : "", "parse-names" : false, "suffix" : "" }, { "dropping-particle" : "", "family" : "Kirschner", "given" : "Lawrence", "non-dropping-particle" : "", "parse-names" : false, "suffix" : "" }, { "dropping-particle" : "", "family" : "Koch", "given" : "Christian", "non-dropping-particle" : "", "parse-names" : false, "suffix" : "" }, { "dropping-particle" : "", "family" : "Lerman", "given" : "Sam", "non-dropping-particle" : "", "parse-names" : false, "suffix" : "" }, { "dropping-particle" : "", "family" : "Lyons", "given" : "Timothy", "non-dropping-particle" : "", "parse-names" : false, "suffix" : "" }, { "dropping-particle" : "", "family" : "McPhaul", "given" : "Michael", "non-dropping-particle" : "", "parse-names" : false, "suffix" : "" }, { "dropping-particle" : "", "family" : "Molitch", "given" : "Mark E.", "non-dropping-particle" : "", "parse-names" : false, "suffix" : "" }, { "dropping-particle" : "", "family" : "Schteingart", "given" : "David E.", "non-dropping-particle" : "", "parse-names" : false, "suffix" : "" }, { "dropping-particle" : "", "family" : "Vaughan", "given" : "T. Brooks", "non-dropping-particle" : "", "parse-names" : false, "suffix" : "" }, { "dropping-particle" : "", "family" : "Weiss", "given" : "Roy", "non-dropping-particle" : "", "parse-names" : false, "suffix" : "" } ], "container-title" : "The Journal of Clinical Endocrinology &amp; Metabolism", "id" : "ITEM-2", "issue" : "6", "issued" : { "date-parts" : [ [ "2012" ] ] }, "page" : "2039-2049", "title" : "Mifepristone, a Glucocorticoid Receptor Antagonist, Produces Clinical and Metabolic Benefits in Patients with Cushing's Syndrome", "type" : "article-journal", "volume" : "97" }, "uris" : [ "http://www.mendeley.com/documents/?uuid=7b0cdc47-68f2-422e-b925-ddcdbda4b2af" ] } ], "mendeley" : { "formattedCitation" : "(2,3)", "plainTextFormattedCitation" : "(2,3)", "previouslyFormattedCitation" : "(2,3)" }, "properties" : {  }, "schema" : "https://github.com/citation-style-language/schema/raw/master/csl-citation.json" }</w:instrText>
       </w:r>
       <w:r>
         <w:rPr>
@@ -606,7 +1472,7 @@
           <w:szCs w:val="19"/>
           <w:shd w:val="clear" w:color="auto" w:fill="FFFFFF"/>
         </w:rPr>
-        <w:t>(1,2)</w:t>
+        <w:t>(2,3)</w:t>
       </w:r>
       <w:r>
         <w:rPr>
@@ -717,7 +1583,7 @@
           <w:noProof/>
           <w:sz w:val="20"/>
         </w:rPr>
-        <w:t>Tyrrell JB, Findling JW, Aron DC, Fitzgerald PA, Forsham PH.</w:t>
+        <w:t>Lee SM, Bressler R.</w:t>
       </w:r>
       <w:r>
         <w:rPr>
@@ -725,7 +1591,7 @@
           <w:noProof/>
           <w:sz w:val="20"/>
         </w:rPr>
-        <w:t xml:space="preserve"> An overnight high-dose dexamethasone suppression test for rapid differential diagnosis of Cushing’s syndrome. </w:t>
+        <w:t xml:space="preserve"> Prevention of diabetic nephropathy by diet control in the db/db mouse. </w:t>
       </w:r>
       <w:r>
         <w:rPr>
@@ -735,7 +1601,7 @@
           <w:noProof/>
           <w:sz w:val="20"/>
         </w:rPr>
-        <w:t>Ann.Intern.Med.</w:t>
+        <w:t>Diabetes</w:t>
       </w:r>
       <w:r>
         <w:rPr>
@@ -743,7 +1609,7 @@
           <w:noProof/>
           <w:sz w:val="20"/>
         </w:rPr>
-        <w:t xml:space="preserve"> 1986;104:180–186.</w:t>
+        <w:t xml:space="preserve"> 1981;30(2):106–111.</w:t>
       </w:r>
     </w:p>
     <w:p>
@@ -754,7 +1620,7 @@
         <w:adjustRightInd w:val="0"/>
         <w:ind w:left="640" w:hanging="640"/>
         <w:rPr>
-          <w:rFonts w:ascii="Arial" w:hAnsi="Arial" w:cs="Arial"/>
+          <w:rFonts w:ascii="Arial" w:eastAsia="Times New Roman" w:hAnsi="Arial" w:cs="Arial"/>
           <w:noProof/>
           <w:sz w:val="20"/>
         </w:rPr>
@@ -783,7 +1649,7 @@
           <w:noProof/>
           <w:sz w:val="20"/>
         </w:rPr>
-        <w:t>Fleseriu M, Biller BMK, Findling JW, Molitch ME, Schteingart DE, Gross C, Auchus R, Bailey T, Biller BMK, Carroll T, Colleran K, Fein H, Findling JW, Fleseriu M, Hamrahian A, Katznelson L, Kerr J, Kipnes M, Kirschner L, Koch C, Lerman S, Lyons T, McPhaul M, Molitch ME, Schteingart DE, Vaughan TB, Weiss R.</w:t>
+        <w:t>Tyrrell JB, Findling JW, Aron DC, Fitzgerald PA, Forsham PH.</w:t>
       </w:r>
       <w:r>
         <w:rPr>
@@ -791,7 +1657,7 @@
           <w:noProof/>
           <w:sz w:val="20"/>
         </w:rPr>
-        <w:t xml:space="preserve"> Mifepristone, a Glucocorticoid Receptor Antagonist, Produces Clinical and Metabolic Benefits in Patients with Cushing’s Syndrome. </w:t>
+        <w:t xml:space="preserve"> An overnight high-dose dexamethasone suppression test for rapid differential diagnosis of Cushing’s syndrome. </w:t>
       </w:r>
       <w:r>
         <w:rPr>
@@ -801,7 +1667,7 @@
           <w:noProof/>
           <w:sz w:val="20"/>
         </w:rPr>
-        <w:t>J. Clin. Endocrinol. Metab.</w:t>
+        <w:t>Ann.Intern.Med.</w:t>
       </w:r>
       <w:r>
         <w:rPr>
@@ -809,11 +1675,82 @@
           <w:noProof/>
           <w:sz w:val="20"/>
         </w:rPr>
-        <w:t xml:space="preserve"> 2012;97(6):2039–2049.</w:t>
+        <w:t xml:space="preserve"> 1986;104:180–186.</w:t>
       </w:r>
     </w:p>
     <w:p>
       <w:pPr>
+        <w:widowControl w:val="0"/>
+        <w:autoSpaceDE w:val="0"/>
+        <w:autoSpaceDN w:val="0"/>
+        <w:adjustRightInd w:val="0"/>
+        <w:ind w:left="640" w:hanging="640"/>
+        <w:rPr>
+          <w:rFonts w:ascii="Arial" w:hAnsi="Arial" w:cs="Arial"/>
+          <w:noProof/>
+          <w:sz w:val="20"/>
+        </w:rPr>
+      </w:pPr>
+      <w:r>
+        <w:rPr>
+          <w:rFonts w:ascii="Arial" w:eastAsia="Times New Roman" w:hAnsi="Arial" w:cs="Arial"/>
+          <w:noProof/>
+          <w:sz w:val="20"/>
+        </w:rPr>
+        <w:t xml:space="preserve">3. </w:t>
+      </w:r>
+      <w:r>
+        <w:rPr>
+          <w:rFonts w:ascii="Arial" w:eastAsia="Times New Roman" w:hAnsi="Arial" w:cs="Arial"/>
+          <w:noProof/>
+          <w:sz w:val="20"/>
+        </w:rPr>
+        <w:tab/>
+      </w:r>
+      <w:r>
+        <w:rPr>
+          <w:rFonts w:ascii="Arial" w:eastAsia="Times New Roman" w:hAnsi="Arial" w:cs="Arial"/>
+          <w:b/>
+          <w:bCs/>
+          <w:noProof/>
+          <w:sz w:val="20"/>
+        </w:rPr>
+        <w:t>Fleseriu M, Biller BMK, Findling JW, Molitch ME, Schteingart DE, Gross C, Auchus R, Bailey T, Biller BMK, Carroll T, Colleran K, Fein H, Findling JW, Fleseriu M, Hamrahian A, Katznelson L, Kerr J, Kipnes M, Kirschner L, Koch C, Lerman S, Lyons T, McPhaul M, Molitch ME, Schteingart DE, Vaughan TB, Weiss R.</w:t>
+      </w:r>
+      <w:r>
+        <w:rPr>
+          <w:rFonts w:ascii="Arial" w:eastAsia="Times New Roman" w:hAnsi="Arial" w:cs="Arial"/>
+          <w:noProof/>
+          <w:sz w:val="20"/>
+        </w:rPr>
+        <w:t xml:space="preserve"> Mifepristone, a Glucocorticoid Receptor Antagonist, Produces Clinical and Metabolic Benefits in Patients with Cushing’s Syndrome. </w:t>
+      </w:r>
+      <w:r>
+        <w:rPr>
+          <w:rFonts w:ascii="Arial" w:eastAsia="Times New Roman" w:hAnsi="Arial" w:cs="Arial"/>
+          <w:i/>
+          <w:iCs/>
+          <w:noProof/>
+          <w:sz w:val="20"/>
+        </w:rPr>
+        <w:t>J. Clin. Endocrinol. Metab.</w:t>
+      </w:r>
+      <w:r>
+        <w:rPr>
+          <w:rFonts w:ascii="Arial" w:eastAsia="Times New Roman" w:hAnsi="Arial" w:cs="Arial"/>
+          <w:noProof/>
+          <w:sz w:val="20"/>
+        </w:rPr>
+        <w:t xml:space="preserve"> 2012;97(6):2039–2049.</w:t>
+      </w:r>
+    </w:p>
+    <w:p>
+      <w:pPr>
+        <w:widowControl w:val="0"/>
+        <w:autoSpaceDE w:val="0"/>
+        <w:autoSpaceDN w:val="0"/>
+        <w:adjustRightInd w:val="0"/>
+        <w:ind w:left="640" w:hanging="640"/>
         <w:rPr>
           <w:rFonts w:ascii="Arial" w:eastAsia="Times New Roman" w:hAnsi="Arial" w:cs="Arial"/>
           <w:color w:val="FF0000"/>
@@ -881,7 +1818,6 @@
           <w:sz w:val="19"/>
           <w:szCs w:val="19"/>
         </w:rPr>
-        <w:lastRenderedPageBreak/>
         <w:br/>
       </w:r>
       <w:r>
@@ -1102,7 +2038,7 @@
         </w:rPr>
         <w:t xml:space="preserve"> </w:t>
       </w:r>
-      <w:commentRangeStart w:id="2"/>
+      <w:commentRangeStart w:id="3"/>
       <w:r>
         <w:rPr>
           <w:rFonts w:ascii="Arial" w:eastAsia="Times New Roman" w:hAnsi="Arial" w:cs="Arial"/>
@@ -1113,12 +2049,12 @@
         </w:rPr>
         <w:t>(I will find the low-dose figure to add here)</w:t>
       </w:r>
-      <w:commentRangeEnd w:id="2"/>
+      <w:commentRangeEnd w:id="3"/>
       <w:r>
         <w:rPr>
           <w:rStyle w:val="CommentReference"/>
         </w:rPr>
-        <w:commentReference w:id="2"/>
+        <w:commentReference w:id="3"/>
       </w:r>
       <w:r>
         <w:rPr>
@@ -1168,7 +2104,7 @@
                     </pic:cNvPicPr>
                   </pic:nvPicPr>
                   <pic:blipFill>
-                    <a:blip r:embed="rId8">
+                    <a:blip r:embed="rId11">
                       <a:extLst>
                         <a:ext uri="{28A0092B-C50C-407E-A947-70E740481C1C}">
                           <a14:useLocalDpi xmlns:a14="http://schemas.microsoft.com/office/drawing/2010/main" val="0"/>
@@ -1199,8 +2135,6 @@
           </wp:inline>
         </w:drawing>
       </w:r>
-      <w:bookmarkStart w:id="3" w:name="_GoBack"/>
-      <w:bookmarkEnd w:id="3"/>
     </w:p>
     <w:p>
       <w:pPr>
@@ -1466,7 +2400,7 @@
             <wp:cNvGraphicFramePr/>
             <a:graphic xmlns:a="http://schemas.openxmlformats.org/drawingml/2006/main">
               <a:graphicData uri="http://schemas.openxmlformats.org/drawingml/2006/chart">
-                <c:chart xmlns:c="http://schemas.openxmlformats.org/drawingml/2006/chart" xmlns:r="http://schemas.openxmlformats.org/officeDocument/2006/relationships" r:id="rId9"/>
+                <c:chart xmlns:c="http://schemas.openxmlformats.org/drawingml/2006/chart" xmlns:r="http://schemas.openxmlformats.org/officeDocument/2006/relationships" r:id="rId12"/>
               </a:graphicData>
             </a:graphic>
           </wp:inline>
@@ -1484,7 +2418,7 @@
             <wp:cNvGraphicFramePr/>
             <a:graphic xmlns:a="http://schemas.openxmlformats.org/drawingml/2006/main">
               <a:graphicData uri="http://schemas.openxmlformats.org/drawingml/2006/chart">
-                <c:chart xmlns:c="http://schemas.openxmlformats.org/drawingml/2006/chart" xmlns:r="http://schemas.openxmlformats.org/officeDocument/2006/relationships" r:id="rId10"/>
+                <c:chart xmlns:c="http://schemas.openxmlformats.org/drawingml/2006/chart" xmlns:r="http://schemas.openxmlformats.org/officeDocument/2006/relationships" r:id="rId13"/>
               </a:graphicData>
             </a:graphic>
           </wp:inline>
@@ -1504,7 +2438,7 @@
             <wp:cNvGraphicFramePr/>
             <a:graphic xmlns:a="http://schemas.openxmlformats.org/drawingml/2006/main">
               <a:graphicData uri="http://schemas.openxmlformats.org/drawingml/2006/chart">
-                <c:chart xmlns:c="http://schemas.openxmlformats.org/drawingml/2006/chart" xmlns:r="http://schemas.openxmlformats.org/officeDocument/2006/relationships" r:id="rId11"/>
+                <c:chart xmlns:c="http://schemas.openxmlformats.org/drawingml/2006/chart" xmlns:r="http://schemas.openxmlformats.org/officeDocument/2006/relationships" r:id="rId14"/>
               </a:graphicData>
             </a:graphic>
           </wp:inline>
@@ -1522,7 +2456,7 @@
             <wp:cNvGraphicFramePr/>
             <a:graphic xmlns:a="http://schemas.openxmlformats.org/drawingml/2006/main">
               <a:graphicData uri="http://schemas.openxmlformats.org/drawingml/2006/chart">
-                <c:chart xmlns:c="http://schemas.openxmlformats.org/drawingml/2006/chart" xmlns:r="http://schemas.openxmlformats.org/officeDocument/2006/relationships" r:id="rId12"/>
+                <c:chart xmlns:c="http://schemas.openxmlformats.org/drawingml/2006/chart" xmlns:r="http://schemas.openxmlformats.org/officeDocument/2006/relationships" r:id="rId15"/>
               </a:graphicData>
             </a:graphic>
           </wp:inline>
@@ -1540,7 +2474,7 @@
             <wp:cNvGraphicFramePr/>
             <a:graphic xmlns:a="http://schemas.openxmlformats.org/drawingml/2006/main">
               <a:graphicData uri="http://schemas.openxmlformats.org/drawingml/2006/chart">
-                <c:chart xmlns:c="http://schemas.openxmlformats.org/drawingml/2006/chart" xmlns:r="http://schemas.openxmlformats.org/officeDocument/2006/relationships" r:id="rId13"/>
+                <c:chart xmlns:c="http://schemas.openxmlformats.org/drawingml/2006/chart" xmlns:r="http://schemas.openxmlformats.org/officeDocument/2006/relationships" r:id="rId16"/>
               </a:graphicData>
             </a:graphic>
           </wp:inline>
@@ -1559,7 +2493,7 @@
 
 <file path=word/comments.xml><?xml version="1.0" encoding="utf-8"?>
 <w:comments xmlns:wpc="http://schemas.microsoft.com/office/word/2010/wordprocessingCanvas" xmlns:mo="http://schemas.microsoft.com/office/mac/office/2008/main" xmlns:mc="http://schemas.openxmlformats.org/markup-compatibility/2006" xmlns:mv="urn:schemas-microsoft-com:mac:vml" xmlns:o="urn:schemas-microsoft-com:office:office" xmlns:r="http://schemas.openxmlformats.org/officeDocument/2006/relationships" xmlns:m="http://schemas.openxmlformats.org/officeDocument/2006/math" xmlns:v="urn:schemas-microsoft-com:vml" xmlns:wp14="http://schemas.microsoft.com/office/word/2010/wordprocessingDrawing" xmlns:wp="http://schemas.openxmlformats.org/drawingml/2006/wordprocessingDrawing" xmlns:w10="urn:schemas-microsoft-com:office:word" xmlns:w="http://schemas.openxmlformats.org/wordprocessingml/2006/main" xmlns:w14="http://schemas.microsoft.com/office/word/2010/wordml" xmlns:w15="http://schemas.microsoft.com/office/word/2012/wordml" xmlns:wpg="http://schemas.microsoft.com/office/word/2010/wordprocessingGroup" xmlns:wpi="http://schemas.microsoft.com/office/word/2010/wordprocessingInk" xmlns:wne="http://schemas.microsoft.com/office/word/2006/wordml" xmlns:wps="http://schemas.microsoft.com/office/word/2010/wordprocessingShape" mc:Ignorable="w14 w15 wp14">
-  <w:comment w:id="0" w:author="Microsoft Office User" w:date="2018-03-18T21:11:00Z" w:initials="Office">
+  <w:comment w:id="0" w:author="Microsoft Office User" w:date="2018-03-22T10:06:00Z" w:initials="Office">
     <w:p>
       <w:pPr>
         <w:pStyle w:val="CommentText"/>
@@ -1571,11 +2505,11 @@
         <w:annotationRef/>
       </w:r>
       <w:r>
-        <w:t>Add serum data</w:t>
+        <w:t>Correlation data</w:t>
       </w:r>
     </w:p>
   </w:comment>
-  <w:comment w:id="1" w:author="Microsoft Office User" w:date="2018-03-18T21:11:00Z" w:initials="Office">
+  <w:comment w:id="2" w:author="Microsoft Office User" w:date="2018-03-18T21:11:00Z" w:initials="Office">
     <w:p>
       <w:pPr>
         <w:pStyle w:val="CommentText"/>
@@ -1591,7 +2525,7 @@
       </w:r>
     </w:p>
   </w:comment>
-  <w:comment w:id="2" w:author="Microsoft Office User" w:date="2018-03-18T21:12:00Z" w:initials="Office">
+  <w:comment w:id="3" w:author="Microsoft Office User" w:date="2018-03-18T21:12:00Z" w:initials="Office">
     <w:p>
       <w:pPr>
         <w:pStyle w:val="CommentText"/>
@@ -1612,7 +2546,7 @@
 
 <file path=word/commentsExtended.xml><?xml version="1.0" encoding="utf-8"?>
 <w15:commentsEx xmlns:wpc="http://schemas.microsoft.com/office/word/2010/wordprocessingCanvas" xmlns:mo="http://schemas.microsoft.com/office/mac/office/2008/main" xmlns:mc="http://schemas.openxmlformats.org/markup-compatibility/2006" xmlns:mv="urn:schemas-microsoft-com:mac:vml" xmlns:o="urn:schemas-microsoft-com:office:office" xmlns:r="http://schemas.openxmlformats.org/officeDocument/2006/relationships" xmlns:m="http://schemas.openxmlformats.org/officeDocument/2006/math" xmlns:v="urn:schemas-microsoft-com:vml" xmlns:wp14="http://schemas.microsoft.com/office/word/2010/wordprocessingDrawing" xmlns:wp="http://schemas.openxmlformats.org/drawingml/2006/wordprocessingDrawing" xmlns:w10="urn:schemas-microsoft-com:office:word" xmlns:w="http://schemas.openxmlformats.org/wordprocessingml/2006/main" xmlns:w14="http://schemas.microsoft.com/office/word/2010/wordml" xmlns:w15="http://schemas.microsoft.com/office/word/2012/wordml" xmlns:wpg="http://schemas.microsoft.com/office/word/2010/wordprocessingGroup" xmlns:wpi="http://schemas.microsoft.com/office/word/2010/wordprocessingInk" xmlns:wne="http://schemas.microsoft.com/office/word/2006/wordml" xmlns:wps="http://schemas.microsoft.com/office/word/2010/wordprocessingShape" mc:Ignorable="w14 w15 wp14">
-  <w15:commentEx w15:paraId="6BBAB223" w15:done="0"/>
+  <w15:commentEx w15:paraId="4DDCFD37" w15:done="0"/>
   <w15:commentEx w15:paraId="72889785" w15:done="0"/>
   <w15:commentEx w15:paraId="43DE5B52" w15:done="0"/>
 </w15:commentsEx>
@@ -2431,7 +3365,7 @@
                     <c:v>8.667222259280112</c:v>
                   </c:pt>
                   <c:pt idx="1">
-                    <c:v>7.157182539825596</c:v>
+                    <c:v>7.157182539825592</c:v>
                   </c:pt>
                   <c:pt idx="2">
                     <c:v>0.0</c:v>
@@ -2504,11 +3438,11 @@
           <c:showBubbleSize val="0"/>
         </c:dLbls>
         <c:gapWidth val="150"/>
-        <c:axId val="-248999504"/>
-        <c:axId val="-247483920"/>
+        <c:axId val="-229399088"/>
+        <c:axId val="-229234480"/>
       </c:barChart>
       <c:catAx>
-        <c:axId val="-248999504"/>
+        <c:axId val="-229399088"/>
         <c:scaling>
           <c:orientation val="minMax"/>
         </c:scaling>
@@ -2543,7 +3477,7 @@
             <a:endParaRPr lang="en-US"/>
           </a:p>
         </c:txPr>
-        <c:crossAx val="-247483920"/>
+        <c:crossAx val="-229234480"/>
         <c:crosses val="autoZero"/>
         <c:auto val="1"/>
         <c:lblAlgn val="ctr"/>
@@ -2553,7 +3487,7 @@
         <c:noMultiLvlLbl val="0"/>
       </c:catAx>
       <c:valAx>
-        <c:axId val="-247483920"/>
+        <c:axId val="-229234480"/>
         <c:scaling>
           <c:orientation val="minMax"/>
           <c:max val="200.0"/>
@@ -2590,7 +3524,7 @@
             <a:endParaRPr lang="en-US"/>
           </a:p>
         </c:txPr>
-        <c:crossAx val="-248999504"/>
+        <c:crossAx val="-229399088"/>
         <c:crosses val="autoZero"/>
         <c:crossBetween val="between"/>
         <c:majorUnit val="50.0"/>
@@ -3016,11 +3950,11 @@
           <c:showBubbleSize val="0"/>
         </c:dLbls>
         <c:gapWidth val="150"/>
-        <c:axId val="-248722096"/>
-        <c:axId val="-248717840"/>
+        <c:axId val="-251518384"/>
+        <c:axId val="-310444240"/>
       </c:barChart>
       <c:catAx>
-        <c:axId val="-248722096"/>
+        <c:axId val="-251518384"/>
         <c:scaling>
           <c:orientation val="minMax"/>
         </c:scaling>
@@ -3055,7 +3989,7 @@
             <a:endParaRPr lang="en-US"/>
           </a:p>
         </c:txPr>
-        <c:crossAx val="-248717840"/>
+        <c:crossAx val="-310444240"/>
         <c:crosses val="autoZero"/>
         <c:auto val="1"/>
         <c:lblAlgn val="ctr"/>
@@ -3065,7 +3999,7 @@
         <c:noMultiLvlLbl val="0"/>
       </c:catAx>
       <c:valAx>
-        <c:axId val="-248717840"/>
+        <c:axId val="-310444240"/>
         <c:scaling>
           <c:orientation val="minMax"/>
           <c:max val="125.0"/>
@@ -3102,7 +4036,7 @@
             <a:endParaRPr lang="en-US"/>
           </a:p>
         </c:txPr>
-        <c:crossAx val="-248722096"/>
+        <c:crossAx val="-251518384"/>
         <c:crosses val="autoZero"/>
         <c:crossBetween val="between"/>
         <c:majorUnit val="25.0"/>
@@ -3407,7 +4341,7 @@
                 <c:formatCode>0.00</c:formatCode>
                 <c:ptCount val="3"/>
                 <c:pt idx="0">
-                  <c:v>29.38811327338137</c:v>
+                  <c:v>29.38811327338135</c:v>
                 </c:pt>
                 <c:pt idx="1">
                   <c:v>28.84170038703359</c:v>
@@ -3575,11 +4509,11 @@
           <c:showBubbleSize val="0"/>
         </c:dLbls>
         <c:gapWidth val="150"/>
-        <c:axId val="-297176416"/>
-        <c:axId val="-248360352"/>
+        <c:axId val="-231657392"/>
+        <c:axId val="-217260192"/>
       </c:barChart>
       <c:catAx>
-        <c:axId val="-297176416"/>
+        <c:axId val="-231657392"/>
         <c:scaling>
           <c:orientation val="minMax"/>
         </c:scaling>
@@ -3614,7 +4548,7 @@
             <a:endParaRPr lang="en-US"/>
           </a:p>
         </c:txPr>
-        <c:crossAx val="-248360352"/>
+        <c:crossAx val="-217260192"/>
         <c:crosses val="autoZero"/>
         <c:auto val="1"/>
         <c:lblAlgn val="ctr"/>
@@ -3624,7 +4558,7 @@
         <c:noMultiLvlLbl val="0"/>
       </c:catAx>
       <c:valAx>
-        <c:axId val="-248360352"/>
+        <c:axId val="-217260192"/>
         <c:scaling>
           <c:orientation val="minMax"/>
           <c:max val="40.0"/>
@@ -3661,7 +4595,7 @@
             <a:endParaRPr lang="en-US"/>
           </a:p>
         </c:txPr>
-        <c:crossAx val="-297176416"/>
+        <c:crossAx val="-231657392"/>
         <c:crosses val="autoZero"/>
         <c:crossBetween val="between"/>
         <c:majorUnit val="5.0"/>
@@ -3961,7 +4895,7 @@
                 <c:formatCode>0.00</c:formatCode>
                 <c:ptCount val="3"/>
                 <c:pt idx="0">
-                  <c:v>29.38811327338137</c:v>
+                  <c:v>29.38811327338135</c:v>
                 </c:pt>
                 <c:pt idx="1">
                   <c:v>28.84170038703359</c:v>
@@ -4100,7 +5034,7 @@
                 <c:formatCode>0.00</c:formatCode>
                 <c:ptCount val="3"/>
                 <c:pt idx="0">
-                  <c:v>45.4116515310568</c:v>
+                  <c:v>45.41165153105678</c:v>
                 </c:pt>
                 <c:pt idx="1">
                   <c:v>42.80558943043911</c:v>
@@ -4126,11 +5060,11 @@
           <c:showBubbleSize val="0"/>
         </c:dLbls>
         <c:gapWidth val="150"/>
-        <c:axId val="-249133584"/>
-        <c:axId val="-249394304"/>
+        <c:axId val="-348173248"/>
+        <c:axId val="-348266688"/>
       </c:barChart>
       <c:catAx>
-        <c:axId val="-249133584"/>
+        <c:axId val="-348173248"/>
         <c:scaling>
           <c:orientation val="minMax"/>
         </c:scaling>
@@ -4165,7 +5099,7 @@
             <a:endParaRPr lang="en-US"/>
           </a:p>
         </c:txPr>
-        <c:crossAx val="-249394304"/>
+        <c:crossAx val="-348266688"/>
         <c:crosses val="autoZero"/>
         <c:auto val="1"/>
         <c:lblAlgn val="ctr"/>
@@ -4175,7 +5109,7 @@
         <c:noMultiLvlLbl val="0"/>
       </c:catAx>
       <c:valAx>
-        <c:axId val="-249394304"/>
+        <c:axId val="-348266688"/>
         <c:scaling>
           <c:orientation val="minMax"/>
           <c:max val="60.0"/>
@@ -4211,7 +5145,7 @@
             <a:endParaRPr lang="en-US"/>
           </a:p>
         </c:txPr>
-        <c:crossAx val="-249133584"/>
+        <c:crossAx val="-348173248"/>
         <c:crosses val="autoZero"/>
         <c:crossBetween val="between"/>
         <c:majorUnit val="10.0"/>
@@ -4529,11 +5463,11 @@
         </c:dLbls>
         <c:gapWidth val="150"/>
         <c:overlap val="-59"/>
-        <c:axId val="-251133888"/>
-        <c:axId val="-246411232"/>
+        <c:axId val="-348470288"/>
+        <c:axId val="-329821280"/>
       </c:barChart>
       <c:catAx>
-        <c:axId val="-251133888"/>
+        <c:axId val="-348470288"/>
         <c:scaling>
           <c:orientation val="minMax"/>
         </c:scaling>
@@ -4568,7 +5502,7 @@
             <a:endParaRPr lang="en-US"/>
           </a:p>
         </c:txPr>
-        <c:crossAx val="-246411232"/>
+        <c:crossAx val="-329821280"/>
         <c:crosses val="autoZero"/>
         <c:auto val="1"/>
         <c:lblAlgn val="ctr"/>
@@ -4578,7 +5512,7 @@
         <c:noMultiLvlLbl val="0"/>
       </c:catAx>
       <c:valAx>
-        <c:axId val="-246411232"/>
+        <c:axId val="-329821280"/>
         <c:scaling>
           <c:orientation val="minMax"/>
           <c:max val="5000.0"/>
@@ -4615,7 +5549,7 @@
             <a:endParaRPr lang="en-US"/>
           </a:p>
         </c:txPr>
-        <c:crossAx val="-251133888"/>
+        <c:crossAx val="-348470288"/>
         <c:crosses val="autoZero"/>
         <c:crossBetween val="between"/>
         <c:majorUnit val="1000.0"/>
@@ -4931,7 +5865,7 @@
 </file>
 
 <file path=customXml/itemProps1.xml><?xml version="1.0" encoding="utf-8"?>
-<ds:datastoreItem xmlns:ds="http://schemas.openxmlformats.org/officeDocument/2006/customXml" ds:itemID="{5DD5E8AB-B7AD-234D-AFB6-C4D8883ACBBD}">
+<ds:datastoreItem xmlns:ds="http://schemas.openxmlformats.org/officeDocument/2006/customXml" ds:itemID="{547C2BE0-C26E-D84B-B1E8-AB44E5F6BA86}">
   <ds:schemaRefs>
     <ds:schemaRef ds:uri="http://schemas.openxmlformats.org/officeDocument/2006/bibliography"/>
   </ds:schemaRefs>

</xml_diff>

<commit_message>
Inserted low dose image for ITT
</commit_message>
<xml_diff>
--- a/manuscript/Obesity-Glucocorticoids/Endocrinology Reviewer Comments.docx
+++ b/manuscript/Obesity-Glucocorticoids/Endocrinology Reviewer Comments.docx
@@ -1217,10 +1217,9 @@
           <w:szCs w:val="19"/>
           <w:shd w:val="clear" w:color="auto" w:fill="FFFFFF"/>
         </w:rPr>
-        <w:t>Reviewer 2: Authors assessed some metabolic effects of increased glucocorticoid in combination with obesity induced by hype</w:t>
-      </w:r>
-      <w:bookmarkStart w:id="1" w:name="_GoBack"/>
-      <w:bookmarkEnd w:id="1"/>
+        <w:t xml:space="preserve">Reviewer 2: Authors assessed some metabolic effects of increased glucocorticoid in combination with obesity induced by hyper-caloric feeding (in mice). Authors speculate that this combination of events is present in "many individuals". </w:t>
+      </w:r>
+      <w:proofErr w:type="gramStart"/>
       <w:r>
         <w:rPr>
           <w:rFonts w:ascii="Arial" w:eastAsia="Times New Roman" w:hAnsi="Arial" w:cs="Arial"/>
@@ -1230,9 +1229,9 @@
           <w:szCs w:val="19"/>
           <w:shd w:val="clear" w:color="auto" w:fill="FFFFFF"/>
         </w:rPr>
-        <w:t xml:space="preserve">r-caloric feeding (in mice). Authors speculate that this combination of events is present in "many individuals". </w:t>
-      </w:r>
-      <w:proofErr w:type="gramStart"/>
+        <w:t>Therefore</w:t>
+      </w:r>
+      <w:proofErr w:type="gramEnd"/>
       <w:r>
         <w:rPr>
           <w:rFonts w:ascii="Arial" w:eastAsia="Times New Roman" w:hAnsi="Arial" w:cs="Arial"/>
@@ -1242,19 +1241,16 @@
           <w:szCs w:val="19"/>
           <w:shd w:val="clear" w:color="auto" w:fill="FFFFFF"/>
         </w:rPr>
-        <w:t>Therefore</w:t>
-      </w:r>
-      <w:proofErr w:type="gramEnd"/>
-      <w:r>
-        <w:rPr>
-          <w:rFonts w:ascii="Arial" w:eastAsia="Times New Roman" w:hAnsi="Arial" w:cs="Arial"/>
-          <w:b/>
+        <w:t xml:space="preserve"> they propose that pre-clinical studies on this topic are needed. The results are very descriptive, in line with expectation, and no mechanism of action has been identified. Thus, this study is very descriptive and its results expected.</w:t>
+      </w:r>
+      <w:r>
+        <w:rPr>
+          <w:rFonts w:ascii="Arial" w:eastAsia="Times New Roman" w:hAnsi="Arial" w:cs="Arial"/>
           <w:color w:val="222222"/>
           <w:sz w:val="19"/>
           <w:szCs w:val="19"/>
-          <w:shd w:val="clear" w:color="auto" w:fill="FFFFFF"/>
-        </w:rPr>
-        <w:t xml:space="preserve"> they propose that pre-clinical studies on this topic are needed. The results are very descriptive, in line with expectation, and no mechanism of action has been identified. Thus, this study is very descriptive and its results expected.</w:t>
+        </w:rPr>
+        <w:br/>
       </w:r>
       <w:r>
         <w:rPr>
@@ -1271,6 +1267,16 @@
           <w:color w:val="222222"/>
           <w:sz w:val="19"/>
           <w:szCs w:val="19"/>
+          <w:shd w:val="clear" w:color="auto" w:fill="FFFFFF"/>
+        </w:rPr>
+        <w:t>Main criticisms:</w:t>
+      </w:r>
+      <w:r>
+        <w:rPr>
+          <w:rFonts w:ascii="Arial" w:eastAsia="Times New Roman" w:hAnsi="Arial" w:cs="Arial"/>
+          <w:color w:val="222222"/>
+          <w:sz w:val="19"/>
+          <w:szCs w:val="19"/>
         </w:rPr>
         <w:br/>
       </w:r>
@@ -1282,44 +1288,25 @@
           <w:szCs w:val="19"/>
           <w:shd w:val="clear" w:color="auto" w:fill="FFFFFF"/>
         </w:rPr>
-        <w:t>Main criticisms:</w:t>
-      </w:r>
+        <w:t xml:space="preserve">1) If authors wanted to mimic the clinical glucocorticoid treatment in mice, then was the increase in circulating glucocorticoid content experimentally-induced in mice comparable to the level seen in humans undergoing glucocorticoid </w:t>
+      </w:r>
+      <w:commentRangeStart w:id="1"/>
       <w:r>
         <w:rPr>
           <w:rFonts w:ascii="Arial" w:eastAsia="Times New Roman" w:hAnsi="Arial" w:cs="Arial"/>
           <w:color w:val="222222"/>
           <w:sz w:val="19"/>
           <w:szCs w:val="19"/>
-        </w:rPr>
-        <w:br/>
-      </w:r>
-      <w:r>
-        <w:rPr>
-          <w:rFonts w:ascii="Arial" w:eastAsia="Times New Roman" w:hAnsi="Arial" w:cs="Arial"/>
-          <w:color w:val="222222"/>
-          <w:sz w:val="19"/>
-          <w:szCs w:val="19"/>
-          <w:shd w:val="clear" w:color="auto" w:fill="FFFFFF"/>
-        </w:rPr>
-        <w:t xml:space="preserve">1) If authors wanted to mimic the clinical glucocorticoid treatment in mice, then was the increase in circulating glucocorticoid content experimentally-induced in mice comparable to the level seen in humans undergoing glucocorticoid </w:t>
-      </w:r>
-      <w:commentRangeStart w:id="2"/>
-      <w:r>
-        <w:rPr>
-          <w:rFonts w:ascii="Arial" w:eastAsia="Times New Roman" w:hAnsi="Arial" w:cs="Arial"/>
-          <w:color w:val="222222"/>
-          <w:sz w:val="19"/>
-          <w:szCs w:val="19"/>
           <w:shd w:val="clear" w:color="auto" w:fill="FFFFFF"/>
         </w:rPr>
         <w:t>therapy</w:t>
       </w:r>
-      <w:commentRangeEnd w:id="2"/>
+      <w:commentRangeEnd w:id="1"/>
       <w:r>
         <w:rPr>
           <w:rStyle w:val="CommentReference"/>
         </w:rPr>
-        <w:commentReference w:id="2"/>
+        <w:commentReference w:id="1"/>
       </w:r>
       <w:r>
         <w:rPr>
@@ -1966,7 +1953,7 @@
           <w:szCs w:val="19"/>
           <w:shd w:val="clear" w:color="auto" w:fill="FFFFFF"/>
         </w:rPr>
-        <w:t>Dexamethasone leads lower glucose clearance in both lean and obese mice; however, in the lean mice this difference is not significant between the treatment groups. It is important to note that the insulin dose was high (2.5</w:t>
+        <w:t>Dexamethasone leads lower glucose clearance in both lean and obese mice; however, in the lean mice this difference is not significant between the treatment groups</w:t>
       </w:r>
       <w:r>
         <w:rPr>
@@ -1978,6 +1965,38 @@
         </w:rPr>
         <w:t xml:space="preserve"> </w:t>
       </w:r>
+      <w:bookmarkStart w:id="2" w:name="_GoBack"/>
+      <w:bookmarkEnd w:id="2"/>
+      <w:r>
+        <w:rPr>
+          <w:rFonts w:ascii="Arial" w:eastAsia="Times New Roman" w:hAnsi="Arial" w:cs="Arial"/>
+          <w:color w:val="FF0000"/>
+          <w:sz w:val="19"/>
+          <w:szCs w:val="19"/>
+          <w:shd w:val="clear" w:color="auto" w:fill="FFFFFF"/>
+        </w:rPr>
+        <w:t>(A)</w:t>
+      </w:r>
+      <w:r>
+        <w:rPr>
+          <w:rFonts w:ascii="Arial" w:eastAsia="Times New Roman" w:hAnsi="Arial" w:cs="Arial"/>
+          <w:color w:val="FF0000"/>
+          <w:sz w:val="19"/>
+          <w:szCs w:val="19"/>
+          <w:shd w:val="clear" w:color="auto" w:fill="FFFFFF"/>
+        </w:rPr>
+        <w:t>. It is important to note that the insulin dose was high (2.5</w:t>
+      </w:r>
+      <w:r>
+        <w:rPr>
+          <w:rFonts w:ascii="Arial" w:eastAsia="Times New Roman" w:hAnsi="Arial" w:cs="Arial"/>
+          <w:color w:val="FF0000"/>
+          <w:sz w:val="19"/>
+          <w:szCs w:val="19"/>
+          <w:shd w:val="clear" w:color="auto" w:fill="FFFFFF"/>
+        </w:rPr>
+        <w:t xml:space="preserve"> </w:t>
+      </w:r>
       <w:r>
         <w:rPr>
           <w:rFonts w:ascii="Arial" w:eastAsia="Times New Roman" w:hAnsi="Arial" w:cs="Arial"/>
@@ -2026,35 +2045,27 @@
           <w:szCs w:val="19"/>
           <w:shd w:val="clear" w:color="auto" w:fill="FFFFFF"/>
         </w:rPr>
-        <w:t>U/kg) since obesity is known to cause insulin resistance and these animals may not respond to lower doses which may prevent the observance of changes between the obese treatment groups. Since we wanted to compare all 4 groups we administered the same dose. However, at a lower dose of insulin we do see significantly lower glucose clearance in the dexamethasone-treated, chow-fed mice when compared to controls.</w:t>
-      </w:r>
-      <w:r>
-        <w:rPr>
-          <w:rFonts w:ascii="Arial" w:eastAsia="Times New Roman" w:hAnsi="Arial" w:cs="Arial"/>
-          <w:color w:val="FF0000"/>
-          <w:sz w:val="19"/>
-          <w:szCs w:val="19"/>
-          <w:shd w:val="clear" w:color="auto" w:fill="FFFFFF"/>
-        </w:rPr>
-        <w:t xml:space="preserve"> </w:t>
-      </w:r>
-      <w:commentRangeStart w:id="3"/>
-      <w:r>
-        <w:rPr>
-          <w:rFonts w:ascii="Arial" w:eastAsia="Times New Roman" w:hAnsi="Arial" w:cs="Arial"/>
-          <w:color w:val="FF0000"/>
-          <w:sz w:val="19"/>
-          <w:szCs w:val="19"/>
-          <w:shd w:val="clear" w:color="auto" w:fill="FFFFFF"/>
-        </w:rPr>
-        <w:t>(I will find the low-dose figure to add here)</w:t>
-      </w:r>
-      <w:commentRangeEnd w:id="3"/>
-      <w:r>
-        <w:rPr>
-          <w:rStyle w:val="CommentReference"/>
-        </w:rPr>
-        <w:commentReference w:id="3"/>
+        <w:t>U/kg) since obesity is known to cause insulin resistance and these animals may not respond to lower doses which may prevent the observance of changes between the obese treatment groups. Since we wanted to compare all 4 groups we administered the same dose. However, at a lower dose of insulin we do see significantly lower glucose clearance in the dexamethasone-treated, chow-fed mice when compared to controls</w:t>
+      </w:r>
+      <w:r>
+        <w:rPr>
+          <w:rFonts w:ascii="Arial" w:eastAsia="Times New Roman" w:hAnsi="Arial" w:cs="Arial"/>
+          <w:color w:val="FF0000"/>
+          <w:sz w:val="19"/>
+          <w:szCs w:val="19"/>
+          <w:shd w:val="clear" w:color="auto" w:fill="FFFFFF"/>
+        </w:rPr>
+        <w:t xml:space="preserve"> (B)</w:t>
+      </w:r>
+      <w:r>
+        <w:rPr>
+          <w:rFonts w:ascii="Arial" w:eastAsia="Times New Roman" w:hAnsi="Arial" w:cs="Arial"/>
+          <w:color w:val="FF0000"/>
+          <w:sz w:val="19"/>
+          <w:szCs w:val="19"/>
+          <w:shd w:val="clear" w:color="auto" w:fill="FFFFFF"/>
+        </w:rPr>
+        <w:t>.</w:t>
       </w:r>
       <w:r>
         <w:rPr>
@@ -2087,7 +2098,7 @@
           <w:shd w:val="clear" w:color="auto" w:fill="FFFFFF"/>
         </w:rPr>
         <w:drawing>
-          <wp:inline distT="0" distB="0" distL="0" distR="0" wp14:anchorId="6F36AAB5" wp14:editId="1F3FCE41">
+          <wp:inline distT="0" distB="0" distL="0" distR="0" wp14:anchorId="1CC11431" wp14:editId="3630563F">
             <wp:extent cx="2337435" cy="1618685"/>
             <wp:effectExtent l="0" t="0" r="0" b="0"/>
             <wp:docPr id="1" name="Picture 1" descr="/Volumes/SPH/NS/BridgesLab/Harvey/Mouse Work/Dexamethasone Treatment/Combined NCD and HFD/ITT/figures/itt-lineplot-normalized-1.png"/>
@@ -2119,7 +2130,7 @@
                   <pic:spPr bwMode="auto">
                     <a:xfrm>
                       <a:off x="0" y="0"/>
-                      <a:ext cx="2360041" cy="1634340"/>
+                      <a:ext cx="2364291" cy="1637283"/>
                     </a:xfrm>
                     <a:prstGeom prst="rect">
                       <a:avLst/>
@@ -2135,6 +2146,191 @@
           </wp:inline>
         </w:drawing>
       </w:r>
+      <w:r>
+        <w:rPr>
+          <w:rFonts w:ascii="Arial" w:eastAsia="Times New Roman" w:hAnsi="Arial" w:cs="Arial"/>
+          <w:noProof/>
+          <w:color w:val="FF0000"/>
+          <w:sz w:val="19"/>
+          <w:szCs w:val="19"/>
+        </w:rPr>
+        <mc:AlternateContent>
+          <mc:Choice Requires="wps">
+            <w:drawing>
+              <wp:anchor distT="0" distB="0" distL="114300" distR="114300" simplePos="0" relativeHeight="251665408" behindDoc="0" locked="0" layoutInCell="1" allowOverlap="1" wp14:anchorId="50D1E6D9" wp14:editId="611EF566">
+                <wp:simplePos x="0" y="0"/>
+                <wp:positionH relativeFrom="column">
+                  <wp:posOffset>-62865</wp:posOffset>
+                </wp:positionH>
+                <wp:positionV relativeFrom="paragraph">
+                  <wp:posOffset>116840</wp:posOffset>
+                </wp:positionV>
+                <wp:extent cx="4457700" cy="228600"/>
+                <wp:effectExtent l="0" t="0" r="0" b="0"/>
+                <wp:wrapSquare wrapText="bothSides"/>
+                <wp:docPr id="18" name="Text Box 18"/>
+                <wp:cNvGraphicFramePr/>
+                <a:graphic xmlns:a="http://schemas.openxmlformats.org/drawingml/2006/main">
+                  <a:graphicData uri="http://schemas.microsoft.com/office/word/2010/wordprocessingShape">
+                    <wps:wsp>
+                      <wps:cNvSpPr txBox="1"/>
+                      <wps:spPr>
+                        <a:xfrm>
+                          <a:off x="0" y="0"/>
+                          <a:ext cx="4457700" cy="228600"/>
+                        </a:xfrm>
+                        <a:prstGeom prst="rect">
+                          <a:avLst/>
+                        </a:prstGeom>
+                        <a:noFill/>
+                        <a:ln>
+                          <a:noFill/>
+                        </a:ln>
+                        <a:effectLst/>
+                      </wps:spPr>
+                      <wps:style>
+                        <a:lnRef idx="0">
+                          <a:schemeClr val="accent1"/>
+                        </a:lnRef>
+                        <a:fillRef idx="0">
+                          <a:schemeClr val="accent1"/>
+                        </a:fillRef>
+                        <a:effectRef idx="0">
+                          <a:schemeClr val="accent1"/>
+                        </a:effectRef>
+                        <a:fontRef idx="minor">
+                          <a:schemeClr val="dk1"/>
+                        </a:fontRef>
+                      </wps:style>
+                      <wps:txbx>
+                        <w:txbxContent>
+                          <w:p>
+                            <w:r>
+                              <w:t>A</w:t>
+                            </w:r>
+                            <w:r>
+                              <w:tab/>
+                            </w:r>
+                            <w:r>
+                              <w:tab/>
+                            </w:r>
+                            <w:r>
+                              <w:tab/>
+                            </w:r>
+                            <w:r>
+                              <w:tab/>
+                            </w:r>
+                            <w:r>
+                              <w:tab/>
+                              <w:t>B</w:t>
+                            </w:r>
+                          </w:p>
+                        </w:txbxContent>
+                      </wps:txbx>
+                      <wps:bodyPr rot="0" spcFirstLastPara="0" vertOverflow="overflow" horzOverflow="overflow" vert="horz" wrap="square" lIns="91440" tIns="45720" rIns="91440" bIns="45720" numCol="1" spcCol="0" rtlCol="0" fromWordArt="0" anchor="t" anchorCtr="0" forceAA="0" compatLnSpc="1">
+                        <a:prstTxWarp prst="textNoShape">
+                          <a:avLst/>
+                        </a:prstTxWarp>
+                        <a:noAutofit/>
+                      </wps:bodyPr>
+                    </wps:wsp>
+                  </a:graphicData>
+                </a:graphic>
+              </wp:anchor>
+            </w:drawing>
+          </mc:Choice>
+          <mc:Fallback>
+            <w:pict>
+              <v:shape w14:anchorId="50D1E6D9" id="Text Box 18" o:spid="_x0000_s1030" type="#_x0000_t202" style="position:absolute;margin-left:-4.95pt;margin-top:9.2pt;width:351pt;height:18pt;z-index:251665408;visibility:visible;mso-wrap-style:square;mso-wrap-distance-left:9pt;mso-wrap-distance-top:0;mso-wrap-distance-right:9pt;mso-wrap-distance-bottom:0;mso-position-horizontal:absolute;mso-position-horizontal-relative:text;mso-position-vertical:absolute;mso-position-vertical-relative:text;v-text-anchor:top" o:gfxdata="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" filled="f" stroked="f">
+                <v:textbox>
+                  <w:txbxContent>
+                    <w:p>
+                      <w:r>
+                        <w:t>A</w:t>
+                      </w:r>
+                      <w:r>
+                        <w:tab/>
+                      </w:r>
+                      <w:r>
+                        <w:tab/>
+                      </w:r>
+                      <w:r>
+                        <w:tab/>
+                      </w:r>
+                      <w:r>
+                        <w:tab/>
+                      </w:r>
+                      <w:r>
+                        <w:tab/>
+                        <w:t>B</w:t>
+                      </w:r>
+                    </w:p>
+                  </w:txbxContent>
+                </v:textbox>
+                <w10:wrap type="square"/>
+              </v:shape>
+            </w:pict>
+          </mc:Fallback>
+        </mc:AlternateContent>
+      </w:r>
+      <w:r>
+        <w:rPr>
+          <w:rFonts w:ascii="Arial" w:eastAsia="Times New Roman" w:hAnsi="Arial" w:cs="Arial"/>
+          <w:noProof/>
+          <w:color w:val="FF0000"/>
+          <w:sz w:val="19"/>
+          <w:szCs w:val="19"/>
+          <w:shd w:val="clear" w:color="auto" w:fill="FFFFFF"/>
+        </w:rPr>
+        <w:drawing>
+          <wp:inline distT="0" distB="0" distL="0" distR="0" wp14:anchorId="604111AB" wp14:editId="3B4FCA1A">
+            <wp:extent cx="2171452" cy="1531577"/>
+            <wp:effectExtent l="0" t="0" r="0" b="0"/>
+            <wp:docPr id="17" name="Picture 17" descr="../../../../../../../../Desktop/Screen%20Shot%202018-03-22%20at%"/>
+            <wp:cNvGraphicFramePr>
+              <a:graphicFrameLocks xmlns:a="http://schemas.openxmlformats.org/drawingml/2006/main" noChangeAspect="1"/>
+            </wp:cNvGraphicFramePr>
+            <a:graphic xmlns:a="http://schemas.openxmlformats.org/drawingml/2006/main">
+              <a:graphicData uri="http://schemas.openxmlformats.org/drawingml/2006/picture">
+                <pic:pic xmlns:pic="http://schemas.openxmlformats.org/drawingml/2006/picture">
+                  <pic:nvPicPr>
+                    <pic:cNvPr id="0" name="Picture 6" descr="../../../../../../../../Desktop/Screen%20Shot%202018-03-22%20at%"/>
+                    <pic:cNvPicPr>
+                      <a:picLocks noChangeAspect="1" noChangeArrowheads="1"/>
+                    </pic:cNvPicPr>
+                  </pic:nvPicPr>
+                  <pic:blipFill>
+                    <a:blip r:embed="rId12">
+                      <a:extLst>
+                        <a:ext uri="{28A0092B-C50C-407E-A947-70E740481C1C}">
+                          <a14:useLocalDpi xmlns:a14="http://schemas.microsoft.com/office/drawing/2010/main" val="0"/>
+                        </a:ext>
+                      </a:extLst>
+                    </a:blip>
+                    <a:srcRect/>
+                    <a:stretch>
+                      <a:fillRect/>
+                    </a:stretch>
+                  </pic:blipFill>
+                  <pic:spPr bwMode="auto">
+                    <a:xfrm>
+                      <a:off x="0" y="0"/>
+                      <a:ext cx="2193232" cy="1546939"/>
+                    </a:xfrm>
+                    <a:prstGeom prst="rect">
+                      <a:avLst/>
+                    </a:prstGeom>
+                    <a:noFill/>
+                    <a:ln>
+                      <a:noFill/>
+                    </a:ln>
+                  </pic:spPr>
+                </pic:pic>
+              </a:graphicData>
+            </a:graphic>
+          </wp:inline>
+        </w:drawing>
+      </w:r>
     </w:p>
     <w:p>
       <w:pPr>
@@ -2400,7 +2596,7 @@
             <wp:cNvGraphicFramePr/>
             <a:graphic xmlns:a="http://schemas.openxmlformats.org/drawingml/2006/main">
               <a:graphicData uri="http://schemas.openxmlformats.org/drawingml/2006/chart">
-                <c:chart xmlns:c="http://schemas.openxmlformats.org/drawingml/2006/chart" xmlns:r="http://schemas.openxmlformats.org/officeDocument/2006/relationships" r:id="rId12"/>
+                <c:chart xmlns:c="http://schemas.openxmlformats.org/drawingml/2006/chart" xmlns:r="http://schemas.openxmlformats.org/officeDocument/2006/relationships" r:id="rId13"/>
               </a:graphicData>
             </a:graphic>
           </wp:inline>
@@ -2418,7 +2614,7 @@
             <wp:cNvGraphicFramePr/>
             <a:graphic xmlns:a="http://schemas.openxmlformats.org/drawingml/2006/main">
               <a:graphicData uri="http://schemas.openxmlformats.org/drawingml/2006/chart">
-                <c:chart xmlns:c="http://schemas.openxmlformats.org/drawingml/2006/chart" xmlns:r="http://schemas.openxmlformats.org/officeDocument/2006/relationships" r:id="rId13"/>
+                <c:chart xmlns:c="http://schemas.openxmlformats.org/drawingml/2006/chart" xmlns:r="http://schemas.openxmlformats.org/officeDocument/2006/relationships" r:id="rId14"/>
               </a:graphicData>
             </a:graphic>
           </wp:inline>
@@ -2438,7 +2634,7 @@
             <wp:cNvGraphicFramePr/>
             <a:graphic xmlns:a="http://schemas.openxmlformats.org/drawingml/2006/main">
               <a:graphicData uri="http://schemas.openxmlformats.org/drawingml/2006/chart">
-                <c:chart xmlns:c="http://schemas.openxmlformats.org/drawingml/2006/chart" xmlns:r="http://schemas.openxmlformats.org/officeDocument/2006/relationships" r:id="rId14"/>
+                <c:chart xmlns:c="http://schemas.openxmlformats.org/drawingml/2006/chart" xmlns:r="http://schemas.openxmlformats.org/officeDocument/2006/relationships" r:id="rId15"/>
               </a:graphicData>
             </a:graphic>
           </wp:inline>
@@ -2456,7 +2652,7 @@
             <wp:cNvGraphicFramePr/>
             <a:graphic xmlns:a="http://schemas.openxmlformats.org/drawingml/2006/main">
               <a:graphicData uri="http://schemas.openxmlformats.org/drawingml/2006/chart">
-                <c:chart xmlns:c="http://schemas.openxmlformats.org/drawingml/2006/chart" xmlns:r="http://schemas.openxmlformats.org/officeDocument/2006/relationships" r:id="rId15"/>
+                <c:chart xmlns:c="http://schemas.openxmlformats.org/drawingml/2006/chart" xmlns:r="http://schemas.openxmlformats.org/officeDocument/2006/relationships" r:id="rId16"/>
               </a:graphicData>
             </a:graphic>
           </wp:inline>
@@ -2474,7 +2670,7 @@
             <wp:cNvGraphicFramePr/>
             <a:graphic xmlns:a="http://schemas.openxmlformats.org/drawingml/2006/main">
               <a:graphicData uri="http://schemas.openxmlformats.org/drawingml/2006/chart">
-                <c:chart xmlns:c="http://schemas.openxmlformats.org/drawingml/2006/chart" xmlns:r="http://schemas.openxmlformats.org/officeDocument/2006/relationships" r:id="rId16"/>
+                <c:chart xmlns:c="http://schemas.openxmlformats.org/drawingml/2006/chart" xmlns:r="http://schemas.openxmlformats.org/officeDocument/2006/relationships" r:id="rId17"/>
               </a:graphicData>
             </a:graphic>
           </wp:inline>
@@ -2509,7 +2705,7 @@
       </w:r>
     </w:p>
   </w:comment>
-  <w:comment w:id="2" w:author="Microsoft Office User" w:date="2018-03-18T21:11:00Z" w:initials="Office">
+  <w:comment w:id="1" w:author="Microsoft Office User" w:date="2018-03-18T21:11:00Z" w:initials="Office">
     <w:p>
       <w:pPr>
         <w:pStyle w:val="CommentText"/>
@@ -2522,22 +2718,6 @@
       </w:r>
       <w:r>
         <w:t>Need to add serum data</w:t>
-      </w:r>
-    </w:p>
-  </w:comment>
-  <w:comment w:id="3" w:author="Microsoft Office User" w:date="2018-03-18T21:12:00Z" w:initials="Office">
-    <w:p>
-      <w:pPr>
-        <w:pStyle w:val="CommentText"/>
-      </w:pPr>
-      <w:r>
-        <w:rPr>
-          <w:rStyle w:val="CommentReference"/>
-        </w:rPr>
-        <w:annotationRef/>
-      </w:r>
-      <w:r>
-        <w:t>Add low dose figure</w:t>
       </w:r>
     </w:p>
   </w:comment>
@@ -2548,7 +2728,6 @@
 <w15:commentsEx xmlns:wpc="http://schemas.microsoft.com/office/word/2010/wordprocessingCanvas" xmlns:mo="http://schemas.microsoft.com/office/mac/office/2008/main" xmlns:mc="http://schemas.openxmlformats.org/markup-compatibility/2006" xmlns:mv="urn:schemas-microsoft-com:mac:vml" xmlns:o="urn:schemas-microsoft-com:office:office" xmlns:r="http://schemas.openxmlformats.org/officeDocument/2006/relationships" xmlns:m="http://schemas.openxmlformats.org/officeDocument/2006/math" xmlns:v="urn:schemas-microsoft-com:vml" xmlns:wp14="http://schemas.microsoft.com/office/word/2010/wordprocessingDrawing" xmlns:wp="http://schemas.openxmlformats.org/drawingml/2006/wordprocessingDrawing" xmlns:w10="urn:schemas-microsoft-com:office:word" xmlns:w="http://schemas.openxmlformats.org/wordprocessingml/2006/main" xmlns:w14="http://schemas.microsoft.com/office/word/2010/wordml" xmlns:w15="http://schemas.microsoft.com/office/word/2012/wordml" xmlns:wpg="http://schemas.microsoft.com/office/word/2010/wordprocessingGroup" xmlns:wpi="http://schemas.microsoft.com/office/word/2010/wordprocessingInk" xmlns:wne="http://schemas.microsoft.com/office/word/2006/wordml" xmlns:wps="http://schemas.microsoft.com/office/word/2010/wordprocessingShape" mc:Ignorable="w14 w15 wp14">
   <w15:commentEx w15:paraId="4DDCFD37" w15:done="0"/>
   <w15:commentEx w15:paraId="72889785" w15:done="0"/>
-  <w15:commentEx w15:paraId="43DE5B52" w15:done="0"/>
 </w15:commentsEx>
 </file>
 
@@ -3438,11 +3617,11 @@
           <c:showBubbleSize val="0"/>
         </c:dLbls>
         <c:gapWidth val="150"/>
-        <c:axId val="-229399088"/>
-        <c:axId val="-229234480"/>
+        <c:axId val="-331380368"/>
+        <c:axId val="-210160672"/>
       </c:barChart>
       <c:catAx>
-        <c:axId val="-229399088"/>
+        <c:axId val="-331380368"/>
         <c:scaling>
           <c:orientation val="minMax"/>
         </c:scaling>
@@ -3477,7 +3656,7 @@
             <a:endParaRPr lang="en-US"/>
           </a:p>
         </c:txPr>
-        <c:crossAx val="-229234480"/>
+        <c:crossAx val="-210160672"/>
         <c:crosses val="autoZero"/>
         <c:auto val="1"/>
         <c:lblAlgn val="ctr"/>
@@ -3487,7 +3666,7 @@
         <c:noMultiLvlLbl val="0"/>
       </c:catAx>
       <c:valAx>
-        <c:axId val="-229234480"/>
+        <c:axId val="-210160672"/>
         <c:scaling>
           <c:orientation val="minMax"/>
           <c:max val="200.0"/>
@@ -3524,7 +3703,7 @@
             <a:endParaRPr lang="en-US"/>
           </a:p>
         </c:txPr>
-        <c:crossAx val="-229399088"/>
+        <c:crossAx val="-331380368"/>
         <c:crosses val="autoZero"/>
         <c:crossBetween val="between"/>
         <c:majorUnit val="50.0"/>
@@ -3950,11 +4129,11 @@
           <c:showBubbleSize val="0"/>
         </c:dLbls>
         <c:gapWidth val="150"/>
-        <c:axId val="-251518384"/>
-        <c:axId val="-310444240"/>
+        <c:axId val="-294846352"/>
+        <c:axId val="-232988544"/>
       </c:barChart>
       <c:catAx>
-        <c:axId val="-251518384"/>
+        <c:axId val="-294846352"/>
         <c:scaling>
           <c:orientation val="minMax"/>
         </c:scaling>
@@ -3989,7 +4168,7 @@
             <a:endParaRPr lang="en-US"/>
           </a:p>
         </c:txPr>
-        <c:crossAx val="-310444240"/>
+        <c:crossAx val="-232988544"/>
         <c:crosses val="autoZero"/>
         <c:auto val="1"/>
         <c:lblAlgn val="ctr"/>
@@ -3999,7 +4178,7 @@
         <c:noMultiLvlLbl val="0"/>
       </c:catAx>
       <c:valAx>
-        <c:axId val="-310444240"/>
+        <c:axId val="-232988544"/>
         <c:scaling>
           <c:orientation val="minMax"/>
           <c:max val="125.0"/>
@@ -4036,7 +4215,7 @@
             <a:endParaRPr lang="en-US"/>
           </a:p>
         </c:txPr>
-        <c:crossAx val="-251518384"/>
+        <c:crossAx val="-294846352"/>
         <c:crosses val="autoZero"/>
         <c:crossBetween val="between"/>
         <c:majorUnit val="25.0"/>
@@ -4509,11 +4688,11 @@
           <c:showBubbleSize val="0"/>
         </c:dLbls>
         <c:gapWidth val="150"/>
-        <c:axId val="-231657392"/>
-        <c:axId val="-217260192"/>
+        <c:axId val="-243382128"/>
+        <c:axId val="-210754464"/>
       </c:barChart>
       <c:catAx>
-        <c:axId val="-231657392"/>
+        <c:axId val="-243382128"/>
         <c:scaling>
           <c:orientation val="minMax"/>
         </c:scaling>
@@ -4548,7 +4727,7 @@
             <a:endParaRPr lang="en-US"/>
           </a:p>
         </c:txPr>
-        <c:crossAx val="-217260192"/>
+        <c:crossAx val="-210754464"/>
         <c:crosses val="autoZero"/>
         <c:auto val="1"/>
         <c:lblAlgn val="ctr"/>
@@ -4558,7 +4737,7 @@
         <c:noMultiLvlLbl val="0"/>
       </c:catAx>
       <c:valAx>
-        <c:axId val="-217260192"/>
+        <c:axId val="-210754464"/>
         <c:scaling>
           <c:orientation val="minMax"/>
           <c:max val="40.0"/>
@@ -4595,7 +4774,7 @@
             <a:endParaRPr lang="en-US"/>
           </a:p>
         </c:txPr>
-        <c:crossAx val="-231657392"/>
+        <c:crossAx val="-243382128"/>
         <c:crosses val="autoZero"/>
         <c:crossBetween val="between"/>
         <c:majorUnit val="5.0"/>
@@ -5060,11 +5239,11 @@
           <c:showBubbleSize val="0"/>
         </c:dLbls>
         <c:gapWidth val="150"/>
-        <c:axId val="-348173248"/>
-        <c:axId val="-348266688"/>
+        <c:axId val="-217231232"/>
+        <c:axId val="-198918112"/>
       </c:barChart>
       <c:catAx>
-        <c:axId val="-348173248"/>
+        <c:axId val="-217231232"/>
         <c:scaling>
           <c:orientation val="minMax"/>
         </c:scaling>
@@ -5099,7 +5278,7 @@
             <a:endParaRPr lang="en-US"/>
           </a:p>
         </c:txPr>
-        <c:crossAx val="-348266688"/>
+        <c:crossAx val="-198918112"/>
         <c:crosses val="autoZero"/>
         <c:auto val="1"/>
         <c:lblAlgn val="ctr"/>
@@ -5109,7 +5288,7 @@
         <c:noMultiLvlLbl val="0"/>
       </c:catAx>
       <c:valAx>
-        <c:axId val="-348266688"/>
+        <c:axId val="-198918112"/>
         <c:scaling>
           <c:orientation val="minMax"/>
           <c:max val="60.0"/>
@@ -5145,7 +5324,7 @@
             <a:endParaRPr lang="en-US"/>
           </a:p>
         </c:txPr>
-        <c:crossAx val="-348173248"/>
+        <c:crossAx val="-217231232"/>
         <c:crosses val="autoZero"/>
         <c:crossBetween val="between"/>
         <c:majorUnit val="10.0"/>
@@ -5463,11 +5642,11 @@
         </c:dLbls>
         <c:gapWidth val="150"/>
         <c:overlap val="-59"/>
-        <c:axId val="-348470288"/>
-        <c:axId val="-329821280"/>
+        <c:axId val="-198708672"/>
+        <c:axId val="-211986720"/>
       </c:barChart>
       <c:catAx>
-        <c:axId val="-348470288"/>
+        <c:axId val="-198708672"/>
         <c:scaling>
           <c:orientation val="minMax"/>
         </c:scaling>
@@ -5502,7 +5681,7 @@
             <a:endParaRPr lang="en-US"/>
           </a:p>
         </c:txPr>
-        <c:crossAx val="-329821280"/>
+        <c:crossAx val="-211986720"/>
         <c:crosses val="autoZero"/>
         <c:auto val="1"/>
         <c:lblAlgn val="ctr"/>
@@ -5512,7 +5691,7 @@
         <c:noMultiLvlLbl val="0"/>
       </c:catAx>
       <c:valAx>
-        <c:axId val="-329821280"/>
+        <c:axId val="-211986720"/>
         <c:scaling>
           <c:orientation val="minMax"/>
           <c:max val="5000.0"/>
@@ -5549,7 +5728,7 @@
             <a:endParaRPr lang="en-US"/>
           </a:p>
         </c:txPr>
-        <c:crossAx val="-348470288"/>
+        <c:crossAx val="-198708672"/>
         <c:crosses val="autoZero"/>
         <c:crossBetween val="between"/>
         <c:majorUnit val="1000.0"/>
@@ -5865,7 +6044,7 @@
 </file>
 
 <file path=customXml/itemProps1.xml><?xml version="1.0" encoding="utf-8"?>
-<ds:datastoreItem xmlns:ds="http://schemas.openxmlformats.org/officeDocument/2006/customXml" ds:itemID="{547C2BE0-C26E-D84B-B1E8-AB44E5F6BA86}">
+<ds:datastoreItem xmlns:ds="http://schemas.openxmlformats.org/officeDocument/2006/customXml" ds:itemID="{C3027394-63AE-5741-901E-F1F8A9C74873}">
   <ds:schemaRefs>
     <ds:schemaRef ds:uri="http://schemas.openxmlformats.org/officeDocument/2006/bibliography"/>
   </ds:schemaRefs>

</xml_diff>

<commit_message>
Added to response regarding human serum concentrations
</commit_message>
<xml_diff>
--- a/manuscript/Obesity-Glucocorticoids/Endocrinology Reviewer Comments.docx
+++ b/manuscript/Obesity-Glucocorticoids/Endocrinology Reviewer Comments.docx
@@ -1217,31 +1217,25 @@
           <w:szCs w:val="19"/>
           <w:shd w:val="clear" w:color="auto" w:fill="FFFFFF"/>
         </w:rPr>
-        <w:t xml:space="preserve">Reviewer 2: Authors assessed some metabolic effects of increased glucocorticoid in combination with obesity induced by hyper-caloric feeding (in mice). Authors speculate that this combination of events is present in "many individuals". </w:t>
-      </w:r>
-      <w:proofErr w:type="gramStart"/>
-      <w:r>
-        <w:rPr>
-          <w:rFonts w:ascii="Arial" w:eastAsia="Times New Roman" w:hAnsi="Arial" w:cs="Arial"/>
-          <w:b/>
+        <w:t>Reviewer 2: Authors assessed some metabolic effects of increased glucocorticoid in combination with obesity induced by hyper-caloric feeding (in mice). Authors speculate that this combination of events is present in "many individuals". Therefore they propose that pre-clinical studies on this topic are needed. The results are very descriptive, in line with expectation, and no mechanism of action has been identified. Thus, this study is very descriptive and its results expected.</w:t>
+      </w:r>
+      <w:r>
+        <w:rPr>
+          <w:rFonts w:ascii="Arial" w:eastAsia="Times New Roman" w:hAnsi="Arial" w:cs="Arial"/>
           <w:color w:val="222222"/>
           <w:sz w:val="19"/>
           <w:szCs w:val="19"/>
-          <w:shd w:val="clear" w:color="auto" w:fill="FFFFFF"/>
-        </w:rPr>
-        <w:t>Therefore</w:t>
-      </w:r>
-      <w:proofErr w:type="gramEnd"/>
-      <w:r>
-        <w:rPr>
-          <w:rFonts w:ascii="Arial" w:eastAsia="Times New Roman" w:hAnsi="Arial" w:cs="Arial"/>
-          <w:b/>
+        </w:rPr>
+        <w:br/>
+      </w:r>
+      <w:r>
+        <w:rPr>
+          <w:rFonts w:ascii="Arial" w:eastAsia="Times New Roman" w:hAnsi="Arial" w:cs="Arial"/>
           <w:color w:val="222222"/>
           <w:sz w:val="19"/>
           <w:szCs w:val="19"/>
-          <w:shd w:val="clear" w:color="auto" w:fill="FFFFFF"/>
-        </w:rPr>
-        <w:t xml:space="preserve"> they propose that pre-clinical studies on this topic are needed. The results are very descriptive, in line with expectation, and no mechanism of action has been identified. Thus, this study is very descriptive and its results expected.</w:t>
+        </w:rPr>
+        <w:br/>
       </w:r>
       <w:r>
         <w:rPr>
@@ -1249,6 +1243,16 @@
           <w:color w:val="222222"/>
           <w:sz w:val="19"/>
           <w:szCs w:val="19"/>
+          <w:shd w:val="clear" w:color="auto" w:fill="FFFFFF"/>
+        </w:rPr>
+        <w:t>Main criticisms:</w:t>
+      </w:r>
+      <w:r>
+        <w:rPr>
+          <w:rFonts w:ascii="Arial" w:eastAsia="Times New Roman" w:hAnsi="Arial" w:cs="Arial"/>
+          <w:color w:val="222222"/>
+          <w:sz w:val="19"/>
+          <w:szCs w:val="19"/>
         </w:rPr>
         <w:br/>
       </w:r>
@@ -1258,65 +1262,9 @@
           <w:color w:val="222222"/>
           <w:sz w:val="19"/>
           <w:szCs w:val="19"/>
-        </w:rPr>
-        <w:br/>
-      </w:r>
-      <w:r>
-        <w:rPr>
-          <w:rFonts w:ascii="Arial" w:eastAsia="Times New Roman" w:hAnsi="Arial" w:cs="Arial"/>
-          <w:color w:val="222222"/>
-          <w:sz w:val="19"/>
-          <w:szCs w:val="19"/>
-          <w:shd w:val="clear" w:color="auto" w:fill="FFFFFF"/>
-        </w:rPr>
-        <w:t>Main criticisms:</w:t>
-      </w:r>
-      <w:r>
-        <w:rPr>
-          <w:rFonts w:ascii="Arial" w:eastAsia="Times New Roman" w:hAnsi="Arial" w:cs="Arial"/>
-          <w:color w:val="222222"/>
-          <w:sz w:val="19"/>
-          <w:szCs w:val="19"/>
-        </w:rPr>
-        <w:br/>
-      </w:r>
-      <w:r>
-        <w:rPr>
-          <w:rFonts w:ascii="Arial" w:eastAsia="Times New Roman" w:hAnsi="Arial" w:cs="Arial"/>
-          <w:color w:val="222222"/>
-          <w:sz w:val="19"/>
-          <w:szCs w:val="19"/>
-          <w:shd w:val="clear" w:color="auto" w:fill="FFFFFF"/>
-        </w:rPr>
-        <w:t xml:space="preserve">1) If authors wanted to mimic the clinical glucocorticoid treatment in mice, then was the increase in circulating glucocorticoid content experimentally-induced in mice comparable to the level seen in humans undergoing glucocorticoid </w:t>
-      </w:r>
-      <w:commentRangeStart w:id="1"/>
-      <w:r>
-        <w:rPr>
-          <w:rFonts w:ascii="Arial" w:eastAsia="Times New Roman" w:hAnsi="Arial" w:cs="Arial"/>
-          <w:color w:val="222222"/>
-          <w:sz w:val="19"/>
-          <w:szCs w:val="19"/>
-          <w:shd w:val="clear" w:color="auto" w:fill="FFFFFF"/>
-        </w:rPr>
-        <w:t>therapy</w:t>
-      </w:r>
-      <w:commentRangeEnd w:id="1"/>
-      <w:r>
-        <w:rPr>
-          <w:rStyle w:val="CommentReference"/>
-        </w:rPr>
-        <w:commentReference w:id="1"/>
-      </w:r>
-      <w:r>
-        <w:rPr>
-          <w:rFonts w:ascii="Arial" w:eastAsia="Times New Roman" w:hAnsi="Arial" w:cs="Arial"/>
-          <w:color w:val="222222"/>
-          <w:sz w:val="19"/>
-          <w:szCs w:val="19"/>
-          <w:shd w:val="clear" w:color="auto" w:fill="FFFFFF"/>
-        </w:rPr>
-        <w:t>?</w:t>
+          <w:shd w:val="clear" w:color="auto" w:fill="FFFFFF"/>
+        </w:rPr>
+        <w:t>1) If authors wanted to mimic the clinical glucocorticoid treatment in mice, then was the increase in circulating glucocorticoid content experimentally-induced in mice comparable to the level seen in humans undergoing glucocorticoid therapy?</w:t>
       </w:r>
     </w:p>
     <w:p>
@@ -1489,7 +1437,120 @@
           <w:szCs w:val="19"/>
           <w:shd w:val="clear" w:color="auto" w:fill="FFFFFF"/>
         </w:rPr>
-        <w:t>Please see below for references.</w:t>
+        <w:t>As mentioned above, the obese</w:t>
+      </w:r>
+      <w:r>
+        <w:rPr>
+          <w:rFonts w:ascii="Arial" w:eastAsia="Times New Roman" w:hAnsi="Arial" w:cs="Arial"/>
+          <w:color w:val="FF0000"/>
+          <w:sz w:val="19"/>
+          <w:szCs w:val="19"/>
+          <w:shd w:val="clear" w:color="auto" w:fill="FFFFFF"/>
+        </w:rPr>
+        <w:t xml:space="preserve"> mice had higher intake </w:t>
+      </w:r>
+      <w:r>
+        <w:rPr>
+          <w:rFonts w:ascii="Arial" w:eastAsia="Times New Roman" w:hAnsi="Arial" w:cs="Arial"/>
+          <w:color w:val="FF0000"/>
+          <w:sz w:val="19"/>
+          <w:szCs w:val="19"/>
+          <w:shd w:val="clear" w:color="auto" w:fill="FFFFFF"/>
+        </w:rPr>
+        <w:t>of dexamethasone</w:t>
+      </w:r>
+      <w:r>
+        <w:rPr>
+          <w:rFonts w:ascii="Arial" w:eastAsia="Times New Roman" w:hAnsi="Arial" w:cs="Arial"/>
+          <w:color w:val="FF0000"/>
+          <w:sz w:val="19"/>
+          <w:szCs w:val="19"/>
+          <w:shd w:val="clear" w:color="auto" w:fill="FFFFFF"/>
+        </w:rPr>
+        <w:t xml:space="preserve"> and that was matched with elevated serum concentrations; however, these values were within range of serum cortisol concentrations observed in Cushing’s </w:t>
+      </w:r>
+      <w:r>
+        <w:rPr>
+          <w:rFonts w:ascii="Arial" w:eastAsia="Times New Roman" w:hAnsi="Arial" w:cs="Arial"/>
+          <w:color w:val="FF0000"/>
+          <w:sz w:val="19"/>
+          <w:szCs w:val="19"/>
+          <w:shd w:val="clear" w:color="auto" w:fill="FFFFFF"/>
+        </w:rPr>
+        <w:t xml:space="preserve">syndrome </w:t>
+      </w:r>
+      <w:bookmarkStart w:id="1" w:name="_GoBack"/>
+      <w:bookmarkEnd w:id="1"/>
+      <w:r>
+        <w:rPr>
+          <w:rFonts w:ascii="Arial" w:eastAsia="Times New Roman" w:hAnsi="Arial" w:cs="Arial"/>
+          <w:color w:val="FF0000"/>
+          <w:sz w:val="19"/>
+          <w:szCs w:val="19"/>
+          <w:shd w:val="clear" w:color="auto" w:fill="FFFFFF"/>
+        </w:rPr>
+        <w:t xml:space="preserve">patients </w:t>
+      </w:r>
+      <w:r>
+        <w:rPr>
+          <w:rFonts w:ascii="Arial" w:eastAsia="Times New Roman" w:hAnsi="Arial" w:cs="Arial"/>
+          <w:color w:val="FF0000"/>
+          <w:sz w:val="19"/>
+          <w:szCs w:val="19"/>
+          <w:shd w:val="clear" w:color="auto" w:fill="FFFFFF"/>
+        </w:rPr>
+        <w:fldChar w:fldCharType="begin" w:fldLock="1"/>
+      </w:r>
+      <w:r>
+        <w:rPr>
+          <w:rFonts w:ascii="Arial" w:eastAsia="Times New Roman" w:hAnsi="Arial" w:cs="Arial"/>
+          <w:color w:val="FF0000"/>
+          <w:sz w:val="19"/>
+          <w:szCs w:val="19"/>
+          <w:shd w:val="clear" w:color="auto" w:fill="FFFFFF"/>
+        </w:rPr>
+        <w:instrText>ADDIN CSL_CITATION { "citationItems" : [ { "id" : "ITEM-1", "itemData" : { "DOI" : "10.1210/jc.2005-2143", "ISSN" : "0021972X", "PMID" : "16670165", "abstract" : "CONTEXT: The low-dose dexamethasone suppression test (LDDST) is widely used in confirming a diagnosis of Cushing's syndrome. CRH administration at the end of an LDDST has been reported to improve the diagnostic accuracy of this test. OBJECTIVE: Our objective was to assess whether CRH administration after a standard LDDST (LDDST-CRH test) improves diagnostic accuracy in Cushing's syndrome. DESIGN, SETTING, AND PARTICIPANTS: Thirty-six individuals with a clinical suspicion of Cushing's syndrome each completed a standard LDDST and an LDDST-CRH test at Hammersmith Hospitals NHS Trust, London. The LDDST involved administration of 0.5 mg oral dexamethasone given 6-hourly for 48 h. Serum cortisol was measured 6 h after the last dose of dexamethasone, with a value of 50 nmol/liter or below excluding Cushing's syndrome. Immediately after this, the LDDST-CRH test commenced with administration of a ninth dose of 0.5 mg dexamethasone. Exactly 2 h later, 100 mug human-sequence CRH was administered. Serum cortisol was measured 15 min after the CRH injection, with a value of less than 38 nmol/liter also excluding Cushing's syndrome. MAIN OUTCOME MEASURE: Diagnosis or exclusion of Cushing's syndrome was the main outcome measure. RESULTS: Twelve subjects were diagnosed with Cushing's syndrome (eight Cushing's disease and four primary adrenal). The sensitivity of the LDDST in diagnosing Cushing's syndrome was 100%, with a specificity of 88%. In contrast, although the sensitivity of the LDDST-CRH test was also 100%, specificity was reduced at 67%. These results give a positive predictive value of 80% for the LDDST and 60% for the LDDST-CRH test. CONCLUSION: This small study suggests that the addition of CRH to the LDDST does not improve the diagnostic accuracy of the standard LDDST in Cushing's syndrome.", "author" : [ { "dropping-particle" : "", "family" : "Martin", "given" : "N. M.", "non-dropping-particle" : "", "parse-names" : false, "suffix" : "" }, { "dropping-particle" : "", "family" : "Dhillo", "given" : "W. S.", "non-dropping-particle" : "", "parse-names" : false, "suffix" : "" }, { "dropping-particle" : "", "family" : "Banerjee", "given" : "A.", "non-dropping-particle" : "", "parse-names" : false, "suffix" : "" }, { "dropping-particle" : "", "family" : "Abdulali", "given" : "A.", "non-dropping-particle" : "", "parse-names" : false, "suffix" : "" }, { "dropping-particle" : "", "family" : "Jayasena", "given" : "C. N.", "non-dropping-particle" : "", "parse-names" : false, "suffix" : "" }, { "dropping-particle" : "", "family" : "Donaldson", "given" : "M.", "non-dropping-particle" : "", "parse-names" : false, "suffix" : "" }, { "dropping-particle" : "", "family" : "Todd", "given" : "J. F.", "non-dropping-particle" : "", "parse-names" : false, "suffix" : "" }, { "dropping-particle" : "", "family" : "Meeran", "given" : "K.", "non-dropping-particle" : "", "parse-names" : false, "suffix" : "" } ], "container-title" : "Journal of Clinical Endocrinology and Metabolism", "id" : "ITEM-1", "issue" : "7", "issued" : { "date-parts" : [ [ "2006" ] ] }, "page" : "2582-2586", "title" : "Comparison of the dexamethasone-suppressed corticotropin-releasing hormone test and low-dose dexamethasone suppression test in the diagnosis of cushing's syndrome", "type" : "article-journal", "volume" : "91" }, "uris" : [ "http://www.mendeley.com/documents/?uuid=48681bc9-4d35-4893-9b02-3f3c0aac7b04" ] }, { "id" : "ITEM-2", "itemData" : { "DOI" : "10.1210/jcem.83.4.4733", "ISSN" : "0021-972X", "PMID" : "9543134", "author" : [ { "dropping-particle" : "", "family" : "Papanicolaou", "given" : "Dimitris A", "non-dropping-particle" : "", "parse-names" : false, "suffix" : "" }, { "dropping-particle" : "", "family" : "Yanovski", "given" : "Jack A", "non-dropping-particle" : "", "parse-names" : false, "suffix" : "" }, { "dropping-particle" : "", "family" : "Cutler", "given" : "Gordon B", "non-dropping-particle" : "", "parse-names" : false, "suffix" : "" }, { "dropping-particle" : "", "family" : "Chrousos", "given" : "George P", "non-dropping-particle" : "", "parse-names" : false, "suffix" : "" }, { "dropping-particle" : "", "family" : "Nieman", "given" : "Lynnette K", "non-dropping-particle" : "", "parse-names" : false, "suffix" : "" } ], "container-title" : "Endocrinology And Metabolism", "id" : "ITEM-2", "issue" : "4", "issued" : { "date-parts" : [ [ "2009" ] ] }, "page" : "1163-1167", "title" : "Distinguishes Cushing \u2019 s Syndrome from Pseudo-Cushing", "type" : "article-journal", "volume" : "83" }, "uris" : [ "http://www.mendeley.com/documents/?uuid=9e444657-02d1-4ec2-be7d-239a6e5dc9f4" ] } ], "mendeley" : { "formattedCitation" : "(4,5)", "plainTextFormattedCitation" : "(4,5)", "previouslyFormattedCitation" : "(4,5)" }, "properties" : {  }, "schema" : "https://github.com/citation-style-language/schema/raw/master/csl-citation.json" }</w:instrText>
+      </w:r>
+      <w:r>
+        <w:rPr>
+          <w:rFonts w:ascii="Arial" w:eastAsia="Times New Roman" w:hAnsi="Arial" w:cs="Arial"/>
+          <w:color w:val="FF0000"/>
+          <w:sz w:val="19"/>
+          <w:szCs w:val="19"/>
+          <w:shd w:val="clear" w:color="auto" w:fill="FFFFFF"/>
+        </w:rPr>
+        <w:fldChar w:fldCharType="separate"/>
+      </w:r>
+      <w:r>
+        <w:rPr>
+          <w:rFonts w:ascii="Arial" w:eastAsia="Times New Roman" w:hAnsi="Arial" w:cs="Arial"/>
+          <w:noProof/>
+          <w:color w:val="FF0000"/>
+          <w:sz w:val="19"/>
+          <w:szCs w:val="19"/>
+          <w:shd w:val="clear" w:color="auto" w:fill="FFFFFF"/>
+        </w:rPr>
+        <w:t>(4,5)</w:t>
+      </w:r>
+      <w:r>
+        <w:rPr>
+          <w:rFonts w:ascii="Arial" w:eastAsia="Times New Roman" w:hAnsi="Arial" w:cs="Arial"/>
+          <w:color w:val="FF0000"/>
+          <w:sz w:val="19"/>
+          <w:szCs w:val="19"/>
+          <w:shd w:val="clear" w:color="auto" w:fill="FFFFFF"/>
+        </w:rPr>
+        <w:fldChar w:fldCharType="end"/>
+      </w:r>
+      <w:r>
+        <w:rPr>
+          <w:rFonts w:ascii="Arial" w:eastAsia="Times New Roman" w:hAnsi="Arial" w:cs="Arial"/>
+          <w:color w:val="FF0000"/>
+          <w:sz w:val="19"/>
+          <w:szCs w:val="19"/>
+          <w:shd w:val="clear" w:color="auto" w:fill="FFFFFF"/>
+        </w:rPr>
+        <w:t xml:space="preserve">, even when accounting for the increased potency of dexamethasone in comparison to cortisol. </w:t>
       </w:r>
     </w:p>
     <w:p>
@@ -1673,7 +1734,7 @@
         <w:adjustRightInd w:val="0"/>
         <w:ind w:left="640" w:hanging="640"/>
         <w:rPr>
-          <w:rFonts w:ascii="Arial" w:hAnsi="Arial" w:cs="Arial"/>
+          <w:rFonts w:ascii="Arial" w:eastAsia="Times New Roman" w:hAnsi="Arial" w:cs="Arial"/>
           <w:noProof/>
           <w:sz w:val="20"/>
         </w:rPr>
@@ -1740,6 +1801,138 @@
         <w:ind w:left="640" w:hanging="640"/>
         <w:rPr>
           <w:rFonts w:ascii="Arial" w:eastAsia="Times New Roman" w:hAnsi="Arial" w:cs="Arial"/>
+          <w:noProof/>
+          <w:sz w:val="20"/>
+        </w:rPr>
+      </w:pPr>
+      <w:r>
+        <w:rPr>
+          <w:rFonts w:ascii="Arial" w:eastAsia="Times New Roman" w:hAnsi="Arial" w:cs="Arial"/>
+          <w:noProof/>
+          <w:sz w:val="20"/>
+        </w:rPr>
+        <w:t xml:space="preserve">4. </w:t>
+      </w:r>
+      <w:r>
+        <w:rPr>
+          <w:rFonts w:ascii="Arial" w:eastAsia="Times New Roman" w:hAnsi="Arial" w:cs="Arial"/>
+          <w:noProof/>
+          <w:sz w:val="20"/>
+        </w:rPr>
+        <w:tab/>
+      </w:r>
+      <w:r>
+        <w:rPr>
+          <w:rFonts w:ascii="Arial" w:eastAsia="Times New Roman" w:hAnsi="Arial" w:cs="Arial"/>
+          <w:b/>
+          <w:bCs/>
+          <w:noProof/>
+          <w:sz w:val="20"/>
+        </w:rPr>
+        <w:t>Martin NM, Dhillo WS, Banerjee A, Abdulali A, Jayasena CN, Donaldson M, Todd JF, Meeran K.</w:t>
+      </w:r>
+      <w:r>
+        <w:rPr>
+          <w:rFonts w:ascii="Arial" w:eastAsia="Times New Roman" w:hAnsi="Arial" w:cs="Arial"/>
+          <w:noProof/>
+          <w:sz w:val="20"/>
+        </w:rPr>
+        <w:t xml:space="preserve"> Comparison of the dexamethasone-suppressed corticotropin-releasing hormone test and low-dose dexamethasone suppression test in the diagnosis of cushing’s syndrome. </w:t>
+      </w:r>
+      <w:r>
+        <w:rPr>
+          <w:rFonts w:ascii="Arial" w:eastAsia="Times New Roman" w:hAnsi="Arial" w:cs="Arial"/>
+          <w:i/>
+          <w:iCs/>
+          <w:noProof/>
+          <w:sz w:val="20"/>
+        </w:rPr>
+        <w:t>J. Clin. Endocrinol. Metab.</w:t>
+      </w:r>
+      <w:r>
+        <w:rPr>
+          <w:rFonts w:ascii="Arial" w:eastAsia="Times New Roman" w:hAnsi="Arial" w:cs="Arial"/>
+          <w:noProof/>
+          <w:sz w:val="20"/>
+        </w:rPr>
+        <w:t xml:space="preserve"> 2006;91(7):2582–2586.</w:t>
+      </w:r>
+    </w:p>
+    <w:p>
+      <w:pPr>
+        <w:widowControl w:val="0"/>
+        <w:autoSpaceDE w:val="0"/>
+        <w:autoSpaceDN w:val="0"/>
+        <w:adjustRightInd w:val="0"/>
+        <w:ind w:left="640" w:hanging="640"/>
+        <w:rPr>
+          <w:rFonts w:ascii="Arial" w:hAnsi="Arial" w:cs="Arial"/>
+          <w:noProof/>
+          <w:sz w:val="20"/>
+        </w:rPr>
+      </w:pPr>
+      <w:r>
+        <w:rPr>
+          <w:rFonts w:ascii="Arial" w:eastAsia="Times New Roman" w:hAnsi="Arial" w:cs="Arial"/>
+          <w:noProof/>
+          <w:sz w:val="20"/>
+        </w:rPr>
+        <w:t xml:space="preserve">5. </w:t>
+      </w:r>
+      <w:r>
+        <w:rPr>
+          <w:rFonts w:ascii="Arial" w:eastAsia="Times New Roman" w:hAnsi="Arial" w:cs="Arial"/>
+          <w:noProof/>
+          <w:sz w:val="20"/>
+        </w:rPr>
+        <w:tab/>
+      </w:r>
+      <w:r>
+        <w:rPr>
+          <w:rFonts w:ascii="Arial" w:eastAsia="Times New Roman" w:hAnsi="Arial" w:cs="Arial"/>
+          <w:b/>
+          <w:bCs/>
+          <w:noProof/>
+          <w:sz w:val="20"/>
+        </w:rPr>
+        <w:t>Papanicolaou DA, Yanovski JA, Cutler GB, Chrousos GP, Nieman LK.</w:t>
+      </w:r>
+      <w:r>
+        <w:rPr>
+          <w:rFonts w:ascii="Arial" w:eastAsia="Times New Roman" w:hAnsi="Arial" w:cs="Arial"/>
+          <w:noProof/>
+          <w:sz w:val="20"/>
+        </w:rPr>
+        <w:t xml:space="preserve"> Distinguishes Cushing ’ s Syndrome from Pseudo-Cushing. </w:t>
+      </w:r>
+      <w:r>
+        <w:rPr>
+          <w:rFonts w:ascii="Arial" w:eastAsia="Times New Roman" w:hAnsi="Arial" w:cs="Arial"/>
+          <w:i/>
+          <w:iCs/>
+          <w:noProof/>
+          <w:sz w:val="20"/>
+        </w:rPr>
+        <w:t>Endocrinol. Metab.</w:t>
+      </w:r>
+      <w:r>
+        <w:rPr>
+          <w:rFonts w:ascii="Arial" w:eastAsia="Times New Roman" w:hAnsi="Arial" w:cs="Arial"/>
+          <w:noProof/>
+          <w:sz w:val="20"/>
+        </w:rPr>
+        <w:t xml:space="preserve"> 2009;83(4):1163–1167.</w:t>
+      </w:r>
+    </w:p>
+    <w:p>
+      <w:pPr>
+        <w:widowControl w:val="0"/>
+        <w:autoSpaceDE w:val="0"/>
+        <w:autoSpaceDN w:val="0"/>
+        <w:adjustRightInd w:val="0"/>
+        <w:ind w:left="640" w:hanging="640"/>
+        <w:rPr>
+          <w:rFonts w:ascii="Arial" w:eastAsia="Times New Roman" w:hAnsi="Arial" w:cs="Arial"/>
           <w:color w:val="FF0000"/>
           <w:sz w:val="19"/>
           <w:szCs w:val="19"/>
@@ -1879,29 +2072,7 @@
           <w:szCs w:val="19"/>
           <w:shd w:val="clear" w:color="auto" w:fill="FFFFFF"/>
         </w:rPr>
-        <w:t xml:space="preserve">3) Fig. 1A: In relative terms, insulin-induced changes in </w:t>
-      </w:r>
-      <w:proofErr w:type="spellStart"/>
-      <w:r>
-        <w:rPr>
-          <w:rFonts w:ascii="Arial" w:eastAsia="Times New Roman" w:hAnsi="Arial" w:cs="Arial"/>
-          <w:color w:val="222222"/>
-          <w:sz w:val="19"/>
-          <w:szCs w:val="19"/>
-          <w:shd w:val="clear" w:color="auto" w:fill="FFFFFF"/>
-        </w:rPr>
-        <w:t>glycemia</w:t>
-      </w:r>
-      <w:proofErr w:type="spellEnd"/>
-      <w:r>
-        <w:rPr>
-          <w:rFonts w:ascii="Arial" w:eastAsia="Times New Roman" w:hAnsi="Arial" w:cs="Arial"/>
-          <w:color w:val="222222"/>
-          <w:sz w:val="19"/>
-          <w:szCs w:val="19"/>
-          <w:shd w:val="clear" w:color="auto" w:fill="FFFFFF"/>
-        </w:rPr>
-        <w:t xml:space="preserve"> are similar between the 4 groups. Please, show data as percentage change over basal.</w:t>
+        <w:t>3) Fig. 1A: In relative terms, insulin-induced changes in glycemia are similar between the 4 groups. Please, show data as percentage change over basal.</w:t>
       </w:r>
     </w:p>
     <w:p>
@@ -1963,19 +2134,7 @@
           <w:szCs w:val="19"/>
           <w:shd w:val="clear" w:color="auto" w:fill="FFFFFF"/>
         </w:rPr>
-        <w:t xml:space="preserve"> </w:t>
-      </w:r>
-      <w:bookmarkStart w:id="2" w:name="_GoBack"/>
-      <w:bookmarkEnd w:id="2"/>
-      <w:r>
-        <w:rPr>
-          <w:rFonts w:ascii="Arial" w:eastAsia="Times New Roman" w:hAnsi="Arial" w:cs="Arial"/>
-          <w:color w:val="FF0000"/>
-          <w:sz w:val="19"/>
-          <w:szCs w:val="19"/>
-          <w:shd w:val="clear" w:color="auto" w:fill="FFFFFF"/>
-        </w:rPr>
-        <w:t>(A)</w:t>
+        <w:t xml:space="preserve"> (A)</w:t>
       </w:r>
       <w:r>
         <w:rPr>
@@ -2705,29 +2864,12 @@
       </w:r>
     </w:p>
   </w:comment>
-  <w:comment w:id="1" w:author="Microsoft Office User" w:date="2018-03-18T21:11:00Z" w:initials="Office">
-    <w:p>
-      <w:pPr>
-        <w:pStyle w:val="CommentText"/>
-      </w:pPr>
-      <w:r>
-        <w:rPr>
-          <w:rStyle w:val="CommentReference"/>
-        </w:rPr>
-        <w:annotationRef/>
-      </w:r>
-      <w:r>
-        <w:t>Need to add serum data</w:t>
-      </w:r>
-    </w:p>
-  </w:comment>
 </w:comments>
 </file>
 
 <file path=word/commentsExtended.xml><?xml version="1.0" encoding="utf-8"?>
 <w15:commentsEx xmlns:wpc="http://schemas.microsoft.com/office/word/2010/wordprocessingCanvas" xmlns:mo="http://schemas.microsoft.com/office/mac/office/2008/main" xmlns:mc="http://schemas.openxmlformats.org/markup-compatibility/2006" xmlns:mv="urn:schemas-microsoft-com:mac:vml" xmlns:o="urn:schemas-microsoft-com:office:office" xmlns:r="http://schemas.openxmlformats.org/officeDocument/2006/relationships" xmlns:m="http://schemas.openxmlformats.org/officeDocument/2006/math" xmlns:v="urn:schemas-microsoft-com:vml" xmlns:wp14="http://schemas.microsoft.com/office/word/2010/wordprocessingDrawing" xmlns:wp="http://schemas.openxmlformats.org/drawingml/2006/wordprocessingDrawing" xmlns:w10="urn:schemas-microsoft-com:office:word" xmlns:w="http://schemas.openxmlformats.org/wordprocessingml/2006/main" xmlns:w14="http://schemas.microsoft.com/office/word/2010/wordml" xmlns:w15="http://schemas.microsoft.com/office/word/2012/wordml" xmlns:wpg="http://schemas.microsoft.com/office/word/2010/wordprocessingGroup" xmlns:wpi="http://schemas.microsoft.com/office/word/2010/wordprocessingInk" xmlns:wne="http://schemas.microsoft.com/office/word/2006/wordml" xmlns:wps="http://schemas.microsoft.com/office/word/2010/wordprocessingShape" mc:Ignorable="w14 w15 wp14">
   <w15:commentEx w15:paraId="4DDCFD37" w15:done="0"/>
-  <w15:commentEx w15:paraId="72889785" w15:done="0"/>
 </w15:commentsEx>
 </file>
 
@@ -3617,11 +3759,11 @@
           <c:showBubbleSize val="0"/>
         </c:dLbls>
         <c:gapWidth val="150"/>
-        <c:axId val="-331380368"/>
-        <c:axId val="-210160672"/>
+        <c:axId val="-210412864"/>
+        <c:axId val="-199756816"/>
       </c:barChart>
       <c:catAx>
-        <c:axId val="-331380368"/>
+        <c:axId val="-210412864"/>
         <c:scaling>
           <c:orientation val="minMax"/>
         </c:scaling>
@@ -3656,7 +3798,7 @@
             <a:endParaRPr lang="en-US"/>
           </a:p>
         </c:txPr>
-        <c:crossAx val="-210160672"/>
+        <c:crossAx val="-199756816"/>
         <c:crosses val="autoZero"/>
         <c:auto val="1"/>
         <c:lblAlgn val="ctr"/>
@@ -3666,7 +3808,7 @@
         <c:noMultiLvlLbl val="0"/>
       </c:catAx>
       <c:valAx>
-        <c:axId val="-210160672"/>
+        <c:axId val="-199756816"/>
         <c:scaling>
           <c:orientation val="minMax"/>
           <c:max val="200.0"/>
@@ -3703,7 +3845,7 @@
             <a:endParaRPr lang="en-US"/>
           </a:p>
         </c:txPr>
-        <c:crossAx val="-331380368"/>
+        <c:crossAx val="-210412864"/>
         <c:crosses val="autoZero"/>
         <c:crossBetween val="between"/>
         <c:majorUnit val="50.0"/>
@@ -4129,11 +4271,11 @@
           <c:showBubbleSize val="0"/>
         </c:dLbls>
         <c:gapWidth val="150"/>
-        <c:axId val="-294846352"/>
-        <c:axId val="-232988544"/>
+        <c:axId val="-200745936"/>
+        <c:axId val="-200756000"/>
       </c:barChart>
       <c:catAx>
-        <c:axId val="-294846352"/>
+        <c:axId val="-200745936"/>
         <c:scaling>
           <c:orientation val="minMax"/>
         </c:scaling>
@@ -4168,7 +4310,7 @@
             <a:endParaRPr lang="en-US"/>
           </a:p>
         </c:txPr>
-        <c:crossAx val="-232988544"/>
+        <c:crossAx val="-200756000"/>
         <c:crosses val="autoZero"/>
         <c:auto val="1"/>
         <c:lblAlgn val="ctr"/>
@@ -4178,7 +4320,7 @@
         <c:noMultiLvlLbl val="0"/>
       </c:catAx>
       <c:valAx>
-        <c:axId val="-232988544"/>
+        <c:axId val="-200756000"/>
         <c:scaling>
           <c:orientation val="minMax"/>
           <c:max val="125.0"/>
@@ -4215,7 +4357,7 @@
             <a:endParaRPr lang="en-US"/>
           </a:p>
         </c:txPr>
-        <c:crossAx val="-294846352"/>
+        <c:crossAx val="-200745936"/>
         <c:crosses val="autoZero"/>
         <c:crossBetween val="between"/>
         <c:majorUnit val="25.0"/>
@@ -4688,11 +4830,11 @@
           <c:showBubbleSize val="0"/>
         </c:dLbls>
         <c:gapWidth val="150"/>
-        <c:axId val="-243382128"/>
-        <c:axId val="-210754464"/>
+        <c:axId val="-209984832"/>
+        <c:axId val="-227965936"/>
       </c:barChart>
       <c:catAx>
-        <c:axId val="-243382128"/>
+        <c:axId val="-209984832"/>
         <c:scaling>
           <c:orientation val="minMax"/>
         </c:scaling>
@@ -4727,7 +4869,7 @@
             <a:endParaRPr lang="en-US"/>
           </a:p>
         </c:txPr>
-        <c:crossAx val="-210754464"/>
+        <c:crossAx val="-227965936"/>
         <c:crosses val="autoZero"/>
         <c:auto val="1"/>
         <c:lblAlgn val="ctr"/>
@@ -4737,7 +4879,7 @@
         <c:noMultiLvlLbl val="0"/>
       </c:catAx>
       <c:valAx>
-        <c:axId val="-210754464"/>
+        <c:axId val="-227965936"/>
         <c:scaling>
           <c:orientation val="minMax"/>
           <c:max val="40.0"/>
@@ -4774,7 +4916,7 @@
             <a:endParaRPr lang="en-US"/>
           </a:p>
         </c:txPr>
-        <c:crossAx val="-243382128"/>
+        <c:crossAx val="-209984832"/>
         <c:crosses val="autoZero"/>
         <c:crossBetween val="between"/>
         <c:majorUnit val="5.0"/>
@@ -5239,11 +5381,11 @@
           <c:showBubbleSize val="0"/>
         </c:dLbls>
         <c:gapWidth val="150"/>
-        <c:axId val="-217231232"/>
-        <c:axId val="-198918112"/>
+        <c:axId val="-200887600"/>
+        <c:axId val="-200894176"/>
       </c:barChart>
       <c:catAx>
-        <c:axId val="-217231232"/>
+        <c:axId val="-200887600"/>
         <c:scaling>
           <c:orientation val="minMax"/>
         </c:scaling>
@@ -5278,7 +5420,7 @@
             <a:endParaRPr lang="en-US"/>
           </a:p>
         </c:txPr>
-        <c:crossAx val="-198918112"/>
+        <c:crossAx val="-200894176"/>
         <c:crosses val="autoZero"/>
         <c:auto val="1"/>
         <c:lblAlgn val="ctr"/>
@@ -5288,7 +5430,7 @@
         <c:noMultiLvlLbl val="0"/>
       </c:catAx>
       <c:valAx>
-        <c:axId val="-198918112"/>
+        <c:axId val="-200894176"/>
         <c:scaling>
           <c:orientation val="minMax"/>
           <c:max val="60.0"/>
@@ -5324,7 +5466,7 @@
             <a:endParaRPr lang="en-US"/>
           </a:p>
         </c:txPr>
-        <c:crossAx val="-217231232"/>
+        <c:crossAx val="-200887600"/>
         <c:crosses val="autoZero"/>
         <c:crossBetween val="between"/>
         <c:majorUnit val="10.0"/>
@@ -5642,11 +5784,11 @@
         </c:dLbls>
         <c:gapWidth val="150"/>
         <c:overlap val="-59"/>
-        <c:axId val="-198708672"/>
-        <c:axId val="-211986720"/>
+        <c:axId val="-201032352"/>
+        <c:axId val="-201028016"/>
       </c:barChart>
       <c:catAx>
-        <c:axId val="-198708672"/>
+        <c:axId val="-201032352"/>
         <c:scaling>
           <c:orientation val="minMax"/>
         </c:scaling>
@@ -5681,7 +5823,7 @@
             <a:endParaRPr lang="en-US"/>
           </a:p>
         </c:txPr>
-        <c:crossAx val="-211986720"/>
+        <c:crossAx val="-201028016"/>
         <c:crosses val="autoZero"/>
         <c:auto val="1"/>
         <c:lblAlgn val="ctr"/>
@@ -5691,7 +5833,7 @@
         <c:noMultiLvlLbl val="0"/>
       </c:catAx>
       <c:valAx>
-        <c:axId val="-211986720"/>
+        <c:axId val="-201028016"/>
         <c:scaling>
           <c:orientation val="minMax"/>
           <c:max val="5000.0"/>
@@ -5728,7 +5870,7 @@
             <a:endParaRPr lang="en-US"/>
           </a:p>
         </c:txPr>
-        <c:crossAx val="-198708672"/>
+        <c:crossAx val="-201032352"/>
         <c:crosses val="autoZero"/>
         <c:crossBetween val="between"/>
         <c:majorUnit val="1000.0"/>
@@ -6044,7 +6186,7 @@
 </file>
 
 <file path=customXml/itemProps1.xml><?xml version="1.0" encoding="utf-8"?>
-<ds:datastoreItem xmlns:ds="http://schemas.openxmlformats.org/officeDocument/2006/customXml" ds:itemID="{C3027394-63AE-5741-901E-F1F8A9C74873}">
+<ds:datastoreItem xmlns:ds="http://schemas.openxmlformats.org/officeDocument/2006/customXml" ds:itemID="{B0ECED2A-EAF1-A949-BB57-609441D094C1}">
   <ds:schemaRefs>
     <ds:schemaRef ds:uri="http://schemas.openxmlformats.org/officeDocument/2006/bibliography"/>
   </ds:schemaRefs>

</xml_diff>

<commit_message>
Responded to novelty question
</commit_message>
<xml_diff>
--- a/manuscript/Obesity-Glucocorticoids/Endocrinology Reviewer Comments.docx
+++ b/manuscript/Obesity-Glucocorticoids/Endocrinology Reviewer Comments.docx
@@ -1479,8 +1479,6 @@
         </w:rPr>
         <w:t xml:space="preserve">syndrome </w:t>
       </w:r>
-      <w:bookmarkStart w:id="1" w:name="_GoBack"/>
-      <w:bookmarkEnd w:id="1"/>
       <w:r>
         <w:rPr>
           <w:rFonts w:ascii="Arial" w:eastAsia="Times New Roman" w:hAnsi="Arial" w:cs="Arial"/>
@@ -2041,6 +2039,168 @@
           <w:shd w:val="clear" w:color="auto" w:fill="FFFFFF"/>
         </w:rPr>
         <w:t>Response:</w:t>
+      </w:r>
+      <w:r>
+        <w:rPr>
+          <w:rFonts w:ascii="Arial" w:eastAsia="Times New Roman" w:hAnsi="Arial" w:cs="Arial"/>
+          <w:color w:val="FF0000"/>
+          <w:sz w:val="19"/>
+          <w:szCs w:val="19"/>
+          <w:shd w:val="clear" w:color="auto" w:fill="FFFFFF"/>
+        </w:rPr>
+        <w:t xml:space="preserve"> T</w:t>
+      </w:r>
+      <w:r>
+        <w:rPr>
+          <w:rFonts w:ascii="Arial" w:eastAsia="Times New Roman" w:hAnsi="Arial" w:cs="Arial"/>
+          <w:color w:val="FF0000"/>
+          <w:sz w:val="19"/>
+          <w:szCs w:val="19"/>
+          <w:shd w:val="clear" w:color="auto" w:fill="FFFFFF"/>
+        </w:rPr>
+        <w:t>o our knowledge this is the first paper to investigate chronically elevated glucocorticoids in the context of obesity an</w:t>
+      </w:r>
+      <w:r>
+        <w:rPr>
+          <w:rFonts w:ascii="Arial" w:eastAsia="Times New Roman" w:hAnsi="Arial" w:cs="Arial"/>
+          <w:color w:val="FF0000"/>
+          <w:sz w:val="19"/>
+          <w:szCs w:val="19"/>
+          <w:shd w:val="clear" w:color="auto" w:fill="FFFFFF"/>
+        </w:rPr>
+        <w:t>d compare to the lean phenotype</w:t>
+      </w:r>
+      <w:r>
+        <w:rPr>
+          <w:rFonts w:ascii="Arial" w:eastAsia="Times New Roman" w:hAnsi="Arial" w:cs="Arial"/>
+          <w:color w:val="FF0000"/>
+          <w:sz w:val="19"/>
+          <w:szCs w:val="19"/>
+          <w:shd w:val="clear" w:color="auto" w:fill="FFFFFF"/>
+        </w:rPr>
+        <w:t xml:space="preserve">. </w:t>
+      </w:r>
+      <w:r>
+        <w:rPr>
+          <w:rFonts w:ascii="Arial" w:eastAsia="Times New Roman" w:hAnsi="Arial" w:cs="Arial"/>
+          <w:color w:val="FF0000"/>
+          <w:sz w:val="19"/>
+          <w:szCs w:val="19"/>
+          <w:shd w:val="clear" w:color="auto" w:fill="FFFFFF"/>
+        </w:rPr>
+        <w:t>Additionally, we</w:t>
+      </w:r>
+      <w:r>
+        <w:rPr>
+          <w:rFonts w:ascii="Arial" w:eastAsia="Times New Roman" w:hAnsi="Arial" w:cs="Arial"/>
+          <w:color w:val="FF0000"/>
+          <w:sz w:val="19"/>
+          <w:szCs w:val="19"/>
+          <w:shd w:val="clear" w:color="auto" w:fill="FFFFFF"/>
+        </w:rPr>
+        <w:t xml:space="preserve"> provide clamp data that illustrate the </w:t>
+      </w:r>
+      <w:r>
+        <w:rPr>
+          <w:rFonts w:ascii="Arial" w:eastAsia="Times New Roman" w:hAnsi="Arial" w:cs="Arial"/>
+          <w:color w:val="FF0000"/>
+          <w:sz w:val="19"/>
+          <w:szCs w:val="19"/>
+          <w:shd w:val="clear" w:color="auto" w:fill="FFFFFF"/>
+        </w:rPr>
+        <w:t>main attributing factors to</w:t>
+      </w:r>
+      <w:r>
+        <w:rPr>
+          <w:rFonts w:ascii="Arial" w:eastAsia="Times New Roman" w:hAnsi="Arial" w:cs="Arial"/>
+          <w:color w:val="FF0000"/>
+          <w:sz w:val="19"/>
+          <w:szCs w:val="19"/>
+          <w:shd w:val="clear" w:color="auto" w:fill="FFFFFF"/>
+        </w:rPr>
+        <w:t xml:space="preserve"> the hyperglycemia and insulin resistance </w:t>
+      </w:r>
+      <w:r>
+        <w:rPr>
+          <w:rFonts w:ascii="Arial" w:eastAsia="Times New Roman" w:hAnsi="Arial" w:cs="Arial"/>
+          <w:color w:val="FF0000"/>
+          <w:sz w:val="19"/>
+          <w:szCs w:val="19"/>
+          <w:shd w:val="clear" w:color="auto" w:fill="FFFFFF"/>
+        </w:rPr>
+        <w:t>in obese, dexamethasone-treated mice.</w:t>
+      </w:r>
+      <w:r>
+        <w:rPr>
+          <w:rFonts w:ascii="Arial" w:eastAsia="Times New Roman" w:hAnsi="Arial" w:cs="Arial"/>
+          <w:color w:val="FF0000"/>
+          <w:sz w:val="19"/>
+          <w:szCs w:val="19"/>
+          <w:shd w:val="clear" w:color="auto" w:fill="FFFFFF"/>
+        </w:rPr>
+        <w:t xml:space="preserve"> Lastly, we show that lipolysis is highly correlated with the </w:t>
+      </w:r>
+      <w:r>
+        <w:rPr>
+          <w:rFonts w:ascii="Arial" w:eastAsia="Times New Roman" w:hAnsi="Arial" w:cs="Arial"/>
+          <w:color w:val="FF0000"/>
+          <w:sz w:val="19"/>
+          <w:szCs w:val="19"/>
+          <w:shd w:val="clear" w:color="auto" w:fill="FFFFFF"/>
+        </w:rPr>
+        <w:t xml:space="preserve">increased </w:t>
+      </w:r>
+      <w:r>
+        <w:rPr>
+          <w:rFonts w:ascii="Arial" w:eastAsia="Times New Roman" w:hAnsi="Arial" w:cs="Arial"/>
+          <w:color w:val="FF0000"/>
+          <w:sz w:val="19"/>
+          <w:szCs w:val="19"/>
+          <w:shd w:val="clear" w:color="auto" w:fill="FFFFFF"/>
+        </w:rPr>
+        <w:t>metabolic perturbations both at the physiological (i.e. enhanced glycerol release) and molecular level (elevated ATGL transcripts and protein expression)</w:t>
+      </w:r>
+      <w:r>
+        <w:rPr>
+          <w:rFonts w:ascii="Arial" w:eastAsia="Times New Roman" w:hAnsi="Arial" w:cs="Arial"/>
+          <w:color w:val="FF0000"/>
+          <w:sz w:val="19"/>
+          <w:szCs w:val="19"/>
+          <w:shd w:val="clear" w:color="auto" w:fill="FFFFFF"/>
+        </w:rPr>
+        <w:t>; more</w:t>
+      </w:r>
+      <w:r>
+        <w:rPr>
+          <w:rFonts w:ascii="Arial" w:eastAsia="Times New Roman" w:hAnsi="Arial" w:cs="Arial"/>
+          <w:color w:val="FF0000"/>
+          <w:sz w:val="19"/>
+          <w:szCs w:val="19"/>
+          <w:shd w:val="clear" w:color="auto" w:fill="FFFFFF"/>
+        </w:rPr>
+        <w:t xml:space="preserve">over, </w:t>
+      </w:r>
+      <w:r>
+        <w:rPr>
+          <w:rFonts w:ascii="Arial" w:eastAsia="Times New Roman" w:hAnsi="Arial" w:cs="Arial"/>
+          <w:color w:val="FF0000"/>
+          <w:sz w:val="19"/>
+          <w:szCs w:val="19"/>
+          <w:shd w:val="clear" w:color="auto" w:fill="FFFFFF"/>
+        </w:rPr>
+        <w:t>obese dexamethasone-treated mice have reduced suppression of lipolysis in the presence of insulin when compared to obese controls</w:t>
+      </w:r>
+      <w:bookmarkStart w:id="1" w:name="_GoBack"/>
+      <w:bookmarkEnd w:id="1"/>
+      <w:r>
+        <w:rPr>
+          <w:rFonts w:ascii="Arial" w:eastAsia="Times New Roman" w:hAnsi="Arial" w:cs="Arial"/>
+          <w:color w:val="FF0000"/>
+          <w:sz w:val="19"/>
+          <w:szCs w:val="19"/>
+          <w:shd w:val="clear" w:color="auto" w:fill="FFFFFF"/>
+        </w:rPr>
+        <w:t>.</w:t>
       </w:r>
     </w:p>
     <w:p>
@@ -3759,11 +3919,11 @@
           <c:showBubbleSize val="0"/>
         </c:dLbls>
         <c:gapWidth val="150"/>
-        <c:axId val="-210412864"/>
-        <c:axId val="-199756816"/>
+        <c:axId val="-231779120"/>
+        <c:axId val="-200137904"/>
       </c:barChart>
       <c:catAx>
-        <c:axId val="-210412864"/>
+        <c:axId val="-231779120"/>
         <c:scaling>
           <c:orientation val="minMax"/>
         </c:scaling>
@@ -3798,7 +3958,7 @@
             <a:endParaRPr lang="en-US"/>
           </a:p>
         </c:txPr>
-        <c:crossAx val="-199756816"/>
+        <c:crossAx val="-200137904"/>
         <c:crosses val="autoZero"/>
         <c:auto val="1"/>
         <c:lblAlgn val="ctr"/>
@@ -3808,7 +3968,7 @@
         <c:noMultiLvlLbl val="0"/>
       </c:catAx>
       <c:valAx>
-        <c:axId val="-199756816"/>
+        <c:axId val="-200137904"/>
         <c:scaling>
           <c:orientation val="minMax"/>
           <c:max val="200.0"/>
@@ -3845,7 +4005,7 @@
             <a:endParaRPr lang="en-US"/>
           </a:p>
         </c:txPr>
-        <c:crossAx val="-210412864"/>
+        <c:crossAx val="-231779120"/>
         <c:crosses val="autoZero"/>
         <c:crossBetween val="between"/>
         <c:majorUnit val="50.0"/>
@@ -4271,11 +4431,11 @@
           <c:showBubbleSize val="0"/>
         </c:dLbls>
         <c:gapWidth val="150"/>
-        <c:axId val="-200745936"/>
-        <c:axId val="-200756000"/>
+        <c:axId val="-199565104"/>
+        <c:axId val="-229705072"/>
       </c:barChart>
       <c:catAx>
-        <c:axId val="-200745936"/>
+        <c:axId val="-199565104"/>
         <c:scaling>
           <c:orientation val="minMax"/>
         </c:scaling>
@@ -4310,7 +4470,7 @@
             <a:endParaRPr lang="en-US"/>
           </a:p>
         </c:txPr>
-        <c:crossAx val="-200756000"/>
+        <c:crossAx val="-229705072"/>
         <c:crosses val="autoZero"/>
         <c:auto val="1"/>
         <c:lblAlgn val="ctr"/>
@@ -4320,7 +4480,7 @@
         <c:noMultiLvlLbl val="0"/>
       </c:catAx>
       <c:valAx>
-        <c:axId val="-200756000"/>
+        <c:axId val="-229705072"/>
         <c:scaling>
           <c:orientation val="minMax"/>
           <c:max val="125.0"/>
@@ -4357,7 +4517,7 @@
             <a:endParaRPr lang="en-US"/>
           </a:p>
         </c:txPr>
-        <c:crossAx val="-200745936"/>
+        <c:crossAx val="-199565104"/>
         <c:crosses val="autoZero"/>
         <c:crossBetween val="between"/>
         <c:majorUnit val="25.0"/>
@@ -4830,11 +4990,11 @@
           <c:showBubbleSize val="0"/>
         </c:dLbls>
         <c:gapWidth val="150"/>
-        <c:axId val="-209984832"/>
-        <c:axId val="-227965936"/>
+        <c:axId val="-214638672"/>
+        <c:axId val="-232988544"/>
       </c:barChart>
       <c:catAx>
-        <c:axId val="-209984832"/>
+        <c:axId val="-214638672"/>
         <c:scaling>
           <c:orientation val="minMax"/>
         </c:scaling>
@@ -4869,7 +5029,7 @@
             <a:endParaRPr lang="en-US"/>
           </a:p>
         </c:txPr>
-        <c:crossAx val="-227965936"/>
+        <c:crossAx val="-232988544"/>
         <c:crosses val="autoZero"/>
         <c:auto val="1"/>
         <c:lblAlgn val="ctr"/>
@@ -4879,7 +5039,7 @@
         <c:noMultiLvlLbl val="0"/>
       </c:catAx>
       <c:valAx>
-        <c:axId val="-227965936"/>
+        <c:axId val="-232988544"/>
         <c:scaling>
           <c:orientation val="minMax"/>
           <c:max val="40.0"/>
@@ -4916,7 +5076,7 @@
             <a:endParaRPr lang="en-US"/>
           </a:p>
         </c:txPr>
-        <c:crossAx val="-209984832"/>
+        <c:crossAx val="-214638672"/>
         <c:crosses val="autoZero"/>
         <c:crossBetween val="between"/>
         <c:majorUnit val="5.0"/>
@@ -5381,11 +5541,11 @@
           <c:showBubbleSize val="0"/>
         </c:dLbls>
         <c:gapWidth val="150"/>
-        <c:axId val="-200887600"/>
-        <c:axId val="-200894176"/>
+        <c:axId val="-217521488"/>
+        <c:axId val="-217718784"/>
       </c:barChart>
       <c:catAx>
-        <c:axId val="-200887600"/>
+        <c:axId val="-217521488"/>
         <c:scaling>
           <c:orientation val="minMax"/>
         </c:scaling>
@@ -5420,7 +5580,7 @@
             <a:endParaRPr lang="en-US"/>
           </a:p>
         </c:txPr>
-        <c:crossAx val="-200894176"/>
+        <c:crossAx val="-217718784"/>
         <c:crosses val="autoZero"/>
         <c:auto val="1"/>
         <c:lblAlgn val="ctr"/>
@@ -5430,7 +5590,7 @@
         <c:noMultiLvlLbl val="0"/>
       </c:catAx>
       <c:valAx>
-        <c:axId val="-200894176"/>
+        <c:axId val="-217718784"/>
         <c:scaling>
           <c:orientation val="minMax"/>
           <c:max val="60.0"/>
@@ -5466,7 +5626,7 @@
             <a:endParaRPr lang="en-US"/>
           </a:p>
         </c:txPr>
-        <c:crossAx val="-200887600"/>
+        <c:crossAx val="-217521488"/>
         <c:crosses val="autoZero"/>
         <c:crossBetween val="between"/>
         <c:majorUnit val="10.0"/>
@@ -5784,11 +5944,11 @@
         </c:dLbls>
         <c:gapWidth val="150"/>
         <c:overlap val="-59"/>
-        <c:axId val="-201032352"/>
-        <c:axId val="-201028016"/>
+        <c:axId val="-201259424"/>
+        <c:axId val="-201109248"/>
       </c:barChart>
       <c:catAx>
-        <c:axId val="-201032352"/>
+        <c:axId val="-201259424"/>
         <c:scaling>
           <c:orientation val="minMax"/>
         </c:scaling>
@@ -5823,7 +5983,7 @@
             <a:endParaRPr lang="en-US"/>
           </a:p>
         </c:txPr>
-        <c:crossAx val="-201028016"/>
+        <c:crossAx val="-201109248"/>
         <c:crosses val="autoZero"/>
         <c:auto val="1"/>
         <c:lblAlgn val="ctr"/>
@@ -5833,7 +5993,7 @@
         <c:noMultiLvlLbl val="0"/>
       </c:catAx>
       <c:valAx>
-        <c:axId val="-201028016"/>
+        <c:axId val="-201109248"/>
         <c:scaling>
           <c:orientation val="minMax"/>
           <c:max val="5000.0"/>
@@ -5870,7 +6030,7 @@
             <a:endParaRPr lang="en-US"/>
           </a:p>
         </c:txPr>
-        <c:crossAx val="-201032352"/>
+        <c:crossAx val="-201259424"/>
         <c:crosses val="autoZero"/>
         <c:crossBetween val="between"/>
         <c:majorUnit val="1000.0"/>
@@ -6186,7 +6346,7 @@
 </file>
 
 <file path=customXml/itemProps1.xml><?xml version="1.0" encoding="utf-8"?>
-<ds:datastoreItem xmlns:ds="http://schemas.openxmlformats.org/officeDocument/2006/customXml" ds:itemID="{B0ECED2A-EAF1-A949-BB57-609441D094C1}">
+<ds:datastoreItem xmlns:ds="http://schemas.openxmlformats.org/officeDocument/2006/customXml" ds:itemID="{87446C2D-6CAC-AA41-8278-C54E58F6F3E6}">
   <ds:schemaRefs>
     <ds:schemaRef ds:uri="http://schemas.openxmlformats.org/officeDocument/2006/bibliography"/>
   </ds:schemaRefs>

</xml_diff>

<commit_message>
small edits to first response
</commit_message>
<xml_diff>
--- a/manuscript/Obesity-Glucocorticoids/Endocrinology Reviewer Comments.docx
+++ b/manuscript/Obesity-Glucocorticoids/Endocrinology Reviewer Comments.docx
@@ -240,7 +240,27 @@
           <w:szCs w:val="19"/>
           <w:shd w:val="clear" w:color="auto" w:fill="FFFFFF"/>
         </w:rPr>
-        <w:t xml:space="preserve"> and this was reflected in serum concentration. While this is a limitation of our study, we do not believe that this fully accounts for the more aggressive phenotype observed in these mice. </w:t>
+        <w:t xml:space="preserve"> and this was reflected in serum concentration. While this is a limitation of our study, we do not believe that this fully accounts for the more aggressive p</w:t>
+      </w:r>
+      <w:r>
+        <w:rPr>
+          <w:rFonts w:ascii="Arial" w:eastAsia="Times New Roman" w:hAnsi="Arial" w:cs="Arial"/>
+          <w:color w:val="FF0000"/>
+          <w:sz w:val="19"/>
+          <w:szCs w:val="19"/>
+          <w:shd w:val="clear" w:color="auto" w:fill="FFFFFF"/>
+        </w:rPr>
+        <w:t>henotype observed in these mice?</w:t>
+      </w:r>
+      <w:r>
+        <w:rPr>
+          <w:rFonts w:ascii="Arial" w:eastAsia="Times New Roman" w:hAnsi="Arial" w:cs="Arial"/>
+          <w:color w:val="FF0000"/>
+          <w:sz w:val="19"/>
+          <w:szCs w:val="19"/>
+          <w:shd w:val="clear" w:color="auto" w:fill="FFFFFF"/>
+        </w:rPr>
+        <w:t xml:space="preserve"> </w:t>
       </w:r>
       <w:commentRangeStart w:id="0"/>
       <w:r>
@@ -359,7 +379,39 @@
           <w:szCs w:val="19"/>
           <w:shd w:val="clear" w:color="auto" w:fill="FFFFFF"/>
         </w:rPr>
-        <w:t xml:space="preserve"> Unfortunately, we were expecting that these mice would respond so dramatically and therefore did not account for this in our study design.</w:t>
+        <w:t xml:space="preserve"> Unfortunately, we were</w:t>
+      </w:r>
+      <w:r>
+        <w:rPr>
+          <w:rFonts w:ascii="Arial" w:eastAsia="Times New Roman" w:hAnsi="Arial" w:cs="Arial"/>
+          <w:color w:val="FF0000"/>
+          <w:sz w:val="19"/>
+          <w:szCs w:val="19"/>
+          <w:shd w:val="clear" w:color="auto" w:fill="FFFFFF"/>
+        </w:rPr>
+        <w:t xml:space="preserve"> not</w:t>
+      </w:r>
+      <w:r>
+        <w:rPr>
+          <w:rFonts w:ascii="Arial" w:eastAsia="Times New Roman" w:hAnsi="Arial" w:cs="Arial"/>
+          <w:color w:val="FF0000"/>
+          <w:sz w:val="19"/>
+          <w:szCs w:val="19"/>
+          <w:shd w:val="clear" w:color="auto" w:fill="FFFFFF"/>
+        </w:rPr>
+        <w:t xml:space="preserve"> expecting that these mice would respond so dramatically and</w:t>
+      </w:r>
+      <w:bookmarkStart w:id="1" w:name="_GoBack"/>
+      <w:bookmarkEnd w:id="1"/>
+      <w:r>
+        <w:rPr>
+          <w:rFonts w:ascii="Arial" w:eastAsia="Times New Roman" w:hAnsi="Arial" w:cs="Arial"/>
+          <w:color w:val="FF0000"/>
+          <w:sz w:val="19"/>
+          <w:szCs w:val="19"/>
+          <w:shd w:val="clear" w:color="auto" w:fill="FFFFFF"/>
+        </w:rPr>
+        <w:t xml:space="preserve"> therefore did not account for this in our study design.</w:t>
       </w:r>
     </w:p>
     <w:p>
@@ -1217,7 +1269,31 @@
           <w:szCs w:val="19"/>
           <w:shd w:val="clear" w:color="auto" w:fill="FFFFFF"/>
         </w:rPr>
-        <w:t>Reviewer 2: Authors assessed some metabolic effects of increased glucocorticoid in combination with obesity induced by hyper-caloric feeding (in mice). Authors speculate that this combination of events is present in "many individuals". Therefore they propose that pre-clinical studies on this topic are needed. The results are very descriptive, in line with expectation, and no mechanism of action has been identified. Thus, this study is very descriptive and its results expected.</w:t>
+        <w:t xml:space="preserve">Reviewer 2: Authors assessed some metabolic effects of increased glucocorticoid in combination with obesity induced by hyper-caloric feeding (in mice). Authors speculate that this combination of events is present in "many individuals". </w:t>
+      </w:r>
+      <w:proofErr w:type="gramStart"/>
+      <w:r>
+        <w:rPr>
+          <w:rFonts w:ascii="Arial" w:eastAsia="Times New Roman" w:hAnsi="Arial" w:cs="Arial"/>
+          <w:b/>
+          <w:color w:val="222222"/>
+          <w:sz w:val="19"/>
+          <w:szCs w:val="19"/>
+          <w:shd w:val="clear" w:color="auto" w:fill="FFFFFF"/>
+        </w:rPr>
+        <w:t>Therefore</w:t>
+      </w:r>
+      <w:proofErr w:type="gramEnd"/>
+      <w:r>
+        <w:rPr>
+          <w:rFonts w:ascii="Arial" w:eastAsia="Times New Roman" w:hAnsi="Arial" w:cs="Arial"/>
+          <w:b/>
+          <w:color w:val="222222"/>
+          <w:sz w:val="19"/>
+          <w:szCs w:val="19"/>
+          <w:shd w:val="clear" w:color="auto" w:fill="FFFFFF"/>
+        </w:rPr>
+        <w:t xml:space="preserve"> they propose that pre-clinical studies on this topic are needed. The results are very descriptive, in line with expectation, and no mechanism of action has been identified. Thus, this study is very descriptive and its results expected.</w:t>
       </w:r>
       <w:r>
         <w:rPr>
@@ -2190,8 +2266,6 @@
         </w:rPr>
         <w:t>obese dexamethasone-treated mice have reduced suppression of lipolysis in the presence of insulin when compared to obese controls</w:t>
       </w:r>
-      <w:bookmarkStart w:id="1" w:name="_GoBack"/>
-      <w:bookmarkEnd w:id="1"/>
       <w:r>
         <w:rPr>
           <w:rFonts w:ascii="Arial" w:eastAsia="Times New Roman" w:hAnsi="Arial" w:cs="Arial"/>
@@ -2232,7 +2306,29 @@
           <w:szCs w:val="19"/>
           <w:shd w:val="clear" w:color="auto" w:fill="FFFFFF"/>
         </w:rPr>
-        <w:t>3) Fig. 1A: In relative terms, insulin-induced changes in glycemia are similar between the 4 groups. Please, show data as percentage change over basal.</w:t>
+        <w:t xml:space="preserve">3) Fig. 1A: In relative terms, insulin-induced changes in </w:t>
+      </w:r>
+      <w:proofErr w:type="spellStart"/>
+      <w:r>
+        <w:rPr>
+          <w:rFonts w:ascii="Arial" w:eastAsia="Times New Roman" w:hAnsi="Arial" w:cs="Arial"/>
+          <w:color w:val="222222"/>
+          <w:sz w:val="19"/>
+          <w:szCs w:val="19"/>
+          <w:shd w:val="clear" w:color="auto" w:fill="FFFFFF"/>
+        </w:rPr>
+        <w:t>glycemia</w:t>
+      </w:r>
+      <w:proofErr w:type="spellEnd"/>
+      <w:r>
+        <w:rPr>
+          <w:rFonts w:ascii="Arial" w:eastAsia="Times New Roman" w:hAnsi="Arial" w:cs="Arial"/>
+          <w:color w:val="222222"/>
+          <w:sz w:val="19"/>
+          <w:szCs w:val="19"/>
+          <w:shd w:val="clear" w:color="auto" w:fill="FFFFFF"/>
+        </w:rPr>
+        <w:t xml:space="preserve"> are similar between the 4 groups. Please, show data as percentage change over basal.</w:t>
       </w:r>
     </w:p>
     <w:p>
@@ -3919,11 +4015,11 @@
           <c:showBubbleSize val="0"/>
         </c:dLbls>
         <c:gapWidth val="150"/>
-        <c:axId val="-231779120"/>
-        <c:axId val="-200137904"/>
+        <c:axId val="-227187168"/>
+        <c:axId val="-348704224"/>
       </c:barChart>
       <c:catAx>
-        <c:axId val="-231779120"/>
+        <c:axId val="-227187168"/>
         <c:scaling>
           <c:orientation val="minMax"/>
         </c:scaling>
@@ -3958,7 +4054,7 @@
             <a:endParaRPr lang="en-US"/>
           </a:p>
         </c:txPr>
-        <c:crossAx val="-200137904"/>
+        <c:crossAx val="-348704224"/>
         <c:crosses val="autoZero"/>
         <c:auto val="1"/>
         <c:lblAlgn val="ctr"/>
@@ -3968,7 +4064,7 @@
         <c:noMultiLvlLbl val="0"/>
       </c:catAx>
       <c:valAx>
-        <c:axId val="-200137904"/>
+        <c:axId val="-348704224"/>
         <c:scaling>
           <c:orientation val="minMax"/>
           <c:max val="200.0"/>
@@ -4005,7 +4101,7 @@
             <a:endParaRPr lang="en-US"/>
           </a:p>
         </c:txPr>
-        <c:crossAx val="-231779120"/>
+        <c:crossAx val="-227187168"/>
         <c:crosses val="autoZero"/>
         <c:crossBetween val="between"/>
         <c:majorUnit val="50.0"/>
@@ -4431,11 +4527,11 @@
           <c:showBubbleSize val="0"/>
         </c:dLbls>
         <c:gapWidth val="150"/>
-        <c:axId val="-199565104"/>
-        <c:axId val="-229705072"/>
+        <c:axId val="-212171920"/>
+        <c:axId val="-296995616"/>
       </c:barChart>
       <c:catAx>
-        <c:axId val="-199565104"/>
+        <c:axId val="-212171920"/>
         <c:scaling>
           <c:orientation val="minMax"/>
         </c:scaling>
@@ -4470,7 +4566,7 @@
             <a:endParaRPr lang="en-US"/>
           </a:p>
         </c:txPr>
-        <c:crossAx val="-229705072"/>
+        <c:crossAx val="-296995616"/>
         <c:crosses val="autoZero"/>
         <c:auto val="1"/>
         <c:lblAlgn val="ctr"/>
@@ -4480,7 +4576,7 @@
         <c:noMultiLvlLbl val="0"/>
       </c:catAx>
       <c:valAx>
-        <c:axId val="-229705072"/>
+        <c:axId val="-296995616"/>
         <c:scaling>
           <c:orientation val="minMax"/>
           <c:max val="125.0"/>
@@ -4517,7 +4613,7 @@
             <a:endParaRPr lang="en-US"/>
           </a:p>
         </c:txPr>
-        <c:crossAx val="-199565104"/>
+        <c:crossAx val="-212171920"/>
         <c:crosses val="autoZero"/>
         <c:crossBetween val="between"/>
         <c:majorUnit val="25.0"/>
@@ -4990,11 +5086,11 @@
           <c:showBubbleSize val="0"/>
         </c:dLbls>
         <c:gapWidth val="150"/>
-        <c:axId val="-214638672"/>
-        <c:axId val="-232988544"/>
+        <c:axId val="-200083632"/>
+        <c:axId val="-200074816"/>
       </c:barChart>
       <c:catAx>
-        <c:axId val="-214638672"/>
+        <c:axId val="-200083632"/>
         <c:scaling>
           <c:orientation val="minMax"/>
         </c:scaling>
@@ -5029,7 +5125,7 @@
             <a:endParaRPr lang="en-US"/>
           </a:p>
         </c:txPr>
-        <c:crossAx val="-232988544"/>
+        <c:crossAx val="-200074816"/>
         <c:crosses val="autoZero"/>
         <c:auto val="1"/>
         <c:lblAlgn val="ctr"/>
@@ -5039,7 +5135,7 @@
         <c:noMultiLvlLbl val="0"/>
       </c:catAx>
       <c:valAx>
-        <c:axId val="-232988544"/>
+        <c:axId val="-200074816"/>
         <c:scaling>
           <c:orientation val="minMax"/>
           <c:max val="40.0"/>
@@ -5076,7 +5172,7 @@
             <a:endParaRPr lang="en-US"/>
           </a:p>
         </c:txPr>
-        <c:crossAx val="-214638672"/>
+        <c:crossAx val="-200083632"/>
         <c:crosses val="autoZero"/>
         <c:crossBetween val="between"/>
         <c:majorUnit val="5.0"/>
@@ -5541,11 +5637,11 @@
           <c:showBubbleSize val="0"/>
         </c:dLbls>
         <c:gapWidth val="150"/>
-        <c:axId val="-217521488"/>
-        <c:axId val="-217718784"/>
+        <c:axId val="-228546352"/>
+        <c:axId val="-200137904"/>
       </c:barChart>
       <c:catAx>
-        <c:axId val="-217521488"/>
+        <c:axId val="-228546352"/>
         <c:scaling>
           <c:orientation val="minMax"/>
         </c:scaling>
@@ -5580,7 +5676,7 @@
             <a:endParaRPr lang="en-US"/>
           </a:p>
         </c:txPr>
-        <c:crossAx val="-217718784"/>
+        <c:crossAx val="-200137904"/>
         <c:crosses val="autoZero"/>
         <c:auto val="1"/>
         <c:lblAlgn val="ctr"/>
@@ -5590,7 +5686,7 @@
         <c:noMultiLvlLbl val="0"/>
       </c:catAx>
       <c:valAx>
-        <c:axId val="-217718784"/>
+        <c:axId val="-200137904"/>
         <c:scaling>
           <c:orientation val="minMax"/>
           <c:max val="60.0"/>
@@ -5626,7 +5722,7 @@
             <a:endParaRPr lang="en-US"/>
           </a:p>
         </c:txPr>
-        <c:crossAx val="-217521488"/>
+        <c:crossAx val="-228546352"/>
         <c:crosses val="autoZero"/>
         <c:crossBetween val="between"/>
         <c:majorUnit val="10.0"/>
@@ -5944,11 +6040,11 @@
         </c:dLbls>
         <c:gapWidth val="150"/>
         <c:overlap val="-59"/>
-        <c:axId val="-201259424"/>
-        <c:axId val="-201109248"/>
+        <c:axId val="-199854224"/>
+        <c:axId val="-200158704"/>
       </c:barChart>
       <c:catAx>
-        <c:axId val="-201259424"/>
+        <c:axId val="-199854224"/>
         <c:scaling>
           <c:orientation val="minMax"/>
         </c:scaling>
@@ -5983,7 +6079,7 @@
             <a:endParaRPr lang="en-US"/>
           </a:p>
         </c:txPr>
-        <c:crossAx val="-201109248"/>
+        <c:crossAx val="-200158704"/>
         <c:crosses val="autoZero"/>
         <c:auto val="1"/>
         <c:lblAlgn val="ctr"/>
@@ -5993,7 +6089,7 @@
         <c:noMultiLvlLbl val="0"/>
       </c:catAx>
       <c:valAx>
-        <c:axId val="-201109248"/>
+        <c:axId val="-200158704"/>
         <c:scaling>
           <c:orientation val="minMax"/>
           <c:max val="5000.0"/>
@@ -6030,7 +6126,7 @@
             <a:endParaRPr lang="en-US"/>
           </a:p>
         </c:txPr>
-        <c:crossAx val="-201259424"/>
+        <c:crossAx val="-199854224"/>
         <c:crosses val="autoZero"/>
         <c:crossBetween val="between"/>
         <c:majorUnit val="1000.0"/>
@@ -6346,7 +6442,7 @@
 </file>
 
 <file path=customXml/itemProps1.xml><?xml version="1.0" encoding="utf-8"?>
-<ds:datastoreItem xmlns:ds="http://schemas.openxmlformats.org/officeDocument/2006/customXml" ds:itemID="{87446C2D-6CAC-AA41-8278-C54E58F6F3E6}">
+<ds:datastoreItem xmlns:ds="http://schemas.openxmlformats.org/officeDocument/2006/customXml" ds:itemID="{28965B8C-D793-9043-9F73-0E23203C385D}">
   <ds:schemaRefs>
     <ds:schemaRef ds:uri="http://schemas.openxmlformats.org/officeDocument/2006/bibliography"/>
   </ds:schemaRefs>

</xml_diff>

<commit_message>
additions to novelty response
</commit_message>
<xml_diff>
--- a/manuscript/Obesity-Glucocorticoids/Endocrinology Reviewer Comments.docx
+++ b/manuscript/Obesity-Glucocorticoids/Endocrinology Reviewer Comments.docx
@@ -190,7 +190,45 @@
           <w:szCs w:val="19"/>
           <w:shd w:val="clear" w:color="auto" w:fill="FFFFFF"/>
         </w:rPr>
-        <w:t>) as well as the serum concentrations (via LCMS</w:t>
+        <w:t xml:space="preserve">) as well as the serum concentrations (via </w:t>
+      </w:r>
+      <w:commentRangeStart w:id="0"/>
+      <w:r>
+        <w:rPr>
+          <w:rFonts w:ascii="Arial" w:eastAsia="Times New Roman" w:hAnsi="Arial" w:cs="Arial"/>
+          <w:color w:val="FF0000"/>
+          <w:sz w:val="19"/>
+          <w:szCs w:val="19"/>
+          <w:shd w:val="clear" w:color="auto" w:fill="FFFFFF"/>
+        </w:rPr>
+        <w:t>LC</w:t>
+      </w:r>
+      <w:r>
+        <w:rPr>
+          <w:rFonts w:ascii="Arial" w:eastAsia="Times New Roman" w:hAnsi="Arial" w:cs="Arial"/>
+          <w:color w:val="FF0000"/>
+          <w:sz w:val="19"/>
+          <w:szCs w:val="19"/>
+          <w:shd w:val="clear" w:color="auto" w:fill="FFFFFF"/>
+        </w:rPr>
+        <w:t>-</w:t>
+      </w:r>
+      <w:r>
+        <w:rPr>
+          <w:rFonts w:ascii="Arial" w:eastAsia="Times New Roman" w:hAnsi="Arial" w:cs="Arial"/>
+          <w:color w:val="FF0000"/>
+          <w:sz w:val="19"/>
+          <w:szCs w:val="19"/>
+          <w:shd w:val="clear" w:color="auto" w:fill="FFFFFF"/>
+        </w:rPr>
+        <w:t>MS</w:t>
+      </w:r>
+      <w:commentRangeEnd w:id="0"/>
+      <w:r>
+        <w:rPr>
+          <w:rStyle w:val="CommentReference"/>
+        </w:rPr>
+        <w:commentReference w:id="0"/>
       </w:r>
       <w:r>
         <w:rPr>
@@ -262,7 +300,7 @@
         </w:rPr>
         <w:t xml:space="preserve"> </w:t>
       </w:r>
-      <w:commentRangeStart w:id="0"/>
+      <w:commentRangeStart w:id="1"/>
       <w:r>
         <w:rPr>
           <w:rFonts w:ascii="Arial" w:eastAsia="Times New Roman" w:hAnsi="Arial" w:cs="Arial"/>
@@ -273,12 +311,12 @@
         </w:rPr>
         <w:t>Insert correlation data</w:t>
       </w:r>
-      <w:commentRangeEnd w:id="0"/>
+      <w:commentRangeEnd w:id="1"/>
       <w:r>
         <w:rPr>
           <w:rStyle w:val="CommentReference"/>
         </w:rPr>
-        <w:commentReference w:id="0"/>
+        <w:commentReference w:id="1"/>
       </w:r>
       <w:r>
         <w:rPr>
@@ -399,19 +437,7 @@
           <w:szCs w:val="19"/>
           <w:shd w:val="clear" w:color="auto" w:fill="FFFFFF"/>
         </w:rPr>
-        <w:t xml:space="preserve"> expecting that these mice would respond so dramatically and</w:t>
-      </w:r>
-      <w:bookmarkStart w:id="1" w:name="_GoBack"/>
-      <w:bookmarkEnd w:id="1"/>
-      <w:r>
-        <w:rPr>
-          <w:rFonts w:ascii="Arial" w:eastAsia="Times New Roman" w:hAnsi="Arial" w:cs="Arial"/>
-          <w:color w:val="FF0000"/>
-          <w:sz w:val="19"/>
-          <w:szCs w:val="19"/>
-          <w:shd w:val="clear" w:color="auto" w:fill="FFFFFF"/>
-        </w:rPr>
-        <w:t xml:space="preserve"> therefore did not account for this in our study design.</w:t>
+        <w:t xml:space="preserve"> expecting that these mice would respond so dramatically and therefore did not account for this in our study design.</w:t>
       </w:r>
     </w:p>
     <w:p>
@@ -1269,31 +1295,7 @@
           <w:szCs w:val="19"/>
           <w:shd w:val="clear" w:color="auto" w:fill="FFFFFF"/>
         </w:rPr>
-        <w:t xml:space="preserve">Reviewer 2: Authors assessed some metabolic effects of increased glucocorticoid in combination with obesity induced by hyper-caloric feeding (in mice). Authors speculate that this combination of events is present in "many individuals". </w:t>
-      </w:r>
-      <w:proofErr w:type="gramStart"/>
-      <w:r>
-        <w:rPr>
-          <w:rFonts w:ascii="Arial" w:eastAsia="Times New Roman" w:hAnsi="Arial" w:cs="Arial"/>
-          <w:b/>
-          <w:color w:val="222222"/>
-          <w:sz w:val="19"/>
-          <w:szCs w:val="19"/>
-          <w:shd w:val="clear" w:color="auto" w:fill="FFFFFF"/>
-        </w:rPr>
-        <w:t>Therefore</w:t>
-      </w:r>
-      <w:proofErr w:type="gramEnd"/>
-      <w:r>
-        <w:rPr>
-          <w:rFonts w:ascii="Arial" w:eastAsia="Times New Roman" w:hAnsi="Arial" w:cs="Arial"/>
-          <w:b/>
-          <w:color w:val="222222"/>
-          <w:sz w:val="19"/>
-          <w:szCs w:val="19"/>
-          <w:shd w:val="clear" w:color="auto" w:fill="FFFFFF"/>
-        </w:rPr>
-        <w:t xml:space="preserve"> they propose that pre-clinical studies on this topic are needed. The results are very descriptive, in line with expectation, and no mechanism of action has been identified. Thus, this study is very descriptive and its results expected.</w:t>
+        <w:t>Reviewer 2: Authors assessed some metabolic effects of increased glucocorticoid in combination with obesity induced by hyper-caloric feeding (in mice). Authors speculate that this combination of events is present in "many individuals". Therefore they propose that pre-clinical studies on this topic are needed. The results are very descriptive, in line with expectation, and no mechanism of action has been identified. Thus, this study is very descriptive and its results expected.</w:t>
       </w:r>
       <w:r>
         <w:rPr>
@@ -2164,6 +2166,16 @@
           <w:szCs w:val="19"/>
           <w:shd w:val="clear" w:color="auto" w:fill="FFFFFF"/>
         </w:rPr>
+        <w:t xml:space="preserve">We show that obesity results in a more dramatic phenotype, including increased insulin resistance and lipolysis, as well as metabolic disturbances not noticed in lean mice given dexamethasone, such as excess hepatic lipid accumulation and pronounced fasting hyperglycemia. </w:t>
+      </w:r>
+      <w:r>
+        <w:rPr>
+          <w:rFonts w:ascii="Arial" w:eastAsia="Times New Roman" w:hAnsi="Arial" w:cs="Arial"/>
+          <w:color w:val="FF0000"/>
+          <w:sz w:val="19"/>
+          <w:szCs w:val="19"/>
+          <w:shd w:val="clear" w:color="auto" w:fill="FFFFFF"/>
+        </w:rPr>
         <w:t>Additionally, we</w:t>
       </w:r>
       <w:r>
@@ -2184,7 +2196,19 @@
           <w:szCs w:val="19"/>
           <w:shd w:val="clear" w:color="auto" w:fill="FFFFFF"/>
         </w:rPr>
-        <w:t>main attributing factors to</w:t>
+        <w:t>main attributing factors</w:t>
+      </w:r>
+      <w:bookmarkStart w:id="2" w:name="_GoBack"/>
+      <w:bookmarkEnd w:id="2"/>
+      <w:r>
+        <w:rPr>
+          <w:rFonts w:ascii="Arial" w:eastAsia="Times New Roman" w:hAnsi="Arial" w:cs="Arial"/>
+          <w:color w:val="FF0000"/>
+          <w:sz w:val="19"/>
+          <w:szCs w:val="19"/>
+          <w:shd w:val="clear" w:color="auto" w:fill="FFFFFF"/>
+        </w:rPr>
+        <w:t xml:space="preserve"> to</w:t>
       </w:r>
       <w:r>
         <w:rPr>
@@ -2306,29 +2330,7 @@
           <w:szCs w:val="19"/>
           <w:shd w:val="clear" w:color="auto" w:fill="FFFFFF"/>
         </w:rPr>
-        <w:t xml:space="preserve">3) Fig. 1A: In relative terms, insulin-induced changes in </w:t>
-      </w:r>
-      <w:proofErr w:type="spellStart"/>
-      <w:r>
-        <w:rPr>
-          <w:rFonts w:ascii="Arial" w:eastAsia="Times New Roman" w:hAnsi="Arial" w:cs="Arial"/>
-          <w:color w:val="222222"/>
-          <w:sz w:val="19"/>
-          <w:szCs w:val="19"/>
-          <w:shd w:val="clear" w:color="auto" w:fill="FFFFFF"/>
-        </w:rPr>
-        <w:t>glycemia</w:t>
-      </w:r>
-      <w:proofErr w:type="spellEnd"/>
-      <w:r>
-        <w:rPr>
-          <w:rFonts w:ascii="Arial" w:eastAsia="Times New Roman" w:hAnsi="Arial" w:cs="Arial"/>
-          <w:color w:val="222222"/>
-          <w:sz w:val="19"/>
-          <w:szCs w:val="19"/>
-          <w:shd w:val="clear" w:color="auto" w:fill="FFFFFF"/>
-        </w:rPr>
-        <w:t xml:space="preserve"> are similar between the 4 groups. Please, show data as percentage change over basal.</w:t>
+        <w:t>3) Fig. 1A: In relative terms, insulin-induced changes in glycemia are similar between the 4 groups. Please, show data as percentage change over basal.</w:t>
       </w:r>
     </w:p>
     <w:p>
@@ -3104,7 +3106,23 @@
 
 <file path=word/comments.xml><?xml version="1.0" encoding="utf-8"?>
 <w:comments xmlns:wpc="http://schemas.microsoft.com/office/word/2010/wordprocessingCanvas" xmlns:mo="http://schemas.microsoft.com/office/mac/office/2008/main" xmlns:mc="http://schemas.openxmlformats.org/markup-compatibility/2006" xmlns:mv="urn:schemas-microsoft-com:mac:vml" xmlns:o="urn:schemas-microsoft-com:office:office" xmlns:r="http://schemas.openxmlformats.org/officeDocument/2006/relationships" xmlns:m="http://schemas.openxmlformats.org/officeDocument/2006/math" xmlns:v="urn:schemas-microsoft-com:vml" xmlns:wp14="http://schemas.microsoft.com/office/word/2010/wordprocessingDrawing" xmlns:wp="http://schemas.openxmlformats.org/drawingml/2006/wordprocessingDrawing" xmlns:w10="urn:schemas-microsoft-com:office:word" xmlns:w="http://schemas.openxmlformats.org/wordprocessingml/2006/main" xmlns:w14="http://schemas.microsoft.com/office/word/2010/wordml" xmlns:w15="http://schemas.microsoft.com/office/word/2012/wordml" xmlns:wpg="http://schemas.microsoft.com/office/word/2010/wordprocessingGroup" xmlns:wpi="http://schemas.microsoft.com/office/word/2010/wordprocessingInk" xmlns:wne="http://schemas.microsoft.com/office/word/2006/wordml" xmlns:wps="http://schemas.microsoft.com/office/word/2010/wordprocessingShape" mc:Ignorable="w14 w15 wp14">
-  <w:comment w:id="0" w:author="Microsoft Office User" w:date="2018-03-22T10:06:00Z" w:initials="Office">
+  <w:comment w:id="0" w:author="Microsoft Office User" w:date="2018-03-23T11:28:00Z" w:initials="Office">
+    <w:p>
+      <w:pPr>
+        <w:pStyle w:val="CommentText"/>
+      </w:pPr>
+      <w:r>
+        <w:rPr>
+          <w:rStyle w:val="CommentReference"/>
+        </w:rPr>
+        <w:annotationRef/>
+      </w:r>
+      <w:r>
+        <w:t>They have LC-MS/MS and MS/MS conditions on the report I am not sure what is the appropriate term to use here.</w:t>
+      </w:r>
+    </w:p>
+  </w:comment>
+  <w:comment w:id="1" w:author="Microsoft Office User" w:date="2018-03-22T10:06:00Z" w:initials="Office">
     <w:p>
       <w:pPr>
         <w:pStyle w:val="CommentText"/>
@@ -3125,6 +3143,7 @@
 
 <file path=word/commentsExtended.xml><?xml version="1.0" encoding="utf-8"?>
 <w15:commentsEx xmlns:wpc="http://schemas.microsoft.com/office/word/2010/wordprocessingCanvas" xmlns:mo="http://schemas.microsoft.com/office/mac/office/2008/main" xmlns:mc="http://schemas.openxmlformats.org/markup-compatibility/2006" xmlns:mv="urn:schemas-microsoft-com:mac:vml" xmlns:o="urn:schemas-microsoft-com:office:office" xmlns:r="http://schemas.openxmlformats.org/officeDocument/2006/relationships" xmlns:m="http://schemas.openxmlformats.org/officeDocument/2006/math" xmlns:v="urn:schemas-microsoft-com:vml" xmlns:wp14="http://schemas.microsoft.com/office/word/2010/wordprocessingDrawing" xmlns:wp="http://schemas.openxmlformats.org/drawingml/2006/wordprocessingDrawing" xmlns:w10="urn:schemas-microsoft-com:office:word" xmlns:w="http://schemas.openxmlformats.org/wordprocessingml/2006/main" xmlns:w14="http://schemas.microsoft.com/office/word/2010/wordml" xmlns:w15="http://schemas.microsoft.com/office/word/2012/wordml" xmlns:wpg="http://schemas.microsoft.com/office/word/2010/wordprocessingGroup" xmlns:wpi="http://schemas.microsoft.com/office/word/2010/wordprocessingInk" xmlns:wne="http://schemas.microsoft.com/office/word/2006/wordml" xmlns:wps="http://schemas.microsoft.com/office/word/2010/wordprocessingShape" mc:Ignorable="w14 w15 wp14">
+  <w15:commentEx w15:paraId="358666DA" w15:done="0"/>
   <w15:commentEx w15:paraId="4DDCFD37" w15:done="0"/>
 </w15:commentsEx>
 </file>
@@ -4015,11 +4034,11 @@
           <c:showBubbleSize val="0"/>
         </c:dLbls>
         <c:gapWidth val="150"/>
-        <c:axId val="-227187168"/>
-        <c:axId val="-348704224"/>
+        <c:axId val="-200141536"/>
+        <c:axId val="-227605152"/>
       </c:barChart>
       <c:catAx>
-        <c:axId val="-227187168"/>
+        <c:axId val="-200141536"/>
         <c:scaling>
           <c:orientation val="minMax"/>
         </c:scaling>
@@ -4054,7 +4073,7 @@
             <a:endParaRPr lang="en-US"/>
           </a:p>
         </c:txPr>
-        <c:crossAx val="-348704224"/>
+        <c:crossAx val="-227605152"/>
         <c:crosses val="autoZero"/>
         <c:auto val="1"/>
         <c:lblAlgn val="ctr"/>
@@ -4064,7 +4083,7 @@
         <c:noMultiLvlLbl val="0"/>
       </c:catAx>
       <c:valAx>
-        <c:axId val="-348704224"/>
+        <c:axId val="-227605152"/>
         <c:scaling>
           <c:orientation val="minMax"/>
           <c:max val="200.0"/>
@@ -4101,7 +4120,7 @@
             <a:endParaRPr lang="en-US"/>
           </a:p>
         </c:txPr>
-        <c:crossAx val="-227187168"/>
+        <c:crossAx val="-200141536"/>
         <c:crosses val="autoZero"/>
         <c:crossBetween val="between"/>
         <c:majorUnit val="50.0"/>
@@ -4527,11 +4546,11 @@
           <c:showBubbleSize val="0"/>
         </c:dLbls>
         <c:gapWidth val="150"/>
-        <c:axId val="-212171920"/>
-        <c:axId val="-296995616"/>
+        <c:axId val="-348470288"/>
+        <c:axId val="-211438672"/>
       </c:barChart>
       <c:catAx>
-        <c:axId val="-212171920"/>
+        <c:axId val="-348470288"/>
         <c:scaling>
           <c:orientation val="minMax"/>
         </c:scaling>
@@ -4566,7 +4585,7 @@
             <a:endParaRPr lang="en-US"/>
           </a:p>
         </c:txPr>
-        <c:crossAx val="-296995616"/>
+        <c:crossAx val="-211438672"/>
         <c:crosses val="autoZero"/>
         <c:auto val="1"/>
         <c:lblAlgn val="ctr"/>
@@ -4576,7 +4595,7 @@
         <c:noMultiLvlLbl val="0"/>
       </c:catAx>
       <c:valAx>
-        <c:axId val="-296995616"/>
+        <c:axId val="-211438672"/>
         <c:scaling>
           <c:orientation val="minMax"/>
           <c:max val="125.0"/>
@@ -4613,7 +4632,7 @@
             <a:endParaRPr lang="en-US"/>
           </a:p>
         </c:txPr>
-        <c:crossAx val="-212171920"/>
+        <c:crossAx val="-348470288"/>
         <c:crosses val="autoZero"/>
         <c:crossBetween val="between"/>
         <c:majorUnit val="25.0"/>
@@ -5086,11 +5105,11 @@
           <c:showBubbleSize val="0"/>
         </c:dLbls>
         <c:gapWidth val="150"/>
-        <c:axId val="-200083632"/>
-        <c:axId val="-200074816"/>
+        <c:axId val="-201160576"/>
+        <c:axId val="-198979504"/>
       </c:barChart>
       <c:catAx>
-        <c:axId val="-200083632"/>
+        <c:axId val="-201160576"/>
         <c:scaling>
           <c:orientation val="minMax"/>
         </c:scaling>
@@ -5125,7 +5144,7 @@
             <a:endParaRPr lang="en-US"/>
           </a:p>
         </c:txPr>
-        <c:crossAx val="-200074816"/>
+        <c:crossAx val="-198979504"/>
         <c:crosses val="autoZero"/>
         <c:auto val="1"/>
         <c:lblAlgn val="ctr"/>
@@ -5135,7 +5154,7 @@
         <c:noMultiLvlLbl val="0"/>
       </c:catAx>
       <c:valAx>
-        <c:axId val="-200074816"/>
+        <c:axId val="-198979504"/>
         <c:scaling>
           <c:orientation val="minMax"/>
           <c:max val="40.0"/>
@@ -5172,7 +5191,7 @@
             <a:endParaRPr lang="en-US"/>
           </a:p>
         </c:txPr>
-        <c:crossAx val="-200083632"/>
+        <c:crossAx val="-201160576"/>
         <c:crosses val="autoZero"/>
         <c:crossBetween val="between"/>
         <c:majorUnit val="5.0"/>
@@ -5637,11 +5656,11 @@
           <c:showBubbleSize val="0"/>
         </c:dLbls>
         <c:gapWidth val="150"/>
-        <c:axId val="-228546352"/>
-        <c:axId val="-200137904"/>
+        <c:axId val="-227922816"/>
+        <c:axId val="-230396224"/>
       </c:barChart>
       <c:catAx>
-        <c:axId val="-228546352"/>
+        <c:axId val="-227922816"/>
         <c:scaling>
           <c:orientation val="minMax"/>
         </c:scaling>
@@ -5676,7 +5695,7 @@
             <a:endParaRPr lang="en-US"/>
           </a:p>
         </c:txPr>
-        <c:crossAx val="-200137904"/>
+        <c:crossAx val="-230396224"/>
         <c:crosses val="autoZero"/>
         <c:auto val="1"/>
         <c:lblAlgn val="ctr"/>
@@ -5686,7 +5705,7 @@
         <c:noMultiLvlLbl val="0"/>
       </c:catAx>
       <c:valAx>
-        <c:axId val="-200137904"/>
+        <c:axId val="-230396224"/>
         <c:scaling>
           <c:orientation val="minMax"/>
           <c:max val="60.0"/>
@@ -5722,7 +5741,7 @@
             <a:endParaRPr lang="en-US"/>
           </a:p>
         </c:txPr>
-        <c:crossAx val="-228546352"/>
+        <c:crossAx val="-227922816"/>
         <c:crosses val="autoZero"/>
         <c:crossBetween val="between"/>
         <c:majorUnit val="10.0"/>
@@ -6040,11 +6059,11 @@
         </c:dLbls>
         <c:gapWidth val="150"/>
         <c:overlap val="-59"/>
-        <c:axId val="-199854224"/>
-        <c:axId val="-200158704"/>
+        <c:axId val="-227802880"/>
+        <c:axId val="-200185632"/>
       </c:barChart>
       <c:catAx>
-        <c:axId val="-199854224"/>
+        <c:axId val="-227802880"/>
         <c:scaling>
           <c:orientation val="minMax"/>
         </c:scaling>
@@ -6079,7 +6098,7 @@
             <a:endParaRPr lang="en-US"/>
           </a:p>
         </c:txPr>
-        <c:crossAx val="-200158704"/>
+        <c:crossAx val="-200185632"/>
         <c:crosses val="autoZero"/>
         <c:auto val="1"/>
         <c:lblAlgn val="ctr"/>
@@ -6089,7 +6108,7 @@
         <c:noMultiLvlLbl val="0"/>
       </c:catAx>
       <c:valAx>
-        <c:axId val="-200158704"/>
+        <c:axId val="-200185632"/>
         <c:scaling>
           <c:orientation val="minMax"/>
           <c:max val="5000.0"/>
@@ -6126,7 +6145,7 @@
             <a:endParaRPr lang="en-US"/>
           </a:p>
         </c:txPr>
-        <c:crossAx val="-199854224"/>
+        <c:crossAx val="-227802880"/>
         <c:crosses val="autoZero"/>
         <c:crossBetween val="between"/>
         <c:majorUnit val="1000.0"/>
@@ -6442,7 +6461,7 @@
 </file>
 
 <file path=customXml/itemProps1.xml><?xml version="1.0" encoding="utf-8"?>
-<ds:datastoreItem xmlns:ds="http://schemas.openxmlformats.org/officeDocument/2006/customXml" ds:itemID="{28965B8C-D793-9043-9F73-0E23203C385D}">
+<ds:datastoreItem xmlns:ds="http://schemas.openxmlformats.org/officeDocument/2006/customXml" ds:itemID="{0A975A96-92C4-3B45-870A-84161B42CB2A}">
   <ds:schemaRefs>
     <ds:schemaRef ds:uri="http://schemas.openxmlformats.org/officeDocument/2006/bibliography"/>
   </ds:schemaRefs>

</xml_diff>

<commit_message>
Added some comments about novelty, part of issue #66
</commit_message>
<xml_diff>
--- a/manuscript/Obesity-Glucocorticoids/Endocrinology Reviewer Comments.docx
+++ b/manuscript/Obesity-Glucocorticoids/Endocrinology Reviewer Comments.docx
@@ -623,15 +623,27 @@
             <w:delText xml:space="preserve">, it is important to note that </w:delText>
           </w:r>
         </w:del>
-        <w:r>
-          <w:rPr>
-            <w:rFonts w:ascii="Arial" w:eastAsia="Times New Roman" w:hAnsi="Arial" w:cs="Arial"/>
-            <w:color w:val="FF0000"/>
-            <w:sz w:val="19"/>
-            <w:szCs w:val="19"/>
-            <w:shd w:val="clear" w:color="auto" w:fill="FFFFFF"/>
-          </w:rPr>
-          <w:t xml:space="preserve">the obese dexamethasone-treated mice were severely diabetic </w:t>
+        <w:proofErr w:type="spellStart"/>
+        <w:r>
+          <w:rPr>
+            <w:rFonts w:ascii="Arial" w:eastAsia="Times New Roman" w:hAnsi="Arial" w:cs="Arial"/>
+            <w:color w:val="FF0000"/>
+            <w:sz w:val="19"/>
+            <w:szCs w:val="19"/>
+            <w:shd w:val="clear" w:color="auto" w:fill="FFFFFF"/>
+          </w:rPr>
+          <w:t>the</w:t>
+        </w:r>
+        <w:proofErr w:type="spellEnd"/>
+        <w:r>
+          <w:rPr>
+            <w:rFonts w:ascii="Arial" w:eastAsia="Times New Roman" w:hAnsi="Arial" w:cs="Arial"/>
+            <w:color w:val="FF0000"/>
+            <w:sz w:val="19"/>
+            <w:szCs w:val="19"/>
+            <w:shd w:val="clear" w:color="auto" w:fill="FFFFFF"/>
+          </w:rPr>
+          <w:t xml:space="preserve"> obese dexamethasone-treated mice were severely diabetic </w:t>
         </w:r>
         <w:del w:id="28" w:author="Dave Bridges" w:date="2018-03-24T13:40:00Z">
           <w:r>
@@ -906,86 +918,9 @@
               </w:rPr>
             </w:rPrChange>
           </w:rPr>
-          <w:t>Methods for dex intake and quantification</w:t>
-        </w:r>
-      </w:ins>
-    </w:p>
-    <w:p>
-      <w:pPr>
-        <w:rPr>
-          <w:ins w:id="46" w:author="Dave Bridges" w:date="2018-03-24T13:54:00Z"/>
-          <w:rFonts w:ascii="Arial" w:eastAsia="Times New Roman" w:hAnsi="Arial" w:cs="Arial"/>
-          <w:color w:val="FF0000"/>
-          <w:sz w:val="19"/>
-          <w:szCs w:val="19"/>
-          <w:shd w:val="clear" w:color="auto" w:fill="FFFFFF"/>
-        </w:rPr>
-      </w:pPr>
-    </w:p>
-    <w:p>
-      <w:pPr>
-        <w:rPr>
-          <w:ins w:id="47" w:author="Dave Bridges" w:date="2018-03-24T13:55:00Z"/>
-          <w:rFonts w:ascii="Arial" w:eastAsia="Times New Roman" w:hAnsi="Arial" w:cs="Arial"/>
-          <w:color w:val="FF0000"/>
-          <w:sz w:val="19"/>
-          <w:szCs w:val="19"/>
-          <w:shd w:val="clear" w:color="auto" w:fill="FFFFFF"/>
-        </w:rPr>
-      </w:pPr>
-      <w:ins w:id="48" w:author="Dave Bridges" w:date="2018-03-24T13:55:00Z">
-        <w:r>
-          <w:rPr>
-            <w:rFonts w:ascii="Arial" w:eastAsia="Times New Roman" w:hAnsi="Arial" w:cs="Arial"/>
-            <w:color w:val="FF0000"/>
-            <w:sz w:val="19"/>
-            <w:szCs w:val="19"/>
-            <w:shd w:val="clear" w:color="auto" w:fill="FFFFFF"/>
-          </w:rPr>
-          <w:t>…and results sections:</w:t>
-        </w:r>
-      </w:ins>
-    </w:p>
-    <w:p>
-      <w:pPr>
-        <w:rPr>
-          <w:ins w:id="49" w:author="Dave Bridges" w:date="2018-03-24T13:54:00Z"/>
-          <w:rFonts w:ascii="Arial" w:eastAsia="Times New Roman" w:hAnsi="Arial" w:cs="Arial"/>
-          <w:color w:val="FF0000"/>
-          <w:sz w:val="19"/>
-          <w:szCs w:val="19"/>
-          <w:shd w:val="clear" w:color="auto" w:fill="FFFFFF"/>
-        </w:rPr>
-      </w:pPr>
-    </w:p>
-    <w:p>
-      <w:pPr>
-        <w:ind w:left="720"/>
-        <w:rPr>
-          <w:ins w:id="50" w:author="Dave Bridges" w:date="2018-03-24T13:54:00Z"/>
-          <w:rFonts w:ascii="Arial" w:eastAsia="Times New Roman" w:hAnsi="Arial" w:cs="Arial"/>
-          <w:b/>
-          <w:color w:val="FF0000"/>
-          <w:sz w:val="19"/>
-          <w:szCs w:val="19"/>
-          <w:shd w:val="clear" w:color="auto" w:fill="FFFFFF"/>
-          <w:rPrChange w:id="51" w:author="Dave Bridges" w:date="2018-03-24T13:56:00Z">
-            <w:rPr>
-              <w:ins w:id="52" w:author="Dave Bridges" w:date="2018-03-24T13:54:00Z"/>
-              <w:rFonts w:ascii="Arial" w:eastAsia="Times New Roman" w:hAnsi="Arial" w:cs="Arial"/>
-              <w:color w:val="FF0000"/>
-              <w:sz w:val="19"/>
-              <w:szCs w:val="19"/>
-              <w:shd w:val="clear" w:color="auto" w:fill="FFFFFF"/>
-            </w:rPr>
-          </w:rPrChange>
-        </w:rPr>
-        <w:pPrChange w:id="53" w:author="Dave Bridges" w:date="2018-03-24T13:56:00Z">
-          <w:pPr/>
-        </w:pPrChange>
-      </w:pPr>
-      <w:commentRangeStart w:id="54"/>
-      <w:ins w:id="55" w:author="Dave Bridges" w:date="2018-03-24T13:55:00Z">
+          <w:t xml:space="preserve">Methods for </w:t>
+        </w:r>
+        <w:proofErr w:type="spellStart"/>
         <w:r>
           <w:rPr>
             <w:rFonts w:ascii="Arial" w:eastAsia="Times New Roman" w:hAnsi="Arial" w:cs="Arial"/>
@@ -994,7 +929,7 @@
             <w:sz w:val="19"/>
             <w:szCs w:val="19"/>
             <w:shd w:val="clear" w:color="auto" w:fill="FFFFFF"/>
-            <w:rPrChange w:id="56" w:author="Dave Bridges" w:date="2018-03-24T13:55:00Z">
+            <w:rPrChange w:id="46" w:author="Dave Bridges" w:date="2018-03-24T13:56:00Z">
               <w:rPr>
                 <w:rFonts w:ascii="Arial" w:eastAsia="Times New Roman" w:hAnsi="Arial" w:cs="Arial"/>
                 <w:color w:val="FF0000"/>
@@ -1004,21 +939,35 @@
               </w:rPr>
             </w:rPrChange>
           </w:rPr>
-          <w:t>Results</w:t>
-        </w:r>
-        <w:commentRangeEnd w:id="54"/>
-        <w:r>
-          <w:rPr>
-            <w:rStyle w:val="CommentReference"/>
-          </w:rPr>
-          <w:commentReference w:id="54"/>
+          <w:t>dex</w:t>
+        </w:r>
+        <w:proofErr w:type="spellEnd"/>
+        <w:r>
+          <w:rPr>
+            <w:rFonts w:ascii="Arial" w:eastAsia="Times New Roman" w:hAnsi="Arial" w:cs="Arial"/>
+            <w:b/>
+            <w:color w:val="FF0000"/>
+            <w:sz w:val="19"/>
+            <w:szCs w:val="19"/>
+            <w:shd w:val="clear" w:color="auto" w:fill="FFFFFF"/>
+            <w:rPrChange w:id="47" w:author="Dave Bridges" w:date="2018-03-24T13:56:00Z">
+              <w:rPr>
+                <w:rFonts w:ascii="Arial" w:eastAsia="Times New Roman" w:hAnsi="Arial" w:cs="Arial"/>
+                <w:color w:val="FF0000"/>
+                <w:sz w:val="19"/>
+                <w:szCs w:val="19"/>
+                <w:shd w:val="clear" w:color="auto" w:fill="FFFFFF"/>
+              </w:rPr>
+            </w:rPrChange>
+          </w:rPr>
+          <w:t xml:space="preserve"> intake and quantification</w:t>
         </w:r>
       </w:ins>
     </w:p>
     <w:p>
       <w:pPr>
         <w:rPr>
-          <w:ins w:id="57" w:author="Dave Bridges" w:date="2018-03-24T13:54:00Z"/>
+          <w:ins w:id="48" w:author="Dave Bridges" w:date="2018-03-24T13:54:00Z"/>
           <w:rFonts w:ascii="Arial" w:eastAsia="Times New Roman" w:hAnsi="Arial" w:cs="Arial"/>
           <w:color w:val="FF0000"/>
           <w:sz w:val="19"/>
@@ -1030,7 +979,7 @@
     <w:p>
       <w:pPr>
         <w:rPr>
-          <w:ins w:id="58" w:author="Dave Bridges" w:date="2018-03-24T13:42:00Z"/>
+          <w:ins w:id="49" w:author="Dave Bridges" w:date="2018-03-24T13:55:00Z"/>
           <w:rFonts w:ascii="Arial" w:eastAsia="Times New Roman" w:hAnsi="Arial" w:cs="Arial"/>
           <w:color w:val="FF0000"/>
           <w:sz w:val="19"/>
@@ -1038,572 +987,23 @@
           <w:shd w:val="clear" w:color="auto" w:fill="FFFFFF"/>
         </w:rPr>
       </w:pPr>
-      <w:ins w:id="59" w:author="Dave Bridges" w:date="2018-03-24T13:38:00Z">
-        <w:r>
-          <w:rPr>
-            <w:rFonts w:ascii="Arial" w:eastAsia="Times New Roman" w:hAnsi="Arial" w:cs="Arial"/>
-            <w:color w:val="FF0000"/>
-            <w:sz w:val="19"/>
-            <w:szCs w:val="19"/>
-            <w:shd w:val="clear" w:color="auto" w:fill="FFFFFF"/>
-          </w:rPr>
-          <w:t xml:space="preserve">We </w:t>
-        </w:r>
-      </w:ins>
-      <w:ins w:id="60" w:author="Dave Bridges" w:date="2018-03-24T13:41:00Z">
-        <w:r>
-          <w:rPr>
-            <w:rFonts w:ascii="Arial" w:eastAsia="Times New Roman" w:hAnsi="Arial" w:cs="Arial"/>
-            <w:color w:val="FF0000"/>
-            <w:sz w:val="19"/>
-            <w:szCs w:val="19"/>
-            <w:shd w:val="clear" w:color="auto" w:fill="FFFFFF"/>
-          </w:rPr>
-          <w:t>ar</w:t>
-        </w:r>
-      </w:ins>
-      <w:ins w:id="61" w:author="Dave Bridges" w:date="2018-03-24T13:42:00Z">
-        <w:r>
-          <w:rPr>
-            <w:rFonts w:ascii="Arial" w:eastAsia="Times New Roman" w:hAnsi="Arial" w:cs="Arial"/>
-            <w:color w:val="FF0000"/>
-            <w:sz w:val="19"/>
-            <w:szCs w:val="19"/>
-            <w:shd w:val="clear" w:color="auto" w:fill="FFFFFF"/>
-          </w:rPr>
-          <w:t>e</w:t>
-        </w:r>
-      </w:ins>
-      <w:ins w:id="62" w:author="Dave Bridges" w:date="2018-03-24T13:41:00Z">
-        <w:r>
-          <w:rPr>
-            <w:rFonts w:ascii="Arial" w:eastAsia="Times New Roman" w:hAnsi="Arial" w:cs="Arial"/>
-            <w:color w:val="FF0000"/>
-            <w:sz w:val="19"/>
-            <w:szCs w:val="19"/>
-            <w:shd w:val="clear" w:color="auto" w:fill="FFFFFF"/>
-          </w:rPr>
-          <w:t xml:space="preserve"> grateful to</w:t>
-        </w:r>
-      </w:ins>
-      <w:ins w:id="63" w:author="Dave Bridges" w:date="2018-03-24T13:38:00Z">
-        <w:r>
-          <w:rPr>
-            <w:rFonts w:ascii="Arial" w:eastAsia="Times New Roman" w:hAnsi="Arial" w:cs="Arial"/>
-            <w:color w:val="FF0000"/>
-            <w:sz w:val="19"/>
-            <w:szCs w:val="19"/>
-            <w:shd w:val="clear" w:color="auto" w:fill="FFFFFF"/>
-          </w:rPr>
-          <w:t xml:space="preserve"> the reviewer for </w:t>
-        </w:r>
-      </w:ins>
-      <w:ins w:id="64" w:author="Dave Bridges" w:date="2018-03-24T13:41:00Z">
-        <w:r>
-          <w:rPr>
-            <w:rFonts w:ascii="Arial" w:eastAsia="Times New Roman" w:hAnsi="Arial" w:cs="Arial"/>
-            <w:color w:val="FF0000"/>
-            <w:sz w:val="19"/>
-            <w:szCs w:val="19"/>
-            <w:shd w:val="clear" w:color="auto" w:fill="FFFFFF"/>
-          </w:rPr>
-          <w:t>probing</w:t>
-        </w:r>
-      </w:ins>
-      <w:ins w:id="65" w:author="Dave Bridges" w:date="2018-03-24T13:38:00Z">
-        <w:r>
-          <w:rPr>
-            <w:rFonts w:ascii="Arial" w:eastAsia="Times New Roman" w:hAnsi="Arial" w:cs="Arial"/>
-            <w:color w:val="FF0000"/>
-            <w:sz w:val="19"/>
-            <w:szCs w:val="19"/>
-            <w:shd w:val="clear" w:color="auto" w:fill="FFFFFF"/>
-          </w:rPr>
-          <w:t xml:space="preserve"> us to look into this</w:t>
-        </w:r>
-      </w:ins>
-      <w:ins w:id="66" w:author="Dave Bridges" w:date="2018-03-24T13:41:00Z">
-        <w:r>
-          <w:rPr>
-            <w:rFonts w:ascii="Arial" w:eastAsia="Times New Roman" w:hAnsi="Arial" w:cs="Arial"/>
-            <w:color w:val="FF0000"/>
-            <w:sz w:val="19"/>
-            <w:szCs w:val="19"/>
-            <w:shd w:val="clear" w:color="auto" w:fill="FFFFFF"/>
-          </w:rPr>
-          <w:t xml:space="preserve"> trend</w:t>
-        </w:r>
-      </w:ins>
-      <w:ins w:id="67" w:author="Dave Bridges" w:date="2018-03-24T13:38:00Z">
-        <w:r>
-          <w:rPr>
-            <w:rFonts w:ascii="Arial" w:eastAsia="Times New Roman" w:hAnsi="Arial" w:cs="Arial"/>
-            <w:color w:val="FF0000"/>
-            <w:sz w:val="19"/>
-            <w:szCs w:val="19"/>
-            <w:shd w:val="clear" w:color="auto" w:fill="FFFFFF"/>
-          </w:rPr>
-          <w:t xml:space="preserve">, </w:t>
-        </w:r>
-      </w:ins>
-      <w:ins w:id="68" w:author="Dave Bridges" w:date="2018-03-24T13:41:00Z">
-        <w:r>
-          <w:rPr>
-            <w:rFonts w:ascii="Arial" w:eastAsia="Times New Roman" w:hAnsi="Arial" w:cs="Arial"/>
-            <w:color w:val="FF0000"/>
-            <w:sz w:val="19"/>
-            <w:szCs w:val="19"/>
-            <w:shd w:val="clear" w:color="auto" w:fill="FFFFFF"/>
-          </w:rPr>
-          <w:t>as</w:t>
-        </w:r>
-      </w:ins>
-      <w:ins w:id="69" w:author="Dave Bridges" w:date="2018-03-24T13:38:00Z">
-        <w:r>
-          <w:rPr>
-            <w:rFonts w:ascii="Arial" w:eastAsia="Times New Roman" w:hAnsi="Arial" w:cs="Arial"/>
-            <w:color w:val="FF0000"/>
-            <w:sz w:val="19"/>
-            <w:szCs w:val="19"/>
-            <w:shd w:val="clear" w:color="auto" w:fill="FFFFFF"/>
-          </w:rPr>
-          <w:t xml:space="preserve"> this presents a </w:t>
-        </w:r>
-      </w:ins>
-      <w:ins w:id="70" w:author="Dave Bridges" w:date="2018-03-24T13:39:00Z">
-        <w:r>
-          <w:rPr>
-            <w:rFonts w:ascii="Arial" w:eastAsia="Times New Roman" w:hAnsi="Arial" w:cs="Arial"/>
-            <w:color w:val="FF0000"/>
-            <w:sz w:val="19"/>
-            <w:szCs w:val="19"/>
-            <w:shd w:val="clear" w:color="auto" w:fill="FFFFFF"/>
-          </w:rPr>
-          <w:t xml:space="preserve">significant </w:t>
-        </w:r>
-      </w:ins>
-      <w:del w:id="71" w:author="Dave Bridges" w:date="2018-03-24T13:39:00Z">
-        <w:r>
-          <w:rPr>
-            <w:rFonts w:ascii="Arial" w:eastAsia="Times New Roman" w:hAnsi="Arial" w:cs="Arial"/>
-            <w:color w:val="FF0000"/>
-            <w:sz w:val="19"/>
-            <w:szCs w:val="19"/>
-            <w:shd w:val="clear" w:color="auto" w:fill="FFFFFF"/>
-          </w:rPr>
-          <w:delText xml:space="preserve">While this is a </w:delText>
-        </w:r>
-      </w:del>
-      <w:r>
-        <w:rPr>
-          <w:rFonts w:ascii="Arial" w:eastAsia="Times New Roman" w:hAnsi="Arial" w:cs="Arial"/>
-          <w:color w:val="FF0000"/>
-          <w:sz w:val="19"/>
-          <w:szCs w:val="19"/>
-          <w:shd w:val="clear" w:color="auto" w:fill="FFFFFF"/>
-        </w:rPr>
-        <w:t xml:space="preserve">limitation </w:t>
-      </w:r>
-      <w:del w:id="72" w:author="Dave Bridges" w:date="2018-03-24T13:39:00Z">
-        <w:r>
-          <w:rPr>
-            <w:rFonts w:ascii="Arial" w:eastAsia="Times New Roman" w:hAnsi="Arial" w:cs="Arial"/>
-            <w:color w:val="FF0000"/>
-            <w:sz w:val="19"/>
-            <w:szCs w:val="19"/>
-            <w:shd w:val="clear" w:color="auto" w:fill="FFFFFF"/>
-          </w:rPr>
-          <w:delText xml:space="preserve">of </w:delText>
-        </w:r>
-      </w:del>
-      <w:ins w:id="73" w:author="Dave Bridges" w:date="2018-03-24T13:39:00Z">
-        <w:r>
-          <w:rPr>
-            <w:rFonts w:ascii="Arial" w:eastAsia="Times New Roman" w:hAnsi="Arial" w:cs="Arial"/>
-            <w:color w:val="FF0000"/>
-            <w:sz w:val="19"/>
-            <w:szCs w:val="19"/>
-            <w:shd w:val="clear" w:color="auto" w:fill="FFFFFF"/>
-          </w:rPr>
-          <w:t>to</w:t>
-        </w:r>
-        <w:r>
-          <w:rPr>
-            <w:rFonts w:ascii="Arial" w:eastAsia="Times New Roman" w:hAnsi="Arial" w:cs="Arial"/>
-            <w:color w:val="FF0000"/>
-            <w:sz w:val="19"/>
-            <w:szCs w:val="19"/>
-            <w:shd w:val="clear" w:color="auto" w:fill="FFFFFF"/>
-          </w:rPr>
-          <w:t xml:space="preserve"> </w:t>
-        </w:r>
-      </w:ins>
-      <w:r>
-        <w:rPr>
-          <w:rFonts w:ascii="Arial" w:eastAsia="Times New Roman" w:hAnsi="Arial" w:cs="Arial"/>
-          <w:color w:val="FF0000"/>
-          <w:sz w:val="19"/>
-          <w:szCs w:val="19"/>
-          <w:shd w:val="clear" w:color="auto" w:fill="FFFFFF"/>
-        </w:rPr>
-        <w:t>our study</w:t>
-      </w:r>
-      <w:ins w:id="74" w:author="Dave Bridges" w:date="2018-03-24T13:41:00Z">
-        <w:r>
-          <w:rPr>
-            <w:rFonts w:ascii="Arial" w:eastAsia="Times New Roman" w:hAnsi="Arial" w:cs="Arial"/>
-            <w:color w:val="FF0000"/>
-            <w:sz w:val="19"/>
-            <w:szCs w:val="19"/>
-            <w:shd w:val="clear" w:color="auto" w:fill="FFFFFF"/>
-          </w:rPr>
-          <w:t>.</w:t>
-        </w:r>
-      </w:ins>
-      <w:ins w:id="75" w:author="Dave Bridges" w:date="2018-03-24T13:39:00Z">
-        <w:r>
-          <w:rPr>
-            <w:rFonts w:ascii="Arial" w:eastAsia="Times New Roman" w:hAnsi="Arial" w:cs="Arial"/>
-            <w:color w:val="FF0000"/>
-            <w:sz w:val="19"/>
-            <w:szCs w:val="19"/>
-            <w:shd w:val="clear" w:color="auto" w:fill="FFFFFF"/>
-          </w:rPr>
-          <w:t xml:space="preserve"> </w:t>
-        </w:r>
-      </w:ins>
-      <w:ins w:id="76" w:author="Dave Bridges" w:date="2018-03-24T13:41:00Z">
-        <w:r>
-          <w:rPr>
-            <w:rFonts w:ascii="Arial" w:eastAsia="Times New Roman" w:hAnsi="Arial" w:cs="Arial"/>
-            <w:color w:val="FF0000"/>
-            <w:sz w:val="19"/>
-            <w:szCs w:val="19"/>
-            <w:shd w:val="clear" w:color="auto" w:fill="FFFFFF"/>
-          </w:rPr>
-          <w:t>W</w:t>
-        </w:r>
-      </w:ins>
-      <w:ins w:id="77" w:author="Dave Bridges" w:date="2018-03-24T13:39:00Z">
-        <w:r>
-          <w:rPr>
-            <w:rFonts w:ascii="Arial" w:eastAsia="Times New Roman" w:hAnsi="Arial" w:cs="Arial"/>
-            <w:color w:val="FF0000"/>
-            <w:sz w:val="19"/>
-            <w:szCs w:val="19"/>
-            <w:shd w:val="clear" w:color="auto" w:fill="FFFFFF"/>
-          </w:rPr>
-          <w:t>e have addressed in the revised manuscript</w:t>
-        </w:r>
-      </w:ins>
-      <w:ins w:id="78" w:author="Dave Bridges" w:date="2018-03-24T13:42:00Z">
-        <w:r>
-          <w:rPr>
-            <w:rFonts w:ascii="Arial" w:eastAsia="Times New Roman" w:hAnsi="Arial" w:cs="Arial"/>
-            <w:color w:val="FF0000"/>
-            <w:sz w:val="19"/>
-            <w:szCs w:val="19"/>
-            <w:shd w:val="clear" w:color="auto" w:fill="FFFFFF"/>
-          </w:rPr>
-          <w:t xml:space="preserve">, although </w:t>
-        </w:r>
-      </w:ins>
-      <w:del w:id="79" w:author="Dave Bridges" w:date="2018-03-24T13:39:00Z">
-        <w:r>
-          <w:rPr>
-            <w:rFonts w:ascii="Arial" w:eastAsia="Times New Roman" w:hAnsi="Arial" w:cs="Arial"/>
-            <w:color w:val="FF0000"/>
-            <w:sz w:val="19"/>
-            <w:szCs w:val="19"/>
-            <w:shd w:val="clear" w:color="auto" w:fill="FFFFFF"/>
-          </w:rPr>
-          <w:delText>,</w:delText>
-        </w:r>
-      </w:del>
-      <w:del w:id="80" w:author="Dave Bridges" w:date="2018-03-24T13:41:00Z">
-        <w:r>
-          <w:rPr>
-            <w:rFonts w:ascii="Arial" w:eastAsia="Times New Roman" w:hAnsi="Arial" w:cs="Arial"/>
-            <w:color w:val="FF0000"/>
-            <w:sz w:val="19"/>
-            <w:szCs w:val="19"/>
-            <w:shd w:val="clear" w:color="auto" w:fill="FFFFFF"/>
-          </w:rPr>
-          <w:delText xml:space="preserve"> </w:delText>
-        </w:r>
-      </w:del>
-      <w:del w:id="81" w:author="Dave Bridges" w:date="2018-03-24T13:39:00Z">
-        <w:r>
-          <w:rPr>
-            <w:rFonts w:ascii="Arial" w:eastAsia="Times New Roman" w:hAnsi="Arial" w:cs="Arial"/>
-            <w:color w:val="FF0000"/>
-            <w:sz w:val="19"/>
-            <w:szCs w:val="19"/>
-            <w:shd w:val="clear" w:color="auto" w:fill="FFFFFF"/>
-          </w:rPr>
-          <w:delText xml:space="preserve">we </w:delText>
-        </w:r>
-      </w:del>
-      <w:r>
-        <w:rPr>
-          <w:rFonts w:ascii="Arial" w:eastAsia="Times New Roman" w:hAnsi="Arial" w:cs="Arial"/>
-          <w:color w:val="FF0000"/>
-          <w:sz w:val="19"/>
-          <w:szCs w:val="19"/>
-          <w:shd w:val="clear" w:color="auto" w:fill="FFFFFF"/>
-        </w:rPr>
-        <w:t xml:space="preserve">do not believe that this fully accounts for the more </w:t>
-      </w:r>
-      <w:del w:id="82" w:author="Dave Bridges" w:date="2018-03-24T13:42:00Z">
-        <w:r>
-          <w:rPr>
-            <w:rFonts w:ascii="Arial" w:eastAsia="Times New Roman" w:hAnsi="Arial" w:cs="Arial"/>
-            <w:color w:val="FF0000"/>
-            <w:sz w:val="19"/>
-            <w:szCs w:val="19"/>
-            <w:shd w:val="clear" w:color="auto" w:fill="FFFFFF"/>
-          </w:rPr>
-          <w:delText xml:space="preserve">aggressive </w:delText>
-        </w:r>
-      </w:del>
-      <w:r>
-        <w:rPr>
-          <w:rFonts w:ascii="Arial" w:eastAsia="Times New Roman" w:hAnsi="Arial" w:cs="Arial"/>
-          <w:color w:val="FF0000"/>
-          <w:sz w:val="19"/>
-          <w:szCs w:val="19"/>
-          <w:shd w:val="clear" w:color="auto" w:fill="FFFFFF"/>
-        </w:rPr>
-        <w:t>p</w:t>
-      </w:r>
-      <w:r>
-        <w:rPr>
-          <w:rFonts w:ascii="Arial" w:eastAsia="Times New Roman" w:hAnsi="Arial" w:cs="Arial"/>
-          <w:color w:val="FF0000"/>
-          <w:sz w:val="19"/>
-          <w:szCs w:val="19"/>
-          <w:shd w:val="clear" w:color="auto" w:fill="FFFFFF"/>
-        </w:rPr>
-        <w:t>henotype observed in these mice</w:t>
-      </w:r>
-      <w:ins w:id="83" w:author="Dave Bridges" w:date="2018-03-24T13:39:00Z">
-        <w:r>
-          <w:rPr>
-            <w:rFonts w:ascii="Arial" w:eastAsia="Times New Roman" w:hAnsi="Arial" w:cs="Arial"/>
-            <w:color w:val="FF0000"/>
-            <w:sz w:val="19"/>
-            <w:szCs w:val="19"/>
-            <w:shd w:val="clear" w:color="auto" w:fill="FFFFFF"/>
-          </w:rPr>
-          <w:t xml:space="preserve"> for several reasons</w:t>
-        </w:r>
-      </w:ins>
-      <w:del w:id="84" w:author="Dave Bridges" w:date="2018-03-24T13:39:00Z">
-        <w:r>
-          <w:rPr>
-            <w:rFonts w:ascii="Arial" w:eastAsia="Times New Roman" w:hAnsi="Arial" w:cs="Arial"/>
-            <w:color w:val="FF0000"/>
-            <w:sz w:val="19"/>
-            <w:szCs w:val="19"/>
-            <w:shd w:val="clear" w:color="auto" w:fill="FFFFFF"/>
-          </w:rPr>
-          <w:delText>?</w:delText>
-        </w:r>
-      </w:del>
-      <w:del w:id="85" w:author="Dave Bridges" w:date="2018-03-24T13:42:00Z">
-        <w:r>
-          <w:rPr>
-            <w:rFonts w:ascii="Arial" w:eastAsia="Times New Roman" w:hAnsi="Arial" w:cs="Arial"/>
-            <w:color w:val="FF0000"/>
-            <w:sz w:val="19"/>
-            <w:szCs w:val="19"/>
-            <w:shd w:val="clear" w:color="auto" w:fill="FFFFFF"/>
-          </w:rPr>
-          <w:delText xml:space="preserve"> </w:delText>
-        </w:r>
-        <w:commentRangeStart w:id="86"/>
-        <w:r>
-          <w:rPr>
-            <w:rFonts w:ascii="Arial" w:eastAsia="Times New Roman" w:hAnsi="Arial" w:cs="Arial"/>
-            <w:color w:val="FF0000"/>
-            <w:sz w:val="19"/>
-            <w:szCs w:val="19"/>
-            <w:shd w:val="clear" w:color="auto" w:fill="FFFFFF"/>
-          </w:rPr>
-          <w:delText>Insert correlation data</w:delText>
-        </w:r>
-        <w:commentRangeEnd w:id="86"/>
-        <w:r>
-          <w:rPr>
-            <w:rStyle w:val="CommentReference"/>
-          </w:rPr>
-          <w:commentReference w:id="86"/>
-        </w:r>
-        <w:r>
-          <w:rPr>
-            <w:rFonts w:ascii="Arial" w:eastAsia="Times New Roman" w:hAnsi="Arial" w:cs="Arial"/>
-            <w:color w:val="FF0000"/>
-            <w:sz w:val="19"/>
-            <w:szCs w:val="19"/>
-            <w:shd w:val="clear" w:color="auto" w:fill="FFFFFF"/>
-          </w:rPr>
-          <w:delText xml:space="preserve">. </w:delText>
-        </w:r>
-      </w:del>
-      <w:moveFromRangeStart w:id="87" w:author="Dave Bridges" w:date="2018-03-24T13:40:00Z" w:name="move509662135"/>
-      <w:moveFrom w:id="88" w:author="Dave Bridges" w:date="2018-03-24T13:40:00Z">
-        <w:r>
-          <w:rPr>
-            <w:rFonts w:ascii="Arial" w:eastAsia="Times New Roman" w:hAnsi="Arial" w:cs="Arial"/>
-            <w:color w:val="FF0000"/>
-            <w:sz w:val="19"/>
-            <w:szCs w:val="19"/>
-            <w:shd w:val="clear" w:color="auto" w:fill="FFFFFF"/>
-          </w:rPr>
-          <w:t>Additionally, it is important to note that the obese dexamethasone-treated mice were severely diabetic with marked fasting hyperglycemia, which is likely the cause of this accelerated water intake noted in the third week of treatment</w:t>
-        </w:r>
-        <w:r>
-          <w:rPr>
-            <w:rFonts w:ascii="Arial" w:eastAsia="Times New Roman" w:hAnsi="Arial" w:cs="Arial"/>
-            <w:color w:val="FF0000"/>
-            <w:sz w:val="19"/>
-            <w:szCs w:val="19"/>
-            <w:shd w:val="clear" w:color="auto" w:fill="FFFFFF"/>
-          </w:rPr>
-          <w:t>,</w:t>
-        </w:r>
-        <w:r>
-          <w:rPr>
-            <w:rFonts w:ascii="Arial" w:eastAsia="Times New Roman" w:hAnsi="Arial" w:cs="Arial"/>
-            <w:color w:val="FF0000"/>
-            <w:sz w:val="19"/>
-            <w:szCs w:val="19"/>
-            <w:shd w:val="clear" w:color="auto" w:fill="FFFFFF"/>
-          </w:rPr>
-          <w:t xml:space="preserve"> as has been documented previously by others </w:t>
-        </w:r>
-        <w:r>
-          <w:rPr>
-            <w:rFonts w:ascii="Arial" w:eastAsia="Times New Roman" w:hAnsi="Arial" w:cs="Arial"/>
-            <w:color w:val="FF0000"/>
-            <w:sz w:val="19"/>
-            <w:szCs w:val="19"/>
-            <w:shd w:val="clear" w:color="auto" w:fill="FFFFFF"/>
-          </w:rPr>
-          <w:fldChar w:fldCharType="begin" w:fldLock="1"/>
-        </w:r>
-        <w:r>
-          <w:rPr>
-            <w:rFonts w:ascii="Arial" w:eastAsia="Times New Roman" w:hAnsi="Arial" w:cs="Arial"/>
-            <w:color w:val="FF0000"/>
-            <w:sz w:val="19"/>
-            <w:szCs w:val="19"/>
-            <w:shd w:val="clear" w:color="auto" w:fill="FFFFFF"/>
-          </w:rPr>
-          <w:instrText>ADDIN CSL_CITATION { "citationItems" : [ { "id" : "ITEM-1", "itemData" : { "DOI" : "10.2337/diab.30.2.106", "ISSN" : "00121797", "PMID" : "7009265", "abstract" : "Diabetes in the C57BL/KsJ(db/db) mouse is initially expressed as hyperinsulinemia, followed by hyperphagia, progressive obesity, and widespread pathologic abnormalities. This study was designed to evaluate the effects of metabolic control on the natural history of the diabetic nephropathy. Beginning at 1 mo of age and continuing for 12 wk, diabetic mice were subjected to controlled dietary restriction, such that their weight was maintained similar to that of age-matched, nondiabetic heterozygotes. Diet-restricted diabetics were compared with diabetics fed ad libitum and heterozygote nondiabetics. Significant lowering of fasting blood glucose, water intake, and plasma insulin was achieved by diet restriction. The diet-restricted diabetes demonstrated enhanced metabolic efficiency, consuming approximately half as much food as the nondiabetics, while maintaining a similar weight. Diabetics fed ad libitum evidenced well-defined renal lesions that included 3 + to 4 + immunoglobulin deposition in the glomerular mesangium, and generalized mesangial matrix expansion. These lesions were completely prevented in diet-restricted diabetes whose glomeruli were normal light microscopy, and demonstrated trace to 1 + mesangial immunoglobulin deposition, features identical in all respects to the nondiabetics. These results indicate that diabetic control achieved by preventing of obesity in the db/db mouse prevents the development of diabetic nephropathy.", "author" : [ { "dropping-particle" : "", "family" : "Lee", "given" : "S. M.", "non-dropping-particle" : "", "parse-names" : false, "suffix" : "" }, { "dropping-particle" : "", "family" : "Bressler", "given" : "R.", "non-dropping-particle" : "", "parse-names" : false, "suffix" : "" } ], "container-title" : "Diabetes", "id" : "ITEM-1", "issue" : "2", "issued" : { "date-parts" : [ [ "1981" ] ] }, "page" : "106-111", "title" : "Prevention of diabetic nephropathy by diet control in the db/db mouse", "type" : "article-journal", "volume" : "30" }, "uris" : [ "http://www.mendeley.com/documents/?uuid=20605ba2-f926-46a3-b1b2-ad9e2e3b54f5" ] } ], "mendeley" : { "formattedCitation" : "(1)", "plainTextFormattedCitation" : "(1)", "previouslyFormattedCitation" : "(1)" }, "properties" : {  }, "schema" : "https://github.com/citation-style-language/schema/raw/master/csl-citation.json" }</w:instrText>
-        </w:r>
-        <w:r>
-          <w:rPr>
-            <w:rFonts w:ascii="Arial" w:eastAsia="Times New Roman" w:hAnsi="Arial" w:cs="Arial"/>
-            <w:color w:val="FF0000"/>
-            <w:sz w:val="19"/>
-            <w:szCs w:val="19"/>
-            <w:shd w:val="clear" w:color="auto" w:fill="FFFFFF"/>
-          </w:rPr>
-          <w:fldChar w:fldCharType="separate"/>
-        </w:r>
-        <w:r>
-          <w:rPr>
-            <w:rFonts w:ascii="Arial" w:eastAsia="Times New Roman" w:hAnsi="Arial" w:cs="Arial"/>
-            <w:noProof/>
-            <w:color w:val="FF0000"/>
-            <w:sz w:val="19"/>
-            <w:szCs w:val="19"/>
-            <w:shd w:val="clear" w:color="auto" w:fill="FFFFFF"/>
-          </w:rPr>
-          <w:t>(1)</w:t>
-        </w:r>
-        <w:r>
-          <w:rPr>
-            <w:rFonts w:ascii="Arial" w:eastAsia="Times New Roman" w:hAnsi="Arial" w:cs="Arial"/>
-            <w:color w:val="FF0000"/>
-            <w:sz w:val="19"/>
-            <w:szCs w:val="19"/>
-            <w:shd w:val="clear" w:color="auto" w:fill="FFFFFF"/>
-          </w:rPr>
-          <w:fldChar w:fldCharType="end"/>
-        </w:r>
-        <w:r>
-          <w:rPr>
-            <w:rFonts w:ascii="Arial" w:eastAsia="Times New Roman" w:hAnsi="Arial" w:cs="Arial"/>
-            <w:color w:val="FF0000"/>
-            <w:sz w:val="19"/>
-            <w:szCs w:val="19"/>
-            <w:shd w:val="clear" w:color="auto" w:fill="FFFFFF"/>
-          </w:rPr>
-          <w:t>.</w:t>
-        </w:r>
-        <w:r>
-          <w:rPr>
-            <w:rFonts w:ascii="Arial" w:eastAsia="Times New Roman" w:hAnsi="Arial" w:cs="Arial"/>
-            <w:color w:val="FF0000"/>
-            <w:sz w:val="19"/>
-            <w:szCs w:val="19"/>
-            <w:shd w:val="clear" w:color="auto" w:fill="FFFFFF"/>
-          </w:rPr>
-          <w:t xml:space="preserve"> </w:t>
-        </w:r>
-      </w:moveFrom>
-      <w:moveFromRangeEnd w:id="87"/>
-      <w:del w:id="89" w:author="Dave Bridges" w:date="2018-03-24T13:42:00Z">
-        <w:r>
-          <w:rPr>
-            <w:rFonts w:ascii="Arial" w:eastAsia="Times New Roman" w:hAnsi="Arial" w:cs="Arial"/>
-            <w:color w:val="FF0000"/>
-            <w:sz w:val="19"/>
-            <w:szCs w:val="19"/>
-            <w:shd w:val="clear" w:color="auto" w:fill="FFFFFF"/>
-          </w:rPr>
-          <w:delText>Unfortunately, we were</w:delText>
-        </w:r>
-        <w:r>
-          <w:rPr>
-            <w:rFonts w:ascii="Arial" w:eastAsia="Times New Roman" w:hAnsi="Arial" w:cs="Arial"/>
-            <w:color w:val="FF0000"/>
-            <w:sz w:val="19"/>
-            <w:szCs w:val="19"/>
-            <w:shd w:val="clear" w:color="auto" w:fill="FFFFFF"/>
-          </w:rPr>
-          <w:delText xml:space="preserve"> not</w:delText>
-        </w:r>
-        <w:r>
-          <w:rPr>
-            <w:rFonts w:ascii="Arial" w:eastAsia="Times New Roman" w:hAnsi="Arial" w:cs="Arial"/>
-            <w:color w:val="FF0000"/>
-            <w:sz w:val="19"/>
-            <w:szCs w:val="19"/>
-            <w:shd w:val="clear" w:color="auto" w:fill="FFFFFF"/>
-          </w:rPr>
-          <w:delText xml:space="preserve"> expecting that these mice would respond so dramatically and therefore did not account for this in our study design.</w:delText>
-        </w:r>
-      </w:del>
-      <w:ins w:id="90" w:author="Dave Bridges" w:date="2018-03-24T13:42:00Z">
-        <w:r>
-          <w:rPr>
-            <w:rFonts w:ascii="Arial" w:eastAsia="Times New Roman" w:hAnsi="Arial" w:cs="Arial"/>
-            <w:color w:val="FF0000"/>
-            <w:sz w:val="19"/>
-            <w:szCs w:val="19"/>
-            <w:shd w:val="clear" w:color="auto" w:fill="FFFFFF"/>
-          </w:rPr>
-          <w:t xml:space="preserve"> now indicated in the revised discussion:</w:t>
+      <w:ins w:id="50" w:author="Dave Bridges" w:date="2018-03-24T13:55:00Z">
+        <w:r>
+          <w:rPr>
+            <w:rFonts w:ascii="Arial" w:eastAsia="Times New Roman" w:hAnsi="Arial" w:cs="Arial"/>
+            <w:color w:val="FF0000"/>
+            <w:sz w:val="19"/>
+            <w:szCs w:val="19"/>
+            <w:shd w:val="clear" w:color="auto" w:fill="FFFFFF"/>
+          </w:rPr>
+          <w:t>…and results sections:</w:t>
         </w:r>
       </w:ins>
     </w:p>
     <w:p>
       <w:pPr>
         <w:rPr>
-          <w:ins w:id="91" w:author="Dave Bridges" w:date="2018-03-24T13:42:00Z"/>
+          <w:ins w:id="51" w:author="Dave Bridges" w:date="2018-03-24T13:54:00Z"/>
           <w:rFonts w:ascii="Arial" w:eastAsia="Times New Roman" w:hAnsi="Arial" w:cs="Arial"/>
           <w:color w:val="FF0000"/>
           <w:sz w:val="19"/>
@@ -1616,19 +1016,30 @@
       <w:pPr>
         <w:ind w:left="720"/>
         <w:rPr>
-          <w:ins w:id="92" w:author="Dave Bridges" w:date="2018-03-24T13:50:00Z"/>
+          <w:ins w:id="52" w:author="Dave Bridges" w:date="2018-03-24T13:54:00Z"/>
           <w:rFonts w:ascii="Arial" w:eastAsia="Times New Roman" w:hAnsi="Arial" w:cs="Arial"/>
           <w:b/>
           <w:color w:val="FF0000"/>
           <w:sz w:val="19"/>
           <w:szCs w:val="19"/>
           <w:shd w:val="clear" w:color="auto" w:fill="FFFFFF"/>
-        </w:rPr>
-        <w:pPrChange w:id="93" w:author="Dave Bridges" w:date="2018-03-24T13:42:00Z">
+          <w:rPrChange w:id="53" w:author="Dave Bridges" w:date="2018-03-24T13:56:00Z">
+            <w:rPr>
+              <w:ins w:id="54" w:author="Dave Bridges" w:date="2018-03-24T13:54:00Z"/>
+              <w:rFonts w:ascii="Arial" w:eastAsia="Times New Roman" w:hAnsi="Arial" w:cs="Arial"/>
+              <w:color w:val="FF0000"/>
+              <w:sz w:val="19"/>
+              <w:szCs w:val="19"/>
+              <w:shd w:val="clear" w:color="auto" w:fill="FFFFFF"/>
+            </w:rPr>
+          </w:rPrChange>
+        </w:rPr>
+        <w:pPrChange w:id="55" w:author="Dave Bridges" w:date="2018-03-24T13:56:00Z">
           <w:pPr/>
         </w:pPrChange>
       </w:pPr>
-      <w:ins w:id="94" w:author="Dave Bridges" w:date="2018-03-24T13:43:00Z">
+      <w:commentRangeStart w:id="56"/>
+      <w:ins w:id="57" w:author="Dave Bridges" w:date="2018-03-24T13:55:00Z">
         <w:r>
           <w:rPr>
             <w:rFonts w:ascii="Arial" w:eastAsia="Times New Roman" w:hAnsi="Arial" w:cs="Arial"/>
@@ -1637,11 +1048,654 @@
             <w:sz w:val="19"/>
             <w:szCs w:val="19"/>
             <w:shd w:val="clear" w:color="auto" w:fill="FFFFFF"/>
+            <w:rPrChange w:id="58" w:author="Dave Bridges" w:date="2018-03-24T13:55:00Z">
+              <w:rPr>
+                <w:rFonts w:ascii="Arial" w:eastAsia="Times New Roman" w:hAnsi="Arial" w:cs="Arial"/>
+                <w:color w:val="FF0000"/>
+                <w:sz w:val="19"/>
+                <w:szCs w:val="19"/>
+                <w:shd w:val="clear" w:color="auto" w:fill="FFFFFF"/>
+              </w:rPr>
+            </w:rPrChange>
+          </w:rPr>
+          <w:t>Results</w:t>
+        </w:r>
+        <w:commentRangeEnd w:id="56"/>
+        <w:r>
+          <w:rPr>
+            <w:rStyle w:val="CommentReference"/>
+          </w:rPr>
+          <w:commentReference w:id="56"/>
+        </w:r>
+      </w:ins>
+    </w:p>
+    <w:p>
+      <w:pPr>
+        <w:rPr>
+          <w:ins w:id="59" w:author="Dave Bridges" w:date="2018-03-24T13:54:00Z"/>
+          <w:rFonts w:ascii="Arial" w:eastAsia="Times New Roman" w:hAnsi="Arial" w:cs="Arial"/>
+          <w:color w:val="FF0000"/>
+          <w:sz w:val="19"/>
+          <w:szCs w:val="19"/>
+          <w:shd w:val="clear" w:color="auto" w:fill="FFFFFF"/>
+        </w:rPr>
+      </w:pPr>
+    </w:p>
+    <w:p>
+      <w:pPr>
+        <w:rPr>
+          <w:ins w:id="60" w:author="Dave Bridges" w:date="2018-03-24T13:42:00Z"/>
+          <w:rFonts w:ascii="Arial" w:eastAsia="Times New Roman" w:hAnsi="Arial" w:cs="Arial"/>
+          <w:color w:val="FF0000"/>
+          <w:sz w:val="19"/>
+          <w:szCs w:val="19"/>
+          <w:shd w:val="clear" w:color="auto" w:fill="FFFFFF"/>
+        </w:rPr>
+      </w:pPr>
+      <w:ins w:id="61" w:author="Dave Bridges" w:date="2018-03-24T13:38:00Z">
+        <w:r>
+          <w:rPr>
+            <w:rFonts w:ascii="Arial" w:eastAsia="Times New Roman" w:hAnsi="Arial" w:cs="Arial"/>
+            <w:color w:val="FF0000"/>
+            <w:sz w:val="19"/>
+            <w:szCs w:val="19"/>
+            <w:shd w:val="clear" w:color="auto" w:fill="FFFFFF"/>
+          </w:rPr>
+          <w:t xml:space="preserve">We </w:t>
+        </w:r>
+      </w:ins>
+      <w:ins w:id="62" w:author="Dave Bridges" w:date="2018-03-24T13:41:00Z">
+        <w:r>
+          <w:rPr>
+            <w:rFonts w:ascii="Arial" w:eastAsia="Times New Roman" w:hAnsi="Arial" w:cs="Arial"/>
+            <w:color w:val="FF0000"/>
+            <w:sz w:val="19"/>
+            <w:szCs w:val="19"/>
+            <w:shd w:val="clear" w:color="auto" w:fill="FFFFFF"/>
+          </w:rPr>
+          <w:t>ar</w:t>
+        </w:r>
+      </w:ins>
+      <w:ins w:id="63" w:author="Dave Bridges" w:date="2018-03-24T13:42:00Z">
+        <w:r>
+          <w:rPr>
+            <w:rFonts w:ascii="Arial" w:eastAsia="Times New Roman" w:hAnsi="Arial" w:cs="Arial"/>
+            <w:color w:val="FF0000"/>
+            <w:sz w:val="19"/>
+            <w:szCs w:val="19"/>
+            <w:shd w:val="clear" w:color="auto" w:fill="FFFFFF"/>
+          </w:rPr>
+          <w:t>e</w:t>
+        </w:r>
+      </w:ins>
+      <w:ins w:id="64" w:author="Dave Bridges" w:date="2018-03-24T13:41:00Z">
+        <w:r>
+          <w:rPr>
+            <w:rFonts w:ascii="Arial" w:eastAsia="Times New Roman" w:hAnsi="Arial" w:cs="Arial"/>
+            <w:color w:val="FF0000"/>
+            <w:sz w:val="19"/>
+            <w:szCs w:val="19"/>
+            <w:shd w:val="clear" w:color="auto" w:fill="FFFFFF"/>
+          </w:rPr>
+          <w:t xml:space="preserve"> grateful to</w:t>
+        </w:r>
+      </w:ins>
+      <w:ins w:id="65" w:author="Dave Bridges" w:date="2018-03-24T13:38:00Z">
+        <w:r>
+          <w:rPr>
+            <w:rFonts w:ascii="Arial" w:eastAsia="Times New Roman" w:hAnsi="Arial" w:cs="Arial"/>
+            <w:color w:val="FF0000"/>
+            <w:sz w:val="19"/>
+            <w:szCs w:val="19"/>
+            <w:shd w:val="clear" w:color="auto" w:fill="FFFFFF"/>
+          </w:rPr>
+          <w:t xml:space="preserve"> the reviewer for </w:t>
+        </w:r>
+      </w:ins>
+      <w:ins w:id="66" w:author="Dave Bridges" w:date="2018-03-24T13:41:00Z">
+        <w:r>
+          <w:rPr>
+            <w:rFonts w:ascii="Arial" w:eastAsia="Times New Roman" w:hAnsi="Arial" w:cs="Arial"/>
+            <w:color w:val="FF0000"/>
+            <w:sz w:val="19"/>
+            <w:szCs w:val="19"/>
+            <w:shd w:val="clear" w:color="auto" w:fill="FFFFFF"/>
+          </w:rPr>
+          <w:t>probing</w:t>
+        </w:r>
+      </w:ins>
+      <w:ins w:id="67" w:author="Dave Bridges" w:date="2018-03-24T13:38:00Z">
+        <w:r>
+          <w:rPr>
+            <w:rFonts w:ascii="Arial" w:eastAsia="Times New Roman" w:hAnsi="Arial" w:cs="Arial"/>
+            <w:color w:val="FF0000"/>
+            <w:sz w:val="19"/>
+            <w:szCs w:val="19"/>
+            <w:shd w:val="clear" w:color="auto" w:fill="FFFFFF"/>
+          </w:rPr>
+          <w:t xml:space="preserve"> us to look into this</w:t>
+        </w:r>
+      </w:ins>
+      <w:ins w:id="68" w:author="Dave Bridges" w:date="2018-03-24T13:41:00Z">
+        <w:r>
+          <w:rPr>
+            <w:rFonts w:ascii="Arial" w:eastAsia="Times New Roman" w:hAnsi="Arial" w:cs="Arial"/>
+            <w:color w:val="FF0000"/>
+            <w:sz w:val="19"/>
+            <w:szCs w:val="19"/>
+            <w:shd w:val="clear" w:color="auto" w:fill="FFFFFF"/>
+          </w:rPr>
+          <w:t xml:space="preserve"> trend</w:t>
+        </w:r>
+      </w:ins>
+      <w:ins w:id="69" w:author="Dave Bridges" w:date="2018-03-24T13:38:00Z">
+        <w:r>
+          <w:rPr>
+            <w:rFonts w:ascii="Arial" w:eastAsia="Times New Roman" w:hAnsi="Arial" w:cs="Arial"/>
+            <w:color w:val="FF0000"/>
+            <w:sz w:val="19"/>
+            <w:szCs w:val="19"/>
+            <w:shd w:val="clear" w:color="auto" w:fill="FFFFFF"/>
+          </w:rPr>
+          <w:t xml:space="preserve">, </w:t>
+        </w:r>
+      </w:ins>
+      <w:ins w:id="70" w:author="Dave Bridges" w:date="2018-03-24T13:41:00Z">
+        <w:r>
+          <w:rPr>
+            <w:rFonts w:ascii="Arial" w:eastAsia="Times New Roman" w:hAnsi="Arial" w:cs="Arial"/>
+            <w:color w:val="FF0000"/>
+            <w:sz w:val="19"/>
+            <w:szCs w:val="19"/>
+            <w:shd w:val="clear" w:color="auto" w:fill="FFFFFF"/>
+          </w:rPr>
+          <w:t>as</w:t>
+        </w:r>
+      </w:ins>
+      <w:ins w:id="71" w:author="Dave Bridges" w:date="2018-03-24T13:38:00Z">
+        <w:r>
+          <w:rPr>
+            <w:rFonts w:ascii="Arial" w:eastAsia="Times New Roman" w:hAnsi="Arial" w:cs="Arial"/>
+            <w:color w:val="FF0000"/>
+            <w:sz w:val="19"/>
+            <w:szCs w:val="19"/>
+            <w:shd w:val="clear" w:color="auto" w:fill="FFFFFF"/>
+          </w:rPr>
+          <w:t xml:space="preserve"> this presents a </w:t>
+        </w:r>
+      </w:ins>
+      <w:ins w:id="72" w:author="Dave Bridges" w:date="2018-03-24T13:39:00Z">
+        <w:r>
+          <w:rPr>
+            <w:rFonts w:ascii="Arial" w:eastAsia="Times New Roman" w:hAnsi="Arial" w:cs="Arial"/>
+            <w:color w:val="FF0000"/>
+            <w:sz w:val="19"/>
+            <w:szCs w:val="19"/>
+            <w:shd w:val="clear" w:color="auto" w:fill="FFFFFF"/>
+          </w:rPr>
+          <w:t xml:space="preserve">significant </w:t>
+        </w:r>
+      </w:ins>
+      <w:del w:id="73" w:author="Dave Bridges" w:date="2018-03-24T13:39:00Z">
+        <w:r>
+          <w:rPr>
+            <w:rFonts w:ascii="Arial" w:eastAsia="Times New Roman" w:hAnsi="Arial" w:cs="Arial"/>
+            <w:color w:val="FF0000"/>
+            <w:sz w:val="19"/>
+            <w:szCs w:val="19"/>
+            <w:shd w:val="clear" w:color="auto" w:fill="FFFFFF"/>
+          </w:rPr>
+          <w:delText xml:space="preserve">While this is a </w:delText>
+        </w:r>
+      </w:del>
+      <w:r>
+        <w:rPr>
+          <w:rFonts w:ascii="Arial" w:eastAsia="Times New Roman" w:hAnsi="Arial" w:cs="Arial"/>
+          <w:color w:val="FF0000"/>
+          <w:sz w:val="19"/>
+          <w:szCs w:val="19"/>
+          <w:shd w:val="clear" w:color="auto" w:fill="FFFFFF"/>
+        </w:rPr>
+        <w:t xml:space="preserve">limitation </w:t>
+      </w:r>
+      <w:del w:id="74" w:author="Dave Bridges" w:date="2018-03-24T13:39:00Z">
+        <w:r>
+          <w:rPr>
+            <w:rFonts w:ascii="Arial" w:eastAsia="Times New Roman" w:hAnsi="Arial" w:cs="Arial"/>
+            <w:color w:val="FF0000"/>
+            <w:sz w:val="19"/>
+            <w:szCs w:val="19"/>
+            <w:shd w:val="clear" w:color="auto" w:fill="FFFFFF"/>
+          </w:rPr>
+          <w:delText xml:space="preserve">of </w:delText>
+        </w:r>
+      </w:del>
+      <w:ins w:id="75" w:author="Dave Bridges" w:date="2018-03-24T13:39:00Z">
+        <w:r>
+          <w:rPr>
+            <w:rFonts w:ascii="Arial" w:eastAsia="Times New Roman" w:hAnsi="Arial" w:cs="Arial"/>
+            <w:color w:val="FF0000"/>
+            <w:sz w:val="19"/>
+            <w:szCs w:val="19"/>
+            <w:shd w:val="clear" w:color="auto" w:fill="FFFFFF"/>
+          </w:rPr>
+          <w:t>to</w:t>
+        </w:r>
+        <w:r>
+          <w:rPr>
+            <w:rFonts w:ascii="Arial" w:eastAsia="Times New Roman" w:hAnsi="Arial" w:cs="Arial"/>
+            <w:color w:val="FF0000"/>
+            <w:sz w:val="19"/>
+            <w:szCs w:val="19"/>
+            <w:shd w:val="clear" w:color="auto" w:fill="FFFFFF"/>
+          </w:rPr>
+          <w:t xml:space="preserve"> </w:t>
+        </w:r>
+      </w:ins>
+      <w:r>
+        <w:rPr>
+          <w:rFonts w:ascii="Arial" w:eastAsia="Times New Roman" w:hAnsi="Arial" w:cs="Arial"/>
+          <w:color w:val="FF0000"/>
+          <w:sz w:val="19"/>
+          <w:szCs w:val="19"/>
+          <w:shd w:val="clear" w:color="auto" w:fill="FFFFFF"/>
+        </w:rPr>
+        <w:t>our study</w:t>
+      </w:r>
+      <w:ins w:id="76" w:author="Dave Bridges" w:date="2018-03-24T13:41:00Z">
+        <w:r>
+          <w:rPr>
+            <w:rFonts w:ascii="Arial" w:eastAsia="Times New Roman" w:hAnsi="Arial" w:cs="Arial"/>
+            <w:color w:val="FF0000"/>
+            <w:sz w:val="19"/>
+            <w:szCs w:val="19"/>
+            <w:shd w:val="clear" w:color="auto" w:fill="FFFFFF"/>
+          </w:rPr>
+          <w:t>.</w:t>
+        </w:r>
+      </w:ins>
+      <w:ins w:id="77" w:author="Dave Bridges" w:date="2018-03-24T13:39:00Z">
+        <w:r>
+          <w:rPr>
+            <w:rFonts w:ascii="Arial" w:eastAsia="Times New Roman" w:hAnsi="Arial" w:cs="Arial"/>
+            <w:color w:val="FF0000"/>
+            <w:sz w:val="19"/>
+            <w:szCs w:val="19"/>
+            <w:shd w:val="clear" w:color="auto" w:fill="FFFFFF"/>
+          </w:rPr>
+          <w:t xml:space="preserve"> </w:t>
+        </w:r>
+      </w:ins>
+      <w:ins w:id="78" w:author="Dave Bridges" w:date="2018-03-24T13:41:00Z">
+        <w:r>
+          <w:rPr>
+            <w:rFonts w:ascii="Arial" w:eastAsia="Times New Roman" w:hAnsi="Arial" w:cs="Arial"/>
+            <w:color w:val="FF0000"/>
+            <w:sz w:val="19"/>
+            <w:szCs w:val="19"/>
+            <w:shd w:val="clear" w:color="auto" w:fill="FFFFFF"/>
+          </w:rPr>
+          <w:t>W</w:t>
+        </w:r>
+      </w:ins>
+      <w:ins w:id="79" w:author="Dave Bridges" w:date="2018-03-24T13:39:00Z">
+        <w:r>
+          <w:rPr>
+            <w:rFonts w:ascii="Arial" w:eastAsia="Times New Roman" w:hAnsi="Arial" w:cs="Arial"/>
+            <w:color w:val="FF0000"/>
+            <w:sz w:val="19"/>
+            <w:szCs w:val="19"/>
+            <w:shd w:val="clear" w:color="auto" w:fill="FFFFFF"/>
+          </w:rPr>
+          <w:t>e have addressed in the revised manuscript</w:t>
+        </w:r>
+      </w:ins>
+      <w:ins w:id="80" w:author="Dave Bridges" w:date="2018-03-24T13:42:00Z">
+        <w:r>
+          <w:rPr>
+            <w:rFonts w:ascii="Arial" w:eastAsia="Times New Roman" w:hAnsi="Arial" w:cs="Arial"/>
+            <w:color w:val="FF0000"/>
+            <w:sz w:val="19"/>
+            <w:szCs w:val="19"/>
+            <w:shd w:val="clear" w:color="auto" w:fill="FFFFFF"/>
+          </w:rPr>
+          <w:t xml:space="preserve">, although </w:t>
+        </w:r>
+      </w:ins>
+      <w:del w:id="81" w:author="Dave Bridges" w:date="2018-03-24T13:39:00Z">
+        <w:r>
+          <w:rPr>
+            <w:rFonts w:ascii="Arial" w:eastAsia="Times New Roman" w:hAnsi="Arial" w:cs="Arial"/>
+            <w:color w:val="FF0000"/>
+            <w:sz w:val="19"/>
+            <w:szCs w:val="19"/>
+            <w:shd w:val="clear" w:color="auto" w:fill="FFFFFF"/>
+          </w:rPr>
+          <w:delText>,</w:delText>
+        </w:r>
+      </w:del>
+      <w:del w:id="82" w:author="Dave Bridges" w:date="2018-03-24T13:41:00Z">
+        <w:r>
+          <w:rPr>
+            <w:rFonts w:ascii="Arial" w:eastAsia="Times New Roman" w:hAnsi="Arial" w:cs="Arial"/>
+            <w:color w:val="FF0000"/>
+            <w:sz w:val="19"/>
+            <w:szCs w:val="19"/>
+            <w:shd w:val="clear" w:color="auto" w:fill="FFFFFF"/>
+          </w:rPr>
+          <w:delText xml:space="preserve"> </w:delText>
+        </w:r>
+      </w:del>
+      <w:del w:id="83" w:author="Dave Bridges" w:date="2018-03-24T13:39:00Z">
+        <w:r>
+          <w:rPr>
+            <w:rFonts w:ascii="Arial" w:eastAsia="Times New Roman" w:hAnsi="Arial" w:cs="Arial"/>
+            <w:color w:val="FF0000"/>
+            <w:sz w:val="19"/>
+            <w:szCs w:val="19"/>
+            <w:shd w:val="clear" w:color="auto" w:fill="FFFFFF"/>
+          </w:rPr>
+          <w:delText xml:space="preserve">we </w:delText>
+        </w:r>
+      </w:del>
+      <w:r>
+        <w:rPr>
+          <w:rFonts w:ascii="Arial" w:eastAsia="Times New Roman" w:hAnsi="Arial" w:cs="Arial"/>
+          <w:color w:val="FF0000"/>
+          <w:sz w:val="19"/>
+          <w:szCs w:val="19"/>
+          <w:shd w:val="clear" w:color="auto" w:fill="FFFFFF"/>
+        </w:rPr>
+        <w:t xml:space="preserve">do not believe that this fully accounts for the more </w:t>
+      </w:r>
+      <w:del w:id="84" w:author="Dave Bridges" w:date="2018-03-24T13:42:00Z">
+        <w:r>
+          <w:rPr>
+            <w:rFonts w:ascii="Arial" w:eastAsia="Times New Roman" w:hAnsi="Arial" w:cs="Arial"/>
+            <w:color w:val="FF0000"/>
+            <w:sz w:val="19"/>
+            <w:szCs w:val="19"/>
+            <w:shd w:val="clear" w:color="auto" w:fill="FFFFFF"/>
+          </w:rPr>
+          <w:delText xml:space="preserve">aggressive </w:delText>
+        </w:r>
+      </w:del>
+      <w:r>
+        <w:rPr>
+          <w:rFonts w:ascii="Arial" w:eastAsia="Times New Roman" w:hAnsi="Arial" w:cs="Arial"/>
+          <w:color w:val="FF0000"/>
+          <w:sz w:val="19"/>
+          <w:szCs w:val="19"/>
+          <w:shd w:val="clear" w:color="auto" w:fill="FFFFFF"/>
+        </w:rPr>
+        <w:t>p</w:t>
+      </w:r>
+      <w:r>
+        <w:rPr>
+          <w:rFonts w:ascii="Arial" w:eastAsia="Times New Roman" w:hAnsi="Arial" w:cs="Arial"/>
+          <w:color w:val="FF0000"/>
+          <w:sz w:val="19"/>
+          <w:szCs w:val="19"/>
+          <w:shd w:val="clear" w:color="auto" w:fill="FFFFFF"/>
+        </w:rPr>
+        <w:t>henotype observed in these mice</w:t>
+      </w:r>
+      <w:ins w:id="85" w:author="Dave Bridges" w:date="2018-03-24T13:39:00Z">
+        <w:r>
+          <w:rPr>
+            <w:rFonts w:ascii="Arial" w:eastAsia="Times New Roman" w:hAnsi="Arial" w:cs="Arial"/>
+            <w:color w:val="FF0000"/>
+            <w:sz w:val="19"/>
+            <w:szCs w:val="19"/>
+            <w:shd w:val="clear" w:color="auto" w:fill="FFFFFF"/>
+          </w:rPr>
+          <w:t xml:space="preserve"> for several reasons</w:t>
+        </w:r>
+      </w:ins>
+      <w:del w:id="86" w:author="Dave Bridges" w:date="2018-03-24T13:39:00Z">
+        <w:r>
+          <w:rPr>
+            <w:rFonts w:ascii="Arial" w:eastAsia="Times New Roman" w:hAnsi="Arial" w:cs="Arial"/>
+            <w:color w:val="FF0000"/>
+            <w:sz w:val="19"/>
+            <w:szCs w:val="19"/>
+            <w:shd w:val="clear" w:color="auto" w:fill="FFFFFF"/>
+          </w:rPr>
+          <w:delText>?</w:delText>
+        </w:r>
+      </w:del>
+      <w:del w:id="87" w:author="Dave Bridges" w:date="2018-03-24T13:42:00Z">
+        <w:r>
+          <w:rPr>
+            <w:rFonts w:ascii="Arial" w:eastAsia="Times New Roman" w:hAnsi="Arial" w:cs="Arial"/>
+            <w:color w:val="FF0000"/>
+            <w:sz w:val="19"/>
+            <w:szCs w:val="19"/>
+            <w:shd w:val="clear" w:color="auto" w:fill="FFFFFF"/>
+          </w:rPr>
+          <w:delText xml:space="preserve"> </w:delText>
+        </w:r>
+        <w:commentRangeStart w:id="88"/>
+        <w:r>
+          <w:rPr>
+            <w:rFonts w:ascii="Arial" w:eastAsia="Times New Roman" w:hAnsi="Arial" w:cs="Arial"/>
+            <w:color w:val="FF0000"/>
+            <w:sz w:val="19"/>
+            <w:szCs w:val="19"/>
+            <w:shd w:val="clear" w:color="auto" w:fill="FFFFFF"/>
+          </w:rPr>
+          <w:delText>Insert correlation data</w:delText>
+        </w:r>
+        <w:commentRangeEnd w:id="88"/>
+        <w:r>
+          <w:rPr>
+            <w:rStyle w:val="CommentReference"/>
+          </w:rPr>
+          <w:commentReference w:id="88"/>
+        </w:r>
+        <w:r>
+          <w:rPr>
+            <w:rFonts w:ascii="Arial" w:eastAsia="Times New Roman" w:hAnsi="Arial" w:cs="Arial"/>
+            <w:color w:val="FF0000"/>
+            <w:sz w:val="19"/>
+            <w:szCs w:val="19"/>
+            <w:shd w:val="clear" w:color="auto" w:fill="FFFFFF"/>
+          </w:rPr>
+          <w:delText xml:space="preserve">. </w:delText>
+        </w:r>
+      </w:del>
+      <w:moveFromRangeStart w:id="89" w:author="Dave Bridges" w:date="2018-03-24T13:40:00Z" w:name="move509662135"/>
+      <w:moveFrom w:id="90" w:author="Dave Bridges" w:date="2018-03-24T13:40:00Z">
+        <w:r>
+          <w:rPr>
+            <w:rFonts w:ascii="Arial" w:eastAsia="Times New Roman" w:hAnsi="Arial" w:cs="Arial"/>
+            <w:color w:val="FF0000"/>
+            <w:sz w:val="19"/>
+            <w:szCs w:val="19"/>
+            <w:shd w:val="clear" w:color="auto" w:fill="FFFFFF"/>
+          </w:rPr>
+          <w:t>Additionally, it is important to note that the obese dexamethasone-treated mice were severely diabetic with marked fasting hyperglycemia, which is likely the cause of this accelerated water intake noted in the third week of treatment</w:t>
+        </w:r>
+        <w:r>
+          <w:rPr>
+            <w:rFonts w:ascii="Arial" w:eastAsia="Times New Roman" w:hAnsi="Arial" w:cs="Arial"/>
+            <w:color w:val="FF0000"/>
+            <w:sz w:val="19"/>
+            <w:szCs w:val="19"/>
+            <w:shd w:val="clear" w:color="auto" w:fill="FFFFFF"/>
+          </w:rPr>
+          <w:t>,</w:t>
+        </w:r>
+        <w:r>
+          <w:rPr>
+            <w:rFonts w:ascii="Arial" w:eastAsia="Times New Roman" w:hAnsi="Arial" w:cs="Arial"/>
+            <w:color w:val="FF0000"/>
+            <w:sz w:val="19"/>
+            <w:szCs w:val="19"/>
+            <w:shd w:val="clear" w:color="auto" w:fill="FFFFFF"/>
+          </w:rPr>
+          <w:t xml:space="preserve"> as has been documented previously by others </w:t>
+        </w:r>
+        <w:r>
+          <w:rPr>
+            <w:rFonts w:ascii="Arial" w:eastAsia="Times New Roman" w:hAnsi="Arial" w:cs="Arial"/>
+            <w:color w:val="FF0000"/>
+            <w:sz w:val="19"/>
+            <w:szCs w:val="19"/>
+            <w:shd w:val="clear" w:color="auto" w:fill="FFFFFF"/>
+          </w:rPr>
+          <w:fldChar w:fldCharType="begin" w:fldLock="1"/>
+        </w:r>
+        <w:r>
+          <w:rPr>
+            <w:rFonts w:ascii="Arial" w:eastAsia="Times New Roman" w:hAnsi="Arial" w:cs="Arial"/>
+            <w:color w:val="FF0000"/>
+            <w:sz w:val="19"/>
+            <w:szCs w:val="19"/>
+            <w:shd w:val="clear" w:color="auto" w:fill="FFFFFF"/>
+          </w:rPr>
+          <w:instrText>ADDIN CSL_CITATION { "citationItems" : [ { "id" : "ITEM-1", "itemData" : { "DOI" : "10.2337/diab.30.2.106", "ISSN" : "00121797", "PMID" : "7009265", "abstract" : "Diabetes in the C57BL/KsJ(db/db) mouse is initially expressed as hyperinsulinemia, followed by hyperphagia, progressive obesity, and widespread pathologic abnormalities. This study was designed to evaluate the effects of metabolic control on the natural history of the diabetic nephropathy. Beginning at 1 mo of age and continuing for 12 wk, diabetic mice were subjected to controlled dietary restriction, such that their weight was maintained similar to that of age-matched, nondiabetic heterozygotes. Diet-restricted diabetics were compared with diabetics fed ad libitum and heterozygote nondiabetics. Significant lowering of fasting blood glucose, water intake, and plasma insulin was achieved by diet restriction. The diet-restricted diabetes demonstrated enhanced metabolic efficiency, consuming approximately half as much food as the nondiabetics, while maintaining a similar weight. Diabetics fed ad libitum evidenced well-defined renal lesions that included 3 + to 4 + immunoglobulin deposition in the glomerular mesangium, and generalized mesangial matrix expansion. These lesions were completely prevented in diet-restricted diabetes whose glomeruli were normal light microscopy, and demonstrated trace to 1 + mesangial immunoglobulin deposition, features identical in all respects to the nondiabetics. These results indicate that diabetic control achieved by preventing of obesity in the db/db mouse prevents the development of diabetic nephropathy.", "author" : [ { "dropping-particle" : "", "family" : "Lee", "given" : "S. M.", "non-dropping-particle" : "", "parse-names" : false, "suffix" : "" }, { "dropping-particle" : "", "family" : "Bressler", "given" : "R.", "non-dropping-particle" : "", "parse-names" : false, "suffix" : "" } ], "container-title" : "Diabetes", "id" : "ITEM-1", "issue" : "2", "issued" : { "date-parts" : [ [ "1981" ] ] }, "page" : "106-111", "title" : "Prevention of diabetic nephropathy by diet control in the db/db mouse", "type" : "article-journal", "volume" : "30" }, "uris" : [ "http://www.mendeley.com/documents/?uuid=20605ba2-f926-46a3-b1b2-ad9e2e3b54f5" ] } ], "mendeley" : { "formattedCitation" : "(1)", "plainTextFormattedCitation" : "(1)", "previouslyFormattedCitation" : "(1)" }, "properties" : {  }, "schema" : "https://github.com/citation-style-language/schema/raw/master/csl-citation.json" }</w:instrText>
+        </w:r>
+        <w:r>
+          <w:rPr>
+            <w:rFonts w:ascii="Arial" w:eastAsia="Times New Roman" w:hAnsi="Arial" w:cs="Arial"/>
+            <w:color w:val="FF0000"/>
+            <w:sz w:val="19"/>
+            <w:szCs w:val="19"/>
+            <w:shd w:val="clear" w:color="auto" w:fill="FFFFFF"/>
+          </w:rPr>
+          <w:fldChar w:fldCharType="separate"/>
+        </w:r>
+        <w:r>
+          <w:rPr>
+            <w:rFonts w:ascii="Arial" w:eastAsia="Times New Roman" w:hAnsi="Arial" w:cs="Arial"/>
+            <w:noProof/>
+            <w:color w:val="FF0000"/>
+            <w:sz w:val="19"/>
+            <w:szCs w:val="19"/>
+            <w:shd w:val="clear" w:color="auto" w:fill="FFFFFF"/>
+          </w:rPr>
+          <w:t>(1)</w:t>
+        </w:r>
+        <w:r>
+          <w:rPr>
+            <w:rFonts w:ascii="Arial" w:eastAsia="Times New Roman" w:hAnsi="Arial" w:cs="Arial"/>
+            <w:color w:val="FF0000"/>
+            <w:sz w:val="19"/>
+            <w:szCs w:val="19"/>
+            <w:shd w:val="clear" w:color="auto" w:fill="FFFFFF"/>
+          </w:rPr>
+          <w:fldChar w:fldCharType="end"/>
+        </w:r>
+        <w:r>
+          <w:rPr>
+            <w:rFonts w:ascii="Arial" w:eastAsia="Times New Roman" w:hAnsi="Arial" w:cs="Arial"/>
+            <w:color w:val="FF0000"/>
+            <w:sz w:val="19"/>
+            <w:szCs w:val="19"/>
+            <w:shd w:val="clear" w:color="auto" w:fill="FFFFFF"/>
+          </w:rPr>
+          <w:t>.</w:t>
+        </w:r>
+        <w:r>
+          <w:rPr>
+            <w:rFonts w:ascii="Arial" w:eastAsia="Times New Roman" w:hAnsi="Arial" w:cs="Arial"/>
+            <w:color w:val="FF0000"/>
+            <w:sz w:val="19"/>
+            <w:szCs w:val="19"/>
+            <w:shd w:val="clear" w:color="auto" w:fill="FFFFFF"/>
+          </w:rPr>
+          <w:t xml:space="preserve"> </w:t>
+        </w:r>
+      </w:moveFrom>
+      <w:moveFromRangeEnd w:id="89"/>
+      <w:del w:id="91" w:author="Dave Bridges" w:date="2018-03-24T13:42:00Z">
+        <w:r>
+          <w:rPr>
+            <w:rFonts w:ascii="Arial" w:eastAsia="Times New Roman" w:hAnsi="Arial" w:cs="Arial"/>
+            <w:color w:val="FF0000"/>
+            <w:sz w:val="19"/>
+            <w:szCs w:val="19"/>
+            <w:shd w:val="clear" w:color="auto" w:fill="FFFFFF"/>
+          </w:rPr>
+          <w:delText>Unfortunately, we were</w:delText>
+        </w:r>
+        <w:r>
+          <w:rPr>
+            <w:rFonts w:ascii="Arial" w:eastAsia="Times New Roman" w:hAnsi="Arial" w:cs="Arial"/>
+            <w:color w:val="FF0000"/>
+            <w:sz w:val="19"/>
+            <w:szCs w:val="19"/>
+            <w:shd w:val="clear" w:color="auto" w:fill="FFFFFF"/>
+          </w:rPr>
+          <w:delText xml:space="preserve"> not</w:delText>
+        </w:r>
+        <w:r>
+          <w:rPr>
+            <w:rFonts w:ascii="Arial" w:eastAsia="Times New Roman" w:hAnsi="Arial" w:cs="Arial"/>
+            <w:color w:val="FF0000"/>
+            <w:sz w:val="19"/>
+            <w:szCs w:val="19"/>
+            <w:shd w:val="clear" w:color="auto" w:fill="FFFFFF"/>
+          </w:rPr>
+          <w:delText xml:space="preserve"> expecting that these mice would respond so dramatically and therefore did not account for this in our study design.</w:delText>
+        </w:r>
+      </w:del>
+      <w:ins w:id="92" w:author="Dave Bridges" w:date="2018-03-24T13:42:00Z">
+        <w:r>
+          <w:rPr>
+            <w:rFonts w:ascii="Arial" w:eastAsia="Times New Roman" w:hAnsi="Arial" w:cs="Arial"/>
+            <w:color w:val="FF0000"/>
+            <w:sz w:val="19"/>
+            <w:szCs w:val="19"/>
+            <w:shd w:val="clear" w:color="auto" w:fill="FFFFFF"/>
+          </w:rPr>
+          <w:t xml:space="preserve"> now indicated in the revised discussion:</w:t>
+        </w:r>
+      </w:ins>
+    </w:p>
+    <w:p>
+      <w:pPr>
+        <w:rPr>
+          <w:ins w:id="93" w:author="Dave Bridges" w:date="2018-03-24T13:42:00Z"/>
+          <w:rFonts w:ascii="Arial" w:eastAsia="Times New Roman" w:hAnsi="Arial" w:cs="Arial"/>
+          <w:color w:val="FF0000"/>
+          <w:sz w:val="19"/>
+          <w:szCs w:val="19"/>
+          <w:shd w:val="clear" w:color="auto" w:fill="FFFFFF"/>
+        </w:rPr>
+      </w:pPr>
+    </w:p>
+    <w:p>
+      <w:pPr>
+        <w:ind w:left="720"/>
+        <w:rPr>
+          <w:ins w:id="94" w:author="Dave Bridges" w:date="2018-03-24T13:50:00Z"/>
+          <w:rFonts w:ascii="Arial" w:eastAsia="Times New Roman" w:hAnsi="Arial" w:cs="Arial"/>
+          <w:b/>
+          <w:color w:val="FF0000"/>
+          <w:sz w:val="19"/>
+          <w:szCs w:val="19"/>
+          <w:shd w:val="clear" w:color="auto" w:fill="FFFFFF"/>
+        </w:rPr>
+        <w:pPrChange w:id="95" w:author="Dave Bridges" w:date="2018-03-24T13:42:00Z">
+          <w:pPr/>
+        </w:pPrChange>
+      </w:pPr>
+      <w:ins w:id="96" w:author="Dave Bridges" w:date="2018-03-24T13:43:00Z">
+        <w:r>
+          <w:rPr>
+            <w:rFonts w:ascii="Arial" w:eastAsia="Times New Roman" w:hAnsi="Arial" w:cs="Arial"/>
+            <w:b/>
+            <w:color w:val="FF0000"/>
+            <w:sz w:val="19"/>
+            <w:szCs w:val="19"/>
+            <w:shd w:val="clear" w:color="auto" w:fill="FFFFFF"/>
           </w:rPr>
           <w:t>The obese, dexamethasone treated animals consumed increasing fluids, including dexamethasone as the study progressed</w:t>
         </w:r>
       </w:ins>
-      <w:ins w:id="95" w:author="Dave Bridges" w:date="2018-03-24T13:49:00Z">
+      <w:ins w:id="97" w:author="Dave Bridges" w:date="2018-03-24T13:49:00Z">
         <w:r>
           <w:rPr>
             <w:rFonts w:ascii="Arial" w:eastAsia="Times New Roman" w:hAnsi="Arial" w:cs="Arial"/>
@@ -1654,7 +1708,7 @@
           <w:t xml:space="preserve"> (Figure XX) resulting in increased serum dexamethasone at sacrifice (Figure XX)</w:t>
         </w:r>
       </w:ins>
-      <w:ins w:id="96" w:author="Dave Bridges" w:date="2018-03-24T13:43:00Z">
+      <w:ins w:id="98" w:author="Dave Bridges" w:date="2018-03-24T13:43:00Z">
         <w:r>
           <w:rPr>
             <w:rFonts w:ascii="Arial" w:eastAsia="Times New Roman" w:hAnsi="Arial" w:cs="Arial"/>
@@ -1665,115 +1719,6 @@
             <w:shd w:val="clear" w:color="auto" w:fill="FFFFFF"/>
           </w:rPr>
           <w:t>.  This was unexpected and may be due to the increased urination, and water requirement in severely diabetic animals, as has been documented previously</w:t>
-        </w:r>
-      </w:ins>
-      <w:ins w:id="97" w:author="Dave Bridges" w:date="2018-03-24T13:44:00Z">
-        <w:r>
-          <w:rPr>
-            <w:rFonts w:ascii="Arial" w:eastAsia="Times New Roman" w:hAnsi="Arial" w:cs="Arial"/>
-            <w:b/>
-            <w:color w:val="FF0000"/>
-            <w:sz w:val="19"/>
-            <w:szCs w:val="19"/>
-            <w:shd w:val="clear" w:color="auto" w:fill="FFFFFF"/>
-          </w:rPr>
-          <w:t xml:space="preserve"> </w:t>
-        </w:r>
-        <w:r>
-          <w:rPr>
-            <w:rFonts w:ascii="Arial" w:eastAsia="Times New Roman" w:hAnsi="Arial" w:cs="Arial"/>
-            <w:color w:val="FF0000"/>
-            <w:sz w:val="19"/>
-            <w:szCs w:val="19"/>
-            <w:shd w:val="clear" w:color="auto" w:fill="FFFFFF"/>
-          </w:rPr>
-          <w:fldChar w:fldCharType="begin" w:fldLock="1"/>
-        </w:r>
-        <w:r>
-          <w:rPr>
-            <w:rFonts w:ascii="Arial" w:eastAsia="Times New Roman" w:hAnsi="Arial" w:cs="Arial"/>
-            <w:color w:val="FF0000"/>
-            <w:sz w:val="19"/>
-            <w:szCs w:val="19"/>
-            <w:shd w:val="clear" w:color="auto" w:fill="FFFFFF"/>
-          </w:rPr>
-          <w:instrText>ADDIN CSL_CITATION { "citationItems" : [ { "id" : "ITEM-1", "itemData" : { "DOI" : "10.2337/diab.30.2.106", "ISSN" : "00121797", "PMID" : "7009265", "abstract" : "Diabetes in the C57BL/KsJ(db/db) mouse is initially expressed as hyperinsulinemia, followed by hyperphagia, progressive obesity, and widespread pathologic abnormalities. This study was designed to evaluate the effects of metabolic control on the natural history of the diabetic nephropathy. Beginning at 1 mo of age and continuing for 12 wk, diabetic mice were subjected to controlled dietary restriction, such that their weight was maintained similar to that of age-matched, nondiabetic heterozygotes. Diet-restricted diabetics were compared with diabetics fed ad libitum and heterozygote nondiabetics. Significant lowering of fasting blood glucose, water intake, and plasma insulin was achieved by diet restriction. The diet-restricted diabetes demonstrated enhanced metabolic efficiency, consuming approximately half as much food as the nondiabetics, while maintaining a similar weight. Diabetics fed ad libitum evidenced well-defined renal lesions that included 3 + to 4 + immunoglobulin deposition in the glomerular mesangium, and generalized mesangial matrix expansion. These lesions were completely prevented in diet-restricted diabetes whose glomeruli were normal light microscopy, and demonstrated trace to 1 + mesangial immunoglobulin deposition, features identical in all respects to the nondiabetics. These results indicate that diabetic control achieved by preventing of obesity in the db/db mouse prevents the development of diabetic nephropathy.", "author" : [ { "dropping-particle" : "", "family" : "Lee", "given" : "S. M.", "non-dropping-particle" : "", "parse-names" : false, "suffix" : "" }, { "dropping-particle" : "", "family" : "Bressler", "given" : "R.", "non-dropping-particle" : "", "parse-names" : false, "suffix" : "" } ], "container-title" : "Diabetes", "id" : "ITEM-1", "issue" : "2", "issued" : { "date-parts" : [ [ "1981" ] ] }, "page" : "106-111", "title" : "Prevention of diabetic nephropathy by diet control in the db/db mouse", "type" : "article-journal", "volume" : "30" }, "uris" : [ "http://www.mendeley.com/documents/?uuid=20605ba2-f926-46a3-b1b2-ad9e2e3b54f5" ] } ], "mendeley" : { "formattedCitation" : "(1)", "plainTextFormattedCitation" : "(1)", "previouslyFormattedCitation" : "(1)" }, "properties" : {  }, "schema" : "https://github.com/citation-style-language/schema/raw/master/csl-citation.json" }</w:instrText>
-        </w:r>
-        <w:r>
-          <w:rPr>
-            <w:rFonts w:ascii="Arial" w:eastAsia="Times New Roman" w:hAnsi="Arial" w:cs="Arial"/>
-            <w:color w:val="FF0000"/>
-            <w:sz w:val="19"/>
-            <w:szCs w:val="19"/>
-            <w:shd w:val="clear" w:color="auto" w:fill="FFFFFF"/>
-          </w:rPr>
-          <w:fldChar w:fldCharType="separate"/>
-        </w:r>
-        <w:r>
-          <w:rPr>
-            <w:rFonts w:ascii="Arial" w:eastAsia="Times New Roman" w:hAnsi="Arial" w:cs="Arial"/>
-            <w:noProof/>
-            <w:color w:val="FF0000"/>
-            <w:sz w:val="19"/>
-            <w:szCs w:val="19"/>
-            <w:shd w:val="clear" w:color="auto" w:fill="FFFFFF"/>
-          </w:rPr>
-          <w:t>(1)</w:t>
-        </w:r>
-        <w:r>
-          <w:rPr>
-            <w:rFonts w:ascii="Arial" w:eastAsia="Times New Roman" w:hAnsi="Arial" w:cs="Arial"/>
-            <w:color w:val="FF0000"/>
-            <w:sz w:val="19"/>
-            <w:szCs w:val="19"/>
-            <w:shd w:val="clear" w:color="auto" w:fill="FFFFFF"/>
-          </w:rPr>
-          <w:fldChar w:fldCharType="end"/>
-        </w:r>
-        <w:r>
-          <w:rPr>
-            <w:rFonts w:ascii="Arial" w:eastAsia="Times New Roman" w:hAnsi="Arial" w:cs="Arial"/>
-            <w:color w:val="FF0000"/>
-            <w:sz w:val="19"/>
-            <w:szCs w:val="19"/>
-            <w:shd w:val="clear" w:color="auto" w:fill="FFFFFF"/>
-          </w:rPr>
-          <w:t xml:space="preserve">. </w:t>
-        </w:r>
-        <w:r>
-          <w:rPr>
-            <w:rFonts w:ascii="Arial" w:eastAsia="Times New Roman" w:hAnsi="Arial" w:cs="Arial"/>
-            <w:b/>
-            <w:color w:val="FF0000"/>
-            <w:sz w:val="19"/>
-            <w:szCs w:val="19"/>
-            <w:shd w:val="clear" w:color="auto" w:fill="FFFFFF"/>
-          </w:rPr>
-          <w:t>This is an important limitation to our study</w:t>
-        </w:r>
-        <w:r>
-          <w:rPr>
-            <w:rFonts w:ascii="Arial" w:eastAsia="Times New Roman" w:hAnsi="Arial" w:cs="Arial"/>
-            <w:b/>
-            <w:color w:val="FF0000"/>
-            <w:sz w:val="19"/>
-            <w:szCs w:val="19"/>
-            <w:shd w:val="clear" w:color="auto" w:fill="FFFFFF"/>
-          </w:rPr>
-          <w:t xml:space="preserve">, although we note that several phenotypes including </w:t>
-        </w:r>
-      </w:ins>
-      <w:ins w:id="98" w:author="Dave Bridges" w:date="2018-03-24T13:45:00Z">
-        <w:r>
-          <w:rPr>
-            <w:rFonts w:ascii="Arial" w:eastAsia="Times New Roman" w:hAnsi="Arial" w:cs="Arial"/>
-            <w:b/>
-            <w:color w:val="FF0000"/>
-            <w:sz w:val="19"/>
-            <w:szCs w:val="19"/>
-            <w:shd w:val="clear" w:color="auto" w:fill="FFFFFF"/>
-          </w:rPr>
-          <w:t>f</w:t>
         </w:r>
       </w:ins>
       <w:ins w:id="99" w:author="Dave Bridges" w:date="2018-03-24T13:44:00Z">
@@ -1786,7 +1731,90 @@
             <w:szCs w:val="19"/>
             <w:shd w:val="clear" w:color="auto" w:fill="FFFFFF"/>
           </w:rPr>
-          <w:t xml:space="preserve">asting </w:t>
+          <w:t xml:space="preserve"> </w:t>
+        </w:r>
+        <w:r>
+          <w:rPr>
+            <w:rFonts w:ascii="Arial" w:eastAsia="Times New Roman" w:hAnsi="Arial" w:cs="Arial"/>
+            <w:color w:val="FF0000"/>
+            <w:sz w:val="19"/>
+            <w:szCs w:val="19"/>
+            <w:shd w:val="clear" w:color="auto" w:fill="FFFFFF"/>
+          </w:rPr>
+          <w:fldChar w:fldCharType="begin" w:fldLock="1"/>
+        </w:r>
+        <w:r>
+          <w:rPr>
+            <w:rFonts w:ascii="Arial" w:eastAsia="Times New Roman" w:hAnsi="Arial" w:cs="Arial"/>
+            <w:color w:val="FF0000"/>
+            <w:sz w:val="19"/>
+            <w:szCs w:val="19"/>
+            <w:shd w:val="clear" w:color="auto" w:fill="FFFFFF"/>
+          </w:rPr>
+          <w:instrText>ADDIN CSL_CITATION { "citationItems" : [ { "id" : "ITEM-1", "itemData" : { "DOI" : "10.2337/diab.30.2.106", "ISSN" : "00121797", "PMID" : "7009265", "abstract" : "Diabetes in the C57BL/KsJ(db/db) mouse is initially expressed as hyperinsulinemia, followed by hyperphagia, progressive obesity, and widespread pathologic abnormalities. This study was designed to evaluate the effects of metabolic control on the natural history of the diabetic nephropathy. Beginning at 1 mo of age and continuing for 12 wk, diabetic mice were subjected to controlled dietary restriction, such that their weight was maintained similar to that of age-matched, nondiabetic heterozygotes. Diet-restricted diabetics were compared with diabetics fed ad libitum and heterozygote nondiabetics. Significant lowering of fasting blood glucose, water intake, and plasma insulin was achieved by diet restriction. The diet-restricted diabetes demonstrated enhanced metabolic efficiency, consuming approximately half as much food as the nondiabetics, while maintaining a similar weight. Diabetics fed ad libitum evidenced well-defined renal lesions that included 3 + to 4 + immunoglobulin deposition in the glomerular mesangium, and generalized mesangial matrix expansion. These lesions were completely prevented in diet-restricted diabetes whose glomeruli were normal light microscopy, and demonstrated trace to 1 + mesangial immunoglobulin deposition, features identical in all respects to the nondiabetics. These results indicate that diabetic control achieved by preventing of obesity in the db/db mouse prevents the development of diabetic nephropathy.", "author" : [ { "dropping-particle" : "", "family" : "Lee", "given" : "S. M.", "non-dropping-particle" : "", "parse-names" : false, "suffix" : "" }, { "dropping-particle" : "", "family" : "Bressler", "given" : "R.", "non-dropping-particle" : "", "parse-names" : false, "suffix" : "" } ], "container-title" : "Diabetes", "id" : "ITEM-1", "issue" : "2", "issued" : { "date-parts" : [ [ "1981" ] ] }, "page" : "106-111", "title" : "Prevention of diabetic nephropathy by diet control in the db/db mouse", "type" : "article-journal", "volume" : "30" }, "uris" : [ "http://www.mendeley.com/documents/?uuid=20605ba2-f926-46a3-b1b2-ad9e2e3b54f5" ] } ], "mendeley" : { "formattedCitation" : "(1)", "plainTextFormattedCitation" : "(1)", "previouslyFormattedCitation" : "(1)" }, "properties" : {  }, "schema" : "https://github.com/citation-style-language/schema/raw/master/csl-citation.json" }</w:instrText>
+        </w:r>
+        <w:r>
+          <w:rPr>
+            <w:rFonts w:ascii="Arial" w:eastAsia="Times New Roman" w:hAnsi="Arial" w:cs="Arial"/>
+            <w:color w:val="FF0000"/>
+            <w:sz w:val="19"/>
+            <w:szCs w:val="19"/>
+            <w:shd w:val="clear" w:color="auto" w:fill="FFFFFF"/>
+          </w:rPr>
+          <w:fldChar w:fldCharType="separate"/>
+        </w:r>
+        <w:r>
+          <w:rPr>
+            <w:rFonts w:ascii="Arial" w:eastAsia="Times New Roman" w:hAnsi="Arial" w:cs="Arial"/>
+            <w:noProof/>
+            <w:color w:val="FF0000"/>
+            <w:sz w:val="19"/>
+            <w:szCs w:val="19"/>
+            <w:shd w:val="clear" w:color="auto" w:fill="FFFFFF"/>
+          </w:rPr>
+          <w:t>(1)</w:t>
+        </w:r>
+        <w:r>
+          <w:rPr>
+            <w:rFonts w:ascii="Arial" w:eastAsia="Times New Roman" w:hAnsi="Arial" w:cs="Arial"/>
+            <w:color w:val="FF0000"/>
+            <w:sz w:val="19"/>
+            <w:szCs w:val="19"/>
+            <w:shd w:val="clear" w:color="auto" w:fill="FFFFFF"/>
+          </w:rPr>
+          <w:fldChar w:fldCharType="end"/>
+        </w:r>
+        <w:r>
+          <w:rPr>
+            <w:rFonts w:ascii="Arial" w:eastAsia="Times New Roman" w:hAnsi="Arial" w:cs="Arial"/>
+            <w:color w:val="FF0000"/>
+            <w:sz w:val="19"/>
+            <w:szCs w:val="19"/>
+            <w:shd w:val="clear" w:color="auto" w:fill="FFFFFF"/>
+          </w:rPr>
+          <w:t xml:space="preserve">. </w:t>
+        </w:r>
+        <w:r>
+          <w:rPr>
+            <w:rFonts w:ascii="Arial" w:eastAsia="Times New Roman" w:hAnsi="Arial" w:cs="Arial"/>
+            <w:b/>
+            <w:color w:val="FF0000"/>
+            <w:sz w:val="19"/>
+            <w:szCs w:val="19"/>
+            <w:shd w:val="clear" w:color="auto" w:fill="FFFFFF"/>
+          </w:rPr>
+          <w:t>This is an important limitation to our study</w:t>
+        </w:r>
+        <w:r>
+          <w:rPr>
+            <w:rFonts w:ascii="Arial" w:eastAsia="Times New Roman" w:hAnsi="Arial" w:cs="Arial"/>
+            <w:b/>
+            <w:color w:val="FF0000"/>
+            <w:sz w:val="19"/>
+            <w:szCs w:val="19"/>
+            <w:shd w:val="clear" w:color="auto" w:fill="FFFFFF"/>
+          </w:rPr>
+          <w:t xml:space="preserve">, although we note that several phenotypes including </w:t>
         </w:r>
       </w:ins>
       <w:ins w:id="100" w:author="Dave Bridges" w:date="2018-03-24T13:45:00Z">
@@ -1799,7 +1827,7 @@
             <w:szCs w:val="19"/>
             <w:shd w:val="clear" w:color="auto" w:fill="FFFFFF"/>
           </w:rPr>
-          <w:t>gl</w:t>
+          <w:t>f</w:t>
         </w:r>
       </w:ins>
       <w:ins w:id="101" w:author="Dave Bridges" w:date="2018-03-24T13:44:00Z">
@@ -1812,7 +1840,7 @@
             <w:szCs w:val="19"/>
             <w:shd w:val="clear" w:color="auto" w:fill="FFFFFF"/>
           </w:rPr>
-          <w:t xml:space="preserve">ucose, </w:t>
+          <w:t xml:space="preserve">asting </w:t>
         </w:r>
       </w:ins>
       <w:ins w:id="102" w:author="Dave Bridges" w:date="2018-03-24T13:45:00Z">
@@ -1825,33 +1853,33 @@
             <w:szCs w:val="19"/>
             <w:shd w:val="clear" w:color="auto" w:fill="FFFFFF"/>
           </w:rPr>
+          <w:t>gl</w:t>
+        </w:r>
+      </w:ins>
+      <w:ins w:id="103" w:author="Dave Bridges" w:date="2018-03-24T13:44:00Z">
+        <w:r>
+          <w:rPr>
+            <w:rFonts w:ascii="Arial" w:eastAsia="Times New Roman" w:hAnsi="Arial" w:cs="Arial"/>
+            <w:b/>
+            <w:color w:val="FF0000"/>
+            <w:sz w:val="19"/>
+            <w:szCs w:val="19"/>
+            <w:shd w:val="clear" w:color="auto" w:fill="FFFFFF"/>
+          </w:rPr>
+          <w:t xml:space="preserve">ucose, </w:t>
+        </w:r>
+      </w:ins>
+      <w:ins w:id="104" w:author="Dave Bridges" w:date="2018-03-24T13:45:00Z">
+        <w:r>
+          <w:rPr>
+            <w:rFonts w:ascii="Arial" w:eastAsia="Times New Roman" w:hAnsi="Arial" w:cs="Arial"/>
+            <w:b/>
+            <w:color w:val="FF0000"/>
+            <w:sz w:val="19"/>
+            <w:szCs w:val="19"/>
+            <w:shd w:val="clear" w:color="auto" w:fill="FFFFFF"/>
+          </w:rPr>
           <w:t xml:space="preserve">liver triglycerides, </w:t>
-        </w:r>
-      </w:ins>
-      <w:ins w:id="103" w:author="Dave Bridges" w:date="2018-03-24T13:47:00Z">
-        <w:r>
-          <w:rPr>
-            <w:rFonts w:ascii="Arial" w:eastAsia="Times New Roman" w:hAnsi="Arial" w:cs="Arial"/>
-            <w:b/>
-            <w:color w:val="FF0000"/>
-            <w:sz w:val="19"/>
-            <w:szCs w:val="19"/>
-            <w:shd w:val="clear" w:color="auto" w:fill="FFFFFF"/>
-          </w:rPr>
-          <w:t>hepatic lip</w:t>
-        </w:r>
-      </w:ins>
-      <w:ins w:id="104" w:author="Dave Bridges" w:date="2018-03-24T13:48:00Z">
-        <w:r>
-          <w:rPr>
-            <w:rFonts w:ascii="Arial" w:eastAsia="Times New Roman" w:hAnsi="Arial" w:cs="Arial"/>
-            <w:b/>
-            <w:color w:val="FF0000"/>
-            <w:sz w:val="19"/>
-            <w:szCs w:val="19"/>
-            <w:shd w:val="clear" w:color="auto" w:fill="FFFFFF"/>
-          </w:rPr>
-          <w:t>o</w:t>
         </w:r>
       </w:ins>
       <w:ins w:id="105" w:author="Dave Bridges" w:date="2018-03-24T13:47:00Z">
@@ -1864,7 +1892,19 @@
             <w:szCs w:val="19"/>
             <w:shd w:val="clear" w:color="auto" w:fill="FFFFFF"/>
           </w:rPr>
-          <w:t xml:space="preserve">genic gene expression, </w:t>
+          <w:t xml:space="preserve">hepatic </w:t>
+        </w:r>
+        <w:proofErr w:type="spellStart"/>
+        <w:r>
+          <w:rPr>
+            <w:rFonts w:ascii="Arial" w:eastAsia="Times New Roman" w:hAnsi="Arial" w:cs="Arial"/>
+            <w:b/>
+            <w:color w:val="FF0000"/>
+            <w:sz w:val="19"/>
+            <w:szCs w:val="19"/>
+            <w:shd w:val="clear" w:color="auto" w:fill="FFFFFF"/>
+          </w:rPr>
+          <w:t>lip</w:t>
         </w:r>
       </w:ins>
       <w:ins w:id="106" w:author="Dave Bridges" w:date="2018-03-24T13:48:00Z">
@@ -1877,10 +1917,10 @@
             <w:szCs w:val="19"/>
             <w:shd w:val="clear" w:color="auto" w:fill="FFFFFF"/>
           </w:rPr>
-          <w:t xml:space="preserve">and </w:t>
+          <w:t>o</w:t>
         </w:r>
       </w:ins>
-      <w:ins w:id="107" w:author="Dave Bridges" w:date="2018-03-24T13:45:00Z">
+      <w:ins w:id="107" w:author="Dave Bridges" w:date="2018-03-24T13:47:00Z">
         <w:r>
           <w:rPr>
             <w:rFonts w:ascii="Arial" w:eastAsia="Times New Roman" w:hAnsi="Arial" w:cs="Arial"/>
@@ -1890,10 +1930,48 @@
             <w:szCs w:val="19"/>
             <w:shd w:val="clear" w:color="auto" w:fill="FFFFFF"/>
           </w:rPr>
-          <w:t>adipose tissue mass</w:t>
+          <w:t>genic</w:t>
+        </w:r>
+        <w:proofErr w:type="spellEnd"/>
+        <w:r>
+          <w:rPr>
+            <w:rFonts w:ascii="Arial" w:eastAsia="Times New Roman" w:hAnsi="Arial" w:cs="Arial"/>
+            <w:b/>
+            <w:color w:val="FF0000"/>
+            <w:sz w:val="19"/>
+            <w:szCs w:val="19"/>
+            <w:shd w:val="clear" w:color="auto" w:fill="FFFFFF"/>
+          </w:rPr>
+          <w:t xml:space="preserve"> gene expression, </w:t>
         </w:r>
       </w:ins>
       <w:ins w:id="108" w:author="Dave Bridges" w:date="2018-03-24T13:48:00Z">
+        <w:r>
+          <w:rPr>
+            <w:rFonts w:ascii="Arial" w:eastAsia="Times New Roman" w:hAnsi="Arial" w:cs="Arial"/>
+            <w:b/>
+            <w:color w:val="FF0000"/>
+            <w:sz w:val="19"/>
+            <w:szCs w:val="19"/>
+            <w:shd w:val="clear" w:color="auto" w:fill="FFFFFF"/>
+          </w:rPr>
+          <w:t xml:space="preserve">and </w:t>
+        </w:r>
+      </w:ins>
+      <w:ins w:id="109" w:author="Dave Bridges" w:date="2018-03-24T13:45:00Z">
+        <w:r>
+          <w:rPr>
+            <w:rFonts w:ascii="Arial" w:eastAsia="Times New Roman" w:hAnsi="Arial" w:cs="Arial"/>
+            <w:b/>
+            <w:color w:val="FF0000"/>
+            <w:sz w:val="19"/>
+            <w:szCs w:val="19"/>
+            <w:shd w:val="clear" w:color="auto" w:fill="FFFFFF"/>
+          </w:rPr>
+          <w:t>adipose tissue mass</w:t>
+        </w:r>
+      </w:ins>
+      <w:ins w:id="110" w:author="Dave Bridges" w:date="2018-03-24T13:48:00Z">
         <w:r>
           <w:rPr>
             <w:rFonts w:ascii="Arial" w:eastAsia="Times New Roman" w:hAnsi="Arial" w:cs="Arial"/>
@@ -1911,7 +1989,7 @@
       <w:pPr>
         <w:ind w:left="720"/>
         <w:rPr>
-          <w:ins w:id="109" w:author="Dave Bridges" w:date="2018-03-24T13:50:00Z"/>
+          <w:ins w:id="111" w:author="Dave Bridges" w:date="2018-03-24T13:50:00Z"/>
           <w:rFonts w:ascii="Arial" w:eastAsia="Times New Roman" w:hAnsi="Arial" w:cs="Arial"/>
           <w:b/>
           <w:color w:val="FF0000"/>
@@ -1919,7 +1997,7 @@
           <w:szCs w:val="19"/>
           <w:shd w:val="clear" w:color="auto" w:fill="FFFFFF"/>
         </w:rPr>
-        <w:pPrChange w:id="110" w:author="Dave Bridges" w:date="2018-03-24T13:42:00Z">
+        <w:pPrChange w:id="112" w:author="Dave Bridges" w:date="2018-03-24T13:42:00Z">
           <w:pPr/>
         </w:pPrChange>
       </w:pPr>
@@ -1928,7 +2006,7 @@
       <w:pPr>
         <w:ind w:left="720"/>
         <w:rPr>
-          <w:ins w:id="111" w:author="Dave Bridges" w:date="2018-03-24T13:50:00Z"/>
+          <w:ins w:id="113" w:author="Dave Bridges" w:date="2018-03-24T13:50:00Z"/>
           <w:rFonts w:ascii="Arial" w:eastAsia="Times New Roman" w:hAnsi="Arial" w:cs="Arial"/>
           <w:b/>
           <w:color w:val="FF0000"/>
@@ -1936,7 +2014,7 @@
           <w:szCs w:val="19"/>
           <w:shd w:val="clear" w:color="auto" w:fill="FFFFFF"/>
         </w:rPr>
-        <w:pPrChange w:id="112" w:author="Dave Bridges" w:date="2018-03-24T13:42:00Z">
+        <w:pPrChange w:id="114" w:author="Dave Bridges" w:date="2018-03-24T13:42:00Z">
           <w:pPr/>
         </w:pPrChange>
       </w:pPr>
@@ -1951,19 +2029,19 @@
           <w:szCs w:val="19"/>
           <w:shd w:val="clear" w:color="auto" w:fill="FFFFFF"/>
         </w:rPr>
-        <w:pPrChange w:id="113" w:author="Dave Bridges" w:date="2018-03-24T13:50:00Z">
+        <w:pPrChange w:id="115" w:author="Dave Bridges" w:date="2018-03-24T13:50:00Z">
           <w:pPr/>
         </w:pPrChange>
       </w:pPr>
-      <w:ins w:id="114" w:author="Dave Bridges" w:date="2018-03-24T13:50:00Z">
-        <w:r>
-          <w:rPr>
-            <w:rFonts w:ascii="Arial" w:eastAsia="Times New Roman" w:hAnsi="Arial" w:cs="Arial"/>
-            <w:color w:val="FF0000"/>
-            <w:sz w:val="19"/>
-            <w:szCs w:val="19"/>
-            <w:shd w:val="clear" w:color="auto" w:fill="FFFFFF"/>
-            <w:rPrChange w:id="115" w:author="Dave Bridges" w:date="2018-03-24T13:50:00Z">
+      <w:ins w:id="116" w:author="Dave Bridges" w:date="2018-03-24T13:50:00Z">
+        <w:r>
+          <w:rPr>
+            <w:rFonts w:ascii="Arial" w:eastAsia="Times New Roman" w:hAnsi="Arial" w:cs="Arial"/>
+            <w:color w:val="FF0000"/>
+            <w:sz w:val="19"/>
+            <w:szCs w:val="19"/>
+            <w:shd w:val="clear" w:color="auto" w:fill="FFFFFF"/>
+            <w:rPrChange w:id="117" w:author="Dave Bridges" w:date="2018-03-24T13:50:00Z">
               <w:rPr>
                 <w:rFonts w:ascii="Arial" w:eastAsia="Times New Roman" w:hAnsi="Arial" w:cs="Arial"/>
                 <w:b/>
@@ -1987,7 +2065,7 @@
           <w:t xml:space="preserve">we have observed increased blood glucose and glycerol levels </w:t>
         </w:r>
       </w:ins>
-      <w:ins w:id="116" w:author="Dave Bridges" w:date="2018-03-24T13:51:00Z">
+      <w:ins w:id="118" w:author="Dave Bridges" w:date="2018-03-24T13:51:00Z">
         <w:r>
           <w:rPr>
             <w:rFonts w:ascii="Arial" w:eastAsia="Times New Roman" w:hAnsi="Arial" w:cs="Arial"/>
@@ -1997,30 +2075,6 @@
             <w:shd w:val="clear" w:color="auto" w:fill="FFFFFF"/>
           </w:rPr>
           <w:t>with less than one week of dexamethasone exposure in a smaller scale time course experiment (Figure 2 of this response).  At this stage, dexamethasone consumption is lower in the HFD group</w:t>
-        </w:r>
-      </w:ins>
-      <w:ins w:id="117" w:author="Dave Bridges" w:date="2018-03-24T13:52:00Z">
-        <w:r>
-          <w:rPr>
-            <w:rFonts w:ascii="Arial" w:eastAsia="Times New Roman" w:hAnsi="Arial" w:cs="Arial"/>
-            <w:color w:val="FF0000"/>
-            <w:sz w:val="19"/>
-            <w:szCs w:val="19"/>
-            <w:shd w:val="clear" w:color="auto" w:fill="FFFFFF"/>
-          </w:rPr>
-          <w:t xml:space="preserve"> than the NCD group.  While we are willing to include these data in the revised manuscript if necessary, the small n (4 animals per group at each time point) is less </w:t>
-        </w:r>
-      </w:ins>
-      <w:ins w:id="118" w:author="Dave Bridges" w:date="2018-03-24T13:53:00Z">
-        <w:r>
-          <w:rPr>
-            <w:rFonts w:ascii="Arial" w:eastAsia="Times New Roman" w:hAnsi="Arial" w:cs="Arial"/>
-            <w:color w:val="FF0000"/>
-            <w:sz w:val="19"/>
-            <w:szCs w:val="19"/>
-            <w:shd w:val="clear" w:color="auto" w:fill="FFFFFF"/>
-          </w:rPr>
-          <w:t>rigorous</w:t>
         </w:r>
       </w:ins>
       <w:ins w:id="119" w:author="Dave Bridges" w:date="2018-03-24T13:52:00Z">
@@ -2032,7 +2086,7 @@
             <w:szCs w:val="19"/>
             <w:shd w:val="clear" w:color="auto" w:fill="FFFFFF"/>
           </w:rPr>
-          <w:t xml:space="preserve"> than we would </w:t>
+          <w:t xml:space="preserve"> than the NCD group.  While we are willing to include these data in the revised manuscript if necessary, the small n (4 animals per group at each time point) is less </w:t>
         </w:r>
       </w:ins>
       <w:ins w:id="120" w:author="Dave Bridges" w:date="2018-03-24T13:53:00Z">
@@ -2044,10 +2098,34 @@
             <w:szCs w:val="19"/>
             <w:shd w:val="clear" w:color="auto" w:fill="FFFFFF"/>
           </w:rPr>
-          <w:t>prefer</w:t>
+          <w:t>rigorous</w:t>
         </w:r>
       </w:ins>
       <w:ins w:id="121" w:author="Dave Bridges" w:date="2018-03-24T13:52:00Z">
+        <w:r>
+          <w:rPr>
+            <w:rFonts w:ascii="Arial" w:eastAsia="Times New Roman" w:hAnsi="Arial" w:cs="Arial"/>
+            <w:color w:val="FF0000"/>
+            <w:sz w:val="19"/>
+            <w:szCs w:val="19"/>
+            <w:shd w:val="clear" w:color="auto" w:fill="FFFFFF"/>
+          </w:rPr>
+          <w:t xml:space="preserve"> than we would </w:t>
+        </w:r>
+      </w:ins>
+      <w:ins w:id="122" w:author="Dave Bridges" w:date="2018-03-24T13:53:00Z">
+        <w:r>
+          <w:rPr>
+            <w:rFonts w:ascii="Arial" w:eastAsia="Times New Roman" w:hAnsi="Arial" w:cs="Arial"/>
+            <w:color w:val="FF0000"/>
+            <w:sz w:val="19"/>
+            <w:szCs w:val="19"/>
+            <w:shd w:val="clear" w:color="auto" w:fill="FFFFFF"/>
+          </w:rPr>
+          <w:t>prefer</w:t>
+        </w:r>
+      </w:ins>
+      <w:ins w:id="123" w:author="Dave Bridges" w:date="2018-03-24T13:52:00Z">
         <w:r>
           <w:rPr>
             <w:rFonts w:ascii="Arial" w:eastAsia="Times New Roman" w:hAnsi="Arial" w:cs="Arial"/>
@@ -2280,7 +2358,7 @@
         </w:rPr>
         <w:br/>
       </w:r>
-      <w:commentRangeStart w:id="122"/>
+      <w:commentRangeStart w:id="124"/>
       <w:r>
         <w:rPr>
           <w:rFonts w:ascii="Arial" w:eastAsia="Times New Roman" w:hAnsi="Arial" w:cs="Arial"/>
@@ -2339,12 +2417,12 @@
           </wp:inline>
         </w:drawing>
       </w:r>
-      <w:commentRangeEnd w:id="122"/>
+      <w:commentRangeEnd w:id="124"/>
       <w:r>
         <w:rPr>
           <w:rStyle w:val="CommentReference"/>
         </w:rPr>
-        <w:commentReference w:id="122"/>
+        <w:commentReference w:id="124"/>
       </w:r>
       <w:r>
         <w:rPr>
@@ -2788,7 +2866,7 @@
       <w:pPr>
         <w:pStyle w:val="ListParagraph"/>
         <w:rPr>
-          <w:del w:id="123" w:author="Dave Bridges" w:date="2018-03-24T13:56:00Z"/>
+          <w:del w:id="125" w:author="Dave Bridges" w:date="2018-03-24T13:56:00Z"/>
           <w:rFonts w:ascii="Arial" w:eastAsia="Times New Roman" w:hAnsi="Arial" w:cs="Arial"/>
           <w:color w:val="FF0000"/>
           <w:sz w:val="19"/>
@@ -2814,9 +2892,20 @@
           <w:szCs w:val="19"/>
           <w:shd w:val="clear" w:color="auto" w:fill="FFFFFF"/>
         </w:rPr>
-        <w:t>ds document and main document</w:t>
-      </w:r>
-      <w:del w:id="124" w:author="Dave Bridges" w:date="2018-03-24T13:56:00Z">
+        <w:t xml:space="preserve">ds document and main </w:t>
+      </w:r>
+      <w:proofErr w:type="spellStart"/>
+      <w:r>
+        <w:rPr>
+          <w:rFonts w:ascii="Arial" w:eastAsia="Times New Roman" w:hAnsi="Arial" w:cs="Arial"/>
+          <w:color w:val="FF0000"/>
+          <w:sz w:val="19"/>
+          <w:szCs w:val="19"/>
+          <w:shd w:val="clear" w:color="auto" w:fill="FFFFFF"/>
+        </w:rPr>
+        <w:t>document</w:t>
+      </w:r>
+      <w:del w:id="126" w:author="Dave Bridges" w:date="2018-03-24T13:56:00Z">
         <w:r>
           <w:rPr>
             <w:rFonts w:ascii="Arial" w:eastAsia="Times New Roman" w:hAnsi="Arial" w:cs="Arial"/>
@@ -2849,7 +2938,7 @@
           <w:szCs w:val="19"/>
           <w:shd w:val="clear" w:color="auto" w:fill="FFFFFF"/>
         </w:rPr>
-        <w:pPrChange w:id="125" w:author="Dave Bridges" w:date="2018-03-24T13:56:00Z">
+        <w:pPrChange w:id="127" w:author="Dave Bridges" w:date="2018-03-24T13:56:00Z">
           <w:pPr>
             <w:pStyle w:val="ListParagraph"/>
             <w:numPr>
@@ -2867,7 +2956,18 @@
           <w:szCs w:val="19"/>
           <w:shd w:val="clear" w:color="auto" w:fill="FFFFFF"/>
         </w:rPr>
-        <w:t>There are typographical errors on both lines 278 &amp; 406.</w:t>
+        <w:t>There</w:t>
+      </w:r>
+      <w:proofErr w:type="spellEnd"/>
+      <w:r>
+        <w:rPr>
+          <w:rFonts w:ascii="Arial" w:eastAsia="Times New Roman" w:hAnsi="Arial" w:cs="Arial"/>
+          <w:color w:val="222222"/>
+          <w:sz w:val="19"/>
+          <w:szCs w:val="19"/>
+          <w:shd w:val="clear" w:color="auto" w:fill="FFFFFF"/>
+        </w:rPr>
+        <w:t xml:space="preserve"> are typographical errors on both lines 278 &amp; 406.</w:t>
       </w:r>
       <w:r>
         <w:rPr>
@@ -2941,7 +3041,31 @@
           <w:szCs w:val="19"/>
           <w:shd w:val="clear" w:color="auto" w:fill="FFFFFF"/>
         </w:rPr>
-        <w:t>Reviewer 2: Authors assessed some metabolic effects of increased glucocorticoid in combination with obesity induced by hyper-caloric feeding (in mice). Authors speculate that this combination of events is present in "many individuals". Therefore they propose that pre-clinical studies on this topic are needed. The results are very descriptive, in line with expectation, and no mechanism of action has been identified. Thus, this study is very descriptive and its results expected.</w:t>
+        <w:t xml:space="preserve">Reviewer 2: Authors assessed some metabolic effects of increased glucocorticoid in combination with obesity induced by hyper-caloric feeding (in mice). Authors speculate that this combination of events is present in "many individuals". </w:t>
+      </w:r>
+      <w:proofErr w:type="gramStart"/>
+      <w:r>
+        <w:rPr>
+          <w:rFonts w:ascii="Arial" w:eastAsia="Times New Roman" w:hAnsi="Arial" w:cs="Arial"/>
+          <w:b/>
+          <w:color w:val="222222"/>
+          <w:sz w:val="19"/>
+          <w:szCs w:val="19"/>
+          <w:shd w:val="clear" w:color="auto" w:fill="FFFFFF"/>
+        </w:rPr>
+        <w:t>Therefore</w:t>
+      </w:r>
+      <w:proofErr w:type="gramEnd"/>
+      <w:r>
+        <w:rPr>
+          <w:rFonts w:ascii="Arial" w:eastAsia="Times New Roman" w:hAnsi="Arial" w:cs="Arial"/>
+          <w:b/>
+          <w:color w:val="222222"/>
+          <w:sz w:val="19"/>
+          <w:szCs w:val="19"/>
+          <w:shd w:val="clear" w:color="auto" w:fill="FFFFFF"/>
+        </w:rPr>
+        <w:t xml:space="preserve"> they propose that pre-clinical studies on this topic are needed. The results are very descriptive, in line with expectation, and no mechanism of action has been identified. Thus, this study is very descriptive and its results expected.</w:t>
       </w:r>
       <w:r>
         <w:rPr>
@@ -3005,7 +3129,7 @@
     <w:p>
       <w:pPr>
         <w:rPr>
-          <w:ins w:id="126" w:author="Dave Bridges" w:date="2018-03-24T13:57:00Z"/>
+          <w:ins w:id="128" w:author="Dave Bridges" w:date="2018-03-24T13:57:00Z"/>
           <w:rFonts w:ascii="Arial" w:eastAsia="Times New Roman" w:hAnsi="Arial" w:cs="Arial"/>
           <w:color w:val="FF0000"/>
           <w:sz w:val="19"/>
@@ -3259,7 +3383,7 @@
     <w:p>
       <w:pPr>
         <w:rPr>
-          <w:ins w:id="127" w:author="Dave Bridges" w:date="2018-03-24T13:57:00Z"/>
+          <w:ins w:id="129" w:author="Dave Bridges" w:date="2018-03-24T13:57:00Z"/>
           <w:rFonts w:ascii="Arial" w:eastAsia="Times New Roman" w:hAnsi="Arial" w:cs="Arial"/>
           <w:color w:val="FF0000"/>
           <w:sz w:val="19"/>
@@ -3278,7 +3402,7 @@
           <w:sz w:val="19"/>
           <w:szCs w:val="19"/>
           <w:shd w:val="clear" w:color="auto" w:fill="FFFFFF"/>
-          <w:rPrChange w:id="128" w:author="Dave Bridges" w:date="2018-03-24T13:57:00Z">
+          <w:rPrChange w:id="130" w:author="Dave Bridges" w:date="2018-03-24T13:57:00Z">
             <w:rPr>
               <w:rFonts w:ascii="Arial" w:eastAsia="Times New Roman" w:hAnsi="Arial" w:cs="Arial"/>
               <w:color w:val="FF0000"/>
@@ -3288,11 +3412,11 @@
             </w:rPr>
           </w:rPrChange>
         </w:rPr>
-        <w:pPrChange w:id="129" w:author="Dave Bridges" w:date="2018-03-24T13:57:00Z">
+        <w:pPrChange w:id="131" w:author="Dave Bridges" w:date="2018-03-24T13:57:00Z">
           <w:pPr/>
         </w:pPrChange>
       </w:pPr>
-      <w:ins w:id="130" w:author="Dave Bridges" w:date="2018-03-24T13:57:00Z">
+      <w:ins w:id="132" w:author="Dave Bridges" w:date="2018-03-24T13:57:00Z">
         <w:r>
           <w:rPr>
             <w:rFonts w:ascii="Arial" w:eastAsia="Times New Roman" w:hAnsi="Arial" w:cs="Arial"/>
@@ -3301,7 +3425,7 @@
             <w:sz w:val="19"/>
             <w:szCs w:val="19"/>
             <w:shd w:val="clear" w:color="auto" w:fill="FFFFFF"/>
-            <w:rPrChange w:id="131" w:author="Dave Bridges" w:date="2018-03-24T13:57:00Z">
+            <w:rPrChange w:id="133" w:author="Dave Bridges" w:date="2018-03-24T13:57:00Z">
               <w:rPr>
                 <w:rFonts w:ascii="Arial" w:eastAsia="Times New Roman" w:hAnsi="Arial" w:cs="Arial"/>
                 <w:color w:val="FF0000"/>
@@ -3334,13 +3458,13 @@
         <w:adjustRightInd w:val="0"/>
         <w:ind w:left="640" w:hanging="640"/>
         <w:rPr>
-          <w:del w:id="132" w:author="Dave Bridges" w:date="2018-03-24T13:58:00Z"/>
+          <w:del w:id="134" w:author="Dave Bridges" w:date="2018-03-24T13:58:00Z"/>
           <w:rFonts w:ascii="Arial" w:eastAsia="Times New Roman" w:hAnsi="Arial" w:cs="Arial"/>
           <w:noProof/>
           <w:sz w:val="20"/>
-          <w:rPrChange w:id="133" w:author="Dave Bridges" w:date="2018-03-24T13:58:00Z">
+          <w:rPrChange w:id="135" w:author="Dave Bridges" w:date="2018-03-24T13:58:00Z">
             <w:rPr>
-              <w:del w:id="134" w:author="Dave Bridges" w:date="2018-03-24T13:58:00Z"/>
+              <w:del w:id="136" w:author="Dave Bridges" w:date="2018-03-24T13:58:00Z"/>
               <w:rFonts w:ascii="Arial" w:eastAsia="Times New Roman" w:hAnsi="Arial" w:cs="Arial"/>
               <w:noProof/>
               <w:sz w:val="20"/>
@@ -3348,7 +3472,7 @@
           </w:rPrChange>
         </w:rPr>
       </w:pPr>
-      <w:del w:id="135" w:author="Dave Bridges" w:date="2018-03-24T13:58:00Z">
+      <w:del w:id="137" w:author="Dave Bridges" w:date="2018-03-24T13:58:00Z">
         <w:r>
           <w:rPr>
             <w:rFonts w:ascii="Arial" w:eastAsia="Times New Roman" w:hAnsi="Arial" w:cs="Arial"/>
@@ -3410,13 +3534,6 @@
             <w:rFonts w:ascii="Arial" w:eastAsia="Times New Roman" w:hAnsi="Arial" w:cs="Arial"/>
             <w:noProof/>
             <w:sz w:val="20"/>
-            <w:rPrChange w:id="136" w:author="Dave Bridges" w:date="2018-03-24T13:58:00Z">
-              <w:rPr>
-                <w:rFonts w:ascii="Arial" w:eastAsia="Times New Roman" w:hAnsi="Arial" w:cs="Arial"/>
-                <w:noProof/>
-                <w:sz w:val="20"/>
-              </w:rPr>
-            </w:rPrChange>
           </w:rPr>
           <w:delText xml:space="preserve"> Prevention of diabetic nephropathy by diet control in the db/db mouse. </w:delText>
         </w:r>
@@ -3427,7 +3544,7 @@
             <w:iCs/>
             <w:noProof/>
             <w:sz w:val="20"/>
-            <w:rPrChange w:id="137" w:author="Dave Bridges" w:date="2018-03-24T13:58:00Z">
+            <w:rPrChange w:id="138" w:author="Dave Bridges" w:date="2018-03-24T13:58:00Z">
               <w:rPr>
                 <w:rFonts w:ascii="Arial" w:eastAsia="Times New Roman" w:hAnsi="Arial" w:cs="Arial"/>
                 <w:i/>
@@ -3444,7 +3561,7 @@
             <w:rFonts w:ascii="Arial" w:eastAsia="Times New Roman" w:hAnsi="Arial" w:cs="Arial"/>
             <w:noProof/>
             <w:sz w:val="20"/>
-            <w:rPrChange w:id="138" w:author="Dave Bridges" w:date="2018-03-24T13:58:00Z">
+            <w:rPrChange w:id="139" w:author="Dave Bridges" w:date="2018-03-24T13:58:00Z">
               <w:rPr>
                 <w:rFonts w:ascii="Arial" w:eastAsia="Times New Roman" w:hAnsi="Arial" w:cs="Arial"/>
                 <w:noProof/>
@@ -3464,13 +3581,13 @@
         <w:adjustRightInd w:val="0"/>
         <w:ind w:left="640" w:hanging="640"/>
         <w:rPr>
-          <w:del w:id="139" w:author="Dave Bridges" w:date="2018-03-24T13:58:00Z"/>
+          <w:del w:id="140" w:author="Dave Bridges" w:date="2018-03-24T13:58:00Z"/>
           <w:rFonts w:ascii="Arial" w:eastAsia="Times New Roman" w:hAnsi="Arial" w:cs="Arial"/>
           <w:noProof/>
           <w:sz w:val="20"/>
-          <w:rPrChange w:id="140" w:author="Dave Bridges" w:date="2018-03-24T13:58:00Z">
+          <w:rPrChange w:id="141" w:author="Dave Bridges" w:date="2018-03-24T13:58:00Z">
             <w:rPr>
-              <w:del w:id="141" w:author="Dave Bridges" w:date="2018-03-24T13:58:00Z"/>
+              <w:del w:id="142" w:author="Dave Bridges" w:date="2018-03-24T13:58:00Z"/>
               <w:rFonts w:ascii="Arial" w:eastAsia="Times New Roman" w:hAnsi="Arial" w:cs="Arial"/>
               <w:noProof/>
               <w:sz w:val="20"/>
@@ -3478,22 +3595,7 @@
           </w:rPrChange>
         </w:rPr>
       </w:pPr>
-      <w:del w:id="142" w:author="Dave Bridges" w:date="2018-03-24T13:58:00Z">
-        <w:r>
-          <w:rPr>
-            <w:rFonts w:ascii="Arial" w:eastAsia="Times New Roman" w:hAnsi="Arial" w:cs="Arial"/>
-            <w:noProof/>
-            <w:sz w:val="20"/>
-            <w:rPrChange w:id="143" w:author="Dave Bridges" w:date="2018-03-24T13:58:00Z">
-              <w:rPr>
-                <w:rFonts w:ascii="Arial" w:eastAsia="Times New Roman" w:hAnsi="Arial" w:cs="Arial"/>
-                <w:noProof/>
-                <w:sz w:val="20"/>
-              </w:rPr>
-            </w:rPrChange>
-          </w:rPr>
-          <w:delText xml:space="preserve">2. </w:delText>
-        </w:r>
+      <w:del w:id="143" w:author="Dave Bridges" w:date="2018-03-24T13:58:00Z">
         <w:r>
           <w:rPr>
             <w:rFonts w:ascii="Arial" w:eastAsia="Times New Roman" w:hAnsi="Arial" w:cs="Arial"/>
@@ -3507,6 +3609,21 @@
               </w:rPr>
             </w:rPrChange>
           </w:rPr>
+          <w:delText xml:space="preserve">2. </w:delText>
+        </w:r>
+        <w:r>
+          <w:rPr>
+            <w:rFonts w:ascii="Arial" w:eastAsia="Times New Roman" w:hAnsi="Arial" w:cs="Arial"/>
+            <w:noProof/>
+            <w:sz w:val="20"/>
+            <w:rPrChange w:id="145" w:author="Dave Bridges" w:date="2018-03-24T13:58:00Z">
+              <w:rPr>
+                <w:rFonts w:ascii="Arial" w:eastAsia="Times New Roman" w:hAnsi="Arial" w:cs="Arial"/>
+                <w:noProof/>
+                <w:sz w:val="20"/>
+              </w:rPr>
+            </w:rPrChange>
+          </w:rPr>
           <w:tab/>
         </w:r>
         <w:r>
@@ -3516,7 +3633,7 @@
             <w:bCs/>
             <w:noProof/>
             <w:sz w:val="20"/>
-            <w:rPrChange w:id="145" w:author="Dave Bridges" w:date="2018-03-24T13:58:00Z">
+            <w:rPrChange w:id="146" w:author="Dave Bridges" w:date="2018-03-24T13:58:00Z">
               <w:rPr>
                 <w:rFonts w:ascii="Arial" w:eastAsia="Times New Roman" w:hAnsi="Arial" w:cs="Arial"/>
                 <w:b/>
@@ -3533,7 +3650,7 @@
             <w:rFonts w:ascii="Arial" w:eastAsia="Times New Roman" w:hAnsi="Arial" w:cs="Arial"/>
             <w:noProof/>
             <w:sz w:val="20"/>
-            <w:rPrChange w:id="146" w:author="Dave Bridges" w:date="2018-03-24T13:58:00Z">
+            <w:rPrChange w:id="147" w:author="Dave Bridges" w:date="2018-03-24T13:58:00Z">
               <w:rPr>
                 <w:rFonts w:ascii="Arial" w:eastAsia="Times New Roman" w:hAnsi="Arial" w:cs="Arial"/>
                 <w:noProof/>
@@ -3550,7 +3667,7 @@
             <w:iCs/>
             <w:noProof/>
             <w:sz w:val="20"/>
-            <w:rPrChange w:id="147" w:author="Dave Bridges" w:date="2018-03-24T13:58:00Z">
+            <w:rPrChange w:id="148" w:author="Dave Bridges" w:date="2018-03-24T13:58:00Z">
               <w:rPr>
                 <w:rFonts w:ascii="Arial" w:eastAsia="Times New Roman" w:hAnsi="Arial" w:cs="Arial"/>
                 <w:i/>
@@ -3567,7 +3684,7 @@
             <w:rFonts w:ascii="Arial" w:eastAsia="Times New Roman" w:hAnsi="Arial" w:cs="Arial"/>
             <w:noProof/>
             <w:sz w:val="20"/>
-            <w:rPrChange w:id="148" w:author="Dave Bridges" w:date="2018-03-24T13:58:00Z">
+            <w:rPrChange w:id="149" w:author="Dave Bridges" w:date="2018-03-24T13:58:00Z">
               <w:rPr>
                 <w:rFonts w:ascii="Arial" w:eastAsia="Times New Roman" w:hAnsi="Arial" w:cs="Arial"/>
                 <w:noProof/>
@@ -3587,13 +3704,13 @@
         <w:adjustRightInd w:val="0"/>
         <w:ind w:left="640" w:hanging="640"/>
         <w:rPr>
-          <w:del w:id="149" w:author="Dave Bridges" w:date="2018-03-24T13:58:00Z"/>
+          <w:del w:id="150" w:author="Dave Bridges" w:date="2018-03-24T13:58:00Z"/>
           <w:rFonts w:ascii="Arial" w:eastAsia="Times New Roman" w:hAnsi="Arial" w:cs="Arial"/>
           <w:noProof/>
           <w:sz w:val="20"/>
-          <w:rPrChange w:id="150" w:author="Dave Bridges" w:date="2018-03-24T13:58:00Z">
+          <w:rPrChange w:id="151" w:author="Dave Bridges" w:date="2018-03-24T13:58:00Z">
             <w:rPr>
-              <w:del w:id="151" w:author="Dave Bridges" w:date="2018-03-24T13:58:00Z"/>
+              <w:del w:id="152" w:author="Dave Bridges" w:date="2018-03-24T13:58:00Z"/>
               <w:rFonts w:ascii="Arial" w:eastAsia="Times New Roman" w:hAnsi="Arial" w:cs="Arial"/>
               <w:noProof/>
               <w:sz w:val="20"/>
@@ -3601,22 +3718,7 @@
           </w:rPrChange>
         </w:rPr>
       </w:pPr>
-      <w:del w:id="152" w:author="Dave Bridges" w:date="2018-03-24T13:58:00Z">
-        <w:r>
-          <w:rPr>
-            <w:rFonts w:ascii="Arial" w:eastAsia="Times New Roman" w:hAnsi="Arial" w:cs="Arial"/>
-            <w:noProof/>
-            <w:sz w:val="20"/>
-            <w:rPrChange w:id="153" w:author="Dave Bridges" w:date="2018-03-24T13:58:00Z">
-              <w:rPr>
-                <w:rFonts w:ascii="Arial" w:eastAsia="Times New Roman" w:hAnsi="Arial" w:cs="Arial"/>
-                <w:noProof/>
-                <w:sz w:val="20"/>
-              </w:rPr>
-            </w:rPrChange>
-          </w:rPr>
-          <w:delText xml:space="preserve">3. </w:delText>
-        </w:r>
+      <w:del w:id="153" w:author="Dave Bridges" w:date="2018-03-24T13:58:00Z">
         <w:r>
           <w:rPr>
             <w:rFonts w:ascii="Arial" w:eastAsia="Times New Roman" w:hAnsi="Arial" w:cs="Arial"/>
@@ -3630,6 +3732,21 @@
               </w:rPr>
             </w:rPrChange>
           </w:rPr>
+          <w:delText xml:space="preserve">3. </w:delText>
+        </w:r>
+        <w:r>
+          <w:rPr>
+            <w:rFonts w:ascii="Arial" w:eastAsia="Times New Roman" w:hAnsi="Arial" w:cs="Arial"/>
+            <w:noProof/>
+            <w:sz w:val="20"/>
+            <w:rPrChange w:id="155" w:author="Dave Bridges" w:date="2018-03-24T13:58:00Z">
+              <w:rPr>
+                <w:rFonts w:ascii="Arial" w:eastAsia="Times New Roman" w:hAnsi="Arial" w:cs="Arial"/>
+                <w:noProof/>
+                <w:sz w:val="20"/>
+              </w:rPr>
+            </w:rPrChange>
+          </w:rPr>
           <w:tab/>
         </w:r>
         <w:r>
@@ -3639,7 +3756,7 @@
             <w:bCs/>
             <w:noProof/>
             <w:sz w:val="20"/>
-            <w:rPrChange w:id="155" w:author="Dave Bridges" w:date="2018-03-24T13:58:00Z">
+            <w:rPrChange w:id="156" w:author="Dave Bridges" w:date="2018-03-24T13:58:00Z">
               <w:rPr>
                 <w:rFonts w:ascii="Arial" w:eastAsia="Times New Roman" w:hAnsi="Arial" w:cs="Arial"/>
                 <w:b/>
@@ -3656,7 +3773,7 @@
             <w:rFonts w:ascii="Arial" w:eastAsia="Times New Roman" w:hAnsi="Arial" w:cs="Arial"/>
             <w:noProof/>
             <w:sz w:val="20"/>
-            <w:rPrChange w:id="156" w:author="Dave Bridges" w:date="2018-03-24T13:58:00Z">
+            <w:rPrChange w:id="157" w:author="Dave Bridges" w:date="2018-03-24T13:58:00Z">
               <w:rPr>
                 <w:rFonts w:ascii="Arial" w:eastAsia="Times New Roman" w:hAnsi="Arial" w:cs="Arial"/>
                 <w:noProof/>
@@ -3673,7 +3790,7 @@
             <w:iCs/>
             <w:noProof/>
             <w:sz w:val="20"/>
-            <w:rPrChange w:id="157" w:author="Dave Bridges" w:date="2018-03-24T13:58:00Z">
+            <w:rPrChange w:id="158" w:author="Dave Bridges" w:date="2018-03-24T13:58:00Z">
               <w:rPr>
                 <w:rFonts w:ascii="Arial" w:eastAsia="Times New Roman" w:hAnsi="Arial" w:cs="Arial"/>
                 <w:i/>
@@ -3690,7 +3807,7 @@
             <w:rFonts w:ascii="Arial" w:eastAsia="Times New Roman" w:hAnsi="Arial" w:cs="Arial"/>
             <w:noProof/>
             <w:sz w:val="20"/>
-            <w:rPrChange w:id="158" w:author="Dave Bridges" w:date="2018-03-24T13:58:00Z">
+            <w:rPrChange w:id="159" w:author="Dave Bridges" w:date="2018-03-24T13:58:00Z">
               <w:rPr>
                 <w:rFonts w:ascii="Arial" w:eastAsia="Times New Roman" w:hAnsi="Arial" w:cs="Arial"/>
                 <w:noProof/>
@@ -3710,13 +3827,13 @@
         <w:adjustRightInd w:val="0"/>
         <w:ind w:left="640" w:hanging="640"/>
         <w:rPr>
-          <w:del w:id="159" w:author="Dave Bridges" w:date="2018-03-24T13:58:00Z"/>
+          <w:del w:id="160" w:author="Dave Bridges" w:date="2018-03-24T13:58:00Z"/>
           <w:rFonts w:ascii="Arial" w:eastAsia="Times New Roman" w:hAnsi="Arial" w:cs="Arial"/>
           <w:noProof/>
           <w:sz w:val="20"/>
-          <w:rPrChange w:id="160" w:author="Dave Bridges" w:date="2018-03-24T13:58:00Z">
+          <w:rPrChange w:id="161" w:author="Dave Bridges" w:date="2018-03-24T13:58:00Z">
             <w:rPr>
-              <w:del w:id="161" w:author="Dave Bridges" w:date="2018-03-24T13:58:00Z"/>
+              <w:del w:id="162" w:author="Dave Bridges" w:date="2018-03-24T13:58:00Z"/>
               <w:rFonts w:ascii="Arial" w:eastAsia="Times New Roman" w:hAnsi="Arial" w:cs="Arial"/>
               <w:noProof/>
               <w:sz w:val="20"/>
@@ -3724,22 +3841,7 @@
           </w:rPrChange>
         </w:rPr>
       </w:pPr>
-      <w:del w:id="162" w:author="Dave Bridges" w:date="2018-03-24T13:58:00Z">
-        <w:r>
-          <w:rPr>
-            <w:rFonts w:ascii="Arial" w:eastAsia="Times New Roman" w:hAnsi="Arial" w:cs="Arial"/>
-            <w:noProof/>
-            <w:sz w:val="20"/>
-            <w:rPrChange w:id="163" w:author="Dave Bridges" w:date="2018-03-24T13:58:00Z">
-              <w:rPr>
-                <w:rFonts w:ascii="Arial" w:eastAsia="Times New Roman" w:hAnsi="Arial" w:cs="Arial"/>
-                <w:noProof/>
-                <w:sz w:val="20"/>
-              </w:rPr>
-            </w:rPrChange>
-          </w:rPr>
-          <w:delText xml:space="preserve">4. </w:delText>
-        </w:r>
+      <w:del w:id="163" w:author="Dave Bridges" w:date="2018-03-24T13:58:00Z">
         <w:r>
           <w:rPr>
             <w:rFonts w:ascii="Arial" w:eastAsia="Times New Roman" w:hAnsi="Arial" w:cs="Arial"/>
@@ -3753,6 +3855,21 @@
               </w:rPr>
             </w:rPrChange>
           </w:rPr>
+          <w:delText xml:space="preserve">4. </w:delText>
+        </w:r>
+        <w:r>
+          <w:rPr>
+            <w:rFonts w:ascii="Arial" w:eastAsia="Times New Roman" w:hAnsi="Arial" w:cs="Arial"/>
+            <w:noProof/>
+            <w:sz w:val="20"/>
+            <w:rPrChange w:id="165" w:author="Dave Bridges" w:date="2018-03-24T13:58:00Z">
+              <w:rPr>
+                <w:rFonts w:ascii="Arial" w:eastAsia="Times New Roman" w:hAnsi="Arial" w:cs="Arial"/>
+                <w:noProof/>
+                <w:sz w:val="20"/>
+              </w:rPr>
+            </w:rPrChange>
+          </w:rPr>
           <w:tab/>
         </w:r>
         <w:r>
@@ -3762,7 +3879,7 @@
             <w:bCs/>
             <w:noProof/>
             <w:sz w:val="20"/>
-            <w:rPrChange w:id="165" w:author="Dave Bridges" w:date="2018-03-24T13:58:00Z">
+            <w:rPrChange w:id="166" w:author="Dave Bridges" w:date="2018-03-24T13:58:00Z">
               <w:rPr>
                 <w:rFonts w:ascii="Arial" w:eastAsia="Times New Roman" w:hAnsi="Arial" w:cs="Arial"/>
                 <w:b/>
@@ -3779,7 +3896,7 @@
             <w:rFonts w:ascii="Arial" w:eastAsia="Times New Roman" w:hAnsi="Arial" w:cs="Arial"/>
             <w:noProof/>
             <w:sz w:val="20"/>
-            <w:rPrChange w:id="166" w:author="Dave Bridges" w:date="2018-03-24T13:58:00Z">
+            <w:rPrChange w:id="167" w:author="Dave Bridges" w:date="2018-03-24T13:58:00Z">
               <w:rPr>
                 <w:rFonts w:ascii="Arial" w:eastAsia="Times New Roman" w:hAnsi="Arial" w:cs="Arial"/>
                 <w:noProof/>
@@ -3796,7 +3913,7 @@
             <w:iCs/>
             <w:noProof/>
             <w:sz w:val="20"/>
-            <w:rPrChange w:id="167" w:author="Dave Bridges" w:date="2018-03-24T13:58:00Z">
+            <w:rPrChange w:id="168" w:author="Dave Bridges" w:date="2018-03-24T13:58:00Z">
               <w:rPr>
                 <w:rFonts w:ascii="Arial" w:eastAsia="Times New Roman" w:hAnsi="Arial" w:cs="Arial"/>
                 <w:i/>
@@ -3813,7 +3930,7 @@
             <w:rFonts w:ascii="Arial" w:eastAsia="Times New Roman" w:hAnsi="Arial" w:cs="Arial"/>
             <w:noProof/>
             <w:sz w:val="20"/>
-            <w:rPrChange w:id="168" w:author="Dave Bridges" w:date="2018-03-24T13:58:00Z">
+            <w:rPrChange w:id="169" w:author="Dave Bridges" w:date="2018-03-24T13:58:00Z">
               <w:rPr>
                 <w:rFonts w:ascii="Arial" w:eastAsia="Times New Roman" w:hAnsi="Arial" w:cs="Arial"/>
                 <w:noProof/>
@@ -3833,13 +3950,13 @@
         <w:adjustRightInd w:val="0"/>
         <w:ind w:left="640" w:hanging="640"/>
         <w:rPr>
-          <w:del w:id="169" w:author="Dave Bridges" w:date="2018-03-24T13:58:00Z"/>
+          <w:del w:id="170" w:author="Dave Bridges" w:date="2018-03-24T13:58:00Z"/>
           <w:rFonts w:ascii="Arial" w:hAnsi="Arial" w:cs="Arial"/>
           <w:noProof/>
           <w:sz w:val="20"/>
-          <w:rPrChange w:id="170" w:author="Dave Bridges" w:date="2018-03-24T13:58:00Z">
+          <w:rPrChange w:id="171" w:author="Dave Bridges" w:date="2018-03-24T13:58:00Z">
             <w:rPr>
-              <w:del w:id="171" w:author="Dave Bridges" w:date="2018-03-24T13:58:00Z"/>
+              <w:del w:id="172" w:author="Dave Bridges" w:date="2018-03-24T13:58:00Z"/>
               <w:rFonts w:ascii="Arial" w:hAnsi="Arial" w:cs="Arial"/>
               <w:noProof/>
               <w:sz w:val="20"/>
@@ -3847,22 +3964,7 @@
           </w:rPrChange>
         </w:rPr>
       </w:pPr>
-      <w:del w:id="172" w:author="Dave Bridges" w:date="2018-03-24T13:58:00Z">
-        <w:r>
-          <w:rPr>
-            <w:rFonts w:ascii="Arial" w:eastAsia="Times New Roman" w:hAnsi="Arial" w:cs="Arial"/>
-            <w:noProof/>
-            <w:sz w:val="20"/>
-            <w:rPrChange w:id="173" w:author="Dave Bridges" w:date="2018-03-24T13:58:00Z">
-              <w:rPr>
-                <w:rFonts w:ascii="Arial" w:eastAsia="Times New Roman" w:hAnsi="Arial" w:cs="Arial"/>
-                <w:noProof/>
-                <w:sz w:val="20"/>
-              </w:rPr>
-            </w:rPrChange>
-          </w:rPr>
-          <w:delText xml:space="preserve">5. </w:delText>
-        </w:r>
+      <w:del w:id="173" w:author="Dave Bridges" w:date="2018-03-24T13:58:00Z">
         <w:r>
           <w:rPr>
             <w:rFonts w:ascii="Arial" w:eastAsia="Times New Roman" w:hAnsi="Arial" w:cs="Arial"/>
@@ -3876,6 +3978,21 @@
               </w:rPr>
             </w:rPrChange>
           </w:rPr>
+          <w:delText xml:space="preserve">5. </w:delText>
+        </w:r>
+        <w:r>
+          <w:rPr>
+            <w:rFonts w:ascii="Arial" w:eastAsia="Times New Roman" w:hAnsi="Arial" w:cs="Arial"/>
+            <w:noProof/>
+            <w:sz w:val="20"/>
+            <w:rPrChange w:id="175" w:author="Dave Bridges" w:date="2018-03-24T13:58:00Z">
+              <w:rPr>
+                <w:rFonts w:ascii="Arial" w:eastAsia="Times New Roman" w:hAnsi="Arial" w:cs="Arial"/>
+                <w:noProof/>
+                <w:sz w:val="20"/>
+              </w:rPr>
+            </w:rPrChange>
+          </w:rPr>
           <w:tab/>
         </w:r>
         <w:r>
@@ -3885,7 +4002,7 @@
             <w:bCs/>
             <w:noProof/>
             <w:sz w:val="20"/>
-            <w:rPrChange w:id="175" w:author="Dave Bridges" w:date="2018-03-24T13:58:00Z">
+            <w:rPrChange w:id="176" w:author="Dave Bridges" w:date="2018-03-24T13:58:00Z">
               <w:rPr>
                 <w:rFonts w:ascii="Arial" w:eastAsia="Times New Roman" w:hAnsi="Arial" w:cs="Arial"/>
                 <w:b/>
@@ -3902,7 +4019,7 @@
             <w:rFonts w:ascii="Arial" w:eastAsia="Times New Roman" w:hAnsi="Arial" w:cs="Arial"/>
             <w:noProof/>
             <w:sz w:val="20"/>
-            <w:rPrChange w:id="176" w:author="Dave Bridges" w:date="2018-03-24T13:58:00Z">
+            <w:rPrChange w:id="177" w:author="Dave Bridges" w:date="2018-03-24T13:58:00Z">
               <w:rPr>
                 <w:rFonts w:ascii="Arial" w:eastAsia="Times New Roman" w:hAnsi="Arial" w:cs="Arial"/>
                 <w:noProof/>
@@ -3919,7 +4036,7 @@
             <w:iCs/>
             <w:noProof/>
             <w:sz w:val="20"/>
-            <w:rPrChange w:id="177" w:author="Dave Bridges" w:date="2018-03-24T13:58:00Z">
+            <w:rPrChange w:id="178" w:author="Dave Bridges" w:date="2018-03-24T13:58:00Z">
               <w:rPr>
                 <w:rFonts w:ascii="Arial" w:eastAsia="Times New Roman" w:hAnsi="Arial" w:cs="Arial"/>
                 <w:i/>
@@ -3936,7 +4053,7 @@
             <w:rFonts w:ascii="Arial" w:eastAsia="Times New Roman" w:hAnsi="Arial" w:cs="Arial"/>
             <w:noProof/>
             <w:sz w:val="20"/>
-            <w:rPrChange w:id="178" w:author="Dave Bridges" w:date="2018-03-24T13:58:00Z">
+            <w:rPrChange w:id="179" w:author="Dave Bridges" w:date="2018-03-24T13:58:00Z">
               <w:rPr>
                 <w:rFonts w:ascii="Arial" w:eastAsia="Times New Roman" w:hAnsi="Arial" w:cs="Arial"/>
                 <w:noProof/>
@@ -3956,7 +4073,7 @@
         <w:adjustRightInd w:val="0"/>
         <w:ind w:left="640" w:hanging="640"/>
         <w:rPr>
-          <w:del w:id="179" w:author="Dave Bridges" w:date="2018-03-24T13:58:00Z"/>
+          <w:del w:id="180" w:author="Dave Bridges" w:date="2018-03-24T13:58:00Z"/>
           <w:rFonts w:ascii="Arial" w:eastAsia="Times New Roman" w:hAnsi="Arial" w:cs="Arial"/>
           <w:color w:val="FF0000"/>
           <w:sz w:val="19"/>
@@ -3964,7 +4081,7 @@
           <w:shd w:val="clear" w:color="auto" w:fill="FFFFFF"/>
         </w:rPr>
       </w:pPr>
-      <w:del w:id="180" w:author="Dave Bridges" w:date="2018-03-24T13:58:00Z">
+      <w:del w:id="181" w:author="Dave Bridges" w:date="2018-03-24T13:58:00Z">
         <w:r>
           <w:rPr>
             <w:rFonts w:ascii="Arial" w:eastAsia="Times New Roman" w:hAnsi="Arial" w:cs="Arial"/>
@@ -4053,6 +4170,7 @@
     <w:p>
       <w:pPr>
         <w:rPr>
+          <w:ins w:id="182" w:author="Dave Bridges" w:date="2018-03-24T14:01:00Z"/>
           <w:rFonts w:ascii="Arial" w:eastAsia="Times New Roman" w:hAnsi="Arial" w:cs="Arial"/>
           <w:color w:val="FF0000"/>
           <w:sz w:val="19"/>
@@ -4060,35 +4178,69 @@
           <w:shd w:val="clear" w:color="auto" w:fill="FFFFFF"/>
         </w:rPr>
       </w:pPr>
-      <w:r>
-        <w:rPr>
-          <w:rFonts w:ascii="Arial" w:eastAsia="Times New Roman" w:hAnsi="Arial" w:cs="Arial"/>
-          <w:color w:val="FF0000"/>
-          <w:sz w:val="19"/>
-          <w:szCs w:val="19"/>
-          <w:shd w:val="clear" w:color="auto" w:fill="FFFFFF"/>
-        </w:rPr>
-        <w:t>Response:</w:t>
-      </w:r>
-      <w:r>
-        <w:rPr>
-          <w:rFonts w:ascii="Arial" w:eastAsia="Times New Roman" w:hAnsi="Arial" w:cs="Arial"/>
-          <w:color w:val="FF0000"/>
-          <w:sz w:val="19"/>
-          <w:szCs w:val="19"/>
-          <w:shd w:val="clear" w:color="auto" w:fill="FFFFFF"/>
-        </w:rPr>
-        <w:t xml:space="preserve"> T</w:t>
-      </w:r>
-      <w:r>
-        <w:rPr>
-          <w:rFonts w:ascii="Arial" w:eastAsia="Times New Roman" w:hAnsi="Arial" w:cs="Arial"/>
-          <w:color w:val="FF0000"/>
-          <w:sz w:val="19"/>
-          <w:szCs w:val="19"/>
-          <w:shd w:val="clear" w:color="auto" w:fill="FFFFFF"/>
-        </w:rPr>
-        <w:t>o our knowledge this is the first paper to investigate chronically elevated glucocorticoids in the context of obesity an</w:t>
+      <w:del w:id="183" w:author="Dave Bridges" w:date="2018-03-24T13:59:00Z">
+        <w:r>
+          <w:rPr>
+            <w:rFonts w:ascii="Arial" w:eastAsia="Times New Roman" w:hAnsi="Arial" w:cs="Arial"/>
+            <w:color w:val="FF0000"/>
+            <w:sz w:val="19"/>
+            <w:szCs w:val="19"/>
+            <w:shd w:val="clear" w:color="auto" w:fill="FFFFFF"/>
+          </w:rPr>
+          <w:delText>Response:</w:delText>
+        </w:r>
+        <w:r>
+          <w:rPr>
+            <w:rFonts w:ascii="Arial" w:eastAsia="Times New Roman" w:hAnsi="Arial" w:cs="Arial"/>
+            <w:color w:val="FF0000"/>
+            <w:sz w:val="19"/>
+            <w:szCs w:val="19"/>
+            <w:shd w:val="clear" w:color="auto" w:fill="FFFFFF"/>
+          </w:rPr>
+          <w:delText xml:space="preserve"> </w:delText>
+        </w:r>
+      </w:del>
+      <w:r>
+        <w:rPr>
+          <w:rFonts w:ascii="Arial" w:eastAsia="Times New Roman" w:hAnsi="Arial" w:cs="Arial"/>
+          <w:color w:val="FF0000"/>
+          <w:sz w:val="19"/>
+          <w:szCs w:val="19"/>
+          <w:shd w:val="clear" w:color="auto" w:fill="FFFFFF"/>
+        </w:rPr>
+        <w:t>T</w:t>
+      </w:r>
+      <w:r>
+        <w:rPr>
+          <w:rFonts w:ascii="Arial" w:eastAsia="Times New Roman" w:hAnsi="Arial" w:cs="Arial"/>
+          <w:color w:val="FF0000"/>
+          <w:sz w:val="19"/>
+          <w:szCs w:val="19"/>
+          <w:shd w:val="clear" w:color="auto" w:fill="FFFFFF"/>
+        </w:rPr>
+        <w:t xml:space="preserve">o our knowledge this is the first paper to investigate chronically elevated glucocorticoids in the context of </w:t>
+      </w:r>
+      <w:ins w:id="184" w:author="Dave Bridges" w:date="2018-03-24T13:59:00Z">
+        <w:r>
+          <w:rPr>
+            <w:rFonts w:ascii="Arial" w:eastAsia="Times New Roman" w:hAnsi="Arial" w:cs="Arial"/>
+            <w:color w:val="FF0000"/>
+            <w:sz w:val="19"/>
+            <w:szCs w:val="19"/>
+            <w:shd w:val="clear" w:color="auto" w:fill="FFFFFF"/>
+          </w:rPr>
+          <w:t xml:space="preserve">pre-existing </w:t>
+        </w:r>
+      </w:ins>
+      <w:r>
+        <w:rPr>
+          <w:rFonts w:ascii="Arial" w:eastAsia="Times New Roman" w:hAnsi="Arial" w:cs="Arial"/>
+          <w:color w:val="FF0000"/>
+          <w:sz w:val="19"/>
+          <w:szCs w:val="19"/>
+          <w:shd w:val="clear" w:color="auto" w:fill="FFFFFF"/>
+        </w:rPr>
+        <w:t>obesity an</w:t>
       </w:r>
       <w:r>
         <w:rPr>
@@ -4138,7 +4290,29 @@
           <w:szCs w:val="19"/>
           <w:shd w:val="clear" w:color="auto" w:fill="FFFFFF"/>
         </w:rPr>
-        <w:t xml:space="preserve"> provide clamp data that illustrate the </w:t>
+        <w:t xml:space="preserve"> provide</w:t>
+      </w:r>
+      <w:ins w:id="185" w:author="Dave Bridges" w:date="2018-03-24T14:00:00Z">
+        <w:r>
+          <w:rPr>
+            <w:rFonts w:ascii="Arial" w:eastAsia="Times New Roman" w:hAnsi="Arial" w:cs="Arial"/>
+            <w:color w:val="FF0000"/>
+            <w:sz w:val="19"/>
+            <w:szCs w:val="19"/>
+            <w:shd w:val="clear" w:color="auto" w:fill="FFFFFF"/>
+          </w:rPr>
+          <w:t xml:space="preserve"> glucose</w:t>
+        </w:r>
+      </w:ins>
+      <w:r>
+        <w:rPr>
+          <w:rFonts w:ascii="Arial" w:eastAsia="Times New Roman" w:hAnsi="Arial" w:cs="Arial"/>
+          <w:color w:val="FF0000"/>
+          <w:sz w:val="19"/>
+          <w:szCs w:val="19"/>
+          <w:shd w:val="clear" w:color="auto" w:fill="FFFFFF"/>
+        </w:rPr>
+        <w:t xml:space="preserve"> clamp data that illustrate the </w:t>
       </w:r>
       <w:r>
         <w:rPr>
@@ -4168,7 +4342,29 @@
           <w:szCs w:val="19"/>
           <w:shd w:val="clear" w:color="auto" w:fill="FFFFFF"/>
         </w:rPr>
-        <w:t>in obese, dexamethasone-treated mice.</w:t>
+        <w:t>in obese, dexamethasone-treated mice</w:t>
+      </w:r>
+      <w:ins w:id="186" w:author="Dave Bridges" w:date="2018-03-24T14:00:00Z">
+        <w:r>
+          <w:rPr>
+            <w:rFonts w:ascii="Arial" w:eastAsia="Times New Roman" w:hAnsi="Arial" w:cs="Arial"/>
+            <w:color w:val="FF0000"/>
+            <w:sz w:val="19"/>
+            <w:szCs w:val="19"/>
+            <w:shd w:val="clear" w:color="auto" w:fill="FFFFFF"/>
+          </w:rPr>
+          <w:t xml:space="preserve"> is hepatic glucose production</w:t>
+        </w:r>
+      </w:ins>
+      <w:r>
+        <w:rPr>
+          <w:rFonts w:ascii="Arial" w:eastAsia="Times New Roman" w:hAnsi="Arial" w:cs="Arial"/>
+          <w:color w:val="FF0000"/>
+          <w:sz w:val="19"/>
+          <w:szCs w:val="19"/>
+          <w:shd w:val="clear" w:color="auto" w:fill="FFFFFF"/>
+        </w:rPr>
+        <w:t>.</w:t>
       </w:r>
       <w:r>
         <w:rPr>
@@ -4240,12 +4436,153 @@
         </w:rPr>
         <w:t>.</w:t>
       </w:r>
+      <w:ins w:id="187" w:author="Dave Bridges" w:date="2018-03-24T14:01:00Z">
+        <w:r>
+          <w:rPr>
+            <w:rFonts w:ascii="Arial" w:eastAsia="Times New Roman" w:hAnsi="Arial" w:cs="Arial"/>
+            <w:color w:val="FF0000"/>
+            <w:sz w:val="19"/>
+            <w:szCs w:val="19"/>
+            <w:shd w:val="clear" w:color="auto" w:fill="FFFFFF"/>
+          </w:rPr>
+          <w:t xml:space="preserve">  </w:t>
+        </w:r>
+      </w:ins>
+      <w:ins w:id="188" w:author="Dave Bridges" w:date="2018-03-24T14:03:00Z">
+        <w:r>
+          <w:rPr>
+            <w:rFonts w:ascii="Arial" w:eastAsia="Times New Roman" w:hAnsi="Arial" w:cs="Arial"/>
+            <w:color w:val="FF0000"/>
+            <w:sz w:val="19"/>
+            <w:szCs w:val="19"/>
+            <w:shd w:val="clear" w:color="auto" w:fill="FFFFFF"/>
+          </w:rPr>
+          <w:t xml:space="preserve">While these data agree with some published studies, we believe that these are valuable data to the </w:t>
+        </w:r>
+      </w:ins>
+      <w:ins w:id="189" w:author="Dave Bridges" w:date="2018-03-24T14:04:00Z">
+        <w:r>
+          <w:rPr>
+            <w:rFonts w:ascii="Arial" w:eastAsia="Times New Roman" w:hAnsi="Arial" w:cs="Arial"/>
+            <w:color w:val="FF0000"/>
+            <w:sz w:val="19"/>
+            <w:szCs w:val="19"/>
+            <w:shd w:val="clear" w:color="auto" w:fill="FFFFFF"/>
+          </w:rPr>
+          <w:t>research</w:t>
+        </w:r>
+      </w:ins>
+      <w:ins w:id="190" w:author="Dave Bridges" w:date="2018-03-24T14:03:00Z">
+        <w:r>
+          <w:rPr>
+            <w:rFonts w:ascii="Arial" w:eastAsia="Times New Roman" w:hAnsi="Arial" w:cs="Arial"/>
+            <w:color w:val="FF0000"/>
+            <w:sz w:val="19"/>
+            <w:szCs w:val="19"/>
+            <w:shd w:val="clear" w:color="auto" w:fill="FFFFFF"/>
+          </w:rPr>
+          <w:t xml:space="preserve"> </w:t>
+        </w:r>
+      </w:ins>
+      <w:ins w:id="191" w:author="Dave Bridges" w:date="2018-03-24T14:04:00Z">
+        <w:r>
+          <w:rPr>
+            <w:rFonts w:ascii="Arial" w:eastAsia="Times New Roman" w:hAnsi="Arial" w:cs="Arial"/>
+            <w:color w:val="FF0000"/>
+            <w:sz w:val="19"/>
+            <w:szCs w:val="19"/>
+            <w:shd w:val="clear" w:color="auto" w:fill="FFFFFF"/>
+          </w:rPr>
+          <w:t>community.</w:t>
+        </w:r>
+      </w:ins>
+      <w:ins w:id="192" w:author="Dave Bridges" w:date="2018-03-24T14:03:00Z">
+        <w:r>
+          <w:rPr>
+            <w:rFonts w:ascii="Arial" w:eastAsia="Times New Roman" w:hAnsi="Arial" w:cs="Arial"/>
+            <w:color w:val="FF0000"/>
+            <w:sz w:val="19"/>
+            <w:szCs w:val="19"/>
+            <w:shd w:val="clear" w:color="auto" w:fill="FFFFFF"/>
+          </w:rPr>
+          <w:t xml:space="preserve"> </w:t>
+        </w:r>
+      </w:ins>
+      <w:ins w:id="193" w:author="Dave Bridges" w:date="2018-03-24T14:01:00Z">
+        <w:r>
+          <w:rPr>
+            <w:rFonts w:ascii="Arial" w:eastAsia="Times New Roman" w:hAnsi="Arial" w:cs="Arial"/>
+            <w:color w:val="FF0000"/>
+            <w:sz w:val="19"/>
+            <w:szCs w:val="19"/>
+            <w:shd w:val="clear" w:color="auto" w:fill="FFFFFF"/>
+          </w:rPr>
+          <w:t xml:space="preserve">We have also added new data in this revision addressing the role of HSL and </w:t>
+        </w:r>
+        <w:proofErr w:type="spellStart"/>
+        <w:r>
+          <w:rPr>
+            <w:rFonts w:ascii="Arial" w:eastAsia="Times New Roman" w:hAnsi="Arial" w:cs="Arial"/>
+            <w:color w:val="FF0000"/>
+            <w:sz w:val="19"/>
+            <w:szCs w:val="19"/>
+            <w:shd w:val="clear" w:color="auto" w:fill="FFFFFF"/>
+          </w:rPr>
+          <w:t>Perilipin</w:t>
+        </w:r>
+        <w:proofErr w:type="spellEnd"/>
+        <w:r>
+          <w:rPr>
+            <w:rFonts w:ascii="Arial" w:eastAsia="Times New Roman" w:hAnsi="Arial" w:cs="Arial"/>
+            <w:color w:val="FF0000"/>
+            <w:sz w:val="19"/>
+            <w:szCs w:val="19"/>
+            <w:shd w:val="clear" w:color="auto" w:fill="FFFFFF"/>
+          </w:rPr>
+          <w:t xml:space="preserve"> phosphorylation in obese, dexamethasone treated animals.  As can be seen in the new Supplementary Figure 2, both HSL and </w:t>
+        </w:r>
+        <w:proofErr w:type="spellStart"/>
+        <w:r>
+          <w:rPr>
+            <w:rFonts w:ascii="Arial" w:eastAsia="Times New Roman" w:hAnsi="Arial" w:cs="Arial"/>
+            <w:color w:val="FF0000"/>
+            <w:sz w:val="19"/>
+            <w:szCs w:val="19"/>
+            <w:shd w:val="clear" w:color="auto" w:fill="FFFFFF"/>
+          </w:rPr>
+          <w:t>Perilipin</w:t>
+        </w:r>
+        <w:proofErr w:type="spellEnd"/>
+        <w:r>
+          <w:rPr>
+            <w:rFonts w:ascii="Arial" w:eastAsia="Times New Roman" w:hAnsi="Arial" w:cs="Arial"/>
+            <w:color w:val="FF0000"/>
+            <w:sz w:val="19"/>
+            <w:szCs w:val="19"/>
+            <w:shd w:val="clear" w:color="auto" w:fill="FFFFFF"/>
+          </w:rPr>
+          <w:t xml:space="preserve"> pho</w:t>
+        </w:r>
+        <w:bookmarkStart w:id="194" w:name="_GoBack"/>
+        <w:bookmarkEnd w:id="194"/>
+        <w:r>
+          <w:rPr>
+            <w:rFonts w:ascii="Arial" w:eastAsia="Times New Roman" w:hAnsi="Arial" w:cs="Arial"/>
+            <w:color w:val="FF0000"/>
+            <w:sz w:val="19"/>
+            <w:szCs w:val="19"/>
+            <w:shd w:val="clear" w:color="auto" w:fill="FFFFFF"/>
+          </w:rPr>
+          <w:t>sphorylation on PKA sites is attenuated.  This is described in the revised results section:</w:t>
+        </w:r>
+      </w:ins>
     </w:p>
     <w:p>
       <w:pPr>
         <w:rPr>
-          <w:rFonts w:ascii="Arial" w:eastAsia="Times New Roman" w:hAnsi="Arial" w:cs="Arial"/>
-          <w:color w:val="222222"/>
+          <w:ins w:id="195" w:author="Dave Bridges" w:date="2018-03-24T14:02:00Z"/>
+          <w:rFonts w:ascii="Arial" w:eastAsia="Times New Roman" w:hAnsi="Arial" w:cs="Arial"/>
+          <w:color w:val="FF0000"/>
           <w:sz w:val="19"/>
           <w:szCs w:val="19"/>
           <w:shd w:val="clear" w:color="auto" w:fill="FFFFFF"/>
@@ -4254,6 +4591,132 @@
     </w:p>
     <w:p>
       <w:pPr>
+        <w:ind w:left="720"/>
+        <w:rPr>
+          <w:ins w:id="196" w:author="Dave Bridges" w:date="2018-03-24T14:02:00Z"/>
+          <w:rFonts w:ascii="Arial" w:eastAsia="Times New Roman" w:hAnsi="Arial" w:cs="Arial"/>
+          <w:b/>
+          <w:color w:val="FF0000"/>
+          <w:sz w:val="19"/>
+          <w:szCs w:val="19"/>
+          <w:shd w:val="clear" w:color="auto" w:fill="FFFFFF"/>
+          <w:rPrChange w:id="197" w:author="Dave Bridges" w:date="2018-03-24T14:02:00Z">
+            <w:rPr>
+              <w:ins w:id="198" w:author="Dave Bridges" w:date="2018-03-24T14:02:00Z"/>
+              <w:rFonts w:ascii="Arial" w:eastAsia="Times New Roman" w:hAnsi="Arial" w:cs="Arial"/>
+              <w:color w:val="FF0000"/>
+              <w:sz w:val="19"/>
+              <w:szCs w:val="19"/>
+              <w:shd w:val="clear" w:color="auto" w:fill="FFFFFF"/>
+            </w:rPr>
+          </w:rPrChange>
+        </w:rPr>
+        <w:pPrChange w:id="199" w:author="Dave Bridges" w:date="2018-03-24T14:02:00Z">
+          <w:pPr/>
+        </w:pPrChange>
+      </w:pPr>
+      <w:ins w:id="200" w:author="Dave Bridges" w:date="2018-03-24T14:02:00Z">
+        <w:r>
+          <w:rPr>
+            <w:rFonts w:ascii="Arial" w:eastAsia="Times New Roman" w:hAnsi="Arial" w:cs="Arial"/>
+            <w:b/>
+            <w:color w:val="FF0000"/>
+            <w:sz w:val="19"/>
+            <w:szCs w:val="19"/>
+            <w:shd w:val="clear" w:color="auto" w:fill="FFFFFF"/>
+          </w:rPr>
+          <w:t>Say something in the results</w:t>
+        </w:r>
+      </w:ins>
+    </w:p>
+    <w:p>
+      <w:pPr>
+        <w:rPr>
+          <w:ins w:id="201" w:author="Dave Bridges" w:date="2018-03-24T14:02:00Z"/>
+          <w:rFonts w:ascii="Arial" w:eastAsia="Times New Roman" w:hAnsi="Arial" w:cs="Arial"/>
+          <w:color w:val="FF0000"/>
+          <w:sz w:val="19"/>
+          <w:szCs w:val="19"/>
+          <w:shd w:val="clear" w:color="auto" w:fill="FFFFFF"/>
+        </w:rPr>
+      </w:pPr>
+    </w:p>
+    <w:p>
+      <w:pPr>
+        <w:rPr>
+          <w:ins w:id="202" w:author="Dave Bridges" w:date="2018-03-24T14:02:00Z"/>
+          <w:rFonts w:ascii="Arial" w:eastAsia="Times New Roman" w:hAnsi="Arial" w:cs="Arial"/>
+          <w:color w:val="FF0000"/>
+          <w:sz w:val="19"/>
+          <w:szCs w:val="19"/>
+          <w:shd w:val="clear" w:color="auto" w:fill="FFFFFF"/>
+        </w:rPr>
+      </w:pPr>
+      <w:ins w:id="203" w:author="Dave Bridges" w:date="2018-03-24T14:02:00Z">
+        <w:r>
+          <w:rPr>
+            <w:rFonts w:ascii="Arial" w:eastAsia="Times New Roman" w:hAnsi="Arial" w:cs="Arial"/>
+            <w:color w:val="FF0000"/>
+            <w:sz w:val="19"/>
+            <w:szCs w:val="19"/>
+            <w:shd w:val="clear" w:color="auto" w:fill="FFFFFF"/>
+          </w:rPr>
+          <w:t>And mentioned in the discussion in terms of the molecular links between glucocorticoids and lipolysis:</w:t>
+        </w:r>
+      </w:ins>
+    </w:p>
+    <w:p>
+      <w:pPr>
+        <w:rPr>
+          <w:ins w:id="204" w:author="Dave Bridges" w:date="2018-03-24T14:02:00Z"/>
+          <w:rFonts w:ascii="Arial" w:eastAsia="Times New Roman" w:hAnsi="Arial" w:cs="Arial"/>
+          <w:color w:val="FF0000"/>
+          <w:sz w:val="19"/>
+          <w:szCs w:val="19"/>
+          <w:shd w:val="clear" w:color="auto" w:fill="FFFFFF"/>
+        </w:rPr>
+      </w:pPr>
+    </w:p>
+    <w:p>
+      <w:pPr>
+        <w:ind w:left="720"/>
+        <w:rPr>
+          <w:rFonts w:ascii="Arial" w:eastAsia="Times New Roman" w:hAnsi="Arial" w:cs="Arial"/>
+          <w:b/>
+          <w:color w:val="FF0000"/>
+          <w:sz w:val="19"/>
+          <w:szCs w:val="19"/>
+          <w:shd w:val="clear" w:color="auto" w:fill="FFFFFF"/>
+          <w:rPrChange w:id="205" w:author="Dave Bridges" w:date="2018-03-24T14:02:00Z">
+            <w:rPr>
+              <w:rFonts w:ascii="Arial" w:eastAsia="Times New Roman" w:hAnsi="Arial" w:cs="Arial"/>
+              <w:color w:val="FF0000"/>
+              <w:sz w:val="19"/>
+              <w:szCs w:val="19"/>
+              <w:shd w:val="clear" w:color="auto" w:fill="FFFFFF"/>
+            </w:rPr>
+          </w:rPrChange>
+        </w:rPr>
+        <w:pPrChange w:id="206" w:author="Dave Bridges" w:date="2018-03-24T14:02:00Z">
+          <w:pPr/>
+        </w:pPrChange>
+      </w:pPr>
+      <w:ins w:id="207" w:author="Dave Bridges" w:date="2018-03-24T14:02:00Z">
+        <w:r>
+          <w:rPr>
+            <w:rFonts w:ascii="Arial" w:eastAsia="Times New Roman" w:hAnsi="Arial" w:cs="Arial"/>
+            <w:b/>
+            <w:color w:val="FF0000"/>
+            <w:sz w:val="19"/>
+            <w:szCs w:val="19"/>
+            <w:shd w:val="clear" w:color="auto" w:fill="FFFFFF"/>
+          </w:rPr>
+          <w:t>Say something in the discussion</w:t>
+        </w:r>
+      </w:ins>
+    </w:p>
+    <w:p>
+      <w:pPr>
         <w:rPr>
           <w:rFonts w:ascii="Arial" w:eastAsia="Times New Roman" w:hAnsi="Arial" w:cs="Arial"/>
           <w:color w:val="222222"/>
@@ -4262,7 +4725,9 @@
           <w:shd w:val="clear" w:color="auto" w:fill="FFFFFF"/>
         </w:rPr>
       </w:pPr>
-      <w:r>
+    </w:p>
+    <w:p>
+      <w:pPr>
         <w:rPr>
           <w:rFonts w:ascii="Arial" w:eastAsia="Times New Roman" w:hAnsi="Arial" w:cs="Arial"/>
           <w:color w:val="222222"/>
@@ -4270,7 +4735,38 @@
           <w:szCs w:val="19"/>
           <w:shd w:val="clear" w:color="auto" w:fill="FFFFFF"/>
         </w:rPr>
-        <w:t>3) Fig. 1A: In relative terms, insulin-induced changes in glycemia are similar between the 4 groups. Please, show data as percentage change over basal.</w:t>
+      </w:pPr>
+      <w:r>
+        <w:rPr>
+          <w:rFonts w:ascii="Arial" w:eastAsia="Times New Roman" w:hAnsi="Arial" w:cs="Arial"/>
+          <w:color w:val="222222"/>
+          <w:sz w:val="19"/>
+          <w:szCs w:val="19"/>
+          <w:shd w:val="clear" w:color="auto" w:fill="FFFFFF"/>
+        </w:rPr>
+        <w:t xml:space="preserve">3) Fig. 1A: In relative terms, insulin-induced changes in </w:t>
+      </w:r>
+      <w:proofErr w:type="spellStart"/>
+      <w:r>
+        <w:rPr>
+          <w:rFonts w:ascii="Arial" w:eastAsia="Times New Roman" w:hAnsi="Arial" w:cs="Arial"/>
+          <w:color w:val="222222"/>
+          <w:sz w:val="19"/>
+          <w:szCs w:val="19"/>
+          <w:shd w:val="clear" w:color="auto" w:fill="FFFFFF"/>
+        </w:rPr>
+        <w:t>glycemia</w:t>
+      </w:r>
+      <w:proofErr w:type="spellEnd"/>
+      <w:r>
+        <w:rPr>
+          <w:rFonts w:ascii="Arial" w:eastAsia="Times New Roman" w:hAnsi="Arial" w:cs="Arial"/>
+          <w:color w:val="222222"/>
+          <w:sz w:val="19"/>
+          <w:szCs w:val="19"/>
+          <w:shd w:val="clear" w:color="auto" w:fill="FFFFFF"/>
+        </w:rPr>
+        <w:t xml:space="preserve"> are similar between the 4 groups. Please, show data as percentage change over basal.</w:t>
       </w:r>
     </w:p>
     <w:p>
@@ -4907,7 +5403,18 @@
           <w:szCs w:val="19"/>
           <w:shd w:val="clear" w:color="auto" w:fill="FFFFFF"/>
         </w:rPr>
-        <w:t>similar glucose responses as controls and these data are consistent with what we observe with the ITT. U</w:t>
+        <w:t xml:space="preserve">similar glucose responses as controls and these data are consistent with what we </w:t>
+      </w:r>
+      <w:r>
+        <w:rPr>
+          <w:rFonts w:ascii="Arial" w:eastAsia="Times New Roman" w:hAnsi="Arial" w:cs="Arial"/>
+          <w:color w:val="FF0000"/>
+          <w:sz w:val="19"/>
+          <w:szCs w:val="19"/>
+          <w:shd w:val="clear" w:color="auto" w:fill="FFFFFF"/>
+        </w:rPr>
+        <w:lastRenderedPageBreak/>
+        <w:t>observe with the ITT. U</w:t>
       </w:r>
       <w:r>
         <w:rPr>
@@ -4941,12 +5448,11 @@
       </w:r>
     </w:p>
     <w:p>
-      <w:commentRangeStart w:id="181"/>
+      <w:commentRangeStart w:id="208"/>
       <w:r>
         <w:rPr>
           <w:noProof/>
         </w:rPr>
-        <w:lastRenderedPageBreak/>
         <w:drawing>
           <wp:inline distT="0" distB="0" distL="0" distR="0" wp14:anchorId="6D5D5AD0" wp14:editId="73EBCCD9">
             <wp:extent cx="1660525" cy="2041525"/>
@@ -4983,7 +5489,7 @@
     <w:p>
       <w:pPr>
         <w:rPr>
-          <w:ins w:id="182" w:author="Dave Bridges" w:date="2018-03-24T13:58:00Z"/>
+          <w:ins w:id="209" w:author="Dave Bridges" w:date="2018-03-24T13:58:00Z"/>
         </w:rPr>
       </w:pPr>
       <w:r>
@@ -5040,18 +5546,18 @@
           </wp:inline>
         </w:drawing>
       </w:r>
-      <w:commentRangeEnd w:id="181"/>
+      <w:commentRangeEnd w:id="208"/>
       <w:r>
         <w:rPr>
           <w:rStyle w:val="CommentReference"/>
         </w:rPr>
-        <w:commentReference w:id="181"/>
+        <w:commentReference w:id="208"/>
       </w:r>
     </w:p>
     <w:p>
       <w:pPr>
         <w:rPr>
-          <w:ins w:id="184" w:author="Dave Bridges" w:date="2018-03-24T13:58:00Z"/>
+          <w:ins w:id="210" w:author="Dave Bridges" w:date="2018-03-24T13:58:00Z"/>
         </w:rPr>
       </w:pPr>
     </w:p>
@@ -5063,13 +5569,13 @@
         <w:adjustRightInd w:val="0"/>
         <w:ind w:left="640" w:hanging="640"/>
         <w:rPr>
-          <w:ins w:id="185" w:author="Dave Bridges" w:date="2018-03-24T13:58:00Z"/>
+          <w:ins w:id="211" w:author="Dave Bridges" w:date="2018-03-24T13:58:00Z"/>
           <w:rFonts w:ascii="Arial" w:eastAsia="Times New Roman" w:hAnsi="Arial" w:cs="Arial"/>
           <w:noProof/>
           <w:sz w:val="20"/>
         </w:rPr>
       </w:pPr>
-      <w:ins w:id="186" w:author="Dave Bridges" w:date="2018-03-24T13:58:00Z">
+      <w:ins w:id="212" w:author="Dave Bridges" w:date="2018-03-24T13:58:00Z">
         <w:r>
           <w:rPr>
             <w:rFonts w:ascii="Arial" w:eastAsia="Times New Roman" w:hAnsi="Arial" w:cs="Arial"/>
@@ -5162,13 +5668,13 @@
         <w:adjustRightInd w:val="0"/>
         <w:ind w:left="640" w:hanging="640"/>
         <w:rPr>
-          <w:ins w:id="187" w:author="Dave Bridges" w:date="2018-03-24T13:58:00Z"/>
+          <w:ins w:id="213" w:author="Dave Bridges" w:date="2018-03-24T13:58:00Z"/>
           <w:rFonts w:ascii="Arial" w:eastAsia="Times New Roman" w:hAnsi="Arial" w:cs="Arial"/>
           <w:noProof/>
           <w:sz w:val="20"/>
         </w:rPr>
       </w:pPr>
-      <w:ins w:id="188" w:author="Dave Bridges" w:date="2018-03-24T13:58:00Z">
+      <w:ins w:id="214" w:author="Dave Bridges" w:date="2018-03-24T13:58:00Z">
         <w:r>
           <w:rPr>
             <w:rFonts w:ascii="Arial" w:eastAsia="Times New Roman" w:hAnsi="Arial" w:cs="Arial"/>
@@ -5231,13 +5737,13 @@
         <w:adjustRightInd w:val="0"/>
         <w:ind w:left="640" w:hanging="640"/>
         <w:rPr>
-          <w:ins w:id="189" w:author="Dave Bridges" w:date="2018-03-24T13:58:00Z"/>
+          <w:ins w:id="215" w:author="Dave Bridges" w:date="2018-03-24T13:58:00Z"/>
           <w:rFonts w:ascii="Arial" w:eastAsia="Times New Roman" w:hAnsi="Arial" w:cs="Arial"/>
           <w:noProof/>
           <w:sz w:val="20"/>
         </w:rPr>
       </w:pPr>
-      <w:ins w:id="190" w:author="Dave Bridges" w:date="2018-03-24T13:58:00Z">
+      <w:ins w:id="216" w:author="Dave Bridges" w:date="2018-03-24T13:58:00Z">
         <w:r>
           <w:rPr>
             <w:rFonts w:ascii="Arial" w:eastAsia="Times New Roman" w:hAnsi="Arial" w:cs="Arial"/>
@@ -5300,13 +5806,13 @@
         <w:adjustRightInd w:val="0"/>
         <w:ind w:left="640" w:hanging="640"/>
         <w:rPr>
-          <w:ins w:id="191" w:author="Dave Bridges" w:date="2018-03-24T13:58:00Z"/>
+          <w:ins w:id="217" w:author="Dave Bridges" w:date="2018-03-24T13:58:00Z"/>
           <w:rFonts w:ascii="Arial" w:eastAsia="Times New Roman" w:hAnsi="Arial" w:cs="Arial"/>
           <w:noProof/>
           <w:sz w:val="20"/>
         </w:rPr>
       </w:pPr>
-      <w:ins w:id="192" w:author="Dave Bridges" w:date="2018-03-24T13:58:00Z">
+      <w:ins w:id="218" w:author="Dave Bridges" w:date="2018-03-24T13:58:00Z">
         <w:r>
           <w:rPr>
             <w:rFonts w:ascii="Arial" w:eastAsia="Times New Roman" w:hAnsi="Arial" w:cs="Arial"/>
@@ -5369,13 +5875,13 @@
         <w:adjustRightInd w:val="0"/>
         <w:ind w:left="640" w:hanging="640"/>
         <w:rPr>
-          <w:ins w:id="193" w:author="Dave Bridges" w:date="2018-03-24T13:58:00Z"/>
+          <w:ins w:id="219" w:author="Dave Bridges" w:date="2018-03-24T13:58:00Z"/>
           <w:rFonts w:ascii="Arial" w:hAnsi="Arial" w:cs="Arial"/>
           <w:noProof/>
           <w:sz w:val="20"/>
         </w:rPr>
       </w:pPr>
-      <w:ins w:id="194" w:author="Dave Bridges" w:date="2018-03-24T13:58:00Z">
+      <w:ins w:id="220" w:author="Dave Bridges" w:date="2018-03-24T13:58:00Z">
         <w:r>
           <w:rPr>
             <w:rFonts w:ascii="Arial" w:eastAsia="Times New Roman" w:hAnsi="Arial" w:cs="Arial"/>
@@ -5438,7 +5944,7 @@
         <w:adjustRightInd w:val="0"/>
         <w:ind w:left="640" w:hanging="640"/>
         <w:rPr>
-          <w:ins w:id="195" w:author="Dave Bridges" w:date="2018-03-24T13:58:00Z"/>
+          <w:ins w:id="221" w:author="Dave Bridges" w:date="2018-03-24T13:58:00Z"/>
           <w:rFonts w:ascii="Arial" w:eastAsia="Times New Roman" w:hAnsi="Arial" w:cs="Arial"/>
           <w:color w:val="FF0000"/>
           <w:sz w:val="19"/>
@@ -5446,7 +5952,7 @@
           <w:shd w:val="clear" w:color="auto" w:fill="FFFFFF"/>
         </w:rPr>
       </w:pPr>
-      <w:ins w:id="196" w:author="Dave Bridges" w:date="2018-03-24T13:58:00Z">
+      <w:ins w:id="222" w:author="Dave Bridges" w:date="2018-03-24T13:58:00Z">
         <w:r>
           <w:rPr>
             <w:rFonts w:ascii="Arial" w:eastAsia="Times New Roman" w:hAnsi="Arial" w:cs="Arial"/>
@@ -5508,7 +6014,7 @@
       </w:r>
     </w:p>
   </w:comment>
-  <w:comment w:id="54" w:author="Dave Bridges" w:date="2018-03-24T13:55:00Z" w:initials="DB">
+  <w:comment w:id="56" w:author="Dave Bridges" w:date="2018-03-24T13:55:00Z" w:initials="DB">
     <w:p>
       <w:pPr>
         <w:pStyle w:val="CommentText"/>
@@ -5520,11 +6026,19 @@
         <w:annotationRef/>
       </w:r>
       <w:r>
-        <w:t>Write it witout interpretation</w:t>
+        <w:t xml:space="preserve">Write it </w:t>
+      </w:r>
+      <w:proofErr w:type="spellStart"/>
+      <w:r>
+        <w:t>witout</w:t>
+      </w:r>
+      <w:proofErr w:type="spellEnd"/>
+      <w:r>
+        <w:t xml:space="preserve"> interpretation</w:t>
       </w:r>
     </w:p>
   </w:comment>
-  <w:comment w:id="86" w:author="Microsoft Office User" w:date="2018-03-22T10:06:00Z" w:initials="Office">
+  <w:comment w:id="88" w:author="Microsoft Office User" w:date="2018-03-22T10:06:00Z" w:initials="Office">
     <w:p>
       <w:pPr>
         <w:pStyle w:val="CommentText"/>
@@ -5540,7 +6054,7 @@
       </w:r>
     </w:p>
   </w:comment>
-  <w:comment w:id="122" w:author="Dave Bridges" w:date="2018-03-24T13:38:00Z" w:initials="DB">
+  <w:comment w:id="124" w:author="Dave Bridges" w:date="2018-03-24T13:38:00Z" w:initials="DB">
     <w:p>
       <w:pPr>
         <w:pStyle w:val="CommentText"/>
@@ -5552,7 +6066,15 @@
         <w:annotationRef/>
       </w:r>
       <w:r>
-        <w:t>Please make this into a four panel figure with a legend</w:t>
+        <w:t xml:space="preserve">Please make this into a </w:t>
+      </w:r>
+      <w:proofErr w:type="gramStart"/>
+      <w:r>
+        <w:t>four panel</w:t>
+      </w:r>
+      <w:proofErr w:type="gramEnd"/>
+      <w:r>
+        <w:t xml:space="preserve"> figure with a legend</w:t>
       </w:r>
     </w:p>
     <w:p>
@@ -5561,7 +6083,7 @@
       </w:pPr>
     </w:p>
   </w:comment>
-  <w:comment w:id="181" w:author="Dave Bridges" w:date="2018-03-24T13:58:00Z" w:initials="DB">
+  <w:comment w:id="208" w:author="Dave Bridges" w:date="2018-03-24T13:58:00Z" w:initials="DB">
     <w:p>
       <w:pPr>
         <w:pStyle w:val="CommentText"/>
@@ -5575,8 +6097,6 @@
       <w:r>
         <w:t>Put this in a figure, get rid of the #REF columns</w:t>
       </w:r>
-      <w:bookmarkStart w:id="183" w:name="_GoBack"/>
-      <w:bookmarkEnd w:id="183"/>
     </w:p>
   </w:comment>
 </w:comments>
@@ -8909,7 +9429,7 @@
 </file>
 
 <file path=customXml/itemProps1.xml><?xml version="1.0" encoding="utf-8"?>
-<ds:datastoreItem xmlns:ds="http://schemas.openxmlformats.org/officeDocument/2006/customXml" ds:itemID="{5B8D225F-5029-3042-BD9E-98D47990586C}">
+<ds:datastoreItem xmlns:ds="http://schemas.openxmlformats.org/officeDocument/2006/customXml" ds:itemID="{E99DA82D-AA21-F04A-AD2D-2588D97C8B7B}">
   <ds:schemaRefs>
     <ds:schemaRef ds:uri="http://schemas.openxmlformats.org/officeDocument/2006/bibliography"/>
   </ds:schemaRefs>

</xml_diff>

<commit_message>
Dramatically changed the response to the question about the relative insulin dose response, part of issue #67
</commit_message>
<xml_diff>
--- a/manuscript/Obesity-Glucocorticoids/Endocrinology Reviewer Comments.docx
+++ b/manuscript/Obesity-Glucocorticoids/Endocrinology Reviewer Comments.docx
@@ -623,27 +623,15 @@
             <w:delText xml:space="preserve">, it is important to note that </w:delText>
           </w:r>
         </w:del>
-        <w:proofErr w:type="spellStart"/>
-        <w:r>
-          <w:rPr>
-            <w:rFonts w:ascii="Arial" w:eastAsia="Times New Roman" w:hAnsi="Arial" w:cs="Arial"/>
-            <w:color w:val="FF0000"/>
-            <w:sz w:val="19"/>
-            <w:szCs w:val="19"/>
-            <w:shd w:val="clear" w:color="auto" w:fill="FFFFFF"/>
-          </w:rPr>
-          <w:t>the</w:t>
-        </w:r>
-        <w:proofErr w:type="spellEnd"/>
-        <w:r>
-          <w:rPr>
-            <w:rFonts w:ascii="Arial" w:eastAsia="Times New Roman" w:hAnsi="Arial" w:cs="Arial"/>
-            <w:color w:val="FF0000"/>
-            <w:sz w:val="19"/>
-            <w:szCs w:val="19"/>
-            <w:shd w:val="clear" w:color="auto" w:fill="FFFFFF"/>
-          </w:rPr>
-          <w:t xml:space="preserve"> obese dexamethasone-treated mice were severely diabetic </w:t>
+        <w:r>
+          <w:rPr>
+            <w:rFonts w:ascii="Arial" w:eastAsia="Times New Roman" w:hAnsi="Arial" w:cs="Arial"/>
+            <w:color w:val="FF0000"/>
+            <w:sz w:val="19"/>
+            <w:szCs w:val="19"/>
+            <w:shd w:val="clear" w:color="auto" w:fill="FFFFFF"/>
+          </w:rPr>
+          <w:t xml:space="preserve">the obese dexamethasone-treated mice were severely diabetic </w:t>
         </w:r>
         <w:del w:id="28" w:author="Dave Bridges" w:date="2018-03-24T13:40:00Z">
           <w:r>
@@ -918,9 +906,86 @@
               </w:rPr>
             </w:rPrChange>
           </w:rPr>
-          <w:t xml:space="preserve">Methods for </w:t>
-        </w:r>
-        <w:proofErr w:type="spellStart"/>
+          <w:t>Methods for dex intake and quantification</w:t>
+        </w:r>
+      </w:ins>
+    </w:p>
+    <w:p>
+      <w:pPr>
+        <w:rPr>
+          <w:ins w:id="46" w:author="Dave Bridges" w:date="2018-03-24T13:54:00Z"/>
+          <w:rFonts w:ascii="Arial" w:eastAsia="Times New Roman" w:hAnsi="Arial" w:cs="Arial"/>
+          <w:color w:val="FF0000"/>
+          <w:sz w:val="19"/>
+          <w:szCs w:val="19"/>
+          <w:shd w:val="clear" w:color="auto" w:fill="FFFFFF"/>
+        </w:rPr>
+      </w:pPr>
+    </w:p>
+    <w:p>
+      <w:pPr>
+        <w:rPr>
+          <w:ins w:id="47" w:author="Dave Bridges" w:date="2018-03-24T13:55:00Z"/>
+          <w:rFonts w:ascii="Arial" w:eastAsia="Times New Roman" w:hAnsi="Arial" w:cs="Arial"/>
+          <w:color w:val="FF0000"/>
+          <w:sz w:val="19"/>
+          <w:szCs w:val="19"/>
+          <w:shd w:val="clear" w:color="auto" w:fill="FFFFFF"/>
+        </w:rPr>
+      </w:pPr>
+      <w:ins w:id="48" w:author="Dave Bridges" w:date="2018-03-24T13:55:00Z">
+        <w:r>
+          <w:rPr>
+            <w:rFonts w:ascii="Arial" w:eastAsia="Times New Roman" w:hAnsi="Arial" w:cs="Arial"/>
+            <w:color w:val="FF0000"/>
+            <w:sz w:val="19"/>
+            <w:szCs w:val="19"/>
+            <w:shd w:val="clear" w:color="auto" w:fill="FFFFFF"/>
+          </w:rPr>
+          <w:t>…and results sections:</w:t>
+        </w:r>
+      </w:ins>
+    </w:p>
+    <w:p>
+      <w:pPr>
+        <w:rPr>
+          <w:ins w:id="49" w:author="Dave Bridges" w:date="2018-03-24T13:54:00Z"/>
+          <w:rFonts w:ascii="Arial" w:eastAsia="Times New Roman" w:hAnsi="Arial" w:cs="Arial"/>
+          <w:color w:val="FF0000"/>
+          <w:sz w:val="19"/>
+          <w:szCs w:val="19"/>
+          <w:shd w:val="clear" w:color="auto" w:fill="FFFFFF"/>
+        </w:rPr>
+      </w:pPr>
+    </w:p>
+    <w:p>
+      <w:pPr>
+        <w:ind w:left="720"/>
+        <w:rPr>
+          <w:ins w:id="50" w:author="Dave Bridges" w:date="2018-03-24T13:54:00Z"/>
+          <w:rFonts w:ascii="Arial" w:eastAsia="Times New Roman" w:hAnsi="Arial" w:cs="Arial"/>
+          <w:b/>
+          <w:color w:val="FF0000"/>
+          <w:sz w:val="19"/>
+          <w:szCs w:val="19"/>
+          <w:shd w:val="clear" w:color="auto" w:fill="FFFFFF"/>
+          <w:rPrChange w:id="51" w:author="Dave Bridges" w:date="2018-03-24T13:56:00Z">
+            <w:rPr>
+              <w:ins w:id="52" w:author="Dave Bridges" w:date="2018-03-24T13:54:00Z"/>
+              <w:rFonts w:ascii="Arial" w:eastAsia="Times New Roman" w:hAnsi="Arial" w:cs="Arial"/>
+              <w:color w:val="FF0000"/>
+              <w:sz w:val="19"/>
+              <w:szCs w:val="19"/>
+              <w:shd w:val="clear" w:color="auto" w:fill="FFFFFF"/>
+            </w:rPr>
+          </w:rPrChange>
+        </w:rPr>
+        <w:pPrChange w:id="53" w:author="Dave Bridges" w:date="2018-03-24T13:56:00Z">
+          <w:pPr/>
+        </w:pPrChange>
+      </w:pPr>
+      <w:commentRangeStart w:id="54"/>
+      <w:ins w:id="55" w:author="Dave Bridges" w:date="2018-03-24T13:55:00Z">
         <w:r>
           <w:rPr>
             <w:rFonts w:ascii="Arial" w:eastAsia="Times New Roman" w:hAnsi="Arial" w:cs="Arial"/>
@@ -929,7 +994,7 @@
             <w:sz w:val="19"/>
             <w:szCs w:val="19"/>
             <w:shd w:val="clear" w:color="auto" w:fill="FFFFFF"/>
-            <w:rPrChange w:id="46" w:author="Dave Bridges" w:date="2018-03-24T13:56:00Z">
+            <w:rPrChange w:id="56" w:author="Dave Bridges" w:date="2018-03-24T13:55:00Z">
               <w:rPr>
                 <w:rFonts w:ascii="Arial" w:eastAsia="Times New Roman" w:hAnsi="Arial" w:cs="Arial"/>
                 <w:color w:val="FF0000"/>
@@ -939,35 +1004,21 @@
               </w:rPr>
             </w:rPrChange>
           </w:rPr>
-          <w:t>dex</w:t>
-        </w:r>
-        <w:proofErr w:type="spellEnd"/>
-        <w:r>
-          <w:rPr>
-            <w:rFonts w:ascii="Arial" w:eastAsia="Times New Roman" w:hAnsi="Arial" w:cs="Arial"/>
-            <w:b/>
-            <w:color w:val="FF0000"/>
-            <w:sz w:val="19"/>
-            <w:szCs w:val="19"/>
-            <w:shd w:val="clear" w:color="auto" w:fill="FFFFFF"/>
-            <w:rPrChange w:id="47" w:author="Dave Bridges" w:date="2018-03-24T13:56:00Z">
-              <w:rPr>
-                <w:rFonts w:ascii="Arial" w:eastAsia="Times New Roman" w:hAnsi="Arial" w:cs="Arial"/>
-                <w:color w:val="FF0000"/>
-                <w:sz w:val="19"/>
-                <w:szCs w:val="19"/>
-                <w:shd w:val="clear" w:color="auto" w:fill="FFFFFF"/>
-              </w:rPr>
-            </w:rPrChange>
-          </w:rPr>
-          <w:t xml:space="preserve"> intake and quantification</w:t>
+          <w:t>Results</w:t>
+        </w:r>
+        <w:commentRangeEnd w:id="54"/>
+        <w:r>
+          <w:rPr>
+            <w:rStyle w:val="CommentReference"/>
+          </w:rPr>
+          <w:commentReference w:id="54"/>
         </w:r>
       </w:ins>
     </w:p>
     <w:p>
       <w:pPr>
         <w:rPr>
-          <w:ins w:id="48" w:author="Dave Bridges" w:date="2018-03-24T13:54:00Z"/>
+          <w:ins w:id="57" w:author="Dave Bridges" w:date="2018-03-24T13:54:00Z"/>
           <w:rFonts w:ascii="Arial" w:eastAsia="Times New Roman" w:hAnsi="Arial" w:cs="Arial"/>
           <w:color w:val="FF0000"/>
           <w:sz w:val="19"/>
@@ -979,7 +1030,7 @@
     <w:p>
       <w:pPr>
         <w:rPr>
-          <w:ins w:id="49" w:author="Dave Bridges" w:date="2018-03-24T13:55:00Z"/>
+          <w:ins w:id="58" w:author="Dave Bridges" w:date="2018-03-24T13:42:00Z"/>
           <w:rFonts w:ascii="Arial" w:eastAsia="Times New Roman" w:hAnsi="Arial" w:cs="Arial"/>
           <w:color w:val="FF0000"/>
           <w:sz w:val="19"/>
@@ -987,23 +1038,572 @@
           <w:shd w:val="clear" w:color="auto" w:fill="FFFFFF"/>
         </w:rPr>
       </w:pPr>
-      <w:ins w:id="50" w:author="Dave Bridges" w:date="2018-03-24T13:55:00Z">
-        <w:r>
-          <w:rPr>
-            <w:rFonts w:ascii="Arial" w:eastAsia="Times New Roman" w:hAnsi="Arial" w:cs="Arial"/>
-            <w:color w:val="FF0000"/>
-            <w:sz w:val="19"/>
-            <w:szCs w:val="19"/>
-            <w:shd w:val="clear" w:color="auto" w:fill="FFFFFF"/>
-          </w:rPr>
-          <w:t>…and results sections:</w:t>
+      <w:ins w:id="59" w:author="Dave Bridges" w:date="2018-03-24T13:38:00Z">
+        <w:r>
+          <w:rPr>
+            <w:rFonts w:ascii="Arial" w:eastAsia="Times New Roman" w:hAnsi="Arial" w:cs="Arial"/>
+            <w:color w:val="FF0000"/>
+            <w:sz w:val="19"/>
+            <w:szCs w:val="19"/>
+            <w:shd w:val="clear" w:color="auto" w:fill="FFFFFF"/>
+          </w:rPr>
+          <w:t xml:space="preserve">We </w:t>
+        </w:r>
+      </w:ins>
+      <w:ins w:id="60" w:author="Dave Bridges" w:date="2018-03-24T13:41:00Z">
+        <w:r>
+          <w:rPr>
+            <w:rFonts w:ascii="Arial" w:eastAsia="Times New Roman" w:hAnsi="Arial" w:cs="Arial"/>
+            <w:color w:val="FF0000"/>
+            <w:sz w:val="19"/>
+            <w:szCs w:val="19"/>
+            <w:shd w:val="clear" w:color="auto" w:fill="FFFFFF"/>
+          </w:rPr>
+          <w:t>ar</w:t>
+        </w:r>
+      </w:ins>
+      <w:ins w:id="61" w:author="Dave Bridges" w:date="2018-03-24T13:42:00Z">
+        <w:r>
+          <w:rPr>
+            <w:rFonts w:ascii="Arial" w:eastAsia="Times New Roman" w:hAnsi="Arial" w:cs="Arial"/>
+            <w:color w:val="FF0000"/>
+            <w:sz w:val="19"/>
+            <w:szCs w:val="19"/>
+            <w:shd w:val="clear" w:color="auto" w:fill="FFFFFF"/>
+          </w:rPr>
+          <w:t>e</w:t>
+        </w:r>
+      </w:ins>
+      <w:ins w:id="62" w:author="Dave Bridges" w:date="2018-03-24T13:41:00Z">
+        <w:r>
+          <w:rPr>
+            <w:rFonts w:ascii="Arial" w:eastAsia="Times New Roman" w:hAnsi="Arial" w:cs="Arial"/>
+            <w:color w:val="FF0000"/>
+            <w:sz w:val="19"/>
+            <w:szCs w:val="19"/>
+            <w:shd w:val="clear" w:color="auto" w:fill="FFFFFF"/>
+          </w:rPr>
+          <w:t xml:space="preserve"> grateful to</w:t>
+        </w:r>
+      </w:ins>
+      <w:ins w:id="63" w:author="Dave Bridges" w:date="2018-03-24T13:38:00Z">
+        <w:r>
+          <w:rPr>
+            <w:rFonts w:ascii="Arial" w:eastAsia="Times New Roman" w:hAnsi="Arial" w:cs="Arial"/>
+            <w:color w:val="FF0000"/>
+            <w:sz w:val="19"/>
+            <w:szCs w:val="19"/>
+            <w:shd w:val="clear" w:color="auto" w:fill="FFFFFF"/>
+          </w:rPr>
+          <w:t xml:space="preserve"> the reviewer for </w:t>
+        </w:r>
+      </w:ins>
+      <w:ins w:id="64" w:author="Dave Bridges" w:date="2018-03-24T13:41:00Z">
+        <w:r>
+          <w:rPr>
+            <w:rFonts w:ascii="Arial" w:eastAsia="Times New Roman" w:hAnsi="Arial" w:cs="Arial"/>
+            <w:color w:val="FF0000"/>
+            <w:sz w:val="19"/>
+            <w:szCs w:val="19"/>
+            <w:shd w:val="clear" w:color="auto" w:fill="FFFFFF"/>
+          </w:rPr>
+          <w:t>probing</w:t>
+        </w:r>
+      </w:ins>
+      <w:ins w:id="65" w:author="Dave Bridges" w:date="2018-03-24T13:38:00Z">
+        <w:r>
+          <w:rPr>
+            <w:rFonts w:ascii="Arial" w:eastAsia="Times New Roman" w:hAnsi="Arial" w:cs="Arial"/>
+            <w:color w:val="FF0000"/>
+            <w:sz w:val="19"/>
+            <w:szCs w:val="19"/>
+            <w:shd w:val="clear" w:color="auto" w:fill="FFFFFF"/>
+          </w:rPr>
+          <w:t xml:space="preserve"> us to look into this</w:t>
+        </w:r>
+      </w:ins>
+      <w:ins w:id="66" w:author="Dave Bridges" w:date="2018-03-24T13:41:00Z">
+        <w:r>
+          <w:rPr>
+            <w:rFonts w:ascii="Arial" w:eastAsia="Times New Roman" w:hAnsi="Arial" w:cs="Arial"/>
+            <w:color w:val="FF0000"/>
+            <w:sz w:val="19"/>
+            <w:szCs w:val="19"/>
+            <w:shd w:val="clear" w:color="auto" w:fill="FFFFFF"/>
+          </w:rPr>
+          <w:t xml:space="preserve"> trend</w:t>
+        </w:r>
+      </w:ins>
+      <w:ins w:id="67" w:author="Dave Bridges" w:date="2018-03-24T13:38:00Z">
+        <w:r>
+          <w:rPr>
+            <w:rFonts w:ascii="Arial" w:eastAsia="Times New Roman" w:hAnsi="Arial" w:cs="Arial"/>
+            <w:color w:val="FF0000"/>
+            <w:sz w:val="19"/>
+            <w:szCs w:val="19"/>
+            <w:shd w:val="clear" w:color="auto" w:fill="FFFFFF"/>
+          </w:rPr>
+          <w:t xml:space="preserve">, </w:t>
+        </w:r>
+      </w:ins>
+      <w:ins w:id="68" w:author="Dave Bridges" w:date="2018-03-24T13:41:00Z">
+        <w:r>
+          <w:rPr>
+            <w:rFonts w:ascii="Arial" w:eastAsia="Times New Roman" w:hAnsi="Arial" w:cs="Arial"/>
+            <w:color w:val="FF0000"/>
+            <w:sz w:val="19"/>
+            <w:szCs w:val="19"/>
+            <w:shd w:val="clear" w:color="auto" w:fill="FFFFFF"/>
+          </w:rPr>
+          <w:t>as</w:t>
+        </w:r>
+      </w:ins>
+      <w:ins w:id="69" w:author="Dave Bridges" w:date="2018-03-24T13:38:00Z">
+        <w:r>
+          <w:rPr>
+            <w:rFonts w:ascii="Arial" w:eastAsia="Times New Roman" w:hAnsi="Arial" w:cs="Arial"/>
+            <w:color w:val="FF0000"/>
+            <w:sz w:val="19"/>
+            <w:szCs w:val="19"/>
+            <w:shd w:val="clear" w:color="auto" w:fill="FFFFFF"/>
+          </w:rPr>
+          <w:t xml:space="preserve"> this presents a </w:t>
+        </w:r>
+      </w:ins>
+      <w:ins w:id="70" w:author="Dave Bridges" w:date="2018-03-24T13:39:00Z">
+        <w:r>
+          <w:rPr>
+            <w:rFonts w:ascii="Arial" w:eastAsia="Times New Roman" w:hAnsi="Arial" w:cs="Arial"/>
+            <w:color w:val="FF0000"/>
+            <w:sz w:val="19"/>
+            <w:szCs w:val="19"/>
+            <w:shd w:val="clear" w:color="auto" w:fill="FFFFFF"/>
+          </w:rPr>
+          <w:t xml:space="preserve">significant </w:t>
+        </w:r>
+      </w:ins>
+      <w:del w:id="71" w:author="Dave Bridges" w:date="2018-03-24T13:39:00Z">
+        <w:r>
+          <w:rPr>
+            <w:rFonts w:ascii="Arial" w:eastAsia="Times New Roman" w:hAnsi="Arial" w:cs="Arial"/>
+            <w:color w:val="FF0000"/>
+            <w:sz w:val="19"/>
+            <w:szCs w:val="19"/>
+            <w:shd w:val="clear" w:color="auto" w:fill="FFFFFF"/>
+          </w:rPr>
+          <w:delText xml:space="preserve">While this is a </w:delText>
+        </w:r>
+      </w:del>
+      <w:r>
+        <w:rPr>
+          <w:rFonts w:ascii="Arial" w:eastAsia="Times New Roman" w:hAnsi="Arial" w:cs="Arial"/>
+          <w:color w:val="FF0000"/>
+          <w:sz w:val="19"/>
+          <w:szCs w:val="19"/>
+          <w:shd w:val="clear" w:color="auto" w:fill="FFFFFF"/>
+        </w:rPr>
+        <w:t xml:space="preserve">limitation </w:t>
+      </w:r>
+      <w:del w:id="72" w:author="Dave Bridges" w:date="2018-03-24T13:39:00Z">
+        <w:r>
+          <w:rPr>
+            <w:rFonts w:ascii="Arial" w:eastAsia="Times New Roman" w:hAnsi="Arial" w:cs="Arial"/>
+            <w:color w:val="FF0000"/>
+            <w:sz w:val="19"/>
+            <w:szCs w:val="19"/>
+            <w:shd w:val="clear" w:color="auto" w:fill="FFFFFF"/>
+          </w:rPr>
+          <w:delText xml:space="preserve">of </w:delText>
+        </w:r>
+      </w:del>
+      <w:ins w:id="73" w:author="Dave Bridges" w:date="2018-03-24T13:39:00Z">
+        <w:r>
+          <w:rPr>
+            <w:rFonts w:ascii="Arial" w:eastAsia="Times New Roman" w:hAnsi="Arial" w:cs="Arial"/>
+            <w:color w:val="FF0000"/>
+            <w:sz w:val="19"/>
+            <w:szCs w:val="19"/>
+            <w:shd w:val="clear" w:color="auto" w:fill="FFFFFF"/>
+          </w:rPr>
+          <w:t>to</w:t>
+        </w:r>
+        <w:r>
+          <w:rPr>
+            <w:rFonts w:ascii="Arial" w:eastAsia="Times New Roman" w:hAnsi="Arial" w:cs="Arial"/>
+            <w:color w:val="FF0000"/>
+            <w:sz w:val="19"/>
+            <w:szCs w:val="19"/>
+            <w:shd w:val="clear" w:color="auto" w:fill="FFFFFF"/>
+          </w:rPr>
+          <w:t xml:space="preserve"> </w:t>
+        </w:r>
+      </w:ins>
+      <w:r>
+        <w:rPr>
+          <w:rFonts w:ascii="Arial" w:eastAsia="Times New Roman" w:hAnsi="Arial" w:cs="Arial"/>
+          <w:color w:val="FF0000"/>
+          <w:sz w:val="19"/>
+          <w:szCs w:val="19"/>
+          <w:shd w:val="clear" w:color="auto" w:fill="FFFFFF"/>
+        </w:rPr>
+        <w:t>our study</w:t>
+      </w:r>
+      <w:ins w:id="74" w:author="Dave Bridges" w:date="2018-03-24T13:41:00Z">
+        <w:r>
+          <w:rPr>
+            <w:rFonts w:ascii="Arial" w:eastAsia="Times New Roman" w:hAnsi="Arial" w:cs="Arial"/>
+            <w:color w:val="FF0000"/>
+            <w:sz w:val="19"/>
+            <w:szCs w:val="19"/>
+            <w:shd w:val="clear" w:color="auto" w:fill="FFFFFF"/>
+          </w:rPr>
+          <w:t>.</w:t>
+        </w:r>
+      </w:ins>
+      <w:ins w:id="75" w:author="Dave Bridges" w:date="2018-03-24T13:39:00Z">
+        <w:r>
+          <w:rPr>
+            <w:rFonts w:ascii="Arial" w:eastAsia="Times New Roman" w:hAnsi="Arial" w:cs="Arial"/>
+            <w:color w:val="FF0000"/>
+            <w:sz w:val="19"/>
+            <w:szCs w:val="19"/>
+            <w:shd w:val="clear" w:color="auto" w:fill="FFFFFF"/>
+          </w:rPr>
+          <w:t xml:space="preserve"> </w:t>
+        </w:r>
+      </w:ins>
+      <w:ins w:id="76" w:author="Dave Bridges" w:date="2018-03-24T13:41:00Z">
+        <w:r>
+          <w:rPr>
+            <w:rFonts w:ascii="Arial" w:eastAsia="Times New Roman" w:hAnsi="Arial" w:cs="Arial"/>
+            <w:color w:val="FF0000"/>
+            <w:sz w:val="19"/>
+            <w:szCs w:val="19"/>
+            <w:shd w:val="clear" w:color="auto" w:fill="FFFFFF"/>
+          </w:rPr>
+          <w:t>W</w:t>
+        </w:r>
+      </w:ins>
+      <w:ins w:id="77" w:author="Dave Bridges" w:date="2018-03-24T13:39:00Z">
+        <w:r>
+          <w:rPr>
+            <w:rFonts w:ascii="Arial" w:eastAsia="Times New Roman" w:hAnsi="Arial" w:cs="Arial"/>
+            <w:color w:val="FF0000"/>
+            <w:sz w:val="19"/>
+            <w:szCs w:val="19"/>
+            <w:shd w:val="clear" w:color="auto" w:fill="FFFFFF"/>
+          </w:rPr>
+          <w:t>e have addressed in the revised manuscript</w:t>
+        </w:r>
+      </w:ins>
+      <w:ins w:id="78" w:author="Dave Bridges" w:date="2018-03-24T13:42:00Z">
+        <w:r>
+          <w:rPr>
+            <w:rFonts w:ascii="Arial" w:eastAsia="Times New Roman" w:hAnsi="Arial" w:cs="Arial"/>
+            <w:color w:val="FF0000"/>
+            <w:sz w:val="19"/>
+            <w:szCs w:val="19"/>
+            <w:shd w:val="clear" w:color="auto" w:fill="FFFFFF"/>
+          </w:rPr>
+          <w:t xml:space="preserve">, although </w:t>
+        </w:r>
+      </w:ins>
+      <w:del w:id="79" w:author="Dave Bridges" w:date="2018-03-24T13:39:00Z">
+        <w:r>
+          <w:rPr>
+            <w:rFonts w:ascii="Arial" w:eastAsia="Times New Roman" w:hAnsi="Arial" w:cs="Arial"/>
+            <w:color w:val="FF0000"/>
+            <w:sz w:val="19"/>
+            <w:szCs w:val="19"/>
+            <w:shd w:val="clear" w:color="auto" w:fill="FFFFFF"/>
+          </w:rPr>
+          <w:delText>,</w:delText>
+        </w:r>
+      </w:del>
+      <w:del w:id="80" w:author="Dave Bridges" w:date="2018-03-24T13:41:00Z">
+        <w:r>
+          <w:rPr>
+            <w:rFonts w:ascii="Arial" w:eastAsia="Times New Roman" w:hAnsi="Arial" w:cs="Arial"/>
+            <w:color w:val="FF0000"/>
+            <w:sz w:val="19"/>
+            <w:szCs w:val="19"/>
+            <w:shd w:val="clear" w:color="auto" w:fill="FFFFFF"/>
+          </w:rPr>
+          <w:delText xml:space="preserve"> </w:delText>
+        </w:r>
+      </w:del>
+      <w:del w:id="81" w:author="Dave Bridges" w:date="2018-03-24T13:39:00Z">
+        <w:r>
+          <w:rPr>
+            <w:rFonts w:ascii="Arial" w:eastAsia="Times New Roman" w:hAnsi="Arial" w:cs="Arial"/>
+            <w:color w:val="FF0000"/>
+            <w:sz w:val="19"/>
+            <w:szCs w:val="19"/>
+            <w:shd w:val="clear" w:color="auto" w:fill="FFFFFF"/>
+          </w:rPr>
+          <w:delText xml:space="preserve">we </w:delText>
+        </w:r>
+      </w:del>
+      <w:r>
+        <w:rPr>
+          <w:rFonts w:ascii="Arial" w:eastAsia="Times New Roman" w:hAnsi="Arial" w:cs="Arial"/>
+          <w:color w:val="FF0000"/>
+          <w:sz w:val="19"/>
+          <w:szCs w:val="19"/>
+          <w:shd w:val="clear" w:color="auto" w:fill="FFFFFF"/>
+        </w:rPr>
+        <w:t xml:space="preserve">do not believe that this fully accounts for the more </w:t>
+      </w:r>
+      <w:del w:id="82" w:author="Dave Bridges" w:date="2018-03-24T13:42:00Z">
+        <w:r>
+          <w:rPr>
+            <w:rFonts w:ascii="Arial" w:eastAsia="Times New Roman" w:hAnsi="Arial" w:cs="Arial"/>
+            <w:color w:val="FF0000"/>
+            <w:sz w:val="19"/>
+            <w:szCs w:val="19"/>
+            <w:shd w:val="clear" w:color="auto" w:fill="FFFFFF"/>
+          </w:rPr>
+          <w:delText xml:space="preserve">aggressive </w:delText>
+        </w:r>
+      </w:del>
+      <w:r>
+        <w:rPr>
+          <w:rFonts w:ascii="Arial" w:eastAsia="Times New Roman" w:hAnsi="Arial" w:cs="Arial"/>
+          <w:color w:val="FF0000"/>
+          <w:sz w:val="19"/>
+          <w:szCs w:val="19"/>
+          <w:shd w:val="clear" w:color="auto" w:fill="FFFFFF"/>
+        </w:rPr>
+        <w:t>p</w:t>
+      </w:r>
+      <w:r>
+        <w:rPr>
+          <w:rFonts w:ascii="Arial" w:eastAsia="Times New Roman" w:hAnsi="Arial" w:cs="Arial"/>
+          <w:color w:val="FF0000"/>
+          <w:sz w:val="19"/>
+          <w:szCs w:val="19"/>
+          <w:shd w:val="clear" w:color="auto" w:fill="FFFFFF"/>
+        </w:rPr>
+        <w:t>henotype observed in these mice</w:t>
+      </w:r>
+      <w:ins w:id="83" w:author="Dave Bridges" w:date="2018-03-24T13:39:00Z">
+        <w:r>
+          <w:rPr>
+            <w:rFonts w:ascii="Arial" w:eastAsia="Times New Roman" w:hAnsi="Arial" w:cs="Arial"/>
+            <w:color w:val="FF0000"/>
+            <w:sz w:val="19"/>
+            <w:szCs w:val="19"/>
+            <w:shd w:val="clear" w:color="auto" w:fill="FFFFFF"/>
+          </w:rPr>
+          <w:t xml:space="preserve"> for several reasons</w:t>
+        </w:r>
+      </w:ins>
+      <w:del w:id="84" w:author="Dave Bridges" w:date="2018-03-24T13:39:00Z">
+        <w:r>
+          <w:rPr>
+            <w:rFonts w:ascii="Arial" w:eastAsia="Times New Roman" w:hAnsi="Arial" w:cs="Arial"/>
+            <w:color w:val="FF0000"/>
+            <w:sz w:val="19"/>
+            <w:szCs w:val="19"/>
+            <w:shd w:val="clear" w:color="auto" w:fill="FFFFFF"/>
+          </w:rPr>
+          <w:delText>?</w:delText>
+        </w:r>
+      </w:del>
+      <w:del w:id="85" w:author="Dave Bridges" w:date="2018-03-24T13:42:00Z">
+        <w:r>
+          <w:rPr>
+            <w:rFonts w:ascii="Arial" w:eastAsia="Times New Roman" w:hAnsi="Arial" w:cs="Arial"/>
+            <w:color w:val="FF0000"/>
+            <w:sz w:val="19"/>
+            <w:szCs w:val="19"/>
+            <w:shd w:val="clear" w:color="auto" w:fill="FFFFFF"/>
+          </w:rPr>
+          <w:delText xml:space="preserve"> </w:delText>
+        </w:r>
+        <w:commentRangeStart w:id="86"/>
+        <w:r>
+          <w:rPr>
+            <w:rFonts w:ascii="Arial" w:eastAsia="Times New Roman" w:hAnsi="Arial" w:cs="Arial"/>
+            <w:color w:val="FF0000"/>
+            <w:sz w:val="19"/>
+            <w:szCs w:val="19"/>
+            <w:shd w:val="clear" w:color="auto" w:fill="FFFFFF"/>
+          </w:rPr>
+          <w:delText>Insert correlation data</w:delText>
+        </w:r>
+        <w:commentRangeEnd w:id="86"/>
+        <w:r>
+          <w:rPr>
+            <w:rStyle w:val="CommentReference"/>
+          </w:rPr>
+          <w:commentReference w:id="86"/>
+        </w:r>
+        <w:r>
+          <w:rPr>
+            <w:rFonts w:ascii="Arial" w:eastAsia="Times New Roman" w:hAnsi="Arial" w:cs="Arial"/>
+            <w:color w:val="FF0000"/>
+            <w:sz w:val="19"/>
+            <w:szCs w:val="19"/>
+            <w:shd w:val="clear" w:color="auto" w:fill="FFFFFF"/>
+          </w:rPr>
+          <w:delText xml:space="preserve">. </w:delText>
+        </w:r>
+      </w:del>
+      <w:moveFromRangeStart w:id="87" w:author="Dave Bridges" w:date="2018-03-24T13:40:00Z" w:name="move509662135"/>
+      <w:moveFrom w:id="88" w:author="Dave Bridges" w:date="2018-03-24T13:40:00Z">
+        <w:r>
+          <w:rPr>
+            <w:rFonts w:ascii="Arial" w:eastAsia="Times New Roman" w:hAnsi="Arial" w:cs="Arial"/>
+            <w:color w:val="FF0000"/>
+            <w:sz w:val="19"/>
+            <w:szCs w:val="19"/>
+            <w:shd w:val="clear" w:color="auto" w:fill="FFFFFF"/>
+          </w:rPr>
+          <w:t>Additionally, it is important to note that the obese dexamethasone-treated mice were severely diabetic with marked fasting hyperglycemia, which is likely the cause of this accelerated water intake noted in the third week of treatment</w:t>
+        </w:r>
+        <w:r>
+          <w:rPr>
+            <w:rFonts w:ascii="Arial" w:eastAsia="Times New Roman" w:hAnsi="Arial" w:cs="Arial"/>
+            <w:color w:val="FF0000"/>
+            <w:sz w:val="19"/>
+            <w:szCs w:val="19"/>
+            <w:shd w:val="clear" w:color="auto" w:fill="FFFFFF"/>
+          </w:rPr>
+          <w:t>,</w:t>
+        </w:r>
+        <w:r>
+          <w:rPr>
+            <w:rFonts w:ascii="Arial" w:eastAsia="Times New Roman" w:hAnsi="Arial" w:cs="Arial"/>
+            <w:color w:val="FF0000"/>
+            <w:sz w:val="19"/>
+            <w:szCs w:val="19"/>
+            <w:shd w:val="clear" w:color="auto" w:fill="FFFFFF"/>
+          </w:rPr>
+          <w:t xml:space="preserve"> as has been documented previously by others </w:t>
+        </w:r>
+        <w:r>
+          <w:rPr>
+            <w:rFonts w:ascii="Arial" w:eastAsia="Times New Roman" w:hAnsi="Arial" w:cs="Arial"/>
+            <w:color w:val="FF0000"/>
+            <w:sz w:val="19"/>
+            <w:szCs w:val="19"/>
+            <w:shd w:val="clear" w:color="auto" w:fill="FFFFFF"/>
+          </w:rPr>
+          <w:fldChar w:fldCharType="begin" w:fldLock="1"/>
+        </w:r>
+        <w:r>
+          <w:rPr>
+            <w:rFonts w:ascii="Arial" w:eastAsia="Times New Roman" w:hAnsi="Arial" w:cs="Arial"/>
+            <w:color w:val="FF0000"/>
+            <w:sz w:val="19"/>
+            <w:szCs w:val="19"/>
+            <w:shd w:val="clear" w:color="auto" w:fill="FFFFFF"/>
+          </w:rPr>
+          <w:instrText>ADDIN CSL_CITATION { "citationItems" : [ { "id" : "ITEM-1", "itemData" : { "DOI" : "10.2337/diab.30.2.106", "ISSN" : "00121797", "PMID" : "7009265", "abstract" : "Diabetes in the C57BL/KsJ(db/db) mouse is initially expressed as hyperinsulinemia, followed by hyperphagia, progressive obesity, and widespread pathologic abnormalities. This study was designed to evaluate the effects of metabolic control on the natural history of the diabetic nephropathy. Beginning at 1 mo of age and continuing for 12 wk, diabetic mice were subjected to controlled dietary restriction, such that their weight was maintained similar to that of age-matched, nondiabetic heterozygotes. Diet-restricted diabetics were compared with diabetics fed ad libitum and heterozygote nondiabetics. Significant lowering of fasting blood glucose, water intake, and plasma insulin was achieved by diet restriction. The diet-restricted diabetes demonstrated enhanced metabolic efficiency, consuming approximately half as much food as the nondiabetics, while maintaining a similar weight. Diabetics fed ad libitum evidenced well-defined renal lesions that included 3 + to 4 + immunoglobulin deposition in the glomerular mesangium, and generalized mesangial matrix expansion. These lesions were completely prevented in diet-restricted diabetes whose glomeruli were normal light microscopy, and demonstrated trace to 1 + mesangial immunoglobulin deposition, features identical in all respects to the nondiabetics. These results indicate that diabetic control achieved by preventing of obesity in the db/db mouse prevents the development of diabetic nephropathy.", "author" : [ { "dropping-particle" : "", "family" : "Lee", "given" : "S. M.", "non-dropping-particle" : "", "parse-names" : false, "suffix" : "" }, { "dropping-particle" : "", "family" : "Bressler", "given" : "R.", "non-dropping-particle" : "", "parse-names" : false, "suffix" : "" } ], "container-title" : "Diabetes", "id" : "ITEM-1", "issue" : "2", "issued" : { "date-parts" : [ [ "1981" ] ] }, "page" : "106-111", "title" : "Prevention of diabetic nephropathy by diet control in the db/db mouse", "type" : "article-journal", "volume" : "30" }, "uris" : [ "http://www.mendeley.com/documents/?uuid=20605ba2-f926-46a3-b1b2-ad9e2e3b54f5" ] } ], "mendeley" : { "formattedCitation" : "(1)", "plainTextFormattedCitation" : "(1)", "previouslyFormattedCitation" : "(1)" }, "properties" : {  }, "schema" : "https://github.com/citation-style-language/schema/raw/master/csl-citation.json" }</w:instrText>
+        </w:r>
+        <w:r>
+          <w:rPr>
+            <w:rFonts w:ascii="Arial" w:eastAsia="Times New Roman" w:hAnsi="Arial" w:cs="Arial"/>
+            <w:color w:val="FF0000"/>
+            <w:sz w:val="19"/>
+            <w:szCs w:val="19"/>
+            <w:shd w:val="clear" w:color="auto" w:fill="FFFFFF"/>
+          </w:rPr>
+          <w:fldChar w:fldCharType="separate"/>
+        </w:r>
+        <w:r>
+          <w:rPr>
+            <w:rFonts w:ascii="Arial" w:eastAsia="Times New Roman" w:hAnsi="Arial" w:cs="Arial"/>
+            <w:noProof/>
+            <w:color w:val="FF0000"/>
+            <w:sz w:val="19"/>
+            <w:szCs w:val="19"/>
+            <w:shd w:val="clear" w:color="auto" w:fill="FFFFFF"/>
+          </w:rPr>
+          <w:t>(1)</w:t>
+        </w:r>
+        <w:r>
+          <w:rPr>
+            <w:rFonts w:ascii="Arial" w:eastAsia="Times New Roman" w:hAnsi="Arial" w:cs="Arial"/>
+            <w:color w:val="FF0000"/>
+            <w:sz w:val="19"/>
+            <w:szCs w:val="19"/>
+            <w:shd w:val="clear" w:color="auto" w:fill="FFFFFF"/>
+          </w:rPr>
+          <w:fldChar w:fldCharType="end"/>
+        </w:r>
+        <w:r>
+          <w:rPr>
+            <w:rFonts w:ascii="Arial" w:eastAsia="Times New Roman" w:hAnsi="Arial" w:cs="Arial"/>
+            <w:color w:val="FF0000"/>
+            <w:sz w:val="19"/>
+            <w:szCs w:val="19"/>
+            <w:shd w:val="clear" w:color="auto" w:fill="FFFFFF"/>
+          </w:rPr>
+          <w:t>.</w:t>
+        </w:r>
+        <w:r>
+          <w:rPr>
+            <w:rFonts w:ascii="Arial" w:eastAsia="Times New Roman" w:hAnsi="Arial" w:cs="Arial"/>
+            <w:color w:val="FF0000"/>
+            <w:sz w:val="19"/>
+            <w:szCs w:val="19"/>
+            <w:shd w:val="clear" w:color="auto" w:fill="FFFFFF"/>
+          </w:rPr>
+          <w:t xml:space="preserve"> </w:t>
+        </w:r>
+      </w:moveFrom>
+      <w:moveFromRangeEnd w:id="87"/>
+      <w:del w:id="89" w:author="Dave Bridges" w:date="2018-03-24T13:42:00Z">
+        <w:r>
+          <w:rPr>
+            <w:rFonts w:ascii="Arial" w:eastAsia="Times New Roman" w:hAnsi="Arial" w:cs="Arial"/>
+            <w:color w:val="FF0000"/>
+            <w:sz w:val="19"/>
+            <w:szCs w:val="19"/>
+            <w:shd w:val="clear" w:color="auto" w:fill="FFFFFF"/>
+          </w:rPr>
+          <w:delText>Unfortunately, we were</w:delText>
+        </w:r>
+        <w:r>
+          <w:rPr>
+            <w:rFonts w:ascii="Arial" w:eastAsia="Times New Roman" w:hAnsi="Arial" w:cs="Arial"/>
+            <w:color w:val="FF0000"/>
+            <w:sz w:val="19"/>
+            <w:szCs w:val="19"/>
+            <w:shd w:val="clear" w:color="auto" w:fill="FFFFFF"/>
+          </w:rPr>
+          <w:delText xml:space="preserve"> not</w:delText>
+        </w:r>
+        <w:r>
+          <w:rPr>
+            <w:rFonts w:ascii="Arial" w:eastAsia="Times New Roman" w:hAnsi="Arial" w:cs="Arial"/>
+            <w:color w:val="FF0000"/>
+            <w:sz w:val="19"/>
+            <w:szCs w:val="19"/>
+            <w:shd w:val="clear" w:color="auto" w:fill="FFFFFF"/>
+          </w:rPr>
+          <w:delText xml:space="preserve"> expecting that these mice would respond so dramatically and therefore did not account for this in our study design.</w:delText>
+        </w:r>
+      </w:del>
+      <w:ins w:id="90" w:author="Dave Bridges" w:date="2018-03-24T13:42:00Z">
+        <w:r>
+          <w:rPr>
+            <w:rFonts w:ascii="Arial" w:eastAsia="Times New Roman" w:hAnsi="Arial" w:cs="Arial"/>
+            <w:color w:val="FF0000"/>
+            <w:sz w:val="19"/>
+            <w:szCs w:val="19"/>
+            <w:shd w:val="clear" w:color="auto" w:fill="FFFFFF"/>
+          </w:rPr>
+          <w:t xml:space="preserve"> now indicated in the revised discussion:</w:t>
         </w:r>
       </w:ins>
     </w:p>
     <w:p>
       <w:pPr>
         <w:rPr>
-          <w:ins w:id="51" w:author="Dave Bridges" w:date="2018-03-24T13:54:00Z"/>
+          <w:ins w:id="91" w:author="Dave Bridges" w:date="2018-03-24T13:42:00Z"/>
           <w:rFonts w:ascii="Arial" w:eastAsia="Times New Roman" w:hAnsi="Arial" w:cs="Arial"/>
           <w:color w:val="FF0000"/>
           <w:sz w:val="19"/>
@@ -1016,30 +1616,19 @@
       <w:pPr>
         <w:ind w:left="720"/>
         <w:rPr>
-          <w:ins w:id="52" w:author="Dave Bridges" w:date="2018-03-24T13:54:00Z"/>
+          <w:ins w:id="92" w:author="Dave Bridges" w:date="2018-03-24T13:50:00Z"/>
           <w:rFonts w:ascii="Arial" w:eastAsia="Times New Roman" w:hAnsi="Arial" w:cs="Arial"/>
           <w:b/>
           <w:color w:val="FF0000"/>
           <w:sz w:val="19"/>
           <w:szCs w:val="19"/>
           <w:shd w:val="clear" w:color="auto" w:fill="FFFFFF"/>
-          <w:rPrChange w:id="53" w:author="Dave Bridges" w:date="2018-03-24T13:56:00Z">
-            <w:rPr>
-              <w:ins w:id="54" w:author="Dave Bridges" w:date="2018-03-24T13:54:00Z"/>
-              <w:rFonts w:ascii="Arial" w:eastAsia="Times New Roman" w:hAnsi="Arial" w:cs="Arial"/>
-              <w:color w:val="FF0000"/>
-              <w:sz w:val="19"/>
-              <w:szCs w:val="19"/>
-              <w:shd w:val="clear" w:color="auto" w:fill="FFFFFF"/>
-            </w:rPr>
-          </w:rPrChange>
-        </w:rPr>
-        <w:pPrChange w:id="55" w:author="Dave Bridges" w:date="2018-03-24T13:56:00Z">
+        </w:rPr>
+        <w:pPrChange w:id="93" w:author="Dave Bridges" w:date="2018-03-24T13:42:00Z">
           <w:pPr/>
         </w:pPrChange>
       </w:pPr>
-      <w:commentRangeStart w:id="56"/>
-      <w:ins w:id="57" w:author="Dave Bridges" w:date="2018-03-24T13:55:00Z">
+      <w:ins w:id="94" w:author="Dave Bridges" w:date="2018-03-24T13:43:00Z">
         <w:r>
           <w:rPr>
             <w:rFonts w:ascii="Arial" w:eastAsia="Times New Roman" w:hAnsi="Arial" w:cs="Arial"/>
@@ -1048,629 +1637,281 @@
             <w:sz w:val="19"/>
             <w:szCs w:val="19"/>
             <w:shd w:val="clear" w:color="auto" w:fill="FFFFFF"/>
-            <w:rPrChange w:id="58" w:author="Dave Bridges" w:date="2018-03-24T13:55:00Z">
-              <w:rPr>
-                <w:rFonts w:ascii="Arial" w:eastAsia="Times New Roman" w:hAnsi="Arial" w:cs="Arial"/>
-                <w:color w:val="FF0000"/>
-                <w:sz w:val="19"/>
-                <w:szCs w:val="19"/>
-                <w:shd w:val="clear" w:color="auto" w:fill="FFFFFF"/>
-              </w:rPr>
-            </w:rPrChange>
-          </w:rPr>
-          <w:t>Results</w:t>
-        </w:r>
-        <w:commentRangeEnd w:id="56"/>
-        <w:r>
-          <w:rPr>
-            <w:rStyle w:val="CommentReference"/>
-          </w:rPr>
-          <w:commentReference w:id="56"/>
+          </w:rPr>
+          <w:t>The obese, dexamethasone treated animals consumed increasing fluids, including dexamethasone as the study progressed</w:t>
+        </w:r>
+      </w:ins>
+      <w:ins w:id="95" w:author="Dave Bridges" w:date="2018-03-24T13:49:00Z">
+        <w:r>
+          <w:rPr>
+            <w:rFonts w:ascii="Arial" w:eastAsia="Times New Roman" w:hAnsi="Arial" w:cs="Arial"/>
+            <w:b/>
+            <w:color w:val="FF0000"/>
+            <w:sz w:val="19"/>
+            <w:szCs w:val="19"/>
+            <w:shd w:val="clear" w:color="auto" w:fill="FFFFFF"/>
+          </w:rPr>
+          <w:t xml:space="preserve"> (Figure XX) resulting in increased serum dexamethasone at sacrifice (Figure XX)</w:t>
+        </w:r>
+      </w:ins>
+      <w:ins w:id="96" w:author="Dave Bridges" w:date="2018-03-24T13:43:00Z">
+        <w:r>
+          <w:rPr>
+            <w:rFonts w:ascii="Arial" w:eastAsia="Times New Roman" w:hAnsi="Arial" w:cs="Arial"/>
+            <w:b/>
+            <w:color w:val="FF0000"/>
+            <w:sz w:val="19"/>
+            <w:szCs w:val="19"/>
+            <w:shd w:val="clear" w:color="auto" w:fill="FFFFFF"/>
+          </w:rPr>
+          <w:t>.  This was unexpected and may be due to the increased urination, and water requirement in severely diabetic animals, as has been documented previously</w:t>
+        </w:r>
+      </w:ins>
+      <w:ins w:id="97" w:author="Dave Bridges" w:date="2018-03-24T13:44:00Z">
+        <w:r>
+          <w:rPr>
+            <w:rFonts w:ascii="Arial" w:eastAsia="Times New Roman" w:hAnsi="Arial" w:cs="Arial"/>
+            <w:b/>
+            <w:color w:val="FF0000"/>
+            <w:sz w:val="19"/>
+            <w:szCs w:val="19"/>
+            <w:shd w:val="clear" w:color="auto" w:fill="FFFFFF"/>
+          </w:rPr>
+          <w:t xml:space="preserve"> </w:t>
+        </w:r>
+        <w:r>
+          <w:rPr>
+            <w:rFonts w:ascii="Arial" w:eastAsia="Times New Roman" w:hAnsi="Arial" w:cs="Arial"/>
+            <w:color w:val="FF0000"/>
+            <w:sz w:val="19"/>
+            <w:szCs w:val="19"/>
+            <w:shd w:val="clear" w:color="auto" w:fill="FFFFFF"/>
+          </w:rPr>
+          <w:fldChar w:fldCharType="begin" w:fldLock="1"/>
+        </w:r>
+        <w:r>
+          <w:rPr>
+            <w:rFonts w:ascii="Arial" w:eastAsia="Times New Roman" w:hAnsi="Arial" w:cs="Arial"/>
+            <w:color w:val="FF0000"/>
+            <w:sz w:val="19"/>
+            <w:szCs w:val="19"/>
+            <w:shd w:val="clear" w:color="auto" w:fill="FFFFFF"/>
+          </w:rPr>
+          <w:instrText>ADDIN CSL_CITATION { "citationItems" : [ { "id" : "ITEM-1", "itemData" : { "DOI" : "10.2337/diab.30.2.106", "ISSN" : "00121797", "PMID" : "7009265", "abstract" : "Diabetes in the C57BL/KsJ(db/db) mouse is initially expressed as hyperinsulinemia, followed by hyperphagia, progressive obesity, and widespread pathologic abnormalities. This study was designed to evaluate the effects of metabolic control on the natural history of the diabetic nephropathy. Beginning at 1 mo of age and continuing for 12 wk, diabetic mice were subjected to controlled dietary restriction, such that their weight was maintained similar to that of age-matched, nondiabetic heterozygotes. Diet-restricted diabetics were compared with diabetics fed ad libitum and heterozygote nondiabetics. Significant lowering of fasting blood glucose, water intake, and plasma insulin was achieved by diet restriction. The diet-restricted diabetes demonstrated enhanced metabolic efficiency, consuming approximately half as much food as the nondiabetics, while maintaining a similar weight. Diabetics fed ad libitum evidenced well-defined renal lesions that included 3 + to 4 + immunoglobulin deposition in the glomerular mesangium, and generalized mesangial matrix expansion. These lesions were completely prevented in diet-restricted diabetes whose glomeruli were normal light microscopy, and demonstrated trace to 1 + mesangial immunoglobulin deposition, features identical in all respects to the nondiabetics. These results indicate that diabetic control achieved by preventing of obesity in the db/db mouse prevents the development of diabetic nephropathy.", "author" : [ { "dropping-particle" : "", "family" : "Lee", "given" : "S. M.", "non-dropping-particle" : "", "parse-names" : false, "suffix" : "" }, { "dropping-particle" : "", "family" : "Bressler", "given" : "R.", "non-dropping-particle" : "", "parse-names" : false, "suffix" : "" } ], "container-title" : "Diabetes", "id" : "ITEM-1", "issue" : "2", "issued" : { "date-parts" : [ [ "1981" ] ] }, "page" : "106-111", "title" : "Prevention of diabetic nephropathy by diet control in the db/db mouse", "type" : "article-journal", "volume" : "30" }, "uris" : [ "http://www.mendeley.com/documents/?uuid=20605ba2-f926-46a3-b1b2-ad9e2e3b54f5" ] } ], "mendeley" : { "formattedCitation" : "(1)", "plainTextFormattedCitation" : "(1)", "previouslyFormattedCitation" : "(1)" }, "properties" : {  }, "schema" : "https://github.com/citation-style-language/schema/raw/master/csl-citation.json" }</w:instrText>
+        </w:r>
+        <w:r>
+          <w:rPr>
+            <w:rFonts w:ascii="Arial" w:eastAsia="Times New Roman" w:hAnsi="Arial" w:cs="Arial"/>
+            <w:color w:val="FF0000"/>
+            <w:sz w:val="19"/>
+            <w:szCs w:val="19"/>
+            <w:shd w:val="clear" w:color="auto" w:fill="FFFFFF"/>
+          </w:rPr>
+          <w:fldChar w:fldCharType="separate"/>
+        </w:r>
+        <w:r>
+          <w:rPr>
+            <w:rFonts w:ascii="Arial" w:eastAsia="Times New Roman" w:hAnsi="Arial" w:cs="Arial"/>
+            <w:noProof/>
+            <w:color w:val="FF0000"/>
+            <w:sz w:val="19"/>
+            <w:szCs w:val="19"/>
+            <w:shd w:val="clear" w:color="auto" w:fill="FFFFFF"/>
+          </w:rPr>
+          <w:t>(1)</w:t>
+        </w:r>
+        <w:r>
+          <w:rPr>
+            <w:rFonts w:ascii="Arial" w:eastAsia="Times New Roman" w:hAnsi="Arial" w:cs="Arial"/>
+            <w:color w:val="FF0000"/>
+            <w:sz w:val="19"/>
+            <w:szCs w:val="19"/>
+            <w:shd w:val="clear" w:color="auto" w:fill="FFFFFF"/>
+          </w:rPr>
+          <w:fldChar w:fldCharType="end"/>
+        </w:r>
+        <w:r>
+          <w:rPr>
+            <w:rFonts w:ascii="Arial" w:eastAsia="Times New Roman" w:hAnsi="Arial" w:cs="Arial"/>
+            <w:color w:val="FF0000"/>
+            <w:sz w:val="19"/>
+            <w:szCs w:val="19"/>
+            <w:shd w:val="clear" w:color="auto" w:fill="FFFFFF"/>
+          </w:rPr>
+          <w:t xml:space="preserve">. </w:t>
+        </w:r>
+        <w:r>
+          <w:rPr>
+            <w:rFonts w:ascii="Arial" w:eastAsia="Times New Roman" w:hAnsi="Arial" w:cs="Arial"/>
+            <w:b/>
+            <w:color w:val="FF0000"/>
+            <w:sz w:val="19"/>
+            <w:szCs w:val="19"/>
+            <w:shd w:val="clear" w:color="auto" w:fill="FFFFFF"/>
+          </w:rPr>
+          <w:t>This is an important limitation to our study</w:t>
+        </w:r>
+        <w:r>
+          <w:rPr>
+            <w:rFonts w:ascii="Arial" w:eastAsia="Times New Roman" w:hAnsi="Arial" w:cs="Arial"/>
+            <w:b/>
+            <w:color w:val="FF0000"/>
+            <w:sz w:val="19"/>
+            <w:szCs w:val="19"/>
+            <w:shd w:val="clear" w:color="auto" w:fill="FFFFFF"/>
+          </w:rPr>
+          <w:t xml:space="preserve">, although we note that several phenotypes including </w:t>
+        </w:r>
+      </w:ins>
+      <w:ins w:id="98" w:author="Dave Bridges" w:date="2018-03-24T13:45:00Z">
+        <w:r>
+          <w:rPr>
+            <w:rFonts w:ascii="Arial" w:eastAsia="Times New Roman" w:hAnsi="Arial" w:cs="Arial"/>
+            <w:b/>
+            <w:color w:val="FF0000"/>
+            <w:sz w:val="19"/>
+            <w:szCs w:val="19"/>
+            <w:shd w:val="clear" w:color="auto" w:fill="FFFFFF"/>
+          </w:rPr>
+          <w:t>f</w:t>
+        </w:r>
+      </w:ins>
+      <w:ins w:id="99" w:author="Dave Bridges" w:date="2018-03-24T13:44:00Z">
+        <w:r>
+          <w:rPr>
+            <w:rFonts w:ascii="Arial" w:eastAsia="Times New Roman" w:hAnsi="Arial" w:cs="Arial"/>
+            <w:b/>
+            <w:color w:val="FF0000"/>
+            <w:sz w:val="19"/>
+            <w:szCs w:val="19"/>
+            <w:shd w:val="clear" w:color="auto" w:fill="FFFFFF"/>
+          </w:rPr>
+          <w:t xml:space="preserve">asting </w:t>
+        </w:r>
+      </w:ins>
+      <w:ins w:id="100" w:author="Dave Bridges" w:date="2018-03-24T13:45:00Z">
+        <w:r>
+          <w:rPr>
+            <w:rFonts w:ascii="Arial" w:eastAsia="Times New Roman" w:hAnsi="Arial" w:cs="Arial"/>
+            <w:b/>
+            <w:color w:val="FF0000"/>
+            <w:sz w:val="19"/>
+            <w:szCs w:val="19"/>
+            <w:shd w:val="clear" w:color="auto" w:fill="FFFFFF"/>
+          </w:rPr>
+          <w:t>gl</w:t>
+        </w:r>
+      </w:ins>
+      <w:ins w:id="101" w:author="Dave Bridges" w:date="2018-03-24T13:44:00Z">
+        <w:r>
+          <w:rPr>
+            <w:rFonts w:ascii="Arial" w:eastAsia="Times New Roman" w:hAnsi="Arial" w:cs="Arial"/>
+            <w:b/>
+            <w:color w:val="FF0000"/>
+            <w:sz w:val="19"/>
+            <w:szCs w:val="19"/>
+            <w:shd w:val="clear" w:color="auto" w:fill="FFFFFF"/>
+          </w:rPr>
+          <w:t xml:space="preserve">ucose, </w:t>
+        </w:r>
+      </w:ins>
+      <w:ins w:id="102" w:author="Dave Bridges" w:date="2018-03-24T13:45:00Z">
+        <w:r>
+          <w:rPr>
+            <w:rFonts w:ascii="Arial" w:eastAsia="Times New Roman" w:hAnsi="Arial" w:cs="Arial"/>
+            <w:b/>
+            <w:color w:val="FF0000"/>
+            <w:sz w:val="19"/>
+            <w:szCs w:val="19"/>
+            <w:shd w:val="clear" w:color="auto" w:fill="FFFFFF"/>
+          </w:rPr>
+          <w:t xml:space="preserve">liver triglycerides, </w:t>
+        </w:r>
+      </w:ins>
+      <w:ins w:id="103" w:author="Dave Bridges" w:date="2018-03-24T13:47:00Z">
+        <w:r>
+          <w:rPr>
+            <w:rFonts w:ascii="Arial" w:eastAsia="Times New Roman" w:hAnsi="Arial" w:cs="Arial"/>
+            <w:b/>
+            <w:color w:val="FF0000"/>
+            <w:sz w:val="19"/>
+            <w:szCs w:val="19"/>
+            <w:shd w:val="clear" w:color="auto" w:fill="FFFFFF"/>
+          </w:rPr>
+          <w:t>hepatic lip</w:t>
+        </w:r>
+      </w:ins>
+      <w:ins w:id="104" w:author="Dave Bridges" w:date="2018-03-24T13:48:00Z">
+        <w:r>
+          <w:rPr>
+            <w:rFonts w:ascii="Arial" w:eastAsia="Times New Roman" w:hAnsi="Arial" w:cs="Arial"/>
+            <w:b/>
+            <w:color w:val="FF0000"/>
+            <w:sz w:val="19"/>
+            <w:szCs w:val="19"/>
+            <w:shd w:val="clear" w:color="auto" w:fill="FFFFFF"/>
+          </w:rPr>
+          <w:t>o</w:t>
+        </w:r>
+      </w:ins>
+      <w:ins w:id="105" w:author="Dave Bridges" w:date="2018-03-24T13:47:00Z">
+        <w:r>
+          <w:rPr>
+            <w:rFonts w:ascii="Arial" w:eastAsia="Times New Roman" w:hAnsi="Arial" w:cs="Arial"/>
+            <w:b/>
+            <w:color w:val="FF0000"/>
+            <w:sz w:val="19"/>
+            <w:szCs w:val="19"/>
+            <w:shd w:val="clear" w:color="auto" w:fill="FFFFFF"/>
+          </w:rPr>
+          <w:t xml:space="preserve">genic gene expression, </w:t>
+        </w:r>
+      </w:ins>
+      <w:ins w:id="106" w:author="Dave Bridges" w:date="2018-03-24T13:48:00Z">
+        <w:r>
+          <w:rPr>
+            <w:rFonts w:ascii="Arial" w:eastAsia="Times New Roman" w:hAnsi="Arial" w:cs="Arial"/>
+            <w:b/>
+            <w:color w:val="FF0000"/>
+            <w:sz w:val="19"/>
+            <w:szCs w:val="19"/>
+            <w:shd w:val="clear" w:color="auto" w:fill="FFFFFF"/>
+          </w:rPr>
+          <w:t xml:space="preserve">and </w:t>
+        </w:r>
+      </w:ins>
+      <w:ins w:id="107" w:author="Dave Bridges" w:date="2018-03-24T13:45:00Z">
+        <w:r>
+          <w:rPr>
+            <w:rFonts w:ascii="Arial" w:eastAsia="Times New Roman" w:hAnsi="Arial" w:cs="Arial"/>
+            <w:b/>
+            <w:color w:val="FF0000"/>
+            <w:sz w:val="19"/>
+            <w:szCs w:val="19"/>
+            <w:shd w:val="clear" w:color="auto" w:fill="FFFFFF"/>
+          </w:rPr>
+          <w:t>adipose tissue mass</w:t>
+        </w:r>
+      </w:ins>
+      <w:ins w:id="108" w:author="Dave Bridges" w:date="2018-03-24T13:48:00Z">
+        <w:r>
+          <w:rPr>
+            <w:rFonts w:ascii="Arial" w:eastAsia="Times New Roman" w:hAnsi="Arial" w:cs="Arial"/>
+            <w:b/>
+            <w:color w:val="FF0000"/>
+            <w:sz w:val="19"/>
+            <w:szCs w:val="19"/>
+            <w:shd w:val="clear" w:color="auto" w:fill="FFFFFF"/>
+          </w:rPr>
+          <w:t xml:space="preserve"> changed in different directions in lean and obese animals, and therefore is unlikely due to an increased dose of dexamethasone.</w:t>
         </w:r>
       </w:ins>
     </w:p>
     <w:p>
       <w:pPr>
-        <w:rPr>
-          <w:ins w:id="59" w:author="Dave Bridges" w:date="2018-03-24T13:54:00Z"/>
-          <w:rFonts w:ascii="Arial" w:eastAsia="Times New Roman" w:hAnsi="Arial" w:cs="Arial"/>
-          <w:color w:val="FF0000"/>
-          <w:sz w:val="19"/>
-          <w:szCs w:val="19"/>
-          <w:shd w:val="clear" w:color="auto" w:fill="FFFFFF"/>
-        </w:rPr>
-      </w:pPr>
-    </w:p>
-    <w:p>
-      <w:pPr>
-        <w:rPr>
-          <w:ins w:id="60" w:author="Dave Bridges" w:date="2018-03-24T13:42:00Z"/>
-          <w:rFonts w:ascii="Arial" w:eastAsia="Times New Roman" w:hAnsi="Arial" w:cs="Arial"/>
-          <w:color w:val="FF0000"/>
-          <w:sz w:val="19"/>
-          <w:szCs w:val="19"/>
-          <w:shd w:val="clear" w:color="auto" w:fill="FFFFFF"/>
-        </w:rPr>
-      </w:pPr>
-      <w:ins w:id="61" w:author="Dave Bridges" w:date="2018-03-24T13:38:00Z">
-        <w:r>
-          <w:rPr>
-            <w:rFonts w:ascii="Arial" w:eastAsia="Times New Roman" w:hAnsi="Arial" w:cs="Arial"/>
-            <w:color w:val="FF0000"/>
-            <w:sz w:val="19"/>
-            <w:szCs w:val="19"/>
-            <w:shd w:val="clear" w:color="auto" w:fill="FFFFFF"/>
-          </w:rPr>
-          <w:t xml:space="preserve">We </w:t>
-        </w:r>
-      </w:ins>
-      <w:ins w:id="62" w:author="Dave Bridges" w:date="2018-03-24T13:41:00Z">
-        <w:r>
-          <w:rPr>
-            <w:rFonts w:ascii="Arial" w:eastAsia="Times New Roman" w:hAnsi="Arial" w:cs="Arial"/>
-            <w:color w:val="FF0000"/>
-            <w:sz w:val="19"/>
-            <w:szCs w:val="19"/>
-            <w:shd w:val="clear" w:color="auto" w:fill="FFFFFF"/>
-          </w:rPr>
-          <w:t>ar</w:t>
-        </w:r>
-      </w:ins>
-      <w:ins w:id="63" w:author="Dave Bridges" w:date="2018-03-24T13:42:00Z">
-        <w:r>
-          <w:rPr>
-            <w:rFonts w:ascii="Arial" w:eastAsia="Times New Roman" w:hAnsi="Arial" w:cs="Arial"/>
-            <w:color w:val="FF0000"/>
-            <w:sz w:val="19"/>
-            <w:szCs w:val="19"/>
-            <w:shd w:val="clear" w:color="auto" w:fill="FFFFFF"/>
-          </w:rPr>
-          <w:t>e</w:t>
-        </w:r>
-      </w:ins>
-      <w:ins w:id="64" w:author="Dave Bridges" w:date="2018-03-24T13:41:00Z">
-        <w:r>
-          <w:rPr>
-            <w:rFonts w:ascii="Arial" w:eastAsia="Times New Roman" w:hAnsi="Arial" w:cs="Arial"/>
-            <w:color w:val="FF0000"/>
-            <w:sz w:val="19"/>
-            <w:szCs w:val="19"/>
-            <w:shd w:val="clear" w:color="auto" w:fill="FFFFFF"/>
-          </w:rPr>
-          <w:t xml:space="preserve"> grateful to</w:t>
-        </w:r>
-      </w:ins>
-      <w:ins w:id="65" w:author="Dave Bridges" w:date="2018-03-24T13:38:00Z">
-        <w:r>
-          <w:rPr>
-            <w:rFonts w:ascii="Arial" w:eastAsia="Times New Roman" w:hAnsi="Arial" w:cs="Arial"/>
-            <w:color w:val="FF0000"/>
-            <w:sz w:val="19"/>
-            <w:szCs w:val="19"/>
-            <w:shd w:val="clear" w:color="auto" w:fill="FFFFFF"/>
-          </w:rPr>
-          <w:t xml:space="preserve"> the reviewer for </w:t>
-        </w:r>
-      </w:ins>
-      <w:ins w:id="66" w:author="Dave Bridges" w:date="2018-03-24T13:41:00Z">
-        <w:r>
-          <w:rPr>
-            <w:rFonts w:ascii="Arial" w:eastAsia="Times New Roman" w:hAnsi="Arial" w:cs="Arial"/>
-            <w:color w:val="FF0000"/>
-            <w:sz w:val="19"/>
-            <w:szCs w:val="19"/>
-            <w:shd w:val="clear" w:color="auto" w:fill="FFFFFF"/>
-          </w:rPr>
-          <w:t>probing</w:t>
-        </w:r>
-      </w:ins>
-      <w:ins w:id="67" w:author="Dave Bridges" w:date="2018-03-24T13:38:00Z">
-        <w:r>
-          <w:rPr>
-            <w:rFonts w:ascii="Arial" w:eastAsia="Times New Roman" w:hAnsi="Arial" w:cs="Arial"/>
-            <w:color w:val="FF0000"/>
-            <w:sz w:val="19"/>
-            <w:szCs w:val="19"/>
-            <w:shd w:val="clear" w:color="auto" w:fill="FFFFFF"/>
-          </w:rPr>
-          <w:t xml:space="preserve"> us to look into this</w:t>
-        </w:r>
-      </w:ins>
-      <w:ins w:id="68" w:author="Dave Bridges" w:date="2018-03-24T13:41:00Z">
-        <w:r>
-          <w:rPr>
-            <w:rFonts w:ascii="Arial" w:eastAsia="Times New Roman" w:hAnsi="Arial" w:cs="Arial"/>
-            <w:color w:val="FF0000"/>
-            <w:sz w:val="19"/>
-            <w:szCs w:val="19"/>
-            <w:shd w:val="clear" w:color="auto" w:fill="FFFFFF"/>
-          </w:rPr>
-          <w:t xml:space="preserve"> trend</w:t>
-        </w:r>
-      </w:ins>
-      <w:ins w:id="69" w:author="Dave Bridges" w:date="2018-03-24T13:38:00Z">
-        <w:r>
-          <w:rPr>
-            <w:rFonts w:ascii="Arial" w:eastAsia="Times New Roman" w:hAnsi="Arial" w:cs="Arial"/>
-            <w:color w:val="FF0000"/>
-            <w:sz w:val="19"/>
-            <w:szCs w:val="19"/>
-            <w:shd w:val="clear" w:color="auto" w:fill="FFFFFF"/>
-          </w:rPr>
-          <w:t xml:space="preserve">, </w:t>
-        </w:r>
-      </w:ins>
-      <w:ins w:id="70" w:author="Dave Bridges" w:date="2018-03-24T13:41:00Z">
-        <w:r>
-          <w:rPr>
-            <w:rFonts w:ascii="Arial" w:eastAsia="Times New Roman" w:hAnsi="Arial" w:cs="Arial"/>
-            <w:color w:val="FF0000"/>
-            <w:sz w:val="19"/>
-            <w:szCs w:val="19"/>
-            <w:shd w:val="clear" w:color="auto" w:fill="FFFFFF"/>
-          </w:rPr>
-          <w:t>as</w:t>
-        </w:r>
-      </w:ins>
-      <w:ins w:id="71" w:author="Dave Bridges" w:date="2018-03-24T13:38:00Z">
-        <w:r>
-          <w:rPr>
-            <w:rFonts w:ascii="Arial" w:eastAsia="Times New Roman" w:hAnsi="Arial" w:cs="Arial"/>
-            <w:color w:val="FF0000"/>
-            <w:sz w:val="19"/>
-            <w:szCs w:val="19"/>
-            <w:shd w:val="clear" w:color="auto" w:fill="FFFFFF"/>
-          </w:rPr>
-          <w:t xml:space="preserve"> this presents a </w:t>
-        </w:r>
-      </w:ins>
-      <w:ins w:id="72" w:author="Dave Bridges" w:date="2018-03-24T13:39:00Z">
-        <w:r>
-          <w:rPr>
-            <w:rFonts w:ascii="Arial" w:eastAsia="Times New Roman" w:hAnsi="Arial" w:cs="Arial"/>
-            <w:color w:val="FF0000"/>
-            <w:sz w:val="19"/>
-            <w:szCs w:val="19"/>
-            <w:shd w:val="clear" w:color="auto" w:fill="FFFFFF"/>
-          </w:rPr>
-          <w:t xml:space="preserve">significant </w:t>
-        </w:r>
-      </w:ins>
-      <w:del w:id="73" w:author="Dave Bridges" w:date="2018-03-24T13:39:00Z">
-        <w:r>
-          <w:rPr>
-            <w:rFonts w:ascii="Arial" w:eastAsia="Times New Roman" w:hAnsi="Arial" w:cs="Arial"/>
-            <w:color w:val="FF0000"/>
-            <w:sz w:val="19"/>
-            <w:szCs w:val="19"/>
-            <w:shd w:val="clear" w:color="auto" w:fill="FFFFFF"/>
-          </w:rPr>
-          <w:delText xml:space="preserve">While this is a </w:delText>
-        </w:r>
-      </w:del>
-      <w:r>
-        <w:rPr>
-          <w:rFonts w:ascii="Arial" w:eastAsia="Times New Roman" w:hAnsi="Arial" w:cs="Arial"/>
-          <w:color w:val="FF0000"/>
-          <w:sz w:val="19"/>
-          <w:szCs w:val="19"/>
-          <w:shd w:val="clear" w:color="auto" w:fill="FFFFFF"/>
-        </w:rPr>
-        <w:t xml:space="preserve">limitation </w:t>
-      </w:r>
-      <w:del w:id="74" w:author="Dave Bridges" w:date="2018-03-24T13:39:00Z">
-        <w:r>
-          <w:rPr>
-            <w:rFonts w:ascii="Arial" w:eastAsia="Times New Roman" w:hAnsi="Arial" w:cs="Arial"/>
-            <w:color w:val="FF0000"/>
-            <w:sz w:val="19"/>
-            <w:szCs w:val="19"/>
-            <w:shd w:val="clear" w:color="auto" w:fill="FFFFFF"/>
-          </w:rPr>
-          <w:delText xml:space="preserve">of </w:delText>
-        </w:r>
-      </w:del>
-      <w:ins w:id="75" w:author="Dave Bridges" w:date="2018-03-24T13:39:00Z">
-        <w:r>
-          <w:rPr>
-            <w:rFonts w:ascii="Arial" w:eastAsia="Times New Roman" w:hAnsi="Arial" w:cs="Arial"/>
-            <w:color w:val="FF0000"/>
-            <w:sz w:val="19"/>
-            <w:szCs w:val="19"/>
-            <w:shd w:val="clear" w:color="auto" w:fill="FFFFFF"/>
-          </w:rPr>
-          <w:t>to</w:t>
-        </w:r>
-        <w:r>
-          <w:rPr>
-            <w:rFonts w:ascii="Arial" w:eastAsia="Times New Roman" w:hAnsi="Arial" w:cs="Arial"/>
-            <w:color w:val="FF0000"/>
-            <w:sz w:val="19"/>
-            <w:szCs w:val="19"/>
-            <w:shd w:val="clear" w:color="auto" w:fill="FFFFFF"/>
-          </w:rPr>
-          <w:t xml:space="preserve"> </w:t>
-        </w:r>
-      </w:ins>
-      <w:r>
-        <w:rPr>
-          <w:rFonts w:ascii="Arial" w:eastAsia="Times New Roman" w:hAnsi="Arial" w:cs="Arial"/>
-          <w:color w:val="FF0000"/>
-          <w:sz w:val="19"/>
-          <w:szCs w:val="19"/>
-          <w:shd w:val="clear" w:color="auto" w:fill="FFFFFF"/>
-        </w:rPr>
-        <w:t>our study</w:t>
-      </w:r>
-      <w:ins w:id="76" w:author="Dave Bridges" w:date="2018-03-24T13:41:00Z">
-        <w:r>
-          <w:rPr>
-            <w:rFonts w:ascii="Arial" w:eastAsia="Times New Roman" w:hAnsi="Arial" w:cs="Arial"/>
-            <w:color w:val="FF0000"/>
-            <w:sz w:val="19"/>
-            <w:szCs w:val="19"/>
-            <w:shd w:val="clear" w:color="auto" w:fill="FFFFFF"/>
-          </w:rPr>
-          <w:t>.</w:t>
-        </w:r>
-      </w:ins>
-      <w:ins w:id="77" w:author="Dave Bridges" w:date="2018-03-24T13:39:00Z">
-        <w:r>
-          <w:rPr>
-            <w:rFonts w:ascii="Arial" w:eastAsia="Times New Roman" w:hAnsi="Arial" w:cs="Arial"/>
-            <w:color w:val="FF0000"/>
-            <w:sz w:val="19"/>
-            <w:szCs w:val="19"/>
-            <w:shd w:val="clear" w:color="auto" w:fill="FFFFFF"/>
-          </w:rPr>
-          <w:t xml:space="preserve"> </w:t>
-        </w:r>
-      </w:ins>
-      <w:ins w:id="78" w:author="Dave Bridges" w:date="2018-03-24T13:41:00Z">
-        <w:r>
-          <w:rPr>
-            <w:rFonts w:ascii="Arial" w:eastAsia="Times New Roman" w:hAnsi="Arial" w:cs="Arial"/>
-            <w:color w:val="FF0000"/>
-            <w:sz w:val="19"/>
-            <w:szCs w:val="19"/>
-            <w:shd w:val="clear" w:color="auto" w:fill="FFFFFF"/>
-          </w:rPr>
-          <w:t>W</w:t>
-        </w:r>
-      </w:ins>
-      <w:ins w:id="79" w:author="Dave Bridges" w:date="2018-03-24T13:39:00Z">
-        <w:r>
-          <w:rPr>
-            <w:rFonts w:ascii="Arial" w:eastAsia="Times New Roman" w:hAnsi="Arial" w:cs="Arial"/>
-            <w:color w:val="FF0000"/>
-            <w:sz w:val="19"/>
-            <w:szCs w:val="19"/>
-            <w:shd w:val="clear" w:color="auto" w:fill="FFFFFF"/>
-          </w:rPr>
-          <w:t>e have addressed in the revised manuscript</w:t>
-        </w:r>
-      </w:ins>
-      <w:ins w:id="80" w:author="Dave Bridges" w:date="2018-03-24T13:42:00Z">
-        <w:r>
-          <w:rPr>
-            <w:rFonts w:ascii="Arial" w:eastAsia="Times New Roman" w:hAnsi="Arial" w:cs="Arial"/>
-            <w:color w:val="FF0000"/>
-            <w:sz w:val="19"/>
-            <w:szCs w:val="19"/>
-            <w:shd w:val="clear" w:color="auto" w:fill="FFFFFF"/>
-          </w:rPr>
-          <w:t xml:space="preserve">, although </w:t>
-        </w:r>
-      </w:ins>
-      <w:del w:id="81" w:author="Dave Bridges" w:date="2018-03-24T13:39:00Z">
-        <w:r>
-          <w:rPr>
-            <w:rFonts w:ascii="Arial" w:eastAsia="Times New Roman" w:hAnsi="Arial" w:cs="Arial"/>
-            <w:color w:val="FF0000"/>
-            <w:sz w:val="19"/>
-            <w:szCs w:val="19"/>
-            <w:shd w:val="clear" w:color="auto" w:fill="FFFFFF"/>
-          </w:rPr>
-          <w:delText>,</w:delText>
-        </w:r>
-      </w:del>
-      <w:del w:id="82" w:author="Dave Bridges" w:date="2018-03-24T13:41:00Z">
-        <w:r>
-          <w:rPr>
-            <w:rFonts w:ascii="Arial" w:eastAsia="Times New Roman" w:hAnsi="Arial" w:cs="Arial"/>
-            <w:color w:val="FF0000"/>
-            <w:sz w:val="19"/>
-            <w:szCs w:val="19"/>
-            <w:shd w:val="clear" w:color="auto" w:fill="FFFFFF"/>
-          </w:rPr>
-          <w:delText xml:space="preserve"> </w:delText>
-        </w:r>
-      </w:del>
-      <w:del w:id="83" w:author="Dave Bridges" w:date="2018-03-24T13:39:00Z">
-        <w:r>
-          <w:rPr>
-            <w:rFonts w:ascii="Arial" w:eastAsia="Times New Roman" w:hAnsi="Arial" w:cs="Arial"/>
-            <w:color w:val="FF0000"/>
-            <w:sz w:val="19"/>
-            <w:szCs w:val="19"/>
-            <w:shd w:val="clear" w:color="auto" w:fill="FFFFFF"/>
-          </w:rPr>
-          <w:delText xml:space="preserve">we </w:delText>
-        </w:r>
-      </w:del>
-      <w:r>
-        <w:rPr>
-          <w:rFonts w:ascii="Arial" w:eastAsia="Times New Roman" w:hAnsi="Arial" w:cs="Arial"/>
-          <w:color w:val="FF0000"/>
-          <w:sz w:val="19"/>
-          <w:szCs w:val="19"/>
-          <w:shd w:val="clear" w:color="auto" w:fill="FFFFFF"/>
-        </w:rPr>
-        <w:t xml:space="preserve">do not believe that this fully accounts for the more </w:t>
-      </w:r>
-      <w:del w:id="84" w:author="Dave Bridges" w:date="2018-03-24T13:42:00Z">
-        <w:r>
-          <w:rPr>
-            <w:rFonts w:ascii="Arial" w:eastAsia="Times New Roman" w:hAnsi="Arial" w:cs="Arial"/>
-            <w:color w:val="FF0000"/>
-            <w:sz w:val="19"/>
-            <w:szCs w:val="19"/>
-            <w:shd w:val="clear" w:color="auto" w:fill="FFFFFF"/>
-          </w:rPr>
-          <w:delText xml:space="preserve">aggressive </w:delText>
-        </w:r>
-      </w:del>
-      <w:r>
-        <w:rPr>
-          <w:rFonts w:ascii="Arial" w:eastAsia="Times New Roman" w:hAnsi="Arial" w:cs="Arial"/>
-          <w:color w:val="FF0000"/>
-          <w:sz w:val="19"/>
-          <w:szCs w:val="19"/>
-          <w:shd w:val="clear" w:color="auto" w:fill="FFFFFF"/>
-        </w:rPr>
-        <w:t>p</w:t>
-      </w:r>
-      <w:r>
-        <w:rPr>
-          <w:rFonts w:ascii="Arial" w:eastAsia="Times New Roman" w:hAnsi="Arial" w:cs="Arial"/>
-          <w:color w:val="FF0000"/>
-          <w:sz w:val="19"/>
-          <w:szCs w:val="19"/>
-          <w:shd w:val="clear" w:color="auto" w:fill="FFFFFF"/>
-        </w:rPr>
-        <w:t>henotype observed in these mice</w:t>
-      </w:r>
-      <w:ins w:id="85" w:author="Dave Bridges" w:date="2018-03-24T13:39:00Z">
-        <w:r>
-          <w:rPr>
-            <w:rFonts w:ascii="Arial" w:eastAsia="Times New Roman" w:hAnsi="Arial" w:cs="Arial"/>
-            <w:color w:val="FF0000"/>
-            <w:sz w:val="19"/>
-            <w:szCs w:val="19"/>
-            <w:shd w:val="clear" w:color="auto" w:fill="FFFFFF"/>
-          </w:rPr>
-          <w:t xml:space="preserve"> for several reasons</w:t>
-        </w:r>
-      </w:ins>
-      <w:del w:id="86" w:author="Dave Bridges" w:date="2018-03-24T13:39:00Z">
-        <w:r>
-          <w:rPr>
-            <w:rFonts w:ascii="Arial" w:eastAsia="Times New Roman" w:hAnsi="Arial" w:cs="Arial"/>
-            <w:color w:val="FF0000"/>
-            <w:sz w:val="19"/>
-            <w:szCs w:val="19"/>
-            <w:shd w:val="clear" w:color="auto" w:fill="FFFFFF"/>
-          </w:rPr>
-          <w:delText>?</w:delText>
-        </w:r>
-      </w:del>
-      <w:del w:id="87" w:author="Dave Bridges" w:date="2018-03-24T13:42:00Z">
-        <w:r>
-          <w:rPr>
-            <w:rFonts w:ascii="Arial" w:eastAsia="Times New Roman" w:hAnsi="Arial" w:cs="Arial"/>
-            <w:color w:val="FF0000"/>
-            <w:sz w:val="19"/>
-            <w:szCs w:val="19"/>
-            <w:shd w:val="clear" w:color="auto" w:fill="FFFFFF"/>
-          </w:rPr>
-          <w:delText xml:space="preserve"> </w:delText>
-        </w:r>
-        <w:commentRangeStart w:id="88"/>
-        <w:r>
-          <w:rPr>
-            <w:rFonts w:ascii="Arial" w:eastAsia="Times New Roman" w:hAnsi="Arial" w:cs="Arial"/>
-            <w:color w:val="FF0000"/>
-            <w:sz w:val="19"/>
-            <w:szCs w:val="19"/>
-            <w:shd w:val="clear" w:color="auto" w:fill="FFFFFF"/>
-          </w:rPr>
-          <w:delText>Insert correlation data</w:delText>
-        </w:r>
-        <w:commentRangeEnd w:id="88"/>
-        <w:r>
-          <w:rPr>
-            <w:rStyle w:val="CommentReference"/>
-          </w:rPr>
-          <w:commentReference w:id="88"/>
-        </w:r>
-        <w:r>
-          <w:rPr>
-            <w:rFonts w:ascii="Arial" w:eastAsia="Times New Roman" w:hAnsi="Arial" w:cs="Arial"/>
-            <w:color w:val="FF0000"/>
-            <w:sz w:val="19"/>
-            <w:szCs w:val="19"/>
-            <w:shd w:val="clear" w:color="auto" w:fill="FFFFFF"/>
-          </w:rPr>
-          <w:delText xml:space="preserve">. </w:delText>
-        </w:r>
-      </w:del>
-      <w:moveFromRangeStart w:id="89" w:author="Dave Bridges" w:date="2018-03-24T13:40:00Z" w:name="move509662135"/>
-      <w:moveFrom w:id="90" w:author="Dave Bridges" w:date="2018-03-24T13:40:00Z">
-        <w:r>
-          <w:rPr>
-            <w:rFonts w:ascii="Arial" w:eastAsia="Times New Roman" w:hAnsi="Arial" w:cs="Arial"/>
-            <w:color w:val="FF0000"/>
-            <w:sz w:val="19"/>
-            <w:szCs w:val="19"/>
-            <w:shd w:val="clear" w:color="auto" w:fill="FFFFFF"/>
-          </w:rPr>
-          <w:t>Additionally, it is important to note that the obese dexamethasone-treated mice were severely diabetic with marked fasting hyperglycemia, which is likely the cause of this accelerated water intake noted in the third week of treatment</w:t>
-        </w:r>
-        <w:r>
-          <w:rPr>
-            <w:rFonts w:ascii="Arial" w:eastAsia="Times New Roman" w:hAnsi="Arial" w:cs="Arial"/>
-            <w:color w:val="FF0000"/>
-            <w:sz w:val="19"/>
-            <w:szCs w:val="19"/>
-            <w:shd w:val="clear" w:color="auto" w:fill="FFFFFF"/>
-          </w:rPr>
-          <w:t>,</w:t>
-        </w:r>
-        <w:r>
-          <w:rPr>
-            <w:rFonts w:ascii="Arial" w:eastAsia="Times New Roman" w:hAnsi="Arial" w:cs="Arial"/>
-            <w:color w:val="FF0000"/>
-            <w:sz w:val="19"/>
-            <w:szCs w:val="19"/>
-            <w:shd w:val="clear" w:color="auto" w:fill="FFFFFF"/>
-          </w:rPr>
-          <w:t xml:space="preserve"> as has been documented previously by others </w:t>
-        </w:r>
-        <w:r>
-          <w:rPr>
-            <w:rFonts w:ascii="Arial" w:eastAsia="Times New Roman" w:hAnsi="Arial" w:cs="Arial"/>
-            <w:color w:val="FF0000"/>
-            <w:sz w:val="19"/>
-            <w:szCs w:val="19"/>
-            <w:shd w:val="clear" w:color="auto" w:fill="FFFFFF"/>
-          </w:rPr>
-          <w:fldChar w:fldCharType="begin" w:fldLock="1"/>
-        </w:r>
-        <w:r>
-          <w:rPr>
-            <w:rFonts w:ascii="Arial" w:eastAsia="Times New Roman" w:hAnsi="Arial" w:cs="Arial"/>
-            <w:color w:val="FF0000"/>
-            <w:sz w:val="19"/>
-            <w:szCs w:val="19"/>
-            <w:shd w:val="clear" w:color="auto" w:fill="FFFFFF"/>
-          </w:rPr>
-          <w:instrText>ADDIN CSL_CITATION { "citationItems" : [ { "id" : "ITEM-1", "itemData" : { "DOI" : "10.2337/diab.30.2.106", "ISSN" : "00121797", "PMID" : "7009265", "abstract" : "Diabetes in the C57BL/KsJ(db/db) mouse is initially expressed as hyperinsulinemia, followed by hyperphagia, progressive obesity, and widespread pathologic abnormalities. This study was designed to evaluate the effects of metabolic control on the natural history of the diabetic nephropathy. Beginning at 1 mo of age and continuing for 12 wk, diabetic mice were subjected to controlled dietary restriction, such that their weight was maintained similar to that of age-matched, nondiabetic heterozygotes. Diet-restricted diabetics were compared with diabetics fed ad libitum and heterozygote nondiabetics. Significant lowering of fasting blood glucose, water intake, and plasma insulin was achieved by diet restriction. The diet-restricted diabetes demonstrated enhanced metabolic efficiency, consuming approximately half as much food as the nondiabetics, while maintaining a similar weight. Diabetics fed ad libitum evidenced well-defined renal lesions that included 3 + to 4 + immunoglobulin deposition in the glomerular mesangium, and generalized mesangial matrix expansion. These lesions were completely prevented in diet-restricted diabetes whose glomeruli were normal light microscopy, and demonstrated trace to 1 + mesangial immunoglobulin deposition, features identical in all respects to the nondiabetics. These results indicate that diabetic control achieved by preventing of obesity in the db/db mouse prevents the development of diabetic nephropathy.", "author" : [ { "dropping-particle" : "", "family" : "Lee", "given" : "S. M.", "non-dropping-particle" : "", "parse-names" : false, "suffix" : "" }, { "dropping-particle" : "", "family" : "Bressler", "given" : "R.", "non-dropping-particle" : "", "parse-names" : false, "suffix" : "" } ], "container-title" : "Diabetes", "id" : "ITEM-1", "issue" : "2", "issued" : { "date-parts" : [ [ "1981" ] ] }, "page" : "106-111", "title" : "Prevention of diabetic nephropathy by diet control in the db/db mouse", "type" : "article-journal", "volume" : "30" }, "uris" : [ "http://www.mendeley.com/documents/?uuid=20605ba2-f926-46a3-b1b2-ad9e2e3b54f5" ] } ], "mendeley" : { "formattedCitation" : "(1)", "plainTextFormattedCitation" : "(1)", "previouslyFormattedCitation" : "(1)" }, "properties" : {  }, "schema" : "https://github.com/citation-style-language/schema/raw/master/csl-citation.json" }</w:instrText>
-        </w:r>
-        <w:r>
-          <w:rPr>
-            <w:rFonts w:ascii="Arial" w:eastAsia="Times New Roman" w:hAnsi="Arial" w:cs="Arial"/>
-            <w:color w:val="FF0000"/>
-            <w:sz w:val="19"/>
-            <w:szCs w:val="19"/>
-            <w:shd w:val="clear" w:color="auto" w:fill="FFFFFF"/>
-          </w:rPr>
-          <w:fldChar w:fldCharType="separate"/>
-        </w:r>
-        <w:r>
-          <w:rPr>
-            <w:rFonts w:ascii="Arial" w:eastAsia="Times New Roman" w:hAnsi="Arial" w:cs="Arial"/>
-            <w:noProof/>
-            <w:color w:val="FF0000"/>
-            <w:sz w:val="19"/>
-            <w:szCs w:val="19"/>
-            <w:shd w:val="clear" w:color="auto" w:fill="FFFFFF"/>
-          </w:rPr>
-          <w:t>(1)</w:t>
-        </w:r>
-        <w:r>
-          <w:rPr>
-            <w:rFonts w:ascii="Arial" w:eastAsia="Times New Roman" w:hAnsi="Arial" w:cs="Arial"/>
-            <w:color w:val="FF0000"/>
-            <w:sz w:val="19"/>
-            <w:szCs w:val="19"/>
-            <w:shd w:val="clear" w:color="auto" w:fill="FFFFFF"/>
-          </w:rPr>
-          <w:fldChar w:fldCharType="end"/>
-        </w:r>
-        <w:r>
-          <w:rPr>
-            <w:rFonts w:ascii="Arial" w:eastAsia="Times New Roman" w:hAnsi="Arial" w:cs="Arial"/>
-            <w:color w:val="FF0000"/>
-            <w:sz w:val="19"/>
-            <w:szCs w:val="19"/>
-            <w:shd w:val="clear" w:color="auto" w:fill="FFFFFF"/>
-          </w:rPr>
-          <w:t>.</w:t>
-        </w:r>
-        <w:r>
-          <w:rPr>
-            <w:rFonts w:ascii="Arial" w:eastAsia="Times New Roman" w:hAnsi="Arial" w:cs="Arial"/>
-            <w:color w:val="FF0000"/>
-            <w:sz w:val="19"/>
-            <w:szCs w:val="19"/>
-            <w:shd w:val="clear" w:color="auto" w:fill="FFFFFF"/>
-          </w:rPr>
-          <w:t xml:space="preserve"> </w:t>
-        </w:r>
-      </w:moveFrom>
-      <w:moveFromRangeEnd w:id="89"/>
-      <w:del w:id="91" w:author="Dave Bridges" w:date="2018-03-24T13:42:00Z">
-        <w:r>
-          <w:rPr>
-            <w:rFonts w:ascii="Arial" w:eastAsia="Times New Roman" w:hAnsi="Arial" w:cs="Arial"/>
-            <w:color w:val="FF0000"/>
-            <w:sz w:val="19"/>
-            <w:szCs w:val="19"/>
-            <w:shd w:val="clear" w:color="auto" w:fill="FFFFFF"/>
-          </w:rPr>
-          <w:delText>Unfortunately, we were</w:delText>
-        </w:r>
-        <w:r>
-          <w:rPr>
-            <w:rFonts w:ascii="Arial" w:eastAsia="Times New Roman" w:hAnsi="Arial" w:cs="Arial"/>
-            <w:color w:val="FF0000"/>
-            <w:sz w:val="19"/>
-            <w:szCs w:val="19"/>
-            <w:shd w:val="clear" w:color="auto" w:fill="FFFFFF"/>
-          </w:rPr>
-          <w:delText xml:space="preserve"> not</w:delText>
-        </w:r>
-        <w:r>
-          <w:rPr>
-            <w:rFonts w:ascii="Arial" w:eastAsia="Times New Roman" w:hAnsi="Arial" w:cs="Arial"/>
-            <w:color w:val="FF0000"/>
-            <w:sz w:val="19"/>
-            <w:szCs w:val="19"/>
-            <w:shd w:val="clear" w:color="auto" w:fill="FFFFFF"/>
-          </w:rPr>
-          <w:delText xml:space="preserve"> expecting that these mice would respond so dramatically and therefore did not account for this in our study design.</w:delText>
-        </w:r>
-      </w:del>
-      <w:ins w:id="92" w:author="Dave Bridges" w:date="2018-03-24T13:42:00Z">
-        <w:r>
-          <w:rPr>
-            <w:rFonts w:ascii="Arial" w:eastAsia="Times New Roman" w:hAnsi="Arial" w:cs="Arial"/>
-            <w:color w:val="FF0000"/>
-            <w:sz w:val="19"/>
-            <w:szCs w:val="19"/>
-            <w:shd w:val="clear" w:color="auto" w:fill="FFFFFF"/>
-          </w:rPr>
-          <w:t xml:space="preserve"> now indicated in the revised discussion:</w:t>
-        </w:r>
-      </w:ins>
-    </w:p>
-    <w:p>
-      <w:pPr>
-        <w:rPr>
-          <w:ins w:id="93" w:author="Dave Bridges" w:date="2018-03-24T13:42:00Z"/>
-          <w:rFonts w:ascii="Arial" w:eastAsia="Times New Roman" w:hAnsi="Arial" w:cs="Arial"/>
-          <w:color w:val="FF0000"/>
-          <w:sz w:val="19"/>
-          <w:szCs w:val="19"/>
-          <w:shd w:val="clear" w:color="auto" w:fill="FFFFFF"/>
-        </w:rPr>
-      </w:pPr>
-    </w:p>
-    <w:p>
-      <w:pPr>
         <w:ind w:left="720"/>
         <w:rPr>
-          <w:ins w:id="94" w:author="Dave Bridges" w:date="2018-03-24T13:50:00Z"/>
+          <w:ins w:id="109" w:author="Dave Bridges" w:date="2018-03-24T13:50:00Z"/>
           <w:rFonts w:ascii="Arial" w:eastAsia="Times New Roman" w:hAnsi="Arial" w:cs="Arial"/>
           <w:b/>
           <w:color w:val="FF0000"/>
@@ -1678,312 +1919,10 @@
           <w:szCs w:val="19"/>
           <w:shd w:val="clear" w:color="auto" w:fill="FFFFFF"/>
         </w:rPr>
-        <w:pPrChange w:id="95" w:author="Dave Bridges" w:date="2018-03-24T13:42:00Z">
+        <w:pPrChange w:id="110" w:author="Dave Bridges" w:date="2018-03-24T13:42:00Z">
           <w:pPr/>
         </w:pPrChange>
       </w:pPr>
-      <w:ins w:id="96" w:author="Dave Bridges" w:date="2018-03-24T13:43:00Z">
-        <w:r>
-          <w:rPr>
-            <w:rFonts w:ascii="Arial" w:eastAsia="Times New Roman" w:hAnsi="Arial" w:cs="Arial"/>
-            <w:b/>
-            <w:color w:val="FF0000"/>
-            <w:sz w:val="19"/>
-            <w:szCs w:val="19"/>
-            <w:shd w:val="clear" w:color="auto" w:fill="FFFFFF"/>
-          </w:rPr>
-          <w:t>The obese, dexamethasone treated animals consumed increasing fluids, including dexamethasone as the study progressed</w:t>
-        </w:r>
-      </w:ins>
-      <w:ins w:id="97" w:author="Dave Bridges" w:date="2018-03-24T13:49:00Z">
-        <w:r>
-          <w:rPr>
-            <w:rFonts w:ascii="Arial" w:eastAsia="Times New Roman" w:hAnsi="Arial" w:cs="Arial"/>
-            <w:b/>
-            <w:color w:val="FF0000"/>
-            <w:sz w:val="19"/>
-            <w:szCs w:val="19"/>
-            <w:shd w:val="clear" w:color="auto" w:fill="FFFFFF"/>
-          </w:rPr>
-          <w:t xml:space="preserve"> (Figure XX) resulting in increased serum dexamethasone at sacrifice (Figure XX)</w:t>
-        </w:r>
-      </w:ins>
-      <w:ins w:id="98" w:author="Dave Bridges" w:date="2018-03-24T13:43:00Z">
-        <w:r>
-          <w:rPr>
-            <w:rFonts w:ascii="Arial" w:eastAsia="Times New Roman" w:hAnsi="Arial" w:cs="Arial"/>
-            <w:b/>
-            <w:color w:val="FF0000"/>
-            <w:sz w:val="19"/>
-            <w:szCs w:val="19"/>
-            <w:shd w:val="clear" w:color="auto" w:fill="FFFFFF"/>
-          </w:rPr>
-          <w:t>.  This was unexpected and may be due to the increased urination, and water requirement in severely diabetic animals, as has been documented previously</w:t>
-        </w:r>
-      </w:ins>
-      <w:ins w:id="99" w:author="Dave Bridges" w:date="2018-03-24T13:44:00Z">
-        <w:r>
-          <w:rPr>
-            <w:rFonts w:ascii="Arial" w:eastAsia="Times New Roman" w:hAnsi="Arial" w:cs="Arial"/>
-            <w:b/>
-            <w:color w:val="FF0000"/>
-            <w:sz w:val="19"/>
-            <w:szCs w:val="19"/>
-            <w:shd w:val="clear" w:color="auto" w:fill="FFFFFF"/>
-          </w:rPr>
-          <w:t xml:space="preserve"> </w:t>
-        </w:r>
-        <w:r>
-          <w:rPr>
-            <w:rFonts w:ascii="Arial" w:eastAsia="Times New Roman" w:hAnsi="Arial" w:cs="Arial"/>
-            <w:color w:val="FF0000"/>
-            <w:sz w:val="19"/>
-            <w:szCs w:val="19"/>
-            <w:shd w:val="clear" w:color="auto" w:fill="FFFFFF"/>
-          </w:rPr>
-          <w:fldChar w:fldCharType="begin" w:fldLock="1"/>
-        </w:r>
-        <w:r>
-          <w:rPr>
-            <w:rFonts w:ascii="Arial" w:eastAsia="Times New Roman" w:hAnsi="Arial" w:cs="Arial"/>
-            <w:color w:val="FF0000"/>
-            <w:sz w:val="19"/>
-            <w:szCs w:val="19"/>
-            <w:shd w:val="clear" w:color="auto" w:fill="FFFFFF"/>
-          </w:rPr>
-          <w:instrText>ADDIN CSL_CITATION { "citationItems" : [ { "id" : "ITEM-1", "itemData" : { "DOI" : "10.2337/diab.30.2.106", "ISSN" : "00121797", "PMID" : "7009265", "abstract" : "Diabetes in the C57BL/KsJ(db/db) mouse is initially expressed as hyperinsulinemia, followed by hyperphagia, progressive obesity, and widespread pathologic abnormalities. This study was designed to evaluate the effects of metabolic control on the natural history of the diabetic nephropathy. Beginning at 1 mo of age and continuing for 12 wk, diabetic mice were subjected to controlled dietary restriction, such that their weight was maintained similar to that of age-matched, nondiabetic heterozygotes. Diet-restricted diabetics were compared with diabetics fed ad libitum and heterozygote nondiabetics. Significant lowering of fasting blood glucose, water intake, and plasma insulin was achieved by diet restriction. The diet-restricted diabetes demonstrated enhanced metabolic efficiency, consuming approximately half as much food as the nondiabetics, while maintaining a similar weight. Diabetics fed ad libitum evidenced well-defined renal lesions that included 3 + to 4 + immunoglobulin deposition in the glomerular mesangium, and generalized mesangial matrix expansion. These lesions were completely prevented in diet-restricted diabetes whose glomeruli were normal light microscopy, and demonstrated trace to 1 + mesangial immunoglobulin deposition, features identical in all respects to the nondiabetics. These results indicate that diabetic control achieved by preventing of obesity in the db/db mouse prevents the development of diabetic nephropathy.", "author" : [ { "dropping-particle" : "", "family" : "Lee", "given" : "S. M.", "non-dropping-particle" : "", "parse-names" : false, "suffix" : "" }, { "dropping-particle" : "", "family" : "Bressler", "given" : "R.", "non-dropping-particle" : "", "parse-names" : false, "suffix" : "" } ], "container-title" : "Diabetes", "id" : "ITEM-1", "issue" : "2", "issued" : { "date-parts" : [ [ "1981" ] ] }, "page" : "106-111", "title" : "Prevention of diabetic nephropathy by diet control in the db/db mouse", "type" : "article-journal", "volume" : "30" }, "uris" : [ "http://www.mendeley.com/documents/?uuid=20605ba2-f926-46a3-b1b2-ad9e2e3b54f5" ] } ], "mendeley" : { "formattedCitation" : "(1)", "plainTextFormattedCitation" : "(1)", "previouslyFormattedCitation" : "(1)" }, "properties" : {  }, "schema" : "https://github.com/citation-style-language/schema/raw/master/csl-citation.json" }</w:instrText>
-        </w:r>
-        <w:r>
-          <w:rPr>
-            <w:rFonts w:ascii="Arial" w:eastAsia="Times New Roman" w:hAnsi="Arial" w:cs="Arial"/>
-            <w:color w:val="FF0000"/>
-            <w:sz w:val="19"/>
-            <w:szCs w:val="19"/>
-            <w:shd w:val="clear" w:color="auto" w:fill="FFFFFF"/>
-          </w:rPr>
-          <w:fldChar w:fldCharType="separate"/>
-        </w:r>
-        <w:r>
-          <w:rPr>
-            <w:rFonts w:ascii="Arial" w:eastAsia="Times New Roman" w:hAnsi="Arial" w:cs="Arial"/>
-            <w:noProof/>
-            <w:color w:val="FF0000"/>
-            <w:sz w:val="19"/>
-            <w:szCs w:val="19"/>
-            <w:shd w:val="clear" w:color="auto" w:fill="FFFFFF"/>
-          </w:rPr>
-          <w:t>(1)</w:t>
-        </w:r>
-        <w:r>
-          <w:rPr>
-            <w:rFonts w:ascii="Arial" w:eastAsia="Times New Roman" w:hAnsi="Arial" w:cs="Arial"/>
-            <w:color w:val="FF0000"/>
-            <w:sz w:val="19"/>
-            <w:szCs w:val="19"/>
-            <w:shd w:val="clear" w:color="auto" w:fill="FFFFFF"/>
-          </w:rPr>
-          <w:fldChar w:fldCharType="end"/>
-        </w:r>
-        <w:r>
-          <w:rPr>
-            <w:rFonts w:ascii="Arial" w:eastAsia="Times New Roman" w:hAnsi="Arial" w:cs="Arial"/>
-            <w:color w:val="FF0000"/>
-            <w:sz w:val="19"/>
-            <w:szCs w:val="19"/>
-            <w:shd w:val="clear" w:color="auto" w:fill="FFFFFF"/>
-          </w:rPr>
-          <w:t xml:space="preserve">. </w:t>
-        </w:r>
-        <w:r>
-          <w:rPr>
-            <w:rFonts w:ascii="Arial" w:eastAsia="Times New Roman" w:hAnsi="Arial" w:cs="Arial"/>
-            <w:b/>
-            <w:color w:val="FF0000"/>
-            <w:sz w:val="19"/>
-            <w:szCs w:val="19"/>
-            <w:shd w:val="clear" w:color="auto" w:fill="FFFFFF"/>
-          </w:rPr>
-          <w:t>This is an important limitation to our study</w:t>
-        </w:r>
-        <w:r>
-          <w:rPr>
-            <w:rFonts w:ascii="Arial" w:eastAsia="Times New Roman" w:hAnsi="Arial" w:cs="Arial"/>
-            <w:b/>
-            <w:color w:val="FF0000"/>
-            <w:sz w:val="19"/>
-            <w:szCs w:val="19"/>
-            <w:shd w:val="clear" w:color="auto" w:fill="FFFFFF"/>
-          </w:rPr>
-          <w:t xml:space="preserve">, although we note that several phenotypes including </w:t>
-        </w:r>
-      </w:ins>
-      <w:ins w:id="100" w:author="Dave Bridges" w:date="2018-03-24T13:45:00Z">
-        <w:r>
-          <w:rPr>
-            <w:rFonts w:ascii="Arial" w:eastAsia="Times New Roman" w:hAnsi="Arial" w:cs="Arial"/>
-            <w:b/>
-            <w:color w:val="FF0000"/>
-            <w:sz w:val="19"/>
-            <w:szCs w:val="19"/>
-            <w:shd w:val="clear" w:color="auto" w:fill="FFFFFF"/>
-          </w:rPr>
-          <w:t>f</w:t>
-        </w:r>
-      </w:ins>
-      <w:ins w:id="101" w:author="Dave Bridges" w:date="2018-03-24T13:44:00Z">
-        <w:r>
-          <w:rPr>
-            <w:rFonts w:ascii="Arial" w:eastAsia="Times New Roman" w:hAnsi="Arial" w:cs="Arial"/>
-            <w:b/>
-            <w:color w:val="FF0000"/>
-            <w:sz w:val="19"/>
-            <w:szCs w:val="19"/>
-            <w:shd w:val="clear" w:color="auto" w:fill="FFFFFF"/>
-          </w:rPr>
-          <w:t xml:space="preserve">asting </w:t>
-        </w:r>
-      </w:ins>
-      <w:ins w:id="102" w:author="Dave Bridges" w:date="2018-03-24T13:45:00Z">
-        <w:r>
-          <w:rPr>
-            <w:rFonts w:ascii="Arial" w:eastAsia="Times New Roman" w:hAnsi="Arial" w:cs="Arial"/>
-            <w:b/>
-            <w:color w:val="FF0000"/>
-            <w:sz w:val="19"/>
-            <w:szCs w:val="19"/>
-            <w:shd w:val="clear" w:color="auto" w:fill="FFFFFF"/>
-          </w:rPr>
-          <w:t>gl</w:t>
-        </w:r>
-      </w:ins>
-      <w:ins w:id="103" w:author="Dave Bridges" w:date="2018-03-24T13:44:00Z">
-        <w:r>
-          <w:rPr>
-            <w:rFonts w:ascii="Arial" w:eastAsia="Times New Roman" w:hAnsi="Arial" w:cs="Arial"/>
-            <w:b/>
-            <w:color w:val="FF0000"/>
-            <w:sz w:val="19"/>
-            <w:szCs w:val="19"/>
-            <w:shd w:val="clear" w:color="auto" w:fill="FFFFFF"/>
-          </w:rPr>
-          <w:t xml:space="preserve">ucose, </w:t>
-        </w:r>
-      </w:ins>
-      <w:ins w:id="104" w:author="Dave Bridges" w:date="2018-03-24T13:45:00Z">
-        <w:r>
-          <w:rPr>
-            <w:rFonts w:ascii="Arial" w:eastAsia="Times New Roman" w:hAnsi="Arial" w:cs="Arial"/>
-            <w:b/>
-            <w:color w:val="FF0000"/>
-            <w:sz w:val="19"/>
-            <w:szCs w:val="19"/>
-            <w:shd w:val="clear" w:color="auto" w:fill="FFFFFF"/>
-          </w:rPr>
-          <w:t xml:space="preserve">liver triglycerides, </w:t>
-        </w:r>
-      </w:ins>
-      <w:ins w:id="105" w:author="Dave Bridges" w:date="2018-03-24T13:47:00Z">
-        <w:r>
-          <w:rPr>
-            <w:rFonts w:ascii="Arial" w:eastAsia="Times New Roman" w:hAnsi="Arial" w:cs="Arial"/>
-            <w:b/>
-            <w:color w:val="FF0000"/>
-            <w:sz w:val="19"/>
-            <w:szCs w:val="19"/>
-            <w:shd w:val="clear" w:color="auto" w:fill="FFFFFF"/>
-          </w:rPr>
-          <w:t xml:space="preserve">hepatic </w:t>
-        </w:r>
-        <w:proofErr w:type="spellStart"/>
-        <w:r>
-          <w:rPr>
-            <w:rFonts w:ascii="Arial" w:eastAsia="Times New Roman" w:hAnsi="Arial" w:cs="Arial"/>
-            <w:b/>
-            <w:color w:val="FF0000"/>
-            <w:sz w:val="19"/>
-            <w:szCs w:val="19"/>
-            <w:shd w:val="clear" w:color="auto" w:fill="FFFFFF"/>
-          </w:rPr>
-          <w:t>lip</w:t>
-        </w:r>
-      </w:ins>
-      <w:ins w:id="106" w:author="Dave Bridges" w:date="2018-03-24T13:48:00Z">
-        <w:r>
-          <w:rPr>
-            <w:rFonts w:ascii="Arial" w:eastAsia="Times New Roman" w:hAnsi="Arial" w:cs="Arial"/>
-            <w:b/>
-            <w:color w:val="FF0000"/>
-            <w:sz w:val="19"/>
-            <w:szCs w:val="19"/>
-            <w:shd w:val="clear" w:color="auto" w:fill="FFFFFF"/>
-          </w:rPr>
-          <w:t>o</w:t>
-        </w:r>
-      </w:ins>
-      <w:ins w:id="107" w:author="Dave Bridges" w:date="2018-03-24T13:47:00Z">
-        <w:r>
-          <w:rPr>
-            <w:rFonts w:ascii="Arial" w:eastAsia="Times New Roman" w:hAnsi="Arial" w:cs="Arial"/>
-            <w:b/>
-            <w:color w:val="FF0000"/>
-            <w:sz w:val="19"/>
-            <w:szCs w:val="19"/>
-            <w:shd w:val="clear" w:color="auto" w:fill="FFFFFF"/>
-          </w:rPr>
-          <w:t>genic</w:t>
-        </w:r>
-        <w:proofErr w:type="spellEnd"/>
-        <w:r>
-          <w:rPr>
-            <w:rFonts w:ascii="Arial" w:eastAsia="Times New Roman" w:hAnsi="Arial" w:cs="Arial"/>
-            <w:b/>
-            <w:color w:val="FF0000"/>
-            <w:sz w:val="19"/>
-            <w:szCs w:val="19"/>
-            <w:shd w:val="clear" w:color="auto" w:fill="FFFFFF"/>
-          </w:rPr>
-          <w:t xml:space="preserve"> gene expression, </w:t>
-        </w:r>
-      </w:ins>
-      <w:ins w:id="108" w:author="Dave Bridges" w:date="2018-03-24T13:48:00Z">
-        <w:r>
-          <w:rPr>
-            <w:rFonts w:ascii="Arial" w:eastAsia="Times New Roman" w:hAnsi="Arial" w:cs="Arial"/>
-            <w:b/>
-            <w:color w:val="FF0000"/>
-            <w:sz w:val="19"/>
-            <w:szCs w:val="19"/>
-            <w:shd w:val="clear" w:color="auto" w:fill="FFFFFF"/>
-          </w:rPr>
-          <w:t xml:space="preserve">and </w:t>
-        </w:r>
-      </w:ins>
-      <w:ins w:id="109" w:author="Dave Bridges" w:date="2018-03-24T13:45:00Z">
-        <w:r>
-          <w:rPr>
-            <w:rFonts w:ascii="Arial" w:eastAsia="Times New Roman" w:hAnsi="Arial" w:cs="Arial"/>
-            <w:b/>
-            <w:color w:val="FF0000"/>
-            <w:sz w:val="19"/>
-            <w:szCs w:val="19"/>
-            <w:shd w:val="clear" w:color="auto" w:fill="FFFFFF"/>
-          </w:rPr>
-          <w:t>adipose tissue mass</w:t>
-        </w:r>
-      </w:ins>
-      <w:ins w:id="110" w:author="Dave Bridges" w:date="2018-03-24T13:48:00Z">
-        <w:r>
-          <w:rPr>
-            <w:rFonts w:ascii="Arial" w:eastAsia="Times New Roman" w:hAnsi="Arial" w:cs="Arial"/>
-            <w:b/>
-            <w:color w:val="FF0000"/>
-            <w:sz w:val="19"/>
-            <w:szCs w:val="19"/>
-            <w:shd w:val="clear" w:color="auto" w:fill="FFFFFF"/>
-          </w:rPr>
-          <w:t xml:space="preserve"> changed in different directions in lean and obese animals, and therefore is unlikely due to an increased dose of dexamethasone.</w:t>
-        </w:r>
-      </w:ins>
     </w:p>
     <w:p>
       <w:pPr>
@@ -2004,44 +1943,27 @@
     </w:p>
     <w:p>
       <w:pPr>
-        <w:ind w:left="720"/>
-        <w:rPr>
-          <w:ins w:id="113" w:author="Dave Bridges" w:date="2018-03-24T13:50:00Z"/>
-          <w:rFonts w:ascii="Arial" w:eastAsia="Times New Roman" w:hAnsi="Arial" w:cs="Arial"/>
-          <w:b/>
-          <w:color w:val="FF0000"/>
-          <w:sz w:val="19"/>
-          <w:szCs w:val="19"/>
-          <w:shd w:val="clear" w:color="auto" w:fill="FFFFFF"/>
-        </w:rPr>
-        <w:pPrChange w:id="114" w:author="Dave Bridges" w:date="2018-03-24T13:42:00Z">
+        <w:jc w:val="both"/>
+        <w:rPr>
+          <w:rFonts w:ascii="Arial" w:eastAsia="Times New Roman" w:hAnsi="Arial" w:cs="Arial"/>
+          <w:color w:val="FF0000"/>
+          <w:sz w:val="19"/>
+          <w:szCs w:val="19"/>
+          <w:shd w:val="clear" w:color="auto" w:fill="FFFFFF"/>
+        </w:rPr>
+        <w:pPrChange w:id="113" w:author="Dave Bridges" w:date="2018-03-24T13:50:00Z">
           <w:pPr/>
         </w:pPrChange>
       </w:pPr>
-    </w:p>
-    <w:p>
-      <w:pPr>
-        <w:jc w:val="both"/>
-        <w:rPr>
-          <w:rFonts w:ascii="Arial" w:eastAsia="Times New Roman" w:hAnsi="Arial" w:cs="Arial"/>
-          <w:color w:val="FF0000"/>
-          <w:sz w:val="19"/>
-          <w:szCs w:val="19"/>
-          <w:shd w:val="clear" w:color="auto" w:fill="FFFFFF"/>
-        </w:rPr>
-        <w:pPrChange w:id="115" w:author="Dave Bridges" w:date="2018-03-24T13:50:00Z">
-          <w:pPr/>
-        </w:pPrChange>
-      </w:pPr>
-      <w:ins w:id="116" w:author="Dave Bridges" w:date="2018-03-24T13:50:00Z">
-        <w:r>
-          <w:rPr>
-            <w:rFonts w:ascii="Arial" w:eastAsia="Times New Roman" w:hAnsi="Arial" w:cs="Arial"/>
-            <w:color w:val="FF0000"/>
-            <w:sz w:val="19"/>
-            <w:szCs w:val="19"/>
-            <w:shd w:val="clear" w:color="auto" w:fill="FFFFFF"/>
-            <w:rPrChange w:id="117" w:author="Dave Bridges" w:date="2018-03-24T13:50:00Z">
+      <w:ins w:id="114" w:author="Dave Bridges" w:date="2018-03-24T13:50:00Z">
+        <w:r>
+          <w:rPr>
+            <w:rFonts w:ascii="Arial" w:eastAsia="Times New Roman" w:hAnsi="Arial" w:cs="Arial"/>
+            <w:color w:val="FF0000"/>
+            <w:sz w:val="19"/>
+            <w:szCs w:val="19"/>
+            <w:shd w:val="clear" w:color="auto" w:fill="FFFFFF"/>
+            <w:rPrChange w:id="115" w:author="Dave Bridges" w:date="2018-03-24T13:50:00Z">
               <w:rPr>
                 <w:rFonts w:ascii="Arial" w:eastAsia="Times New Roman" w:hAnsi="Arial" w:cs="Arial"/>
                 <w:b/>
@@ -2065,7 +1987,7 @@
           <w:t xml:space="preserve">we have observed increased blood glucose and glycerol levels </w:t>
         </w:r>
       </w:ins>
-      <w:ins w:id="118" w:author="Dave Bridges" w:date="2018-03-24T13:51:00Z">
+      <w:ins w:id="116" w:author="Dave Bridges" w:date="2018-03-24T13:51:00Z">
         <w:r>
           <w:rPr>
             <w:rFonts w:ascii="Arial" w:eastAsia="Times New Roman" w:hAnsi="Arial" w:cs="Arial"/>
@@ -2075,6 +1997,30 @@
             <w:shd w:val="clear" w:color="auto" w:fill="FFFFFF"/>
           </w:rPr>
           <w:t>with less than one week of dexamethasone exposure in a smaller scale time course experiment (Figure 2 of this response).  At this stage, dexamethasone consumption is lower in the HFD group</w:t>
+        </w:r>
+      </w:ins>
+      <w:ins w:id="117" w:author="Dave Bridges" w:date="2018-03-24T13:52:00Z">
+        <w:r>
+          <w:rPr>
+            <w:rFonts w:ascii="Arial" w:eastAsia="Times New Roman" w:hAnsi="Arial" w:cs="Arial"/>
+            <w:color w:val="FF0000"/>
+            <w:sz w:val="19"/>
+            <w:szCs w:val="19"/>
+            <w:shd w:val="clear" w:color="auto" w:fill="FFFFFF"/>
+          </w:rPr>
+          <w:t xml:space="preserve"> than the NCD group.  While we are willing to include these data in the revised manuscript if necessary, the small n (4 animals per group at each time point) is less </w:t>
+        </w:r>
+      </w:ins>
+      <w:ins w:id="118" w:author="Dave Bridges" w:date="2018-03-24T13:53:00Z">
+        <w:r>
+          <w:rPr>
+            <w:rFonts w:ascii="Arial" w:eastAsia="Times New Roman" w:hAnsi="Arial" w:cs="Arial"/>
+            <w:color w:val="FF0000"/>
+            <w:sz w:val="19"/>
+            <w:szCs w:val="19"/>
+            <w:shd w:val="clear" w:color="auto" w:fill="FFFFFF"/>
+          </w:rPr>
+          <w:t>rigorous</w:t>
         </w:r>
       </w:ins>
       <w:ins w:id="119" w:author="Dave Bridges" w:date="2018-03-24T13:52:00Z">
@@ -2086,7 +2032,7 @@
             <w:szCs w:val="19"/>
             <w:shd w:val="clear" w:color="auto" w:fill="FFFFFF"/>
           </w:rPr>
-          <w:t xml:space="preserve"> than the NCD group.  While we are willing to include these data in the revised manuscript if necessary, the small n (4 animals per group at each time point) is less </w:t>
+          <w:t xml:space="preserve"> than we would </w:t>
         </w:r>
       </w:ins>
       <w:ins w:id="120" w:author="Dave Bridges" w:date="2018-03-24T13:53:00Z">
@@ -2098,34 +2044,10 @@
             <w:szCs w:val="19"/>
             <w:shd w:val="clear" w:color="auto" w:fill="FFFFFF"/>
           </w:rPr>
-          <w:t>rigorous</w:t>
+          <w:t>prefer</w:t>
         </w:r>
       </w:ins>
       <w:ins w:id="121" w:author="Dave Bridges" w:date="2018-03-24T13:52:00Z">
-        <w:r>
-          <w:rPr>
-            <w:rFonts w:ascii="Arial" w:eastAsia="Times New Roman" w:hAnsi="Arial" w:cs="Arial"/>
-            <w:color w:val="FF0000"/>
-            <w:sz w:val="19"/>
-            <w:szCs w:val="19"/>
-            <w:shd w:val="clear" w:color="auto" w:fill="FFFFFF"/>
-          </w:rPr>
-          <w:t xml:space="preserve"> than we would </w:t>
-        </w:r>
-      </w:ins>
-      <w:ins w:id="122" w:author="Dave Bridges" w:date="2018-03-24T13:53:00Z">
-        <w:r>
-          <w:rPr>
-            <w:rFonts w:ascii="Arial" w:eastAsia="Times New Roman" w:hAnsi="Arial" w:cs="Arial"/>
-            <w:color w:val="FF0000"/>
-            <w:sz w:val="19"/>
-            <w:szCs w:val="19"/>
-            <w:shd w:val="clear" w:color="auto" w:fill="FFFFFF"/>
-          </w:rPr>
-          <w:t>prefer</w:t>
-        </w:r>
-      </w:ins>
-      <w:ins w:id="123" w:author="Dave Bridges" w:date="2018-03-24T13:52:00Z">
         <w:r>
           <w:rPr>
             <w:rFonts w:ascii="Arial" w:eastAsia="Times New Roman" w:hAnsi="Arial" w:cs="Arial"/>
@@ -2358,7 +2280,7 @@
         </w:rPr>
         <w:br/>
       </w:r>
-      <w:commentRangeStart w:id="124"/>
+      <w:commentRangeStart w:id="122"/>
       <w:r>
         <w:rPr>
           <w:rFonts w:ascii="Arial" w:eastAsia="Times New Roman" w:hAnsi="Arial" w:cs="Arial"/>
@@ -2417,12 +2339,12 @@
           </wp:inline>
         </w:drawing>
       </w:r>
-      <w:commentRangeEnd w:id="124"/>
+      <w:commentRangeEnd w:id="122"/>
       <w:r>
         <w:rPr>
           <w:rStyle w:val="CommentReference"/>
         </w:rPr>
-        <w:commentReference w:id="124"/>
+        <w:commentReference w:id="122"/>
       </w:r>
       <w:r>
         <w:rPr>
@@ -2866,7 +2788,7 @@
       <w:pPr>
         <w:pStyle w:val="ListParagraph"/>
         <w:rPr>
-          <w:del w:id="125" w:author="Dave Bridges" w:date="2018-03-24T13:56:00Z"/>
+          <w:del w:id="123" w:author="Dave Bridges" w:date="2018-03-24T13:56:00Z"/>
           <w:rFonts w:ascii="Arial" w:eastAsia="Times New Roman" w:hAnsi="Arial" w:cs="Arial"/>
           <w:color w:val="FF0000"/>
           <w:sz w:val="19"/>
@@ -2892,20 +2814,9 @@
           <w:szCs w:val="19"/>
           <w:shd w:val="clear" w:color="auto" w:fill="FFFFFF"/>
         </w:rPr>
-        <w:t xml:space="preserve">ds document and main </w:t>
-      </w:r>
-      <w:proofErr w:type="spellStart"/>
-      <w:r>
-        <w:rPr>
-          <w:rFonts w:ascii="Arial" w:eastAsia="Times New Roman" w:hAnsi="Arial" w:cs="Arial"/>
-          <w:color w:val="FF0000"/>
-          <w:sz w:val="19"/>
-          <w:szCs w:val="19"/>
-          <w:shd w:val="clear" w:color="auto" w:fill="FFFFFF"/>
-        </w:rPr>
-        <w:t>document</w:t>
-      </w:r>
-      <w:del w:id="126" w:author="Dave Bridges" w:date="2018-03-24T13:56:00Z">
+        <w:t>ds document and main document</w:t>
+      </w:r>
+      <w:del w:id="124" w:author="Dave Bridges" w:date="2018-03-24T13:56:00Z">
         <w:r>
           <w:rPr>
             <w:rFonts w:ascii="Arial" w:eastAsia="Times New Roman" w:hAnsi="Arial" w:cs="Arial"/>
@@ -2938,7 +2849,7 @@
           <w:szCs w:val="19"/>
           <w:shd w:val="clear" w:color="auto" w:fill="FFFFFF"/>
         </w:rPr>
-        <w:pPrChange w:id="127" w:author="Dave Bridges" w:date="2018-03-24T13:56:00Z">
+        <w:pPrChange w:id="125" w:author="Dave Bridges" w:date="2018-03-24T13:56:00Z">
           <w:pPr>
             <w:pStyle w:val="ListParagraph"/>
             <w:numPr>
@@ -2956,18 +2867,7 @@
           <w:szCs w:val="19"/>
           <w:shd w:val="clear" w:color="auto" w:fill="FFFFFF"/>
         </w:rPr>
-        <w:t>There</w:t>
-      </w:r>
-      <w:proofErr w:type="spellEnd"/>
-      <w:r>
-        <w:rPr>
-          <w:rFonts w:ascii="Arial" w:eastAsia="Times New Roman" w:hAnsi="Arial" w:cs="Arial"/>
-          <w:color w:val="222222"/>
-          <w:sz w:val="19"/>
-          <w:szCs w:val="19"/>
-          <w:shd w:val="clear" w:color="auto" w:fill="FFFFFF"/>
-        </w:rPr>
-        <w:t xml:space="preserve"> are typographical errors on both lines 278 &amp; 406.</w:t>
+        <w:t>There are typographical errors on both lines 278 &amp; 406.</w:t>
       </w:r>
       <w:r>
         <w:rPr>
@@ -3041,31 +2941,7 @@
           <w:szCs w:val="19"/>
           <w:shd w:val="clear" w:color="auto" w:fill="FFFFFF"/>
         </w:rPr>
-        <w:t xml:space="preserve">Reviewer 2: Authors assessed some metabolic effects of increased glucocorticoid in combination with obesity induced by hyper-caloric feeding (in mice). Authors speculate that this combination of events is present in "many individuals". </w:t>
-      </w:r>
-      <w:proofErr w:type="gramStart"/>
-      <w:r>
-        <w:rPr>
-          <w:rFonts w:ascii="Arial" w:eastAsia="Times New Roman" w:hAnsi="Arial" w:cs="Arial"/>
-          <w:b/>
-          <w:color w:val="222222"/>
-          <w:sz w:val="19"/>
-          <w:szCs w:val="19"/>
-          <w:shd w:val="clear" w:color="auto" w:fill="FFFFFF"/>
-        </w:rPr>
-        <w:t>Therefore</w:t>
-      </w:r>
-      <w:proofErr w:type="gramEnd"/>
-      <w:r>
-        <w:rPr>
-          <w:rFonts w:ascii="Arial" w:eastAsia="Times New Roman" w:hAnsi="Arial" w:cs="Arial"/>
-          <w:b/>
-          <w:color w:val="222222"/>
-          <w:sz w:val="19"/>
-          <w:szCs w:val="19"/>
-          <w:shd w:val="clear" w:color="auto" w:fill="FFFFFF"/>
-        </w:rPr>
-        <w:t xml:space="preserve"> they propose that pre-clinical studies on this topic are needed. The results are very descriptive, in line with expectation, and no mechanism of action has been identified. Thus, this study is very descriptive and its results expected.</w:t>
+        <w:t>Reviewer 2: Authors assessed some metabolic effects of increased glucocorticoid in combination with obesity induced by hyper-caloric feeding (in mice). Authors speculate that this combination of events is present in "many individuals". Therefore they propose that pre-clinical studies on this topic are needed. The results are very descriptive, in line with expectation, and no mechanism of action has been identified. Thus, this study is very descriptive and its results expected.</w:t>
       </w:r>
       <w:r>
         <w:rPr>
@@ -3129,7 +3005,7 @@
     <w:p>
       <w:pPr>
         <w:rPr>
-          <w:ins w:id="128" w:author="Dave Bridges" w:date="2018-03-24T13:57:00Z"/>
+          <w:ins w:id="126" w:author="Dave Bridges" w:date="2018-03-24T13:57:00Z"/>
           <w:rFonts w:ascii="Arial" w:eastAsia="Times New Roman" w:hAnsi="Arial" w:cs="Arial"/>
           <w:color w:val="FF0000"/>
           <w:sz w:val="19"/>
@@ -3383,7 +3259,7 @@
     <w:p>
       <w:pPr>
         <w:rPr>
-          <w:ins w:id="129" w:author="Dave Bridges" w:date="2018-03-24T13:57:00Z"/>
+          <w:ins w:id="127" w:author="Dave Bridges" w:date="2018-03-24T13:57:00Z"/>
           <w:rFonts w:ascii="Arial" w:eastAsia="Times New Roman" w:hAnsi="Arial" w:cs="Arial"/>
           <w:color w:val="FF0000"/>
           <w:sz w:val="19"/>
@@ -3402,7 +3278,7 @@
           <w:sz w:val="19"/>
           <w:szCs w:val="19"/>
           <w:shd w:val="clear" w:color="auto" w:fill="FFFFFF"/>
-          <w:rPrChange w:id="130" w:author="Dave Bridges" w:date="2018-03-24T13:57:00Z">
+          <w:rPrChange w:id="128" w:author="Dave Bridges" w:date="2018-03-24T13:57:00Z">
             <w:rPr>
               <w:rFonts w:ascii="Arial" w:eastAsia="Times New Roman" w:hAnsi="Arial" w:cs="Arial"/>
               <w:color w:val="FF0000"/>
@@ -3412,11 +3288,11 @@
             </w:rPr>
           </w:rPrChange>
         </w:rPr>
-        <w:pPrChange w:id="131" w:author="Dave Bridges" w:date="2018-03-24T13:57:00Z">
+        <w:pPrChange w:id="129" w:author="Dave Bridges" w:date="2018-03-24T13:57:00Z">
           <w:pPr/>
         </w:pPrChange>
       </w:pPr>
-      <w:ins w:id="132" w:author="Dave Bridges" w:date="2018-03-24T13:57:00Z">
+      <w:ins w:id="130" w:author="Dave Bridges" w:date="2018-03-24T13:57:00Z">
         <w:r>
           <w:rPr>
             <w:rFonts w:ascii="Arial" w:eastAsia="Times New Roman" w:hAnsi="Arial" w:cs="Arial"/>
@@ -3425,7 +3301,7 @@
             <w:sz w:val="19"/>
             <w:szCs w:val="19"/>
             <w:shd w:val="clear" w:color="auto" w:fill="FFFFFF"/>
-            <w:rPrChange w:id="133" w:author="Dave Bridges" w:date="2018-03-24T13:57:00Z">
+            <w:rPrChange w:id="131" w:author="Dave Bridges" w:date="2018-03-24T13:57:00Z">
               <w:rPr>
                 <w:rFonts w:ascii="Arial" w:eastAsia="Times New Roman" w:hAnsi="Arial" w:cs="Arial"/>
                 <w:color w:val="FF0000"/>
@@ -3458,13 +3334,13 @@
         <w:adjustRightInd w:val="0"/>
         <w:ind w:left="640" w:hanging="640"/>
         <w:rPr>
-          <w:del w:id="134" w:author="Dave Bridges" w:date="2018-03-24T13:58:00Z"/>
+          <w:del w:id="132" w:author="Dave Bridges" w:date="2018-03-24T13:58:00Z"/>
           <w:rFonts w:ascii="Arial" w:eastAsia="Times New Roman" w:hAnsi="Arial" w:cs="Arial"/>
           <w:noProof/>
           <w:sz w:val="20"/>
-          <w:rPrChange w:id="135" w:author="Dave Bridges" w:date="2018-03-24T13:58:00Z">
+          <w:rPrChange w:id="133" w:author="Dave Bridges" w:date="2018-03-24T13:58:00Z">
             <w:rPr>
-              <w:del w:id="136" w:author="Dave Bridges" w:date="2018-03-24T13:58:00Z"/>
+              <w:del w:id="134" w:author="Dave Bridges" w:date="2018-03-24T13:58:00Z"/>
               <w:rFonts w:ascii="Arial" w:eastAsia="Times New Roman" w:hAnsi="Arial" w:cs="Arial"/>
               <w:noProof/>
               <w:sz w:val="20"/>
@@ -3472,7 +3348,7 @@
           </w:rPrChange>
         </w:rPr>
       </w:pPr>
-      <w:del w:id="137" w:author="Dave Bridges" w:date="2018-03-24T13:58:00Z">
+      <w:del w:id="135" w:author="Dave Bridges" w:date="2018-03-24T13:58:00Z">
         <w:r>
           <w:rPr>
             <w:rFonts w:ascii="Arial" w:eastAsia="Times New Roman" w:hAnsi="Arial" w:cs="Arial"/>
@@ -3544,15 +3420,6 @@
             <w:iCs/>
             <w:noProof/>
             <w:sz w:val="20"/>
-            <w:rPrChange w:id="138" w:author="Dave Bridges" w:date="2018-03-24T13:58:00Z">
-              <w:rPr>
-                <w:rFonts w:ascii="Arial" w:eastAsia="Times New Roman" w:hAnsi="Arial" w:cs="Arial"/>
-                <w:i/>
-                <w:iCs/>
-                <w:noProof/>
-                <w:sz w:val="20"/>
-              </w:rPr>
-            </w:rPrChange>
           </w:rPr>
           <w:delText>Diabetes</w:delText>
         </w:r>
@@ -3561,7 +3428,7 @@
             <w:rFonts w:ascii="Arial" w:eastAsia="Times New Roman" w:hAnsi="Arial" w:cs="Arial"/>
             <w:noProof/>
             <w:sz w:val="20"/>
-            <w:rPrChange w:id="139" w:author="Dave Bridges" w:date="2018-03-24T13:58:00Z">
+            <w:rPrChange w:id="136" w:author="Dave Bridges" w:date="2018-03-24T13:58:00Z">
               <w:rPr>
                 <w:rFonts w:ascii="Arial" w:eastAsia="Times New Roman" w:hAnsi="Arial" w:cs="Arial"/>
                 <w:noProof/>
@@ -3581,13 +3448,13 @@
         <w:adjustRightInd w:val="0"/>
         <w:ind w:left="640" w:hanging="640"/>
         <w:rPr>
-          <w:del w:id="140" w:author="Dave Bridges" w:date="2018-03-24T13:58:00Z"/>
+          <w:del w:id="137" w:author="Dave Bridges" w:date="2018-03-24T13:58:00Z"/>
           <w:rFonts w:ascii="Arial" w:eastAsia="Times New Roman" w:hAnsi="Arial" w:cs="Arial"/>
           <w:noProof/>
           <w:sz w:val="20"/>
-          <w:rPrChange w:id="141" w:author="Dave Bridges" w:date="2018-03-24T13:58:00Z">
+          <w:rPrChange w:id="138" w:author="Dave Bridges" w:date="2018-03-24T13:58:00Z">
             <w:rPr>
-              <w:del w:id="142" w:author="Dave Bridges" w:date="2018-03-24T13:58:00Z"/>
+              <w:del w:id="139" w:author="Dave Bridges" w:date="2018-03-24T13:58:00Z"/>
               <w:rFonts w:ascii="Arial" w:eastAsia="Times New Roman" w:hAnsi="Arial" w:cs="Arial"/>
               <w:noProof/>
               <w:sz w:val="20"/>
@@ -3595,7 +3462,56 @@
           </w:rPrChange>
         </w:rPr>
       </w:pPr>
-      <w:del w:id="143" w:author="Dave Bridges" w:date="2018-03-24T13:58:00Z">
+      <w:del w:id="140" w:author="Dave Bridges" w:date="2018-03-24T13:58:00Z">
+        <w:r>
+          <w:rPr>
+            <w:rFonts w:ascii="Arial" w:eastAsia="Times New Roman" w:hAnsi="Arial" w:cs="Arial"/>
+            <w:noProof/>
+            <w:sz w:val="20"/>
+            <w:rPrChange w:id="141" w:author="Dave Bridges" w:date="2018-03-24T13:58:00Z">
+              <w:rPr>
+                <w:rFonts w:ascii="Arial" w:eastAsia="Times New Roman" w:hAnsi="Arial" w:cs="Arial"/>
+                <w:noProof/>
+                <w:sz w:val="20"/>
+              </w:rPr>
+            </w:rPrChange>
+          </w:rPr>
+          <w:delText xml:space="preserve">2. </w:delText>
+        </w:r>
+        <w:r>
+          <w:rPr>
+            <w:rFonts w:ascii="Arial" w:eastAsia="Times New Roman" w:hAnsi="Arial" w:cs="Arial"/>
+            <w:noProof/>
+            <w:sz w:val="20"/>
+            <w:rPrChange w:id="142" w:author="Dave Bridges" w:date="2018-03-24T13:58:00Z">
+              <w:rPr>
+                <w:rFonts w:ascii="Arial" w:eastAsia="Times New Roman" w:hAnsi="Arial" w:cs="Arial"/>
+                <w:noProof/>
+                <w:sz w:val="20"/>
+              </w:rPr>
+            </w:rPrChange>
+          </w:rPr>
+          <w:tab/>
+        </w:r>
+        <w:r>
+          <w:rPr>
+            <w:rFonts w:ascii="Arial" w:eastAsia="Times New Roman" w:hAnsi="Arial" w:cs="Arial"/>
+            <w:b/>
+            <w:bCs/>
+            <w:noProof/>
+            <w:sz w:val="20"/>
+            <w:rPrChange w:id="143" w:author="Dave Bridges" w:date="2018-03-24T13:58:00Z">
+              <w:rPr>
+                <w:rFonts w:ascii="Arial" w:eastAsia="Times New Roman" w:hAnsi="Arial" w:cs="Arial"/>
+                <w:b/>
+                <w:bCs/>
+                <w:noProof/>
+                <w:sz w:val="20"/>
+              </w:rPr>
+            </w:rPrChange>
+          </w:rPr>
+          <w:delText>Tyrrell JB, Findling JW, Aron DC, Fitzgerald PA, Forsham PH.</w:delText>
+        </w:r>
         <w:r>
           <w:rPr>
             <w:rFonts w:ascii="Arial" w:eastAsia="Times New Roman" w:hAnsi="Arial" w:cs="Arial"/>
@@ -3609,55 +3525,6 @@
               </w:rPr>
             </w:rPrChange>
           </w:rPr>
-          <w:delText xml:space="preserve">2. </w:delText>
-        </w:r>
-        <w:r>
-          <w:rPr>
-            <w:rFonts w:ascii="Arial" w:eastAsia="Times New Roman" w:hAnsi="Arial" w:cs="Arial"/>
-            <w:noProof/>
-            <w:sz w:val="20"/>
-            <w:rPrChange w:id="145" w:author="Dave Bridges" w:date="2018-03-24T13:58:00Z">
-              <w:rPr>
-                <w:rFonts w:ascii="Arial" w:eastAsia="Times New Roman" w:hAnsi="Arial" w:cs="Arial"/>
-                <w:noProof/>
-                <w:sz w:val="20"/>
-              </w:rPr>
-            </w:rPrChange>
-          </w:rPr>
-          <w:tab/>
-        </w:r>
-        <w:r>
-          <w:rPr>
-            <w:rFonts w:ascii="Arial" w:eastAsia="Times New Roman" w:hAnsi="Arial" w:cs="Arial"/>
-            <w:b/>
-            <w:bCs/>
-            <w:noProof/>
-            <w:sz w:val="20"/>
-            <w:rPrChange w:id="146" w:author="Dave Bridges" w:date="2018-03-24T13:58:00Z">
-              <w:rPr>
-                <w:rFonts w:ascii="Arial" w:eastAsia="Times New Roman" w:hAnsi="Arial" w:cs="Arial"/>
-                <w:b/>
-                <w:bCs/>
-                <w:noProof/>
-                <w:sz w:val="20"/>
-              </w:rPr>
-            </w:rPrChange>
-          </w:rPr>
-          <w:delText>Tyrrell JB, Findling JW, Aron DC, Fitzgerald PA, Forsham PH.</w:delText>
-        </w:r>
-        <w:r>
-          <w:rPr>
-            <w:rFonts w:ascii="Arial" w:eastAsia="Times New Roman" w:hAnsi="Arial" w:cs="Arial"/>
-            <w:noProof/>
-            <w:sz w:val="20"/>
-            <w:rPrChange w:id="147" w:author="Dave Bridges" w:date="2018-03-24T13:58:00Z">
-              <w:rPr>
-                <w:rFonts w:ascii="Arial" w:eastAsia="Times New Roman" w:hAnsi="Arial" w:cs="Arial"/>
-                <w:noProof/>
-                <w:sz w:val="20"/>
-              </w:rPr>
-            </w:rPrChange>
-          </w:rPr>
           <w:delText xml:space="preserve"> An overnight high-dose dexamethasone suppression test for rapid differential diagnosis of Cushing’s syndrome. </w:delText>
         </w:r>
         <w:r>
@@ -3667,7 +3534,7 @@
             <w:iCs/>
             <w:noProof/>
             <w:sz w:val="20"/>
-            <w:rPrChange w:id="148" w:author="Dave Bridges" w:date="2018-03-24T13:58:00Z">
+            <w:rPrChange w:id="145" w:author="Dave Bridges" w:date="2018-03-24T13:58:00Z">
               <w:rPr>
                 <w:rFonts w:ascii="Arial" w:eastAsia="Times New Roman" w:hAnsi="Arial" w:cs="Arial"/>
                 <w:i/>
@@ -3684,7 +3551,7 @@
             <w:rFonts w:ascii="Arial" w:eastAsia="Times New Roman" w:hAnsi="Arial" w:cs="Arial"/>
             <w:noProof/>
             <w:sz w:val="20"/>
-            <w:rPrChange w:id="149" w:author="Dave Bridges" w:date="2018-03-24T13:58:00Z">
+            <w:rPrChange w:id="146" w:author="Dave Bridges" w:date="2018-03-24T13:58:00Z">
               <w:rPr>
                 <w:rFonts w:ascii="Arial" w:eastAsia="Times New Roman" w:hAnsi="Arial" w:cs="Arial"/>
                 <w:noProof/>
@@ -3704,13 +3571,13 @@
         <w:adjustRightInd w:val="0"/>
         <w:ind w:left="640" w:hanging="640"/>
         <w:rPr>
-          <w:del w:id="150" w:author="Dave Bridges" w:date="2018-03-24T13:58:00Z"/>
+          <w:del w:id="147" w:author="Dave Bridges" w:date="2018-03-24T13:58:00Z"/>
           <w:rFonts w:ascii="Arial" w:eastAsia="Times New Roman" w:hAnsi="Arial" w:cs="Arial"/>
           <w:noProof/>
           <w:sz w:val="20"/>
-          <w:rPrChange w:id="151" w:author="Dave Bridges" w:date="2018-03-24T13:58:00Z">
+          <w:rPrChange w:id="148" w:author="Dave Bridges" w:date="2018-03-24T13:58:00Z">
             <w:rPr>
-              <w:del w:id="152" w:author="Dave Bridges" w:date="2018-03-24T13:58:00Z"/>
+              <w:del w:id="149" w:author="Dave Bridges" w:date="2018-03-24T13:58:00Z"/>
               <w:rFonts w:ascii="Arial" w:eastAsia="Times New Roman" w:hAnsi="Arial" w:cs="Arial"/>
               <w:noProof/>
               <w:sz w:val="20"/>
@@ -3718,7 +3585,56 @@
           </w:rPrChange>
         </w:rPr>
       </w:pPr>
-      <w:del w:id="153" w:author="Dave Bridges" w:date="2018-03-24T13:58:00Z">
+      <w:del w:id="150" w:author="Dave Bridges" w:date="2018-03-24T13:58:00Z">
+        <w:r>
+          <w:rPr>
+            <w:rFonts w:ascii="Arial" w:eastAsia="Times New Roman" w:hAnsi="Arial" w:cs="Arial"/>
+            <w:noProof/>
+            <w:sz w:val="20"/>
+            <w:rPrChange w:id="151" w:author="Dave Bridges" w:date="2018-03-24T13:58:00Z">
+              <w:rPr>
+                <w:rFonts w:ascii="Arial" w:eastAsia="Times New Roman" w:hAnsi="Arial" w:cs="Arial"/>
+                <w:noProof/>
+                <w:sz w:val="20"/>
+              </w:rPr>
+            </w:rPrChange>
+          </w:rPr>
+          <w:delText xml:space="preserve">3. </w:delText>
+        </w:r>
+        <w:r>
+          <w:rPr>
+            <w:rFonts w:ascii="Arial" w:eastAsia="Times New Roman" w:hAnsi="Arial" w:cs="Arial"/>
+            <w:noProof/>
+            <w:sz w:val="20"/>
+            <w:rPrChange w:id="152" w:author="Dave Bridges" w:date="2018-03-24T13:58:00Z">
+              <w:rPr>
+                <w:rFonts w:ascii="Arial" w:eastAsia="Times New Roman" w:hAnsi="Arial" w:cs="Arial"/>
+                <w:noProof/>
+                <w:sz w:val="20"/>
+              </w:rPr>
+            </w:rPrChange>
+          </w:rPr>
+          <w:tab/>
+        </w:r>
+        <w:r>
+          <w:rPr>
+            <w:rFonts w:ascii="Arial" w:eastAsia="Times New Roman" w:hAnsi="Arial" w:cs="Arial"/>
+            <w:b/>
+            <w:bCs/>
+            <w:noProof/>
+            <w:sz w:val="20"/>
+            <w:rPrChange w:id="153" w:author="Dave Bridges" w:date="2018-03-24T13:58:00Z">
+              <w:rPr>
+                <w:rFonts w:ascii="Arial" w:eastAsia="Times New Roman" w:hAnsi="Arial" w:cs="Arial"/>
+                <w:b/>
+                <w:bCs/>
+                <w:noProof/>
+                <w:sz w:val="20"/>
+              </w:rPr>
+            </w:rPrChange>
+          </w:rPr>
+          <w:delText>Fleseriu M, Biller BMK, Findling JW, Molitch ME, Schteingart DE, Gross C, Auchus R, Bailey T, Biller BMK, Carroll T, Colleran K, Fein H, Findling JW, Fleseriu M, Hamrahian A, Katznelson L, Kerr J, Kipnes M, Kirschner L, Koch C, Lerman S, Lyons T, McPhaul M, Molitch ME, Schteingart DE, Vaughan TB, Weiss R.</w:delText>
+        </w:r>
         <w:r>
           <w:rPr>
             <w:rFonts w:ascii="Arial" w:eastAsia="Times New Roman" w:hAnsi="Arial" w:cs="Arial"/>
@@ -3732,55 +3648,6 @@
               </w:rPr>
             </w:rPrChange>
           </w:rPr>
-          <w:delText xml:space="preserve">3. </w:delText>
-        </w:r>
-        <w:r>
-          <w:rPr>
-            <w:rFonts w:ascii="Arial" w:eastAsia="Times New Roman" w:hAnsi="Arial" w:cs="Arial"/>
-            <w:noProof/>
-            <w:sz w:val="20"/>
-            <w:rPrChange w:id="155" w:author="Dave Bridges" w:date="2018-03-24T13:58:00Z">
-              <w:rPr>
-                <w:rFonts w:ascii="Arial" w:eastAsia="Times New Roman" w:hAnsi="Arial" w:cs="Arial"/>
-                <w:noProof/>
-                <w:sz w:val="20"/>
-              </w:rPr>
-            </w:rPrChange>
-          </w:rPr>
-          <w:tab/>
-        </w:r>
-        <w:r>
-          <w:rPr>
-            <w:rFonts w:ascii="Arial" w:eastAsia="Times New Roman" w:hAnsi="Arial" w:cs="Arial"/>
-            <w:b/>
-            <w:bCs/>
-            <w:noProof/>
-            <w:sz w:val="20"/>
-            <w:rPrChange w:id="156" w:author="Dave Bridges" w:date="2018-03-24T13:58:00Z">
-              <w:rPr>
-                <w:rFonts w:ascii="Arial" w:eastAsia="Times New Roman" w:hAnsi="Arial" w:cs="Arial"/>
-                <w:b/>
-                <w:bCs/>
-                <w:noProof/>
-                <w:sz w:val="20"/>
-              </w:rPr>
-            </w:rPrChange>
-          </w:rPr>
-          <w:delText>Fleseriu M, Biller BMK, Findling JW, Molitch ME, Schteingart DE, Gross C, Auchus R, Bailey T, Biller BMK, Carroll T, Colleran K, Fein H, Findling JW, Fleseriu M, Hamrahian A, Katznelson L, Kerr J, Kipnes M, Kirschner L, Koch C, Lerman S, Lyons T, McPhaul M, Molitch ME, Schteingart DE, Vaughan TB, Weiss R.</w:delText>
-        </w:r>
-        <w:r>
-          <w:rPr>
-            <w:rFonts w:ascii="Arial" w:eastAsia="Times New Roman" w:hAnsi="Arial" w:cs="Arial"/>
-            <w:noProof/>
-            <w:sz w:val="20"/>
-            <w:rPrChange w:id="157" w:author="Dave Bridges" w:date="2018-03-24T13:58:00Z">
-              <w:rPr>
-                <w:rFonts w:ascii="Arial" w:eastAsia="Times New Roman" w:hAnsi="Arial" w:cs="Arial"/>
-                <w:noProof/>
-                <w:sz w:val="20"/>
-              </w:rPr>
-            </w:rPrChange>
-          </w:rPr>
           <w:delText xml:space="preserve"> Mifepristone, a Glucocorticoid Receptor Antagonist, Produces Clinical and Metabolic Benefits in Patients with Cushing’s Syndrome. </w:delText>
         </w:r>
         <w:r>
@@ -3790,7 +3657,7 @@
             <w:iCs/>
             <w:noProof/>
             <w:sz w:val="20"/>
-            <w:rPrChange w:id="158" w:author="Dave Bridges" w:date="2018-03-24T13:58:00Z">
+            <w:rPrChange w:id="155" w:author="Dave Bridges" w:date="2018-03-24T13:58:00Z">
               <w:rPr>
                 <w:rFonts w:ascii="Arial" w:eastAsia="Times New Roman" w:hAnsi="Arial" w:cs="Arial"/>
                 <w:i/>
@@ -3807,7 +3674,7 @@
             <w:rFonts w:ascii="Arial" w:eastAsia="Times New Roman" w:hAnsi="Arial" w:cs="Arial"/>
             <w:noProof/>
             <w:sz w:val="20"/>
-            <w:rPrChange w:id="159" w:author="Dave Bridges" w:date="2018-03-24T13:58:00Z">
+            <w:rPrChange w:id="156" w:author="Dave Bridges" w:date="2018-03-24T13:58:00Z">
               <w:rPr>
                 <w:rFonts w:ascii="Arial" w:eastAsia="Times New Roman" w:hAnsi="Arial" w:cs="Arial"/>
                 <w:noProof/>
@@ -3827,13 +3694,13 @@
         <w:adjustRightInd w:val="0"/>
         <w:ind w:left="640" w:hanging="640"/>
         <w:rPr>
-          <w:del w:id="160" w:author="Dave Bridges" w:date="2018-03-24T13:58:00Z"/>
+          <w:del w:id="157" w:author="Dave Bridges" w:date="2018-03-24T13:58:00Z"/>
           <w:rFonts w:ascii="Arial" w:eastAsia="Times New Roman" w:hAnsi="Arial" w:cs="Arial"/>
           <w:noProof/>
           <w:sz w:val="20"/>
-          <w:rPrChange w:id="161" w:author="Dave Bridges" w:date="2018-03-24T13:58:00Z">
+          <w:rPrChange w:id="158" w:author="Dave Bridges" w:date="2018-03-24T13:58:00Z">
             <w:rPr>
-              <w:del w:id="162" w:author="Dave Bridges" w:date="2018-03-24T13:58:00Z"/>
+              <w:del w:id="159" w:author="Dave Bridges" w:date="2018-03-24T13:58:00Z"/>
               <w:rFonts w:ascii="Arial" w:eastAsia="Times New Roman" w:hAnsi="Arial" w:cs="Arial"/>
               <w:noProof/>
               <w:sz w:val="20"/>
@@ -3841,7 +3708,56 @@
           </w:rPrChange>
         </w:rPr>
       </w:pPr>
-      <w:del w:id="163" w:author="Dave Bridges" w:date="2018-03-24T13:58:00Z">
+      <w:del w:id="160" w:author="Dave Bridges" w:date="2018-03-24T13:58:00Z">
+        <w:r>
+          <w:rPr>
+            <w:rFonts w:ascii="Arial" w:eastAsia="Times New Roman" w:hAnsi="Arial" w:cs="Arial"/>
+            <w:noProof/>
+            <w:sz w:val="20"/>
+            <w:rPrChange w:id="161" w:author="Dave Bridges" w:date="2018-03-24T13:58:00Z">
+              <w:rPr>
+                <w:rFonts w:ascii="Arial" w:eastAsia="Times New Roman" w:hAnsi="Arial" w:cs="Arial"/>
+                <w:noProof/>
+                <w:sz w:val="20"/>
+              </w:rPr>
+            </w:rPrChange>
+          </w:rPr>
+          <w:delText xml:space="preserve">4. </w:delText>
+        </w:r>
+        <w:r>
+          <w:rPr>
+            <w:rFonts w:ascii="Arial" w:eastAsia="Times New Roman" w:hAnsi="Arial" w:cs="Arial"/>
+            <w:noProof/>
+            <w:sz w:val="20"/>
+            <w:rPrChange w:id="162" w:author="Dave Bridges" w:date="2018-03-24T13:58:00Z">
+              <w:rPr>
+                <w:rFonts w:ascii="Arial" w:eastAsia="Times New Roman" w:hAnsi="Arial" w:cs="Arial"/>
+                <w:noProof/>
+                <w:sz w:val="20"/>
+              </w:rPr>
+            </w:rPrChange>
+          </w:rPr>
+          <w:tab/>
+        </w:r>
+        <w:r>
+          <w:rPr>
+            <w:rFonts w:ascii="Arial" w:eastAsia="Times New Roman" w:hAnsi="Arial" w:cs="Arial"/>
+            <w:b/>
+            <w:bCs/>
+            <w:noProof/>
+            <w:sz w:val="20"/>
+            <w:rPrChange w:id="163" w:author="Dave Bridges" w:date="2018-03-24T13:58:00Z">
+              <w:rPr>
+                <w:rFonts w:ascii="Arial" w:eastAsia="Times New Roman" w:hAnsi="Arial" w:cs="Arial"/>
+                <w:b/>
+                <w:bCs/>
+                <w:noProof/>
+                <w:sz w:val="20"/>
+              </w:rPr>
+            </w:rPrChange>
+          </w:rPr>
+          <w:delText>Martin NM, Dhillo WS, Banerjee A, Abdulali A, Jayasena CN, Donaldson M, Todd JF, Meeran K.</w:delText>
+        </w:r>
         <w:r>
           <w:rPr>
             <w:rFonts w:ascii="Arial" w:eastAsia="Times New Roman" w:hAnsi="Arial" w:cs="Arial"/>
@@ -3855,55 +3771,6 @@
               </w:rPr>
             </w:rPrChange>
           </w:rPr>
-          <w:delText xml:space="preserve">4. </w:delText>
-        </w:r>
-        <w:r>
-          <w:rPr>
-            <w:rFonts w:ascii="Arial" w:eastAsia="Times New Roman" w:hAnsi="Arial" w:cs="Arial"/>
-            <w:noProof/>
-            <w:sz w:val="20"/>
-            <w:rPrChange w:id="165" w:author="Dave Bridges" w:date="2018-03-24T13:58:00Z">
-              <w:rPr>
-                <w:rFonts w:ascii="Arial" w:eastAsia="Times New Roman" w:hAnsi="Arial" w:cs="Arial"/>
-                <w:noProof/>
-                <w:sz w:val="20"/>
-              </w:rPr>
-            </w:rPrChange>
-          </w:rPr>
-          <w:tab/>
-        </w:r>
-        <w:r>
-          <w:rPr>
-            <w:rFonts w:ascii="Arial" w:eastAsia="Times New Roman" w:hAnsi="Arial" w:cs="Arial"/>
-            <w:b/>
-            <w:bCs/>
-            <w:noProof/>
-            <w:sz w:val="20"/>
-            <w:rPrChange w:id="166" w:author="Dave Bridges" w:date="2018-03-24T13:58:00Z">
-              <w:rPr>
-                <w:rFonts w:ascii="Arial" w:eastAsia="Times New Roman" w:hAnsi="Arial" w:cs="Arial"/>
-                <w:b/>
-                <w:bCs/>
-                <w:noProof/>
-                <w:sz w:val="20"/>
-              </w:rPr>
-            </w:rPrChange>
-          </w:rPr>
-          <w:delText>Martin NM, Dhillo WS, Banerjee A, Abdulali A, Jayasena CN, Donaldson M, Todd JF, Meeran K.</w:delText>
-        </w:r>
-        <w:r>
-          <w:rPr>
-            <w:rFonts w:ascii="Arial" w:eastAsia="Times New Roman" w:hAnsi="Arial" w:cs="Arial"/>
-            <w:noProof/>
-            <w:sz w:val="20"/>
-            <w:rPrChange w:id="167" w:author="Dave Bridges" w:date="2018-03-24T13:58:00Z">
-              <w:rPr>
-                <w:rFonts w:ascii="Arial" w:eastAsia="Times New Roman" w:hAnsi="Arial" w:cs="Arial"/>
-                <w:noProof/>
-                <w:sz w:val="20"/>
-              </w:rPr>
-            </w:rPrChange>
-          </w:rPr>
           <w:delText xml:space="preserve"> Comparison of the dexamethasone-suppressed corticotropin-releasing hormone test and low-dose dexamethasone suppression test in the diagnosis of cushing’s syndrome. </w:delText>
         </w:r>
         <w:r>
@@ -3913,7 +3780,7 @@
             <w:iCs/>
             <w:noProof/>
             <w:sz w:val="20"/>
-            <w:rPrChange w:id="168" w:author="Dave Bridges" w:date="2018-03-24T13:58:00Z">
+            <w:rPrChange w:id="165" w:author="Dave Bridges" w:date="2018-03-24T13:58:00Z">
               <w:rPr>
                 <w:rFonts w:ascii="Arial" w:eastAsia="Times New Roman" w:hAnsi="Arial" w:cs="Arial"/>
                 <w:i/>
@@ -3930,7 +3797,7 @@
             <w:rFonts w:ascii="Arial" w:eastAsia="Times New Roman" w:hAnsi="Arial" w:cs="Arial"/>
             <w:noProof/>
             <w:sz w:val="20"/>
-            <w:rPrChange w:id="169" w:author="Dave Bridges" w:date="2018-03-24T13:58:00Z">
+            <w:rPrChange w:id="166" w:author="Dave Bridges" w:date="2018-03-24T13:58:00Z">
               <w:rPr>
                 <w:rFonts w:ascii="Arial" w:eastAsia="Times New Roman" w:hAnsi="Arial" w:cs="Arial"/>
                 <w:noProof/>
@@ -3950,13 +3817,13 @@
         <w:adjustRightInd w:val="0"/>
         <w:ind w:left="640" w:hanging="640"/>
         <w:rPr>
-          <w:del w:id="170" w:author="Dave Bridges" w:date="2018-03-24T13:58:00Z"/>
+          <w:del w:id="167" w:author="Dave Bridges" w:date="2018-03-24T13:58:00Z"/>
           <w:rFonts w:ascii="Arial" w:hAnsi="Arial" w:cs="Arial"/>
           <w:noProof/>
           <w:sz w:val="20"/>
-          <w:rPrChange w:id="171" w:author="Dave Bridges" w:date="2018-03-24T13:58:00Z">
+          <w:rPrChange w:id="168" w:author="Dave Bridges" w:date="2018-03-24T13:58:00Z">
             <w:rPr>
-              <w:del w:id="172" w:author="Dave Bridges" w:date="2018-03-24T13:58:00Z"/>
+              <w:del w:id="169" w:author="Dave Bridges" w:date="2018-03-24T13:58:00Z"/>
               <w:rFonts w:ascii="Arial" w:hAnsi="Arial" w:cs="Arial"/>
               <w:noProof/>
               <w:sz w:val="20"/>
@@ -3964,7 +3831,56 @@
           </w:rPrChange>
         </w:rPr>
       </w:pPr>
-      <w:del w:id="173" w:author="Dave Bridges" w:date="2018-03-24T13:58:00Z">
+      <w:del w:id="170" w:author="Dave Bridges" w:date="2018-03-24T13:58:00Z">
+        <w:r>
+          <w:rPr>
+            <w:rFonts w:ascii="Arial" w:eastAsia="Times New Roman" w:hAnsi="Arial" w:cs="Arial"/>
+            <w:noProof/>
+            <w:sz w:val="20"/>
+            <w:rPrChange w:id="171" w:author="Dave Bridges" w:date="2018-03-24T13:58:00Z">
+              <w:rPr>
+                <w:rFonts w:ascii="Arial" w:eastAsia="Times New Roman" w:hAnsi="Arial" w:cs="Arial"/>
+                <w:noProof/>
+                <w:sz w:val="20"/>
+              </w:rPr>
+            </w:rPrChange>
+          </w:rPr>
+          <w:delText xml:space="preserve">5. </w:delText>
+        </w:r>
+        <w:r>
+          <w:rPr>
+            <w:rFonts w:ascii="Arial" w:eastAsia="Times New Roman" w:hAnsi="Arial" w:cs="Arial"/>
+            <w:noProof/>
+            <w:sz w:val="20"/>
+            <w:rPrChange w:id="172" w:author="Dave Bridges" w:date="2018-03-24T13:58:00Z">
+              <w:rPr>
+                <w:rFonts w:ascii="Arial" w:eastAsia="Times New Roman" w:hAnsi="Arial" w:cs="Arial"/>
+                <w:noProof/>
+                <w:sz w:val="20"/>
+              </w:rPr>
+            </w:rPrChange>
+          </w:rPr>
+          <w:tab/>
+        </w:r>
+        <w:r>
+          <w:rPr>
+            <w:rFonts w:ascii="Arial" w:eastAsia="Times New Roman" w:hAnsi="Arial" w:cs="Arial"/>
+            <w:b/>
+            <w:bCs/>
+            <w:noProof/>
+            <w:sz w:val="20"/>
+            <w:rPrChange w:id="173" w:author="Dave Bridges" w:date="2018-03-24T13:58:00Z">
+              <w:rPr>
+                <w:rFonts w:ascii="Arial" w:eastAsia="Times New Roman" w:hAnsi="Arial" w:cs="Arial"/>
+                <w:b/>
+                <w:bCs/>
+                <w:noProof/>
+                <w:sz w:val="20"/>
+              </w:rPr>
+            </w:rPrChange>
+          </w:rPr>
+          <w:delText>Papanicolaou DA, Yanovski JA, Cutler GB, Chrousos GP, Nieman LK.</w:delText>
+        </w:r>
         <w:r>
           <w:rPr>
             <w:rFonts w:ascii="Arial" w:eastAsia="Times New Roman" w:hAnsi="Arial" w:cs="Arial"/>
@@ -3978,55 +3894,6 @@
               </w:rPr>
             </w:rPrChange>
           </w:rPr>
-          <w:delText xml:space="preserve">5. </w:delText>
-        </w:r>
-        <w:r>
-          <w:rPr>
-            <w:rFonts w:ascii="Arial" w:eastAsia="Times New Roman" w:hAnsi="Arial" w:cs="Arial"/>
-            <w:noProof/>
-            <w:sz w:val="20"/>
-            <w:rPrChange w:id="175" w:author="Dave Bridges" w:date="2018-03-24T13:58:00Z">
-              <w:rPr>
-                <w:rFonts w:ascii="Arial" w:eastAsia="Times New Roman" w:hAnsi="Arial" w:cs="Arial"/>
-                <w:noProof/>
-                <w:sz w:val="20"/>
-              </w:rPr>
-            </w:rPrChange>
-          </w:rPr>
-          <w:tab/>
-        </w:r>
-        <w:r>
-          <w:rPr>
-            <w:rFonts w:ascii="Arial" w:eastAsia="Times New Roman" w:hAnsi="Arial" w:cs="Arial"/>
-            <w:b/>
-            <w:bCs/>
-            <w:noProof/>
-            <w:sz w:val="20"/>
-            <w:rPrChange w:id="176" w:author="Dave Bridges" w:date="2018-03-24T13:58:00Z">
-              <w:rPr>
-                <w:rFonts w:ascii="Arial" w:eastAsia="Times New Roman" w:hAnsi="Arial" w:cs="Arial"/>
-                <w:b/>
-                <w:bCs/>
-                <w:noProof/>
-                <w:sz w:val="20"/>
-              </w:rPr>
-            </w:rPrChange>
-          </w:rPr>
-          <w:delText>Papanicolaou DA, Yanovski JA, Cutler GB, Chrousos GP, Nieman LK.</w:delText>
-        </w:r>
-        <w:r>
-          <w:rPr>
-            <w:rFonts w:ascii="Arial" w:eastAsia="Times New Roman" w:hAnsi="Arial" w:cs="Arial"/>
-            <w:noProof/>
-            <w:sz w:val="20"/>
-            <w:rPrChange w:id="177" w:author="Dave Bridges" w:date="2018-03-24T13:58:00Z">
-              <w:rPr>
-                <w:rFonts w:ascii="Arial" w:eastAsia="Times New Roman" w:hAnsi="Arial" w:cs="Arial"/>
-                <w:noProof/>
-                <w:sz w:val="20"/>
-              </w:rPr>
-            </w:rPrChange>
-          </w:rPr>
           <w:delText xml:space="preserve"> Distinguishes Cushing ’ s Syndrome from Pseudo-Cushing. </w:delText>
         </w:r>
         <w:r>
@@ -4036,7 +3903,7 @@
             <w:iCs/>
             <w:noProof/>
             <w:sz w:val="20"/>
-            <w:rPrChange w:id="178" w:author="Dave Bridges" w:date="2018-03-24T13:58:00Z">
+            <w:rPrChange w:id="175" w:author="Dave Bridges" w:date="2018-03-24T13:58:00Z">
               <w:rPr>
                 <w:rFonts w:ascii="Arial" w:eastAsia="Times New Roman" w:hAnsi="Arial" w:cs="Arial"/>
                 <w:i/>
@@ -4053,7 +3920,7 @@
             <w:rFonts w:ascii="Arial" w:eastAsia="Times New Roman" w:hAnsi="Arial" w:cs="Arial"/>
             <w:noProof/>
             <w:sz w:val="20"/>
-            <w:rPrChange w:id="179" w:author="Dave Bridges" w:date="2018-03-24T13:58:00Z">
+            <w:rPrChange w:id="176" w:author="Dave Bridges" w:date="2018-03-24T13:58:00Z">
               <w:rPr>
                 <w:rFonts w:ascii="Arial" w:eastAsia="Times New Roman" w:hAnsi="Arial" w:cs="Arial"/>
                 <w:noProof/>
@@ -4073,7 +3940,7 @@
         <w:adjustRightInd w:val="0"/>
         <w:ind w:left="640" w:hanging="640"/>
         <w:rPr>
-          <w:del w:id="180" w:author="Dave Bridges" w:date="2018-03-24T13:58:00Z"/>
+          <w:del w:id="177" w:author="Dave Bridges" w:date="2018-03-24T13:58:00Z"/>
           <w:rFonts w:ascii="Arial" w:eastAsia="Times New Roman" w:hAnsi="Arial" w:cs="Arial"/>
           <w:color w:val="FF0000"/>
           <w:sz w:val="19"/>
@@ -4081,7 +3948,7 @@
           <w:shd w:val="clear" w:color="auto" w:fill="FFFFFF"/>
         </w:rPr>
       </w:pPr>
-      <w:del w:id="181" w:author="Dave Bridges" w:date="2018-03-24T13:58:00Z">
+      <w:del w:id="178" w:author="Dave Bridges" w:date="2018-03-24T13:58:00Z">
         <w:r>
           <w:rPr>
             <w:rFonts w:ascii="Arial" w:eastAsia="Times New Roman" w:hAnsi="Arial" w:cs="Arial"/>
@@ -4170,7 +4037,7 @@
     <w:p>
       <w:pPr>
         <w:rPr>
-          <w:ins w:id="182" w:author="Dave Bridges" w:date="2018-03-24T14:01:00Z"/>
+          <w:ins w:id="179" w:author="Dave Bridges" w:date="2018-03-24T14:01:00Z"/>
           <w:rFonts w:ascii="Arial" w:eastAsia="Times New Roman" w:hAnsi="Arial" w:cs="Arial"/>
           <w:color w:val="FF0000"/>
           <w:sz w:val="19"/>
@@ -4178,7 +4045,7 @@
           <w:shd w:val="clear" w:color="auto" w:fill="FFFFFF"/>
         </w:rPr>
       </w:pPr>
-      <w:del w:id="183" w:author="Dave Bridges" w:date="2018-03-24T13:59:00Z">
+      <w:del w:id="180" w:author="Dave Bridges" w:date="2018-03-24T13:59:00Z">
         <w:r>
           <w:rPr>
             <w:rFonts w:ascii="Arial" w:eastAsia="Times New Roman" w:hAnsi="Arial" w:cs="Arial"/>
@@ -4220,7 +4087,7 @@
         </w:rPr>
         <w:t xml:space="preserve">o our knowledge this is the first paper to investigate chronically elevated glucocorticoids in the context of </w:t>
       </w:r>
-      <w:ins w:id="184" w:author="Dave Bridges" w:date="2018-03-24T13:59:00Z">
+      <w:ins w:id="181" w:author="Dave Bridges" w:date="2018-03-24T13:59:00Z">
         <w:r>
           <w:rPr>
             <w:rFonts w:ascii="Arial" w:eastAsia="Times New Roman" w:hAnsi="Arial" w:cs="Arial"/>
@@ -4292,7 +4159,7 @@
         </w:rPr>
         <w:t xml:space="preserve"> provide</w:t>
       </w:r>
-      <w:ins w:id="185" w:author="Dave Bridges" w:date="2018-03-24T14:00:00Z">
+      <w:ins w:id="182" w:author="Dave Bridges" w:date="2018-03-24T14:00:00Z">
         <w:r>
           <w:rPr>
             <w:rFonts w:ascii="Arial" w:eastAsia="Times New Roman" w:hAnsi="Arial" w:cs="Arial"/>
@@ -4344,7 +4211,7 @@
         </w:rPr>
         <w:t>in obese, dexamethasone-treated mice</w:t>
       </w:r>
-      <w:ins w:id="186" w:author="Dave Bridges" w:date="2018-03-24T14:00:00Z">
+      <w:ins w:id="183" w:author="Dave Bridges" w:date="2018-03-24T14:00:00Z">
         <w:r>
           <w:rPr>
             <w:rFonts w:ascii="Arial" w:eastAsia="Times New Roman" w:hAnsi="Arial" w:cs="Arial"/>
@@ -4436,7 +4303,7 @@
         </w:rPr>
         <w:t>.</w:t>
       </w:r>
-      <w:ins w:id="187" w:author="Dave Bridges" w:date="2018-03-24T14:01:00Z">
+      <w:ins w:id="184" w:author="Dave Bridges" w:date="2018-03-24T14:01:00Z">
         <w:r>
           <w:rPr>
             <w:rFonts w:ascii="Arial" w:eastAsia="Times New Roman" w:hAnsi="Arial" w:cs="Arial"/>
@@ -4448,7 +4315,7 @@
           <w:t xml:space="preserve">  </w:t>
         </w:r>
       </w:ins>
-      <w:ins w:id="188" w:author="Dave Bridges" w:date="2018-03-24T14:03:00Z">
+      <w:ins w:id="185" w:author="Dave Bridges" w:date="2018-03-24T14:03:00Z">
         <w:r>
           <w:rPr>
             <w:rFonts w:ascii="Arial" w:eastAsia="Times New Roman" w:hAnsi="Arial" w:cs="Arial"/>
@@ -4460,7 +4327,7 @@
           <w:t xml:space="preserve">While these data agree with some published studies, we believe that these are valuable data to the </w:t>
         </w:r>
       </w:ins>
-      <w:ins w:id="189" w:author="Dave Bridges" w:date="2018-03-24T14:04:00Z">
+      <w:ins w:id="186" w:author="Dave Bridges" w:date="2018-03-24T14:04:00Z">
         <w:r>
           <w:rPr>
             <w:rFonts w:ascii="Arial" w:eastAsia="Times New Roman" w:hAnsi="Arial" w:cs="Arial"/>
@@ -4472,7 +4339,7 @@
           <w:t>research</w:t>
         </w:r>
       </w:ins>
-      <w:ins w:id="190" w:author="Dave Bridges" w:date="2018-03-24T14:03:00Z">
+      <w:ins w:id="187" w:author="Dave Bridges" w:date="2018-03-24T14:03:00Z">
         <w:r>
           <w:rPr>
             <w:rFonts w:ascii="Arial" w:eastAsia="Times New Roman" w:hAnsi="Arial" w:cs="Arial"/>
@@ -4484,7 +4351,7 @@
           <w:t xml:space="preserve"> </w:t>
         </w:r>
       </w:ins>
-      <w:ins w:id="191" w:author="Dave Bridges" w:date="2018-03-24T14:04:00Z">
+      <w:ins w:id="188" w:author="Dave Bridges" w:date="2018-03-24T14:04:00Z">
         <w:r>
           <w:rPr>
             <w:rFonts w:ascii="Arial" w:eastAsia="Times New Roman" w:hAnsi="Arial" w:cs="Arial"/>
@@ -4496,7 +4363,7 @@
           <w:t>community.</w:t>
         </w:r>
       </w:ins>
-      <w:ins w:id="192" w:author="Dave Bridges" w:date="2018-03-24T14:03:00Z">
+      <w:ins w:id="189" w:author="Dave Bridges" w:date="2018-03-24T14:03:00Z">
         <w:r>
           <w:rPr>
             <w:rFonts w:ascii="Arial" w:eastAsia="Times New Roman" w:hAnsi="Arial" w:cs="Arial"/>
@@ -4508,79 +4375,23 @@
           <w:t xml:space="preserve"> </w:t>
         </w:r>
       </w:ins>
-      <w:ins w:id="193" w:author="Dave Bridges" w:date="2018-03-24T14:01:00Z">
-        <w:r>
-          <w:rPr>
-            <w:rFonts w:ascii="Arial" w:eastAsia="Times New Roman" w:hAnsi="Arial" w:cs="Arial"/>
-            <w:color w:val="FF0000"/>
-            <w:sz w:val="19"/>
-            <w:szCs w:val="19"/>
-            <w:shd w:val="clear" w:color="auto" w:fill="FFFFFF"/>
-          </w:rPr>
-          <w:t xml:space="preserve">We have also added new data in this revision addressing the role of HSL and </w:t>
-        </w:r>
-        <w:proofErr w:type="spellStart"/>
-        <w:r>
-          <w:rPr>
-            <w:rFonts w:ascii="Arial" w:eastAsia="Times New Roman" w:hAnsi="Arial" w:cs="Arial"/>
-            <w:color w:val="FF0000"/>
-            <w:sz w:val="19"/>
-            <w:szCs w:val="19"/>
-            <w:shd w:val="clear" w:color="auto" w:fill="FFFFFF"/>
-          </w:rPr>
-          <w:t>Perilipin</w:t>
-        </w:r>
-        <w:proofErr w:type="spellEnd"/>
-        <w:r>
-          <w:rPr>
-            <w:rFonts w:ascii="Arial" w:eastAsia="Times New Roman" w:hAnsi="Arial" w:cs="Arial"/>
-            <w:color w:val="FF0000"/>
-            <w:sz w:val="19"/>
-            <w:szCs w:val="19"/>
-            <w:shd w:val="clear" w:color="auto" w:fill="FFFFFF"/>
-          </w:rPr>
-          <w:t xml:space="preserve"> phosphorylation in obese, dexamethasone treated animals.  As can be seen in the new Supplementary Figure 2, both HSL and </w:t>
-        </w:r>
-        <w:proofErr w:type="spellStart"/>
-        <w:r>
-          <w:rPr>
-            <w:rFonts w:ascii="Arial" w:eastAsia="Times New Roman" w:hAnsi="Arial" w:cs="Arial"/>
-            <w:color w:val="FF0000"/>
-            <w:sz w:val="19"/>
-            <w:szCs w:val="19"/>
-            <w:shd w:val="clear" w:color="auto" w:fill="FFFFFF"/>
-          </w:rPr>
-          <w:t>Perilipin</w:t>
-        </w:r>
-        <w:proofErr w:type="spellEnd"/>
-        <w:r>
-          <w:rPr>
-            <w:rFonts w:ascii="Arial" w:eastAsia="Times New Roman" w:hAnsi="Arial" w:cs="Arial"/>
-            <w:color w:val="FF0000"/>
-            <w:sz w:val="19"/>
-            <w:szCs w:val="19"/>
-            <w:shd w:val="clear" w:color="auto" w:fill="FFFFFF"/>
-          </w:rPr>
-          <w:t xml:space="preserve"> pho</w:t>
-        </w:r>
-        <w:bookmarkStart w:id="194" w:name="_GoBack"/>
-        <w:bookmarkEnd w:id="194"/>
-        <w:r>
-          <w:rPr>
-            <w:rFonts w:ascii="Arial" w:eastAsia="Times New Roman" w:hAnsi="Arial" w:cs="Arial"/>
-            <w:color w:val="FF0000"/>
-            <w:sz w:val="19"/>
-            <w:szCs w:val="19"/>
-            <w:shd w:val="clear" w:color="auto" w:fill="FFFFFF"/>
-          </w:rPr>
-          <w:t>sphorylation on PKA sites is attenuated.  This is described in the revised results section:</w:t>
+      <w:ins w:id="190" w:author="Dave Bridges" w:date="2018-03-24T14:01:00Z">
+        <w:r>
+          <w:rPr>
+            <w:rFonts w:ascii="Arial" w:eastAsia="Times New Roman" w:hAnsi="Arial" w:cs="Arial"/>
+            <w:color w:val="FF0000"/>
+            <w:sz w:val="19"/>
+            <w:szCs w:val="19"/>
+            <w:shd w:val="clear" w:color="auto" w:fill="FFFFFF"/>
+          </w:rPr>
+          <w:t>We have also added new data in this revision addressing the role of HSL and Perilipin phosphorylation in obese, dexamethasone treated animals.  As can be seen in the new Supplementary Figure 2, both HSL and Perilipin phosphorylation on PKA sites is attenuated.  This is described in the revised results section:</w:t>
         </w:r>
       </w:ins>
     </w:p>
     <w:p>
       <w:pPr>
         <w:rPr>
-          <w:ins w:id="195" w:author="Dave Bridges" w:date="2018-03-24T14:02:00Z"/>
+          <w:ins w:id="191" w:author="Dave Bridges" w:date="2018-03-24T14:02:00Z"/>
           <w:rFonts w:ascii="Arial" w:eastAsia="Times New Roman" w:hAnsi="Arial" w:cs="Arial"/>
           <w:color w:val="FF0000"/>
           <w:sz w:val="19"/>
@@ -4593,16 +4404,16 @@
       <w:pPr>
         <w:ind w:left="720"/>
         <w:rPr>
-          <w:ins w:id="196" w:author="Dave Bridges" w:date="2018-03-24T14:02:00Z"/>
+          <w:ins w:id="192" w:author="Dave Bridges" w:date="2018-03-24T14:02:00Z"/>
           <w:rFonts w:ascii="Arial" w:eastAsia="Times New Roman" w:hAnsi="Arial" w:cs="Arial"/>
           <w:b/>
           <w:color w:val="FF0000"/>
           <w:sz w:val="19"/>
           <w:szCs w:val="19"/>
           <w:shd w:val="clear" w:color="auto" w:fill="FFFFFF"/>
-          <w:rPrChange w:id="197" w:author="Dave Bridges" w:date="2018-03-24T14:02:00Z">
+          <w:rPrChange w:id="193" w:author="Dave Bridges" w:date="2018-03-24T14:02:00Z">
             <w:rPr>
-              <w:ins w:id="198" w:author="Dave Bridges" w:date="2018-03-24T14:02:00Z"/>
+              <w:ins w:id="194" w:author="Dave Bridges" w:date="2018-03-24T14:02:00Z"/>
               <w:rFonts w:ascii="Arial" w:eastAsia="Times New Roman" w:hAnsi="Arial" w:cs="Arial"/>
               <w:color w:val="FF0000"/>
               <w:sz w:val="19"/>
@@ -4611,11 +4422,11 @@
             </w:rPr>
           </w:rPrChange>
         </w:rPr>
-        <w:pPrChange w:id="199" w:author="Dave Bridges" w:date="2018-03-24T14:02:00Z">
+        <w:pPrChange w:id="195" w:author="Dave Bridges" w:date="2018-03-24T14:02:00Z">
           <w:pPr/>
         </w:pPrChange>
       </w:pPr>
-      <w:ins w:id="200" w:author="Dave Bridges" w:date="2018-03-24T14:02:00Z">
+      <w:ins w:id="196" w:author="Dave Bridges" w:date="2018-03-24T14:02:00Z">
         <w:r>
           <w:rPr>
             <w:rFonts w:ascii="Arial" w:eastAsia="Times New Roman" w:hAnsi="Arial" w:cs="Arial"/>
@@ -4632,7 +4443,7 @@
     <w:p>
       <w:pPr>
         <w:rPr>
-          <w:ins w:id="201" w:author="Dave Bridges" w:date="2018-03-24T14:02:00Z"/>
+          <w:ins w:id="197" w:author="Dave Bridges" w:date="2018-03-24T14:02:00Z"/>
           <w:rFonts w:ascii="Arial" w:eastAsia="Times New Roman" w:hAnsi="Arial" w:cs="Arial"/>
           <w:color w:val="FF0000"/>
           <w:sz w:val="19"/>
@@ -4644,7 +4455,7 @@
     <w:p>
       <w:pPr>
         <w:rPr>
-          <w:ins w:id="202" w:author="Dave Bridges" w:date="2018-03-24T14:02:00Z"/>
+          <w:ins w:id="198" w:author="Dave Bridges" w:date="2018-03-24T14:02:00Z"/>
           <w:rFonts w:ascii="Arial" w:eastAsia="Times New Roman" w:hAnsi="Arial" w:cs="Arial"/>
           <w:color w:val="FF0000"/>
           <w:sz w:val="19"/>
@@ -4652,7 +4463,7 @@
           <w:shd w:val="clear" w:color="auto" w:fill="FFFFFF"/>
         </w:rPr>
       </w:pPr>
-      <w:ins w:id="203" w:author="Dave Bridges" w:date="2018-03-24T14:02:00Z">
+      <w:ins w:id="199" w:author="Dave Bridges" w:date="2018-03-24T14:02:00Z">
         <w:r>
           <w:rPr>
             <w:rFonts w:ascii="Arial" w:eastAsia="Times New Roman" w:hAnsi="Arial" w:cs="Arial"/>
@@ -4668,7 +4479,7 @@
     <w:p>
       <w:pPr>
         <w:rPr>
-          <w:ins w:id="204" w:author="Dave Bridges" w:date="2018-03-24T14:02:00Z"/>
+          <w:ins w:id="200" w:author="Dave Bridges" w:date="2018-03-24T14:02:00Z"/>
           <w:rFonts w:ascii="Arial" w:eastAsia="Times New Roman" w:hAnsi="Arial" w:cs="Arial"/>
           <w:color w:val="FF0000"/>
           <w:sz w:val="19"/>
@@ -4687,7 +4498,7 @@
           <w:sz w:val="19"/>
           <w:szCs w:val="19"/>
           <w:shd w:val="clear" w:color="auto" w:fill="FFFFFF"/>
-          <w:rPrChange w:id="205" w:author="Dave Bridges" w:date="2018-03-24T14:02:00Z">
+          <w:rPrChange w:id="201" w:author="Dave Bridges" w:date="2018-03-24T14:02:00Z">
             <w:rPr>
               <w:rFonts w:ascii="Arial" w:eastAsia="Times New Roman" w:hAnsi="Arial" w:cs="Arial"/>
               <w:color w:val="FF0000"/>
@@ -4697,11 +4508,11 @@
             </w:rPr>
           </w:rPrChange>
         </w:rPr>
-        <w:pPrChange w:id="206" w:author="Dave Bridges" w:date="2018-03-24T14:02:00Z">
+        <w:pPrChange w:id="202" w:author="Dave Bridges" w:date="2018-03-24T14:02:00Z">
           <w:pPr/>
         </w:pPrChange>
       </w:pPr>
-      <w:ins w:id="207" w:author="Dave Bridges" w:date="2018-03-24T14:02:00Z">
+      <w:ins w:id="203" w:author="Dave Bridges" w:date="2018-03-24T14:02:00Z">
         <w:r>
           <w:rPr>
             <w:rFonts w:ascii="Arial" w:eastAsia="Times New Roman" w:hAnsi="Arial" w:cs="Arial"/>
@@ -4744,29 +4555,7 @@
           <w:szCs w:val="19"/>
           <w:shd w:val="clear" w:color="auto" w:fill="FFFFFF"/>
         </w:rPr>
-        <w:t xml:space="preserve">3) Fig. 1A: In relative terms, insulin-induced changes in </w:t>
-      </w:r>
-      <w:proofErr w:type="spellStart"/>
-      <w:r>
-        <w:rPr>
-          <w:rFonts w:ascii="Arial" w:eastAsia="Times New Roman" w:hAnsi="Arial" w:cs="Arial"/>
-          <w:color w:val="222222"/>
-          <w:sz w:val="19"/>
-          <w:szCs w:val="19"/>
-          <w:shd w:val="clear" w:color="auto" w:fill="FFFFFF"/>
-        </w:rPr>
-        <w:t>glycemia</w:t>
-      </w:r>
-      <w:proofErr w:type="spellEnd"/>
-      <w:r>
-        <w:rPr>
-          <w:rFonts w:ascii="Arial" w:eastAsia="Times New Roman" w:hAnsi="Arial" w:cs="Arial"/>
-          <w:color w:val="222222"/>
-          <w:sz w:val="19"/>
-          <w:szCs w:val="19"/>
-          <w:shd w:val="clear" w:color="auto" w:fill="FFFFFF"/>
-        </w:rPr>
-        <w:t xml:space="preserve"> are similar between the 4 groups. Please, show data as percentage change over basal.</w:t>
+        <w:t>3) Fig. 1A: In relative terms, insulin-induced changes in glycemia are similar between the 4 groups. Please, show data as percentage change over basal.</w:t>
       </w:r>
     </w:p>
     <w:p>
@@ -4783,6 +4572,7 @@
     <w:p>
       <w:pPr>
         <w:rPr>
+          <w:ins w:id="204" w:author="Dave Bridges" w:date="2018-03-24T14:08:00Z"/>
           <w:rFonts w:ascii="Arial" w:eastAsia="Times New Roman" w:hAnsi="Arial" w:cs="Arial"/>
           <w:color w:val="FF0000"/>
           <w:sz w:val="19"/>
@@ -4790,150 +4580,59 @@
           <w:shd w:val="clear" w:color="auto" w:fill="FFFFFF"/>
         </w:rPr>
       </w:pPr>
-      <w:r>
-        <w:rPr>
-          <w:rFonts w:ascii="Arial" w:eastAsia="Times New Roman" w:hAnsi="Arial" w:cs="Arial"/>
-          <w:color w:val="FF0000"/>
-          <w:sz w:val="19"/>
-          <w:szCs w:val="19"/>
-          <w:shd w:val="clear" w:color="auto" w:fill="FFFFFF"/>
-        </w:rPr>
-        <w:t>Response:</w:t>
-      </w:r>
-      <w:r>
-        <w:rPr>
-          <w:rFonts w:ascii="Arial" w:eastAsia="Times New Roman" w:hAnsi="Arial" w:cs="Arial"/>
-          <w:color w:val="FF0000"/>
-          <w:sz w:val="19"/>
-          <w:szCs w:val="19"/>
-          <w:shd w:val="clear" w:color="auto" w:fill="FFFFFF"/>
-        </w:rPr>
-        <w:t xml:space="preserve"> </w:t>
-      </w:r>
-      <w:r>
-        <w:rPr>
-          <w:rFonts w:ascii="Arial" w:eastAsia="Times New Roman" w:hAnsi="Arial" w:cs="Arial"/>
-          <w:color w:val="FF0000"/>
-          <w:sz w:val="19"/>
-          <w:szCs w:val="19"/>
-          <w:shd w:val="clear" w:color="auto" w:fill="FFFFFF"/>
-        </w:rPr>
-        <w:t>Dexamethasone leads lower glucose clearance in both lean and obese mice; however, in the lean mice this difference is not significant between the treatment groups</w:t>
-      </w:r>
-      <w:r>
-        <w:rPr>
-          <w:rFonts w:ascii="Arial" w:eastAsia="Times New Roman" w:hAnsi="Arial" w:cs="Arial"/>
-          <w:color w:val="FF0000"/>
-          <w:sz w:val="19"/>
-          <w:szCs w:val="19"/>
-          <w:shd w:val="clear" w:color="auto" w:fill="FFFFFF"/>
-        </w:rPr>
-        <w:t xml:space="preserve"> (A)</w:t>
-      </w:r>
-      <w:r>
-        <w:rPr>
-          <w:rFonts w:ascii="Arial" w:eastAsia="Times New Roman" w:hAnsi="Arial" w:cs="Arial"/>
-          <w:color w:val="FF0000"/>
-          <w:sz w:val="19"/>
-          <w:szCs w:val="19"/>
-          <w:shd w:val="clear" w:color="auto" w:fill="FFFFFF"/>
-        </w:rPr>
-        <w:t>. It is important to note that the insulin dose was high (2.5</w:t>
-      </w:r>
-      <w:r>
-        <w:rPr>
-          <w:rFonts w:ascii="Arial" w:eastAsia="Times New Roman" w:hAnsi="Arial" w:cs="Arial"/>
-          <w:color w:val="FF0000"/>
-          <w:sz w:val="19"/>
-          <w:szCs w:val="19"/>
-          <w:shd w:val="clear" w:color="auto" w:fill="FFFFFF"/>
-        </w:rPr>
-        <w:t xml:space="preserve"> </w:t>
-      </w:r>
-      <w:r>
-        <w:rPr>
-          <w:rFonts w:ascii="Arial" w:eastAsia="Times New Roman" w:hAnsi="Arial" w:cs="Arial"/>
-          <w:color w:val="FF0000"/>
-          <w:sz w:val="19"/>
-          <w:szCs w:val="19"/>
-          <w:shd w:val="clear" w:color="auto" w:fill="FFFFFF"/>
-        </w:rPr>
-        <w:t xml:space="preserve">U/kg; </w:t>
-      </w:r>
-      <w:r>
-        <w:rPr>
-          <w:rFonts w:ascii="Arial" w:eastAsia="Times New Roman" w:hAnsi="Arial" w:cs="Arial"/>
-          <w:color w:val="FF0000"/>
-          <w:sz w:val="19"/>
-          <w:szCs w:val="19"/>
-          <w:shd w:val="clear" w:color="auto" w:fill="FFFFFF"/>
-        </w:rPr>
-        <w:t>generally,</w:t>
-      </w:r>
-      <w:r>
-        <w:rPr>
-          <w:rFonts w:ascii="Arial" w:eastAsia="Times New Roman" w:hAnsi="Arial" w:cs="Arial"/>
-          <w:color w:val="FF0000"/>
-          <w:sz w:val="19"/>
-          <w:szCs w:val="19"/>
-          <w:shd w:val="clear" w:color="auto" w:fill="FFFFFF"/>
-        </w:rPr>
-        <w:t xml:space="preserve"> for chow mice we give 0.75-1</w:t>
-      </w:r>
-      <w:r>
-        <w:rPr>
-          <w:rFonts w:ascii="Arial" w:eastAsia="Times New Roman" w:hAnsi="Arial" w:cs="Arial"/>
-          <w:color w:val="FF0000"/>
-          <w:sz w:val="19"/>
-          <w:szCs w:val="19"/>
-          <w:shd w:val="clear" w:color="auto" w:fill="FFFFFF"/>
-        </w:rPr>
-        <w:t xml:space="preserve">.0 </w:t>
-      </w:r>
-      <w:r>
-        <w:rPr>
-          <w:rFonts w:ascii="Arial" w:eastAsia="Times New Roman" w:hAnsi="Arial" w:cs="Arial"/>
-          <w:color w:val="FF0000"/>
-          <w:sz w:val="19"/>
-          <w:szCs w:val="19"/>
-          <w:shd w:val="clear" w:color="auto" w:fill="FFFFFF"/>
-        </w:rPr>
-        <w:t>U/kg) since obesity is known to cause insulin resistance and these animals may not respond to lower doses which may prevent the observance of changes between the obese treatment groups. Since we wanted to compare all 4 groups we administered the same dose. However, at a lower dose of insulin we do see significantly lower glucose clearance in the dexamethasone-treated, chow-fed mice when compared to controls</w:t>
-      </w:r>
-      <w:r>
-        <w:rPr>
-          <w:rFonts w:ascii="Arial" w:eastAsia="Times New Roman" w:hAnsi="Arial" w:cs="Arial"/>
-          <w:color w:val="FF0000"/>
-          <w:sz w:val="19"/>
-          <w:szCs w:val="19"/>
-          <w:shd w:val="clear" w:color="auto" w:fill="FFFFFF"/>
-        </w:rPr>
-        <w:t xml:space="preserve"> (B)</w:t>
-      </w:r>
-      <w:r>
-        <w:rPr>
-          <w:rFonts w:ascii="Arial" w:eastAsia="Times New Roman" w:hAnsi="Arial" w:cs="Arial"/>
-          <w:color w:val="FF0000"/>
-          <w:sz w:val="19"/>
-          <w:szCs w:val="19"/>
-          <w:shd w:val="clear" w:color="auto" w:fill="FFFFFF"/>
-        </w:rPr>
-        <w:t>.</w:t>
-      </w:r>
-      <w:r>
-        <w:rPr>
-          <w:rFonts w:ascii="Arial" w:eastAsia="Times New Roman" w:hAnsi="Arial" w:cs="Arial"/>
-          <w:color w:val="FF0000"/>
-          <w:sz w:val="19"/>
-          <w:szCs w:val="19"/>
-          <w:shd w:val="clear" w:color="auto" w:fill="FFFFFF"/>
-        </w:rPr>
-        <w:t xml:space="preserve"> </w:t>
-      </w:r>
+      <w:ins w:id="205" w:author="Dave Bridges" w:date="2018-03-24T14:06:00Z">
+        <w:r>
+          <w:rPr>
+            <w:rFonts w:ascii="Arial" w:eastAsia="Times New Roman" w:hAnsi="Arial" w:cs="Arial"/>
+            <w:color w:val="FF0000"/>
+            <w:sz w:val="19"/>
+            <w:szCs w:val="19"/>
+            <w:shd w:val="clear" w:color="auto" w:fill="FFFFFF"/>
+          </w:rPr>
+          <w:t>The requested data is presented in Figure 3A of this response</w:t>
+        </w:r>
+      </w:ins>
+      <w:ins w:id="206" w:author="Dave Bridges" w:date="2018-03-24T14:07:00Z">
+        <w:r>
+          <w:rPr>
+            <w:rFonts w:ascii="Arial" w:eastAsia="Times New Roman" w:hAnsi="Arial" w:cs="Arial"/>
+            <w:color w:val="FF0000"/>
+            <w:sz w:val="19"/>
+            <w:szCs w:val="19"/>
+            <w:shd w:val="clear" w:color="auto" w:fill="FFFFFF"/>
+          </w:rPr>
+          <w:t xml:space="preserve"> (and the revised Supplementary Figure XX)</w:t>
+        </w:r>
+      </w:ins>
+      <w:ins w:id="207" w:author="Dave Bridges" w:date="2018-03-24T14:06:00Z">
+        <w:r>
+          <w:rPr>
+            <w:rFonts w:ascii="Arial" w:eastAsia="Times New Roman" w:hAnsi="Arial" w:cs="Arial"/>
+            <w:color w:val="FF0000"/>
+            <w:sz w:val="19"/>
+            <w:szCs w:val="19"/>
+            <w:shd w:val="clear" w:color="auto" w:fill="FFFFFF"/>
+          </w:rPr>
+          <w:t xml:space="preserve">, demonstrating impaired insulin response in both lean and obese animals. </w:t>
+        </w:r>
+      </w:ins>
+      <w:ins w:id="208" w:author="Dave Bridges" w:date="2018-03-24T14:08:00Z">
+        <w:r>
+          <w:rPr>
+            <w:rFonts w:ascii="Arial" w:eastAsia="Times New Roman" w:hAnsi="Arial" w:cs="Arial"/>
+            <w:color w:val="FF0000"/>
+            <w:sz w:val="19"/>
+            <w:szCs w:val="19"/>
+            <w:shd w:val="clear" w:color="auto" w:fill="FFFFFF"/>
+          </w:rPr>
+          <w:t>This is described in the results section as such:</w:t>
+        </w:r>
+      </w:ins>
     </w:p>
     <w:p>
       <w:pPr>
         <w:rPr>
+          <w:ins w:id="209" w:author="Dave Bridges" w:date="2018-03-24T14:08:00Z"/>
           <w:rFonts w:ascii="Arial" w:eastAsia="Times New Roman" w:hAnsi="Arial" w:cs="Arial"/>
           <w:color w:val="FF0000"/>
           <w:sz w:val="19"/>
@@ -4941,6 +4640,265 @@
           <w:shd w:val="clear" w:color="auto" w:fill="FFFFFF"/>
         </w:rPr>
       </w:pPr>
+    </w:p>
+    <w:p>
+      <w:pPr>
+        <w:ind w:left="720"/>
+        <w:rPr>
+          <w:ins w:id="210" w:author="Dave Bridges" w:date="2018-03-24T14:06:00Z"/>
+          <w:rFonts w:ascii="Arial" w:eastAsia="Times New Roman" w:hAnsi="Arial" w:cs="Arial"/>
+          <w:color w:val="FF0000"/>
+          <w:sz w:val="19"/>
+          <w:szCs w:val="19"/>
+          <w:shd w:val="clear" w:color="auto" w:fill="FFFFFF"/>
+        </w:rPr>
+        <w:pPrChange w:id="211" w:author="Dave Bridges" w:date="2018-03-24T14:08:00Z">
+          <w:pPr/>
+        </w:pPrChange>
+      </w:pPr>
+      <w:ins w:id="212" w:author="Dave Bridges" w:date="2018-03-24T14:08:00Z">
+        <w:r>
+          <w:rPr>
+            <w:rFonts w:ascii="Arial" w:eastAsia="Times New Roman" w:hAnsi="Arial" w:cs="Arial"/>
+            <w:b/>
+            <w:color w:val="FF0000"/>
+            <w:sz w:val="19"/>
+            <w:szCs w:val="19"/>
+            <w:shd w:val="clear" w:color="auto" w:fill="FFFFFF"/>
+          </w:rPr>
+          <w:t>One sentence referring to this figure</w:t>
+        </w:r>
+      </w:ins>
+      <w:bookmarkStart w:id="213" w:name="_GoBack"/>
+      <w:bookmarkEnd w:id="213"/>
+      <w:ins w:id="214" w:author="Dave Bridges" w:date="2018-03-24T14:06:00Z">
+        <w:r>
+          <w:rPr>
+            <w:rFonts w:ascii="Arial" w:eastAsia="Times New Roman" w:hAnsi="Arial" w:cs="Arial"/>
+            <w:color w:val="FF0000"/>
+            <w:sz w:val="19"/>
+            <w:szCs w:val="19"/>
+            <w:shd w:val="clear" w:color="auto" w:fill="FFFFFF"/>
+          </w:rPr>
+          <w:t xml:space="preserve"> </w:t>
+        </w:r>
+      </w:ins>
+    </w:p>
+    <w:p>
+      <w:pPr>
+        <w:rPr>
+          <w:del w:id="215" w:author="Dave Bridges" w:date="2018-03-24T14:07:00Z"/>
+          <w:rFonts w:ascii="Arial" w:eastAsia="Times New Roman" w:hAnsi="Arial" w:cs="Arial"/>
+          <w:color w:val="FF0000"/>
+          <w:sz w:val="19"/>
+          <w:szCs w:val="19"/>
+          <w:shd w:val="clear" w:color="auto" w:fill="FFFFFF"/>
+        </w:rPr>
+      </w:pPr>
+      <w:del w:id="216" w:author="Dave Bridges" w:date="2018-03-24T14:04:00Z">
+        <w:r>
+          <w:rPr>
+            <w:rFonts w:ascii="Arial" w:eastAsia="Times New Roman" w:hAnsi="Arial" w:cs="Arial"/>
+            <w:color w:val="FF0000"/>
+            <w:sz w:val="19"/>
+            <w:szCs w:val="19"/>
+            <w:shd w:val="clear" w:color="auto" w:fill="FFFFFF"/>
+          </w:rPr>
+          <w:delText>Response:</w:delText>
+        </w:r>
+        <w:r>
+          <w:rPr>
+            <w:rFonts w:ascii="Arial" w:eastAsia="Times New Roman" w:hAnsi="Arial" w:cs="Arial"/>
+            <w:color w:val="FF0000"/>
+            <w:sz w:val="19"/>
+            <w:szCs w:val="19"/>
+            <w:shd w:val="clear" w:color="auto" w:fill="FFFFFF"/>
+          </w:rPr>
+          <w:delText xml:space="preserve"> </w:delText>
+        </w:r>
+      </w:del>
+      <w:del w:id="217" w:author="Dave Bridges" w:date="2018-03-24T14:07:00Z">
+        <w:r>
+          <w:rPr>
+            <w:rFonts w:ascii="Arial" w:eastAsia="Times New Roman" w:hAnsi="Arial" w:cs="Arial"/>
+            <w:color w:val="FF0000"/>
+            <w:sz w:val="19"/>
+            <w:szCs w:val="19"/>
+            <w:shd w:val="clear" w:color="auto" w:fill="FFFFFF"/>
+          </w:rPr>
+          <w:delText>Dexamethasone leads lower glucose clearance in both lean and obese mice; however, in the lean mice this difference is not significant between the treatment groups</w:delText>
+        </w:r>
+        <w:r>
+          <w:rPr>
+            <w:rFonts w:ascii="Arial" w:eastAsia="Times New Roman" w:hAnsi="Arial" w:cs="Arial"/>
+            <w:color w:val="FF0000"/>
+            <w:sz w:val="19"/>
+            <w:szCs w:val="19"/>
+            <w:shd w:val="clear" w:color="auto" w:fill="FFFFFF"/>
+          </w:rPr>
+          <w:delText xml:space="preserve"> (A)</w:delText>
+        </w:r>
+        <w:r>
+          <w:rPr>
+            <w:rFonts w:ascii="Arial" w:eastAsia="Times New Roman" w:hAnsi="Arial" w:cs="Arial"/>
+            <w:color w:val="FF0000"/>
+            <w:sz w:val="19"/>
+            <w:szCs w:val="19"/>
+            <w:shd w:val="clear" w:color="auto" w:fill="FFFFFF"/>
+          </w:rPr>
+          <w:delText>. It is important to note that the insulin dose was high (2.5</w:delText>
+        </w:r>
+        <w:r>
+          <w:rPr>
+            <w:rFonts w:ascii="Arial" w:eastAsia="Times New Roman" w:hAnsi="Arial" w:cs="Arial"/>
+            <w:color w:val="FF0000"/>
+            <w:sz w:val="19"/>
+            <w:szCs w:val="19"/>
+            <w:shd w:val="clear" w:color="auto" w:fill="FFFFFF"/>
+          </w:rPr>
+          <w:delText xml:space="preserve"> </w:delText>
+        </w:r>
+        <w:r>
+          <w:rPr>
+            <w:rFonts w:ascii="Arial" w:eastAsia="Times New Roman" w:hAnsi="Arial" w:cs="Arial"/>
+            <w:color w:val="FF0000"/>
+            <w:sz w:val="19"/>
+            <w:szCs w:val="19"/>
+            <w:shd w:val="clear" w:color="auto" w:fill="FFFFFF"/>
+          </w:rPr>
+          <w:delText xml:space="preserve">U/kg; </w:delText>
+        </w:r>
+        <w:r>
+          <w:rPr>
+            <w:rFonts w:ascii="Arial" w:eastAsia="Times New Roman" w:hAnsi="Arial" w:cs="Arial"/>
+            <w:color w:val="FF0000"/>
+            <w:sz w:val="19"/>
+            <w:szCs w:val="19"/>
+            <w:shd w:val="clear" w:color="auto" w:fill="FFFFFF"/>
+          </w:rPr>
+          <w:delText>generally,</w:delText>
+        </w:r>
+        <w:r>
+          <w:rPr>
+            <w:rFonts w:ascii="Arial" w:eastAsia="Times New Roman" w:hAnsi="Arial" w:cs="Arial"/>
+            <w:color w:val="FF0000"/>
+            <w:sz w:val="19"/>
+            <w:szCs w:val="19"/>
+            <w:shd w:val="clear" w:color="auto" w:fill="FFFFFF"/>
+          </w:rPr>
+          <w:delText xml:space="preserve"> for chow mice we </w:delText>
+        </w:r>
+      </w:del>
+      <w:del w:id="218" w:author="Dave Bridges" w:date="2018-03-24T14:05:00Z">
+        <w:r>
+          <w:rPr>
+            <w:rFonts w:ascii="Arial" w:eastAsia="Times New Roman" w:hAnsi="Arial" w:cs="Arial"/>
+            <w:color w:val="FF0000"/>
+            <w:sz w:val="19"/>
+            <w:szCs w:val="19"/>
+            <w:shd w:val="clear" w:color="auto" w:fill="FFFFFF"/>
+          </w:rPr>
+          <w:delText xml:space="preserve">give </w:delText>
+        </w:r>
+      </w:del>
+      <w:del w:id="219" w:author="Dave Bridges" w:date="2018-03-24T14:07:00Z">
+        <w:r>
+          <w:rPr>
+            <w:rFonts w:ascii="Arial" w:eastAsia="Times New Roman" w:hAnsi="Arial" w:cs="Arial"/>
+            <w:color w:val="FF0000"/>
+            <w:sz w:val="19"/>
+            <w:szCs w:val="19"/>
+            <w:shd w:val="clear" w:color="auto" w:fill="FFFFFF"/>
+          </w:rPr>
+          <w:delText>0.75</w:delText>
+        </w:r>
+      </w:del>
+      <w:del w:id="220" w:author="Dave Bridges" w:date="2018-03-24T14:05:00Z">
+        <w:r>
+          <w:rPr>
+            <w:rFonts w:ascii="Arial" w:eastAsia="Times New Roman" w:hAnsi="Arial" w:cs="Arial"/>
+            <w:color w:val="FF0000"/>
+            <w:sz w:val="19"/>
+            <w:szCs w:val="19"/>
+            <w:shd w:val="clear" w:color="auto" w:fill="FFFFFF"/>
+          </w:rPr>
+          <w:delText>-</w:delText>
+        </w:r>
+      </w:del>
+      <w:del w:id="221" w:author="Dave Bridges" w:date="2018-03-24T14:07:00Z">
+        <w:r>
+          <w:rPr>
+            <w:rFonts w:ascii="Arial" w:eastAsia="Times New Roman" w:hAnsi="Arial" w:cs="Arial"/>
+            <w:color w:val="FF0000"/>
+            <w:sz w:val="19"/>
+            <w:szCs w:val="19"/>
+            <w:shd w:val="clear" w:color="auto" w:fill="FFFFFF"/>
+          </w:rPr>
+          <w:delText>1</w:delText>
+        </w:r>
+        <w:r>
+          <w:rPr>
+            <w:rFonts w:ascii="Arial" w:eastAsia="Times New Roman" w:hAnsi="Arial" w:cs="Arial"/>
+            <w:color w:val="FF0000"/>
+            <w:sz w:val="19"/>
+            <w:szCs w:val="19"/>
+            <w:shd w:val="clear" w:color="auto" w:fill="FFFFFF"/>
+          </w:rPr>
+          <w:delText xml:space="preserve">.0 </w:delText>
+        </w:r>
+        <w:r>
+          <w:rPr>
+            <w:rFonts w:ascii="Arial" w:eastAsia="Times New Roman" w:hAnsi="Arial" w:cs="Arial"/>
+            <w:color w:val="FF0000"/>
+            <w:sz w:val="19"/>
+            <w:szCs w:val="19"/>
+            <w:shd w:val="clear" w:color="auto" w:fill="FFFFFF"/>
+          </w:rPr>
+          <w:delText>U/kg) since obesity is known to cause insulin resistance and these animals may not respond to lower doses which may prevent the observance of changes between the obese treatment groups. Since we wanted to compare all 4 groups we administered the same dose. However, at a lower dose of insulin we do see significantly lower glucose clearance in the dexamethasone-treated, chow-fed mice when compared to controls</w:delText>
+        </w:r>
+        <w:r>
+          <w:rPr>
+            <w:rFonts w:ascii="Arial" w:eastAsia="Times New Roman" w:hAnsi="Arial" w:cs="Arial"/>
+            <w:color w:val="FF0000"/>
+            <w:sz w:val="19"/>
+            <w:szCs w:val="19"/>
+            <w:shd w:val="clear" w:color="auto" w:fill="FFFFFF"/>
+          </w:rPr>
+          <w:delText xml:space="preserve"> (B)</w:delText>
+        </w:r>
+        <w:r>
+          <w:rPr>
+            <w:rFonts w:ascii="Arial" w:eastAsia="Times New Roman" w:hAnsi="Arial" w:cs="Arial"/>
+            <w:color w:val="FF0000"/>
+            <w:sz w:val="19"/>
+            <w:szCs w:val="19"/>
+            <w:shd w:val="clear" w:color="auto" w:fill="FFFFFF"/>
+          </w:rPr>
+          <w:delText>.</w:delText>
+        </w:r>
+        <w:r>
+          <w:rPr>
+            <w:rFonts w:ascii="Arial" w:eastAsia="Times New Roman" w:hAnsi="Arial" w:cs="Arial"/>
+            <w:color w:val="FF0000"/>
+            <w:sz w:val="19"/>
+            <w:szCs w:val="19"/>
+            <w:shd w:val="clear" w:color="auto" w:fill="FFFFFF"/>
+          </w:rPr>
+          <w:delText xml:space="preserve"> </w:delText>
+        </w:r>
+      </w:del>
+    </w:p>
+    <w:p>
+      <w:pPr>
+        <w:rPr>
+          <w:rFonts w:ascii="Arial" w:eastAsia="Times New Roman" w:hAnsi="Arial" w:cs="Arial"/>
+          <w:color w:val="FF0000"/>
+          <w:sz w:val="19"/>
+          <w:szCs w:val="19"/>
+          <w:shd w:val="clear" w:color="auto" w:fill="FFFFFF"/>
+        </w:rPr>
+      </w:pPr>
+      <w:commentRangeStart w:id="222"/>
       <w:r>
         <w:rPr>
           <w:rFonts w:ascii="Arial" w:eastAsia="Times New Roman" w:hAnsi="Arial" w:cs="Arial"/>
@@ -4998,6 +4956,13 @@
             </a:graphic>
           </wp:inline>
         </w:drawing>
+      </w:r>
+      <w:commentRangeEnd w:id="222"/>
+      <w:r>
+        <w:rPr>
+          <w:rStyle w:val="CommentReference"/>
+        </w:rPr>
+        <w:commentReference w:id="222"/>
       </w:r>
       <w:r>
         <w:rPr>
@@ -5075,8 +5040,12 @@
                             </w:r>
                             <w:r>
                               <w:tab/>
-                              <w:t>B</w:t>
                             </w:r>
+                            <w:del w:id="223" w:author="Dave Bridges" w:date="2018-03-24T14:07:00Z">
+                              <w:r>
+                                <w:delText>B</w:delText>
+                              </w:r>
+                            </w:del>
                           </w:p>
                         </w:txbxContent>
                       </wps:txbx>
@@ -5092,9 +5061,13 @@
               </wp:anchor>
             </w:drawing>
           </mc:Choice>
-          <mc:Fallback xmlns:mv="urn:schemas-microsoft-com:mac:vml" xmlns:mo="http://schemas.microsoft.com/office/mac/office/2008/main">
+          <mc:Fallback>
             <w:pict>
-              <v:shape w14:anchorId="50D1E6D9" id="Text Box 18" o:spid="_x0000_s1030" type="#_x0000_t202" style="position:absolute;margin-left:-4.95pt;margin-top:9.2pt;width:351pt;height:18pt;z-index:251665408;visibility:visible;mso-wrap-style:square;mso-wrap-distance-left:9pt;mso-wrap-distance-top:0;mso-wrap-distance-right:9pt;mso-wrap-distance-bottom:0;mso-position-horizontal:absolute;mso-position-horizontal-relative:text;mso-position-vertical:absolute;mso-position-vertical-relative:text;v-text-anchor:top" o:gfxdata="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" filled="f" stroked="f">
+              <v:shapetype w14:anchorId="50D1E6D9" id="_x0000_t202" coordsize="21600,21600" o:spt="202" path="m,l,21600r21600,l21600,xe">
+                <v:stroke joinstyle="miter"/>
+                <v:path gradientshapeok="t" o:connecttype="rect"/>
+              </v:shapetype>
+              <v:shape id="Text Box 18" o:spid="_x0000_s1030" type="#_x0000_t202" style="position:absolute;margin-left:-4.95pt;margin-top:9.2pt;width:351pt;height:18pt;z-index:251665408;visibility:visible;mso-wrap-style:square;mso-wrap-distance-left:9pt;mso-wrap-distance-top:0;mso-wrap-distance-right:9pt;mso-wrap-distance-bottom:0;mso-position-horizontal:absolute;mso-position-horizontal-relative:text;mso-position-vertical:absolute;mso-position-vertical-relative:text;v-text-anchor:top" o:gfxdata="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" filled="f" stroked="f">
                 <v:textbox>
                   <w:txbxContent>
                     <w:p>
@@ -5115,8 +5088,12 @@
                       </w:r>
                       <w:r>
                         <w:tab/>
-                        <w:t>B</w:t>
                       </w:r>
+                      <w:del w:id="224" w:author="Dave Bridges" w:date="2018-03-24T14:07:00Z">
+                        <w:r>
+                          <w:delText>B</w:delText>
+                        </w:r>
+                      </w:del>
                     </w:p>
                   </w:txbxContent>
                 </v:textbox>
@@ -5126,64 +5103,66 @@
           </mc:Fallback>
         </mc:AlternateContent>
       </w:r>
-      <w:r>
-        <w:rPr>
-          <w:rFonts w:ascii="Arial" w:eastAsia="Times New Roman" w:hAnsi="Arial" w:cs="Arial"/>
-          <w:noProof/>
-          <w:color w:val="FF0000"/>
-          <w:sz w:val="19"/>
-          <w:szCs w:val="19"/>
-          <w:shd w:val="clear" w:color="auto" w:fill="FFFFFF"/>
-        </w:rPr>
-        <w:drawing>
-          <wp:inline distT="0" distB="0" distL="0" distR="0" wp14:anchorId="604111AB" wp14:editId="3B4FCA1A">
-            <wp:extent cx="2171452" cy="1531577"/>
-            <wp:effectExtent l="0" t="0" r="0" b="0"/>
-            <wp:docPr id="17" name="Picture 17" descr="../../../../../../../../Desktop/Screen%20Shot%202018-03-22%20at%"/>
-            <wp:cNvGraphicFramePr>
-              <a:graphicFrameLocks xmlns:a="http://schemas.openxmlformats.org/drawingml/2006/main" noChangeAspect="1"/>
-            </wp:cNvGraphicFramePr>
-            <a:graphic xmlns:a="http://schemas.openxmlformats.org/drawingml/2006/main">
-              <a:graphicData uri="http://schemas.openxmlformats.org/drawingml/2006/picture">
-                <pic:pic xmlns:pic="http://schemas.openxmlformats.org/drawingml/2006/picture">
-                  <pic:nvPicPr>
-                    <pic:cNvPr id="0" name="Picture 6" descr="../../../../../../../../Desktop/Screen%20Shot%202018-03-22%20at%"/>
-                    <pic:cNvPicPr>
-                      <a:picLocks noChangeAspect="1" noChangeArrowheads="1"/>
-                    </pic:cNvPicPr>
-                  </pic:nvPicPr>
-                  <pic:blipFill>
-                    <a:blip r:embed="rId13">
-                      <a:extLst>
-                        <a:ext uri="{28A0092B-C50C-407E-A947-70E740481C1C}">
-                          <a14:useLocalDpi xmlns:a14="http://schemas.microsoft.com/office/drawing/2010/main" val="0"/>
-                        </a:ext>
-                      </a:extLst>
-                    </a:blip>
-                    <a:srcRect/>
-                    <a:stretch>
-                      <a:fillRect/>
-                    </a:stretch>
-                  </pic:blipFill>
-                  <pic:spPr bwMode="auto">
-                    <a:xfrm>
-                      <a:off x="0" y="0"/>
-                      <a:ext cx="2193232" cy="1546939"/>
-                    </a:xfrm>
-                    <a:prstGeom prst="rect">
-                      <a:avLst/>
-                    </a:prstGeom>
-                    <a:noFill/>
-                    <a:ln>
+      <w:del w:id="225" w:author="Dave Bridges" w:date="2018-03-24T14:07:00Z">
+        <w:r>
+          <w:rPr>
+            <w:rFonts w:ascii="Arial" w:eastAsia="Times New Roman" w:hAnsi="Arial" w:cs="Arial"/>
+            <w:noProof/>
+            <w:color w:val="FF0000"/>
+            <w:sz w:val="19"/>
+            <w:szCs w:val="19"/>
+            <w:shd w:val="clear" w:color="auto" w:fill="FFFFFF"/>
+          </w:rPr>
+          <w:drawing>
+            <wp:inline distT="0" distB="0" distL="0" distR="0" wp14:anchorId="604111AB" wp14:editId="46467594">
+              <wp:extent cx="2171452" cy="1531577"/>
+              <wp:effectExtent l="0" t="0" r="0" b="0"/>
+              <wp:docPr id="17" name="Picture 17" descr="../../../../../../../../Desktop/Screen%20Shot%202018-03-22%20at%"/>
+              <wp:cNvGraphicFramePr>
+                <a:graphicFrameLocks xmlns:a="http://schemas.openxmlformats.org/drawingml/2006/main" noChangeAspect="1"/>
+              </wp:cNvGraphicFramePr>
+              <a:graphic xmlns:a="http://schemas.openxmlformats.org/drawingml/2006/main">
+                <a:graphicData uri="http://schemas.openxmlformats.org/drawingml/2006/picture">
+                  <pic:pic xmlns:pic="http://schemas.openxmlformats.org/drawingml/2006/picture">
+                    <pic:nvPicPr>
+                      <pic:cNvPr id="0" name="Picture 6" descr="../../../../../../../../Desktop/Screen%20Shot%202018-03-22%20at%"/>
+                      <pic:cNvPicPr>
+                        <a:picLocks noChangeAspect="1" noChangeArrowheads="1"/>
+                      </pic:cNvPicPr>
+                    </pic:nvPicPr>
+                    <pic:blipFill>
+                      <a:blip r:embed="rId13">
+                        <a:extLst>
+                          <a:ext uri="{28A0092B-C50C-407E-A947-70E740481C1C}">
+                            <a14:useLocalDpi xmlns:a14="http://schemas.microsoft.com/office/drawing/2010/main" val="0"/>
+                          </a:ext>
+                        </a:extLst>
+                      </a:blip>
+                      <a:srcRect/>
+                      <a:stretch>
+                        <a:fillRect/>
+                      </a:stretch>
+                    </pic:blipFill>
+                    <pic:spPr bwMode="auto">
+                      <a:xfrm>
+                        <a:off x="0" y="0"/>
+                        <a:ext cx="2193232" cy="1546939"/>
+                      </a:xfrm>
+                      <a:prstGeom prst="rect">
+                        <a:avLst/>
+                      </a:prstGeom>
                       <a:noFill/>
-                    </a:ln>
-                  </pic:spPr>
-                </pic:pic>
-              </a:graphicData>
-            </a:graphic>
-          </wp:inline>
-        </w:drawing>
-      </w:r>
+                      <a:ln>
+                        <a:noFill/>
+                      </a:ln>
+                    </pic:spPr>
+                  </pic:pic>
+                </a:graphicData>
+              </a:graphic>
+            </wp:inline>
+          </w:drawing>
+        </w:r>
+      </w:del>
     </w:p>
     <w:p>
       <w:pPr>
@@ -5403,18 +5382,7 @@
           <w:szCs w:val="19"/>
           <w:shd w:val="clear" w:color="auto" w:fill="FFFFFF"/>
         </w:rPr>
-        <w:t xml:space="preserve">similar glucose responses as controls and these data are consistent with what we </w:t>
-      </w:r>
-      <w:r>
-        <w:rPr>
-          <w:rFonts w:ascii="Arial" w:eastAsia="Times New Roman" w:hAnsi="Arial" w:cs="Arial"/>
-          <w:color w:val="FF0000"/>
-          <w:sz w:val="19"/>
-          <w:szCs w:val="19"/>
-          <w:shd w:val="clear" w:color="auto" w:fill="FFFFFF"/>
-        </w:rPr>
-        <w:lastRenderedPageBreak/>
-        <w:t>observe with the ITT. U</w:t>
+        <w:t>similar glucose responses as controls and these data are consistent with what we observe with the ITT. U</w:t>
       </w:r>
       <w:r>
         <w:rPr>
@@ -5448,11 +5416,12 @@
       </w:r>
     </w:p>
     <w:p>
-      <w:commentRangeStart w:id="208"/>
+      <w:commentRangeStart w:id="226"/>
       <w:r>
         <w:rPr>
           <w:noProof/>
         </w:rPr>
+        <w:lastRenderedPageBreak/>
         <w:drawing>
           <wp:inline distT="0" distB="0" distL="0" distR="0" wp14:anchorId="6D5D5AD0" wp14:editId="73EBCCD9">
             <wp:extent cx="1660525" cy="2041525"/>
@@ -5489,7 +5458,7 @@
     <w:p>
       <w:pPr>
         <w:rPr>
-          <w:ins w:id="209" w:author="Dave Bridges" w:date="2018-03-24T13:58:00Z"/>
+          <w:ins w:id="227" w:author="Dave Bridges" w:date="2018-03-24T13:58:00Z"/>
         </w:rPr>
       </w:pPr>
       <w:r>
@@ -5546,18 +5515,18 @@
           </wp:inline>
         </w:drawing>
       </w:r>
-      <w:commentRangeEnd w:id="208"/>
+      <w:commentRangeEnd w:id="226"/>
       <w:r>
         <w:rPr>
           <w:rStyle w:val="CommentReference"/>
         </w:rPr>
-        <w:commentReference w:id="208"/>
+        <w:commentReference w:id="226"/>
       </w:r>
     </w:p>
     <w:p>
       <w:pPr>
         <w:rPr>
-          <w:ins w:id="210" w:author="Dave Bridges" w:date="2018-03-24T13:58:00Z"/>
+          <w:ins w:id="228" w:author="Dave Bridges" w:date="2018-03-24T13:58:00Z"/>
         </w:rPr>
       </w:pPr>
     </w:p>
@@ -5569,13 +5538,13 @@
         <w:adjustRightInd w:val="0"/>
         <w:ind w:left="640" w:hanging="640"/>
         <w:rPr>
-          <w:ins w:id="211" w:author="Dave Bridges" w:date="2018-03-24T13:58:00Z"/>
+          <w:ins w:id="229" w:author="Dave Bridges" w:date="2018-03-24T13:58:00Z"/>
           <w:rFonts w:ascii="Arial" w:eastAsia="Times New Roman" w:hAnsi="Arial" w:cs="Arial"/>
           <w:noProof/>
           <w:sz w:val="20"/>
         </w:rPr>
       </w:pPr>
-      <w:ins w:id="212" w:author="Dave Bridges" w:date="2018-03-24T13:58:00Z">
+      <w:ins w:id="230" w:author="Dave Bridges" w:date="2018-03-24T13:58:00Z">
         <w:r>
           <w:rPr>
             <w:rFonts w:ascii="Arial" w:eastAsia="Times New Roman" w:hAnsi="Arial" w:cs="Arial"/>
@@ -5668,13 +5637,13 @@
         <w:adjustRightInd w:val="0"/>
         <w:ind w:left="640" w:hanging="640"/>
         <w:rPr>
-          <w:ins w:id="213" w:author="Dave Bridges" w:date="2018-03-24T13:58:00Z"/>
+          <w:ins w:id="231" w:author="Dave Bridges" w:date="2018-03-24T13:58:00Z"/>
           <w:rFonts w:ascii="Arial" w:eastAsia="Times New Roman" w:hAnsi="Arial" w:cs="Arial"/>
           <w:noProof/>
           <w:sz w:val="20"/>
         </w:rPr>
       </w:pPr>
-      <w:ins w:id="214" w:author="Dave Bridges" w:date="2018-03-24T13:58:00Z">
+      <w:ins w:id="232" w:author="Dave Bridges" w:date="2018-03-24T13:58:00Z">
         <w:r>
           <w:rPr>
             <w:rFonts w:ascii="Arial" w:eastAsia="Times New Roman" w:hAnsi="Arial" w:cs="Arial"/>
@@ -5737,13 +5706,13 @@
         <w:adjustRightInd w:val="0"/>
         <w:ind w:left="640" w:hanging="640"/>
         <w:rPr>
-          <w:ins w:id="215" w:author="Dave Bridges" w:date="2018-03-24T13:58:00Z"/>
+          <w:ins w:id="233" w:author="Dave Bridges" w:date="2018-03-24T13:58:00Z"/>
           <w:rFonts w:ascii="Arial" w:eastAsia="Times New Roman" w:hAnsi="Arial" w:cs="Arial"/>
           <w:noProof/>
           <w:sz w:val="20"/>
         </w:rPr>
       </w:pPr>
-      <w:ins w:id="216" w:author="Dave Bridges" w:date="2018-03-24T13:58:00Z">
+      <w:ins w:id="234" w:author="Dave Bridges" w:date="2018-03-24T13:58:00Z">
         <w:r>
           <w:rPr>
             <w:rFonts w:ascii="Arial" w:eastAsia="Times New Roman" w:hAnsi="Arial" w:cs="Arial"/>
@@ -5806,13 +5775,13 @@
         <w:adjustRightInd w:val="0"/>
         <w:ind w:left="640" w:hanging="640"/>
         <w:rPr>
-          <w:ins w:id="217" w:author="Dave Bridges" w:date="2018-03-24T13:58:00Z"/>
+          <w:ins w:id="235" w:author="Dave Bridges" w:date="2018-03-24T13:58:00Z"/>
           <w:rFonts w:ascii="Arial" w:eastAsia="Times New Roman" w:hAnsi="Arial" w:cs="Arial"/>
           <w:noProof/>
           <w:sz w:val="20"/>
         </w:rPr>
       </w:pPr>
-      <w:ins w:id="218" w:author="Dave Bridges" w:date="2018-03-24T13:58:00Z">
+      <w:ins w:id="236" w:author="Dave Bridges" w:date="2018-03-24T13:58:00Z">
         <w:r>
           <w:rPr>
             <w:rFonts w:ascii="Arial" w:eastAsia="Times New Roman" w:hAnsi="Arial" w:cs="Arial"/>
@@ -5875,13 +5844,13 @@
         <w:adjustRightInd w:val="0"/>
         <w:ind w:left="640" w:hanging="640"/>
         <w:rPr>
-          <w:ins w:id="219" w:author="Dave Bridges" w:date="2018-03-24T13:58:00Z"/>
+          <w:ins w:id="237" w:author="Dave Bridges" w:date="2018-03-24T13:58:00Z"/>
           <w:rFonts w:ascii="Arial" w:hAnsi="Arial" w:cs="Arial"/>
           <w:noProof/>
           <w:sz w:val="20"/>
         </w:rPr>
       </w:pPr>
-      <w:ins w:id="220" w:author="Dave Bridges" w:date="2018-03-24T13:58:00Z">
+      <w:ins w:id="238" w:author="Dave Bridges" w:date="2018-03-24T13:58:00Z">
         <w:r>
           <w:rPr>
             <w:rFonts w:ascii="Arial" w:eastAsia="Times New Roman" w:hAnsi="Arial" w:cs="Arial"/>
@@ -5944,7 +5913,7 @@
         <w:adjustRightInd w:val="0"/>
         <w:ind w:left="640" w:hanging="640"/>
         <w:rPr>
-          <w:ins w:id="221" w:author="Dave Bridges" w:date="2018-03-24T13:58:00Z"/>
+          <w:ins w:id="239" w:author="Dave Bridges" w:date="2018-03-24T13:58:00Z"/>
           <w:rFonts w:ascii="Arial" w:eastAsia="Times New Roman" w:hAnsi="Arial" w:cs="Arial"/>
           <w:color w:val="FF0000"/>
           <w:sz w:val="19"/>
@@ -5952,7 +5921,7 @@
           <w:shd w:val="clear" w:color="auto" w:fill="FFFFFF"/>
         </w:rPr>
       </w:pPr>
-      <w:ins w:id="222" w:author="Dave Bridges" w:date="2018-03-24T13:58:00Z">
+      <w:ins w:id="240" w:author="Dave Bridges" w:date="2018-03-24T13:58:00Z">
         <w:r>
           <w:rPr>
             <w:rFonts w:ascii="Arial" w:eastAsia="Times New Roman" w:hAnsi="Arial" w:cs="Arial"/>
@@ -6014,7 +5983,7 @@
       </w:r>
     </w:p>
   </w:comment>
-  <w:comment w:id="56" w:author="Dave Bridges" w:date="2018-03-24T13:55:00Z" w:initials="DB">
+  <w:comment w:id="54" w:author="Dave Bridges" w:date="2018-03-24T13:55:00Z" w:initials="DB">
     <w:p>
       <w:pPr>
         <w:pStyle w:val="CommentText"/>
@@ -6026,19 +5995,11 @@
         <w:annotationRef/>
       </w:r>
       <w:r>
-        <w:t xml:space="preserve">Write it </w:t>
-      </w:r>
-      <w:proofErr w:type="spellStart"/>
-      <w:r>
-        <w:t>witout</w:t>
-      </w:r>
-      <w:proofErr w:type="spellEnd"/>
-      <w:r>
-        <w:t xml:space="preserve"> interpretation</w:t>
+        <w:t>Write it witout interpretation</w:t>
       </w:r>
     </w:p>
   </w:comment>
-  <w:comment w:id="88" w:author="Microsoft Office User" w:date="2018-03-22T10:06:00Z" w:initials="Office">
+  <w:comment w:id="86" w:author="Microsoft Office User" w:date="2018-03-22T10:06:00Z" w:initials="Office">
     <w:p>
       <w:pPr>
         <w:pStyle w:val="CommentText"/>
@@ -6054,7 +6015,7 @@
       </w:r>
     </w:p>
   </w:comment>
-  <w:comment w:id="124" w:author="Dave Bridges" w:date="2018-03-24T13:38:00Z" w:initials="DB">
+  <w:comment w:id="122" w:author="Dave Bridges" w:date="2018-03-24T13:38:00Z" w:initials="DB">
     <w:p>
       <w:pPr>
         <w:pStyle w:val="CommentText"/>
@@ -6066,15 +6027,7 @@
         <w:annotationRef/>
       </w:r>
       <w:r>
-        <w:t xml:space="preserve">Please make this into a </w:t>
-      </w:r>
-      <w:proofErr w:type="gramStart"/>
-      <w:r>
-        <w:t>four panel</w:t>
-      </w:r>
-      <w:proofErr w:type="gramEnd"/>
-      <w:r>
-        <w:t xml:space="preserve"> figure with a legend</w:t>
+        <w:t>Please make this into a four panel figure with a legend</w:t>
       </w:r>
     </w:p>
     <w:p>
@@ -6083,7 +6036,23 @@
       </w:pPr>
     </w:p>
   </w:comment>
-  <w:comment w:id="208" w:author="Dave Bridges" w:date="2018-03-24T13:58:00Z" w:initials="DB">
+  <w:comment w:id="222" w:author="Dave Bridges" w:date="2018-03-24T14:07:00Z" w:initials="DB">
+    <w:p>
+      <w:pPr>
+        <w:pStyle w:val="CommentText"/>
+      </w:pPr>
+      <w:r>
+        <w:rPr>
+          <w:rStyle w:val="CommentReference"/>
+        </w:rPr>
+        <w:annotationRef/>
+      </w:r>
+      <w:r>
+        <w:t>Ake figure legend for this and put it in Supplementary Figure 1</w:t>
+      </w:r>
+    </w:p>
+  </w:comment>
+  <w:comment w:id="226" w:author="Dave Bridges" w:date="2018-03-24T13:58:00Z" w:initials="DB">
     <w:p>
       <w:pPr>
         <w:pStyle w:val="CommentText"/>
@@ -6108,6 +6077,7 @@
   <w15:commentEx w15:paraId="03049710" w15:done="0"/>
   <w15:commentEx w15:paraId="4DDCFD37" w15:done="0"/>
   <w15:commentEx w15:paraId="54B4864F" w15:done="0"/>
+  <w15:commentEx w15:paraId="181987DC" w15:done="0"/>
   <w15:commentEx w15:paraId="1AE3E9FF" w15:done="0"/>
 </w15:commentsEx>
 </file>
@@ -6118,6 +6088,7 @@
   <w16cid:commentId w16cid:paraId="03049710" w16cid:durableId="1E60D750"/>
   <w16cid:commentId w16cid:paraId="4DDCFD37" w16cid:durableId="1E60D23E"/>
   <w16cid:commentId w16cid:paraId="54B4864F" w16cid:durableId="1E60D34F"/>
+  <w16cid:commentId w16cid:paraId="181987DC" w16cid:durableId="1E60DA23"/>
   <w16cid:commentId w16cid:paraId="1AE3E9FF" w16cid:durableId="1E60D805"/>
 </w16cid:commentsIds>
 </file>
@@ -9429,7 +9400,7 @@
 </file>
 
 <file path=customXml/itemProps1.xml><?xml version="1.0" encoding="utf-8"?>
-<ds:datastoreItem xmlns:ds="http://schemas.openxmlformats.org/officeDocument/2006/customXml" ds:itemID="{E99DA82D-AA21-F04A-AD2D-2588D97C8B7B}">
+<ds:datastoreItem xmlns:ds="http://schemas.openxmlformats.org/officeDocument/2006/customXml" ds:itemID="{FC1CD7B0-7000-624D-8759-6E1E2DBB89E7}">
   <ds:schemaRefs>
     <ds:schemaRef ds:uri="http://schemas.openxmlformats.org/officeDocument/2006/bibliography"/>
   </ds:schemaRefs>

</xml_diff>

<commit_message>
Added comments about chow clamps, part of issue #68
</commit_message>
<xml_diff>
--- a/manuscript/Obesity-Glucocorticoids/Endocrinology Reviewer Comments.docx
+++ b/manuscript/Obesity-Glucocorticoids/Endocrinology Reviewer Comments.docx
@@ -3428,13 +3428,6 @@
             <w:rFonts w:ascii="Arial" w:eastAsia="Times New Roman" w:hAnsi="Arial" w:cs="Arial"/>
             <w:noProof/>
             <w:sz w:val="20"/>
-            <w:rPrChange w:id="136" w:author="Dave Bridges" w:date="2018-03-24T13:58:00Z">
-              <w:rPr>
-                <w:rFonts w:ascii="Arial" w:eastAsia="Times New Roman" w:hAnsi="Arial" w:cs="Arial"/>
-                <w:noProof/>
-                <w:sz w:val="20"/>
-              </w:rPr>
-            </w:rPrChange>
           </w:rPr>
           <w:delText xml:space="preserve"> 1981;30(2):106–111.</w:delText>
         </w:r>
@@ -3448,13 +3441,13 @@
         <w:adjustRightInd w:val="0"/>
         <w:ind w:left="640" w:hanging="640"/>
         <w:rPr>
-          <w:del w:id="137" w:author="Dave Bridges" w:date="2018-03-24T13:58:00Z"/>
+          <w:del w:id="136" w:author="Dave Bridges" w:date="2018-03-24T13:58:00Z"/>
           <w:rFonts w:ascii="Arial" w:eastAsia="Times New Roman" w:hAnsi="Arial" w:cs="Arial"/>
           <w:noProof/>
           <w:sz w:val="20"/>
-          <w:rPrChange w:id="138" w:author="Dave Bridges" w:date="2018-03-24T13:58:00Z">
+          <w:rPrChange w:id="137" w:author="Dave Bridges" w:date="2018-03-24T13:58:00Z">
             <w:rPr>
-              <w:del w:id="139" w:author="Dave Bridges" w:date="2018-03-24T13:58:00Z"/>
+              <w:del w:id="138" w:author="Dave Bridges" w:date="2018-03-24T13:58:00Z"/>
               <w:rFonts w:ascii="Arial" w:eastAsia="Times New Roman" w:hAnsi="Arial" w:cs="Arial"/>
               <w:noProof/>
               <w:sz w:val="20"/>
@@ -3462,7 +3455,22 @@
           </w:rPrChange>
         </w:rPr>
       </w:pPr>
-      <w:del w:id="140" w:author="Dave Bridges" w:date="2018-03-24T13:58:00Z">
+      <w:del w:id="139" w:author="Dave Bridges" w:date="2018-03-24T13:58:00Z">
+        <w:r>
+          <w:rPr>
+            <w:rFonts w:ascii="Arial" w:eastAsia="Times New Roman" w:hAnsi="Arial" w:cs="Arial"/>
+            <w:noProof/>
+            <w:sz w:val="20"/>
+            <w:rPrChange w:id="140" w:author="Dave Bridges" w:date="2018-03-24T13:58:00Z">
+              <w:rPr>
+                <w:rFonts w:ascii="Arial" w:eastAsia="Times New Roman" w:hAnsi="Arial" w:cs="Arial"/>
+                <w:noProof/>
+                <w:sz w:val="20"/>
+              </w:rPr>
+            </w:rPrChange>
+          </w:rPr>
+          <w:delText xml:space="preserve">2. </w:delText>
+        </w:r>
         <w:r>
           <w:rPr>
             <w:rFonts w:ascii="Arial" w:eastAsia="Times New Roman" w:hAnsi="Arial" w:cs="Arial"/>
@@ -3476,21 +3484,6 @@
               </w:rPr>
             </w:rPrChange>
           </w:rPr>
-          <w:delText xml:space="preserve">2. </w:delText>
-        </w:r>
-        <w:r>
-          <w:rPr>
-            <w:rFonts w:ascii="Arial" w:eastAsia="Times New Roman" w:hAnsi="Arial" w:cs="Arial"/>
-            <w:noProof/>
-            <w:sz w:val="20"/>
-            <w:rPrChange w:id="142" w:author="Dave Bridges" w:date="2018-03-24T13:58:00Z">
-              <w:rPr>
-                <w:rFonts w:ascii="Arial" w:eastAsia="Times New Roman" w:hAnsi="Arial" w:cs="Arial"/>
-                <w:noProof/>
-                <w:sz w:val="20"/>
-              </w:rPr>
-            </w:rPrChange>
-          </w:rPr>
           <w:tab/>
         </w:r>
         <w:r>
@@ -3500,7 +3493,7 @@
             <w:bCs/>
             <w:noProof/>
             <w:sz w:val="20"/>
-            <w:rPrChange w:id="143" w:author="Dave Bridges" w:date="2018-03-24T13:58:00Z">
+            <w:rPrChange w:id="142" w:author="Dave Bridges" w:date="2018-03-24T13:58:00Z">
               <w:rPr>
                 <w:rFonts w:ascii="Arial" w:eastAsia="Times New Roman" w:hAnsi="Arial" w:cs="Arial"/>
                 <w:b/>
@@ -3517,7 +3510,7 @@
             <w:rFonts w:ascii="Arial" w:eastAsia="Times New Roman" w:hAnsi="Arial" w:cs="Arial"/>
             <w:noProof/>
             <w:sz w:val="20"/>
-            <w:rPrChange w:id="144" w:author="Dave Bridges" w:date="2018-03-24T13:58:00Z">
+            <w:rPrChange w:id="143" w:author="Dave Bridges" w:date="2018-03-24T13:58:00Z">
               <w:rPr>
                 <w:rFonts w:ascii="Arial" w:eastAsia="Times New Roman" w:hAnsi="Arial" w:cs="Arial"/>
                 <w:noProof/>
@@ -3534,7 +3527,7 @@
             <w:iCs/>
             <w:noProof/>
             <w:sz w:val="20"/>
-            <w:rPrChange w:id="145" w:author="Dave Bridges" w:date="2018-03-24T13:58:00Z">
+            <w:rPrChange w:id="144" w:author="Dave Bridges" w:date="2018-03-24T13:58:00Z">
               <w:rPr>
                 <w:rFonts w:ascii="Arial" w:eastAsia="Times New Roman" w:hAnsi="Arial" w:cs="Arial"/>
                 <w:i/>
@@ -3551,7 +3544,7 @@
             <w:rFonts w:ascii="Arial" w:eastAsia="Times New Roman" w:hAnsi="Arial" w:cs="Arial"/>
             <w:noProof/>
             <w:sz w:val="20"/>
-            <w:rPrChange w:id="146" w:author="Dave Bridges" w:date="2018-03-24T13:58:00Z">
+            <w:rPrChange w:id="145" w:author="Dave Bridges" w:date="2018-03-24T13:58:00Z">
               <w:rPr>
                 <w:rFonts w:ascii="Arial" w:eastAsia="Times New Roman" w:hAnsi="Arial" w:cs="Arial"/>
                 <w:noProof/>
@@ -3571,13 +3564,13 @@
         <w:adjustRightInd w:val="0"/>
         <w:ind w:left="640" w:hanging="640"/>
         <w:rPr>
-          <w:del w:id="147" w:author="Dave Bridges" w:date="2018-03-24T13:58:00Z"/>
+          <w:del w:id="146" w:author="Dave Bridges" w:date="2018-03-24T13:58:00Z"/>
           <w:rFonts w:ascii="Arial" w:eastAsia="Times New Roman" w:hAnsi="Arial" w:cs="Arial"/>
           <w:noProof/>
           <w:sz w:val="20"/>
-          <w:rPrChange w:id="148" w:author="Dave Bridges" w:date="2018-03-24T13:58:00Z">
+          <w:rPrChange w:id="147" w:author="Dave Bridges" w:date="2018-03-24T13:58:00Z">
             <w:rPr>
-              <w:del w:id="149" w:author="Dave Bridges" w:date="2018-03-24T13:58:00Z"/>
+              <w:del w:id="148" w:author="Dave Bridges" w:date="2018-03-24T13:58:00Z"/>
               <w:rFonts w:ascii="Arial" w:eastAsia="Times New Roman" w:hAnsi="Arial" w:cs="Arial"/>
               <w:noProof/>
               <w:sz w:val="20"/>
@@ -3585,7 +3578,22 @@
           </w:rPrChange>
         </w:rPr>
       </w:pPr>
-      <w:del w:id="150" w:author="Dave Bridges" w:date="2018-03-24T13:58:00Z">
+      <w:del w:id="149" w:author="Dave Bridges" w:date="2018-03-24T13:58:00Z">
+        <w:r>
+          <w:rPr>
+            <w:rFonts w:ascii="Arial" w:eastAsia="Times New Roman" w:hAnsi="Arial" w:cs="Arial"/>
+            <w:noProof/>
+            <w:sz w:val="20"/>
+            <w:rPrChange w:id="150" w:author="Dave Bridges" w:date="2018-03-24T13:58:00Z">
+              <w:rPr>
+                <w:rFonts w:ascii="Arial" w:eastAsia="Times New Roman" w:hAnsi="Arial" w:cs="Arial"/>
+                <w:noProof/>
+                <w:sz w:val="20"/>
+              </w:rPr>
+            </w:rPrChange>
+          </w:rPr>
+          <w:delText xml:space="preserve">3. </w:delText>
+        </w:r>
         <w:r>
           <w:rPr>
             <w:rFonts w:ascii="Arial" w:eastAsia="Times New Roman" w:hAnsi="Arial" w:cs="Arial"/>
@@ -3599,21 +3607,6 @@
               </w:rPr>
             </w:rPrChange>
           </w:rPr>
-          <w:delText xml:space="preserve">3. </w:delText>
-        </w:r>
-        <w:r>
-          <w:rPr>
-            <w:rFonts w:ascii="Arial" w:eastAsia="Times New Roman" w:hAnsi="Arial" w:cs="Arial"/>
-            <w:noProof/>
-            <w:sz w:val="20"/>
-            <w:rPrChange w:id="152" w:author="Dave Bridges" w:date="2018-03-24T13:58:00Z">
-              <w:rPr>
-                <w:rFonts w:ascii="Arial" w:eastAsia="Times New Roman" w:hAnsi="Arial" w:cs="Arial"/>
-                <w:noProof/>
-                <w:sz w:val="20"/>
-              </w:rPr>
-            </w:rPrChange>
-          </w:rPr>
           <w:tab/>
         </w:r>
         <w:r>
@@ -3623,7 +3616,7 @@
             <w:bCs/>
             <w:noProof/>
             <w:sz w:val="20"/>
-            <w:rPrChange w:id="153" w:author="Dave Bridges" w:date="2018-03-24T13:58:00Z">
+            <w:rPrChange w:id="152" w:author="Dave Bridges" w:date="2018-03-24T13:58:00Z">
               <w:rPr>
                 <w:rFonts w:ascii="Arial" w:eastAsia="Times New Roman" w:hAnsi="Arial" w:cs="Arial"/>
                 <w:b/>
@@ -3640,7 +3633,7 @@
             <w:rFonts w:ascii="Arial" w:eastAsia="Times New Roman" w:hAnsi="Arial" w:cs="Arial"/>
             <w:noProof/>
             <w:sz w:val="20"/>
-            <w:rPrChange w:id="154" w:author="Dave Bridges" w:date="2018-03-24T13:58:00Z">
+            <w:rPrChange w:id="153" w:author="Dave Bridges" w:date="2018-03-24T13:58:00Z">
               <w:rPr>
                 <w:rFonts w:ascii="Arial" w:eastAsia="Times New Roman" w:hAnsi="Arial" w:cs="Arial"/>
                 <w:noProof/>
@@ -3657,7 +3650,7 @@
             <w:iCs/>
             <w:noProof/>
             <w:sz w:val="20"/>
-            <w:rPrChange w:id="155" w:author="Dave Bridges" w:date="2018-03-24T13:58:00Z">
+            <w:rPrChange w:id="154" w:author="Dave Bridges" w:date="2018-03-24T13:58:00Z">
               <w:rPr>
                 <w:rFonts w:ascii="Arial" w:eastAsia="Times New Roman" w:hAnsi="Arial" w:cs="Arial"/>
                 <w:i/>
@@ -3674,7 +3667,7 @@
             <w:rFonts w:ascii="Arial" w:eastAsia="Times New Roman" w:hAnsi="Arial" w:cs="Arial"/>
             <w:noProof/>
             <w:sz w:val="20"/>
-            <w:rPrChange w:id="156" w:author="Dave Bridges" w:date="2018-03-24T13:58:00Z">
+            <w:rPrChange w:id="155" w:author="Dave Bridges" w:date="2018-03-24T13:58:00Z">
               <w:rPr>
                 <w:rFonts w:ascii="Arial" w:eastAsia="Times New Roman" w:hAnsi="Arial" w:cs="Arial"/>
                 <w:noProof/>
@@ -3694,13 +3687,13 @@
         <w:adjustRightInd w:val="0"/>
         <w:ind w:left="640" w:hanging="640"/>
         <w:rPr>
-          <w:del w:id="157" w:author="Dave Bridges" w:date="2018-03-24T13:58:00Z"/>
+          <w:del w:id="156" w:author="Dave Bridges" w:date="2018-03-24T13:58:00Z"/>
           <w:rFonts w:ascii="Arial" w:eastAsia="Times New Roman" w:hAnsi="Arial" w:cs="Arial"/>
           <w:noProof/>
           <w:sz w:val="20"/>
-          <w:rPrChange w:id="158" w:author="Dave Bridges" w:date="2018-03-24T13:58:00Z">
+          <w:rPrChange w:id="157" w:author="Dave Bridges" w:date="2018-03-24T13:58:00Z">
             <w:rPr>
-              <w:del w:id="159" w:author="Dave Bridges" w:date="2018-03-24T13:58:00Z"/>
+              <w:del w:id="158" w:author="Dave Bridges" w:date="2018-03-24T13:58:00Z"/>
               <w:rFonts w:ascii="Arial" w:eastAsia="Times New Roman" w:hAnsi="Arial" w:cs="Arial"/>
               <w:noProof/>
               <w:sz w:val="20"/>
@@ -3708,7 +3701,22 @@
           </w:rPrChange>
         </w:rPr>
       </w:pPr>
-      <w:del w:id="160" w:author="Dave Bridges" w:date="2018-03-24T13:58:00Z">
+      <w:del w:id="159" w:author="Dave Bridges" w:date="2018-03-24T13:58:00Z">
+        <w:r>
+          <w:rPr>
+            <w:rFonts w:ascii="Arial" w:eastAsia="Times New Roman" w:hAnsi="Arial" w:cs="Arial"/>
+            <w:noProof/>
+            <w:sz w:val="20"/>
+            <w:rPrChange w:id="160" w:author="Dave Bridges" w:date="2018-03-24T13:58:00Z">
+              <w:rPr>
+                <w:rFonts w:ascii="Arial" w:eastAsia="Times New Roman" w:hAnsi="Arial" w:cs="Arial"/>
+                <w:noProof/>
+                <w:sz w:val="20"/>
+              </w:rPr>
+            </w:rPrChange>
+          </w:rPr>
+          <w:delText xml:space="preserve">4. </w:delText>
+        </w:r>
         <w:r>
           <w:rPr>
             <w:rFonts w:ascii="Arial" w:eastAsia="Times New Roman" w:hAnsi="Arial" w:cs="Arial"/>
@@ -3722,21 +3730,6 @@
               </w:rPr>
             </w:rPrChange>
           </w:rPr>
-          <w:delText xml:space="preserve">4. </w:delText>
-        </w:r>
-        <w:r>
-          <w:rPr>
-            <w:rFonts w:ascii="Arial" w:eastAsia="Times New Roman" w:hAnsi="Arial" w:cs="Arial"/>
-            <w:noProof/>
-            <w:sz w:val="20"/>
-            <w:rPrChange w:id="162" w:author="Dave Bridges" w:date="2018-03-24T13:58:00Z">
-              <w:rPr>
-                <w:rFonts w:ascii="Arial" w:eastAsia="Times New Roman" w:hAnsi="Arial" w:cs="Arial"/>
-                <w:noProof/>
-                <w:sz w:val="20"/>
-              </w:rPr>
-            </w:rPrChange>
-          </w:rPr>
           <w:tab/>
         </w:r>
         <w:r>
@@ -3746,7 +3739,7 @@
             <w:bCs/>
             <w:noProof/>
             <w:sz w:val="20"/>
-            <w:rPrChange w:id="163" w:author="Dave Bridges" w:date="2018-03-24T13:58:00Z">
+            <w:rPrChange w:id="162" w:author="Dave Bridges" w:date="2018-03-24T13:58:00Z">
               <w:rPr>
                 <w:rFonts w:ascii="Arial" w:eastAsia="Times New Roman" w:hAnsi="Arial" w:cs="Arial"/>
                 <w:b/>
@@ -3763,7 +3756,7 @@
             <w:rFonts w:ascii="Arial" w:eastAsia="Times New Roman" w:hAnsi="Arial" w:cs="Arial"/>
             <w:noProof/>
             <w:sz w:val="20"/>
-            <w:rPrChange w:id="164" w:author="Dave Bridges" w:date="2018-03-24T13:58:00Z">
+            <w:rPrChange w:id="163" w:author="Dave Bridges" w:date="2018-03-24T13:58:00Z">
               <w:rPr>
                 <w:rFonts w:ascii="Arial" w:eastAsia="Times New Roman" w:hAnsi="Arial" w:cs="Arial"/>
                 <w:noProof/>
@@ -3780,7 +3773,7 @@
             <w:iCs/>
             <w:noProof/>
             <w:sz w:val="20"/>
-            <w:rPrChange w:id="165" w:author="Dave Bridges" w:date="2018-03-24T13:58:00Z">
+            <w:rPrChange w:id="164" w:author="Dave Bridges" w:date="2018-03-24T13:58:00Z">
               <w:rPr>
                 <w:rFonts w:ascii="Arial" w:eastAsia="Times New Roman" w:hAnsi="Arial" w:cs="Arial"/>
                 <w:i/>
@@ -3797,7 +3790,7 @@
             <w:rFonts w:ascii="Arial" w:eastAsia="Times New Roman" w:hAnsi="Arial" w:cs="Arial"/>
             <w:noProof/>
             <w:sz w:val="20"/>
-            <w:rPrChange w:id="166" w:author="Dave Bridges" w:date="2018-03-24T13:58:00Z">
+            <w:rPrChange w:id="165" w:author="Dave Bridges" w:date="2018-03-24T13:58:00Z">
               <w:rPr>
                 <w:rFonts w:ascii="Arial" w:eastAsia="Times New Roman" w:hAnsi="Arial" w:cs="Arial"/>
                 <w:noProof/>
@@ -3817,13 +3810,13 @@
         <w:adjustRightInd w:val="0"/>
         <w:ind w:left="640" w:hanging="640"/>
         <w:rPr>
-          <w:del w:id="167" w:author="Dave Bridges" w:date="2018-03-24T13:58:00Z"/>
+          <w:del w:id="166" w:author="Dave Bridges" w:date="2018-03-24T13:58:00Z"/>
           <w:rFonts w:ascii="Arial" w:hAnsi="Arial" w:cs="Arial"/>
           <w:noProof/>
           <w:sz w:val="20"/>
-          <w:rPrChange w:id="168" w:author="Dave Bridges" w:date="2018-03-24T13:58:00Z">
+          <w:rPrChange w:id="167" w:author="Dave Bridges" w:date="2018-03-24T13:58:00Z">
             <w:rPr>
-              <w:del w:id="169" w:author="Dave Bridges" w:date="2018-03-24T13:58:00Z"/>
+              <w:del w:id="168" w:author="Dave Bridges" w:date="2018-03-24T13:58:00Z"/>
               <w:rFonts w:ascii="Arial" w:hAnsi="Arial" w:cs="Arial"/>
               <w:noProof/>
               <w:sz w:val="20"/>
@@ -3831,7 +3824,22 @@
           </w:rPrChange>
         </w:rPr>
       </w:pPr>
-      <w:del w:id="170" w:author="Dave Bridges" w:date="2018-03-24T13:58:00Z">
+      <w:del w:id="169" w:author="Dave Bridges" w:date="2018-03-24T13:58:00Z">
+        <w:r>
+          <w:rPr>
+            <w:rFonts w:ascii="Arial" w:eastAsia="Times New Roman" w:hAnsi="Arial" w:cs="Arial"/>
+            <w:noProof/>
+            <w:sz w:val="20"/>
+            <w:rPrChange w:id="170" w:author="Dave Bridges" w:date="2018-03-24T13:58:00Z">
+              <w:rPr>
+                <w:rFonts w:ascii="Arial" w:eastAsia="Times New Roman" w:hAnsi="Arial" w:cs="Arial"/>
+                <w:noProof/>
+                <w:sz w:val="20"/>
+              </w:rPr>
+            </w:rPrChange>
+          </w:rPr>
+          <w:delText xml:space="preserve">5. </w:delText>
+        </w:r>
         <w:r>
           <w:rPr>
             <w:rFonts w:ascii="Arial" w:eastAsia="Times New Roman" w:hAnsi="Arial" w:cs="Arial"/>
@@ -3845,21 +3853,6 @@
               </w:rPr>
             </w:rPrChange>
           </w:rPr>
-          <w:delText xml:space="preserve">5. </w:delText>
-        </w:r>
-        <w:r>
-          <w:rPr>
-            <w:rFonts w:ascii="Arial" w:eastAsia="Times New Roman" w:hAnsi="Arial" w:cs="Arial"/>
-            <w:noProof/>
-            <w:sz w:val="20"/>
-            <w:rPrChange w:id="172" w:author="Dave Bridges" w:date="2018-03-24T13:58:00Z">
-              <w:rPr>
-                <w:rFonts w:ascii="Arial" w:eastAsia="Times New Roman" w:hAnsi="Arial" w:cs="Arial"/>
-                <w:noProof/>
-                <w:sz w:val="20"/>
-              </w:rPr>
-            </w:rPrChange>
-          </w:rPr>
           <w:tab/>
         </w:r>
         <w:r>
@@ -3869,7 +3862,7 @@
             <w:bCs/>
             <w:noProof/>
             <w:sz w:val="20"/>
-            <w:rPrChange w:id="173" w:author="Dave Bridges" w:date="2018-03-24T13:58:00Z">
+            <w:rPrChange w:id="172" w:author="Dave Bridges" w:date="2018-03-24T13:58:00Z">
               <w:rPr>
                 <w:rFonts w:ascii="Arial" w:eastAsia="Times New Roman" w:hAnsi="Arial" w:cs="Arial"/>
                 <w:b/>
@@ -3886,7 +3879,7 @@
             <w:rFonts w:ascii="Arial" w:eastAsia="Times New Roman" w:hAnsi="Arial" w:cs="Arial"/>
             <w:noProof/>
             <w:sz w:val="20"/>
-            <w:rPrChange w:id="174" w:author="Dave Bridges" w:date="2018-03-24T13:58:00Z">
+            <w:rPrChange w:id="173" w:author="Dave Bridges" w:date="2018-03-24T13:58:00Z">
               <w:rPr>
                 <w:rFonts w:ascii="Arial" w:eastAsia="Times New Roman" w:hAnsi="Arial" w:cs="Arial"/>
                 <w:noProof/>
@@ -3903,7 +3896,7 @@
             <w:iCs/>
             <w:noProof/>
             <w:sz w:val="20"/>
-            <w:rPrChange w:id="175" w:author="Dave Bridges" w:date="2018-03-24T13:58:00Z">
+            <w:rPrChange w:id="174" w:author="Dave Bridges" w:date="2018-03-24T13:58:00Z">
               <w:rPr>
                 <w:rFonts w:ascii="Arial" w:eastAsia="Times New Roman" w:hAnsi="Arial" w:cs="Arial"/>
                 <w:i/>
@@ -3920,7 +3913,7 @@
             <w:rFonts w:ascii="Arial" w:eastAsia="Times New Roman" w:hAnsi="Arial" w:cs="Arial"/>
             <w:noProof/>
             <w:sz w:val="20"/>
-            <w:rPrChange w:id="176" w:author="Dave Bridges" w:date="2018-03-24T13:58:00Z">
+            <w:rPrChange w:id="175" w:author="Dave Bridges" w:date="2018-03-24T13:58:00Z">
               <w:rPr>
                 <w:rFonts w:ascii="Arial" w:eastAsia="Times New Roman" w:hAnsi="Arial" w:cs="Arial"/>
                 <w:noProof/>
@@ -3940,7 +3933,7 @@
         <w:adjustRightInd w:val="0"/>
         <w:ind w:left="640" w:hanging="640"/>
         <w:rPr>
-          <w:del w:id="177" w:author="Dave Bridges" w:date="2018-03-24T13:58:00Z"/>
+          <w:del w:id="176" w:author="Dave Bridges" w:date="2018-03-24T13:58:00Z"/>
           <w:rFonts w:ascii="Arial" w:eastAsia="Times New Roman" w:hAnsi="Arial" w:cs="Arial"/>
           <w:color w:val="FF0000"/>
           <w:sz w:val="19"/>
@@ -3948,7 +3941,7 @@
           <w:shd w:val="clear" w:color="auto" w:fill="FFFFFF"/>
         </w:rPr>
       </w:pPr>
-      <w:del w:id="178" w:author="Dave Bridges" w:date="2018-03-24T13:58:00Z">
+      <w:del w:id="177" w:author="Dave Bridges" w:date="2018-03-24T13:58:00Z">
         <w:r>
           <w:rPr>
             <w:rFonts w:ascii="Arial" w:eastAsia="Times New Roman" w:hAnsi="Arial" w:cs="Arial"/>
@@ -4037,7 +4030,7 @@
     <w:p>
       <w:pPr>
         <w:rPr>
-          <w:ins w:id="179" w:author="Dave Bridges" w:date="2018-03-24T14:01:00Z"/>
+          <w:ins w:id="178" w:author="Dave Bridges" w:date="2018-03-24T14:01:00Z"/>
           <w:rFonts w:ascii="Arial" w:eastAsia="Times New Roman" w:hAnsi="Arial" w:cs="Arial"/>
           <w:color w:val="FF0000"/>
           <w:sz w:val="19"/>
@@ -4045,7 +4038,7 @@
           <w:shd w:val="clear" w:color="auto" w:fill="FFFFFF"/>
         </w:rPr>
       </w:pPr>
-      <w:del w:id="180" w:author="Dave Bridges" w:date="2018-03-24T13:59:00Z">
+      <w:del w:id="179" w:author="Dave Bridges" w:date="2018-03-24T13:59:00Z">
         <w:r>
           <w:rPr>
             <w:rFonts w:ascii="Arial" w:eastAsia="Times New Roman" w:hAnsi="Arial" w:cs="Arial"/>
@@ -4087,7 +4080,7 @@
         </w:rPr>
         <w:t xml:space="preserve">o our knowledge this is the first paper to investigate chronically elevated glucocorticoids in the context of </w:t>
       </w:r>
-      <w:ins w:id="181" w:author="Dave Bridges" w:date="2018-03-24T13:59:00Z">
+      <w:ins w:id="180" w:author="Dave Bridges" w:date="2018-03-24T13:59:00Z">
         <w:r>
           <w:rPr>
             <w:rFonts w:ascii="Arial" w:eastAsia="Times New Roman" w:hAnsi="Arial" w:cs="Arial"/>
@@ -4159,6 +4152,58 @@
         </w:rPr>
         <w:t xml:space="preserve"> provide</w:t>
       </w:r>
+      <w:ins w:id="181" w:author="Dave Bridges" w:date="2018-03-24T14:00:00Z">
+        <w:r>
+          <w:rPr>
+            <w:rFonts w:ascii="Arial" w:eastAsia="Times New Roman" w:hAnsi="Arial" w:cs="Arial"/>
+            <w:color w:val="FF0000"/>
+            <w:sz w:val="19"/>
+            <w:szCs w:val="19"/>
+            <w:shd w:val="clear" w:color="auto" w:fill="FFFFFF"/>
+          </w:rPr>
+          <w:t xml:space="preserve"> glucose</w:t>
+        </w:r>
+      </w:ins>
+      <w:r>
+        <w:rPr>
+          <w:rFonts w:ascii="Arial" w:eastAsia="Times New Roman" w:hAnsi="Arial" w:cs="Arial"/>
+          <w:color w:val="FF0000"/>
+          <w:sz w:val="19"/>
+          <w:szCs w:val="19"/>
+          <w:shd w:val="clear" w:color="auto" w:fill="FFFFFF"/>
+        </w:rPr>
+        <w:t xml:space="preserve"> clamp data that illustrate the </w:t>
+      </w:r>
+      <w:r>
+        <w:rPr>
+          <w:rFonts w:ascii="Arial" w:eastAsia="Times New Roman" w:hAnsi="Arial" w:cs="Arial"/>
+          <w:color w:val="FF0000"/>
+          <w:sz w:val="19"/>
+          <w:szCs w:val="19"/>
+          <w:shd w:val="clear" w:color="auto" w:fill="FFFFFF"/>
+        </w:rPr>
+        <w:t>main attributing factors to</w:t>
+      </w:r>
+      <w:r>
+        <w:rPr>
+          <w:rFonts w:ascii="Arial" w:eastAsia="Times New Roman" w:hAnsi="Arial" w:cs="Arial"/>
+          <w:color w:val="FF0000"/>
+          <w:sz w:val="19"/>
+          <w:szCs w:val="19"/>
+          <w:shd w:val="clear" w:color="auto" w:fill="FFFFFF"/>
+        </w:rPr>
+        <w:t xml:space="preserve"> the hyperglycemia and insulin resistance </w:t>
+      </w:r>
+      <w:r>
+        <w:rPr>
+          <w:rFonts w:ascii="Arial" w:eastAsia="Times New Roman" w:hAnsi="Arial" w:cs="Arial"/>
+          <w:color w:val="FF0000"/>
+          <w:sz w:val="19"/>
+          <w:szCs w:val="19"/>
+          <w:shd w:val="clear" w:color="auto" w:fill="FFFFFF"/>
+        </w:rPr>
+        <w:t>in obese, dexamethasone-treated mice</w:t>
+      </w:r>
       <w:ins w:id="182" w:author="Dave Bridges" w:date="2018-03-24T14:00:00Z">
         <w:r>
           <w:rPr>
@@ -4168,58 +4213,6 @@
             <w:szCs w:val="19"/>
             <w:shd w:val="clear" w:color="auto" w:fill="FFFFFF"/>
           </w:rPr>
-          <w:t xml:space="preserve"> glucose</w:t>
-        </w:r>
-      </w:ins>
-      <w:r>
-        <w:rPr>
-          <w:rFonts w:ascii="Arial" w:eastAsia="Times New Roman" w:hAnsi="Arial" w:cs="Arial"/>
-          <w:color w:val="FF0000"/>
-          <w:sz w:val="19"/>
-          <w:szCs w:val="19"/>
-          <w:shd w:val="clear" w:color="auto" w:fill="FFFFFF"/>
-        </w:rPr>
-        <w:t xml:space="preserve"> clamp data that illustrate the </w:t>
-      </w:r>
-      <w:r>
-        <w:rPr>
-          <w:rFonts w:ascii="Arial" w:eastAsia="Times New Roman" w:hAnsi="Arial" w:cs="Arial"/>
-          <w:color w:val="FF0000"/>
-          <w:sz w:val="19"/>
-          <w:szCs w:val="19"/>
-          <w:shd w:val="clear" w:color="auto" w:fill="FFFFFF"/>
-        </w:rPr>
-        <w:t>main attributing factors to</w:t>
-      </w:r>
-      <w:r>
-        <w:rPr>
-          <w:rFonts w:ascii="Arial" w:eastAsia="Times New Roman" w:hAnsi="Arial" w:cs="Arial"/>
-          <w:color w:val="FF0000"/>
-          <w:sz w:val="19"/>
-          <w:szCs w:val="19"/>
-          <w:shd w:val="clear" w:color="auto" w:fill="FFFFFF"/>
-        </w:rPr>
-        <w:t xml:space="preserve"> the hyperglycemia and insulin resistance </w:t>
-      </w:r>
-      <w:r>
-        <w:rPr>
-          <w:rFonts w:ascii="Arial" w:eastAsia="Times New Roman" w:hAnsi="Arial" w:cs="Arial"/>
-          <w:color w:val="FF0000"/>
-          <w:sz w:val="19"/>
-          <w:szCs w:val="19"/>
-          <w:shd w:val="clear" w:color="auto" w:fill="FFFFFF"/>
-        </w:rPr>
-        <w:t>in obese, dexamethasone-treated mice</w:t>
-      </w:r>
-      <w:ins w:id="183" w:author="Dave Bridges" w:date="2018-03-24T14:00:00Z">
-        <w:r>
-          <w:rPr>
-            <w:rFonts w:ascii="Arial" w:eastAsia="Times New Roman" w:hAnsi="Arial" w:cs="Arial"/>
-            <w:color w:val="FF0000"/>
-            <w:sz w:val="19"/>
-            <w:szCs w:val="19"/>
-            <w:shd w:val="clear" w:color="auto" w:fill="FFFFFF"/>
-          </w:rPr>
           <w:t xml:space="preserve"> is hepatic glucose production</w:t>
         </w:r>
       </w:ins>
@@ -4303,7 +4296,7 @@
         </w:rPr>
         <w:t>.</w:t>
       </w:r>
-      <w:ins w:id="184" w:author="Dave Bridges" w:date="2018-03-24T14:01:00Z">
+      <w:ins w:id="183" w:author="Dave Bridges" w:date="2018-03-24T14:01:00Z">
         <w:r>
           <w:rPr>
             <w:rFonts w:ascii="Arial" w:eastAsia="Times New Roman" w:hAnsi="Arial" w:cs="Arial"/>
@@ -4315,7 +4308,7 @@
           <w:t xml:space="preserve">  </w:t>
         </w:r>
       </w:ins>
-      <w:ins w:id="185" w:author="Dave Bridges" w:date="2018-03-24T14:03:00Z">
+      <w:ins w:id="184" w:author="Dave Bridges" w:date="2018-03-24T14:03:00Z">
         <w:r>
           <w:rPr>
             <w:rFonts w:ascii="Arial" w:eastAsia="Times New Roman" w:hAnsi="Arial" w:cs="Arial"/>
@@ -4327,7 +4320,7 @@
           <w:t xml:space="preserve">While these data agree with some published studies, we believe that these are valuable data to the </w:t>
         </w:r>
       </w:ins>
-      <w:ins w:id="186" w:author="Dave Bridges" w:date="2018-03-24T14:04:00Z">
+      <w:ins w:id="185" w:author="Dave Bridges" w:date="2018-03-24T14:04:00Z">
         <w:r>
           <w:rPr>
             <w:rFonts w:ascii="Arial" w:eastAsia="Times New Roman" w:hAnsi="Arial" w:cs="Arial"/>
@@ -4339,7 +4332,7 @@
           <w:t>research</w:t>
         </w:r>
       </w:ins>
-      <w:ins w:id="187" w:author="Dave Bridges" w:date="2018-03-24T14:03:00Z">
+      <w:ins w:id="186" w:author="Dave Bridges" w:date="2018-03-24T14:03:00Z">
         <w:r>
           <w:rPr>
             <w:rFonts w:ascii="Arial" w:eastAsia="Times New Roman" w:hAnsi="Arial" w:cs="Arial"/>
@@ -4351,7 +4344,7 @@
           <w:t xml:space="preserve"> </w:t>
         </w:r>
       </w:ins>
-      <w:ins w:id="188" w:author="Dave Bridges" w:date="2018-03-24T14:04:00Z">
+      <w:ins w:id="187" w:author="Dave Bridges" w:date="2018-03-24T14:04:00Z">
         <w:r>
           <w:rPr>
             <w:rFonts w:ascii="Arial" w:eastAsia="Times New Roman" w:hAnsi="Arial" w:cs="Arial"/>
@@ -4363,7 +4356,7 @@
           <w:t>community.</w:t>
         </w:r>
       </w:ins>
-      <w:ins w:id="189" w:author="Dave Bridges" w:date="2018-03-24T14:03:00Z">
+      <w:ins w:id="188" w:author="Dave Bridges" w:date="2018-03-24T14:03:00Z">
         <w:r>
           <w:rPr>
             <w:rFonts w:ascii="Arial" w:eastAsia="Times New Roman" w:hAnsi="Arial" w:cs="Arial"/>
@@ -4375,7 +4368,7 @@
           <w:t xml:space="preserve"> </w:t>
         </w:r>
       </w:ins>
-      <w:ins w:id="190" w:author="Dave Bridges" w:date="2018-03-24T14:01:00Z">
+      <w:ins w:id="189" w:author="Dave Bridges" w:date="2018-03-24T14:01:00Z">
         <w:r>
           <w:rPr>
             <w:rFonts w:ascii="Arial" w:eastAsia="Times New Roman" w:hAnsi="Arial" w:cs="Arial"/>
@@ -4391,7 +4384,7 @@
     <w:p>
       <w:pPr>
         <w:rPr>
-          <w:ins w:id="191" w:author="Dave Bridges" w:date="2018-03-24T14:02:00Z"/>
+          <w:ins w:id="190" w:author="Dave Bridges" w:date="2018-03-24T14:02:00Z"/>
           <w:rFonts w:ascii="Arial" w:eastAsia="Times New Roman" w:hAnsi="Arial" w:cs="Arial"/>
           <w:color w:val="FF0000"/>
           <w:sz w:val="19"/>
@@ -4404,16 +4397,16 @@
       <w:pPr>
         <w:ind w:left="720"/>
         <w:rPr>
-          <w:ins w:id="192" w:author="Dave Bridges" w:date="2018-03-24T14:02:00Z"/>
+          <w:ins w:id="191" w:author="Dave Bridges" w:date="2018-03-24T14:02:00Z"/>
           <w:rFonts w:ascii="Arial" w:eastAsia="Times New Roman" w:hAnsi="Arial" w:cs="Arial"/>
           <w:b/>
           <w:color w:val="FF0000"/>
           <w:sz w:val="19"/>
           <w:szCs w:val="19"/>
           <w:shd w:val="clear" w:color="auto" w:fill="FFFFFF"/>
-          <w:rPrChange w:id="193" w:author="Dave Bridges" w:date="2018-03-24T14:02:00Z">
+          <w:rPrChange w:id="192" w:author="Dave Bridges" w:date="2018-03-24T14:02:00Z">
             <w:rPr>
-              <w:ins w:id="194" w:author="Dave Bridges" w:date="2018-03-24T14:02:00Z"/>
+              <w:ins w:id="193" w:author="Dave Bridges" w:date="2018-03-24T14:02:00Z"/>
               <w:rFonts w:ascii="Arial" w:eastAsia="Times New Roman" w:hAnsi="Arial" w:cs="Arial"/>
               <w:color w:val="FF0000"/>
               <w:sz w:val="19"/>
@@ -4422,11 +4415,11 @@
             </w:rPr>
           </w:rPrChange>
         </w:rPr>
-        <w:pPrChange w:id="195" w:author="Dave Bridges" w:date="2018-03-24T14:02:00Z">
+        <w:pPrChange w:id="194" w:author="Dave Bridges" w:date="2018-03-24T14:02:00Z">
           <w:pPr/>
         </w:pPrChange>
       </w:pPr>
-      <w:ins w:id="196" w:author="Dave Bridges" w:date="2018-03-24T14:02:00Z">
+      <w:ins w:id="195" w:author="Dave Bridges" w:date="2018-03-24T14:02:00Z">
         <w:r>
           <w:rPr>
             <w:rFonts w:ascii="Arial" w:eastAsia="Times New Roman" w:hAnsi="Arial" w:cs="Arial"/>
@@ -4443,7 +4436,7 @@
     <w:p>
       <w:pPr>
         <w:rPr>
-          <w:ins w:id="197" w:author="Dave Bridges" w:date="2018-03-24T14:02:00Z"/>
+          <w:ins w:id="196" w:author="Dave Bridges" w:date="2018-03-24T14:02:00Z"/>
           <w:rFonts w:ascii="Arial" w:eastAsia="Times New Roman" w:hAnsi="Arial" w:cs="Arial"/>
           <w:color w:val="FF0000"/>
           <w:sz w:val="19"/>
@@ -4455,7 +4448,7 @@
     <w:p>
       <w:pPr>
         <w:rPr>
-          <w:ins w:id="198" w:author="Dave Bridges" w:date="2018-03-24T14:02:00Z"/>
+          <w:ins w:id="197" w:author="Dave Bridges" w:date="2018-03-24T14:02:00Z"/>
           <w:rFonts w:ascii="Arial" w:eastAsia="Times New Roman" w:hAnsi="Arial" w:cs="Arial"/>
           <w:color w:val="FF0000"/>
           <w:sz w:val="19"/>
@@ -4463,7 +4456,7 @@
           <w:shd w:val="clear" w:color="auto" w:fill="FFFFFF"/>
         </w:rPr>
       </w:pPr>
-      <w:ins w:id="199" w:author="Dave Bridges" w:date="2018-03-24T14:02:00Z">
+      <w:ins w:id="198" w:author="Dave Bridges" w:date="2018-03-24T14:02:00Z">
         <w:r>
           <w:rPr>
             <w:rFonts w:ascii="Arial" w:eastAsia="Times New Roman" w:hAnsi="Arial" w:cs="Arial"/>
@@ -4479,7 +4472,7 @@
     <w:p>
       <w:pPr>
         <w:rPr>
-          <w:ins w:id="200" w:author="Dave Bridges" w:date="2018-03-24T14:02:00Z"/>
+          <w:ins w:id="199" w:author="Dave Bridges" w:date="2018-03-24T14:02:00Z"/>
           <w:rFonts w:ascii="Arial" w:eastAsia="Times New Roman" w:hAnsi="Arial" w:cs="Arial"/>
           <w:color w:val="FF0000"/>
           <w:sz w:val="19"/>
@@ -4498,7 +4491,7 @@
           <w:sz w:val="19"/>
           <w:szCs w:val="19"/>
           <w:shd w:val="clear" w:color="auto" w:fill="FFFFFF"/>
-          <w:rPrChange w:id="201" w:author="Dave Bridges" w:date="2018-03-24T14:02:00Z">
+          <w:rPrChange w:id="200" w:author="Dave Bridges" w:date="2018-03-24T14:02:00Z">
             <w:rPr>
               <w:rFonts w:ascii="Arial" w:eastAsia="Times New Roman" w:hAnsi="Arial" w:cs="Arial"/>
               <w:color w:val="FF0000"/>
@@ -4508,11 +4501,11 @@
             </w:rPr>
           </w:rPrChange>
         </w:rPr>
-        <w:pPrChange w:id="202" w:author="Dave Bridges" w:date="2018-03-24T14:02:00Z">
+        <w:pPrChange w:id="201" w:author="Dave Bridges" w:date="2018-03-24T14:02:00Z">
           <w:pPr/>
         </w:pPrChange>
       </w:pPr>
-      <w:ins w:id="203" w:author="Dave Bridges" w:date="2018-03-24T14:02:00Z">
+      <w:ins w:id="202" w:author="Dave Bridges" w:date="2018-03-24T14:02:00Z">
         <w:r>
           <w:rPr>
             <w:rFonts w:ascii="Arial" w:eastAsia="Times New Roman" w:hAnsi="Arial" w:cs="Arial"/>
@@ -4572,7 +4565,7 @@
     <w:p>
       <w:pPr>
         <w:rPr>
-          <w:ins w:id="204" w:author="Dave Bridges" w:date="2018-03-24T14:08:00Z"/>
+          <w:ins w:id="203" w:author="Dave Bridges" w:date="2018-03-24T14:08:00Z"/>
           <w:rFonts w:ascii="Arial" w:eastAsia="Times New Roman" w:hAnsi="Arial" w:cs="Arial"/>
           <w:color w:val="FF0000"/>
           <w:sz w:val="19"/>
@@ -4580,7 +4573,7 @@
           <w:shd w:val="clear" w:color="auto" w:fill="FFFFFF"/>
         </w:rPr>
       </w:pPr>
-      <w:ins w:id="205" w:author="Dave Bridges" w:date="2018-03-24T14:06:00Z">
+      <w:ins w:id="204" w:author="Dave Bridges" w:date="2018-03-24T14:06:00Z">
         <w:r>
           <w:rPr>
             <w:rFonts w:ascii="Arial" w:eastAsia="Times New Roman" w:hAnsi="Arial" w:cs="Arial"/>
@@ -4592,7 +4585,7 @@
           <w:t>The requested data is presented in Figure 3A of this response</w:t>
         </w:r>
       </w:ins>
-      <w:ins w:id="206" w:author="Dave Bridges" w:date="2018-03-24T14:07:00Z">
+      <w:ins w:id="205" w:author="Dave Bridges" w:date="2018-03-24T14:07:00Z">
         <w:r>
           <w:rPr>
             <w:rFonts w:ascii="Arial" w:eastAsia="Times New Roman" w:hAnsi="Arial" w:cs="Arial"/>
@@ -4604,7 +4597,7 @@
           <w:t xml:space="preserve"> (and the revised Supplementary Figure XX)</w:t>
         </w:r>
       </w:ins>
-      <w:ins w:id="207" w:author="Dave Bridges" w:date="2018-03-24T14:06:00Z">
+      <w:ins w:id="206" w:author="Dave Bridges" w:date="2018-03-24T14:06:00Z">
         <w:r>
           <w:rPr>
             <w:rFonts w:ascii="Arial" w:eastAsia="Times New Roman" w:hAnsi="Arial" w:cs="Arial"/>
@@ -4616,7 +4609,7 @@
           <w:t xml:space="preserve">, demonstrating impaired insulin response in both lean and obese animals. </w:t>
         </w:r>
       </w:ins>
-      <w:ins w:id="208" w:author="Dave Bridges" w:date="2018-03-24T14:08:00Z">
+      <w:ins w:id="207" w:author="Dave Bridges" w:date="2018-03-24T14:08:00Z">
         <w:r>
           <w:rPr>
             <w:rFonts w:ascii="Arial" w:eastAsia="Times New Roman" w:hAnsi="Arial" w:cs="Arial"/>
@@ -4632,7 +4625,7 @@
     <w:p>
       <w:pPr>
         <w:rPr>
-          <w:ins w:id="209" w:author="Dave Bridges" w:date="2018-03-24T14:08:00Z"/>
+          <w:ins w:id="208" w:author="Dave Bridges" w:date="2018-03-24T14:08:00Z"/>
           <w:rFonts w:ascii="Arial" w:eastAsia="Times New Roman" w:hAnsi="Arial" w:cs="Arial"/>
           <w:color w:val="FF0000"/>
           <w:sz w:val="19"/>
@@ -4645,18 +4638,18 @@
       <w:pPr>
         <w:ind w:left="720"/>
         <w:rPr>
-          <w:ins w:id="210" w:author="Dave Bridges" w:date="2018-03-24T14:06:00Z"/>
-          <w:rFonts w:ascii="Arial" w:eastAsia="Times New Roman" w:hAnsi="Arial" w:cs="Arial"/>
-          <w:color w:val="FF0000"/>
-          <w:sz w:val="19"/>
-          <w:szCs w:val="19"/>
-          <w:shd w:val="clear" w:color="auto" w:fill="FFFFFF"/>
-        </w:rPr>
-        <w:pPrChange w:id="211" w:author="Dave Bridges" w:date="2018-03-24T14:08:00Z">
+          <w:ins w:id="209" w:author="Dave Bridges" w:date="2018-03-24T14:06:00Z"/>
+          <w:rFonts w:ascii="Arial" w:eastAsia="Times New Roman" w:hAnsi="Arial" w:cs="Arial"/>
+          <w:color w:val="FF0000"/>
+          <w:sz w:val="19"/>
+          <w:szCs w:val="19"/>
+          <w:shd w:val="clear" w:color="auto" w:fill="FFFFFF"/>
+        </w:rPr>
+        <w:pPrChange w:id="210" w:author="Dave Bridges" w:date="2018-03-24T14:08:00Z">
           <w:pPr/>
         </w:pPrChange>
       </w:pPr>
-      <w:ins w:id="212" w:author="Dave Bridges" w:date="2018-03-24T14:08:00Z">
+      <w:ins w:id="211" w:author="Dave Bridges" w:date="2018-03-24T14:08:00Z">
         <w:r>
           <w:rPr>
             <w:rFonts w:ascii="Arial" w:eastAsia="Times New Roman" w:hAnsi="Arial" w:cs="Arial"/>
@@ -4669,9 +4662,7 @@
           <w:t>One sentence referring to this figure</w:t>
         </w:r>
       </w:ins>
-      <w:bookmarkStart w:id="213" w:name="_GoBack"/>
-      <w:bookmarkEnd w:id="213"/>
-      <w:ins w:id="214" w:author="Dave Bridges" w:date="2018-03-24T14:06:00Z">
+      <w:ins w:id="212" w:author="Dave Bridges" w:date="2018-03-24T14:06:00Z">
         <w:r>
           <w:rPr>
             <w:rFonts w:ascii="Arial" w:eastAsia="Times New Roman" w:hAnsi="Arial" w:cs="Arial"/>
@@ -4687,7 +4678,7 @@
     <w:p>
       <w:pPr>
         <w:rPr>
-          <w:del w:id="215" w:author="Dave Bridges" w:date="2018-03-24T14:07:00Z"/>
+          <w:del w:id="213" w:author="Dave Bridges" w:date="2018-03-24T14:07:00Z"/>
           <w:rFonts w:ascii="Arial" w:eastAsia="Times New Roman" w:hAnsi="Arial" w:cs="Arial"/>
           <w:color w:val="FF0000"/>
           <w:sz w:val="19"/>
@@ -4695,7 +4686,7 @@
           <w:shd w:val="clear" w:color="auto" w:fill="FFFFFF"/>
         </w:rPr>
       </w:pPr>
-      <w:del w:id="216" w:author="Dave Bridges" w:date="2018-03-24T14:04:00Z">
+      <w:del w:id="214" w:author="Dave Bridges" w:date="2018-03-24T14:04:00Z">
         <w:r>
           <w:rPr>
             <w:rFonts w:ascii="Arial" w:eastAsia="Times New Roman" w:hAnsi="Arial" w:cs="Arial"/>
@@ -4715,6 +4706,90 @@
             <w:shd w:val="clear" w:color="auto" w:fill="FFFFFF"/>
           </w:rPr>
           <w:delText xml:space="preserve"> </w:delText>
+        </w:r>
+      </w:del>
+      <w:del w:id="215" w:author="Dave Bridges" w:date="2018-03-24T14:07:00Z">
+        <w:r>
+          <w:rPr>
+            <w:rFonts w:ascii="Arial" w:eastAsia="Times New Roman" w:hAnsi="Arial" w:cs="Arial"/>
+            <w:color w:val="FF0000"/>
+            <w:sz w:val="19"/>
+            <w:szCs w:val="19"/>
+            <w:shd w:val="clear" w:color="auto" w:fill="FFFFFF"/>
+          </w:rPr>
+          <w:delText>Dexamethasone leads lower glucose clearance in both lean and obese mice; however, in the lean mice this difference is not significant between the treatment groups</w:delText>
+        </w:r>
+        <w:r>
+          <w:rPr>
+            <w:rFonts w:ascii="Arial" w:eastAsia="Times New Roman" w:hAnsi="Arial" w:cs="Arial"/>
+            <w:color w:val="FF0000"/>
+            <w:sz w:val="19"/>
+            <w:szCs w:val="19"/>
+            <w:shd w:val="clear" w:color="auto" w:fill="FFFFFF"/>
+          </w:rPr>
+          <w:delText xml:space="preserve"> (A)</w:delText>
+        </w:r>
+        <w:r>
+          <w:rPr>
+            <w:rFonts w:ascii="Arial" w:eastAsia="Times New Roman" w:hAnsi="Arial" w:cs="Arial"/>
+            <w:color w:val="FF0000"/>
+            <w:sz w:val="19"/>
+            <w:szCs w:val="19"/>
+            <w:shd w:val="clear" w:color="auto" w:fill="FFFFFF"/>
+          </w:rPr>
+          <w:delText>. It is important to note that the insulin dose was high (2.5</w:delText>
+        </w:r>
+        <w:r>
+          <w:rPr>
+            <w:rFonts w:ascii="Arial" w:eastAsia="Times New Roman" w:hAnsi="Arial" w:cs="Arial"/>
+            <w:color w:val="FF0000"/>
+            <w:sz w:val="19"/>
+            <w:szCs w:val="19"/>
+            <w:shd w:val="clear" w:color="auto" w:fill="FFFFFF"/>
+          </w:rPr>
+          <w:delText xml:space="preserve"> </w:delText>
+        </w:r>
+        <w:r>
+          <w:rPr>
+            <w:rFonts w:ascii="Arial" w:eastAsia="Times New Roman" w:hAnsi="Arial" w:cs="Arial"/>
+            <w:color w:val="FF0000"/>
+            <w:sz w:val="19"/>
+            <w:szCs w:val="19"/>
+            <w:shd w:val="clear" w:color="auto" w:fill="FFFFFF"/>
+          </w:rPr>
+          <w:delText xml:space="preserve">U/kg; </w:delText>
+        </w:r>
+        <w:r>
+          <w:rPr>
+            <w:rFonts w:ascii="Arial" w:eastAsia="Times New Roman" w:hAnsi="Arial" w:cs="Arial"/>
+            <w:color w:val="FF0000"/>
+            <w:sz w:val="19"/>
+            <w:szCs w:val="19"/>
+            <w:shd w:val="clear" w:color="auto" w:fill="FFFFFF"/>
+          </w:rPr>
+          <w:delText>generally,</w:delText>
+        </w:r>
+        <w:r>
+          <w:rPr>
+            <w:rFonts w:ascii="Arial" w:eastAsia="Times New Roman" w:hAnsi="Arial" w:cs="Arial"/>
+            <w:color w:val="FF0000"/>
+            <w:sz w:val="19"/>
+            <w:szCs w:val="19"/>
+            <w:shd w:val="clear" w:color="auto" w:fill="FFFFFF"/>
+          </w:rPr>
+          <w:delText xml:space="preserve"> for chow mice we </w:delText>
+        </w:r>
+      </w:del>
+      <w:del w:id="216" w:author="Dave Bridges" w:date="2018-03-24T14:05:00Z">
+        <w:r>
+          <w:rPr>
+            <w:rFonts w:ascii="Arial" w:eastAsia="Times New Roman" w:hAnsi="Arial" w:cs="Arial"/>
+            <w:color w:val="FF0000"/>
+            <w:sz w:val="19"/>
+            <w:szCs w:val="19"/>
+            <w:shd w:val="clear" w:color="auto" w:fill="FFFFFF"/>
+          </w:rPr>
+          <w:delText xml:space="preserve">give </w:delText>
         </w:r>
       </w:del>
       <w:del w:id="217" w:author="Dave Bridges" w:date="2018-03-24T14:07:00Z">
@@ -4726,67 +4801,7 @@
             <w:szCs w:val="19"/>
             <w:shd w:val="clear" w:color="auto" w:fill="FFFFFF"/>
           </w:rPr>
-          <w:delText>Dexamethasone leads lower glucose clearance in both lean and obese mice; however, in the lean mice this difference is not significant between the treatment groups</w:delText>
-        </w:r>
-        <w:r>
-          <w:rPr>
-            <w:rFonts w:ascii="Arial" w:eastAsia="Times New Roman" w:hAnsi="Arial" w:cs="Arial"/>
-            <w:color w:val="FF0000"/>
-            <w:sz w:val="19"/>
-            <w:szCs w:val="19"/>
-            <w:shd w:val="clear" w:color="auto" w:fill="FFFFFF"/>
-          </w:rPr>
-          <w:delText xml:space="preserve"> (A)</w:delText>
-        </w:r>
-        <w:r>
-          <w:rPr>
-            <w:rFonts w:ascii="Arial" w:eastAsia="Times New Roman" w:hAnsi="Arial" w:cs="Arial"/>
-            <w:color w:val="FF0000"/>
-            <w:sz w:val="19"/>
-            <w:szCs w:val="19"/>
-            <w:shd w:val="clear" w:color="auto" w:fill="FFFFFF"/>
-          </w:rPr>
-          <w:delText>. It is important to note that the insulin dose was high (2.5</w:delText>
-        </w:r>
-        <w:r>
-          <w:rPr>
-            <w:rFonts w:ascii="Arial" w:eastAsia="Times New Roman" w:hAnsi="Arial" w:cs="Arial"/>
-            <w:color w:val="FF0000"/>
-            <w:sz w:val="19"/>
-            <w:szCs w:val="19"/>
-            <w:shd w:val="clear" w:color="auto" w:fill="FFFFFF"/>
-          </w:rPr>
-          <w:delText xml:space="preserve"> </w:delText>
-        </w:r>
-        <w:r>
-          <w:rPr>
-            <w:rFonts w:ascii="Arial" w:eastAsia="Times New Roman" w:hAnsi="Arial" w:cs="Arial"/>
-            <w:color w:val="FF0000"/>
-            <w:sz w:val="19"/>
-            <w:szCs w:val="19"/>
-            <w:shd w:val="clear" w:color="auto" w:fill="FFFFFF"/>
-          </w:rPr>
-          <w:delText xml:space="preserve">U/kg; </w:delText>
-        </w:r>
-        <w:r>
-          <w:rPr>
-            <w:rFonts w:ascii="Arial" w:eastAsia="Times New Roman" w:hAnsi="Arial" w:cs="Arial"/>
-            <w:color w:val="FF0000"/>
-            <w:sz w:val="19"/>
-            <w:szCs w:val="19"/>
-            <w:shd w:val="clear" w:color="auto" w:fill="FFFFFF"/>
-          </w:rPr>
-          <w:delText>generally,</w:delText>
-        </w:r>
-        <w:r>
-          <w:rPr>
-            <w:rFonts w:ascii="Arial" w:eastAsia="Times New Roman" w:hAnsi="Arial" w:cs="Arial"/>
-            <w:color w:val="FF0000"/>
-            <w:sz w:val="19"/>
-            <w:szCs w:val="19"/>
-            <w:shd w:val="clear" w:color="auto" w:fill="FFFFFF"/>
-          </w:rPr>
-          <w:delText xml:space="preserve"> for chow mice we </w:delText>
+          <w:delText>0.75</w:delText>
         </w:r>
       </w:del>
       <w:del w:id="218" w:author="Dave Bridges" w:date="2018-03-24T14:05:00Z">
@@ -4798,34 +4813,10 @@
             <w:szCs w:val="19"/>
             <w:shd w:val="clear" w:color="auto" w:fill="FFFFFF"/>
           </w:rPr>
-          <w:delText xml:space="preserve">give </w:delText>
+          <w:delText>-</w:delText>
         </w:r>
       </w:del>
       <w:del w:id="219" w:author="Dave Bridges" w:date="2018-03-24T14:07:00Z">
-        <w:r>
-          <w:rPr>
-            <w:rFonts w:ascii="Arial" w:eastAsia="Times New Roman" w:hAnsi="Arial" w:cs="Arial"/>
-            <w:color w:val="FF0000"/>
-            <w:sz w:val="19"/>
-            <w:szCs w:val="19"/>
-            <w:shd w:val="clear" w:color="auto" w:fill="FFFFFF"/>
-          </w:rPr>
-          <w:delText>0.75</w:delText>
-        </w:r>
-      </w:del>
-      <w:del w:id="220" w:author="Dave Bridges" w:date="2018-03-24T14:05:00Z">
-        <w:r>
-          <w:rPr>
-            <w:rFonts w:ascii="Arial" w:eastAsia="Times New Roman" w:hAnsi="Arial" w:cs="Arial"/>
-            <w:color w:val="FF0000"/>
-            <w:sz w:val="19"/>
-            <w:szCs w:val="19"/>
-            <w:shd w:val="clear" w:color="auto" w:fill="FFFFFF"/>
-          </w:rPr>
-          <w:delText>-</w:delText>
-        </w:r>
-      </w:del>
-      <w:del w:id="221" w:author="Dave Bridges" w:date="2018-03-24T14:07:00Z">
         <w:r>
           <w:rPr>
             <w:rFonts w:ascii="Arial" w:eastAsia="Times New Roman" w:hAnsi="Arial" w:cs="Arial"/>
@@ -4898,7 +4889,7 @@
           <w:shd w:val="clear" w:color="auto" w:fill="FFFFFF"/>
         </w:rPr>
       </w:pPr>
-      <w:commentRangeStart w:id="222"/>
+      <w:commentRangeStart w:id="220"/>
       <w:r>
         <w:rPr>
           <w:rFonts w:ascii="Arial" w:eastAsia="Times New Roman" w:hAnsi="Arial" w:cs="Arial"/>
@@ -4957,12 +4948,12 @@
           </wp:inline>
         </w:drawing>
       </w:r>
-      <w:commentRangeEnd w:id="222"/>
+      <w:commentRangeEnd w:id="220"/>
       <w:r>
         <w:rPr>
           <w:rStyle w:val="CommentReference"/>
         </w:rPr>
-        <w:commentReference w:id="222"/>
+        <w:commentReference w:id="220"/>
       </w:r>
       <w:r>
         <w:rPr>
@@ -5041,7 +5032,7 @@
                             <w:r>
                               <w:tab/>
                             </w:r>
-                            <w:del w:id="223" w:author="Dave Bridges" w:date="2018-03-24T14:07:00Z">
+                            <w:del w:id="221" w:author="Dave Bridges" w:date="2018-03-24T14:07:00Z">
                               <w:r>
                                 <w:delText>B</w:delText>
                               </w:r>
@@ -5089,7 +5080,7 @@
                       <w:r>
                         <w:tab/>
                       </w:r>
-                      <w:del w:id="224" w:author="Dave Bridges" w:date="2018-03-24T14:07:00Z">
+                      <w:del w:id="222" w:author="Dave Bridges" w:date="2018-03-24T14:07:00Z">
                         <w:r>
                           <w:delText>B</w:delText>
                         </w:r>
@@ -5103,7 +5094,7 @@
           </mc:Fallback>
         </mc:AlternateContent>
       </w:r>
-      <w:del w:id="225" w:author="Dave Bridges" w:date="2018-03-24T14:07:00Z">
+      <w:del w:id="223" w:author="Dave Bridges" w:date="2018-03-24T14:07:00Z">
         <w:r>
           <w:rPr>
             <w:rFonts w:ascii="Arial" w:eastAsia="Times New Roman" w:hAnsi="Arial" w:cs="Arial"/>
@@ -5204,35 +5195,59 @@
           <w:shd w:val="clear" w:color="auto" w:fill="FFFFFF"/>
         </w:rPr>
       </w:pPr>
-      <w:r>
-        <w:rPr>
-          <w:rFonts w:ascii="Arial" w:eastAsia="Times New Roman" w:hAnsi="Arial" w:cs="Arial"/>
-          <w:color w:val="FF0000"/>
-          <w:sz w:val="19"/>
-          <w:szCs w:val="19"/>
-          <w:shd w:val="clear" w:color="auto" w:fill="FFFFFF"/>
-        </w:rPr>
-        <w:t>Response:</w:t>
-      </w:r>
-      <w:r>
-        <w:rPr>
-          <w:rFonts w:ascii="Arial" w:eastAsia="Times New Roman" w:hAnsi="Arial" w:cs="Arial"/>
-          <w:color w:val="FF0000"/>
-          <w:sz w:val="19"/>
-          <w:szCs w:val="19"/>
-          <w:shd w:val="clear" w:color="auto" w:fill="FFFFFF"/>
-        </w:rPr>
-        <w:t xml:space="preserve"> It is difficult</w:t>
-      </w:r>
-      <w:r>
-        <w:rPr>
-          <w:rFonts w:ascii="Arial" w:eastAsia="Times New Roman" w:hAnsi="Arial" w:cs="Arial"/>
-          <w:color w:val="FF0000"/>
-          <w:sz w:val="19"/>
-          <w:szCs w:val="19"/>
-          <w:shd w:val="clear" w:color="auto" w:fill="FFFFFF"/>
-        </w:rPr>
-        <w:t xml:space="preserve"> to interpret data from the chow-fed</w:t>
+      <w:del w:id="224" w:author="Dave Bridges" w:date="2018-03-24T14:09:00Z">
+        <w:r>
+          <w:rPr>
+            <w:rFonts w:ascii="Arial" w:eastAsia="Times New Roman" w:hAnsi="Arial" w:cs="Arial"/>
+            <w:color w:val="FF0000"/>
+            <w:sz w:val="19"/>
+            <w:szCs w:val="19"/>
+            <w:shd w:val="clear" w:color="auto" w:fill="FFFFFF"/>
+          </w:rPr>
+          <w:delText>Response:</w:delText>
+        </w:r>
+        <w:r>
+          <w:rPr>
+            <w:rFonts w:ascii="Arial" w:eastAsia="Times New Roman" w:hAnsi="Arial" w:cs="Arial"/>
+            <w:color w:val="FF0000"/>
+            <w:sz w:val="19"/>
+            <w:szCs w:val="19"/>
+            <w:shd w:val="clear" w:color="auto" w:fill="FFFFFF"/>
+          </w:rPr>
+          <w:delText xml:space="preserve"> It is difficult</w:delText>
+        </w:r>
+        <w:r>
+          <w:rPr>
+            <w:rFonts w:ascii="Arial" w:eastAsia="Times New Roman" w:hAnsi="Arial" w:cs="Arial"/>
+            <w:color w:val="FF0000"/>
+            <w:sz w:val="19"/>
+            <w:szCs w:val="19"/>
+            <w:shd w:val="clear" w:color="auto" w:fill="FFFFFF"/>
+          </w:rPr>
+          <w:delText xml:space="preserve"> to interpret data from the</w:delText>
+        </w:r>
+      </w:del>
+      <w:ins w:id="225" w:author="Dave Bridges" w:date="2018-03-24T14:09:00Z">
+        <w:r>
+          <w:rPr>
+            <w:rFonts w:ascii="Arial" w:eastAsia="Times New Roman" w:hAnsi="Arial" w:cs="Arial"/>
+            <w:color w:val="FF0000"/>
+            <w:sz w:val="19"/>
+            <w:szCs w:val="19"/>
+            <w:shd w:val="clear" w:color="auto" w:fill="FFFFFF"/>
+          </w:rPr>
+          <w:t>We did perform glucose clamp experiments on</w:t>
+        </w:r>
+      </w:ins>
+      <w:r>
+        <w:rPr>
+          <w:rFonts w:ascii="Arial" w:eastAsia="Times New Roman" w:hAnsi="Arial" w:cs="Arial"/>
+          <w:color w:val="FF0000"/>
+          <w:sz w:val="19"/>
+          <w:szCs w:val="19"/>
+          <w:shd w:val="clear" w:color="auto" w:fill="FFFFFF"/>
+        </w:rPr>
+        <w:t xml:space="preserve"> chow-fed</w:t>
       </w:r>
       <w:r>
         <w:rPr>
@@ -5252,68 +5267,471 @@
           <w:szCs w:val="19"/>
           <w:shd w:val="clear" w:color="auto" w:fill="FFFFFF"/>
         </w:rPr>
-        <w:t xml:space="preserve"> animals in the clamp as the controls and dexamethasone treated animals had differences insulin clearance rates. Therefore, even though the groups were given the same dose, </w:t>
-      </w:r>
-      <w:r>
-        <w:rPr>
-          <w:rFonts w:ascii="Arial" w:eastAsia="Times New Roman" w:hAnsi="Arial" w:cs="Arial"/>
-          <w:color w:val="FF0000"/>
-          <w:sz w:val="19"/>
-          <w:szCs w:val="19"/>
-          <w:shd w:val="clear" w:color="auto" w:fill="FFFFFF"/>
-        </w:rPr>
-        <w:t>the dex</w:t>
-      </w:r>
-      <w:r>
-        <w:rPr>
-          <w:rFonts w:ascii="Arial" w:eastAsia="Times New Roman" w:hAnsi="Arial" w:cs="Arial"/>
-          <w:color w:val="FF0000"/>
-          <w:sz w:val="19"/>
-          <w:szCs w:val="19"/>
-          <w:shd w:val="clear" w:color="auto" w:fill="FFFFFF"/>
-        </w:rPr>
-        <w:t>amethasone</w:t>
-      </w:r>
-      <w:r>
-        <w:rPr>
-          <w:rFonts w:ascii="Arial" w:eastAsia="Times New Roman" w:hAnsi="Arial" w:cs="Arial"/>
-          <w:color w:val="FF0000"/>
-          <w:sz w:val="19"/>
-          <w:szCs w:val="19"/>
-          <w:shd w:val="clear" w:color="auto" w:fill="FFFFFF"/>
-        </w:rPr>
-        <w:t xml:space="preserve">-treated group </w:t>
-      </w:r>
-      <w:r>
-        <w:rPr>
-          <w:rFonts w:ascii="Arial" w:eastAsia="Times New Roman" w:hAnsi="Arial" w:cs="Arial"/>
-          <w:color w:val="FF0000"/>
-          <w:sz w:val="19"/>
-          <w:szCs w:val="19"/>
-          <w:shd w:val="clear" w:color="auto" w:fill="FFFFFF"/>
-        </w:rPr>
-        <w:t>cleared insulin more slowly</w:t>
-      </w:r>
-      <w:r>
-        <w:rPr>
-          <w:rFonts w:ascii="Arial" w:eastAsia="Times New Roman" w:hAnsi="Arial" w:cs="Arial"/>
-          <w:color w:val="FF0000"/>
-          <w:sz w:val="19"/>
-          <w:szCs w:val="19"/>
-          <w:shd w:val="clear" w:color="auto" w:fill="FFFFFF"/>
-        </w:rPr>
-        <w:t xml:space="preserve"> than controls </w:t>
-      </w:r>
-      <w:r>
-        <w:rPr>
-          <w:rFonts w:ascii="Arial" w:eastAsia="Times New Roman" w:hAnsi="Arial" w:cs="Arial"/>
-          <w:color w:val="FF0000"/>
-          <w:sz w:val="19"/>
-          <w:szCs w:val="19"/>
-          <w:shd w:val="clear" w:color="auto" w:fill="FFFFFF"/>
-        </w:rPr>
-        <w:t>resulting in</w:t>
-      </w:r>
+        <w:t xml:space="preserve"> animals in the </w:t>
+      </w:r>
+      <w:del w:id="226" w:author="Dave Bridges" w:date="2018-03-24T14:09:00Z">
+        <w:r>
+          <w:rPr>
+            <w:rFonts w:ascii="Arial" w:eastAsia="Times New Roman" w:hAnsi="Arial" w:cs="Arial"/>
+            <w:color w:val="FF0000"/>
+            <w:sz w:val="19"/>
+            <w:szCs w:val="19"/>
+            <w:shd w:val="clear" w:color="auto" w:fill="FFFFFF"/>
+          </w:rPr>
+          <w:delText xml:space="preserve">clamp as the controls and dexamethasone treated animals had </w:delText>
+        </w:r>
+      </w:del>
+      <w:ins w:id="227" w:author="Dave Bridges" w:date="2018-03-24T14:09:00Z">
+        <w:r>
+          <w:rPr>
+            <w:rFonts w:ascii="Arial" w:eastAsia="Times New Roman" w:hAnsi="Arial" w:cs="Arial"/>
+            <w:color w:val="FF0000"/>
+            <w:sz w:val="19"/>
+            <w:szCs w:val="19"/>
+            <w:shd w:val="clear" w:color="auto" w:fill="FFFFFF"/>
+          </w:rPr>
+          <w:t xml:space="preserve">but we observed substantial </w:t>
+        </w:r>
+      </w:ins>
+      <w:r>
+        <w:rPr>
+          <w:rFonts w:ascii="Arial" w:eastAsia="Times New Roman" w:hAnsi="Arial" w:cs="Arial"/>
+          <w:color w:val="FF0000"/>
+          <w:sz w:val="19"/>
+          <w:szCs w:val="19"/>
+          <w:shd w:val="clear" w:color="auto" w:fill="FFFFFF"/>
+        </w:rPr>
+        <w:t>differences insulin clearance rates</w:t>
+      </w:r>
+      <w:ins w:id="228" w:author="Dave Bridges" w:date="2018-03-24T14:09:00Z">
+        <w:r>
+          <w:rPr>
+            <w:rFonts w:ascii="Arial" w:eastAsia="Times New Roman" w:hAnsi="Arial" w:cs="Arial"/>
+            <w:color w:val="FF0000"/>
+            <w:sz w:val="19"/>
+            <w:szCs w:val="19"/>
+            <w:shd w:val="clear" w:color="auto" w:fill="FFFFFF"/>
+          </w:rPr>
+          <w:t xml:space="preserve"> between the NCD-control and NCD-dexamethasone groups</w:t>
+        </w:r>
+      </w:ins>
+      <w:ins w:id="229" w:author="Dave Bridges" w:date="2018-03-24T14:13:00Z">
+        <w:r>
+          <w:rPr>
+            <w:rFonts w:ascii="Arial" w:eastAsia="Times New Roman" w:hAnsi="Arial" w:cs="Arial"/>
+            <w:color w:val="FF0000"/>
+            <w:sz w:val="19"/>
+            <w:szCs w:val="19"/>
+            <w:shd w:val="clear" w:color="auto" w:fill="FFFFFF"/>
+          </w:rPr>
+          <w:t xml:space="preserve">.  This was an unexpected finding, but </w:t>
+        </w:r>
+      </w:ins>
+      <w:ins w:id="230" w:author="Dave Bridges" w:date="2018-03-24T14:20:00Z">
+        <w:r>
+          <w:rPr>
+            <w:rFonts w:ascii="Arial" w:eastAsia="Times New Roman" w:hAnsi="Arial" w:cs="Arial"/>
+            <w:color w:val="FF0000"/>
+            <w:sz w:val="19"/>
+            <w:szCs w:val="19"/>
+            <w:shd w:val="clear" w:color="auto" w:fill="FFFFFF"/>
+          </w:rPr>
+          <w:t>is</w:t>
+        </w:r>
+      </w:ins>
+      <w:ins w:id="231" w:author="Dave Bridges" w:date="2018-03-24T14:13:00Z">
+        <w:r>
+          <w:rPr>
+            <w:rFonts w:ascii="Arial" w:eastAsia="Times New Roman" w:hAnsi="Arial" w:cs="Arial"/>
+            <w:color w:val="FF0000"/>
+            <w:sz w:val="19"/>
+            <w:szCs w:val="19"/>
+            <w:shd w:val="clear" w:color="auto" w:fill="FFFFFF"/>
+          </w:rPr>
+          <w:t xml:space="preserve"> </w:t>
+        </w:r>
+      </w:ins>
+      <w:ins w:id="232" w:author="Dave Bridges" w:date="2018-03-24T14:20:00Z">
+        <w:r>
+          <w:rPr>
+            <w:rFonts w:ascii="Arial" w:eastAsia="Times New Roman" w:hAnsi="Arial" w:cs="Arial"/>
+            <w:color w:val="FF0000"/>
+            <w:sz w:val="19"/>
+            <w:szCs w:val="19"/>
+            <w:shd w:val="clear" w:color="auto" w:fill="FFFFFF"/>
+          </w:rPr>
+          <w:t>concorant</w:t>
+        </w:r>
+      </w:ins>
+      <w:ins w:id="233" w:author="Dave Bridges" w:date="2018-03-24T14:13:00Z">
+        <w:r>
+          <w:rPr>
+            <w:rFonts w:ascii="Arial" w:eastAsia="Times New Roman" w:hAnsi="Arial" w:cs="Arial"/>
+            <w:color w:val="FF0000"/>
+            <w:sz w:val="19"/>
+            <w:szCs w:val="19"/>
+            <w:shd w:val="clear" w:color="auto" w:fill="FFFFFF"/>
+          </w:rPr>
+          <w:t xml:space="preserve"> with previous reports that dexamethasone may cause </w:t>
+        </w:r>
+      </w:ins>
+      <w:ins w:id="234" w:author="Dave Bridges" w:date="2018-03-24T14:16:00Z">
+        <w:r>
+          <w:rPr>
+            <w:rFonts w:ascii="Arial" w:eastAsia="Times New Roman" w:hAnsi="Arial" w:cs="Arial"/>
+            <w:color w:val="FF0000"/>
+            <w:sz w:val="19"/>
+            <w:szCs w:val="19"/>
+            <w:shd w:val="clear" w:color="auto" w:fill="FFFFFF"/>
+          </w:rPr>
+          <w:t xml:space="preserve">impaired insulin </w:t>
+        </w:r>
+        <w:commentRangeStart w:id="235"/>
+        <w:r>
+          <w:rPr>
+            <w:rFonts w:ascii="Arial" w:eastAsia="Times New Roman" w:hAnsi="Arial" w:cs="Arial"/>
+            <w:color w:val="FF0000"/>
+            <w:sz w:val="19"/>
+            <w:szCs w:val="19"/>
+            <w:shd w:val="clear" w:color="auto" w:fill="FFFFFF"/>
+          </w:rPr>
+          <w:t>degradation</w:t>
+        </w:r>
+      </w:ins>
+      <w:commentRangeEnd w:id="235"/>
+      <w:ins w:id="236" w:author="Dave Bridges" w:date="2018-03-24T14:17:00Z">
+        <w:r>
+          <w:rPr>
+            <w:rStyle w:val="CommentReference"/>
+          </w:rPr>
+          <w:commentReference w:id="235"/>
+        </w:r>
+      </w:ins>
+      <w:ins w:id="237" w:author="Dave Bridges" w:date="2018-03-24T14:09:00Z">
+        <w:r>
+          <w:rPr>
+            <w:rFonts w:ascii="Arial" w:eastAsia="Times New Roman" w:hAnsi="Arial" w:cs="Arial"/>
+            <w:color w:val="FF0000"/>
+            <w:sz w:val="19"/>
+            <w:szCs w:val="19"/>
+            <w:shd w:val="clear" w:color="auto" w:fill="FFFFFF"/>
+          </w:rPr>
+          <w:t>.  Importantly this was not observed in the HFD animals</w:t>
+        </w:r>
+      </w:ins>
+      <w:ins w:id="238" w:author="Dave Bridges" w:date="2018-03-24T14:20:00Z">
+        <w:r>
+          <w:rPr>
+            <w:rFonts w:ascii="Arial" w:eastAsia="Times New Roman" w:hAnsi="Arial" w:cs="Arial"/>
+            <w:color w:val="FF0000"/>
+            <w:sz w:val="19"/>
+            <w:szCs w:val="19"/>
+            <w:shd w:val="clear" w:color="auto" w:fill="FFFFFF"/>
+          </w:rPr>
+          <w:t xml:space="preserve"> (see Supplementary Figure</w:t>
+        </w:r>
+      </w:ins>
+      <w:ins w:id="239" w:author="Dave Bridges" w:date="2018-03-24T14:21:00Z">
+        <w:r>
+          <w:rPr>
+            <w:rFonts w:ascii="Arial" w:eastAsia="Times New Roman" w:hAnsi="Arial" w:cs="Arial"/>
+            <w:color w:val="FF0000"/>
+            <w:sz w:val="19"/>
+            <w:szCs w:val="19"/>
+            <w:shd w:val="clear" w:color="auto" w:fill="FFFFFF"/>
+          </w:rPr>
+          <w:t xml:space="preserve"> 1F)</w:t>
+        </w:r>
+      </w:ins>
+      <w:ins w:id="240" w:author="Dave Bridges" w:date="2018-03-24T14:20:00Z">
+        <w:r>
+          <w:rPr>
+            <w:rFonts w:ascii="Arial" w:eastAsia="Times New Roman" w:hAnsi="Arial" w:cs="Arial"/>
+            <w:color w:val="FF0000"/>
+            <w:sz w:val="19"/>
+            <w:szCs w:val="19"/>
+            <w:shd w:val="clear" w:color="auto" w:fill="FFFFFF"/>
+          </w:rPr>
+          <w:t>, nor does it impact our interpretation of insulin tolerance tests</w:t>
+        </w:r>
+      </w:ins>
+      <w:ins w:id="241" w:author="Dave Bridges" w:date="2018-03-24T14:09:00Z">
+        <w:r>
+          <w:rPr>
+            <w:rFonts w:ascii="Arial" w:eastAsia="Times New Roman" w:hAnsi="Arial" w:cs="Arial"/>
+            <w:color w:val="FF0000"/>
+            <w:sz w:val="19"/>
+            <w:szCs w:val="19"/>
+            <w:shd w:val="clear" w:color="auto" w:fill="FFFFFF"/>
+          </w:rPr>
+          <w:t xml:space="preserve">.  This made interpretation </w:t>
+        </w:r>
+      </w:ins>
+      <w:ins w:id="242" w:author="Dave Bridges" w:date="2018-03-24T14:21:00Z">
+        <w:r>
+          <w:rPr>
+            <w:rFonts w:ascii="Arial" w:eastAsia="Times New Roman" w:hAnsi="Arial" w:cs="Arial"/>
+            <w:color w:val="FF0000"/>
+            <w:sz w:val="19"/>
+            <w:szCs w:val="19"/>
+            <w:shd w:val="clear" w:color="auto" w:fill="FFFFFF"/>
+          </w:rPr>
+          <w:t xml:space="preserve">of NCD glucose clamps </w:t>
+        </w:r>
+      </w:ins>
+      <w:ins w:id="243" w:author="Dave Bridges" w:date="2018-03-24T14:09:00Z">
+        <w:r>
+          <w:rPr>
+            <w:rFonts w:ascii="Arial" w:eastAsia="Times New Roman" w:hAnsi="Arial" w:cs="Arial"/>
+            <w:color w:val="FF0000"/>
+            <w:sz w:val="19"/>
+            <w:szCs w:val="19"/>
+            <w:shd w:val="clear" w:color="auto" w:fill="FFFFFF"/>
+          </w:rPr>
+          <w:t xml:space="preserve">problematic because the two groups </w:t>
+        </w:r>
+      </w:ins>
+      <w:ins w:id="244" w:author="Dave Bridges" w:date="2018-03-24T14:12:00Z">
+        <w:r>
+          <w:rPr>
+            <w:rFonts w:ascii="Arial" w:eastAsia="Times New Roman" w:hAnsi="Arial" w:cs="Arial"/>
+            <w:color w:val="FF0000"/>
+            <w:sz w:val="19"/>
+            <w:szCs w:val="19"/>
+            <w:shd w:val="clear" w:color="auto" w:fill="FFFFFF"/>
+          </w:rPr>
+          <w:t xml:space="preserve">in the NCD cohort </w:t>
+        </w:r>
+      </w:ins>
+      <w:ins w:id="245" w:author="Dave Bridges" w:date="2018-03-24T14:09:00Z">
+        <w:r>
+          <w:rPr>
+            <w:rFonts w:ascii="Arial" w:eastAsia="Times New Roman" w:hAnsi="Arial" w:cs="Arial"/>
+            <w:color w:val="FF0000"/>
+            <w:sz w:val="19"/>
+            <w:szCs w:val="19"/>
+            <w:shd w:val="clear" w:color="auto" w:fill="FFFFFF"/>
+          </w:rPr>
+          <w:t xml:space="preserve">had different effective insulin </w:t>
+        </w:r>
+      </w:ins>
+      <w:ins w:id="246" w:author="Dave Bridges" w:date="2018-03-24T14:11:00Z">
+        <w:r>
+          <w:rPr>
+            <w:rFonts w:ascii="Arial" w:eastAsia="Times New Roman" w:hAnsi="Arial" w:cs="Arial"/>
+            <w:color w:val="FF0000"/>
+            <w:sz w:val="19"/>
+            <w:szCs w:val="19"/>
+            <w:shd w:val="clear" w:color="auto" w:fill="FFFFFF"/>
+          </w:rPr>
+          <w:t>exposures</w:t>
+        </w:r>
+      </w:ins>
+      <w:ins w:id="247" w:author="Dave Bridges" w:date="2018-03-24T14:09:00Z">
+        <w:r>
+          <w:rPr>
+            <w:rFonts w:ascii="Arial" w:eastAsia="Times New Roman" w:hAnsi="Arial" w:cs="Arial"/>
+            <w:color w:val="FF0000"/>
+            <w:sz w:val="19"/>
+            <w:szCs w:val="19"/>
+            <w:shd w:val="clear" w:color="auto" w:fill="FFFFFF"/>
+          </w:rPr>
+          <w:t xml:space="preserve">, so we chose to not include those data.  </w:t>
+        </w:r>
+      </w:ins>
+      <w:ins w:id="248" w:author="Dave Bridges" w:date="2018-03-24T14:14:00Z">
+        <w:r>
+          <w:rPr>
+            <w:rFonts w:ascii="Arial" w:eastAsia="Times New Roman" w:hAnsi="Arial" w:cs="Arial"/>
+            <w:color w:val="FF0000"/>
+            <w:sz w:val="19"/>
+            <w:szCs w:val="19"/>
+            <w:shd w:val="clear" w:color="auto" w:fill="FFFFFF"/>
+          </w:rPr>
+          <w:t xml:space="preserve">The result of the impaired </w:t>
+        </w:r>
+      </w:ins>
+      <w:ins w:id="249" w:author="Dave Bridges" w:date="2018-03-24T14:21:00Z">
+        <w:r>
+          <w:rPr>
+            <w:rFonts w:ascii="Arial" w:eastAsia="Times New Roman" w:hAnsi="Arial" w:cs="Arial"/>
+            <w:color w:val="FF0000"/>
+            <w:sz w:val="19"/>
+            <w:szCs w:val="19"/>
+            <w:shd w:val="clear" w:color="auto" w:fill="FFFFFF"/>
+          </w:rPr>
+          <w:t>isulin</w:t>
+        </w:r>
+      </w:ins>
+      <w:ins w:id="250" w:author="Dave Bridges" w:date="2018-03-24T14:14:00Z">
+        <w:r>
+          <w:rPr>
+            <w:rFonts w:ascii="Arial" w:eastAsia="Times New Roman" w:hAnsi="Arial" w:cs="Arial"/>
+            <w:color w:val="FF0000"/>
+            <w:sz w:val="19"/>
+            <w:szCs w:val="19"/>
+            <w:shd w:val="clear" w:color="auto" w:fill="FFFFFF"/>
+          </w:rPr>
+          <w:t xml:space="preserve"> clearance was that NCD animals appeared have very modest differences when treated with dexamethasone in terms of glucose infusion rate, rate of glucose </w:t>
+        </w:r>
+        <w:r>
+          <w:rPr>
+            <w:rFonts w:ascii="Arial" w:eastAsia="Times New Roman" w:hAnsi="Arial" w:cs="Arial"/>
+            <w:color w:val="FF0000"/>
+            <w:sz w:val="19"/>
+            <w:szCs w:val="19"/>
+            <w:shd w:val="clear" w:color="auto" w:fill="FFFFFF"/>
+          </w:rPr>
+          <w:lastRenderedPageBreak/>
+          <w:t>disposal and endogenous glucose production</w:t>
+        </w:r>
+      </w:ins>
+      <w:ins w:id="251" w:author="Dave Bridges" w:date="2018-03-24T14:21:00Z">
+        <w:r>
+          <w:rPr>
+            <w:rFonts w:ascii="Arial" w:eastAsia="Times New Roman" w:hAnsi="Arial" w:cs="Arial"/>
+            <w:color w:val="FF0000"/>
+            <w:sz w:val="19"/>
+            <w:szCs w:val="19"/>
+            <w:shd w:val="clear" w:color="auto" w:fill="FFFFFF"/>
+          </w:rPr>
+          <w:t>, likely a counterbalance between insulin resistance and insulin turnover</w:t>
+        </w:r>
+      </w:ins>
+      <w:ins w:id="252" w:author="Dave Bridges" w:date="2018-03-24T14:14:00Z">
+        <w:r>
+          <w:rPr>
+            <w:rFonts w:ascii="Arial" w:eastAsia="Times New Roman" w:hAnsi="Arial" w:cs="Arial"/>
+            <w:color w:val="FF0000"/>
+            <w:sz w:val="19"/>
+            <w:szCs w:val="19"/>
+            <w:shd w:val="clear" w:color="auto" w:fill="FFFFFF"/>
+          </w:rPr>
+          <w:t>.  While this broadly agrees with our overall hypothesis</w:t>
+        </w:r>
+      </w:ins>
+      <w:ins w:id="253" w:author="Dave Bridges" w:date="2018-03-24T14:15:00Z">
+        <w:r>
+          <w:rPr>
+            <w:rFonts w:ascii="Arial" w:eastAsia="Times New Roman" w:hAnsi="Arial" w:cs="Arial"/>
+            <w:color w:val="FF0000"/>
+            <w:sz w:val="19"/>
+            <w:szCs w:val="19"/>
+            <w:shd w:val="clear" w:color="auto" w:fill="FFFFFF"/>
+          </w:rPr>
+          <w:t xml:space="preserve"> of more impaired glucose homeostasis in obese, dexamethasone treated animals, we thought that this would be confusing and tangential to the reader.</w:t>
+        </w:r>
+      </w:ins>
+      <w:ins w:id="254" w:author="Dave Bridges" w:date="2018-03-24T14:16:00Z">
+        <w:r>
+          <w:rPr>
+            <w:rFonts w:ascii="Arial" w:eastAsia="Times New Roman" w:hAnsi="Arial" w:cs="Arial"/>
+            <w:color w:val="FF0000"/>
+            <w:sz w:val="19"/>
+            <w:szCs w:val="19"/>
+            <w:shd w:val="clear" w:color="auto" w:fill="FFFFFF"/>
+          </w:rPr>
+          <w:t xml:space="preserve">  We will defer to the editor and reviewers though, if thes data</w:t>
+        </w:r>
+      </w:ins>
+      <w:ins w:id="255" w:author="Dave Bridges" w:date="2018-03-24T14:09:00Z">
+        <w:r>
+          <w:rPr>
+            <w:rFonts w:ascii="Arial" w:eastAsia="Times New Roman" w:hAnsi="Arial" w:cs="Arial"/>
+            <w:color w:val="FF0000"/>
+            <w:sz w:val="19"/>
+            <w:szCs w:val="19"/>
+            <w:shd w:val="clear" w:color="auto" w:fill="FFFFFF"/>
+          </w:rPr>
+          <w:t xml:space="preserve"> deemed to be of value, we are happy to include the</w:t>
+        </w:r>
+      </w:ins>
+      <w:ins w:id="256" w:author="Dave Bridges" w:date="2018-03-24T14:16:00Z">
+        <w:r>
+          <w:rPr>
+            <w:rFonts w:ascii="Arial" w:eastAsia="Times New Roman" w:hAnsi="Arial" w:cs="Arial"/>
+            <w:color w:val="FF0000"/>
+            <w:sz w:val="19"/>
+            <w:szCs w:val="19"/>
+            <w:shd w:val="clear" w:color="auto" w:fill="FFFFFF"/>
+          </w:rPr>
+          <w:t>m</w:t>
+        </w:r>
+      </w:ins>
+      <w:ins w:id="257" w:author="Dave Bridges" w:date="2018-03-24T14:09:00Z">
+        <w:r>
+          <w:rPr>
+            <w:rFonts w:ascii="Arial" w:eastAsia="Times New Roman" w:hAnsi="Arial" w:cs="Arial"/>
+            <w:color w:val="FF0000"/>
+            <w:sz w:val="19"/>
+            <w:szCs w:val="19"/>
+            <w:shd w:val="clear" w:color="auto" w:fill="FFFFFF"/>
+          </w:rPr>
+          <w:t xml:space="preserve"> in the manuscript, but </w:t>
+        </w:r>
+      </w:ins>
+      <w:ins w:id="258" w:author="Dave Bridges" w:date="2018-03-24T14:16:00Z">
+        <w:r>
+          <w:rPr>
+            <w:rFonts w:ascii="Arial" w:eastAsia="Times New Roman" w:hAnsi="Arial" w:cs="Arial"/>
+            <w:color w:val="FF0000"/>
+            <w:sz w:val="19"/>
+            <w:szCs w:val="19"/>
+            <w:shd w:val="clear" w:color="auto" w:fill="FFFFFF"/>
+          </w:rPr>
+          <w:t>fo</w:t>
+        </w:r>
+      </w:ins>
+      <w:ins w:id="259" w:author="Dave Bridges" w:date="2018-03-24T14:22:00Z">
+        <w:r>
+          <w:rPr>
+            <w:rFonts w:ascii="Arial" w:eastAsia="Times New Roman" w:hAnsi="Arial" w:cs="Arial"/>
+            <w:color w:val="FF0000"/>
+            <w:sz w:val="19"/>
+            <w:szCs w:val="19"/>
+            <w:shd w:val="clear" w:color="auto" w:fill="FFFFFF"/>
+          </w:rPr>
+          <w:t>r</w:t>
+        </w:r>
+      </w:ins>
+      <w:bookmarkStart w:id="260" w:name="_GoBack"/>
+      <w:bookmarkEnd w:id="260"/>
+      <w:ins w:id="261" w:author="Dave Bridges" w:date="2018-03-24T14:16:00Z">
+        <w:r>
+          <w:rPr>
+            <w:rFonts w:ascii="Arial" w:eastAsia="Times New Roman" w:hAnsi="Arial" w:cs="Arial"/>
+            <w:color w:val="FF0000"/>
+            <w:sz w:val="19"/>
+            <w:szCs w:val="19"/>
+            <w:shd w:val="clear" w:color="auto" w:fill="FFFFFF"/>
+          </w:rPr>
+          <w:t xml:space="preserve"> now</w:t>
+        </w:r>
+      </w:ins>
+      <w:ins w:id="262" w:author="Dave Bridges" w:date="2018-03-24T14:09:00Z">
+        <w:r>
+          <w:rPr>
+            <w:rFonts w:ascii="Arial" w:eastAsia="Times New Roman" w:hAnsi="Arial" w:cs="Arial"/>
+            <w:color w:val="FF0000"/>
+            <w:sz w:val="19"/>
+            <w:szCs w:val="19"/>
+            <w:shd w:val="clear" w:color="auto" w:fill="FFFFFF"/>
+          </w:rPr>
+          <w:t xml:space="preserve"> present them below:</w:t>
+        </w:r>
+      </w:ins>
+      <w:del w:id="263" w:author="Dave Bridges" w:date="2018-03-24T14:11:00Z">
+        <w:r>
+          <w:rPr>
+            <w:rFonts w:ascii="Arial" w:eastAsia="Times New Roman" w:hAnsi="Arial" w:cs="Arial"/>
+            <w:color w:val="FF0000"/>
+            <w:sz w:val="19"/>
+            <w:szCs w:val="19"/>
+            <w:shd w:val="clear" w:color="auto" w:fill="FFFFFF"/>
+          </w:rPr>
+          <w:delText>.</w:delText>
+        </w:r>
+      </w:del>
       <w:r>
         <w:rPr>
           <w:rFonts w:ascii="Arial" w:eastAsia="Times New Roman" w:hAnsi="Arial" w:cs="Arial"/>
@@ -5324,104 +5742,185 @@
         </w:rPr>
         <w:t xml:space="preserve"> </w:t>
       </w:r>
-      <w:r>
-        <w:rPr>
-          <w:rFonts w:ascii="Arial" w:eastAsia="Times New Roman" w:hAnsi="Arial" w:cs="Arial"/>
-          <w:color w:val="FF0000"/>
-          <w:sz w:val="19"/>
-          <w:szCs w:val="19"/>
-          <w:shd w:val="clear" w:color="auto" w:fill="FFFFFF"/>
-        </w:rPr>
-        <w:t>increased</w:t>
-      </w:r>
-      <w:r>
-        <w:rPr>
-          <w:rFonts w:ascii="Arial" w:eastAsia="Times New Roman" w:hAnsi="Arial" w:cs="Arial"/>
-          <w:color w:val="FF0000"/>
-          <w:sz w:val="19"/>
-          <w:szCs w:val="19"/>
-          <w:shd w:val="clear" w:color="auto" w:fill="FFFFFF"/>
-        </w:rPr>
-        <w:t xml:space="preserve"> circulat</w:t>
-      </w:r>
-      <w:r>
-        <w:rPr>
-          <w:rFonts w:ascii="Arial" w:eastAsia="Times New Roman" w:hAnsi="Arial" w:cs="Arial"/>
-          <w:color w:val="FF0000"/>
-          <w:sz w:val="19"/>
-          <w:szCs w:val="19"/>
-          <w:shd w:val="clear" w:color="auto" w:fill="FFFFFF"/>
-        </w:rPr>
-        <w:t xml:space="preserve">ing levels throughout the clamp. </w:t>
-      </w:r>
-      <w:r>
-        <w:rPr>
-          <w:rFonts w:ascii="Arial" w:eastAsia="Times New Roman" w:hAnsi="Arial" w:cs="Arial"/>
-          <w:color w:val="FF0000"/>
-          <w:sz w:val="19"/>
-          <w:szCs w:val="19"/>
-          <w:shd w:val="clear" w:color="auto" w:fill="FFFFFF"/>
-        </w:rPr>
-        <w:t>With that said, dexamethasone</w:t>
-      </w:r>
-      <w:r>
-        <w:rPr>
-          <w:rFonts w:ascii="Arial" w:eastAsia="Times New Roman" w:hAnsi="Arial" w:cs="Arial"/>
-          <w:color w:val="FF0000"/>
-          <w:sz w:val="19"/>
-          <w:szCs w:val="19"/>
-          <w:shd w:val="clear" w:color="auto" w:fill="FFFFFF"/>
-        </w:rPr>
-        <w:t xml:space="preserve">-treated mice had higher circulating insulin yet </w:t>
-      </w:r>
-      <w:r>
-        <w:rPr>
-          <w:rFonts w:ascii="Arial" w:eastAsia="Times New Roman" w:hAnsi="Arial" w:cs="Arial"/>
-          <w:color w:val="FF0000"/>
-          <w:sz w:val="19"/>
-          <w:szCs w:val="19"/>
-          <w:shd w:val="clear" w:color="auto" w:fill="FFFFFF"/>
-        </w:rPr>
-        <w:t>similar glucose responses as controls and these data are consistent with what we observe with the ITT. U</w:t>
-      </w:r>
-      <w:r>
-        <w:rPr>
-          <w:rFonts w:ascii="Arial" w:eastAsia="Times New Roman" w:hAnsi="Arial" w:cs="Arial"/>
-          <w:color w:val="FF0000"/>
-          <w:sz w:val="19"/>
-          <w:szCs w:val="19"/>
-          <w:shd w:val="clear" w:color="auto" w:fill="FFFFFF"/>
-        </w:rPr>
-        <w:t>nfortunately</w:t>
-      </w:r>
-      <w:r>
-        <w:rPr>
-          <w:rFonts w:ascii="Arial" w:eastAsia="Times New Roman" w:hAnsi="Arial" w:cs="Arial"/>
-          <w:color w:val="FF0000"/>
-          <w:sz w:val="19"/>
-          <w:szCs w:val="19"/>
-          <w:shd w:val="clear" w:color="auto" w:fill="FFFFFF"/>
-        </w:rPr>
-        <w:t>,</w:t>
-      </w:r>
-      <w:r>
-        <w:rPr>
-          <w:rFonts w:ascii="Arial" w:eastAsia="Times New Roman" w:hAnsi="Arial" w:cs="Arial"/>
-          <w:color w:val="FF0000"/>
-          <w:sz w:val="19"/>
-          <w:szCs w:val="19"/>
-          <w:shd w:val="clear" w:color="auto" w:fill="FFFFFF"/>
-        </w:rPr>
-        <w:t xml:space="preserve"> we cannot compare the lean mice to the obese mice for these particular data due to the discrepancy in circulating insulin.</w:t>
-      </w:r>
+      <w:del w:id="264" w:author="Dave Bridges" w:date="2018-03-24T14:12:00Z">
+        <w:r>
+          <w:rPr>
+            <w:rFonts w:ascii="Arial" w:eastAsia="Times New Roman" w:hAnsi="Arial" w:cs="Arial"/>
+            <w:color w:val="FF0000"/>
+            <w:sz w:val="19"/>
+            <w:szCs w:val="19"/>
+            <w:shd w:val="clear" w:color="auto" w:fill="FFFFFF"/>
+          </w:rPr>
+          <w:delText xml:space="preserve">Therefore, even though the groups were given the same dose, </w:delText>
+        </w:r>
+        <w:r>
+          <w:rPr>
+            <w:rFonts w:ascii="Arial" w:eastAsia="Times New Roman" w:hAnsi="Arial" w:cs="Arial"/>
+            <w:color w:val="FF0000"/>
+            <w:sz w:val="19"/>
+            <w:szCs w:val="19"/>
+            <w:shd w:val="clear" w:color="auto" w:fill="FFFFFF"/>
+          </w:rPr>
+          <w:delText>the dex</w:delText>
+        </w:r>
+        <w:r>
+          <w:rPr>
+            <w:rFonts w:ascii="Arial" w:eastAsia="Times New Roman" w:hAnsi="Arial" w:cs="Arial"/>
+            <w:color w:val="FF0000"/>
+            <w:sz w:val="19"/>
+            <w:szCs w:val="19"/>
+            <w:shd w:val="clear" w:color="auto" w:fill="FFFFFF"/>
+          </w:rPr>
+          <w:delText>amethasone</w:delText>
+        </w:r>
+        <w:r>
+          <w:rPr>
+            <w:rFonts w:ascii="Arial" w:eastAsia="Times New Roman" w:hAnsi="Arial" w:cs="Arial"/>
+            <w:color w:val="FF0000"/>
+            <w:sz w:val="19"/>
+            <w:szCs w:val="19"/>
+            <w:shd w:val="clear" w:color="auto" w:fill="FFFFFF"/>
+          </w:rPr>
+          <w:delText xml:space="preserve">-treated group </w:delText>
+        </w:r>
+        <w:r>
+          <w:rPr>
+            <w:rFonts w:ascii="Arial" w:eastAsia="Times New Roman" w:hAnsi="Arial" w:cs="Arial"/>
+            <w:color w:val="FF0000"/>
+            <w:sz w:val="19"/>
+            <w:szCs w:val="19"/>
+            <w:shd w:val="clear" w:color="auto" w:fill="FFFFFF"/>
+          </w:rPr>
+          <w:delText>cleared insulin more slowly</w:delText>
+        </w:r>
+        <w:r>
+          <w:rPr>
+            <w:rFonts w:ascii="Arial" w:eastAsia="Times New Roman" w:hAnsi="Arial" w:cs="Arial"/>
+            <w:color w:val="FF0000"/>
+            <w:sz w:val="19"/>
+            <w:szCs w:val="19"/>
+            <w:shd w:val="clear" w:color="auto" w:fill="FFFFFF"/>
+          </w:rPr>
+          <w:delText xml:space="preserve"> than controls </w:delText>
+        </w:r>
+        <w:r>
+          <w:rPr>
+            <w:rFonts w:ascii="Arial" w:eastAsia="Times New Roman" w:hAnsi="Arial" w:cs="Arial"/>
+            <w:color w:val="FF0000"/>
+            <w:sz w:val="19"/>
+            <w:szCs w:val="19"/>
+            <w:shd w:val="clear" w:color="auto" w:fill="FFFFFF"/>
+          </w:rPr>
+          <w:delText>resulting in</w:delText>
+        </w:r>
+        <w:r>
+          <w:rPr>
+            <w:rFonts w:ascii="Arial" w:eastAsia="Times New Roman" w:hAnsi="Arial" w:cs="Arial"/>
+            <w:color w:val="FF0000"/>
+            <w:sz w:val="19"/>
+            <w:szCs w:val="19"/>
+            <w:shd w:val="clear" w:color="auto" w:fill="FFFFFF"/>
+          </w:rPr>
+          <w:delText xml:space="preserve"> </w:delText>
+        </w:r>
+        <w:r>
+          <w:rPr>
+            <w:rFonts w:ascii="Arial" w:eastAsia="Times New Roman" w:hAnsi="Arial" w:cs="Arial"/>
+            <w:color w:val="FF0000"/>
+            <w:sz w:val="19"/>
+            <w:szCs w:val="19"/>
+            <w:shd w:val="clear" w:color="auto" w:fill="FFFFFF"/>
+          </w:rPr>
+          <w:delText>increased</w:delText>
+        </w:r>
+        <w:r>
+          <w:rPr>
+            <w:rFonts w:ascii="Arial" w:eastAsia="Times New Roman" w:hAnsi="Arial" w:cs="Arial"/>
+            <w:color w:val="FF0000"/>
+            <w:sz w:val="19"/>
+            <w:szCs w:val="19"/>
+            <w:shd w:val="clear" w:color="auto" w:fill="FFFFFF"/>
+          </w:rPr>
+          <w:delText xml:space="preserve"> circulat</w:delText>
+        </w:r>
+        <w:r>
+          <w:rPr>
+            <w:rFonts w:ascii="Arial" w:eastAsia="Times New Roman" w:hAnsi="Arial" w:cs="Arial"/>
+            <w:color w:val="FF0000"/>
+            <w:sz w:val="19"/>
+            <w:szCs w:val="19"/>
+            <w:shd w:val="clear" w:color="auto" w:fill="FFFFFF"/>
+          </w:rPr>
+          <w:delText xml:space="preserve">ing levels throughout the clamp. </w:delText>
+        </w:r>
+        <w:r>
+          <w:rPr>
+            <w:rFonts w:ascii="Arial" w:eastAsia="Times New Roman" w:hAnsi="Arial" w:cs="Arial"/>
+            <w:color w:val="FF0000"/>
+            <w:sz w:val="19"/>
+            <w:szCs w:val="19"/>
+            <w:shd w:val="clear" w:color="auto" w:fill="FFFFFF"/>
+          </w:rPr>
+          <w:delText>With that said, dexamethasone</w:delText>
+        </w:r>
+        <w:r>
+          <w:rPr>
+            <w:rFonts w:ascii="Arial" w:eastAsia="Times New Roman" w:hAnsi="Arial" w:cs="Arial"/>
+            <w:color w:val="FF0000"/>
+            <w:sz w:val="19"/>
+            <w:szCs w:val="19"/>
+            <w:shd w:val="clear" w:color="auto" w:fill="FFFFFF"/>
+          </w:rPr>
+          <w:delText xml:space="preserve">-treated mice had higher circulating insulin yet </w:delText>
+        </w:r>
+        <w:r>
+          <w:rPr>
+            <w:rFonts w:ascii="Arial" w:eastAsia="Times New Roman" w:hAnsi="Arial" w:cs="Arial"/>
+            <w:color w:val="FF0000"/>
+            <w:sz w:val="19"/>
+            <w:szCs w:val="19"/>
+            <w:shd w:val="clear" w:color="auto" w:fill="FFFFFF"/>
+          </w:rPr>
+          <w:delText>similar glucose responses as controls and these data are consistent with what we observe with the ITT. U</w:delText>
+        </w:r>
+        <w:r>
+          <w:rPr>
+            <w:rFonts w:ascii="Arial" w:eastAsia="Times New Roman" w:hAnsi="Arial" w:cs="Arial"/>
+            <w:color w:val="FF0000"/>
+            <w:sz w:val="19"/>
+            <w:szCs w:val="19"/>
+            <w:shd w:val="clear" w:color="auto" w:fill="FFFFFF"/>
+          </w:rPr>
+          <w:delText>nfortunately</w:delText>
+        </w:r>
+        <w:r>
+          <w:rPr>
+            <w:rFonts w:ascii="Arial" w:eastAsia="Times New Roman" w:hAnsi="Arial" w:cs="Arial"/>
+            <w:color w:val="FF0000"/>
+            <w:sz w:val="19"/>
+            <w:szCs w:val="19"/>
+            <w:shd w:val="clear" w:color="auto" w:fill="FFFFFF"/>
+          </w:rPr>
+          <w:delText>,</w:delText>
+        </w:r>
+        <w:r>
+          <w:rPr>
+            <w:rFonts w:ascii="Arial" w:eastAsia="Times New Roman" w:hAnsi="Arial" w:cs="Arial"/>
+            <w:color w:val="FF0000"/>
+            <w:sz w:val="19"/>
+            <w:szCs w:val="19"/>
+            <w:shd w:val="clear" w:color="auto" w:fill="FFFFFF"/>
+          </w:rPr>
+          <w:delText xml:space="preserve"> we cannot compare the lean mice to the obese mice for these particular data due to the discrepancy in circulating insulin.</w:delText>
+        </w:r>
+      </w:del>
     </w:p>
     <w:p>
-      <w:commentRangeStart w:id="226"/>
+      <w:commentRangeStart w:id="265"/>
       <w:r>
         <w:rPr>
           <w:noProof/>
         </w:rPr>
-        <w:lastRenderedPageBreak/>
         <w:drawing>
           <wp:inline distT="0" distB="0" distL="0" distR="0" wp14:anchorId="6D5D5AD0" wp14:editId="73EBCCD9">
             <wp:extent cx="1660525" cy="2041525"/>
@@ -5458,7 +5957,7 @@
     <w:p>
       <w:pPr>
         <w:rPr>
-          <w:ins w:id="227" w:author="Dave Bridges" w:date="2018-03-24T13:58:00Z"/>
+          <w:ins w:id="266" w:author="Dave Bridges" w:date="2018-03-24T13:58:00Z"/>
         </w:rPr>
       </w:pPr>
       <w:r>
@@ -5515,18 +6014,18 @@
           </wp:inline>
         </w:drawing>
       </w:r>
-      <w:commentRangeEnd w:id="226"/>
+      <w:commentRangeEnd w:id="265"/>
       <w:r>
         <w:rPr>
           <w:rStyle w:val="CommentReference"/>
         </w:rPr>
-        <w:commentReference w:id="226"/>
+        <w:commentReference w:id="265"/>
       </w:r>
     </w:p>
     <w:p>
       <w:pPr>
         <w:rPr>
-          <w:ins w:id="228" w:author="Dave Bridges" w:date="2018-03-24T13:58:00Z"/>
+          <w:ins w:id="267" w:author="Dave Bridges" w:date="2018-03-24T13:58:00Z"/>
         </w:rPr>
       </w:pPr>
     </w:p>
@@ -5538,13 +6037,13 @@
         <w:adjustRightInd w:val="0"/>
         <w:ind w:left="640" w:hanging="640"/>
         <w:rPr>
-          <w:ins w:id="229" w:author="Dave Bridges" w:date="2018-03-24T13:58:00Z"/>
+          <w:ins w:id="268" w:author="Dave Bridges" w:date="2018-03-24T13:58:00Z"/>
           <w:rFonts w:ascii="Arial" w:eastAsia="Times New Roman" w:hAnsi="Arial" w:cs="Arial"/>
           <w:noProof/>
           <w:sz w:val="20"/>
         </w:rPr>
       </w:pPr>
-      <w:ins w:id="230" w:author="Dave Bridges" w:date="2018-03-24T13:58:00Z">
+      <w:ins w:id="269" w:author="Dave Bridges" w:date="2018-03-24T13:58:00Z">
         <w:r>
           <w:rPr>
             <w:rFonts w:ascii="Arial" w:eastAsia="Times New Roman" w:hAnsi="Arial" w:cs="Arial"/>
@@ -5637,13 +6136,13 @@
         <w:adjustRightInd w:val="0"/>
         <w:ind w:left="640" w:hanging="640"/>
         <w:rPr>
-          <w:ins w:id="231" w:author="Dave Bridges" w:date="2018-03-24T13:58:00Z"/>
+          <w:ins w:id="270" w:author="Dave Bridges" w:date="2018-03-24T13:58:00Z"/>
           <w:rFonts w:ascii="Arial" w:eastAsia="Times New Roman" w:hAnsi="Arial" w:cs="Arial"/>
           <w:noProof/>
           <w:sz w:val="20"/>
         </w:rPr>
       </w:pPr>
-      <w:ins w:id="232" w:author="Dave Bridges" w:date="2018-03-24T13:58:00Z">
+      <w:ins w:id="271" w:author="Dave Bridges" w:date="2018-03-24T13:58:00Z">
         <w:r>
           <w:rPr>
             <w:rFonts w:ascii="Arial" w:eastAsia="Times New Roman" w:hAnsi="Arial" w:cs="Arial"/>
@@ -5706,13 +6205,13 @@
         <w:adjustRightInd w:val="0"/>
         <w:ind w:left="640" w:hanging="640"/>
         <w:rPr>
-          <w:ins w:id="233" w:author="Dave Bridges" w:date="2018-03-24T13:58:00Z"/>
+          <w:ins w:id="272" w:author="Dave Bridges" w:date="2018-03-24T13:58:00Z"/>
           <w:rFonts w:ascii="Arial" w:eastAsia="Times New Roman" w:hAnsi="Arial" w:cs="Arial"/>
           <w:noProof/>
           <w:sz w:val="20"/>
         </w:rPr>
       </w:pPr>
-      <w:ins w:id="234" w:author="Dave Bridges" w:date="2018-03-24T13:58:00Z">
+      <w:ins w:id="273" w:author="Dave Bridges" w:date="2018-03-24T13:58:00Z">
         <w:r>
           <w:rPr>
             <w:rFonts w:ascii="Arial" w:eastAsia="Times New Roman" w:hAnsi="Arial" w:cs="Arial"/>
@@ -5775,13 +6274,13 @@
         <w:adjustRightInd w:val="0"/>
         <w:ind w:left="640" w:hanging="640"/>
         <w:rPr>
-          <w:ins w:id="235" w:author="Dave Bridges" w:date="2018-03-24T13:58:00Z"/>
+          <w:ins w:id="274" w:author="Dave Bridges" w:date="2018-03-24T13:58:00Z"/>
           <w:rFonts w:ascii="Arial" w:eastAsia="Times New Roman" w:hAnsi="Arial" w:cs="Arial"/>
           <w:noProof/>
           <w:sz w:val="20"/>
         </w:rPr>
       </w:pPr>
-      <w:ins w:id="236" w:author="Dave Bridges" w:date="2018-03-24T13:58:00Z">
+      <w:ins w:id="275" w:author="Dave Bridges" w:date="2018-03-24T13:58:00Z">
         <w:r>
           <w:rPr>
             <w:rFonts w:ascii="Arial" w:eastAsia="Times New Roman" w:hAnsi="Arial" w:cs="Arial"/>
@@ -5844,13 +6343,13 @@
         <w:adjustRightInd w:val="0"/>
         <w:ind w:left="640" w:hanging="640"/>
         <w:rPr>
-          <w:ins w:id="237" w:author="Dave Bridges" w:date="2018-03-24T13:58:00Z"/>
+          <w:ins w:id="276" w:author="Dave Bridges" w:date="2018-03-24T13:58:00Z"/>
           <w:rFonts w:ascii="Arial" w:hAnsi="Arial" w:cs="Arial"/>
           <w:noProof/>
           <w:sz w:val="20"/>
         </w:rPr>
       </w:pPr>
-      <w:ins w:id="238" w:author="Dave Bridges" w:date="2018-03-24T13:58:00Z">
+      <w:ins w:id="277" w:author="Dave Bridges" w:date="2018-03-24T13:58:00Z">
         <w:r>
           <w:rPr>
             <w:rFonts w:ascii="Arial" w:eastAsia="Times New Roman" w:hAnsi="Arial" w:cs="Arial"/>
@@ -5913,7 +6412,7 @@
         <w:adjustRightInd w:val="0"/>
         <w:ind w:left="640" w:hanging="640"/>
         <w:rPr>
-          <w:ins w:id="239" w:author="Dave Bridges" w:date="2018-03-24T13:58:00Z"/>
+          <w:ins w:id="278" w:author="Dave Bridges" w:date="2018-03-24T13:58:00Z"/>
           <w:rFonts w:ascii="Arial" w:eastAsia="Times New Roman" w:hAnsi="Arial" w:cs="Arial"/>
           <w:color w:val="FF0000"/>
           <w:sz w:val="19"/>
@@ -5921,7 +6420,7 @@
           <w:shd w:val="clear" w:color="auto" w:fill="FFFFFF"/>
         </w:rPr>
       </w:pPr>
-      <w:ins w:id="240" w:author="Dave Bridges" w:date="2018-03-24T13:58:00Z">
+      <w:ins w:id="279" w:author="Dave Bridges" w:date="2018-03-24T13:58:00Z">
         <w:r>
           <w:rPr>
             <w:rFonts w:ascii="Arial" w:eastAsia="Times New Roman" w:hAnsi="Arial" w:cs="Arial"/>
@@ -6036,7 +6535,7 @@
       </w:pPr>
     </w:p>
   </w:comment>
-  <w:comment w:id="222" w:author="Dave Bridges" w:date="2018-03-24T14:07:00Z" w:initials="DB">
+  <w:comment w:id="220" w:author="Dave Bridges" w:date="2018-03-24T14:07:00Z" w:initials="DB">
     <w:p>
       <w:pPr>
         <w:pStyle w:val="CommentText"/>
@@ -6052,7 +6551,34 @@
       </w:r>
     </w:p>
   </w:comment>
-  <w:comment w:id="226" w:author="Dave Bridges" w:date="2018-03-24T13:58:00Z" w:initials="DB">
+  <w:comment w:id="235" w:author="Dave Bridges" w:date="2018-03-24T14:17:00Z" w:initials="DB">
+    <w:p>
+      <w:pPr>
+        <w:pStyle w:val="CommentText"/>
+      </w:pPr>
+      <w:r>
+        <w:rPr>
+          <w:rStyle w:val="CommentReference"/>
+        </w:rPr>
+        <w:annotationRef/>
+      </w:r>
+      <w:hyperlink r:id="rId1" w:history="1">
+        <w:r>
+          <w:rPr>
+            <w:rStyle w:val="Hyperlink"/>
+          </w:rPr>
+          <w:t>http://www.jbc.org/content/264/35/20992</w:t>
+        </w:r>
+      </w:hyperlink>
+      <w:r>
+        <w:t xml:space="preserve"> and </w:t>
+      </w:r>
+      <w:r>
+        <w:t>https://www.sciencedirect.com/science/article/pii/S0960076015300807</w:t>
+      </w:r>
+    </w:p>
+  </w:comment>
+  <w:comment w:id="265" w:author="Dave Bridges" w:date="2018-03-24T13:58:00Z" w:initials="DB">
     <w:p>
       <w:pPr>
         <w:pStyle w:val="CommentText"/>
@@ -6078,6 +6604,7 @@
   <w15:commentEx w15:paraId="4DDCFD37" w15:done="0"/>
   <w15:commentEx w15:paraId="54B4864F" w15:done="0"/>
   <w15:commentEx w15:paraId="181987DC" w15:done="0"/>
+  <w15:commentEx w15:paraId="18DA4DD5" w15:done="0"/>
   <w15:commentEx w15:paraId="1AE3E9FF" w15:done="0"/>
 </w15:commentsEx>
 </file>
@@ -6089,6 +6616,7 @@
   <w16cid:commentId w16cid:paraId="4DDCFD37" w16cid:durableId="1E60D23E"/>
   <w16cid:commentId w16cid:paraId="54B4864F" w16cid:durableId="1E60D34F"/>
   <w16cid:commentId w16cid:paraId="181987DC" w16cid:durableId="1E60DA23"/>
+  <w16cid:commentId w16cid:paraId="18DA4DD5" w16cid:durableId="1E60DC68"/>
   <w16cid:commentId w16cid:paraId="1AE3E9FF" w16cid:durableId="1E60D805"/>
 </w16cid:commentsIds>
 </file>
@@ -6738,6 +7266,16 @@
       <w:rFonts w:ascii="Times New Roman" w:hAnsi="Times New Roman" w:cs="Times New Roman"/>
       <w:sz w:val="18"/>
       <w:szCs w:val="18"/>
+    </w:rPr>
+  </w:style>
+  <w:style w:type="character" w:styleId="UnresolvedMention">
+    <w:name w:val="Unresolved Mention"/>
+    <w:basedOn w:val="DefaultParagraphFont"/>
+    <w:uiPriority w:val="99"/>
+    <w:rsid w:val="006110EE"/>
+    <w:rPr>
+      <w:color w:val="808080"/>
+      <w:shd w:val="clear" w:color="auto" w:fill="E6E6E6"/>
     </w:rPr>
   </w:style>
 </w:styles>
@@ -9400,7 +9938,7 @@
 </file>
 
 <file path=customXml/itemProps1.xml><?xml version="1.0" encoding="utf-8"?>
-<ds:datastoreItem xmlns:ds="http://schemas.openxmlformats.org/officeDocument/2006/customXml" ds:itemID="{FC1CD7B0-7000-624D-8759-6E1E2DBB89E7}">
+<ds:datastoreItem xmlns:ds="http://schemas.openxmlformats.org/officeDocument/2006/customXml" ds:itemID="{2CD25977-25BD-9E43-95E0-FB9F97845615}">
   <ds:schemaRefs>
     <ds:schemaRef ds:uri="http://schemas.openxmlformats.org/officeDocument/2006/bibliography"/>
   </ds:schemaRefs>

</xml_diff>

<commit_message>
Edited fig 1 of response and added figure legend and methods
</commit_message>
<xml_diff>
--- a/manuscript/Obesity-Glucocorticoids/Endocrinology Reviewer Comments.docx
+++ b/manuscript/Obesity-Glucocorticoids/Endocrinology Reviewer Comments.docx
@@ -210,330 +210,697 @@
         </w:rPr>
         <w:t>We</w:t>
       </w:r>
-      <w:bookmarkStart w:id="1" w:name="_GoBack"/>
-      <w:ins w:id="2" w:author="Microsoft Office User" w:date="2018-03-24T14:45:00Z">
+      <w:r>
+        <w:rPr>
+          <w:rFonts w:ascii="Arial" w:eastAsia="Times New Roman" w:hAnsi="Arial" w:cs="Arial"/>
+          <w:color w:val="FF0000"/>
+          <w:sz w:val="19"/>
+          <w:szCs w:val="19"/>
+          <w:shd w:val="clear" w:color="auto" w:fill="FFFFFF"/>
+        </w:rPr>
+        <w:t xml:space="preserve"> measured</w:t>
+      </w:r>
+      <w:r>
+        <w:rPr>
+          <w:rFonts w:ascii="Arial" w:eastAsia="Times New Roman" w:hAnsi="Arial" w:cs="Arial"/>
+          <w:color w:val="FF0000"/>
+          <w:sz w:val="19"/>
+          <w:szCs w:val="19"/>
+          <w:shd w:val="clear" w:color="auto" w:fill="FFFFFF"/>
+        </w:rPr>
+        <w:t xml:space="preserve"> the </w:t>
+      </w:r>
+      <w:r>
+        <w:rPr>
+          <w:rFonts w:ascii="Arial" w:eastAsia="Times New Roman" w:hAnsi="Arial" w:cs="Arial"/>
+          <w:color w:val="FF0000"/>
+          <w:sz w:val="19"/>
+          <w:szCs w:val="19"/>
+          <w:shd w:val="clear" w:color="auto" w:fill="FFFFFF"/>
+        </w:rPr>
+        <w:t xml:space="preserve">amounts </w:t>
+      </w:r>
+      <w:r>
+        <w:rPr>
+          <w:rFonts w:ascii="Arial" w:eastAsia="Times New Roman" w:hAnsi="Arial" w:cs="Arial"/>
+          <w:color w:val="FF0000"/>
+          <w:sz w:val="19"/>
+          <w:szCs w:val="19"/>
+          <w:shd w:val="clear" w:color="auto" w:fill="FFFFFF"/>
+        </w:rPr>
+        <w:t>of dexamethasone these mice were consuming (via measurement of drinking water throughout the study</w:t>
+      </w:r>
+      <w:r>
+        <w:rPr>
+          <w:rFonts w:ascii="Arial" w:eastAsia="Times New Roman" w:hAnsi="Arial" w:cs="Arial"/>
+          <w:color w:val="FF0000"/>
+          <w:sz w:val="19"/>
+          <w:szCs w:val="19"/>
+          <w:shd w:val="clear" w:color="auto" w:fill="FFFFFF"/>
+        </w:rPr>
+        <w:t xml:space="preserve">; </w:t>
+      </w:r>
+      <w:r>
+        <w:rPr>
+          <w:rFonts w:ascii="Arial" w:eastAsia="Times New Roman" w:hAnsi="Arial" w:cs="Arial"/>
+          <w:color w:val="FF0000"/>
+          <w:sz w:val="19"/>
+          <w:szCs w:val="19"/>
+          <w:shd w:val="clear" w:color="auto" w:fill="FFFFFF"/>
+        </w:rPr>
+        <w:t>1</w:t>
+      </w:r>
+      <w:r>
+        <w:rPr>
+          <w:rFonts w:ascii="Arial" w:eastAsia="Times New Roman" w:hAnsi="Arial" w:cs="Arial"/>
+          <w:color w:val="FF0000"/>
+          <w:sz w:val="19"/>
+          <w:szCs w:val="19"/>
+          <w:shd w:val="clear" w:color="auto" w:fill="FFFFFF"/>
+        </w:rPr>
+        <w:t xml:space="preserve">A-C </w:t>
+      </w:r>
+      <w:r>
+        <w:rPr>
+          <w:rFonts w:ascii="Arial" w:eastAsia="Times New Roman" w:hAnsi="Arial" w:cs="Arial"/>
+          <w:color w:val="FF0000"/>
+          <w:sz w:val="19"/>
+          <w:szCs w:val="19"/>
+          <w:shd w:val="clear" w:color="auto" w:fill="FFFFFF"/>
+        </w:rPr>
+        <w:t>of this response</w:t>
+      </w:r>
+      <w:r>
+        <w:rPr>
+          <w:rFonts w:ascii="Arial" w:eastAsia="Times New Roman" w:hAnsi="Arial" w:cs="Arial"/>
+          <w:color w:val="FF0000"/>
+          <w:sz w:val="19"/>
+          <w:szCs w:val="19"/>
+          <w:shd w:val="clear" w:color="auto" w:fill="FFFFFF"/>
+        </w:rPr>
+        <w:t xml:space="preserve">) as well as the serum concentrations (via </w:t>
+      </w:r>
+      <w:commentRangeStart w:id="1"/>
+      <w:r>
+        <w:rPr>
+          <w:rFonts w:ascii="Arial" w:eastAsia="Times New Roman" w:hAnsi="Arial" w:cs="Arial"/>
+          <w:color w:val="FF0000"/>
+          <w:sz w:val="19"/>
+          <w:szCs w:val="19"/>
+          <w:shd w:val="clear" w:color="auto" w:fill="FFFFFF"/>
+        </w:rPr>
+        <w:t>LC-MS</w:t>
+      </w:r>
+      <w:commentRangeEnd w:id="1"/>
+      <w:r>
+        <w:rPr>
+          <w:rStyle w:val="CommentReference"/>
+        </w:rPr>
+        <w:commentReference w:id="1"/>
+      </w:r>
+      <w:r>
+        <w:rPr>
+          <w:rFonts w:ascii="Arial" w:eastAsia="Times New Roman" w:hAnsi="Arial" w:cs="Arial"/>
+          <w:color w:val="FF0000"/>
+          <w:sz w:val="19"/>
+          <w:szCs w:val="19"/>
+          <w:shd w:val="clear" w:color="auto" w:fill="FFFFFF"/>
+        </w:rPr>
+        <w:t>; D</w:t>
+      </w:r>
+      <w:r>
+        <w:rPr>
+          <w:rFonts w:ascii="Arial" w:eastAsia="Times New Roman" w:hAnsi="Arial" w:cs="Arial"/>
+          <w:color w:val="FF0000"/>
+          <w:sz w:val="19"/>
+          <w:szCs w:val="19"/>
+          <w:shd w:val="clear" w:color="auto" w:fill="FFFFFF"/>
+        </w:rPr>
+        <w:t>).</w:t>
+      </w:r>
+      <w:r>
+        <w:rPr>
+          <w:rFonts w:ascii="Arial" w:eastAsia="Times New Roman" w:hAnsi="Arial" w:cs="Arial"/>
+          <w:color w:val="FF0000"/>
+          <w:sz w:val="19"/>
+          <w:szCs w:val="19"/>
+          <w:shd w:val="clear" w:color="auto" w:fill="FFFFFF"/>
+        </w:rPr>
+        <w:t xml:space="preserve"> The obese dexamethasone-treated mice did consume </w:t>
+      </w:r>
+      <w:r>
+        <w:rPr>
+          <w:rFonts w:ascii="Arial" w:eastAsia="Times New Roman" w:hAnsi="Arial" w:cs="Arial"/>
+          <w:color w:val="FF0000"/>
+          <w:sz w:val="19"/>
+          <w:szCs w:val="19"/>
+          <w:shd w:val="clear" w:color="auto" w:fill="FFFFFF"/>
+        </w:rPr>
+        <w:t xml:space="preserve">modestly </w:t>
+      </w:r>
+      <w:r>
+        <w:rPr>
+          <w:rFonts w:ascii="Arial" w:eastAsia="Times New Roman" w:hAnsi="Arial" w:cs="Arial"/>
+          <w:color w:val="FF0000"/>
+          <w:sz w:val="19"/>
+          <w:szCs w:val="19"/>
+          <w:shd w:val="clear" w:color="auto" w:fill="FFFFFF"/>
+        </w:rPr>
+        <w:t>more dexamethasone</w:t>
+      </w:r>
+      <w:r>
+        <w:rPr>
+          <w:rFonts w:ascii="Arial" w:eastAsia="Times New Roman" w:hAnsi="Arial" w:cs="Arial"/>
+          <w:color w:val="FF0000"/>
+          <w:sz w:val="19"/>
+          <w:szCs w:val="19"/>
+          <w:shd w:val="clear" w:color="auto" w:fill="FFFFFF"/>
+        </w:rPr>
+        <w:t xml:space="preserve"> when compared to lean</w:t>
+      </w:r>
+      <w:r>
+        <w:rPr>
+          <w:rFonts w:ascii="Arial" w:eastAsia="Times New Roman" w:hAnsi="Arial" w:cs="Arial"/>
+          <w:color w:val="FF0000"/>
+          <w:sz w:val="19"/>
+          <w:szCs w:val="19"/>
+          <w:shd w:val="clear" w:color="auto" w:fill="FFFFFF"/>
+        </w:rPr>
+        <w:t xml:space="preserve"> mice when normalized by body weight.  To our surprise, as the study went on the HFD mice specifically drank more water (and dexamethasone), even though they started with lower water consumption (Figure 1C of this response).  </w:t>
+      </w:r>
+      <w:r>
+        <w:rPr>
+          <w:rFonts w:ascii="Arial" w:eastAsia="Times New Roman" w:hAnsi="Arial" w:cs="Arial"/>
+          <w:color w:val="FF0000"/>
+          <w:sz w:val="19"/>
+          <w:szCs w:val="19"/>
+          <w:shd w:val="clear" w:color="auto" w:fill="FFFFFF"/>
+        </w:rPr>
+        <w:t xml:space="preserve"> </w:t>
+      </w:r>
+      <w:r>
+        <w:rPr>
+          <w:rFonts w:ascii="Arial" w:eastAsia="Times New Roman" w:hAnsi="Arial" w:cs="Arial"/>
+          <w:color w:val="FF0000"/>
+          <w:sz w:val="19"/>
+          <w:szCs w:val="19"/>
+          <w:shd w:val="clear" w:color="auto" w:fill="FFFFFF"/>
+        </w:rPr>
+        <w:t>This</w:t>
+      </w:r>
+      <w:r>
+        <w:rPr>
+          <w:rFonts w:ascii="Arial" w:eastAsia="Times New Roman" w:hAnsi="Arial" w:cs="Arial"/>
+          <w:color w:val="FF0000"/>
+          <w:sz w:val="19"/>
+          <w:szCs w:val="19"/>
+          <w:shd w:val="clear" w:color="auto" w:fill="FFFFFF"/>
+        </w:rPr>
+        <w:t xml:space="preserve"> was reflected in serum concentration</w:t>
+      </w:r>
+      <w:r>
+        <w:rPr>
+          <w:rFonts w:ascii="Arial" w:eastAsia="Times New Roman" w:hAnsi="Arial" w:cs="Arial"/>
+          <w:color w:val="FF0000"/>
+          <w:sz w:val="19"/>
+          <w:szCs w:val="19"/>
+          <w:shd w:val="clear" w:color="auto" w:fill="FFFFFF"/>
+        </w:rPr>
+        <w:t xml:space="preserve"> which was determined from blood at the end of the study</w:t>
+      </w:r>
+      <w:r>
+        <w:rPr>
+          <w:rFonts w:ascii="Arial" w:eastAsia="Times New Roman" w:hAnsi="Arial" w:cs="Arial"/>
+          <w:color w:val="FF0000"/>
+          <w:sz w:val="19"/>
+          <w:szCs w:val="19"/>
+          <w:shd w:val="clear" w:color="auto" w:fill="FFFFFF"/>
+        </w:rPr>
+        <w:t xml:space="preserve">. </w:t>
+      </w:r>
+      <w:r>
+        <w:rPr>
+          <w:rFonts w:ascii="Arial" w:eastAsia="Times New Roman" w:hAnsi="Arial" w:cs="Arial"/>
+          <w:color w:val="FF0000"/>
+          <w:sz w:val="19"/>
+          <w:szCs w:val="19"/>
+          <w:shd w:val="clear" w:color="auto" w:fill="FFFFFF"/>
+        </w:rPr>
+        <w:t xml:space="preserve">The increase in dexamethasone consumption may reflect that the obese dexamethasone-treated mice were severely diabetic which may cause increased water intake noted in the third week of treatment, as has been documented previously by others </w:t>
+      </w:r>
+      <w:r>
+        <w:rPr>
+          <w:rFonts w:ascii="Arial" w:eastAsia="Times New Roman" w:hAnsi="Arial" w:cs="Arial"/>
+          <w:color w:val="FF0000"/>
+          <w:sz w:val="19"/>
+          <w:szCs w:val="19"/>
+          <w:shd w:val="clear" w:color="auto" w:fill="FFFFFF"/>
+        </w:rPr>
+        <w:fldChar w:fldCharType="begin" w:fldLock="1"/>
+      </w:r>
+      <w:r>
+        <w:rPr>
+          <w:rFonts w:ascii="Arial" w:eastAsia="Times New Roman" w:hAnsi="Arial" w:cs="Arial"/>
+          <w:color w:val="FF0000"/>
+          <w:sz w:val="19"/>
+          <w:szCs w:val="19"/>
+          <w:shd w:val="clear" w:color="auto" w:fill="FFFFFF"/>
+        </w:rPr>
+        <w:instrText>ADDIN CSL_CITATION { "citationItems" : [ { "id" : "ITEM-1", "itemData" : { "DOI" : "10.2337/diab.30.2.106", "ISSN" : "00121797", "PMID" : "7009265", "abstract" : "Diabetes in the C57BL/KsJ(db/db) mouse is initially expressed as hyperinsulinemia, followed by hyperphagia, progressive obesity, and widespread pathologic abnormalities. This study was designed to evaluate the effects of metabolic control on the natural history of the diabetic nephropathy. Beginning at 1 mo of age and continuing for 12 wk, diabetic mice were subjected to controlled dietary restriction, such that their weight was maintained similar to that of age-matched, nondiabetic heterozygotes. Diet-restricted diabetics were compared with diabetics fed ad libitum and heterozygote nondiabetics. Significant lowering of fasting blood glucose, water intake, and plasma insulin was achieved by diet restriction. The diet-restricted diabetes demonstrated enhanced metabolic efficiency, consuming approximately half as much food as the nondiabetics, while maintaining a similar weight. Diabetics fed ad libitum evidenced well-defined renal lesions that included 3 + to 4 + immunoglobulin deposition in the glomerular mesangium, and generalized mesangial matrix expansion. These lesions were completely prevented in diet-restricted diabetes whose glomeruli were normal light microscopy, and demonstrated trace to 1 + mesangial immunoglobulin deposition, features identical in all respects to the nondiabetics. These results indicate that diabetic control achieved by preventing of obesity in the db/db mouse prevents the development of diabetic nephropathy.", "author" : [ { "dropping-particle" : "", "family" : "Lee", "given" : "S. M.", "non-dropping-particle" : "", "parse-names" : false, "suffix" : "" }, { "dropping-particle" : "", "family" : "Bressler", "given" : "R.", "non-dropping-particle" : "", "parse-names" : false, "suffix" : "" } ], "container-title" : "Diabetes", "id" : "ITEM-1", "issue" : "2", "issued" : { "date-parts" : [ [ "1981" ] ] }, "page" : "106-111", "title" : "Prevention of diabetic nephropathy by diet control in the db/db mouse", "type" : "article-journal", "volume" : "30" }, "uris" : [ "http://www.mendeley.com/documents/?uuid=20605ba2-f926-46a3-b1b2-ad9e2e3b54f5" ] } ], "mendeley" : { "formattedCitation" : "(1)", "plainTextFormattedCitation" : "(1)", "previouslyFormattedCitation" : "(1)" }, "properties" : {  }, "schema" : "https://github.com/citation-style-language/schema/raw/master/csl-citation.json" }</w:instrText>
+      </w:r>
+      <w:r>
+        <w:rPr>
+          <w:rFonts w:ascii="Arial" w:eastAsia="Times New Roman" w:hAnsi="Arial" w:cs="Arial"/>
+          <w:color w:val="FF0000"/>
+          <w:sz w:val="19"/>
+          <w:szCs w:val="19"/>
+          <w:shd w:val="clear" w:color="auto" w:fill="FFFFFF"/>
+        </w:rPr>
+        <w:fldChar w:fldCharType="separate"/>
+      </w:r>
+      <w:r>
+        <w:rPr>
+          <w:rFonts w:ascii="Arial" w:eastAsia="Times New Roman" w:hAnsi="Arial" w:cs="Arial"/>
+          <w:noProof/>
+          <w:color w:val="FF0000"/>
+          <w:sz w:val="19"/>
+          <w:szCs w:val="19"/>
+          <w:shd w:val="clear" w:color="auto" w:fill="FFFFFF"/>
+        </w:rPr>
+        <w:t>(1)</w:t>
+      </w:r>
+      <w:r>
+        <w:rPr>
+          <w:rFonts w:ascii="Arial" w:eastAsia="Times New Roman" w:hAnsi="Arial" w:cs="Arial"/>
+          <w:color w:val="FF0000"/>
+          <w:sz w:val="19"/>
+          <w:szCs w:val="19"/>
+          <w:shd w:val="clear" w:color="auto" w:fill="FFFFFF"/>
+        </w:rPr>
+        <w:fldChar w:fldCharType="end"/>
+      </w:r>
+      <w:r>
+        <w:rPr>
+          <w:rFonts w:ascii="Arial" w:eastAsia="Times New Roman" w:hAnsi="Arial" w:cs="Arial"/>
+          <w:color w:val="FF0000"/>
+          <w:sz w:val="19"/>
+          <w:szCs w:val="19"/>
+          <w:shd w:val="clear" w:color="auto" w:fill="FFFFFF"/>
+        </w:rPr>
+        <w:t xml:space="preserve">. </w:t>
+      </w:r>
+      <w:r>
+        <w:rPr>
+          <w:rFonts w:ascii="Arial" w:eastAsia="Times New Roman" w:hAnsi="Arial" w:cs="Arial"/>
+          <w:color w:val="FF0000"/>
+          <w:sz w:val="19"/>
+          <w:szCs w:val="19"/>
+          <w:shd w:val="clear" w:color="auto" w:fill="FFFFFF"/>
+        </w:rPr>
+        <w:t>These new data are described in the revised methods:</w:t>
+      </w:r>
+    </w:p>
+    <w:p>
+      <w:pPr>
+        <w:rPr>
+          <w:rFonts w:ascii="Arial" w:eastAsia="Times New Roman" w:hAnsi="Arial" w:cs="Arial"/>
+          <w:color w:val="FF0000"/>
+          <w:sz w:val="19"/>
+          <w:szCs w:val="19"/>
+          <w:shd w:val="clear" w:color="auto" w:fill="FFFFFF"/>
+        </w:rPr>
+      </w:pPr>
+    </w:p>
+    <w:p>
+      <w:pPr>
+        <w:rPr>
+          <w:rFonts w:ascii="Arial" w:eastAsia="Times New Roman" w:hAnsi="Arial" w:cs="Arial"/>
+          <w:color w:val="FF0000"/>
+          <w:sz w:val="19"/>
+          <w:szCs w:val="19"/>
+          <w:shd w:val="clear" w:color="auto" w:fill="FFFFFF"/>
+        </w:rPr>
+      </w:pPr>
+    </w:p>
+    <w:p>
+      <w:pPr>
+        <w:ind w:left="720"/>
+        <w:rPr>
+          <w:ins w:id="2" w:author="Microsoft Office User" w:date="2018-03-24T15:34:00Z"/>
+          <w:rFonts w:ascii="Arial" w:eastAsia="Times New Roman" w:hAnsi="Arial" w:cs="Arial"/>
+          <w:b/>
+          <w:color w:val="FF0000"/>
+          <w:sz w:val="19"/>
+          <w:szCs w:val="19"/>
+          <w:shd w:val="clear" w:color="auto" w:fill="FFFFFF"/>
+        </w:rPr>
+      </w:pPr>
+      <w:r>
+        <w:rPr>
+          <w:rFonts w:ascii="Arial" w:eastAsia="Times New Roman" w:hAnsi="Arial" w:cs="Arial"/>
+          <w:b/>
+          <w:color w:val="FF0000"/>
+          <w:sz w:val="19"/>
+          <w:szCs w:val="19"/>
+          <w:shd w:val="clear" w:color="auto" w:fill="FFFFFF"/>
+        </w:rPr>
+        <w:t>Methods for dex intake and quantification</w:t>
+      </w:r>
+      <w:ins w:id="3" w:author="Microsoft Office User" w:date="2018-03-24T15:33:00Z">
         <w:r>
           <w:rPr>
             <w:rFonts w:ascii="Arial" w:eastAsia="Times New Roman" w:hAnsi="Arial" w:cs="Arial"/>
+            <w:b/>
             <w:color w:val="FF0000"/>
             <w:sz w:val="19"/>
             <w:szCs w:val="19"/>
             <w:shd w:val="clear" w:color="auto" w:fill="FFFFFF"/>
           </w:rPr>
-          <w:t xml:space="preserve"> measured</w:t>
+          <w:t>:</w:t>
         </w:r>
       </w:ins>
-      <w:bookmarkEnd w:id="1"/>
-      <w:r>
-        <w:rPr>
-          <w:rFonts w:ascii="Arial" w:eastAsia="Times New Roman" w:hAnsi="Arial" w:cs="Arial"/>
-          <w:color w:val="FF0000"/>
-          <w:sz w:val="19"/>
-          <w:szCs w:val="19"/>
-          <w:shd w:val="clear" w:color="auto" w:fill="FFFFFF"/>
-        </w:rPr>
-        <w:t xml:space="preserve"> the </w:t>
-      </w:r>
-      <w:r>
-        <w:rPr>
-          <w:rFonts w:ascii="Arial" w:eastAsia="Times New Roman" w:hAnsi="Arial" w:cs="Arial"/>
-          <w:color w:val="FF0000"/>
-          <w:sz w:val="19"/>
-          <w:szCs w:val="19"/>
-          <w:shd w:val="clear" w:color="auto" w:fill="FFFFFF"/>
-        </w:rPr>
-        <w:t xml:space="preserve">amounts </w:t>
-      </w:r>
-      <w:r>
-        <w:rPr>
-          <w:rFonts w:ascii="Arial" w:eastAsia="Times New Roman" w:hAnsi="Arial" w:cs="Arial"/>
-          <w:color w:val="FF0000"/>
-          <w:sz w:val="19"/>
-          <w:szCs w:val="19"/>
-          <w:shd w:val="clear" w:color="auto" w:fill="FFFFFF"/>
-        </w:rPr>
-        <w:t>of dexamethasone these mice were consuming (via measurement of drinking water throughout the study</w:t>
-      </w:r>
-      <w:r>
-        <w:rPr>
-          <w:rFonts w:ascii="Arial" w:eastAsia="Times New Roman" w:hAnsi="Arial" w:cs="Arial"/>
-          <w:color w:val="FF0000"/>
-          <w:sz w:val="19"/>
-          <w:szCs w:val="19"/>
-          <w:shd w:val="clear" w:color="auto" w:fill="FFFFFF"/>
-        </w:rPr>
-        <w:t xml:space="preserve">; </w:t>
-      </w:r>
-      <w:r>
-        <w:rPr>
-          <w:rFonts w:ascii="Arial" w:eastAsia="Times New Roman" w:hAnsi="Arial" w:cs="Arial"/>
-          <w:color w:val="FF0000"/>
-          <w:sz w:val="19"/>
-          <w:szCs w:val="19"/>
-          <w:shd w:val="clear" w:color="auto" w:fill="FFFFFF"/>
-        </w:rPr>
-        <w:t>1</w:t>
-      </w:r>
-      <w:r>
-        <w:rPr>
-          <w:rFonts w:ascii="Arial" w:eastAsia="Times New Roman" w:hAnsi="Arial" w:cs="Arial"/>
-          <w:color w:val="FF0000"/>
-          <w:sz w:val="19"/>
-          <w:szCs w:val="19"/>
-          <w:shd w:val="clear" w:color="auto" w:fill="FFFFFF"/>
-        </w:rPr>
-        <w:t xml:space="preserve">A-C </w:t>
-      </w:r>
-      <w:r>
-        <w:rPr>
-          <w:rFonts w:ascii="Arial" w:eastAsia="Times New Roman" w:hAnsi="Arial" w:cs="Arial"/>
-          <w:color w:val="FF0000"/>
-          <w:sz w:val="19"/>
-          <w:szCs w:val="19"/>
-          <w:shd w:val="clear" w:color="auto" w:fill="FFFFFF"/>
-        </w:rPr>
-        <w:t>of this response</w:t>
-      </w:r>
-      <w:r>
-        <w:rPr>
-          <w:rFonts w:ascii="Arial" w:eastAsia="Times New Roman" w:hAnsi="Arial" w:cs="Arial"/>
-          <w:color w:val="FF0000"/>
-          <w:sz w:val="19"/>
-          <w:szCs w:val="19"/>
-          <w:shd w:val="clear" w:color="auto" w:fill="FFFFFF"/>
-        </w:rPr>
-        <w:t xml:space="preserve">) as well as the serum concentrations (via </w:t>
-      </w:r>
-      <w:commentRangeStart w:id="3"/>
-      <w:r>
-        <w:rPr>
-          <w:rFonts w:ascii="Arial" w:eastAsia="Times New Roman" w:hAnsi="Arial" w:cs="Arial"/>
-          <w:color w:val="FF0000"/>
-          <w:sz w:val="19"/>
-          <w:szCs w:val="19"/>
-          <w:shd w:val="clear" w:color="auto" w:fill="FFFFFF"/>
-        </w:rPr>
-        <w:t>LC-MS</w:t>
-      </w:r>
-      <w:commentRangeEnd w:id="3"/>
-      <w:r>
-        <w:rPr>
-          <w:rStyle w:val="CommentReference"/>
-        </w:rPr>
-        <w:commentReference w:id="3"/>
-      </w:r>
-      <w:r>
-        <w:rPr>
-          <w:rFonts w:ascii="Arial" w:eastAsia="Times New Roman" w:hAnsi="Arial" w:cs="Arial"/>
-          <w:color w:val="FF0000"/>
-          <w:sz w:val="19"/>
-          <w:szCs w:val="19"/>
-          <w:shd w:val="clear" w:color="auto" w:fill="FFFFFF"/>
-        </w:rPr>
-        <w:t>; D</w:t>
-      </w:r>
-      <w:r>
-        <w:rPr>
-          <w:rFonts w:ascii="Arial" w:eastAsia="Times New Roman" w:hAnsi="Arial" w:cs="Arial"/>
-          <w:color w:val="FF0000"/>
-          <w:sz w:val="19"/>
-          <w:szCs w:val="19"/>
-          <w:shd w:val="clear" w:color="auto" w:fill="FFFFFF"/>
-        </w:rPr>
-        <w:t>).</w:t>
-      </w:r>
-      <w:r>
-        <w:rPr>
-          <w:rFonts w:ascii="Arial" w:eastAsia="Times New Roman" w:hAnsi="Arial" w:cs="Arial"/>
-          <w:color w:val="FF0000"/>
-          <w:sz w:val="19"/>
-          <w:szCs w:val="19"/>
-          <w:shd w:val="clear" w:color="auto" w:fill="FFFFFF"/>
-        </w:rPr>
-        <w:t xml:space="preserve"> The obese dexamethasone-treated mice did consume </w:t>
-      </w:r>
-      <w:r>
-        <w:rPr>
-          <w:rFonts w:ascii="Arial" w:eastAsia="Times New Roman" w:hAnsi="Arial" w:cs="Arial"/>
-          <w:color w:val="FF0000"/>
-          <w:sz w:val="19"/>
-          <w:szCs w:val="19"/>
-          <w:shd w:val="clear" w:color="auto" w:fill="FFFFFF"/>
-        </w:rPr>
-        <w:t xml:space="preserve">modestly </w:t>
-      </w:r>
-      <w:r>
-        <w:rPr>
-          <w:rFonts w:ascii="Arial" w:eastAsia="Times New Roman" w:hAnsi="Arial" w:cs="Arial"/>
-          <w:color w:val="FF0000"/>
-          <w:sz w:val="19"/>
-          <w:szCs w:val="19"/>
-          <w:shd w:val="clear" w:color="auto" w:fill="FFFFFF"/>
-        </w:rPr>
-        <w:t>more dexamethasone</w:t>
-      </w:r>
-      <w:r>
-        <w:rPr>
-          <w:rFonts w:ascii="Arial" w:eastAsia="Times New Roman" w:hAnsi="Arial" w:cs="Arial"/>
-          <w:color w:val="FF0000"/>
-          <w:sz w:val="19"/>
-          <w:szCs w:val="19"/>
-          <w:shd w:val="clear" w:color="auto" w:fill="FFFFFF"/>
-        </w:rPr>
-        <w:t xml:space="preserve"> when compared to lean</w:t>
-      </w:r>
-      <w:r>
-        <w:rPr>
-          <w:rFonts w:ascii="Arial" w:eastAsia="Times New Roman" w:hAnsi="Arial" w:cs="Arial"/>
-          <w:color w:val="FF0000"/>
-          <w:sz w:val="19"/>
-          <w:szCs w:val="19"/>
-          <w:shd w:val="clear" w:color="auto" w:fill="FFFFFF"/>
-        </w:rPr>
-        <w:t xml:space="preserve"> mice when normalized by body weight.  To our surprise, as the study went on the HFD mice specifically drank more water (and dexamethasone), even though they started with lower water consumption (Figure 1C of this response).  </w:t>
-      </w:r>
-      <w:r>
-        <w:rPr>
-          <w:rFonts w:ascii="Arial" w:eastAsia="Times New Roman" w:hAnsi="Arial" w:cs="Arial"/>
-          <w:color w:val="FF0000"/>
-          <w:sz w:val="19"/>
-          <w:szCs w:val="19"/>
-          <w:shd w:val="clear" w:color="auto" w:fill="FFFFFF"/>
-        </w:rPr>
-        <w:t xml:space="preserve"> </w:t>
-      </w:r>
-      <w:r>
-        <w:rPr>
-          <w:rFonts w:ascii="Arial" w:eastAsia="Times New Roman" w:hAnsi="Arial" w:cs="Arial"/>
-          <w:color w:val="FF0000"/>
-          <w:sz w:val="19"/>
-          <w:szCs w:val="19"/>
-          <w:shd w:val="clear" w:color="auto" w:fill="FFFFFF"/>
-        </w:rPr>
-        <w:t>This</w:t>
-      </w:r>
-      <w:r>
-        <w:rPr>
-          <w:rFonts w:ascii="Arial" w:eastAsia="Times New Roman" w:hAnsi="Arial" w:cs="Arial"/>
-          <w:color w:val="FF0000"/>
-          <w:sz w:val="19"/>
-          <w:szCs w:val="19"/>
-          <w:shd w:val="clear" w:color="auto" w:fill="FFFFFF"/>
-        </w:rPr>
-        <w:t xml:space="preserve"> was reflected in serum concentration</w:t>
-      </w:r>
-      <w:r>
-        <w:rPr>
-          <w:rFonts w:ascii="Arial" w:eastAsia="Times New Roman" w:hAnsi="Arial" w:cs="Arial"/>
-          <w:color w:val="FF0000"/>
-          <w:sz w:val="19"/>
-          <w:szCs w:val="19"/>
-          <w:shd w:val="clear" w:color="auto" w:fill="FFFFFF"/>
-        </w:rPr>
-        <w:t xml:space="preserve"> which was determined from blood at the end of the study</w:t>
-      </w:r>
-      <w:r>
-        <w:rPr>
-          <w:rFonts w:ascii="Arial" w:eastAsia="Times New Roman" w:hAnsi="Arial" w:cs="Arial"/>
-          <w:color w:val="FF0000"/>
-          <w:sz w:val="19"/>
-          <w:szCs w:val="19"/>
-          <w:shd w:val="clear" w:color="auto" w:fill="FFFFFF"/>
-        </w:rPr>
-        <w:t xml:space="preserve">. </w:t>
-      </w:r>
-      <w:r>
-        <w:rPr>
-          <w:rFonts w:ascii="Arial" w:eastAsia="Times New Roman" w:hAnsi="Arial" w:cs="Arial"/>
-          <w:color w:val="FF0000"/>
-          <w:sz w:val="19"/>
-          <w:szCs w:val="19"/>
-          <w:shd w:val="clear" w:color="auto" w:fill="FFFFFF"/>
-        </w:rPr>
-        <w:t xml:space="preserve">The increase in dexamethasone consumption may reflect that the obese dexamethasone-treated mice were severely diabetic which may cause increased water intake noted in the third week of treatment, as has been documented previously by others </w:t>
-      </w:r>
-      <w:r>
-        <w:rPr>
-          <w:rFonts w:ascii="Arial" w:eastAsia="Times New Roman" w:hAnsi="Arial" w:cs="Arial"/>
-          <w:color w:val="FF0000"/>
-          <w:sz w:val="19"/>
-          <w:szCs w:val="19"/>
-          <w:shd w:val="clear" w:color="auto" w:fill="FFFFFF"/>
-        </w:rPr>
-        <w:fldChar w:fldCharType="begin" w:fldLock="1"/>
-      </w:r>
-      <w:r>
-        <w:rPr>
-          <w:rFonts w:ascii="Arial" w:eastAsia="Times New Roman" w:hAnsi="Arial" w:cs="Arial"/>
-          <w:color w:val="FF0000"/>
-          <w:sz w:val="19"/>
-          <w:szCs w:val="19"/>
-          <w:shd w:val="clear" w:color="auto" w:fill="FFFFFF"/>
-        </w:rPr>
-        <w:instrText>ADDIN CSL_CITATION { "citationItems" : [ { "id" : "ITEM-1", "itemData" : { "DOI" : "10.2337/diab.30.2.106", "ISSN" : "00121797", "PMID" : "7009265", "abstract" : "Diabetes in the C57BL/KsJ(db/db) mouse is initially expressed as hyperinsulinemia, followed by hyperphagia, progressive obesity, and widespread pathologic abnormalities. This study was designed to evaluate the effects of metabolic control on the natural history of the diabetic nephropathy. Beginning at 1 mo of age and continuing for 12 wk, diabetic mice were subjected to controlled dietary restriction, such that their weight was maintained similar to that of age-matched, nondiabetic heterozygotes. Diet-restricted diabetics were compared with diabetics fed ad libitum and heterozygote nondiabetics. Significant lowering of fasting blood glucose, water intake, and plasma insulin was achieved by diet restriction. The diet-restricted diabetes demonstrated enhanced metabolic efficiency, consuming approximately half as much food as the nondiabetics, while maintaining a similar weight. Diabetics fed ad libitum evidenced well-defined renal lesions that included 3 + to 4 + immunoglobulin deposition in the glomerular mesangium, and generalized mesangial matrix expansion. These lesions were completely prevented in diet-restricted diabetes whose glomeruli were normal light microscopy, and demonstrated trace to 1 + mesangial immunoglobulin deposition, features identical in all respects to the nondiabetics. These results indicate that diabetic control achieved by preventing of obesity in the db/db mouse prevents the development of diabetic nephropathy.", "author" : [ { "dropping-particle" : "", "family" : "Lee", "given" : "S. M.", "non-dropping-particle" : "", "parse-names" : false, "suffix" : "" }, { "dropping-particle" : "", "family" : "Bressler", "given" : "R.", "non-dropping-particle" : "", "parse-names" : false, "suffix" : "" } ], "container-title" : "Diabetes", "id" : "ITEM-1", "issue" : "2", "issued" : { "date-parts" : [ [ "1981" ] ] }, "page" : "106-111", "title" : "Prevention of diabetic nephropathy by diet control in the db/db mouse", "type" : "article-journal", "volume" : "30" }, "uris" : [ "http://www.mendeley.com/documents/?uuid=20605ba2-f926-46a3-b1b2-ad9e2e3b54f5" ] } ], "mendeley" : { "formattedCitation" : "(1)", "plainTextFormattedCitation" : "(1)", "previouslyFormattedCitation" : "(1)" }, "properties" : {  }, "schema" : "https://github.com/citation-style-language/schema/raw/master/csl-citation.json" }</w:instrText>
-      </w:r>
-      <w:r>
-        <w:rPr>
-          <w:rFonts w:ascii="Arial" w:eastAsia="Times New Roman" w:hAnsi="Arial" w:cs="Arial"/>
-          <w:color w:val="FF0000"/>
-          <w:sz w:val="19"/>
-          <w:szCs w:val="19"/>
-          <w:shd w:val="clear" w:color="auto" w:fill="FFFFFF"/>
-        </w:rPr>
-        <w:fldChar w:fldCharType="separate"/>
-      </w:r>
-      <w:r>
-        <w:rPr>
-          <w:rFonts w:ascii="Arial" w:eastAsia="Times New Roman" w:hAnsi="Arial" w:cs="Arial"/>
-          <w:noProof/>
-          <w:color w:val="FF0000"/>
-          <w:sz w:val="19"/>
-          <w:szCs w:val="19"/>
-          <w:shd w:val="clear" w:color="auto" w:fill="FFFFFF"/>
-        </w:rPr>
-        <w:t>(1)</w:t>
-      </w:r>
-      <w:r>
-        <w:rPr>
-          <w:rFonts w:ascii="Arial" w:eastAsia="Times New Roman" w:hAnsi="Arial" w:cs="Arial"/>
-          <w:color w:val="FF0000"/>
-          <w:sz w:val="19"/>
-          <w:szCs w:val="19"/>
-          <w:shd w:val="clear" w:color="auto" w:fill="FFFFFF"/>
-        </w:rPr>
-        <w:fldChar w:fldCharType="end"/>
-      </w:r>
-      <w:r>
-        <w:rPr>
-          <w:rFonts w:ascii="Arial" w:eastAsia="Times New Roman" w:hAnsi="Arial" w:cs="Arial"/>
-          <w:color w:val="FF0000"/>
-          <w:sz w:val="19"/>
-          <w:szCs w:val="19"/>
-          <w:shd w:val="clear" w:color="auto" w:fill="FFFFFF"/>
-        </w:rPr>
-        <w:t xml:space="preserve">. </w:t>
-      </w:r>
-      <w:r>
-        <w:rPr>
-          <w:rFonts w:ascii="Arial" w:eastAsia="Times New Roman" w:hAnsi="Arial" w:cs="Arial"/>
-          <w:color w:val="FF0000"/>
-          <w:sz w:val="19"/>
-          <w:szCs w:val="19"/>
-          <w:shd w:val="clear" w:color="auto" w:fill="FFFFFF"/>
-        </w:rPr>
-        <w:t>These new data are described in the revised methods:</w:t>
-      </w:r>
     </w:p>
     <w:p>
       <w:pPr>
-        <w:rPr>
-          <w:rFonts w:ascii="Arial" w:eastAsia="Times New Roman" w:hAnsi="Arial" w:cs="Arial"/>
+        <w:ind w:left="720"/>
+        <w:rPr>
+          <w:ins w:id="4" w:author="Microsoft Office User" w:date="2018-03-24T15:33:00Z"/>
+          <w:rFonts w:ascii="Arial" w:eastAsia="Times New Roman" w:hAnsi="Arial" w:cs="Arial"/>
+          <w:b/>
           <w:color w:val="FF0000"/>
           <w:sz w:val="19"/>
           <w:szCs w:val="19"/>
           <w:shd w:val="clear" w:color="auto" w:fill="FFFFFF"/>
         </w:rPr>
       </w:pPr>
+      <w:ins w:id="5" w:author="Microsoft Office User" w:date="2018-03-24T15:34:00Z">
+        <w:r>
+          <w:rPr>
+            <w:rFonts w:ascii="Arial" w:eastAsia="Times New Roman" w:hAnsi="Arial" w:cs="Arial"/>
+            <w:b/>
+            <w:color w:val="FF0000"/>
+            <w:sz w:val="19"/>
+            <w:szCs w:val="19"/>
+            <w:shd w:val="clear" w:color="auto" w:fill="FFFFFF"/>
+          </w:rPr>
+          <w:t>Dexamethasone intake</w:t>
+        </w:r>
+        <w:r>
+          <w:rPr>
+            <w:rFonts w:ascii="Arial" w:eastAsia="Times New Roman" w:hAnsi="Arial" w:cs="Arial"/>
+            <w:b/>
+            <w:color w:val="FF0000"/>
+            <w:sz w:val="19"/>
+            <w:szCs w:val="19"/>
+            <w:shd w:val="clear" w:color="auto" w:fill="FFFFFF"/>
+          </w:rPr>
+          <w:t xml:space="preserve"> was measured</w:t>
+        </w:r>
+        <w:r>
+          <w:rPr>
+            <w:rFonts w:ascii="Arial" w:eastAsia="Times New Roman" w:hAnsi="Arial" w:cs="Arial"/>
+            <w:b/>
+            <w:color w:val="FF0000"/>
+            <w:sz w:val="19"/>
+            <w:szCs w:val="19"/>
+            <w:shd w:val="clear" w:color="auto" w:fill="FFFFFF"/>
+          </w:rPr>
+          <w:t xml:space="preserve"> weekly </w:t>
+        </w:r>
+      </w:ins>
+      <w:ins w:id="6" w:author="Microsoft Office User" w:date="2018-03-24T15:41:00Z">
+        <w:r>
+          <w:rPr>
+            <w:rFonts w:ascii="Arial" w:eastAsia="Times New Roman" w:hAnsi="Arial" w:cs="Arial"/>
+            <w:b/>
+            <w:color w:val="FF0000"/>
+            <w:sz w:val="19"/>
+            <w:szCs w:val="19"/>
+            <w:shd w:val="clear" w:color="auto" w:fill="FFFFFF"/>
+          </w:rPr>
+          <w:t>to determine the</w:t>
+        </w:r>
+      </w:ins>
+      <w:ins w:id="7" w:author="Microsoft Office User" w:date="2018-03-24T15:34:00Z">
+        <w:r>
+          <w:rPr>
+            <w:rFonts w:ascii="Arial" w:eastAsia="Times New Roman" w:hAnsi="Arial" w:cs="Arial"/>
+            <w:b/>
+            <w:color w:val="FF0000"/>
+            <w:sz w:val="19"/>
+            <w:szCs w:val="19"/>
+            <w:shd w:val="clear" w:color="auto" w:fill="FFFFFF"/>
+          </w:rPr>
+          <w:t xml:space="preserve"> volume of</w:t>
+        </w:r>
+      </w:ins>
+      <w:ins w:id="8" w:author="Microsoft Office User" w:date="2018-03-24T15:35:00Z">
+        <w:r>
+          <w:rPr>
+            <w:rFonts w:ascii="Arial" w:eastAsia="Times New Roman" w:hAnsi="Arial" w:cs="Arial"/>
+            <w:b/>
+            <w:color w:val="FF0000"/>
+            <w:sz w:val="19"/>
+            <w:szCs w:val="19"/>
+            <w:shd w:val="clear" w:color="auto" w:fill="FFFFFF"/>
+          </w:rPr>
+          <w:t xml:space="preserve"> dexamethasone</w:t>
+        </w:r>
+      </w:ins>
+      <w:ins w:id="9" w:author="Microsoft Office User" w:date="2018-03-24T15:34:00Z">
+        <w:r>
+          <w:rPr>
+            <w:rFonts w:ascii="Arial" w:eastAsia="Times New Roman" w:hAnsi="Arial" w:cs="Arial"/>
+            <w:b/>
+            <w:color w:val="FF0000"/>
+            <w:sz w:val="19"/>
+            <w:szCs w:val="19"/>
+            <w:shd w:val="clear" w:color="auto" w:fill="FFFFFF"/>
+          </w:rPr>
+          <w:t xml:space="preserve"> water consumed </w:t>
+        </w:r>
+      </w:ins>
+      <w:ins w:id="10" w:author="Microsoft Office User" w:date="2018-03-24T15:36:00Z">
+        <w:r>
+          <w:rPr>
+            <w:rFonts w:ascii="Arial" w:eastAsia="Times New Roman" w:hAnsi="Arial" w:cs="Arial"/>
+            <w:b/>
+            <w:color w:val="FF0000"/>
+            <w:sz w:val="19"/>
+            <w:szCs w:val="19"/>
+            <w:shd w:val="clear" w:color="auto" w:fill="FFFFFF"/>
+          </w:rPr>
+          <w:t xml:space="preserve">per </w:t>
+        </w:r>
+      </w:ins>
+      <w:ins w:id="11" w:author="Microsoft Office User" w:date="2018-03-24T15:34:00Z">
+        <w:r>
+          <w:rPr>
+            <w:rFonts w:ascii="Arial" w:eastAsia="Times New Roman" w:hAnsi="Arial" w:cs="Arial"/>
+            <w:b/>
+            <w:color w:val="FF0000"/>
+            <w:sz w:val="19"/>
+            <w:szCs w:val="19"/>
+            <w:shd w:val="clear" w:color="auto" w:fill="FFFFFF"/>
+          </w:rPr>
+          <w:t>cage</w:t>
+        </w:r>
+      </w:ins>
+      <w:ins w:id="12" w:author="Microsoft Office User" w:date="2018-03-24T15:35:00Z">
+        <w:r>
+          <w:rPr>
+            <w:rFonts w:ascii="Arial" w:eastAsia="Times New Roman" w:hAnsi="Arial" w:cs="Arial"/>
+            <w:b/>
+            <w:color w:val="FF0000"/>
+            <w:sz w:val="19"/>
+            <w:szCs w:val="19"/>
+            <w:shd w:val="clear" w:color="auto" w:fill="FFFFFF"/>
+          </w:rPr>
+          <w:t>.</w:t>
+        </w:r>
+      </w:ins>
+      <w:ins w:id="13" w:author="Microsoft Office User" w:date="2018-03-24T15:37:00Z">
+        <w:r>
+          <w:rPr>
+            <w:rFonts w:ascii="Arial" w:eastAsia="Times New Roman" w:hAnsi="Arial" w:cs="Arial"/>
+            <w:b/>
+            <w:color w:val="FF0000"/>
+            <w:sz w:val="19"/>
+            <w:szCs w:val="19"/>
+            <w:shd w:val="clear" w:color="auto" w:fill="FFFFFF"/>
+          </w:rPr>
+          <w:t xml:space="preserve"> Average v</w:t>
+        </w:r>
+        <w:r>
+          <w:rPr>
+            <w:rFonts w:ascii="Arial" w:eastAsia="Times New Roman" w:hAnsi="Arial" w:cs="Arial"/>
+            <w:b/>
+            <w:color w:val="FF0000"/>
+            <w:sz w:val="19"/>
+            <w:szCs w:val="19"/>
+            <w:shd w:val="clear" w:color="auto" w:fill="FFFFFF"/>
+          </w:rPr>
+          <w:t>olume per mouse was estimated</w:t>
+        </w:r>
+      </w:ins>
+      <w:ins w:id="14" w:author="Microsoft Office User" w:date="2018-03-24T15:40:00Z">
+        <w:r>
+          <w:rPr>
+            <w:rFonts w:ascii="Arial" w:eastAsia="Times New Roman" w:hAnsi="Arial" w:cs="Arial"/>
+            <w:b/>
+            <w:color w:val="FF0000"/>
+            <w:sz w:val="19"/>
+            <w:szCs w:val="19"/>
+            <w:shd w:val="clear" w:color="auto" w:fill="FFFFFF"/>
+          </w:rPr>
+          <w:t xml:space="preserve"> by</w:t>
+        </w:r>
+      </w:ins>
+      <w:ins w:id="15" w:author="Microsoft Office User" w:date="2018-03-24T15:37:00Z">
+        <w:r>
+          <w:rPr>
+            <w:rFonts w:ascii="Arial" w:eastAsia="Times New Roman" w:hAnsi="Arial" w:cs="Arial"/>
+            <w:b/>
+            <w:color w:val="FF0000"/>
+            <w:sz w:val="19"/>
+            <w:szCs w:val="19"/>
+            <w:shd w:val="clear" w:color="auto" w:fill="FFFFFF"/>
+          </w:rPr>
+          <w:t xml:space="preserve"> </w:t>
+        </w:r>
+      </w:ins>
+      <w:ins w:id="16" w:author="Microsoft Office User" w:date="2018-03-24T15:39:00Z">
+        <w:r>
+          <w:rPr>
+            <w:rFonts w:ascii="Arial" w:eastAsia="Times New Roman" w:hAnsi="Arial" w:cs="Arial"/>
+            <w:b/>
+            <w:color w:val="FF0000"/>
+            <w:sz w:val="19"/>
+            <w:szCs w:val="19"/>
+            <w:shd w:val="clear" w:color="auto" w:fill="FFFFFF"/>
+          </w:rPr>
+          <w:t>accounting for number of mice in the cage.</w:t>
+        </w:r>
+      </w:ins>
+      <w:ins w:id="17" w:author="Microsoft Office User" w:date="2018-03-24T15:42:00Z">
+        <w:r>
+          <w:rPr>
+            <w:rFonts w:ascii="Arial" w:eastAsia="Times New Roman" w:hAnsi="Arial" w:cs="Arial"/>
+            <w:b/>
+            <w:color w:val="FF0000"/>
+            <w:sz w:val="19"/>
+            <w:szCs w:val="19"/>
+            <w:shd w:val="clear" w:color="auto" w:fill="FFFFFF"/>
+          </w:rPr>
+          <w:t xml:space="preserve"> Serum from 16 hour fasted mice, acquired prior to euthanization </w:t>
+        </w:r>
+      </w:ins>
+      <w:ins w:id="18" w:author="Microsoft Office User" w:date="2018-03-24T15:43:00Z">
+        <w:r>
+          <w:rPr>
+            <w:rFonts w:ascii="Arial" w:eastAsia="Times New Roman" w:hAnsi="Arial" w:cs="Arial"/>
+            <w:b/>
+            <w:color w:val="FF0000"/>
+            <w:sz w:val="19"/>
+            <w:szCs w:val="19"/>
+            <w:shd w:val="clear" w:color="auto" w:fill="FFFFFF"/>
+          </w:rPr>
+          <w:t xml:space="preserve">at the end of the study, were sent to the </w:t>
+        </w:r>
+        <w:commentRangeStart w:id="19"/>
+        <w:r>
+          <w:rPr>
+            <w:rFonts w:ascii="Arial" w:eastAsia="Times New Roman" w:hAnsi="Arial" w:cs="Arial"/>
+            <w:b/>
+            <w:color w:val="FF0000"/>
+            <w:sz w:val="19"/>
+            <w:szCs w:val="19"/>
+            <w:shd w:val="clear" w:color="auto" w:fill="FFFFFF"/>
+          </w:rPr>
+          <w:t>University of Michigan Phamacokinetics Core for LC</w:t>
+        </w:r>
+      </w:ins>
+      <w:ins w:id="20" w:author="Microsoft Office User" w:date="2018-03-24T15:44:00Z">
+        <w:r>
+          <w:rPr>
+            <w:rFonts w:ascii="Arial" w:eastAsia="Times New Roman" w:hAnsi="Arial" w:cs="Arial"/>
+            <w:b/>
+            <w:color w:val="FF0000"/>
+            <w:sz w:val="19"/>
+            <w:szCs w:val="19"/>
+            <w:shd w:val="clear" w:color="auto" w:fill="FFFFFF"/>
+          </w:rPr>
+          <w:t xml:space="preserve">-MS analysis </w:t>
+        </w:r>
+      </w:ins>
+      <w:commentRangeEnd w:id="19"/>
+      <w:ins w:id="21" w:author="Microsoft Office User" w:date="2018-03-24T15:45:00Z">
+        <w:r>
+          <w:rPr>
+            <w:rStyle w:val="CommentReference"/>
+          </w:rPr>
+          <w:commentReference w:id="19"/>
+        </w:r>
+      </w:ins>
+      <w:ins w:id="22" w:author="Microsoft Office User" w:date="2018-03-24T15:44:00Z">
+        <w:r>
+          <w:rPr>
+            <w:rFonts w:ascii="Arial" w:eastAsia="Times New Roman" w:hAnsi="Arial" w:cs="Arial"/>
+            <w:b/>
+            <w:color w:val="FF0000"/>
+            <w:sz w:val="19"/>
+            <w:szCs w:val="19"/>
+            <w:shd w:val="clear" w:color="auto" w:fill="FFFFFF"/>
+          </w:rPr>
+          <w:t xml:space="preserve">of dexamethasone concentration. </w:t>
+        </w:r>
+      </w:ins>
+    </w:p>
+    <w:p>
+      <w:pPr>
+        <w:ind w:left="720"/>
+        <w:rPr>
+          <w:del w:id="23" w:author="Microsoft Office User" w:date="2018-03-24T15:34:00Z"/>
+          <w:rFonts w:ascii="Arial" w:eastAsia="Times New Roman" w:hAnsi="Arial" w:cs="Arial"/>
+          <w:b/>
+          <w:color w:val="FF0000"/>
+          <w:sz w:val="19"/>
+          <w:szCs w:val="19"/>
+          <w:shd w:val="clear" w:color="auto" w:fill="FFFFFF"/>
+        </w:rPr>
+      </w:pPr>
+    </w:p>
+    <w:p>
+      <w:pPr>
+        <w:rPr>
+          <w:rFonts w:ascii="Arial" w:eastAsia="Times New Roman" w:hAnsi="Arial" w:cs="Arial"/>
+          <w:color w:val="FF0000"/>
+          <w:sz w:val="19"/>
+          <w:szCs w:val="19"/>
+          <w:shd w:val="clear" w:color="auto" w:fill="FFFFFF"/>
+        </w:rPr>
+      </w:pPr>
+    </w:p>
+    <w:p>
+      <w:pPr>
+        <w:rPr>
+          <w:rFonts w:ascii="Arial" w:eastAsia="Times New Roman" w:hAnsi="Arial" w:cs="Arial"/>
+          <w:color w:val="FF0000"/>
+          <w:sz w:val="19"/>
+          <w:szCs w:val="19"/>
+          <w:shd w:val="clear" w:color="auto" w:fill="FFFFFF"/>
+        </w:rPr>
+      </w:pPr>
+      <w:r>
+        <w:rPr>
+          <w:rFonts w:ascii="Arial" w:eastAsia="Times New Roman" w:hAnsi="Arial" w:cs="Arial"/>
+          <w:color w:val="FF0000"/>
+          <w:sz w:val="19"/>
+          <w:szCs w:val="19"/>
+          <w:shd w:val="clear" w:color="auto" w:fill="FFFFFF"/>
+        </w:rPr>
+        <w:t>…and results sections:</w:t>
+      </w:r>
     </w:p>
     <w:p>
       <w:pPr>
@@ -550,6 +917,7 @@
       <w:pPr>
         <w:ind w:left="720"/>
         <w:rPr>
+          <w:ins w:id="24" w:author="Microsoft Office User" w:date="2018-03-24T15:46:00Z"/>
           <w:rFonts w:ascii="Arial" w:eastAsia="Times New Roman" w:hAnsi="Arial" w:cs="Arial"/>
           <w:b/>
           <w:color w:val="FF0000"/>
@@ -558,6 +926,103 @@
           <w:shd w:val="clear" w:color="auto" w:fill="FFFFFF"/>
         </w:rPr>
       </w:pPr>
+      <w:ins w:id="25" w:author="Microsoft Office User" w:date="2018-03-24T15:06:00Z">
+        <w:r>
+          <w:rPr>
+            <w:rFonts w:ascii="Arial" w:eastAsia="Times New Roman" w:hAnsi="Arial" w:cs="Arial"/>
+            <w:noProof/>
+            <w:color w:val="FF0000"/>
+            <w:sz w:val="19"/>
+            <w:szCs w:val="19"/>
+          </w:rPr>
+          <mc:AlternateContent>
+            <mc:Choice Requires="wps">
+              <w:drawing>
+                <wp:anchor distT="0" distB="0" distL="114300" distR="114300" simplePos="0" relativeHeight="251667456" behindDoc="0" locked="0" layoutInCell="1" allowOverlap="1" wp14:anchorId="62165BBB" wp14:editId="1087ACED">
+                  <wp:simplePos x="0" y="0"/>
+                  <wp:positionH relativeFrom="column">
+                    <wp:posOffset>53788</wp:posOffset>
+                  </wp:positionH>
+                  <wp:positionV relativeFrom="paragraph">
+                    <wp:posOffset>5356225</wp:posOffset>
+                  </wp:positionV>
+                  <wp:extent cx="297815" cy="277495"/>
+                  <wp:effectExtent l="0" t="0" r="0" b="10160"/>
+                  <wp:wrapSquare wrapText="bothSides"/>
+                  <wp:docPr id="16" name="Text Box 16"/>
+                  <wp:cNvGraphicFramePr/>
+                  <a:graphic xmlns:a="http://schemas.openxmlformats.org/drawingml/2006/main">
+                    <a:graphicData uri="http://schemas.microsoft.com/office/word/2010/wordprocessingShape">
+                      <wps:wsp>
+                        <wps:cNvSpPr txBox="1"/>
+                        <wps:spPr>
+                          <a:xfrm>
+                            <a:off x="0" y="0"/>
+                            <a:ext cx="297815" cy="277495"/>
+                          </a:xfrm>
+                          <a:prstGeom prst="rect">
+                            <a:avLst/>
+                          </a:prstGeom>
+                          <a:noFill/>
+                          <a:ln>
+                            <a:noFill/>
+                          </a:ln>
+                          <a:effectLst/>
+                        </wps:spPr>
+                        <wps:style>
+                          <a:lnRef idx="0">
+                            <a:schemeClr val="accent1"/>
+                          </a:lnRef>
+                          <a:fillRef idx="0">
+                            <a:schemeClr val="accent1"/>
+                          </a:fillRef>
+                          <a:effectRef idx="0">
+                            <a:schemeClr val="accent1"/>
+                          </a:effectRef>
+                          <a:fontRef idx="minor">
+                            <a:schemeClr val="dk1"/>
+                          </a:fontRef>
+                        </wps:style>
+                        <wps:txbx>
+                          <w:txbxContent>
+                            <w:p/>
+                          </w:txbxContent>
+                        </wps:txbx>
+                        <wps:bodyPr rot="0" spcFirstLastPara="0" vertOverflow="overflow" horzOverflow="overflow" vert="horz" wrap="none" lIns="91440" tIns="45720" rIns="91440" bIns="45720" numCol="1" spcCol="0" rtlCol="0" fromWordArt="0" anchor="t" anchorCtr="0" forceAA="0" compatLnSpc="1">
+                          <a:prstTxWarp prst="textNoShape">
+                            <a:avLst/>
+                          </a:prstTxWarp>
+                          <a:spAutoFit/>
+                        </wps:bodyPr>
+                      </wps:wsp>
+                    </a:graphicData>
+                  </a:graphic>
+                  <wp14:sizeRelV relativeFrom="margin">
+                    <wp14:pctHeight>0</wp14:pctHeight>
+                  </wp14:sizeRelV>
+                </wp:anchor>
+              </w:drawing>
+            </mc:Choice>
+            <mc:Fallback>
+              <w:pict>
+                <v:shapetype w14:anchorId="62165BBB" id="_x0000_t202" coordsize="21600,21600" o:spt="202" path="m0,0l0,21600,21600,21600,21600,0xe">
+                  <v:stroke joinstyle="miter"/>
+                  <v:path gradientshapeok="t" o:connecttype="rect"/>
+                </v:shapetype>
+                <v:shape id="Text Box 16" o:spid="_x0000_s1026" type="#_x0000_t202" style="position:absolute;left:0;text-align:left;margin-left:4.25pt;margin-top:421.75pt;width:23.45pt;height:21.85pt;z-index:251667456;visibility:visible;mso-wrap-style:none;mso-height-percent:0;mso-wrap-distance-left:9pt;mso-wrap-distance-top:0;mso-wrap-distance-right:9pt;mso-wrap-distance-bottom:0;mso-position-horizontal:absolute;mso-position-horizontal-relative:text;mso-position-vertical:absolute;mso-position-vertical-relative:text;mso-height-percent:0;mso-height-relative:margin;v-text-anchor:top" o:gfxdata="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" filled="f" stroked="f">
+                  <v:textbox style="mso-fit-shape-to-text:t">
+                    <w:txbxContent>
+                      <w:p/>
+                    </w:txbxContent>
+                  </v:textbox>
+                  <w10:wrap type="square"/>
+                </v:shape>
+              </w:pict>
+            </mc:Fallback>
+          </mc:AlternateContent>
+        </w:r>
+      </w:ins>
+      <w:commentRangeStart w:id="26"/>
       <w:r>
         <w:rPr>
           <w:rFonts w:ascii="Arial" w:eastAsia="Times New Roman" w:hAnsi="Arial" w:cs="Arial"/>
@@ -567,43 +1032,43 @@
           <w:szCs w:val="19"/>
           <w:shd w:val="clear" w:color="auto" w:fill="FFFFFF"/>
         </w:rPr>
-        <w:t xml:space="preserve">Methods for </w:t>
-      </w:r>
-      <w:proofErr w:type="spellStart"/>
-      <w:r>
-        <w:rPr>
-          <w:rFonts w:ascii="Arial" w:eastAsia="Times New Roman" w:hAnsi="Arial" w:cs="Arial"/>
-          <w:b/>
-          <w:color w:val="FF0000"/>
-          <w:sz w:val="19"/>
-          <w:szCs w:val="19"/>
-          <w:shd w:val="clear" w:color="auto" w:fill="FFFFFF"/>
-        </w:rPr>
-        <w:t>dex</w:t>
-      </w:r>
-      <w:proofErr w:type="spellEnd"/>
-      <w:r>
-        <w:rPr>
-          <w:rFonts w:ascii="Arial" w:eastAsia="Times New Roman" w:hAnsi="Arial" w:cs="Arial"/>
-          <w:b/>
-          <w:color w:val="FF0000"/>
-          <w:sz w:val="19"/>
-          <w:szCs w:val="19"/>
-          <w:shd w:val="clear" w:color="auto" w:fill="FFFFFF"/>
-        </w:rPr>
-        <w:t xml:space="preserve"> intake and quantification</w:t>
-      </w:r>
+        <w:t>Results</w:t>
+      </w:r>
+      <w:commentRangeEnd w:id="26"/>
+      <w:r>
+        <w:rPr>
+          <w:rStyle w:val="CommentReference"/>
+        </w:rPr>
+        <w:commentReference w:id="26"/>
+      </w:r>
+      <w:ins w:id="27" w:author="Microsoft Office User" w:date="2018-03-24T15:46:00Z">
+        <w:r>
+          <w:rPr>
+            <w:rFonts w:ascii="Arial" w:eastAsia="Times New Roman" w:hAnsi="Arial" w:cs="Arial"/>
+            <w:b/>
+            <w:color w:val="FF0000"/>
+            <w:sz w:val="19"/>
+            <w:szCs w:val="19"/>
+            <w:shd w:val="clear" w:color="auto" w:fill="FFFFFF"/>
+          </w:rPr>
+          <w:t>:</w:t>
+        </w:r>
+      </w:ins>
     </w:p>
     <w:p>
       <w:pPr>
-        <w:rPr>
-          <w:rFonts w:ascii="Arial" w:eastAsia="Times New Roman" w:hAnsi="Arial" w:cs="Arial"/>
+        <w:ind w:left="720"/>
+        <w:rPr>
+          <w:rFonts w:ascii="Arial" w:eastAsia="Times New Roman" w:hAnsi="Arial" w:cs="Arial"/>
+          <w:b/>
           <w:color w:val="FF0000"/>
           <w:sz w:val="19"/>
           <w:szCs w:val="19"/>
           <w:shd w:val="clear" w:color="auto" w:fill="FFFFFF"/>
         </w:rPr>
       </w:pPr>
+      <w:bookmarkStart w:id="28" w:name="_GoBack"/>
+      <w:bookmarkEnd w:id="28"/>
     </w:p>
     <w:p>
       <w:pPr>
@@ -615,15 +1080,863 @@
           <w:shd w:val="clear" w:color="auto" w:fill="FFFFFF"/>
         </w:rPr>
       </w:pPr>
-      <w:r>
-        <w:rPr>
-          <w:rFonts w:ascii="Arial" w:eastAsia="Times New Roman" w:hAnsi="Arial" w:cs="Arial"/>
-          <w:color w:val="FF0000"/>
-          <w:sz w:val="19"/>
-          <w:szCs w:val="19"/>
-          <w:shd w:val="clear" w:color="auto" w:fill="FFFFFF"/>
-        </w:rPr>
-        <w:t>…and results sections:</w:t>
+      <w:ins w:id="29" w:author="Microsoft Office User" w:date="2018-03-24T15:09:00Z">
+        <w:r>
+          <w:rPr>
+            <w:noProof/>
+          </w:rPr>
+          <w:lastRenderedPageBreak/>
+          <mc:AlternateContent>
+            <mc:Choice Requires="wps">
+              <w:drawing>
+                <wp:anchor distT="0" distB="0" distL="114300" distR="114300" simplePos="0" relativeHeight="251668480" behindDoc="0" locked="0" layoutInCell="1" allowOverlap="1" wp14:anchorId="0F9EA376" wp14:editId="58953652">
+                  <wp:simplePos x="0" y="0"/>
+                  <wp:positionH relativeFrom="column">
+                    <wp:posOffset>-524510</wp:posOffset>
+                  </wp:positionH>
+                  <wp:positionV relativeFrom="paragraph">
+                    <wp:posOffset>0</wp:posOffset>
+                  </wp:positionV>
+                  <wp:extent cx="7200900" cy="5260340"/>
+                  <wp:effectExtent l="0" t="0" r="0" b="0"/>
+                  <wp:wrapSquare wrapText="bothSides"/>
+                  <wp:docPr id="20" name="Text Box 20"/>
+                  <wp:cNvGraphicFramePr/>
+                  <a:graphic xmlns:a="http://schemas.openxmlformats.org/drawingml/2006/main">
+                    <a:graphicData uri="http://schemas.microsoft.com/office/word/2010/wordprocessingShape">
+                      <wps:wsp>
+                        <wps:cNvSpPr txBox="1"/>
+                        <wps:spPr>
+                          <a:xfrm>
+                            <a:off x="0" y="0"/>
+                            <a:ext cx="7200900" cy="5260340"/>
+                          </a:xfrm>
+                          <a:prstGeom prst="rect">
+                            <a:avLst/>
+                          </a:prstGeom>
+                          <a:noFill/>
+                          <a:ln>
+                            <a:noFill/>
+                          </a:ln>
+                          <a:effectLst/>
+                        </wps:spPr>
+                        <wps:style>
+                          <a:lnRef idx="0">
+                            <a:schemeClr val="accent1"/>
+                          </a:lnRef>
+                          <a:fillRef idx="0">
+                            <a:schemeClr val="accent1"/>
+                          </a:fillRef>
+                          <a:effectRef idx="0">
+                            <a:schemeClr val="accent1"/>
+                          </a:effectRef>
+                          <a:fontRef idx="minor">
+                            <a:schemeClr val="dk1"/>
+                          </a:fontRef>
+                        </wps:style>
+                        <wps:txbx>
+                          <w:txbxContent>
+                            <w:p>
+                              <w:pPr>
+                                <w:rPr>
+                                  <w:ins w:id="30" w:author="Microsoft Office User" w:date="2018-03-24T15:09:00Z"/>
+                                </w:rPr>
+                              </w:pPr>
+                              <w:ins w:id="31" w:author="Microsoft Office User" w:date="2018-03-24T15:13:00Z">
+                                <w:r>
+                                  <w:rPr>
+                                    <w:noProof/>
+                                  </w:rPr>
+                                  <w:drawing>
+                                    <wp:inline distT="0" distB="0" distL="0" distR="0" wp14:anchorId="647D3F9C" wp14:editId="5AE3C3BE">
+                                      <wp:extent cx="6197950" cy="4407368"/>
+                                      <wp:effectExtent l="0" t="0" r="0" b="0"/>
+                                      <wp:docPr id="21" name="Picture 21" descr="../../../../../../../../Desktop/CushingAcromegalyStudy/manuscript/Obesity-Glucocorticoids/figure%201%20for%20revie"/>
+                                      <wp:cNvGraphicFramePr>
+                                        <a:graphicFrameLocks xmlns:a="http://schemas.openxmlformats.org/drawingml/2006/main" noChangeAspect="1"/>
+                                      </wp:cNvGraphicFramePr>
+                                      <a:graphic xmlns:a="http://schemas.openxmlformats.org/drawingml/2006/main">
+                                        <a:graphicData uri="http://schemas.openxmlformats.org/drawingml/2006/picture">
+                                          <pic:pic xmlns:pic="http://schemas.openxmlformats.org/drawingml/2006/picture">
+                                            <pic:nvPicPr>
+                                              <pic:cNvPr id="0" name="Picture 2" descr="../../../../../../../../Desktop/CushingAcromegalyStudy/manuscript/Obesity-Glucocorticoids/figure%201%20for%20revie"/>
+                                              <pic:cNvPicPr>
+                                                <a:picLocks noChangeAspect="1" noChangeArrowheads="1"/>
+                                              </pic:cNvPicPr>
+                                            </pic:nvPicPr>
+                                            <pic:blipFill>
+                                              <a:blip r:embed="rId8">
+                                                <a:extLst>
+                                                  <a:ext uri="{28A0092B-C50C-407E-A947-70E740481C1C}">
+                                                    <a14:useLocalDpi xmlns:a14="http://schemas.microsoft.com/office/drawing/2010/main" val="0"/>
+                                                  </a:ext>
+                                                </a:extLst>
+                                              </a:blip>
+                                              <a:srcRect/>
+                                              <a:stretch>
+                                                <a:fillRect/>
+                                              </a:stretch>
+                                            </pic:blipFill>
+                                            <pic:spPr bwMode="auto">
+                                              <a:xfrm>
+                                                <a:off x="0" y="0"/>
+                                                <a:ext cx="6213719" cy="4418581"/>
+                                              </a:xfrm>
+                                              <a:prstGeom prst="rect">
+                                                <a:avLst/>
+                                              </a:prstGeom>
+                                              <a:noFill/>
+                                              <a:ln>
+                                                <a:noFill/>
+                                              </a:ln>
+                                            </pic:spPr>
+                                          </pic:pic>
+                                        </a:graphicData>
+                                      </a:graphic>
+                                    </wp:inline>
+                                  </w:drawing>
+                                </w:r>
+                              </w:ins>
+                            </w:p>
+                            <w:p>
+                              <w:ins w:id="32" w:author="Microsoft Office User" w:date="2018-03-24T15:09:00Z">
+                                <w:r>
+                                  <w:rPr>
+                                    <w:b/>
+                                    <w:rPrChange w:id="33" w:author="Microsoft Office User" w:date="2018-03-24T15:21:00Z">
+                                      <w:rPr/>
+                                    </w:rPrChange>
+                                  </w:rPr>
+                                  <w:t>Figure 1:</w:t>
+                                </w:r>
+                              </w:ins>
+                              <w:ins w:id="34" w:author="Microsoft Office User" w:date="2018-03-24T15:10:00Z">
+                                <w:r>
+                                  <w:rPr>
+                                    <w:b/>
+                                    <w:rPrChange w:id="35" w:author="Microsoft Office User" w:date="2018-03-24T15:21:00Z">
+                                      <w:rPr/>
+                                    </w:rPrChange>
+                                  </w:rPr>
+                                  <w:t xml:space="preserve"> Dexamethasone </w:t>
+                                </w:r>
+                              </w:ins>
+                              <w:ins w:id="36" w:author="Microsoft Office User" w:date="2018-03-24T15:13:00Z">
+                                <w:r>
+                                  <w:rPr>
+                                    <w:b/>
+                                    <w:rPrChange w:id="37" w:author="Microsoft Office User" w:date="2018-03-24T15:21:00Z">
+                                      <w:rPr/>
+                                    </w:rPrChange>
+                                  </w:rPr>
+                                  <w:t>intake and serum c</w:t>
+                                </w:r>
+                                <w:r>
+                                  <w:rPr>
+                                    <w:b/>
+                                    <w:rPrChange w:id="38" w:author="Microsoft Office User" w:date="2018-03-24T15:21:00Z">
+                                      <w:rPr/>
+                                    </w:rPrChange>
+                                  </w:rPr>
+                                  <w:t>once</w:t>
+                                </w:r>
+                              </w:ins>
+                              <w:ins w:id="39" w:author="Microsoft Office User" w:date="2018-03-24T15:14:00Z">
+                                <w:r>
+                                  <w:rPr>
+                                    <w:b/>
+                                    <w:rPrChange w:id="40" w:author="Microsoft Office User" w:date="2018-03-24T15:21:00Z">
+                                      <w:rPr/>
+                                    </w:rPrChange>
+                                  </w:rPr>
+                                  <w:t>n</w:t>
+                                </w:r>
+                              </w:ins>
+                              <w:ins w:id="41" w:author="Microsoft Office User" w:date="2018-03-24T15:13:00Z">
+                                <w:r>
+                                  <w:rPr>
+                                    <w:b/>
+                                    <w:rPrChange w:id="42" w:author="Microsoft Office User" w:date="2018-03-24T15:21:00Z">
+                                      <w:rPr/>
+                                    </w:rPrChange>
+                                  </w:rPr>
+                                  <w:t>tration</w:t>
+                                </w:r>
+                              </w:ins>
+                              <w:ins w:id="43" w:author="Microsoft Office User" w:date="2018-03-24T15:16:00Z">
+                                <w:r>
+                                  <w:rPr>
+                                    <w:b/>
+                                    <w:rPrChange w:id="44" w:author="Microsoft Office User" w:date="2018-03-24T15:21:00Z">
+                                      <w:rPr/>
+                                    </w:rPrChange>
+                                  </w:rPr>
+                                  <w:t>s</w:t>
+                                </w:r>
+                              </w:ins>
+                              <w:ins w:id="45" w:author="Microsoft Office User" w:date="2018-03-24T15:14:00Z">
+                                <w:r>
+                                  <w:rPr>
+                                    <w:b/>
+                                    <w:rPrChange w:id="46" w:author="Microsoft Office User" w:date="2018-03-24T15:21:00Z">
+                                      <w:rPr/>
+                                    </w:rPrChange>
+                                  </w:rPr>
+                                  <w:t>.</w:t>
+                                </w:r>
+                                <w:r>
+                                  <w:t xml:space="preserve"> </w:t>
+                                </w:r>
+                              </w:ins>
+                              <w:ins w:id="47" w:author="Microsoft Office User" w:date="2018-03-24T15:17:00Z">
+                                <w:r>
+                                  <w:t xml:space="preserve">Amount of dexamethasone consumed per mouse (A), </w:t>
+                                </w:r>
+                              </w:ins>
+                              <w:ins w:id="48" w:author="Microsoft Office User" w:date="2018-03-24T15:19:00Z">
+                                <w:r>
+                                  <w:t xml:space="preserve">amounts </w:t>
+                                </w:r>
+                              </w:ins>
+                              <w:ins w:id="49" w:author="Microsoft Office User" w:date="2018-03-24T15:17:00Z">
+                                <w:r>
+                                  <w:t xml:space="preserve">normalized to mouse weight (B) and </w:t>
+                                </w:r>
+                              </w:ins>
+                              <w:ins w:id="50" w:author="Microsoft Office User" w:date="2018-03-24T15:18:00Z">
+                                <w:r>
+                                  <w:t xml:space="preserve">normalized </w:t>
+                                </w:r>
+                              </w:ins>
+                              <w:ins w:id="51" w:author="Microsoft Office User" w:date="2018-03-24T15:17:00Z">
+                                <w:r>
+                                  <w:t xml:space="preserve">weekly </w:t>
+                                </w:r>
+                              </w:ins>
+                              <w:ins w:id="52" w:author="Microsoft Office User" w:date="2018-03-24T15:18:00Z">
+                                <w:r>
+                                  <w:t>measures (C)</w:t>
+                                </w:r>
+                              </w:ins>
+                              <w:ins w:id="53" w:author="Microsoft Office User" w:date="2018-03-24T15:30:00Z">
+                                <w:r>
+                                  <w:t xml:space="preserve"> as determined by volume consumed per cage per week</w:t>
+                                </w:r>
+                              </w:ins>
+                              <w:ins w:id="54" w:author="Microsoft Office User" w:date="2018-03-24T15:22:00Z">
+                                <w:r>
+                                  <w:t xml:space="preserve"> for </w:t>
+                                </w:r>
+                                <w:r>
+                                  <w:rPr>
+                                    <w:highlight w:val="yellow"/>
+                                    <w:rPrChange w:id="55" w:author="Microsoft Office User" w:date="2018-03-24T15:32:00Z">
+                                      <w:rPr/>
+                                    </w:rPrChange>
+                                  </w:rPr>
+                                  <w:t>NCD</w:t>
+                                </w:r>
+                              </w:ins>
+                              <w:ins w:id="56" w:author="Microsoft Office User" w:date="2018-03-24T15:23:00Z">
+                                <w:r>
+                                  <w:rPr>
+                                    <w:highlight w:val="yellow"/>
+                                    <w:rPrChange w:id="57" w:author="Microsoft Office User" w:date="2018-03-24T15:32:00Z">
+                                      <w:rPr/>
+                                    </w:rPrChange>
+                                  </w:rPr>
+                                  <w:t>-</w:t>
+                                </w:r>
+                              </w:ins>
+                              <w:ins w:id="58" w:author="Microsoft Office User" w:date="2018-03-24T15:22:00Z">
+                                <w:r>
+                                  <w:rPr>
+                                    <w:highlight w:val="yellow"/>
+                                    <w:rPrChange w:id="59" w:author="Microsoft Office User" w:date="2018-03-24T15:32:00Z">
+                                      <w:rPr/>
+                                    </w:rPrChange>
+                                  </w:rPr>
+                                  <w:t xml:space="preserve"> (n=) and HFD</w:t>
+                                </w:r>
+                              </w:ins>
+                              <w:ins w:id="60" w:author="Microsoft Office User" w:date="2018-03-24T15:23:00Z">
+                                <w:r>
+                                  <w:rPr>
+                                    <w:highlight w:val="yellow"/>
+                                    <w:rPrChange w:id="61" w:author="Microsoft Office User" w:date="2018-03-24T15:32:00Z">
+                                      <w:rPr/>
+                                    </w:rPrChange>
+                                  </w:rPr>
+                                  <w:t>-fed (n=) mice</w:t>
+                                </w:r>
+                              </w:ins>
+                              <w:ins w:id="62" w:author="Microsoft Office User" w:date="2018-03-24T15:19:00Z">
+                                <w:r>
+                                  <w:t>. Concentration of dexamethasone in serum</w:t>
+                                </w:r>
+                              </w:ins>
+                              <w:ins w:id="63" w:author="Microsoft Office User" w:date="2018-03-24T15:24:00Z">
+                                <w:r>
+                                  <w:t xml:space="preserve"> of NCD-fed (n=</w:t>
+                                </w:r>
+                              </w:ins>
+                              <w:ins w:id="64" w:author="Microsoft Office User" w:date="2018-03-24T15:28:00Z">
+                                <w:r>
+                                  <w:t>8</w:t>
+                                </w:r>
+                              </w:ins>
+                              <w:ins w:id="65" w:author="Microsoft Office User" w:date="2018-03-24T15:24:00Z">
+                                <w:r>
+                                  <w:t>) and HFD-fed (n=</w:t>
+                                </w:r>
+                              </w:ins>
+                              <w:ins w:id="66" w:author="Microsoft Office User" w:date="2018-03-24T15:27:00Z">
+                                <w:r>
+                                  <w:t>11</w:t>
+                                </w:r>
+                              </w:ins>
+                              <w:ins w:id="67" w:author="Microsoft Office User" w:date="2018-03-24T15:24:00Z">
+                                <w:r>
+                                  <w:t>)</w:t>
+                                </w:r>
+                              </w:ins>
+                              <w:ins w:id="68" w:author="Microsoft Office User" w:date="2018-03-24T15:19:00Z">
+                                <w:r>
+                                  <w:t xml:space="preserve"> at the end of the study</w:t>
+                                </w:r>
+                              </w:ins>
+                              <w:ins w:id="69" w:author="Microsoft Office User" w:date="2018-03-24T15:21:00Z">
+                                <w:r>
+                                  <w:t xml:space="preserve"> as determined by LC-MS</w:t>
+                                </w:r>
+                              </w:ins>
+                              <w:ins w:id="70" w:author="Microsoft Office User" w:date="2018-03-24T15:20:00Z">
+                                <w:r>
+                                  <w:t xml:space="preserve"> (D)</w:t>
+                                </w:r>
+                              </w:ins>
+                              <w:ins w:id="71" w:author="Microsoft Office User" w:date="2018-03-24T15:19:00Z">
+                                <w:r>
+                                  <w:t>.</w:t>
+                                </w:r>
+                              </w:ins>
+                            </w:p>
+                          </w:txbxContent>
+                        </wps:txbx>
+                        <wps:bodyPr rot="0" spcFirstLastPara="0" vertOverflow="overflow" horzOverflow="overflow" vert="horz" wrap="square" lIns="91440" tIns="45720" rIns="91440" bIns="45720" numCol="1" spcCol="0" rtlCol="0" fromWordArt="0" anchor="t" anchorCtr="0" forceAA="0" compatLnSpc="1">
+                          <a:prstTxWarp prst="textNoShape">
+                            <a:avLst/>
+                          </a:prstTxWarp>
+                          <a:noAutofit/>
+                        </wps:bodyPr>
+                      </wps:wsp>
+                    </a:graphicData>
+                  </a:graphic>
+                  <wp14:sizeRelV relativeFrom="margin">
+                    <wp14:pctHeight>0</wp14:pctHeight>
+                  </wp14:sizeRelV>
+                </wp:anchor>
+              </w:drawing>
+            </mc:Choice>
+            <mc:Fallback>
+              <w:pict>
+                <v:shape w14:anchorId="0F9EA376" id="Text Box 20" o:spid="_x0000_s1027" type="#_x0000_t202" style="position:absolute;margin-left:-41.3pt;margin-top:0;width:567pt;height:414.2pt;z-index:251668480;visibility:visible;mso-wrap-style:square;mso-height-percent:0;mso-wrap-distance-left:9pt;mso-wrap-distance-top:0;mso-wrap-distance-right:9pt;mso-wrap-distance-bottom:0;mso-position-horizontal:absolute;mso-position-horizontal-relative:text;mso-position-vertical:absolute;mso-position-vertical-relative:text;mso-height-percent:0;mso-height-relative:margin;v-text-anchor:top" o:gfxdata="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" filled="f" stroked="f">
+                  <v:textbox>
+                    <w:txbxContent>
+                      <w:p>
+                        <w:pPr>
+                          <w:rPr>
+                            <w:ins w:id="72" w:author="Microsoft Office User" w:date="2018-03-24T15:09:00Z"/>
+                          </w:rPr>
+                        </w:pPr>
+                        <w:ins w:id="73" w:author="Microsoft Office User" w:date="2018-03-24T15:13:00Z">
+                          <w:r>
+                            <w:rPr>
+                              <w:noProof/>
+                            </w:rPr>
+                            <w:drawing>
+                              <wp:inline distT="0" distB="0" distL="0" distR="0" wp14:anchorId="647D3F9C" wp14:editId="5AE3C3BE">
+                                <wp:extent cx="6197950" cy="4407368"/>
+                                <wp:effectExtent l="0" t="0" r="0" b="0"/>
+                                <wp:docPr id="21" name="Picture 21" descr="../../../../../../../../Desktop/CushingAcromegalyStudy/manuscript/Obesity-Glucocorticoids/figure%201%20for%20revie"/>
+                                <wp:cNvGraphicFramePr>
+                                  <a:graphicFrameLocks xmlns:a="http://schemas.openxmlformats.org/drawingml/2006/main" noChangeAspect="1"/>
+                                </wp:cNvGraphicFramePr>
+                                <a:graphic xmlns:a="http://schemas.openxmlformats.org/drawingml/2006/main">
+                                  <a:graphicData uri="http://schemas.openxmlformats.org/drawingml/2006/picture">
+                                    <pic:pic xmlns:pic="http://schemas.openxmlformats.org/drawingml/2006/picture">
+                                      <pic:nvPicPr>
+                                        <pic:cNvPr id="0" name="Picture 2" descr="../../../../../../../../Desktop/CushingAcromegalyStudy/manuscript/Obesity-Glucocorticoids/figure%201%20for%20revie"/>
+                                        <pic:cNvPicPr>
+                                          <a:picLocks noChangeAspect="1" noChangeArrowheads="1"/>
+                                        </pic:cNvPicPr>
+                                      </pic:nvPicPr>
+                                      <pic:blipFill>
+                                        <a:blip r:embed="rId8">
+                                          <a:extLst>
+                                            <a:ext uri="{28A0092B-C50C-407E-A947-70E740481C1C}">
+                                              <a14:useLocalDpi xmlns:a14="http://schemas.microsoft.com/office/drawing/2010/main" val="0"/>
+                                            </a:ext>
+                                          </a:extLst>
+                                        </a:blip>
+                                        <a:srcRect/>
+                                        <a:stretch>
+                                          <a:fillRect/>
+                                        </a:stretch>
+                                      </pic:blipFill>
+                                      <pic:spPr bwMode="auto">
+                                        <a:xfrm>
+                                          <a:off x="0" y="0"/>
+                                          <a:ext cx="6213719" cy="4418581"/>
+                                        </a:xfrm>
+                                        <a:prstGeom prst="rect">
+                                          <a:avLst/>
+                                        </a:prstGeom>
+                                        <a:noFill/>
+                                        <a:ln>
+                                          <a:noFill/>
+                                        </a:ln>
+                                      </pic:spPr>
+                                    </pic:pic>
+                                  </a:graphicData>
+                                </a:graphic>
+                              </wp:inline>
+                            </w:drawing>
+                          </w:r>
+                        </w:ins>
+                      </w:p>
+                      <w:p>
+                        <w:ins w:id="74" w:author="Microsoft Office User" w:date="2018-03-24T15:09:00Z">
+                          <w:r>
+                            <w:rPr>
+                              <w:b/>
+                              <w:rPrChange w:id="75" w:author="Microsoft Office User" w:date="2018-03-24T15:21:00Z">
+                                <w:rPr/>
+                              </w:rPrChange>
+                            </w:rPr>
+                            <w:t>Figure 1:</w:t>
+                          </w:r>
+                        </w:ins>
+                        <w:ins w:id="76" w:author="Microsoft Office User" w:date="2018-03-24T15:10:00Z">
+                          <w:r>
+                            <w:rPr>
+                              <w:b/>
+                              <w:rPrChange w:id="77" w:author="Microsoft Office User" w:date="2018-03-24T15:21:00Z">
+                                <w:rPr/>
+                              </w:rPrChange>
+                            </w:rPr>
+                            <w:t xml:space="preserve"> Dexamethasone </w:t>
+                          </w:r>
+                        </w:ins>
+                        <w:ins w:id="78" w:author="Microsoft Office User" w:date="2018-03-24T15:13:00Z">
+                          <w:r>
+                            <w:rPr>
+                              <w:b/>
+                              <w:rPrChange w:id="79" w:author="Microsoft Office User" w:date="2018-03-24T15:21:00Z">
+                                <w:rPr/>
+                              </w:rPrChange>
+                            </w:rPr>
+                            <w:t>intake and serum c</w:t>
+                          </w:r>
+                          <w:r>
+                            <w:rPr>
+                              <w:b/>
+                              <w:rPrChange w:id="80" w:author="Microsoft Office User" w:date="2018-03-24T15:21:00Z">
+                                <w:rPr/>
+                              </w:rPrChange>
+                            </w:rPr>
+                            <w:t>once</w:t>
+                          </w:r>
+                        </w:ins>
+                        <w:ins w:id="81" w:author="Microsoft Office User" w:date="2018-03-24T15:14:00Z">
+                          <w:r>
+                            <w:rPr>
+                              <w:b/>
+                              <w:rPrChange w:id="82" w:author="Microsoft Office User" w:date="2018-03-24T15:21:00Z">
+                                <w:rPr/>
+                              </w:rPrChange>
+                            </w:rPr>
+                            <w:t>n</w:t>
+                          </w:r>
+                        </w:ins>
+                        <w:ins w:id="83" w:author="Microsoft Office User" w:date="2018-03-24T15:13:00Z">
+                          <w:r>
+                            <w:rPr>
+                              <w:b/>
+                              <w:rPrChange w:id="84" w:author="Microsoft Office User" w:date="2018-03-24T15:21:00Z">
+                                <w:rPr/>
+                              </w:rPrChange>
+                            </w:rPr>
+                            <w:t>tration</w:t>
+                          </w:r>
+                        </w:ins>
+                        <w:ins w:id="85" w:author="Microsoft Office User" w:date="2018-03-24T15:16:00Z">
+                          <w:r>
+                            <w:rPr>
+                              <w:b/>
+                              <w:rPrChange w:id="86" w:author="Microsoft Office User" w:date="2018-03-24T15:21:00Z">
+                                <w:rPr/>
+                              </w:rPrChange>
+                            </w:rPr>
+                            <w:t>s</w:t>
+                          </w:r>
+                        </w:ins>
+                        <w:ins w:id="87" w:author="Microsoft Office User" w:date="2018-03-24T15:14:00Z">
+                          <w:r>
+                            <w:rPr>
+                              <w:b/>
+                              <w:rPrChange w:id="88" w:author="Microsoft Office User" w:date="2018-03-24T15:21:00Z">
+                                <w:rPr/>
+                              </w:rPrChange>
+                            </w:rPr>
+                            <w:t>.</w:t>
+                          </w:r>
+                          <w:r>
+                            <w:t xml:space="preserve"> </w:t>
+                          </w:r>
+                        </w:ins>
+                        <w:ins w:id="89" w:author="Microsoft Office User" w:date="2018-03-24T15:17:00Z">
+                          <w:r>
+                            <w:t xml:space="preserve">Amount of dexamethasone consumed per mouse (A), </w:t>
+                          </w:r>
+                        </w:ins>
+                        <w:ins w:id="90" w:author="Microsoft Office User" w:date="2018-03-24T15:19:00Z">
+                          <w:r>
+                            <w:t xml:space="preserve">amounts </w:t>
+                          </w:r>
+                        </w:ins>
+                        <w:ins w:id="91" w:author="Microsoft Office User" w:date="2018-03-24T15:17:00Z">
+                          <w:r>
+                            <w:t xml:space="preserve">normalized to mouse weight (B) and </w:t>
+                          </w:r>
+                        </w:ins>
+                        <w:ins w:id="92" w:author="Microsoft Office User" w:date="2018-03-24T15:18:00Z">
+                          <w:r>
+                            <w:t xml:space="preserve">normalized </w:t>
+                          </w:r>
+                        </w:ins>
+                        <w:ins w:id="93" w:author="Microsoft Office User" w:date="2018-03-24T15:17:00Z">
+                          <w:r>
+                            <w:t xml:space="preserve">weekly </w:t>
+                          </w:r>
+                        </w:ins>
+                        <w:ins w:id="94" w:author="Microsoft Office User" w:date="2018-03-24T15:18:00Z">
+                          <w:r>
+                            <w:t>measures (C)</w:t>
+                          </w:r>
+                        </w:ins>
+                        <w:ins w:id="95" w:author="Microsoft Office User" w:date="2018-03-24T15:30:00Z">
+                          <w:r>
+                            <w:t xml:space="preserve"> as determined by volume consumed per cage per week</w:t>
+                          </w:r>
+                        </w:ins>
+                        <w:ins w:id="96" w:author="Microsoft Office User" w:date="2018-03-24T15:22:00Z">
+                          <w:r>
+                            <w:t xml:space="preserve"> for </w:t>
+                          </w:r>
+                          <w:r>
+                            <w:rPr>
+                              <w:highlight w:val="yellow"/>
+                              <w:rPrChange w:id="97" w:author="Microsoft Office User" w:date="2018-03-24T15:32:00Z">
+                                <w:rPr/>
+                              </w:rPrChange>
+                            </w:rPr>
+                            <w:t>NCD</w:t>
+                          </w:r>
+                        </w:ins>
+                        <w:ins w:id="98" w:author="Microsoft Office User" w:date="2018-03-24T15:23:00Z">
+                          <w:r>
+                            <w:rPr>
+                              <w:highlight w:val="yellow"/>
+                              <w:rPrChange w:id="99" w:author="Microsoft Office User" w:date="2018-03-24T15:32:00Z">
+                                <w:rPr/>
+                              </w:rPrChange>
+                            </w:rPr>
+                            <w:t>-</w:t>
+                          </w:r>
+                        </w:ins>
+                        <w:ins w:id="100" w:author="Microsoft Office User" w:date="2018-03-24T15:22:00Z">
+                          <w:r>
+                            <w:rPr>
+                              <w:highlight w:val="yellow"/>
+                              <w:rPrChange w:id="101" w:author="Microsoft Office User" w:date="2018-03-24T15:32:00Z">
+                                <w:rPr/>
+                              </w:rPrChange>
+                            </w:rPr>
+                            <w:t xml:space="preserve"> (n=) and HFD</w:t>
+                          </w:r>
+                        </w:ins>
+                        <w:ins w:id="102" w:author="Microsoft Office User" w:date="2018-03-24T15:23:00Z">
+                          <w:r>
+                            <w:rPr>
+                              <w:highlight w:val="yellow"/>
+                              <w:rPrChange w:id="103" w:author="Microsoft Office User" w:date="2018-03-24T15:32:00Z">
+                                <w:rPr/>
+                              </w:rPrChange>
+                            </w:rPr>
+                            <w:t>-fed (n=) mice</w:t>
+                          </w:r>
+                        </w:ins>
+                        <w:ins w:id="104" w:author="Microsoft Office User" w:date="2018-03-24T15:19:00Z">
+                          <w:r>
+                            <w:t>. Concentration of dexamethasone in serum</w:t>
+                          </w:r>
+                        </w:ins>
+                        <w:ins w:id="105" w:author="Microsoft Office User" w:date="2018-03-24T15:24:00Z">
+                          <w:r>
+                            <w:t xml:space="preserve"> of NCD-fed (n=</w:t>
+                          </w:r>
+                        </w:ins>
+                        <w:ins w:id="106" w:author="Microsoft Office User" w:date="2018-03-24T15:28:00Z">
+                          <w:r>
+                            <w:t>8</w:t>
+                          </w:r>
+                        </w:ins>
+                        <w:ins w:id="107" w:author="Microsoft Office User" w:date="2018-03-24T15:24:00Z">
+                          <w:r>
+                            <w:t>) and HFD-fed (n=</w:t>
+                          </w:r>
+                        </w:ins>
+                        <w:ins w:id="108" w:author="Microsoft Office User" w:date="2018-03-24T15:27:00Z">
+                          <w:r>
+                            <w:t>11</w:t>
+                          </w:r>
+                        </w:ins>
+                        <w:ins w:id="109" w:author="Microsoft Office User" w:date="2018-03-24T15:24:00Z">
+                          <w:r>
+                            <w:t>)</w:t>
+                          </w:r>
+                        </w:ins>
+                        <w:ins w:id="110" w:author="Microsoft Office User" w:date="2018-03-24T15:19:00Z">
+                          <w:r>
+                            <w:t xml:space="preserve"> at the end of the study</w:t>
+                          </w:r>
+                        </w:ins>
+                        <w:ins w:id="111" w:author="Microsoft Office User" w:date="2018-03-24T15:21:00Z">
+                          <w:r>
+                            <w:t xml:space="preserve"> as determined by LC-MS</w:t>
+                          </w:r>
+                        </w:ins>
+                        <w:ins w:id="112" w:author="Microsoft Office User" w:date="2018-03-24T15:20:00Z">
+                          <w:r>
+                            <w:t xml:space="preserve"> (D)</w:t>
+                          </w:r>
+                        </w:ins>
+                        <w:ins w:id="113" w:author="Microsoft Office User" w:date="2018-03-24T15:19:00Z">
+                          <w:r>
+                            <w:t>.</w:t>
+                          </w:r>
+                        </w:ins>
+                      </w:p>
+                    </w:txbxContent>
+                  </v:textbox>
+                  <w10:wrap type="square"/>
+                </v:shape>
+              </w:pict>
+            </mc:Fallback>
+          </mc:AlternateContent>
+        </w:r>
+      </w:ins>
+    </w:p>
+    <w:p>
+      <w:pPr>
+        <w:rPr>
+          <w:rFonts w:ascii="Arial" w:eastAsia="Times New Roman" w:hAnsi="Arial" w:cs="Arial"/>
+          <w:color w:val="FF0000"/>
+          <w:sz w:val="19"/>
+          <w:szCs w:val="19"/>
+          <w:shd w:val="clear" w:color="auto" w:fill="FFFFFF"/>
+        </w:rPr>
+      </w:pPr>
+      <w:r>
+        <w:rPr>
+          <w:rFonts w:ascii="Arial" w:eastAsia="Times New Roman" w:hAnsi="Arial" w:cs="Arial"/>
+          <w:color w:val="FF0000"/>
+          <w:sz w:val="19"/>
+          <w:szCs w:val="19"/>
+          <w:shd w:val="clear" w:color="auto" w:fill="FFFFFF"/>
+        </w:rPr>
+        <w:t xml:space="preserve">We </w:t>
+      </w:r>
+      <w:r>
+        <w:rPr>
+          <w:rFonts w:ascii="Arial" w:eastAsia="Times New Roman" w:hAnsi="Arial" w:cs="Arial"/>
+          <w:color w:val="FF0000"/>
+          <w:sz w:val="19"/>
+          <w:szCs w:val="19"/>
+          <w:shd w:val="clear" w:color="auto" w:fill="FFFFFF"/>
+        </w:rPr>
+        <w:t>are grateful to</w:t>
+      </w:r>
+      <w:r>
+        <w:rPr>
+          <w:rFonts w:ascii="Arial" w:eastAsia="Times New Roman" w:hAnsi="Arial" w:cs="Arial"/>
+          <w:color w:val="FF0000"/>
+          <w:sz w:val="19"/>
+          <w:szCs w:val="19"/>
+          <w:shd w:val="clear" w:color="auto" w:fill="FFFFFF"/>
+        </w:rPr>
+        <w:t xml:space="preserve"> the reviewer for </w:t>
+      </w:r>
+      <w:r>
+        <w:rPr>
+          <w:rFonts w:ascii="Arial" w:eastAsia="Times New Roman" w:hAnsi="Arial" w:cs="Arial"/>
+          <w:color w:val="FF0000"/>
+          <w:sz w:val="19"/>
+          <w:szCs w:val="19"/>
+          <w:shd w:val="clear" w:color="auto" w:fill="FFFFFF"/>
+        </w:rPr>
+        <w:t>probing</w:t>
+      </w:r>
+      <w:r>
+        <w:rPr>
+          <w:rFonts w:ascii="Arial" w:eastAsia="Times New Roman" w:hAnsi="Arial" w:cs="Arial"/>
+          <w:color w:val="FF0000"/>
+          <w:sz w:val="19"/>
+          <w:szCs w:val="19"/>
+          <w:shd w:val="clear" w:color="auto" w:fill="FFFFFF"/>
+        </w:rPr>
+        <w:t xml:space="preserve"> us to look into this</w:t>
+      </w:r>
+      <w:r>
+        <w:rPr>
+          <w:rFonts w:ascii="Arial" w:eastAsia="Times New Roman" w:hAnsi="Arial" w:cs="Arial"/>
+          <w:color w:val="FF0000"/>
+          <w:sz w:val="19"/>
+          <w:szCs w:val="19"/>
+          <w:shd w:val="clear" w:color="auto" w:fill="FFFFFF"/>
+        </w:rPr>
+        <w:t xml:space="preserve"> trend</w:t>
+      </w:r>
+      <w:r>
+        <w:rPr>
+          <w:rFonts w:ascii="Arial" w:eastAsia="Times New Roman" w:hAnsi="Arial" w:cs="Arial"/>
+          <w:color w:val="FF0000"/>
+          <w:sz w:val="19"/>
+          <w:szCs w:val="19"/>
+          <w:shd w:val="clear" w:color="auto" w:fill="FFFFFF"/>
+        </w:rPr>
+        <w:t xml:space="preserve">, </w:t>
+      </w:r>
+      <w:r>
+        <w:rPr>
+          <w:rFonts w:ascii="Arial" w:eastAsia="Times New Roman" w:hAnsi="Arial" w:cs="Arial"/>
+          <w:color w:val="FF0000"/>
+          <w:sz w:val="19"/>
+          <w:szCs w:val="19"/>
+          <w:shd w:val="clear" w:color="auto" w:fill="FFFFFF"/>
+        </w:rPr>
+        <w:t>as</w:t>
+      </w:r>
+      <w:r>
+        <w:rPr>
+          <w:rFonts w:ascii="Arial" w:eastAsia="Times New Roman" w:hAnsi="Arial" w:cs="Arial"/>
+          <w:color w:val="FF0000"/>
+          <w:sz w:val="19"/>
+          <w:szCs w:val="19"/>
+          <w:shd w:val="clear" w:color="auto" w:fill="FFFFFF"/>
+        </w:rPr>
+        <w:t xml:space="preserve"> this presents a significant </w:t>
+      </w:r>
+      <w:r>
+        <w:rPr>
+          <w:rFonts w:ascii="Arial" w:eastAsia="Times New Roman" w:hAnsi="Arial" w:cs="Arial"/>
+          <w:color w:val="FF0000"/>
+          <w:sz w:val="19"/>
+          <w:szCs w:val="19"/>
+          <w:shd w:val="clear" w:color="auto" w:fill="FFFFFF"/>
+        </w:rPr>
+        <w:t xml:space="preserve">limitation </w:t>
+      </w:r>
+      <w:r>
+        <w:rPr>
+          <w:rFonts w:ascii="Arial" w:eastAsia="Times New Roman" w:hAnsi="Arial" w:cs="Arial"/>
+          <w:color w:val="FF0000"/>
+          <w:sz w:val="19"/>
+          <w:szCs w:val="19"/>
+          <w:shd w:val="clear" w:color="auto" w:fill="FFFFFF"/>
+        </w:rPr>
+        <w:t xml:space="preserve">to </w:t>
+      </w:r>
+      <w:r>
+        <w:rPr>
+          <w:rFonts w:ascii="Arial" w:eastAsia="Times New Roman" w:hAnsi="Arial" w:cs="Arial"/>
+          <w:color w:val="FF0000"/>
+          <w:sz w:val="19"/>
+          <w:szCs w:val="19"/>
+          <w:shd w:val="clear" w:color="auto" w:fill="FFFFFF"/>
+        </w:rPr>
+        <w:t>our study</w:t>
+      </w:r>
+      <w:r>
+        <w:rPr>
+          <w:rFonts w:ascii="Arial" w:eastAsia="Times New Roman" w:hAnsi="Arial" w:cs="Arial"/>
+          <w:color w:val="FF0000"/>
+          <w:sz w:val="19"/>
+          <w:szCs w:val="19"/>
+          <w:shd w:val="clear" w:color="auto" w:fill="FFFFFF"/>
+        </w:rPr>
+        <w:t>. W</w:t>
+      </w:r>
+      <w:r>
+        <w:rPr>
+          <w:rFonts w:ascii="Arial" w:eastAsia="Times New Roman" w:hAnsi="Arial" w:cs="Arial"/>
+          <w:color w:val="FF0000"/>
+          <w:sz w:val="19"/>
+          <w:szCs w:val="19"/>
+          <w:shd w:val="clear" w:color="auto" w:fill="FFFFFF"/>
+        </w:rPr>
+        <w:t>e have addressed in the revised manuscript</w:t>
+      </w:r>
+      <w:r>
+        <w:rPr>
+          <w:rFonts w:ascii="Arial" w:eastAsia="Times New Roman" w:hAnsi="Arial" w:cs="Arial"/>
+          <w:color w:val="FF0000"/>
+          <w:sz w:val="19"/>
+          <w:szCs w:val="19"/>
+          <w:shd w:val="clear" w:color="auto" w:fill="FFFFFF"/>
+        </w:rPr>
+        <w:t xml:space="preserve">, although </w:t>
+      </w:r>
+      <w:r>
+        <w:rPr>
+          <w:rFonts w:ascii="Arial" w:eastAsia="Times New Roman" w:hAnsi="Arial" w:cs="Arial"/>
+          <w:color w:val="FF0000"/>
+          <w:sz w:val="19"/>
+          <w:szCs w:val="19"/>
+          <w:shd w:val="clear" w:color="auto" w:fill="FFFFFF"/>
+        </w:rPr>
+        <w:t>do not believe that this fully accounts for the more p</w:t>
+      </w:r>
+      <w:r>
+        <w:rPr>
+          <w:rFonts w:ascii="Arial" w:eastAsia="Times New Roman" w:hAnsi="Arial" w:cs="Arial"/>
+          <w:color w:val="FF0000"/>
+          <w:sz w:val="19"/>
+          <w:szCs w:val="19"/>
+          <w:shd w:val="clear" w:color="auto" w:fill="FFFFFF"/>
+        </w:rPr>
+        <w:t>henotype observed in these mice</w:t>
+      </w:r>
+      <w:r>
+        <w:rPr>
+          <w:rFonts w:ascii="Arial" w:eastAsia="Times New Roman" w:hAnsi="Arial" w:cs="Arial"/>
+          <w:color w:val="FF0000"/>
+          <w:sz w:val="19"/>
+          <w:szCs w:val="19"/>
+          <w:shd w:val="clear" w:color="auto" w:fill="FFFFFF"/>
+        </w:rPr>
+        <w:t xml:space="preserve"> for several reasons</w:t>
+      </w:r>
+      <w:r>
+        <w:rPr>
+          <w:rFonts w:ascii="Arial" w:eastAsia="Times New Roman" w:hAnsi="Arial" w:cs="Arial"/>
+          <w:color w:val="FF0000"/>
+          <w:sz w:val="19"/>
+          <w:szCs w:val="19"/>
+          <w:shd w:val="clear" w:color="auto" w:fill="FFFFFF"/>
+        </w:rPr>
+        <w:t xml:space="preserve"> now indicated in the revised discussion:</w:t>
       </w:r>
     </w:p>
     <w:p>
@@ -649,7 +1962,6 @@
           <w:shd w:val="clear" w:color="auto" w:fill="FFFFFF"/>
         </w:rPr>
       </w:pPr>
-      <w:commentRangeStart w:id="4"/>
       <w:r>
         <w:rPr>
           <w:rFonts w:ascii="Arial" w:eastAsia="Times New Roman" w:hAnsi="Arial" w:cs="Arial"/>
@@ -659,232 +1971,120 @@
           <w:szCs w:val="19"/>
           <w:shd w:val="clear" w:color="auto" w:fill="FFFFFF"/>
         </w:rPr>
-        <w:t>Results</w:t>
-      </w:r>
-      <w:commentRangeEnd w:id="4"/>
-      <w:r>
-        <w:rPr>
-          <w:rStyle w:val="CommentReference"/>
-        </w:rPr>
-        <w:commentReference w:id="4"/>
+        <w:t>The obese, dexamethasone treated animals consumed increasing fluids, including dexamethasone as the study progressed</w:t>
+      </w:r>
+      <w:r>
+        <w:rPr>
+          <w:rFonts w:ascii="Arial" w:eastAsia="Times New Roman" w:hAnsi="Arial" w:cs="Arial"/>
+          <w:b/>
+          <w:color w:val="FF0000"/>
+          <w:sz w:val="19"/>
+          <w:szCs w:val="19"/>
+          <w:shd w:val="clear" w:color="auto" w:fill="FFFFFF"/>
+        </w:rPr>
+        <w:t xml:space="preserve"> (Figure XX) resulting in increased serum dexamethasone at sacrifice (Figure XX)</w:t>
+      </w:r>
+      <w:r>
+        <w:rPr>
+          <w:rFonts w:ascii="Arial" w:eastAsia="Times New Roman" w:hAnsi="Arial" w:cs="Arial"/>
+          <w:b/>
+          <w:color w:val="FF0000"/>
+          <w:sz w:val="19"/>
+          <w:szCs w:val="19"/>
+          <w:shd w:val="clear" w:color="auto" w:fill="FFFFFF"/>
+        </w:rPr>
+        <w:t xml:space="preserve">.  This was unexpected and may be due to the increased urination, and water requirement in severely diabetic animals, as has been documented previously </w:t>
+      </w:r>
+      <w:r>
+        <w:rPr>
+          <w:rFonts w:ascii="Arial" w:eastAsia="Times New Roman" w:hAnsi="Arial" w:cs="Arial"/>
+          <w:color w:val="FF0000"/>
+          <w:sz w:val="19"/>
+          <w:szCs w:val="19"/>
+          <w:shd w:val="clear" w:color="auto" w:fill="FFFFFF"/>
+        </w:rPr>
+        <w:fldChar w:fldCharType="begin" w:fldLock="1"/>
+      </w:r>
+      <w:r>
+        <w:rPr>
+          <w:rFonts w:ascii="Arial" w:eastAsia="Times New Roman" w:hAnsi="Arial" w:cs="Arial"/>
+          <w:color w:val="FF0000"/>
+          <w:sz w:val="19"/>
+          <w:szCs w:val="19"/>
+          <w:shd w:val="clear" w:color="auto" w:fill="FFFFFF"/>
+        </w:rPr>
+        <w:instrText>ADDIN CSL_CITATION { "citationItems" : [ { "id" : "ITEM-1", "itemData" : { "DOI" : "10.2337/diab.30.2.106", "ISSN" : "00121797", "PMID" : "7009265", "abstract" : "Diabetes in the C57BL/KsJ(db/db) mouse is initially expressed as hyperinsulinemia, followed by hyperphagia, progressive obesity, and widespread pathologic abnormalities. This study was designed to evaluate the effects of metabolic control on the natural history of the diabetic nephropathy. Beginning at 1 mo of age and continuing for 12 wk, diabetic mice were subjected to controlled dietary restriction, such that their weight was maintained similar to that of age-matched, nondiabetic heterozygotes. Diet-restricted diabetics were compared with diabetics fed ad libitum and heterozygote nondiabetics. Significant lowering of fasting blood glucose, water intake, and plasma insulin was achieved by diet restriction. The diet-restricted diabetes demonstrated enhanced metabolic efficiency, consuming approximately half as much food as the nondiabetics, while maintaining a similar weight. Diabetics fed ad libitum evidenced well-defined renal lesions that included 3 + to 4 + immunoglobulin deposition in the glomerular mesangium, and generalized mesangial matrix expansion. These lesions were completely prevented in diet-restricted diabetes whose glomeruli were normal light microscopy, and demonstrated trace to 1 + mesangial immunoglobulin deposition, features identical in all respects to the nondiabetics. These results indicate that diabetic control achieved by preventing of obesity in the db/db mouse prevents the development of diabetic nephropathy.", "author" : [ { "dropping-particle" : "", "family" : "Lee", "given" : "S. M.", "non-dropping-particle" : "", "parse-names" : false, "suffix" : "" }, { "dropping-particle" : "", "family" : "Bressler", "given" : "R.", "non-dropping-particle" : "", "parse-names" : false, "suffix" : "" } ], "container-title" : "Diabetes", "id" : "ITEM-1", "issue" : "2", "issued" : { "date-parts" : [ [ "1981" ] ] }, "page" : "106-111", "title" : "Prevention of diabetic nephropathy by diet control in the db/db mouse", "type" : "article-journal", "volume" : "30" }, "uris" : [ "http://www.mendeley.com/documents/?uuid=20605ba2-f926-46a3-b1b2-ad9e2e3b54f5" ] } ], "mendeley" : { "formattedCitation" : "(1)", "plainTextFormattedCitation" : "(1)", "previouslyFormattedCitation" : "(1)" }, "properties" : {  }, "schema" : "https://github.com/citation-style-language/schema/raw/master/csl-citation.json" }</w:instrText>
+      </w:r>
+      <w:r>
+        <w:rPr>
+          <w:rFonts w:ascii="Arial" w:eastAsia="Times New Roman" w:hAnsi="Arial" w:cs="Arial"/>
+          <w:color w:val="FF0000"/>
+          <w:sz w:val="19"/>
+          <w:szCs w:val="19"/>
+          <w:shd w:val="clear" w:color="auto" w:fill="FFFFFF"/>
+        </w:rPr>
+        <w:fldChar w:fldCharType="separate"/>
+      </w:r>
+      <w:r>
+        <w:rPr>
+          <w:rFonts w:ascii="Arial" w:eastAsia="Times New Roman" w:hAnsi="Arial" w:cs="Arial"/>
+          <w:noProof/>
+          <w:color w:val="FF0000"/>
+          <w:sz w:val="19"/>
+          <w:szCs w:val="19"/>
+          <w:shd w:val="clear" w:color="auto" w:fill="FFFFFF"/>
+        </w:rPr>
+        <w:t>(1)</w:t>
+      </w:r>
+      <w:r>
+        <w:rPr>
+          <w:rFonts w:ascii="Arial" w:eastAsia="Times New Roman" w:hAnsi="Arial" w:cs="Arial"/>
+          <w:color w:val="FF0000"/>
+          <w:sz w:val="19"/>
+          <w:szCs w:val="19"/>
+          <w:shd w:val="clear" w:color="auto" w:fill="FFFFFF"/>
+        </w:rPr>
+        <w:fldChar w:fldCharType="end"/>
+      </w:r>
+      <w:r>
+        <w:rPr>
+          <w:rFonts w:ascii="Arial" w:eastAsia="Times New Roman" w:hAnsi="Arial" w:cs="Arial"/>
+          <w:color w:val="FF0000"/>
+          <w:sz w:val="19"/>
+          <w:szCs w:val="19"/>
+          <w:shd w:val="clear" w:color="auto" w:fill="FFFFFF"/>
+        </w:rPr>
+        <w:t xml:space="preserve">. </w:t>
+      </w:r>
+      <w:r>
+        <w:rPr>
+          <w:rFonts w:ascii="Arial" w:eastAsia="Times New Roman" w:hAnsi="Arial" w:cs="Arial"/>
+          <w:b/>
+          <w:color w:val="FF0000"/>
+          <w:sz w:val="19"/>
+          <w:szCs w:val="19"/>
+          <w:shd w:val="clear" w:color="auto" w:fill="FFFFFF"/>
+        </w:rPr>
+        <w:t>This is an important limitation to our study</w:t>
+      </w:r>
+      <w:r>
+        <w:rPr>
+          <w:rFonts w:ascii="Arial" w:eastAsia="Times New Roman" w:hAnsi="Arial" w:cs="Arial"/>
+          <w:b/>
+          <w:color w:val="FF0000"/>
+          <w:sz w:val="19"/>
+          <w:szCs w:val="19"/>
+          <w:shd w:val="clear" w:color="auto" w:fill="FFFFFF"/>
+        </w:rPr>
+        <w:t>, although we note that several phenotypes including fasting glucose, liver triglycerides, hepatic lipogenic gene expression, and adipose tissue mass changed in different directions in lean and obese animals, and therefore is unlikely due to an increased dose of dexamethasone.</w:t>
       </w:r>
     </w:p>
     <w:p>
       <w:pPr>
-        <w:rPr>
-          <w:rFonts w:ascii="Arial" w:eastAsia="Times New Roman" w:hAnsi="Arial" w:cs="Arial"/>
-          <w:color w:val="FF0000"/>
-          <w:sz w:val="19"/>
-          <w:szCs w:val="19"/>
-          <w:shd w:val="clear" w:color="auto" w:fill="FFFFFF"/>
-        </w:rPr>
-      </w:pPr>
-    </w:p>
-    <w:p>
-      <w:pPr>
-        <w:rPr>
-          <w:rFonts w:ascii="Arial" w:eastAsia="Times New Roman" w:hAnsi="Arial" w:cs="Arial"/>
-          <w:color w:val="FF0000"/>
-          <w:sz w:val="19"/>
-          <w:szCs w:val="19"/>
-          <w:shd w:val="clear" w:color="auto" w:fill="FFFFFF"/>
-        </w:rPr>
-      </w:pPr>
-      <w:r>
-        <w:rPr>
-          <w:rFonts w:ascii="Arial" w:eastAsia="Times New Roman" w:hAnsi="Arial" w:cs="Arial"/>
-          <w:color w:val="FF0000"/>
-          <w:sz w:val="19"/>
-          <w:szCs w:val="19"/>
-          <w:shd w:val="clear" w:color="auto" w:fill="FFFFFF"/>
-        </w:rPr>
-        <w:t xml:space="preserve">We </w:t>
-      </w:r>
-      <w:r>
-        <w:rPr>
-          <w:rFonts w:ascii="Arial" w:eastAsia="Times New Roman" w:hAnsi="Arial" w:cs="Arial"/>
-          <w:color w:val="FF0000"/>
-          <w:sz w:val="19"/>
-          <w:szCs w:val="19"/>
-          <w:shd w:val="clear" w:color="auto" w:fill="FFFFFF"/>
-        </w:rPr>
-        <w:t>are grateful to</w:t>
-      </w:r>
-      <w:r>
-        <w:rPr>
-          <w:rFonts w:ascii="Arial" w:eastAsia="Times New Roman" w:hAnsi="Arial" w:cs="Arial"/>
-          <w:color w:val="FF0000"/>
-          <w:sz w:val="19"/>
-          <w:szCs w:val="19"/>
-          <w:shd w:val="clear" w:color="auto" w:fill="FFFFFF"/>
-        </w:rPr>
-        <w:t xml:space="preserve"> the reviewer for </w:t>
-      </w:r>
-      <w:r>
-        <w:rPr>
-          <w:rFonts w:ascii="Arial" w:eastAsia="Times New Roman" w:hAnsi="Arial" w:cs="Arial"/>
-          <w:color w:val="FF0000"/>
-          <w:sz w:val="19"/>
-          <w:szCs w:val="19"/>
-          <w:shd w:val="clear" w:color="auto" w:fill="FFFFFF"/>
-        </w:rPr>
-        <w:t>probing</w:t>
-      </w:r>
-      <w:r>
-        <w:rPr>
-          <w:rFonts w:ascii="Arial" w:eastAsia="Times New Roman" w:hAnsi="Arial" w:cs="Arial"/>
-          <w:color w:val="FF0000"/>
-          <w:sz w:val="19"/>
-          <w:szCs w:val="19"/>
-          <w:shd w:val="clear" w:color="auto" w:fill="FFFFFF"/>
-        </w:rPr>
-        <w:t xml:space="preserve"> us to look into this</w:t>
-      </w:r>
-      <w:r>
-        <w:rPr>
-          <w:rFonts w:ascii="Arial" w:eastAsia="Times New Roman" w:hAnsi="Arial" w:cs="Arial"/>
-          <w:color w:val="FF0000"/>
-          <w:sz w:val="19"/>
-          <w:szCs w:val="19"/>
-          <w:shd w:val="clear" w:color="auto" w:fill="FFFFFF"/>
-        </w:rPr>
-        <w:t xml:space="preserve"> trend</w:t>
-      </w:r>
-      <w:r>
-        <w:rPr>
-          <w:rFonts w:ascii="Arial" w:eastAsia="Times New Roman" w:hAnsi="Arial" w:cs="Arial"/>
-          <w:color w:val="FF0000"/>
-          <w:sz w:val="19"/>
-          <w:szCs w:val="19"/>
-          <w:shd w:val="clear" w:color="auto" w:fill="FFFFFF"/>
-        </w:rPr>
-        <w:t xml:space="preserve">, </w:t>
-      </w:r>
-      <w:r>
-        <w:rPr>
-          <w:rFonts w:ascii="Arial" w:eastAsia="Times New Roman" w:hAnsi="Arial" w:cs="Arial"/>
-          <w:color w:val="FF0000"/>
-          <w:sz w:val="19"/>
-          <w:szCs w:val="19"/>
-          <w:shd w:val="clear" w:color="auto" w:fill="FFFFFF"/>
-        </w:rPr>
-        <w:t>as</w:t>
-      </w:r>
-      <w:r>
-        <w:rPr>
-          <w:rFonts w:ascii="Arial" w:eastAsia="Times New Roman" w:hAnsi="Arial" w:cs="Arial"/>
-          <w:color w:val="FF0000"/>
-          <w:sz w:val="19"/>
-          <w:szCs w:val="19"/>
-          <w:shd w:val="clear" w:color="auto" w:fill="FFFFFF"/>
-        </w:rPr>
-        <w:t xml:space="preserve"> this presents a significant </w:t>
-      </w:r>
-      <w:r>
-        <w:rPr>
-          <w:rFonts w:ascii="Arial" w:eastAsia="Times New Roman" w:hAnsi="Arial" w:cs="Arial"/>
-          <w:color w:val="FF0000"/>
-          <w:sz w:val="19"/>
-          <w:szCs w:val="19"/>
-          <w:shd w:val="clear" w:color="auto" w:fill="FFFFFF"/>
-        </w:rPr>
-        <w:t xml:space="preserve">limitation </w:t>
-      </w:r>
-      <w:r>
-        <w:rPr>
-          <w:rFonts w:ascii="Arial" w:eastAsia="Times New Roman" w:hAnsi="Arial" w:cs="Arial"/>
-          <w:color w:val="FF0000"/>
-          <w:sz w:val="19"/>
-          <w:szCs w:val="19"/>
-          <w:shd w:val="clear" w:color="auto" w:fill="FFFFFF"/>
-        </w:rPr>
-        <w:t xml:space="preserve">to </w:t>
-      </w:r>
-      <w:r>
-        <w:rPr>
-          <w:rFonts w:ascii="Arial" w:eastAsia="Times New Roman" w:hAnsi="Arial" w:cs="Arial"/>
-          <w:color w:val="FF0000"/>
-          <w:sz w:val="19"/>
-          <w:szCs w:val="19"/>
-          <w:shd w:val="clear" w:color="auto" w:fill="FFFFFF"/>
-        </w:rPr>
-        <w:t>our study</w:t>
-      </w:r>
-      <w:r>
-        <w:rPr>
-          <w:rFonts w:ascii="Arial" w:eastAsia="Times New Roman" w:hAnsi="Arial" w:cs="Arial"/>
-          <w:color w:val="FF0000"/>
-          <w:sz w:val="19"/>
-          <w:szCs w:val="19"/>
-          <w:shd w:val="clear" w:color="auto" w:fill="FFFFFF"/>
-        </w:rPr>
-        <w:t>. W</w:t>
-      </w:r>
-      <w:r>
-        <w:rPr>
-          <w:rFonts w:ascii="Arial" w:eastAsia="Times New Roman" w:hAnsi="Arial" w:cs="Arial"/>
-          <w:color w:val="FF0000"/>
-          <w:sz w:val="19"/>
-          <w:szCs w:val="19"/>
-          <w:shd w:val="clear" w:color="auto" w:fill="FFFFFF"/>
-        </w:rPr>
-        <w:t>e have addressed in the revised manuscript</w:t>
-      </w:r>
-      <w:r>
-        <w:rPr>
-          <w:rFonts w:ascii="Arial" w:eastAsia="Times New Roman" w:hAnsi="Arial" w:cs="Arial"/>
-          <w:color w:val="FF0000"/>
-          <w:sz w:val="19"/>
-          <w:szCs w:val="19"/>
-          <w:shd w:val="clear" w:color="auto" w:fill="FFFFFF"/>
-        </w:rPr>
-        <w:t xml:space="preserve">, although </w:t>
-      </w:r>
-      <w:r>
-        <w:rPr>
-          <w:rFonts w:ascii="Arial" w:eastAsia="Times New Roman" w:hAnsi="Arial" w:cs="Arial"/>
-          <w:color w:val="FF0000"/>
-          <w:sz w:val="19"/>
-          <w:szCs w:val="19"/>
-          <w:shd w:val="clear" w:color="auto" w:fill="FFFFFF"/>
-        </w:rPr>
-        <w:t>do not believe that this fully accounts for the more p</w:t>
-      </w:r>
-      <w:r>
-        <w:rPr>
-          <w:rFonts w:ascii="Arial" w:eastAsia="Times New Roman" w:hAnsi="Arial" w:cs="Arial"/>
-          <w:color w:val="FF0000"/>
-          <w:sz w:val="19"/>
-          <w:szCs w:val="19"/>
-          <w:shd w:val="clear" w:color="auto" w:fill="FFFFFF"/>
-        </w:rPr>
-        <w:t>henotype observed in these mice</w:t>
-      </w:r>
-      <w:r>
-        <w:rPr>
-          <w:rFonts w:ascii="Arial" w:eastAsia="Times New Roman" w:hAnsi="Arial" w:cs="Arial"/>
-          <w:color w:val="FF0000"/>
-          <w:sz w:val="19"/>
-          <w:szCs w:val="19"/>
-          <w:shd w:val="clear" w:color="auto" w:fill="FFFFFF"/>
-        </w:rPr>
-        <w:t xml:space="preserve"> for several reasons</w:t>
-      </w:r>
-      <w:r>
-        <w:rPr>
-          <w:rFonts w:ascii="Arial" w:eastAsia="Times New Roman" w:hAnsi="Arial" w:cs="Arial"/>
-          <w:color w:val="FF0000"/>
-          <w:sz w:val="19"/>
-          <w:szCs w:val="19"/>
-          <w:shd w:val="clear" w:color="auto" w:fill="FFFFFF"/>
-        </w:rPr>
-        <w:t xml:space="preserve"> now indicated in the revised discussion:</w:t>
-      </w:r>
-    </w:p>
-    <w:p>
-      <w:pPr>
-        <w:rPr>
-          <w:rFonts w:ascii="Arial" w:eastAsia="Times New Roman" w:hAnsi="Arial" w:cs="Arial"/>
+        <w:ind w:left="720"/>
+        <w:rPr>
+          <w:rFonts w:ascii="Arial" w:eastAsia="Times New Roman" w:hAnsi="Arial" w:cs="Arial"/>
+          <w:b/>
           <w:color w:val="FF0000"/>
           <w:sz w:val="19"/>
           <w:szCs w:val="19"/>
@@ -904,172 +2104,6 @@
           <w:shd w:val="clear" w:color="auto" w:fill="FFFFFF"/>
         </w:rPr>
       </w:pPr>
-      <w:r>
-        <w:rPr>
-          <w:rFonts w:ascii="Arial" w:eastAsia="Times New Roman" w:hAnsi="Arial" w:cs="Arial"/>
-          <w:b/>
-          <w:color w:val="FF0000"/>
-          <w:sz w:val="19"/>
-          <w:szCs w:val="19"/>
-          <w:shd w:val="clear" w:color="auto" w:fill="FFFFFF"/>
-        </w:rPr>
-        <w:t>The obese, dexamethasone treated animals consumed increasing fluids, including dexamethasone as the study progressed</w:t>
-      </w:r>
-      <w:r>
-        <w:rPr>
-          <w:rFonts w:ascii="Arial" w:eastAsia="Times New Roman" w:hAnsi="Arial" w:cs="Arial"/>
-          <w:b/>
-          <w:color w:val="FF0000"/>
-          <w:sz w:val="19"/>
-          <w:szCs w:val="19"/>
-          <w:shd w:val="clear" w:color="auto" w:fill="FFFFFF"/>
-        </w:rPr>
-        <w:t xml:space="preserve"> (Figure XX) resulting in increased serum dexamethasone at sacrifice (Figure XX)</w:t>
-      </w:r>
-      <w:r>
-        <w:rPr>
-          <w:rFonts w:ascii="Arial" w:eastAsia="Times New Roman" w:hAnsi="Arial" w:cs="Arial"/>
-          <w:b/>
-          <w:color w:val="FF0000"/>
-          <w:sz w:val="19"/>
-          <w:szCs w:val="19"/>
-          <w:shd w:val="clear" w:color="auto" w:fill="FFFFFF"/>
-        </w:rPr>
-        <w:t xml:space="preserve">.  This was unexpected and may be due to the increased urination, and water requirement in severely diabetic animals, as has been documented previously </w:t>
-      </w:r>
-      <w:r>
-        <w:rPr>
-          <w:rFonts w:ascii="Arial" w:eastAsia="Times New Roman" w:hAnsi="Arial" w:cs="Arial"/>
-          <w:color w:val="FF0000"/>
-          <w:sz w:val="19"/>
-          <w:szCs w:val="19"/>
-          <w:shd w:val="clear" w:color="auto" w:fill="FFFFFF"/>
-        </w:rPr>
-        <w:fldChar w:fldCharType="begin" w:fldLock="1"/>
-      </w:r>
-      <w:r>
-        <w:rPr>
-          <w:rFonts w:ascii="Arial" w:eastAsia="Times New Roman" w:hAnsi="Arial" w:cs="Arial"/>
-          <w:color w:val="FF0000"/>
-          <w:sz w:val="19"/>
-          <w:szCs w:val="19"/>
-          <w:shd w:val="clear" w:color="auto" w:fill="FFFFFF"/>
-        </w:rPr>
-        <w:instrText>ADDIN CSL_CITATION { "citationItems" : [ { "id" : "ITEM-1", "itemData" : { "DOI" : "10.2337/diab.30.2.106", "ISSN" : "00121797", "PMID" : "7009265", "abstract" : "Diabetes in the C57BL/KsJ(db/db) mouse is initially expressed as hyperinsulinemia, followed by hyperphagia, progressive obesity, and widespread pathologic abnormalities. This study was designed to evaluate the effects of metabolic control on the natural history of the diabetic nephropathy. Beginning at 1 mo of age and continuing for 12 wk, diabetic mice were subjected to controlled dietary restriction, such that their weight was maintained similar to that of age-matched, nondiabetic heterozygotes. Diet-restricted diabetics were compared with diabetics fed ad libitum and heterozygote nondiabetics. Significant lowering of fasting blood glucose, water intake, and plasma insulin was achieved by diet restriction. The diet-restricted diabetes demonstrated enhanced metabolic efficiency, consuming approximately half as much food as the nondiabetics, while maintaining a similar weight. Diabetics fed ad libitum evidenced well-defined renal lesions that included 3 + to 4 + immunoglobulin deposition in the glomerular mesangium, and generalized mesangial matrix expansion. These lesions were completely prevented in diet-restricted diabetes whose glomeruli were normal light microscopy, and demonstrated trace to 1 + mesangial immunoglobulin deposition, features identical in all respects to the nondiabetics. These results indicate that diabetic control achieved by preventing of obesity in the db/db mouse prevents the development of diabetic nephropathy.", "author" : [ { "dropping-particle" : "", "family" : "Lee", "given" : "S. M.", "non-dropping-particle" : "", "parse-names" : false, "suffix" : "" }, { "dropping-particle" : "", "family" : "Bressler", "given" : "R.", "non-dropping-particle" : "", "parse-names" : false, "suffix" : "" } ], "container-title" : "Diabetes", "id" : "ITEM-1", "issue" : "2", "issued" : { "date-parts" : [ [ "1981" ] ] }, "page" : "106-111", "title" : "Prevention of diabetic nephropathy by diet control in the db/db mouse", "type" : "article-journal", "volume" : "30" }, "uris" : [ "http://www.mendeley.com/documents/?uuid=20605ba2-f926-46a3-b1b2-ad9e2e3b54f5" ] } ], "mendeley" : { "formattedCitation" : "(1)", "plainTextFormattedCitation" : "(1)", "previouslyFormattedCitation" : "(1)" }, "properties" : {  }, "schema" : "https://github.com/citation-style-language/schema/raw/master/csl-citation.json" }</w:instrText>
-      </w:r>
-      <w:r>
-        <w:rPr>
-          <w:rFonts w:ascii="Arial" w:eastAsia="Times New Roman" w:hAnsi="Arial" w:cs="Arial"/>
-          <w:color w:val="FF0000"/>
-          <w:sz w:val="19"/>
-          <w:szCs w:val="19"/>
-          <w:shd w:val="clear" w:color="auto" w:fill="FFFFFF"/>
-        </w:rPr>
-        <w:fldChar w:fldCharType="separate"/>
-      </w:r>
-      <w:r>
-        <w:rPr>
-          <w:rFonts w:ascii="Arial" w:eastAsia="Times New Roman" w:hAnsi="Arial" w:cs="Arial"/>
-          <w:noProof/>
-          <w:color w:val="FF0000"/>
-          <w:sz w:val="19"/>
-          <w:szCs w:val="19"/>
-          <w:shd w:val="clear" w:color="auto" w:fill="FFFFFF"/>
-        </w:rPr>
-        <w:t>(1)</w:t>
-      </w:r>
-      <w:r>
-        <w:rPr>
-          <w:rFonts w:ascii="Arial" w:eastAsia="Times New Roman" w:hAnsi="Arial" w:cs="Arial"/>
-          <w:color w:val="FF0000"/>
-          <w:sz w:val="19"/>
-          <w:szCs w:val="19"/>
-          <w:shd w:val="clear" w:color="auto" w:fill="FFFFFF"/>
-        </w:rPr>
-        <w:fldChar w:fldCharType="end"/>
-      </w:r>
-      <w:r>
-        <w:rPr>
-          <w:rFonts w:ascii="Arial" w:eastAsia="Times New Roman" w:hAnsi="Arial" w:cs="Arial"/>
-          <w:color w:val="FF0000"/>
-          <w:sz w:val="19"/>
-          <w:szCs w:val="19"/>
-          <w:shd w:val="clear" w:color="auto" w:fill="FFFFFF"/>
-        </w:rPr>
-        <w:t xml:space="preserve">. </w:t>
-      </w:r>
-      <w:r>
-        <w:rPr>
-          <w:rFonts w:ascii="Arial" w:eastAsia="Times New Roman" w:hAnsi="Arial" w:cs="Arial"/>
-          <w:b/>
-          <w:color w:val="FF0000"/>
-          <w:sz w:val="19"/>
-          <w:szCs w:val="19"/>
-          <w:shd w:val="clear" w:color="auto" w:fill="FFFFFF"/>
-        </w:rPr>
-        <w:t>This is an important limitation to our study</w:t>
-      </w:r>
-      <w:r>
-        <w:rPr>
-          <w:rFonts w:ascii="Arial" w:eastAsia="Times New Roman" w:hAnsi="Arial" w:cs="Arial"/>
-          <w:b/>
-          <w:color w:val="FF0000"/>
-          <w:sz w:val="19"/>
-          <w:szCs w:val="19"/>
-          <w:shd w:val="clear" w:color="auto" w:fill="FFFFFF"/>
-        </w:rPr>
-        <w:t xml:space="preserve">, although we note that several phenotypes including fasting glucose, liver triglycerides, hepatic </w:t>
-      </w:r>
-      <w:proofErr w:type="spellStart"/>
-      <w:r>
-        <w:rPr>
-          <w:rFonts w:ascii="Arial" w:eastAsia="Times New Roman" w:hAnsi="Arial" w:cs="Arial"/>
-          <w:b/>
-          <w:color w:val="FF0000"/>
-          <w:sz w:val="19"/>
-          <w:szCs w:val="19"/>
-          <w:shd w:val="clear" w:color="auto" w:fill="FFFFFF"/>
-        </w:rPr>
-        <w:t>lipogenic</w:t>
-      </w:r>
-      <w:proofErr w:type="spellEnd"/>
-      <w:r>
-        <w:rPr>
-          <w:rFonts w:ascii="Arial" w:eastAsia="Times New Roman" w:hAnsi="Arial" w:cs="Arial"/>
-          <w:b/>
-          <w:color w:val="FF0000"/>
-          <w:sz w:val="19"/>
-          <w:szCs w:val="19"/>
-          <w:shd w:val="clear" w:color="auto" w:fill="FFFFFF"/>
-        </w:rPr>
-        <w:t xml:space="preserve"> gene expression, and adipose tissue mass changed in different directions in lean and obese animals, and therefore is unlikely due to an increased dose of dexamethasone.</w:t>
-      </w:r>
-    </w:p>
-    <w:p>
-      <w:pPr>
-        <w:ind w:left="720"/>
-        <w:rPr>
-          <w:rFonts w:ascii="Arial" w:eastAsia="Times New Roman" w:hAnsi="Arial" w:cs="Arial"/>
-          <w:b/>
-          <w:color w:val="FF0000"/>
-          <w:sz w:val="19"/>
-          <w:szCs w:val="19"/>
-          <w:shd w:val="clear" w:color="auto" w:fill="FFFFFF"/>
-        </w:rPr>
-      </w:pPr>
-    </w:p>
-    <w:p>
-      <w:pPr>
-        <w:ind w:left="720"/>
-        <w:rPr>
-          <w:rFonts w:ascii="Arial" w:eastAsia="Times New Roman" w:hAnsi="Arial" w:cs="Arial"/>
-          <w:b/>
-          <w:color w:val="FF0000"/>
-          <w:sz w:val="19"/>
-          <w:szCs w:val="19"/>
-          <w:shd w:val="clear" w:color="auto" w:fill="FFFFFF"/>
-        </w:rPr>
-      </w:pPr>
     </w:p>
     <w:p>
       <w:pPr>
@@ -1082,6 +2116,96 @@
           <w:shd w:val="clear" w:color="auto" w:fill="FFFFFF"/>
         </w:rPr>
       </w:pPr>
+      <w:ins w:id="114" w:author="Microsoft Office User" w:date="2018-03-24T15:06:00Z">
+        <w:r>
+          <w:rPr>
+            <w:rFonts w:ascii="Arial" w:eastAsia="Times New Roman" w:hAnsi="Arial" w:cs="Arial"/>
+            <w:noProof/>
+            <w:color w:val="FF0000"/>
+            <w:sz w:val="19"/>
+            <w:szCs w:val="19"/>
+          </w:rPr>
+          <w:lastRenderedPageBreak/>
+          <mc:AlternateContent>
+            <mc:Choice Requires="wps">
+              <w:drawing>
+                <wp:anchor distT="0" distB="0" distL="114300" distR="114300" simplePos="0" relativeHeight="251666432" behindDoc="0" locked="0" layoutInCell="1" allowOverlap="1" wp14:anchorId="4CECE6E6" wp14:editId="1FC966DB">
+                  <wp:simplePos x="0" y="0"/>
+                  <wp:positionH relativeFrom="column">
+                    <wp:posOffset>-62865</wp:posOffset>
+                  </wp:positionH>
+                  <wp:positionV relativeFrom="paragraph">
+                    <wp:posOffset>6397625</wp:posOffset>
+                  </wp:positionV>
+                  <wp:extent cx="6400800" cy="1828800"/>
+                  <wp:effectExtent l="0" t="0" r="0" b="0"/>
+                  <wp:wrapSquare wrapText="bothSides"/>
+                  <wp:docPr id="7" name="Text Box 7"/>
+                  <wp:cNvGraphicFramePr/>
+                  <a:graphic xmlns:a="http://schemas.openxmlformats.org/drawingml/2006/main">
+                    <a:graphicData uri="http://schemas.microsoft.com/office/word/2010/wordprocessingShape">
+                      <wps:wsp>
+                        <wps:cNvSpPr txBox="1"/>
+                        <wps:spPr>
+                          <a:xfrm>
+                            <a:off x="0" y="0"/>
+                            <a:ext cx="6400800" cy="1828800"/>
+                          </a:xfrm>
+                          <a:prstGeom prst="rect">
+                            <a:avLst/>
+                          </a:prstGeom>
+                          <a:noFill/>
+                          <a:ln>
+                            <a:noFill/>
+                          </a:ln>
+                          <a:effectLst/>
+                        </wps:spPr>
+                        <wps:style>
+                          <a:lnRef idx="0">
+                            <a:schemeClr val="accent1"/>
+                          </a:lnRef>
+                          <a:fillRef idx="0">
+                            <a:schemeClr val="accent1"/>
+                          </a:fillRef>
+                          <a:effectRef idx="0">
+                            <a:schemeClr val="accent1"/>
+                          </a:effectRef>
+                          <a:fontRef idx="minor">
+                            <a:schemeClr val="dk1"/>
+                          </a:fontRef>
+                        </wps:style>
+                        <wps:txbx>
+                          <w:txbxContent>
+                            <w:p/>
+                          </w:txbxContent>
+                        </wps:txbx>
+                        <wps:bodyPr rot="0" spcFirstLastPara="0" vertOverflow="overflow" horzOverflow="overflow" vert="horz" wrap="square" lIns="91440" tIns="45720" rIns="91440" bIns="45720" numCol="1" spcCol="0" rtlCol="0" fromWordArt="0" anchor="t" anchorCtr="0" forceAA="0" compatLnSpc="1">
+                          <a:prstTxWarp prst="textNoShape">
+                            <a:avLst/>
+                          </a:prstTxWarp>
+                          <a:noAutofit/>
+                        </wps:bodyPr>
+                      </wps:wsp>
+                    </a:graphicData>
+                  </a:graphic>
+                </wp:anchor>
+              </w:drawing>
+            </mc:Choice>
+            <mc:Fallback>
+              <w:pict>
+                <v:shape w14:anchorId="4CECE6E6" id="Text Box 7" o:spid="_x0000_s1028" type="#_x0000_t202" style="position:absolute;left:0;text-align:left;margin-left:-4.95pt;margin-top:503.75pt;width:7in;height:2in;z-index:251666432;visibility:visible;mso-wrap-style:square;mso-wrap-distance-left:9pt;mso-wrap-distance-top:0;mso-wrap-distance-right:9pt;mso-wrap-distance-bottom:0;mso-position-horizontal:absolute;mso-position-horizontal-relative:text;mso-position-vertical:absolute;mso-position-vertical-relative:text;v-text-anchor:top" o:gfxdata="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" filled="f" stroked="f">
+                  <v:textbox>
+                    <w:txbxContent>
+                      <w:p/>
+                    </w:txbxContent>
+                  </v:textbox>
+                  <w10:wrap type="square"/>
+                </v:shape>
+              </w:pict>
+            </mc:Fallback>
+          </mc:AlternateContent>
+        </w:r>
+      </w:ins>
       <w:r>
         <w:rPr>
           <w:rFonts w:ascii="Arial" w:eastAsia="Times New Roman" w:hAnsi="Arial" w:cs="Arial"/>
@@ -1113,663 +2237,6 @@
           <w:shd w:val="clear" w:color="auto" w:fill="FFFFFF"/>
         </w:rPr>
       </w:pPr>
-      <w:r>
-        <w:rPr>
-          <w:rFonts w:ascii="Arial" w:eastAsia="Times New Roman" w:hAnsi="Arial" w:cs="Arial"/>
-          <w:noProof/>
-          <w:color w:val="222222"/>
-          <w:sz w:val="19"/>
-          <w:szCs w:val="19"/>
-        </w:rPr>
-        <w:lastRenderedPageBreak/>
-        <mc:AlternateContent>
-          <mc:Choice Requires="wps">
-            <w:drawing>
-              <wp:anchor distT="0" distB="0" distL="114300" distR="114300" simplePos="0" relativeHeight="251662336" behindDoc="0" locked="0" layoutInCell="1" allowOverlap="1" wp14:anchorId="1C9B19A5" wp14:editId="021847A1">
-                <wp:simplePos x="0" y="0"/>
-                <wp:positionH relativeFrom="column">
-                  <wp:posOffset>2907665</wp:posOffset>
-                </wp:positionH>
-                <wp:positionV relativeFrom="paragraph">
-                  <wp:posOffset>178601</wp:posOffset>
-                </wp:positionV>
-                <wp:extent cx="229870" cy="228600"/>
-                <wp:effectExtent l="0" t="0" r="0" b="0"/>
-                <wp:wrapSquare wrapText="bothSides"/>
-                <wp:docPr id="14" name="Text Box 14"/>
-                <wp:cNvGraphicFramePr/>
-                <a:graphic xmlns:a="http://schemas.openxmlformats.org/drawingml/2006/main">
-                  <a:graphicData uri="http://schemas.microsoft.com/office/word/2010/wordprocessingShape">
-                    <wps:wsp>
-                      <wps:cNvSpPr txBox="1"/>
-                      <wps:spPr>
-                        <a:xfrm>
-                          <a:off x="0" y="0"/>
-                          <a:ext cx="229870" cy="228600"/>
-                        </a:xfrm>
-                        <a:prstGeom prst="rect">
-                          <a:avLst/>
-                        </a:prstGeom>
-                        <a:noFill/>
-                        <a:ln>
-                          <a:noFill/>
-                        </a:ln>
-                        <a:effectLst/>
-                      </wps:spPr>
-                      <wps:style>
-                        <a:lnRef idx="0">
-                          <a:schemeClr val="accent1"/>
-                        </a:lnRef>
-                        <a:fillRef idx="0">
-                          <a:schemeClr val="accent1"/>
-                        </a:fillRef>
-                        <a:effectRef idx="0">
-                          <a:schemeClr val="accent1"/>
-                        </a:effectRef>
-                        <a:fontRef idx="minor">
-                          <a:schemeClr val="dk1"/>
-                        </a:fontRef>
-                      </wps:style>
-                      <wps:txbx>
-                        <w:txbxContent>
-                          <w:p>
-                            <w:r>
-                              <w:t>B</w:t>
-                            </w:r>
-                          </w:p>
-                        </w:txbxContent>
-                      </wps:txbx>
-                      <wps:bodyPr rot="0" spcFirstLastPara="0" vertOverflow="overflow" horzOverflow="overflow" vert="horz" wrap="square" lIns="91440" tIns="45720" rIns="91440" bIns="45720" numCol="1" spcCol="0" rtlCol="0" fromWordArt="0" anchor="t" anchorCtr="0" forceAA="0" compatLnSpc="1">
-                        <a:prstTxWarp prst="textNoShape">
-                          <a:avLst/>
-                        </a:prstTxWarp>
-                        <a:noAutofit/>
-                      </wps:bodyPr>
-                    </wps:wsp>
-                  </a:graphicData>
-                </a:graphic>
-                <wp14:sizeRelH relativeFrom="margin">
-                  <wp14:pctWidth>0</wp14:pctWidth>
-                </wp14:sizeRelH>
-              </wp:anchor>
-            </w:drawing>
-          </mc:Choice>
-          <mc:Fallback xmlns:w16se="http://schemas.microsoft.com/office/word/2015/wordml/symex" xmlns:w16cid="http://schemas.microsoft.com/office/word/2016/wordml/cid" xmlns:am3d="http://schemas.microsoft.com/office/drawing/2017/model3d" xmlns:aink="http://schemas.microsoft.com/office/drawing/2016/ink" xmlns:cx8="http://schemas.microsoft.com/office/drawing/2016/5/14/chartex" xmlns:cx7="http://schemas.microsoft.com/office/drawing/2016/5/13/chartex" xmlns:cx6="http://schemas.microsoft.com/office/drawing/2016/5/12/chartex" xmlns:cx5="http://schemas.microsoft.com/office/drawing/2016/5/11/chartex" xmlns:cx4="http://schemas.microsoft.com/office/drawing/2016/5/10/chartex" xmlns:cx3="http://schemas.microsoft.com/office/drawing/2016/5/9/chartex" xmlns:cx2="http://schemas.microsoft.com/office/drawing/2015/10/21/chartex" xmlns:cx1="http://schemas.microsoft.com/office/drawing/2015/9/8/chartex" xmlns:cx="http://schemas.microsoft.com/office/drawing/2014/chartex">
-            <w:pict>
-              <v:shapetype w14:anchorId="1C9B19A5" id="_x0000_t202" coordsize="21600,21600" o:spt="202" path="m0,0l0,21600,21600,21600,21600,0xe">
-                <v:stroke joinstyle="miter"/>
-                <v:path gradientshapeok="t" o:connecttype="rect"/>
-              </v:shapetype>
-              <v:shape id="Text Box 14" o:spid="_x0000_s1026" type="#_x0000_t202" style="position:absolute;margin-left:228.95pt;margin-top:14.05pt;width:18.1pt;height:18pt;z-index:251662336;visibility:visible;mso-wrap-style:square;mso-width-percent:0;mso-wrap-distance-left:9pt;mso-wrap-distance-top:0;mso-wrap-distance-right:9pt;mso-wrap-distance-bottom:0;mso-position-horizontal:absolute;mso-position-horizontal-relative:text;mso-position-vertical:absolute;mso-position-vertical-relative:text;mso-width-percent:0;mso-width-relative:margin;v-text-anchor:top" o:gfxdata="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" filled="f" stroked="f">
-                <v:textbox>
-                  <w:txbxContent>
-                    <w:p>
-                      <w:r>
-                        <w:t>B</w:t>
-                      </w:r>
-                    </w:p>
-                  </w:txbxContent>
-                </v:textbox>
-                <w10:wrap type="square"/>
-              </v:shape>
-            </w:pict>
-          </mc:Fallback>
-        </mc:AlternateContent>
-      </w:r>
-      <w:r>
-        <w:rPr>
-          <w:rFonts w:ascii="Arial" w:eastAsia="Times New Roman" w:hAnsi="Arial" w:cs="Arial"/>
-          <w:noProof/>
-          <w:color w:val="222222"/>
-          <w:sz w:val="19"/>
-          <w:szCs w:val="19"/>
-        </w:rPr>
-        <mc:AlternateContent>
-          <mc:Choice Requires="wps">
-            <w:drawing>
-              <wp:anchor distT="0" distB="0" distL="114300" distR="114300" simplePos="0" relativeHeight="251659264" behindDoc="0" locked="0" layoutInCell="1" allowOverlap="1" wp14:anchorId="3CE9DDF9" wp14:editId="1BC7FDDE">
-                <wp:simplePos x="0" y="0"/>
-                <wp:positionH relativeFrom="column">
-                  <wp:posOffset>-175260</wp:posOffset>
-                </wp:positionH>
-                <wp:positionV relativeFrom="paragraph">
-                  <wp:posOffset>179070</wp:posOffset>
-                </wp:positionV>
-                <wp:extent cx="226060" cy="342900"/>
-                <wp:effectExtent l="0" t="0" r="0" b="12700"/>
-                <wp:wrapSquare wrapText="bothSides"/>
-                <wp:docPr id="12" name="Text Box 12"/>
-                <wp:cNvGraphicFramePr/>
-                <a:graphic xmlns:a="http://schemas.openxmlformats.org/drawingml/2006/main">
-                  <a:graphicData uri="http://schemas.microsoft.com/office/word/2010/wordprocessingShape">
-                    <wps:wsp>
-                      <wps:cNvSpPr txBox="1"/>
-                      <wps:spPr>
-                        <a:xfrm>
-                          <a:off x="0" y="0"/>
-                          <a:ext cx="226060" cy="342900"/>
-                        </a:xfrm>
-                        <a:prstGeom prst="rect">
-                          <a:avLst/>
-                        </a:prstGeom>
-                        <a:noFill/>
-                        <a:ln>
-                          <a:noFill/>
-                        </a:ln>
-                        <a:effectLst/>
-                      </wps:spPr>
-                      <wps:style>
-                        <a:lnRef idx="0">
-                          <a:schemeClr val="accent1"/>
-                        </a:lnRef>
-                        <a:fillRef idx="0">
-                          <a:schemeClr val="accent1"/>
-                        </a:fillRef>
-                        <a:effectRef idx="0">
-                          <a:schemeClr val="accent1"/>
-                        </a:effectRef>
-                        <a:fontRef idx="minor">
-                          <a:schemeClr val="dk1"/>
-                        </a:fontRef>
-                      </wps:style>
-                      <wps:txbx>
-                        <w:txbxContent>
-                          <w:p>
-                            <w:r>
-                              <w:t>A</w:t>
-                            </w:r>
-                          </w:p>
-                        </w:txbxContent>
-                      </wps:txbx>
-                      <wps:bodyPr rot="0" spcFirstLastPara="0" vertOverflow="overflow" horzOverflow="overflow" vert="horz" wrap="square" lIns="91440" tIns="45720" rIns="91440" bIns="45720" numCol="1" spcCol="0" rtlCol="0" fromWordArt="0" anchor="t" anchorCtr="0" forceAA="0" compatLnSpc="1">
-                        <a:prstTxWarp prst="textNoShape">
-                          <a:avLst/>
-                        </a:prstTxWarp>
-                        <a:noAutofit/>
-                      </wps:bodyPr>
-                    </wps:wsp>
-                  </a:graphicData>
-                </a:graphic>
-                <wp14:sizeRelH relativeFrom="margin">
-                  <wp14:pctWidth>0</wp14:pctWidth>
-                </wp14:sizeRelH>
-              </wp:anchor>
-            </w:drawing>
-          </mc:Choice>
-          <mc:Fallback xmlns:w16se="http://schemas.microsoft.com/office/word/2015/wordml/symex" xmlns:w16cid="http://schemas.microsoft.com/office/word/2016/wordml/cid" xmlns:am3d="http://schemas.microsoft.com/office/drawing/2017/model3d" xmlns:aink="http://schemas.microsoft.com/office/drawing/2016/ink" xmlns:cx8="http://schemas.microsoft.com/office/drawing/2016/5/14/chartex" xmlns:cx7="http://schemas.microsoft.com/office/drawing/2016/5/13/chartex" xmlns:cx6="http://schemas.microsoft.com/office/drawing/2016/5/12/chartex" xmlns:cx5="http://schemas.microsoft.com/office/drawing/2016/5/11/chartex" xmlns:cx4="http://schemas.microsoft.com/office/drawing/2016/5/10/chartex" xmlns:cx3="http://schemas.microsoft.com/office/drawing/2016/5/9/chartex" xmlns:cx2="http://schemas.microsoft.com/office/drawing/2015/10/21/chartex" xmlns:cx1="http://schemas.microsoft.com/office/drawing/2015/9/8/chartex" xmlns:cx="http://schemas.microsoft.com/office/drawing/2014/chartex">
-            <w:pict>
-              <v:shape w14:anchorId="3CE9DDF9" id="Text Box 12" o:spid="_x0000_s1027" type="#_x0000_t202" style="position:absolute;margin-left:-13.8pt;margin-top:14.1pt;width:17.8pt;height:27pt;z-index:251659264;visibility:visible;mso-wrap-style:square;mso-width-percent:0;mso-wrap-distance-left:9pt;mso-wrap-distance-top:0;mso-wrap-distance-right:9pt;mso-wrap-distance-bottom:0;mso-position-horizontal:absolute;mso-position-horizontal-relative:text;mso-position-vertical:absolute;mso-position-vertical-relative:text;mso-width-percent:0;mso-width-relative:margin;v-text-anchor:top" o:gfxdata="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" filled="f" stroked="f">
-                <v:textbox>
-                  <w:txbxContent>
-                    <w:p>
-                      <w:r>
-                        <w:t>A</w:t>
-                      </w:r>
-                    </w:p>
-                  </w:txbxContent>
-                </v:textbox>
-                <w10:wrap type="square"/>
-              </v:shape>
-            </w:pict>
-          </mc:Fallback>
-        </mc:AlternateContent>
-      </w:r>
-      <w:r>
-        <w:rPr>
-          <w:rFonts w:ascii="Arial" w:eastAsia="Times New Roman" w:hAnsi="Arial" w:cs="Arial"/>
-          <w:color w:val="222222"/>
-          <w:sz w:val="19"/>
-          <w:szCs w:val="19"/>
-        </w:rPr>
-        <w:br/>
-      </w:r>
-      <w:commentRangeStart w:id="5"/>
-      <w:r>
-        <w:rPr>
-          <w:rFonts w:ascii="Arial" w:eastAsia="Times New Roman" w:hAnsi="Arial" w:cs="Arial"/>
-          <w:noProof/>
-          <w:color w:val="222222"/>
-          <w:sz w:val="19"/>
-          <w:szCs w:val="19"/>
-          <w:shd w:val="clear" w:color="auto" w:fill="FFFFFF"/>
-        </w:rPr>
-        <w:drawing>
-          <wp:inline distT="0" distB="0" distL="0" distR="0" wp14:anchorId="237C47BC" wp14:editId="7D35E2A8">
-            <wp:extent cx="2856258" cy="1977974"/>
-            <wp:effectExtent l="0" t="0" r="0" b="0"/>
-            <wp:docPr id="8" name="Picture 8" descr="/Volumes/SPH/NS/BridgesLab/Harvey/Mouse Work/Dexamethasone Treatment/Combined NCD and HFD/figures/average-normalized-lineplot-1.png"/>
-            <wp:cNvGraphicFramePr>
-              <a:graphicFrameLocks xmlns:a="http://schemas.openxmlformats.org/drawingml/2006/main" noChangeAspect="1"/>
-            </wp:cNvGraphicFramePr>
-            <a:graphic xmlns:a="http://schemas.openxmlformats.org/drawingml/2006/main">
-              <a:graphicData uri="http://schemas.openxmlformats.org/drawingml/2006/picture">
-                <pic:pic xmlns:pic="http://schemas.openxmlformats.org/drawingml/2006/picture">
-                  <pic:nvPicPr>
-                    <pic:cNvPr id="0" name="Picture 2" descr="/Volumes/SPH/NS/BridgesLab/Harvey/Mouse Work/Dexamethasone Treatment/Combined NCD and HFD/figures/average-normalized-lineplot-1.png"/>
-                    <pic:cNvPicPr>
-                      <a:picLocks noChangeAspect="1" noChangeArrowheads="1"/>
-                    </pic:cNvPicPr>
-                  </pic:nvPicPr>
-                  <pic:blipFill>
-                    <a:blip r:embed="rId8">
-                      <a:extLst>
-                        <a:ext uri="{28A0092B-C50C-407E-A947-70E740481C1C}">
-                          <a14:useLocalDpi xmlns:a14="http://schemas.microsoft.com/office/drawing/2010/main" val="0"/>
-                        </a:ext>
-                      </a:extLst>
-                    </a:blip>
-                    <a:srcRect/>
-                    <a:stretch>
-                      <a:fillRect/>
-                    </a:stretch>
-                  </pic:blipFill>
-                  <pic:spPr bwMode="auto">
-                    <a:xfrm>
-                      <a:off x="0" y="0"/>
-                      <a:ext cx="2970532" cy="2057109"/>
-                    </a:xfrm>
-                    <a:prstGeom prst="rect">
-                      <a:avLst/>
-                    </a:prstGeom>
-                    <a:noFill/>
-                    <a:ln>
-                      <a:noFill/>
-                    </a:ln>
-                  </pic:spPr>
-                </pic:pic>
-              </a:graphicData>
-            </a:graphic>
-          </wp:inline>
-        </w:drawing>
-      </w:r>
-      <w:commentRangeEnd w:id="5"/>
-      <w:r>
-        <w:rPr>
-          <w:rStyle w:val="CommentReference"/>
-        </w:rPr>
-        <w:commentReference w:id="5"/>
-      </w:r>
-      <w:r>
-        <w:rPr>
-          <w:rFonts w:ascii="Arial" w:eastAsia="Times New Roman" w:hAnsi="Arial" w:cs="Arial"/>
-          <w:noProof/>
-          <w:color w:val="222222"/>
-          <w:sz w:val="19"/>
-          <w:szCs w:val="19"/>
-          <w:shd w:val="clear" w:color="auto" w:fill="FFFFFF"/>
-        </w:rPr>
-        <w:drawing>
-          <wp:inline distT="0" distB="0" distL="0" distR="0" wp14:anchorId="5BD2C43D" wp14:editId="7E97A456">
-            <wp:extent cx="2288733" cy="1584959"/>
-            <wp:effectExtent l="0" t="0" r="0" b="0"/>
-            <wp:docPr id="9" name="Picture 9" descr="/Volumes/SPH/NS/BridgesLab/Harvey/Mouse Work/Dexamethasone Treatment/Combined NCD and HFD/figures/average-normalized-lineplot-1.png"/>
-            <wp:cNvGraphicFramePr>
-              <a:graphicFrameLocks xmlns:a="http://schemas.openxmlformats.org/drawingml/2006/main" noChangeAspect="1"/>
-            </wp:cNvGraphicFramePr>
-            <a:graphic xmlns:a="http://schemas.openxmlformats.org/drawingml/2006/main">
-              <a:graphicData uri="http://schemas.openxmlformats.org/drawingml/2006/picture">
-                <pic:pic xmlns:pic="http://schemas.openxmlformats.org/drawingml/2006/picture">
-                  <pic:nvPicPr>
-                    <pic:cNvPr id="0" name="Picture 3" descr="/Volumes/SPH/NS/BridgesLab/Harvey/Mouse Work/Dexamethasone Treatment/Combined NCD and HFD/figures/average-normalized-lineplot-1.png"/>
-                    <pic:cNvPicPr>
-                      <a:picLocks noChangeAspect="1" noChangeArrowheads="1"/>
-                    </pic:cNvPicPr>
-                  </pic:nvPicPr>
-                  <pic:blipFill>
-                    <a:blip r:embed="rId8">
-                      <a:extLst>
-                        <a:ext uri="{28A0092B-C50C-407E-A947-70E740481C1C}">
-                          <a14:useLocalDpi xmlns:a14="http://schemas.microsoft.com/office/drawing/2010/main" val="0"/>
-                        </a:ext>
-                      </a:extLst>
-                    </a:blip>
-                    <a:srcRect/>
-                    <a:stretch>
-                      <a:fillRect/>
-                    </a:stretch>
-                  </pic:blipFill>
-                  <pic:spPr bwMode="auto">
-                    <a:xfrm>
-                      <a:off x="0" y="0"/>
-                      <a:ext cx="2338056" cy="1619116"/>
-                    </a:xfrm>
-                    <a:prstGeom prst="rect">
-                      <a:avLst/>
-                    </a:prstGeom>
-                    <a:noFill/>
-                    <a:ln>
-                      <a:noFill/>
-                    </a:ln>
-                  </pic:spPr>
-                </pic:pic>
-              </a:graphicData>
-            </a:graphic>
-          </wp:inline>
-        </w:drawing>
-      </w:r>
-    </w:p>
-    <w:p>
-      <w:pPr>
-        <w:rPr>
-          <w:rFonts w:ascii="Arial" w:eastAsia="Times New Roman" w:hAnsi="Arial" w:cs="Arial"/>
-          <w:color w:val="222222"/>
-          <w:sz w:val="19"/>
-          <w:szCs w:val="19"/>
-          <w:shd w:val="clear" w:color="auto" w:fill="FFFFFF"/>
-        </w:rPr>
-      </w:pPr>
-      <w:r>
-        <w:rPr>
-          <w:rFonts w:ascii="Arial" w:eastAsia="Times New Roman" w:hAnsi="Arial" w:cs="Arial"/>
-          <w:noProof/>
-          <w:color w:val="222222"/>
-          <w:sz w:val="19"/>
-          <w:szCs w:val="19"/>
-        </w:rPr>
-        <mc:AlternateContent>
-          <mc:Choice Requires="wps">
-            <w:drawing>
-              <wp:anchor distT="0" distB="0" distL="114300" distR="114300" simplePos="0" relativeHeight="251661312" behindDoc="0" locked="0" layoutInCell="1" allowOverlap="1" wp14:anchorId="638167E1" wp14:editId="1E94E38F">
-                <wp:simplePos x="0" y="0"/>
-                <wp:positionH relativeFrom="column">
-                  <wp:posOffset>-174625</wp:posOffset>
-                </wp:positionH>
-                <wp:positionV relativeFrom="paragraph">
-                  <wp:posOffset>237959</wp:posOffset>
-                </wp:positionV>
-                <wp:extent cx="226060" cy="342900"/>
-                <wp:effectExtent l="0" t="0" r="0" b="12700"/>
-                <wp:wrapSquare wrapText="bothSides"/>
-                <wp:docPr id="13" name="Text Box 13"/>
-                <wp:cNvGraphicFramePr/>
-                <a:graphic xmlns:a="http://schemas.openxmlformats.org/drawingml/2006/main">
-                  <a:graphicData uri="http://schemas.microsoft.com/office/word/2010/wordprocessingShape">
-                    <wps:wsp>
-                      <wps:cNvSpPr txBox="1"/>
-                      <wps:spPr>
-                        <a:xfrm>
-                          <a:off x="0" y="0"/>
-                          <a:ext cx="226060" cy="342900"/>
-                        </a:xfrm>
-                        <a:prstGeom prst="rect">
-                          <a:avLst/>
-                        </a:prstGeom>
-                        <a:noFill/>
-                        <a:ln>
-                          <a:noFill/>
-                        </a:ln>
-                        <a:effectLst/>
-                      </wps:spPr>
-                      <wps:style>
-                        <a:lnRef idx="0">
-                          <a:schemeClr val="accent1"/>
-                        </a:lnRef>
-                        <a:fillRef idx="0">
-                          <a:schemeClr val="accent1"/>
-                        </a:fillRef>
-                        <a:effectRef idx="0">
-                          <a:schemeClr val="accent1"/>
-                        </a:effectRef>
-                        <a:fontRef idx="minor">
-                          <a:schemeClr val="dk1"/>
-                        </a:fontRef>
-                      </wps:style>
-                      <wps:txbx>
-                        <w:txbxContent>
-                          <w:p>
-                            <w:r>
-                              <w:t>C</w:t>
-                            </w:r>
-                          </w:p>
-                        </w:txbxContent>
-                      </wps:txbx>
-                      <wps:bodyPr rot="0" spcFirstLastPara="0" vertOverflow="overflow" horzOverflow="overflow" vert="horz" wrap="square" lIns="91440" tIns="45720" rIns="91440" bIns="45720" numCol="1" spcCol="0" rtlCol="0" fromWordArt="0" anchor="t" anchorCtr="0" forceAA="0" compatLnSpc="1">
-                        <a:prstTxWarp prst="textNoShape">
-                          <a:avLst/>
-                        </a:prstTxWarp>
-                        <a:noAutofit/>
-                      </wps:bodyPr>
-                    </wps:wsp>
-                  </a:graphicData>
-                </a:graphic>
-                <wp14:sizeRelH relativeFrom="margin">
-                  <wp14:pctWidth>0</wp14:pctWidth>
-                </wp14:sizeRelH>
-              </wp:anchor>
-            </w:drawing>
-          </mc:Choice>
-          <mc:Fallback xmlns:w16se="http://schemas.microsoft.com/office/word/2015/wordml/symex" xmlns:w16cid="http://schemas.microsoft.com/office/word/2016/wordml/cid" xmlns:am3d="http://schemas.microsoft.com/office/drawing/2017/model3d" xmlns:aink="http://schemas.microsoft.com/office/drawing/2016/ink" xmlns:cx8="http://schemas.microsoft.com/office/drawing/2016/5/14/chartex" xmlns:cx7="http://schemas.microsoft.com/office/drawing/2016/5/13/chartex" xmlns:cx6="http://schemas.microsoft.com/office/drawing/2016/5/12/chartex" xmlns:cx5="http://schemas.microsoft.com/office/drawing/2016/5/11/chartex" xmlns:cx4="http://schemas.microsoft.com/office/drawing/2016/5/10/chartex" xmlns:cx3="http://schemas.microsoft.com/office/drawing/2016/5/9/chartex" xmlns:cx2="http://schemas.microsoft.com/office/drawing/2015/10/21/chartex" xmlns:cx1="http://schemas.microsoft.com/office/drawing/2015/9/8/chartex" xmlns:cx="http://schemas.microsoft.com/office/drawing/2014/chartex">
-            <w:pict>
-              <v:shape w14:anchorId="638167E1" id="Text Box 13" o:spid="_x0000_s1028" type="#_x0000_t202" style="position:absolute;margin-left:-13.75pt;margin-top:18.75pt;width:17.8pt;height:27pt;z-index:251661312;visibility:visible;mso-wrap-style:square;mso-width-percent:0;mso-wrap-distance-left:9pt;mso-wrap-distance-top:0;mso-wrap-distance-right:9pt;mso-wrap-distance-bottom:0;mso-position-horizontal:absolute;mso-position-horizontal-relative:text;mso-position-vertical:absolute;mso-position-vertical-relative:text;mso-width-percent:0;mso-width-relative:margin;v-text-anchor:top" o:gfxdata="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" filled="f" stroked="f">
-                <v:textbox>
-                  <w:txbxContent>
-                    <w:p>
-                      <w:r>
-                        <w:t>C</w:t>
-                      </w:r>
-                    </w:p>
-                  </w:txbxContent>
-                </v:textbox>
-                <w10:wrap type="square"/>
-              </v:shape>
-            </w:pict>
-          </mc:Fallback>
-        </mc:AlternateContent>
-      </w:r>
-      <w:r>
-        <w:rPr>
-          <w:rFonts w:ascii="Arial" w:eastAsia="Times New Roman" w:hAnsi="Arial" w:cs="Arial"/>
-          <w:noProof/>
-          <w:color w:val="222222"/>
-          <w:sz w:val="19"/>
-          <w:szCs w:val="19"/>
-        </w:rPr>
-        <mc:AlternateContent>
-          <mc:Choice Requires="wps">
-            <w:drawing>
-              <wp:anchor distT="0" distB="0" distL="114300" distR="114300" simplePos="0" relativeHeight="251664384" behindDoc="0" locked="0" layoutInCell="1" allowOverlap="1" wp14:anchorId="4B794068" wp14:editId="0FFA77EC">
-                <wp:simplePos x="0" y="0"/>
-                <wp:positionH relativeFrom="column">
-                  <wp:posOffset>3135630</wp:posOffset>
-                </wp:positionH>
-                <wp:positionV relativeFrom="paragraph">
-                  <wp:posOffset>235585</wp:posOffset>
-                </wp:positionV>
-                <wp:extent cx="226060" cy="342900"/>
-                <wp:effectExtent l="0" t="0" r="0" b="12700"/>
-                <wp:wrapSquare wrapText="bothSides"/>
-                <wp:docPr id="15" name="Text Box 15"/>
-                <wp:cNvGraphicFramePr/>
-                <a:graphic xmlns:a="http://schemas.openxmlformats.org/drawingml/2006/main">
-                  <a:graphicData uri="http://schemas.microsoft.com/office/word/2010/wordprocessingShape">
-                    <wps:wsp>
-                      <wps:cNvSpPr txBox="1"/>
-                      <wps:spPr>
-                        <a:xfrm>
-                          <a:off x="0" y="0"/>
-                          <a:ext cx="226060" cy="342900"/>
-                        </a:xfrm>
-                        <a:prstGeom prst="rect">
-                          <a:avLst/>
-                        </a:prstGeom>
-                        <a:noFill/>
-                        <a:ln>
-                          <a:noFill/>
-                        </a:ln>
-                        <a:effectLst/>
-                      </wps:spPr>
-                      <wps:style>
-                        <a:lnRef idx="0">
-                          <a:schemeClr val="accent1"/>
-                        </a:lnRef>
-                        <a:fillRef idx="0">
-                          <a:schemeClr val="accent1"/>
-                        </a:fillRef>
-                        <a:effectRef idx="0">
-                          <a:schemeClr val="accent1"/>
-                        </a:effectRef>
-                        <a:fontRef idx="minor">
-                          <a:schemeClr val="dk1"/>
-                        </a:fontRef>
-                      </wps:style>
-                      <wps:txbx>
-                        <w:txbxContent>
-                          <w:p>
-                            <w:r>
-                              <w:t>D</w:t>
-                            </w:r>
-                          </w:p>
-                        </w:txbxContent>
-                      </wps:txbx>
-                      <wps:bodyPr rot="0" spcFirstLastPara="0" vertOverflow="overflow" horzOverflow="overflow" vert="horz" wrap="square" lIns="91440" tIns="45720" rIns="91440" bIns="45720" numCol="1" spcCol="0" rtlCol="0" fromWordArt="0" anchor="t" anchorCtr="0" forceAA="0" compatLnSpc="1">
-                        <a:prstTxWarp prst="textNoShape">
-                          <a:avLst/>
-                        </a:prstTxWarp>
-                        <a:noAutofit/>
-                      </wps:bodyPr>
-                    </wps:wsp>
-                  </a:graphicData>
-                </a:graphic>
-                <wp14:sizeRelH relativeFrom="margin">
-                  <wp14:pctWidth>0</wp14:pctWidth>
-                </wp14:sizeRelH>
-              </wp:anchor>
-            </w:drawing>
-          </mc:Choice>
-          <mc:Fallback xmlns:w16se="http://schemas.microsoft.com/office/word/2015/wordml/symex" xmlns:w16cid="http://schemas.microsoft.com/office/word/2016/wordml/cid" xmlns:am3d="http://schemas.microsoft.com/office/drawing/2017/model3d" xmlns:aink="http://schemas.microsoft.com/office/drawing/2016/ink" xmlns:cx8="http://schemas.microsoft.com/office/drawing/2016/5/14/chartex" xmlns:cx7="http://schemas.microsoft.com/office/drawing/2016/5/13/chartex" xmlns:cx6="http://schemas.microsoft.com/office/drawing/2016/5/12/chartex" xmlns:cx5="http://schemas.microsoft.com/office/drawing/2016/5/11/chartex" xmlns:cx4="http://schemas.microsoft.com/office/drawing/2016/5/10/chartex" xmlns:cx3="http://schemas.microsoft.com/office/drawing/2016/5/9/chartex" xmlns:cx2="http://schemas.microsoft.com/office/drawing/2015/10/21/chartex" xmlns:cx1="http://schemas.microsoft.com/office/drawing/2015/9/8/chartex" xmlns:cx="http://schemas.microsoft.com/office/drawing/2014/chartex">
-            <w:pict>
-              <v:shape w14:anchorId="4B794068" id="Text Box 15" o:spid="_x0000_s1029" type="#_x0000_t202" style="position:absolute;margin-left:246.9pt;margin-top:18.55pt;width:17.8pt;height:27pt;z-index:251664384;visibility:visible;mso-wrap-style:square;mso-width-percent:0;mso-wrap-distance-left:9pt;mso-wrap-distance-top:0;mso-wrap-distance-right:9pt;mso-wrap-distance-bottom:0;mso-position-horizontal:absolute;mso-position-horizontal-relative:text;mso-position-vertical:absolute;mso-position-vertical-relative:text;mso-width-percent:0;mso-width-relative:margin;v-text-anchor:top" o:gfxdata="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" filled="f" stroked="f">
-                <v:textbox>
-                  <w:txbxContent>
-                    <w:p>
-                      <w:r>
-                        <w:t>D</w:t>
-                      </w:r>
-                    </w:p>
-                  </w:txbxContent>
-                </v:textbox>
-                <w10:wrap type="square"/>
-              </v:shape>
-            </w:pict>
-          </mc:Fallback>
-        </mc:AlternateContent>
-      </w:r>
-      <w:r>
-        <w:rPr>
-          <w:rFonts w:ascii="Arial" w:eastAsia="Times New Roman" w:hAnsi="Arial" w:cs="Arial"/>
-          <w:noProof/>
-          <w:color w:val="222222"/>
-          <w:sz w:val="19"/>
-          <w:szCs w:val="19"/>
-          <w:shd w:val="clear" w:color="auto" w:fill="FFFFFF"/>
-        </w:rPr>
-        <w:drawing>
-          <wp:inline distT="0" distB="0" distL="0" distR="0" wp14:anchorId="4FE25D6A" wp14:editId="7648051F">
-            <wp:extent cx="2170458" cy="1503053"/>
-            <wp:effectExtent l="0" t="0" r="0" b="0"/>
-            <wp:docPr id="10" name="Picture 10" descr="/Volumes/SPH/NS/BridgesLab/Harvey/Mouse Work/Dexamethasone Treatment/Combined NCD and HFD/figures/weekly-normalized-intake-1.png"/>
-            <wp:cNvGraphicFramePr>
-              <a:graphicFrameLocks xmlns:a="http://schemas.openxmlformats.org/drawingml/2006/main" noChangeAspect="1"/>
-            </wp:cNvGraphicFramePr>
-            <a:graphic xmlns:a="http://schemas.openxmlformats.org/drawingml/2006/main">
-              <a:graphicData uri="http://schemas.openxmlformats.org/drawingml/2006/picture">
-                <pic:pic xmlns:pic="http://schemas.openxmlformats.org/drawingml/2006/picture">
-                  <pic:nvPicPr>
-                    <pic:cNvPr id="0" name="Picture 4" descr="/Volumes/SPH/NS/BridgesLab/Harvey/Mouse Work/Dexamethasone Treatment/Combined NCD and HFD/figures/weekly-normalized-intake-1.png"/>
-                    <pic:cNvPicPr>
-                      <a:picLocks noChangeAspect="1" noChangeArrowheads="1"/>
-                    </pic:cNvPicPr>
-                  </pic:nvPicPr>
-                  <pic:blipFill>
-                    <a:blip r:embed="rId9">
-                      <a:extLst>
-                        <a:ext uri="{28A0092B-C50C-407E-A947-70E740481C1C}">
-                          <a14:useLocalDpi xmlns:a14="http://schemas.microsoft.com/office/drawing/2010/main" val="0"/>
-                        </a:ext>
-                      </a:extLst>
-                    </a:blip>
-                    <a:srcRect/>
-                    <a:stretch>
-                      <a:fillRect/>
-                    </a:stretch>
-                  </pic:blipFill>
-                  <pic:spPr bwMode="auto">
-                    <a:xfrm>
-                      <a:off x="0" y="0"/>
-                      <a:ext cx="2213127" cy="1532601"/>
-                    </a:xfrm>
-                    <a:prstGeom prst="rect">
-                      <a:avLst/>
-                    </a:prstGeom>
-                    <a:noFill/>
-                    <a:ln>
-                      <a:noFill/>
-                    </a:ln>
-                  </pic:spPr>
-                </pic:pic>
-              </a:graphicData>
-            </a:graphic>
-          </wp:inline>
-        </w:drawing>
-      </w:r>
-      <w:r>
-        <w:rPr>
-          <w:rFonts w:ascii="Arial" w:eastAsia="Times New Roman" w:hAnsi="Arial" w:cs="Arial"/>
-          <w:noProof/>
-          <w:color w:val="222222"/>
-          <w:sz w:val="19"/>
-          <w:szCs w:val="19"/>
-          <w:shd w:val="clear" w:color="auto" w:fill="FFFFFF"/>
-        </w:rPr>
-        <w:drawing>
-          <wp:inline distT="0" distB="0" distL="0" distR="0" wp14:anchorId="35393364" wp14:editId="7CB4C4A0">
-            <wp:extent cx="2258435" cy="1563977"/>
-            <wp:effectExtent l="0" t="0" r="0" b="0"/>
-            <wp:docPr id="11" name="Picture 11" descr="/Volumes/SPH/NS/BridgesLab/Harvey/Mouse Work/Dexamethasone Treatment/Combined NCD and HFD/figures/dex-barplot-1.png"/>
-            <wp:cNvGraphicFramePr>
-              <a:graphicFrameLocks xmlns:a="http://schemas.openxmlformats.org/drawingml/2006/main" noChangeAspect="1"/>
-            </wp:cNvGraphicFramePr>
-            <a:graphic xmlns:a="http://schemas.openxmlformats.org/drawingml/2006/main">
-              <a:graphicData uri="http://schemas.openxmlformats.org/drawingml/2006/picture">
-                <pic:pic xmlns:pic="http://schemas.openxmlformats.org/drawingml/2006/picture">
-                  <pic:nvPicPr>
-                    <pic:cNvPr id="0" name="Picture 5" descr="/Volumes/SPH/NS/BridgesLab/Harvey/Mouse Work/Dexamethasone Treatment/Combined NCD and HFD/figures/dex-barplot-1.png"/>
-                    <pic:cNvPicPr>
-                      <a:picLocks noChangeAspect="1" noChangeArrowheads="1"/>
-                    </pic:cNvPicPr>
-                  </pic:nvPicPr>
-                  <pic:blipFill>
-                    <a:blip r:embed="rId10">
-                      <a:extLst>
-                        <a:ext uri="{28A0092B-C50C-407E-A947-70E740481C1C}">
-                          <a14:useLocalDpi xmlns:a14="http://schemas.microsoft.com/office/drawing/2010/main" val="0"/>
-                        </a:ext>
-                      </a:extLst>
-                    </a:blip>
-                    <a:srcRect/>
-                    <a:stretch>
-                      <a:fillRect/>
-                    </a:stretch>
-                  </pic:blipFill>
-                  <pic:spPr bwMode="auto">
-                    <a:xfrm>
-                      <a:off x="0" y="0"/>
-                      <a:ext cx="2287006" cy="1583763"/>
-                    </a:xfrm>
-                    <a:prstGeom prst="rect">
-                      <a:avLst/>
-                    </a:prstGeom>
-                    <a:noFill/>
-                    <a:ln>
-                      <a:noFill/>
-                    </a:ln>
-                  </pic:spPr>
-                </pic:pic>
-              </a:graphicData>
-            </a:graphic>
-          </wp:inline>
-        </w:drawing>
-      </w:r>
     </w:p>
     <w:p>
       <w:pPr>
@@ -1950,31 +2417,7 @@
           <w:szCs w:val="19"/>
           <w:shd w:val="clear" w:color="auto" w:fill="FFFFFF"/>
         </w:rPr>
-        <w:t xml:space="preserve">Reviewer 2: Authors assessed some metabolic effects of increased glucocorticoid in combination with obesity induced by hyper-caloric feeding (in mice). Authors speculate that this combination of events is present in "many individuals". </w:t>
-      </w:r>
-      <w:proofErr w:type="gramStart"/>
-      <w:r>
-        <w:rPr>
-          <w:rFonts w:ascii="Arial" w:eastAsia="Times New Roman" w:hAnsi="Arial" w:cs="Arial"/>
-          <w:b/>
-          <w:color w:val="222222"/>
-          <w:sz w:val="19"/>
-          <w:szCs w:val="19"/>
-          <w:shd w:val="clear" w:color="auto" w:fill="FFFFFF"/>
-        </w:rPr>
-        <w:t>Therefore</w:t>
-      </w:r>
-      <w:proofErr w:type="gramEnd"/>
-      <w:r>
-        <w:rPr>
-          <w:rFonts w:ascii="Arial" w:eastAsia="Times New Roman" w:hAnsi="Arial" w:cs="Arial"/>
-          <w:b/>
-          <w:color w:val="222222"/>
-          <w:sz w:val="19"/>
-          <w:szCs w:val="19"/>
-          <w:shd w:val="clear" w:color="auto" w:fill="FFFFFF"/>
-        </w:rPr>
-        <w:t xml:space="preserve"> they propose that pre-clinical studies on this topic are needed. The results are very descriptive, in line with expectation, and no mechanism of action has been identified. Thus, this study is very descriptive and its results expected.</w:t>
+        <w:t>Reviewer 2: Authors assessed some metabolic effects of increased glucocorticoid in combination with obesity induced by hyper-caloric feeding (in mice). Authors speculate that this combination of events is present in "many individuals". Therefore they propose that pre-clinical studies on this topic are needed. The results are very descriptive, in line with expectation, and no mechanism of action has been identified. Thus, this study is very descriptive and its results expected.</w:t>
       </w:r>
       <w:r>
         <w:rPr>
@@ -2362,7 +2805,6 @@
           <w:sz w:val="19"/>
           <w:szCs w:val="19"/>
         </w:rPr>
-        <w:lastRenderedPageBreak/>
         <w:br/>
       </w:r>
       <w:r>
@@ -2585,7 +3027,18 @@
           <w:szCs w:val="19"/>
           <w:shd w:val="clear" w:color="auto" w:fill="FFFFFF"/>
         </w:rPr>
-        <w:t>metabolic perturbations both at the physiological (i.e. enhanced glycerol release) and molecular level (elevated ATGL transcripts and protein expression)</w:t>
+        <w:t xml:space="preserve">metabolic perturbations both at the </w:t>
+      </w:r>
+      <w:r>
+        <w:rPr>
+          <w:rFonts w:ascii="Arial" w:eastAsia="Times New Roman" w:hAnsi="Arial" w:cs="Arial"/>
+          <w:color w:val="FF0000"/>
+          <w:sz w:val="19"/>
+          <w:szCs w:val="19"/>
+          <w:shd w:val="clear" w:color="auto" w:fill="FFFFFF"/>
+        </w:rPr>
+        <w:lastRenderedPageBreak/>
+        <w:t>physiological (i.e. enhanced glycerol release) and molecular level (elevated ATGL transcripts and protein expression)</w:t>
       </w:r>
       <w:r>
         <w:rPr>
@@ -2635,51 +3088,7 @@
           <w:szCs w:val="19"/>
           <w:shd w:val="clear" w:color="auto" w:fill="FFFFFF"/>
         </w:rPr>
-        <w:t xml:space="preserve">  While these data agree with some published studies, we believe that these are valuable data to the research community. We have also added new data in this revision addressing the role of HSL and </w:t>
-      </w:r>
-      <w:proofErr w:type="spellStart"/>
-      <w:r>
-        <w:rPr>
-          <w:rFonts w:ascii="Arial" w:eastAsia="Times New Roman" w:hAnsi="Arial" w:cs="Arial"/>
-          <w:color w:val="FF0000"/>
-          <w:sz w:val="19"/>
-          <w:szCs w:val="19"/>
-          <w:shd w:val="clear" w:color="auto" w:fill="FFFFFF"/>
-        </w:rPr>
-        <w:t>Perilipin</w:t>
-      </w:r>
-      <w:proofErr w:type="spellEnd"/>
-      <w:r>
-        <w:rPr>
-          <w:rFonts w:ascii="Arial" w:eastAsia="Times New Roman" w:hAnsi="Arial" w:cs="Arial"/>
-          <w:color w:val="FF0000"/>
-          <w:sz w:val="19"/>
-          <w:szCs w:val="19"/>
-          <w:shd w:val="clear" w:color="auto" w:fill="FFFFFF"/>
-        </w:rPr>
-        <w:t xml:space="preserve"> phosphorylation in obese, dexamethasone treated animals.  As can be seen in the new Supplementary Figure 2, both HSL and </w:t>
-      </w:r>
-      <w:proofErr w:type="spellStart"/>
-      <w:r>
-        <w:rPr>
-          <w:rFonts w:ascii="Arial" w:eastAsia="Times New Roman" w:hAnsi="Arial" w:cs="Arial"/>
-          <w:color w:val="FF0000"/>
-          <w:sz w:val="19"/>
-          <w:szCs w:val="19"/>
-          <w:shd w:val="clear" w:color="auto" w:fill="FFFFFF"/>
-        </w:rPr>
-        <w:t>Perilipin</w:t>
-      </w:r>
-      <w:proofErr w:type="spellEnd"/>
-      <w:r>
-        <w:rPr>
-          <w:rFonts w:ascii="Arial" w:eastAsia="Times New Roman" w:hAnsi="Arial" w:cs="Arial"/>
-          <w:color w:val="FF0000"/>
-          <w:sz w:val="19"/>
-          <w:szCs w:val="19"/>
-          <w:shd w:val="clear" w:color="auto" w:fill="FFFFFF"/>
-        </w:rPr>
-        <w:t xml:space="preserve"> phosphorylation on PKA sites is attenuated.  This is described in the revised results section:</w:t>
+        <w:t xml:space="preserve">  While these data agree with some published studies, we believe that these are valuable data to the research community. We have also added new data in this revision addressing the role of HSL and Perilipin phosphorylation in obese, dexamethasone treated animals.  As can be seen in the new Supplementary Figure 2, both HSL and Perilipin phosphorylation on PKA sites is attenuated.  This is described in the revised results section:</w:t>
       </w:r>
     </w:p>
     <w:p>
@@ -2813,29 +3222,7 @@
           <w:szCs w:val="19"/>
           <w:shd w:val="clear" w:color="auto" w:fill="FFFFFF"/>
         </w:rPr>
-        <w:t xml:space="preserve">3) Fig. 1A: In relative terms, insulin-induced changes in </w:t>
-      </w:r>
-      <w:proofErr w:type="spellStart"/>
-      <w:r>
-        <w:rPr>
-          <w:rFonts w:ascii="Arial" w:eastAsia="Times New Roman" w:hAnsi="Arial" w:cs="Arial"/>
-          <w:color w:val="222222"/>
-          <w:sz w:val="19"/>
-          <w:szCs w:val="19"/>
-          <w:shd w:val="clear" w:color="auto" w:fill="FFFFFF"/>
-        </w:rPr>
-        <w:t>glycemia</w:t>
-      </w:r>
-      <w:proofErr w:type="spellEnd"/>
-      <w:r>
-        <w:rPr>
-          <w:rFonts w:ascii="Arial" w:eastAsia="Times New Roman" w:hAnsi="Arial" w:cs="Arial"/>
-          <w:color w:val="222222"/>
-          <w:sz w:val="19"/>
-          <w:szCs w:val="19"/>
-          <w:shd w:val="clear" w:color="auto" w:fill="FFFFFF"/>
-        </w:rPr>
-        <w:t xml:space="preserve"> are similar between the 4 groups. Please, show data as percentage change over basal.</w:t>
+        <w:t>3) Fig. 1A: In relative terms, insulin-induced changes in glycemia are similar between the 4 groups. Please, show data as percentage change over basal.</w:t>
       </w:r>
     </w:p>
     <w:p>
@@ -2924,7 +3311,7 @@
           <w:shd w:val="clear" w:color="auto" w:fill="FFFFFF"/>
         </w:rPr>
       </w:pPr>
-      <w:commentRangeStart w:id="6"/>
+      <w:commentRangeStart w:id="115"/>
       <w:r>
         <w:rPr>
           <w:rFonts w:ascii="Arial" w:eastAsia="Times New Roman" w:hAnsi="Arial" w:cs="Arial"/>
@@ -2952,7 +3339,7 @@
                     </pic:cNvPicPr>
                   </pic:nvPicPr>
                   <pic:blipFill>
-                    <a:blip r:embed="rId11">
+                    <a:blip r:embed="rId9">
                       <a:extLst>
                         <a:ext uri="{28A0092B-C50C-407E-A947-70E740481C1C}">
                           <a14:useLocalDpi xmlns:a14="http://schemas.microsoft.com/office/drawing/2010/main" val="0"/>
@@ -2983,12 +3370,12 @@
           </wp:inline>
         </w:drawing>
       </w:r>
-      <w:commentRangeEnd w:id="6"/>
+      <w:commentRangeEnd w:id="115"/>
       <w:r>
         <w:rPr>
           <w:rStyle w:val="CommentReference"/>
         </w:rPr>
-        <w:commentReference w:id="6"/>
+        <w:commentReference w:id="115"/>
       </w:r>
       <w:r>
         <w:rPr>
@@ -3084,11 +3471,7 @@
           </mc:Choice>
           <mc:Fallback>
             <w:pict>
-              <v:shapetype w14:anchorId="50D1E6D9" id="_x0000_t202" coordsize="21600,21600" o:spt="202" path="m0,0l0,21600,21600,21600,21600,0xe">
-                <v:stroke joinstyle="miter"/>
-                <v:path gradientshapeok="t" o:connecttype="rect"/>
-              </v:shapetype>
-              <v:shape id="Text Box 18" o:spid="_x0000_s1030" type="#_x0000_t202" style="position:absolute;margin-left:-4.95pt;margin-top:9.2pt;width:351pt;height:18pt;z-index:251665408;visibility:visible;mso-wrap-style:square;mso-wrap-distance-left:9pt;mso-wrap-distance-top:0;mso-wrap-distance-right:9pt;mso-wrap-distance-bottom:0;mso-position-horizontal:absolute;mso-position-horizontal-relative:text;mso-position-vertical:absolute;mso-position-vertical-relative:text;v-text-anchor:top" o:gfxdata="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" filled="f" stroked="f">
+              <v:shape w14:anchorId="50D1E6D9" id="Text Box 18" o:spid="_x0000_s1029" type="#_x0000_t202" style="position:absolute;margin-left:-4.95pt;margin-top:9.2pt;width:351pt;height:18pt;z-index:251665408;visibility:visible;mso-wrap-style:square;mso-wrap-distance-left:9pt;mso-wrap-distance-top:0;mso-wrap-distance-right:9pt;mso-wrap-distance-bottom:0;mso-position-horizontal:absolute;mso-position-horizontal-relative:text;mso-position-vertical:absolute;mso-position-vertical-relative:text;v-text-anchor:top" o:gfxdata="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" filled="f" stroked="f">
                 <v:textbox>
                   <w:txbxContent>
                     <w:p>
@@ -3300,7 +3683,7 @@
         </w:rPr>
         <w:t xml:space="preserve">impaired insulin </w:t>
       </w:r>
-      <w:commentRangeStart w:id="7"/>
+      <w:commentRangeStart w:id="116"/>
       <w:r>
         <w:rPr>
           <w:rFonts w:ascii="Arial" w:eastAsia="Times New Roman" w:hAnsi="Arial" w:cs="Arial"/>
@@ -3311,12 +3694,12 @@
         </w:rPr>
         <w:t>degradation</w:t>
       </w:r>
-      <w:commentRangeEnd w:id="7"/>
+      <w:commentRangeEnd w:id="116"/>
       <w:r>
         <w:rPr>
           <w:rStyle w:val="CommentReference"/>
         </w:rPr>
-        <w:commentReference w:id="7"/>
+        <w:commentReference w:id="116"/>
       </w:r>
       <w:r>
         <w:rPr>
@@ -3416,18 +3799,7 @@
           <w:szCs w:val="19"/>
           <w:shd w:val="clear" w:color="auto" w:fill="FFFFFF"/>
         </w:rPr>
-        <w:t xml:space="preserve"> clearance was that NCD animals appeared have very modest differences when treated with dexamethasone in terms of glucose infusion rate, rate of glucose </w:t>
-      </w:r>
-      <w:r>
-        <w:rPr>
-          <w:rFonts w:ascii="Arial" w:eastAsia="Times New Roman" w:hAnsi="Arial" w:cs="Arial"/>
-          <w:color w:val="FF0000"/>
-          <w:sz w:val="19"/>
-          <w:szCs w:val="19"/>
-          <w:shd w:val="clear" w:color="auto" w:fill="FFFFFF"/>
-        </w:rPr>
-        <w:lastRenderedPageBreak/>
-        <w:t>disposal and endogenous glucose production</w:t>
+        <w:t xml:space="preserve"> clearance was that NCD animals appeared have very modest differences when treated with dexamethasone in terms of glucose infusion rate, rate of glucose disposal and endogenous glucose production</w:t>
       </w:r>
       <w:r>
         <w:rPr>
@@ -3501,11 +3873,12 @@
       </w:r>
     </w:p>
     <w:p>
-      <w:commentRangeStart w:id="8"/>
+      <w:commentRangeStart w:id="117"/>
       <w:r>
         <w:rPr>
           <w:noProof/>
         </w:rPr>
+        <w:lastRenderedPageBreak/>
         <w:drawing>
           <wp:inline distT="0" distB="0" distL="0" distR="0" wp14:anchorId="6D5D5AD0" wp14:editId="73EBCCD9">
             <wp:extent cx="1660525" cy="2041525"/>
@@ -3514,7 +3887,7 @@
             <wp:cNvGraphicFramePr/>
             <a:graphic xmlns:a="http://schemas.openxmlformats.org/drawingml/2006/main">
               <a:graphicData uri="http://schemas.openxmlformats.org/drawingml/2006/chart">
-                <c:chart xmlns:c="http://schemas.openxmlformats.org/drawingml/2006/chart" xmlns:r="http://schemas.openxmlformats.org/officeDocument/2006/relationships" r:id="rId12"/>
+                <c:chart xmlns:c="http://schemas.openxmlformats.org/drawingml/2006/chart" xmlns:r="http://schemas.openxmlformats.org/officeDocument/2006/relationships" r:id="rId10"/>
               </a:graphicData>
             </a:graphic>
           </wp:inline>
@@ -3532,7 +3905,7 @@
             <wp:cNvGraphicFramePr/>
             <a:graphic xmlns:a="http://schemas.openxmlformats.org/drawingml/2006/main">
               <a:graphicData uri="http://schemas.openxmlformats.org/drawingml/2006/chart">
-                <c:chart xmlns:c="http://schemas.openxmlformats.org/drawingml/2006/chart" xmlns:r="http://schemas.openxmlformats.org/officeDocument/2006/relationships" r:id="rId13"/>
+                <c:chart xmlns:c="http://schemas.openxmlformats.org/drawingml/2006/chart" xmlns:r="http://schemas.openxmlformats.org/officeDocument/2006/relationships" r:id="rId11"/>
               </a:graphicData>
             </a:graphic>
           </wp:inline>
@@ -3542,7 +3915,7 @@
     <w:p>
       <w:pPr>
         <w:rPr>
-          <w:ins w:id="9" w:author="Dave Bridges" w:date="2018-03-24T13:58:00Z"/>
+          <w:ins w:id="118" w:author="Dave Bridges" w:date="2018-03-24T13:58:00Z"/>
         </w:rPr>
       </w:pPr>
       <w:r>
@@ -3557,7 +3930,7 @@
             <wp:cNvGraphicFramePr/>
             <a:graphic xmlns:a="http://schemas.openxmlformats.org/drawingml/2006/main">
               <a:graphicData uri="http://schemas.openxmlformats.org/drawingml/2006/chart">
-                <c:chart xmlns:c="http://schemas.openxmlformats.org/drawingml/2006/chart" xmlns:r="http://schemas.openxmlformats.org/officeDocument/2006/relationships" r:id="rId14"/>
+                <c:chart xmlns:c="http://schemas.openxmlformats.org/drawingml/2006/chart" xmlns:r="http://schemas.openxmlformats.org/officeDocument/2006/relationships" r:id="rId12"/>
               </a:graphicData>
             </a:graphic>
           </wp:inline>
@@ -3575,7 +3948,7 @@
             <wp:cNvGraphicFramePr/>
             <a:graphic xmlns:a="http://schemas.openxmlformats.org/drawingml/2006/main">
               <a:graphicData uri="http://schemas.openxmlformats.org/drawingml/2006/chart">
-                <c:chart xmlns:c="http://schemas.openxmlformats.org/drawingml/2006/chart" xmlns:r="http://schemas.openxmlformats.org/officeDocument/2006/relationships" r:id="rId15"/>
+                <c:chart xmlns:c="http://schemas.openxmlformats.org/drawingml/2006/chart" xmlns:r="http://schemas.openxmlformats.org/officeDocument/2006/relationships" r:id="rId13"/>
               </a:graphicData>
             </a:graphic>
           </wp:inline>
@@ -3593,24 +3966,24 @@
             <wp:cNvGraphicFramePr/>
             <a:graphic xmlns:a="http://schemas.openxmlformats.org/drawingml/2006/main">
               <a:graphicData uri="http://schemas.openxmlformats.org/drawingml/2006/chart">
-                <c:chart xmlns:c="http://schemas.openxmlformats.org/drawingml/2006/chart" xmlns:r="http://schemas.openxmlformats.org/officeDocument/2006/relationships" r:id="rId16"/>
+                <c:chart xmlns:c="http://schemas.openxmlformats.org/drawingml/2006/chart" xmlns:r="http://schemas.openxmlformats.org/officeDocument/2006/relationships" r:id="rId14"/>
               </a:graphicData>
             </a:graphic>
           </wp:inline>
         </w:drawing>
       </w:r>
-      <w:commentRangeEnd w:id="8"/>
+      <w:commentRangeEnd w:id="117"/>
       <w:r>
         <w:rPr>
           <w:rStyle w:val="CommentReference"/>
         </w:rPr>
-        <w:commentReference w:id="8"/>
+        <w:commentReference w:id="117"/>
       </w:r>
     </w:p>
     <w:p>
       <w:pPr>
         <w:rPr>
-          <w:ins w:id="10" w:author="Dave Bridges" w:date="2018-03-24T13:58:00Z"/>
+          <w:ins w:id="119" w:author="Dave Bridges" w:date="2018-03-24T13:58:00Z"/>
         </w:rPr>
       </w:pPr>
     </w:p>
@@ -3622,13 +3995,13 @@
         <w:adjustRightInd w:val="0"/>
         <w:ind w:left="640" w:hanging="640"/>
         <w:rPr>
-          <w:ins w:id="11" w:author="Dave Bridges" w:date="2018-03-24T13:58:00Z"/>
+          <w:ins w:id="120" w:author="Dave Bridges" w:date="2018-03-24T13:58:00Z"/>
           <w:rFonts w:ascii="Arial" w:eastAsia="Times New Roman" w:hAnsi="Arial" w:cs="Arial"/>
           <w:noProof/>
           <w:sz w:val="20"/>
         </w:rPr>
       </w:pPr>
-      <w:ins w:id="12" w:author="Dave Bridges" w:date="2018-03-24T13:58:00Z">
+      <w:ins w:id="121" w:author="Dave Bridges" w:date="2018-03-24T13:58:00Z">
         <w:r>
           <w:rPr>
             <w:rFonts w:ascii="Arial" w:eastAsia="Times New Roman" w:hAnsi="Arial" w:cs="Arial"/>
@@ -3721,13 +4094,13 @@
         <w:adjustRightInd w:val="0"/>
         <w:ind w:left="640" w:hanging="640"/>
         <w:rPr>
-          <w:ins w:id="13" w:author="Dave Bridges" w:date="2018-03-24T13:58:00Z"/>
+          <w:ins w:id="122" w:author="Dave Bridges" w:date="2018-03-24T13:58:00Z"/>
           <w:rFonts w:ascii="Arial" w:eastAsia="Times New Roman" w:hAnsi="Arial" w:cs="Arial"/>
           <w:noProof/>
           <w:sz w:val="20"/>
         </w:rPr>
       </w:pPr>
-      <w:ins w:id="14" w:author="Dave Bridges" w:date="2018-03-24T13:58:00Z">
+      <w:ins w:id="123" w:author="Dave Bridges" w:date="2018-03-24T13:58:00Z">
         <w:r>
           <w:rPr>
             <w:rFonts w:ascii="Arial" w:eastAsia="Times New Roman" w:hAnsi="Arial" w:cs="Arial"/>
@@ -3790,13 +4163,13 @@
         <w:adjustRightInd w:val="0"/>
         <w:ind w:left="640" w:hanging="640"/>
         <w:rPr>
-          <w:ins w:id="15" w:author="Dave Bridges" w:date="2018-03-24T13:58:00Z"/>
+          <w:ins w:id="124" w:author="Dave Bridges" w:date="2018-03-24T13:58:00Z"/>
           <w:rFonts w:ascii="Arial" w:eastAsia="Times New Roman" w:hAnsi="Arial" w:cs="Arial"/>
           <w:noProof/>
           <w:sz w:val="20"/>
         </w:rPr>
       </w:pPr>
-      <w:ins w:id="16" w:author="Dave Bridges" w:date="2018-03-24T13:58:00Z">
+      <w:ins w:id="125" w:author="Dave Bridges" w:date="2018-03-24T13:58:00Z">
         <w:r>
           <w:rPr>
             <w:rFonts w:ascii="Arial" w:eastAsia="Times New Roman" w:hAnsi="Arial" w:cs="Arial"/>
@@ -3859,13 +4232,13 @@
         <w:adjustRightInd w:val="0"/>
         <w:ind w:left="640" w:hanging="640"/>
         <w:rPr>
-          <w:ins w:id="17" w:author="Dave Bridges" w:date="2018-03-24T13:58:00Z"/>
+          <w:ins w:id="126" w:author="Dave Bridges" w:date="2018-03-24T13:58:00Z"/>
           <w:rFonts w:ascii="Arial" w:eastAsia="Times New Roman" w:hAnsi="Arial" w:cs="Arial"/>
           <w:noProof/>
           <w:sz w:val="20"/>
         </w:rPr>
       </w:pPr>
-      <w:ins w:id="18" w:author="Dave Bridges" w:date="2018-03-24T13:58:00Z">
+      <w:ins w:id="127" w:author="Dave Bridges" w:date="2018-03-24T13:58:00Z">
         <w:r>
           <w:rPr>
             <w:rFonts w:ascii="Arial" w:eastAsia="Times New Roman" w:hAnsi="Arial" w:cs="Arial"/>
@@ -3928,13 +4301,13 @@
         <w:adjustRightInd w:val="0"/>
         <w:ind w:left="640" w:hanging="640"/>
         <w:rPr>
-          <w:ins w:id="19" w:author="Dave Bridges" w:date="2018-03-24T13:58:00Z"/>
+          <w:ins w:id="128" w:author="Dave Bridges" w:date="2018-03-24T13:58:00Z"/>
           <w:rFonts w:ascii="Arial" w:hAnsi="Arial" w:cs="Arial"/>
           <w:noProof/>
           <w:sz w:val="20"/>
         </w:rPr>
       </w:pPr>
-      <w:ins w:id="20" w:author="Dave Bridges" w:date="2018-03-24T13:58:00Z">
+      <w:ins w:id="129" w:author="Dave Bridges" w:date="2018-03-24T13:58:00Z">
         <w:r>
           <w:rPr>
             <w:rFonts w:ascii="Arial" w:eastAsia="Times New Roman" w:hAnsi="Arial" w:cs="Arial"/>
@@ -3997,7 +4370,7 @@
         <w:adjustRightInd w:val="0"/>
         <w:ind w:left="640" w:hanging="640"/>
         <w:rPr>
-          <w:ins w:id="21" w:author="Dave Bridges" w:date="2018-03-24T13:58:00Z"/>
+          <w:ins w:id="130" w:author="Dave Bridges" w:date="2018-03-24T13:58:00Z"/>
           <w:rFonts w:ascii="Arial" w:eastAsia="Times New Roman" w:hAnsi="Arial" w:cs="Arial"/>
           <w:color w:val="FF0000"/>
           <w:sz w:val="19"/>
@@ -4005,7 +4378,7 @@
           <w:shd w:val="clear" w:color="auto" w:fill="FFFFFF"/>
         </w:rPr>
       </w:pPr>
-      <w:ins w:id="22" w:author="Dave Bridges" w:date="2018-03-24T13:58:00Z">
+      <w:ins w:id="131" w:author="Dave Bridges" w:date="2018-03-24T13:58:00Z">
         <w:r>
           <w:rPr>
             <w:rFonts w:ascii="Arial" w:eastAsia="Times New Roman" w:hAnsi="Arial" w:cs="Arial"/>
@@ -4051,7 +4424,7 @@
 
 <file path=word/comments.xml><?xml version="1.0" encoding="utf-8"?>
 <w:comments xmlns:wpc="http://schemas.microsoft.com/office/word/2010/wordprocessingCanvas" xmlns:mo="http://schemas.microsoft.com/office/mac/office/2008/main" xmlns:mc="http://schemas.openxmlformats.org/markup-compatibility/2006" xmlns:mv="urn:schemas-microsoft-com:mac:vml" xmlns:o="urn:schemas-microsoft-com:office:office" xmlns:r="http://schemas.openxmlformats.org/officeDocument/2006/relationships" xmlns:m="http://schemas.openxmlformats.org/officeDocument/2006/math" xmlns:v="urn:schemas-microsoft-com:vml" xmlns:wp14="http://schemas.microsoft.com/office/word/2010/wordprocessingDrawing" xmlns:wp="http://schemas.openxmlformats.org/drawingml/2006/wordprocessingDrawing" xmlns:w10="urn:schemas-microsoft-com:office:word" xmlns:w="http://schemas.openxmlformats.org/wordprocessingml/2006/main" xmlns:w14="http://schemas.microsoft.com/office/word/2010/wordml" xmlns:w15="http://schemas.microsoft.com/office/word/2012/wordml" xmlns:wpg="http://schemas.microsoft.com/office/word/2010/wordprocessingGroup" xmlns:wpi="http://schemas.microsoft.com/office/word/2010/wordprocessingInk" xmlns:wne="http://schemas.microsoft.com/office/word/2006/wordml" xmlns:wps="http://schemas.microsoft.com/office/word/2010/wordprocessingShape" mc:Ignorable="w14 w15 wp14">
-  <w:comment w:id="3" w:author="Microsoft Office User" w:date="2018-03-23T11:28:00Z" w:initials="Office">
+  <w:comment w:id="1" w:author="Microsoft Office User" w:date="2018-03-23T11:28:00Z" w:initials="Office">
     <w:p>
       <w:pPr>
         <w:pStyle w:val="CommentText"/>
@@ -4067,7 +4440,7 @@
       </w:r>
     </w:p>
   </w:comment>
-  <w:comment w:id="4" w:author="Dave Bridges" w:date="2018-03-24T13:55:00Z" w:initials="DB">
+  <w:comment w:id="19" w:author="Microsoft Office User" w:date="2018-03-24T15:45:00Z" w:initials="Office">
     <w:p>
       <w:pPr>
         <w:pStyle w:val="CommentText"/>
@@ -4079,19 +4452,11 @@
         <w:annotationRef/>
       </w:r>
       <w:r>
-        <w:t xml:space="preserve">Write it </w:t>
-      </w:r>
-      <w:proofErr w:type="spellStart"/>
-      <w:r>
-        <w:t>witout</w:t>
-      </w:r>
-      <w:proofErr w:type="spellEnd"/>
-      <w:r>
-        <w:t xml:space="preserve"> interpretation</w:t>
+        <w:t>Do I need to insert the methods they sent with the analysis or ask them for some for publication purposes---or just leave as is?</w:t>
       </w:r>
     </w:p>
   </w:comment>
-  <w:comment w:id="5" w:author="Dave Bridges" w:date="2018-03-24T13:38:00Z" w:initials="DB">
+  <w:comment w:id="26" w:author="Dave Bridges" w:date="2018-03-24T13:55:00Z" w:initials="DB">
     <w:p>
       <w:pPr>
         <w:pStyle w:val="CommentText"/>
@@ -4103,40 +4468,27 @@
         <w:annotationRef/>
       </w:r>
       <w:r>
-        <w:t xml:space="preserve">Please make this into a </w:t>
-      </w:r>
-      <w:proofErr w:type="gramStart"/>
-      <w:r>
-        <w:t>four panel</w:t>
-      </w:r>
-      <w:proofErr w:type="gramEnd"/>
-      <w:r>
-        <w:t xml:space="preserve"> figure with a legend</w:t>
+        <w:t>Write it witout interpretation</w:t>
       </w:r>
     </w:p>
+  </w:comment>
+  <w:comment w:id="115" w:author="Dave Bridges" w:date="2018-03-24T14:07:00Z" w:initials="DB">
     <w:p>
       <w:pPr>
         <w:pStyle w:val="CommentText"/>
       </w:pPr>
+      <w:r>
+        <w:rPr>
+          <w:rStyle w:val="CommentReference"/>
+        </w:rPr>
+        <w:annotationRef/>
+      </w:r>
+      <w:r>
+        <w:t>Ake figure legend for this and put it in Supplementary Figure 1</w:t>
+      </w:r>
     </w:p>
   </w:comment>
-  <w:comment w:id="6" w:author="Dave Bridges" w:date="2018-03-24T14:07:00Z" w:initials="DB">
-    <w:p>
-      <w:pPr>
-        <w:pStyle w:val="CommentText"/>
-      </w:pPr>
-      <w:r>
-        <w:rPr>
-          <w:rStyle w:val="CommentReference"/>
-        </w:rPr>
-        <w:annotationRef/>
-      </w:r>
-      <w:r>
-        <w:t>Ake figure legend for this and put it in Supplementary Figure 1</w:t>
-      </w:r>
-    </w:p>
-  </w:comment>
-  <w:comment w:id="7" w:author="Dave Bridges" w:date="2018-03-24T14:17:00Z" w:initials="DB">
+  <w:comment w:id="116" w:author="Dave Bridges" w:date="2018-03-24T14:17:00Z" w:initials="DB">
     <w:p>
       <w:pPr>
         <w:pStyle w:val="CommentText"/>
@@ -4163,7 +4515,7 @@
       </w:r>
     </w:p>
   </w:comment>
-  <w:comment w:id="8" w:author="Dave Bridges" w:date="2018-03-24T13:58:00Z" w:initials="DB">
+  <w:comment w:id="117" w:author="Dave Bridges" w:date="2018-03-24T13:58:00Z" w:initials="DB">
     <w:p>
       <w:pPr>
         <w:pStyle w:val="CommentText"/>
@@ -4185,8 +4537,8 @@
 <file path=word/commentsExtended.xml><?xml version="1.0" encoding="utf-8"?>
 <w15:commentsEx xmlns:wpc="http://schemas.microsoft.com/office/word/2010/wordprocessingCanvas" xmlns:mo="http://schemas.microsoft.com/office/mac/office/2008/main" xmlns:mc="http://schemas.openxmlformats.org/markup-compatibility/2006" xmlns:mv="urn:schemas-microsoft-com:mac:vml" xmlns:o="urn:schemas-microsoft-com:office:office" xmlns:r="http://schemas.openxmlformats.org/officeDocument/2006/relationships" xmlns:m="http://schemas.openxmlformats.org/officeDocument/2006/math" xmlns:v="urn:schemas-microsoft-com:vml" xmlns:wp14="http://schemas.microsoft.com/office/word/2010/wordprocessingDrawing" xmlns:wp="http://schemas.openxmlformats.org/drawingml/2006/wordprocessingDrawing" xmlns:w10="urn:schemas-microsoft-com:office:word" xmlns:w="http://schemas.openxmlformats.org/wordprocessingml/2006/main" xmlns:w14="http://schemas.microsoft.com/office/word/2010/wordml" xmlns:w15="http://schemas.microsoft.com/office/word/2012/wordml" xmlns:wpg="http://schemas.microsoft.com/office/word/2010/wordprocessingGroup" xmlns:wpi="http://schemas.microsoft.com/office/word/2010/wordprocessingInk" xmlns:wne="http://schemas.microsoft.com/office/word/2006/wordml" xmlns:wps="http://schemas.microsoft.com/office/word/2010/wordprocessingShape" mc:Ignorable="w14 w15 wp14">
   <w15:commentEx w15:paraId="358666DA" w15:done="0"/>
+  <w15:commentEx w15:paraId="7F0EC91A" w15:done="0"/>
   <w15:commentEx w15:paraId="03049710" w15:done="0"/>
-  <w15:commentEx w15:paraId="54B4864F" w15:done="0"/>
   <w15:commentEx w15:paraId="181987DC" w15:done="0"/>
   <w15:commentEx w15:paraId="18DA4DD5" w15:done="0"/>
   <w15:commentEx w15:paraId="1AE3E9FF" w15:done="0"/>
@@ -4862,6 +5214,13 @@
       <w:shd w:val="clear" w:color="auto" w:fill="E6E6E6"/>
     </w:rPr>
   </w:style>
+  <w:style w:type="paragraph" w:styleId="Revision">
+    <w:name w:val="Revision"/>
+    <w:hidden/>
+    <w:uiPriority w:val="99"/>
+    <w:semiHidden/>
+    <w:rsid w:val="00476DF6"/>
+  </w:style>
 </w:styles>
 </file>
 
@@ -5095,11 +5454,11 @@
           <c:showBubbleSize val="0"/>
         </c:dLbls>
         <c:gapWidth val="150"/>
-        <c:axId val="-135818400"/>
-        <c:axId val="-128846032"/>
+        <c:axId val="-136664784"/>
+        <c:axId val="-243427552"/>
       </c:barChart>
       <c:catAx>
-        <c:axId val="-135818400"/>
+        <c:axId val="-136664784"/>
         <c:scaling>
           <c:orientation val="minMax"/>
         </c:scaling>
@@ -5134,7 +5493,7 @@
             <a:endParaRPr lang="en-US"/>
           </a:p>
         </c:txPr>
-        <c:crossAx val="-128846032"/>
+        <c:crossAx val="-243427552"/>
         <c:crosses val="autoZero"/>
         <c:auto val="1"/>
         <c:lblAlgn val="ctr"/>
@@ -5144,7 +5503,7 @@
         <c:noMultiLvlLbl val="0"/>
       </c:catAx>
       <c:valAx>
-        <c:axId val="-128846032"/>
+        <c:axId val="-243427552"/>
         <c:scaling>
           <c:orientation val="minMax"/>
           <c:max val="200.0"/>
@@ -5181,7 +5540,7 @@
             <a:endParaRPr lang="en-US"/>
           </a:p>
         </c:txPr>
-        <c:crossAx val="-135818400"/>
+        <c:crossAx val="-136664784"/>
         <c:crosses val="autoZero"/>
         <c:crossBetween val="between"/>
         <c:majorUnit val="50.0"/>
@@ -5607,11 +5966,11 @@
           <c:showBubbleSize val="0"/>
         </c:dLbls>
         <c:gapWidth val="150"/>
-        <c:axId val="-93814336"/>
-        <c:axId val="-149292800"/>
+        <c:axId val="-84746000"/>
+        <c:axId val="-84714208"/>
       </c:barChart>
       <c:catAx>
-        <c:axId val="-93814336"/>
+        <c:axId val="-84746000"/>
         <c:scaling>
           <c:orientation val="minMax"/>
         </c:scaling>
@@ -5646,7 +6005,7 @@
             <a:endParaRPr lang="en-US"/>
           </a:p>
         </c:txPr>
-        <c:crossAx val="-149292800"/>
+        <c:crossAx val="-84714208"/>
         <c:crosses val="autoZero"/>
         <c:auto val="1"/>
         <c:lblAlgn val="ctr"/>
@@ -5656,7 +6015,7 @@
         <c:noMultiLvlLbl val="0"/>
       </c:catAx>
       <c:valAx>
-        <c:axId val="-149292800"/>
+        <c:axId val="-84714208"/>
         <c:scaling>
           <c:orientation val="minMax"/>
           <c:max val="125.0"/>
@@ -5693,7 +6052,7 @@
             <a:endParaRPr lang="en-US"/>
           </a:p>
         </c:txPr>
-        <c:crossAx val="-93814336"/>
+        <c:crossAx val="-84746000"/>
         <c:crosses val="autoZero"/>
         <c:crossBetween val="between"/>
         <c:majorUnit val="25.0"/>
@@ -6166,11 +6525,11 @@
           <c:showBubbleSize val="0"/>
         </c:dLbls>
         <c:gapWidth val="150"/>
-        <c:axId val="-136928224"/>
-        <c:axId val="-137283648"/>
+        <c:axId val="-93932192"/>
+        <c:axId val="-86305344"/>
       </c:barChart>
       <c:catAx>
-        <c:axId val="-136928224"/>
+        <c:axId val="-93932192"/>
         <c:scaling>
           <c:orientation val="minMax"/>
         </c:scaling>
@@ -6205,7 +6564,7 @@
             <a:endParaRPr lang="en-US"/>
           </a:p>
         </c:txPr>
-        <c:crossAx val="-137283648"/>
+        <c:crossAx val="-86305344"/>
         <c:crosses val="autoZero"/>
         <c:auto val="1"/>
         <c:lblAlgn val="ctr"/>
@@ -6215,7 +6574,7 @@
         <c:noMultiLvlLbl val="0"/>
       </c:catAx>
       <c:valAx>
-        <c:axId val="-137283648"/>
+        <c:axId val="-86305344"/>
         <c:scaling>
           <c:orientation val="minMax"/>
           <c:max val="40.0"/>
@@ -6252,7 +6611,7 @@
             <a:endParaRPr lang="en-US"/>
           </a:p>
         </c:txPr>
-        <c:crossAx val="-136928224"/>
+        <c:crossAx val="-93932192"/>
         <c:crosses val="autoZero"/>
         <c:crossBetween val="between"/>
         <c:majorUnit val="5.0"/>
@@ -6717,11 +7076,11 @@
           <c:showBubbleSize val="0"/>
         </c:dLbls>
         <c:gapWidth val="150"/>
-        <c:axId val="-95361264"/>
-        <c:axId val="-94879936"/>
+        <c:axId val="-128176496"/>
+        <c:axId val="-134272432"/>
       </c:barChart>
       <c:catAx>
-        <c:axId val="-95361264"/>
+        <c:axId val="-128176496"/>
         <c:scaling>
           <c:orientation val="minMax"/>
         </c:scaling>
@@ -6756,7 +7115,7 @@
             <a:endParaRPr lang="en-US"/>
           </a:p>
         </c:txPr>
-        <c:crossAx val="-94879936"/>
+        <c:crossAx val="-134272432"/>
         <c:crosses val="autoZero"/>
         <c:auto val="1"/>
         <c:lblAlgn val="ctr"/>
@@ -6766,7 +7125,7 @@
         <c:noMultiLvlLbl val="0"/>
       </c:catAx>
       <c:valAx>
-        <c:axId val="-94879936"/>
+        <c:axId val="-134272432"/>
         <c:scaling>
           <c:orientation val="minMax"/>
           <c:max val="60.0"/>
@@ -6802,7 +7161,7 @@
             <a:endParaRPr lang="en-US"/>
           </a:p>
         </c:txPr>
-        <c:crossAx val="-95361264"/>
+        <c:crossAx val="-128176496"/>
         <c:crosses val="autoZero"/>
         <c:crossBetween val="between"/>
         <c:majorUnit val="10.0"/>
@@ -7120,11 +7479,11 @@
         </c:dLbls>
         <c:gapWidth val="150"/>
         <c:overlap val="-59"/>
-        <c:axId val="-139670160"/>
-        <c:axId val="-95469872"/>
+        <c:axId val="-86298000"/>
+        <c:axId val="-96932800"/>
       </c:barChart>
       <c:catAx>
-        <c:axId val="-139670160"/>
+        <c:axId val="-86298000"/>
         <c:scaling>
           <c:orientation val="minMax"/>
         </c:scaling>
@@ -7159,7 +7518,7 @@
             <a:endParaRPr lang="en-US"/>
           </a:p>
         </c:txPr>
-        <c:crossAx val="-95469872"/>
+        <c:crossAx val="-96932800"/>
         <c:crosses val="autoZero"/>
         <c:auto val="1"/>
         <c:lblAlgn val="ctr"/>
@@ -7169,7 +7528,7 @@
         <c:noMultiLvlLbl val="0"/>
       </c:catAx>
       <c:valAx>
-        <c:axId val="-95469872"/>
+        <c:axId val="-96932800"/>
         <c:scaling>
           <c:orientation val="minMax"/>
           <c:max val="5000.0"/>
@@ -7206,7 +7565,7 @@
             <a:endParaRPr lang="en-US"/>
           </a:p>
         </c:txPr>
-        <c:crossAx val="-139670160"/>
+        <c:crossAx val="-86298000"/>
         <c:crosses val="autoZero"/>
         <c:crossBetween val="between"/>
         <c:majorUnit val="1000.0"/>
@@ -7522,7 +7881,7 @@
 </file>
 
 <file path=customXml/itemProps1.xml><?xml version="1.0" encoding="utf-8"?>
-<ds:datastoreItem xmlns:ds="http://schemas.openxmlformats.org/officeDocument/2006/customXml" ds:itemID="{E8191C6E-8F7C-E24F-A2FB-753C430328EC}">
+<ds:datastoreItem xmlns:ds="http://schemas.openxmlformats.org/officeDocument/2006/customXml" ds:itemID="{659FDAB9-FFD2-B34E-9603-6EAFB3DEE712}">
   <ds:schemaRefs>
     <ds:schemaRef ds:uri="http://schemas.openxmlformats.org/officeDocument/2006/bibliography"/>
   </ds:schemaRefs>

</xml_diff>

<commit_message>
wrote results for dex intake/concentration figures
</commit_message>
<xml_diff>
--- a/manuscript/Obesity-Glucocorticoids/Endocrinology Reviewer Comments.docx
+++ b/manuscript/Obesity-Glucocorticoids/Endocrinology Reviewer Comments.docx
@@ -300,7 +300,6 @@
         </w:rPr>
         <w:t xml:space="preserve">) as well as the serum concentrations (via </w:t>
       </w:r>
-      <w:commentRangeStart w:id="1"/>
       <w:r>
         <w:rPr>
           <w:rFonts w:ascii="Arial" w:eastAsia="Times New Roman" w:hAnsi="Arial" w:cs="Arial"/>
@@ -310,13 +309,6 @@
           <w:shd w:val="clear" w:color="auto" w:fill="FFFFFF"/>
         </w:rPr>
         <w:t>LC-MS</w:t>
-      </w:r>
-      <w:commentRangeEnd w:id="1"/>
-      <w:r>
-        <w:rPr>
-          <w:rStyle w:val="CommentReference"/>
-        </w:rPr>
-        <w:commentReference w:id="1"/>
       </w:r>
       <w:r>
         <w:rPr>
@@ -546,7 +538,7 @@
       <w:pPr>
         <w:ind w:left="720"/>
         <w:rPr>
-          <w:ins w:id="2" w:author="Microsoft Office User" w:date="2018-03-24T15:34:00Z"/>
+          <w:ins w:id="1" w:author="Microsoft Office User" w:date="2018-03-24T15:34:00Z"/>
           <w:rFonts w:ascii="Arial" w:eastAsia="Times New Roman" w:hAnsi="Arial" w:cs="Arial"/>
           <w:b/>
           <w:color w:val="FF0000"/>
@@ -564,9 +556,33 @@
           <w:szCs w:val="19"/>
           <w:shd w:val="clear" w:color="auto" w:fill="FFFFFF"/>
         </w:rPr>
-        <w:t>Methods for dex intake and quantification</w:t>
-      </w:r>
-      <w:ins w:id="3" w:author="Microsoft Office User" w:date="2018-03-24T15:33:00Z">
+        <w:t xml:space="preserve">Methods for </w:t>
+      </w:r>
+      <w:proofErr w:type="spellStart"/>
+      <w:r>
+        <w:rPr>
+          <w:rFonts w:ascii="Arial" w:eastAsia="Times New Roman" w:hAnsi="Arial" w:cs="Arial"/>
+          <w:b/>
+          <w:color w:val="FF0000"/>
+          <w:sz w:val="19"/>
+          <w:szCs w:val="19"/>
+          <w:shd w:val="clear" w:color="auto" w:fill="FFFFFF"/>
+        </w:rPr>
+        <w:t>dex</w:t>
+      </w:r>
+      <w:proofErr w:type="spellEnd"/>
+      <w:r>
+        <w:rPr>
+          <w:rFonts w:ascii="Arial" w:eastAsia="Times New Roman" w:hAnsi="Arial" w:cs="Arial"/>
+          <w:b/>
+          <w:color w:val="FF0000"/>
+          <w:sz w:val="19"/>
+          <w:szCs w:val="19"/>
+          <w:shd w:val="clear" w:color="auto" w:fill="FFFFFF"/>
+        </w:rPr>
+        <w:t xml:space="preserve"> intake and quantification</w:t>
+      </w:r>
+      <w:ins w:id="2" w:author="Microsoft Office User" w:date="2018-03-24T15:33:00Z">
         <w:r>
           <w:rPr>
             <w:rFonts w:ascii="Arial" w:eastAsia="Times New Roman" w:hAnsi="Arial" w:cs="Arial"/>
@@ -584,7 +600,7 @@
       <w:pPr>
         <w:ind w:left="720"/>
         <w:rPr>
-          <w:ins w:id="4" w:author="Microsoft Office User" w:date="2018-03-24T15:33:00Z"/>
+          <w:ins w:id="3" w:author="Microsoft Office User" w:date="2018-03-24T15:33:00Z"/>
           <w:rFonts w:ascii="Arial" w:eastAsia="Times New Roman" w:hAnsi="Arial" w:cs="Arial"/>
           <w:b/>
           <w:color w:val="FF0000"/>
@@ -593,7 +609,7 @@
           <w:shd w:val="clear" w:color="auto" w:fill="FFFFFF"/>
         </w:rPr>
       </w:pPr>
-      <w:ins w:id="5" w:author="Microsoft Office User" w:date="2018-03-24T15:34:00Z">
+      <w:ins w:id="4" w:author="Microsoft Office User" w:date="2018-03-24T15:52:00Z">
         <w:r>
           <w:rPr>
             <w:rFonts w:ascii="Arial" w:eastAsia="Times New Roman" w:hAnsi="Arial" w:cs="Arial"/>
@@ -603,8 +619,10 @@
             <w:szCs w:val="19"/>
             <w:shd w:val="clear" w:color="auto" w:fill="FFFFFF"/>
           </w:rPr>
-          <w:t>Dexamethasone intake</w:t>
-        </w:r>
+          <w:t>Water</w:t>
+        </w:r>
+      </w:ins>
+      <w:ins w:id="5" w:author="Microsoft Office User" w:date="2018-03-24T15:34:00Z">
         <w:r>
           <w:rPr>
             <w:rFonts w:ascii="Arial" w:eastAsia="Times New Roman" w:hAnsi="Arial" w:cs="Arial"/>
@@ -614,7 +632,7 @@
             <w:szCs w:val="19"/>
             <w:shd w:val="clear" w:color="auto" w:fill="FFFFFF"/>
           </w:rPr>
-          <w:t xml:space="preserve"> was measured</w:t>
+          <w:t xml:space="preserve"> intake</w:t>
         </w:r>
         <w:r>
           <w:rPr>
@@ -625,10 +643,8 @@
             <w:szCs w:val="19"/>
             <w:shd w:val="clear" w:color="auto" w:fill="FFFFFF"/>
           </w:rPr>
-          <w:t xml:space="preserve"> weekly </w:t>
-        </w:r>
-      </w:ins>
-      <w:ins w:id="6" w:author="Microsoft Office User" w:date="2018-03-24T15:41:00Z">
+          <w:t xml:space="preserve"> was measured</w:t>
+        </w:r>
         <w:r>
           <w:rPr>
             <w:rFonts w:ascii="Arial" w:eastAsia="Times New Roman" w:hAnsi="Arial" w:cs="Arial"/>
@@ -638,10 +654,10 @@
             <w:szCs w:val="19"/>
             <w:shd w:val="clear" w:color="auto" w:fill="FFFFFF"/>
           </w:rPr>
-          <w:t>to determine the</w:t>
+          <w:t xml:space="preserve"> weekly </w:t>
         </w:r>
       </w:ins>
-      <w:ins w:id="7" w:author="Microsoft Office User" w:date="2018-03-24T15:34:00Z">
+      <w:ins w:id="6" w:author="Microsoft Office User" w:date="2018-03-24T15:41:00Z">
         <w:r>
           <w:rPr>
             <w:rFonts w:ascii="Arial" w:eastAsia="Times New Roman" w:hAnsi="Arial" w:cs="Arial"/>
@@ -651,10 +667,10 @@
             <w:szCs w:val="19"/>
             <w:shd w:val="clear" w:color="auto" w:fill="FFFFFF"/>
           </w:rPr>
-          <w:t xml:space="preserve"> volume of</w:t>
+          <w:t>to determine the</w:t>
         </w:r>
       </w:ins>
-      <w:ins w:id="8" w:author="Microsoft Office User" w:date="2018-03-24T15:35:00Z">
+      <w:ins w:id="7" w:author="Microsoft Office User" w:date="2018-03-24T15:34:00Z">
         <w:r>
           <w:rPr>
             <w:rFonts w:ascii="Arial" w:eastAsia="Times New Roman" w:hAnsi="Arial" w:cs="Arial"/>
@@ -664,10 +680,10 @@
             <w:szCs w:val="19"/>
             <w:shd w:val="clear" w:color="auto" w:fill="FFFFFF"/>
           </w:rPr>
-          <w:t xml:space="preserve"> dexamethasone</w:t>
+          <w:t xml:space="preserve"> </w:t>
         </w:r>
       </w:ins>
-      <w:ins w:id="9" w:author="Microsoft Office User" w:date="2018-03-24T15:34:00Z">
+      <w:ins w:id="8" w:author="Microsoft Office User" w:date="2018-03-24T15:53:00Z">
         <w:r>
           <w:rPr>
             <w:rFonts w:ascii="Arial" w:eastAsia="Times New Roman" w:hAnsi="Arial" w:cs="Arial"/>
@@ -677,10 +693,10 @@
             <w:szCs w:val="19"/>
             <w:shd w:val="clear" w:color="auto" w:fill="FFFFFF"/>
           </w:rPr>
-          <w:t xml:space="preserve"> water consumed </w:t>
+          <w:t>concentrations</w:t>
         </w:r>
       </w:ins>
-      <w:ins w:id="10" w:author="Microsoft Office User" w:date="2018-03-24T15:36:00Z">
+      <w:ins w:id="9" w:author="Microsoft Office User" w:date="2018-03-24T15:34:00Z">
         <w:r>
           <w:rPr>
             <w:rFonts w:ascii="Arial" w:eastAsia="Times New Roman" w:hAnsi="Arial" w:cs="Arial"/>
@@ -690,10 +706,10 @@
             <w:szCs w:val="19"/>
             <w:shd w:val="clear" w:color="auto" w:fill="FFFFFF"/>
           </w:rPr>
-          <w:t xml:space="preserve">per </w:t>
+          <w:t xml:space="preserve"> of</w:t>
         </w:r>
       </w:ins>
-      <w:ins w:id="11" w:author="Microsoft Office User" w:date="2018-03-24T15:34:00Z">
+      <w:ins w:id="10" w:author="Microsoft Office User" w:date="2018-03-24T15:35:00Z">
         <w:r>
           <w:rPr>
             <w:rFonts w:ascii="Arial" w:eastAsia="Times New Roman" w:hAnsi="Arial" w:cs="Arial"/>
@@ -703,10 +719,10 @@
             <w:szCs w:val="19"/>
             <w:shd w:val="clear" w:color="auto" w:fill="FFFFFF"/>
           </w:rPr>
-          <w:t>cage</w:t>
+          <w:t xml:space="preserve"> dexamethasone</w:t>
         </w:r>
       </w:ins>
-      <w:ins w:id="12" w:author="Microsoft Office User" w:date="2018-03-24T15:35:00Z">
+      <w:ins w:id="11" w:author="Microsoft Office User" w:date="2018-03-24T15:34:00Z">
         <w:r>
           <w:rPr>
             <w:rFonts w:ascii="Arial" w:eastAsia="Times New Roman" w:hAnsi="Arial" w:cs="Arial"/>
@@ -716,10 +732,10 @@
             <w:szCs w:val="19"/>
             <w:shd w:val="clear" w:color="auto" w:fill="FFFFFF"/>
           </w:rPr>
-          <w:t>.</w:t>
+          <w:t xml:space="preserve"> consumed </w:t>
         </w:r>
       </w:ins>
-      <w:ins w:id="13" w:author="Microsoft Office User" w:date="2018-03-24T15:37:00Z">
+      <w:ins w:id="12" w:author="Microsoft Office User" w:date="2018-03-24T15:36:00Z">
         <w:r>
           <w:rPr>
             <w:rFonts w:ascii="Arial" w:eastAsia="Times New Roman" w:hAnsi="Arial" w:cs="Arial"/>
@@ -729,8 +745,10 @@
             <w:szCs w:val="19"/>
             <w:shd w:val="clear" w:color="auto" w:fill="FFFFFF"/>
           </w:rPr>
-          <w:t xml:space="preserve"> Average v</w:t>
-        </w:r>
+          <w:t xml:space="preserve">per </w:t>
+        </w:r>
+      </w:ins>
+      <w:ins w:id="13" w:author="Microsoft Office User" w:date="2018-03-24T15:34:00Z">
         <w:r>
           <w:rPr>
             <w:rFonts w:ascii="Arial" w:eastAsia="Times New Roman" w:hAnsi="Arial" w:cs="Arial"/>
@@ -740,10 +758,10 @@
             <w:szCs w:val="19"/>
             <w:shd w:val="clear" w:color="auto" w:fill="FFFFFF"/>
           </w:rPr>
-          <w:t>olume per mouse was estimated</w:t>
+          <w:t>cage</w:t>
         </w:r>
       </w:ins>
-      <w:ins w:id="14" w:author="Microsoft Office User" w:date="2018-03-24T15:40:00Z">
+      <w:ins w:id="14" w:author="Microsoft Office User" w:date="2018-03-24T15:35:00Z">
         <w:r>
           <w:rPr>
             <w:rFonts w:ascii="Arial" w:eastAsia="Times New Roman" w:hAnsi="Arial" w:cs="Arial"/>
@@ -753,7 +771,7 @@
             <w:szCs w:val="19"/>
             <w:shd w:val="clear" w:color="auto" w:fill="FFFFFF"/>
           </w:rPr>
-          <w:t xml:space="preserve"> by</w:t>
+          <w:t>.</w:t>
         </w:r>
       </w:ins>
       <w:ins w:id="15" w:author="Microsoft Office User" w:date="2018-03-24T15:37:00Z">
@@ -766,10 +784,10 @@
             <w:szCs w:val="19"/>
             <w:shd w:val="clear" w:color="auto" w:fill="FFFFFF"/>
           </w:rPr>
-          <w:t xml:space="preserve"> </w:t>
+          <w:t xml:space="preserve"> Average </w:t>
         </w:r>
       </w:ins>
-      <w:ins w:id="16" w:author="Microsoft Office User" w:date="2018-03-24T15:39:00Z">
+      <w:ins w:id="16" w:author="Microsoft Office User" w:date="2018-03-24T15:53:00Z">
         <w:r>
           <w:rPr>
             <w:rFonts w:ascii="Arial" w:eastAsia="Times New Roman" w:hAnsi="Arial" w:cs="Arial"/>
@@ -779,10 +797,10 @@
             <w:szCs w:val="19"/>
             <w:shd w:val="clear" w:color="auto" w:fill="FFFFFF"/>
           </w:rPr>
-          <w:t>accounting for number of mice in the cage.</w:t>
+          <w:t>concentration</w:t>
         </w:r>
       </w:ins>
-      <w:ins w:id="17" w:author="Microsoft Office User" w:date="2018-03-24T15:42:00Z">
+      <w:ins w:id="17" w:author="Microsoft Office User" w:date="2018-03-24T15:37:00Z">
         <w:r>
           <w:rPr>
             <w:rFonts w:ascii="Arial" w:eastAsia="Times New Roman" w:hAnsi="Arial" w:cs="Arial"/>
@@ -792,10 +810,10 @@
             <w:szCs w:val="19"/>
             <w:shd w:val="clear" w:color="auto" w:fill="FFFFFF"/>
           </w:rPr>
-          <w:t xml:space="preserve"> Serum from 16 hour fasted mice, acquired prior to euthanization </w:t>
+          <w:t xml:space="preserve"> per mouse was estimated</w:t>
         </w:r>
       </w:ins>
-      <w:ins w:id="18" w:author="Microsoft Office User" w:date="2018-03-24T15:43:00Z">
+      <w:ins w:id="18" w:author="Microsoft Office User" w:date="2018-03-24T15:40:00Z">
         <w:r>
           <w:rPr>
             <w:rFonts w:ascii="Arial" w:eastAsia="Times New Roman" w:hAnsi="Arial" w:cs="Arial"/>
@@ -805,9 +823,10 @@
             <w:szCs w:val="19"/>
             <w:shd w:val="clear" w:color="auto" w:fill="FFFFFF"/>
           </w:rPr>
-          <w:t xml:space="preserve">at the end of the study, were sent to the </w:t>
-        </w:r>
-        <w:commentRangeStart w:id="19"/>
+          <w:t xml:space="preserve"> by</w:t>
+        </w:r>
+      </w:ins>
+      <w:ins w:id="19" w:author="Microsoft Office User" w:date="2018-03-24T15:37:00Z">
         <w:r>
           <w:rPr>
             <w:rFonts w:ascii="Arial" w:eastAsia="Times New Roman" w:hAnsi="Arial" w:cs="Arial"/>
@@ -817,10 +836,10 @@
             <w:szCs w:val="19"/>
             <w:shd w:val="clear" w:color="auto" w:fill="FFFFFF"/>
           </w:rPr>
-          <w:t>University of Michigan Phamacokinetics Core for LC</w:t>
+          <w:t xml:space="preserve"> </w:t>
         </w:r>
       </w:ins>
-      <w:ins w:id="20" w:author="Microsoft Office User" w:date="2018-03-24T15:44:00Z">
+      <w:ins w:id="20" w:author="Microsoft Office User" w:date="2018-03-24T15:39:00Z">
         <w:r>
           <w:rPr>
             <w:rFonts w:ascii="Arial" w:eastAsia="Times New Roman" w:hAnsi="Arial" w:cs="Arial"/>
@@ -830,19 +849,10 @@
             <w:szCs w:val="19"/>
             <w:shd w:val="clear" w:color="auto" w:fill="FFFFFF"/>
           </w:rPr>
-          <w:t xml:space="preserve">-MS analysis </w:t>
+          <w:t xml:space="preserve">accounting for number of mice in </w:t>
         </w:r>
       </w:ins>
-      <w:commentRangeEnd w:id="19"/>
-      <w:ins w:id="21" w:author="Microsoft Office User" w:date="2018-03-24T15:45:00Z">
-        <w:r>
-          <w:rPr>
-            <w:rStyle w:val="CommentReference"/>
-          </w:rPr>
-          <w:commentReference w:id="19"/>
-        </w:r>
-      </w:ins>
-      <w:ins w:id="22" w:author="Microsoft Office User" w:date="2018-03-24T15:44:00Z">
+      <w:ins w:id="21" w:author="Microsoft Office User" w:date="2018-03-24T15:53:00Z">
         <w:r>
           <w:rPr>
             <w:rFonts w:ascii="Arial" w:eastAsia="Times New Roman" w:hAnsi="Arial" w:cs="Arial"/>
@@ -852,23 +862,180 @@
             <w:szCs w:val="19"/>
             <w:shd w:val="clear" w:color="auto" w:fill="FFFFFF"/>
           </w:rPr>
+          <w:t>the</w:t>
+        </w:r>
+      </w:ins>
+      <w:ins w:id="22" w:author="Microsoft Office User" w:date="2018-03-24T15:39:00Z">
+        <w:r>
+          <w:rPr>
+            <w:rFonts w:ascii="Arial" w:eastAsia="Times New Roman" w:hAnsi="Arial" w:cs="Arial"/>
+            <w:b/>
+            <w:color w:val="FF0000"/>
+            <w:sz w:val="19"/>
+            <w:szCs w:val="19"/>
+            <w:shd w:val="clear" w:color="auto" w:fill="FFFFFF"/>
+          </w:rPr>
+          <w:t xml:space="preserve"> cage.</w:t>
+        </w:r>
+      </w:ins>
+      <w:ins w:id="23" w:author="Microsoft Office User" w:date="2018-03-24T15:42:00Z">
+        <w:r>
+          <w:rPr>
+            <w:rFonts w:ascii="Arial" w:eastAsia="Times New Roman" w:hAnsi="Arial" w:cs="Arial"/>
+            <w:b/>
+            <w:color w:val="FF0000"/>
+            <w:sz w:val="19"/>
+            <w:szCs w:val="19"/>
+            <w:shd w:val="clear" w:color="auto" w:fill="FFFFFF"/>
+          </w:rPr>
+          <w:t xml:space="preserve"> </w:t>
+        </w:r>
+        <w:r>
+          <w:rPr>
+            <w:rFonts w:ascii="Arial" w:eastAsia="Times New Roman" w:hAnsi="Arial" w:cs="Arial"/>
+            <w:b/>
+            <w:color w:val="FF0000"/>
+            <w:sz w:val="19"/>
+            <w:szCs w:val="19"/>
+            <w:shd w:val="clear" w:color="auto" w:fill="FFFFFF"/>
+          </w:rPr>
+          <w:t>Serum from 16 hour fasted mice was</w:t>
+        </w:r>
+        <w:r>
+          <w:rPr>
+            <w:rFonts w:ascii="Arial" w:eastAsia="Times New Roman" w:hAnsi="Arial" w:cs="Arial"/>
+            <w:b/>
+            <w:color w:val="FF0000"/>
+            <w:sz w:val="19"/>
+            <w:szCs w:val="19"/>
+            <w:shd w:val="clear" w:color="auto" w:fill="FFFFFF"/>
+          </w:rPr>
+          <w:t xml:space="preserve"> acquired prior to euthaniz</w:t>
+        </w:r>
+      </w:ins>
+      <w:ins w:id="24" w:author="Microsoft Office User" w:date="2018-03-24T15:54:00Z">
+        <w:r>
+          <w:rPr>
+            <w:rFonts w:ascii="Arial" w:eastAsia="Times New Roman" w:hAnsi="Arial" w:cs="Arial"/>
+            <w:b/>
+            <w:color w:val="FF0000"/>
+            <w:sz w:val="19"/>
+            <w:szCs w:val="19"/>
+            <w:shd w:val="clear" w:color="auto" w:fill="FFFFFF"/>
+          </w:rPr>
+          <w:t>ing</w:t>
+        </w:r>
+      </w:ins>
+      <w:ins w:id="25" w:author="Microsoft Office User" w:date="2018-03-24T15:42:00Z">
+        <w:r>
+          <w:rPr>
+            <w:rFonts w:ascii="Arial" w:eastAsia="Times New Roman" w:hAnsi="Arial" w:cs="Arial"/>
+            <w:b/>
+            <w:color w:val="FF0000"/>
+            <w:sz w:val="19"/>
+            <w:szCs w:val="19"/>
+            <w:shd w:val="clear" w:color="auto" w:fill="FFFFFF"/>
+          </w:rPr>
+          <w:t xml:space="preserve"> </w:t>
+        </w:r>
+      </w:ins>
+      <w:ins w:id="26" w:author="Microsoft Office User" w:date="2018-03-24T15:43:00Z">
+        <w:r>
+          <w:rPr>
+            <w:rFonts w:ascii="Arial" w:eastAsia="Times New Roman" w:hAnsi="Arial" w:cs="Arial"/>
+            <w:b/>
+            <w:color w:val="FF0000"/>
+            <w:sz w:val="19"/>
+            <w:szCs w:val="19"/>
+            <w:shd w:val="clear" w:color="auto" w:fill="FFFFFF"/>
+          </w:rPr>
+          <w:t>at the end of the study and</w:t>
+        </w:r>
+        <w:r>
+          <w:rPr>
+            <w:rFonts w:ascii="Arial" w:eastAsia="Times New Roman" w:hAnsi="Arial" w:cs="Arial"/>
+            <w:b/>
+            <w:color w:val="FF0000"/>
+            <w:sz w:val="19"/>
+            <w:szCs w:val="19"/>
+            <w:shd w:val="clear" w:color="auto" w:fill="FFFFFF"/>
+          </w:rPr>
+          <w:t xml:space="preserve"> sent to the </w:t>
+        </w:r>
+        <w:commentRangeStart w:id="27"/>
+        <w:r>
+          <w:rPr>
+            <w:rFonts w:ascii="Arial" w:eastAsia="Times New Roman" w:hAnsi="Arial" w:cs="Arial"/>
+            <w:b/>
+            <w:color w:val="FF0000"/>
+            <w:sz w:val="19"/>
+            <w:szCs w:val="19"/>
+            <w:shd w:val="clear" w:color="auto" w:fill="FFFFFF"/>
+          </w:rPr>
+          <w:t>University of Michigan Pha</w:t>
+        </w:r>
+      </w:ins>
+      <w:ins w:id="28" w:author="Microsoft Office User" w:date="2018-03-24T15:49:00Z">
+        <w:r>
+          <w:rPr>
+            <w:rFonts w:ascii="Arial" w:eastAsia="Times New Roman" w:hAnsi="Arial" w:cs="Arial"/>
+            <w:b/>
+            <w:color w:val="FF0000"/>
+            <w:sz w:val="19"/>
+            <w:szCs w:val="19"/>
+            <w:shd w:val="clear" w:color="auto" w:fill="FFFFFF"/>
+          </w:rPr>
+          <w:t>r</w:t>
+        </w:r>
+      </w:ins>
+      <w:ins w:id="29" w:author="Microsoft Office User" w:date="2018-03-24T15:43:00Z">
+        <w:r>
+          <w:rPr>
+            <w:rFonts w:ascii="Arial" w:eastAsia="Times New Roman" w:hAnsi="Arial" w:cs="Arial"/>
+            <w:b/>
+            <w:color w:val="FF0000"/>
+            <w:sz w:val="19"/>
+            <w:szCs w:val="19"/>
+            <w:shd w:val="clear" w:color="auto" w:fill="FFFFFF"/>
+          </w:rPr>
+          <w:t>macokinetics Core for LC</w:t>
+        </w:r>
+      </w:ins>
+      <w:ins w:id="30" w:author="Microsoft Office User" w:date="2018-03-24T15:44:00Z">
+        <w:r>
+          <w:rPr>
+            <w:rFonts w:ascii="Arial" w:eastAsia="Times New Roman" w:hAnsi="Arial" w:cs="Arial"/>
+            <w:b/>
+            <w:color w:val="FF0000"/>
+            <w:sz w:val="19"/>
+            <w:szCs w:val="19"/>
+            <w:shd w:val="clear" w:color="auto" w:fill="FFFFFF"/>
+          </w:rPr>
+          <w:t xml:space="preserve">-MS analysis </w:t>
+        </w:r>
+      </w:ins>
+      <w:commentRangeEnd w:id="27"/>
+      <w:ins w:id="31" w:author="Microsoft Office User" w:date="2018-03-24T15:45:00Z">
+        <w:r>
+          <w:rPr>
+            <w:rStyle w:val="CommentReference"/>
+          </w:rPr>
+          <w:commentReference w:id="27"/>
+        </w:r>
+      </w:ins>
+      <w:ins w:id="32" w:author="Microsoft Office User" w:date="2018-03-24T15:44:00Z">
+        <w:r>
+          <w:rPr>
+            <w:rFonts w:ascii="Arial" w:eastAsia="Times New Roman" w:hAnsi="Arial" w:cs="Arial"/>
+            <w:b/>
+            <w:color w:val="FF0000"/>
+            <w:sz w:val="19"/>
+            <w:szCs w:val="19"/>
+            <w:shd w:val="clear" w:color="auto" w:fill="FFFFFF"/>
+          </w:rPr>
           <w:t xml:space="preserve">of dexamethasone concentration. </w:t>
         </w:r>
       </w:ins>
-    </w:p>
-    <w:p>
-      <w:pPr>
-        <w:ind w:left="720"/>
-        <w:rPr>
-          <w:del w:id="23" w:author="Microsoft Office User" w:date="2018-03-24T15:34:00Z"/>
-          <w:rFonts w:ascii="Arial" w:eastAsia="Times New Roman" w:hAnsi="Arial" w:cs="Arial"/>
-          <w:b/>
-          <w:color w:val="FF0000"/>
-          <w:sz w:val="19"/>
-          <w:szCs w:val="19"/>
-          <w:shd w:val="clear" w:color="auto" w:fill="FFFFFF"/>
-        </w:rPr>
-      </w:pPr>
     </w:p>
     <w:p>
       <w:pPr>
@@ -917,7 +1084,7 @@
       <w:pPr>
         <w:ind w:left="720"/>
         <w:rPr>
-          <w:ins w:id="24" w:author="Microsoft Office User" w:date="2018-03-24T15:46:00Z"/>
+          <w:ins w:id="33" w:author="Microsoft Office User" w:date="2018-03-24T15:46:00Z"/>
           <w:rFonts w:ascii="Arial" w:eastAsia="Times New Roman" w:hAnsi="Arial" w:cs="Arial"/>
           <w:b/>
           <w:color w:val="FF0000"/>
@@ -926,7 +1093,7 @@
           <w:shd w:val="clear" w:color="auto" w:fill="FFFFFF"/>
         </w:rPr>
       </w:pPr>
-      <w:ins w:id="25" w:author="Microsoft Office User" w:date="2018-03-24T15:06:00Z">
+      <w:ins w:id="34" w:author="Microsoft Office User" w:date="2018-03-24T15:06:00Z">
         <w:r>
           <w:rPr>
             <w:rFonts w:ascii="Arial" w:eastAsia="Times New Roman" w:hAnsi="Arial" w:cs="Arial"/>
@@ -1022,7 +1189,7 @@
           </mc:AlternateContent>
         </w:r>
       </w:ins>
-      <w:commentRangeStart w:id="26"/>
+      <w:commentRangeStart w:id="35"/>
       <w:r>
         <w:rPr>
           <w:rFonts w:ascii="Arial" w:eastAsia="Times New Roman" w:hAnsi="Arial" w:cs="Arial"/>
@@ -1034,14 +1201,14 @@
         </w:rPr>
         <w:t>Results</w:t>
       </w:r>
-      <w:commentRangeEnd w:id="26"/>
+      <w:commentRangeEnd w:id="35"/>
       <w:r>
         <w:rPr>
           <w:rStyle w:val="CommentReference"/>
         </w:rPr>
-        <w:commentReference w:id="26"/>
-      </w:r>
-      <w:ins w:id="27" w:author="Microsoft Office User" w:date="2018-03-24T15:46:00Z">
+        <w:commentReference w:id="35"/>
+      </w:r>
+      <w:ins w:id="36" w:author="Microsoft Office User" w:date="2018-03-24T15:46:00Z">
         <w:r>
           <w:rPr>
             <w:rFonts w:ascii="Arial" w:eastAsia="Times New Roman" w:hAnsi="Arial" w:cs="Arial"/>
@@ -1067,8 +1234,214 @@
           <w:shd w:val="clear" w:color="auto" w:fill="FFFFFF"/>
         </w:rPr>
       </w:pPr>
-      <w:bookmarkStart w:id="28" w:name="_GoBack"/>
-      <w:bookmarkEnd w:id="28"/>
+      <w:ins w:id="37" w:author="Microsoft Office User" w:date="2018-03-24T16:10:00Z">
+        <w:r>
+          <w:rPr>
+            <w:rFonts w:ascii="Arial" w:eastAsia="Times New Roman" w:hAnsi="Arial" w:cs="Arial"/>
+            <w:b/>
+            <w:color w:val="FF0000"/>
+            <w:sz w:val="19"/>
+            <w:szCs w:val="19"/>
+            <w:shd w:val="clear" w:color="auto" w:fill="FFFFFF"/>
+          </w:rPr>
+          <w:t>Obese dexamethasone-treated mice 2.09-fold higher fluid intake (p=)</w:t>
+        </w:r>
+      </w:ins>
+      <w:ins w:id="38" w:author="Microsoft Office User" w:date="2018-03-24T16:11:00Z">
+        <w:r>
+          <w:rPr>
+            <w:rFonts w:ascii="Arial" w:eastAsia="Times New Roman" w:hAnsi="Arial" w:cs="Arial"/>
+            <w:b/>
+            <w:color w:val="FF0000"/>
+            <w:sz w:val="19"/>
+            <w:szCs w:val="19"/>
+            <w:shd w:val="clear" w:color="auto" w:fill="FFFFFF"/>
+          </w:rPr>
+          <w:t xml:space="preserve"> when compared to lean dexamethasone-treated mice</w:t>
+        </w:r>
+      </w:ins>
+      <w:ins w:id="39" w:author="Microsoft Office User" w:date="2018-03-24T16:10:00Z">
+        <w:r>
+          <w:rPr>
+            <w:rFonts w:ascii="Arial" w:eastAsia="Times New Roman" w:hAnsi="Arial" w:cs="Arial"/>
+            <w:b/>
+            <w:color w:val="FF0000"/>
+            <w:sz w:val="19"/>
+            <w:szCs w:val="19"/>
+            <w:shd w:val="clear" w:color="auto" w:fill="FFFFFF"/>
+          </w:rPr>
+          <w:t>.</w:t>
+        </w:r>
+      </w:ins>
+      <w:ins w:id="40" w:author="Microsoft Office User" w:date="2018-03-24T16:12:00Z">
+        <w:r>
+          <w:rPr>
+            <w:rFonts w:ascii="Arial" w:eastAsia="Times New Roman" w:hAnsi="Arial" w:cs="Arial"/>
+            <w:b/>
+            <w:color w:val="FF0000"/>
+            <w:sz w:val="19"/>
+            <w:szCs w:val="19"/>
+            <w:shd w:val="clear" w:color="auto" w:fill="FFFFFF"/>
+          </w:rPr>
+          <w:t xml:space="preserve"> This was reduced to</w:t>
+        </w:r>
+      </w:ins>
+      <w:ins w:id="41" w:author="Microsoft Office User" w:date="2018-03-24T16:14:00Z">
+        <w:r>
+          <w:rPr>
+            <w:rFonts w:ascii="Arial" w:eastAsia="Times New Roman" w:hAnsi="Arial" w:cs="Arial"/>
+            <w:b/>
+            <w:color w:val="FF0000"/>
+            <w:sz w:val="19"/>
+            <w:szCs w:val="19"/>
+            <w:shd w:val="clear" w:color="auto" w:fill="FFFFFF"/>
+          </w:rPr>
+          <w:t xml:space="preserve"> a</w:t>
+        </w:r>
+      </w:ins>
+      <w:ins w:id="42" w:author="Microsoft Office User" w:date="2018-03-24T16:12:00Z">
+        <w:r>
+          <w:rPr>
+            <w:rFonts w:ascii="Arial" w:eastAsia="Times New Roman" w:hAnsi="Arial" w:cs="Arial"/>
+            <w:b/>
+            <w:color w:val="FF0000"/>
+            <w:sz w:val="19"/>
+            <w:szCs w:val="19"/>
+            <w:shd w:val="clear" w:color="auto" w:fill="FFFFFF"/>
+          </w:rPr>
+          <w:t xml:space="preserve"> 22</w:t>
+        </w:r>
+      </w:ins>
+      <w:ins w:id="43" w:author="Microsoft Office User" w:date="2018-03-24T16:13:00Z">
+        <w:r>
+          <w:rPr>
+            <w:rFonts w:ascii="Arial" w:eastAsia="Times New Roman" w:hAnsi="Arial" w:cs="Arial"/>
+            <w:b/>
+            <w:color w:val="FF0000"/>
+            <w:sz w:val="19"/>
+            <w:szCs w:val="19"/>
+            <w:shd w:val="clear" w:color="auto" w:fill="FFFFFF"/>
+          </w:rPr>
+          <w:t xml:space="preserve">.01% </w:t>
+        </w:r>
+      </w:ins>
+      <w:ins w:id="44" w:author="Microsoft Office User" w:date="2018-03-24T16:14:00Z">
+        <w:r>
+          <w:rPr>
+            <w:rFonts w:ascii="Arial" w:eastAsia="Times New Roman" w:hAnsi="Arial" w:cs="Arial"/>
+            <w:b/>
+            <w:color w:val="FF0000"/>
+            <w:sz w:val="19"/>
+            <w:szCs w:val="19"/>
+            <w:shd w:val="clear" w:color="auto" w:fill="FFFFFF"/>
+          </w:rPr>
+          <w:t xml:space="preserve">increase in the obese animals </w:t>
+        </w:r>
+      </w:ins>
+      <w:ins w:id="45" w:author="Microsoft Office User" w:date="2018-03-24T16:13:00Z">
+        <w:r>
+          <w:rPr>
+            <w:rFonts w:ascii="Arial" w:eastAsia="Times New Roman" w:hAnsi="Arial" w:cs="Arial"/>
+            <w:b/>
+            <w:color w:val="FF0000"/>
+            <w:sz w:val="19"/>
+            <w:szCs w:val="19"/>
+            <w:shd w:val="clear" w:color="auto" w:fill="FFFFFF"/>
+          </w:rPr>
+          <w:t xml:space="preserve">when </w:t>
+        </w:r>
+      </w:ins>
+      <w:ins w:id="46" w:author="Microsoft Office User" w:date="2018-03-24T16:14:00Z">
+        <w:r>
+          <w:rPr>
+            <w:rFonts w:ascii="Arial" w:eastAsia="Times New Roman" w:hAnsi="Arial" w:cs="Arial"/>
+            <w:b/>
+            <w:color w:val="FF0000"/>
+            <w:sz w:val="19"/>
+            <w:szCs w:val="19"/>
+            <w:shd w:val="clear" w:color="auto" w:fill="FFFFFF"/>
+          </w:rPr>
+          <w:t>a</w:t>
+        </w:r>
+      </w:ins>
+      <w:ins w:id="47" w:author="Microsoft Office User" w:date="2018-03-24T16:12:00Z">
+        <w:r>
+          <w:rPr>
+            <w:rFonts w:ascii="Arial" w:eastAsia="Times New Roman" w:hAnsi="Arial" w:cs="Arial"/>
+            <w:b/>
+            <w:color w:val="FF0000"/>
+            <w:sz w:val="19"/>
+            <w:szCs w:val="19"/>
+            <w:shd w:val="clear" w:color="auto" w:fill="FFFFFF"/>
+          </w:rPr>
+          <w:t xml:space="preserve">ccounting for the higher weights of these mice. </w:t>
+        </w:r>
+      </w:ins>
+      <w:ins w:id="48" w:author="Microsoft Office User" w:date="2018-03-24T16:06:00Z">
+        <w:r>
+          <w:rPr>
+            <w:rFonts w:ascii="Arial" w:eastAsia="Times New Roman" w:hAnsi="Arial" w:cs="Arial"/>
+            <w:b/>
+            <w:color w:val="FF0000"/>
+            <w:sz w:val="19"/>
+            <w:szCs w:val="19"/>
+            <w:shd w:val="clear" w:color="auto" w:fill="FFFFFF"/>
+          </w:rPr>
+          <w:t xml:space="preserve">Increased intake resulted in a </w:t>
+        </w:r>
+      </w:ins>
+      <w:ins w:id="49" w:author="Microsoft Office User" w:date="2018-03-24T16:08:00Z">
+        <w:r>
+          <w:rPr>
+            <w:rFonts w:ascii="Arial" w:eastAsia="Times New Roman" w:hAnsi="Arial" w:cs="Arial"/>
+            <w:b/>
+            <w:color w:val="FF0000"/>
+            <w:sz w:val="19"/>
+            <w:szCs w:val="19"/>
+            <w:shd w:val="clear" w:color="auto" w:fill="FFFFFF"/>
+          </w:rPr>
+          <w:t>7.59-fold</w:t>
+        </w:r>
+      </w:ins>
+      <w:ins w:id="50" w:author="Microsoft Office User" w:date="2018-03-24T16:06:00Z">
+        <w:r>
+          <w:rPr>
+            <w:rFonts w:ascii="Arial" w:eastAsia="Times New Roman" w:hAnsi="Arial" w:cs="Arial"/>
+            <w:b/>
+            <w:color w:val="FF0000"/>
+            <w:sz w:val="19"/>
+            <w:szCs w:val="19"/>
+            <w:shd w:val="clear" w:color="auto" w:fill="FFFFFF"/>
+          </w:rPr>
+          <w:t xml:space="preserve"> increase in serum dexamethasone concentration in the obese dexamethasone-treated mice </w:t>
+        </w:r>
+      </w:ins>
+      <w:ins w:id="51" w:author="Microsoft Office User" w:date="2018-03-24T16:08:00Z">
+        <w:r>
+          <w:rPr>
+            <w:rFonts w:ascii="Arial" w:eastAsia="Times New Roman" w:hAnsi="Arial" w:cs="Arial"/>
+            <w:b/>
+            <w:color w:val="FF0000"/>
+            <w:sz w:val="19"/>
+            <w:szCs w:val="19"/>
+            <w:shd w:val="clear" w:color="auto" w:fill="FFFFFF"/>
+          </w:rPr>
+          <w:t>when compared to lean dexamethasone-treated mice (p=0.031)</w:t>
+        </w:r>
+      </w:ins>
+      <w:ins w:id="52" w:author="Microsoft Office User" w:date="2018-03-24T16:09:00Z">
+        <w:r>
+          <w:rPr>
+            <w:rFonts w:ascii="Arial" w:eastAsia="Times New Roman" w:hAnsi="Arial" w:cs="Arial"/>
+            <w:b/>
+            <w:color w:val="FF0000"/>
+            <w:sz w:val="19"/>
+            <w:szCs w:val="19"/>
+            <w:shd w:val="clear" w:color="auto" w:fill="FFFFFF"/>
+          </w:rPr>
+          <w:t>.</w:t>
+        </w:r>
+      </w:ins>
     </w:p>
     <w:p>
       <w:pPr>
@@ -1080,7 +1453,7 @@
           <w:shd w:val="clear" w:color="auto" w:fill="FFFFFF"/>
         </w:rPr>
       </w:pPr>
-      <w:ins w:id="29" w:author="Microsoft Office User" w:date="2018-03-24T15:09:00Z">
+      <w:ins w:id="53" w:author="Microsoft Office User" w:date="2018-03-24T15:09:00Z">
         <w:r>
           <w:rPr>
             <w:noProof/>
@@ -1139,10 +1512,10 @@
                             <w:p>
                               <w:pPr>
                                 <w:rPr>
-                                  <w:ins w:id="30" w:author="Microsoft Office User" w:date="2018-03-24T15:09:00Z"/>
+                                  <w:ins w:id="54" w:author="Microsoft Office User" w:date="2018-03-24T15:09:00Z"/>
                                 </w:rPr>
                               </w:pPr>
-                              <w:ins w:id="31" w:author="Microsoft Office User" w:date="2018-03-24T15:13:00Z">
+                              <w:ins w:id="55" w:author="Microsoft Office User" w:date="2018-03-24T15:13:00Z">
                                 <w:r>
                                   <w:rPr>
                                     <w:noProof/>
@@ -1199,88 +1572,64 @@
                               </w:ins>
                             </w:p>
                             <w:p>
-                              <w:ins w:id="32" w:author="Microsoft Office User" w:date="2018-03-24T15:09:00Z">
+                              <w:ins w:id="56" w:author="Microsoft Office User" w:date="2018-03-24T15:09:00Z">
                                 <w:r>
                                   <w:rPr>
                                     <w:b/>
-                                    <w:rPrChange w:id="33" w:author="Microsoft Office User" w:date="2018-03-24T15:21:00Z">
-                                      <w:rPr/>
-                                    </w:rPrChange>
                                   </w:rPr>
                                   <w:t>Figure 1:</w:t>
                                 </w:r>
                               </w:ins>
-                              <w:ins w:id="34" w:author="Microsoft Office User" w:date="2018-03-24T15:10:00Z">
+                              <w:ins w:id="57" w:author="Microsoft Office User" w:date="2018-03-24T15:10:00Z">
                                 <w:r>
                                   <w:rPr>
                                     <w:b/>
-                                    <w:rPrChange w:id="35" w:author="Microsoft Office User" w:date="2018-03-24T15:21:00Z">
-                                      <w:rPr/>
-                                    </w:rPrChange>
                                   </w:rPr>
                                   <w:t xml:space="preserve"> Dexamethasone </w:t>
                                 </w:r>
                               </w:ins>
-                              <w:ins w:id="36" w:author="Microsoft Office User" w:date="2018-03-24T15:13:00Z">
+                              <w:ins w:id="58" w:author="Microsoft Office User" w:date="2018-03-24T15:13:00Z">
                                 <w:r>
                                   <w:rPr>
                                     <w:b/>
-                                    <w:rPrChange w:id="37" w:author="Microsoft Office User" w:date="2018-03-24T15:21:00Z">
-                                      <w:rPr/>
-                                    </w:rPrChange>
                                   </w:rPr>
                                   <w:t>intake and serum c</w:t>
                                 </w:r>
                                 <w:r>
                                   <w:rPr>
                                     <w:b/>
-                                    <w:rPrChange w:id="38" w:author="Microsoft Office User" w:date="2018-03-24T15:21:00Z">
-                                      <w:rPr/>
-                                    </w:rPrChange>
                                   </w:rPr>
                                   <w:t>once</w:t>
                                 </w:r>
                               </w:ins>
-                              <w:ins w:id="39" w:author="Microsoft Office User" w:date="2018-03-24T15:14:00Z">
+                              <w:ins w:id="59" w:author="Microsoft Office User" w:date="2018-03-24T15:14:00Z">
                                 <w:r>
                                   <w:rPr>
                                     <w:b/>
-                                    <w:rPrChange w:id="40" w:author="Microsoft Office User" w:date="2018-03-24T15:21:00Z">
-                                      <w:rPr/>
-                                    </w:rPrChange>
                                   </w:rPr>
                                   <w:t>n</w:t>
                                 </w:r>
                               </w:ins>
-                              <w:ins w:id="41" w:author="Microsoft Office User" w:date="2018-03-24T15:13:00Z">
+                              <w:ins w:id="60" w:author="Microsoft Office User" w:date="2018-03-24T15:13:00Z">
                                 <w:r>
                                   <w:rPr>
                                     <w:b/>
-                                    <w:rPrChange w:id="42" w:author="Microsoft Office User" w:date="2018-03-24T15:21:00Z">
-                                      <w:rPr/>
-                                    </w:rPrChange>
                                   </w:rPr>
                                   <w:t>tration</w:t>
                                 </w:r>
                               </w:ins>
-                              <w:ins w:id="43" w:author="Microsoft Office User" w:date="2018-03-24T15:16:00Z">
+                              <w:ins w:id="61" w:author="Microsoft Office User" w:date="2018-03-24T15:16:00Z">
                                 <w:r>
                                   <w:rPr>
                                     <w:b/>
-                                    <w:rPrChange w:id="44" w:author="Microsoft Office User" w:date="2018-03-24T15:21:00Z">
-                                      <w:rPr/>
-                                    </w:rPrChange>
                                   </w:rPr>
                                   <w:t>s</w:t>
                                 </w:r>
                               </w:ins>
-                              <w:ins w:id="45" w:author="Microsoft Office User" w:date="2018-03-24T15:14:00Z">
+                              <w:ins w:id="62" w:author="Microsoft Office User" w:date="2018-03-24T15:14:00Z">
                                 <w:r>
                                   <w:rPr>
                                     <w:b/>
-                                    <w:rPrChange w:id="46" w:author="Microsoft Office User" w:date="2018-03-24T15:21:00Z">
-                                      <w:rPr/>
-                                    </w:rPrChange>
                                   </w:rPr>
                                   <w:t>.</w:t>
                                 </w:r>
@@ -1288,134 +1637,130 @@
                                   <w:t xml:space="preserve"> </w:t>
                                 </w:r>
                               </w:ins>
-                              <w:ins w:id="47" w:author="Microsoft Office User" w:date="2018-03-24T15:17:00Z">
+                              <w:ins w:id="63" w:author="Microsoft Office User" w:date="2018-03-24T15:17:00Z">
                                 <w:r>
                                   <w:t xml:space="preserve">Amount of dexamethasone consumed per mouse (A), </w:t>
                                 </w:r>
                               </w:ins>
-                              <w:ins w:id="48" w:author="Microsoft Office User" w:date="2018-03-24T15:19:00Z">
+                              <w:ins w:id="64" w:author="Microsoft Office User" w:date="2018-03-24T15:19:00Z">
                                 <w:r>
                                   <w:t xml:space="preserve">amounts </w:t>
                                 </w:r>
                               </w:ins>
-                              <w:ins w:id="49" w:author="Microsoft Office User" w:date="2018-03-24T15:17:00Z">
+                              <w:ins w:id="65" w:author="Microsoft Office User" w:date="2018-03-24T15:17:00Z">
                                 <w:r>
                                   <w:t xml:space="preserve">normalized to mouse weight (B) and </w:t>
                                 </w:r>
                               </w:ins>
-                              <w:ins w:id="50" w:author="Microsoft Office User" w:date="2018-03-24T15:18:00Z">
+                              <w:ins w:id="66" w:author="Microsoft Office User" w:date="2018-03-24T15:18:00Z">
                                 <w:r>
                                   <w:t xml:space="preserve">normalized </w:t>
                                 </w:r>
                               </w:ins>
-                              <w:ins w:id="51" w:author="Microsoft Office User" w:date="2018-03-24T15:17:00Z">
+                              <w:ins w:id="67" w:author="Microsoft Office User" w:date="2018-03-24T15:17:00Z">
                                 <w:r>
                                   <w:t xml:space="preserve">weekly </w:t>
                                 </w:r>
                               </w:ins>
-                              <w:ins w:id="52" w:author="Microsoft Office User" w:date="2018-03-24T15:18:00Z">
+                              <w:ins w:id="68" w:author="Microsoft Office User" w:date="2018-03-24T15:18:00Z">
                                 <w:r>
                                   <w:t>measures (C)</w:t>
                                 </w:r>
                               </w:ins>
-                              <w:ins w:id="53" w:author="Microsoft Office User" w:date="2018-03-24T15:30:00Z">
+                              <w:ins w:id="69" w:author="Microsoft Office User" w:date="2018-03-24T15:30:00Z">
                                 <w:r>
                                   <w:t xml:space="preserve"> as determined by volume consumed per cage per week</w:t>
                                 </w:r>
                               </w:ins>
-                              <w:ins w:id="54" w:author="Microsoft Office User" w:date="2018-03-24T15:22:00Z">
+                              <w:ins w:id="70" w:author="Microsoft Office User" w:date="2018-03-24T15:22:00Z">
                                 <w:r>
                                   <w:t xml:space="preserve"> for </w:t>
                                 </w:r>
                                 <w:r>
-                                  <w:rPr>
-                                    <w:highlight w:val="yellow"/>
-                                    <w:rPrChange w:id="55" w:author="Microsoft Office User" w:date="2018-03-24T15:32:00Z">
-                                      <w:rPr/>
-                                    </w:rPrChange>
-                                  </w:rPr>
                                   <w:t>NCD</w:t>
                                 </w:r>
                               </w:ins>
-                              <w:ins w:id="56" w:author="Microsoft Office User" w:date="2018-03-24T15:23:00Z">
+                              <w:ins w:id="71" w:author="Microsoft Office User" w:date="2018-03-24T15:23:00Z">
                                 <w:r>
-                                  <w:rPr>
-                                    <w:highlight w:val="yellow"/>
-                                    <w:rPrChange w:id="57" w:author="Microsoft Office User" w:date="2018-03-24T15:32:00Z">
-                                      <w:rPr/>
-                                    </w:rPrChange>
-                                  </w:rPr>
                                   <w:t>-</w:t>
                                 </w:r>
                               </w:ins>
-                              <w:ins w:id="58" w:author="Microsoft Office User" w:date="2018-03-24T15:22:00Z">
+                              <w:ins w:id="72" w:author="Microsoft Office User" w:date="2018-03-24T15:22:00Z">
                                 <w:r>
-                                  <w:rPr>
-                                    <w:highlight w:val="yellow"/>
-                                    <w:rPrChange w:id="59" w:author="Microsoft Office User" w:date="2018-03-24T15:32:00Z">
-                                      <w:rPr/>
-                                    </w:rPrChange>
-                                  </w:rPr>
-                                  <w:t xml:space="preserve"> (n=) and HFD</w:t>
+                                  <w:t xml:space="preserve"> (</w:t>
                                 </w:r>
                               </w:ins>
-                              <w:ins w:id="60" w:author="Microsoft Office User" w:date="2018-03-24T15:23:00Z">
+                              <w:ins w:id="73" w:author="Microsoft Office User" w:date="2018-03-24T16:02:00Z">
                                 <w:r>
-                                  <w:rPr>
-                                    <w:highlight w:val="yellow"/>
-                                    <w:rPrChange w:id="61" w:author="Microsoft Office User" w:date="2018-03-24T15:32:00Z">
-                                      <w:rPr/>
-                                    </w:rPrChange>
-                                  </w:rPr>
-                                  <w:t>-fed (n=) mice</w:t>
+                                  <w:t>n=12</w:t>
                                 </w:r>
                               </w:ins>
-                              <w:ins w:id="62" w:author="Microsoft Office User" w:date="2018-03-24T15:19:00Z">
+                              <w:ins w:id="74" w:author="Microsoft Office User" w:date="2018-03-24T15:22:00Z">
+                                <w:r>
+                                  <w:t>) and HFD</w:t>
+                                </w:r>
+                              </w:ins>
+                              <w:ins w:id="75" w:author="Microsoft Office User" w:date="2018-03-24T15:23:00Z">
+                                <w:r>
+                                  <w:t>-fed (</w:t>
+                                </w:r>
+                              </w:ins>
+                              <w:ins w:id="76" w:author="Microsoft Office User" w:date="2018-03-24T16:03:00Z">
+                                <w:r>
+                                  <w:t>n=20</w:t>
+                                </w:r>
+                              </w:ins>
+                              <w:ins w:id="77" w:author="Microsoft Office User" w:date="2018-03-24T15:23:00Z">
+                                <w:r>
+                                  <w:t>) mice</w:t>
+                                </w:r>
+                              </w:ins>
+                              <w:ins w:id="78" w:author="Microsoft Office User" w:date="2018-03-24T15:19:00Z">
                                 <w:r>
                                   <w:t>. Concentration of dexamethasone in serum</w:t>
                                 </w:r>
                               </w:ins>
-                              <w:ins w:id="63" w:author="Microsoft Office User" w:date="2018-03-24T15:24:00Z">
+                              <w:ins w:id="79" w:author="Microsoft Office User" w:date="2018-03-24T15:24:00Z">
                                 <w:r>
                                   <w:t xml:space="preserve"> of NCD-fed (n=</w:t>
                                 </w:r>
                               </w:ins>
-                              <w:ins w:id="64" w:author="Microsoft Office User" w:date="2018-03-24T15:28:00Z">
+                              <w:ins w:id="80" w:author="Microsoft Office User" w:date="2018-03-24T15:28:00Z">
                                 <w:r>
                                   <w:t>8</w:t>
                                 </w:r>
                               </w:ins>
-                              <w:ins w:id="65" w:author="Microsoft Office User" w:date="2018-03-24T15:24:00Z">
+                              <w:ins w:id="81" w:author="Microsoft Office User" w:date="2018-03-24T15:24:00Z">
                                 <w:r>
                                   <w:t>) and HFD-fed (n=</w:t>
                                 </w:r>
                               </w:ins>
-                              <w:ins w:id="66" w:author="Microsoft Office User" w:date="2018-03-24T15:27:00Z">
+                              <w:ins w:id="82" w:author="Microsoft Office User" w:date="2018-03-24T15:27:00Z">
                                 <w:r>
                                   <w:t>11</w:t>
                                 </w:r>
                               </w:ins>
-                              <w:ins w:id="67" w:author="Microsoft Office User" w:date="2018-03-24T15:24:00Z">
+                              <w:ins w:id="83" w:author="Microsoft Office User" w:date="2018-03-24T15:24:00Z">
                                 <w:r>
                                   <w:t>)</w:t>
                                 </w:r>
                               </w:ins>
-                              <w:ins w:id="68" w:author="Microsoft Office User" w:date="2018-03-24T15:19:00Z">
+                              <w:ins w:id="84" w:author="Microsoft Office User" w:date="2018-03-24T15:19:00Z">
                                 <w:r>
                                   <w:t xml:space="preserve"> at the end of the study</w:t>
                                 </w:r>
                               </w:ins>
-                              <w:ins w:id="69" w:author="Microsoft Office User" w:date="2018-03-24T15:21:00Z">
+                              <w:ins w:id="85" w:author="Microsoft Office User" w:date="2018-03-24T15:21:00Z">
                                 <w:r>
                                   <w:t xml:space="preserve"> as determined by LC-MS</w:t>
                                 </w:r>
                               </w:ins>
-                              <w:ins w:id="70" w:author="Microsoft Office User" w:date="2018-03-24T15:20:00Z">
+                              <w:ins w:id="86" w:author="Microsoft Office User" w:date="2018-03-24T15:20:00Z">
                                 <w:r>
                                   <w:t xml:space="preserve"> (D)</w:t>
                                 </w:r>
                               </w:ins>
-                              <w:ins w:id="71" w:author="Microsoft Office User" w:date="2018-03-24T15:19:00Z">
+                              <w:ins w:id="87" w:author="Microsoft Office User" w:date="2018-03-24T15:19:00Z">
                                 <w:r>
                                   <w:t>.</w:t>
                                 </w:r>
@@ -1446,10 +1791,10 @@
                       <w:p>
                         <w:pPr>
                           <w:rPr>
-                            <w:ins w:id="72" w:author="Microsoft Office User" w:date="2018-03-24T15:09:00Z"/>
+                            <w:ins w:id="88" w:author="Microsoft Office User" w:date="2018-03-24T15:09:00Z"/>
                           </w:rPr>
                         </w:pPr>
-                        <w:ins w:id="73" w:author="Microsoft Office User" w:date="2018-03-24T15:13:00Z">
+                        <w:ins w:id="89" w:author="Microsoft Office User" w:date="2018-03-24T15:13:00Z">
                           <w:r>
                             <w:rPr>
                               <w:noProof/>
@@ -1506,88 +1851,64 @@
                         </w:ins>
                       </w:p>
                       <w:p>
-                        <w:ins w:id="74" w:author="Microsoft Office User" w:date="2018-03-24T15:09:00Z">
+                        <w:ins w:id="90" w:author="Microsoft Office User" w:date="2018-03-24T15:09:00Z">
                           <w:r>
                             <w:rPr>
                               <w:b/>
-                              <w:rPrChange w:id="75" w:author="Microsoft Office User" w:date="2018-03-24T15:21:00Z">
-                                <w:rPr/>
-                              </w:rPrChange>
                             </w:rPr>
                             <w:t>Figure 1:</w:t>
                           </w:r>
                         </w:ins>
-                        <w:ins w:id="76" w:author="Microsoft Office User" w:date="2018-03-24T15:10:00Z">
+                        <w:ins w:id="91" w:author="Microsoft Office User" w:date="2018-03-24T15:10:00Z">
                           <w:r>
                             <w:rPr>
                               <w:b/>
-                              <w:rPrChange w:id="77" w:author="Microsoft Office User" w:date="2018-03-24T15:21:00Z">
-                                <w:rPr/>
-                              </w:rPrChange>
                             </w:rPr>
                             <w:t xml:space="preserve"> Dexamethasone </w:t>
                           </w:r>
                         </w:ins>
-                        <w:ins w:id="78" w:author="Microsoft Office User" w:date="2018-03-24T15:13:00Z">
+                        <w:ins w:id="92" w:author="Microsoft Office User" w:date="2018-03-24T15:13:00Z">
                           <w:r>
                             <w:rPr>
                               <w:b/>
-                              <w:rPrChange w:id="79" w:author="Microsoft Office User" w:date="2018-03-24T15:21:00Z">
-                                <w:rPr/>
-                              </w:rPrChange>
                             </w:rPr>
                             <w:t>intake and serum c</w:t>
                           </w:r>
                           <w:r>
                             <w:rPr>
                               <w:b/>
-                              <w:rPrChange w:id="80" w:author="Microsoft Office User" w:date="2018-03-24T15:21:00Z">
-                                <w:rPr/>
-                              </w:rPrChange>
                             </w:rPr>
                             <w:t>once</w:t>
                           </w:r>
                         </w:ins>
-                        <w:ins w:id="81" w:author="Microsoft Office User" w:date="2018-03-24T15:14:00Z">
+                        <w:ins w:id="93" w:author="Microsoft Office User" w:date="2018-03-24T15:14:00Z">
                           <w:r>
                             <w:rPr>
                               <w:b/>
-                              <w:rPrChange w:id="82" w:author="Microsoft Office User" w:date="2018-03-24T15:21:00Z">
-                                <w:rPr/>
-                              </w:rPrChange>
                             </w:rPr>
                             <w:t>n</w:t>
                           </w:r>
                         </w:ins>
-                        <w:ins w:id="83" w:author="Microsoft Office User" w:date="2018-03-24T15:13:00Z">
+                        <w:ins w:id="94" w:author="Microsoft Office User" w:date="2018-03-24T15:13:00Z">
                           <w:r>
                             <w:rPr>
                               <w:b/>
-                              <w:rPrChange w:id="84" w:author="Microsoft Office User" w:date="2018-03-24T15:21:00Z">
-                                <w:rPr/>
-                              </w:rPrChange>
                             </w:rPr>
                             <w:t>tration</w:t>
                           </w:r>
                         </w:ins>
-                        <w:ins w:id="85" w:author="Microsoft Office User" w:date="2018-03-24T15:16:00Z">
+                        <w:ins w:id="95" w:author="Microsoft Office User" w:date="2018-03-24T15:16:00Z">
                           <w:r>
                             <w:rPr>
                               <w:b/>
-                              <w:rPrChange w:id="86" w:author="Microsoft Office User" w:date="2018-03-24T15:21:00Z">
-                                <w:rPr/>
-                              </w:rPrChange>
                             </w:rPr>
                             <w:t>s</w:t>
                           </w:r>
                         </w:ins>
-                        <w:ins w:id="87" w:author="Microsoft Office User" w:date="2018-03-24T15:14:00Z">
+                        <w:ins w:id="96" w:author="Microsoft Office User" w:date="2018-03-24T15:14:00Z">
                           <w:r>
                             <w:rPr>
                               <w:b/>
-                              <w:rPrChange w:id="88" w:author="Microsoft Office User" w:date="2018-03-24T15:21:00Z">
-                                <w:rPr/>
-                              </w:rPrChange>
                             </w:rPr>
                             <w:t>.</w:t>
                           </w:r>
@@ -1595,134 +1916,130 @@
                             <w:t xml:space="preserve"> </w:t>
                           </w:r>
                         </w:ins>
-                        <w:ins w:id="89" w:author="Microsoft Office User" w:date="2018-03-24T15:17:00Z">
+                        <w:ins w:id="97" w:author="Microsoft Office User" w:date="2018-03-24T15:17:00Z">
                           <w:r>
                             <w:t xml:space="preserve">Amount of dexamethasone consumed per mouse (A), </w:t>
                           </w:r>
                         </w:ins>
-                        <w:ins w:id="90" w:author="Microsoft Office User" w:date="2018-03-24T15:19:00Z">
+                        <w:ins w:id="98" w:author="Microsoft Office User" w:date="2018-03-24T15:19:00Z">
                           <w:r>
                             <w:t xml:space="preserve">amounts </w:t>
                           </w:r>
                         </w:ins>
-                        <w:ins w:id="91" w:author="Microsoft Office User" w:date="2018-03-24T15:17:00Z">
+                        <w:ins w:id="99" w:author="Microsoft Office User" w:date="2018-03-24T15:17:00Z">
                           <w:r>
                             <w:t xml:space="preserve">normalized to mouse weight (B) and </w:t>
                           </w:r>
                         </w:ins>
-                        <w:ins w:id="92" w:author="Microsoft Office User" w:date="2018-03-24T15:18:00Z">
+                        <w:ins w:id="100" w:author="Microsoft Office User" w:date="2018-03-24T15:18:00Z">
                           <w:r>
                             <w:t xml:space="preserve">normalized </w:t>
                           </w:r>
                         </w:ins>
-                        <w:ins w:id="93" w:author="Microsoft Office User" w:date="2018-03-24T15:17:00Z">
+                        <w:ins w:id="101" w:author="Microsoft Office User" w:date="2018-03-24T15:17:00Z">
                           <w:r>
                             <w:t xml:space="preserve">weekly </w:t>
                           </w:r>
                         </w:ins>
-                        <w:ins w:id="94" w:author="Microsoft Office User" w:date="2018-03-24T15:18:00Z">
+                        <w:ins w:id="102" w:author="Microsoft Office User" w:date="2018-03-24T15:18:00Z">
                           <w:r>
                             <w:t>measures (C)</w:t>
                           </w:r>
                         </w:ins>
-                        <w:ins w:id="95" w:author="Microsoft Office User" w:date="2018-03-24T15:30:00Z">
+                        <w:ins w:id="103" w:author="Microsoft Office User" w:date="2018-03-24T15:30:00Z">
                           <w:r>
                             <w:t xml:space="preserve"> as determined by volume consumed per cage per week</w:t>
                           </w:r>
                         </w:ins>
-                        <w:ins w:id="96" w:author="Microsoft Office User" w:date="2018-03-24T15:22:00Z">
+                        <w:ins w:id="104" w:author="Microsoft Office User" w:date="2018-03-24T15:22:00Z">
                           <w:r>
                             <w:t xml:space="preserve"> for </w:t>
                           </w:r>
                           <w:r>
-                            <w:rPr>
-                              <w:highlight w:val="yellow"/>
-                              <w:rPrChange w:id="97" w:author="Microsoft Office User" w:date="2018-03-24T15:32:00Z">
-                                <w:rPr/>
-                              </w:rPrChange>
-                            </w:rPr>
                             <w:t>NCD</w:t>
                           </w:r>
                         </w:ins>
-                        <w:ins w:id="98" w:author="Microsoft Office User" w:date="2018-03-24T15:23:00Z">
+                        <w:ins w:id="105" w:author="Microsoft Office User" w:date="2018-03-24T15:23:00Z">
                           <w:r>
-                            <w:rPr>
-                              <w:highlight w:val="yellow"/>
-                              <w:rPrChange w:id="99" w:author="Microsoft Office User" w:date="2018-03-24T15:32:00Z">
-                                <w:rPr/>
-                              </w:rPrChange>
-                            </w:rPr>
                             <w:t>-</w:t>
                           </w:r>
                         </w:ins>
-                        <w:ins w:id="100" w:author="Microsoft Office User" w:date="2018-03-24T15:22:00Z">
+                        <w:ins w:id="106" w:author="Microsoft Office User" w:date="2018-03-24T15:22:00Z">
                           <w:r>
-                            <w:rPr>
-                              <w:highlight w:val="yellow"/>
-                              <w:rPrChange w:id="101" w:author="Microsoft Office User" w:date="2018-03-24T15:32:00Z">
-                                <w:rPr/>
-                              </w:rPrChange>
-                            </w:rPr>
-                            <w:t xml:space="preserve"> (n=) and HFD</w:t>
+                            <w:t xml:space="preserve"> (</w:t>
                           </w:r>
                         </w:ins>
-                        <w:ins w:id="102" w:author="Microsoft Office User" w:date="2018-03-24T15:23:00Z">
+                        <w:ins w:id="107" w:author="Microsoft Office User" w:date="2018-03-24T16:02:00Z">
                           <w:r>
-                            <w:rPr>
-                              <w:highlight w:val="yellow"/>
-                              <w:rPrChange w:id="103" w:author="Microsoft Office User" w:date="2018-03-24T15:32:00Z">
-                                <w:rPr/>
-                              </w:rPrChange>
-                            </w:rPr>
-                            <w:t>-fed (n=) mice</w:t>
+                            <w:t>n=12</w:t>
                           </w:r>
                         </w:ins>
-                        <w:ins w:id="104" w:author="Microsoft Office User" w:date="2018-03-24T15:19:00Z">
+                        <w:ins w:id="108" w:author="Microsoft Office User" w:date="2018-03-24T15:22:00Z">
+                          <w:r>
+                            <w:t>) and HFD</w:t>
+                          </w:r>
+                        </w:ins>
+                        <w:ins w:id="109" w:author="Microsoft Office User" w:date="2018-03-24T15:23:00Z">
+                          <w:r>
+                            <w:t>-fed (</w:t>
+                          </w:r>
+                        </w:ins>
+                        <w:ins w:id="110" w:author="Microsoft Office User" w:date="2018-03-24T16:03:00Z">
+                          <w:r>
+                            <w:t>n=20</w:t>
+                          </w:r>
+                        </w:ins>
+                        <w:ins w:id="111" w:author="Microsoft Office User" w:date="2018-03-24T15:23:00Z">
+                          <w:r>
+                            <w:t>) mice</w:t>
+                          </w:r>
+                        </w:ins>
+                        <w:ins w:id="112" w:author="Microsoft Office User" w:date="2018-03-24T15:19:00Z">
                           <w:r>
                             <w:t>. Concentration of dexamethasone in serum</w:t>
                           </w:r>
                         </w:ins>
-                        <w:ins w:id="105" w:author="Microsoft Office User" w:date="2018-03-24T15:24:00Z">
+                        <w:ins w:id="113" w:author="Microsoft Office User" w:date="2018-03-24T15:24:00Z">
                           <w:r>
                             <w:t xml:space="preserve"> of NCD-fed (n=</w:t>
                           </w:r>
                         </w:ins>
-                        <w:ins w:id="106" w:author="Microsoft Office User" w:date="2018-03-24T15:28:00Z">
+                        <w:ins w:id="114" w:author="Microsoft Office User" w:date="2018-03-24T15:28:00Z">
                           <w:r>
                             <w:t>8</w:t>
                           </w:r>
                         </w:ins>
-                        <w:ins w:id="107" w:author="Microsoft Office User" w:date="2018-03-24T15:24:00Z">
+                        <w:ins w:id="115" w:author="Microsoft Office User" w:date="2018-03-24T15:24:00Z">
                           <w:r>
                             <w:t>) and HFD-fed (n=</w:t>
                           </w:r>
                         </w:ins>
-                        <w:ins w:id="108" w:author="Microsoft Office User" w:date="2018-03-24T15:27:00Z">
+                        <w:ins w:id="116" w:author="Microsoft Office User" w:date="2018-03-24T15:27:00Z">
                           <w:r>
                             <w:t>11</w:t>
                           </w:r>
                         </w:ins>
-                        <w:ins w:id="109" w:author="Microsoft Office User" w:date="2018-03-24T15:24:00Z">
+                        <w:ins w:id="117" w:author="Microsoft Office User" w:date="2018-03-24T15:24:00Z">
                           <w:r>
                             <w:t>)</w:t>
                           </w:r>
                         </w:ins>
-                        <w:ins w:id="110" w:author="Microsoft Office User" w:date="2018-03-24T15:19:00Z">
+                        <w:ins w:id="118" w:author="Microsoft Office User" w:date="2018-03-24T15:19:00Z">
                           <w:r>
                             <w:t xml:space="preserve"> at the end of the study</w:t>
                           </w:r>
                         </w:ins>
-                        <w:ins w:id="111" w:author="Microsoft Office User" w:date="2018-03-24T15:21:00Z">
+                        <w:ins w:id="119" w:author="Microsoft Office User" w:date="2018-03-24T15:21:00Z">
                           <w:r>
                             <w:t xml:space="preserve"> as determined by LC-MS</w:t>
                           </w:r>
                         </w:ins>
-                        <w:ins w:id="112" w:author="Microsoft Office User" w:date="2018-03-24T15:20:00Z">
+                        <w:ins w:id="120" w:author="Microsoft Office User" w:date="2018-03-24T15:20:00Z">
                           <w:r>
                             <w:t xml:space="preserve"> (D)</w:t>
                           </w:r>
                         </w:ins>
-                        <w:ins w:id="113" w:author="Microsoft Office User" w:date="2018-03-24T15:19:00Z">
+                        <w:ins w:id="121" w:author="Microsoft Office User" w:date="2018-03-24T15:19:00Z">
                           <w:r>
                             <w:t>.</w:t>
                           </w:r>
@@ -2076,7 +2393,31 @@
           <w:szCs w:val="19"/>
           <w:shd w:val="clear" w:color="auto" w:fill="FFFFFF"/>
         </w:rPr>
-        <w:t>, although we note that several phenotypes including fasting glucose, liver triglycerides, hepatic lipogenic gene expression, and adipose tissue mass changed in different directions in lean and obese animals, and therefore is unlikely due to an increased dose of dexamethasone.</w:t>
+        <w:t xml:space="preserve">, although we note that several phenotypes including fasting glucose, liver triglycerides, hepatic </w:t>
+      </w:r>
+      <w:proofErr w:type="spellStart"/>
+      <w:r>
+        <w:rPr>
+          <w:rFonts w:ascii="Arial" w:eastAsia="Times New Roman" w:hAnsi="Arial" w:cs="Arial"/>
+          <w:b/>
+          <w:color w:val="FF0000"/>
+          <w:sz w:val="19"/>
+          <w:szCs w:val="19"/>
+          <w:shd w:val="clear" w:color="auto" w:fill="FFFFFF"/>
+        </w:rPr>
+        <w:t>lipogenic</w:t>
+      </w:r>
+      <w:proofErr w:type="spellEnd"/>
+      <w:r>
+        <w:rPr>
+          <w:rFonts w:ascii="Arial" w:eastAsia="Times New Roman" w:hAnsi="Arial" w:cs="Arial"/>
+          <w:b/>
+          <w:color w:val="FF0000"/>
+          <w:sz w:val="19"/>
+          <w:szCs w:val="19"/>
+          <w:shd w:val="clear" w:color="auto" w:fill="FFFFFF"/>
+        </w:rPr>
+        <w:t xml:space="preserve"> gene expression, and adipose tissue mass changed in different directions in lean and obese animals, and therefore is unlikely due to an increased dose of dexamethasone.</w:t>
       </w:r>
     </w:p>
     <w:p>
@@ -2116,7 +2457,7 @@
           <w:shd w:val="clear" w:color="auto" w:fill="FFFFFF"/>
         </w:rPr>
       </w:pPr>
-      <w:ins w:id="114" w:author="Microsoft Office User" w:date="2018-03-24T15:06:00Z">
+      <w:ins w:id="122" w:author="Microsoft Office User" w:date="2018-03-24T15:06:00Z">
         <w:r>
           <w:rPr>
             <w:rFonts w:ascii="Arial" w:eastAsia="Times New Roman" w:hAnsi="Arial" w:cs="Arial"/>
@@ -2417,7 +2758,31 @@
           <w:szCs w:val="19"/>
           <w:shd w:val="clear" w:color="auto" w:fill="FFFFFF"/>
         </w:rPr>
-        <w:t>Reviewer 2: Authors assessed some metabolic effects of increased glucocorticoid in combination with obesity induced by hyper-caloric feeding (in mice). Authors speculate that this combination of events is present in "many individuals". Therefore they propose that pre-clinical studies on this topic are needed. The results are very descriptive, in line with expectation, and no mechanism of action has been identified. Thus, this study is very descriptive and its results expected.</w:t>
+        <w:t xml:space="preserve">Reviewer 2: Authors assessed some metabolic effects of increased glucocorticoid in combination with obesity induced by hyper-caloric feeding (in mice). Authors speculate that this combination of events is present in "many individuals". </w:t>
+      </w:r>
+      <w:proofErr w:type="gramStart"/>
+      <w:r>
+        <w:rPr>
+          <w:rFonts w:ascii="Arial" w:eastAsia="Times New Roman" w:hAnsi="Arial" w:cs="Arial"/>
+          <w:b/>
+          <w:color w:val="222222"/>
+          <w:sz w:val="19"/>
+          <w:szCs w:val="19"/>
+          <w:shd w:val="clear" w:color="auto" w:fill="FFFFFF"/>
+        </w:rPr>
+        <w:t>Therefore</w:t>
+      </w:r>
+      <w:proofErr w:type="gramEnd"/>
+      <w:r>
+        <w:rPr>
+          <w:rFonts w:ascii="Arial" w:eastAsia="Times New Roman" w:hAnsi="Arial" w:cs="Arial"/>
+          <w:b/>
+          <w:color w:val="222222"/>
+          <w:sz w:val="19"/>
+          <w:szCs w:val="19"/>
+          <w:shd w:val="clear" w:color="auto" w:fill="FFFFFF"/>
+        </w:rPr>
+        <w:t xml:space="preserve"> they propose that pre-clinical studies on this topic are needed. The results are very descriptive, in line with expectation, and no mechanism of action has been identified. Thus, this study is very descriptive and its results expected.</w:t>
       </w:r>
       <w:r>
         <w:rPr>
@@ -2488,25 +2853,39 @@
           <w:shd w:val="clear" w:color="auto" w:fill="FFFFFF"/>
         </w:rPr>
       </w:pPr>
-      <w:r>
-        <w:rPr>
-          <w:rFonts w:ascii="Arial" w:eastAsia="Times New Roman" w:hAnsi="Arial" w:cs="Arial"/>
-          <w:color w:val="FF0000"/>
-          <w:sz w:val="19"/>
-          <w:szCs w:val="19"/>
-          <w:shd w:val="clear" w:color="auto" w:fill="FFFFFF"/>
-        </w:rPr>
-        <w:t>Response:</w:t>
-      </w:r>
-      <w:r>
-        <w:rPr>
-          <w:rFonts w:ascii="Arial" w:eastAsia="Times New Roman" w:hAnsi="Arial" w:cs="Arial"/>
-          <w:color w:val="FF0000"/>
-          <w:sz w:val="19"/>
-          <w:szCs w:val="19"/>
-          <w:shd w:val="clear" w:color="auto" w:fill="FFFFFF"/>
-        </w:rPr>
-        <w:t xml:space="preserve"> We measured intake of dexamethasone weekly throughout the study and found that mice were receiving less than 1mg/kg/d. Though this is at the high end, it is within the clinical range administered to humans</w:t>
+      <w:bookmarkStart w:id="123" w:name="_GoBack"/>
+      <w:bookmarkEnd w:id="123"/>
+      <w:del w:id="124" w:author="Microsoft Office User" w:date="2018-03-24T16:17:00Z">
+        <w:r>
+          <w:rPr>
+            <w:rFonts w:ascii="Arial" w:eastAsia="Times New Roman" w:hAnsi="Arial" w:cs="Arial"/>
+            <w:color w:val="FF0000"/>
+            <w:sz w:val="19"/>
+            <w:szCs w:val="19"/>
+            <w:shd w:val="clear" w:color="auto" w:fill="FFFFFF"/>
+          </w:rPr>
+          <w:delText>Response:</w:delText>
+        </w:r>
+        <w:r>
+          <w:rPr>
+            <w:rFonts w:ascii="Arial" w:eastAsia="Times New Roman" w:hAnsi="Arial" w:cs="Arial"/>
+            <w:color w:val="FF0000"/>
+            <w:sz w:val="19"/>
+            <w:szCs w:val="19"/>
+            <w:shd w:val="clear" w:color="auto" w:fill="FFFFFF"/>
+          </w:rPr>
+          <w:delText xml:space="preserve"> </w:delText>
+        </w:r>
+      </w:del>
+      <w:r>
+        <w:rPr>
+          <w:rFonts w:ascii="Arial" w:eastAsia="Times New Roman" w:hAnsi="Arial" w:cs="Arial"/>
+          <w:color w:val="FF0000"/>
+          <w:sz w:val="19"/>
+          <w:szCs w:val="19"/>
+          <w:shd w:val="clear" w:color="auto" w:fill="FFFFFF"/>
+        </w:rPr>
+        <w:t>We measured intake of dexamethasone weekly throughout the study and found that mice were receiving less than 1mg/kg/d. Though this is at the high end, it is within the clinical range administered to humans</w:t>
       </w:r>
       <w:r>
         <w:rPr>
@@ -3088,7 +3467,51 @@
           <w:szCs w:val="19"/>
           <w:shd w:val="clear" w:color="auto" w:fill="FFFFFF"/>
         </w:rPr>
-        <w:t xml:space="preserve">  While these data agree with some published studies, we believe that these are valuable data to the research community. We have also added new data in this revision addressing the role of HSL and Perilipin phosphorylation in obese, dexamethasone treated animals.  As can be seen in the new Supplementary Figure 2, both HSL and Perilipin phosphorylation on PKA sites is attenuated.  This is described in the revised results section:</w:t>
+        <w:t xml:space="preserve">  While these data agree with some published studies, we believe that these are valuable data to the research community. We have also added new data in this revision addressing the role of HSL and </w:t>
+      </w:r>
+      <w:proofErr w:type="spellStart"/>
+      <w:r>
+        <w:rPr>
+          <w:rFonts w:ascii="Arial" w:eastAsia="Times New Roman" w:hAnsi="Arial" w:cs="Arial"/>
+          <w:color w:val="FF0000"/>
+          <w:sz w:val="19"/>
+          <w:szCs w:val="19"/>
+          <w:shd w:val="clear" w:color="auto" w:fill="FFFFFF"/>
+        </w:rPr>
+        <w:t>Perilipin</w:t>
+      </w:r>
+      <w:proofErr w:type="spellEnd"/>
+      <w:r>
+        <w:rPr>
+          <w:rFonts w:ascii="Arial" w:eastAsia="Times New Roman" w:hAnsi="Arial" w:cs="Arial"/>
+          <w:color w:val="FF0000"/>
+          <w:sz w:val="19"/>
+          <w:szCs w:val="19"/>
+          <w:shd w:val="clear" w:color="auto" w:fill="FFFFFF"/>
+        </w:rPr>
+        <w:t xml:space="preserve"> phosphorylation in obese, dexamethasone treated animals.  As can be seen in the new Supplementary Figure 2, both HSL and </w:t>
+      </w:r>
+      <w:proofErr w:type="spellStart"/>
+      <w:r>
+        <w:rPr>
+          <w:rFonts w:ascii="Arial" w:eastAsia="Times New Roman" w:hAnsi="Arial" w:cs="Arial"/>
+          <w:color w:val="FF0000"/>
+          <w:sz w:val="19"/>
+          <w:szCs w:val="19"/>
+          <w:shd w:val="clear" w:color="auto" w:fill="FFFFFF"/>
+        </w:rPr>
+        <w:t>Perilipin</w:t>
+      </w:r>
+      <w:proofErr w:type="spellEnd"/>
+      <w:r>
+        <w:rPr>
+          <w:rFonts w:ascii="Arial" w:eastAsia="Times New Roman" w:hAnsi="Arial" w:cs="Arial"/>
+          <w:color w:val="FF0000"/>
+          <w:sz w:val="19"/>
+          <w:szCs w:val="19"/>
+          <w:shd w:val="clear" w:color="auto" w:fill="FFFFFF"/>
+        </w:rPr>
+        <w:t xml:space="preserve"> phosphorylation on PKA sites is attenuated.  This is described in the revised results section:</w:t>
       </w:r>
     </w:p>
     <w:p>
@@ -3222,7 +3645,29 @@
           <w:szCs w:val="19"/>
           <w:shd w:val="clear" w:color="auto" w:fill="FFFFFF"/>
         </w:rPr>
-        <w:t>3) Fig. 1A: In relative terms, insulin-induced changes in glycemia are similar between the 4 groups. Please, show data as percentage change over basal.</w:t>
+        <w:t xml:space="preserve">3) Fig. 1A: In relative terms, insulin-induced changes in </w:t>
+      </w:r>
+      <w:proofErr w:type="spellStart"/>
+      <w:r>
+        <w:rPr>
+          <w:rFonts w:ascii="Arial" w:eastAsia="Times New Roman" w:hAnsi="Arial" w:cs="Arial"/>
+          <w:color w:val="222222"/>
+          <w:sz w:val="19"/>
+          <w:szCs w:val="19"/>
+          <w:shd w:val="clear" w:color="auto" w:fill="FFFFFF"/>
+        </w:rPr>
+        <w:t>glycemia</w:t>
+      </w:r>
+      <w:proofErr w:type="spellEnd"/>
+      <w:r>
+        <w:rPr>
+          <w:rFonts w:ascii="Arial" w:eastAsia="Times New Roman" w:hAnsi="Arial" w:cs="Arial"/>
+          <w:color w:val="222222"/>
+          <w:sz w:val="19"/>
+          <w:szCs w:val="19"/>
+          <w:shd w:val="clear" w:color="auto" w:fill="FFFFFF"/>
+        </w:rPr>
+        <w:t xml:space="preserve"> are similar between the 4 groups. Please, show data as percentage change over basal.</w:t>
       </w:r>
     </w:p>
     <w:p>
@@ -3311,7 +3756,7 @@
           <w:shd w:val="clear" w:color="auto" w:fill="FFFFFF"/>
         </w:rPr>
       </w:pPr>
-      <w:commentRangeStart w:id="115"/>
+      <w:commentRangeStart w:id="125"/>
       <w:r>
         <w:rPr>
           <w:rFonts w:ascii="Arial" w:eastAsia="Times New Roman" w:hAnsi="Arial" w:cs="Arial"/>
@@ -3370,12 +3815,12 @@
           </wp:inline>
         </w:drawing>
       </w:r>
-      <w:commentRangeEnd w:id="115"/>
+      <w:commentRangeEnd w:id="125"/>
       <w:r>
         <w:rPr>
           <w:rStyle w:val="CommentReference"/>
         </w:rPr>
-        <w:commentReference w:id="115"/>
+        <w:commentReference w:id="125"/>
       </w:r>
       <w:r>
         <w:rPr>
@@ -3683,7 +4128,7 @@
         </w:rPr>
         <w:t xml:space="preserve">impaired insulin </w:t>
       </w:r>
-      <w:commentRangeStart w:id="116"/>
+      <w:commentRangeStart w:id="126"/>
       <w:r>
         <w:rPr>
           <w:rFonts w:ascii="Arial" w:eastAsia="Times New Roman" w:hAnsi="Arial" w:cs="Arial"/>
@@ -3694,12 +4139,12 @@
         </w:rPr>
         <w:t>degradation</w:t>
       </w:r>
-      <w:commentRangeEnd w:id="116"/>
+      <w:commentRangeEnd w:id="126"/>
       <w:r>
         <w:rPr>
           <w:rStyle w:val="CommentReference"/>
         </w:rPr>
-        <w:commentReference w:id="116"/>
+        <w:commentReference w:id="126"/>
       </w:r>
       <w:r>
         <w:rPr>
@@ -3873,7 +4318,7 @@
       </w:r>
     </w:p>
     <w:p>
-      <w:commentRangeStart w:id="117"/>
+      <w:commentRangeStart w:id="127"/>
       <w:r>
         <w:rPr>
           <w:noProof/>
@@ -3915,7 +4360,7 @@
     <w:p>
       <w:pPr>
         <w:rPr>
-          <w:ins w:id="118" w:author="Dave Bridges" w:date="2018-03-24T13:58:00Z"/>
+          <w:ins w:id="128" w:author="Dave Bridges" w:date="2018-03-24T13:58:00Z"/>
         </w:rPr>
       </w:pPr>
       <w:r>
@@ -3972,18 +4417,18 @@
           </wp:inline>
         </w:drawing>
       </w:r>
-      <w:commentRangeEnd w:id="117"/>
+      <w:commentRangeEnd w:id="127"/>
       <w:r>
         <w:rPr>
           <w:rStyle w:val="CommentReference"/>
         </w:rPr>
-        <w:commentReference w:id="117"/>
+        <w:commentReference w:id="127"/>
       </w:r>
     </w:p>
     <w:p>
       <w:pPr>
         <w:rPr>
-          <w:ins w:id="119" w:author="Dave Bridges" w:date="2018-03-24T13:58:00Z"/>
+          <w:ins w:id="129" w:author="Dave Bridges" w:date="2018-03-24T13:58:00Z"/>
         </w:rPr>
       </w:pPr>
     </w:p>
@@ -3995,13 +4440,13 @@
         <w:adjustRightInd w:val="0"/>
         <w:ind w:left="640" w:hanging="640"/>
         <w:rPr>
-          <w:ins w:id="120" w:author="Dave Bridges" w:date="2018-03-24T13:58:00Z"/>
+          <w:ins w:id="130" w:author="Dave Bridges" w:date="2018-03-24T13:58:00Z"/>
           <w:rFonts w:ascii="Arial" w:eastAsia="Times New Roman" w:hAnsi="Arial" w:cs="Arial"/>
           <w:noProof/>
           <w:sz w:val="20"/>
         </w:rPr>
       </w:pPr>
-      <w:ins w:id="121" w:author="Dave Bridges" w:date="2018-03-24T13:58:00Z">
+      <w:ins w:id="131" w:author="Dave Bridges" w:date="2018-03-24T13:58:00Z">
         <w:r>
           <w:rPr>
             <w:rFonts w:ascii="Arial" w:eastAsia="Times New Roman" w:hAnsi="Arial" w:cs="Arial"/>
@@ -4094,13 +4539,13 @@
         <w:adjustRightInd w:val="0"/>
         <w:ind w:left="640" w:hanging="640"/>
         <w:rPr>
-          <w:ins w:id="122" w:author="Dave Bridges" w:date="2018-03-24T13:58:00Z"/>
+          <w:ins w:id="132" w:author="Dave Bridges" w:date="2018-03-24T13:58:00Z"/>
           <w:rFonts w:ascii="Arial" w:eastAsia="Times New Roman" w:hAnsi="Arial" w:cs="Arial"/>
           <w:noProof/>
           <w:sz w:val="20"/>
         </w:rPr>
       </w:pPr>
-      <w:ins w:id="123" w:author="Dave Bridges" w:date="2018-03-24T13:58:00Z">
+      <w:ins w:id="133" w:author="Dave Bridges" w:date="2018-03-24T13:58:00Z">
         <w:r>
           <w:rPr>
             <w:rFonts w:ascii="Arial" w:eastAsia="Times New Roman" w:hAnsi="Arial" w:cs="Arial"/>
@@ -4163,13 +4608,13 @@
         <w:adjustRightInd w:val="0"/>
         <w:ind w:left="640" w:hanging="640"/>
         <w:rPr>
-          <w:ins w:id="124" w:author="Dave Bridges" w:date="2018-03-24T13:58:00Z"/>
+          <w:ins w:id="134" w:author="Dave Bridges" w:date="2018-03-24T13:58:00Z"/>
           <w:rFonts w:ascii="Arial" w:eastAsia="Times New Roman" w:hAnsi="Arial" w:cs="Arial"/>
           <w:noProof/>
           <w:sz w:val="20"/>
         </w:rPr>
       </w:pPr>
-      <w:ins w:id="125" w:author="Dave Bridges" w:date="2018-03-24T13:58:00Z">
+      <w:ins w:id="135" w:author="Dave Bridges" w:date="2018-03-24T13:58:00Z">
         <w:r>
           <w:rPr>
             <w:rFonts w:ascii="Arial" w:eastAsia="Times New Roman" w:hAnsi="Arial" w:cs="Arial"/>
@@ -4232,13 +4677,13 @@
         <w:adjustRightInd w:val="0"/>
         <w:ind w:left="640" w:hanging="640"/>
         <w:rPr>
-          <w:ins w:id="126" w:author="Dave Bridges" w:date="2018-03-24T13:58:00Z"/>
+          <w:ins w:id="136" w:author="Dave Bridges" w:date="2018-03-24T13:58:00Z"/>
           <w:rFonts w:ascii="Arial" w:eastAsia="Times New Roman" w:hAnsi="Arial" w:cs="Arial"/>
           <w:noProof/>
           <w:sz w:val="20"/>
         </w:rPr>
       </w:pPr>
-      <w:ins w:id="127" w:author="Dave Bridges" w:date="2018-03-24T13:58:00Z">
+      <w:ins w:id="137" w:author="Dave Bridges" w:date="2018-03-24T13:58:00Z">
         <w:r>
           <w:rPr>
             <w:rFonts w:ascii="Arial" w:eastAsia="Times New Roman" w:hAnsi="Arial" w:cs="Arial"/>
@@ -4301,13 +4746,13 @@
         <w:adjustRightInd w:val="0"/>
         <w:ind w:left="640" w:hanging="640"/>
         <w:rPr>
-          <w:ins w:id="128" w:author="Dave Bridges" w:date="2018-03-24T13:58:00Z"/>
+          <w:ins w:id="138" w:author="Dave Bridges" w:date="2018-03-24T13:58:00Z"/>
           <w:rFonts w:ascii="Arial" w:hAnsi="Arial" w:cs="Arial"/>
           <w:noProof/>
           <w:sz w:val="20"/>
         </w:rPr>
       </w:pPr>
-      <w:ins w:id="129" w:author="Dave Bridges" w:date="2018-03-24T13:58:00Z">
+      <w:ins w:id="139" w:author="Dave Bridges" w:date="2018-03-24T13:58:00Z">
         <w:r>
           <w:rPr>
             <w:rFonts w:ascii="Arial" w:eastAsia="Times New Roman" w:hAnsi="Arial" w:cs="Arial"/>
@@ -4370,7 +4815,7 @@
         <w:adjustRightInd w:val="0"/>
         <w:ind w:left="640" w:hanging="640"/>
         <w:rPr>
-          <w:ins w:id="130" w:author="Dave Bridges" w:date="2018-03-24T13:58:00Z"/>
+          <w:ins w:id="140" w:author="Dave Bridges" w:date="2018-03-24T13:58:00Z"/>
           <w:rFonts w:ascii="Arial" w:eastAsia="Times New Roman" w:hAnsi="Arial" w:cs="Arial"/>
           <w:color w:val="FF0000"/>
           <w:sz w:val="19"/>
@@ -4378,7 +4823,7 @@
           <w:shd w:val="clear" w:color="auto" w:fill="FFFFFF"/>
         </w:rPr>
       </w:pPr>
-      <w:ins w:id="131" w:author="Dave Bridges" w:date="2018-03-24T13:58:00Z">
+      <w:ins w:id="141" w:author="Dave Bridges" w:date="2018-03-24T13:58:00Z">
         <w:r>
           <w:rPr>
             <w:rFonts w:ascii="Arial" w:eastAsia="Times New Roman" w:hAnsi="Arial" w:cs="Arial"/>
@@ -4424,7 +4869,7 @@
 
 <file path=word/comments.xml><?xml version="1.0" encoding="utf-8"?>
 <w:comments xmlns:wpc="http://schemas.microsoft.com/office/word/2010/wordprocessingCanvas" xmlns:mo="http://schemas.microsoft.com/office/mac/office/2008/main" xmlns:mc="http://schemas.openxmlformats.org/markup-compatibility/2006" xmlns:mv="urn:schemas-microsoft-com:mac:vml" xmlns:o="urn:schemas-microsoft-com:office:office" xmlns:r="http://schemas.openxmlformats.org/officeDocument/2006/relationships" xmlns:m="http://schemas.openxmlformats.org/officeDocument/2006/math" xmlns:v="urn:schemas-microsoft-com:vml" xmlns:wp14="http://schemas.microsoft.com/office/word/2010/wordprocessingDrawing" xmlns:wp="http://schemas.openxmlformats.org/drawingml/2006/wordprocessingDrawing" xmlns:w10="urn:schemas-microsoft-com:office:word" xmlns:w="http://schemas.openxmlformats.org/wordprocessingml/2006/main" xmlns:w14="http://schemas.microsoft.com/office/word/2010/wordml" xmlns:w15="http://schemas.microsoft.com/office/word/2012/wordml" xmlns:wpg="http://schemas.microsoft.com/office/word/2010/wordprocessingGroup" xmlns:wpi="http://schemas.microsoft.com/office/word/2010/wordprocessingInk" xmlns:wne="http://schemas.microsoft.com/office/word/2006/wordml" xmlns:wps="http://schemas.microsoft.com/office/word/2010/wordprocessingShape" mc:Ignorable="w14 w15 wp14">
-  <w:comment w:id="1" w:author="Microsoft Office User" w:date="2018-03-23T11:28:00Z" w:initials="Office">
+  <w:comment w:id="27" w:author="Microsoft Office User" w:date="2018-03-24T15:45:00Z" w:initials="Office">
     <w:p>
       <w:pPr>
         <w:pStyle w:val="CommentText"/>
@@ -4436,11 +4881,11 @@
         <w:annotationRef/>
       </w:r>
       <w:r>
-        <w:t>They have LC-MS/MS and MS/MS conditions on the report I am not sure what is the appropriate term to use here.</w:t>
+        <w:t>Do I need to insert the methods they sent with the analysis or ask them for some for publication purposes---or just leave as is?</w:t>
       </w:r>
     </w:p>
   </w:comment>
-  <w:comment w:id="19" w:author="Microsoft Office User" w:date="2018-03-24T15:45:00Z" w:initials="Office">
+  <w:comment w:id="35" w:author="Dave Bridges" w:date="2018-03-24T13:55:00Z" w:initials="DB">
     <w:p>
       <w:pPr>
         <w:pStyle w:val="CommentText"/>
@@ -4452,11 +4897,19 @@
         <w:annotationRef/>
       </w:r>
       <w:r>
-        <w:t>Do I need to insert the methods they sent with the analysis or ask them for some for publication purposes---or just leave as is?</w:t>
+        <w:t xml:space="preserve">Write it </w:t>
+      </w:r>
+      <w:proofErr w:type="spellStart"/>
+      <w:r>
+        <w:t>witout</w:t>
+      </w:r>
+      <w:proofErr w:type="spellEnd"/>
+      <w:r>
+        <w:t xml:space="preserve"> interpretation</w:t>
       </w:r>
     </w:p>
   </w:comment>
-  <w:comment w:id="26" w:author="Dave Bridges" w:date="2018-03-24T13:55:00Z" w:initials="DB">
+  <w:comment w:id="125" w:author="Dave Bridges" w:date="2018-03-24T14:07:00Z" w:initials="DB">
     <w:p>
       <w:pPr>
         <w:pStyle w:val="CommentText"/>
@@ -4468,11 +4921,11 @@
         <w:annotationRef/>
       </w:r>
       <w:r>
-        <w:t>Write it witout interpretation</w:t>
+        <w:t>Ake figure legend for this and put it in Supplementary Figure 1</w:t>
       </w:r>
     </w:p>
   </w:comment>
-  <w:comment w:id="115" w:author="Dave Bridges" w:date="2018-03-24T14:07:00Z" w:initials="DB">
+  <w:comment w:id="126" w:author="Dave Bridges" w:date="2018-03-24T14:17:00Z" w:initials="DB">
     <w:p>
       <w:pPr>
         <w:pStyle w:val="CommentText"/>
@@ -4483,39 +4936,23 @@
         </w:rPr>
         <w:annotationRef/>
       </w:r>
-      <w:r>
-        <w:t>Ake figure legend for this and put it in Supplementary Figure 1</w:t>
+      <w:hyperlink r:id="rId1" w:history="1">
+        <w:r>
+          <w:rPr>
+            <w:rStyle w:val="Hyperlink"/>
+          </w:rPr>
+          <w:t>http://www.jbc.org/content/264/35/20992</w:t>
+        </w:r>
+      </w:hyperlink>
+      <w:r>
+        <w:t xml:space="preserve"> and </w:t>
+      </w:r>
+      <w:r>
+        <w:t>https://www.sciencedirect.com/science/article/pii/S0960076015300807</w:t>
       </w:r>
     </w:p>
   </w:comment>
-  <w:comment w:id="116" w:author="Dave Bridges" w:date="2018-03-24T14:17:00Z" w:initials="DB">
-    <w:p>
-      <w:pPr>
-        <w:pStyle w:val="CommentText"/>
-      </w:pPr>
-      <w:r>
-        <w:rPr>
-          <w:rStyle w:val="CommentReference"/>
-        </w:rPr>
-        <w:annotationRef/>
-      </w:r>
-      <w:hyperlink r:id="rId1" w:history="1">
-        <w:r>
-          <w:rPr>
-            <w:rStyle w:val="Hyperlink"/>
-          </w:rPr>
-          <w:t>http://www.jbc.org/content/264/35/20992</w:t>
-        </w:r>
-      </w:hyperlink>
-      <w:r>
-        <w:t xml:space="preserve"> and </w:t>
-      </w:r>
-      <w:r>
-        <w:t>https://www.sciencedirect.com/science/article/pii/S0960076015300807</w:t>
-      </w:r>
-    </w:p>
-  </w:comment>
-  <w:comment w:id="117" w:author="Dave Bridges" w:date="2018-03-24T13:58:00Z" w:initials="DB">
+  <w:comment w:id="127" w:author="Dave Bridges" w:date="2018-03-24T13:58:00Z" w:initials="DB">
     <w:p>
       <w:pPr>
         <w:pStyle w:val="CommentText"/>
@@ -4536,7 +4973,6 @@
 
 <file path=word/commentsExtended.xml><?xml version="1.0" encoding="utf-8"?>
 <w15:commentsEx xmlns:wpc="http://schemas.microsoft.com/office/word/2010/wordprocessingCanvas" xmlns:mo="http://schemas.microsoft.com/office/mac/office/2008/main" xmlns:mc="http://schemas.openxmlformats.org/markup-compatibility/2006" xmlns:mv="urn:schemas-microsoft-com:mac:vml" xmlns:o="urn:schemas-microsoft-com:office:office" xmlns:r="http://schemas.openxmlformats.org/officeDocument/2006/relationships" xmlns:m="http://schemas.openxmlformats.org/officeDocument/2006/math" xmlns:v="urn:schemas-microsoft-com:vml" xmlns:wp14="http://schemas.microsoft.com/office/word/2010/wordprocessingDrawing" xmlns:wp="http://schemas.openxmlformats.org/drawingml/2006/wordprocessingDrawing" xmlns:w10="urn:schemas-microsoft-com:office:word" xmlns:w="http://schemas.openxmlformats.org/wordprocessingml/2006/main" xmlns:w14="http://schemas.microsoft.com/office/word/2010/wordml" xmlns:w15="http://schemas.microsoft.com/office/word/2012/wordml" xmlns:wpg="http://schemas.microsoft.com/office/word/2010/wordprocessingGroup" xmlns:wpi="http://schemas.microsoft.com/office/word/2010/wordprocessingInk" xmlns:wne="http://schemas.microsoft.com/office/word/2006/wordml" xmlns:wps="http://schemas.microsoft.com/office/word/2010/wordprocessingShape" mc:Ignorable="w14 w15 wp14">
-  <w15:commentEx w15:paraId="358666DA" w15:done="0"/>
   <w15:commentEx w15:paraId="7F0EC91A" w15:done="0"/>
   <w15:commentEx w15:paraId="03049710" w15:done="0"/>
   <w15:commentEx w15:paraId="181987DC" w15:done="0"/>
@@ -5454,11 +5890,11 @@
           <c:showBubbleSize val="0"/>
         </c:dLbls>
         <c:gapWidth val="150"/>
-        <c:axId val="-136664784"/>
-        <c:axId val="-243427552"/>
+        <c:axId val="-88676176"/>
+        <c:axId val="-89376224"/>
       </c:barChart>
       <c:catAx>
-        <c:axId val="-136664784"/>
+        <c:axId val="-88676176"/>
         <c:scaling>
           <c:orientation val="minMax"/>
         </c:scaling>
@@ -5493,7 +5929,7 @@
             <a:endParaRPr lang="en-US"/>
           </a:p>
         </c:txPr>
-        <c:crossAx val="-243427552"/>
+        <c:crossAx val="-89376224"/>
         <c:crosses val="autoZero"/>
         <c:auto val="1"/>
         <c:lblAlgn val="ctr"/>
@@ -5503,7 +5939,7 @@
         <c:noMultiLvlLbl val="0"/>
       </c:catAx>
       <c:valAx>
-        <c:axId val="-243427552"/>
+        <c:axId val="-89376224"/>
         <c:scaling>
           <c:orientation val="minMax"/>
           <c:max val="200.0"/>
@@ -5540,7 +5976,7 @@
             <a:endParaRPr lang="en-US"/>
           </a:p>
         </c:txPr>
-        <c:crossAx val="-136664784"/>
+        <c:crossAx val="-88676176"/>
         <c:crosses val="autoZero"/>
         <c:crossBetween val="between"/>
         <c:majorUnit val="50.0"/>
@@ -5966,11 +6402,11 @@
           <c:showBubbleSize val="0"/>
         </c:dLbls>
         <c:gapWidth val="150"/>
-        <c:axId val="-84746000"/>
-        <c:axId val="-84714208"/>
+        <c:axId val="-89244176"/>
+        <c:axId val="-159413968"/>
       </c:barChart>
       <c:catAx>
-        <c:axId val="-84746000"/>
+        <c:axId val="-89244176"/>
         <c:scaling>
           <c:orientation val="minMax"/>
         </c:scaling>
@@ -6005,7 +6441,7 @@
             <a:endParaRPr lang="en-US"/>
           </a:p>
         </c:txPr>
-        <c:crossAx val="-84714208"/>
+        <c:crossAx val="-159413968"/>
         <c:crosses val="autoZero"/>
         <c:auto val="1"/>
         <c:lblAlgn val="ctr"/>
@@ -6015,7 +6451,7 @@
         <c:noMultiLvlLbl val="0"/>
       </c:catAx>
       <c:valAx>
-        <c:axId val="-84714208"/>
+        <c:axId val="-159413968"/>
         <c:scaling>
           <c:orientation val="minMax"/>
           <c:max val="125.0"/>
@@ -6052,7 +6488,7 @@
             <a:endParaRPr lang="en-US"/>
           </a:p>
         </c:txPr>
-        <c:crossAx val="-84746000"/>
+        <c:crossAx val="-89244176"/>
         <c:crosses val="autoZero"/>
         <c:crossBetween val="between"/>
         <c:majorUnit val="25.0"/>
@@ -6525,11 +6961,11 @@
           <c:showBubbleSize val="0"/>
         </c:dLbls>
         <c:gapWidth val="150"/>
-        <c:axId val="-93932192"/>
-        <c:axId val="-86305344"/>
+        <c:axId val="-137631040"/>
+        <c:axId val="-159749488"/>
       </c:barChart>
       <c:catAx>
-        <c:axId val="-93932192"/>
+        <c:axId val="-137631040"/>
         <c:scaling>
           <c:orientation val="minMax"/>
         </c:scaling>
@@ -6564,7 +7000,7 @@
             <a:endParaRPr lang="en-US"/>
           </a:p>
         </c:txPr>
-        <c:crossAx val="-86305344"/>
+        <c:crossAx val="-159749488"/>
         <c:crosses val="autoZero"/>
         <c:auto val="1"/>
         <c:lblAlgn val="ctr"/>
@@ -6574,7 +7010,7 @@
         <c:noMultiLvlLbl val="0"/>
       </c:catAx>
       <c:valAx>
-        <c:axId val="-86305344"/>
+        <c:axId val="-159749488"/>
         <c:scaling>
           <c:orientation val="minMax"/>
           <c:max val="40.0"/>
@@ -6611,7 +7047,7 @@
             <a:endParaRPr lang="en-US"/>
           </a:p>
         </c:txPr>
-        <c:crossAx val="-93932192"/>
+        <c:crossAx val="-137631040"/>
         <c:crosses val="autoZero"/>
         <c:crossBetween val="between"/>
         <c:majorUnit val="5.0"/>
@@ -7076,11 +7512,11 @@
           <c:showBubbleSize val="0"/>
         </c:dLbls>
         <c:gapWidth val="150"/>
-        <c:axId val="-128176496"/>
-        <c:axId val="-134272432"/>
+        <c:axId val="-136196064"/>
+        <c:axId val="-86561584"/>
       </c:barChart>
       <c:catAx>
-        <c:axId val="-128176496"/>
+        <c:axId val="-136196064"/>
         <c:scaling>
           <c:orientation val="minMax"/>
         </c:scaling>
@@ -7115,7 +7551,7 @@
             <a:endParaRPr lang="en-US"/>
           </a:p>
         </c:txPr>
-        <c:crossAx val="-134272432"/>
+        <c:crossAx val="-86561584"/>
         <c:crosses val="autoZero"/>
         <c:auto val="1"/>
         <c:lblAlgn val="ctr"/>
@@ -7125,7 +7561,7 @@
         <c:noMultiLvlLbl val="0"/>
       </c:catAx>
       <c:valAx>
-        <c:axId val="-134272432"/>
+        <c:axId val="-86561584"/>
         <c:scaling>
           <c:orientation val="minMax"/>
           <c:max val="60.0"/>
@@ -7161,7 +7597,7 @@
             <a:endParaRPr lang="en-US"/>
           </a:p>
         </c:txPr>
-        <c:crossAx val="-128176496"/>
+        <c:crossAx val="-136196064"/>
         <c:crosses val="autoZero"/>
         <c:crossBetween val="between"/>
         <c:majorUnit val="10.0"/>
@@ -7479,11 +7915,11 @@
         </c:dLbls>
         <c:gapWidth val="150"/>
         <c:overlap val="-59"/>
-        <c:axId val="-86298000"/>
-        <c:axId val="-96932800"/>
+        <c:axId val="-94154960"/>
+        <c:axId val="-128764544"/>
       </c:barChart>
       <c:catAx>
-        <c:axId val="-86298000"/>
+        <c:axId val="-94154960"/>
         <c:scaling>
           <c:orientation val="minMax"/>
         </c:scaling>
@@ -7518,7 +7954,7 @@
             <a:endParaRPr lang="en-US"/>
           </a:p>
         </c:txPr>
-        <c:crossAx val="-96932800"/>
+        <c:crossAx val="-128764544"/>
         <c:crosses val="autoZero"/>
         <c:auto val="1"/>
         <c:lblAlgn val="ctr"/>
@@ -7528,7 +7964,7 @@
         <c:noMultiLvlLbl val="0"/>
       </c:catAx>
       <c:valAx>
-        <c:axId val="-96932800"/>
+        <c:axId val="-128764544"/>
         <c:scaling>
           <c:orientation val="minMax"/>
           <c:max val="5000.0"/>
@@ -7565,7 +8001,7 @@
             <a:endParaRPr lang="en-US"/>
           </a:p>
         </c:txPr>
-        <c:crossAx val="-86298000"/>
+        <c:crossAx val="-94154960"/>
         <c:crosses val="autoZero"/>
         <c:crossBetween val="between"/>
         <c:majorUnit val="1000.0"/>
@@ -7881,7 +8317,7 @@
 </file>
 
 <file path=customXml/itemProps1.xml><?xml version="1.0" encoding="utf-8"?>
-<ds:datastoreItem xmlns:ds="http://schemas.openxmlformats.org/officeDocument/2006/customXml" ds:itemID="{659FDAB9-FFD2-B34E-9603-6EAFB3DEE712}">
+<ds:datastoreItem xmlns:ds="http://schemas.openxmlformats.org/officeDocument/2006/customXml" ds:itemID="{69DFC45B-B67C-9046-A10C-AC940BF5E9AA}">
   <ds:schemaRefs>
     <ds:schemaRef ds:uri="http://schemas.openxmlformats.org/officeDocument/2006/bibliography"/>
   </ds:schemaRefs>

</xml_diff>

<commit_message>
added results statement for normalized ITT
</commit_message>
<xml_diff>
--- a/manuscript/Obesity-Glucocorticoids/Endocrinology Reviewer Comments.docx
+++ b/manuscript/Obesity-Glucocorticoids/Endocrinology Reviewer Comments.docx
@@ -1244,10 +1244,9 @@
             <w:szCs w:val="19"/>
             <w:shd w:val="clear" w:color="auto" w:fill="FFFFFF"/>
           </w:rPr>
-          <w:t>Obese dexamethasone-treated mice 2.09-fold higher fluid intake (p=)</w:t>
-        </w:r>
-      </w:ins>
-      <w:ins w:id="38" w:author="Microsoft Office User" w:date="2018-03-24T16:11:00Z">
+          <w:t>Obese dexamethasone-treated mice 2.09-fold higher fluid intake (</w:t>
+        </w:r>
+        <w:commentRangeStart w:id="38"/>
         <w:r>
           <w:rPr>
             <w:rFonts w:ascii="Arial" w:eastAsia="Times New Roman" w:hAnsi="Arial" w:cs="Arial"/>
@@ -1257,10 +1256,19 @@
             <w:szCs w:val="19"/>
             <w:shd w:val="clear" w:color="auto" w:fill="FFFFFF"/>
           </w:rPr>
-          <w:t xml:space="preserve"> when compared to lean dexamethasone-treated mice</w:t>
+          <w:t>p</w:t>
         </w:r>
       </w:ins>
-      <w:ins w:id="39" w:author="Microsoft Office User" w:date="2018-03-24T16:10:00Z">
+      <w:commentRangeEnd w:id="38"/>
+      <w:ins w:id="39" w:author="Microsoft Office User" w:date="2018-03-24T16:19:00Z">
+        <w:r>
+          <w:rPr>
+            <w:rStyle w:val="CommentReference"/>
+          </w:rPr>
+          <w:commentReference w:id="38"/>
+        </w:r>
+      </w:ins>
+      <w:ins w:id="40" w:author="Microsoft Office User" w:date="2018-03-24T16:10:00Z">
         <w:r>
           <w:rPr>
             <w:rFonts w:ascii="Arial" w:eastAsia="Times New Roman" w:hAnsi="Arial" w:cs="Arial"/>
@@ -1270,10 +1278,10 @@
             <w:szCs w:val="19"/>
             <w:shd w:val="clear" w:color="auto" w:fill="FFFFFF"/>
           </w:rPr>
-          <w:t>.</w:t>
+          <w:t>=)</w:t>
         </w:r>
       </w:ins>
-      <w:ins w:id="40" w:author="Microsoft Office User" w:date="2018-03-24T16:12:00Z">
+      <w:ins w:id="41" w:author="Microsoft Office User" w:date="2018-03-24T16:11:00Z">
         <w:r>
           <w:rPr>
             <w:rFonts w:ascii="Arial" w:eastAsia="Times New Roman" w:hAnsi="Arial" w:cs="Arial"/>
@@ -1283,10 +1291,10 @@
             <w:szCs w:val="19"/>
             <w:shd w:val="clear" w:color="auto" w:fill="FFFFFF"/>
           </w:rPr>
-          <w:t xml:space="preserve"> This was reduced to</w:t>
+          <w:t xml:space="preserve"> when compared to lean dexamethasone-treated mice</w:t>
         </w:r>
       </w:ins>
-      <w:ins w:id="41" w:author="Microsoft Office User" w:date="2018-03-24T16:14:00Z">
+      <w:ins w:id="42" w:author="Microsoft Office User" w:date="2018-03-24T16:10:00Z">
         <w:r>
           <w:rPr>
             <w:rFonts w:ascii="Arial" w:eastAsia="Times New Roman" w:hAnsi="Arial" w:cs="Arial"/>
@@ -1296,10 +1304,10 @@
             <w:szCs w:val="19"/>
             <w:shd w:val="clear" w:color="auto" w:fill="FFFFFF"/>
           </w:rPr>
-          <w:t xml:space="preserve"> a</w:t>
+          <w:t>.</w:t>
         </w:r>
       </w:ins>
-      <w:ins w:id="42" w:author="Microsoft Office User" w:date="2018-03-24T16:12:00Z">
+      <w:ins w:id="43" w:author="Microsoft Office User" w:date="2018-03-24T16:12:00Z">
         <w:r>
           <w:rPr>
             <w:rFonts w:ascii="Arial" w:eastAsia="Times New Roman" w:hAnsi="Arial" w:cs="Arial"/>
@@ -1309,10 +1317,10 @@
             <w:szCs w:val="19"/>
             <w:shd w:val="clear" w:color="auto" w:fill="FFFFFF"/>
           </w:rPr>
-          <w:t xml:space="preserve"> 22</w:t>
+          <w:t xml:space="preserve"> This was reduced to</w:t>
         </w:r>
       </w:ins>
-      <w:ins w:id="43" w:author="Microsoft Office User" w:date="2018-03-24T16:13:00Z">
+      <w:ins w:id="44" w:author="Microsoft Office User" w:date="2018-03-24T16:14:00Z">
         <w:r>
           <w:rPr>
             <w:rFonts w:ascii="Arial" w:eastAsia="Times New Roman" w:hAnsi="Arial" w:cs="Arial"/>
@@ -1322,10 +1330,10 @@
             <w:szCs w:val="19"/>
             <w:shd w:val="clear" w:color="auto" w:fill="FFFFFF"/>
           </w:rPr>
-          <w:t xml:space="preserve">.01% </w:t>
+          <w:t xml:space="preserve"> a</w:t>
         </w:r>
       </w:ins>
-      <w:ins w:id="44" w:author="Microsoft Office User" w:date="2018-03-24T16:14:00Z">
+      <w:ins w:id="45" w:author="Microsoft Office User" w:date="2018-03-24T16:12:00Z">
         <w:r>
           <w:rPr>
             <w:rFonts w:ascii="Arial" w:eastAsia="Times New Roman" w:hAnsi="Arial" w:cs="Arial"/>
@@ -1335,10 +1343,10 @@
             <w:szCs w:val="19"/>
             <w:shd w:val="clear" w:color="auto" w:fill="FFFFFF"/>
           </w:rPr>
-          <w:t xml:space="preserve">increase in the obese animals </w:t>
+          <w:t xml:space="preserve"> 22</w:t>
         </w:r>
       </w:ins>
-      <w:ins w:id="45" w:author="Microsoft Office User" w:date="2018-03-24T16:13:00Z">
+      <w:ins w:id="46" w:author="Microsoft Office User" w:date="2018-03-24T16:13:00Z">
         <w:r>
           <w:rPr>
             <w:rFonts w:ascii="Arial" w:eastAsia="Times New Roman" w:hAnsi="Arial" w:cs="Arial"/>
@@ -1348,10 +1356,10 @@
             <w:szCs w:val="19"/>
             <w:shd w:val="clear" w:color="auto" w:fill="FFFFFF"/>
           </w:rPr>
-          <w:t xml:space="preserve">when </w:t>
+          <w:t xml:space="preserve">.01% </w:t>
         </w:r>
       </w:ins>
-      <w:ins w:id="46" w:author="Microsoft Office User" w:date="2018-03-24T16:14:00Z">
+      <w:ins w:id="47" w:author="Microsoft Office User" w:date="2018-03-24T16:14:00Z">
         <w:r>
           <w:rPr>
             <w:rFonts w:ascii="Arial" w:eastAsia="Times New Roman" w:hAnsi="Arial" w:cs="Arial"/>
@@ -1361,10 +1369,10 @@
             <w:szCs w:val="19"/>
             <w:shd w:val="clear" w:color="auto" w:fill="FFFFFF"/>
           </w:rPr>
-          <w:t>a</w:t>
+          <w:t xml:space="preserve">increase in the obese animals </w:t>
         </w:r>
       </w:ins>
-      <w:ins w:id="47" w:author="Microsoft Office User" w:date="2018-03-24T16:12:00Z">
+      <w:ins w:id="48" w:author="Microsoft Office User" w:date="2018-03-24T16:13:00Z">
         <w:r>
           <w:rPr>
             <w:rFonts w:ascii="Arial" w:eastAsia="Times New Roman" w:hAnsi="Arial" w:cs="Arial"/>
@@ -1374,10 +1382,10 @@
             <w:szCs w:val="19"/>
             <w:shd w:val="clear" w:color="auto" w:fill="FFFFFF"/>
           </w:rPr>
-          <w:t xml:space="preserve">ccounting for the higher weights of these mice. </w:t>
+          <w:t xml:space="preserve">when </w:t>
         </w:r>
       </w:ins>
-      <w:ins w:id="48" w:author="Microsoft Office User" w:date="2018-03-24T16:06:00Z">
+      <w:ins w:id="49" w:author="Microsoft Office User" w:date="2018-03-24T16:14:00Z">
         <w:r>
           <w:rPr>
             <w:rFonts w:ascii="Arial" w:eastAsia="Times New Roman" w:hAnsi="Arial" w:cs="Arial"/>
@@ -1387,10 +1395,10 @@
             <w:szCs w:val="19"/>
             <w:shd w:val="clear" w:color="auto" w:fill="FFFFFF"/>
           </w:rPr>
-          <w:t xml:space="preserve">Increased intake resulted in a </w:t>
+          <w:t>a</w:t>
         </w:r>
       </w:ins>
-      <w:ins w:id="49" w:author="Microsoft Office User" w:date="2018-03-24T16:08:00Z">
+      <w:ins w:id="50" w:author="Microsoft Office User" w:date="2018-03-24T16:12:00Z">
         <w:r>
           <w:rPr>
             <w:rFonts w:ascii="Arial" w:eastAsia="Times New Roman" w:hAnsi="Arial" w:cs="Arial"/>
@@ -1400,10 +1408,10 @@
             <w:szCs w:val="19"/>
             <w:shd w:val="clear" w:color="auto" w:fill="FFFFFF"/>
           </w:rPr>
-          <w:t>7.59-fold</w:t>
+          <w:t xml:space="preserve">ccounting for the higher weights of these mice. </w:t>
         </w:r>
       </w:ins>
-      <w:ins w:id="50" w:author="Microsoft Office User" w:date="2018-03-24T16:06:00Z">
+      <w:ins w:id="51" w:author="Microsoft Office User" w:date="2018-03-24T16:06:00Z">
         <w:r>
           <w:rPr>
             <w:rFonts w:ascii="Arial" w:eastAsia="Times New Roman" w:hAnsi="Arial" w:cs="Arial"/>
@@ -1413,10 +1421,10 @@
             <w:szCs w:val="19"/>
             <w:shd w:val="clear" w:color="auto" w:fill="FFFFFF"/>
           </w:rPr>
-          <w:t xml:space="preserve"> increase in serum dexamethasone concentration in the obese dexamethasone-treated mice </w:t>
+          <w:t xml:space="preserve">Increased intake resulted in a </w:t>
         </w:r>
       </w:ins>
-      <w:ins w:id="51" w:author="Microsoft Office User" w:date="2018-03-24T16:08:00Z">
+      <w:ins w:id="52" w:author="Microsoft Office User" w:date="2018-03-24T16:08:00Z">
         <w:r>
           <w:rPr>
             <w:rFonts w:ascii="Arial" w:eastAsia="Times New Roman" w:hAnsi="Arial" w:cs="Arial"/>
@@ -1426,10 +1434,10 @@
             <w:szCs w:val="19"/>
             <w:shd w:val="clear" w:color="auto" w:fill="FFFFFF"/>
           </w:rPr>
-          <w:t>when compared to lean dexamethasone-treated mice (p=0.031)</w:t>
+          <w:t>7.59-fold</w:t>
         </w:r>
       </w:ins>
-      <w:ins w:id="52" w:author="Microsoft Office User" w:date="2018-03-24T16:09:00Z">
+      <w:ins w:id="53" w:author="Microsoft Office User" w:date="2018-03-24T16:06:00Z">
         <w:r>
           <w:rPr>
             <w:rFonts w:ascii="Arial" w:eastAsia="Times New Roman" w:hAnsi="Arial" w:cs="Arial"/>
@@ -1439,6 +1447,32 @@
             <w:szCs w:val="19"/>
             <w:shd w:val="clear" w:color="auto" w:fill="FFFFFF"/>
           </w:rPr>
+          <w:t xml:space="preserve"> increase in serum dexamethasone concentration in the obese dexamethasone-treated mice </w:t>
+        </w:r>
+      </w:ins>
+      <w:ins w:id="54" w:author="Microsoft Office User" w:date="2018-03-24T16:08:00Z">
+        <w:r>
+          <w:rPr>
+            <w:rFonts w:ascii="Arial" w:eastAsia="Times New Roman" w:hAnsi="Arial" w:cs="Arial"/>
+            <w:b/>
+            <w:color w:val="FF0000"/>
+            <w:sz w:val="19"/>
+            <w:szCs w:val="19"/>
+            <w:shd w:val="clear" w:color="auto" w:fill="FFFFFF"/>
+          </w:rPr>
+          <w:t>when compared to lean dexamethasone-treated mice (p=0.031)</w:t>
+        </w:r>
+      </w:ins>
+      <w:ins w:id="55" w:author="Microsoft Office User" w:date="2018-03-24T16:09:00Z">
+        <w:r>
+          <w:rPr>
+            <w:rFonts w:ascii="Arial" w:eastAsia="Times New Roman" w:hAnsi="Arial" w:cs="Arial"/>
+            <w:b/>
+            <w:color w:val="FF0000"/>
+            <w:sz w:val="19"/>
+            <w:szCs w:val="19"/>
+            <w:shd w:val="clear" w:color="auto" w:fill="FFFFFF"/>
+          </w:rPr>
           <w:t>.</w:t>
         </w:r>
       </w:ins>
@@ -1453,7 +1487,7 @@
           <w:shd w:val="clear" w:color="auto" w:fill="FFFFFF"/>
         </w:rPr>
       </w:pPr>
-      <w:ins w:id="53" w:author="Microsoft Office User" w:date="2018-03-24T15:09:00Z">
+      <w:ins w:id="56" w:author="Microsoft Office User" w:date="2018-03-24T15:09:00Z">
         <w:r>
           <w:rPr>
             <w:noProof/>
@@ -1512,10 +1546,10 @@
                             <w:p>
                               <w:pPr>
                                 <w:rPr>
-                                  <w:ins w:id="54" w:author="Microsoft Office User" w:date="2018-03-24T15:09:00Z"/>
+                                  <w:ins w:id="57" w:author="Microsoft Office User" w:date="2018-03-24T15:09:00Z"/>
                                 </w:rPr>
                               </w:pPr>
-                              <w:ins w:id="55" w:author="Microsoft Office User" w:date="2018-03-24T15:13:00Z">
+                              <w:ins w:id="58" w:author="Microsoft Office User" w:date="2018-03-24T15:13:00Z">
                                 <w:r>
                                   <w:rPr>
                                     <w:noProof/>
@@ -1572,7 +1606,7 @@
                               </w:ins>
                             </w:p>
                             <w:p>
-                              <w:ins w:id="56" w:author="Microsoft Office User" w:date="2018-03-24T15:09:00Z">
+                              <w:ins w:id="59" w:author="Microsoft Office User" w:date="2018-03-24T15:09:00Z">
                                 <w:r>
                                   <w:rPr>
                                     <w:b/>
@@ -1580,7 +1614,7 @@
                                   <w:t>Figure 1:</w:t>
                                 </w:r>
                               </w:ins>
-                              <w:ins w:id="57" w:author="Microsoft Office User" w:date="2018-03-24T15:10:00Z">
+                              <w:ins w:id="60" w:author="Microsoft Office User" w:date="2018-03-24T15:10:00Z">
                                 <w:r>
                                   <w:rPr>
                                     <w:b/>
@@ -1588,7 +1622,7 @@
                                   <w:t xml:space="preserve"> Dexamethasone </w:t>
                                 </w:r>
                               </w:ins>
-                              <w:ins w:id="58" w:author="Microsoft Office User" w:date="2018-03-24T15:13:00Z">
+                              <w:ins w:id="61" w:author="Microsoft Office User" w:date="2018-03-24T15:13:00Z">
                                 <w:r>
                                   <w:rPr>
                                     <w:b/>
@@ -1602,7 +1636,7 @@
                                   <w:t>once</w:t>
                                 </w:r>
                               </w:ins>
-                              <w:ins w:id="59" w:author="Microsoft Office User" w:date="2018-03-24T15:14:00Z">
+                              <w:ins w:id="62" w:author="Microsoft Office User" w:date="2018-03-24T15:14:00Z">
                                 <w:r>
                                   <w:rPr>
                                     <w:b/>
@@ -1610,7 +1644,7 @@
                                   <w:t>n</w:t>
                                 </w:r>
                               </w:ins>
-                              <w:ins w:id="60" w:author="Microsoft Office User" w:date="2018-03-24T15:13:00Z">
+                              <w:ins w:id="63" w:author="Microsoft Office User" w:date="2018-03-24T15:13:00Z">
                                 <w:r>
                                   <w:rPr>
                                     <w:b/>
@@ -1618,7 +1652,7 @@
                                   <w:t>tration</w:t>
                                 </w:r>
                               </w:ins>
-                              <w:ins w:id="61" w:author="Microsoft Office User" w:date="2018-03-24T15:16:00Z">
+                              <w:ins w:id="64" w:author="Microsoft Office User" w:date="2018-03-24T15:16:00Z">
                                 <w:r>
                                   <w:rPr>
                                     <w:b/>
@@ -1626,7 +1660,7 @@
                                   <w:t>s</w:t>
                                 </w:r>
                               </w:ins>
-                              <w:ins w:id="62" w:author="Microsoft Office User" w:date="2018-03-24T15:14:00Z">
+                              <w:ins w:id="65" w:author="Microsoft Office User" w:date="2018-03-24T15:14:00Z">
                                 <w:r>
                                   <w:rPr>
                                     <w:b/>
@@ -1637,42 +1671,42 @@
                                   <w:t xml:space="preserve"> </w:t>
                                 </w:r>
                               </w:ins>
-                              <w:ins w:id="63" w:author="Microsoft Office User" w:date="2018-03-24T15:17:00Z">
+                              <w:ins w:id="66" w:author="Microsoft Office User" w:date="2018-03-24T15:17:00Z">
                                 <w:r>
                                   <w:t xml:space="preserve">Amount of dexamethasone consumed per mouse (A), </w:t>
                                 </w:r>
                               </w:ins>
-                              <w:ins w:id="64" w:author="Microsoft Office User" w:date="2018-03-24T15:19:00Z">
+                              <w:ins w:id="67" w:author="Microsoft Office User" w:date="2018-03-24T15:19:00Z">
                                 <w:r>
                                   <w:t xml:space="preserve">amounts </w:t>
                                 </w:r>
                               </w:ins>
-                              <w:ins w:id="65" w:author="Microsoft Office User" w:date="2018-03-24T15:17:00Z">
+                              <w:ins w:id="68" w:author="Microsoft Office User" w:date="2018-03-24T15:17:00Z">
                                 <w:r>
                                   <w:t xml:space="preserve">normalized to mouse weight (B) and </w:t>
                                 </w:r>
                               </w:ins>
-                              <w:ins w:id="66" w:author="Microsoft Office User" w:date="2018-03-24T15:18:00Z">
+                              <w:ins w:id="69" w:author="Microsoft Office User" w:date="2018-03-24T15:18:00Z">
                                 <w:r>
                                   <w:t xml:space="preserve">normalized </w:t>
                                 </w:r>
                               </w:ins>
-                              <w:ins w:id="67" w:author="Microsoft Office User" w:date="2018-03-24T15:17:00Z">
+                              <w:ins w:id="70" w:author="Microsoft Office User" w:date="2018-03-24T15:17:00Z">
                                 <w:r>
                                   <w:t xml:space="preserve">weekly </w:t>
                                 </w:r>
                               </w:ins>
-                              <w:ins w:id="68" w:author="Microsoft Office User" w:date="2018-03-24T15:18:00Z">
+                              <w:ins w:id="71" w:author="Microsoft Office User" w:date="2018-03-24T15:18:00Z">
                                 <w:r>
                                   <w:t>measures (C)</w:t>
                                 </w:r>
                               </w:ins>
-                              <w:ins w:id="69" w:author="Microsoft Office User" w:date="2018-03-24T15:30:00Z">
+                              <w:ins w:id="72" w:author="Microsoft Office User" w:date="2018-03-24T15:30:00Z">
                                 <w:r>
                                   <w:t xml:space="preserve"> as determined by volume consumed per cage per week</w:t>
                                 </w:r>
                               </w:ins>
-                              <w:ins w:id="70" w:author="Microsoft Office User" w:date="2018-03-24T15:22:00Z">
+                              <w:ins w:id="73" w:author="Microsoft Office User" w:date="2018-03-24T15:22:00Z">
                                 <w:r>
                                   <w:t xml:space="preserve"> for </w:t>
                                 </w:r>
@@ -1680,87 +1714,87 @@
                                   <w:t>NCD</w:t>
                                 </w:r>
                               </w:ins>
-                              <w:ins w:id="71" w:author="Microsoft Office User" w:date="2018-03-24T15:23:00Z">
+                              <w:ins w:id="74" w:author="Microsoft Office User" w:date="2018-03-24T15:23:00Z">
                                 <w:r>
                                   <w:t>-</w:t>
                                 </w:r>
                               </w:ins>
-                              <w:ins w:id="72" w:author="Microsoft Office User" w:date="2018-03-24T15:22:00Z">
+                              <w:ins w:id="75" w:author="Microsoft Office User" w:date="2018-03-24T15:22:00Z">
                                 <w:r>
                                   <w:t xml:space="preserve"> (</w:t>
                                 </w:r>
                               </w:ins>
-                              <w:ins w:id="73" w:author="Microsoft Office User" w:date="2018-03-24T16:02:00Z">
+                              <w:ins w:id="76" w:author="Microsoft Office User" w:date="2018-03-24T16:02:00Z">
                                 <w:r>
                                   <w:t>n=12</w:t>
                                 </w:r>
                               </w:ins>
-                              <w:ins w:id="74" w:author="Microsoft Office User" w:date="2018-03-24T15:22:00Z">
+                              <w:ins w:id="77" w:author="Microsoft Office User" w:date="2018-03-24T15:22:00Z">
                                 <w:r>
                                   <w:t>) and HFD</w:t>
                                 </w:r>
                               </w:ins>
-                              <w:ins w:id="75" w:author="Microsoft Office User" w:date="2018-03-24T15:23:00Z">
+                              <w:ins w:id="78" w:author="Microsoft Office User" w:date="2018-03-24T15:23:00Z">
                                 <w:r>
                                   <w:t>-fed (</w:t>
                                 </w:r>
                               </w:ins>
-                              <w:ins w:id="76" w:author="Microsoft Office User" w:date="2018-03-24T16:03:00Z">
+                              <w:ins w:id="79" w:author="Microsoft Office User" w:date="2018-03-24T16:03:00Z">
                                 <w:r>
                                   <w:t>n=20</w:t>
                                 </w:r>
                               </w:ins>
-                              <w:ins w:id="77" w:author="Microsoft Office User" w:date="2018-03-24T15:23:00Z">
+                              <w:ins w:id="80" w:author="Microsoft Office User" w:date="2018-03-24T15:23:00Z">
                                 <w:r>
                                   <w:t>) mice</w:t>
                                 </w:r>
                               </w:ins>
-                              <w:ins w:id="78" w:author="Microsoft Office User" w:date="2018-03-24T15:19:00Z">
+                              <w:ins w:id="81" w:author="Microsoft Office User" w:date="2018-03-24T15:19:00Z">
                                 <w:r>
                                   <w:t>. Concentration of dexamethasone in serum</w:t>
                                 </w:r>
                               </w:ins>
-                              <w:ins w:id="79" w:author="Microsoft Office User" w:date="2018-03-24T15:24:00Z">
+                              <w:ins w:id="82" w:author="Microsoft Office User" w:date="2018-03-24T15:24:00Z">
                                 <w:r>
                                   <w:t xml:space="preserve"> of NCD-fed (n=</w:t>
                                 </w:r>
                               </w:ins>
-                              <w:ins w:id="80" w:author="Microsoft Office User" w:date="2018-03-24T15:28:00Z">
+                              <w:ins w:id="83" w:author="Microsoft Office User" w:date="2018-03-24T15:28:00Z">
                                 <w:r>
                                   <w:t>8</w:t>
                                 </w:r>
                               </w:ins>
-                              <w:ins w:id="81" w:author="Microsoft Office User" w:date="2018-03-24T15:24:00Z">
+                              <w:ins w:id="84" w:author="Microsoft Office User" w:date="2018-03-24T15:24:00Z">
                                 <w:r>
                                   <w:t>) and HFD-fed (n=</w:t>
                                 </w:r>
                               </w:ins>
-                              <w:ins w:id="82" w:author="Microsoft Office User" w:date="2018-03-24T15:27:00Z">
+                              <w:ins w:id="85" w:author="Microsoft Office User" w:date="2018-03-24T15:27:00Z">
                                 <w:r>
                                   <w:t>11</w:t>
                                 </w:r>
                               </w:ins>
-                              <w:ins w:id="83" w:author="Microsoft Office User" w:date="2018-03-24T15:24:00Z">
+                              <w:ins w:id="86" w:author="Microsoft Office User" w:date="2018-03-24T15:24:00Z">
                                 <w:r>
                                   <w:t>)</w:t>
                                 </w:r>
                               </w:ins>
-                              <w:ins w:id="84" w:author="Microsoft Office User" w:date="2018-03-24T15:19:00Z">
+                              <w:ins w:id="87" w:author="Microsoft Office User" w:date="2018-03-24T15:19:00Z">
                                 <w:r>
                                   <w:t xml:space="preserve"> at the end of the study</w:t>
                                 </w:r>
                               </w:ins>
-                              <w:ins w:id="85" w:author="Microsoft Office User" w:date="2018-03-24T15:21:00Z">
+                              <w:ins w:id="88" w:author="Microsoft Office User" w:date="2018-03-24T15:21:00Z">
                                 <w:r>
                                   <w:t xml:space="preserve"> as determined by LC-MS</w:t>
                                 </w:r>
                               </w:ins>
-                              <w:ins w:id="86" w:author="Microsoft Office User" w:date="2018-03-24T15:20:00Z">
+                              <w:ins w:id="89" w:author="Microsoft Office User" w:date="2018-03-24T15:20:00Z">
                                 <w:r>
                                   <w:t xml:space="preserve"> (D)</w:t>
                                 </w:r>
                               </w:ins>
-                              <w:ins w:id="87" w:author="Microsoft Office User" w:date="2018-03-24T15:19:00Z">
+                              <w:ins w:id="90" w:author="Microsoft Office User" w:date="2018-03-24T15:19:00Z">
                                 <w:r>
                                   <w:t>.</w:t>
                                 </w:r>
@@ -1791,10 +1825,10 @@
                       <w:p>
                         <w:pPr>
                           <w:rPr>
-                            <w:ins w:id="88" w:author="Microsoft Office User" w:date="2018-03-24T15:09:00Z"/>
+                            <w:ins w:id="91" w:author="Microsoft Office User" w:date="2018-03-24T15:09:00Z"/>
                           </w:rPr>
                         </w:pPr>
-                        <w:ins w:id="89" w:author="Microsoft Office User" w:date="2018-03-24T15:13:00Z">
+                        <w:ins w:id="92" w:author="Microsoft Office User" w:date="2018-03-24T15:13:00Z">
                           <w:r>
                             <w:rPr>
                               <w:noProof/>
@@ -1851,7 +1885,7 @@
                         </w:ins>
                       </w:p>
                       <w:p>
-                        <w:ins w:id="90" w:author="Microsoft Office User" w:date="2018-03-24T15:09:00Z">
+                        <w:ins w:id="93" w:author="Microsoft Office User" w:date="2018-03-24T15:09:00Z">
                           <w:r>
                             <w:rPr>
                               <w:b/>
@@ -1859,7 +1893,7 @@
                             <w:t>Figure 1:</w:t>
                           </w:r>
                         </w:ins>
-                        <w:ins w:id="91" w:author="Microsoft Office User" w:date="2018-03-24T15:10:00Z">
+                        <w:ins w:id="94" w:author="Microsoft Office User" w:date="2018-03-24T15:10:00Z">
                           <w:r>
                             <w:rPr>
                               <w:b/>
@@ -1867,7 +1901,7 @@
                             <w:t xml:space="preserve"> Dexamethasone </w:t>
                           </w:r>
                         </w:ins>
-                        <w:ins w:id="92" w:author="Microsoft Office User" w:date="2018-03-24T15:13:00Z">
+                        <w:ins w:id="95" w:author="Microsoft Office User" w:date="2018-03-24T15:13:00Z">
                           <w:r>
                             <w:rPr>
                               <w:b/>
@@ -1881,7 +1915,7 @@
                             <w:t>once</w:t>
                           </w:r>
                         </w:ins>
-                        <w:ins w:id="93" w:author="Microsoft Office User" w:date="2018-03-24T15:14:00Z">
+                        <w:ins w:id="96" w:author="Microsoft Office User" w:date="2018-03-24T15:14:00Z">
                           <w:r>
                             <w:rPr>
                               <w:b/>
@@ -1889,7 +1923,7 @@
                             <w:t>n</w:t>
                           </w:r>
                         </w:ins>
-                        <w:ins w:id="94" w:author="Microsoft Office User" w:date="2018-03-24T15:13:00Z">
+                        <w:ins w:id="97" w:author="Microsoft Office User" w:date="2018-03-24T15:13:00Z">
                           <w:r>
                             <w:rPr>
                               <w:b/>
@@ -1897,7 +1931,7 @@
                             <w:t>tration</w:t>
                           </w:r>
                         </w:ins>
-                        <w:ins w:id="95" w:author="Microsoft Office User" w:date="2018-03-24T15:16:00Z">
+                        <w:ins w:id="98" w:author="Microsoft Office User" w:date="2018-03-24T15:16:00Z">
                           <w:r>
                             <w:rPr>
                               <w:b/>
@@ -1905,7 +1939,7 @@
                             <w:t>s</w:t>
                           </w:r>
                         </w:ins>
-                        <w:ins w:id="96" w:author="Microsoft Office User" w:date="2018-03-24T15:14:00Z">
+                        <w:ins w:id="99" w:author="Microsoft Office User" w:date="2018-03-24T15:14:00Z">
                           <w:r>
                             <w:rPr>
                               <w:b/>
@@ -1916,42 +1950,42 @@
                             <w:t xml:space="preserve"> </w:t>
                           </w:r>
                         </w:ins>
-                        <w:ins w:id="97" w:author="Microsoft Office User" w:date="2018-03-24T15:17:00Z">
+                        <w:ins w:id="100" w:author="Microsoft Office User" w:date="2018-03-24T15:17:00Z">
                           <w:r>
                             <w:t xml:space="preserve">Amount of dexamethasone consumed per mouse (A), </w:t>
                           </w:r>
                         </w:ins>
-                        <w:ins w:id="98" w:author="Microsoft Office User" w:date="2018-03-24T15:19:00Z">
+                        <w:ins w:id="101" w:author="Microsoft Office User" w:date="2018-03-24T15:19:00Z">
                           <w:r>
                             <w:t xml:space="preserve">amounts </w:t>
                           </w:r>
                         </w:ins>
-                        <w:ins w:id="99" w:author="Microsoft Office User" w:date="2018-03-24T15:17:00Z">
+                        <w:ins w:id="102" w:author="Microsoft Office User" w:date="2018-03-24T15:17:00Z">
                           <w:r>
                             <w:t xml:space="preserve">normalized to mouse weight (B) and </w:t>
                           </w:r>
                         </w:ins>
-                        <w:ins w:id="100" w:author="Microsoft Office User" w:date="2018-03-24T15:18:00Z">
+                        <w:ins w:id="103" w:author="Microsoft Office User" w:date="2018-03-24T15:18:00Z">
                           <w:r>
                             <w:t xml:space="preserve">normalized </w:t>
                           </w:r>
                         </w:ins>
-                        <w:ins w:id="101" w:author="Microsoft Office User" w:date="2018-03-24T15:17:00Z">
+                        <w:ins w:id="104" w:author="Microsoft Office User" w:date="2018-03-24T15:17:00Z">
                           <w:r>
                             <w:t xml:space="preserve">weekly </w:t>
                           </w:r>
                         </w:ins>
-                        <w:ins w:id="102" w:author="Microsoft Office User" w:date="2018-03-24T15:18:00Z">
+                        <w:ins w:id="105" w:author="Microsoft Office User" w:date="2018-03-24T15:18:00Z">
                           <w:r>
                             <w:t>measures (C)</w:t>
                           </w:r>
                         </w:ins>
-                        <w:ins w:id="103" w:author="Microsoft Office User" w:date="2018-03-24T15:30:00Z">
+                        <w:ins w:id="106" w:author="Microsoft Office User" w:date="2018-03-24T15:30:00Z">
                           <w:r>
                             <w:t xml:space="preserve"> as determined by volume consumed per cage per week</w:t>
                           </w:r>
                         </w:ins>
-                        <w:ins w:id="104" w:author="Microsoft Office User" w:date="2018-03-24T15:22:00Z">
+                        <w:ins w:id="107" w:author="Microsoft Office User" w:date="2018-03-24T15:22:00Z">
                           <w:r>
                             <w:t xml:space="preserve"> for </w:t>
                           </w:r>
@@ -1959,87 +1993,87 @@
                             <w:t>NCD</w:t>
                           </w:r>
                         </w:ins>
-                        <w:ins w:id="105" w:author="Microsoft Office User" w:date="2018-03-24T15:23:00Z">
+                        <w:ins w:id="108" w:author="Microsoft Office User" w:date="2018-03-24T15:23:00Z">
                           <w:r>
                             <w:t>-</w:t>
                           </w:r>
                         </w:ins>
-                        <w:ins w:id="106" w:author="Microsoft Office User" w:date="2018-03-24T15:22:00Z">
+                        <w:ins w:id="109" w:author="Microsoft Office User" w:date="2018-03-24T15:22:00Z">
                           <w:r>
                             <w:t xml:space="preserve"> (</w:t>
                           </w:r>
                         </w:ins>
-                        <w:ins w:id="107" w:author="Microsoft Office User" w:date="2018-03-24T16:02:00Z">
+                        <w:ins w:id="110" w:author="Microsoft Office User" w:date="2018-03-24T16:02:00Z">
                           <w:r>
                             <w:t>n=12</w:t>
                           </w:r>
                         </w:ins>
-                        <w:ins w:id="108" w:author="Microsoft Office User" w:date="2018-03-24T15:22:00Z">
+                        <w:ins w:id="111" w:author="Microsoft Office User" w:date="2018-03-24T15:22:00Z">
                           <w:r>
                             <w:t>) and HFD</w:t>
                           </w:r>
                         </w:ins>
-                        <w:ins w:id="109" w:author="Microsoft Office User" w:date="2018-03-24T15:23:00Z">
+                        <w:ins w:id="112" w:author="Microsoft Office User" w:date="2018-03-24T15:23:00Z">
                           <w:r>
                             <w:t>-fed (</w:t>
                           </w:r>
                         </w:ins>
-                        <w:ins w:id="110" w:author="Microsoft Office User" w:date="2018-03-24T16:03:00Z">
+                        <w:ins w:id="113" w:author="Microsoft Office User" w:date="2018-03-24T16:03:00Z">
                           <w:r>
                             <w:t>n=20</w:t>
                           </w:r>
                         </w:ins>
-                        <w:ins w:id="111" w:author="Microsoft Office User" w:date="2018-03-24T15:23:00Z">
+                        <w:ins w:id="114" w:author="Microsoft Office User" w:date="2018-03-24T15:23:00Z">
                           <w:r>
                             <w:t>) mice</w:t>
                           </w:r>
                         </w:ins>
-                        <w:ins w:id="112" w:author="Microsoft Office User" w:date="2018-03-24T15:19:00Z">
+                        <w:ins w:id="115" w:author="Microsoft Office User" w:date="2018-03-24T15:19:00Z">
                           <w:r>
                             <w:t>. Concentration of dexamethasone in serum</w:t>
                           </w:r>
                         </w:ins>
-                        <w:ins w:id="113" w:author="Microsoft Office User" w:date="2018-03-24T15:24:00Z">
+                        <w:ins w:id="116" w:author="Microsoft Office User" w:date="2018-03-24T15:24:00Z">
                           <w:r>
                             <w:t xml:space="preserve"> of NCD-fed (n=</w:t>
                           </w:r>
                         </w:ins>
-                        <w:ins w:id="114" w:author="Microsoft Office User" w:date="2018-03-24T15:28:00Z">
+                        <w:ins w:id="117" w:author="Microsoft Office User" w:date="2018-03-24T15:28:00Z">
                           <w:r>
                             <w:t>8</w:t>
                           </w:r>
                         </w:ins>
-                        <w:ins w:id="115" w:author="Microsoft Office User" w:date="2018-03-24T15:24:00Z">
+                        <w:ins w:id="118" w:author="Microsoft Office User" w:date="2018-03-24T15:24:00Z">
                           <w:r>
                             <w:t>) and HFD-fed (n=</w:t>
                           </w:r>
                         </w:ins>
-                        <w:ins w:id="116" w:author="Microsoft Office User" w:date="2018-03-24T15:27:00Z">
+                        <w:ins w:id="119" w:author="Microsoft Office User" w:date="2018-03-24T15:27:00Z">
                           <w:r>
                             <w:t>11</w:t>
                           </w:r>
                         </w:ins>
-                        <w:ins w:id="117" w:author="Microsoft Office User" w:date="2018-03-24T15:24:00Z">
+                        <w:ins w:id="120" w:author="Microsoft Office User" w:date="2018-03-24T15:24:00Z">
                           <w:r>
                             <w:t>)</w:t>
                           </w:r>
                         </w:ins>
-                        <w:ins w:id="118" w:author="Microsoft Office User" w:date="2018-03-24T15:19:00Z">
+                        <w:ins w:id="121" w:author="Microsoft Office User" w:date="2018-03-24T15:19:00Z">
                           <w:r>
                             <w:t xml:space="preserve"> at the end of the study</w:t>
                           </w:r>
                         </w:ins>
-                        <w:ins w:id="119" w:author="Microsoft Office User" w:date="2018-03-24T15:21:00Z">
+                        <w:ins w:id="122" w:author="Microsoft Office User" w:date="2018-03-24T15:21:00Z">
                           <w:r>
                             <w:t xml:space="preserve"> as determined by LC-MS</w:t>
                           </w:r>
                         </w:ins>
-                        <w:ins w:id="120" w:author="Microsoft Office User" w:date="2018-03-24T15:20:00Z">
+                        <w:ins w:id="123" w:author="Microsoft Office User" w:date="2018-03-24T15:20:00Z">
                           <w:r>
                             <w:t xml:space="preserve"> (D)</w:t>
                           </w:r>
                         </w:ins>
-                        <w:ins w:id="121" w:author="Microsoft Office User" w:date="2018-03-24T15:19:00Z">
+                        <w:ins w:id="124" w:author="Microsoft Office User" w:date="2018-03-24T15:19:00Z">
                           <w:r>
                             <w:t>.</w:t>
                           </w:r>
@@ -2457,7 +2491,7 @@
           <w:shd w:val="clear" w:color="auto" w:fill="FFFFFF"/>
         </w:rPr>
       </w:pPr>
-      <w:ins w:id="122" w:author="Microsoft Office User" w:date="2018-03-24T15:06:00Z">
+      <w:ins w:id="125" w:author="Microsoft Office User" w:date="2018-03-24T15:06:00Z">
         <w:r>
           <w:rPr>
             <w:rFonts w:ascii="Arial" w:eastAsia="Times New Roman" w:hAnsi="Arial" w:cs="Arial"/>
@@ -2853,9 +2887,7 @@
           <w:shd w:val="clear" w:color="auto" w:fill="FFFFFF"/>
         </w:rPr>
       </w:pPr>
-      <w:bookmarkStart w:id="123" w:name="_GoBack"/>
-      <w:bookmarkEnd w:id="123"/>
-      <w:del w:id="124" w:author="Microsoft Office User" w:date="2018-03-24T16:17:00Z">
+      <w:del w:id="126" w:author="Microsoft Office User" w:date="2018-03-24T16:17:00Z">
         <w:r>
           <w:rPr>
             <w:rFonts w:ascii="Arial" w:eastAsia="Times New Roman" w:hAnsi="Arial" w:cs="Arial"/>
@@ -3724,27 +3756,174 @@
           <w:shd w:val="clear" w:color="auto" w:fill="FFFFFF"/>
         </w:rPr>
       </w:pPr>
-      <w:r>
-        <w:rPr>
-          <w:rFonts w:ascii="Arial" w:eastAsia="Times New Roman" w:hAnsi="Arial" w:cs="Arial"/>
-          <w:b/>
-          <w:color w:val="FF0000"/>
-          <w:sz w:val="19"/>
-          <w:szCs w:val="19"/>
-          <w:shd w:val="clear" w:color="auto" w:fill="FFFFFF"/>
-        </w:rPr>
-        <w:t>One sentence referring to this figure</w:t>
-      </w:r>
-      <w:r>
-        <w:rPr>
-          <w:rFonts w:ascii="Arial" w:eastAsia="Times New Roman" w:hAnsi="Arial" w:cs="Arial"/>
-          <w:color w:val="FF0000"/>
-          <w:sz w:val="19"/>
-          <w:szCs w:val="19"/>
-          <w:shd w:val="clear" w:color="auto" w:fill="FFFFFF"/>
-        </w:rPr>
-        <w:t xml:space="preserve"> </w:t>
-      </w:r>
+      <w:del w:id="127" w:author="Microsoft Office User" w:date="2018-03-24T19:32:00Z">
+        <w:r>
+          <w:rPr>
+            <w:rFonts w:ascii="Arial" w:eastAsia="Times New Roman" w:hAnsi="Arial" w:cs="Arial"/>
+            <w:b/>
+            <w:color w:val="FF0000"/>
+            <w:sz w:val="19"/>
+            <w:szCs w:val="19"/>
+            <w:shd w:val="clear" w:color="auto" w:fill="FFFFFF"/>
+          </w:rPr>
+          <w:delText>One sentence referring to this figure</w:delText>
+        </w:r>
+      </w:del>
+      <w:ins w:id="128" w:author="Microsoft Office User" w:date="2018-03-24T19:32:00Z">
+        <w:r>
+          <w:rPr>
+            <w:rFonts w:ascii="Arial" w:eastAsia="Times New Roman" w:hAnsi="Arial" w:cs="Arial"/>
+            <w:b/>
+            <w:color w:val="FF0000"/>
+            <w:sz w:val="19"/>
+            <w:szCs w:val="19"/>
+            <w:shd w:val="clear" w:color="auto" w:fill="FFFFFF"/>
+          </w:rPr>
+          <w:t xml:space="preserve">When </w:t>
+        </w:r>
+        <w:r>
+          <w:rPr>
+            <w:rFonts w:ascii="Arial" w:eastAsia="Times New Roman" w:hAnsi="Arial" w:cs="Arial"/>
+            <w:b/>
+            <w:color w:val="FF0000"/>
+            <w:sz w:val="19"/>
+            <w:szCs w:val="19"/>
+            <w:shd w:val="clear" w:color="auto" w:fill="FFFFFF"/>
+          </w:rPr>
+          <w:t>normalized to percent change from basal</w:t>
+        </w:r>
+      </w:ins>
+      <w:ins w:id="129" w:author="Microsoft Office User" w:date="2018-03-24T19:35:00Z">
+        <w:r>
+          <w:rPr>
+            <w:rFonts w:ascii="Arial" w:eastAsia="Times New Roman" w:hAnsi="Arial" w:cs="Arial"/>
+            <w:b/>
+            <w:color w:val="FF0000"/>
+            <w:sz w:val="19"/>
+            <w:szCs w:val="19"/>
+            <w:shd w:val="clear" w:color="auto" w:fill="FFFFFF"/>
+          </w:rPr>
+          <w:t xml:space="preserve">, </w:t>
+        </w:r>
+      </w:ins>
+      <w:ins w:id="130" w:author="Microsoft Office User" w:date="2018-03-24T19:37:00Z">
+        <w:r>
+          <w:rPr>
+            <w:rFonts w:ascii="Arial" w:eastAsia="Times New Roman" w:hAnsi="Arial" w:cs="Arial"/>
+            <w:b/>
+            <w:color w:val="FF0000"/>
+            <w:sz w:val="19"/>
+            <w:szCs w:val="19"/>
+            <w:shd w:val="clear" w:color="auto" w:fill="FFFFFF"/>
+          </w:rPr>
+          <w:t>dexamethasone treatment results in reduced glucose</w:t>
+        </w:r>
+      </w:ins>
+      <w:ins w:id="131" w:author="Microsoft Office User" w:date="2018-03-24T19:36:00Z">
+        <w:r>
+          <w:rPr>
+            <w:rFonts w:ascii="Arial" w:eastAsia="Times New Roman" w:hAnsi="Arial" w:cs="Arial"/>
+            <w:b/>
+            <w:color w:val="FF0000"/>
+            <w:sz w:val="19"/>
+            <w:szCs w:val="19"/>
+            <w:shd w:val="clear" w:color="auto" w:fill="FFFFFF"/>
+          </w:rPr>
+          <w:t xml:space="preserve"> disposal </w:t>
+        </w:r>
+      </w:ins>
+      <w:ins w:id="132" w:author="Microsoft Office User" w:date="2018-03-24T19:38:00Z">
+        <w:r>
+          <w:rPr>
+            <w:rFonts w:ascii="Arial" w:eastAsia="Times New Roman" w:hAnsi="Arial" w:cs="Arial"/>
+            <w:b/>
+            <w:color w:val="FF0000"/>
+            <w:sz w:val="19"/>
+            <w:szCs w:val="19"/>
+            <w:shd w:val="clear" w:color="auto" w:fill="FFFFFF"/>
+          </w:rPr>
+          <w:t xml:space="preserve">when compared to water controls </w:t>
+        </w:r>
+      </w:ins>
+      <w:bookmarkStart w:id="133" w:name="_GoBack"/>
+      <w:bookmarkEnd w:id="133"/>
+      <w:ins w:id="134" w:author="Microsoft Office User" w:date="2018-03-24T19:33:00Z">
+        <w:r>
+          <w:rPr>
+            <w:rFonts w:ascii="Arial" w:eastAsia="Times New Roman" w:hAnsi="Arial" w:cs="Arial"/>
+            <w:b/>
+            <w:color w:val="FF0000"/>
+            <w:sz w:val="19"/>
+            <w:szCs w:val="19"/>
+            <w:shd w:val="clear" w:color="auto" w:fill="FFFFFF"/>
+          </w:rPr>
+          <w:t>in lean and obese mice</w:t>
+        </w:r>
+      </w:ins>
+      <w:ins w:id="135" w:author="Microsoft Office User" w:date="2018-03-24T19:39:00Z">
+        <w:r>
+          <w:rPr>
+            <w:rFonts w:ascii="Arial" w:eastAsia="Times New Roman" w:hAnsi="Arial" w:cs="Arial"/>
+            <w:b/>
+            <w:color w:val="FF0000"/>
+            <w:sz w:val="19"/>
+            <w:szCs w:val="19"/>
+            <w:shd w:val="clear" w:color="auto" w:fill="FFFFFF"/>
+          </w:rPr>
+          <w:t xml:space="preserve"> (Supplementary Figure 1</w:t>
+        </w:r>
+      </w:ins>
+      <w:ins w:id="136" w:author="Microsoft Office User" w:date="2018-03-24T19:40:00Z">
+        <w:r>
+          <w:rPr>
+            <w:rFonts w:ascii="Arial" w:eastAsia="Times New Roman" w:hAnsi="Arial" w:cs="Arial"/>
+            <w:b/>
+            <w:color w:val="FF0000"/>
+            <w:sz w:val="19"/>
+            <w:szCs w:val="19"/>
+            <w:shd w:val="clear" w:color="auto" w:fill="FFFFFF"/>
+          </w:rPr>
+          <w:t>X</w:t>
+        </w:r>
+      </w:ins>
+      <w:ins w:id="137" w:author="Microsoft Office User" w:date="2018-03-24T19:39:00Z">
+        <w:r>
+          <w:rPr>
+            <w:rFonts w:ascii="Arial" w:eastAsia="Times New Roman" w:hAnsi="Arial" w:cs="Arial"/>
+            <w:b/>
+            <w:color w:val="FF0000"/>
+            <w:sz w:val="19"/>
+            <w:szCs w:val="19"/>
+            <w:shd w:val="clear" w:color="auto" w:fill="FFFFFF"/>
+          </w:rPr>
+          <w:t>)</w:t>
+        </w:r>
+      </w:ins>
+      <w:ins w:id="138" w:author="Microsoft Office User" w:date="2018-03-24T19:33:00Z">
+        <w:r>
+          <w:rPr>
+            <w:rFonts w:ascii="Arial" w:eastAsia="Times New Roman" w:hAnsi="Arial" w:cs="Arial"/>
+            <w:b/>
+            <w:color w:val="FF0000"/>
+            <w:sz w:val="19"/>
+            <w:szCs w:val="19"/>
+            <w:shd w:val="clear" w:color="auto" w:fill="FFFFFF"/>
+          </w:rPr>
+          <w:t>.</w:t>
+        </w:r>
+      </w:ins>
+      <w:del w:id="139" w:author="Microsoft Office User" w:date="2018-03-24T19:39:00Z">
+        <w:r>
+          <w:rPr>
+            <w:rFonts w:ascii="Arial" w:eastAsia="Times New Roman" w:hAnsi="Arial" w:cs="Arial"/>
+            <w:color w:val="FF0000"/>
+            <w:sz w:val="19"/>
+            <w:szCs w:val="19"/>
+            <w:shd w:val="clear" w:color="auto" w:fill="FFFFFF"/>
+          </w:rPr>
+          <w:delText xml:space="preserve"> </w:delText>
+        </w:r>
+      </w:del>
     </w:p>
     <w:p>
       <w:pPr>
@@ -3756,7 +3935,7 @@
           <w:shd w:val="clear" w:color="auto" w:fill="FFFFFF"/>
         </w:rPr>
       </w:pPr>
-      <w:commentRangeStart w:id="125"/>
+      <w:commentRangeStart w:id="140"/>
       <w:r>
         <w:rPr>
           <w:rFonts w:ascii="Arial" w:eastAsia="Times New Roman" w:hAnsi="Arial" w:cs="Arial"/>
@@ -3815,12 +3994,12 @@
           </wp:inline>
         </w:drawing>
       </w:r>
-      <w:commentRangeEnd w:id="125"/>
+      <w:commentRangeEnd w:id="140"/>
       <w:r>
         <w:rPr>
           <w:rStyle w:val="CommentReference"/>
         </w:rPr>
-        <w:commentReference w:id="125"/>
+        <w:commentReference w:id="140"/>
       </w:r>
       <w:r>
         <w:rPr>
@@ -4128,7 +4307,7 @@
         </w:rPr>
         <w:t xml:space="preserve">impaired insulin </w:t>
       </w:r>
-      <w:commentRangeStart w:id="126"/>
+      <w:commentRangeStart w:id="141"/>
       <w:r>
         <w:rPr>
           <w:rFonts w:ascii="Arial" w:eastAsia="Times New Roman" w:hAnsi="Arial" w:cs="Arial"/>
@@ -4139,12 +4318,12 @@
         </w:rPr>
         <w:t>degradation</w:t>
       </w:r>
-      <w:commentRangeEnd w:id="126"/>
+      <w:commentRangeEnd w:id="141"/>
       <w:r>
         <w:rPr>
           <w:rStyle w:val="CommentReference"/>
         </w:rPr>
-        <w:commentReference w:id="126"/>
+        <w:commentReference w:id="141"/>
       </w:r>
       <w:r>
         <w:rPr>
@@ -4318,7 +4497,7 @@
       </w:r>
     </w:p>
     <w:p>
-      <w:commentRangeStart w:id="127"/>
+      <w:commentRangeStart w:id="142"/>
       <w:r>
         <w:rPr>
           <w:noProof/>
@@ -4360,7 +4539,7 @@
     <w:p>
       <w:pPr>
         <w:rPr>
-          <w:ins w:id="128" w:author="Dave Bridges" w:date="2018-03-24T13:58:00Z"/>
+          <w:ins w:id="143" w:author="Dave Bridges" w:date="2018-03-24T13:58:00Z"/>
         </w:rPr>
       </w:pPr>
       <w:r>
@@ -4417,18 +4596,18 @@
           </wp:inline>
         </w:drawing>
       </w:r>
-      <w:commentRangeEnd w:id="127"/>
+      <w:commentRangeEnd w:id="142"/>
       <w:r>
         <w:rPr>
           <w:rStyle w:val="CommentReference"/>
         </w:rPr>
-        <w:commentReference w:id="127"/>
+        <w:commentReference w:id="142"/>
       </w:r>
     </w:p>
     <w:p>
       <w:pPr>
         <w:rPr>
-          <w:ins w:id="129" w:author="Dave Bridges" w:date="2018-03-24T13:58:00Z"/>
+          <w:ins w:id="144" w:author="Dave Bridges" w:date="2018-03-24T13:58:00Z"/>
         </w:rPr>
       </w:pPr>
     </w:p>
@@ -4440,13 +4619,13 @@
         <w:adjustRightInd w:val="0"/>
         <w:ind w:left="640" w:hanging="640"/>
         <w:rPr>
-          <w:ins w:id="130" w:author="Dave Bridges" w:date="2018-03-24T13:58:00Z"/>
+          <w:ins w:id="145" w:author="Dave Bridges" w:date="2018-03-24T13:58:00Z"/>
           <w:rFonts w:ascii="Arial" w:eastAsia="Times New Roman" w:hAnsi="Arial" w:cs="Arial"/>
           <w:noProof/>
           <w:sz w:val="20"/>
         </w:rPr>
       </w:pPr>
-      <w:ins w:id="131" w:author="Dave Bridges" w:date="2018-03-24T13:58:00Z">
+      <w:ins w:id="146" w:author="Dave Bridges" w:date="2018-03-24T13:58:00Z">
         <w:r>
           <w:rPr>
             <w:rFonts w:ascii="Arial" w:eastAsia="Times New Roman" w:hAnsi="Arial" w:cs="Arial"/>
@@ -4539,13 +4718,13 @@
         <w:adjustRightInd w:val="0"/>
         <w:ind w:left="640" w:hanging="640"/>
         <w:rPr>
-          <w:ins w:id="132" w:author="Dave Bridges" w:date="2018-03-24T13:58:00Z"/>
+          <w:ins w:id="147" w:author="Dave Bridges" w:date="2018-03-24T13:58:00Z"/>
           <w:rFonts w:ascii="Arial" w:eastAsia="Times New Roman" w:hAnsi="Arial" w:cs="Arial"/>
           <w:noProof/>
           <w:sz w:val="20"/>
         </w:rPr>
       </w:pPr>
-      <w:ins w:id="133" w:author="Dave Bridges" w:date="2018-03-24T13:58:00Z">
+      <w:ins w:id="148" w:author="Dave Bridges" w:date="2018-03-24T13:58:00Z">
         <w:r>
           <w:rPr>
             <w:rFonts w:ascii="Arial" w:eastAsia="Times New Roman" w:hAnsi="Arial" w:cs="Arial"/>
@@ -4608,13 +4787,13 @@
         <w:adjustRightInd w:val="0"/>
         <w:ind w:left="640" w:hanging="640"/>
         <w:rPr>
-          <w:ins w:id="134" w:author="Dave Bridges" w:date="2018-03-24T13:58:00Z"/>
+          <w:ins w:id="149" w:author="Dave Bridges" w:date="2018-03-24T13:58:00Z"/>
           <w:rFonts w:ascii="Arial" w:eastAsia="Times New Roman" w:hAnsi="Arial" w:cs="Arial"/>
           <w:noProof/>
           <w:sz w:val="20"/>
         </w:rPr>
       </w:pPr>
-      <w:ins w:id="135" w:author="Dave Bridges" w:date="2018-03-24T13:58:00Z">
+      <w:ins w:id="150" w:author="Dave Bridges" w:date="2018-03-24T13:58:00Z">
         <w:r>
           <w:rPr>
             <w:rFonts w:ascii="Arial" w:eastAsia="Times New Roman" w:hAnsi="Arial" w:cs="Arial"/>
@@ -4677,13 +4856,13 @@
         <w:adjustRightInd w:val="0"/>
         <w:ind w:left="640" w:hanging="640"/>
         <w:rPr>
-          <w:ins w:id="136" w:author="Dave Bridges" w:date="2018-03-24T13:58:00Z"/>
+          <w:ins w:id="151" w:author="Dave Bridges" w:date="2018-03-24T13:58:00Z"/>
           <w:rFonts w:ascii="Arial" w:eastAsia="Times New Roman" w:hAnsi="Arial" w:cs="Arial"/>
           <w:noProof/>
           <w:sz w:val="20"/>
         </w:rPr>
       </w:pPr>
-      <w:ins w:id="137" w:author="Dave Bridges" w:date="2018-03-24T13:58:00Z">
+      <w:ins w:id="152" w:author="Dave Bridges" w:date="2018-03-24T13:58:00Z">
         <w:r>
           <w:rPr>
             <w:rFonts w:ascii="Arial" w:eastAsia="Times New Roman" w:hAnsi="Arial" w:cs="Arial"/>
@@ -4746,13 +4925,13 @@
         <w:adjustRightInd w:val="0"/>
         <w:ind w:left="640" w:hanging="640"/>
         <w:rPr>
-          <w:ins w:id="138" w:author="Dave Bridges" w:date="2018-03-24T13:58:00Z"/>
+          <w:ins w:id="153" w:author="Dave Bridges" w:date="2018-03-24T13:58:00Z"/>
           <w:rFonts w:ascii="Arial" w:hAnsi="Arial" w:cs="Arial"/>
           <w:noProof/>
           <w:sz w:val="20"/>
         </w:rPr>
       </w:pPr>
-      <w:ins w:id="139" w:author="Dave Bridges" w:date="2018-03-24T13:58:00Z">
+      <w:ins w:id="154" w:author="Dave Bridges" w:date="2018-03-24T13:58:00Z">
         <w:r>
           <w:rPr>
             <w:rFonts w:ascii="Arial" w:eastAsia="Times New Roman" w:hAnsi="Arial" w:cs="Arial"/>
@@ -4815,7 +4994,7 @@
         <w:adjustRightInd w:val="0"/>
         <w:ind w:left="640" w:hanging="640"/>
         <w:rPr>
-          <w:ins w:id="140" w:author="Dave Bridges" w:date="2018-03-24T13:58:00Z"/>
+          <w:ins w:id="155" w:author="Dave Bridges" w:date="2018-03-24T13:58:00Z"/>
           <w:rFonts w:ascii="Arial" w:eastAsia="Times New Roman" w:hAnsi="Arial" w:cs="Arial"/>
           <w:color w:val="FF0000"/>
           <w:sz w:val="19"/>
@@ -4823,7 +5002,7 @@
           <w:shd w:val="clear" w:color="auto" w:fill="FFFFFF"/>
         </w:rPr>
       </w:pPr>
-      <w:ins w:id="141" w:author="Dave Bridges" w:date="2018-03-24T13:58:00Z">
+      <w:ins w:id="156" w:author="Dave Bridges" w:date="2018-03-24T13:58:00Z">
         <w:r>
           <w:rPr>
             <w:rFonts w:ascii="Arial" w:eastAsia="Times New Roman" w:hAnsi="Arial" w:cs="Arial"/>
@@ -4909,7 +5088,7 @@
       </w:r>
     </w:p>
   </w:comment>
-  <w:comment w:id="125" w:author="Dave Bridges" w:date="2018-03-24T14:07:00Z" w:initials="DB">
+  <w:comment w:id="38" w:author="Microsoft Office User" w:date="2018-03-24T16:19:00Z" w:initials="Office">
     <w:p>
       <w:pPr>
         <w:pStyle w:val="CommentText"/>
@@ -4921,11 +5100,19 @@
         <w:annotationRef/>
       </w:r>
       <w:r>
-        <w:t>Ake figure legend for this and put it in Supplementary Figure 1</w:t>
+        <w:t>This is the p-</w:t>
+      </w:r>
+      <w:proofErr w:type="spellStart"/>
+      <w:r>
+        <w:t>val</w:t>
+      </w:r>
+      <w:proofErr w:type="spellEnd"/>
+      <w:r>
+        <w:t xml:space="preserve"> we may not be able to assess?</w:t>
       </w:r>
     </w:p>
   </w:comment>
-  <w:comment w:id="126" w:author="Dave Bridges" w:date="2018-03-24T14:17:00Z" w:initials="DB">
+  <w:comment w:id="140" w:author="Dave Bridges" w:date="2018-03-24T14:07:00Z" w:initials="DB">
     <w:p>
       <w:pPr>
         <w:pStyle w:val="CommentText"/>
@@ -4936,23 +5123,39 @@
         </w:rPr>
         <w:annotationRef/>
       </w:r>
-      <w:hyperlink r:id="rId1" w:history="1">
-        <w:r>
-          <w:rPr>
-            <w:rStyle w:val="Hyperlink"/>
-          </w:rPr>
-          <w:t>http://www.jbc.org/content/264/35/20992</w:t>
-        </w:r>
-      </w:hyperlink>
-      <w:r>
-        <w:t xml:space="preserve"> and </w:t>
-      </w:r>
-      <w:r>
-        <w:t>https://www.sciencedirect.com/science/article/pii/S0960076015300807</w:t>
+      <w:r>
+        <w:t>Ake figure legend for this and put it in Supplementary Figure 1</w:t>
       </w:r>
     </w:p>
   </w:comment>
-  <w:comment w:id="127" w:author="Dave Bridges" w:date="2018-03-24T13:58:00Z" w:initials="DB">
+  <w:comment w:id="141" w:author="Dave Bridges" w:date="2018-03-24T14:17:00Z" w:initials="DB">
+    <w:p>
+      <w:pPr>
+        <w:pStyle w:val="CommentText"/>
+      </w:pPr>
+      <w:r>
+        <w:rPr>
+          <w:rStyle w:val="CommentReference"/>
+        </w:rPr>
+        <w:annotationRef/>
+      </w:r>
+      <w:hyperlink r:id="rId1" w:history="1">
+        <w:r>
+          <w:rPr>
+            <w:rStyle w:val="Hyperlink"/>
+          </w:rPr>
+          <w:t>http://www.jbc.org/content/264/35/20992</w:t>
+        </w:r>
+      </w:hyperlink>
+      <w:r>
+        <w:t xml:space="preserve"> and </w:t>
+      </w:r>
+      <w:r>
+        <w:t>https://www.sciencedirect.com/science/article/pii/S0960076015300807</w:t>
+      </w:r>
+    </w:p>
+  </w:comment>
+  <w:comment w:id="142" w:author="Dave Bridges" w:date="2018-03-24T13:58:00Z" w:initials="DB">
     <w:p>
       <w:pPr>
         <w:pStyle w:val="CommentText"/>
@@ -4975,6 +5178,7 @@
 <w15:commentsEx xmlns:wpc="http://schemas.microsoft.com/office/word/2010/wordprocessingCanvas" xmlns:mo="http://schemas.microsoft.com/office/mac/office/2008/main" xmlns:mc="http://schemas.openxmlformats.org/markup-compatibility/2006" xmlns:mv="urn:schemas-microsoft-com:mac:vml" xmlns:o="urn:schemas-microsoft-com:office:office" xmlns:r="http://schemas.openxmlformats.org/officeDocument/2006/relationships" xmlns:m="http://schemas.openxmlformats.org/officeDocument/2006/math" xmlns:v="urn:schemas-microsoft-com:vml" xmlns:wp14="http://schemas.microsoft.com/office/word/2010/wordprocessingDrawing" xmlns:wp="http://schemas.openxmlformats.org/drawingml/2006/wordprocessingDrawing" xmlns:w10="urn:schemas-microsoft-com:office:word" xmlns:w="http://schemas.openxmlformats.org/wordprocessingml/2006/main" xmlns:w14="http://schemas.microsoft.com/office/word/2010/wordml" xmlns:w15="http://schemas.microsoft.com/office/word/2012/wordml" xmlns:wpg="http://schemas.microsoft.com/office/word/2010/wordprocessingGroup" xmlns:wpi="http://schemas.microsoft.com/office/word/2010/wordprocessingInk" xmlns:wne="http://schemas.microsoft.com/office/word/2006/wordml" xmlns:wps="http://schemas.microsoft.com/office/word/2010/wordprocessingShape" mc:Ignorable="w14 w15 wp14">
   <w15:commentEx w15:paraId="7F0EC91A" w15:done="0"/>
   <w15:commentEx w15:paraId="03049710" w15:done="0"/>
+  <w15:commentEx w15:paraId="01705381" w15:done="0"/>
   <w15:commentEx w15:paraId="181987DC" w15:done="0"/>
   <w15:commentEx w15:paraId="18DA4DD5" w15:done="0"/>
   <w15:commentEx w15:paraId="1AE3E9FF" w15:done="0"/>
@@ -5890,11 +6094,11 @@
           <c:showBubbleSize val="0"/>
         </c:dLbls>
         <c:gapWidth val="150"/>
-        <c:axId val="-88676176"/>
-        <c:axId val="-89376224"/>
+        <c:axId val="-84405344"/>
+        <c:axId val="-84403568"/>
       </c:barChart>
       <c:catAx>
-        <c:axId val="-88676176"/>
+        <c:axId val="-84405344"/>
         <c:scaling>
           <c:orientation val="minMax"/>
         </c:scaling>
@@ -5929,7 +6133,7 @@
             <a:endParaRPr lang="en-US"/>
           </a:p>
         </c:txPr>
-        <c:crossAx val="-89376224"/>
+        <c:crossAx val="-84403568"/>
         <c:crosses val="autoZero"/>
         <c:auto val="1"/>
         <c:lblAlgn val="ctr"/>
@@ -5939,7 +6143,7 @@
         <c:noMultiLvlLbl val="0"/>
       </c:catAx>
       <c:valAx>
-        <c:axId val="-89376224"/>
+        <c:axId val="-84403568"/>
         <c:scaling>
           <c:orientation val="minMax"/>
           <c:max val="200.0"/>
@@ -5976,7 +6180,7 @@
             <a:endParaRPr lang="en-US"/>
           </a:p>
         </c:txPr>
-        <c:crossAx val="-88676176"/>
+        <c:crossAx val="-84405344"/>
         <c:crosses val="autoZero"/>
         <c:crossBetween val="between"/>
         <c:majorUnit val="50.0"/>
@@ -6402,11 +6606,11 @@
           <c:showBubbleSize val="0"/>
         </c:dLbls>
         <c:gapWidth val="150"/>
-        <c:axId val="-89244176"/>
-        <c:axId val="-159413968"/>
+        <c:axId val="-159957600"/>
+        <c:axId val="-91402848"/>
       </c:barChart>
       <c:catAx>
-        <c:axId val="-89244176"/>
+        <c:axId val="-159957600"/>
         <c:scaling>
           <c:orientation val="minMax"/>
         </c:scaling>
@@ -6441,7 +6645,7 @@
             <a:endParaRPr lang="en-US"/>
           </a:p>
         </c:txPr>
-        <c:crossAx val="-159413968"/>
+        <c:crossAx val="-91402848"/>
         <c:crosses val="autoZero"/>
         <c:auto val="1"/>
         <c:lblAlgn val="ctr"/>
@@ -6451,7 +6655,7 @@
         <c:noMultiLvlLbl val="0"/>
       </c:catAx>
       <c:valAx>
-        <c:axId val="-159413968"/>
+        <c:axId val="-91402848"/>
         <c:scaling>
           <c:orientation val="minMax"/>
           <c:max val="125.0"/>
@@ -6488,7 +6692,7 @@
             <a:endParaRPr lang="en-US"/>
           </a:p>
         </c:txPr>
-        <c:crossAx val="-89244176"/>
+        <c:crossAx val="-159957600"/>
         <c:crosses val="autoZero"/>
         <c:crossBetween val="between"/>
         <c:majorUnit val="25.0"/>
@@ -6961,11 +7165,11 @@
           <c:showBubbleSize val="0"/>
         </c:dLbls>
         <c:gapWidth val="150"/>
-        <c:axId val="-137631040"/>
-        <c:axId val="-159749488"/>
+        <c:axId val="-88271264"/>
+        <c:axId val="-90137840"/>
       </c:barChart>
       <c:catAx>
-        <c:axId val="-137631040"/>
+        <c:axId val="-88271264"/>
         <c:scaling>
           <c:orientation val="minMax"/>
         </c:scaling>
@@ -7000,7 +7204,7 @@
             <a:endParaRPr lang="en-US"/>
           </a:p>
         </c:txPr>
-        <c:crossAx val="-159749488"/>
+        <c:crossAx val="-90137840"/>
         <c:crosses val="autoZero"/>
         <c:auto val="1"/>
         <c:lblAlgn val="ctr"/>
@@ -7010,7 +7214,7 @@
         <c:noMultiLvlLbl val="0"/>
       </c:catAx>
       <c:valAx>
-        <c:axId val="-159749488"/>
+        <c:axId val="-90137840"/>
         <c:scaling>
           <c:orientation val="minMax"/>
           <c:max val="40.0"/>
@@ -7047,7 +7251,7 @@
             <a:endParaRPr lang="en-US"/>
           </a:p>
         </c:txPr>
-        <c:crossAx val="-137631040"/>
+        <c:crossAx val="-88271264"/>
         <c:crosses val="autoZero"/>
         <c:crossBetween val="between"/>
         <c:majorUnit val="5.0"/>
@@ -7512,11 +7716,11 @@
           <c:showBubbleSize val="0"/>
         </c:dLbls>
         <c:gapWidth val="150"/>
-        <c:axId val="-136196064"/>
-        <c:axId val="-86561584"/>
+        <c:axId val="-85577984"/>
+        <c:axId val="-87008832"/>
       </c:barChart>
       <c:catAx>
-        <c:axId val="-136196064"/>
+        <c:axId val="-85577984"/>
         <c:scaling>
           <c:orientation val="minMax"/>
         </c:scaling>
@@ -7551,7 +7755,7 @@
             <a:endParaRPr lang="en-US"/>
           </a:p>
         </c:txPr>
-        <c:crossAx val="-86561584"/>
+        <c:crossAx val="-87008832"/>
         <c:crosses val="autoZero"/>
         <c:auto val="1"/>
         <c:lblAlgn val="ctr"/>
@@ -7561,7 +7765,7 @@
         <c:noMultiLvlLbl val="0"/>
       </c:catAx>
       <c:valAx>
-        <c:axId val="-86561584"/>
+        <c:axId val="-87008832"/>
         <c:scaling>
           <c:orientation val="minMax"/>
           <c:max val="60.0"/>
@@ -7597,7 +7801,7 @@
             <a:endParaRPr lang="en-US"/>
           </a:p>
         </c:txPr>
-        <c:crossAx val="-136196064"/>
+        <c:crossAx val="-85577984"/>
         <c:crosses val="autoZero"/>
         <c:crossBetween val="between"/>
         <c:majorUnit val="10.0"/>
@@ -7915,11 +8119,11 @@
         </c:dLbls>
         <c:gapWidth val="150"/>
         <c:overlap val="-59"/>
-        <c:axId val="-94154960"/>
-        <c:axId val="-128764544"/>
+        <c:axId val="-57244064"/>
+        <c:axId val="-85553744"/>
       </c:barChart>
       <c:catAx>
-        <c:axId val="-94154960"/>
+        <c:axId val="-57244064"/>
         <c:scaling>
           <c:orientation val="minMax"/>
         </c:scaling>
@@ -7954,7 +8158,7 @@
             <a:endParaRPr lang="en-US"/>
           </a:p>
         </c:txPr>
-        <c:crossAx val="-128764544"/>
+        <c:crossAx val="-85553744"/>
         <c:crosses val="autoZero"/>
         <c:auto val="1"/>
         <c:lblAlgn val="ctr"/>
@@ -7964,7 +8168,7 @@
         <c:noMultiLvlLbl val="0"/>
       </c:catAx>
       <c:valAx>
-        <c:axId val="-128764544"/>
+        <c:axId val="-85553744"/>
         <c:scaling>
           <c:orientation val="minMax"/>
           <c:max val="5000.0"/>
@@ -8001,7 +8205,7 @@
             <a:endParaRPr lang="en-US"/>
           </a:p>
         </c:txPr>
-        <c:crossAx val="-94154960"/>
+        <c:crossAx val="-57244064"/>
         <c:crosses val="autoZero"/>
         <c:crossBetween val="between"/>
         <c:majorUnit val="1000.0"/>
@@ -8317,7 +8521,7 @@
 </file>
 
 <file path=customXml/itemProps1.xml><?xml version="1.0" encoding="utf-8"?>
-<ds:datastoreItem xmlns:ds="http://schemas.openxmlformats.org/officeDocument/2006/customXml" ds:itemID="{69DFC45B-B67C-9046-A10C-AC940BF5E9AA}">
+<ds:datastoreItem xmlns:ds="http://schemas.openxmlformats.org/officeDocument/2006/customXml" ds:itemID="{CA47A6D4-62B3-D446-A779-4A23F3FE367C}">
   <ds:schemaRefs>
     <ds:schemaRef ds:uri="http://schemas.openxmlformats.org/officeDocument/2006/bibliography"/>
   </ds:schemaRefs>

</xml_diff>

<commit_message>
made figure legend for figure 3 in response
</commit_message>
<xml_diff>
--- a/manuscript/Obesity-Glucocorticoids/Endocrinology Reviewer Comments.docx
+++ b/manuscript/Obesity-Glucocorticoids/Endocrinology Reviewer Comments.docx
@@ -1101,6 +1101,11 @@
             <w:color w:val="FF0000"/>
             <w:sz w:val="19"/>
             <w:szCs w:val="19"/>
+            <w:rPrChange w:id="35" w:author="Unknown">
+              <w:rPr>
+                <w:noProof/>
+              </w:rPr>
+            </w:rPrChange>
           </w:rPr>
           <mc:AlternateContent>
             <mc:Choice Requires="wps">
@@ -1189,7 +1194,7 @@
           </mc:AlternateContent>
         </w:r>
       </w:ins>
-      <w:commentRangeStart w:id="35"/>
+      <w:commentRangeStart w:id="36"/>
       <w:r>
         <w:rPr>
           <w:rFonts w:ascii="Arial" w:eastAsia="Times New Roman" w:hAnsi="Arial" w:cs="Arial"/>
@@ -1201,14 +1206,14 @@
         </w:rPr>
         <w:t>Results</w:t>
       </w:r>
-      <w:commentRangeEnd w:id="35"/>
+      <w:commentRangeEnd w:id="36"/>
       <w:r>
         <w:rPr>
           <w:rStyle w:val="CommentReference"/>
         </w:rPr>
-        <w:commentReference w:id="35"/>
-      </w:r>
-      <w:ins w:id="36" w:author="Microsoft Office User" w:date="2018-03-24T15:46:00Z">
+        <w:commentReference w:id="36"/>
+      </w:r>
+      <w:ins w:id="37" w:author="Microsoft Office User" w:date="2018-03-24T15:46:00Z">
         <w:r>
           <w:rPr>
             <w:rFonts w:ascii="Arial" w:eastAsia="Times New Roman" w:hAnsi="Arial" w:cs="Arial"/>
@@ -1234,7 +1239,7 @@
           <w:shd w:val="clear" w:color="auto" w:fill="FFFFFF"/>
         </w:rPr>
       </w:pPr>
-      <w:ins w:id="37" w:author="Microsoft Office User" w:date="2018-03-24T16:10:00Z">
+      <w:ins w:id="38" w:author="Microsoft Office User" w:date="2018-03-24T16:10:00Z">
         <w:r>
           <w:rPr>
             <w:rFonts w:ascii="Arial" w:eastAsia="Times New Roman" w:hAnsi="Arial" w:cs="Arial"/>
@@ -1246,7 +1251,7 @@
           </w:rPr>
           <w:t>Obese dexamethasone-treated mice 2.09-fold higher fluid intake (</w:t>
         </w:r>
-        <w:commentRangeStart w:id="38"/>
+        <w:commentRangeStart w:id="39"/>
         <w:r>
           <w:rPr>
             <w:rFonts w:ascii="Arial" w:eastAsia="Times New Roman" w:hAnsi="Arial" w:cs="Arial"/>
@@ -1259,16 +1264,16 @@
           <w:t>p</w:t>
         </w:r>
       </w:ins>
-      <w:commentRangeEnd w:id="38"/>
-      <w:ins w:id="39" w:author="Microsoft Office User" w:date="2018-03-24T16:19:00Z">
+      <w:commentRangeEnd w:id="39"/>
+      <w:ins w:id="40" w:author="Microsoft Office User" w:date="2018-03-24T16:19:00Z">
         <w:r>
           <w:rPr>
             <w:rStyle w:val="CommentReference"/>
           </w:rPr>
-          <w:commentReference w:id="38"/>
+          <w:commentReference w:id="39"/>
         </w:r>
       </w:ins>
-      <w:ins w:id="40" w:author="Microsoft Office User" w:date="2018-03-24T16:10:00Z">
+      <w:ins w:id="41" w:author="Microsoft Office User" w:date="2018-03-24T16:10:00Z">
         <w:r>
           <w:rPr>
             <w:rFonts w:ascii="Arial" w:eastAsia="Times New Roman" w:hAnsi="Arial" w:cs="Arial"/>
@@ -1281,7 +1286,7 @@
           <w:t>=)</w:t>
         </w:r>
       </w:ins>
-      <w:ins w:id="41" w:author="Microsoft Office User" w:date="2018-03-24T16:11:00Z">
+      <w:ins w:id="42" w:author="Microsoft Office User" w:date="2018-03-24T16:11:00Z">
         <w:r>
           <w:rPr>
             <w:rFonts w:ascii="Arial" w:eastAsia="Times New Roman" w:hAnsi="Arial" w:cs="Arial"/>
@@ -1294,7 +1299,7 @@
           <w:t xml:space="preserve"> when compared to lean dexamethasone-treated mice</w:t>
         </w:r>
       </w:ins>
-      <w:ins w:id="42" w:author="Microsoft Office User" w:date="2018-03-24T16:10:00Z">
+      <w:ins w:id="43" w:author="Microsoft Office User" w:date="2018-03-24T16:10:00Z">
         <w:r>
           <w:rPr>
             <w:rFonts w:ascii="Arial" w:eastAsia="Times New Roman" w:hAnsi="Arial" w:cs="Arial"/>
@@ -1307,7 +1312,7 @@
           <w:t>.</w:t>
         </w:r>
       </w:ins>
-      <w:ins w:id="43" w:author="Microsoft Office User" w:date="2018-03-24T16:12:00Z">
+      <w:ins w:id="44" w:author="Microsoft Office User" w:date="2018-03-24T16:12:00Z">
         <w:r>
           <w:rPr>
             <w:rFonts w:ascii="Arial" w:eastAsia="Times New Roman" w:hAnsi="Arial" w:cs="Arial"/>
@@ -1320,7 +1325,7 @@
           <w:t xml:space="preserve"> This was reduced to</w:t>
         </w:r>
       </w:ins>
-      <w:ins w:id="44" w:author="Microsoft Office User" w:date="2018-03-24T16:14:00Z">
+      <w:ins w:id="45" w:author="Microsoft Office User" w:date="2018-03-24T16:14:00Z">
         <w:r>
           <w:rPr>
             <w:rFonts w:ascii="Arial" w:eastAsia="Times New Roman" w:hAnsi="Arial" w:cs="Arial"/>
@@ -1333,7 +1338,7 @@
           <w:t xml:space="preserve"> a</w:t>
         </w:r>
       </w:ins>
-      <w:ins w:id="45" w:author="Microsoft Office User" w:date="2018-03-24T16:12:00Z">
+      <w:ins w:id="46" w:author="Microsoft Office User" w:date="2018-03-24T16:12:00Z">
         <w:r>
           <w:rPr>
             <w:rFonts w:ascii="Arial" w:eastAsia="Times New Roman" w:hAnsi="Arial" w:cs="Arial"/>
@@ -1346,7 +1351,7 @@
           <w:t xml:space="preserve"> 22</w:t>
         </w:r>
       </w:ins>
-      <w:ins w:id="46" w:author="Microsoft Office User" w:date="2018-03-24T16:13:00Z">
+      <w:ins w:id="47" w:author="Microsoft Office User" w:date="2018-03-24T16:13:00Z">
         <w:r>
           <w:rPr>
             <w:rFonts w:ascii="Arial" w:eastAsia="Times New Roman" w:hAnsi="Arial" w:cs="Arial"/>
@@ -1359,7 +1364,7 @@
           <w:t xml:space="preserve">.01% </w:t>
         </w:r>
       </w:ins>
-      <w:ins w:id="47" w:author="Microsoft Office User" w:date="2018-03-24T16:14:00Z">
+      <w:ins w:id="48" w:author="Microsoft Office User" w:date="2018-03-24T16:14:00Z">
         <w:r>
           <w:rPr>
             <w:rFonts w:ascii="Arial" w:eastAsia="Times New Roman" w:hAnsi="Arial" w:cs="Arial"/>
@@ -1372,7 +1377,7 @@
           <w:t xml:space="preserve">increase in the obese animals </w:t>
         </w:r>
       </w:ins>
-      <w:ins w:id="48" w:author="Microsoft Office User" w:date="2018-03-24T16:13:00Z">
+      <w:ins w:id="49" w:author="Microsoft Office User" w:date="2018-03-24T16:13:00Z">
         <w:r>
           <w:rPr>
             <w:rFonts w:ascii="Arial" w:eastAsia="Times New Roman" w:hAnsi="Arial" w:cs="Arial"/>
@@ -1385,7 +1390,7 @@
           <w:t xml:space="preserve">when </w:t>
         </w:r>
       </w:ins>
-      <w:ins w:id="49" w:author="Microsoft Office User" w:date="2018-03-24T16:14:00Z">
+      <w:ins w:id="50" w:author="Microsoft Office User" w:date="2018-03-24T16:14:00Z">
         <w:r>
           <w:rPr>
             <w:rFonts w:ascii="Arial" w:eastAsia="Times New Roman" w:hAnsi="Arial" w:cs="Arial"/>
@@ -1398,7 +1403,7 @@
           <w:t>a</w:t>
         </w:r>
       </w:ins>
-      <w:ins w:id="50" w:author="Microsoft Office User" w:date="2018-03-24T16:12:00Z">
+      <w:ins w:id="51" w:author="Microsoft Office User" w:date="2018-03-24T16:12:00Z">
         <w:r>
           <w:rPr>
             <w:rFonts w:ascii="Arial" w:eastAsia="Times New Roman" w:hAnsi="Arial" w:cs="Arial"/>
@@ -1411,7 +1416,7 @@
           <w:t xml:space="preserve">ccounting for the higher weights of these mice. </w:t>
         </w:r>
       </w:ins>
-      <w:ins w:id="51" w:author="Microsoft Office User" w:date="2018-03-24T16:06:00Z">
+      <w:ins w:id="52" w:author="Microsoft Office User" w:date="2018-03-24T16:06:00Z">
         <w:r>
           <w:rPr>
             <w:rFonts w:ascii="Arial" w:eastAsia="Times New Roman" w:hAnsi="Arial" w:cs="Arial"/>
@@ -1424,7 +1429,7 @@
           <w:t xml:space="preserve">Increased intake resulted in a </w:t>
         </w:r>
       </w:ins>
-      <w:ins w:id="52" w:author="Microsoft Office User" w:date="2018-03-24T16:08:00Z">
+      <w:ins w:id="53" w:author="Microsoft Office User" w:date="2018-03-24T16:08:00Z">
         <w:r>
           <w:rPr>
             <w:rFonts w:ascii="Arial" w:eastAsia="Times New Roman" w:hAnsi="Arial" w:cs="Arial"/>
@@ -1437,7 +1442,7 @@
           <w:t>7.59-fold</w:t>
         </w:r>
       </w:ins>
-      <w:ins w:id="53" w:author="Microsoft Office User" w:date="2018-03-24T16:06:00Z">
+      <w:ins w:id="54" w:author="Microsoft Office User" w:date="2018-03-24T16:06:00Z">
         <w:r>
           <w:rPr>
             <w:rFonts w:ascii="Arial" w:eastAsia="Times New Roman" w:hAnsi="Arial" w:cs="Arial"/>
@@ -1450,7 +1455,7 @@
           <w:t xml:space="preserve"> increase in serum dexamethasone concentration in the obese dexamethasone-treated mice </w:t>
         </w:r>
       </w:ins>
-      <w:ins w:id="54" w:author="Microsoft Office User" w:date="2018-03-24T16:08:00Z">
+      <w:ins w:id="55" w:author="Microsoft Office User" w:date="2018-03-24T16:08:00Z">
         <w:r>
           <w:rPr>
             <w:rFonts w:ascii="Arial" w:eastAsia="Times New Roman" w:hAnsi="Arial" w:cs="Arial"/>
@@ -1463,7 +1468,7 @@
           <w:t>when compared to lean dexamethasone-treated mice (p=0.031)</w:t>
         </w:r>
       </w:ins>
-      <w:ins w:id="55" w:author="Microsoft Office User" w:date="2018-03-24T16:09:00Z">
+      <w:ins w:id="56" w:author="Microsoft Office User" w:date="2018-03-24T16:09:00Z">
         <w:r>
           <w:rPr>
             <w:rFonts w:ascii="Arial" w:eastAsia="Times New Roman" w:hAnsi="Arial" w:cs="Arial"/>
@@ -1487,7 +1492,7 @@
           <w:shd w:val="clear" w:color="auto" w:fill="FFFFFF"/>
         </w:rPr>
       </w:pPr>
-      <w:ins w:id="56" w:author="Microsoft Office User" w:date="2018-03-24T15:09:00Z">
+      <w:ins w:id="57" w:author="Microsoft Office User" w:date="2018-03-24T15:09:00Z">
         <w:r>
           <w:rPr>
             <w:noProof/>
@@ -1546,10 +1551,10 @@
                             <w:p>
                               <w:pPr>
                                 <w:rPr>
-                                  <w:ins w:id="57" w:author="Microsoft Office User" w:date="2018-03-24T15:09:00Z"/>
+                                  <w:ins w:id="58" w:author="Microsoft Office User" w:date="2018-03-24T15:09:00Z"/>
                                 </w:rPr>
                               </w:pPr>
-                              <w:ins w:id="58" w:author="Microsoft Office User" w:date="2018-03-24T15:13:00Z">
+                              <w:ins w:id="59" w:author="Microsoft Office User" w:date="2018-03-24T15:13:00Z">
                                 <w:r>
                                   <w:rPr>
                                     <w:noProof/>
@@ -1606,7 +1611,7 @@
                               </w:ins>
                             </w:p>
                             <w:p>
-                              <w:ins w:id="59" w:author="Microsoft Office User" w:date="2018-03-24T15:09:00Z">
+                              <w:ins w:id="60" w:author="Microsoft Office User" w:date="2018-03-24T15:09:00Z">
                                 <w:r>
                                   <w:rPr>
                                     <w:b/>
@@ -1614,7 +1619,7 @@
                                   <w:t>Figure 1:</w:t>
                                 </w:r>
                               </w:ins>
-                              <w:ins w:id="60" w:author="Microsoft Office User" w:date="2018-03-24T15:10:00Z">
+                              <w:ins w:id="61" w:author="Microsoft Office User" w:date="2018-03-24T15:10:00Z">
                                 <w:r>
                                   <w:rPr>
                                     <w:b/>
@@ -1622,7 +1627,7 @@
                                   <w:t xml:space="preserve"> Dexamethasone </w:t>
                                 </w:r>
                               </w:ins>
-                              <w:ins w:id="61" w:author="Microsoft Office User" w:date="2018-03-24T15:13:00Z">
+                              <w:ins w:id="62" w:author="Microsoft Office User" w:date="2018-03-24T15:13:00Z">
                                 <w:r>
                                   <w:rPr>
                                     <w:b/>
@@ -1636,7 +1641,7 @@
                                   <w:t>once</w:t>
                                 </w:r>
                               </w:ins>
-                              <w:ins w:id="62" w:author="Microsoft Office User" w:date="2018-03-24T15:14:00Z">
+                              <w:ins w:id="63" w:author="Microsoft Office User" w:date="2018-03-24T15:14:00Z">
                                 <w:r>
                                   <w:rPr>
                                     <w:b/>
@@ -1644,7 +1649,7 @@
                                   <w:t>n</w:t>
                                 </w:r>
                               </w:ins>
-                              <w:ins w:id="63" w:author="Microsoft Office User" w:date="2018-03-24T15:13:00Z">
+                              <w:ins w:id="64" w:author="Microsoft Office User" w:date="2018-03-24T15:13:00Z">
                                 <w:r>
                                   <w:rPr>
                                     <w:b/>
@@ -1652,7 +1657,7 @@
                                   <w:t>tration</w:t>
                                 </w:r>
                               </w:ins>
-                              <w:ins w:id="64" w:author="Microsoft Office User" w:date="2018-03-24T15:16:00Z">
+                              <w:ins w:id="65" w:author="Microsoft Office User" w:date="2018-03-24T15:16:00Z">
                                 <w:r>
                                   <w:rPr>
                                     <w:b/>
@@ -1660,7 +1665,7 @@
                                   <w:t>s</w:t>
                                 </w:r>
                               </w:ins>
-                              <w:ins w:id="65" w:author="Microsoft Office User" w:date="2018-03-24T15:14:00Z">
+                              <w:ins w:id="66" w:author="Microsoft Office User" w:date="2018-03-24T15:14:00Z">
                                 <w:r>
                                   <w:rPr>
                                     <w:b/>
@@ -1671,42 +1676,42 @@
                                   <w:t xml:space="preserve"> </w:t>
                                 </w:r>
                               </w:ins>
-                              <w:ins w:id="66" w:author="Microsoft Office User" w:date="2018-03-24T15:17:00Z">
+                              <w:ins w:id="67" w:author="Microsoft Office User" w:date="2018-03-24T15:17:00Z">
                                 <w:r>
                                   <w:t xml:space="preserve">Amount of dexamethasone consumed per mouse (A), </w:t>
                                 </w:r>
                               </w:ins>
-                              <w:ins w:id="67" w:author="Microsoft Office User" w:date="2018-03-24T15:19:00Z">
+                              <w:ins w:id="68" w:author="Microsoft Office User" w:date="2018-03-24T15:19:00Z">
                                 <w:r>
                                   <w:t xml:space="preserve">amounts </w:t>
                                 </w:r>
                               </w:ins>
-                              <w:ins w:id="68" w:author="Microsoft Office User" w:date="2018-03-24T15:17:00Z">
+                              <w:ins w:id="69" w:author="Microsoft Office User" w:date="2018-03-24T15:17:00Z">
                                 <w:r>
                                   <w:t xml:space="preserve">normalized to mouse weight (B) and </w:t>
                                 </w:r>
                               </w:ins>
-                              <w:ins w:id="69" w:author="Microsoft Office User" w:date="2018-03-24T15:18:00Z">
+                              <w:ins w:id="70" w:author="Microsoft Office User" w:date="2018-03-24T15:18:00Z">
                                 <w:r>
                                   <w:t xml:space="preserve">normalized </w:t>
                                 </w:r>
                               </w:ins>
-                              <w:ins w:id="70" w:author="Microsoft Office User" w:date="2018-03-24T15:17:00Z">
+                              <w:ins w:id="71" w:author="Microsoft Office User" w:date="2018-03-24T15:17:00Z">
                                 <w:r>
                                   <w:t xml:space="preserve">weekly </w:t>
                                 </w:r>
                               </w:ins>
-                              <w:ins w:id="71" w:author="Microsoft Office User" w:date="2018-03-24T15:18:00Z">
+                              <w:ins w:id="72" w:author="Microsoft Office User" w:date="2018-03-24T15:18:00Z">
                                 <w:r>
                                   <w:t>measures (C)</w:t>
                                 </w:r>
                               </w:ins>
-                              <w:ins w:id="72" w:author="Microsoft Office User" w:date="2018-03-24T15:30:00Z">
+                              <w:ins w:id="73" w:author="Microsoft Office User" w:date="2018-03-24T15:30:00Z">
                                 <w:r>
                                   <w:t xml:space="preserve"> as determined by volume consumed per cage per week</w:t>
                                 </w:r>
                               </w:ins>
-                              <w:ins w:id="73" w:author="Microsoft Office User" w:date="2018-03-24T15:22:00Z">
+                              <w:ins w:id="74" w:author="Microsoft Office User" w:date="2018-03-24T15:22:00Z">
                                 <w:r>
                                   <w:t xml:space="preserve"> for </w:t>
                                 </w:r>
@@ -1714,87 +1719,87 @@
                                   <w:t>NCD</w:t>
                                 </w:r>
                               </w:ins>
-                              <w:ins w:id="74" w:author="Microsoft Office User" w:date="2018-03-24T15:23:00Z">
+                              <w:ins w:id="75" w:author="Microsoft Office User" w:date="2018-03-24T15:23:00Z">
                                 <w:r>
                                   <w:t>-</w:t>
                                 </w:r>
                               </w:ins>
-                              <w:ins w:id="75" w:author="Microsoft Office User" w:date="2018-03-24T15:22:00Z">
+                              <w:ins w:id="76" w:author="Microsoft Office User" w:date="2018-03-24T15:22:00Z">
                                 <w:r>
                                   <w:t xml:space="preserve"> (</w:t>
                                 </w:r>
                               </w:ins>
-                              <w:ins w:id="76" w:author="Microsoft Office User" w:date="2018-03-24T16:02:00Z">
+                              <w:ins w:id="77" w:author="Microsoft Office User" w:date="2018-03-24T16:02:00Z">
                                 <w:r>
                                   <w:t>n=12</w:t>
                                 </w:r>
                               </w:ins>
-                              <w:ins w:id="77" w:author="Microsoft Office User" w:date="2018-03-24T15:22:00Z">
+                              <w:ins w:id="78" w:author="Microsoft Office User" w:date="2018-03-24T15:22:00Z">
                                 <w:r>
                                   <w:t>) and HFD</w:t>
                                 </w:r>
                               </w:ins>
-                              <w:ins w:id="78" w:author="Microsoft Office User" w:date="2018-03-24T15:23:00Z">
+                              <w:ins w:id="79" w:author="Microsoft Office User" w:date="2018-03-24T15:23:00Z">
                                 <w:r>
                                   <w:t>-fed (</w:t>
                                 </w:r>
                               </w:ins>
-                              <w:ins w:id="79" w:author="Microsoft Office User" w:date="2018-03-24T16:03:00Z">
+                              <w:ins w:id="80" w:author="Microsoft Office User" w:date="2018-03-24T16:03:00Z">
                                 <w:r>
                                   <w:t>n=20</w:t>
                                 </w:r>
                               </w:ins>
-                              <w:ins w:id="80" w:author="Microsoft Office User" w:date="2018-03-24T15:23:00Z">
+                              <w:ins w:id="81" w:author="Microsoft Office User" w:date="2018-03-24T15:23:00Z">
                                 <w:r>
                                   <w:t>) mice</w:t>
                                 </w:r>
                               </w:ins>
-                              <w:ins w:id="81" w:author="Microsoft Office User" w:date="2018-03-24T15:19:00Z">
+                              <w:ins w:id="82" w:author="Microsoft Office User" w:date="2018-03-24T15:19:00Z">
                                 <w:r>
                                   <w:t>. Concentration of dexamethasone in serum</w:t>
                                 </w:r>
                               </w:ins>
-                              <w:ins w:id="82" w:author="Microsoft Office User" w:date="2018-03-24T15:24:00Z">
+                              <w:ins w:id="83" w:author="Microsoft Office User" w:date="2018-03-24T15:24:00Z">
                                 <w:r>
                                   <w:t xml:space="preserve"> of NCD-fed (n=</w:t>
                                 </w:r>
                               </w:ins>
-                              <w:ins w:id="83" w:author="Microsoft Office User" w:date="2018-03-24T15:28:00Z">
+                              <w:ins w:id="84" w:author="Microsoft Office User" w:date="2018-03-24T15:28:00Z">
                                 <w:r>
                                   <w:t>8</w:t>
                                 </w:r>
                               </w:ins>
-                              <w:ins w:id="84" w:author="Microsoft Office User" w:date="2018-03-24T15:24:00Z">
+                              <w:ins w:id="85" w:author="Microsoft Office User" w:date="2018-03-24T15:24:00Z">
                                 <w:r>
                                   <w:t>) and HFD-fed (n=</w:t>
                                 </w:r>
                               </w:ins>
-                              <w:ins w:id="85" w:author="Microsoft Office User" w:date="2018-03-24T15:27:00Z">
+                              <w:ins w:id="86" w:author="Microsoft Office User" w:date="2018-03-24T15:27:00Z">
                                 <w:r>
                                   <w:t>11</w:t>
                                 </w:r>
                               </w:ins>
-                              <w:ins w:id="86" w:author="Microsoft Office User" w:date="2018-03-24T15:24:00Z">
+                              <w:ins w:id="87" w:author="Microsoft Office User" w:date="2018-03-24T15:24:00Z">
                                 <w:r>
                                   <w:t>)</w:t>
                                 </w:r>
                               </w:ins>
-                              <w:ins w:id="87" w:author="Microsoft Office User" w:date="2018-03-24T15:19:00Z">
+                              <w:ins w:id="88" w:author="Microsoft Office User" w:date="2018-03-24T15:19:00Z">
                                 <w:r>
                                   <w:t xml:space="preserve"> at the end of the study</w:t>
                                 </w:r>
                               </w:ins>
-                              <w:ins w:id="88" w:author="Microsoft Office User" w:date="2018-03-24T15:21:00Z">
+                              <w:ins w:id="89" w:author="Microsoft Office User" w:date="2018-03-24T15:21:00Z">
                                 <w:r>
                                   <w:t xml:space="preserve"> as determined by LC-MS</w:t>
                                 </w:r>
                               </w:ins>
-                              <w:ins w:id="89" w:author="Microsoft Office User" w:date="2018-03-24T15:20:00Z">
+                              <w:ins w:id="90" w:author="Microsoft Office User" w:date="2018-03-24T15:20:00Z">
                                 <w:r>
                                   <w:t xml:space="preserve"> (D)</w:t>
                                 </w:r>
                               </w:ins>
-                              <w:ins w:id="90" w:author="Microsoft Office User" w:date="2018-03-24T15:19:00Z">
+                              <w:ins w:id="91" w:author="Microsoft Office User" w:date="2018-03-24T15:19:00Z">
                                 <w:r>
                                   <w:t>.</w:t>
                                 </w:r>
@@ -1851,7 +1856,7 @@
                                         </pic:cNvPicPr>
                                       </pic:nvPicPr>
                                       <pic:blipFill>
-                                        <a:blip r:embed="rId8">
+                                        <a:blip r:embed="rId9">
                                           <a:extLst>
                                             <a:ext uri="{28A0092B-C50C-407E-A947-70E740481C1C}">
                                               <a14:useLocalDpi xmlns:a14="http://schemas.microsoft.com/office/drawing/2010/main" val="0"/>
@@ -2491,7 +2496,7 @@
           <w:shd w:val="clear" w:color="auto" w:fill="FFFFFF"/>
         </w:rPr>
       </w:pPr>
-      <w:ins w:id="125" w:author="Microsoft Office User" w:date="2018-03-24T15:06:00Z">
+      <w:ins w:id="92" w:author="Microsoft Office User" w:date="2018-03-24T15:06:00Z">
         <w:r>
           <w:rPr>
             <w:rFonts w:ascii="Arial" w:eastAsia="Times New Roman" w:hAnsi="Arial" w:cs="Arial"/>
@@ -2499,6 +2504,11 @@
             <w:color w:val="FF0000"/>
             <w:sz w:val="19"/>
             <w:szCs w:val="19"/>
+            <w:rPrChange w:id="93" w:author="Unknown">
+              <w:rPr>
+                <w:noProof/>
+              </w:rPr>
+            </w:rPrChange>
           </w:rPr>
           <w:lastRenderedPageBreak/>
           <mc:AlternateContent>
@@ -2887,7 +2897,7 @@
           <w:shd w:val="clear" w:color="auto" w:fill="FFFFFF"/>
         </w:rPr>
       </w:pPr>
-      <w:del w:id="126" w:author="Microsoft Office User" w:date="2018-03-24T16:17:00Z">
+      <w:del w:id="94" w:author="Microsoft Office User" w:date="2018-03-24T16:17:00Z">
         <w:r>
           <w:rPr>
             <w:rFonts w:ascii="Arial" w:eastAsia="Times New Roman" w:hAnsi="Arial" w:cs="Arial"/>
@@ -3756,7 +3766,7 @@
           <w:shd w:val="clear" w:color="auto" w:fill="FFFFFF"/>
         </w:rPr>
       </w:pPr>
-      <w:del w:id="127" w:author="Microsoft Office User" w:date="2018-03-24T19:32:00Z">
+      <w:del w:id="95" w:author="Microsoft Office User" w:date="2018-03-24T19:32:00Z">
         <w:r>
           <w:rPr>
             <w:rFonts w:ascii="Arial" w:eastAsia="Times New Roman" w:hAnsi="Arial" w:cs="Arial"/>
@@ -3769,7 +3779,7 @@
           <w:delText>One sentence referring to this figure</w:delText>
         </w:r>
       </w:del>
-      <w:ins w:id="128" w:author="Microsoft Office User" w:date="2018-03-24T19:32:00Z">
+      <w:ins w:id="96" w:author="Microsoft Office User" w:date="2018-03-24T19:32:00Z">
         <w:r>
           <w:rPr>
             <w:rFonts w:ascii="Arial" w:eastAsia="Times New Roman" w:hAnsi="Arial" w:cs="Arial"/>
@@ -3793,7 +3803,7 @@
           <w:t>normalized to percent change from basal</w:t>
         </w:r>
       </w:ins>
-      <w:ins w:id="129" w:author="Microsoft Office User" w:date="2018-03-24T19:35:00Z">
+      <w:ins w:id="97" w:author="Microsoft Office User" w:date="2018-03-24T19:35:00Z">
         <w:r>
           <w:rPr>
             <w:rFonts w:ascii="Arial" w:eastAsia="Times New Roman" w:hAnsi="Arial" w:cs="Arial"/>
@@ -3806,7 +3816,7 @@
           <w:t xml:space="preserve">, </w:t>
         </w:r>
       </w:ins>
-      <w:ins w:id="130" w:author="Microsoft Office User" w:date="2018-03-24T19:37:00Z">
+      <w:ins w:id="98" w:author="Microsoft Office User" w:date="2018-03-24T19:37:00Z">
         <w:r>
           <w:rPr>
             <w:rFonts w:ascii="Arial" w:eastAsia="Times New Roman" w:hAnsi="Arial" w:cs="Arial"/>
@@ -3819,7 +3829,7 @@
           <w:t>dexamethasone treatment results in reduced glucose</w:t>
         </w:r>
       </w:ins>
-      <w:ins w:id="131" w:author="Microsoft Office User" w:date="2018-03-24T19:36:00Z">
+      <w:ins w:id="99" w:author="Microsoft Office User" w:date="2018-03-24T19:36:00Z">
         <w:r>
           <w:rPr>
             <w:rFonts w:ascii="Arial" w:eastAsia="Times New Roman" w:hAnsi="Arial" w:cs="Arial"/>
@@ -3832,7 +3842,7 @@
           <w:t xml:space="preserve"> disposal </w:t>
         </w:r>
       </w:ins>
-      <w:ins w:id="132" w:author="Microsoft Office User" w:date="2018-03-24T19:38:00Z">
+      <w:ins w:id="100" w:author="Microsoft Office User" w:date="2018-03-24T19:38:00Z">
         <w:r>
           <w:rPr>
             <w:rFonts w:ascii="Arial" w:eastAsia="Times New Roman" w:hAnsi="Arial" w:cs="Arial"/>
@@ -3845,9 +3855,7 @@
           <w:t xml:space="preserve">when compared to water controls </w:t>
         </w:r>
       </w:ins>
-      <w:bookmarkStart w:id="133" w:name="_GoBack"/>
-      <w:bookmarkEnd w:id="133"/>
-      <w:ins w:id="134" w:author="Microsoft Office User" w:date="2018-03-24T19:33:00Z">
+      <w:ins w:id="101" w:author="Microsoft Office User" w:date="2018-03-24T19:33:00Z">
         <w:r>
           <w:rPr>
             <w:rFonts w:ascii="Arial" w:eastAsia="Times New Roman" w:hAnsi="Arial" w:cs="Arial"/>
@@ -3860,7 +3868,7 @@
           <w:t>in lean and obese mice</w:t>
         </w:r>
       </w:ins>
-      <w:ins w:id="135" w:author="Microsoft Office User" w:date="2018-03-24T19:39:00Z">
+      <w:ins w:id="102" w:author="Microsoft Office User" w:date="2018-03-24T19:39:00Z">
         <w:r>
           <w:rPr>
             <w:rFonts w:ascii="Arial" w:eastAsia="Times New Roman" w:hAnsi="Arial" w:cs="Arial"/>
@@ -3873,7 +3881,7 @@
           <w:t xml:space="preserve"> (Supplementary Figure 1</w:t>
         </w:r>
       </w:ins>
-      <w:ins w:id="136" w:author="Microsoft Office User" w:date="2018-03-24T19:40:00Z">
+      <w:ins w:id="103" w:author="Microsoft Office User" w:date="2018-03-24T19:40:00Z">
         <w:r>
           <w:rPr>
             <w:rFonts w:ascii="Arial" w:eastAsia="Times New Roman" w:hAnsi="Arial" w:cs="Arial"/>
@@ -3886,7 +3894,7 @@
           <w:t>X</w:t>
         </w:r>
       </w:ins>
-      <w:ins w:id="137" w:author="Microsoft Office User" w:date="2018-03-24T19:39:00Z">
+      <w:ins w:id="104" w:author="Microsoft Office User" w:date="2018-03-24T19:39:00Z">
         <w:r>
           <w:rPr>
             <w:rFonts w:ascii="Arial" w:eastAsia="Times New Roman" w:hAnsi="Arial" w:cs="Arial"/>
@@ -3899,7 +3907,7 @@
           <w:t>)</w:t>
         </w:r>
       </w:ins>
-      <w:ins w:id="138" w:author="Microsoft Office User" w:date="2018-03-24T19:33:00Z">
+      <w:ins w:id="105" w:author="Microsoft Office User" w:date="2018-03-24T19:33:00Z">
         <w:r>
           <w:rPr>
             <w:rFonts w:ascii="Arial" w:eastAsia="Times New Roman" w:hAnsi="Arial" w:cs="Arial"/>
@@ -3912,7 +3920,7 @@
           <w:t>.</w:t>
         </w:r>
       </w:ins>
-      <w:del w:id="139" w:author="Microsoft Office User" w:date="2018-03-24T19:39:00Z">
+      <w:del w:id="106" w:author="Microsoft Office User" w:date="2018-03-24T19:39:00Z">
         <w:r>
           <w:rPr>
             <w:rFonts w:ascii="Arial" w:eastAsia="Times New Roman" w:hAnsi="Arial" w:cs="Arial"/>
@@ -3935,7 +3943,272 @@
           <w:shd w:val="clear" w:color="auto" w:fill="FFFFFF"/>
         </w:rPr>
       </w:pPr>
-      <w:commentRangeStart w:id="140"/>
+      <w:ins w:id="107" w:author="Microsoft Office User" w:date="2018-03-24T19:52:00Z">
+        <w:r>
+          <w:rPr>
+            <w:rFonts w:ascii="Arial" w:eastAsia="Times New Roman" w:hAnsi="Arial" w:cs="Arial"/>
+            <w:noProof/>
+            <w:color w:val="222222"/>
+            <w:sz w:val="19"/>
+            <w:szCs w:val="19"/>
+          </w:rPr>
+          <mc:AlternateContent>
+            <mc:Choice Requires="wps">
+              <w:drawing>
+                <wp:anchor distT="0" distB="0" distL="114300" distR="114300" simplePos="0" relativeHeight="251669504" behindDoc="0" locked="0" layoutInCell="1" allowOverlap="1" wp14:anchorId="6E4E7627" wp14:editId="172E27B3">
+                  <wp:simplePos x="0" y="0"/>
+                  <wp:positionH relativeFrom="column">
+                    <wp:posOffset>-63500</wp:posOffset>
+                  </wp:positionH>
+                  <wp:positionV relativeFrom="paragraph">
+                    <wp:posOffset>2729865</wp:posOffset>
+                  </wp:positionV>
+                  <wp:extent cx="6056630" cy="569595"/>
+                  <wp:effectExtent l="0" t="0" r="0" b="0"/>
+                  <wp:wrapSquare wrapText="bothSides"/>
+                  <wp:docPr id="8" name="Text Box 8"/>
+                  <wp:cNvGraphicFramePr/>
+                  <a:graphic xmlns:a="http://schemas.openxmlformats.org/drawingml/2006/main">
+                    <a:graphicData uri="http://schemas.microsoft.com/office/word/2010/wordprocessingShape">
+                      <wps:wsp>
+                        <wps:cNvSpPr txBox="1"/>
+                        <wps:spPr>
+                          <a:xfrm>
+                            <a:off x="0" y="0"/>
+                            <a:ext cx="6056630" cy="569595"/>
+                          </a:xfrm>
+                          <a:prstGeom prst="rect">
+                            <a:avLst/>
+                          </a:prstGeom>
+                          <a:noFill/>
+                          <a:ln>
+                            <a:noFill/>
+                          </a:ln>
+                          <a:effectLst/>
+                        </wps:spPr>
+                        <wps:style>
+                          <a:lnRef idx="0">
+                            <a:schemeClr val="accent1"/>
+                          </a:lnRef>
+                          <a:fillRef idx="0">
+                            <a:schemeClr val="accent1"/>
+                          </a:fillRef>
+                          <a:effectRef idx="0">
+                            <a:schemeClr val="accent1"/>
+                          </a:effectRef>
+                          <a:fontRef idx="minor">
+                            <a:schemeClr val="dk1"/>
+                          </a:fontRef>
+                        </wps:style>
+                        <wps:txbx>
+                          <w:txbxContent>
+                            <w:p>
+                              <w:pPr>
+                                <w:rPr>
+                                  <w:ins w:id="108" w:author="Microsoft Office User" w:date="2018-03-24T19:52:00Z"/>
+                                  <w:rFonts w:ascii="Arial" w:hAnsi="Arial" w:cs="Arial"/>
+                                  <w:sz w:val="19"/>
+                                  <w:szCs w:val="19"/>
+                                </w:rPr>
+                              </w:pPr>
+                              <w:ins w:id="109" w:author="Microsoft Office User" w:date="2018-03-24T19:52:00Z">
+                                <w:r>
+                                  <w:rPr>
+                                    <w:rFonts w:ascii="Arial" w:eastAsia="Times New Roman" w:hAnsi="Arial" w:cs="Arial"/>
+                                    <w:b/>
+                                    <w:color w:val="222222"/>
+                                    <w:sz w:val="19"/>
+                                    <w:szCs w:val="19"/>
+                                    <w:rPrChange w:id="110" w:author="Microsoft Office User" w:date="2018-03-24T19:53:00Z">
+                                      <w:rPr>
+                                        <w:rFonts w:ascii="Arial" w:eastAsia="Times New Roman" w:hAnsi="Arial" w:cs="Arial"/>
+                                        <w:color w:val="222222"/>
+                                        <w:sz w:val="19"/>
+                                        <w:szCs w:val="19"/>
+                                      </w:rPr>
+                                    </w:rPrChange>
+                                  </w:rPr>
+                                  <w:t>Figure 3: ITT normalized to percent change from basal</w:t>
+                                </w:r>
+                                <w:r>
+                                  <w:rPr>
+                                    <w:rFonts w:ascii="Arial" w:eastAsia="Times New Roman" w:hAnsi="Arial" w:cs="Arial"/>
+                                    <w:b/>
+                                    <w:color w:val="222222"/>
+                                    <w:sz w:val="18"/>
+                                    <w:szCs w:val="18"/>
+                                    <w:rPrChange w:id="111" w:author="Microsoft Office User" w:date="2018-03-24T19:53:00Z">
+                                      <w:rPr>
+                                        <w:rFonts w:ascii="Arial" w:eastAsia="Times New Roman" w:hAnsi="Arial" w:cs="Arial"/>
+                                        <w:color w:val="222222"/>
+                                        <w:sz w:val="18"/>
+                                        <w:szCs w:val="18"/>
+                                      </w:rPr>
+                                    </w:rPrChange>
+                                  </w:rPr>
+                                  <w:t>.</w:t>
+                                </w:r>
+                                <w:r>
+                                  <w:rPr>
+                                    <w:rFonts w:ascii="Arial" w:eastAsia="Times New Roman" w:hAnsi="Arial" w:cs="Arial"/>
+                                    <w:color w:val="222222"/>
+                                    <w:sz w:val="18"/>
+                                    <w:szCs w:val="18"/>
+                                  </w:rPr>
+                                  <w:t xml:space="preserve"> </w:t>
+                                </w:r>
+                                <w:r>
+                                  <w:rPr>
+                                    <w:rFonts w:ascii="Arial" w:hAnsi="Arial" w:cs="Arial"/>
+                                    <w:sz w:val="19"/>
+                                    <w:szCs w:val="19"/>
+                                  </w:rPr>
+                                  <w:t xml:space="preserve">Insulin was given via </w:t>
+                                </w:r>
+                                <w:proofErr w:type="spellStart"/>
+                                <w:r>
+                                  <w:rPr>
+                                    <w:rFonts w:ascii="Arial" w:hAnsi="Arial" w:cs="Arial"/>
+                                    <w:sz w:val="19"/>
+                                    <w:szCs w:val="19"/>
+                                  </w:rPr>
+                                  <w:t>i.p</w:t>
+                                </w:r>
+                                <w:proofErr w:type="spellEnd"/>
+                                <w:r>
+                                  <w:rPr>
+                                    <w:rFonts w:ascii="Arial" w:hAnsi="Arial" w:cs="Arial"/>
+                                    <w:sz w:val="19"/>
+                                    <w:szCs w:val="19"/>
+                                  </w:rPr>
+                                  <w:t>. injection at a concentration of 2.5 U/kg following five weeks of dexamethasone (NCD n=12; HFD n=12) or vehicle (NCD n=12; HFD n=12) treatment and 17 weeks of diet.</w:t>
+                                </w:r>
+                              </w:ins>
+                            </w:p>
+                            <w:p/>
+                          </w:txbxContent>
+                        </wps:txbx>
+                        <wps:bodyPr rot="0" spcFirstLastPara="0" vertOverflow="overflow" horzOverflow="overflow" vert="horz" wrap="square" lIns="91440" tIns="45720" rIns="91440" bIns="45720" numCol="1" spcCol="0" rtlCol="0" fromWordArt="0" anchor="t" anchorCtr="0" forceAA="0" compatLnSpc="1">
+                          <a:prstTxWarp prst="textNoShape">
+                            <a:avLst/>
+                          </a:prstTxWarp>
+                          <a:noAutofit/>
+                        </wps:bodyPr>
+                      </wps:wsp>
+                    </a:graphicData>
+                  </a:graphic>
+                  <wp14:sizeRelH relativeFrom="margin">
+                    <wp14:pctWidth>0</wp14:pctWidth>
+                  </wp14:sizeRelH>
+                  <wp14:sizeRelV relativeFrom="margin">
+                    <wp14:pctHeight>0</wp14:pctHeight>
+                  </wp14:sizeRelV>
+                </wp:anchor>
+              </w:drawing>
+            </mc:Choice>
+            <mc:Fallback>
+              <w:pict>
+                <v:shapetype w14:anchorId="6E4E7627" id="_x0000_t202" coordsize="21600,21600" o:spt="202" path="m0,0l0,21600,21600,21600,21600,0xe">
+                  <v:stroke joinstyle="miter"/>
+                  <v:path gradientshapeok="t" o:connecttype="rect"/>
+                </v:shapetype>
+                <v:shape id="Text Box 8" o:spid="_x0000_s1029" type="#_x0000_t202" style="position:absolute;margin-left:-5pt;margin-top:214.95pt;width:476.9pt;height:44.85pt;z-index:251669504;visibility:visible;mso-wrap-style:square;mso-width-percent:0;mso-height-percent:0;mso-wrap-distance-left:9pt;mso-wrap-distance-top:0;mso-wrap-distance-right:9pt;mso-wrap-distance-bottom:0;mso-position-horizontal:absolute;mso-position-horizontal-relative:text;mso-position-vertical:absolute;mso-position-vertical-relative:text;mso-width-percent:0;mso-height-percent:0;mso-width-relative:margin;mso-height-relative:margin;v-text-anchor:top" o:gfxdata="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" filled="f" stroked="f">
+                  <v:textbox>
+                    <w:txbxContent>
+                      <w:p>
+                        <w:pPr>
+                          <w:rPr>
+                            <w:ins w:id="112" w:author="Microsoft Office User" w:date="2018-03-24T19:52:00Z"/>
+                            <w:rFonts w:ascii="Arial" w:hAnsi="Arial" w:cs="Arial"/>
+                            <w:sz w:val="19"/>
+                            <w:szCs w:val="19"/>
+                          </w:rPr>
+                        </w:pPr>
+                        <w:ins w:id="113" w:author="Microsoft Office User" w:date="2018-03-24T19:52:00Z">
+                          <w:r>
+                            <w:rPr>
+                              <w:rFonts w:ascii="Arial" w:eastAsia="Times New Roman" w:hAnsi="Arial" w:cs="Arial"/>
+                              <w:b/>
+                              <w:color w:val="222222"/>
+                              <w:sz w:val="19"/>
+                              <w:szCs w:val="19"/>
+                              <w:rPrChange w:id="114" w:author="Microsoft Office User" w:date="2018-03-24T19:53:00Z">
+                                <w:rPr>
+                                  <w:rFonts w:ascii="Arial" w:eastAsia="Times New Roman" w:hAnsi="Arial" w:cs="Arial"/>
+                                  <w:color w:val="222222"/>
+                                  <w:sz w:val="19"/>
+                                  <w:szCs w:val="19"/>
+                                </w:rPr>
+                              </w:rPrChange>
+                            </w:rPr>
+                            <w:t>Figure 3: ITT normalized to percent change from basal</w:t>
+                          </w:r>
+                          <w:r>
+                            <w:rPr>
+                              <w:rFonts w:ascii="Arial" w:eastAsia="Times New Roman" w:hAnsi="Arial" w:cs="Arial"/>
+                              <w:b/>
+                              <w:color w:val="222222"/>
+                              <w:sz w:val="18"/>
+                              <w:szCs w:val="18"/>
+                              <w:rPrChange w:id="115" w:author="Microsoft Office User" w:date="2018-03-24T19:53:00Z">
+                                <w:rPr>
+                                  <w:rFonts w:ascii="Arial" w:eastAsia="Times New Roman" w:hAnsi="Arial" w:cs="Arial"/>
+                                  <w:color w:val="222222"/>
+                                  <w:sz w:val="18"/>
+                                  <w:szCs w:val="18"/>
+                                </w:rPr>
+                              </w:rPrChange>
+                            </w:rPr>
+                            <w:t>.</w:t>
+                          </w:r>
+                          <w:r>
+                            <w:rPr>
+                              <w:rFonts w:ascii="Arial" w:eastAsia="Times New Roman" w:hAnsi="Arial" w:cs="Arial"/>
+                              <w:color w:val="222222"/>
+                              <w:sz w:val="18"/>
+                              <w:szCs w:val="18"/>
+                            </w:rPr>
+                            <w:t xml:space="preserve"> </w:t>
+                          </w:r>
+                          <w:r>
+                            <w:rPr>
+                              <w:rFonts w:ascii="Arial" w:hAnsi="Arial" w:cs="Arial"/>
+                              <w:sz w:val="19"/>
+                              <w:szCs w:val="19"/>
+                            </w:rPr>
+                            <w:t xml:space="preserve">Insulin was given via </w:t>
+                          </w:r>
+                          <w:proofErr w:type="spellStart"/>
+                          <w:r>
+                            <w:rPr>
+                              <w:rFonts w:ascii="Arial" w:hAnsi="Arial" w:cs="Arial"/>
+                              <w:sz w:val="19"/>
+                              <w:szCs w:val="19"/>
+                            </w:rPr>
+                            <w:t>i.p</w:t>
+                          </w:r>
+                          <w:proofErr w:type="spellEnd"/>
+                          <w:r>
+                            <w:rPr>
+                              <w:rFonts w:ascii="Arial" w:hAnsi="Arial" w:cs="Arial"/>
+                              <w:sz w:val="19"/>
+                              <w:szCs w:val="19"/>
+                            </w:rPr>
+                            <w:t>. injection at a concentration of 2.5 U/kg following five weeks of dexamethasone (NCD n=12; HFD n=12) or vehicle (NCD n=12; HFD n=12) treatment and 17 weeks of diet.</w:t>
+                          </w:r>
+                        </w:ins>
+                      </w:p>
+                      <w:p/>
+                    </w:txbxContent>
+                  </v:textbox>
+                  <w10:wrap type="square"/>
+                </v:shape>
+              </w:pict>
+            </mc:Fallback>
+          </mc:AlternateContent>
+        </w:r>
+      </w:ins>
+      <w:commentRangeStart w:id="116"/>
       <w:r>
         <w:rPr>
           <w:rFonts w:ascii="Arial" w:eastAsia="Times New Roman" w:hAnsi="Arial" w:cs="Arial"/>
@@ -3946,8 +4219,8 @@
           <w:shd w:val="clear" w:color="auto" w:fill="FFFFFF"/>
         </w:rPr>
         <w:drawing>
-          <wp:inline distT="0" distB="0" distL="0" distR="0" wp14:anchorId="1CC11431" wp14:editId="3630563F">
-            <wp:extent cx="2337435" cy="1618685"/>
+          <wp:inline distT="0" distB="0" distL="0" distR="0" wp14:anchorId="1CC11431" wp14:editId="0DC052D9">
+            <wp:extent cx="3366135" cy="2331065"/>
             <wp:effectExtent l="0" t="0" r="0" b="0"/>
             <wp:docPr id="1" name="Picture 1" descr="/Volumes/SPH/NS/BridgesLab/Harvey/Mouse Work/Dexamethasone Treatment/Combined NCD and HFD/ITT/figures/itt-lineplot-normalized-1.png"/>
             <wp:cNvGraphicFramePr>
@@ -3963,7 +4236,7 @@
                     </pic:cNvPicPr>
                   </pic:nvPicPr>
                   <pic:blipFill>
-                    <a:blip r:embed="rId9">
+                    <a:blip r:embed="rId10">
                       <a:extLst>
                         <a:ext uri="{28A0092B-C50C-407E-A947-70E740481C1C}">
                           <a14:useLocalDpi xmlns:a14="http://schemas.microsoft.com/office/drawing/2010/main" val="0"/>
@@ -3978,7 +4251,7 @@
                   <pic:spPr bwMode="auto">
                     <a:xfrm>
                       <a:off x="0" y="0"/>
-                      <a:ext cx="2364291" cy="1637283"/>
+                      <a:ext cx="3415716" cy="2365400"/>
                     </a:xfrm>
                     <a:prstGeom prst="rect">
                       <a:avLst/>
@@ -3994,13 +4267,15 @@
           </wp:inline>
         </w:drawing>
       </w:r>
-      <w:commentRangeEnd w:id="140"/>
+      <w:commentRangeEnd w:id="116"/>
       <w:r>
         <w:rPr>
           <w:rStyle w:val="CommentReference"/>
         </w:rPr>
-        <w:commentReference w:id="140"/>
-      </w:r>
+        <w:commentReference w:id="116"/>
+      </w:r>
+      <w:bookmarkStart w:id="117" w:name="_GoBack"/>
+      <w:bookmarkEnd w:id="117"/>
       <w:r>
         <w:rPr>
           <w:rFonts w:ascii="Arial" w:eastAsia="Times New Roman" w:hAnsi="Arial" w:cs="Arial"/>
@@ -4307,7 +4582,7 @@
         </w:rPr>
         <w:t xml:space="preserve">impaired insulin </w:t>
       </w:r>
-      <w:commentRangeStart w:id="141"/>
+      <w:commentRangeStart w:id="118"/>
       <w:r>
         <w:rPr>
           <w:rFonts w:ascii="Arial" w:eastAsia="Times New Roman" w:hAnsi="Arial" w:cs="Arial"/>
@@ -4318,12 +4593,12 @@
         </w:rPr>
         <w:t>degradation</w:t>
       </w:r>
-      <w:commentRangeEnd w:id="141"/>
+      <w:commentRangeEnd w:id="118"/>
       <w:r>
         <w:rPr>
           <w:rStyle w:val="CommentReference"/>
         </w:rPr>
-        <w:commentReference w:id="141"/>
+        <w:commentReference w:id="118"/>
       </w:r>
       <w:r>
         <w:rPr>
@@ -4423,7 +4698,18 @@
           <w:szCs w:val="19"/>
           <w:shd w:val="clear" w:color="auto" w:fill="FFFFFF"/>
         </w:rPr>
-        <w:t xml:space="preserve"> clearance was that NCD animals appeared have very modest differences when treated with dexamethasone in terms of glucose infusion rate, rate of glucose disposal and endogenous glucose production</w:t>
+        <w:t xml:space="preserve"> clearance was that NCD animals appeared have </w:t>
+      </w:r>
+      <w:r>
+        <w:rPr>
+          <w:rFonts w:ascii="Arial" w:eastAsia="Times New Roman" w:hAnsi="Arial" w:cs="Arial"/>
+          <w:color w:val="FF0000"/>
+          <w:sz w:val="19"/>
+          <w:szCs w:val="19"/>
+          <w:shd w:val="clear" w:color="auto" w:fill="FFFFFF"/>
+        </w:rPr>
+        <w:lastRenderedPageBreak/>
+        <w:t>very modest differences when treated with dexamethasone in terms of glucose infusion rate, rate of glucose disposal and endogenous glucose production</w:t>
       </w:r>
       <w:r>
         <w:rPr>
@@ -4497,12 +4783,11 @@
       </w:r>
     </w:p>
     <w:p>
-      <w:commentRangeStart w:id="142"/>
+      <w:commentRangeStart w:id="119"/>
       <w:r>
         <w:rPr>
           <w:noProof/>
         </w:rPr>
-        <w:lastRenderedPageBreak/>
         <w:drawing>
           <wp:inline distT="0" distB="0" distL="0" distR="0" wp14:anchorId="6D5D5AD0" wp14:editId="73EBCCD9">
             <wp:extent cx="1660525" cy="2041525"/>
@@ -4511,7 +4796,7 @@
             <wp:cNvGraphicFramePr/>
             <a:graphic xmlns:a="http://schemas.openxmlformats.org/drawingml/2006/main">
               <a:graphicData uri="http://schemas.openxmlformats.org/drawingml/2006/chart">
-                <c:chart xmlns:c="http://schemas.openxmlformats.org/drawingml/2006/chart" xmlns:r="http://schemas.openxmlformats.org/officeDocument/2006/relationships" r:id="rId10"/>
+                <c:chart xmlns:c="http://schemas.openxmlformats.org/drawingml/2006/chart" xmlns:r="http://schemas.openxmlformats.org/officeDocument/2006/relationships" r:id="rId11"/>
               </a:graphicData>
             </a:graphic>
           </wp:inline>
@@ -4529,7 +4814,7 @@
             <wp:cNvGraphicFramePr/>
             <a:graphic xmlns:a="http://schemas.openxmlformats.org/drawingml/2006/main">
               <a:graphicData uri="http://schemas.openxmlformats.org/drawingml/2006/chart">
-                <c:chart xmlns:c="http://schemas.openxmlformats.org/drawingml/2006/chart" xmlns:r="http://schemas.openxmlformats.org/officeDocument/2006/relationships" r:id="rId11"/>
+                <c:chart xmlns:c="http://schemas.openxmlformats.org/drawingml/2006/chart" xmlns:r="http://schemas.openxmlformats.org/officeDocument/2006/relationships" r:id="rId12"/>
               </a:graphicData>
             </a:graphic>
           </wp:inline>
@@ -4539,7 +4824,7 @@
     <w:p>
       <w:pPr>
         <w:rPr>
-          <w:ins w:id="143" w:author="Dave Bridges" w:date="2018-03-24T13:58:00Z"/>
+          <w:ins w:id="120" w:author="Dave Bridges" w:date="2018-03-24T13:58:00Z"/>
         </w:rPr>
       </w:pPr>
       <w:r>
@@ -4554,7 +4839,7 @@
             <wp:cNvGraphicFramePr/>
             <a:graphic xmlns:a="http://schemas.openxmlformats.org/drawingml/2006/main">
               <a:graphicData uri="http://schemas.openxmlformats.org/drawingml/2006/chart">
-                <c:chart xmlns:c="http://schemas.openxmlformats.org/drawingml/2006/chart" xmlns:r="http://schemas.openxmlformats.org/officeDocument/2006/relationships" r:id="rId12"/>
+                <c:chart xmlns:c="http://schemas.openxmlformats.org/drawingml/2006/chart" xmlns:r="http://schemas.openxmlformats.org/officeDocument/2006/relationships" r:id="rId13"/>
               </a:graphicData>
             </a:graphic>
           </wp:inline>
@@ -4572,7 +4857,7 @@
             <wp:cNvGraphicFramePr/>
             <a:graphic xmlns:a="http://schemas.openxmlformats.org/drawingml/2006/main">
               <a:graphicData uri="http://schemas.openxmlformats.org/drawingml/2006/chart">
-                <c:chart xmlns:c="http://schemas.openxmlformats.org/drawingml/2006/chart" xmlns:r="http://schemas.openxmlformats.org/officeDocument/2006/relationships" r:id="rId13"/>
+                <c:chart xmlns:c="http://schemas.openxmlformats.org/drawingml/2006/chart" xmlns:r="http://schemas.openxmlformats.org/officeDocument/2006/relationships" r:id="rId14"/>
               </a:graphicData>
             </a:graphic>
           </wp:inline>
@@ -4590,24 +4875,24 @@
             <wp:cNvGraphicFramePr/>
             <a:graphic xmlns:a="http://schemas.openxmlformats.org/drawingml/2006/main">
               <a:graphicData uri="http://schemas.openxmlformats.org/drawingml/2006/chart">
-                <c:chart xmlns:c="http://schemas.openxmlformats.org/drawingml/2006/chart" xmlns:r="http://schemas.openxmlformats.org/officeDocument/2006/relationships" r:id="rId14"/>
+                <c:chart xmlns:c="http://schemas.openxmlformats.org/drawingml/2006/chart" xmlns:r="http://schemas.openxmlformats.org/officeDocument/2006/relationships" r:id="rId15"/>
               </a:graphicData>
             </a:graphic>
           </wp:inline>
         </w:drawing>
       </w:r>
-      <w:commentRangeEnd w:id="142"/>
+      <w:commentRangeEnd w:id="119"/>
       <w:r>
         <w:rPr>
           <w:rStyle w:val="CommentReference"/>
         </w:rPr>
-        <w:commentReference w:id="142"/>
+        <w:commentReference w:id="119"/>
       </w:r>
     </w:p>
     <w:p>
       <w:pPr>
         <w:rPr>
-          <w:ins w:id="144" w:author="Dave Bridges" w:date="2018-03-24T13:58:00Z"/>
+          <w:ins w:id="121" w:author="Dave Bridges" w:date="2018-03-24T13:58:00Z"/>
         </w:rPr>
       </w:pPr>
     </w:p>
@@ -4619,13 +4904,13 @@
         <w:adjustRightInd w:val="0"/>
         <w:ind w:left="640" w:hanging="640"/>
         <w:rPr>
-          <w:ins w:id="145" w:author="Dave Bridges" w:date="2018-03-24T13:58:00Z"/>
+          <w:ins w:id="122" w:author="Dave Bridges" w:date="2018-03-24T13:58:00Z"/>
           <w:rFonts w:ascii="Arial" w:eastAsia="Times New Roman" w:hAnsi="Arial" w:cs="Arial"/>
           <w:noProof/>
           <w:sz w:val="20"/>
         </w:rPr>
       </w:pPr>
-      <w:ins w:id="146" w:author="Dave Bridges" w:date="2018-03-24T13:58:00Z">
+      <w:ins w:id="123" w:author="Dave Bridges" w:date="2018-03-24T13:58:00Z">
         <w:r>
           <w:rPr>
             <w:rFonts w:ascii="Arial" w:eastAsia="Times New Roman" w:hAnsi="Arial" w:cs="Arial"/>
@@ -4718,13 +5003,13 @@
         <w:adjustRightInd w:val="0"/>
         <w:ind w:left="640" w:hanging="640"/>
         <w:rPr>
-          <w:ins w:id="147" w:author="Dave Bridges" w:date="2018-03-24T13:58:00Z"/>
+          <w:ins w:id="124" w:author="Dave Bridges" w:date="2018-03-24T13:58:00Z"/>
           <w:rFonts w:ascii="Arial" w:eastAsia="Times New Roman" w:hAnsi="Arial" w:cs="Arial"/>
           <w:noProof/>
           <w:sz w:val="20"/>
         </w:rPr>
       </w:pPr>
-      <w:ins w:id="148" w:author="Dave Bridges" w:date="2018-03-24T13:58:00Z">
+      <w:ins w:id="125" w:author="Dave Bridges" w:date="2018-03-24T13:58:00Z">
         <w:r>
           <w:rPr>
             <w:rFonts w:ascii="Arial" w:eastAsia="Times New Roman" w:hAnsi="Arial" w:cs="Arial"/>
@@ -4787,13 +5072,13 @@
         <w:adjustRightInd w:val="0"/>
         <w:ind w:left="640" w:hanging="640"/>
         <w:rPr>
-          <w:ins w:id="149" w:author="Dave Bridges" w:date="2018-03-24T13:58:00Z"/>
+          <w:ins w:id="126" w:author="Dave Bridges" w:date="2018-03-24T13:58:00Z"/>
           <w:rFonts w:ascii="Arial" w:eastAsia="Times New Roman" w:hAnsi="Arial" w:cs="Arial"/>
           <w:noProof/>
           <w:sz w:val="20"/>
         </w:rPr>
       </w:pPr>
-      <w:ins w:id="150" w:author="Dave Bridges" w:date="2018-03-24T13:58:00Z">
+      <w:ins w:id="127" w:author="Dave Bridges" w:date="2018-03-24T13:58:00Z">
         <w:r>
           <w:rPr>
             <w:rFonts w:ascii="Arial" w:eastAsia="Times New Roman" w:hAnsi="Arial" w:cs="Arial"/>
@@ -4856,13 +5141,13 @@
         <w:adjustRightInd w:val="0"/>
         <w:ind w:left="640" w:hanging="640"/>
         <w:rPr>
-          <w:ins w:id="151" w:author="Dave Bridges" w:date="2018-03-24T13:58:00Z"/>
+          <w:ins w:id="128" w:author="Dave Bridges" w:date="2018-03-24T13:58:00Z"/>
           <w:rFonts w:ascii="Arial" w:eastAsia="Times New Roman" w:hAnsi="Arial" w:cs="Arial"/>
           <w:noProof/>
           <w:sz w:val="20"/>
         </w:rPr>
       </w:pPr>
-      <w:ins w:id="152" w:author="Dave Bridges" w:date="2018-03-24T13:58:00Z">
+      <w:ins w:id="129" w:author="Dave Bridges" w:date="2018-03-24T13:58:00Z">
         <w:r>
           <w:rPr>
             <w:rFonts w:ascii="Arial" w:eastAsia="Times New Roman" w:hAnsi="Arial" w:cs="Arial"/>
@@ -4925,13 +5210,13 @@
         <w:adjustRightInd w:val="0"/>
         <w:ind w:left="640" w:hanging="640"/>
         <w:rPr>
-          <w:ins w:id="153" w:author="Dave Bridges" w:date="2018-03-24T13:58:00Z"/>
+          <w:ins w:id="130" w:author="Dave Bridges" w:date="2018-03-24T13:58:00Z"/>
           <w:rFonts w:ascii="Arial" w:hAnsi="Arial" w:cs="Arial"/>
           <w:noProof/>
           <w:sz w:val="20"/>
         </w:rPr>
       </w:pPr>
-      <w:ins w:id="154" w:author="Dave Bridges" w:date="2018-03-24T13:58:00Z">
+      <w:ins w:id="131" w:author="Dave Bridges" w:date="2018-03-24T13:58:00Z">
         <w:r>
           <w:rPr>
             <w:rFonts w:ascii="Arial" w:eastAsia="Times New Roman" w:hAnsi="Arial" w:cs="Arial"/>
@@ -4994,7 +5279,7 @@
         <w:adjustRightInd w:val="0"/>
         <w:ind w:left="640" w:hanging="640"/>
         <w:rPr>
-          <w:ins w:id="155" w:author="Dave Bridges" w:date="2018-03-24T13:58:00Z"/>
+          <w:ins w:id="132" w:author="Dave Bridges" w:date="2018-03-24T13:58:00Z"/>
           <w:rFonts w:ascii="Arial" w:eastAsia="Times New Roman" w:hAnsi="Arial" w:cs="Arial"/>
           <w:color w:val="FF0000"/>
           <w:sz w:val="19"/>
@@ -5002,7 +5287,7 @@
           <w:shd w:val="clear" w:color="auto" w:fill="FFFFFF"/>
         </w:rPr>
       </w:pPr>
-      <w:ins w:id="156" w:author="Dave Bridges" w:date="2018-03-24T13:58:00Z">
+      <w:ins w:id="133" w:author="Dave Bridges" w:date="2018-03-24T13:58:00Z">
         <w:r>
           <w:rPr>
             <w:rFonts w:ascii="Arial" w:eastAsia="Times New Roman" w:hAnsi="Arial" w:cs="Arial"/>
@@ -5064,7 +5349,7 @@
       </w:r>
     </w:p>
   </w:comment>
-  <w:comment w:id="35" w:author="Dave Bridges" w:date="2018-03-24T13:55:00Z" w:initials="DB">
+  <w:comment w:id="36" w:author="Dave Bridges" w:date="2018-03-24T13:55:00Z" w:initials="DB">
     <w:p>
       <w:pPr>
         <w:pStyle w:val="CommentText"/>
@@ -5088,7 +5373,7 @@
       </w:r>
     </w:p>
   </w:comment>
-  <w:comment w:id="38" w:author="Microsoft Office User" w:date="2018-03-24T16:19:00Z" w:initials="Office">
+  <w:comment w:id="39" w:author="Microsoft Office User" w:date="2018-03-24T16:19:00Z" w:initials="Office">
     <w:p>
       <w:pPr>
         <w:pStyle w:val="CommentText"/>
@@ -5112,7 +5397,7 @@
       </w:r>
     </w:p>
   </w:comment>
-  <w:comment w:id="140" w:author="Dave Bridges" w:date="2018-03-24T14:07:00Z" w:initials="DB">
+  <w:comment w:id="116" w:author="Dave Bridges" w:date="2018-03-24T14:07:00Z" w:initials="DB">
     <w:p>
       <w:pPr>
         <w:pStyle w:val="CommentText"/>
@@ -5128,7 +5413,7 @@
       </w:r>
     </w:p>
   </w:comment>
-  <w:comment w:id="141" w:author="Dave Bridges" w:date="2018-03-24T14:17:00Z" w:initials="DB">
+  <w:comment w:id="118" w:author="Dave Bridges" w:date="2018-03-24T14:17:00Z" w:initials="DB">
     <w:p>
       <w:pPr>
         <w:pStyle w:val="CommentText"/>
@@ -5155,7 +5440,7 @@
       </w:r>
     </w:p>
   </w:comment>
-  <w:comment w:id="142" w:author="Dave Bridges" w:date="2018-03-24T13:58:00Z" w:initials="DB">
+  <w:comment w:id="119" w:author="Dave Bridges" w:date="2018-03-24T13:58:00Z" w:initials="DB">
     <w:p>
       <w:pPr>
         <w:pStyle w:val="CommentText"/>
@@ -6021,7 +6306,7 @@
                     <c:v>8.667222259280112</c:v>
                   </c:pt>
                   <c:pt idx="1">
-                    <c:v>7.157182539825587</c:v>
+                    <c:v>7.157182539825583</c:v>
                   </c:pt>
                   <c:pt idx="2">
                     <c:v>0.0</c:v>
@@ -6094,11 +6379,11 @@
           <c:showBubbleSize val="0"/>
         </c:dLbls>
         <c:gapWidth val="150"/>
-        <c:axId val="-84405344"/>
-        <c:axId val="-84403568"/>
+        <c:axId val="-758654688"/>
+        <c:axId val="-782231024"/>
       </c:barChart>
       <c:catAx>
-        <c:axId val="-84405344"/>
+        <c:axId val="-758654688"/>
         <c:scaling>
           <c:orientation val="minMax"/>
         </c:scaling>
@@ -6133,7 +6418,7 @@
             <a:endParaRPr lang="en-US"/>
           </a:p>
         </c:txPr>
-        <c:crossAx val="-84403568"/>
+        <c:crossAx val="-782231024"/>
         <c:crosses val="autoZero"/>
         <c:auto val="1"/>
         <c:lblAlgn val="ctr"/>
@@ -6143,7 +6428,7 @@
         <c:noMultiLvlLbl val="0"/>
       </c:catAx>
       <c:valAx>
-        <c:axId val="-84403568"/>
+        <c:axId val="-782231024"/>
         <c:scaling>
           <c:orientation val="minMax"/>
           <c:max val="200.0"/>
@@ -6180,7 +6465,7 @@
             <a:endParaRPr lang="en-US"/>
           </a:p>
         </c:txPr>
-        <c:crossAx val="-84405344"/>
+        <c:crossAx val="-758654688"/>
         <c:crosses val="autoZero"/>
         <c:crossBetween val="between"/>
         <c:majorUnit val="50.0"/>
@@ -6606,11 +6891,11 @@
           <c:showBubbleSize val="0"/>
         </c:dLbls>
         <c:gapWidth val="150"/>
-        <c:axId val="-159957600"/>
-        <c:axId val="-91402848"/>
+        <c:axId val="-727201696"/>
+        <c:axId val="-728605344"/>
       </c:barChart>
       <c:catAx>
-        <c:axId val="-159957600"/>
+        <c:axId val="-727201696"/>
         <c:scaling>
           <c:orientation val="minMax"/>
         </c:scaling>
@@ -6645,7 +6930,7 @@
             <a:endParaRPr lang="en-US"/>
           </a:p>
         </c:txPr>
-        <c:crossAx val="-91402848"/>
+        <c:crossAx val="-728605344"/>
         <c:crosses val="autoZero"/>
         <c:auto val="1"/>
         <c:lblAlgn val="ctr"/>
@@ -6655,7 +6940,7 @@
         <c:noMultiLvlLbl val="0"/>
       </c:catAx>
       <c:valAx>
-        <c:axId val="-91402848"/>
+        <c:axId val="-728605344"/>
         <c:scaling>
           <c:orientation val="minMax"/>
           <c:max val="125.0"/>
@@ -6692,7 +6977,7 @@
             <a:endParaRPr lang="en-US"/>
           </a:p>
         </c:txPr>
-        <c:crossAx val="-159957600"/>
+        <c:crossAx val="-727201696"/>
         <c:crosses val="autoZero"/>
         <c:crossBetween val="between"/>
         <c:majorUnit val="25.0"/>
@@ -6997,7 +7282,7 @@
                 <c:formatCode>0.00</c:formatCode>
                 <c:ptCount val="3"/>
                 <c:pt idx="0">
-                  <c:v>29.38811327338133</c:v>
+                  <c:v>29.38811327338131</c:v>
                 </c:pt>
                 <c:pt idx="1">
                   <c:v>28.84170038703359</c:v>
@@ -7165,11 +7450,11 @@
           <c:showBubbleSize val="0"/>
         </c:dLbls>
         <c:gapWidth val="150"/>
-        <c:axId val="-88271264"/>
-        <c:axId val="-90137840"/>
+        <c:axId val="-832255408"/>
+        <c:axId val="-800409488"/>
       </c:barChart>
       <c:catAx>
-        <c:axId val="-88271264"/>
+        <c:axId val="-832255408"/>
         <c:scaling>
           <c:orientation val="minMax"/>
         </c:scaling>
@@ -7204,7 +7489,7 @@
             <a:endParaRPr lang="en-US"/>
           </a:p>
         </c:txPr>
-        <c:crossAx val="-90137840"/>
+        <c:crossAx val="-800409488"/>
         <c:crosses val="autoZero"/>
         <c:auto val="1"/>
         <c:lblAlgn val="ctr"/>
@@ -7214,7 +7499,7 @@
         <c:noMultiLvlLbl val="0"/>
       </c:catAx>
       <c:valAx>
-        <c:axId val="-90137840"/>
+        <c:axId val="-800409488"/>
         <c:scaling>
           <c:orientation val="minMax"/>
           <c:max val="40.0"/>
@@ -7251,7 +7536,7 @@
             <a:endParaRPr lang="en-US"/>
           </a:p>
         </c:txPr>
-        <c:crossAx val="-88271264"/>
+        <c:crossAx val="-832255408"/>
         <c:crosses val="autoZero"/>
         <c:crossBetween val="between"/>
         <c:majorUnit val="5.0"/>
@@ -7551,7 +7836,7 @@
                 <c:formatCode>0.00</c:formatCode>
                 <c:ptCount val="3"/>
                 <c:pt idx="0">
-                  <c:v>29.38811327338133</c:v>
+                  <c:v>29.38811327338131</c:v>
                 </c:pt>
                 <c:pt idx="1">
                   <c:v>28.84170038703359</c:v>
@@ -7690,7 +7975,7 @@
                 <c:formatCode>0.00</c:formatCode>
                 <c:ptCount val="3"/>
                 <c:pt idx="0">
-                  <c:v>45.41165153105676</c:v>
+                  <c:v>45.41165153105674</c:v>
                 </c:pt>
                 <c:pt idx="1">
                   <c:v>42.80558943043911</c:v>
@@ -7716,11 +8001,11 @@
           <c:showBubbleSize val="0"/>
         </c:dLbls>
         <c:gapWidth val="150"/>
-        <c:axId val="-85577984"/>
-        <c:axId val="-87008832"/>
+        <c:axId val="-725553200"/>
+        <c:axId val="-727849072"/>
       </c:barChart>
       <c:catAx>
-        <c:axId val="-85577984"/>
+        <c:axId val="-725553200"/>
         <c:scaling>
           <c:orientation val="minMax"/>
         </c:scaling>
@@ -7755,7 +8040,7 @@
             <a:endParaRPr lang="en-US"/>
           </a:p>
         </c:txPr>
-        <c:crossAx val="-87008832"/>
+        <c:crossAx val="-727849072"/>
         <c:crosses val="autoZero"/>
         <c:auto val="1"/>
         <c:lblAlgn val="ctr"/>
@@ -7765,7 +8050,7 @@
         <c:noMultiLvlLbl val="0"/>
       </c:catAx>
       <c:valAx>
-        <c:axId val="-87008832"/>
+        <c:axId val="-727849072"/>
         <c:scaling>
           <c:orientation val="minMax"/>
           <c:max val="60.0"/>
@@ -7801,7 +8086,7 @@
             <a:endParaRPr lang="en-US"/>
           </a:p>
         </c:txPr>
-        <c:crossAx val="-85577984"/>
+        <c:crossAx val="-725553200"/>
         <c:crosses val="autoZero"/>
         <c:crossBetween val="between"/>
         <c:majorUnit val="10.0"/>
@@ -8119,11 +8404,11 @@
         </c:dLbls>
         <c:gapWidth val="150"/>
         <c:overlap val="-59"/>
-        <c:axId val="-57244064"/>
-        <c:axId val="-85553744"/>
+        <c:axId val="-762186528"/>
+        <c:axId val="-722068176"/>
       </c:barChart>
       <c:catAx>
-        <c:axId val="-57244064"/>
+        <c:axId val="-762186528"/>
         <c:scaling>
           <c:orientation val="minMax"/>
         </c:scaling>
@@ -8158,7 +8443,7 @@
             <a:endParaRPr lang="en-US"/>
           </a:p>
         </c:txPr>
-        <c:crossAx val="-85553744"/>
+        <c:crossAx val="-722068176"/>
         <c:crosses val="autoZero"/>
         <c:auto val="1"/>
         <c:lblAlgn val="ctr"/>
@@ -8168,7 +8453,7 @@
         <c:noMultiLvlLbl val="0"/>
       </c:catAx>
       <c:valAx>
-        <c:axId val="-85553744"/>
+        <c:axId val="-722068176"/>
         <c:scaling>
           <c:orientation val="minMax"/>
           <c:max val="5000.0"/>
@@ -8205,7 +8490,7 @@
             <a:endParaRPr lang="en-US"/>
           </a:p>
         </c:txPr>
-        <c:crossAx val="-57244064"/>
+        <c:crossAx val="-762186528"/>
         <c:crosses val="autoZero"/>
         <c:crossBetween val="between"/>
         <c:majorUnit val="1000.0"/>
@@ -8521,7 +8806,7 @@
 </file>
 
 <file path=customXml/itemProps1.xml><?xml version="1.0" encoding="utf-8"?>
-<ds:datastoreItem xmlns:ds="http://schemas.openxmlformats.org/officeDocument/2006/customXml" ds:itemID="{CA47A6D4-62B3-D446-A779-4A23F3FE367C}">
+<ds:datastoreItem xmlns:ds="http://schemas.openxmlformats.org/officeDocument/2006/customXml" ds:itemID="{D45FAB54-E6C4-F748-8482-0F0A162C843D}">
   <ds:schemaRefs>
     <ds:schemaRef ds:uri="http://schemas.openxmlformats.org/officeDocument/2006/bibliography"/>
   </ds:schemaRefs>

</xml_diff>

<commit_message>
Made new clamp figure, put in response with fig legend
</commit_message>
<xml_diff>
--- a/manuscript/Obesity-Glucocorticoids/Endocrinology Reviewer Comments.docx
+++ b/manuscript/Obesity-Glucocorticoids/Endocrinology Reviewer Comments.docx
@@ -556,31 +556,7 @@
           <w:szCs w:val="19"/>
           <w:shd w:val="clear" w:color="auto" w:fill="FFFFFF"/>
         </w:rPr>
-        <w:t xml:space="preserve">Methods for </w:t>
-      </w:r>
-      <w:proofErr w:type="spellStart"/>
-      <w:r>
-        <w:rPr>
-          <w:rFonts w:ascii="Arial" w:eastAsia="Times New Roman" w:hAnsi="Arial" w:cs="Arial"/>
-          <w:b/>
-          <w:color w:val="FF0000"/>
-          <w:sz w:val="19"/>
-          <w:szCs w:val="19"/>
-          <w:shd w:val="clear" w:color="auto" w:fill="FFFFFF"/>
-        </w:rPr>
-        <w:t>dex</w:t>
-      </w:r>
-      <w:proofErr w:type="spellEnd"/>
-      <w:r>
-        <w:rPr>
-          <w:rFonts w:ascii="Arial" w:eastAsia="Times New Roman" w:hAnsi="Arial" w:cs="Arial"/>
-          <w:b/>
-          <w:color w:val="FF0000"/>
-          <w:sz w:val="19"/>
-          <w:szCs w:val="19"/>
-          <w:shd w:val="clear" w:color="auto" w:fill="FFFFFF"/>
-        </w:rPr>
-        <w:t xml:space="preserve"> intake and quantification</w:t>
+        <w:t>Methods for dex intake and quantification</w:t>
       </w:r>
       <w:ins w:id="2" w:author="Microsoft Office User" w:date="2018-03-24T15:33:00Z">
         <w:r>
@@ -1830,10 +1806,10 @@
                       <w:p>
                         <w:pPr>
                           <w:rPr>
-                            <w:ins w:id="91" w:author="Microsoft Office User" w:date="2018-03-24T15:09:00Z"/>
+                            <w:ins w:id="92" w:author="Microsoft Office User" w:date="2018-03-24T15:09:00Z"/>
                           </w:rPr>
                         </w:pPr>
-                        <w:ins w:id="92" w:author="Microsoft Office User" w:date="2018-03-24T15:13:00Z">
+                        <w:ins w:id="93" w:author="Microsoft Office User" w:date="2018-03-24T15:13:00Z">
                           <w:r>
                             <w:rPr>
                               <w:noProof/>
@@ -1856,7 +1832,7 @@
                                         </pic:cNvPicPr>
                                       </pic:nvPicPr>
                                       <pic:blipFill>
-                                        <a:blip r:embed="rId9">
+                                        <a:blip r:embed="rId8">
                                           <a:extLst>
                                             <a:ext uri="{28A0092B-C50C-407E-A947-70E740481C1C}">
                                               <a14:useLocalDpi xmlns:a14="http://schemas.microsoft.com/office/drawing/2010/main" val="0"/>
@@ -1890,7 +1866,7 @@
                         </w:ins>
                       </w:p>
                       <w:p>
-                        <w:ins w:id="93" w:author="Microsoft Office User" w:date="2018-03-24T15:09:00Z">
+                        <w:ins w:id="94" w:author="Microsoft Office User" w:date="2018-03-24T15:09:00Z">
                           <w:r>
                             <w:rPr>
                               <w:b/>
@@ -1898,7 +1874,7 @@
                             <w:t>Figure 1:</w:t>
                           </w:r>
                         </w:ins>
-                        <w:ins w:id="94" w:author="Microsoft Office User" w:date="2018-03-24T15:10:00Z">
+                        <w:ins w:id="95" w:author="Microsoft Office User" w:date="2018-03-24T15:10:00Z">
                           <w:r>
                             <w:rPr>
                               <w:b/>
@@ -1906,7 +1882,7 @@
                             <w:t xml:space="preserve"> Dexamethasone </w:t>
                           </w:r>
                         </w:ins>
-                        <w:ins w:id="95" w:author="Microsoft Office User" w:date="2018-03-24T15:13:00Z">
+                        <w:ins w:id="96" w:author="Microsoft Office User" w:date="2018-03-24T15:13:00Z">
                           <w:r>
                             <w:rPr>
                               <w:b/>
@@ -1920,7 +1896,7 @@
                             <w:t>once</w:t>
                           </w:r>
                         </w:ins>
-                        <w:ins w:id="96" w:author="Microsoft Office User" w:date="2018-03-24T15:14:00Z">
+                        <w:ins w:id="97" w:author="Microsoft Office User" w:date="2018-03-24T15:14:00Z">
                           <w:r>
                             <w:rPr>
                               <w:b/>
@@ -1928,7 +1904,7 @@
                             <w:t>n</w:t>
                           </w:r>
                         </w:ins>
-                        <w:ins w:id="97" w:author="Microsoft Office User" w:date="2018-03-24T15:13:00Z">
+                        <w:ins w:id="98" w:author="Microsoft Office User" w:date="2018-03-24T15:13:00Z">
                           <w:r>
                             <w:rPr>
                               <w:b/>
@@ -1936,7 +1912,7 @@
                             <w:t>tration</w:t>
                           </w:r>
                         </w:ins>
-                        <w:ins w:id="98" w:author="Microsoft Office User" w:date="2018-03-24T15:16:00Z">
+                        <w:ins w:id="99" w:author="Microsoft Office User" w:date="2018-03-24T15:16:00Z">
                           <w:r>
                             <w:rPr>
                               <w:b/>
@@ -1944,7 +1920,7 @@
                             <w:t>s</w:t>
                           </w:r>
                         </w:ins>
-                        <w:ins w:id="99" w:author="Microsoft Office User" w:date="2018-03-24T15:14:00Z">
+                        <w:ins w:id="100" w:author="Microsoft Office User" w:date="2018-03-24T15:14:00Z">
                           <w:r>
                             <w:rPr>
                               <w:b/>
@@ -1955,42 +1931,42 @@
                             <w:t xml:space="preserve"> </w:t>
                           </w:r>
                         </w:ins>
-                        <w:ins w:id="100" w:author="Microsoft Office User" w:date="2018-03-24T15:17:00Z">
+                        <w:ins w:id="101" w:author="Microsoft Office User" w:date="2018-03-24T15:17:00Z">
                           <w:r>
                             <w:t xml:space="preserve">Amount of dexamethasone consumed per mouse (A), </w:t>
                           </w:r>
                         </w:ins>
-                        <w:ins w:id="101" w:author="Microsoft Office User" w:date="2018-03-24T15:19:00Z">
+                        <w:ins w:id="102" w:author="Microsoft Office User" w:date="2018-03-24T15:19:00Z">
                           <w:r>
                             <w:t xml:space="preserve">amounts </w:t>
                           </w:r>
                         </w:ins>
-                        <w:ins w:id="102" w:author="Microsoft Office User" w:date="2018-03-24T15:17:00Z">
+                        <w:ins w:id="103" w:author="Microsoft Office User" w:date="2018-03-24T15:17:00Z">
                           <w:r>
                             <w:t xml:space="preserve">normalized to mouse weight (B) and </w:t>
                           </w:r>
                         </w:ins>
-                        <w:ins w:id="103" w:author="Microsoft Office User" w:date="2018-03-24T15:18:00Z">
+                        <w:ins w:id="104" w:author="Microsoft Office User" w:date="2018-03-24T15:18:00Z">
                           <w:r>
                             <w:t xml:space="preserve">normalized </w:t>
                           </w:r>
                         </w:ins>
-                        <w:ins w:id="104" w:author="Microsoft Office User" w:date="2018-03-24T15:17:00Z">
+                        <w:ins w:id="105" w:author="Microsoft Office User" w:date="2018-03-24T15:17:00Z">
                           <w:r>
                             <w:t xml:space="preserve">weekly </w:t>
                           </w:r>
                         </w:ins>
-                        <w:ins w:id="105" w:author="Microsoft Office User" w:date="2018-03-24T15:18:00Z">
+                        <w:ins w:id="106" w:author="Microsoft Office User" w:date="2018-03-24T15:18:00Z">
                           <w:r>
                             <w:t>measures (C)</w:t>
                           </w:r>
                         </w:ins>
-                        <w:ins w:id="106" w:author="Microsoft Office User" w:date="2018-03-24T15:30:00Z">
+                        <w:ins w:id="107" w:author="Microsoft Office User" w:date="2018-03-24T15:30:00Z">
                           <w:r>
                             <w:t xml:space="preserve"> as determined by volume consumed per cage per week</w:t>
                           </w:r>
                         </w:ins>
-                        <w:ins w:id="107" w:author="Microsoft Office User" w:date="2018-03-24T15:22:00Z">
+                        <w:ins w:id="108" w:author="Microsoft Office User" w:date="2018-03-24T15:22:00Z">
                           <w:r>
                             <w:t xml:space="preserve"> for </w:t>
                           </w:r>
@@ -1998,87 +1974,87 @@
                             <w:t>NCD</w:t>
                           </w:r>
                         </w:ins>
-                        <w:ins w:id="108" w:author="Microsoft Office User" w:date="2018-03-24T15:23:00Z">
+                        <w:ins w:id="109" w:author="Microsoft Office User" w:date="2018-03-24T15:23:00Z">
                           <w:r>
                             <w:t>-</w:t>
                           </w:r>
                         </w:ins>
-                        <w:ins w:id="109" w:author="Microsoft Office User" w:date="2018-03-24T15:22:00Z">
+                        <w:ins w:id="110" w:author="Microsoft Office User" w:date="2018-03-24T15:22:00Z">
                           <w:r>
                             <w:t xml:space="preserve"> (</w:t>
                           </w:r>
                         </w:ins>
-                        <w:ins w:id="110" w:author="Microsoft Office User" w:date="2018-03-24T16:02:00Z">
+                        <w:ins w:id="111" w:author="Microsoft Office User" w:date="2018-03-24T16:02:00Z">
                           <w:r>
                             <w:t>n=12</w:t>
                           </w:r>
                         </w:ins>
-                        <w:ins w:id="111" w:author="Microsoft Office User" w:date="2018-03-24T15:22:00Z">
+                        <w:ins w:id="112" w:author="Microsoft Office User" w:date="2018-03-24T15:22:00Z">
                           <w:r>
                             <w:t>) and HFD</w:t>
                           </w:r>
                         </w:ins>
-                        <w:ins w:id="112" w:author="Microsoft Office User" w:date="2018-03-24T15:23:00Z">
+                        <w:ins w:id="113" w:author="Microsoft Office User" w:date="2018-03-24T15:23:00Z">
                           <w:r>
                             <w:t>-fed (</w:t>
                           </w:r>
                         </w:ins>
-                        <w:ins w:id="113" w:author="Microsoft Office User" w:date="2018-03-24T16:03:00Z">
+                        <w:ins w:id="114" w:author="Microsoft Office User" w:date="2018-03-24T16:03:00Z">
                           <w:r>
                             <w:t>n=20</w:t>
                           </w:r>
                         </w:ins>
-                        <w:ins w:id="114" w:author="Microsoft Office User" w:date="2018-03-24T15:23:00Z">
+                        <w:ins w:id="115" w:author="Microsoft Office User" w:date="2018-03-24T15:23:00Z">
                           <w:r>
                             <w:t>) mice</w:t>
                           </w:r>
                         </w:ins>
-                        <w:ins w:id="115" w:author="Microsoft Office User" w:date="2018-03-24T15:19:00Z">
+                        <w:ins w:id="116" w:author="Microsoft Office User" w:date="2018-03-24T15:19:00Z">
                           <w:r>
                             <w:t>. Concentration of dexamethasone in serum</w:t>
                           </w:r>
                         </w:ins>
-                        <w:ins w:id="116" w:author="Microsoft Office User" w:date="2018-03-24T15:24:00Z">
+                        <w:ins w:id="117" w:author="Microsoft Office User" w:date="2018-03-24T15:24:00Z">
                           <w:r>
                             <w:t xml:space="preserve"> of NCD-fed (n=</w:t>
                           </w:r>
                         </w:ins>
-                        <w:ins w:id="117" w:author="Microsoft Office User" w:date="2018-03-24T15:28:00Z">
+                        <w:ins w:id="118" w:author="Microsoft Office User" w:date="2018-03-24T15:28:00Z">
                           <w:r>
                             <w:t>8</w:t>
                           </w:r>
                         </w:ins>
-                        <w:ins w:id="118" w:author="Microsoft Office User" w:date="2018-03-24T15:24:00Z">
+                        <w:ins w:id="119" w:author="Microsoft Office User" w:date="2018-03-24T15:24:00Z">
                           <w:r>
                             <w:t>) and HFD-fed (n=</w:t>
                           </w:r>
                         </w:ins>
-                        <w:ins w:id="119" w:author="Microsoft Office User" w:date="2018-03-24T15:27:00Z">
+                        <w:ins w:id="120" w:author="Microsoft Office User" w:date="2018-03-24T15:27:00Z">
                           <w:r>
                             <w:t>11</w:t>
                           </w:r>
                         </w:ins>
-                        <w:ins w:id="120" w:author="Microsoft Office User" w:date="2018-03-24T15:24:00Z">
+                        <w:ins w:id="121" w:author="Microsoft Office User" w:date="2018-03-24T15:24:00Z">
                           <w:r>
                             <w:t>)</w:t>
                           </w:r>
                         </w:ins>
-                        <w:ins w:id="121" w:author="Microsoft Office User" w:date="2018-03-24T15:19:00Z">
+                        <w:ins w:id="122" w:author="Microsoft Office User" w:date="2018-03-24T15:19:00Z">
                           <w:r>
                             <w:t xml:space="preserve"> at the end of the study</w:t>
                           </w:r>
                         </w:ins>
-                        <w:ins w:id="122" w:author="Microsoft Office User" w:date="2018-03-24T15:21:00Z">
+                        <w:ins w:id="123" w:author="Microsoft Office User" w:date="2018-03-24T15:21:00Z">
                           <w:r>
                             <w:t xml:space="preserve"> as determined by LC-MS</w:t>
                           </w:r>
                         </w:ins>
-                        <w:ins w:id="123" w:author="Microsoft Office User" w:date="2018-03-24T15:20:00Z">
+                        <w:ins w:id="124" w:author="Microsoft Office User" w:date="2018-03-24T15:20:00Z">
                           <w:r>
                             <w:t xml:space="preserve"> (D)</w:t>
                           </w:r>
                         </w:ins>
-                        <w:ins w:id="124" w:author="Microsoft Office User" w:date="2018-03-24T15:19:00Z">
+                        <w:ins w:id="125" w:author="Microsoft Office User" w:date="2018-03-24T15:19:00Z">
                           <w:r>
                             <w:t>.</w:t>
                           </w:r>
@@ -2432,31 +2408,7 @@
           <w:szCs w:val="19"/>
           <w:shd w:val="clear" w:color="auto" w:fill="FFFFFF"/>
         </w:rPr>
-        <w:t xml:space="preserve">, although we note that several phenotypes including fasting glucose, liver triglycerides, hepatic </w:t>
-      </w:r>
-      <w:proofErr w:type="spellStart"/>
-      <w:r>
-        <w:rPr>
-          <w:rFonts w:ascii="Arial" w:eastAsia="Times New Roman" w:hAnsi="Arial" w:cs="Arial"/>
-          <w:b/>
-          <w:color w:val="FF0000"/>
-          <w:sz w:val="19"/>
-          <w:szCs w:val="19"/>
-          <w:shd w:val="clear" w:color="auto" w:fill="FFFFFF"/>
-        </w:rPr>
-        <w:t>lipogenic</w:t>
-      </w:r>
-      <w:proofErr w:type="spellEnd"/>
-      <w:r>
-        <w:rPr>
-          <w:rFonts w:ascii="Arial" w:eastAsia="Times New Roman" w:hAnsi="Arial" w:cs="Arial"/>
-          <w:b/>
-          <w:color w:val="FF0000"/>
-          <w:sz w:val="19"/>
-          <w:szCs w:val="19"/>
-          <w:shd w:val="clear" w:color="auto" w:fill="FFFFFF"/>
-        </w:rPr>
-        <w:t xml:space="preserve"> gene expression, and adipose tissue mass changed in different directions in lean and obese animals, and therefore is unlikely due to an increased dose of dexamethasone.</w:t>
+        <w:t>, although we note that several phenotypes including fasting glucose, liver triglycerides, hepatic lipogenic gene expression, and adipose tissue mass changed in different directions in lean and obese animals, and therefore is unlikely due to an increased dose of dexamethasone.</w:t>
       </w:r>
     </w:p>
     <w:p>
@@ -2496,7 +2448,7 @@
           <w:shd w:val="clear" w:color="auto" w:fill="FFFFFF"/>
         </w:rPr>
       </w:pPr>
-      <w:ins w:id="92" w:author="Microsoft Office User" w:date="2018-03-24T15:06:00Z">
+      <w:ins w:id="126" w:author="Microsoft Office User" w:date="2018-03-24T15:06:00Z">
         <w:r>
           <w:rPr>
             <w:rFonts w:ascii="Arial" w:eastAsia="Times New Roman" w:hAnsi="Arial" w:cs="Arial"/>
@@ -2504,7 +2456,7 @@
             <w:color w:val="FF0000"/>
             <w:sz w:val="19"/>
             <w:szCs w:val="19"/>
-            <w:rPrChange w:id="93" w:author="Unknown">
+            <w:rPrChange w:id="127" w:author="Unknown">
               <w:rPr>
                 <w:noProof/>
               </w:rPr>
@@ -2802,31 +2754,7 @@
           <w:szCs w:val="19"/>
           <w:shd w:val="clear" w:color="auto" w:fill="FFFFFF"/>
         </w:rPr>
-        <w:t xml:space="preserve">Reviewer 2: Authors assessed some metabolic effects of increased glucocorticoid in combination with obesity induced by hyper-caloric feeding (in mice). Authors speculate that this combination of events is present in "many individuals". </w:t>
-      </w:r>
-      <w:proofErr w:type="gramStart"/>
-      <w:r>
-        <w:rPr>
-          <w:rFonts w:ascii="Arial" w:eastAsia="Times New Roman" w:hAnsi="Arial" w:cs="Arial"/>
-          <w:b/>
-          <w:color w:val="222222"/>
-          <w:sz w:val="19"/>
-          <w:szCs w:val="19"/>
-          <w:shd w:val="clear" w:color="auto" w:fill="FFFFFF"/>
-        </w:rPr>
-        <w:t>Therefore</w:t>
-      </w:r>
-      <w:proofErr w:type="gramEnd"/>
-      <w:r>
-        <w:rPr>
-          <w:rFonts w:ascii="Arial" w:eastAsia="Times New Roman" w:hAnsi="Arial" w:cs="Arial"/>
-          <w:b/>
-          <w:color w:val="222222"/>
-          <w:sz w:val="19"/>
-          <w:szCs w:val="19"/>
-          <w:shd w:val="clear" w:color="auto" w:fill="FFFFFF"/>
-        </w:rPr>
-        <w:t xml:space="preserve"> they propose that pre-clinical studies on this topic are needed. The results are very descriptive, in line with expectation, and no mechanism of action has been identified. Thus, this study is very descriptive and its results expected.</w:t>
+        <w:t>Reviewer 2: Authors assessed some metabolic effects of increased glucocorticoid in combination with obesity induced by hyper-caloric feeding (in mice). Authors speculate that this combination of events is present in "many individuals". Therefore they propose that pre-clinical studies on this topic are needed. The results are very descriptive, in line with expectation, and no mechanism of action has been identified. Thus, this study is very descriptive and its results expected.</w:t>
       </w:r>
       <w:r>
         <w:rPr>
@@ -2897,7 +2825,7 @@
           <w:shd w:val="clear" w:color="auto" w:fill="FFFFFF"/>
         </w:rPr>
       </w:pPr>
-      <w:del w:id="94" w:author="Microsoft Office User" w:date="2018-03-24T16:17:00Z">
+      <w:del w:id="128" w:author="Microsoft Office User" w:date="2018-03-24T16:17:00Z">
         <w:r>
           <w:rPr>
             <w:rFonts w:ascii="Arial" w:eastAsia="Times New Roman" w:hAnsi="Arial" w:cs="Arial"/>
@@ -3509,51 +3437,7 @@
           <w:szCs w:val="19"/>
           <w:shd w:val="clear" w:color="auto" w:fill="FFFFFF"/>
         </w:rPr>
-        <w:t xml:space="preserve">  While these data agree with some published studies, we believe that these are valuable data to the research community. We have also added new data in this revision addressing the role of HSL and </w:t>
-      </w:r>
-      <w:proofErr w:type="spellStart"/>
-      <w:r>
-        <w:rPr>
-          <w:rFonts w:ascii="Arial" w:eastAsia="Times New Roman" w:hAnsi="Arial" w:cs="Arial"/>
-          <w:color w:val="FF0000"/>
-          <w:sz w:val="19"/>
-          <w:szCs w:val="19"/>
-          <w:shd w:val="clear" w:color="auto" w:fill="FFFFFF"/>
-        </w:rPr>
-        <w:t>Perilipin</w:t>
-      </w:r>
-      <w:proofErr w:type="spellEnd"/>
-      <w:r>
-        <w:rPr>
-          <w:rFonts w:ascii="Arial" w:eastAsia="Times New Roman" w:hAnsi="Arial" w:cs="Arial"/>
-          <w:color w:val="FF0000"/>
-          <w:sz w:val="19"/>
-          <w:szCs w:val="19"/>
-          <w:shd w:val="clear" w:color="auto" w:fill="FFFFFF"/>
-        </w:rPr>
-        <w:t xml:space="preserve"> phosphorylation in obese, dexamethasone treated animals.  As can be seen in the new Supplementary Figure 2, both HSL and </w:t>
-      </w:r>
-      <w:proofErr w:type="spellStart"/>
-      <w:r>
-        <w:rPr>
-          <w:rFonts w:ascii="Arial" w:eastAsia="Times New Roman" w:hAnsi="Arial" w:cs="Arial"/>
-          <w:color w:val="FF0000"/>
-          <w:sz w:val="19"/>
-          <w:szCs w:val="19"/>
-          <w:shd w:val="clear" w:color="auto" w:fill="FFFFFF"/>
-        </w:rPr>
-        <w:t>Perilipin</w:t>
-      </w:r>
-      <w:proofErr w:type="spellEnd"/>
-      <w:r>
-        <w:rPr>
-          <w:rFonts w:ascii="Arial" w:eastAsia="Times New Roman" w:hAnsi="Arial" w:cs="Arial"/>
-          <w:color w:val="FF0000"/>
-          <w:sz w:val="19"/>
-          <w:szCs w:val="19"/>
-          <w:shd w:val="clear" w:color="auto" w:fill="FFFFFF"/>
-        </w:rPr>
-        <w:t xml:space="preserve"> phosphorylation on PKA sites is attenuated.  This is described in the revised results section:</w:t>
+        <w:t xml:space="preserve">  While these data agree with some published studies, we believe that these are valuable data to the research community. We have also added new data in this revision addressing the role of HSL and Perilipin phosphorylation in obese, dexamethasone treated animals.  As can be seen in the new Supplementary Figure 2, both HSL and Perilipin phosphorylation on PKA sites is attenuated.  This is described in the revised results section:</w:t>
       </w:r>
     </w:p>
     <w:p>
@@ -3687,29 +3571,7 @@
           <w:szCs w:val="19"/>
           <w:shd w:val="clear" w:color="auto" w:fill="FFFFFF"/>
         </w:rPr>
-        <w:t xml:space="preserve">3) Fig. 1A: In relative terms, insulin-induced changes in </w:t>
-      </w:r>
-      <w:proofErr w:type="spellStart"/>
-      <w:r>
-        <w:rPr>
-          <w:rFonts w:ascii="Arial" w:eastAsia="Times New Roman" w:hAnsi="Arial" w:cs="Arial"/>
-          <w:color w:val="222222"/>
-          <w:sz w:val="19"/>
-          <w:szCs w:val="19"/>
-          <w:shd w:val="clear" w:color="auto" w:fill="FFFFFF"/>
-        </w:rPr>
-        <w:t>glycemia</w:t>
-      </w:r>
-      <w:proofErr w:type="spellEnd"/>
-      <w:r>
-        <w:rPr>
-          <w:rFonts w:ascii="Arial" w:eastAsia="Times New Roman" w:hAnsi="Arial" w:cs="Arial"/>
-          <w:color w:val="222222"/>
-          <w:sz w:val="19"/>
-          <w:szCs w:val="19"/>
-          <w:shd w:val="clear" w:color="auto" w:fill="FFFFFF"/>
-        </w:rPr>
-        <w:t xml:space="preserve"> are similar between the 4 groups. Please, show data as percentage change over basal.</w:t>
+        <w:t>3) Fig. 1A: In relative terms, insulin-induced changes in glycemia are similar between the 4 groups. Please, show data as percentage change over basal.</w:t>
       </w:r>
     </w:p>
     <w:p>
@@ -3743,7 +3605,7 @@
         </w:rPr>
         <w:t>The requested data is presented in Figure 3</w:t>
       </w:r>
-      <w:del w:id="95" w:author="Microsoft Office User" w:date="2018-03-24T20:13:00Z">
+      <w:del w:id="129" w:author="Microsoft Office User" w:date="2018-03-24T20:13:00Z">
         <w:r>
           <w:rPr>
             <w:rFonts w:ascii="Arial" w:eastAsia="Times New Roman" w:hAnsi="Arial" w:cs="Arial"/>
@@ -3765,7 +3627,7 @@
         </w:rPr>
         <w:t xml:space="preserve"> of this response (and the revised Supplementary Figure </w:t>
       </w:r>
-      <w:ins w:id="96" w:author="Microsoft Office User" w:date="2018-03-24T20:13:00Z">
+      <w:ins w:id="130" w:author="Microsoft Office User" w:date="2018-03-24T20:13:00Z">
         <w:r>
           <w:rPr>
             <w:rFonts w:ascii="Arial" w:eastAsia="Times New Roman" w:hAnsi="Arial" w:cs="Arial"/>
@@ -3777,7 +3639,7 @@
           <w:t>1A</w:t>
         </w:r>
       </w:ins>
-      <w:del w:id="97" w:author="Microsoft Office User" w:date="2018-03-24T20:13:00Z">
+      <w:del w:id="131" w:author="Microsoft Office User" w:date="2018-03-24T20:13:00Z">
         <w:r>
           <w:rPr>
             <w:rFonts w:ascii="Arial" w:eastAsia="Times New Roman" w:hAnsi="Arial" w:cs="Arial"/>
@@ -3822,7 +3684,7 @@
           <w:shd w:val="clear" w:color="auto" w:fill="FFFFFF"/>
         </w:rPr>
       </w:pPr>
-      <w:del w:id="98" w:author="Microsoft Office User" w:date="2018-03-24T19:32:00Z">
+      <w:del w:id="132" w:author="Microsoft Office User" w:date="2018-03-24T19:32:00Z">
         <w:r>
           <w:rPr>
             <w:rFonts w:ascii="Arial" w:eastAsia="Times New Roman" w:hAnsi="Arial" w:cs="Arial"/>
@@ -3835,7 +3697,7 @@
           <w:delText>One sentence referring to this figure</w:delText>
         </w:r>
       </w:del>
-      <w:ins w:id="99" w:author="Microsoft Office User" w:date="2018-03-24T19:32:00Z">
+      <w:ins w:id="133" w:author="Microsoft Office User" w:date="2018-03-24T19:32:00Z">
         <w:r>
           <w:rPr>
             <w:rFonts w:ascii="Arial" w:eastAsia="Times New Roman" w:hAnsi="Arial" w:cs="Arial"/>
@@ -3859,7 +3721,7 @@
           <w:t>normalized to percent change from basal</w:t>
         </w:r>
       </w:ins>
-      <w:ins w:id="100" w:author="Microsoft Office User" w:date="2018-03-24T19:35:00Z">
+      <w:ins w:id="134" w:author="Microsoft Office User" w:date="2018-03-24T19:35:00Z">
         <w:r>
           <w:rPr>
             <w:rFonts w:ascii="Arial" w:eastAsia="Times New Roman" w:hAnsi="Arial" w:cs="Arial"/>
@@ -3872,7 +3734,7 @@
           <w:t xml:space="preserve">, </w:t>
         </w:r>
       </w:ins>
-      <w:ins w:id="101" w:author="Microsoft Office User" w:date="2018-03-24T19:37:00Z">
+      <w:ins w:id="135" w:author="Microsoft Office User" w:date="2018-03-24T19:37:00Z">
         <w:r>
           <w:rPr>
             <w:rFonts w:ascii="Arial" w:eastAsia="Times New Roman" w:hAnsi="Arial" w:cs="Arial"/>
@@ -3885,7 +3747,7 @@
           <w:t>dexamethasone treatment results in reduced glucose</w:t>
         </w:r>
       </w:ins>
-      <w:ins w:id="102" w:author="Microsoft Office User" w:date="2018-03-24T19:36:00Z">
+      <w:ins w:id="136" w:author="Microsoft Office User" w:date="2018-03-24T19:36:00Z">
         <w:r>
           <w:rPr>
             <w:rFonts w:ascii="Arial" w:eastAsia="Times New Roman" w:hAnsi="Arial" w:cs="Arial"/>
@@ -3898,7 +3760,7 @@
           <w:t xml:space="preserve"> disposal </w:t>
         </w:r>
       </w:ins>
-      <w:ins w:id="103" w:author="Microsoft Office User" w:date="2018-03-24T19:38:00Z">
+      <w:ins w:id="137" w:author="Microsoft Office User" w:date="2018-03-24T19:38:00Z">
         <w:r>
           <w:rPr>
             <w:rFonts w:ascii="Arial" w:eastAsia="Times New Roman" w:hAnsi="Arial" w:cs="Arial"/>
@@ -3911,7 +3773,7 @@
           <w:t xml:space="preserve">when compared to water controls </w:t>
         </w:r>
       </w:ins>
-      <w:ins w:id="104" w:author="Microsoft Office User" w:date="2018-03-24T19:33:00Z">
+      <w:ins w:id="138" w:author="Microsoft Office User" w:date="2018-03-24T19:33:00Z">
         <w:r>
           <w:rPr>
             <w:rFonts w:ascii="Arial" w:eastAsia="Times New Roman" w:hAnsi="Arial" w:cs="Arial"/>
@@ -3924,7 +3786,7 @@
           <w:t>in lean and obese mice</w:t>
         </w:r>
       </w:ins>
-      <w:ins w:id="105" w:author="Microsoft Office User" w:date="2018-03-24T19:39:00Z">
+      <w:ins w:id="139" w:author="Microsoft Office User" w:date="2018-03-24T19:39:00Z">
         <w:r>
           <w:rPr>
             <w:rFonts w:ascii="Arial" w:eastAsia="Times New Roman" w:hAnsi="Arial" w:cs="Arial"/>
@@ -3948,7 +3810,7 @@
           <w:t>)</w:t>
         </w:r>
       </w:ins>
-      <w:ins w:id="106" w:author="Microsoft Office User" w:date="2018-03-24T19:33:00Z">
+      <w:ins w:id="140" w:author="Microsoft Office User" w:date="2018-03-24T19:33:00Z">
         <w:r>
           <w:rPr>
             <w:rFonts w:ascii="Arial" w:eastAsia="Times New Roman" w:hAnsi="Arial" w:cs="Arial"/>
@@ -3972,7 +3834,7 @@
           <w:shd w:val="clear" w:color="auto" w:fill="FFFFFF"/>
         </w:rPr>
       </w:pPr>
-      <w:ins w:id="107" w:author="Microsoft Office User" w:date="2018-03-24T19:52:00Z">
+      <w:ins w:id="141" w:author="Microsoft Office User" w:date="2018-03-24T19:52:00Z">
         <w:r>
           <w:rPr>
             <w:rFonts w:ascii="Arial" w:eastAsia="Times New Roman" w:hAnsi="Arial" w:cs="Arial"/>
@@ -4034,13 +3896,13 @@
                             <w:p>
                               <w:pPr>
                                 <w:rPr>
-                                  <w:ins w:id="108" w:author="Microsoft Office User" w:date="2018-03-24T19:52:00Z"/>
+                                  <w:ins w:id="142" w:author="Microsoft Office User" w:date="2018-03-24T19:52:00Z"/>
                                   <w:rFonts w:ascii="Arial" w:hAnsi="Arial" w:cs="Arial"/>
                                   <w:sz w:val="19"/>
                                   <w:szCs w:val="19"/>
                                 </w:rPr>
                               </w:pPr>
-                              <w:ins w:id="109" w:author="Microsoft Office User" w:date="2018-03-24T19:52:00Z">
+                              <w:ins w:id="143" w:author="Microsoft Office User" w:date="2018-03-24T19:52:00Z">
                                 <w:r>
                                   <w:rPr>
                                     <w:rFonts w:ascii="Arial" w:eastAsia="Times New Roman" w:hAnsi="Arial" w:cs="Arial"/>
@@ -4076,25 +3938,7 @@
                                     <w:sz w:val="19"/>
                                     <w:szCs w:val="19"/>
                                   </w:rPr>
-                                  <w:t xml:space="preserve">Insulin was given via </w:t>
-                                </w:r>
-                                <w:proofErr w:type="spellStart"/>
-                                <w:r>
-                                  <w:rPr>
-                                    <w:rFonts w:ascii="Arial" w:hAnsi="Arial" w:cs="Arial"/>
-                                    <w:sz w:val="19"/>
-                                    <w:szCs w:val="19"/>
-                                  </w:rPr>
-                                  <w:t>i.p</w:t>
-                                </w:r>
-                                <w:proofErr w:type="spellEnd"/>
-                                <w:r>
-                                  <w:rPr>
-                                    <w:rFonts w:ascii="Arial" w:hAnsi="Arial" w:cs="Arial"/>
-                                    <w:sz w:val="19"/>
-                                    <w:szCs w:val="19"/>
-                                  </w:rPr>
-                                  <w:t>. injection at a concentration of 2.5 U/kg following five weeks of dexamethasone (NCD n=12; HFD n=12) or vehicle (NCD n=12; HFD n=12) treatment and 17 weeks of diet.</w:t>
+                                  <w:t>Insulin was given via i.p. injection at a concentration of 2.5 U/kg following five weeks of dexamethasone (NCD n=12; HFD n=12) or vehicle (NCD n=12; HFD n=12) treatment and 17 weeks of diet.</w:t>
                                 </w:r>
                               </w:ins>
                             </w:p>
@@ -4121,23 +3965,19 @@
             </mc:Choice>
             <mc:Fallback>
               <w:pict>
-                <v:shapetype w14:anchorId="6E4E7627" id="_x0000_t202" coordsize="21600,21600" o:spt="202" path="m0,0l0,21600,21600,21600,21600,0xe">
-                  <v:stroke joinstyle="miter"/>
-                  <v:path gradientshapeok="t" o:connecttype="rect"/>
-                </v:shapetype>
-                <v:shape id="Text Box 8" o:spid="_x0000_s1029" type="#_x0000_t202" style="position:absolute;margin-left:-5.2pt;margin-top:188.3pt;width:476.9pt;height:44.85pt;z-index:251669504;visibility:visible;mso-wrap-style:square;mso-width-percent:0;mso-height-percent:0;mso-wrap-distance-left:9pt;mso-wrap-distance-top:0;mso-wrap-distance-right:9pt;mso-wrap-distance-bottom:0;mso-position-horizontal:absolute;mso-position-horizontal-relative:text;mso-position-vertical:absolute;mso-position-vertical-relative:text;mso-width-percent:0;mso-height-percent:0;mso-width-relative:margin;mso-height-relative:margin;v-text-anchor:top" o:gfxdata="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" filled="f" stroked="f">
+                <v:shape w14:anchorId="6E4E7627" id="Text Box 8" o:spid="_x0000_s1029" type="#_x0000_t202" style="position:absolute;margin-left:-5.2pt;margin-top:188.3pt;width:476.9pt;height:44.85pt;z-index:251669504;visibility:visible;mso-wrap-style:square;mso-width-percent:0;mso-height-percent:0;mso-wrap-distance-left:9pt;mso-wrap-distance-top:0;mso-wrap-distance-right:9pt;mso-wrap-distance-bottom:0;mso-position-horizontal:absolute;mso-position-horizontal-relative:text;mso-position-vertical:absolute;mso-position-vertical-relative:text;mso-width-percent:0;mso-height-percent:0;mso-width-relative:margin;mso-height-relative:margin;v-text-anchor:top" o:gfxdata="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" filled="f" stroked="f">
                   <v:textbox>
                     <w:txbxContent>
                       <w:p>
                         <w:pPr>
                           <w:rPr>
-                            <w:ins w:id="110" w:author="Microsoft Office User" w:date="2018-03-24T19:52:00Z"/>
+                            <w:ins w:id="144" w:author="Microsoft Office User" w:date="2018-03-24T19:52:00Z"/>
                             <w:rFonts w:ascii="Arial" w:hAnsi="Arial" w:cs="Arial"/>
                             <w:sz w:val="19"/>
                             <w:szCs w:val="19"/>
                           </w:rPr>
                         </w:pPr>
-                        <w:ins w:id="111" w:author="Microsoft Office User" w:date="2018-03-24T19:52:00Z">
+                        <w:ins w:id="145" w:author="Microsoft Office User" w:date="2018-03-24T19:52:00Z">
                           <w:r>
                             <w:rPr>
                               <w:rFonts w:ascii="Arial" w:eastAsia="Times New Roman" w:hAnsi="Arial" w:cs="Arial"/>
@@ -4173,25 +4013,7 @@
                               <w:sz w:val="19"/>
                               <w:szCs w:val="19"/>
                             </w:rPr>
-                            <w:t xml:space="preserve">Insulin was given via </w:t>
-                          </w:r>
-                          <w:proofErr w:type="spellStart"/>
-                          <w:r>
-                            <w:rPr>
-                              <w:rFonts w:ascii="Arial" w:hAnsi="Arial" w:cs="Arial"/>
-                              <w:sz w:val="19"/>
-                              <w:szCs w:val="19"/>
-                            </w:rPr>
-                            <w:t>i.p</w:t>
-                          </w:r>
-                          <w:proofErr w:type="spellEnd"/>
-                          <w:r>
-                            <w:rPr>
-                              <w:rFonts w:ascii="Arial" w:hAnsi="Arial" w:cs="Arial"/>
-                              <w:sz w:val="19"/>
-                              <w:szCs w:val="19"/>
-                            </w:rPr>
-                            <w:t>. injection at a concentration of 2.5 U/kg following five weeks of dexamethasone (NCD n=12; HFD n=12) or vehicle (NCD n=12; HFD n=12) treatment and 17 weeks of diet.</w:t>
+                            <w:t>Insulin was given via i.p. injection at a concentration of 2.5 U/kg following five weeks of dexamethasone (NCD n=12; HFD n=12) or vehicle (NCD n=12; HFD n=12) treatment and 17 weeks of diet.</w:t>
                           </w:r>
                         </w:ins>
                       </w:p>
@@ -4205,7 +4027,7 @@
           </mc:AlternateContent>
         </w:r>
       </w:ins>
-      <w:del w:id="112" w:author="Microsoft Office User" w:date="2018-03-24T20:13:00Z">
+      <w:del w:id="146" w:author="Microsoft Office User" w:date="2018-03-24T20:13:00Z">
         <w:r>
           <w:rPr>
             <w:rFonts w:ascii="Arial" w:eastAsia="Times New Roman" w:hAnsi="Arial" w:cs="Arial"/>
@@ -4268,7 +4090,7 @@
                               <w:pPr>
                                 <w:rPr>
                                   <w:sz w:val="32"/>
-                                  <w:rPrChange w:id="113" w:author="Microsoft Office User" w:date="2018-03-24T20:12:00Z">
+                                  <w:rPrChange w:id="147" w:author="Microsoft Office User" w:date="2018-03-24T20:12:00Z">
                                     <w:rPr/>
                                   </w:rPrChange>
                                 </w:rPr>
@@ -4276,7 +4098,7 @@
                               <w:r>
                                 <w:rPr>
                                   <w:sz w:val="32"/>
-                                  <w:rPrChange w:id="114" w:author="Microsoft Office User" w:date="2018-03-24T20:12:00Z">
+                                  <w:rPrChange w:id="148" w:author="Microsoft Office User" w:date="2018-03-24T20:12:00Z">
                                     <w:rPr/>
                                   </w:rPrChange>
                                 </w:rPr>
@@ -4285,7 +4107,7 @@
                               <w:r>
                                 <w:rPr>
                                   <w:sz w:val="32"/>
-                                  <w:rPrChange w:id="115" w:author="Microsoft Office User" w:date="2018-03-24T20:12:00Z">
+                                  <w:rPrChange w:id="149" w:author="Microsoft Office User" w:date="2018-03-24T20:12:00Z">
                                     <w:rPr/>
                                   </w:rPrChange>
                                 </w:rPr>
@@ -4294,7 +4116,7 @@
                               <w:r>
                                 <w:rPr>
                                   <w:sz w:val="32"/>
-                                  <w:rPrChange w:id="116" w:author="Microsoft Office User" w:date="2018-03-24T20:12:00Z">
+                                  <w:rPrChange w:id="150" w:author="Microsoft Office User" w:date="2018-03-24T20:12:00Z">
                                     <w:rPr/>
                                   </w:rPrChange>
                                 </w:rPr>
@@ -4303,7 +4125,7 @@
                               <w:r>
                                 <w:rPr>
                                   <w:sz w:val="32"/>
-                                  <w:rPrChange w:id="117" w:author="Microsoft Office User" w:date="2018-03-24T20:12:00Z">
+                                  <w:rPrChange w:id="151" w:author="Microsoft Office User" w:date="2018-03-24T20:12:00Z">
                                     <w:rPr/>
                                   </w:rPrChange>
                                 </w:rPr>
@@ -4312,7 +4134,7 @@
                               <w:r>
                                 <w:rPr>
                                   <w:sz w:val="32"/>
-                                  <w:rPrChange w:id="118" w:author="Microsoft Office User" w:date="2018-03-24T20:12:00Z">
+                                  <w:rPrChange w:id="152" w:author="Microsoft Office User" w:date="2018-03-24T20:12:00Z">
                                     <w:rPr/>
                                   </w:rPrChange>
                                 </w:rPr>
@@ -4321,7 +4143,7 @@
                               <w:r>
                                 <w:rPr>
                                   <w:sz w:val="32"/>
-                                  <w:rPrChange w:id="119" w:author="Microsoft Office User" w:date="2018-03-24T20:12:00Z">
+                                  <w:rPrChange w:id="153" w:author="Microsoft Office User" w:date="2018-03-24T20:12:00Z">
                                     <w:rPr/>
                                   </w:rPrChange>
                                 </w:rPr>
@@ -4357,7 +4179,7 @@
                         <w:pPr>
                           <w:rPr>
                             <w:sz w:val="32"/>
-                            <w:rPrChange w:id="120" w:author="Microsoft Office User" w:date="2018-03-24T20:12:00Z">
+                            <w:rPrChange w:id="154" w:author="Microsoft Office User" w:date="2018-03-24T20:12:00Z">
                               <w:rPr/>
                             </w:rPrChange>
                           </w:rPr>
@@ -4365,7 +4187,7 @@
                         <w:r>
                           <w:rPr>
                             <w:sz w:val="32"/>
-                            <w:rPrChange w:id="121" w:author="Microsoft Office User" w:date="2018-03-24T20:12:00Z">
+                            <w:rPrChange w:id="155" w:author="Microsoft Office User" w:date="2018-03-24T20:12:00Z">
                               <w:rPr/>
                             </w:rPrChange>
                           </w:rPr>
@@ -4374,7 +4196,7 @@
                         <w:r>
                           <w:rPr>
                             <w:sz w:val="32"/>
-                            <w:rPrChange w:id="122" w:author="Microsoft Office User" w:date="2018-03-24T20:12:00Z">
+                            <w:rPrChange w:id="156" w:author="Microsoft Office User" w:date="2018-03-24T20:12:00Z">
                               <w:rPr/>
                             </w:rPrChange>
                           </w:rPr>
@@ -4383,7 +4205,7 @@
                         <w:r>
                           <w:rPr>
                             <w:sz w:val="32"/>
-                            <w:rPrChange w:id="123" w:author="Microsoft Office User" w:date="2018-03-24T20:12:00Z">
+                            <w:rPrChange w:id="157" w:author="Microsoft Office User" w:date="2018-03-24T20:12:00Z">
                               <w:rPr/>
                             </w:rPrChange>
                           </w:rPr>
@@ -4392,7 +4214,7 @@
                         <w:r>
                           <w:rPr>
                             <w:sz w:val="32"/>
-                            <w:rPrChange w:id="124" w:author="Microsoft Office User" w:date="2018-03-24T20:12:00Z">
+                            <w:rPrChange w:id="158" w:author="Microsoft Office User" w:date="2018-03-24T20:12:00Z">
                               <w:rPr/>
                             </w:rPrChange>
                           </w:rPr>
@@ -4401,7 +4223,7 @@
                         <w:r>
                           <w:rPr>
                             <w:sz w:val="32"/>
-                            <w:rPrChange w:id="125" w:author="Microsoft Office User" w:date="2018-03-24T20:12:00Z">
+                            <w:rPrChange w:id="159" w:author="Microsoft Office User" w:date="2018-03-24T20:12:00Z">
                               <w:rPr/>
                             </w:rPrChange>
                           </w:rPr>
@@ -4410,7 +4232,7 @@
                         <w:r>
                           <w:rPr>
                             <w:sz w:val="32"/>
-                            <w:rPrChange w:id="126" w:author="Microsoft Office User" w:date="2018-03-24T20:12:00Z">
+                            <w:rPrChange w:id="160" w:author="Microsoft Office User" w:date="2018-03-24T20:12:00Z">
                               <w:rPr/>
                             </w:rPrChange>
                           </w:rPr>
@@ -4453,7 +4275,7 @@
                     </pic:cNvPicPr>
                   </pic:nvPicPr>
                   <pic:blipFill>
-                    <a:blip r:embed="rId10">
+                    <a:blip r:embed="rId9">
                       <a:extLst>
                         <a:ext uri="{28A0092B-C50C-407E-A947-70E740481C1C}">
                           <a14:useLocalDpi xmlns:a14="http://schemas.microsoft.com/office/drawing/2010/main" val="0"/>
@@ -4484,8 +4306,6 @@
           </wp:inline>
         </w:drawing>
       </w:r>
-      <w:bookmarkStart w:id="127" w:name="_GoBack"/>
-      <w:bookmarkEnd w:id="127"/>
     </w:p>
     <w:p>
       <w:pPr>
@@ -4665,26 +4485,75 @@
           <w:szCs w:val="19"/>
           <w:shd w:val="clear" w:color="auto" w:fill="FFFFFF"/>
         </w:rPr>
-        <w:t xml:space="preserve">impaired insulin </w:t>
-      </w:r>
-      <w:commentRangeStart w:id="128"/>
-      <w:r>
-        <w:rPr>
-          <w:rFonts w:ascii="Arial" w:eastAsia="Times New Roman" w:hAnsi="Arial" w:cs="Arial"/>
-          <w:color w:val="FF0000"/>
-          <w:sz w:val="19"/>
-          <w:szCs w:val="19"/>
-          <w:shd w:val="clear" w:color="auto" w:fill="FFFFFF"/>
-        </w:rPr>
-        <w:t>degradation</w:t>
-      </w:r>
-      <w:commentRangeEnd w:id="128"/>
-      <w:r>
-        <w:rPr>
-          <w:rStyle w:val="CommentReference"/>
-        </w:rPr>
-        <w:commentReference w:id="128"/>
-      </w:r>
+        <w:t>impaired insulin degradation</w:t>
+      </w:r>
+      <w:ins w:id="161" w:author="Microsoft Office User" w:date="2018-03-24T20:21:00Z">
+        <w:r>
+          <w:rPr>
+            <w:rFonts w:ascii="Arial" w:eastAsia="Times New Roman" w:hAnsi="Arial" w:cs="Arial"/>
+            <w:color w:val="FF0000"/>
+            <w:sz w:val="19"/>
+            <w:szCs w:val="19"/>
+            <w:shd w:val="clear" w:color="auto" w:fill="FFFFFF"/>
+          </w:rPr>
+          <w:t xml:space="preserve"> </w:t>
+        </w:r>
+      </w:ins>
+      <w:ins w:id="162" w:author="Microsoft Office User" w:date="2018-03-24T20:22:00Z">
+        <w:r>
+          <w:rPr>
+            <w:rFonts w:ascii="Arial" w:eastAsia="Times New Roman" w:hAnsi="Arial" w:cs="Arial"/>
+            <w:color w:val="FF0000"/>
+            <w:sz w:val="19"/>
+            <w:szCs w:val="19"/>
+            <w:shd w:val="clear" w:color="auto" w:fill="FFFFFF"/>
+          </w:rPr>
+          <w:fldChar w:fldCharType="begin" w:fldLock="1"/>
+        </w:r>
+      </w:ins>
+      <w:r>
+        <w:rPr>
+          <w:rFonts w:ascii="Arial" w:eastAsia="Times New Roman" w:hAnsi="Arial" w:cs="Arial"/>
+          <w:color w:val="FF0000"/>
+          <w:sz w:val="19"/>
+          <w:szCs w:val="19"/>
+          <w:shd w:val="clear" w:color="auto" w:fill="FFFFFF"/>
+        </w:rPr>
+        <w:instrText>ADDIN CSL_CITATION { "citationItems" : [ { "id" : "ITEM-1", "itemData" : { "DOI" : "10.1016/j.jsbmb.2015.09.020", "ISSN" : "18791220", "PMID" : "26386462", "abstract" : "Objectives Glucocorticoid treatment induces insulin resistance (IR), which is counteracted by a compensatory hyperinsulinemia, due to increased pancreatic \u03b2-cell function. There is evidence for also reduced hepatic insulin clearance, but whether this correlates with altered activity of insulin-degrading enzyme (IDE) in the liver, is not fully understood. Here, we investigated whether hyperinsulinemia, in glucocorticoid-treated rodents, is associated with any alteration in the insulin clearance and activity of the IDE in the liver. Materials/methods Adult male Swiss mice and Wistar rats were treated with the synthetic glucocorticoid dexamethasone intraperitoneally [1 mg/kg body weight (b.w.)] for 5 consecutive days. Results Glucocorticoid treatment induced IR and hyperinsulinemia in both species, but was more impactful in rats that also displayed glucose intolerance and hyperglycemia. Insulin clearance was reduced in glucocorticoid-treated rats and mice, as judged by the reduction of insulin decay rate and increased insulin area-under-the-curve (47% and 87%, respectively). These results were associated with reduced activity (35%) of hepatic IDE in rats and a tendency to reduction (p = 0.068) in mice, without alteration in hepatic IDE mRNA content, in both species. Conclusion In conclusion, the reduced insulin clearance in glucocorticoid-treated rodents was due to the reduction of hepatic IDE activity, at least in rats, which may contributes to the compensatory hyperinsulinemia. These findings corroborate the idea that short-term and/or partial inhibition of IDE activity in the liver could be beneficial for the glycemic control.", "author" : [ { "dropping-particle" : "", "family" : "Protzek", "given" : "Andr\u00e9 Ot\u00e1vio Peres", "non-dropping-particle" : "", "parse-names" : false, "suffix" : "" }, { "dropping-particle" : "", "family" : "Rezende", "given" : "Luiz Fernando", "non-dropping-particle" : "", "parse-names" : false, "suffix" : "" }, { "dropping-particle" : "", "family" : "Costa-J\u00fanior", "given" : "Jos\u00e9 Maria", "non-dropping-particle" : "", "parse-names" : false, "suffix" : "" }, { "dropping-particle" : "", "family" : "Ferreira", "given" : "Sandra Mara", "non-dropping-particle" : "", "parse-names" : false, "suffix" : "" }, { "dropping-particle" : "", "family" : "Cappelli", "given" : "Ana Paula Gameiro", "non-dropping-particle" : "", "parse-names" : false, "suffix" : "" }, { "dropping-particle" : "De", "family" : "Paula", "given" : "Fl\u00e1via Maria Moura", "non-dropping-particle" : "", "parse-names" : false, "suffix" : "" }, { "dropping-particle" : "De", "family" : "Souza", "given" : "Jane Cristina", "non-dropping-particle" : "", "parse-names" : false, "suffix" : "" }, { "dropping-particle" : "", "family" : "Kurauti", "given" : "Mirian Ayumi", "non-dropping-particle" : "", "parse-names" : false, "suffix" : "" }, { "dropping-particle" : "", "family" : "Carneiro", "given" : "Everardo Magalh\u00e3es", "non-dropping-particle" : "", "parse-names" : false, "suffix" : "" }, { "dropping-particle" : "", "family" : "Rafacho", "given" : "Alex", "non-dropping-particle" : "", "parse-names" : false, "suffix" : "" }, { "dropping-particle" : "", "family" : "Boschero", "given" : "Antonio Carlos", "non-dropping-particle" : "", "parse-names" : false, "suffix" : "" } ], "container-title" : "Journal of Steroid Biochemistry and Molecular Biology", "id" : "ITEM-1", "issued" : { "date-parts" : [ [ "2016" ] ] }, "page" : "1-8", "publisher" : "Elsevier Ltd", "title" : "Hyperinsulinemia caused by dexamethasone treatment is associated with reduced insulin clearance and lower hepatic activity of insulin-degrading enzyme", "type" : "article-journal", "volume" : "155" }, "uris" : [ "http://www.mendeley.com/documents/?uuid=70a1518a-4a69-4db8-97a0-d6f7a0e5c37e" ] }, { "id" : "ITEM-2", "itemData" : { "ISBN" : "0021-9258 (Print)", "ISSN" : "00219258", "abstract" : "The influence of cortisol and other culture conditions on insulin degradation by the chloroquine-sensitive pathway and the chloroquine-nonsensitive pathway (CNP) was investigated in fetal rat hepatocytes during 3 days of culture. The proportions of the chloroquine nonsensitive release of 125I-insulin degradation products into the conditioned medium/h increased from the 1st to the 3rd day of culture, i.e. from 19 to 50% by cells grown in the presence of cortisol and from 17 to 82% by those grown in the absence of cortisol. Replacement of the conditioned medium with the respective fresh medium dramatically enhanced cellular insulin degradation by CNP, i.e. from 22 to 58%, and 19 to 85% in cells grown for 2 days in the presence and absence of cortisol, respectively. Thus, the conditioned medium contained some factor(s) that inhibited CNP. Therefore, we used the inhibited insulin and alpha-casein degradation by papain in vitro as an assay to investigate the nature of the putative anti-(insulin) protease. Cycloheximide completely prevented the appearance of anti-papain activity in the medium. Conditioned medium obtained from cells grown in the presence of cortisol contained about 2-fold more anti-papain activity than the medium that was obtained in the absence of the steroid. The release of anti-papain activity also declined with time from 1 to 3 days of culture and showed an inverse relationship with the magnitude of cellular insulin degradation by CNP. The inhibition of papain-mediated insulin degradation by the anti-(insulin) protease was noncompetitive. The anti-(insulin) protease was nondialyzable (up to the 10-kDa exclusion limit) and inactivated by heat treatment at 50 degrees C for 30 min. These results suggest that fetal hepatocytes synthesize and secrete a glucocorticoid-regulated heat-labile low molecular mass (less than 25 kDa) anti-(insulin) protease, which may contribute to the suppression of insulin degradation caused by the enzymes involved in CNP.", "author" : [ { "dropping-particle" : "", "family" : "Ali", "given" : "M.", "non-dropping-particle" : "", "parse-names" : false, "suffix" : "" }, { "dropping-particle" : "", "family" : "Plas", "given" : "C.", "non-dropping-particle" : "", "parse-names" : false, "suffix" : "" } ], "container-title" : "Journal of Biological Chemistry", "id" : "ITEM-2", "issue" : "35", "issued" : { "date-parts" : [ [ "1989" ] ] }, "page" : "20992-20997", "title" : "Glucocorticoid regulation of chloroquine nonsensitive insulin degradation in cultured fetal rat hypatocytes", "type" : "article-journal", "volume" : "264" }, "uris" : [ "http://www.mendeley.com/documents/?uuid=5ebd1243-4c46-412d-b159-b964e7e32bc7" ] } ], "mendeley" : { "formattedCitation" : "(6,7)", "plainTextFormattedCitation" : "(6,7)", "previouslyFormattedCitation" : "(6,7)" }, "properties" : {  }, "schema" : "https://github.com/citation-style-language/schema/raw/master/csl-citation.json" }</w:instrText>
+      </w:r>
+      <w:r>
+        <w:rPr>
+          <w:rFonts w:ascii="Arial" w:eastAsia="Times New Roman" w:hAnsi="Arial" w:cs="Arial"/>
+          <w:color w:val="FF0000"/>
+          <w:sz w:val="19"/>
+          <w:szCs w:val="19"/>
+          <w:shd w:val="clear" w:color="auto" w:fill="FFFFFF"/>
+        </w:rPr>
+        <w:fldChar w:fldCharType="separate"/>
+      </w:r>
+      <w:r>
+        <w:rPr>
+          <w:rFonts w:ascii="Arial" w:eastAsia="Times New Roman" w:hAnsi="Arial" w:cs="Arial"/>
+          <w:noProof/>
+          <w:color w:val="FF0000"/>
+          <w:sz w:val="19"/>
+          <w:szCs w:val="19"/>
+          <w:shd w:val="clear" w:color="auto" w:fill="FFFFFF"/>
+        </w:rPr>
+        <w:t>(6,7)</w:t>
+      </w:r>
+      <w:ins w:id="163" w:author="Microsoft Office User" w:date="2018-03-24T20:22:00Z">
+        <w:r>
+          <w:rPr>
+            <w:rFonts w:ascii="Arial" w:eastAsia="Times New Roman" w:hAnsi="Arial" w:cs="Arial"/>
+            <w:color w:val="FF0000"/>
+            <w:sz w:val="19"/>
+            <w:szCs w:val="19"/>
+            <w:shd w:val="clear" w:color="auto" w:fill="FFFFFF"/>
+          </w:rPr>
+          <w:fldChar w:fldCharType="end"/>
+        </w:r>
+      </w:ins>
       <w:r>
         <w:rPr>
           <w:rFonts w:ascii="Arial" w:eastAsia="Times New Roman" w:hAnsi="Arial" w:cs="Arial"/>
@@ -4834,7 +4703,424 @@
           <w:szCs w:val="19"/>
           <w:shd w:val="clear" w:color="auto" w:fill="FFFFFF"/>
         </w:rPr>
-        <w:t xml:space="preserve"> data deemed to be of value, we are happy to include them in the manuscript, but fo</w:t>
+        <w:t xml:space="preserve"> data deemed to be of value, we are happy to include </w:t>
+      </w:r>
+      <w:ins w:id="164" w:author="Microsoft Office User" w:date="2018-03-24T20:44:00Z">
+        <w:r>
+          <w:rPr>
+            <w:rFonts w:ascii="Arial" w:eastAsia="Times New Roman" w:hAnsi="Arial" w:cs="Arial"/>
+            <w:noProof/>
+            <w:color w:val="FF0000"/>
+            <w:sz w:val="19"/>
+            <w:szCs w:val="19"/>
+          </w:rPr>
+          <mc:AlternateContent>
+            <mc:Choice Requires="wps">
+              <w:drawing>
+                <wp:anchor distT="0" distB="0" distL="114300" distR="114300" simplePos="0" relativeHeight="251670528" behindDoc="0" locked="0" layoutInCell="1" allowOverlap="1" wp14:anchorId="356065F0" wp14:editId="0FEF01E0">
+                  <wp:simplePos x="0" y="0"/>
+                  <wp:positionH relativeFrom="column">
+                    <wp:posOffset>-62865</wp:posOffset>
+                  </wp:positionH>
+                  <wp:positionV relativeFrom="paragraph">
+                    <wp:posOffset>574040</wp:posOffset>
+                  </wp:positionV>
+                  <wp:extent cx="5943600" cy="5355590"/>
+                  <wp:effectExtent l="0" t="0" r="0" b="0"/>
+                  <wp:wrapSquare wrapText="bothSides"/>
+                  <wp:docPr id="12" name="Text Box 12"/>
+                  <wp:cNvGraphicFramePr/>
+                  <a:graphic xmlns:a="http://schemas.openxmlformats.org/drawingml/2006/main">
+                    <a:graphicData uri="http://schemas.microsoft.com/office/word/2010/wordprocessingShape">
+                      <wps:wsp>
+                        <wps:cNvSpPr txBox="1"/>
+                        <wps:spPr>
+                          <a:xfrm>
+                            <a:off x="0" y="0"/>
+                            <a:ext cx="5943600" cy="5355590"/>
+                          </a:xfrm>
+                          <a:prstGeom prst="rect">
+                            <a:avLst/>
+                          </a:prstGeom>
+                          <a:noFill/>
+                          <a:ln>
+                            <a:noFill/>
+                          </a:ln>
+                          <a:effectLst/>
+                        </wps:spPr>
+                        <wps:style>
+                          <a:lnRef idx="0">
+                            <a:schemeClr val="accent1"/>
+                          </a:lnRef>
+                          <a:fillRef idx="0">
+                            <a:schemeClr val="accent1"/>
+                          </a:fillRef>
+                          <a:effectRef idx="0">
+                            <a:schemeClr val="accent1"/>
+                          </a:effectRef>
+                          <a:fontRef idx="minor">
+                            <a:schemeClr val="dk1"/>
+                          </a:fontRef>
+                        </wps:style>
+                        <wps:txbx>
+                          <w:txbxContent>
+                            <w:p>
+                              <w:pPr>
+                                <w:rPr>
+                                  <w:ins w:id="165" w:author="Microsoft Office User" w:date="2018-03-24T20:45:00Z"/>
+                                </w:rPr>
+                              </w:pPr>
+                              <w:ins w:id="166" w:author="Microsoft Office User" w:date="2018-03-24T20:44:00Z">
+                                <w:r>
+                                  <w:rPr>
+                                    <w:noProof/>
+                                  </w:rPr>
+                                  <w:drawing>
+                                    <wp:inline distT="0" distB="0" distL="0" distR="0" wp14:anchorId="0E92D8B5" wp14:editId="4754F4DE">
+                                      <wp:extent cx="6764313" cy="4147865"/>
+                                      <wp:effectExtent l="0" t="0" r="0" b="0"/>
+                                      <wp:docPr id="13" name="Picture 13" descr="../../../../../../../../Desktop/CushingAcromegalyStudy/manuscript/Obesity-Glucocorticoids/Endo%20clamp%20Respo"/>
+                                      <wp:cNvGraphicFramePr>
+                                        <a:graphicFrameLocks xmlns:a="http://schemas.openxmlformats.org/drawingml/2006/main" noChangeAspect="1"/>
+                                      </wp:cNvGraphicFramePr>
+                                      <a:graphic xmlns:a="http://schemas.openxmlformats.org/drawingml/2006/main">
+                                        <a:graphicData uri="http://schemas.openxmlformats.org/drawingml/2006/picture">
+                                          <pic:pic xmlns:pic="http://schemas.openxmlformats.org/drawingml/2006/picture">
+                                            <pic:nvPicPr>
+                                              <pic:cNvPr id="0" name="Picture 1" descr="../../../../../../../../Desktop/CushingAcromegalyStudy/manuscript/Obesity-Glucocorticoids/Endo%20clamp%20Respo"/>
+                                              <pic:cNvPicPr>
+                                                <a:picLocks noChangeAspect="1" noChangeArrowheads="1"/>
+                                              </pic:cNvPicPr>
+                                            </pic:nvPicPr>
+                                            <pic:blipFill>
+                                              <a:blip r:embed="rId10">
+                                                <a:extLst>
+                                                  <a:ext uri="{28A0092B-C50C-407E-A947-70E740481C1C}">
+                                                    <a14:useLocalDpi xmlns:a14="http://schemas.microsoft.com/office/drawing/2010/main" val="0"/>
+                                                  </a:ext>
+                                                </a:extLst>
+                                              </a:blip>
+                                              <a:srcRect/>
+                                              <a:stretch>
+                                                <a:fillRect/>
+                                              </a:stretch>
+                                            </pic:blipFill>
+                                            <pic:spPr bwMode="auto">
+                                              <a:xfrm>
+                                                <a:off x="0" y="0"/>
+                                                <a:ext cx="6773818" cy="4153694"/>
+                                              </a:xfrm>
+                                              <a:prstGeom prst="rect">
+                                                <a:avLst/>
+                                              </a:prstGeom>
+                                              <a:noFill/>
+                                              <a:ln>
+                                                <a:noFill/>
+                                              </a:ln>
+                                            </pic:spPr>
+                                          </pic:pic>
+                                        </a:graphicData>
+                                      </a:graphic>
+                                    </wp:inline>
+                                  </w:drawing>
+                                </w:r>
+                              </w:ins>
+                            </w:p>
+                            <w:p>
+                              <w:ins w:id="167" w:author="Microsoft Office User" w:date="2018-03-24T20:45:00Z">
+                                <w:r>
+                                  <w:rPr>
+                                    <w:b/>
+                                    <w:rPrChange w:id="168" w:author="Microsoft Office User" w:date="2018-03-24T20:51:00Z">
+                                      <w:rPr/>
+                                    </w:rPrChange>
+                                  </w:rPr>
+                                  <w:t>Figure 4</w:t>
+                                </w:r>
+                              </w:ins>
+                              <w:ins w:id="169" w:author="Microsoft Office User" w:date="2018-03-24T20:47:00Z">
+                                <w:r>
+                                  <w:rPr>
+                                    <w:b/>
+                                    <w:rPrChange w:id="170" w:author="Microsoft Office User" w:date="2018-03-24T20:51:00Z">
+                                      <w:rPr/>
+                                    </w:rPrChange>
+                                  </w:rPr>
+                                  <w:t>. Lean Glucose Clamp Data</w:t>
+                                </w:r>
+                              </w:ins>
+                              <w:ins w:id="171" w:author="Microsoft Office User" w:date="2018-03-24T20:45:00Z">
+                                <w:r>
+                                  <w:rPr>
+                                    <w:b/>
+                                    <w:rPrChange w:id="172" w:author="Microsoft Office User" w:date="2018-03-24T20:51:00Z">
+                                      <w:rPr/>
+                                    </w:rPrChange>
+                                  </w:rPr>
+                                  <w:t>:</w:t>
+                                </w:r>
+                              </w:ins>
+                              <w:ins w:id="173" w:author="Microsoft Office User" w:date="2018-03-24T20:49:00Z">
+                                <w:r>
+                                  <w:t xml:space="preserve"> </w:t>
+                                </w:r>
+                                <w:r>
+                                  <w:t xml:space="preserve">Insulin clearance (A), plasma insulin concentrations (B), area under the glucose </w:t>
+                                </w:r>
+                              </w:ins>
+                              <w:ins w:id="174" w:author="Microsoft Office User" w:date="2018-03-24T20:54:00Z">
+                                <w:r>
+                                  <w:t>curve (C), hepatic glucose production (D) and glucose turnover (E) for l</w:t>
+                                </w:r>
+                              </w:ins>
+                              <w:ins w:id="175" w:author="Microsoft Office User" w:date="2018-03-24T20:49:00Z">
+                                <w:r>
+                                  <w:t>ean mice d</w:t>
+                                </w:r>
+                                <w:r>
+                                  <w:t xml:space="preserve">uring </w:t>
+                                </w:r>
+                              </w:ins>
+                              <w:ins w:id="176" w:author="Microsoft Office User" w:date="2018-03-24T20:55:00Z">
+                                <w:r>
+                                  <w:t xml:space="preserve">at basal and during </w:t>
+                                </w:r>
+                              </w:ins>
+                              <w:bookmarkStart w:id="177" w:name="_GoBack"/>
+                              <w:bookmarkEnd w:id="177"/>
+                              <w:ins w:id="178" w:author="Microsoft Office User" w:date="2018-03-24T20:49:00Z">
+                                <w:r>
+                                  <w:t>euglycemic clamp following 3 weeks of dexamethasone (n=</w:t>
+                                </w:r>
+                                <w:r>
+                                  <w:t>10</w:t>
+                                </w:r>
+                                <w:r>
+                                  <w:t>) or vehicle (n=</w:t>
+                                </w:r>
+                                <w:r>
+                                  <w:t>13</w:t>
+                                </w:r>
+                                <w:r>
+                                  <w:t>) treatment. For clamp exper</w:t>
+                                </w:r>
+                                <w:r>
+                                  <w:t>iments, insulin was infused at 4</w:t>
+                                </w:r>
+                                <w:r>
+                                  <w:t xml:space="preserve"> mU/kg/</w:t>
+                                </w:r>
+                                <w:r>
+                                  <w:rPr>
+                                    <w:highlight w:val="yellow"/>
+                                    <w:rPrChange w:id="179" w:author="Microsoft Office User" w:date="2018-03-24T20:55:00Z">
+                                      <w:rPr/>
+                                    </w:rPrChange>
+                                  </w:rPr>
+                                  <w:t>min following a prime continuous infusion of 40mU/kg bolus</w:t>
+                                </w:r>
+                                <w:r>
+                                  <w:t>. All mice were fasted for 5-6 hours prior to experiments.</w:t>
+                                </w:r>
+                              </w:ins>
+                            </w:p>
+                          </w:txbxContent>
+                        </wps:txbx>
+                        <wps:bodyPr rot="0" spcFirstLastPara="0" vertOverflow="overflow" horzOverflow="overflow" vert="horz" wrap="none" lIns="91440" tIns="45720" rIns="91440" bIns="45720" numCol="1" spcCol="0" rtlCol="0" fromWordArt="0" anchor="t" anchorCtr="0" forceAA="0" compatLnSpc="1">
+                          <a:prstTxWarp prst="textNoShape">
+                            <a:avLst/>
+                          </a:prstTxWarp>
+                          <a:spAutoFit/>
+                        </wps:bodyPr>
+                      </wps:wsp>
+                    </a:graphicData>
+                  </a:graphic>
+                </wp:anchor>
+              </w:drawing>
+            </mc:Choice>
+            <mc:Fallback>
+              <w:pict>
+                <v:shape w14:anchorId="356065F0" id="Text Box 12" o:spid="_x0000_s1031" type="#_x0000_t202" style="position:absolute;margin-left:-4.95pt;margin-top:45.2pt;width:468pt;height:421.7pt;z-index:251670528;visibility:visible;mso-wrap-style:none;mso-wrap-distance-left:9pt;mso-wrap-distance-top:0;mso-wrap-distance-right:9pt;mso-wrap-distance-bottom:0;mso-position-horizontal:absolute;mso-position-horizontal-relative:text;mso-position-vertical:absolute;mso-position-vertical-relative:text;v-text-anchor:top" o:gfxdata="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" filled="f" stroked="f">
+                  <v:textbox style="mso-fit-shape-to-text:t">
+                    <w:txbxContent>
+                      <w:p>
+                        <w:pPr>
+                          <w:rPr>
+                            <w:ins w:id="180" w:author="Microsoft Office User" w:date="2018-03-24T20:45:00Z"/>
+                          </w:rPr>
+                        </w:pPr>
+                        <w:ins w:id="181" w:author="Microsoft Office User" w:date="2018-03-24T20:44:00Z">
+                          <w:r>
+                            <w:rPr>
+                              <w:noProof/>
+                            </w:rPr>
+                            <w:drawing>
+                              <wp:inline distT="0" distB="0" distL="0" distR="0" wp14:anchorId="0E92D8B5" wp14:editId="4754F4DE">
+                                <wp:extent cx="6764313" cy="4147865"/>
+                                <wp:effectExtent l="0" t="0" r="0" b="0"/>
+                                <wp:docPr id="13" name="Picture 13" descr="../../../../../../../../Desktop/CushingAcromegalyStudy/manuscript/Obesity-Glucocorticoids/Endo%20clamp%20Respo"/>
+                                <wp:cNvGraphicFramePr>
+                                  <a:graphicFrameLocks xmlns:a="http://schemas.openxmlformats.org/drawingml/2006/main" noChangeAspect="1"/>
+                                </wp:cNvGraphicFramePr>
+                                <a:graphic xmlns:a="http://schemas.openxmlformats.org/drawingml/2006/main">
+                                  <a:graphicData uri="http://schemas.openxmlformats.org/drawingml/2006/picture">
+                                    <pic:pic xmlns:pic="http://schemas.openxmlformats.org/drawingml/2006/picture">
+                                      <pic:nvPicPr>
+                                        <pic:cNvPr id="0" name="Picture 1" descr="../../../../../../../../Desktop/CushingAcromegalyStudy/manuscript/Obesity-Glucocorticoids/Endo%20clamp%20Respo"/>
+                                        <pic:cNvPicPr>
+                                          <a:picLocks noChangeAspect="1" noChangeArrowheads="1"/>
+                                        </pic:cNvPicPr>
+                                      </pic:nvPicPr>
+                                      <pic:blipFill>
+                                        <a:blip r:embed="rId10">
+                                          <a:extLst>
+                                            <a:ext uri="{28A0092B-C50C-407E-A947-70E740481C1C}">
+                                              <a14:useLocalDpi xmlns:a14="http://schemas.microsoft.com/office/drawing/2010/main" val="0"/>
+                                            </a:ext>
+                                          </a:extLst>
+                                        </a:blip>
+                                        <a:srcRect/>
+                                        <a:stretch>
+                                          <a:fillRect/>
+                                        </a:stretch>
+                                      </pic:blipFill>
+                                      <pic:spPr bwMode="auto">
+                                        <a:xfrm>
+                                          <a:off x="0" y="0"/>
+                                          <a:ext cx="6773818" cy="4153694"/>
+                                        </a:xfrm>
+                                        <a:prstGeom prst="rect">
+                                          <a:avLst/>
+                                        </a:prstGeom>
+                                        <a:noFill/>
+                                        <a:ln>
+                                          <a:noFill/>
+                                        </a:ln>
+                                      </pic:spPr>
+                                    </pic:pic>
+                                  </a:graphicData>
+                                </a:graphic>
+                              </wp:inline>
+                            </w:drawing>
+                          </w:r>
+                        </w:ins>
+                      </w:p>
+                      <w:p>
+                        <w:ins w:id="182" w:author="Microsoft Office User" w:date="2018-03-24T20:45:00Z">
+                          <w:r>
+                            <w:rPr>
+                              <w:b/>
+                              <w:rPrChange w:id="183" w:author="Microsoft Office User" w:date="2018-03-24T20:51:00Z">
+                                <w:rPr/>
+                              </w:rPrChange>
+                            </w:rPr>
+                            <w:t>Figure 4</w:t>
+                          </w:r>
+                        </w:ins>
+                        <w:ins w:id="184" w:author="Microsoft Office User" w:date="2018-03-24T20:47:00Z">
+                          <w:r>
+                            <w:rPr>
+                              <w:b/>
+                              <w:rPrChange w:id="185" w:author="Microsoft Office User" w:date="2018-03-24T20:51:00Z">
+                                <w:rPr/>
+                              </w:rPrChange>
+                            </w:rPr>
+                            <w:t>. Lean Glucose Clamp Data</w:t>
+                          </w:r>
+                        </w:ins>
+                        <w:ins w:id="186" w:author="Microsoft Office User" w:date="2018-03-24T20:45:00Z">
+                          <w:r>
+                            <w:rPr>
+                              <w:b/>
+                              <w:rPrChange w:id="187" w:author="Microsoft Office User" w:date="2018-03-24T20:51:00Z">
+                                <w:rPr/>
+                              </w:rPrChange>
+                            </w:rPr>
+                            <w:t>:</w:t>
+                          </w:r>
+                        </w:ins>
+                        <w:ins w:id="188" w:author="Microsoft Office User" w:date="2018-03-24T20:49:00Z">
+                          <w:r>
+                            <w:t xml:space="preserve"> </w:t>
+                          </w:r>
+                          <w:r>
+                            <w:t xml:space="preserve">Insulin clearance (A), plasma insulin concentrations (B), area under the glucose </w:t>
+                          </w:r>
+                        </w:ins>
+                        <w:ins w:id="189" w:author="Microsoft Office User" w:date="2018-03-24T20:54:00Z">
+                          <w:r>
+                            <w:t>curve (C), hepatic glucose production (D) and glucose turnover (E) for l</w:t>
+                          </w:r>
+                        </w:ins>
+                        <w:ins w:id="190" w:author="Microsoft Office User" w:date="2018-03-24T20:49:00Z">
+                          <w:r>
+                            <w:t>ean mice d</w:t>
+                          </w:r>
+                          <w:r>
+                            <w:t xml:space="preserve">uring </w:t>
+                          </w:r>
+                        </w:ins>
+                        <w:ins w:id="191" w:author="Microsoft Office User" w:date="2018-03-24T20:55:00Z">
+                          <w:r>
+                            <w:t xml:space="preserve">at basal and during </w:t>
+                          </w:r>
+                        </w:ins>
+                        <w:bookmarkStart w:id="192" w:name="_GoBack"/>
+                        <w:bookmarkEnd w:id="192"/>
+                        <w:ins w:id="193" w:author="Microsoft Office User" w:date="2018-03-24T20:49:00Z">
+                          <w:r>
+                            <w:t>euglycemic clamp following 3 weeks of dexamethasone (n=</w:t>
+                          </w:r>
+                          <w:r>
+                            <w:t>10</w:t>
+                          </w:r>
+                          <w:r>
+                            <w:t>) or vehicle (n=</w:t>
+                          </w:r>
+                          <w:r>
+                            <w:t>13</w:t>
+                          </w:r>
+                          <w:r>
+                            <w:t>) treatment. For clamp exper</w:t>
+                          </w:r>
+                          <w:r>
+                            <w:t>iments, insulin was infused at 4</w:t>
+                          </w:r>
+                          <w:r>
+                            <w:t xml:space="preserve"> mU/kg/</w:t>
+                          </w:r>
+                          <w:r>
+                            <w:rPr>
+                              <w:highlight w:val="yellow"/>
+                              <w:rPrChange w:id="194" w:author="Microsoft Office User" w:date="2018-03-24T20:55:00Z">
+                                <w:rPr/>
+                              </w:rPrChange>
+                            </w:rPr>
+                            <w:t>min following a prime continuous infusion of 40mU/kg bolus</w:t>
+                          </w:r>
+                          <w:r>
+                            <w:t>. All mice were fasted for 5-6 hours prior to experiments.</w:t>
+                          </w:r>
+                        </w:ins>
+                      </w:p>
+                    </w:txbxContent>
+                  </v:textbox>
+                  <w10:wrap type="square"/>
+                </v:shape>
+              </w:pict>
+            </mc:Fallback>
+          </mc:AlternateContent>
+        </w:r>
+      </w:ins>
+      <w:r>
+        <w:rPr>
+          <w:rFonts w:ascii="Arial" w:eastAsia="Times New Roman" w:hAnsi="Arial" w:cs="Arial"/>
+          <w:color w:val="FF0000"/>
+          <w:sz w:val="19"/>
+          <w:szCs w:val="19"/>
+          <w:shd w:val="clear" w:color="auto" w:fill="FFFFFF"/>
+        </w:rPr>
+        <w:t>them in the manuscript, but fo</w:t>
       </w:r>
       <w:r>
         <w:rPr>
@@ -4868,116 +5154,9 @@
       </w:r>
     </w:p>
     <w:p>
-      <w:commentRangeStart w:id="129"/>
-      <w:r>
-        <w:rPr>
-          <w:noProof/>
-        </w:rPr>
-        <w:drawing>
-          <wp:inline distT="0" distB="0" distL="0" distR="0" wp14:anchorId="6D5D5AD0" wp14:editId="73EBCCD9">
-            <wp:extent cx="1660525" cy="2041525"/>
-            <wp:effectExtent l="0" t="0" r="15875" b="15875"/>
-            <wp:docPr id="2" name="Chart 2"/>
-            <wp:cNvGraphicFramePr/>
-            <a:graphic xmlns:a="http://schemas.openxmlformats.org/drawingml/2006/main">
-              <a:graphicData uri="http://schemas.openxmlformats.org/drawingml/2006/chart">
-                <c:chart xmlns:c="http://schemas.openxmlformats.org/drawingml/2006/chart" xmlns:r="http://schemas.openxmlformats.org/officeDocument/2006/relationships" r:id="rId11"/>
-              </a:graphicData>
-            </a:graphic>
-          </wp:inline>
-        </w:drawing>
-      </w:r>
-      <w:r>
-        <w:rPr>
-          <w:noProof/>
-        </w:rPr>
-        <w:drawing>
-          <wp:inline distT="0" distB="0" distL="0" distR="0" wp14:anchorId="433AAFBF" wp14:editId="4B915F34">
-            <wp:extent cx="1724025" cy="2051050"/>
-            <wp:effectExtent l="0" t="0" r="3175" b="6350"/>
-            <wp:docPr id="6" name="Chart 6"/>
-            <wp:cNvGraphicFramePr/>
-            <a:graphic xmlns:a="http://schemas.openxmlformats.org/drawingml/2006/main">
-              <a:graphicData uri="http://schemas.openxmlformats.org/drawingml/2006/chart">
-                <c:chart xmlns:c="http://schemas.openxmlformats.org/drawingml/2006/chart" xmlns:r="http://schemas.openxmlformats.org/officeDocument/2006/relationships" r:id="rId12"/>
-              </a:graphicData>
-            </a:graphic>
-          </wp:inline>
-        </w:drawing>
-      </w:r>
-    </w:p>
-    <w:p>
-      <w:pPr>
-        <w:rPr>
-          <w:ins w:id="130" w:author="Dave Bridges" w:date="2018-03-24T13:58:00Z"/>
-        </w:rPr>
-      </w:pPr>
-      <w:r>
-        <w:rPr>
-          <w:noProof/>
-        </w:rPr>
-        <w:drawing>
-          <wp:inline distT="0" distB="0" distL="0" distR="0" wp14:anchorId="5F48A1E2" wp14:editId="7AE792A4">
-            <wp:extent cx="1660525" cy="2051050"/>
-            <wp:effectExtent l="0" t="0" r="15875" b="6350"/>
-            <wp:docPr id="3" name="Chart 3"/>
-            <wp:cNvGraphicFramePr/>
-            <a:graphic xmlns:a="http://schemas.openxmlformats.org/drawingml/2006/main">
-              <a:graphicData uri="http://schemas.openxmlformats.org/drawingml/2006/chart">
-                <c:chart xmlns:c="http://schemas.openxmlformats.org/drawingml/2006/chart" xmlns:r="http://schemas.openxmlformats.org/officeDocument/2006/relationships" r:id="rId13"/>
-              </a:graphicData>
-            </a:graphic>
-          </wp:inline>
-        </w:drawing>
-      </w:r>
-      <w:r>
-        <w:rPr>
-          <w:noProof/>
-        </w:rPr>
-        <w:drawing>
-          <wp:inline distT="0" distB="0" distL="0" distR="0" wp14:anchorId="795EE5E6" wp14:editId="20F192EB">
-            <wp:extent cx="1724025" cy="2051050"/>
-            <wp:effectExtent l="0" t="0" r="3175" b="6350"/>
-            <wp:docPr id="4" name="Chart 4"/>
-            <wp:cNvGraphicFramePr/>
-            <a:graphic xmlns:a="http://schemas.openxmlformats.org/drawingml/2006/main">
-              <a:graphicData uri="http://schemas.openxmlformats.org/drawingml/2006/chart">
-                <c:chart xmlns:c="http://schemas.openxmlformats.org/drawingml/2006/chart" xmlns:r="http://schemas.openxmlformats.org/officeDocument/2006/relationships" r:id="rId14"/>
-              </a:graphicData>
-            </a:graphic>
-          </wp:inline>
-        </w:drawing>
-      </w:r>
-      <w:r>
-        <w:rPr>
-          <w:noProof/>
-        </w:rPr>
-        <w:drawing>
-          <wp:inline distT="0" distB="0" distL="0" distR="0" wp14:anchorId="3C34DCBB" wp14:editId="3F61DC80">
-            <wp:extent cx="1724025" cy="2051050"/>
-            <wp:effectExtent l="0" t="0" r="3175" b="6350"/>
-            <wp:docPr id="5" name="Chart 5"/>
-            <wp:cNvGraphicFramePr/>
-            <a:graphic xmlns:a="http://schemas.openxmlformats.org/drawingml/2006/main">
-              <a:graphicData uri="http://schemas.openxmlformats.org/drawingml/2006/chart">
-                <c:chart xmlns:c="http://schemas.openxmlformats.org/drawingml/2006/chart" xmlns:r="http://schemas.openxmlformats.org/officeDocument/2006/relationships" r:id="rId15"/>
-              </a:graphicData>
-            </a:graphic>
-          </wp:inline>
-        </w:drawing>
-      </w:r>
-      <w:commentRangeEnd w:id="129"/>
-      <w:r>
-        <w:rPr>
-          <w:rStyle w:val="CommentReference"/>
-        </w:rPr>
-        <w:commentReference w:id="129"/>
-      </w:r>
-    </w:p>
-    <w:p>
-      <w:pPr>
-        <w:rPr>
-          <w:ins w:id="131" w:author="Dave Bridges" w:date="2018-03-24T13:58:00Z"/>
+      <w:pPr>
+        <w:rPr>
+          <w:ins w:id="195" w:author="Dave Bridges" w:date="2018-03-24T13:58:00Z"/>
         </w:rPr>
       </w:pPr>
     </w:p>
@@ -4989,13 +5168,12 @@
         <w:adjustRightInd w:val="0"/>
         <w:ind w:left="640" w:hanging="640"/>
         <w:rPr>
-          <w:ins w:id="132" w:author="Dave Bridges" w:date="2018-03-24T13:58:00Z"/>
           <w:rFonts w:ascii="Arial" w:eastAsia="Times New Roman" w:hAnsi="Arial" w:cs="Arial"/>
           <w:noProof/>
           <w:sz w:val="20"/>
         </w:rPr>
       </w:pPr>
-      <w:ins w:id="133" w:author="Dave Bridges" w:date="2018-03-24T13:58:00Z">
+      <w:ins w:id="196" w:author="Dave Bridges" w:date="2018-03-24T13:58:00Z">
         <w:r>
           <w:rPr>
             <w:rFonts w:ascii="Arial" w:eastAsia="Times New Roman" w:hAnsi="Arial" w:cs="Arial"/>
@@ -5026,59 +5204,59 @@
           </w:rPr>
           <w:fldChar w:fldCharType="separate"/>
         </w:r>
-        <w:r>
-          <w:rPr>
-            <w:rFonts w:ascii="Arial" w:eastAsia="Times New Roman" w:hAnsi="Arial" w:cs="Arial"/>
-            <w:noProof/>
-            <w:sz w:val="20"/>
-          </w:rPr>
-          <w:t xml:space="preserve">1. </w:t>
-        </w:r>
-        <w:r>
-          <w:rPr>
-            <w:rFonts w:ascii="Arial" w:eastAsia="Times New Roman" w:hAnsi="Arial" w:cs="Arial"/>
-            <w:noProof/>
-            <w:sz w:val="20"/>
-          </w:rPr>
-          <w:tab/>
-        </w:r>
-        <w:r>
-          <w:rPr>
-            <w:rFonts w:ascii="Arial" w:eastAsia="Times New Roman" w:hAnsi="Arial" w:cs="Arial"/>
-            <w:b/>
-            <w:bCs/>
-            <w:noProof/>
-            <w:sz w:val="20"/>
-          </w:rPr>
-          <w:t>Lee SM, Bressler R.</w:t>
-        </w:r>
-        <w:r>
-          <w:rPr>
-            <w:rFonts w:ascii="Arial" w:eastAsia="Times New Roman" w:hAnsi="Arial" w:cs="Arial"/>
-            <w:noProof/>
-            <w:sz w:val="20"/>
-          </w:rPr>
-          <w:t xml:space="preserve"> Prevention of diabetic nephropathy by diet control in the db/db mouse. </w:t>
-        </w:r>
-        <w:r>
-          <w:rPr>
-            <w:rFonts w:ascii="Arial" w:eastAsia="Times New Roman" w:hAnsi="Arial" w:cs="Arial"/>
-            <w:i/>
-            <w:iCs/>
-            <w:noProof/>
-            <w:sz w:val="20"/>
-          </w:rPr>
-          <w:t>Diabetes</w:t>
-        </w:r>
-        <w:r>
-          <w:rPr>
-            <w:rFonts w:ascii="Arial" w:eastAsia="Times New Roman" w:hAnsi="Arial" w:cs="Arial"/>
-            <w:noProof/>
-            <w:sz w:val="20"/>
-          </w:rPr>
-          <w:t xml:space="preserve"> 1981;30(2):106–111.</w:t>
-        </w:r>
       </w:ins>
+      <w:r>
+        <w:rPr>
+          <w:rFonts w:ascii="Arial" w:eastAsia="Times New Roman" w:hAnsi="Arial" w:cs="Arial"/>
+          <w:noProof/>
+          <w:sz w:val="20"/>
+        </w:rPr>
+        <w:t xml:space="preserve">1. </w:t>
+      </w:r>
+      <w:r>
+        <w:rPr>
+          <w:rFonts w:ascii="Arial" w:eastAsia="Times New Roman" w:hAnsi="Arial" w:cs="Arial"/>
+          <w:noProof/>
+          <w:sz w:val="20"/>
+        </w:rPr>
+        <w:tab/>
+      </w:r>
+      <w:r>
+        <w:rPr>
+          <w:rFonts w:ascii="Arial" w:eastAsia="Times New Roman" w:hAnsi="Arial" w:cs="Arial"/>
+          <w:b/>
+          <w:bCs/>
+          <w:noProof/>
+          <w:sz w:val="20"/>
+        </w:rPr>
+        <w:t>Lee SM, Bressler R.</w:t>
+      </w:r>
+      <w:r>
+        <w:rPr>
+          <w:rFonts w:ascii="Arial" w:eastAsia="Times New Roman" w:hAnsi="Arial" w:cs="Arial"/>
+          <w:noProof/>
+          <w:sz w:val="20"/>
+        </w:rPr>
+        <w:t xml:space="preserve"> Prevention of diabetic nephropathy by diet control in the db/db mouse. </w:t>
+      </w:r>
+      <w:r>
+        <w:rPr>
+          <w:rFonts w:ascii="Arial" w:eastAsia="Times New Roman" w:hAnsi="Arial" w:cs="Arial"/>
+          <w:i/>
+          <w:iCs/>
+          <w:noProof/>
+          <w:sz w:val="20"/>
+        </w:rPr>
+        <w:t>Diabetes</w:t>
+      </w:r>
+      <w:r>
+        <w:rPr>
+          <w:rFonts w:ascii="Arial" w:eastAsia="Times New Roman" w:hAnsi="Arial" w:cs="Arial"/>
+          <w:noProof/>
+          <w:sz w:val="20"/>
+        </w:rPr>
+        <w:t xml:space="preserve"> 1981;30(2):106–111.</w:t>
+      </w:r>
     </w:p>
     <w:p>
       <w:pPr>
@@ -5088,66 +5266,63 @@
         <w:adjustRightInd w:val="0"/>
         <w:ind w:left="640" w:hanging="640"/>
         <w:rPr>
-          <w:ins w:id="134" w:author="Dave Bridges" w:date="2018-03-24T13:58:00Z"/>
           <w:rFonts w:ascii="Arial" w:eastAsia="Times New Roman" w:hAnsi="Arial" w:cs="Arial"/>
           <w:noProof/>
           <w:sz w:val="20"/>
         </w:rPr>
       </w:pPr>
-      <w:ins w:id="135" w:author="Dave Bridges" w:date="2018-03-24T13:58:00Z">
-        <w:r>
-          <w:rPr>
-            <w:rFonts w:ascii="Arial" w:eastAsia="Times New Roman" w:hAnsi="Arial" w:cs="Arial"/>
-            <w:noProof/>
-            <w:sz w:val="20"/>
-          </w:rPr>
-          <w:t xml:space="preserve">2. </w:t>
-        </w:r>
-        <w:r>
-          <w:rPr>
-            <w:rFonts w:ascii="Arial" w:eastAsia="Times New Roman" w:hAnsi="Arial" w:cs="Arial"/>
-            <w:noProof/>
-            <w:sz w:val="20"/>
-          </w:rPr>
-          <w:tab/>
-        </w:r>
-        <w:r>
-          <w:rPr>
-            <w:rFonts w:ascii="Arial" w:eastAsia="Times New Roman" w:hAnsi="Arial" w:cs="Arial"/>
-            <w:b/>
-            <w:bCs/>
-            <w:noProof/>
-            <w:sz w:val="20"/>
-          </w:rPr>
-          <w:t>Tyrrell JB, Findling JW, Aron DC, Fitzgerald PA, Forsham PH.</w:t>
-        </w:r>
-        <w:r>
-          <w:rPr>
-            <w:rFonts w:ascii="Arial" w:eastAsia="Times New Roman" w:hAnsi="Arial" w:cs="Arial"/>
-            <w:noProof/>
-            <w:sz w:val="20"/>
-          </w:rPr>
-          <w:t xml:space="preserve"> An overnight high-dose dexamethasone suppression test for rapid differential diagnosis of Cushing’s syndrome. </w:t>
-        </w:r>
-        <w:r>
-          <w:rPr>
-            <w:rFonts w:ascii="Arial" w:eastAsia="Times New Roman" w:hAnsi="Arial" w:cs="Arial"/>
-            <w:i/>
-            <w:iCs/>
-            <w:noProof/>
-            <w:sz w:val="20"/>
-          </w:rPr>
-          <w:t>Ann.Intern.Med.</w:t>
-        </w:r>
-        <w:r>
-          <w:rPr>
-            <w:rFonts w:ascii="Arial" w:eastAsia="Times New Roman" w:hAnsi="Arial" w:cs="Arial"/>
-            <w:noProof/>
-            <w:sz w:val="20"/>
-          </w:rPr>
-          <w:t xml:space="preserve"> 1986;104:180–186.</w:t>
-        </w:r>
-      </w:ins>
+      <w:r>
+        <w:rPr>
+          <w:rFonts w:ascii="Arial" w:eastAsia="Times New Roman" w:hAnsi="Arial" w:cs="Arial"/>
+          <w:noProof/>
+          <w:sz w:val="20"/>
+        </w:rPr>
+        <w:t xml:space="preserve">2. </w:t>
+      </w:r>
+      <w:r>
+        <w:rPr>
+          <w:rFonts w:ascii="Arial" w:eastAsia="Times New Roman" w:hAnsi="Arial" w:cs="Arial"/>
+          <w:noProof/>
+          <w:sz w:val="20"/>
+        </w:rPr>
+        <w:tab/>
+      </w:r>
+      <w:r>
+        <w:rPr>
+          <w:rFonts w:ascii="Arial" w:eastAsia="Times New Roman" w:hAnsi="Arial" w:cs="Arial"/>
+          <w:b/>
+          <w:bCs/>
+          <w:noProof/>
+          <w:sz w:val="20"/>
+        </w:rPr>
+        <w:t>Tyrrell JB, Findling JW, Aron DC, Fitzgerald PA, Forsham PH.</w:t>
+      </w:r>
+      <w:r>
+        <w:rPr>
+          <w:rFonts w:ascii="Arial" w:eastAsia="Times New Roman" w:hAnsi="Arial" w:cs="Arial"/>
+          <w:noProof/>
+          <w:sz w:val="20"/>
+        </w:rPr>
+        <w:t xml:space="preserve"> An overnight high-dose dexamethasone suppression test for rapid differential diagnosis of Cushing’s syndrome. </w:t>
+      </w:r>
+      <w:r>
+        <w:rPr>
+          <w:rFonts w:ascii="Arial" w:eastAsia="Times New Roman" w:hAnsi="Arial" w:cs="Arial"/>
+          <w:i/>
+          <w:iCs/>
+          <w:noProof/>
+          <w:sz w:val="20"/>
+        </w:rPr>
+        <w:t>Ann.Intern.Med.</w:t>
+      </w:r>
+      <w:r>
+        <w:rPr>
+          <w:rFonts w:ascii="Arial" w:eastAsia="Times New Roman" w:hAnsi="Arial" w:cs="Arial"/>
+          <w:noProof/>
+          <w:sz w:val="20"/>
+        </w:rPr>
+        <w:t xml:space="preserve"> 1986;104:180–186.</w:t>
+      </w:r>
     </w:p>
     <w:p>
       <w:pPr>
@@ -5157,66 +5332,63 @@
         <w:adjustRightInd w:val="0"/>
         <w:ind w:left="640" w:hanging="640"/>
         <w:rPr>
-          <w:ins w:id="136" w:author="Dave Bridges" w:date="2018-03-24T13:58:00Z"/>
           <w:rFonts w:ascii="Arial" w:eastAsia="Times New Roman" w:hAnsi="Arial" w:cs="Arial"/>
           <w:noProof/>
           <w:sz w:val="20"/>
         </w:rPr>
       </w:pPr>
-      <w:ins w:id="137" w:author="Dave Bridges" w:date="2018-03-24T13:58:00Z">
-        <w:r>
-          <w:rPr>
-            <w:rFonts w:ascii="Arial" w:eastAsia="Times New Roman" w:hAnsi="Arial" w:cs="Arial"/>
-            <w:noProof/>
-            <w:sz w:val="20"/>
-          </w:rPr>
-          <w:t xml:space="preserve">3. </w:t>
-        </w:r>
-        <w:r>
-          <w:rPr>
-            <w:rFonts w:ascii="Arial" w:eastAsia="Times New Roman" w:hAnsi="Arial" w:cs="Arial"/>
-            <w:noProof/>
-            <w:sz w:val="20"/>
-          </w:rPr>
-          <w:tab/>
-        </w:r>
-        <w:r>
-          <w:rPr>
-            <w:rFonts w:ascii="Arial" w:eastAsia="Times New Roman" w:hAnsi="Arial" w:cs="Arial"/>
-            <w:b/>
-            <w:bCs/>
-            <w:noProof/>
-            <w:sz w:val="20"/>
-          </w:rPr>
-          <w:t>Fleseriu M, Biller BMK, Findling JW, Molitch ME, Schteingart DE, Gross C, Auchus R, Bailey T, Biller BMK, Carroll T, Colleran K, Fein H, Findling JW, Fleseriu M, Hamrahian A, Katznelson L, Kerr J, Kipnes M, Kirschner L, Koch C, Lerman S, Lyons T, McPhaul M, Molitch ME, Schteingart DE, Vaughan TB, Weiss R.</w:t>
-        </w:r>
-        <w:r>
-          <w:rPr>
-            <w:rFonts w:ascii="Arial" w:eastAsia="Times New Roman" w:hAnsi="Arial" w:cs="Arial"/>
-            <w:noProof/>
-            <w:sz w:val="20"/>
-          </w:rPr>
-          <w:t xml:space="preserve"> Mifepristone, a Glucocorticoid Receptor Antagonist, Produces Clinical and Metabolic Benefits in Patients with Cushing’s Syndrome. </w:t>
-        </w:r>
-        <w:r>
-          <w:rPr>
-            <w:rFonts w:ascii="Arial" w:eastAsia="Times New Roman" w:hAnsi="Arial" w:cs="Arial"/>
-            <w:i/>
-            <w:iCs/>
-            <w:noProof/>
-            <w:sz w:val="20"/>
-          </w:rPr>
-          <w:t>J. Clin. Endocrinol. Metab.</w:t>
-        </w:r>
-        <w:r>
-          <w:rPr>
-            <w:rFonts w:ascii="Arial" w:eastAsia="Times New Roman" w:hAnsi="Arial" w:cs="Arial"/>
-            <w:noProof/>
-            <w:sz w:val="20"/>
-          </w:rPr>
-          <w:t xml:space="preserve"> 2012;97(6):2039–2049.</w:t>
-        </w:r>
-      </w:ins>
+      <w:r>
+        <w:rPr>
+          <w:rFonts w:ascii="Arial" w:eastAsia="Times New Roman" w:hAnsi="Arial" w:cs="Arial"/>
+          <w:noProof/>
+          <w:sz w:val="20"/>
+        </w:rPr>
+        <w:t xml:space="preserve">3. </w:t>
+      </w:r>
+      <w:r>
+        <w:rPr>
+          <w:rFonts w:ascii="Arial" w:eastAsia="Times New Roman" w:hAnsi="Arial" w:cs="Arial"/>
+          <w:noProof/>
+          <w:sz w:val="20"/>
+        </w:rPr>
+        <w:tab/>
+      </w:r>
+      <w:r>
+        <w:rPr>
+          <w:rFonts w:ascii="Arial" w:eastAsia="Times New Roman" w:hAnsi="Arial" w:cs="Arial"/>
+          <w:b/>
+          <w:bCs/>
+          <w:noProof/>
+          <w:sz w:val="20"/>
+        </w:rPr>
+        <w:t>Fleseriu M, Biller BMK, Findling JW, Molitch ME, Schteingart DE, Gross C, Auchus R, Bailey T, Biller BMK, Carroll T, Colleran K, Fein H, Findling JW, Fleseriu M, Hamrahian A, Katznelson L, Kerr J, Kipnes M, Kirschner L, Koch C, Lerman S, Lyons T, McPhaul M, Molitch ME, Schteingart DE, Vaughan TB, Weiss R.</w:t>
+      </w:r>
+      <w:r>
+        <w:rPr>
+          <w:rFonts w:ascii="Arial" w:eastAsia="Times New Roman" w:hAnsi="Arial" w:cs="Arial"/>
+          <w:noProof/>
+          <w:sz w:val="20"/>
+        </w:rPr>
+        <w:t xml:space="preserve"> Mifepristone, a Glucocorticoid Receptor Antagonist, Produces Clinical and Metabolic Benefits in Patients with Cushing’s Syndrome. </w:t>
+      </w:r>
+      <w:r>
+        <w:rPr>
+          <w:rFonts w:ascii="Arial" w:eastAsia="Times New Roman" w:hAnsi="Arial" w:cs="Arial"/>
+          <w:i/>
+          <w:iCs/>
+          <w:noProof/>
+          <w:sz w:val="20"/>
+        </w:rPr>
+        <w:t>J. Clin. Endocrinol. Metab.</w:t>
+      </w:r>
+      <w:r>
+        <w:rPr>
+          <w:rFonts w:ascii="Arial" w:eastAsia="Times New Roman" w:hAnsi="Arial" w:cs="Arial"/>
+          <w:noProof/>
+          <w:sz w:val="20"/>
+        </w:rPr>
+        <w:t xml:space="preserve"> 2012;97(6):2039–2049.</w:t>
+      </w:r>
     </w:p>
     <w:p>
       <w:pPr>
@@ -5226,66 +5398,74 @@
         <w:adjustRightInd w:val="0"/>
         <w:ind w:left="640" w:hanging="640"/>
         <w:rPr>
-          <w:ins w:id="138" w:author="Dave Bridges" w:date="2018-03-24T13:58:00Z"/>
           <w:rFonts w:ascii="Arial" w:eastAsia="Times New Roman" w:hAnsi="Arial" w:cs="Arial"/>
           <w:noProof/>
           <w:sz w:val="20"/>
         </w:rPr>
       </w:pPr>
-      <w:ins w:id="139" w:author="Dave Bridges" w:date="2018-03-24T13:58:00Z">
-        <w:r>
-          <w:rPr>
-            <w:rFonts w:ascii="Arial" w:eastAsia="Times New Roman" w:hAnsi="Arial" w:cs="Arial"/>
-            <w:noProof/>
-            <w:sz w:val="20"/>
-          </w:rPr>
-          <w:t xml:space="preserve">4. </w:t>
-        </w:r>
-        <w:r>
-          <w:rPr>
-            <w:rFonts w:ascii="Arial" w:eastAsia="Times New Roman" w:hAnsi="Arial" w:cs="Arial"/>
-            <w:noProof/>
-            <w:sz w:val="20"/>
-          </w:rPr>
-          <w:tab/>
-        </w:r>
-        <w:r>
-          <w:rPr>
-            <w:rFonts w:ascii="Arial" w:eastAsia="Times New Roman" w:hAnsi="Arial" w:cs="Arial"/>
-            <w:b/>
-            <w:bCs/>
-            <w:noProof/>
-            <w:sz w:val="20"/>
-          </w:rPr>
-          <w:t>Martin NM, Dhillo WS, Banerjee A, Abdulali A, Jayasena CN, Donaldson M, Todd JF, Meeran K.</w:t>
-        </w:r>
-        <w:r>
-          <w:rPr>
-            <w:rFonts w:ascii="Arial" w:eastAsia="Times New Roman" w:hAnsi="Arial" w:cs="Arial"/>
-            <w:noProof/>
-            <w:sz w:val="20"/>
-          </w:rPr>
-          <w:t xml:space="preserve"> Comparison of the dexamethasone-suppressed corticotropin-releasing hormone test and low-dose dexamethasone suppression test in the diagnosis of cushing’s syndrome. </w:t>
-        </w:r>
-        <w:r>
-          <w:rPr>
-            <w:rFonts w:ascii="Arial" w:eastAsia="Times New Roman" w:hAnsi="Arial" w:cs="Arial"/>
-            <w:i/>
-            <w:iCs/>
-            <w:noProof/>
-            <w:sz w:val="20"/>
-          </w:rPr>
-          <w:t>J. Clin. Endocrinol. Metab.</w:t>
-        </w:r>
-        <w:r>
-          <w:rPr>
-            <w:rFonts w:ascii="Arial" w:eastAsia="Times New Roman" w:hAnsi="Arial" w:cs="Arial"/>
-            <w:noProof/>
-            <w:sz w:val="20"/>
-          </w:rPr>
-          <w:t xml:space="preserve"> 2006;91(7):2582–2586.</w:t>
-        </w:r>
-      </w:ins>
+      <w:r>
+        <w:rPr>
+          <w:rFonts w:ascii="Arial" w:eastAsia="Times New Roman" w:hAnsi="Arial" w:cs="Arial"/>
+          <w:noProof/>
+          <w:sz w:val="20"/>
+        </w:rPr>
+        <w:t xml:space="preserve">4. </w:t>
+      </w:r>
+      <w:r>
+        <w:rPr>
+          <w:rFonts w:ascii="Arial" w:eastAsia="Times New Roman" w:hAnsi="Arial" w:cs="Arial"/>
+          <w:noProof/>
+          <w:sz w:val="20"/>
+        </w:rPr>
+        <w:tab/>
+      </w:r>
+      <w:r>
+        <w:rPr>
+          <w:rFonts w:ascii="Arial" w:eastAsia="Times New Roman" w:hAnsi="Arial" w:cs="Arial"/>
+          <w:b/>
+          <w:bCs/>
+          <w:noProof/>
+          <w:sz w:val="20"/>
+        </w:rPr>
+        <w:t>Martin NM, Dhillo WS, Banerjee A, Abdulali A, Jayasena CN, Donaldson M, Todd JF, Meeran K.</w:t>
+      </w:r>
+      <w:r>
+        <w:rPr>
+          <w:rFonts w:ascii="Arial" w:eastAsia="Times New Roman" w:hAnsi="Arial" w:cs="Arial"/>
+          <w:noProof/>
+          <w:sz w:val="20"/>
+        </w:rPr>
+        <w:t xml:space="preserve"> Comparison of the dexamethasone-suppressed corticotropin-releasing hormone test and low-dose dexamethasone suppression test in the diagnosis of cushing’s syndrome. </w:t>
+      </w:r>
+      <w:r>
+        <w:rPr>
+          <w:rFonts w:ascii="Arial" w:eastAsia="Times New Roman" w:hAnsi="Arial" w:cs="Arial"/>
+          <w:i/>
+          <w:iCs/>
+          <w:noProof/>
+          <w:sz w:val="20"/>
+        </w:rPr>
+        <w:t xml:space="preserve">J. Clin. Endocrinol. </w:t>
+      </w:r>
+      <w:r>
+        <w:rPr>
+          <w:rFonts w:ascii="Arial" w:eastAsia="Times New Roman" w:hAnsi="Arial" w:cs="Arial"/>
+          <w:i/>
+          <w:iCs/>
+          <w:noProof/>
+          <w:sz w:val="20"/>
+        </w:rPr>
+        <w:lastRenderedPageBreak/>
+        <w:t>Metab.</w:t>
+      </w:r>
+      <w:r>
+        <w:rPr>
+          <w:rFonts w:ascii="Arial" w:eastAsia="Times New Roman" w:hAnsi="Arial" w:cs="Arial"/>
+          <w:noProof/>
+          <w:sz w:val="20"/>
+        </w:rPr>
+        <w:t xml:space="preserve"> 2006;91(7):2582–2586.</w:t>
+      </w:r>
     </w:p>
     <w:p>
       <w:pPr>
@@ -5295,66 +5475,63 @@
         <w:adjustRightInd w:val="0"/>
         <w:ind w:left="640" w:hanging="640"/>
         <w:rPr>
-          <w:ins w:id="140" w:author="Dave Bridges" w:date="2018-03-24T13:58:00Z"/>
-          <w:rFonts w:ascii="Arial" w:hAnsi="Arial" w:cs="Arial"/>
+          <w:rFonts w:ascii="Arial" w:eastAsia="Times New Roman" w:hAnsi="Arial" w:cs="Arial"/>
           <w:noProof/>
           <w:sz w:val="20"/>
         </w:rPr>
       </w:pPr>
-      <w:ins w:id="141" w:author="Dave Bridges" w:date="2018-03-24T13:58:00Z">
-        <w:r>
-          <w:rPr>
-            <w:rFonts w:ascii="Arial" w:eastAsia="Times New Roman" w:hAnsi="Arial" w:cs="Arial"/>
-            <w:noProof/>
-            <w:sz w:val="20"/>
-          </w:rPr>
-          <w:t xml:space="preserve">5. </w:t>
-        </w:r>
-        <w:r>
-          <w:rPr>
-            <w:rFonts w:ascii="Arial" w:eastAsia="Times New Roman" w:hAnsi="Arial" w:cs="Arial"/>
-            <w:noProof/>
-            <w:sz w:val="20"/>
-          </w:rPr>
-          <w:tab/>
-        </w:r>
-        <w:r>
-          <w:rPr>
-            <w:rFonts w:ascii="Arial" w:eastAsia="Times New Roman" w:hAnsi="Arial" w:cs="Arial"/>
-            <w:b/>
-            <w:bCs/>
-            <w:noProof/>
-            <w:sz w:val="20"/>
-          </w:rPr>
-          <w:t>Papanicolaou DA, Yanovski JA, Cutler GB, Chrousos GP, Nieman LK.</w:t>
-        </w:r>
-        <w:r>
-          <w:rPr>
-            <w:rFonts w:ascii="Arial" w:eastAsia="Times New Roman" w:hAnsi="Arial" w:cs="Arial"/>
-            <w:noProof/>
-            <w:sz w:val="20"/>
-          </w:rPr>
-          <w:t xml:space="preserve"> Distinguishes Cushing ’ s Syndrome from Pseudo-Cushing. </w:t>
-        </w:r>
-        <w:r>
-          <w:rPr>
-            <w:rFonts w:ascii="Arial" w:eastAsia="Times New Roman" w:hAnsi="Arial" w:cs="Arial"/>
-            <w:i/>
-            <w:iCs/>
-            <w:noProof/>
-            <w:sz w:val="20"/>
-          </w:rPr>
-          <w:t>Endocrinol. Metab.</w:t>
-        </w:r>
-        <w:r>
-          <w:rPr>
-            <w:rFonts w:ascii="Arial" w:eastAsia="Times New Roman" w:hAnsi="Arial" w:cs="Arial"/>
-            <w:noProof/>
-            <w:sz w:val="20"/>
-          </w:rPr>
-          <w:t xml:space="preserve"> 2009;83(4):1163–1167.</w:t>
-        </w:r>
-      </w:ins>
+      <w:r>
+        <w:rPr>
+          <w:rFonts w:ascii="Arial" w:eastAsia="Times New Roman" w:hAnsi="Arial" w:cs="Arial"/>
+          <w:noProof/>
+          <w:sz w:val="20"/>
+        </w:rPr>
+        <w:t xml:space="preserve">5. </w:t>
+      </w:r>
+      <w:r>
+        <w:rPr>
+          <w:rFonts w:ascii="Arial" w:eastAsia="Times New Roman" w:hAnsi="Arial" w:cs="Arial"/>
+          <w:noProof/>
+          <w:sz w:val="20"/>
+        </w:rPr>
+        <w:tab/>
+      </w:r>
+      <w:r>
+        <w:rPr>
+          <w:rFonts w:ascii="Arial" w:eastAsia="Times New Roman" w:hAnsi="Arial" w:cs="Arial"/>
+          <w:b/>
+          <w:bCs/>
+          <w:noProof/>
+          <w:sz w:val="20"/>
+        </w:rPr>
+        <w:t>Papanicolaou DA, Yanovski JA, Cutler GB, Chrousos GP, Nieman LK.</w:t>
+      </w:r>
+      <w:r>
+        <w:rPr>
+          <w:rFonts w:ascii="Arial" w:eastAsia="Times New Roman" w:hAnsi="Arial" w:cs="Arial"/>
+          <w:noProof/>
+          <w:sz w:val="20"/>
+        </w:rPr>
+        <w:t xml:space="preserve"> Distinguishes Cushing ’ s Syndrome from Pseudo-Cushing. </w:t>
+      </w:r>
+      <w:r>
+        <w:rPr>
+          <w:rFonts w:ascii="Arial" w:eastAsia="Times New Roman" w:hAnsi="Arial" w:cs="Arial"/>
+          <w:i/>
+          <w:iCs/>
+          <w:noProof/>
+          <w:sz w:val="20"/>
+        </w:rPr>
+        <w:t>Endocrinol. Metab.</w:t>
+      </w:r>
+      <w:r>
+        <w:rPr>
+          <w:rFonts w:ascii="Arial" w:eastAsia="Times New Roman" w:hAnsi="Arial" w:cs="Arial"/>
+          <w:noProof/>
+          <w:sz w:val="20"/>
+        </w:rPr>
+        <w:t xml:space="preserve"> 2009;83(4):1163–1167.</w:t>
+      </w:r>
     </w:p>
     <w:p>
       <w:pPr>
@@ -5364,15 +5541,147 @@
         <w:adjustRightInd w:val="0"/>
         <w:ind w:left="640" w:hanging="640"/>
         <w:rPr>
-          <w:ins w:id="142" w:author="Dave Bridges" w:date="2018-03-24T13:58:00Z"/>
-          <w:rFonts w:ascii="Arial" w:eastAsia="Times New Roman" w:hAnsi="Arial" w:cs="Arial"/>
-          <w:color w:val="FF0000"/>
-          <w:sz w:val="19"/>
-          <w:szCs w:val="19"/>
-          <w:shd w:val="clear" w:color="auto" w:fill="FFFFFF"/>
-        </w:rPr>
-      </w:pPr>
-      <w:ins w:id="143" w:author="Dave Bridges" w:date="2018-03-24T13:58:00Z">
+          <w:rFonts w:ascii="Arial" w:eastAsia="Times New Roman" w:hAnsi="Arial" w:cs="Arial"/>
+          <w:noProof/>
+          <w:sz w:val="20"/>
+        </w:rPr>
+      </w:pPr>
+      <w:r>
+        <w:rPr>
+          <w:rFonts w:ascii="Arial" w:eastAsia="Times New Roman" w:hAnsi="Arial" w:cs="Arial"/>
+          <w:noProof/>
+          <w:sz w:val="20"/>
+        </w:rPr>
+        <w:t xml:space="preserve">6. </w:t>
+      </w:r>
+      <w:r>
+        <w:rPr>
+          <w:rFonts w:ascii="Arial" w:eastAsia="Times New Roman" w:hAnsi="Arial" w:cs="Arial"/>
+          <w:noProof/>
+          <w:sz w:val="20"/>
+        </w:rPr>
+        <w:tab/>
+      </w:r>
+      <w:r>
+        <w:rPr>
+          <w:rFonts w:ascii="Arial" w:eastAsia="Times New Roman" w:hAnsi="Arial" w:cs="Arial"/>
+          <w:b/>
+          <w:bCs/>
+          <w:noProof/>
+          <w:sz w:val="20"/>
+        </w:rPr>
+        <w:t>Protzek AOP, Rezende LF, Costa-Júnior JM, Ferreira SM, Cappelli APG, Paula FMM De, Souza JC De, Kurauti MA, Carneiro EM, Rafacho A, Boschero AC.</w:t>
+      </w:r>
+      <w:r>
+        <w:rPr>
+          <w:rFonts w:ascii="Arial" w:eastAsia="Times New Roman" w:hAnsi="Arial" w:cs="Arial"/>
+          <w:noProof/>
+          <w:sz w:val="20"/>
+        </w:rPr>
+        <w:t xml:space="preserve"> Hyperinsulinemia caused by dexamethasone treatment is associated with reduced insulin clearance and lower hepatic activity of insulin-degrading enzyme. </w:t>
+      </w:r>
+      <w:r>
+        <w:rPr>
+          <w:rFonts w:ascii="Arial" w:eastAsia="Times New Roman" w:hAnsi="Arial" w:cs="Arial"/>
+          <w:i/>
+          <w:iCs/>
+          <w:noProof/>
+          <w:sz w:val="20"/>
+        </w:rPr>
+        <w:t>J. Steroid Biochem. Mol. Biol.</w:t>
+      </w:r>
+      <w:r>
+        <w:rPr>
+          <w:rFonts w:ascii="Arial" w:eastAsia="Times New Roman" w:hAnsi="Arial" w:cs="Arial"/>
+          <w:noProof/>
+          <w:sz w:val="20"/>
+        </w:rPr>
+        <w:t xml:space="preserve"> 2016;155:1–8.</w:t>
+      </w:r>
+    </w:p>
+    <w:p>
+      <w:pPr>
+        <w:widowControl w:val="0"/>
+        <w:autoSpaceDE w:val="0"/>
+        <w:autoSpaceDN w:val="0"/>
+        <w:adjustRightInd w:val="0"/>
+        <w:ind w:left="640" w:hanging="640"/>
+        <w:rPr>
+          <w:rFonts w:ascii="Arial" w:hAnsi="Arial" w:cs="Arial"/>
+          <w:noProof/>
+          <w:sz w:val="20"/>
+        </w:rPr>
+      </w:pPr>
+      <w:r>
+        <w:rPr>
+          <w:rFonts w:ascii="Arial" w:eastAsia="Times New Roman" w:hAnsi="Arial" w:cs="Arial"/>
+          <w:noProof/>
+          <w:sz w:val="20"/>
+        </w:rPr>
+        <w:t xml:space="preserve">7. </w:t>
+      </w:r>
+      <w:r>
+        <w:rPr>
+          <w:rFonts w:ascii="Arial" w:eastAsia="Times New Roman" w:hAnsi="Arial" w:cs="Arial"/>
+          <w:noProof/>
+          <w:sz w:val="20"/>
+        </w:rPr>
+        <w:tab/>
+      </w:r>
+      <w:r>
+        <w:rPr>
+          <w:rFonts w:ascii="Arial" w:eastAsia="Times New Roman" w:hAnsi="Arial" w:cs="Arial"/>
+          <w:b/>
+          <w:bCs/>
+          <w:noProof/>
+          <w:sz w:val="20"/>
+        </w:rPr>
+        <w:t>Ali M, Plas C.</w:t>
+      </w:r>
+      <w:r>
+        <w:rPr>
+          <w:rFonts w:ascii="Arial" w:eastAsia="Times New Roman" w:hAnsi="Arial" w:cs="Arial"/>
+          <w:noProof/>
+          <w:sz w:val="20"/>
+        </w:rPr>
+        <w:t xml:space="preserve"> Glucocorticoid regulation of chloroquine nonsensitive insulin degradation in cultured fetal rat hypatocytes. </w:t>
+      </w:r>
+      <w:r>
+        <w:rPr>
+          <w:rFonts w:ascii="Arial" w:eastAsia="Times New Roman" w:hAnsi="Arial" w:cs="Arial"/>
+          <w:i/>
+          <w:iCs/>
+          <w:noProof/>
+          <w:sz w:val="20"/>
+        </w:rPr>
+        <w:t>J. Biol. Chem.</w:t>
+      </w:r>
+      <w:r>
+        <w:rPr>
+          <w:rFonts w:ascii="Arial" w:eastAsia="Times New Roman" w:hAnsi="Arial" w:cs="Arial"/>
+          <w:noProof/>
+          <w:sz w:val="20"/>
+        </w:rPr>
+        <w:t xml:space="preserve"> 1989;264(35):20992–20997.</w:t>
+      </w:r>
+    </w:p>
+    <w:p>
+      <w:pPr>
+        <w:widowControl w:val="0"/>
+        <w:autoSpaceDE w:val="0"/>
+        <w:autoSpaceDN w:val="0"/>
+        <w:adjustRightInd w:val="0"/>
+        <w:ind w:left="640" w:hanging="640"/>
+        <w:rPr>
+          <w:ins w:id="197" w:author="Dave Bridges" w:date="2018-03-24T13:58:00Z"/>
+          <w:rFonts w:ascii="Arial" w:eastAsia="Times New Roman" w:hAnsi="Arial" w:cs="Arial"/>
+          <w:color w:val="FF0000"/>
+          <w:sz w:val="19"/>
+          <w:szCs w:val="19"/>
+          <w:shd w:val="clear" w:color="auto" w:fill="FFFFFF"/>
+        </w:rPr>
+      </w:pPr>
+      <w:ins w:id="198" w:author="Dave Bridges" w:date="2018-03-24T13:58:00Z">
         <w:r>
           <w:rPr>
             <w:rFonts w:ascii="Arial" w:eastAsia="Times New Roman" w:hAnsi="Arial" w:cs="Arial"/>
@@ -5446,15 +5755,7 @@
         <w:annotationRef/>
       </w:r>
       <w:r>
-        <w:t xml:space="preserve">Write it </w:t>
-      </w:r>
-      <w:proofErr w:type="spellStart"/>
-      <w:r>
-        <w:t>witout</w:t>
-      </w:r>
-      <w:proofErr w:type="spellEnd"/>
-      <w:r>
-        <w:t xml:space="preserve"> interpretation</w:t>
+        <w:t>Write it witout interpretation</w:t>
       </w:r>
     </w:p>
   </w:comment>
@@ -5470,58 +5771,7 @@
         <w:annotationRef/>
       </w:r>
       <w:r>
-        <w:t>This is the p-</w:t>
-      </w:r>
-      <w:proofErr w:type="spellStart"/>
-      <w:r>
-        <w:t>val</w:t>
-      </w:r>
-      <w:proofErr w:type="spellEnd"/>
-      <w:r>
-        <w:t xml:space="preserve"> we may not be able to assess?</w:t>
-      </w:r>
-    </w:p>
-  </w:comment>
-  <w:comment w:id="128" w:author="Dave Bridges" w:date="2018-03-24T14:17:00Z" w:initials="DB">
-    <w:p>
-      <w:pPr>
-        <w:pStyle w:val="CommentText"/>
-      </w:pPr>
-      <w:r>
-        <w:rPr>
-          <w:rStyle w:val="CommentReference"/>
-        </w:rPr>
-        <w:annotationRef/>
-      </w:r>
-      <w:hyperlink r:id="rId1" w:history="1">
-        <w:r>
-          <w:rPr>
-            <w:rStyle w:val="Hyperlink"/>
-          </w:rPr>
-          <w:t>http://www.jbc.org/content/264/35/20992</w:t>
-        </w:r>
-      </w:hyperlink>
-      <w:r>
-        <w:t xml:space="preserve"> and </w:t>
-      </w:r>
-      <w:r>
-        <w:t>https://www.sciencedirect.com/science/article/pii/S0960076015300807</w:t>
-      </w:r>
-    </w:p>
-  </w:comment>
-  <w:comment w:id="129" w:author="Dave Bridges" w:date="2018-03-24T13:58:00Z" w:initials="DB">
-    <w:p>
-      <w:pPr>
-        <w:pStyle w:val="CommentText"/>
-      </w:pPr>
-      <w:r>
-        <w:rPr>
-          <w:rStyle w:val="CommentReference"/>
-        </w:rPr>
-        <w:annotationRef/>
-      </w:r>
-      <w:r>
-        <w:t>Put this in a figure, get rid of the #REF columns</w:t>
+        <w:t>This is the p-val we may not be able to assess?</w:t>
       </w:r>
     </w:p>
   </w:comment>
@@ -5533,8 +5783,6 @@
   <w15:commentEx w15:paraId="7F0EC91A" w15:done="0"/>
   <w15:commentEx w15:paraId="03049710" w15:done="0"/>
   <w15:commentEx w15:paraId="01705381" w15:done="0"/>
-  <w15:commentEx w15:paraId="18DA4DD5" w15:done="0"/>
-  <w15:commentEx w15:paraId="1AE3E9FF" w15:done="0"/>
 </w15:commentsEx>
 </file>
 
@@ -6217,2397 +6465,6 @@
 </w:styles>
 </file>
 
-<file path=word/charts/chart1.xml><?xml version="1.0" encoding="utf-8"?>
-<c:chartSpace xmlns:c="http://schemas.openxmlformats.org/drawingml/2006/chart" xmlns:a="http://schemas.openxmlformats.org/drawingml/2006/main" xmlns:r="http://schemas.openxmlformats.org/officeDocument/2006/relationships">
-  <c:date1904 val="0"/>
-  <c:lang val="en-US"/>
-  <c:roundedCorners val="0"/>
-  <mc:AlternateContent xmlns:mc="http://schemas.openxmlformats.org/markup-compatibility/2006">
-    <mc:Choice xmlns:c14="http://schemas.microsoft.com/office/drawing/2007/8/2/chart" Requires="c14">
-      <c14:style val="102"/>
-    </mc:Choice>
-    <mc:Fallback>
-      <c:style val="2"/>
-    </mc:Fallback>
-  </mc:AlternateContent>
-  <c:chart>
-    <c:title>
-      <c:tx>
-        <c:rich>
-          <a:bodyPr/>
-          <a:lstStyle/>
-          <a:p>
-            <a:pPr>
-              <a:defRPr sz="1000" b="1" i="0" u="none" strike="noStrike" baseline="0">
-                <a:solidFill>
-                  <a:srgbClr val="0000FF"/>
-                </a:solidFill>
-                <a:latin typeface="Arial"/>
-                <a:ea typeface="Arial"/>
-                <a:cs typeface="Arial"/>
-              </a:defRPr>
-            </a:pPr>
-            <a:r>
-              <a:rPr lang="en-US" sz="1000"/>
-              <a:t>Insulin</a:t>
-            </a:r>
-            <a:r>
-              <a:rPr lang="en-US" sz="1000" baseline="0"/>
-              <a:t> Clearance</a:t>
-            </a:r>
-            <a:r>
-              <a:rPr lang="en-US" sz="1000"/>
-              <a:t> (ml/kg</a:t>
-            </a:r>
-            <a:r>
-              <a:rPr lang="en-US" sz="1000" baseline="-25000"/>
-              <a:t>LBM</a:t>
-            </a:r>
-            <a:r>
-              <a:rPr lang="en-US" sz="1000"/>
-              <a:t>/min)</a:t>
-            </a:r>
-          </a:p>
-        </c:rich>
-      </c:tx>
-      <c:layout>
-        <c:manualLayout>
-          <c:xMode val="edge"/>
-          <c:yMode val="edge"/>
-          <c:x val="0.186335403726711"/>
-          <c:y val="0.023696682464455"/>
-        </c:manualLayout>
-      </c:layout>
-      <c:overlay val="0"/>
-      <c:spPr>
-        <a:noFill/>
-        <a:ln w="25400">
-          <a:noFill/>
-        </a:ln>
-      </c:spPr>
-    </c:title>
-    <c:autoTitleDeleted val="0"/>
-    <c:plotArea>
-      <c:layout>
-        <c:manualLayout>
-          <c:layoutTarget val="inner"/>
-          <c:xMode val="edge"/>
-          <c:yMode val="edge"/>
-          <c:x val="0.2360248447205"/>
-          <c:y val="0.270142805240126"/>
-          <c:w val="0.701863354037256"/>
-          <c:h val="0.582939737623431"/>
-        </c:manualLayout>
-      </c:layout>
-      <c:barChart>
-        <c:barDir val="col"/>
-        <c:grouping val="clustered"/>
-        <c:varyColors val="0"/>
-        <c:ser>
-          <c:idx val="0"/>
-          <c:order val="0"/>
-          <c:spPr>
-            <a:solidFill>
-              <a:srgbClr val="9999FF"/>
-            </a:solidFill>
-            <a:ln w="12700">
-              <a:solidFill>
-                <a:srgbClr val="000000"/>
-              </a:solidFill>
-              <a:prstDash val="solid"/>
-            </a:ln>
-          </c:spPr>
-          <c:invertIfNegative val="0"/>
-          <c:dPt>
-            <c:idx val="0"/>
-            <c:invertIfNegative val="0"/>
-            <c:bubble3D val="0"/>
-            <c:spPr>
-              <a:solidFill>
-                <a:srgbClr val="FFFF00"/>
-              </a:solidFill>
-              <a:ln w="12700">
-                <a:solidFill>
-                  <a:srgbClr val="000000"/>
-                </a:solidFill>
-                <a:prstDash val="solid"/>
-              </a:ln>
-            </c:spPr>
-            <c:extLst xmlns:c16r2="http://schemas.microsoft.com/office/drawing/2015/06/chart">
-              <c:ext xmlns:c16="http://schemas.microsoft.com/office/drawing/2014/chart" uri="{C3380CC4-5D6E-409C-BE32-E72D297353CC}">
-                <c16:uniqueId val="{00000001-E329-423F-BF12-CAED986A12A6}"/>
-              </c:ext>
-            </c:extLst>
-          </c:dPt>
-          <c:dPt>
-            <c:idx val="1"/>
-            <c:invertIfNegative val="0"/>
-            <c:bubble3D val="0"/>
-            <c:spPr>
-              <a:solidFill>
-                <a:srgbClr val="00CCFF"/>
-              </a:solidFill>
-              <a:ln w="12700">
-                <a:solidFill>
-                  <a:srgbClr val="000000"/>
-                </a:solidFill>
-                <a:prstDash val="solid"/>
-              </a:ln>
-            </c:spPr>
-            <c:extLst xmlns:c16r2="http://schemas.microsoft.com/office/drawing/2015/06/chart">
-              <c:ext xmlns:c16="http://schemas.microsoft.com/office/drawing/2014/chart" uri="{C3380CC4-5D6E-409C-BE32-E72D297353CC}">
-                <c16:uniqueId val="{00000003-E329-423F-BF12-CAED986A12A6}"/>
-              </c:ext>
-            </c:extLst>
-          </c:dPt>
-          <c:errBars>
-            <c:errBarType val="plus"/>
-            <c:errValType val="cust"/>
-            <c:noEndCap val="0"/>
-            <c:plus>
-              <c:numRef>
-                <c:f>('Clamp summary (US unit)'!$AB$55,'Clamp summary (US unit)'!$AB$78,'Clamp summary (US unit)'!$AB$101)</c:f>
-                <c:numCache>
-                  <c:formatCode>General</c:formatCode>
-                  <c:ptCount val="3"/>
-                  <c:pt idx="0">
-                    <c:v>8.667222259280112</c:v>
-                  </c:pt>
-                  <c:pt idx="1">
-                    <c:v>7.157182539825583</c:v>
-                  </c:pt>
-                  <c:pt idx="2">
-                    <c:v>0.0</c:v>
-                  </c:pt>
-                </c:numCache>
-              </c:numRef>
-            </c:plus>
-            <c:minus>
-              <c:numRef>
-                <c:f>'Clamp summary (US unit)'!$AE$36</c:f>
-                <c:numCache>
-                  <c:formatCode>General</c:formatCode>
-                  <c:ptCount val="1"/>
-                </c:numCache>
-              </c:numRef>
-            </c:minus>
-            <c:spPr>
-              <a:ln w="3175">
-                <a:solidFill>
-                  <a:srgbClr val="000000"/>
-                </a:solidFill>
-                <a:prstDash val="solid"/>
-              </a:ln>
-            </c:spPr>
-          </c:errBars>
-          <c:cat>
-            <c:strRef>
-              <c:f>('Clamp summary (US unit)'!$B$51,'Clamp summary (US unit)'!$B$74)</c:f>
-              <c:strCache>
-                <c:ptCount val="2"/>
-                <c:pt idx="0">
-                  <c:v>NC Ctrl</c:v>
-                </c:pt>
-                <c:pt idx="1">
-                  <c:v>NC+Dex</c:v>
-                </c:pt>
-              </c:strCache>
-            </c:strRef>
-          </c:cat>
-          <c:val>
-            <c:numRef>
-              <c:f>('Clamp summary (US unit)'!$AA$55,'Clamp summary (US unit)'!$AA$78,'Clamp summary (US unit)'!$AA$101)</c:f>
-              <c:numCache>
-                <c:formatCode>0.00</c:formatCode>
-                <c:ptCount val="3"/>
-                <c:pt idx="0">
-                  <c:v>134.128061757298</c:v>
-                </c:pt>
-                <c:pt idx="1">
-                  <c:v>69.50764830881401</c:v>
-                </c:pt>
-                <c:pt idx="2">
-                  <c:v>0.0</c:v>
-                </c:pt>
-              </c:numCache>
-            </c:numRef>
-          </c:val>
-          <c:extLst xmlns:c16r2="http://schemas.microsoft.com/office/drawing/2015/06/chart">
-            <c:ext xmlns:c16="http://schemas.microsoft.com/office/drawing/2014/chart" uri="{C3380CC4-5D6E-409C-BE32-E72D297353CC}">
-              <c16:uniqueId val="{00000006-E329-423F-BF12-CAED986A12A6}"/>
-            </c:ext>
-          </c:extLst>
-        </c:ser>
-        <c:dLbls>
-          <c:showLegendKey val="0"/>
-          <c:showVal val="0"/>
-          <c:showCatName val="0"/>
-          <c:showSerName val="0"/>
-          <c:showPercent val="0"/>
-          <c:showBubbleSize val="0"/>
-        </c:dLbls>
-        <c:gapWidth val="150"/>
-        <c:axId val="-727971040"/>
-        <c:axId val="-727474640"/>
-      </c:barChart>
-      <c:catAx>
-        <c:axId val="-727971040"/>
-        <c:scaling>
-          <c:orientation val="minMax"/>
-        </c:scaling>
-        <c:delete val="0"/>
-        <c:axPos val="b"/>
-        <c:numFmt formatCode="General" sourceLinked="1"/>
-        <c:majorTickMark val="out"/>
-        <c:minorTickMark val="none"/>
-        <c:tickLblPos val="nextTo"/>
-        <c:spPr>
-          <a:ln w="3175">
-            <a:solidFill>
-              <a:srgbClr val="000000"/>
-            </a:solidFill>
-            <a:prstDash val="solid"/>
-          </a:ln>
-        </c:spPr>
-        <c:txPr>
-          <a:bodyPr rot="0" vert="horz"/>
-          <a:lstStyle/>
-          <a:p>
-            <a:pPr>
-              <a:defRPr sz="800" b="0" i="0" u="none" strike="noStrike" baseline="0">
-                <a:solidFill>
-                  <a:srgbClr val="000000"/>
-                </a:solidFill>
-                <a:latin typeface="Arial"/>
-                <a:ea typeface="Arial"/>
-                <a:cs typeface="Arial"/>
-              </a:defRPr>
-            </a:pPr>
-            <a:endParaRPr lang="en-US"/>
-          </a:p>
-        </c:txPr>
-        <c:crossAx val="-727474640"/>
-        <c:crosses val="autoZero"/>
-        <c:auto val="1"/>
-        <c:lblAlgn val="ctr"/>
-        <c:lblOffset val="100"/>
-        <c:tickLblSkip val="1"/>
-        <c:tickMarkSkip val="1"/>
-        <c:noMultiLvlLbl val="0"/>
-      </c:catAx>
-      <c:valAx>
-        <c:axId val="-727474640"/>
-        <c:scaling>
-          <c:orientation val="minMax"/>
-          <c:max val="200.0"/>
-          <c:min val="0.0"/>
-        </c:scaling>
-        <c:delete val="0"/>
-        <c:axPos val="l"/>
-        <c:numFmt formatCode="0" sourceLinked="0"/>
-        <c:majorTickMark val="out"/>
-        <c:minorTickMark val="none"/>
-        <c:tickLblPos val="nextTo"/>
-        <c:spPr>
-          <a:ln w="3175">
-            <a:solidFill>
-              <a:srgbClr val="000000"/>
-            </a:solidFill>
-            <a:prstDash val="solid"/>
-          </a:ln>
-        </c:spPr>
-        <c:txPr>
-          <a:bodyPr rot="0" vert="horz"/>
-          <a:lstStyle/>
-          <a:p>
-            <a:pPr>
-              <a:defRPr sz="800" b="0" i="0" u="none" strike="noStrike" baseline="0">
-                <a:solidFill>
-                  <a:srgbClr val="000000"/>
-                </a:solidFill>
-                <a:latin typeface="Arial"/>
-                <a:ea typeface="Arial"/>
-                <a:cs typeface="Arial"/>
-              </a:defRPr>
-            </a:pPr>
-            <a:endParaRPr lang="en-US"/>
-          </a:p>
-        </c:txPr>
-        <c:crossAx val="-727971040"/>
-        <c:crosses val="autoZero"/>
-        <c:crossBetween val="between"/>
-        <c:majorUnit val="50.0"/>
-      </c:valAx>
-      <c:spPr>
-        <a:noFill/>
-        <a:ln w="25400">
-          <a:noFill/>
-        </a:ln>
-      </c:spPr>
-    </c:plotArea>
-    <c:plotVisOnly val="1"/>
-    <c:dispBlanksAs val="gap"/>
-    <c:showDLblsOverMax val="0"/>
-  </c:chart>
-  <c:spPr>
-    <a:solidFill>
-      <a:srgbClr val="FFFFFF"/>
-    </a:solidFill>
-    <a:ln w="3175">
-      <a:solidFill>
-        <a:srgbClr val="000000"/>
-      </a:solidFill>
-      <a:prstDash val="solid"/>
-    </a:ln>
-  </c:spPr>
-  <c:txPr>
-    <a:bodyPr/>
-    <a:lstStyle/>
-    <a:p>
-      <a:pPr>
-        <a:defRPr sz="250" b="0" i="0" u="none" strike="noStrike" baseline="0">
-          <a:solidFill>
-            <a:srgbClr val="000000"/>
-          </a:solidFill>
-          <a:latin typeface="Arial"/>
-          <a:ea typeface="Arial"/>
-          <a:cs typeface="Arial"/>
-        </a:defRPr>
-      </a:pPr>
-      <a:endParaRPr lang="en-US"/>
-    </a:p>
-  </c:txPr>
-  <c:externalData r:id="rId1">
-    <c:autoUpdate val="0"/>
-  </c:externalData>
-</c:chartSpace>
-</file>
-
-<file path=word/charts/chart2.xml><?xml version="1.0" encoding="utf-8"?>
-<c:chartSpace xmlns:c="http://schemas.openxmlformats.org/drawingml/2006/chart" xmlns:a="http://schemas.openxmlformats.org/drawingml/2006/main" xmlns:r="http://schemas.openxmlformats.org/officeDocument/2006/relationships">
-  <c:date1904 val="0"/>
-  <c:lang val="en-US"/>
-  <c:roundedCorners val="0"/>
-  <mc:AlternateContent xmlns:mc="http://schemas.openxmlformats.org/markup-compatibility/2006">
-    <mc:Choice xmlns:c14="http://schemas.microsoft.com/office/drawing/2007/8/2/chart" Requires="c14">
-      <c14:style val="102"/>
-    </mc:Choice>
-    <mc:Fallback>
-      <c:style val="2"/>
-    </mc:Fallback>
-  </mc:AlternateContent>
-  <c:chart>
-    <c:title>
-      <c:tx>
-        <c:rich>
-          <a:bodyPr/>
-          <a:lstStyle/>
-          <a:p>
-            <a:pPr>
-              <a:defRPr sz="1000" b="1" i="0" u="none" strike="noStrike" baseline="0">
-                <a:solidFill>
-                  <a:srgbClr val="0000FF"/>
-                </a:solidFill>
-                <a:latin typeface="Arial"/>
-                <a:ea typeface="Arial"/>
-                <a:cs typeface="Arial"/>
-              </a:defRPr>
-            </a:pPr>
-            <a:r>
-              <a:rPr lang="en-US" sz="1000"/>
-              <a:t>Plasma Insulin
-(µU/ml)</a:t>
-            </a:r>
-          </a:p>
-        </c:rich>
-      </c:tx>
-      <c:layout>
-        <c:manualLayout>
-          <c:xMode val="edge"/>
-          <c:yMode val="edge"/>
-          <c:x val="0.236024844720499"/>
-          <c:y val="0.023696682464455"/>
-        </c:manualLayout>
-      </c:layout>
-      <c:overlay val="0"/>
-      <c:spPr>
-        <a:noFill/>
-        <a:ln w="25400">
-          <a:noFill/>
-        </a:ln>
-      </c:spPr>
-    </c:title>
-    <c:autoTitleDeleted val="0"/>
-    <c:plotArea>
-      <c:layout>
-        <c:manualLayout>
-          <c:layoutTarget val="inner"/>
-          <c:xMode val="edge"/>
-          <c:yMode val="edge"/>
-          <c:x val="0.229923868212126"/>
-          <c:y val="0.279621500160832"/>
-          <c:w val="0.736949837792028"/>
-          <c:h val="0.573461042702724"/>
-        </c:manualLayout>
-      </c:layout>
-      <c:barChart>
-        <c:barDir val="col"/>
-        <c:grouping val="clustered"/>
-        <c:varyColors val="0"/>
-        <c:ser>
-          <c:idx val="0"/>
-          <c:order val="0"/>
-          <c:tx>
-            <c:v>Basal</c:v>
-          </c:tx>
-          <c:spPr>
-            <a:pattFill prst="pct25">
-              <a:fgClr>
-                <a:srgbClr val="000000"/>
-              </a:fgClr>
-              <a:bgClr>
-                <a:srgbClr val="FFFFFF"/>
-              </a:bgClr>
-            </a:pattFill>
-            <a:ln w="3175">
-              <a:solidFill>
-                <a:srgbClr val="000000"/>
-              </a:solidFill>
-              <a:prstDash val="solid"/>
-            </a:ln>
-          </c:spPr>
-          <c:invertIfNegative val="0"/>
-          <c:dPt>
-            <c:idx val="0"/>
-            <c:invertIfNegative val="0"/>
-            <c:bubble3D val="0"/>
-            <c:spPr>
-              <a:pattFill prst="pct25">
-                <a:fgClr>
-                  <a:srgbClr val="000000"/>
-                </a:fgClr>
-                <a:bgClr>
-                  <a:srgbClr val="FFFF00"/>
-                </a:bgClr>
-              </a:pattFill>
-              <a:ln w="3175">
-                <a:solidFill>
-                  <a:srgbClr val="000000"/>
-                </a:solidFill>
-                <a:prstDash val="solid"/>
-              </a:ln>
-            </c:spPr>
-            <c:extLst xmlns:c16r2="http://schemas.microsoft.com/office/drawing/2015/06/chart">
-              <c:ext xmlns:c16="http://schemas.microsoft.com/office/drawing/2014/chart" uri="{C3380CC4-5D6E-409C-BE32-E72D297353CC}">
-                <c16:uniqueId val="{00000001-D5D0-4BE7-8F52-D2272ECBFEC3}"/>
-              </c:ext>
-            </c:extLst>
-          </c:dPt>
-          <c:dPt>
-            <c:idx val="1"/>
-            <c:invertIfNegative val="0"/>
-            <c:bubble3D val="0"/>
-            <c:spPr>
-              <a:pattFill prst="pct25">
-                <a:fgClr>
-                  <a:srgbClr val="000000"/>
-                </a:fgClr>
-                <a:bgClr>
-                  <a:srgbClr val="00CCFF"/>
-                </a:bgClr>
-              </a:pattFill>
-              <a:ln w="3175">
-                <a:solidFill>
-                  <a:srgbClr val="000000"/>
-                </a:solidFill>
-                <a:prstDash val="solid"/>
-              </a:ln>
-            </c:spPr>
-            <c:extLst xmlns:c16r2="http://schemas.microsoft.com/office/drawing/2015/06/chart">
-              <c:ext xmlns:c16="http://schemas.microsoft.com/office/drawing/2014/chart" uri="{C3380CC4-5D6E-409C-BE32-E72D297353CC}">
-                <c16:uniqueId val="{00000003-D5D0-4BE7-8F52-D2272ECBFEC3}"/>
-              </c:ext>
-            </c:extLst>
-          </c:dPt>
-          <c:errBars>
-            <c:errBarType val="plus"/>
-            <c:errValType val="cust"/>
-            <c:noEndCap val="0"/>
-            <c:plus>
-              <c:numRef>
-                <c:f>('Clamp summary (US unit)'!$L$59,'Clamp summary (US unit)'!$L$82,'Clamp summary (US unit)'!$L$105)</c:f>
-                <c:numCache>
-                  <c:formatCode>General</c:formatCode>
-                  <c:ptCount val="3"/>
-                  <c:pt idx="0">
-                    <c:v>1.543932519304927</c:v>
-                  </c:pt>
-                  <c:pt idx="1">
-                    <c:v>5.12726844225657</c:v>
-                  </c:pt>
-                  <c:pt idx="2">
-                    <c:v>0.0</c:v>
-                  </c:pt>
-                </c:numCache>
-              </c:numRef>
-            </c:plus>
-            <c:minus>
-              <c:numRef>
-                <c:f>'Clamp summary (US unit)'!$Z$32</c:f>
-                <c:numCache>
-                  <c:formatCode>General</c:formatCode>
-                  <c:ptCount val="1"/>
-                </c:numCache>
-              </c:numRef>
-            </c:minus>
-            <c:spPr>
-              <a:ln w="3175">
-                <a:solidFill>
-                  <a:srgbClr val="000000"/>
-                </a:solidFill>
-                <a:prstDash val="solid"/>
-              </a:ln>
-            </c:spPr>
-          </c:errBars>
-          <c:cat>
-            <c:strRef>
-              <c:f>('Clamp summary (US unit)'!$B$51,'Clamp summary (US unit)'!$B$74,'Clamp summary (US unit)'!$B$97)</c:f>
-              <c:strCache>
-                <c:ptCount val="3"/>
-                <c:pt idx="0">
-                  <c:v>NC Ctrl</c:v>
-                </c:pt>
-                <c:pt idx="1">
-                  <c:v>NC+Dex</c:v>
-                </c:pt>
-                <c:pt idx="2">
-                  <c:v>#REF!</c:v>
-                </c:pt>
-              </c:strCache>
-            </c:strRef>
-          </c:cat>
-          <c:val>
-            <c:numRef>
-              <c:f>('Clamp summary (US unit)'!$K$59,'Clamp summary (US unit)'!$K$82,'Clamp summary (US unit)'!$K$105)</c:f>
-              <c:numCache>
-                <c:formatCode>0.00</c:formatCode>
-                <c:ptCount val="3"/>
-                <c:pt idx="0">
-                  <c:v>11.03471076923077</c:v>
-                </c:pt>
-                <c:pt idx="1">
-                  <c:v>28.980957</c:v>
-                </c:pt>
-                <c:pt idx="2">
-                  <c:v>0.0</c:v>
-                </c:pt>
-              </c:numCache>
-            </c:numRef>
-          </c:val>
-          <c:extLst xmlns:c16r2="http://schemas.microsoft.com/office/drawing/2015/06/chart">
-            <c:ext xmlns:c16="http://schemas.microsoft.com/office/drawing/2014/chart" uri="{C3380CC4-5D6E-409C-BE32-E72D297353CC}">
-              <c16:uniqueId val="{00000004-D5D0-4BE7-8F52-D2272ECBFEC3}"/>
-            </c:ext>
-          </c:extLst>
-        </c:ser>
-        <c:ser>
-          <c:idx val="1"/>
-          <c:order val="1"/>
-          <c:tx>
-            <c:v>Clamp</c:v>
-          </c:tx>
-          <c:spPr>
-            <a:solidFill>
-              <a:schemeClr val="bg1"/>
-            </a:solidFill>
-            <a:ln>
-              <a:solidFill>
-                <a:srgbClr val="000000"/>
-              </a:solidFill>
-            </a:ln>
-          </c:spPr>
-          <c:invertIfNegative val="0"/>
-          <c:dPt>
-            <c:idx val="0"/>
-            <c:invertIfNegative val="0"/>
-            <c:bubble3D val="0"/>
-            <c:spPr>
-              <a:solidFill>
-                <a:srgbClr val="FFFF00"/>
-              </a:solidFill>
-              <a:ln>
-                <a:solidFill>
-                  <a:srgbClr val="000000"/>
-                </a:solidFill>
-              </a:ln>
-            </c:spPr>
-            <c:extLst xmlns:c16r2="http://schemas.microsoft.com/office/drawing/2015/06/chart">
-              <c:ext xmlns:c16="http://schemas.microsoft.com/office/drawing/2014/chart" uri="{C3380CC4-5D6E-409C-BE32-E72D297353CC}">
-                <c16:uniqueId val="{00000006-D5D0-4BE7-8F52-D2272ECBFEC3}"/>
-              </c:ext>
-            </c:extLst>
-          </c:dPt>
-          <c:dPt>
-            <c:idx val="1"/>
-            <c:invertIfNegative val="0"/>
-            <c:bubble3D val="0"/>
-            <c:spPr>
-              <a:solidFill>
-                <a:srgbClr val="66CCFF"/>
-              </a:solidFill>
-              <a:ln>
-                <a:solidFill>
-                  <a:srgbClr val="000000"/>
-                </a:solidFill>
-              </a:ln>
-            </c:spPr>
-            <c:extLst xmlns:c16r2="http://schemas.microsoft.com/office/drawing/2015/06/chart">
-              <c:ext xmlns:c16="http://schemas.microsoft.com/office/drawing/2014/chart" uri="{C3380CC4-5D6E-409C-BE32-E72D297353CC}">
-                <c16:uniqueId val="{00000008-D5D0-4BE7-8F52-D2272ECBFEC3}"/>
-              </c:ext>
-            </c:extLst>
-          </c:dPt>
-          <c:errBars>
-            <c:errBarType val="plus"/>
-            <c:errValType val="cust"/>
-            <c:noEndCap val="0"/>
-            <c:plus>
-              <c:numRef>
-                <c:f>('Clamp summary (US unit)'!$L$60,'Clamp summary (US unit)'!$L$83,'Clamp summary (US unit)'!$L$106)</c:f>
-                <c:numCache>
-                  <c:formatCode>General</c:formatCode>
-                  <c:ptCount val="3"/>
-                  <c:pt idx="0">
-                    <c:v>3.069776550663897</c:v>
-                  </c:pt>
-                  <c:pt idx="1">
-                    <c:v>13.87214943506114</c:v>
-                  </c:pt>
-                  <c:pt idx="2">
-                    <c:v>0.0</c:v>
-                  </c:pt>
-                </c:numCache>
-              </c:numRef>
-            </c:plus>
-            <c:minus>
-              <c:numRef>
-                <c:f>'Clamp summary (US unit)'!$Z$32</c:f>
-                <c:numCache>
-                  <c:formatCode>General</c:formatCode>
-                  <c:ptCount val="1"/>
-                </c:numCache>
-              </c:numRef>
-            </c:minus>
-            <c:spPr>
-              <a:solidFill>
-                <a:schemeClr val="bg1"/>
-              </a:solidFill>
-              <a:ln>
-                <a:solidFill>
-                  <a:srgbClr val="000000"/>
-                </a:solidFill>
-              </a:ln>
-            </c:spPr>
-          </c:errBars>
-          <c:cat>
-            <c:strRef>
-              <c:f>('Clamp summary (US unit)'!$B$51,'Clamp summary (US unit)'!$B$74,'Clamp summary (US unit)'!$B$97)</c:f>
-              <c:strCache>
-                <c:ptCount val="3"/>
-                <c:pt idx="0">
-                  <c:v>NC Ctrl</c:v>
-                </c:pt>
-                <c:pt idx="1">
-                  <c:v>NC+Dex</c:v>
-                </c:pt>
-                <c:pt idx="2">
-                  <c:v>#REF!</c:v>
-                </c:pt>
-              </c:strCache>
-            </c:strRef>
-          </c:cat>
-          <c:val>
-            <c:numRef>
-              <c:f>('Clamp summary (US unit)'!$K$60,'Clamp summary (US unit)'!$K$83,'Clamp summary (US unit)'!$K$106)</c:f>
-              <c:numCache>
-                <c:formatCode>0.00</c:formatCode>
-                <c:ptCount val="3"/>
-                <c:pt idx="0">
-                  <c:v>43.0983846153846</c:v>
-                </c:pt>
-                <c:pt idx="1">
-                  <c:v>95.80209999999998</c:v>
-                </c:pt>
-                <c:pt idx="2">
-                  <c:v>0.0</c:v>
-                </c:pt>
-              </c:numCache>
-            </c:numRef>
-          </c:val>
-          <c:extLst xmlns:c16r2="http://schemas.microsoft.com/office/drawing/2015/06/chart">
-            <c:ext xmlns:c16="http://schemas.microsoft.com/office/drawing/2014/chart" uri="{C3380CC4-5D6E-409C-BE32-E72D297353CC}">
-              <c16:uniqueId val="{0000000B-D5D0-4BE7-8F52-D2272ECBFEC3}"/>
-            </c:ext>
-          </c:extLst>
-        </c:ser>
-        <c:dLbls>
-          <c:showLegendKey val="0"/>
-          <c:showVal val="0"/>
-          <c:showCatName val="0"/>
-          <c:showSerName val="0"/>
-          <c:showPercent val="0"/>
-          <c:showBubbleSize val="0"/>
-        </c:dLbls>
-        <c:gapWidth val="150"/>
-        <c:axId val="-830599104"/>
-        <c:axId val="-830508912"/>
-      </c:barChart>
-      <c:catAx>
-        <c:axId val="-830599104"/>
-        <c:scaling>
-          <c:orientation val="minMax"/>
-        </c:scaling>
-        <c:delete val="0"/>
-        <c:axPos val="b"/>
-        <c:numFmt formatCode="General" sourceLinked="1"/>
-        <c:majorTickMark val="out"/>
-        <c:minorTickMark val="none"/>
-        <c:tickLblPos val="nextTo"/>
-        <c:spPr>
-          <a:ln w="3175">
-            <a:solidFill>
-              <a:srgbClr val="000000"/>
-            </a:solidFill>
-            <a:prstDash val="solid"/>
-          </a:ln>
-        </c:spPr>
-        <c:txPr>
-          <a:bodyPr rot="0" vert="horz"/>
-          <a:lstStyle/>
-          <a:p>
-            <a:pPr>
-              <a:defRPr sz="800" b="0" i="0" u="none" strike="noStrike" baseline="0">
-                <a:solidFill>
-                  <a:srgbClr val="000000"/>
-                </a:solidFill>
-                <a:latin typeface="Arial"/>
-                <a:ea typeface="Arial"/>
-                <a:cs typeface="Arial"/>
-              </a:defRPr>
-            </a:pPr>
-            <a:endParaRPr lang="en-US"/>
-          </a:p>
-        </c:txPr>
-        <c:crossAx val="-830508912"/>
-        <c:crosses val="autoZero"/>
-        <c:auto val="1"/>
-        <c:lblAlgn val="ctr"/>
-        <c:lblOffset val="100"/>
-        <c:tickLblSkip val="1"/>
-        <c:tickMarkSkip val="1"/>
-        <c:noMultiLvlLbl val="0"/>
-      </c:catAx>
-      <c:valAx>
-        <c:axId val="-830508912"/>
-        <c:scaling>
-          <c:orientation val="minMax"/>
-          <c:max val="125.0"/>
-          <c:min val="0.0"/>
-        </c:scaling>
-        <c:delete val="0"/>
-        <c:axPos val="l"/>
-        <c:numFmt formatCode="0" sourceLinked="0"/>
-        <c:majorTickMark val="out"/>
-        <c:minorTickMark val="none"/>
-        <c:tickLblPos val="nextTo"/>
-        <c:spPr>
-          <a:ln w="3175">
-            <a:solidFill>
-              <a:srgbClr val="000000"/>
-            </a:solidFill>
-            <a:prstDash val="solid"/>
-          </a:ln>
-        </c:spPr>
-        <c:txPr>
-          <a:bodyPr rot="0" vert="horz"/>
-          <a:lstStyle/>
-          <a:p>
-            <a:pPr>
-              <a:defRPr sz="800" b="0" i="0" u="none" strike="noStrike" baseline="0">
-                <a:solidFill>
-                  <a:srgbClr val="000000"/>
-                </a:solidFill>
-                <a:latin typeface="Arial"/>
-                <a:ea typeface="Arial"/>
-                <a:cs typeface="Arial"/>
-              </a:defRPr>
-            </a:pPr>
-            <a:endParaRPr lang="en-US"/>
-          </a:p>
-        </c:txPr>
-        <c:crossAx val="-830599104"/>
-        <c:crosses val="autoZero"/>
-        <c:crossBetween val="between"/>
-        <c:majorUnit val="25.0"/>
-      </c:valAx>
-      <c:spPr>
-        <a:noFill/>
-        <a:ln w="25400">
-          <a:noFill/>
-        </a:ln>
-      </c:spPr>
-    </c:plotArea>
-    <c:legend>
-      <c:legendPos val="r"/>
-      <c:layout>
-        <c:manualLayout>
-          <c:xMode val="edge"/>
-          <c:yMode val="edge"/>
-          <c:x val="0.290378050569769"/>
-          <c:y val="0.218043810874353"/>
-          <c:w val="0.295453285730588"/>
-          <c:h val="0.132253610478785"/>
-        </c:manualLayout>
-      </c:layout>
-      <c:overlay val="1"/>
-      <c:spPr>
-        <a:noFill/>
-        <a:ln w="25400">
-          <a:noFill/>
-        </a:ln>
-      </c:spPr>
-      <c:txPr>
-        <a:bodyPr/>
-        <a:lstStyle/>
-        <a:p>
-          <a:pPr rtl="0">
-            <a:defRPr sz="675" b="0" i="0" u="none" strike="noStrike" baseline="0">
-              <a:solidFill>
-                <a:srgbClr val="000000"/>
-              </a:solidFill>
-              <a:latin typeface="Arial"/>
-              <a:ea typeface="Arial"/>
-              <a:cs typeface="Arial"/>
-            </a:defRPr>
-          </a:pPr>
-          <a:endParaRPr lang="en-US"/>
-        </a:p>
-      </c:txPr>
-    </c:legend>
-    <c:plotVisOnly val="1"/>
-    <c:dispBlanksAs val="gap"/>
-    <c:showDLblsOverMax val="0"/>
-  </c:chart>
-  <c:spPr>
-    <a:solidFill>
-      <a:schemeClr val="accent6">
-        <a:lumMod val="40000"/>
-        <a:lumOff val="60000"/>
-      </a:schemeClr>
-    </a:solidFill>
-    <a:ln w="3175">
-      <a:solidFill>
-        <a:srgbClr val="000000"/>
-      </a:solidFill>
-      <a:prstDash val="solid"/>
-    </a:ln>
-  </c:spPr>
-  <c:txPr>
-    <a:bodyPr/>
-    <a:lstStyle/>
-    <a:p>
-      <a:pPr>
-        <a:defRPr sz="250" b="0" i="0" u="none" strike="noStrike" baseline="0">
-          <a:solidFill>
-            <a:srgbClr val="000000"/>
-          </a:solidFill>
-          <a:latin typeface="Arial"/>
-          <a:ea typeface="Arial"/>
-          <a:cs typeface="Arial"/>
-        </a:defRPr>
-      </a:pPr>
-      <a:endParaRPr lang="en-US"/>
-    </a:p>
-  </c:txPr>
-  <c:externalData r:id="rId1">
-    <c:autoUpdate val="0"/>
-  </c:externalData>
-</c:chartSpace>
-</file>
-
-<file path=word/charts/chart3.xml><?xml version="1.0" encoding="utf-8"?>
-<c:chartSpace xmlns:c="http://schemas.openxmlformats.org/drawingml/2006/chart" xmlns:a="http://schemas.openxmlformats.org/drawingml/2006/main" xmlns:r="http://schemas.openxmlformats.org/officeDocument/2006/relationships">
-  <c:date1904 val="0"/>
-  <c:lang val="en-US"/>
-  <c:roundedCorners val="0"/>
-  <mc:AlternateContent xmlns:mc="http://schemas.openxmlformats.org/markup-compatibility/2006">
-    <mc:Choice xmlns:c14="http://schemas.microsoft.com/office/drawing/2007/8/2/chart" Requires="c14">
-      <c14:style val="102"/>
-    </mc:Choice>
-    <mc:Fallback>
-      <c:style val="2"/>
-    </mc:Fallback>
-  </mc:AlternateContent>
-  <c:chart>
-    <c:title>
-      <c:tx>
-        <c:rich>
-          <a:bodyPr/>
-          <a:lstStyle/>
-          <a:p>
-            <a:pPr>
-              <a:defRPr sz="1000" b="1" i="0" u="none" strike="noStrike" baseline="0">
-                <a:solidFill>
-                  <a:srgbClr val="0000FF"/>
-                </a:solidFill>
-                <a:latin typeface="Arial"/>
-                <a:ea typeface="Arial"/>
-                <a:cs typeface="Arial"/>
-              </a:defRPr>
-            </a:pPr>
-            <a:r>
-              <a:rPr lang="en-US" sz="1000"/>
-              <a:t>HGP (mg/kg/min)</a:t>
-            </a:r>
-          </a:p>
-        </c:rich>
-      </c:tx>
-      <c:layout>
-        <c:manualLayout>
-          <c:xMode val="edge"/>
-          <c:yMode val="edge"/>
-          <c:x val="0.198757763975155"/>
-          <c:y val="0.023696682464455"/>
-        </c:manualLayout>
-      </c:layout>
-      <c:overlay val="0"/>
-      <c:spPr>
-        <a:noFill/>
-        <a:ln w="25400">
-          <a:noFill/>
-        </a:ln>
-      </c:spPr>
-    </c:title>
-    <c:autoTitleDeleted val="0"/>
-    <c:plotArea>
-      <c:layout>
-        <c:manualLayout>
-          <c:layoutTarget val="inner"/>
-          <c:xMode val="edge"/>
-          <c:yMode val="edge"/>
-          <c:x val="0.186335403726711"/>
-          <c:y val="0.279621500160832"/>
-          <c:w val="0.726708074534181"/>
-          <c:h val="0.573461042702724"/>
-        </c:manualLayout>
-      </c:layout>
-      <c:barChart>
-        <c:barDir val="col"/>
-        <c:grouping val="clustered"/>
-        <c:varyColors val="0"/>
-        <c:ser>
-          <c:idx val="0"/>
-          <c:order val="0"/>
-          <c:tx>
-            <c:v>Basal</c:v>
-          </c:tx>
-          <c:spPr>
-            <a:pattFill prst="pct25">
-              <a:fgClr>
-                <a:srgbClr val="000000"/>
-              </a:fgClr>
-              <a:bgClr>
-                <a:srgbClr val="FFFFFF"/>
-              </a:bgClr>
-            </a:pattFill>
-            <a:ln w="3175">
-              <a:solidFill>
-                <a:srgbClr val="000000"/>
-              </a:solidFill>
-              <a:prstDash val="solid"/>
-            </a:ln>
-          </c:spPr>
-          <c:invertIfNegative val="0"/>
-          <c:dPt>
-            <c:idx val="0"/>
-            <c:invertIfNegative val="0"/>
-            <c:bubble3D val="0"/>
-            <c:spPr>
-              <a:pattFill prst="pct25">
-                <a:fgClr>
-                  <a:srgbClr val="000000"/>
-                </a:fgClr>
-                <a:bgClr>
-                  <a:srgbClr val="FFFF00"/>
-                </a:bgClr>
-              </a:pattFill>
-              <a:ln w="3175">
-                <a:solidFill>
-                  <a:srgbClr val="000000"/>
-                </a:solidFill>
-                <a:prstDash val="solid"/>
-              </a:ln>
-            </c:spPr>
-            <c:extLst xmlns:c16r2="http://schemas.microsoft.com/office/drawing/2015/06/chart">
-              <c:ext xmlns:c16="http://schemas.microsoft.com/office/drawing/2014/chart" uri="{C3380CC4-5D6E-409C-BE32-E72D297353CC}">
-                <c16:uniqueId val="{00000001-568A-4D6E-A2AC-5045AEAD5C30}"/>
-              </c:ext>
-            </c:extLst>
-          </c:dPt>
-          <c:dPt>
-            <c:idx val="1"/>
-            <c:invertIfNegative val="0"/>
-            <c:bubble3D val="0"/>
-            <c:spPr>
-              <a:pattFill prst="pct25">
-                <a:fgClr>
-                  <a:srgbClr val="000000"/>
-                </a:fgClr>
-                <a:bgClr>
-                  <a:srgbClr val="00CCFF"/>
-                </a:bgClr>
-              </a:pattFill>
-              <a:ln w="3175">
-                <a:solidFill>
-                  <a:srgbClr val="000000"/>
-                </a:solidFill>
-                <a:prstDash val="solid"/>
-              </a:ln>
-            </c:spPr>
-            <c:extLst xmlns:c16r2="http://schemas.microsoft.com/office/drawing/2015/06/chart">
-              <c:ext xmlns:c16="http://schemas.microsoft.com/office/drawing/2014/chart" uri="{C3380CC4-5D6E-409C-BE32-E72D297353CC}">
-                <c16:uniqueId val="{00000003-568A-4D6E-A2AC-5045AEAD5C30}"/>
-              </c:ext>
-            </c:extLst>
-          </c:dPt>
-          <c:errBars>
-            <c:errBarType val="plus"/>
-            <c:errValType val="cust"/>
-            <c:noEndCap val="0"/>
-            <c:plus>
-              <c:numRef>
-                <c:f>('Clamp summary (US unit)'!$V$48,'Clamp summary (US unit)'!$V$71,'Clamp summary (US unit)'!$V$94)</c:f>
-                <c:numCache>
-                  <c:formatCode>General</c:formatCode>
-                  <c:ptCount val="3"/>
-                  <c:pt idx="0">
-                    <c:v>3.08757311261071</c:v>
-                  </c:pt>
-                  <c:pt idx="1">
-                    <c:v>1.213632198490128</c:v>
-                  </c:pt>
-                  <c:pt idx="2">
-                    <c:v>0.0</c:v>
-                  </c:pt>
-                </c:numCache>
-              </c:numRef>
-            </c:plus>
-            <c:minus>
-              <c:numRef>
-                <c:f>('Clamp summary (US unit)'!$V$48,'Clamp summary (US unit)'!$V$71)</c:f>
-                <c:numCache>
-                  <c:formatCode>General</c:formatCode>
-                  <c:ptCount val="2"/>
-                  <c:pt idx="0">
-                    <c:v>3.08757311261071</c:v>
-                  </c:pt>
-                  <c:pt idx="1">
-                    <c:v>1.213632198490128</c:v>
-                  </c:pt>
-                </c:numCache>
-              </c:numRef>
-            </c:minus>
-            <c:spPr>
-              <a:ln w="3175">
-                <a:solidFill>
-                  <a:srgbClr val="000000"/>
-                </a:solidFill>
-                <a:prstDash val="solid"/>
-              </a:ln>
-            </c:spPr>
-          </c:errBars>
-          <c:cat>
-            <c:strRef>
-              <c:f>('Clamp summary (US unit)'!$B$51,'Clamp summary (US unit)'!$B$74,'Clamp summary (US unit)'!$B$97)</c:f>
-              <c:strCache>
-                <c:ptCount val="3"/>
-                <c:pt idx="0">
-                  <c:v>NC Ctrl</c:v>
-                </c:pt>
-                <c:pt idx="1">
-                  <c:v>NC+Dex</c:v>
-                </c:pt>
-                <c:pt idx="2">
-                  <c:v>#REF!</c:v>
-                </c:pt>
-              </c:strCache>
-            </c:strRef>
-          </c:cat>
-          <c:val>
-            <c:numRef>
-              <c:f>('Clamp summary (US unit)'!$U$48,'Clamp summary (US unit)'!$U$71,'Clamp summary (US unit)'!$U$94)</c:f>
-              <c:numCache>
-                <c:formatCode>0.00</c:formatCode>
-                <c:ptCount val="3"/>
-                <c:pt idx="0">
-                  <c:v>29.38811327338131</c:v>
-                </c:pt>
-                <c:pt idx="1">
-                  <c:v>28.84170038703359</c:v>
-                </c:pt>
-                <c:pt idx="2">
-                  <c:v>0.0</c:v>
-                </c:pt>
-              </c:numCache>
-            </c:numRef>
-          </c:val>
-          <c:extLst xmlns:c16r2="http://schemas.microsoft.com/office/drawing/2015/06/chart">
-            <c:ext xmlns:c16="http://schemas.microsoft.com/office/drawing/2014/chart" uri="{C3380CC4-5D6E-409C-BE32-E72D297353CC}">
-              <c16:uniqueId val="{00000004-568A-4D6E-A2AC-5045AEAD5C30}"/>
-            </c:ext>
-          </c:extLst>
-        </c:ser>
-        <c:ser>
-          <c:idx val="1"/>
-          <c:order val="1"/>
-          <c:tx>
-            <c:v>Clamp</c:v>
-          </c:tx>
-          <c:spPr>
-            <a:noFill/>
-            <a:ln>
-              <a:solidFill>
-                <a:srgbClr val="000000"/>
-              </a:solidFill>
-            </a:ln>
-          </c:spPr>
-          <c:invertIfNegative val="0"/>
-          <c:dPt>
-            <c:idx val="0"/>
-            <c:invertIfNegative val="0"/>
-            <c:bubble3D val="0"/>
-            <c:spPr>
-              <a:solidFill>
-                <a:srgbClr val="FFFF00"/>
-              </a:solidFill>
-              <a:ln>
-                <a:solidFill>
-                  <a:srgbClr val="000000"/>
-                </a:solidFill>
-              </a:ln>
-            </c:spPr>
-            <c:extLst xmlns:c16r2="http://schemas.microsoft.com/office/drawing/2015/06/chart">
-              <c:ext xmlns:c16="http://schemas.microsoft.com/office/drawing/2014/chart" uri="{C3380CC4-5D6E-409C-BE32-E72D297353CC}">
-                <c16:uniqueId val="{00000006-568A-4D6E-A2AC-5045AEAD5C30}"/>
-              </c:ext>
-            </c:extLst>
-          </c:dPt>
-          <c:dPt>
-            <c:idx val="1"/>
-            <c:invertIfNegative val="0"/>
-            <c:bubble3D val="0"/>
-            <c:spPr>
-              <a:solidFill>
-                <a:srgbClr val="00B0F0"/>
-              </a:solidFill>
-              <a:ln>
-                <a:solidFill>
-                  <a:srgbClr val="000000"/>
-                </a:solidFill>
-              </a:ln>
-            </c:spPr>
-            <c:extLst xmlns:c16r2="http://schemas.microsoft.com/office/drawing/2015/06/chart">
-              <c:ext xmlns:c16="http://schemas.microsoft.com/office/drawing/2014/chart" uri="{C3380CC4-5D6E-409C-BE32-E72D297353CC}">
-                <c16:uniqueId val="{00000008-568A-4D6E-A2AC-5045AEAD5C30}"/>
-              </c:ext>
-            </c:extLst>
-          </c:dPt>
-          <c:errBars>
-            <c:errBarType val="plus"/>
-            <c:errValType val="cust"/>
-            <c:noEndCap val="0"/>
-            <c:plus>
-              <c:numRef>
-                <c:f>('Clamp summary (US unit)'!$V$55,'Clamp summary (US unit)'!$V$78,'Clamp summary (US unit)'!$V$101)</c:f>
-                <c:numCache>
-                  <c:formatCode>General</c:formatCode>
-                  <c:ptCount val="3"/>
-                  <c:pt idx="0">
-                    <c:v>3.528781399852082</c:v>
-                  </c:pt>
-                  <c:pt idx="1">
-                    <c:v>3.174147730659595</c:v>
-                  </c:pt>
-                  <c:pt idx="2">
-                    <c:v>0.0</c:v>
-                  </c:pt>
-                </c:numCache>
-              </c:numRef>
-            </c:plus>
-            <c:minus>
-              <c:numRef>
-                <c:f>('Clamp summary (US unit)'!$V$55,'Clamp summary (US unit)'!$V$78)</c:f>
-                <c:numCache>
-                  <c:formatCode>General</c:formatCode>
-                  <c:ptCount val="2"/>
-                  <c:pt idx="0">
-                    <c:v>3.528781399852082</c:v>
-                  </c:pt>
-                  <c:pt idx="1">
-                    <c:v>3.174147730659595</c:v>
-                  </c:pt>
-                </c:numCache>
-              </c:numRef>
-            </c:minus>
-            <c:spPr>
-              <a:noFill/>
-              <a:ln>
-                <a:solidFill>
-                  <a:srgbClr val="000000"/>
-                </a:solidFill>
-              </a:ln>
-            </c:spPr>
-          </c:errBars>
-          <c:cat>
-            <c:strRef>
-              <c:f>('Clamp summary (US unit)'!$B$51,'Clamp summary (US unit)'!$B$74,'Clamp summary (US unit)'!$B$97)</c:f>
-              <c:strCache>
-                <c:ptCount val="3"/>
-                <c:pt idx="0">
-                  <c:v>NC Ctrl</c:v>
-                </c:pt>
-                <c:pt idx="1">
-                  <c:v>NC+Dex</c:v>
-                </c:pt>
-                <c:pt idx="2">
-                  <c:v>#REF!</c:v>
-                </c:pt>
-              </c:strCache>
-            </c:strRef>
-          </c:cat>
-          <c:val>
-            <c:numRef>
-              <c:f>('Clamp summary (US unit)'!$U$55,'Clamp summary (US unit)'!$U$78,'Clamp summary (US unit)'!$U$101)</c:f>
-              <c:numCache>
-                <c:formatCode>0.00</c:formatCode>
-                <c:ptCount val="3"/>
-                <c:pt idx="0">
-                  <c:v>13.40875828667835</c:v>
-                </c:pt>
-                <c:pt idx="1">
-                  <c:v>10.23272594827267</c:v>
-                </c:pt>
-                <c:pt idx="2">
-                  <c:v>0.0</c:v>
-                </c:pt>
-              </c:numCache>
-            </c:numRef>
-          </c:val>
-          <c:extLst xmlns:c16r2="http://schemas.microsoft.com/office/drawing/2015/06/chart">
-            <c:ext xmlns:c16="http://schemas.microsoft.com/office/drawing/2014/chart" uri="{C3380CC4-5D6E-409C-BE32-E72D297353CC}">
-              <c16:uniqueId val="{0000000B-568A-4D6E-A2AC-5045AEAD5C30}"/>
-            </c:ext>
-          </c:extLst>
-        </c:ser>
-        <c:dLbls>
-          <c:showLegendKey val="0"/>
-          <c:showVal val="0"/>
-          <c:showCatName val="0"/>
-          <c:showSerName val="0"/>
-          <c:showPercent val="0"/>
-          <c:showBubbleSize val="0"/>
-        </c:dLbls>
-        <c:gapWidth val="150"/>
-        <c:axId val="-771080048"/>
-        <c:axId val="-756799840"/>
-      </c:barChart>
-      <c:catAx>
-        <c:axId val="-771080048"/>
-        <c:scaling>
-          <c:orientation val="minMax"/>
-        </c:scaling>
-        <c:delete val="0"/>
-        <c:axPos val="b"/>
-        <c:numFmt formatCode="General" sourceLinked="1"/>
-        <c:majorTickMark val="out"/>
-        <c:minorTickMark val="none"/>
-        <c:tickLblPos val="nextTo"/>
-        <c:spPr>
-          <a:ln w="3175">
-            <a:solidFill>
-              <a:srgbClr val="000000"/>
-            </a:solidFill>
-            <a:prstDash val="solid"/>
-          </a:ln>
-        </c:spPr>
-        <c:txPr>
-          <a:bodyPr rot="0" vert="horz"/>
-          <a:lstStyle/>
-          <a:p>
-            <a:pPr>
-              <a:defRPr sz="800" b="0" i="0" u="none" strike="noStrike" baseline="0">
-                <a:solidFill>
-                  <a:srgbClr val="000000"/>
-                </a:solidFill>
-                <a:latin typeface="Arial"/>
-                <a:ea typeface="Arial"/>
-                <a:cs typeface="Arial"/>
-              </a:defRPr>
-            </a:pPr>
-            <a:endParaRPr lang="en-US"/>
-          </a:p>
-        </c:txPr>
-        <c:crossAx val="-756799840"/>
-        <c:crosses val="autoZero"/>
-        <c:auto val="1"/>
-        <c:lblAlgn val="ctr"/>
-        <c:lblOffset val="100"/>
-        <c:tickLblSkip val="1"/>
-        <c:tickMarkSkip val="1"/>
-        <c:noMultiLvlLbl val="0"/>
-      </c:catAx>
-      <c:valAx>
-        <c:axId val="-756799840"/>
-        <c:scaling>
-          <c:orientation val="minMax"/>
-          <c:max val="40.0"/>
-          <c:min val="0.0"/>
-        </c:scaling>
-        <c:delete val="0"/>
-        <c:axPos val="l"/>
-        <c:numFmt formatCode="0" sourceLinked="0"/>
-        <c:majorTickMark val="out"/>
-        <c:minorTickMark val="none"/>
-        <c:tickLblPos val="nextTo"/>
-        <c:spPr>
-          <a:ln w="3175">
-            <a:solidFill>
-              <a:srgbClr val="000000"/>
-            </a:solidFill>
-            <a:prstDash val="solid"/>
-          </a:ln>
-        </c:spPr>
-        <c:txPr>
-          <a:bodyPr rot="0" vert="horz"/>
-          <a:lstStyle/>
-          <a:p>
-            <a:pPr>
-              <a:defRPr sz="800" b="0" i="0" u="none" strike="noStrike" baseline="0">
-                <a:solidFill>
-                  <a:srgbClr val="000000"/>
-                </a:solidFill>
-                <a:latin typeface="Arial"/>
-                <a:ea typeface="Arial"/>
-                <a:cs typeface="Arial"/>
-              </a:defRPr>
-            </a:pPr>
-            <a:endParaRPr lang="en-US"/>
-          </a:p>
-        </c:txPr>
-        <c:crossAx val="-771080048"/>
-        <c:crosses val="autoZero"/>
-        <c:crossBetween val="between"/>
-        <c:majorUnit val="5.0"/>
-      </c:valAx>
-      <c:spPr>
-        <a:noFill/>
-        <a:ln w="25400">
-          <a:noFill/>
-        </a:ln>
-      </c:spPr>
-    </c:plotArea>
-    <c:legend>
-      <c:legendPos val="r"/>
-      <c:layout>
-        <c:manualLayout>
-          <c:xMode val="edge"/>
-          <c:yMode val="edge"/>
-          <c:x val="0.247036077012113"/>
-          <c:y val="0.135447002773942"/>
-          <c:w val="0.266310624215459"/>
-          <c:h val="0.13531066910475"/>
-        </c:manualLayout>
-      </c:layout>
-      <c:overlay val="0"/>
-      <c:spPr>
-        <a:noFill/>
-        <a:ln w="25400">
-          <a:noFill/>
-        </a:ln>
-      </c:spPr>
-      <c:txPr>
-        <a:bodyPr/>
-        <a:lstStyle/>
-        <a:p>
-          <a:pPr rtl="0">
-            <a:defRPr sz="675" b="0" i="0" u="none" strike="noStrike" baseline="0">
-              <a:solidFill>
-                <a:srgbClr val="000000"/>
-              </a:solidFill>
-              <a:latin typeface="Arial"/>
-              <a:ea typeface="Arial"/>
-              <a:cs typeface="Arial"/>
-            </a:defRPr>
-          </a:pPr>
-          <a:endParaRPr lang="en-US"/>
-        </a:p>
-      </c:txPr>
-    </c:legend>
-    <c:plotVisOnly val="1"/>
-    <c:dispBlanksAs val="gap"/>
-    <c:showDLblsOverMax val="0"/>
-  </c:chart>
-  <c:spPr>
-    <a:solidFill>
-      <a:srgbClr val="FFFFFF"/>
-    </a:solidFill>
-    <a:ln w="3175">
-      <a:solidFill>
-        <a:srgbClr val="000000"/>
-      </a:solidFill>
-      <a:prstDash val="solid"/>
-    </a:ln>
-  </c:spPr>
-  <c:txPr>
-    <a:bodyPr/>
-    <a:lstStyle/>
-    <a:p>
-      <a:pPr>
-        <a:defRPr sz="250" b="0" i="0" u="none" strike="noStrike" baseline="0">
-          <a:solidFill>
-            <a:srgbClr val="000000"/>
-          </a:solidFill>
-          <a:latin typeface="Arial"/>
-          <a:ea typeface="Arial"/>
-          <a:cs typeface="Arial"/>
-        </a:defRPr>
-      </a:pPr>
-      <a:endParaRPr lang="en-US"/>
-    </a:p>
-  </c:txPr>
-  <c:externalData r:id="rId1">
-    <c:autoUpdate val="0"/>
-  </c:externalData>
-</c:chartSpace>
-</file>
-
-<file path=word/charts/chart4.xml><?xml version="1.0" encoding="utf-8"?>
-<c:chartSpace xmlns:c="http://schemas.openxmlformats.org/drawingml/2006/chart" xmlns:a="http://schemas.openxmlformats.org/drawingml/2006/main" xmlns:r="http://schemas.openxmlformats.org/officeDocument/2006/relationships">
-  <c:date1904 val="0"/>
-  <c:lang val="en-US"/>
-  <c:roundedCorners val="0"/>
-  <mc:AlternateContent xmlns:mc="http://schemas.openxmlformats.org/markup-compatibility/2006">
-    <mc:Choice xmlns:c14="http://schemas.microsoft.com/office/drawing/2007/8/2/chart" Requires="c14">
-      <c14:style val="102"/>
-    </mc:Choice>
-    <mc:Fallback>
-      <c:style val="2"/>
-    </mc:Fallback>
-  </mc:AlternateContent>
-  <c:chart>
-    <c:title>
-      <c:tx>
-        <c:rich>
-          <a:bodyPr/>
-          <a:lstStyle/>
-          <a:p>
-            <a:pPr>
-              <a:defRPr sz="1000" b="1" i="0" u="none" strike="noStrike" baseline="0">
-                <a:solidFill>
-                  <a:srgbClr val="0000FF"/>
-                </a:solidFill>
-                <a:latin typeface="Arial"/>
-                <a:ea typeface="Arial"/>
-                <a:cs typeface="Arial"/>
-              </a:defRPr>
-            </a:pPr>
-            <a:r>
-              <a:rPr lang="en-US" sz="1000"/>
-              <a:t>Glucose Turnover
-(mg/kg/min)</a:t>
-            </a:r>
-          </a:p>
-        </c:rich>
-      </c:tx>
-      <c:layout>
-        <c:manualLayout>
-          <c:xMode val="edge"/>
-          <c:yMode val="edge"/>
-          <c:x val="0.180124223602484"/>
-          <c:y val="0.023696682464455"/>
-        </c:manualLayout>
-      </c:layout>
-      <c:overlay val="0"/>
-      <c:spPr>
-        <a:noFill/>
-        <a:ln w="25400">
-          <a:noFill/>
-        </a:ln>
-      </c:spPr>
-    </c:title>
-    <c:autoTitleDeleted val="0"/>
-    <c:plotArea>
-      <c:layout>
-        <c:manualLayout>
-          <c:layoutTarget val="inner"/>
-          <c:xMode val="edge"/>
-          <c:yMode val="edge"/>
-          <c:x val="0.180124223602484"/>
-          <c:y val="0.279621500160832"/>
-          <c:w val="0.751552795031047"/>
-          <c:h val="0.573461042702724"/>
-        </c:manualLayout>
-      </c:layout>
-      <c:barChart>
-        <c:barDir val="col"/>
-        <c:grouping val="clustered"/>
-        <c:varyColors val="0"/>
-        <c:ser>
-          <c:idx val="0"/>
-          <c:order val="0"/>
-          <c:tx>
-            <c:v>Basal</c:v>
-          </c:tx>
-          <c:spPr>
-            <a:pattFill prst="pct25">
-              <a:fgClr>
-                <a:srgbClr val="000000"/>
-              </a:fgClr>
-              <a:bgClr>
-                <a:srgbClr val="FFFFFF"/>
-              </a:bgClr>
-            </a:pattFill>
-            <a:ln w="3175">
-              <a:solidFill>
-                <a:srgbClr val="000000"/>
-              </a:solidFill>
-              <a:prstDash val="solid"/>
-            </a:ln>
-          </c:spPr>
-          <c:invertIfNegative val="0"/>
-          <c:dPt>
-            <c:idx val="0"/>
-            <c:invertIfNegative val="0"/>
-            <c:bubble3D val="0"/>
-            <c:spPr>
-              <a:pattFill prst="pct25">
-                <a:fgClr>
-                  <a:srgbClr val="000000"/>
-                </a:fgClr>
-                <a:bgClr>
-                  <a:srgbClr val="FFFF00"/>
-                </a:bgClr>
-              </a:pattFill>
-              <a:ln w="3175">
-                <a:solidFill>
-                  <a:srgbClr val="000000"/>
-                </a:solidFill>
-                <a:prstDash val="solid"/>
-              </a:ln>
-            </c:spPr>
-            <c:extLst xmlns:c16r2="http://schemas.microsoft.com/office/drawing/2015/06/chart">
-              <c:ext xmlns:c16="http://schemas.microsoft.com/office/drawing/2014/chart" uri="{C3380CC4-5D6E-409C-BE32-E72D297353CC}">
-                <c16:uniqueId val="{00000001-F707-4703-9E7E-B20A5DE26595}"/>
-              </c:ext>
-            </c:extLst>
-          </c:dPt>
-          <c:dPt>
-            <c:idx val="1"/>
-            <c:invertIfNegative val="0"/>
-            <c:bubble3D val="0"/>
-            <c:spPr>
-              <a:pattFill prst="pct25">
-                <a:fgClr>
-                  <a:srgbClr val="000000"/>
-                </a:fgClr>
-                <a:bgClr>
-                  <a:srgbClr val="00CCFF"/>
-                </a:bgClr>
-              </a:pattFill>
-              <a:ln w="3175">
-                <a:solidFill>
-                  <a:srgbClr val="000000"/>
-                </a:solidFill>
-                <a:prstDash val="solid"/>
-              </a:ln>
-            </c:spPr>
-            <c:extLst xmlns:c16r2="http://schemas.microsoft.com/office/drawing/2015/06/chart">
-              <c:ext xmlns:c16="http://schemas.microsoft.com/office/drawing/2014/chart" uri="{C3380CC4-5D6E-409C-BE32-E72D297353CC}">
-                <c16:uniqueId val="{00000003-F707-4703-9E7E-B20A5DE26595}"/>
-              </c:ext>
-            </c:extLst>
-          </c:dPt>
-          <c:errBars>
-            <c:errBarType val="plus"/>
-            <c:errValType val="cust"/>
-            <c:noEndCap val="0"/>
-            <c:plus>
-              <c:numRef>
-                <c:f>('Clamp summary (US unit)'!$T$48,'Clamp summary (US unit)'!$T$71,'Clamp summary (US unit)'!$T$94)</c:f>
-                <c:numCache>
-                  <c:formatCode>General</c:formatCode>
-                  <c:ptCount val="3"/>
-                  <c:pt idx="0">
-                    <c:v>3.08757311261071</c:v>
-                  </c:pt>
-                  <c:pt idx="1">
-                    <c:v>1.213632198490128</c:v>
-                  </c:pt>
-                  <c:pt idx="2">
-                    <c:v>0.0</c:v>
-                  </c:pt>
-                </c:numCache>
-              </c:numRef>
-            </c:plus>
-            <c:minus>
-              <c:numRef>
-                <c:f>'Clamp summary (US unit)'!$L$78</c:f>
-                <c:numCache>
-                  <c:formatCode>General</c:formatCode>
-                  <c:ptCount val="1"/>
-                  <c:pt idx="0">
-                    <c:v>3.072605210204812</c:v>
-                  </c:pt>
-                </c:numCache>
-              </c:numRef>
-            </c:minus>
-            <c:spPr>
-              <a:ln w="3175">
-                <a:solidFill>
-                  <a:srgbClr val="000000"/>
-                </a:solidFill>
-                <a:prstDash val="solid"/>
-              </a:ln>
-            </c:spPr>
-          </c:errBars>
-          <c:cat>
-            <c:strRef>
-              <c:f>('Clamp summary (US unit)'!$B$51,'Clamp summary (US unit)'!$B$74,'Clamp summary (US unit)'!$B$97)</c:f>
-              <c:strCache>
-                <c:ptCount val="3"/>
-                <c:pt idx="0">
-                  <c:v>NC Ctrl</c:v>
-                </c:pt>
-                <c:pt idx="1">
-                  <c:v>NC+Dex</c:v>
-                </c:pt>
-                <c:pt idx="2">
-                  <c:v>#REF!</c:v>
-                </c:pt>
-              </c:strCache>
-            </c:strRef>
-          </c:cat>
-          <c:val>
-            <c:numRef>
-              <c:f>('Clamp summary (US unit)'!$S$48,'Clamp summary (US unit)'!$S$71,'Clamp summary (US unit)'!$S$94)</c:f>
-              <c:numCache>
-                <c:formatCode>0.00</c:formatCode>
-                <c:ptCount val="3"/>
-                <c:pt idx="0">
-                  <c:v>29.38811327338131</c:v>
-                </c:pt>
-                <c:pt idx="1">
-                  <c:v>28.84170038703359</c:v>
-                </c:pt>
-                <c:pt idx="2">
-                  <c:v>0.0</c:v>
-                </c:pt>
-              </c:numCache>
-            </c:numRef>
-          </c:val>
-          <c:extLst xmlns:c16r2="http://schemas.microsoft.com/office/drawing/2015/06/chart">
-            <c:ext xmlns:c16="http://schemas.microsoft.com/office/drawing/2014/chart" uri="{C3380CC4-5D6E-409C-BE32-E72D297353CC}">
-              <c16:uniqueId val="{00000004-F707-4703-9E7E-B20A5DE26595}"/>
-            </c:ext>
-          </c:extLst>
-        </c:ser>
-        <c:ser>
-          <c:idx val="1"/>
-          <c:order val="1"/>
-          <c:tx>
-            <c:v>Clamp</c:v>
-          </c:tx>
-          <c:spPr>
-            <a:noFill/>
-            <a:ln>
-              <a:solidFill>
-                <a:srgbClr val="000000"/>
-              </a:solidFill>
-            </a:ln>
-          </c:spPr>
-          <c:invertIfNegative val="0"/>
-          <c:dPt>
-            <c:idx val="0"/>
-            <c:invertIfNegative val="0"/>
-            <c:bubble3D val="0"/>
-            <c:spPr>
-              <a:solidFill>
-                <a:srgbClr val="FFFF00"/>
-              </a:solidFill>
-              <a:ln w="9525" cmpd="sng">
-                <a:solidFill>
-                  <a:srgbClr val="000000"/>
-                </a:solidFill>
-              </a:ln>
-            </c:spPr>
-            <c:extLst xmlns:c16r2="http://schemas.microsoft.com/office/drawing/2015/06/chart">
-              <c:ext xmlns:c16="http://schemas.microsoft.com/office/drawing/2014/chart" uri="{C3380CC4-5D6E-409C-BE32-E72D297353CC}">
-                <c16:uniqueId val="{00000006-F707-4703-9E7E-B20A5DE26595}"/>
-              </c:ext>
-            </c:extLst>
-          </c:dPt>
-          <c:dPt>
-            <c:idx val="1"/>
-            <c:invertIfNegative val="0"/>
-            <c:bubble3D val="0"/>
-            <c:spPr>
-              <a:solidFill>
-                <a:srgbClr val="00B0F0"/>
-              </a:solidFill>
-              <a:ln>
-                <a:solidFill>
-                  <a:srgbClr val="000000"/>
-                </a:solidFill>
-              </a:ln>
-            </c:spPr>
-            <c:extLst xmlns:c16r2="http://schemas.microsoft.com/office/drawing/2015/06/chart">
-              <c:ext xmlns:c16="http://schemas.microsoft.com/office/drawing/2014/chart" uri="{C3380CC4-5D6E-409C-BE32-E72D297353CC}">
-                <c16:uniqueId val="{00000008-F707-4703-9E7E-B20A5DE26595}"/>
-              </c:ext>
-            </c:extLst>
-          </c:dPt>
-          <c:errBars>
-            <c:errBarType val="plus"/>
-            <c:errValType val="cust"/>
-            <c:noEndCap val="0"/>
-            <c:plus>
-              <c:numRef>
-                <c:f>('Clamp summary (US unit)'!$T$55,'Clamp summary (US unit)'!$T$78,'Clamp summary (US unit)'!$T$101)</c:f>
-                <c:numCache>
-                  <c:formatCode>General</c:formatCode>
-                  <c:ptCount val="3"/>
-                  <c:pt idx="0">
-                    <c:v>3.465726273991502</c:v>
-                  </c:pt>
-                  <c:pt idx="1">
-                    <c:v>4.676617288571397</c:v>
-                  </c:pt>
-                  <c:pt idx="2">
-                    <c:v>0.0</c:v>
-                  </c:pt>
-                </c:numCache>
-              </c:numRef>
-            </c:plus>
-            <c:minus>
-              <c:numRef>
-                <c:f>'Clamp summary (US unit)'!$L$78</c:f>
-                <c:numCache>
-                  <c:formatCode>General</c:formatCode>
-                  <c:ptCount val="1"/>
-                  <c:pt idx="0">
-                    <c:v>3.072605210204812</c:v>
-                  </c:pt>
-                </c:numCache>
-              </c:numRef>
-            </c:minus>
-            <c:spPr>
-              <a:noFill/>
-              <a:ln>
-                <a:solidFill>
-                  <a:srgbClr val="000000"/>
-                </a:solidFill>
-              </a:ln>
-            </c:spPr>
-          </c:errBars>
-          <c:cat>
-            <c:strRef>
-              <c:f>('Clamp summary (US unit)'!$B$51,'Clamp summary (US unit)'!$B$74,'Clamp summary (US unit)'!$B$97)</c:f>
-              <c:strCache>
-                <c:ptCount val="3"/>
-                <c:pt idx="0">
-                  <c:v>NC Ctrl</c:v>
-                </c:pt>
-                <c:pt idx="1">
-                  <c:v>NC+Dex</c:v>
-                </c:pt>
-                <c:pt idx="2">
-                  <c:v>#REF!</c:v>
-                </c:pt>
-              </c:strCache>
-            </c:strRef>
-          </c:cat>
-          <c:val>
-            <c:numRef>
-              <c:f>('Clamp summary (US unit)'!$S$55,'Clamp summary (US unit)'!$S$78,'Clamp summary (US unit)'!$S$101)</c:f>
-              <c:numCache>
-                <c:formatCode>0.00</c:formatCode>
-                <c:ptCount val="3"/>
-                <c:pt idx="0">
-                  <c:v>45.41165153105674</c:v>
-                </c:pt>
-                <c:pt idx="1">
-                  <c:v>42.80558943043911</c:v>
-                </c:pt>
-                <c:pt idx="2">
-                  <c:v>0.0</c:v>
-                </c:pt>
-              </c:numCache>
-            </c:numRef>
-          </c:val>
-          <c:extLst xmlns:c16r2="http://schemas.microsoft.com/office/drawing/2015/06/chart">
-            <c:ext xmlns:c16="http://schemas.microsoft.com/office/drawing/2014/chart" uri="{C3380CC4-5D6E-409C-BE32-E72D297353CC}">
-              <c16:uniqueId val="{0000000B-F707-4703-9E7E-B20A5DE26595}"/>
-            </c:ext>
-          </c:extLst>
-        </c:ser>
-        <c:dLbls>
-          <c:showLegendKey val="0"/>
-          <c:showVal val="0"/>
-          <c:showCatName val="0"/>
-          <c:showSerName val="0"/>
-          <c:showPercent val="0"/>
-          <c:showBubbleSize val="0"/>
-        </c:dLbls>
-        <c:gapWidth val="150"/>
-        <c:axId val="-759013632"/>
-        <c:axId val="-800769040"/>
-      </c:barChart>
-      <c:catAx>
-        <c:axId val="-759013632"/>
-        <c:scaling>
-          <c:orientation val="minMax"/>
-        </c:scaling>
-        <c:delete val="0"/>
-        <c:axPos val="b"/>
-        <c:numFmt formatCode="General" sourceLinked="1"/>
-        <c:majorTickMark val="out"/>
-        <c:minorTickMark val="none"/>
-        <c:tickLblPos val="nextTo"/>
-        <c:spPr>
-          <a:ln w="3175">
-            <a:solidFill>
-              <a:srgbClr val="000000"/>
-            </a:solidFill>
-            <a:prstDash val="solid"/>
-          </a:ln>
-        </c:spPr>
-        <c:txPr>
-          <a:bodyPr rot="0" vert="horz"/>
-          <a:lstStyle/>
-          <a:p>
-            <a:pPr>
-              <a:defRPr sz="800" b="0" i="0" u="none" strike="noStrike" baseline="0">
-                <a:solidFill>
-                  <a:srgbClr val="000000"/>
-                </a:solidFill>
-                <a:latin typeface="Arial"/>
-                <a:ea typeface="Arial"/>
-                <a:cs typeface="Arial"/>
-              </a:defRPr>
-            </a:pPr>
-            <a:endParaRPr lang="en-US"/>
-          </a:p>
-        </c:txPr>
-        <c:crossAx val="-800769040"/>
-        <c:crosses val="autoZero"/>
-        <c:auto val="1"/>
-        <c:lblAlgn val="ctr"/>
-        <c:lblOffset val="100"/>
-        <c:tickLblSkip val="1"/>
-        <c:tickMarkSkip val="1"/>
-        <c:noMultiLvlLbl val="0"/>
-      </c:catAx>
-      <c:valAx>
-        <c:axId val="-800769040"/>
-        <c:scaling>
-          <c:orientation val="minMax"/>
-          <c:max val="60.0"/>
-        </c:scaling>
-        <c:delete val="0"/>
-        <c:axPos val="l"/>
-        <c:numFmt formatCode="0" sourceLinked="0"/>
-        <c:majorTickMark val="out"/>
-        <c:minorTickMark val="none"/>
-        <c:tickLblPos val="nextTo"/>
-        <c:spPr>
-          <a:ln w="3175">
-            <a:solidFill>
-              <a:srgbClr val="000000"/>
-            </a:solidFill>
-            <a:prstDash val="solid"/>
-          </a:ln>
-        </c:spPr>
-        <c:txPr>
-          <a:bodyPr rot="0" vert="horz"/>
-          <a:lstStyle/>
-          <a:p>
-            <a:pPr>
-              <a:defRPr sz="800" b="0" i="0" u="none" strike="noStrike" baseline="0">
-                <a:solidFill>
-                  <a:srgbClr val="000000"/>
-                </a:solidFill>
-                <a:latin typeface="Arial"/>
-                <a:ea typeface="Arial"/>
-                <a:cs typeface="Arial"/>
-              </a:defRPr>
-            </a:pPr>
-            <a:endParaRPr lang="en-US"/>
-          </a:p>
-        </c:txPr>
-        <c:crossAx val="-759013632"/>
-        <c:crosses val="autoZero"/>
-        <c:crossBetween val="between"/>
-        <c:majorUnit val="10.0"/>
-      </c:valAx>
-      <c:spPr>
-        <a:noFill/>
-        <a:ln w="25400">
-          <a:noFill/>
-        </a:ln>
-      </c:spPr>
-    </c:plotArea>
-    <c:legend>
-      <c:legendPos val="r"/>
-      <c:layout>
-        <c:manualLayout>
-          <c:xMode val="edge"/>
-          <c:yMode val="edge"/>
-          <c:x val="0.24392559625699"/>
-          <c:y val="0.217673620181364"/>
-          <c:w val="0.267461567304095"/>
-          <c:h val="0.132253610478785"/>
-        </c:manualLayout>
-      </c:layout>
-      <c:overlay val="0"/>
-      <c:spPr>
-        <a:noFill/>
-        <a:ln w="25400">
-          <a:noFill/>
-        </a:ln>
-      </c:spPr>
-      <c:txPr>
-        <a:bodyPr/>
-        <a:lstStyle/>
-        <a:p>
-          <a:pPr>
-            <a:defRPr sz="675" b="0" i="0" u="none" strike="noStrike" baseline="0">
-              <a:solidFill>
-                <a:srgbClr val="000000"/>
-              </a:solidFill>
-              <a:latin typeface="Arial"/>
-              <a:ea typeface="Arial"/>
-              <a:cs typeface="Arial"/>
-            </a:defRPr>
-          </a:pPr>
-          <a:endParaRPr lang="en-US"/>
-        </a:p>
-      </c:txPr>
-    </c:legend>
-    <c:plotVisOnly val="1"/>
-    <c:dispBlanksAs val="gap"/>
-    <c:showDLblsOverMax val="0"/>
-  </c:chart>
-  <c:spPr>
-    <a:solidFill>
-      <a:srgbClr val="FFFFFF"/>
-    </a:solidFill>
-    <a:ln w="3175">
-      <a:solidFill>
-        <a:srgbClr val="000000"/>
-      </a:solidFill>
-      <a:prstDash val="solid"/>
-    </a:ln>
-  </c:spPr>
-  <c:txPr>
-    <a:bodyPr/>
-    <a:lstStyle/>
-    <a:p>
-      <a:pPr>
-        <a:defRPr sz="250" b="0" i="0" u="none" strike="noStrike" baseline="0">
-          <a:solidFill>
-            <a:srgbClr val="000000"/>
-          </a:solidFill>
-          <a:latin typeface="Arial"/>
-          <a:ea typeface="Arial"/>
-          <a:cs typeface="Arial"/>
-        </a:defRPr>
-      </a:pPr>
-      <a:endParaRPr lang="en-US"/>
-    </a:p>
-  </c:txPr>
-  <c:externalData r:id="rId1">
-    <c:autoUpdate val="0"/>
-  </c:externalData>
-</c:chartSpace>
-</file>
-
-<file path=word/charts/chart5.xml><?xml version="1.0" encoding="utf-8"?>
-<c:chartSpace xmlns:c="http://schemas.openxmlformats.org/drawingml/2006/chart" xmlns:a="http://schemas.openxmlformats.org/drawingml/2006/main" xmlns:r="http://schemas.openxmlformats.org/officeDocument/2006/relationships">
-  <c:date1904 val="0"/>
-  <c:lang val="en-US"/>
-  <c:roundedCorners val="0"/>
-  <mc:AlternateContent xmlns:mc="http://schemas.openxmlformats.org/markup-compatibility/2006">
-    <mc:Choice xmlns:c14="http://schemas.microsoft.com/office/drawing/2007/8/2/chart" Requires="c14">
-      <c14:style val="102"/>
-    </mc:Choice>
-    <mc:Fallback>
-      <c:style val="2"/>
-    </mc:Fallback>
-  </mc:AlternateContent>
-  <c:chart>
-    <c:title>
-      <c:tx>
-        <c:rich>
-          <a:bodyPr/>
-          <a:lstStyle/>
-          <a:p>
-            <a:pPr>
-              <a:defRPr sz="1000" b="1" i="0" u="none" strike="noStrike" baseline="0">
-                <a:solidFill>
-                  <a:srgbClr val="0000FF"/>
-                </a:solidFill>
-                <a:latin typeface="Arial"/>
-                <a:ea typeface="Arial"/>
-                <a:cs typeface="Arial"/>
-              </a:defRPr>
-            </a:pPr>
-            <a:r>
-              <a:rPr lang="en-US" sz="1000"/>
-              <a:t>AUC</a:t>
-            </a:r>
-            <a:r>
-              <a:rPr lang="en-US" sz="1000" baseline="0"/>
-              <a:t>-GIR</a:t>
-            </a:r>
-            <a:r>
-              <a:rPr lang="en-US" sz="1000" baseline="-25000"/>
-              <a:t>0~120min</a:t>
-            </a:r>
-            <a:r>
-              <a:rPr lang="en-US" sz="1000"/>
-              <a:t>
-(mg/kg)</a:t>
-            </a:r>
-          </a:p>
-        </c:rich>
-      </c:tx>
-      <c:layout>
-        <c:manualLayout>
-          <c:xMode val="edge"/>
-          <c:yMode val="edge"/>
-          <c:x val="0.221490357183613"/>
-          <c:y val="0.0300157977883102"/>
-        </c:manualLayout>
-      </c:layout>
-      <c:overlay val="0"/>
-      <c:spPr>
-        <a:noFill/>
-        <a:ln w="25400">
-          <a:noFill/>
-        </a:ln>
-      </c:spPr>
-    </c:title>
-    <c:autoTitleDeleted val="0"/>
-    <c:plotArea>
-      <c:layout>
-        <c:manualLayout>
-          <c:layoutTarget val="inner"/>
-          <c:xMode val="edge"/>
-          <c:yMode val="edge"/>
-          <c:x val="0.266776870282523"/>
-          <c:y val="0.279621500160832"/>
-          <c:w val="0.618619846432239"/>
-          <c:h val="0.573461042702724"/>
-        </c:manualLayout>
-      </c:layout>
-      <c:barChart>
-        <c:barDir val="col"/>
-        <c:grouping val="clustered"/>
-        <c:varyColors val="0"/>
-        <c:ser>
-          <c:idx val="1"/>
-          <c:order val="0"/>
-          <c:tx>
-            <c:v>Clamp</c:v>
-          </c:tx>
-          <c:spPr>
-            <a:solidFill>
-              <a:srgbClr val="FFFFFF"/>
-            </a:solidFill>
-            <a:ln w="12700">
-              <a:solidFill>
-                <a:srgbClr val="000000"/>
-              </a:solidFill>
-              <a:prstDash val="solid"/>
-            </a:ln>
-          </c:spPr>
-          <c:invertIfNegative val="0"/>
-          <c:dPt>
-            <c:idx val="0"/>
-            <c:invertIfNegative val="0"/>
-            <c:bubble3D val="0"/>
-            <c:spPr>
-              <a:solidFill>
-                <a:srgbClr val="FFFF00"/>
-              </a:solidFill>
-              <a:ln w="12700">
-                <a:solidFill>
-                  <a:srgbClr val="000000"/>
-                </a:solidFill>
-                <a:prstDash val="solid"/>
-              </a:ln>
-            </c:spPr>
-            <c:extLst xmlns:c16r2="http://schemas.microsoft.com/office/drawing/2015/06/chart">
-              <c:ext xmlns:c16="http://schemas.microsoft.com/office/drawing/2014/chart" uri="{C3380CC4-5D6E-409C-BE32-E72D297353CC}">
-                <c16:uniqueId val="{00000001-287C-4AA5-B766-39F65678489D}"/>
-              </c:ext>
-            </c:extLst>
-          </c:dPt>
-          <c:dPt>
-            <c:idx val="1"/>
-            <c:invertIfNegative val="0"/>
-            <c:bubble3D val="0"/>
-            <c:spPr>
-              <a:solidFill>
-                <a:srgbClr val="00CCFF"/>
-              </a:solidFill>
-              <a:ln w="12700">
-                <a:solidFill>
-                  <a:srgbClr val="000000"/>
-                </a:solidFill>
-                <a:prstDash val="solid"/>
-              </a:ln>
-            </c:spPr>
-            <c:extLst xmlns:c16r2="http://schemas.microsoft.com/office/drawing/2015/06/chart">
-              <c:ext xmlns:c16="http://schemas.microsoft.com/office/drawing/2014/chart" uri="{C3380CC4-5D6E-409C-BE32-E72D297353CC}">
-                <c16:uniqueId val="{00000003-287C-4AA5-B766-39F65678489D}"/>
-              </c:ext>
-            </c:extLst>
-          </c:dPt>
-          <c:errBars>
-            <c:errBarType val="plus"/>
-            <c:errValType val="cust"/>
-            <c:noEndCap val="0"/>
-            <c:plus>
-              <c:numRef>
-                <c:f>('Clamp summary (US unit)'!$H$63,'Clamp summary (US unit)'!$H$86,'Clamp summary (US unit)'!$H$109)</c:f>
-                <c:numCache>
-                  <c:formatCode>General</c:formatCode>
-                  <c:ptCount val="3"/>
-                  <c:pt idx="0">
-                    <c:v>262.879039124619</c:v>
-                  </c:pt>
-                  <c:pt idx="1">
-                    <c:v>407.0371257247411</c:v>
-                  </c:pt>
-                  <c:pt idx="2">
-                    <c:v>0.0</c:v>
-                  </c:pt>
-                </c:numCache>
-              </c:numRef>
-            </c:plus>
-            <c:minus>
-              <c:numRef>
-                <c:f>'Clamp summary (US unit)'!$AA$26</c:f>
-                <c:numCache>
-                  <c:formatCode>General</c:formatCode>
-                  <c:ptCount val="1"/>
-                </c:numCache>
-              </c:numRef>
-            </c:minus>
-            <c:spPr>
-              <a:ln w="12700">
-                <a:solidFill>
-                  <a:srgbClr val="000000"/>
-                </a:solidFill>
-                <a:prstDash val="solid"/>
-              </a:ln>
-            </c:spPr>
-          </c:errBars>
-          <c:cat>
-            <c:strRef>
-              <c:f>('Clamp summary (US unit)'!$B$51,'Clamp summary (US unit)'!$B$74)</c:f>
-              <c:strCache>
-                <c:ptCount val="2"/>
-                <c:pt idx="0">
-                  <c:v>NC Ctrl</c:v>
-                </c:pt>
-                <c:pt idx="1">
-                  <c:v>NC+Dex</c:v>
-                </c:pt>
-              </c:strCache>
-            </c:strRef>
-          </c:cat>
-          <c:val>
-            <c:numRef>
-              <c:f>('Clamp summary (US unit)'!$H$62,'Clamp summary (US unit)'!$H$85,'Clamp summary (US unit)'!$H$108)</c:f>
-              <c:numCache>
-                <c:formatCode>0.00</c:formatCode>
-                <c:ptCount val="3"/>
-                <c:pt idx="0">
-                  <c:v>3216.078917442137</c:v>
-                </c:pt>
-                <c:pt idx="1">
-                  <c:v>3428.4183388879</c:v>
-                </c:pt>
-                <c:pt idx="2">
-                  <c:v>0.0</c:v>
-                </c:pt>
-              </c:numCache>
-            </c:numRef>
-          </c:val>
-          <c:extLst xmlns:c16r2="http://schemas.microsoft.com/office/drawing/2015/06/chart">
-            <c:ext xmlns:c16="http://schemas.microsoft.com/office/drawing/2014/chart" uri="{C3380CC4-5D6E-409C-BE32-E72D297353CC}">
-              <c16:uniqueId val="{00000006-287C-4AA5-B766-39F65678489D}"/>
-            </c:ext>
-          </c:extLst>
-        </c:ser>
-        <c:dLbls>
-          <c:showLegendKey val="0"/>
-          <c:showVal val="0"/>
-          <c:showCatName val="0"/>
-          <c:showSerName val="0"/>
-          <c:showPercent val="0"/>
-          <c:showBubbleSize val="0"/>
-        </c:dLbls>
-        <c:gapWidth val="150"/>
-        <c:overlap val="-59"/>
-        <c:axId val="-781874096"/>
-        <c:axId val="-830695312"/>
-      </c:barChart>
-      <c:catAx>
-        <c:axId val="-781874096"/>
-        <c:scaling>
-          <c:orientation val="minMax"/>
-        </c:scaling>
-        <c:delete val="0"/>
-        <c:axPos val="b"/>
-        <c:numFmt formatCode="General" sourceLinked="1"/>
-        <c:majorTickMark val="out"/>
-        <c:minorTickMark val="none"/>
-        <c:tickLblPos val="nextTo"/>
-        <c:spPr>
-          <a:ln w="12700">
-            <a:solidFill>
-              <a:srgbClr val="000000"/>
-            </a:solidFill>
-            <a:prstDash val="solid"/>
-          </a:ln>
-        </c:spPr>
-        <c:txPr>
-          <a:bodyPr rot="0" vert="horz"/>
-          <a:lstStyle/>
-          <a:p>
-            <a:pPr>
-              <a:defRPr sz="800" b="0" i="0" u="none" strike="noStrike" baseline="0">
-                <a:solidFill>
-                  <a:srgbClr val="000000"/>
-                </a:solidFill>
-                <a:latin typeface="Arial"/>
-                <a:ea typeface="Arial"/>
-                <a:cs typeface="Arial"/>
-              </a:defRPr>
-            </a:pPr>
-            <a:endParaRPr lang="en-US"/>
-          </a:p>
-        </c:txPr>
-        <c:crossAx val="-830695312"/>
-        <c:crosses val="autoZero"/>
-        <c:auto val="1"/>
-        <c:lblAlgn val="ctr"/>
-        <c:lblOffset val="100"/>
-        <c:tickLblSkip val="1"/>
-        <c:tickMarkSkip val="1"/>
-        <c:noMultiLvlLbl val="0"/>
-      </c:catAx>
-      <c:valAx>
-        <c:axId val="-830695312"/>
-        <c:scaling>
-          <c:orientation val="minMax"/>
-          <c:max val="5000.0"/>
-          <c:min val="0.0"/>
-        </c:scaling>
-        <c:delete val="0"/>
-        <c:axPos val="l"/>
-        <c:numFmt formatCode="0" sourceLinked="0"/>
-        <c:majorTickMark val="out"/>
-        <c:minorTickMark val="none"/>
-        <c:tickLblPos val="nextTo"/>
-        <c:spPr>
-          <a:ln w="12700">
-            <a:solidFill>
-              <a:srgbClr val="000000"/>
-            </a:solidFill>
-            <a:prstDash val="solid"/>
-          </a:ln>
-        </c:spPr>
-        <c:txPr>
-          <a:bodyPr rot="0" vert="horz"/>
-          <a:lstStyle/>
-          <a:p>
-            <a:pPr>
-              <a:defRPr sz="800" b="0" i="0" u="none" strike="noStrike" baseline="0">
-                <a:solidFill>
-                  <a:srgbClr val="000000"/>
-                </a:solidFill>
-                <a:latin typeface="Arial"/>
-                <a:ea typeface="Arial"/>
-                <a:cs typeface="Arial"/>
-              </a:defRPr>
-            </a:pPr>
-            <a:endParaRPr lang="en-US"/>
-          </a:p>
-        </c:txPr>
-        <c:crossAx val="-781874096"/>
-        <c:crosses val="autoZero"/>
-        <c:crossBetween val="between"/>
-        <c:majorUnit val="1000.0"/>
-      </c:valAx>
-      <c:spPr>
-        <a:noFill/>
-        <a:ln w="25400">
-          <a:noFill/>
-        </a:ln>
-      </c:spPr>
-    </c:plotArea>
-    <c:plotVisOnly val="1"/>
-    <c:dispBlanksAs val="gap"/>
-    <c:showDLblsOverMax val="0"/>
-  </c:chart>
-  <c:spPr>
-    <a:solidFill>
-      <a:srgbClr val="FFFFFF"/>
-    </a:solidFill>
-    <a:ln w="3175">
-      <a:solidFill>
-        <a:srgbClr val="000000"/>
-      </a:solidFill>
-      <a:prstDash val="solid"/>
-    </a:ln>
-  </c:spPr>
-  <c:txPr>
-    <a:bodyPr/>
-    <a:lstStyle/>
-    <a:p>
-      <a:pPr>
-        <a:defRPr sz="250" b="0" i="0" u="none" strike="noStrike" baseline="0">
-          <a:solidFill>
-            <a:srgbClr val="000000"/>
-          </a:solidFill>
-          <a:latin typeface="Arial"/>
-          <a:ea typeface="Arial"/>
-          <a:cs typeface="Arial"/>
-        </a:defRPr>
-      </a:pPr>
-      <a:endParaRPr lang="en-US"/>
-    </a:p>
-  </c:txPr>
-  <c:externalData r:id="rId1">
-    <c:autoUpdate val="0"/>
-  </c:externalData>
-</c:chartSpace>
-</file>
-
 <file path=word/theme/theme1.xml><?xml version="1.0" encoding="utf-8"?>
 <a:theme xmlns:a="http://schemas.openxmlformats.org/drawingml/2006/main" name="Office Theme">
   <a:themeElements>
@@ -8874,7 +6731,7 @@
 </file>
 
 <file path=customXml/itemProps1.xml><?xml version="1.0" encoding="utf-8"?>
-<ds:datastoreItem xmlns:ds="http://schemas.openxmlformats.org/officeDocument/2006/customXml" ds:itemID="{8B1F3A17-44E9-C94C-9ED4-1F199B23233A}">
+<ds:datastoreItem xmlns:ds="http://schemas.openxmlformats.org/officeDocument/2006/customXml" ds:itemID="{EDC00424-68CE-8F4A-9BC0-4D621E20D65E}">
   <ds:schemaRefs>
     <ds:schemaRef ds:uri="http://schemas.openxmlformats.org/officeDocument/2006/bibliography"/>
   </ds:schemaRefs>

</xml_diff>

<commit_message>
Inserted figure location for rex intake and serum data
</commit_message>
<xml_diff>
--- a/manuscript/Obesity-Glucocorticoids/Endocrinology Reviewer Comments.docx
+++ b/manuscript/Obesity-Glucocorticoids/Endocrinology Reviewer Comments.docx
@@ -556,7 +556,31 @@
           <w:szCs w:val="19"/>
           <w:shd w:val="clear" w:color="auto" w:fill="FFFFFF"/>
         </w:rPr>
-        <w:t>Methods for dex intake and quantification</w:t>
+        <w:t xml:space="preserve">Methods for </w:t>
+      </w:r>
+      <w:proofErr w:type="spellStart"/>
+      <w:r>
+        <w:rPr>
+          <w:rFonts w:ascii="Arial" w:eastAsia="Times New Roman" w:hAnsi="Arial" w:cs="Arial"/>
+          <w:b/>
+          <w:color w:val="FF0000"/>
+          <w:sz w:val="19"/>
+          <w:szCs w:val="19"/>
+          <w:shd w:val="clear" w:color="auto" w:fill="FFFFFF"/>
+        </w:rPr>
+        <w:t>dex</w:t>
+      </w:r>
+      <w:proofErr w:type="spellEnd"/>
+      <w:r>
+        <w:rPr>
+          <w:rFonts w:ascii="Arial" w:eastAsia="Times New Roman" w:hAnsi="Arial" w:cs="Arial"/>
+          <w:b/>
+          <w:color w:val="FF0000"/>
+          <w:sz w:val="19"/>
+          <w:szCs w:val="19"/>
+          <w:shd w:val="clear" w:color="auto" w:fill="FFFFFF"/>
+        </w:rPr>
+        <w:t xml:space="preserve"> intake and quantification</w:t>
       </w:r>
       <w:ins w:id="2" w:author="Microsoft Office User" w:date="2018-03-24T15:33:00Z">
         <w:r>
@@ -2314,8 +2338,34 @@
           <w:szCs w:val="19"/>
           <w:shd w:val="clear" w:color="auto" w:fill="FFFFFF"/>
         </w:rPr>
-        <w:t xml:space="preserve"> (Figure XX) resulting in increased serum dexamethasone at sacrifice (Figure XX)</w:t>
-      </w:r>
+        <w:t xml:space="preserve"> (Figure </w:t>
+      </w:r>
+      <w:ins w:id="126" w:author="Microsoft Office User" w:date="2018-03-24T21:04:00Z">
+        <w:r>
+          <w:rPr>
+            <w:rFonts w:ascii="Arial" w:eastAsia="Times New Roman" w:hAnsi="Arial" w:cs="Arial"/>
+            <w:b/>
+            <w:color w:val="FF0000"/>
+            <w:sz w:val="19"/>
+            <w:szCs w:val="19"/>
+            <w:shd w:val="clear" w:color="auto" w:fill="FFFFFF"/>
+          </w:rPr>
+          <w:t>3E</w:t>
+        </w:r>
+      </w:ins>
+      <w:del w:id="127" w:author="Microsoft Office User" w:date="2018-03-24T21:04:00Z">
+        <w:r>
+          <w:rPr>
+            <w:rFonts w:ascii="Arial" w:eastAsia="Times New Roman" w:hAnsi="Arial" w:cs="Arial"/>
+            <w:b/>
+            <w:color w:val="FF0000"/>
+            <w:sz w:val="19"/>
+            <w:szCs w:val="19"/>
+            <w:shd w:val="clear" w:color="auto" w:fill="FFFFFF"/>
+          </w:rPr>
+          <w:delText>XX</w:delText>
+        </w:r>
+      </w:del>
       <w:r>
         <w:rPr>
           <w:rFonts w:ascii="Arial" w:eastAsia="Times New Roman" w:hAnsi="Arial" w:cs="Arial"/>
@@ -2325,6 +2375,54 @@
           <w:szCs w:val="19"/>
           <w:shd w:val="clear" w:color="auto" w:fill="FFFFFF"/>
         </w:rPr>
+        <w:t xml:space="preserve">) resulting in increased serum dexamethasone at sacrifice (Figure </w:t>
+      </w:r>
+      <w:ins w:id="128" w:author="Microsoft Office User" w:date="2018-03-24T21:04:00Z">
+        <w:r>
+          <w:rPr>
+            <w:rFonts w:ascii="Arial" w:eastAsia="Times New Roman" w:hAnsi="Arial" w:cs="Arial"/>
+            <w:b/>
+            <w:color w:val="FF0000"/>
+            <w:sz w:val="19"/>
+            <w:szCs w:val="19"/>
+            <w:shd w:val="clear" w:color="auto" w:fill="FFFFFF"/>
+          </w:rPr>
+          <w:t>3F</w:t>
+        </w:r>
+      </w:ins>
+      <w:del w:id="129" w:author="Microsoft Office User" w:date="2018-03-24T21:04:00Z">
+        <w:r>
+          <w:rPr>
+            <w:rFonts w:ascii="Arial" w:eastAsia="Times New Roman" w:hAnsi="Arial" w:cs="Arial"/>
+            <w:b/>
+            <w:color w:val="FF0000"/>
+            <w:sz w:val="19"/>
+            <w:szCs w:val="19"/>
+            <w:shd w:val="clear" w:color="auto" w:fill="FFFFFF"/>
+          </w:rPr>
+          <w:delText>XX</w:delText>
+        </w:r>
+      </w:del>
+      <w:r>
+        <w:rPr>
+          <w:rFonts w:ascii="Arial" w:eastAsia="Times New Roman" w:hAnsi="Arial" w:cs="Arial"/>
+          <w:b/>
+          <w:color w:val="FF0000"/>
+          <w:sz w:val="19"/>
+          <w:szCs w:val="19"/>
+          <w:shd w:val="clear" w:color="auto" w:fill="FFFFFF"/>
+        </w:rPr>
+        <w:t>)</w:t>
+      </w:r>
+      <w:r>
+        <w:rPr>
+          <w:rFonts w:ascii="Arial" w:eastAsia="Times New Roman" w:hAnsi="Arial" w:cs="Arial"/>
+          <w:b/>
+          <w:color w:val="FF0000"/>
+          <w:sz w:val="19"/>
+          <w:szCs w:val="19"/>
+          <w:shd w:val="clear" w:color="auto" w:fill="FFFFFF"/>
+        </w:rPr>
         <w:t xml:space="preserve">.  This was unexpected and may be due to the increased urination, and water requirement in severely diabetic animals, as has been documented previously </w:t>
       </w:r>
       <w:r>
@@ -2408,7 +2506,31 @@
           <w:szCs w:val="19"/>
           <w:shd w:val="clear" w:color="auto" w:fill="FFFFFF"/>
         </w:rPr>
-        <w:t>, although we note that several phenotypes including fasting glucose, liver triglycerides, hepatic lipogenic gene expression, and adipose tissue mass changed in different directions in lean and obese animals, and therefore is unlikely due to an increased dose of dexamethasone.</w:t>
+        <w:t xml:space="preserve">, although we note that several phenotypes including fasting glucose, liver triglycerides, hepatic </w:t>
+      </w:r>
+      <w:proofErr w:type="spellStart"/>
+      <w:r>
+        <w:rPr>
+          <w:rFonts w:ascii="Arial" w:eastAsia="Times New Roman" w:hAnsi="Arial" w:cs="Arial"/>
+          <w:b/>
+          <w:color w:val="FF0000"/>
+          <w:sz w:val="19"/>
+          <w:szCs w:val="19"/>
+          <w:shd w:val="clear" w:color="auto" w:fill="FFFFFF"/>
+        </w:rPr>
+        <w:t>lipogenic</w:t>
+      </w:r>
+      <w:proofErr w:type="spellEnd"/>
+      <w:r>
+        <w:rPr>
+          <w:rFonts w:ascii="Arial" w:eastAsia="Times New Roman" w:hAnsi="Arial" w:cs="Arial"/>
+          <w:b/>
+          <w:color w:val="FF0000"/>
+          <w:sz w:val="19"/>
+          <w:szCs w:val="19"/>
+          <w:shd w:val="clear" w:color="auto" w:fill="FFFFFF"/>
+        </w:rPr>
+        <w:t xml:space="preserve"> gene expression, and adipose tissue mass changed in different directions in lean and obese animals, and therefore is unlikely due to an increased dose of dexamethasone.</w:t>
       </w:r>
     </w:p>
     <w:p>
@@ -2448,101 +2570,6 @@
           <w:shd w:val="clear" w:color="auto" w:fill="FFFFFF"/>
         </w:rPr>
       </w:pPr>
-      <w:ins w:id="126" w:author="Microsoft Office User" w:date="2018-03-24T15:06:00Z">
-        <w:r>
-          <w:rPr>
-            <w:rFonts w:ascii="Arial" w:eastAsia="Times New Roman" w:hAnsi="Arial" w:cs="Arial"/>
-            <w:noProof/>
-            <w:color w:val="FF0000"/>
-            <w:sz w:val="19"/>
-            <w:szCs w:val="19"/>
-            <w:rPrChange w:id="127" w:author="Unknown">
-              <w:rPr>
-                <w:noProof/>
-              </w:rPr>
-            </w:rPrChange>
-          </w:rPr>
-          <w:lastRenderedPageBreak/>
-          <mc:AlternateContent>
-            <mc:Choice Requires="wps">
-              <w:drawing>
-                <wp:anchor distT="0" distB="0" distL="114300" distR="114300" simplePos="0" relativeHeight="251666432" behindDoc="0" locked="0" layoutInCell="1" allowOverlap="1" wp14:anchorId="4CECE6E6" wp14:editId="1FC966DB">
-                  <wp:simplePos x="0" y="0"/>
-                  <wp:positionH relativeFrom="column">
-                    <wp:posOffset>-62865</wp:posOffset>
-                  </wp:positionH>
-                  <wp:positionV relativeFrom="paragraph">
-                    <wp:posOffset>6397625</wp:posOffset>
-                  </wp:positionV>
-                  <wp:extent cx="6400800" cy="1828800"/>
-                  <wp:effectExtent l="0" t="0" r="0" b="0"/>
-                  <wp:wrapSquare wrapText="bothSides"/>
-                  <wp:docPr id="7" name="Text Box 7"/>
-                  <wp:cNvGraphicFramePr/>
-                  <a:graphic xmlns:a="http://schemas.openxmlformats.org/drawingml/2006/main">
-                    <a:graphicData uri="http://schemas.microsoft.com/office/word/2010/wordprocessingShape">
-                      <wps:wsp>
-                        <wps:cNvSpPr txBox="1"/>
-                        <wps:spPr>
-                          <a:xfrm>
-                            <a:off x="0" y="0"/>
-                            <a:ext cx="6400800" cy="1828800"/>
-                          </a:xfrm>
-                          <a:prstGeom prst="rect">
-                            <a:avLst/>
-                          </a:prstGeom>
-                          <a:noFill/>
-                          <a:ln>
-                            <a:noFill/>
-                          </a:ln>
-                          <a:effectLst/>
-                        </wps:spPr>
-                        <wps:style>
-                          <a:lnRef idx="0">
-                            <a:schemeClr val="accent1"/>
-                          </a:lnRef>
-                          <a:fillRef idx="0">
-                            <a:schemeClr val="accent1"/>
-                          </a:fillRef>
-                          <a:effectRef idx="0">
-                            <a:schemeClr val="accent1"/>
-                          </a:effectRef>
-                          <a:fontRef idx="minor">
-                            <a:schemeClr val="dk1"/>
-                          </a:fontRef>
-                        </wps:style>
-                        <wps:txbx>
-                          <w:txbxContent>
-                            <w:p/>
-                          </w:txbxContent>
-                        </wps:txbx>
-                        <wps:bodyPr rot="0" spcFirstLastPara="0" vertOverflow="overflow" horzOverflow="overflow" vert="horz" wrap="square" lIns="91440" tIns="45720" rIns="91440" bIns="45720" numCol="1" spcCol="0" rtlCol="0" fromWordArt="0" anchor="t" anchorCtr="0" forceAA="0" compatLnSpc="1">
-                          <a:prstTxWarp prst="textNoShape">
-                            <a:avLst/>
-                          </a:prstTxWarp>
-                          <a:noAutofit/>
-                        </wps:bodyPr>
-                      </wps:wsp>
-                    </a:graphicData>
-                  </a:graphic>
-                </wp:anchor>
-              </w:drawing>
-            </mc:Choice>
-            <mc:Fallback>
-              <w:pict>
-                <v:shape w14:anchorId="4CECE6E6" id="Text Box 7" o:spid="_x0000_s1028" type="#_x0000_t202" style="position:absolute;left:0;text-align:left;margin-left:-4.95pt;margin-top:503.75pt;width:7in;height:2in;z-index:251666432;visibility:visible;mso-wrap-style:square;mso-wrap-distance-left:9pt;mso-wrap-distance-top:0;mso-wrap-distance-right:9pt;mso-wrap-distance-bottom:0;mso-position-horizontal:absolute;mso-position-horizontal-relative:text;mso-position-vertical:absolute;mso-position-vertical-relative:text;v-text-anchor:top" o:gfxdata="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" filled="f" stroked="f">
-                  <v:textbox>
-                    <w:txbxContent>
-                      <w:p/>
-                    </w:txbxContent>
-                  </v:textbox>
-                  <w10:wrap type="square"/>
-                </v:shape>
-              </w:pict>
-            </mc:Fallback>
-          </mc:AlternateContent>
-        </w:r>
-      </w:ins>
       <w:r>
         <w:rPr>
           <w:rFonts w:ascii="Arial" w:eastAsia="Times New Roman" w:hAnsi="Arial" w:cs="Arial"/>
@@ -2593,6 +2620,7 @@
           <w:szCs w:val="19"/>
           <w:shd w:val="clear" w:color="auto" w:fill="FFFFFF"/>
         </w:rPr>
+        <w:lastRenderedPageBreak/>
         <w:t>Minor points</w:t>
       </w:r>
       <w:r>
@@ -2754,7 +2782,31 @@
           <w:szCs w:val="19"/>
           <w:shd w:val="clear" w:color="auto" w:fill="FFFFFF"/>
         </w:rPr>
-        <w:t>Reviewer 2: Authors assessed some metabolic effects of increased glucocorticoid in combination with obesity induced by hyper-caloric feeding (in mice). Authors speculate that this combination of events is present in "many individuals". Therefore they propose that pre-clinical studies on this topic are needed. The results are very descriptive, in line with expectation, and no mechanism of action has been identified. Thus, this study is very descriptive and its results expected.</w:t>
+        <w:t xml:space="preserve">Reviewer 2: Authors assessed some metabolic effects of increased glucocorticoid in combination with obesity induced by hyper-caloric feeding (in mice). Authors speculate that this combination of events is present in "many individuals". </w:t>
+      </w:r>
+      <w:proofErr w:type="gramStart"/>
+      <w:r>
+        <w:rPr>
+          <w:rFonts w:ascii="Arial" w:eastAsia="Times New Roman" w:hAnsi="Arial" w:cs="Arial"/>
+          <w:b/>
+          <w:color w:val="222222"/>
+          <w:sz w:val="19"/>
+          <w:szCs w:val="19"/>
+          <w:shd w:val="clear" w:color="auto" w:fill="FFFFFF"/>
+        </w:rPr>
+        <w:t>Therefore</w:t>
+      </w:r>
+      <w:proofErr w:type="gramEnd"/>
+      <w:r>
+        <w:rPr>
+          <w:rFonts w:ascii="Arial" w:eastAsia="Times New Roman" w:hAnsi="Arial" w:cs="Arial"/>
+          <w:b/>
+          <w:color w:val="222222"/>
+          <w:sz w:val="19"/>
+          <w:szCs w:val="19"/>
+          <w:shd w:val="clear" w:color="auto" w:fill="FFFFFF"/>
+        </w:rPr>
+        <w:t xml:space="preserve"> they propose that pre-clinical studies on this topic are needed. The results are very descriptive, in line with expectation, and no mechanism of action has been identified. Thus, this study is very descriptive and its results expected.</w:t>
       </w:r>
       <w:r>
         <w:rPr>
@@ -2825,7 +2877,7 @@
           <w:shd w:val="clear" w:color="auto" w:fill="FFFFFF"/>
         </w:rPr>
       </w:pPr>
-      <w:del w:id="128" w:author="Microsoft Office User" w:date="2018-03-24T16:17:00Z">
+      <w:del w:id="130" w:author="Microsoft Office User" w:date="2018-03-24T16:17:00Z">
         <w:r>
           <w:rPr>
             <w:rFonts w:ascii="Arial" w:eastAsia="Times New Roman" w:hAnsi="Arial" w:cs="Arial"/>
@@ -3306,7 +3358,29 @@
           <w:szCs w:val="19"/>
           <w:shd w:val="clear" w:color="auto" w:fill="FFFFFF"/>
         </w:rPr>
-        <w:t>main attributing factors to</w:t>
+        <w:t>main attributing factor</w:t>
+      </w:r>
+      <w:del w:id="131" w:author="Microsoft Office User" w:date="2018-03-24T21:00:00Z">
+        <w:r>
+          <w:rPr>
+            <w:rFonts w:ascii="Arial" w:eastAsia="Times New Roman" w:hAnsi="Arial" w:cs="Arial"/>
+            <w:color w:val="FF0000"/>
+            <w:sz w:val="19"/>
+            <w:szCs w:val="19"/>
+            <w:shd w:val="clear" w:color="auto" w:fill="FFFFFF"/>
+          </w:rPr>
+          <w:delText>s</w:delText>
+        </w:r>
+      </w:del>
+      <w:r>
+        <w:rPr>
+          <w:rFonts w:ascii="Arial" w:eastAsia="Times New Roman" w:hAnsi="Arial" w:cs="Arial"/>
+          <w:color w:val="FF0000"/>
+          <w:sz w:val="19"/>
+          <w:szCs w:val="19"/>
+          <w:shd w:val="clear" w:color="auto" w:fill="FFFFFF"/>
+        </w:rPr>
+        <w:t xml:space="preserve"> to</w:t>
       </w:r>
       <w:r>
         <w:rPr>
@@ -3376,18 +3450,7 @@
           <w:szCs w:val="19"/>
           <w:shd w:val="clear" w:color="auto" w:fill="FFFFFF"/>
         </w:rPr>
-        <w:t xml:space="preserve">metabolic perturbations both at the </w:t>
-      </w:r>
-      <w:r>
-        <w:rPr>
-          <w:rFonts w:ascii="Arial" w:eastAsia="Times New Roman" w:hAnsi="Arial" w:cs="Arial"/>
-          <w:color w:val="FF0000"/>
-          <w:sz w:val="19"/>
-          <w:szCs w:val="19"/>
-          <w:shd w:val="clear" w:color="auto" w:fill="FFFFFF"/>
-        </w:rPr>
-        <w:lastRenderedPageBreak/>
-        <w:t>physiological (i.e. enhanced glycerol release) and molecular level (elevated ATGL transcripts and protein expression)</w:t>
+        <w:t>metabolic perturbations both at the physiological (i.e. enhanced glycerol release) and molecular level (elevated ATGL transcripts and protein expression)</w:t>
       </w:r>
       <w:r>
         <w:rPr>
@@ -3437,7 +3500,51 @@
           <w:szCs w:val="19"/>
           <w:shd w:val="clear" w:color="auto" w:fill="FFFFFF"/>
         </w:rPr>
-        <w:t xml:space="preserve">  While these data agree with some published studies, we believe that these are valuable data to the research community. We have also added new data in this revision addressing the role of HSL and Perilipin phosphorylation in obese, dexamethasone treated animals.  As can be seen in the new Supplementary Figure 2, both HSL and Perilipin phosphorylation on PKA sites is attenuated.  This is described in the revised results section:</w:t>
+        <w:t xml:space="preserve">  While these data agree with some published studies, we believe that these are valuable data to the research community. We have also added new data in this revision addressing the role of HSL and </w:t>
+      </w:r>
+      <w:proofErr w:type="spellStart"/>
+      <w:r>
+        <w:rPr>
+          <w:rFonts w:ascii="Arial" w:eastAsia="Times New Roman" w:hAnsi="Arial" w:cs="Arial"/>
+          <w:color w:val="FF0000"/>
+          <w:sz w:val="19"/>
+          <w:szCs w:val="19"/>
+          <w:shd w:val="clear" w:color="auto" w:fill="FFFFFF"/>
+        </w:rPr>
+        <w:t>Perilipin</w:t>
+      </w:r>
+      <w:proofErr w:type="spellEnd"/>
+      <w:r>
+        <w:rPr>
+          <w:rFonts w:ascii="Arial" w:eastAsia="Times New Roman" w:hAnsi="Arial" w:cs="Arial"/>
+          <w:color w:val="FF0000"/>
+          <w:sz w:val="19"/>
+          <w:szCs w:val="19"/>
+          <w:shd w:val="clear" w:color="auto" w:fill="FFFFFF"/>
+        </w:rPr>
+        <w:t xml:space="preserve"> phosphorylation in obese, dexamethasone treated animals.  As can be seen in the new Supplementary Figure 2, both HSL and </w:t>
+      </w:r>
+      <w:proofErr w:type="spellStart"/>
+      <w:r>
+        <w:rPr>
+          <w:rFonts w:ascii="Arial" w:eastAsia="Times New Roman" w:hAnsi="Arial" w:cs="Arial"/>
+          <w:color w:val="FF0000"/>
+          <w:sz w:val="19"/>
+          <w:szCs w:val="19"/>
+          <w:shd w:val="clear" w:color="auto" w:fill="FFFFFF"/>
+        </w:rPr>
+        <w:t>Perilipin</w:t>
+      </w:r>
+      <w:proofErr w:type="spellEnd"/>
+      <w:r>
+        <w:rPr>
+          <w:rFonts w:ascii="Arial" w:eastAsia="Times New Roman" w:hAnsi="Arial" w:cs="Arial"/>
+          <w:color w:val="FF0000"/>
+          <w:sz w:val="19"/>
+          <w:szCs w:val="19"/>
+          <w:shd w:val="clear" w:color="auto" w:fill="FFFFFF"/>
+        </w:rPr>
+        <w:t xml:space="preserve"> phosphorylation on PKA sites is attenuated.  This is described in the revised results section:</w:t>
       </w:r>
     </w:p>
     <w:p>
@@ -3571,7 +3678,29 @@
           <w:szCs w:val="19"/>
           <w:shd w:val="clear" w:color="auto" w:fill="FFFFFF"/>
         </w:rPr>
-        <w:t>3) Fig. 1A: In relative terms, insulin-induced changes in glycemia are similar between the 4 groups. Please, show data as percentage change over basal.</w:t>
+        <w:t xml:space="preserve">3) Fig. 1A: In relative terms, insulin-induced changes in </w:t>
+      </w:r>
+      <w:proofErr w:type="spellStart"/>
+      <w:r>
+        <w:rPr>
+          <w:rFonts w:ascii="Arial" w:eastAsia="Times New Roman" w:hAnsi="Arial" w:cs="Arial"/>
+          <w:color w:val="222222"/>
+          <w:sz w:val="19"/>
+          <w:szCs w:val="19"/>
+          <w:shd w:val="clear" w:color="auto" w:fill="FFFFFF"/>
+        </w:rPr>
+        <w:t>glycemia</w:t>
+      </w:r>
+      <w:proofErr w:type="spellEnd"/>
+      <w:r>
+        <w:rPr>
+          <w:rFonts w:ascii="Arial" w:eastAsia="Times New Roman" w:hAnsi="Arial" w:cs="Arial"/>
+          <w:color w:val="222222"/>
+          <w:sz w:val="19"/>
+          <w:szCs w:val="19"/>
+          <w:shd w:val="clear" w:color="auto" w:fill="FFFFFF"/>
+        </w:rPr>
+        <w:t xml:space="preserve"> are similar between the 4 groups. Please, show data as percentage change over basal.</w:t>
       </w:r>
     </w:p>
     <w:p>
@@ -3603,9 +3732,10 @@
           <w:szCs w:val="19"/>
           <w:shd w:val="clear" w:color="auto" w:fill="FFFFFF"/>
         </w:rPr>
+        <w:lastRenderedPageBreak/>
         <w:t>The requested data is presented in Figure 3</w:t>
       </w:r>
-      <w:del w:id="129" w:author="Microsoft Office User" w:date="2018-03-24T20:13:00Z">
+      <w:del w:id="132" w:author="Microsoft Office User" w:date="2018-03-24T20:13:00Z">
         <w:r>
           <w:rPr>
             <w:rFonts w:ascii="Arial" w:eastAsia="Times New Roman" w:hAnsi="Arial" w:cs="Arial"/>
@@ -3627,7 +3757,7 @@
         </w:rPr>
         <w:t xml:space="preserve"> of this response (and the revised Supplementary Figure </w:t>
       </w:r>
-      <w:ins w:id="130" w:author="Microsoft Office User" w:date="2018-03-24T20:13:00Z">
+      <w:ins w:id="133" w:author="Microsoft Office User" w:date="2018-03-24T20:13:00Z">
         <w:r>
           <w:rPr>
             <w:rFonts w:ascii="Arial" w:eastAsia="Times New Roman" w:hAnsi="Arial" w:cs="Arial"/>
@@ -3639,7 +3769,7 @@
           <w:t>1A</w:t>
         </w:r>
       </w:ins>
-      <w:del w:id="131" w:author="Microsoft Office User" w:date="2018-03-24T20:13:00Z">
+      <w:del w:id="134" w:author="Microsoft Office User" w:date="2018-03-24T20:13:00Z">
         <w:r>
           <w:rPr>
             <w:rFonts w:ascii="Arial" w:eastAsia="Times New Roman" w:hAnsi="Arial" w:cs="Arial"/>
@@ -3684,7 +3814,7 @@
           <w:shd w:val="clear" w:color="auto" w:fill="FFFFFF"/>
         </w:rPr>
       </w:pPr>
-      <w:del w:id="132" w:author="Microsoft Office User" w:date="2018-03-24T19:32:00Z">
+      <w:del w:id="135" w:author="Microsoft Office User" w:date="2018-03-24T19:32:00Z">
         <w:r>
           <w:rPr>
             <w:rFonts w:ascii="Arial" w:eastAsia="Times New Roman" w:hAnsi="Arial" w:cs="Arial"/>
@@ -3697,7 +3827,7 @@
           <w:delText>One sentence referring to this figure</w:delText>
         </w:r>
       </w:del>
-      <w:ins w:id="133" w:author="Microsoft Office User" w:date="2018-03-24T19:32:00Z">
+      <w:ins w:id="136" w:author="Microsoft Office User" w:date="2018-03-24T19:32:00Z">
         <w:r>
           <w:rPr>
             <w:rFonts w:ascii="Arial" w:eastAsia="Times New Roman" w:hAnsi="Arial" w:cs="Arial"/>
@@ -3721,7 +3851,7 @@
           <w:t>normalized to percent change from basal</w:t>
         </w:r>
       </w:ins>
-      <w:ins w:id="134" w:author="Microsoft Office User" w:date="2018-03-24T19:35:00Z">
+      <w:ins w:id="137" w:author="Microsoft Office User" w:date="2018-03-24T19:35:00Z">
         <w:r>
           <w:rPr>
             <w:rFonts w:ascii="Arial" w:eastAsia="Times New Roman" w:hAnsi="Arial" w:cs="Arial"/>
@@ -3734,7 +3864,7 @@
           <w:t xml:space="preserve">, </w:t>
         </w:r>
       </w:ins>
-      <w:ins w:id="135" w:author="Microsoft Office User" w:date="2018-03-24T19:37:00Z">
+      <w:ins w:id="138" w:author="Microsoft Office User" w:date="2018-03-24T19:37:00Z">
         <w:r>
           <w:rPr>
             <w:rFonts w:ascii="Arial" w:eastAsia="Times New Roman" w:hAnsi="Arial" w:cs="Arial"/>
@@ -3747,7 +3877,7 @@
           <w:t>dexamethasone treatment results in reduced glucose</w:t>
         </w:r>
       </w:ins>
-      <w:ins w:id="136" w:author="Microsoft Office User" w:date="2018-03-24T19:36:00Z">
+      <w:ins w:id="139" w:author="Microsoft Office User" w:date="2018-03-24T19:36:00Z">
         <w:r>
           <w:rPr>
             <w:rFonts w:ascii="Arial" w:eastAsia="Times New Roman" w:hAnsi="Arial" w:cs="Arial"/>
@@ -3760,7 +3890,7 @@
           <w:t xml:space="preserve"> disposal </w:t>
         </w:r>
       </w:ins>
-      <w:ins w:id="137" w:author="Microsoft Office User" w:date="2018-03-24T19:38:00Z">
+      <w:ins w:id="140" w:author="Microsoft Office User" w:date="2018-03-24T19:38:00Z">
         <w:r>
           <w:rPr>
             <w:rFonts w:ascii="Arial" w:eastAsia="Times New Roman" w:hAnsi="Arial" w:cs="Arial"/>
@@ -3773,7 +3903,7 @@
           <w:t xml:space="preserve">when compared to water controls </w:t>
         </w:r>
       </w:ins>
-      <w:ins w:id="138" w:author="Microsoft Office User" w:date="2018-03-24T19:33:00Z">
+      <w:ins w:id="141" w:author="Microsoft Office User" w:date="2018-03-24T19:33:00Z">
         <w:r>
           <w:rPr>
             <w:rFonts w:ascii="Arial" w:eastAsia="Times New Roman" w:hAnsi="Arial" w:cs="Arial"/>
@@ -3786,7 +3916,7 @@
           <w:t>in lean and obese mice</w:t>
         </w:r>
       </w:ins>
-      <w:ins w:id="139" w:author="Microsoft Office User" w:date="2018-03-24T19:39:00Z">
+      <w:ins w:id="142" w:author="Microsoft Office User" w:date="2018-03-24T19:39:00Z">
         <w:r>
           <w:rPr>
             <w:rFonts w:ascii="Arial" w:eastAsia="Times New Roman" w:hAnsi="Arial" w:cs="Arial"/>
@@ -3810,7 +3940,7 @@
           <w:t>)</w:t>
         </w:r>
       </w:ins>
-      <w:ins w:id="140" w:author="Microsoft Office User" w:date="2018-03-24T19:33:00Z">
+      <w:ins w:id="143" w:author="Microsoft Office User" w:date="2018-03-24T19:33:00Z">
         <w:r>
           <w:rPr>
             <w:rFonts w:ascii="Arial" w:eastAsia="Times New Roman" w:hAnsi="Arial" w:cs="Arial"/>
@@ -3834,7 +3964,7 @@
           <w:shd w:val="clear" w:color="auto" w:fill="FFFFFF"/>
         </w:rPr>
       </w:pPr>
-      <w:ins w:id="141" w:author="Microsoft Office User" w:date="2018-03-24T19:52:00Z">
+      <w:ins w:id="144" w:author="Microsoft Office User" w:date="2018-03-24T19:52:00Z">
         <w:r>
           <w:rPr>
             <w:rFonts w:ascii="Arial" w:eastAsia="Times New Roman" w:hAnsi="Arial" w:cs="Arial"/>
@@ -3896,13 +4026,13 @@
                             <w:p>
                               <w:pPr>
                                 <w:rPr>
-                                  <w:ins w:id="142" w:author="Microsoft Office User" w:date="2018-03-24T19:52:00Z"/>
+                                  <w:ins w:id="145" w:author="Microsoft Office User" w:date="2018-03-24T19:52:00Z"/>
                                   <w:rFonts w:ascii="Arial" w:hAnsi="Arial" w:cs="Arial"/>
                                   <w:sz w:val="19"/>
                                   <w:szCs w:val="19"/>
                                 </w:rPr>
                               </w:pPr>
-                              <w:ins w:id="143" w:author="Microsoft Office User" w:date="2018-03-24T19:52:00Z">
+                              <w:ins w:id="146" w:author="Microsoft Office User" w:date="2018-03-24T19:52:00Z">
                                 <w:r>
                                   <w:rPr>
                                     <w:rFonts w:ascii="Arial" w:eastAsia="Times New Roman" w:hAnsi="Arial" w:cs="Arial"/>
@@ -3938,7 +4068,25 @@
                                     <w:sz w:val="19"/>
                                     <w:szCs w:val="19"/>
                                   </w:rPr>
-                                  <w:t>Insulin was given via i.p. injection at a concentration of 2.5 U/kg following five weeks of dexamethasone (NCD n=12; HFD n=12) or vehicle (NCD n=12; HFD n=12) treatment and 17 weeks of diet.</w:t>
+                                  <w:t xml:space="preserve">Insulin was given via </w:t>
+                                </w:r>
+                                <w:proofErr w:type="spellStart"/>
+                                <w:r>
+                                  <w:rPr>
+                                    <w:rFonts w:ascii="Arial" w:hAnsi="Arial" w:cs="Arial"/>
+                                    <w:sz w:val="19"/>
+                                    <w:szCs w:val="19"/>
+                                  </w:rPr>
+                                  <w:t>i.p</w:t>
+                                </w:r>
+                                <w:proofErr w:type="spellEnd"/>
+                                <w:r>
+                                  <w:rPr>
+                                    <w:rFonts w:ascii="Arial" w:hAnsi="Arial" w:cs="Arial"/>
+                                    <w:sz w:val="19"/>
+                                    <w:szCs w:val="19"/>
+                                  </w:rPr>
+                                  <w:t>. injection at a concentration of 2.5 U/kg following five weeks of dexamethasone (NCD n=12; HFD n=12) or vehicle (NCD n=12; HFD n=12) treatment and 17 weeks of diet.</w:t>
                                 </w:r>
                               </w:ins>
                             </w:p>
@@ -3965,19 +4113,19 @@
             </mc:Choice>
             <mc:Fallback>
               <w:pict>
-                <v:shape w14:anchorId="6E4E7627" id="Text Box 8" o:spid="_x0000_s1029" type="#_x0000_t202" style="position:absolute;margin-left:-5.2pt;margin-top:188.3pt;width:476.9pt;height:44.85pt;z-index:251669504;visibility:visible;mso-wrap-style:square;mso-width-percent:0;mso-height-percent:0;mso-wrap-distance-left:9pt;mso-wrap-distance-top:0;mso-wrap-distance-right:9pt;mso-wrap-distance-bottom:0;mso-position-horizontal:absolute;mso-position-horizontal-relative:text;mso-position-vertical:absolute;mso-position-vertical-relative:text;mso-width-percent:0;mso-height-percent:0;mso-width-relative:margin;mso-height-relative:margin;v-text-anchor:top" o:gfxdata="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" filled="f" stroked="f">
+                <v:shape w14:anchorId="6E4E7627" id="Text Box 8" o:spid="_x0000_s1028" type="#_x0000_t202" style="position:absolute;margin-left:-5.2pt;margin-top:188.3pt;width:476.9pt;height:44.85pt;z-index:251669504;visibility:visible;mso-wrap-style:square;mso-width-percent:0;mso-height-percent:0;mso-wrap-distance-left:9pt;mso-wrap-distance-top:0;mso-wrap-distance-right:9pt;mso-wrap-distance-bottom:0;mso-position-horizontal:absolute;mso-position-horizontal-relative:text;mso-position-vertical:absolute;mso-position-vertical-relative:text;mso-width-percent:0;mso-height-percent:0;mso-width-relative:margin;mso-height-relative:margin;v-text-anchor:top" o:gfxdata="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" filled="f" stroked="f">
                   <v:textbox>
                     <w:txbxContent>
                       <w:p>
                         <w:pPr>
                           <w:rPr>
-                            <w:ins w:id="144" w:author="Microsoft Office User" w:date="2018-03-24T19:52:00Z"/>
+                            <w:ins w:id="147" w:author="Microsoft Office User" w:date="2018-03-24T19:52:00Z"/>
                             <w:rFonts w:ascii="Arial" w:hAnsi="Arial" w:cs="Arial"/>
                             <w:sz w:val="19"/>
                             <w:szCs w:val="19"/>
                           </w:rPr>
                         </w:pPr>
-                        <w:ins w:id="145" w:author="Microsoft Office User" w:date="2018-03-24T19:52:00Z">
+                        <w:ins w:id="148" w:author="Microsoft Office User" w:date="2018-03-24T19:52:00Z">
                           <w:r>
                             <w:rPr>
                               <w:rFonts w:ascii="Arial" w:eastAsia="Times New Roman" w:hAnsi="Arial" w:cs="Arial"/>
@@ -4013,7 +4161,25 @@
                               <w:sz w:val="19"/>
                               <w:szCs w:val="19"/>
                             </w:rPr>
-                            <w:t>Insulin was given via i.p. injection at a concentration of 2.5 U/kg following five weeks of dexamethasone (NCD n=12; HFD n=12) or vehicle (NCD n=12; HFD n=12) treatment and 17 weeks of diet.</w:t>
+                            <w:t xml:space="preserve">Insulin was given via </w:t>
+                          </w:r>
+                          <w:proofErr w:type="spellStart"/>
+                          <w:r>
+                            <w:rPr>
+                              <w:rFonts w:ascii="Arial" w:hAnsi="Arial" w:cs="Arial"/>
+                              <w:sz w:val="19"/>
+                              <w:szCs w:val="19"/>
+                            </w:rPr>
+                            <w:t>i.p</w:t>
+                          </w:r>
+                          <w:proofErr w:type="spellEnd"/>
+                          <w:r>
+                            <w:rPr>
+                              <w:rFonts w:ascii="Arial" w:hAnsi="Arial" w:cs="Arial"/>
+                              <w:sz w:val="19"/>
+                              <w:szCs w:val="19"/>
+                            </w:rPr>
+                            <w:t>. injection at a concentration of 2.5 U/kg following five weeks of dexamethasone (NCD n=12; HFD n=12) or vehicle (NCD n=12; HFD n=12) treatment and 17 weeks of diet.</w:t>
                           </w:r>
                         </w:ins>
                       </w:p>
@@ -4027,7 +4193,7 @@
           </mc:AlternateContent>
         </w:r>
       </w:ins>
-      <w:del w:id="146" w:author="Microsoft Office User" w:date="2018-03-24T20:13:00Z">
+      <w:del w:id="149" w:author="Microsoft Office User" w:date="2018-03-24T20:13:00Z">
         <w:r>
           <w:rPr>
             <w:rFonts w:ascii="Arial" w:eastAsia="Times New Roman" w:hAnsi="Arial" w:cs="Arial"/>
@@ -4090,7 +4256,7 @@
                               <w:pPr>
                                 <w:rPr>
                                   <w:sz w:val="32"/>
-                                  <w:rPrChange w:id="147" w:author="Microsoft Office User" w:date="2018-03-24T20:12:00Z">
+                                  <w:rPrChange w:id="150" w:author="Microsoft Office User" w:date="2018-03-24T20:12:00Z">
                                     <w:rPr/>
                                   </w:rPrChange>
                                 </w:rPr>
@@ -4098,38 +4264,11 @@
                               <w:r>
                                 <w:rPr>
                                   <w:sz w:val="32"/>
-                                  <w:rPrChange w:id="148" w:author="Microsoft Office User" w:date="2018-03-24T20:12:00Z">
+                                  <w:rPrChange w:id="151" w:author="Microsoft Office User" w:date="2018-03-24T20:12:00Z">
                                     <w:rPr/>
                                   </w:rPrChange>
                                 </w:rPr>
                                 <w:t>A</w:t>
-                              </w:r>
-                              <w:r>
-                                <w:rPr>
-                                  <w:sz w:val="32"/>
-                                  <w:rPrChange w:id="149" w:author="Microsoft Office User" w:date="2018-03-24T20:12:00Z">
-                                    <w:rPr/>
-                                  </w:rPrChange>
-                                </w:rPr>
-                                <w:tab/>
-                              </w:r>
-                              <w:r>
-                                <w:rPr>
-                                  <w:sz w:val="32"/>
-                                  <w:rPrChange w:id="150" w:author="Microsoft Office User" w:date="2018-03-24T20:12:00Z">
-                                    <w:rPr/>
-                                  </w:rPrChange>
-                                </w:rPr>
-                                <w:tab/>
-                              </w:r>
-                              <w:r>
-                                <w:rPr>
-                                  <w:sz w:val="32"/>
-                                  <w:rPrChange w:id="151" w:author="Microsoft Office User" w:date="2018-03-24T20:12:00Z">
-                                    <w:rPr/>
-                                  </w:rPrChange>
-                                </w:rPr>
-                                <w:tab/>
                               </w:r>
                               <w:r>
                                 <w:rPr>
@@ -4144,6 +4283,33 @@
                                 <w:rPr>
                                   <w:sz w:val="32"/>
                                   <w:rPrChange w:id="153" w:author="Microsoft Office User" w:date="2018-03-24T20:12:00Z">
+                                    <w:rPr/>
+                                  </w:rPrChange>
+                                </w:rPr>
+                                <w:tab/>
+                              </w:r>
+                              <w:r>
+                                <w:rPr>
+                                  <w:sz w:val="32"/>
+                                  <w:rPrChange w:id="154" w:author="Microsoft Office User" w:date="2018-03-24T20:12:00Z">
+                                    <w:rPr/>
+                                  </w:rPrChange>
+                                </w:rPr>
+                                <w:tab/>
+                              </w:r>
+                              <w:r>
+                                <w:rPr>
+                                  <w:sz w:val="32"/>
+                                  <w:rPrChange w:id="155" w:author="Microsoft Office User" w:date="2018-03-24T20:12:00Z">
+                                    <w:rPr/>
+                                  </w:rPrChange>
+                                </w:rPr>
+                                <w:tab/>
+                              </w:r>
+                              <w:r>
+                                <w:rPr>
+                                  <w:sz w:val="32"/>
+                                  <w:rPrChange w:id="156" w:author="Microsoft Office User" w:date="2018-03-24T20:12:00Z">
                                     <w:rPr/>
                                   </w:rPrChange>
                                 </w:rPr>
@@ -4172,14 +4338,14 @@
             </mc:Choice>
             <mc:Fallback>
               <w:pict>
-                <v:shape w14:anchorId="50D1E6D9" id="Text Box 18" o:spid="_x0000_s1030" type="#_x0000_t202" style="position:absolute;margin-left:-4.9pt;margin-top:8.8pt;width:26.9pt;height:26.15pt;z-index:251665408;visibility:visible;mso-wrap-style:square;mso-width-percent:0;mso-height-percent:0;mso-wrap-distance-left:9pt;mso-wrap-distance-top:0;mso-wrap-distance-right:9pt;mso-wrap-distance-bottom:0;mso-position-horizontal:absolute;mso-position-horizontal-relative:text;mso-position-vertical:absolute;mso-position-vertical-relative:text;mso-width-percent:0;mso-height-percent:0;mso-width-relative:margin;mso-height-relative:margin;v-text-anchor:top" o:gfxdata="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" filled="f" stroked="f">
+                <v:shape w14:anchorId="50D1E6D9" id="Text Box 18" o:spid="_x0000_s1029" type="#_x0000_t202" style="position:absolute;margin-left:-4.9pt;margin-top:8.8pt;width:26.9pt;height:26.15pt;z-index:251665408;visibility:visible;mso-wrap-style:square;mso-width-percent:0;mso-height-percent:0;mso-wrap-distance-left:9pt;mso-wrap-distance-top:0;mso-wrap-distance-right:9pt;mso-wrap-distance-bottom:0;mso-position-horizontal:absolute;mso-position-horizontal-relative:text;mso-position-vertical:absolute;mso-position-vertical-relative:text;mso-width-percent:0;mso-height-percent:0;mso-width-relative:margin;mso-height-relative:margin;v-text-anchor:top" o:gfxdata="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" filled="f" stroked="f">
                   <v:textbox>
                     <w:txbxContent>
                       <w:p>
                         <w:pPr>
                           <w:rPr>
                             <w:sz w:val="32"/>
-                            <w:rPrChange w:id="154" w:author="Microsoft Office User" w:date="2018-03-24T20:12:00Z">
+                            <w:rPrChange w:id="157" w:author="Microsoft Office User" w:date="2018-03-24T20:12:00Z">
                               <w:rPr/>
                             </w:rPrChange>
                           </w:rPr>
@@ -4187,38 +4353,11 @@
                         <w:r>
                           <w:rPr>
                             <w:sz w:val="32"/>
-                            <w:rPrChange w:id="155" w:author="Microsoft Office User" w:date="2018-03-24T20:12:00Z">
+                            <w:rPrChange w:id="158" w:author="Microsoft Office User" w:date="2018-03-24T20:12:00Z">
                               <w:rPr/>
                             </w:rPrChange>
                           </w:rPr>
                           <w:t>A</w:t>
-                        </w:r>
-                        <w:r>
-                          <w:rPr>
-                            <w:sz w:val="32"/>
-                            <w:rPrChange w:id="156" w:author="Microsoft Office User" w:date="2018-03-24T20:12:00Z">
-                              <w:rPr/>
-                            </w:rPrChange>
-                          </w:rPr>
-                          <w:tab/>
-                        </w:r>
-                        <w:r>
-                          <w:rPr>
-                            <w:sz w:val="32"/>
-                            <w:rPrChange w:id="157" w:author="Microsoft Office User" w:date="2018-03-24T20:12:00Z">
-                              <w:rPr/>
-                            </w:rPrChange>
-                          </w:rPr>
-                          <w:tab/>
-                        </w:r>
-                        <w:r>
-                          <w:rPr>
-                            <w:sz w:val="32"/>
-                            <w:rPrChange w:id="158" w:author="Microsoft Office User" w:date="2018-03-24T20:12:00Z">
-                              <w:rPr/>
-                            </w:rPrChange>
-                          </w:rPr>
-                          <w:tab/>
                         </w:r>
                         <w:r>
                           <w:rPr>
@@ -4233,6 +4372,33 @@
                           <w:rPr>
                             <w:sz w:val="32"/>
                             <w:rPrChange w:id="160" w:author="Microsoft Office User" w:date="2018-03-24T20:12:00Z">
+                              <w:rPr/>
+                            </w:rPrChange>
+                          </w:rPr>
+                          <w:tab/>
+                        </w:r>
+                        <w:r>
+                          <w:rPr>
+                            <w:sz w:val="32"/>
+                            <w:rPrChange w:id="161" w:author="Microsoft Office User" w:date="2018-03-24T20:12:00Z">
+                              <w:rPr/>
+                            </w:rPrChange>
+                          </w:rPr>
+                          <w:tab/>
+                        </w:r>
+                        <w:r>
+                          <w:rPr>
+                            <w:sz w:val="32"/>
+                            <w:rPrChange w:id="162" w:author="Microsoft Office User" w:date="2018-03-24T20:12:00Z">
+                              <w:rPr/>
+                            </w:rPrChange>
+                          </w:rPr>
+                          <w:tab/>
+                        </w:r>
+                        <w:r>
+                          <w:rPr>
+                            <w:sz w:val="32"/>
+                            <w:rPrChange w:id="163" w:author="Microsoft Office User" w:date="2018-03-24T20:12:00Z">
                               <w:rPr/>
                             </w:rPrChange>
                           </w:rPr>
@@ -4487,7 +4653,7 @@
         </w:rPr>
         <w:t>impaired insulin degradation</w:t>
       </w:r>
-      <w:ins w:id="161" w:author="Microsoft Office User" w:date="2018-03-24T20:21:00Z">
+      <w:ins w:id="164" w:author="Microsoft Office User" w:date="2018-03-24T20:21:00Z">
         <w:r>
           <w:rPr>
             <w:rFonts w:ascii="Arial" w:eastAsia="Times New Roman" w:hAnsi="Arial" w:cs="Arial"/>
@@ -4499,7 +4665,7 @@
           <w:t xml:space="preserve"> </w:t>
         </w:r>
       </w:ins>
-      <w:ins w:id="162" w:author="Microsoft Office User" w:date="2018-03-24T20:22:00Z">
+      <w:ins w:id="165" w:author="Microsoft Office User" w:date="2018-03-24T20:22:00Z">
         <w:r>
           <w:rPr>
             <w:rFonts w:ascii="Arial" w:eastAsia="Times New Roman" w:hAnsi="Arial" w:cs="Arial"/>
@@ -4542,7 +4708,7 @@
         </w:rPr>
         <w:t>(6,7)</w:t>
       </w:r>
-      <w:ins w:id="163" w:author="Microsoft Office User" w:date="2018-03-24T20:22:00Z">
+      <w:ins w:id="166" w:author="Microsoft Office User" w:date="2018-03-24T20:22:00Z">
         <w:r>
           <w:rPr>
             <w:rFonts w:ascii="Arial" w:eastAsia="Times New Roman" w:hAnsi="Arial" w:cs="Arial"/>
@@ -4662,7 +4828,29 @@
           <w:szCs w:val="19"/>
           <w:shd w:val="clear" w:color="auto" w:fill="FFFFFF"/>
         </w:rPr>
-        <w:t xml:space="preserve">, likely a counterbalance between insulin resistance and insulin </w:t>
+        <w:t>, likely a counterbalance between insulin resistance and insulin turnover</w:t>
+      </w:r>
+      <w:r>
+        <w:rPr>
+          <w:rFonts w:ascii="Arial" w:eastAsia="Times New Roman" w:hAnsi="Arial" w:cs="Arial"/>
+          <w:color w:val="FF0000"/>
+          <w:sz w:val="19"/>
+          <w:szCs w:val="19"/>
+          <w:shd w:val="clear" w:color="auto" w:fill="FFFFFF"/>
+        </w:rPr>
+        <w:t>.  While this broadly agrees with our overall hypothesis of more impaired glucose homeostasis in obese, dexa</w:t>
+      </w:r>
+      <w:bookmarkStart w:id="167" w:name="_GoBack"/>
+      <w:bookmarkEnd w:id="167"/>
+      <w:r>
+        <w:rPr>
+          <w:rFonts w:ascii="Arial" w:eastAsia="Times New Roman" w:hAnsi="Arial" w:cs="Arial"/>
+          <w:color w:val="FF0000"/>
+          <w:sz w:val="19"/>
+          <w:szCs w:val="19"/>
+          <w:shd w:val="clear" w:color="auto" w:fill="FFFFFF"/>
+        </w:rPr>
+        <w:t xml:space="preserve">methasone treated animals, we thought that this would be confusing and tangential to the reader.  </w:t>
       </w:r>
       <w:r>
         <w:rPr>
@@ -4673,17 +4861,7 @@
           <w:shd w:val="clear" w:color="auto" w:fill="FFFFFF"/>
         </w:rPr>
         <w:lastRenderedPageBreak/>
-        <w:t>turnover</w:t>
-      </w:r>
-      <w:r>
-        <w:rPr>
-          <w:rFonts w:ascii="Arial" w:eastAsia="Times New Roman" w:hAnsi="Arial" w:cs="Arial"/>
-          <w:color w:val="FF0000"/>
-          <w:sz w:val="19"/>
-          <w:szCs w:val="19"/>
-          <w:shd w:val="clear" w:color="auto" w:fill="FFFFFF"/>
-        </w:rPr>
-        <w:t>.  While this broadly agrees with our overall hypothesis of more impaired glucose homeostasis in obese, dexamethasone treated animals, we thought that this would be confusing and tangential to the reader.  We will defer to the editor and reviewers though, if thes</w:t>
+        <w:t>We will defer to the editor and reviewers though, if thes</w:t>
       </w:r>
       <w:r>
         <w:rPr>
@@ -4705,7 +4883,7 @@
         </w:rPr>
         <w:t xml:space="preserve"> data deemed to be of value, we are happy to include </w:t>
       </w:r>
-      <w:ins w:id="164" w:author="Microsoft Office User" w:date="2018-03-24T20:44:00Z">
+      <w:ins w:id="168" w:author="Microsoft Office User" w:date="2018-03-24T20:44:00Z">
         <w:r>
           <w:rPr>
             <w:rFonts w:ascii="Arial" w:eastAsia="Times New Roman" w:hAnsi="Arial" w:cs="Arial"/>
@@ -4767,10 +4945,10 @@
                             <w:p>
                               <w:pPr>
                                 <w:rPr>
-                                  <w:ins w:id="165" w:author="Microsoft Office User" w:date="2018-03-24T20:45:00Z"/>
+                                  <w:ins w:id="169" w:author="Microsoft Office User" w:date="2018-03-24T20:45:00Z"/>
                                 </w:rPr>
                               </w:pPr>
-                              <w:ins w:id="166" w:author="Microsoft Office User" w:date="2018-03-24T20:44:00Z">
+                              <w:ins w:id="170" w:author="Microsoft Office User" w:date="2018-03-24T20:44:00Z">
                                 <w:r>
                                   <w:rPr>
                                     <w:noProof/>
@@ -4827,28 +5005,6 @@
                               </w:ins>
                             </w:p>
                             <w:p>
-                              <w:ins w:id="167" w:author="Microsoft Office User" w:date="2018-03-24T20:45:00Z">
-                                <w:r>
-                                  <w:rPr>
-                                    <w:b/>
-                                    <w:rPrChange w:id="168" w:author="Microsoft Office User" w:date="2018-03-24T20:51:00Z">
-                                      <w:rPr/>
-                                    </w:rPrChange>
-                                  </w:rPr>
-                                  <w:t>Figure 4</w:t>
-                                </w:r>
-                              </w:ins>
-                              <w:ins w:id="169" w:author="Microsoft Office User" w:date="2018-03-24T20:47:00Z">
-                                <w:r>
-                                  <w:rPr>
-                                    <w:b/>
-                                    <w:rPrChange w:id="170" w:author="Microsoft Office User" w:date="2018-03-24T20:51:00Z">
-                                      <w:rPr/>
-                                    </w:rPrChange>
-                                  </w:rPr>
-                                  <w:t>. Lean Glucose Clamp Data</w:t>
-                                </w:r>
-                              </w:ins>
                               <w:ins w:id="171" w:author="Microsoft Office User" w:date="2018-03-24T20:45:00Z">
                                 <w:r>
                                   <w:rPr>
@@ -4857,10 +5013,32 @@
                                       <w:rPr/>
                                     </w:rPrChange>
                                   </w:rPr>
+                                  <w:t>Figure 4</w:t>
+                                </w:r>
+                              </w:ins>
+                              <w:ins w:id="173" w:author="Microsoft Office User" w:date="2018-03-24T20:47:00Z">
+                                <w:r>
+                                  <w:rPr>
+                                    <w:b/>
+                                    <w:rPrChange w:id="174" w:author="Microsoft Office User" w:date="2018-03-24T20:51:00Z">
+                                      <w:rPr/>
+                                    </w:rPrChange>
+                                  </w:rPr>
+                                  <w:t>. Lean Glucose Clamp Data</w:t>
+                                </w:r>
+                              </w:ins>
+                              <w:ins w:id="175" w:author="Microsoft Office User" w:date="2018-03-24T20:45:00Z">
+                                <w:r>
+                                  <w:rPr>
+                                    <w:b/>
+                                    <w:rPrChange w:id="176" w:author="Microsoft Office User" w:date="2018-03-24T20:51:00Z">
+                                      <w:rPr/>
+                                    </w:rPrChange>
+                                  </w:rPr>
                                   <w:t>:</w:t>
                                 </w:r>
                               </w:ins>
-                              <w:ins w:id="173" w:author="Microsoft Office User" w:date="2018-03-24T20:49:00Z">
+                              <w:ins w:id="177" w:author="Microsoft Office User" w:date="2018-03-24T20:49:00Z">
                                 <w:r>
                                   <w:t xml:space="preserve"> </w:t>
                                 </w:r>
@@ -4868,12 +5046,12 @@
                                   <w:t xml:space="preserve">Insulin clearance (A), plasma insulin concentrations (B), area under the glucose </w:t>
                                 </w:r>
                               </w:ins>
-                              <w:ins w:id="174" w:author="Microsoft Office User" w:date="2018-03-24T20:54:00Z">
+                              <w:ins w:id="178" w:author="Microsoft Office User" w:date="2018-03-24T20:54:00Z">
                                 <w:r>
                                   <w:t>curve (C), hepatic glucose production (D) and glucose turnover (E) for l</w:t>
                                 </w:r>
                               </w:ins>
-                              <w:ins w:id="175" w:author="Microsoft Office User" w:date="2018-03-24T20:49:00Z">
+                              <w:ins w:id="179" w:author="Microsoft Office User" w:date="2018-03-24T20:49:00Z">
                                 <w:r>
                                   <w:t>ean mice d</w:t>
                                 </w:r>
@@ -4881,16 +5059,19 @@
                                   <w:t xml:space="preserve">uring </w:t>
                                 </w:r>
                               </w:ins>
-                              <w:ins w:id="176" w:author="Microsoft Office User" w:date="2018-03-24T20:55:00Z">
+                              <w:ins w:id="180" w:author="Microsoft Office User" w:date="2018-03-24T20:55:00Z">
                                 <w:r>
                                   <w:t xml:space="preserve">at basal and during </w:t>
                                 </w:r>
                               </w:ins>
-                              <w:bookmarkStart w:id="177" w:name="_GoBack"/>
-                              <w:bookmarkEnd w:id="177"/>
-                              <w:ins w:id="178" w:author="Microsoft Office User" w:date="2018-03-24T20:49:00Z">
+                              <w:proofErr w:type="spellStart"/>
+                              <w:ins w:id="181" w:author="Microsoft Office User" w:date="2018-03-24T20:49:00Z">
                                 <w:r>
-                                  <w:t>euglycemic clamp following 3 weeks of dexamethasone (n=</w:t>
+                                  <w:t>euglycemic</w:t>
+                                </w:r>
+                                <w:proofErr w:type="spellEnd"/>
+                                <w:r>
+                                  <w:t xml:space="preserve"> clamp following 3 weeks of dexamethasone (n=</w:t>
                                 </w:r>
                                 <w:r>
                                   <w:t>10</w:t>
@@ -4908,12 +5089,20 @@
                                   <w:t>iments, insulin was infused at 4</w:t>
                                 </w:r>
                                 <w:r>
-                                  <w:t xml:space="preserve"> mU/kg/</w:t>
+                                  <w:t xml:space="preserve"> </w:t>
+                                </w:r>
+                                <w:proofErr w:type="spellStart"/>
+                                <w:r>
+                                  <w:t>mU</w:t>
+                                </w:r>
+                                <w:proofErr w:type="spellEnd"/>
+                                <w:r>
+                                  <w:t>/kg/</w:t>
                                 </w:r>
                                 <w:r>
                                   <w:rPr>
                                     <w:highlight w:val="yellow"/>
-                                    <w:rPrChange w:id="179" w:author="Microsoft Office User" w:date="2018-03-24T20:55:00Z">
+                                    <w:rPrChange w:id="182" w:author="Microsoft Office User" w:date="2018-03-24T20:55:00Z">
                                       <w:rPr/>
                                     </w:rPrChange>
                                   </w:rPr>
@@ -4940,16 +5129,16 @@
             </mc:Choice>
             <mc:Fallback>
               <w:pict>
-                <v:shape w14:anchorId="356065F0" id="Text Box 12" o:spid="_x0000_s1031" type="#_x0000_t202" style="position:absolute;margin-left:-4.95pt;margin-top:45.2pt;width:468pt;height:421.7pt;z-index:251670528;visibility:visible;mso-wrap-style:none;mso-wrap-distance-left:9pt;mso-wrap-distance-top:0;mso-wrap-distance-right:9pt;mso-wrap-distance-bottom:0;mso-position-horizontal:absolute;mso-position-horizontal-relative:text;mso-position-vertical:absolute;mso-position-vertical-relative:text;v-text-anchor:top" o:gfxdata="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" filled="f" stroked="f">
+                <v:shape w14:anchorId="356065F0" id="Text Box 12" o:spid="_x0000_s1030" type="#_x0000_t202" style="position:absolute;margin-left:-4.95pt;margin-top:45.2pt;width:468pt;height:421.7pt;z-index:251670528;visibility:visible;mso-wrap-style:none;mso-wrap-distance-left:9pt;mso-wrap-distance-top:0;mso-wrap-distance-right:9pt;mso-wrap-distance-bottom:0;mso-position-horizontal:absolute;mso-position-horizontal-relative:text;mso-position-vertical:absolute;mso-position-vertical-relative:text;v-text-anchor:top" o:gfxdata="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" filled="f" stroked="f">
                   <v:textbox style="mso-fit-shape-to-text:t">
                     <w:txbxContent>
                       <w:p>
                         <w:pPr>
                           <w:rPr>
-                            <w:ins w:id="180" w:author="Microsoft Office User" w:date="2018-03-24T20:45:00Z"/>
+                            <w:ins w:id="183" w:author="Microsoft Office User" w:date="2018-03-24T20:45:00Z"/>
                           </w:rPr>
                         </w:pPr>
-                        <w:ins w:id="181" w:author="Microsoft Office User" w:date="2018-03-24T20:44:00Z">
+                        <w:ins w:id="184" w:author="Microsoft Office User" w:date="2018-03-24T20:44:00Z">
                           <w:r>
                             <w:rPr>
                               <w:noProof/>
@@ -5006,40 +5195,40 @@
                         </w:ins>
                       </w:p>
                       <w:p>
-                        <w:ins w:id="182" w:author="Microsoft Office User" w:date="2018-03-24T20:45:00Z">
+                        <w:ins w:id="185" w:author="Microsoft Office User" w:date="2018-03-24T20:45:00Z">
                           <w:r>
                             <w:rPr>
                               <w:b/>
-                              <w:rPrChange w:id="183" w:author="Microsoft Office User" w:date="2018-03-24T20:51:00Z">
+                              <w:rPrChange w:id="186" w:author="Microsoft Office User" w:date="2018-03-24T20:51:00Z">
                                 <w:rPr/>
                               </w:rPrChange>
                             </w:rPr>
                             <w:t>Figure 4</w:t>
                           </w:r>
                         </w:ins>
-                        <w:ins w:id="184" w:author="Microsoft Office User" w:date="2018-03-24T20:47:00Z">
+                        <w:ins w:id="187" w:author="Microsoft Office User" w:date="2018-03-24T20:47:00Z">
                           <w:r>
                             <w:rPr>
                               <w:b/>
-                              <w:rPrChange w:id="185" w:author="Microsoft Office User" w:date="2018-03-24T20:51:00Z">
+                              <w:rPrChange w:id="188" w:author="Microsoft Office User" w:date="2018-03-24T20:51:00Z">
                                 <w:rPr/>
                               </w:rPrChange>
                             </w:rPr>
                             <w:t>. Lean Glucose Clamp Data</w:t>
                           </w:r>
                         </w:ins>
-                        <w:ins w:id="186" w:author="Microsoft Office User" w:date="2018-03-24T20:45:00Z">
+                        <w:ins w:id="189" w:author="Microsoft Office User" w:date="2018-03-24T20:45:00Z">
                           <w:r>
                             <w:rPr>
                               <w:b/>
-                              <w:rPrChange w:id="187" w:author="Microsoft Office User" w:date="2018-03-24T20:51:00Z">
+                              <w:rPrChange w:id="190" w:author="Microsoft Office User" w:date="2018-03-24T20:51:00Z">
                                 <w:rPr/>
                               </w:rPrChange>
                             </w:rPr>
                             <w:t>:</w:t>
                           </w:r>
                         </w:ins>
-                        <w:ins w:id="188" w:author="Microsoft Office User" w:date="2018-03-24T20:49:00Z">
+                        <w:ins w:id="191" w:author="Microsoft Office User" w:date="2018-03-24T20:49:00Z">
                           <w:r>
                             <w:t xml:space="preserve"> </w:t>
                           </w:r>
@@ -5047,12 +5236,12 @@
                             <w:t xml:space="preserve">Insulin clearance (A), plasma insulin concentrations (B), area under the glucose </w:t>
                           </w:r>
                         </w:ins>
-                        <w:ins w:id="189" w:author="Microsoft Office User" w:date="2018-03-24T20:54:00Z">
+                        <w:ins w:id="192" w:author="Microsoft Office User" w:date="2018-03-24T20:54:00Z">
                           <w:r>
                             <w:t>curve (C), hepatic glucose production (D) and glucose turnover (E) for l</w:t>
                           </w:r>
                         </w:ins>
-                        <w:ins w:id="190" w:author="Microsoft Office User" w:date="2018-03-24T20:49:00Z">
+                        <w:ins w:id="193" w:author="Microsoft Office User" w:date="2018-03-24T20:49:00Z">
                           <w:r>
                             <w:t>ean mice d</w:t>
                           </w:r>
@@ -5060,16 +5249,19 @@
                             <w:t xml:space="preserve">uring </w:t>
                           </w:r>
                         </w:ins>
-                        <w:ins w:id="191" w:author="Microsoft Office User" w:date="2018-03-24T20:55:00Z">
+                        <w:ins w:id="194" w:author="Microsoft Office User" w:date="2018-03-24T20:55:00Z">
                           <w:r>
                             <w:t xml:space="preserve">at basal and during </w:t>
                           </w:r>
                         </w:ins>
-                        <w:bookmarkStart w:id="192" w:name="_GoBack"/>
-                        <w:bookmarkEnd w:id="192"/>
-                        <w:ins w:id="193" w:author="Microsoft Office User" w:date="2018-03-24T20:49:00Z">
+                        <w:proofErr w:type="spellStart"/>
+                        <w:ins w:id="195" w:author="Microsoft Office User" w:date="2018-03-24T20:49:00Z">
                           <w:r>
-                            <w:t>euglycemic clamp following 3 weeks of dexamethasone (n=</w:t>
+                            <w:t>euglycemic</w:t>
+                          </w:r>
+                          <w:proofErr w:type="spellEnd"/>
+                          <w:r>
+                            <w:t xml:space="preserve"> clamp following 3 weeks of dexamethasone (n=</w:t>
                           </w:r>
                           <w:r>
                             <w:t>10</w:t>
@@ -5087,12 +5279,20 @@
                             <w:t>iments, insulin was infused at 4</w:t>
                           </w:r>
                           <w:r>
-                            <w:t xml:space="preserve"> mU/kg/</w:t>
+                            <w:t xml:space="preserve"> </w:t>
+                          </w:r>
+                          <w:proofErr w:type="spellStart"/>
+                          <w:r>
+                            <w:t>mU</w:t>
+                          </w:r>
+                          <w:proofErr w:type="spellEnd"/>
+                          <w:r>
+                            <w:t>/kg/</w:t>
                           </w:r>
                           <w:r>
                             <w:rPr>
                               <w:highlight w:val="yellow"/>
-                              <w:rPrChange w:id="194" w:author="Microsoft Office User" w:date="2018-03-24T20:55:00Z">
+                              <w:rPrChange w:id="196" w:author="Microsoft Office User" w:date="2018-03-24T20:55:00Z">
                                 <w:rPr/>
                               </w:rPrChange>
                             </w:rPr>
@@ -5156,7 +5356,7 @@
     <w:p>
       <w:pPr>
         <w:rPr>
-          <w:ins w:id="195" w:author="Dave Bridges" w:date="2018-03-24T13:58:00Z"/>
+          <w:ins w:id="197" w:author="Dave Bridges" w:date="2018-03-24T13:58:00Z"/>
         </w:rPr>
       </w:pPr>
     </w:p>
@@ -5168,12 +5368,15 @@
         <w:adjustRightInd w:val="0"/>
         <w:ind w:left="640" w:hanging="640"/>
         <w:rPr>
-          <w:rFonts w:ascii="Arial" w:eastAsia="Times New Roman" w:hAnsi="Arial" w:cs="Arial"/>
-          <w:noProof/>
-          <w:sz w:val="20"/>
-        </w:rPr>
-      </w:pPr>
-      <w:ins w:id="196" w:author="Dave Bridges" w:date="2018-03-24T13:58:00Z">
+          <w:ins w:id="198" w:author="Microsoft Office User" w:date="2018-03-24T21:03:00Z"/>
+          <w:rFonts w:ascii="Arial" w:eastAsia="Times New Roman" w:hAnsi="Arial" w:cs="Arial"/>
+          <w:color w:val="FF0000"/>
+          <w:sz w:val="19"/>
+          <w:szCs w:val="19"/>
+          <w:shd w:val="clear" w:color="auto" w:fill="FFFFFF"/>
+        </w:rPr>
+      </w:pPr>
+      <w:ins w:id="199" w:author="Dave Bridges" w:date="2018-03-24T13:58:00Z">
         <w:r>
           <w:rPr>
             <w:rFonts w:ascii="Arial" w:eastAsia="Times New Roman" w:hAnsi="Arial" w:cs="Arial"/>
@@ -5205,58 +5408,6 @@
           <w:fldChar w:fldCharType="separate"/>
         </w:r>
       </w:ins>
-      <w:r>
-        <w:rPr>
-          <w:rFonts w:ascii="Arial" w:eastAsia="Times New Roman" w:hAnsi="Arial" w:cs="Arial"/>
-          <w:noProof/>
-          <w:sz w:val="20"/>
-        </w:rPr>
-        <w:t xml:space="preserve">1. </w:t>
-      </w:r>
-      <w:r>
-        <w:rPr>
-          <w:rFonts w:ascii="Arial" w:eastAsia="Times New Roman" w:hAnsi="Arial" w:cs="Arial"/>
-          <w:noProof/>
-          <w:sz w:val="20"/>
-        </w:rPr>
-        <w:tab/>
-      </w:r>
-      <w:r>
-        <w:rPr>
-          <w:rFonts w:ascii="Arial" w:eastAsia="Times New Roman" w:hAnsi="Arial" w:cs="Arial"/>
-          <w:b/>
-          <w:bCs/>
-          <w:noProof/>
-          <w:sz w:val="20"/>
-        </w:rPr>
-        <w:t>Lee SM, Bressler R.</w:t>
-      </w:r>
-      <w:r>
-        <w:rPr>
-          <w:rFonts w:ascii="Arial" w:eastAsia="Times New Roman" w:hAnsi="Arial" w:cs="Arial"/>
-          <w:noProof/>
-          <w:sz w:val="20"/>
-        </w:rPr>
-        <w:t xml:space="preserve"> Prevention of diabetic nephropathy by diet control in the db/db mouse. </w:t>
-      </w:r>
-      <w:r>
-        <w:rPr>
-          <w:rFonts w:ascii="Arial" w:eastAsia="Times New Roman" w:hAnsi="Arial" w:cs="Arial"/>
-          <w:i/>
-          <w:iCs/>
-          <w:noProof/>
-          <w:sz w:val="20"/>
-        </w:rPr>
-        <w:t>Diabetes</w:t>
-      </w:r>
-      <w:r>
-        <w:rPr>
-          <w:rFonts w:ascii="Arial" w:eastAsia="Times New Roman" w:hAnsi="Arial" w:cs="Arial"/>
-          <w:noProof/>
-          <w:sz w:val="20"/>
-        </w:rPr>
-        <w:t xml:space="preserve"> 1981;30(2):106–111.</w:t>
-      </w:r>
     </w:p>
     <w:p>
       <w:pPr>
@@ -5266,63 +5417,49 @@
         <w:adjustRightInd w:val="0"/>
         <w:ind w:left="640" w:hanging="640"/>
         <w:rPr>
-          <w:rFonts w:ascii="Arial" w:eastAsia="Times New Roman" w:hAnsi="Arial" w:cs="Arial"/>
-          <w:noProof/>
-          <w:sz w:val="20"/>
-        </w:rPr>
-      </w:pPr>
-      <w:r>
-        <w:rPr>
-          <w:rFonts w:ascii="Arial" w:eastAsia="Times New Roman" w:hAnsi="Arial" w:cs="Arial"/>
-          <w:noProof/>
-          <w:sz w:val="20"/>
-        </w:rPr>
-        <w:t xml:space="preserve">2. </w:t>
-      </w:r>
-      <w:r>
-        <w:rPr>
-          <w:rFonts w:ascii="Arial" w:eastAsia="Times New Roman" w:hAnsi="Arial" w:cs="Arial"/>
-          <w:noProof/>
-          <w:sz w:val="20"/>
-        </w:rPr>
-        <w:tab/>
-      </w:r>
-      <w:r>
-        <w:rPr>
+          <w:ins w:id="200" w:author="Microsoft Office User" w:date="2018-03-24T21:03:00Z"/>
           <w:rFonts w:ascii="Arial" w:eastAsia="Times New Roman" w:hAnsi="Arial" w:cs="Arial"/>
           <w:b/>
-          <w:bCs/>
-          <w:noProof/>
-          <w:sz w:val="20"/>
-        </w:rPr>
-        <w:t>Tyrrell JB, Findling JW, Aron DC, Fitzgerald PA, Forsham PH.</w:t>
-      </w:r>
-      <w:r>
-        <w:rPr>
-          <w:rFonts w:ascii="Arial" w:eastAsia="Times New Roman" w:hAnsi="Arial" w:cs="Arial"/>
-          <w:noProof/>
-          <w:sz w:val="20"/>
-        </w:rPr>
-        <w:t xml:space="preserve"> An overnight high-dose dexamethasone suppression test for rapid differential diagnosis of Cushing’s syndrome. </w:t>
-      </w:r>
-      <w:r>
-        <w:rPr>
-          <w:rFonts w:ascii="Arial" w:eastAsia="Times New Roman" w:hAnsi="Arial" w:cs="Arial"/>
-          <w:i/>
-          <w:iCs/>
-          <w:noProof/>
-          <w:sz w:val="20"/>
-        </w:rPr>
-        <w:t>Ann.Intern.Med.</w:t>
-      </w:r>
-      <w:r>
-        <w:rPr>
-          <w:rFonts w:ascii="Arial" w:eastAsia="Times New Roman" w:hAnsi="Arial" w:cs="Arial"/>
-          <w:noProof/>
-          <w:sz w:val="20"/>
-        </w:rPr>
-        <w:t xml:space="preserve"> 1986;104:180–186.</w:t>
-      </w:r>
+          <w:color w:val="FF0000"/>
+          <w:sz w:val="19"/>
+          <w:szCs w:val="19"/>
+          <w:u w:val="single"/>
+          <w:shd w:val="clear" w:color="auto" w:fill="FFFFFF"/>
+          <w:rPrChange w:id="201" w:author="Microsoft Office User" w:date="2018-03-24T21:03:00Z">
+            <w:rPr>
+              <w:ins w:id="202" w:author="Microsoft Office User" w:date="2018-03-24T21:03:00Z"/>
+              <w:rFonts w:ascii="Arial" w:eastAsia="Times New Roman" w:hAnsi="Arial" w:cs="Arial"/>
+              <w:color w:val="FF0000"/>
+              <w:sz w:val="19"/>
+              <w:szCs w:val="19"/>
+              <w:shd w:val="clear" w:color="auto" w:fill="FFFFFF"/>
+            </w:rPr>
+          </w:rPrChange>
+        </w:rPr>
+      </w:pPr>
+      <w:ins w:id="203" w:author="Microsoft Office User" w:date="2018-03-24T21:03:00Z">
+        <w:r>
+          <w:rPr>
+            <w:rFonts w:ascii="Arial" w:eastAsia="Times New Roman" w:hAnsi="Arial" w:cs="Arial"/>
+            <w:b/>
+            <w:color w:val="FF0000"/>
+            <w:sz w:val="19"/>
+            <w:szCs w:val="19"/>
+            <w:u w:val="single"/>
+            <w:shd w:val="clear" w:color="auto" w:fill="FFFFFF"/>
+            <w:rPrChange w:id="204" w:author="Microsoft Office User" w:date="2018-03-24T21:03:00Z">
+              <w:rPr>
+                <w:rFonts w:ascii="Arial" w:eastAsia="Times New Roman" w:hAnsi="Arial" w:cs="Arial"/>
+                <w:color w:val="FF0000"/>
+                <w:sz w:val="19"/>
+                <w:szCs w:val="19"/>
+                <w:shd w:val="clear" w:color="auto" w:fill="FFFFFF"/>
+              </w:rPr>
+            </w:rPrChange>
+          </w:rPr>
+          <w:t>References</w:t>
+        </w:r>
+      </w:ins>
     </w:p>
     <w:p>
       <w:pPr>
@@ -5343,7 +5480,7 @@
           <w:noProof/>
           <w:sz w:val="20"/>
         </w:rPr>
-        <w:t xml:space="preserve">3. </w:t>
+        <w:t xml:space="preserve">1. </w:t>
       </w:r>
       <w:r>
         <w:rPr>
@@ -5361,7 +5498,7 @@
           <w:noProof/>
           <w:sz w:val="20"/>
         </w:rPr>
-        <w:t>Fleseriu M, Biller BMK, Findling JW, Molitch ME, Schteingart DE, Gross C, Auchus R, Bailey T, Biller BMK, Carroll T, Colleran K, Fein H, Findling JW, Fleseriu M, Hamrahian A, Katznelson L, Kerr J, Kipnes M, Kirschner L, Koch C, Lerman S, Lyons T, McPhaul M, Molitch ME, Schteingart DE, Vaughan TB, Weiss R.</w:t>
+        <w:t>Lee SM, Bressler R.</w:t>
       </w:r>
       <w:r>
         <w:rPr>
@@ -5369,7 +5506,7 @@
           <w:noProof/>
           <w:sz w:val="20"/>
         </w:rPr>
-        <w:t xml:space="preserve"> Mifepristone, a Glucocorticoid Receptor Antagonist, Produces Clinical and Metabolic Benefits in Patients with Cushing’s Syndrome. </w:t>
+        <w:t xml:space="preserve"> Prevention of diabetic nephropathy by diet control in the db/db mouse. </w:t>
       </w:r>
       <w:r>
         <w:rPr>
@@ -5379,7 +5516,7 @@
           <w:noProof/>
           <w:sz w:val="20"/>
         </w:rPr>
-        <w:t>J. Clin. Endocrinol. Metab.</w:t>
+        <w:t>Diabetes</w:t>
       </w:r>
       <w:r>
         <w:rPr>
@@ -5387,7 +5524,7 @@
           <w:noProof/>
           <w:sz w:val="20"/>
         </w:rPr>
-        <w:t xml:space="preserve"> 2012;97(6):2039–2049.</w:t>
+        <w:t xml:space="preserve"> 1981;30(2):106–111.</w:t>
       </w:r>
     </w:p>
     <w:p>
@@ -5409,7 +5546,7 @@
           <w:noProof/>
           <w:sz w:val="20"/>
         </w:rPr>
-        <w:t xml:space="preserve">4. </w:t>
+        <w:t xml:space="preserve">2. </w:t>
       </w:r>
       <w:r>
         <w:rPr>
@@ -5427,7 +5564,7 @@
           <w:noProof/>
           <w:sz w:val="20"/>
         </w:rPr>
-        <w:t>Martin NM, Dhillo WS, Banerjee A, Abdulali A, Jayasena CN, Donaldson M, Todd JF, Meeran K.</w:t>
+        <w:t>Tyrrell JB, Findling JW, Aron DC, Fitzgerald PA, Forsham PH.</w:t>
       </w:r>
       <w:r>
         <w:rPr>
@@ -5435,7 +5572,7 @@
           <w:noProof/>
           <w:sz w:val="20"/>
         </w:rPr>
-        <w:t xml:space="preserve"> Comparison of the dexamethasone-suppressed corticotropin-releasing hormone test and low-dose dexamethasone suppression test in the diagnosis of cushing’s syndrome. </w:t>
+        <w:t xml:space="preserve"> An overnight high-dose dexamethasone suppression test for rapid differential diagnosis of Cushing’s syndrome. </w:t>
       </w:r>
       <w:r>
         <w:rPr>
@@ -5445,26 +5582,15 @@
           <w:noProof/>
           <w:sz w:val="20"/>
         </w:rPr>
-        <w:t xml:space="preserve">J. Clin. Endocrinol. </w:t>
-      </w:r>
-      <w:r>
-        <w:rPr>
-          <w:rFonts w:ascii="Arial" w:eastAsia="Times New Roman" w:hAnsi="Arial" w:cs="Arial"/>
-          <w:i/>
-          <w:iCs/>
+        <w:t>Ann.Intern.Med.</w:t>
+      </w:r>
+      <w:r>
+        <w:rPr>
+          <w:rFonts w:ascii="Arial" w:eastAsia="Times New Roman" w:hAnsi="Arial" w:cs="Arial"/>
           <w:noProof/>
           <w:sz w:val="20"/>
         </w:rPr>
-        <w:lastRenderedPageBreak/>
-        <w:t>Metab.</w:t>
-      </w:r>
-      <w:r>
-        <w:rPr>
-          <w:rFonts w:ascii="Arial" w:eastAsia="Times New Roman" w:hAnsi="Arial" w:cs="Arial"/>
-          <w:noProof/>
-          <w:sz w:val="20"/>
-        </w:rPr>
-        <w:t xml:space="preserve"> 2006;91(7):2582–2586.</w:t>
+        <w:t xml:space="preserve"> 1986;104:180–186.</w:t>
       </w:r>
     </w:p>
     <w:p>
@@ -5486,7 +5612,7 @@
           <w:noProof/>
           <w:sz w:val="20"/>
         </w:rPr>
-        <w:t xml:space="preserve">5. </w:t>
+        <w:t xml:space="preserve">3. </w:t>
       </w:r>
       <w:r>
         <w:rPr>
@@ -5504,7 +5630,7 @@
           <w:noProof/>
           <w:sz w:val="20"/>
         </w:rPr>
-        <w:t>Papanicolaou DA, Yanovski JA, Cutler GB, Chrousos GP, Nieman LK.</w:t>
+        <w:t>Fleseriu M, Biller BMK, Findling JW, Molitch ME, Schteingart DE, Gross C, Auchus R, Bailey T, Biller BMK, Carroll T, Colleran K, Fein H, Findling JW, Fleseriu M, Hamrahian A, Katznelson L, Kerr J, Kipnes M, Kirschner L, Koch C, Lerman S, Lyons T, McPhaul M, Molitch ME, Schteingart DE, Vaughan TB, Weiss R.</w:t>
       </w:r>
       <w:r>
         <w:rPr>
@@ -5512,7 +5638,7 @@
           <w:noProof/>
           <w:sz w:val="20"/>
         </w:rPr>
-        <w:t xml:space="preserve"> Distinguishes Cushing ’ s Syndrome from Pseudo-Cushing. </w:t>
+        <w:t xml:space="preserve"> Mifepristone, a Glucocorticoid Receptor Antagonist, Produces Clinical and Metabolic Benefits in Patients with Cushing’s Syndrome. </w:t>
       </w:r>
       <w:r>
         <w:rPr>
@@ -5522,7 +5648,7 @@
           <w:noProof/>
           <w:sz w:val="20"/>
         </w:rPr>
-        <w:t>Endocrinol. Metab.</w:t>
+        <w:t>J. Clin. Endocrinol. Metab.</w:t>
       </w:r>
       <w:r>
         <w:rPr>
@@ -5530,7 +5656,7 @@
           <w:noProof/>
           <w:sz w:val="20"/>
         </w:rPr>
-        <w:t xml:space="preserve"> 2009;83(4):1163–1167.</w:t>
+        <w:t xml:space="preserve"> 2012;97(6):2039–2049.</w:t>
       </w:r>
     </w:p>
     <w:p>
@@ -5552,7 +5678,7 @@
           <w:noProof/>
           <w:sz w:val="20"/>
         </w:rPr>
-        <w:t xml:space="preserve">6. </w:t>
+        <w:t xml:space="preserve">4. </w:t>
       </w:r>
       <w:r>
         <w:rPr>
@@ -5570,7 +5696,7 @@
           <w:noProof/>
           <w:sz w:val="20"/>
         </w:rPr>
-        <w:t>Protzek AOP, Rezende LF, Costa-Júnior JM, Ferreira SM, Cappelli APG, Paula FMM De, Souza JC De, Kurauti MA, Carneiro EM, Rafacho A, Boschero AC.</w:t>
+        <w:t>Martin NM, Dhillo WS, Banerjee A, Abdulali A, Jayasena CN, Donaldson M, Todd JF, Meeran K.</w:t>
       </w:r>
       <w:r>
         <w:rPr>
@@ -5578,7 +5704,16 @@
           <w:noProof/>
           <w:sz w:val="20"/>
         </w:rPr>
-        <w:t xml:space="preserve"> Hyperinsulinemia caused by dexamethasone treatment is associated with reduced insulin clearance and lower hepatic activity of insulin-degrading enzyme. </w:t>
+        <w:t xml:space="preserve"> Comparison of the dexamethasone-suppressed corticotropin-releasing hormone test and low-</w:t>
+      </w:r>
+      <w:r>
+        <w:rPr>
+          <w:rFonts w:ascii="Arial" w:eastAsia="Times New Roman" w:hAnsi="Arial" w:cs="Arial"/>
+          <w:noProof/>
+          <w:sz w:val="20"/>
+        </w:rPr>
+        <w:lastRenderedPageBreak/>
+        <w:t xml:space="preserve">dose dexamethasone suppression test in the diagnosis of cushing’s syndrome. </w:t>
       </w:r>
       <w:r>
         <w:rPr>
@@ -5588,7 +5723,7 @@
           <w:noProof/>
           <w:sz w:val="20"/>
         </w:rPr>
-        <w:t>J. Steroid Biochem. Mol. Biol.</w:t>
+        <w:t>J. Clin. Endocrinol. Metab.</w:t>
       </w:r>
       <w:r>
         <w:rPr>
@@ -5596,7 +5731,7 @@
           <w:noProof/>
           <w:sz w:val="20"/>
         </w:rPr>
-        <w:t xml:space="preserve"> 2016;155:1–8.</w:t>
+        <w:t xml:space="preserve"> 2006;91(7):2582–2586.</w:t>
       </w:r>
     </w:p>
     <w:p>
@@ -5607,7 +5742,7 @@
         <w:adjustRightInd w:val="0"/>
         <w:ind w:left="640" w:hanging="640"/>
         <w:rPr>
-          <w:rFonts w:ascii="Arial" w:hAnsi="Arial" w:cs="Arial"/>
+          <w:rFonts w:ascii="Arial" w:eastAsia="Times New Roman" w:hAnsi="Arial" w:cs="Arial"/>
           <w:noProof/>
           <w:sz w:val="20"/>
         </w:rPr>
@@ -5618,7 +5753,7 @@
           <w:noProof/>
           <w:sz w:val="20"/>
         </w:rPr>
-        <w:t xml:space="preserve">7. </w:t>
+        <w:t xml:space="preserve">5. </w:t>
       </w:r>
       <w:r>
         <w:rPr>
@@ -5636,7 +5771,7 @@
           <w:noProof/>
           <w:sz w:val="20"/>
         </w:rPr>
-        <w:t>Ali M, Plas C.</w:t>
+        <w:t>Papanicolaou DA, Yanovski JA, Cutler GB, Chrousos GP, Nieman LK.</w:t>
       </w:r>
       <w:r>
         <w:rPr>
@@ -5644,7 +5779,7 @@
           <w:noProof/>
           <w:sz w:val="20"/>
         </w:rPr>
-        <w:t xml:space="preserve"> Glucocorticoid regulation of chloroquine nonsensitive insulin degradation in cultured fetal rat hypatocytes. </w:t>
+        <w:t xml:space="preserve"> Distinguishes Cushing ’ s Syndrome from Pseudo-Cushing. </w:t>
       </w:r>
       <w:r>
         <w:rPr>
@@ -5654,7 +5789,7 @@
           <w:noProof/>
           <w:sz w:val="20"/>
         </w:rPr>
-        <w:t>J. Biol. Chem.</w:t>
+        <w:t>Endocrinol. Metab.</w:t>
       </w:r>
       <w:r>
         <w:rPr>
@@ -5662,7 +5797,7 @@
           <w:noProof/>
           <w:sz w:val="20"/>
         </w:rPr>
-        <w:t xml:space="preserve"> 1989;264(35):20992–20997.</w:t>
+        <w:t xml:space="preserve"> 2009;83(4):1163–1167.</w:t>
       </w:r>
     </w:p>
     <w:p>
@@ -5673,15 +5808,147 @@
         <w:adjustRightInd w:val="0"/>
         <w:ind w:left="640" w:hanging="640"/>
         <w:rPr>
-          <w:ins w:id="197" w:author="Dave Bridges" w:date="2018-03-24T13:58:00Z"/>
-          <w:rFonts w:ascii="Arial" w:eastAsia="Times New Roman" w:hAnsi="Arial" w:cs="Arial"/>
-          <w:color w:val="FF0000"/>
-          <w:sz w:val="19"/>
-          <w:szCs w:val="19"/>
-          <w:shd w:val="clear" w:color="auto" w:fill="FFFFFF"/>
-        </w:rPr>
-      </w:pPr>
-      <w:ins w:id="198" w:author="Dave Bridges" w:date="2018-03-24T13:58:00Z">
+          <w:rFonts w:ascii="Arial" w:eastAsia="Times New Roman" w:hAnsi="Arial" w:cs="Arial"/>
+          <w:noProof/>
+          <w:sz w:val="20"/>
+        </w:rPr>
+      </w:pPr>
+      <w:r>
+        <w:rPr>
+          <w:rFonts w:ascii="Arial" w:eastAsia="Times New Roman" w:hAnsi="Arial" w:cs="Arial"/>
+          <w:noProof/>
+          <w:sz w:val="20"/>
+        </w:rPr>
+        <w:t xml:space="preserve">6. </w:t>
+      </w:r>
+      <w:r>
+        <w:rPr>
+          <w:rFonts w:ascii="Arial" w:eastAsia="Times New Roman" w:hAnsi="Arial" w:cs="Arial"/>
+          <w:noProof/>
+          <w:sz w:val="20"/>
+        </w:rPr>
+        <w:tab/>
+      </w:r>
+      <w:r>
+        <w:rPr>
+          <w:rFonts w:ascii="Arial" w:eastAsia="Times New Roman" w:hAnsi="Arial" w:cs="Arial"/>
+          <w:b/>
+          <w:bCs/>
+          <w:noProof/>
+          <w:sz w:val="20"/>
+        </w:rPr>
+        <w:t>Protzek AOP, Rezende LF, Costa-Júnior JM, Ferreira SM, Cappelli APG, Paula FMM De, Souza JC De, Kurauti MA, Carneiro EM, Rafacho A, Boschero AC.</w:t>
+      </w:r>
+      <w:r>
+        <w:rPr>
+          <w:rFonts w:ascii="Arial" w:eastAsia="Times New Roman" w:hAnsi="Arial" w:cs="Arial"/>
+          <w:noProof/>
+          <w:sz w:val="20"/>
+        </w:rPr>
+        <w:t xml:space="preserve"> Hyperinsulinemia caused by dexamethasone treatment is associated with reduced insulin clearance and lower hepatic activity of insulin-degrading enzyme. </w:t>
+      </w:r>
+      <w:r>
+        <w:rPr>
+          <w:rFonts w:ascii="Arial" w:eastAsia="Times New Roman" w:hAnsi="Arial" w:cs="Arial"/>
+          <w:i/>
+          <w:iCs/>
+          <w:noProof/>
+          <w:sz w:val="20"/>
+        </w:rPr>
+        <w:t>J. Steroid Biochem. Mol. Biol.</w:t>
+      </w:r>
+      <w:r>
+        <w:rPr>
+          <w:rFonts w:ascii="Arial" w:eastAsia="Times New Roman" w:hAnsi="Arial" w:cs="Arial"/>
+          <w:noProof/>
+          <w:sz w:val="20"/>
+        </w:rPr>
+        <w:t xml:space="preserve"> 2016;155:1–8.</w:t>
+      </w:r>
+    </w:p>
+    <w:p>
+      <w:pPr>
+        <w:widowControl w:val="0"/>
+        <w:autoSpaceDE w:val="0"/>
+        <w:autoSpaceDN w:val="0"/>
+        <w:adjustRightInd w:val="0"/>
+        <w:ind w:left="640" w:hanging="640"/>
+        <w:rPr>
+          <w:rFonts w:ascii="Arial" w:hAnsi="Arial" w:cs="Arial"/>
+          <w:noProof/>
+          <w:sz w:val="20"/>
+        </w:rPr>
+      </w:pPr>
+      <w:r>
+        <w:rPr>
+          <w:rFonts w:ascii="Arial" w:eastAsia="Times New Roman" w:hAnsi="Arial" w:cs="Arial"/>
+          <w:noProof/>
+          <w:sz w:val="20"/>
+        </w:rPr>
+        <w:t xml:space="preserve">7. </w:t>
+      </w:r>
+      <w:r>
+        <w:rPr>
+          <w:rFonts w:ascii="Arial" w:eastAsia="Times New Roman" w:hAnsi="Arial" w:cs="Arial"/>
+          <w:noProof/>
+          <w:sz w:val="20"/>
+        </w:rPr>
+        <w:tab/>
+      </w:r>
+      <w:r>
+        <w:rPr>
+          <w:rFonts w:ascii="Arial" w:eastAsia="Times New Roman" w:hAnsi="Arial" w:cs="Arial"/>
+          <w:b/>
+          <w:bCs/>
+          <w:noProof/>
+          <w:sz w:val="20"/>
+        </w:rPr>
+        <w:t>Ali M, Plas C.</w:t>
+      </w:r>
+      <w:r>
+        <w:rPr>
+          <w:rFonts w:ascii="Arial" w:eastAsia="Times New Roman" w:hAnsi="Arial" w:cs="Arial"/>
+          <w:noProof/>
+          <w:sz w:val="20"/>
+        </w:rPr>
+        <w:t xml:space="preserve"> Glucocorticoid regulation of chloroquine nonsensitive insulin degradation in cultured fetal rat hypatocytes. </w:t>
+      </w:r>
+      <w:r>
+        <w:rPr>
+          <w:rFonts w:ascii="Arial" w:eastAsia="Times New Roman" w:hAnsi="Arial" w:cs="Arial"/>
+          <w:i/>
+          <w:iCs/>
+          <w:noProof/>
+          <w:sz w:val="20"/>
+        </w:rPr>
+        <w:t>J. Biol. Chem.</w:t>
+      </w:r>
+      <w:r>
+        <w:rPr>
+          <w:rFonts w:ascii="Arial" w:eastAsia="Times New Roman" w:hAnsi="Arial" w:cs="Arial"/>
+          <w:noProof/>
+          <w:sz w:val="20"/>
+        </w:rPr>
+        <w:t xml:space="preserve"> 1989;264(35):20992–20997.</w:t>
+      </w:r>
+    </w:p>
+    <w:p>
+      <w:pPr>
+        <w:widowControl w:val="0"/>
+        <w:autoSpaceDE w:val="0"/>
+        <w:autoSpaceDN w:val="0"/>
+        <w:adjustRightInd w:val="0"/>
+        <w:ind w:left="640" w:hanging="640"/>
+        <w:rPr>
+          <w:ins w:id="205" w:author="Dave Bridges" w:date="2018-03-24T13:58:00Z"/>
+          <w:rFonts w:ascii="Arial" w:eastAsia="Times New Roman" w:hAnsi="Arial" w:cs="Arial"/>
+          <w:color w:val="FF0000"/>
+          <w:sz w:val="19"/>
+          <w:szCs w:val="19"/>
+          <w:shd w:val="clear" w:color="auto" w:fill="FFFFFF"/>
+        </w:rPr>
+      </w:pPr>
+      <w:ins w:id="206" w:author="Dave Bridges" w:date="2018-03-24T13:58:00Z">
         <w:r>
           <w:rPr>
             <w:rFonts w:ascii="Arial" w:eastAsia="Times New Roman" w:hAnsi="Arial" w:cs="Arial"/>
@@ -5755,7 +6022,15 @@
         <w:annotationRef/>
       </w:r>
       <w:r>
-        <w:t>Write it witout interpretation</w:t>
+        <w:t xml:space="preserve">Write it </w:t>
+      </w:r>
+      <w:proofErr w:type="spellStart"/>
+      <w:r>
+        <w:t>witout</w:t>
+      </w:r>
+      <w:proofErr w:type="spellEnd"/>
+      <w:r>
+        <w:t xml:space="preserve"> interpretation</w:t>
       </w:r>
     </w:p>
   </w:comment>
@@ -5771,7 +6046,15 @@
         <w:annotationRef/>
       </w:r>
       <w:r>
-        <w:t>This is the p-val we may not be able to assess?</w:t>
+        <w:t>This is the p-</w:t>
+      </w:r>
+      <w:proofErr w:type="spellStart"/>
+      <w:r>
+        <w:t>val</w:t>
+      </w:r>
+      <w:proofErr w:type="spellEnd"/>
+      <w:r>
+        <w:t xml:space="preserve"> we may not be able to assess?</w:t>
       </w:r>
     </w:p>
   </w:comment>
@@ -6731,7 +7014,7 @@
 </file>
 
 <file path=customXml/itemProps1.xml><?xml version="1.0" encoding="utf-8"?>
-<ds:datastoreItem xmlns:ds="http://schemas.openxmlformats.org/officeDocument/2006/customXml" ds:itemID="{EDC00424-68CE-8F4A-9BC0-4D621E20D65E}">
+<ds:datastoreItem xmlns:ds="http://schemas.openxmlformats.org/officeDocument/2006/customXml" ds:itemID="{F0D997C9-ADF1-F642-8679-F9C43F758854}">
   <ds:schemaRefs>
     <ds:schemaRef ds:uri="http://schemas.openxmlformats.org/officeDocument/2006/bibliography"/>
   </ds:schemaRefs>

</xml_diff>

<commit_message>
cleaned up some comments/edits
</commit_message>
<xml_diff>
--- a/manuscript/Obesity-Glucocorticoids/Endocrinology Reviewer Comments.docx
+++ b/manuscript/Obesity-Glucocorticoids/Endocrinology Reviewer Comments.docx
@@ -1093,7 +1093,8 @@
           <w:shd w:val="clear" w:color="auto" w:fill="FFFFFF"/>
         </w:rPr>
       </w:pPr>
-      <w:ins w:id="34" w:author="Microsoft Office User" w:date="2018-03-24T15:06:00Z">
+      <w:bookmarkStart w:id="34" w:name="_GoBack"/>
+      <w:ins w:id="35" w:author="Microsoft Office User" w:date="2018-03-24T15:06:00Z">
         <w:r>
           <w:rPr>
             <w:rFonts w:ascii="Arial" w:eastAsia="Times New Roman" w:hAnsi="Arial" w:cs="Arial"/>
@@ -1101,11 +1102,6 @@
             <w:color w:val="FF0000"/>
             <w:sz w:val="19"/>
             <w:szCs w:val="19"/>
-            <w:rPrChange w:id="35" w:author="Unknown">
-              <w:rPr>
-                <w:noProof/>
-              </w:rPr>
-            </w:rPrChange>
           </w:rPr>
           <mc:AlternateContent>
             <mc:Choice Requires="wps">
@@ -1194,7 +1190,7 @@
           </mc:AlternateContent>
         </w:r>
       </w:ins>
-      <w:commentRangeStart w:id="36"/>
+      <w:bookmarkEnd w:id="34"/>
       <w:r>
         <w:rPr>
           <w:rFonts w:ascii="Arial" w:eastAsia="Times New Roman" w:hAnsi="Arial" w:cs="Arial"/>
@@ -1206,14 +1202,7 @@
         </w:rPr>
         <w:t>Results</w:t>
       </w:r>
-      <w:commentRangeEnd w:id="36"/>
-      <w:r>
-        <w:rPr>
-          <w:rStyle w:val="CommentReference"/>
-        </w:rPr>
-        <w:commentReference w:id="36"/>
-      </w:r>
-      <w:ins w:id="37" w:author="Microsoft Office User" w:date="2018-03-24T15:46:00Z">
+      <w:ins w:id="36" w:author="Microsoft Office User" w:date="2018-03-24T15:46:00Z">
         <w:r>
           <w:rPr>
             <w:rFonts w:ascii="Arial" w:eastAsia="Times New Roman" w:hAnsi="Arial" w:cs="Arial"/>
@@ -1239,7 +1228,7 @@
           <w:shd w:val="clear" w:color="auto" w:fill="FFFFFF"/>
         </w:rPr>
       </w:pPr>
-      <w:ins w:id="38" w:author="Microsoft Office User" w:date="2018-03-24T16:10:00Z">
+      <w:ins w:id="37" w:author="Microsoft Office User" w:date="2018-03-24T16:10:00Z">
         <w:r>
           <w:rPr>
             <w:rFonts w:ascii="Arial" w:eastAsia="Times New Roman" w:hAnsi="Arial" w:cs="Arial"/>
@@ -1251,7 +1240,7 @@
           </w:rPr>
           <w:t>Obese dexamethasone-treated mice 2.09-fold higher fluid intake (</w:t>
         </w:r>
-        <w:commentRangeStart w:id="39"/>
+        <w:commentRangeStart w:id="38"/>
         <w:r>
           <w:rPr>
             <w:rFonts w:ascii="Arial" w:eastAsia="Times New Roman" w:hAnsi="Arial" w:cs="Arial"/>
@@ -1264,16 +1253,16 @@
           <w:t>p</w:t>
         </w:r>
       </w:ins>
-      <w:commentRangeEnd w:id="39"/>
-      <w:ins w:id="40" w:author="Microsoft Office User" w:date="2018-03-24T16:19:00Z">
+      <w:commentRangeEnd w:id="38"/>
+      <w:ins w:id="39" w:author="Microsoft Office User" w:date="2018-03-24T16:19:00Z">
         <w:r>
           <w:rPr>
             <w:rStyle w:val="CommentReference"/>
           </w:rPr>
-          <w:commentReference w:id="39"/>
+          <w:commentReference w:id="38"/>
         </w:r>
       </w:ins>
-      <w:ins w:id="41" w:author="Microsoft Office User" w:date="2018-03-24T16:10:00Z">
+      <w:ins w:id="40" w:author="Microsoft Office User" w:date="2018-03-24T16:10:00Z">
         <w:r>
           <w:rPr>
             <w:rFonts w:ascii="Arial" w:eastAsia="Times New Roman" w:hAnsi="Arial" w:cs="Arial"/>
@@ -1286,7 +1275,7 @@
           <w:t>=)</w:t>
         </w:r>
       </w:ins>
-      <w:ins w:id="42" w:author="Microsoft Office User" w:date="2018-03-24T16:11:00Z">
+      <w:ins w:id="41" w:author="Microsoft Office User" w:date="2018-03-24T16:11:00Z">
         <w:r>
           <w:rPr>
             <w:rFonts w:ascii="Arial" w:eastAsia="Times New Roman" w:hAnsi="Arial" w:cs="Arial"/>
@@ -1299,7 +1288,7 @@
           <w:t xml:space="preserve"> when compared to lean dexamethasone-treated mice</w:t>
         </w:r>
       </w:ins>
-      <w:ins w:id="43" w:author="Microsoft Office User" w:date="2018-03-24T16:10:00Z">
+      <w:ins w:id="42" w:author="Microsoft Office User" w:date="2018-03-24T16:10:00Z">
         <w:r>
           <w:rPr>
             <w:rFonts w:ascii="Arial" w:eastAsia="Times New Roman" w:hAnsi="Arial" w:cs="Arial"/>
@@ -1312,7 +1301,7 @@
           <w:t>.</w:t>
         </w:r>
       </w:ins>
-      <w:ins w:id="44" w:author="Microsoft Office User" w:date="2018-03-24T16:12:00Z">
+      <w:ins w:id="43" w:author="Microsoft Office User" w:date="2018-03-24T16:12:00Z">
         <w:r>
           <w:rPr>
             <w:rFonts w:ascii="Arial" w:eastAsia="Times New Roman" w:hAnsi="Arial" w:cs="Arial"/>
@@ -1325,7 +1314,7 @@
           <w:t xml:space="preserve"> This was reduced to</w:t>
         </w:r>
       </w:ins>
-      <w:ins w:id="45" w:author="Microsoft Office User" w:date="2018-03-24T16:14:00Z">
+      <w:ins w:id="44" w:author="Microsoft Office User" w:date="2018-03-24T16:14:00Z">
         <w:r>
           <w:rPr>
             <w:rFonts w:ascii="Arial" w:eastAsia="Times New Roman" w:hAnsi="Arial" w:cs="Arial"/>
@@ -1338,7 +1327,7 @@
           <w:t xml:space="preserve"> a</w:t>
         </w:r>
       </w:ins>
-      <w:ins w:id="46" w:author="Microsoft Office User" w:date="2018-03-24T16:12:00Z">
+      <w:ins w:id="45" w:author="Microsoft Office User" w:date="2018-03-24T16:12:00Z">
         <w:r>
           <w:rPr>
             <w:rFonts w:ascii="Arial" w:eastAsia="Times New Roman" w:hAnsi="Arial" w:cs="Arial"/>
@@ -1351,7 +1340,7 @@
           <w:t xml:space="preserve"> 22</w:t>
         </w:r>
       </w:ins>
-      <w:ins w:id="47" w:author="Microsoft Office User" w:date="2018-03-24T16:13:00Z">
+      <w:ins w:id="46" w:author="Microsoft Office User" w:date="2018-03-24T16:13:00Z">
         <w:r>
           <w:rPr>
             <w:rFonts w:ascii="Arial" w:eastAsia="Times New Roman" w:hAnsi="Arial" w:cs="Arial"/>
@@ -1364,7 +1353,7 @@
           <w:t xml:space="preserve">.01% </w:t>
         </w:r>
       </w:ins>
-      <w:ins w:id="48" w:author="Microsoft Office User" w:date="2018-03-24T16:14:00Z">
+      <w:ins w:id="47" w:author="Microsoft Office User" w:date="2018-03-24T16:14:00Z">
         <w:r>
           <w:rPr>
             <w:rFonts w:ascii="Arial" w:eastAsia="Times New Roman" w:hAnsi="Arial" w:cs="Arial"/>
@@ -1377,7 +1366,7 @@
           <w:t xml:space="preserve">increase in the obese animals </w:t>
         </w:r>
       </w:ins>
-      <w:ins w:id="49" w:author="Microsoft Office User" w:date="2018-03-24T16:13:00Z">
+      <w:ins w:id="48" w:author="Microsoft Office User" w:date="2018-03-24T16:13:00Z">
         <w:r>
           <w:rPr>
             <w:rFonts w:ascii="Arial" w:eastAsia="Times New Roman" w:hAnsi="Arial" w:cs="Arial"/>
@@ -1390,7 +1379,7 @@
           <w:t xml:space="preserve">when </w:t>
         </w:r>
       </w:ins>
-      <w:ins w:id="50" w:author="Microsoft Office User" w:date="2018-03-24T16:14:00Z">
+      <w:ins w:id="49" w:author="Microsoft Office User" w:date="2018-03-24T16:14:00Z">
         <w:r>
           <w:rPr>
             <w:rFonts w:ascii="Arial" w:eastAsia="Times New Roman" w:hAnsi="Arial" w:cs="Arial"/>
@@ -1403,7 +1392,7 @@
           <w:t>a</w:t>
         </w:r>
       </w:ins>
-      <w:ins w:id="51" w:author="Microsoft Office User" w:date="2018-03-24T16:12:00Z">
+      <w:ins w:id="50" w:author="Microsoft Office User" w:date="2018-03-24T16:12:00Z">
         <w:r>
           <w:rPr>
             <w:rFonts w:ascii="Arial" w:eastAsia="Times New Roman" w:hAnsi="Arial" w:cs="Arial"/>
@@ -1416,7 +1405,7 @@
           <w:t xml:space="preserve">ccounting for the higher weights of these mice. </w:t>
         </w:r>
       </w:ins>
-      <w:ins w:id="52" w:author="Microsoft Office User" w:date="2018-03-24T16:06:00Z">
+      <w:ins w:id="51" w:author="Microsoft Office User" w:date="2018-03-24T16:06:00Z">
         <w:r>
           <w:rPr>
             <w:rFonts w:ascii="Arial" w:eastAsia="Times New Roman" w:hAnsi="Arial" w:cs="Arial"/>
@@ -1429,7 +1418,7 @@
           <w:t xml:space="preserve">Increased intake resulted in a </w:t>
         </w:r>
       </w:ins>
-      <w:ins w:id="53" w:author="Microsoft Office User" w:date="2018-03-24T16:08:00Z">
+      <w:ins w:id="52" w:author="Microsoft Office User" w:date="2018-03-24T16:08:00Z">
         <w:r>
           <w:rPr>
             <w:rFonts w:ascii="Arial" w:eastAsia="Times New Roman" w:hAnsi="Arial" w:cs="Arial"/>
@@ -1442,7 +1431,7 @@
           <w:t>7.59-fold</w:t>
         </w:r>
       </w:ins>
-      <w:ins w:id="54" w:author="Microsoft Office User" w:date="2018-03-24T16:06:00Z">
+      <w:ins w:id="53" w:author="Microsoft Office User" w:date="2018-03-24T16:06:00Z">
         <w:r>
           <w:rPr>
             <w:rFonts w:ascii="Arial" w:eastAsia="Times New Roman" w:hAnsi="Arial" w:cs="Arial"/>
@@ -1455,7 +1444,7 @@
           <w:t xml:space="preserve"> increase in serum dexamethasone concentration in the obese dexamethasone-treated mice </w:t>
         </w:r>
       </w:ins>
-      <w:ins w:id="55" w:author="Microsoft Office User" w:date="2018-03-24T16:08:00Z">
+      <w:ins w:id="54" w:author="Microsoft Office User" w:date="2018-03-24T16:08:00Z">
         <w:r>
           <w:rPr>
             <w:rFonts w:ascii="Arial" w:eastAsia="Times New Roman" w:hAnsi="Arial" w:cs="Arial"/>
@@ -1468,7 +1457,7 @@
           <w:t>when compared to lean dexamethasone-treated mice (p=0.031)</w:t>
         </w:r>
       </w:ins>
-      <w:ins w:id="56" w:author="Microsoft Office User" w:date="2018-03-24T16:09:00Z">
+      <w:ins w:id="55" w:author="Microsoft Office User" w:date="2018-03-24T16:09:00Z">
         <w:r>
           <w:rPr>
             <w:rFonts w:ascii="Arial" w:eastAsia="Times New Roman" w:hAnsi="Arial" w:cs="Arial"/>
@@ -1492,7 +1481,7 @@
           <w:shd w:val="clear" w:color="auto" w:fill="FFFFFF"/>
         </w:rPr>
       </w:pPr>
-      <w:ins w:id="57" w:author="Microsoft Office User" w:date="2018-03-24T15:09:00Z">
+      <w:ins w:id="56" w:author="Microsoft Office User" w:date="2018-03-24T15:09:00Z">
         <w:r>
           <w:rPr>
             <w:noProof/>
@@ -1551,10 +1540,10 @@
                             <w:p>
                               <w:pPr>
                                 <w:rPr>
-                                  <w:ins w:id="58" w:author="Microsoft Office User" w:date="2018-03-24T15:09:00Z"/>
+                                  <w:ins w:id="57" w:author="Microsoft Office User" w:date="2018-03-24T15:09:00Z"/>
                                 </w:rPr>
                               </w:pPr>
-                              <w:ins w:id="59" w:author="Microsoft Office User" w:date="2018-03-24T15:13:00Z">
+                              <w:ins w:id="58" w:author="Microsoft Office User" w:date="2018-03-24T15:13:00Z">
                                 <w:r>
                                   <w:rPr>
                                     <w:noProof/>
@@ -1611,7 +1600,7 @@
                               </w:ins>
                             </w:p>
                             <w:p>
-                              <w:ins w:id="60" w:author="Microsoft Office User" w:date="2018-03-24T15:09:00Z">
+                              <w:ins w:id="59" w:author="Microsoft Office User" w:date="2018-03-24T15:09:00Z">
                                 <w:r>
                                   <w:rPr>
                                     <w:b/>
@@ -1619,7 +1608,7 @@
                                   <w:t>Figure 1:</w:t>
                                 </w:r>
                               </w:ins>
-                              <w:ins w:id="61" w:author="Microsoft Office User" w:date="2018-03-24T15:10:00Z">
+                              <w:ins w:id="60" w:author="Microsoft Office User" w:date="2018-03-24T15:10:00Z">
                                 <w:r>
                                   <w:rPr>
                                     <w:b/>
@@ -1627,7 +1616,7 @@
                                   <w:t xml:space="preserve"> Dexamethasone </w:t>
                                 </w:r>
                               </w:ins>
-                              <w:ins w:id="62" w:author="Microsoft Office User" w:date="2018-03-24T15:13:00Z">
+                              <w:ins w:id="61" w:author="Microsoft Office User" w:date="2018-03-24T15:13:00Z">
                                 <w:r>
                                   <w:rPr>
                                     <w:b/>
@@ -1641,7 +1630,7 @@
                                   <w:t>once</w:t>
                                 </w:r>
                               </w:ins>
-                              <w:ins w:id="63" w:author="Microsoft Office User" w:date="2018-03-24T15:14:00Z">
+                              <w:ins w:id="62" w:author="Microsoft Office User" w:date="2018-03-24T15:14:00Z">
                                 <w:r>
                                   <w:rPr>
                                     <w:b/>
@@ -1649,7 +1638,7 @@
                                   <w:t>n</w:t>
                                 </w:r>
                               </w:ins>
-                              <w:ins w:id="64" w:author="Microsoft Office User" w:date="2018-03-24T15:13:00Z">
+                              <w:ins w:id="63" w:author="Microsoft Office User" w:date="2018-03-24T15:13:00Z">
                                 <w:r>
                                   <w:rPr>
                                     <w:b/>
@@ -1657,7 +1646,7 @@
                                   <w:t>tration</w:t>
                                 </w:r>
                               </w:ins>
-                              <w:ins w:id="65" w:author="Microsoft Office User" w:date="2018-03-24T15:16:00Z">
+                              <w:ins w:id="64" w:author="Microsoft Office User" w:date="2018-03-24T15:16:00Z">
                                 <w:r>
                                   <w:rPr>
                                     <w:b/>
@@ -1665,7 +1654,7 @@
                                   <w:t>s</w:t>
                                 </w:r>
                               </w:ins>
-                              <w:ins w:id="66" w:author="Microsoft Office User" w:date="2018-03-24T15:14:00Z">
+                              <w:ins w:id="65" w:author="Microsoft Office User" w:date="2018-03-24T15:14:00Z">
                                 <w:r>
                                   <w:rPr>
                                     <w:b/>
@@ -1676,42 +1665,42 @@
                                   <w:t xml:space="preserve"> </w:t>
                                 </w:r>
                               </w:ins>
-                              <w:ins w:id="67" w:author="Microsoft Office User" w:date="2018-03-24T15:17:00Z">
+                              <w:ins w:id="66" w:author="Microsoft Office User" w:date="2018-03-24T15:17:00Z">
                                 <w:r>
                                   <w:t xml:space="preserve">Amount of dexamethasone consumed per mouse (A), </w:t>
                                 </w:r>
                               </w:ins>
-                              <w:ins w:id="68" w:author="Microsoft Office User" w:date="2018-03-24T15:19:00Z">
+                              <w:ins w:id="67" w:author="Microsoft Office User" w:date="2018-03-24T15:19:00Z">
                                 <w:r>
                                   <w:t xml:space="preserve">amounts </w:t>
                                 </w:r>
                               </w:ins>
-                              <w:ins w:id="69" w:author="Microsoft Office User" w:date="2018-03-24T15:17:00Z">
+                              <w:ins w:id="68" w:author="Microsoft Office User" w:date="2018-03-24T15:17:00Z">
                                 <w:r>
                                   <w:t xml:space="preserve">normalized to mouse weight (B) and </w:t>
                                 </w:r>
                               </w:ins>
-                              <w:ins w:id="70" w:author="Microsoft Office User" w:date="2018-03-24T15:18:00Z">
+                              <w:ins w:id="69" w:author="Microsoft Office User" w:date="2018-03-24T15:18:00Z">
                                 <w:r>
                                   <w:t xml:space="preserve">normalized </w:t>
                                 </w:r>
                               </w:ins>
-                              <w:ins w:id="71" w:author="Microsoft Office User" w:date="2018-03-24T15:17:00Z">
+                              <w:ins w:id="70" w:author="Microsoft Office User" w:date="2018-03-24T15:17:00Z">
                                 <w:r>
                                   <w:t xml:space="preserve">weekly </w:t>
                                 </w:r>
                               </w:ins>
-                              <w:ins w:id="72" w:author="Microsoft Office User" w:date="2018-03-24T15:18:00Z">
+                              <w:ins w:id="71" w:author="Microsoft Office User" w:date="2018-03-24T15:18:00Z">
                                 <w:r>
                                   <w:t>measures (C)</w:t>
                                 </w:r>
                               </w:ins>
-                              <w:ins w:id="73" w:author="Microsoft Office User" w:date="2018-03-24T15:30:00Z">
+                              <w:ins w:id="72" w:author="Microsoft Office User" w:date="2018-03-24T15:30:00Z">
                                 <w:r>
                                   <w:t xml:space="preserve"> as determined by volume consumed per cage per week</w:t>
                                 </w:r>
                               </w:ins>
-                              <w:ins w:id="74" w:author="Microsoft Office User" w:date="2018-03-24T15:22:00Z">
+                              <w:ins w:id="73" w:author="Microsoft Office User" w:date="2018-03-24T15:22:00Z">
                                 <w:r>
                                   <w:t xml:space="preserve"> for </w:t>
                                 </w:r>
@@ -1719,87 +1708,87 @@
                                   <w:t>NCD</w:t>
                                 </w:r>
                               </w:ins>
-                              <w:ins w:id="75" w:author="Microsoft Office User" w:date="2018-03-24T15:23:00Z">
+                              <w:ins w:id="74" w:author="Microsoft Office User" w:date="2018-03-24T15:23:00Z">
                                 <w:r>
                                   <w:t>-</w:t>
                                 </w:r>
                               </w:ins>
-                              <w:ins w:id="76" w:author="Microsoft Office User" w:date="2018-03-24T15:22:00Z">
+                              <w:ins w:id="75" w:author="Microsoft Office User" w:date="2018-03-24T15:22:00Z">
                                 <w:r>
                                   <w:t xml:space="preserve"> (</w:t>
                                 </w:r>
                               </w:ins>
-                              <w:ins w:id="77" w:author="Microsoft Office User" w:date="2018-03-24T16:02:00Z">
+                              <w:ins w:id="76" w:author="Microsoft Office User" w:date="2018-03-24T16:02:00Z">
                                 <w:r>
                                   <w:t>n=12</w:t>
                                 </w:r>
                               </w:ins>
-                              <w:ins w:id="78" w:author="Microsoft Office User" w:date="2018-03-24T15:22:00Z">
+                              <w:ins w:id="77" w:author="Microsoft Office User" w:date="2018-03-24T15:22:00Z">
                                 <w:r>
                                   <w:t>) and HFD</w:t>
                                 </w:r>
                               </w:ins>
-                              <w:ins w:id="79" w:author="Microsoft Office User" w:date="2018-03-24T15:23:00Z">
+                              <w:ins w:id="78" w:author="Microsoft Office User" w:date="2018-03-24T15:23:00Z">
                                 <w:r>
                                   <w:t>-fed (</w:t>
                                 </w:r>
                               </w:ins>
-                              <w:ins w:id="80" w:author="Microsoft Office User" w:date="2018-03-24T16:03:00Z">
+                              <w:ins w:id="79" w:author="Microsoft Office User" w:date="2018-03-24T16:03:00Z">
                                 <w:r>
                                   <w:t>n=20</w:t>
                                 </w:r>
                               </w:ins>
-                              <w:ins w:id="81" w:author="Microsoft Office User" w:date="2018-03-24T15:23:00Z">
+                              <w:ins w:id="80" w:author="Microsoft Office User" w:date="2018-03-24T15:23:00Z">
                                 <w:r>
                                   <w:t>) mice</w:t>
                                 </w:r>
                               </w:ins>
-                              <w:ins w:id="82" w:author="Microsoft Office User" w:date="2018-03-24T15:19:00Z">
+                              <w:ins w:id="81" w:author="Microsoft Office User" w:date="2018-03-24T15:19:00Z">
                                 <w:r>
                                   <w:t>. Concentration of dexamethasone in serum</w:t>
                                 </w:r>
                               </w:ins>
-                              <w:ins w:id="83" w:author="Microsoft Office User" w:date="2018-03-24T15:24:00Z">
+                              <w:ins w:id="82" w:author="Microsoft Office User" w:date="2018-03-24T15:24:00Z">
                                 <w:r>
                                   <w:t xml:space="preserve"> of NCD-fed (n=</w:t>
                                 </w:r>
                               </w:ins>
-                              <w:ins w:id="84" w:author="Microsoft Office User" w:date="2018-03-24T15:28:00Z">
+                              <w:ins w:id="83" w:author="Microsoft Office User" w:date="2018-03-24T15:28:00Z">
                                 <w:r>
                                   <w:t>8</w:t>
                                 </w:r>
                               </w:ins>
-                              <w:ins w:id="85" w:author="Microsoft Office User" w:date="2018-03-24T15:24:00Z">
+                              <w:ins w:id="84" w:author="Microsoft Office User" w:date="2018-03-24T15:24:00Z">
                                 <w:r>
                                   <w:t>) and HFD-fed (n=</w:t>
                                 </w:r>
                               </w:ins>
-                              <w:ins w:id="86" w:author="Microsoft Office User" w:date="2018-03-24T15:27:00Z">
+                              <w:ins w:id="85" w:author="Microsoft Office User" w:date="2018-03-24T15:27:00Z">
                                 <w:r>
                                   <w:t>11</w:t>
                                 </w:r>
                               </w:ins>
-                              <w:ins w:id="87" w:author="Microsoft Office User" w:date="2018-03-24T15:24:00Z">
+                              <w:ins w:id="86" w:author="Microsoft Office User" w:date="2018-03-24T15:24:00Z">
                                 <w:r>
                                   <w:t>)</w:t>
                                 </w:r>
                               </w:ins>
-                              <w:ins w:id="88" w:author="Microsoft Office User" w:date="2018-03-24T15:19:00Z">
+                              <w:ins w:id="87" w:author="Microsoft Office User" w:date="2018-03-24T15:19:00Z">
                                 <w:r>
                                   <w:t xml:space="preserve"> at the end of the study</w:t>
                                 </w:r>
                               </w:ins>
-                              <w:ins w:id="89" w:author="Microsoft Office User" w:date="2018-03-24T15:21:00Z">
+                              <w:ins w:id="88" w:author="Microsoft Office User" w:date="2018-03-24T15:21:00Z">
                                 <w:r>
                                   <w:t xml:space="preserve"> as determined by LC-MS</w:t>
                                 </w:r>
                               </w:ins>
-                              <w:ins w:id="90" w:author="Microsoft Office User" w:date="2018-03-24T15:20:00Z">
+                              <w:ins w:id="89" w:author="Microsoft Office User" w:date="2018-03-24T15:20:00Z">
                                 <w:r>
                                   <w:t xml:space="preserve"> (D)</w:t>
                                 </w:r>
                               </w:ins>
-                              <w:ins w:id="91" w:author="Microsoft Office User" w:date="2018-03-24T15:19:00Z">
+                              <w:ins w:id="90" w:author="Microsoft Office User" w:date="2018-03-24T15:19:00Z">
                                 <w:r>
                                   <w:t>.</w:t>
                                 </w:r>
@@ -1830,10 +1819,10 @@
                       <w:p>
                         <w:pPr>
                           <w:rPr>
-                            <w:ins w:id="92" w:author="Microsoft Office User" w:date="2018-03-24T15:09:00Z"/>
+                            <w:ins w:id="91" w:author="Microsoft Office User" w:date="2018-03-24T15:09:00Z"/>
                           </w:rPr>
                         </w:pPr>
-                        <w:ins w:id="93" w:author="Microsoft Office User" w:date="2018-03-24T15:13:00Z">
+                        <w:ins w:id="92" w:author="Microsoft Office User" w:date="2018-03-24T15:13:00Z">
                           <w:r>
                             <w:rPr>
                               <w:noProof/>
@@ -1890,7 +1879,7 @@
                         </w:ins>
                       </w:p>
                       <w:p>
-                        <w:ins w:id="94" w:author="Microsoft Office User" w:date="2018-03-24T15:09:00Z">
+                        <w:ins w:id="93" w:author="Microsoft Office User" w:date="2018-03-24T15:09:00Z">
                           <w:r>
                             <w:rPr>
                               <w:b/>
@@ -1898,7 +1887,7 @@
                             <w:t>Figure 1:</w:t>
                           </w:r>
                         </w:ins>
-                        <w:ins w:id="95" w:author="Microsoft Office User" w:date="2018-03-24T15:10:00Z">
+                        <w:ins w:id="94" w:author="Microsoft Office User" w:date="2018-03-24T15:10:00Z">
                           <w:r>
                             <w:rPr>
                               <w:b/>
@@ -1906,7 +1895,7 @@
                             <w:t xml:space="preserve"> Dexamethasone </w:t>
                           </w:r>
                         </w:ins>
-                        <w:ins w:id="96" w:author="Microsoft Office User" w:date="2018-03-24T15:13:00Z">
+                        <w:ins w:id="95" w:author="Microsoft Office User" w:date="2018-03-24T15:13:00Z">
                           <w:r>
                             <w:rPr>
                               <w:b/>
@@ -1920,7 +1909,7 @@
                             <w:t>once</w:t>
                           </w:r>
                         </w:ins>
-                        <w:ins w:id="97" w:author="Microsoft Office User" w:date="2018-03-24T15:14:00Z">
+                        <w:ins w:id="96" w:author="Microsoft Office User" w:date="2018-03-24T15:14:00Z">
                           <w:r>
                             <w:rPr>
                               <w:b/>
@@ -1928,7 +1917,7 @@
                             <w:t>n</w:t>
                           </w:r>
                         </w:ins>
-                        <w:ins w:id="98" w:author="Microsoft Office User" w:date="2018-03-24T15:13:00Z">
+                        <w:ins w:id="97" w:author="Microsoft Office User" w:date="2018-03-24T15:13:00Z">
                           <w:r>
                             <w:rPr>
                               <w:b/>
@@ -1936,7 +1925,7 @@
                             <w:t>tration</w:t>
                           </w:r>
                         </w:ins>
-                        <w:ins w:id="99" w:author="Microsoft Office User" w:date="2018-03-24T15:16:00Z">
+                        <w:ins w:id="98" w:author="Microsoft Office User" w:date="2018-03-24T15:16:00Z">
                           <w:r>
                             <w:rPr>
                               <w:b/>
@@ -1944,7 +1933,7 @@
                             <w:t>s</w:t>
                           </w:r>
                         </w:ins>
-                        <w:ins w:id="100" w:author="Microsoft Office User" w:date="2018-03-24T15:14:00Z">
+                        <w:ins w:id="99" w:author="Microsoft Office User" w:date="2018-03-24T15:14:00Z">
                           <w:r>
                             <w:rPr>
                               <w:b/>
@@ -1955,42 +1944,42 @@
                             <w:t xml:space="preserve"> </w:t>
                           </w:r>
                         </w:ins>
-                        <w:ins w:id="101" w:author="Microsoft Office User" w:date="2018-03-24T15:17:00Z">
+                        <w:ins w:id="100" w:author="Microsoft Office User" w:date="2018-03-24T15:17:00Z">
                           <w:r>
                             <w:t xml:space="preserve">Amount of dexamethasone consumed per mouse (A), </w:t>
                           </w:r>
                         </w:ins>
-                        <w:ins w:id="102" w:author="Microsoft Office User" w:date="2018-03-24T15:19:00Z">
+                        <w:ins w:id="101" w:author="Microsoft Office User" w:date="2018-03-24T15:19:00Z">
                           <w:r>
                             <w:t xml:space="preserve">amounts </w:t>
                           </w:r>
                         </w:ins>
-                        <w:ins w:id="103" w:author="Microsoft Office User" w:date="2018-03-24T15:17:00Z">
+                        <w:ins w:id="102" w:author="Microsoft Office User" w:date="2018-03-24T15:17:00Z">
                           <w:r>
                             <w:t xml:space="preserve">normalized to mouse weight (B) and </w:t>
                           </w:r>
                         </w:ins>
-                        <w:ins w:id="104" w:author="Microsoft Office User" w:date="2018-03-24T15:18:00Z">
+                        <w:ins w:id="103" w:author="Microsoft Office User" w:date="2018-03-24T15:18:00Z">
                           <w:r>
                             <w:t xml:space="preserve">normalized </w:t>
                           </w:r>
                         </w:ins>
-                        <w:ins w:id="105" w:author="Microsoft Office User" w:date="2018-03-24T15:17:00Z">
+                        <w:ins w:id="104" w:author="Microsoft Office User" w:date="2018-03-24T15:17:00Z">
                           <w:r>
                             <w:t xml:space="preserve">weekly </w:t>
                           </w:r>
                         </w:ins>
-                        <w:ins w:id="106" w:author="Microsoft Office User" w:date="2018-03-24T15:18:00Z">
+                        <w:ins w:id="105" w:author="Microsoft Office User" w:date="2018-03-24T15:18:00Z">
                           <w:r>
                             <w:t>measures (C)</w:t>
                           </w:r>
                         </w:ins>
-                        <w:ins w:id="107" w:author="Microsoft Office User" w:date="2018-03-24T15:30:00Z">
+                        <w:ins w:id="106" w:author="Microsoft Office User" w:date="2018-03-24T15:30:00Z">
                           <w:r>
                             <w:t xml:space="preserve"> as determined by volume consumed per cage per week</w:t>
                           </w:r>
                         </w:ins>
-                        <w:ins w:id="108" w:author="Microsoft Office User" w:date="2018-03-24T15:22:00Z">
+                        <w:ins w:id="107" w:author="Microsoft Office User" w:date="2018-03-24T15:22:00Z">
                           <w:r>
                             <w:t xml:space="preserve"> for </w:t>
                           </w:r>
@@ -1998,87 +1987,87 @@
                             <w:t>NCD</w:t>
                           </w:r>
                         </w:ins>
-                        <w:ins w:id="109" w:author="Microsoft Office User" w:date="2018-03-24T15:23:00Z">
+                        <w:ins w:id="108" w:author="Microsoft Office User" w:date="2018-03-24T15:23:00Z">
                           <w:r>
                             <w:t>-</w:t>
                           </w:r>
                         </w:ins>
-                        <w:ins w:id="110" w:author="Microsoft Office User" w:date="2018-03-24T15:22:00Z">
+                        <w:ins w:id="109" w:author="Microsoft Office User" w:date="2018-03-24T15:22:00Z">
                           <w:r>
                             <w:t xml:space="preserve"> (</w:t>
                           </w:r>
                         </w:ins>
-                        <w:ins w:id="111" w:author="Microsoft Office User" w:date="2018-03-24T16:02:00Z">
+                        <w:ins w:id="110" w:author="Microsoft Office User" w:date="2018-03-24T16:02:00Z">
                           <w:r>
                             <w:t>n=12</w:t>
                           </w:r>
                         </w:ins>
-                        <w:ins w:id="112" w:author="Microsoft Office User" w:date="2018-03-24T15:22:00Z">
+                        <w:ins w:id="111" w:author="Microsoft Office User" w:date="2018-03-24T15:22:00Z">
                           <w:r>
                             <w:t>) and HFD</w:t>
                           </w:r>
                         </w:ins>
-                        <w:ins w:id="113" w:author="Microsoft Office User" w:date="2018-03-24T15:23:00Z">
+                        <w:ins w:id="112" w:author="Microsoft Office User" w:date="2018-03-24T15:23:00Z">
                           <w:r>
                             <w:t>-fed (</w:t>
                           </w:r>
                         </w:ins>
-                        <w:ins w:id="114" w:author="Microsoft Office User" w:date="2018-03-24T16:03:00Z">
+                        <w:ins w:id="113" w:author="Microsoft Office User" w:date="2018-03-24T16:03:00Z">
                           <w:r>
                             <w:t>n=20</w:t>
                           </w:r>
                         </w:ins>
-                        <w:ins w:id="115" w:author="Microsoft Office User" w:date="2018-03-24T15:23:00Z">
+                        <w:ins w:id="114" w:author="Microsoft Office User" w:date="2018-03-24T15:23:00Z">
                           <w:r>
                             <w:t>) mice</w:t>
                           </w:r>
                         </w:ins>
-                        <w:ins w:id="116" w:author="Microsoft Office User" w:date="2018-03-24T15:19:00Z">
+                        <w:ins w:id="115" w:author="Microsoft Office User" w:date="2018-03-24T15:19:00Z">
                           <w:r>
                             <w:t>. Concentration of dexamethasone in serum</w:t>
                           </w:r>
                         </w:ins>
-                        <w:ins w:id="117" w:author="Microsoft Office User" w:date="2018-03-24T15:24:00Z">
+                        <w:ins w:id="116" w:author="Microsoft Office User" w:date="2018-03-24T15:24:00Z">
                           <w:r>
                             <w:t xml:space="preserve"> of NCD-fed (n=</w:t>
                           </w:r>
                         </w:ins>
-                        <w:ins w:id="118" w:author="Microsoft Office User" w:date="2018-03-24T15:28:00Z">
+                        <w:ins w:id="117" w:author="Microsoft Office User" w:date="2018-03-24T15:28:00Z">
                           <w:r>
                             <w:t>8</w:t>
                           </w:r>
                         </w:ins>
-                        <w:ins w:id="119" w:author="Microsoft Office User" w:date="2018-03-24T15:24:00Z">
+                        <w:ins w:id="118" w:author="Microsoft Office User" w:date="2018-03-24T15:24:00Z">
                           <w:r>
                             <w:t>) and HFD-fed (n=</w:t>
                           </w:r>
                         </w:ins>
-                        <w:ins w:id="120" w:author="Microsoft Office User" w:date="2018-03-24T15:27:00Z">
+                        <w:ins w:id="119" w:author="Microsoft Office User" w:date="2018-03-24T15:27:00Z">
                           <w:r>
                             <w:t>11</w:t>
                           </w:r>
                         </w:ins>
-                        <w:ins w:id="121" w:author="Microsoft Office User" w:date="2018-03-24T15:24:00Z">
+                        <w:ins w:id="120" w:author="Microsoft Office User" w:date="2018-03-24T15:24:00Z">
                           <w:r>
                             <w:t>)</w:t>
                           </w:r>
                         </w:ins>
-                        <w:ins w:id="122" w:author="Microsoft Office User" w:date="2018-03-24T15:19:00Z">
+                        <w:ins w:id="121" w:author="Microsoft Office User" w:date="2018-03-24T15:19:00Z">
                           <w:r>
                             <w:t xml:space="preserve"> at the end of the study</w:t>
                           </w:r>
                         </w:ins>
-                        <w:ins w:id="123" w:author="Microsoft Office User" w:date="2018-03-24T15:21:00Z">
+                        <w:ins w:id="122" w:author="Microsoft Office User" w:date="2018-03-24T15:21:00Z">
                           <w:r>
                             <w:t xml:space="preserve"> as determined by LC-MS</w:t>
                           </w:r>
                         </w:ins>
-                        <w:ins w:id="124" w:author="Microsoft Office User" w:date="2018-03-24T15:20:00Z">
+                        <w:ins w:id="123" w:author="Microsoft Office User" w:date="2018-03-24T15:20:00Z">
                           <w:r>
                             <w:t xml:space="preserve"> (D)</w:t>
                           </w:r>
                         </w:ins>
-                        <w:ins w:id="125" w:author="Microsoft Office User" w:date="2018-03-24T15:19:00Z">
+                        <w:ins w:id="124" w:author="Microsoft Office User" w:date="2018-03-24T15:19:00Z">
                           <w:r>
                             <w:t>.</w:t>
                           </w:r>
@@ -2340,7 +2329,7 @@
         </w:rPr>
         <w:t xml:space="preserve"> (Figure </w:t>
       </w:r>
-      <w:ins w:id="126" w:author="Microsoft Office User" w:date="2018-03-24T21:04:00Z">
+      <w:ins w:id="125" w:author="Microsoft Office User" w:date="2018-03-24T21:04:00Z">
         <w:r>
           <w:rPr>
             <w:rFonts w:ascii="Arial" w:eastAsia="Times New Roman" w:hAnsi="Arial" w:cs="Arial"/>
@@ -2353,7 +2342,7 @@
           <w:t>3E</w:t>
         </w:r>
       </w:ins>
-      <w:del w:id="127" w:author="Microsoft Office User" w:date="2018-03-24T21:04:00Z">
+      <w:del w:id="126" w:author="Microsoft Office User" w:date="2018-03-24T21:04:00Z">
         <w:r>
           <w:rPr>
             <w:rFonts w:ascii="Arial" w:eastAsia="Times New Roman" w:hAnsi="Arial" w:cs="Arial"/>
@@ -2377,7 +2366,7 @@
         </w:rPr>
         <w:t xml:space="preserve">) resulting in increased serum dexamethasone at sacrifice (Figure </w:t>
       </w:r>
-      <w:ins w:id="128" w:author="Microsoft Office User" w:date="2018-03-24T21:04:00Z">
+      <w:ins w:id="127" w:author="Microsoft Office User" w:date="2018-03-24T21:04:00Z">
         <w:r>
           <w:rPr>
             <w:rFonts w:ascii="Arial" w:eastAsia="Times New Roman" w:hAnsi="Arial" w:cs="Arial"/>
@@ -2390,7 +2379,7 @@
           <w:t>3F</w:t>
         </w:r>
       </w:ins>
-      <w:del w:id="129" w:author="Microsoft Office User" w:date="2018-03-24T21:04:00Z">
+      <w:del w:id="128" w:author="Microsoft Office User" w:date="2018-03-24T21:04:00Z">
         <w:r>
           <w:rPr>
             <w:rFonts w:ascii="Arial" w:eastAsia="Times New Roman" w:hAnsi="Arial" w:cs="Arial"/>
@@ -2877,7 +2866,7 @@
           <w:shd w:val="clear" w:color="auto" w:fill="FFFFFF"/>
         </w:rPr>
       </w:pPr>
-      <w:del w:id="130" w:author="Microsoft Office User" w:date="2018-03-24T16:17:00Z">
+      <w:del w:id="129" w:author="Microsoft Office User" w:date="2018-03-24T16:17:00Z">
         <w:r>
           <w:rPr>
             <w:rFonts w:ascii="Arial" w:eastAsia="Times New Roman" w:hAnsi="Arial" w:cs="Arial"/>
@@ -3360,7 +3349,7 @@
         </w:rPr>
         <w:t>main attributing factor</w:t>
       </w:r>
-      <w:del w:id="131" w:author="Microsoft Office User" w:date="2018-03-24T21:00:00Z">
+      <w:del w:id="130" w:author="Microsoft Office User" w:date="2018-03-24T21:00:00Z">
         <w:r>
           <w:rPr>
             <w:rFonts w:ascii="Arial" w:eastAsia="Times New Roman" w:hAnsi="Arial" w:cs="Arial"/>
@@ -3735,7 +3724,7 @@
         <w:lastRenderedPageBreak/>
         <w:t>The requested data is presented in Figure 3</w:t>
       </w:r>
-      <w:del w:id="132" w:author="Microsoft Office User" w:date="2018-03-24T20:13:00Z">
+      <w:del w:id="131" w:author="Microsoft Office User" w:date="2018-03-24T20:13:00Z">
         <w:r>
           <w:rPr>
             <w:rFonts w:ascii="Arial" w:eastAsia="Times New Roman" w:hAnsi="Arial" w:cs="Arial"/>
@@ -3757,7 +3746,7 @@
         </w:rPr>
         <w:t xml:space="preserve"> of this response (and the revised Supplementary Figure </w:t>
       </w:r>
-      <w:ins w:id="133" w:author="Microsoft Office User" w:date="2018-03-24T20:13:00Z">
+      <w:ins w:id="132" w:author="Microsoft Office User" w:date="2018-03-24T20:13:00Z">
         <w:r>
           <w:rPr>
             <w:rFonts w:ascii="Arial" w:eastAsia="Times New Roman" w:hAnsi="Arial" w:cs="Arial"/>
@@ -3769,7 +3758,7 @@
           <w:t>1A</w:t>
         </w:r>
       </w:ins>
-      <w:del w:id="134" w:author="Microsoft Office User" w:date="2018-03-24T20:13:00Z">
+      <w:del w:id="133" w:author="Microsoft Office User" w:date="2018-03-24T20:13:00Z">
         <w:r>
           <w:rPr>
             <w:rFonts w:ascii="Arial" w:eastAsia="Times New Roman" w:hAnsi="Arial" w:cs="Arial"/>
@@ -3814,7 +3803,7 @@
           <w:shd w:val="clear" w:color="auto" w:fill="FFFFFF"/>
         </w:rPr>
       </w:pPr>
-      <w:del w:id="135" w:author="Microsoft Office User" w:date="2018-03-24T19:32:00Z">
+      <w:del w:id="134" w:author="Microsoft Office User" w:date="2018-03-24T19:32:00Z">
         <w:r>
           <w:rPr>
             <w:rFonts w:ascii="Arial" w:eastAsia="Times New Roman" w:hAnsi="Arial" w:cs="Arial"/>
@@ -3827,7 +3816,7 @@
           <w:delText>One sentence referring to this figure</w:delText>
         </w:r>
       </w:del>
-      <w:ins w:id="136" w:author="Microsoft Office User" w:date="2018-03-24T19:32:00Z">
+      <w:ins w:id="135" w:author="Microsoft Office User" w:date="2018-03-24T19:32:00Z">
         <w:r>
           <w:rPr>
             <w:rFonts w:ascii="Arial" w:eastAsia="Times New Roman" w:hAnsi="Arial" w:cs="Arial"/>
@@ -3851,7 +3840,7 @@
           <w:t>normalized to percent change from basal</w:t>
         </w:r>
       </w:ins>
-      <w:ins w:id="137" w:author="Microsoft Office User" w:date="2018-03-24T19:35:00Z">
+      <w:ins w:id="136" w:author="Microsoft Office User" w:date="2018-03-24T19:35:00Z">
         <w:r>
           <w:rPr>
             <w:rFonts w:ascii="Arial" w:eastAsia="Times New Roman" w:hAnsi="Arial" w:cs="Arial"/>
@@ -3864,7 +3853,7 @@
           <w:t xml:space="preserve">, </w:t>
         </w:r>
       </w:ins>
-      <w:ins w:id="138" w:author="Microsoft Office User" w:date="2018-03-24T19:37:00Z">
+      <w:ins w:id="137" w:author="Microsoft Office User" w:date="2018-03-24T19:37:00Z">
         <w:r>
           <w:rPr>
             <w:rFonts w:ascii="Arial" w:eastAsia="Times New Roman" w:hAnsi="Arial" w:cs="Arial"/>
@@ -3877,7 +3866,7 @@
           <w:t>dexamethasone treatment results in reduced glucose</w:t>
         </w:r>
       </w:ins>
-      <w:ins w:id="139" w:author="Microsoft Office User" w:date="2018-03-24T19:36:00Z">
+      <w:ins w:id="138" w:author="Microsoft Office User" w:date="2018-03-24T19:36:00Z">
         <w:r>
           <w:rPr>
             <w:rFonts w:ascii="Arial" w:eastAsia="Times New Roman" w:hAnsi="Arial" w:cs="Arial"/>
@@ -3890,7 +3879,7 @@
           <w:t xml:space="preserve"> disposal </w:t>
         </w:r>
       </w:ins>
-      <w:ins w:id="140" w:author="Microsoft Office User" w:date="2018-03-24T19:38:00Z">
+      <w:ins w:id="139" w:author="Microsoft Office User" w:date="2018-03-24T19:38:00Z">
         <w:r>
           <w:rPr>
             <w:rFonts w:ascii="Arial" w:eastAsia="Times New Roman" w:hAnsi="Arial" w:cs="Arial"/>
@@ -3903,7 +3892,7 @@
           <w:t xml:space="preserve">when compared to water controls </w:t>
         </w:r>
       </w:ins>
-      <w:ins w:id="141" w:author="Microsoft Office User" w:date="2018-03-24T19:33:00Z">
+      <w:ins w:id="140" w:author="Microsoft Office User" w:date="2018-03-24T19:33:00Z">
         <w:r>
           <w:rPr>
             <w:rFonts w:ascii="Arial" w:eastAsia="Times New Roman" w:hAnsi="Arial" w:cs="Arial"/>
@@ -3916,7 +3905,7 @@
           <w:t>in lean and obese mice</w:t>
         </w:r>
       </w:ins>
-      <w:ins w:id="142" w:author="Microsoft Office User" w:date="2018-03-24T19:39:00Z">
+      <w:ins w:id="141" w:author="Microsoft Office User" w:date="2018-03-24T19:39:00Z">
         <w:r>
           <w:rPr>
             <w:rFonts w:ascii="Arial" w:eastAsia="Times New Roman" w:hAnsi="Arial" w:cs="Arial"/>
@@ -3940,7 +3929,7 @@
           <w:t>)</w:t>
         </w:r>
       </w:ins>
-      <w:ins w:id="143" w:author="Microsoft Office User" w:date="2018-03-24T19:33:00Z">
+      <w:ins w:id="142" w:author="Microsoft Office User" w:date="2018-03-24T19:33:00Z">
         <w:r>
           <w:rPr>
             <w:rFonts w:ascii="Arial" w:eastAsia="Times New Roman" w:hAnsi="Arial" w:cs="Arial"/>
@@ -3964,7 +3953,7 @@
           <w:shd w:val="clear" w:color="auto" w:fill="FFFFFF"/>
         </w:rPr>
       </w:pPr>
-      <w:ins w:id="144" w:author="Microsoft Office User" w:date="2018-03-24T19:52:00Z">
+      <w:ins w:id="143" w:author="Microsoft Office User" w:date="2018-03-24T19:52:00Z">
         <w:r>
           <w:rPr>
             <w:rFonts w:ascii="Arial" w:eastAsia="Times New Roman" w:hAnsi="Arial" w:cs="Arial"/>
@@ -4026,13 +4015,13 @@
                             <w:p>
                               <w:pPr>
                                 <w:rPr>
-                                  <w:ins w:id="145" w:author="Microsoft Office User" w:date="2018-03-24T19:52:00Z"/>
+                                  <w:ins w:id="144" w:author="Microsoft Office User" w:date="2018-03-24T19:52:00Z"/>
                                   <w:rFonts w:ascii="Arial" w:hAnsi="Arial" w:cs="Arial"/>
                                   <w:sz w:val="19"/>
                                   <w:szCs w:val="19"/>
                                 </w:rPr>
                               </w:pPr>
-                              <w:ins w:id="146" w:author="Microsoft Office User" w:date="2018-03-24T19:52:00Z">
+                              <w:ins w:id="145" w:author="Microsoft Office User" w:date="2018-03-24T19:52:00Z">
                                 <w:r>
                                   <w:rPr>
                                     <w:rFonts w:ascii="Arial" w:eastAsia="Times New Roman" w:hAnsi="Arial" w:cs="Arial"/>
@@ -4119,13 +4108,13 @@
                       <w:p>
                         <w:pPr>
                           <w:rPr>
-                            <w:ins w:id="147" w:author="Microsoft Office User" w:date="2018-03-24T19:52:00Z"/>
+                            <w:ins w:id="146" w:author="Microsoft Office User" w:date="2018-03-24T19:52:00Z"/>
                             <w:rFonts w:ascii="Arial" w:hAnsi="Arial" w:cs="Arial"/>
                             <w:sz w:val="19"/>
                             <w:szCs w:val="19"/>
                           </w:rPr>
                         </w:pPr>
-                        <w:ins w:id="148" w:author="Microsoft Office User" w:date="2018-03-24T19:52:00Z">
+                        <w:ins w:id="147" w:author="Microsoft Office User" w:date="2018-03-24T19:52:00Z">
                           <w:r>
                             <w:rPr>
                               <w:rFonts w:ascii="Arial" w:eastAsia="Times New Roman" w:hAnsi="Arial" w:cs="Arial"/>
@@ -4193,7 +4182,7 @@
           </mc:AlternateContent>
         </w:r>
       </w:ins>
-      <w:del w:id="149" w:author="Microsoft Office User" w:date="2018-03-24T20:13:00Z">
+      <w:del w:id="148" w:author="Microsoft Office User" w:date="2018-03-24T20:13:00Z">
         <w:r>
           <w:rPr>
             <w:rFonts w:ascii="Arial" w:eastAsia="Times New Roman" w:hAnsi="Arial" w:cs="Arial"/>
@@ -4256,7 +4245,7 @@
                               <w:pPr>
                                 <w:rPr>
                                   <w:sz w:val="32"/>
-                                  <w:rPrChange w:id="150" w:author="Microsoft Office User" w:date="2018-03-24T20:12:00Z">
+                                  <w:rPrChange w:id="149" w:author="Microsoft Office User" w:date="2018-03-24T20:12:00Z">
                                     <w:rPr/>
                                   </w:rPrChange>
                                 </w:rPr>
@@ -4264,11 +4253,20 @@
                               <w:r>
                                 <w:rPr>
                                   <w:sz w:val="32"/>
+                                  <w:rPrChange w:id="150" w:author="Microsoft Office User" w:date="2018-03-24T20:12:00Z">
+                                    <w:rPr/>
+                                  </w:rPrChange>
+                                </w:rPr>
+                                <w:t>A</w:t>
+                              </w:r>
+                              <w:r>
+                                <w:rPr>
+                                  <w:sz w:val="32"/>
                                   <w:rPrChange w:id="151" w:author="Microsoft Office User" w:date="2018-03-24T20:12:00Z">
                                     <w:rPr/>
                                   </w:rPrChange>
                                 </w:rPr>
-                                <w:t>A</w:t>
+                                <w:tab/>
                               </w:r>
                               <w:r>
                                 <w:rPr>
@@ -4306,15 +4304,6 @@
                                 </w:rPr>
                                 <w:tab/>
                               </w:r>
-                              <w:r>
-                                <w:rPr>
-                                  <w:sz w:val="32"/>
-                                  <w:rPrChange w:id="156" w:author="Microsoft Office User" w:date="2018-03-24T20:12:00Z">
-                                    <w:rPr/>
-                                  </w:rPrChange>
-                                </w:rPr>
-                                <w:tab/>
-                              </w:r>
                             </w:p>
                           </w:txbxContent>
                         </wps:txbx>
@@ -4345,7 +4334,7 @@
                         <w:pPr>
                           <w:rPr>
                             <w:sz w:val="32"/>
-                            <w:rPrChange w:id="157" w:author="Microsoft Office User" w:date="2018-03-24T20:12:00Z">
+                            <w:rPrChange w:id="156" w:author="Microsoft Office User" w:date="2018-03-24T20:12:00Z">
                               <w:rPr/>
                             </w:rPrChange>
                           </w:rPr>
@@ -4353,11 +4342,20 @@
                         <w:r>
                           <w:rPr>
                             <w:sz w:val="32"/>
+                            <w:rPrChange w:id="157" w:author="Microsoft Office User" w:date="2018-03-24T20:12:00Z">
+                              <w:rPr/>
+                            </w:rPrChange>
+                          </w:rPr>
+                          <w:t>A</w:t>
+                        </w:r>
+                        <w:r>
+                          <w:rPr>
+                            <w:sz w:val="32"/>
                             <w:rPrChange w:id="158" w:author="Microsoft Office User" w:date="2018-03-24T20:12:00Z">
                               <w:rPr/>
                             </w:rPrChange>
                           </w:rPr>
-                          <w:t>A</w:t>
+                          <w:tab/>
                         </w:r>
                         <w:r>
                           <w:rPr>
@@ -4390,15 +4388,6 @@
                           <w:rPr>
                             <w:sz w:val="32"/>
                             <w:rPrChange w:id="162" w:author="Microsoft Office User" w:date="2018-03-24T20:12:00Z">
-                              <w:rPr/>
-                            </w:rPrChange>
-                          </w:rPr>
-                          <w:tab/>
-                        </w:r>
-                        <w:r>
-                          <w:rPr>
-                            <w:sz w:val="32"/>
-                            <w:rPrChange w:id="163" w:author="Microsoft Office User" w:date="2018-03-24T20:12:00Z">
                               <w:rPr/>
                             </w:rPrChange>
                           </w:rPr>
@@ -4653,7 +4642,7 @@
         </w:rPr>
         <w:t>impaired insulin degradation</w:t>
       </w:r>
-      <w:ins w:id="164" w:author="Microsoft Office User" w:date="2018-03-24T20:21:00Z">
+      <w:ins w:id="163" w:author="Microsoft Office User" w:date="2018-03-24T20:21:00Z">
         <w:r>
           <w:rPr>
             <w:rFonts w:ascii="Arial" w:eastAsia="Times New Roman" w:hAnsi="Arial" w:cs="Arial"/>
@@ -4665,6 +4654,49 @@
           <w:t xml:space="preserve"> </w:t>
         </w:r>
       </w:ins>
+      <w:ins w:id="164" w:author="Microsoft Office User" w:date="2018-03-24T20:22:00Z">
+        <w:r>
+          <w:rPr>
+            <w:rFonts w:ascii="Arial" w:eastAsia="Times New Roman" w:hAnsi="Arial" w:cs="Arial"/>
+            <w:color w:val="FF0000"/>
+            <w:sz w:val="19"/>
+            <w:szCs w:val="19"/>
+            <w:shd w:val="clear" w:color="auto" w:fill="FFFFFF"/>
+          </w:rPr>
+          <w:fldChar w:fldCharType="begin" w:fldLock="1"/>
+        </w:r>
+      </w:ins>
+      <w:r>
+        <w:rPr>
+          <w:rFonts w:ascii="Arial" w:eastAsia="Times New Roman" w:hAnsi="Arial" w:cs="Arial"/>
+          <w:color w:val="FF0000"/>
+          <w:sz w:val="19"/>
+          <w:szCs w:val="19"/>
+          <w:shd w:val="clear" w:color="auto" w:fill="FFFFFF"/>
+        </w:rPr>
+        <w:instrText>ADDIN CSL_CITATION { "citationItems" : [ { "id" : "ITEM-1", "itemData" : { "DOI" : "10.1016/j.jsbmb.2015.09.020", "ISSN" : "18791220", "PMID" : "26386462", "abstract" : "Objectives Glucocorticoid treatment induces insulin resistance (IR), which is counteracted by a compensatory hyperinsulinemia, due to increased pancreatic \u03b2-cell function. There is evidence for also reduced hepatic insulin clearance, but whether this correlates with altered activity of insulin-degrading enzyme (IDE) in the liver, is not fully understood. Here, we investigated whether hyperinsulinemia, in glucocorticoid-treated rodents, is associated with any alteration in the insulin clearance and activity of the IDE in the liver. Materials/methods Adult male Swiss mice and Wistar rats were treated with the synthetic glucocorticoid dexamethasone intraperitoneally [1 mg/kg body weight (b.w.)] for 5 consecutive days. Results Glucocorticoid treatment induced IR and hyperinsulinemia in both species, but was more impactful in rats that also displayed glucose intolerance and hyperglycemia. Insulin clearance was reduced in glucocorticoid-treated rats and mice, as judged by the reduction of insulin decay rate and increased insulin area-under-the-curve (47% and 87%, respectively). These results were associated with reduced activity (35%) of hepatic IDE in rats and a tendency to reduction (p = 0.068) in mice, without alteration in hepatic IDE mRNA content, in both species. Conclusion In conclusion, the reduced insulin clearance in glucocorticoid-treated rodents was due to the reduction of hepatic IDE activity, at least in rats, which may contributes to the compensatory hyperinsulinemia. These findings corroborate the idea that short-term and/or partial inhibition of IDE activity in the liver could be beneficial for the glycemic control.", "author" : [ { "dropping-particle" : "", "family" : "Protzek", "given" : "Andr\u00e9 Ot\u00e1vio Peres", "non-dropping-particle" : "", "parse-names" : false, "suffix" : "" }, { "dropping-particle" : "", "family" : "Rezende", "given" : "Luiz Fernando", "non-dropping-particle" : "", "parse-names" : false, "suffix" : "" }, { "dropping-particle" : "", "family" : "Costa-J\u00fanior", "given" : "Jos\u00e9 Maria", "non-dropping-particle" : "", "parse-names" : false, "suffix" : "" }, { "dropping-particle" : "", "family" : "Ferreira", "given" : "Sandra Mara", "non-dropping-particle" : "", "parse-names" : false, "suffix" : "" }, { "dropping-particle" : "", "family" : "Cappelli", "given" : "Ana Paula Gameiro", "non-dropping-particle" : "", "parse-names" : false, "suffix" : "" }, { "dropping-particle" : "De", "family" : "Paula", "given" : "Fl\u00e1via Maria Moura", "non-dropping-particle" : "", "parse-names" : false, "suffix" : "" }, { "dropping-particle" : "De", "family" : "Souza", "given" : "Jane Cristina", "non-dropping-particle" : "", "parse-names" : false, "suffix" : "" }, { "dropping-particle" : "", "family" : "Kurauti", "given" : "Mirian Ayumi", "non-dropping-particle" : "", "parse-names" : false, "suffix" : "" }, { "dropping-particle" : "", "family" : "Carneiro", "given" : "Everardo Magalh\u00e3es", "non-dropping-particle" : "", "parse-names" : false, "suffix" : "" }, { "dropping-particle" : "", "family" : "Rafacho", "given" : "Alex", "non-dropping-particle" : "", "parse-names" : false, "suffix" : "" }, { "dropping-particle" : "", "family" : "Boschero", "given" : "Antonio Carlos", "non-dropping-particle" : "", "parse-names" : false, "suffix" : "" } ], "container-title" : "Journal of Steroid Biochemistry and Molecular Biology", "id" : "ITEM-1", "issued" : { "date-parts" : [ [ "2016" ] ] }, "page" : "1-8", "publisher" : "Elsevier Ltd", "title" : "Hyperinsulinemia caused by dexamethasone treatment is associated with reduced insulin clearance and lower hepatic activity of insulin-degrading enzyme", "type" : "article-journal", "volume" : "155" }, "uris" : [ "http://www.mendeley.com/documents/?uuid=70a1518a-4a69-4db8-97a0-d6f7a0e5c37e" ] }, { "id" : "ITEM-2", "itemData" : { "ISBN" : "0021-9258 (Print)", "ISSN" : "00219258", "abstract" : "The influence of cortisol and other culture conditions on insulin degradation by the chloroquine-sensitive pathway and the chloroquine-nonsensitive pathway (CNP) was investigated in fetal rat hepatocytes during 3 days of culture. The proportions of the chloroquine nonsensitive release of 125I-insulin degradation products into the conditioned medium/h increased from the 1st to the 3rd day of culture, i.e. from 19 to 50% by cells grown in the presence of cortisol and from 17 to 82% by those grown in the absence of cortisol. Replacement of the conditioned medium with the respective fresh medium dramatically enhanced cellular insulin degradation by CNP, i.e. from 22 to 58%, and 19 to 85% in cells grown for 2 days in the presence and absence of cortisol, respectively. Thus, the conditioned medium contained some factor(s) that inhibited CNP. Therefore, we used the inhibited insulin and alpha-casein degradation by papain in vitro as an assay to investigate the nature of the putative anti-(insulin) protease. Cycloheximide completely prevented the appearance of anti-papain activity in the medium. Conditioned medium obtained from cells grown in the presence of cortisol contained about 2-fold more anti-papain activity than the medium that was obtained in the absence of the steroid. The release of anti-papain activity also declined with time from 1 to 3 days of culture and showed an inverse relationship with the magnitude of cellular insulin degradation by CNP. The inhibition of papain-mediated insulin degradation by the anti-(insulin) protease was noncompetitive. The anti-(insulin) protease was nondialyzable (up to the 10-kDa exclusion limit) and inactivated by heat treatment at 50 degrees C for 30 min. These results suggest that fetal hepatocytes synthesize and secrete a glucocorticoid-regulated heat-labile low molecular mass (less than 25 kDa) anti-(insulin) protease, which may contribute to the suppression of insulin degradation caused by the enzymes involved in CNP.", "author" : [ { "dropping-particle" : "", "family" : "Ali", "given" : "M.", "non-dropping-particle" : "", "parse-names" : false, "suffix" : "" }, { "dropping-particle" : "", "family" : "Plas", "given" : "C.", "non-dropping-particle" : "", "parse-names" : false, "suffix" : "" } ], "container-title" : "Journal of Biological Chemistry", "id" : "ITEM-2", "issue" : "35", "issued" : { "date-parts" : [ [ "1989" ] ] }, "page" : "20992-20997", "title" : "Glucocorticoid regulation of chloroquine nonsensitive insulin degradation in cultured fetal rat hypatocytes", "type" : "article-journal", "volume" : "264" }, "uris" : [ "http://www.mendeley.com/documents/?uuid=5ebd1243-4c46-412d-b159-b964e7e32bc7" ] } ], "mendeley" : { "formattedCitation" : "(6,7)", "plainTextFormattedCitation" : "(6,7)", "previouslyFormattedCitation" : "(6,7)" }, "properties" : {  }, "schema" : "https://github.com/citation-style-language/schema/raw/master/csl-citation.json" }</w:instrText>
+      </w:r>
+      <w:r>
+        <w:rPr>
+          <w:rFonts w:ascii="Arial" w:eastAsia="Times New Roman" w:hAnsi="Arial" w:cs="Arial"/>
+          <w:color w:val="FF0000"/>
+          <w:sz w:val="19"/>
+          <w:szCs w:val="19"/>
+          <w:shd w:val="clear" w:color="auto" w:fill="FFFFFF"/>
+        </w:rPr>
+        <w:fldChar w:fldCharType="separate"/>
+      </w:r>
+      <w:r>
+        <w:rPr>
+          <w:rFonts w:ascii="Arial" w:eastAsia="Times New Roman" w:hAnsi="Arial" w:cs="Arial"/>
+          <w:noProof/>
+          <w:color w:val="FF0000"/>
+          <w:sz w:val="19"/>
+          <w:szCs w:val="19"/>
+          <w:shd w:val="clear" w:color="auto" w:fill="FFFFFF"/>
+        </w:rPr>
+        <w:t>(6,7)</w:t>
+      </w:r>
       <w:ins w:id="165" w:author="Microsoft Office User" w:date="2018-03-24T20:22:00Z">
         <w:r>
           <w:rPr>
@@ -4674,7 +4706,7 @@
             <w:szCs w:val="19"/>
             <w:shd w:val="clear" w:color="auto" w:fill="FFFFFF"/>
           </w:rPr>
-          <w:fldChar w:fldCharType="begin" w:fldLock="1"/>
+          <w:fldChar w:fldCharType="end"/>
         </w:r>
       </w:ins>
       <w:r>
@@ -4685,49 +4717,6 @@
           <w:szCs w:val="19"/>
           <w:shd w:val="clear" w:color="auto" w:fill="FFFFFF"/>
         </w:rPr>
-        <w:instrText>ADDIN CSL_CITATION { "citationItems" : [ { "id" : "ITEM-1", "itemData" : { "DOI" : "10.1016/j.jsbmb.2015.09.020", "ISSN" : "18791220", "PMID" : "26386462", "abstract" : "Objectives Glucocorticoid treatment induces insulin resistance (IR), which is counteracted by a compensatory hyperinsulinemia, due to increased pancreatic \u03b2-cell function. There is evidence for also reduced hepatic insulin clearance, but whether this correlates with altered activity of insulin-degrading enzyme (IDE) in the liver, is not fully understood. Here, we investigated whether hyperinsulinemia, in glucocorticoid-treated rodents, is associated with any alteration in the insulin clearance and activity of the IDE in the liver. Materials/methods Adult male Swiss mice and Wistar rats were treated with the synthetic glucocorticoid dexamethasone intraperitoneally [1 mg/kg body weight (b.w.)] for 5 consecutive days. Results Glucocorticoid treatment induced IR and hyperinsulinemia in both species, but was more impactful in rats that also displayed glucose intolerance and hyperglycemia. Insulin clearance was reduced in glucocorticoid-treated rats and mice, as judged by the reduction of insulin decay rate and increased insulin area-under-the-curve (47% and 87%, respectively). These results were associated with reduced activity (35%) of hepatic IDE in rats and a tendency to reduction (p = 0.068) in mice, without alteration in hepatic IDE mRNA content, in both species. Conclusion In conclusion, the reduced insulin clearance in glucocorticoid-treated rodents was due to the reduction of hepatic IDE activity, at least in rats, which may contributes to the compensatory hyperinsulinemia. These findings corroborate the idea that short-term and/or partial inhibition of IDE activity in the liver could be beneficial for the glycemic control.", "author" : [ { "dropping-particle" : "", "family" : "Protzek", "given" : "Andr\u00e9 Ot\u00e1vio Peres", "non-dropping-particle" : "", "parse-names" : false, "suffix" : "" }, { "dropping-particle" : "", "family" : "Rezende", "given" : "Luiz Fernando", "non-dropping-particle" : "", "parse-names" : false, "suffix" : "" }, { "dropping-particle" : "", "family" : "Costa-J\u00fanior", "given" : "Jos\u00e9 Maria", "non-dropping-particle" : "", "parse-names" : false, "suffix" : "" }, { "dropping-particle" : "", "family" : "Ferreira", "given" : "Sandra Mara", "non-dropping-particle" : "", "parse-names" : false, "suffix" : "" }, { "dropping-particle" : "", "family" : "Cappelli", "given" : "Ana Paula Gameiro", "non-dropping-particle" : "", "parse-names" : false, "suffix" : "" }, { "dropping-particle" : "De", "family" : "Paula", "given" : "Fl\u00e1via Maria Moura", "non-dropping-particle" : "", "parse-names" : false, "suffix" : "" }, { "dropping-particle" : "De", "family" : "Souza", "given" : "Jane Cristina", "non-dropping-particle" : "", "parse-names" : false, "suffix" : "" }, { "dropping-particle" : "", "family" : "Kurauti", "given" : "Mirian Ayumi", "non-dropping-particle" : "", "parse-names" : false, "suffix" : "" }, { "dropping-particle" : "", "family" : "Carneiro", "given" : "Everardo Magalh\u00e3es", "non-dropping-particle" : "", "parse-names" : false, "suffix" : "" }, { "dropping-particle" : "", "family" : "Rafacho", "given" : "Alex", "non-dropping-particle" : "", "parse-names" : false, "suffix" : "" }, { "dropping-particle" : "", "family" : "Boschero", "given" : "Antonio Carlos", "non-dropping-particle" : "", "parse-names" : false, "suffix" : "" } ], "container-title" : "Journal of Steroid Biochemistry and Molecular Biology", "id" : "ITEM-1", "issued" : { "date-parts" : [ [ "2016" ] ] }, "page" : "1-8", "publisher" : "Elsevier Ltd", "title" : "Hyperinsulinemia caused by dexamethasone treatment is associated with reduced insulin clearance and lower hepatic activity of insulin-degrading enzyme", "type" : "article-journal", "volume" : "155" }, "uris" : [ "http://www.mendeley.com/documents/?uuid=70a1518a-4a69-4db8-97a0-d6f7a0e5c37e" ] }, { "id" : "ITEM-2", "itemData" : { "ISBN" : "0021-9258 (Print)", "ISSN" : "00219258", "abstract" : "The influence of cortisol and other culture conditions on insulin degradation by the chloroquine-sensitive pathway and the chloroquine-nonsensitive pathway (CNP) was investigated in fetal rat hepatocytes during 3 days of culture. The proportions of the chloroquine nonsensitive release of 125I-insulin degradation products into the conditioned medium/h increased from the 1st to the 3rd day of culture, i.e. from 19 to 50% by cells grown in the presence of cortisol and from 17 to 82% by those grown in the absence of cortisol. Replacement of the conditioned medium with the respective fresh medium dramatically enhanced cellular insulin degradation by CNP, i.e. from 22 to 58%, and 19 to 85% in cells grown for 2 days in the presence and absence of cortisol, respectively. Thus, the conditioned medium contained some factor(s) that inhibited CNP. Therefore, we used the inhibited insulin and alpha-casein degradation by papain in vitro as an assay to investigate the nature of the putative anti-(insulin) protease. Cycloheximide completely prevented the appearance of anti-papain activity in the medium. Conditioned medium obtained from cells grown in the presence of cortisol contained about 2-fold more anti-papain activity than the medium that was obtained in the absence of the steroid. The release of anti-papain activity also declined with time from 1 to 3 days of culture and showed an inverse relationship with the magnitude of cellular insulin degradation by CNP. The inhibition of papain-mediated insulin degradation by the anti-(insulin) protease was noncompetitive. The anti-(insulin) protease was nondialyzable (up to the 10-kDa exclusion limit) and inactivated by heat treatment at 50 degrees C for 30 min. These results suggest that fetal hepatocytes synthesize and secrete a glucocorticoid-regulated heat-labile low molecular mass (less than 25 kDa) anti-(insulin) protease, which may contribute to the suppression of insulin degradation caused by the enzymes involved in CNP.", "author" : [ { "dropping-particle" : "", "family" : "Ali", "given" : "M.", "non-dropping-particle" : "", "parse-names" : false, "suffix" : "" }, { "dropping-particle" : "", "family" : "Plas", "given" : "C.", "non-dropping-particle" : "", "parse-names" : false, "suffix" : "" } ], "container-title" : "Journal of Biological Chemistry", "id" : "ITEM-2", "issue" : "35", "issued" : { "date-parts" : [ [ "1989" ] ] }, "page" : "20992-20997", "title" : "Glucocorticoid regulation of chloroquine nonsensitive insulin degradation in cultured fetal rat hypatocytes", "type" : "article-journal", "volume" : "264" }, "uris" : [ "http://www.mendeley.com/documents/?uuid=5ebd1243-4c46-412d-b159-b964e7e32bc7" ] } ], "mendeley" : { "formattedCitation" : "(6,7)", "plainTextFormattedCitation" : "(6,7)", "previouslyFormattedCitation" : "(6,7)" }, "properties" : {  }, "schema" : "https://github.com/citation-style-language/schema/raw/master/csl-citation.json" }</w:instrText>
-      </w:r>
-      <w:r>
-        <w:rPr>
-          <w:rFonts w:ascii="Arial" w:eastAsia="Times New Roman" w:hAnsi="Arial" w:cs="Arial"/>
-          <w:color w:val="FF0000"/>
-          <w:sz w:val="19"/>
-          <w:szCs w:val="19"/>
-          <w:shd w:val="clear" w:color="auto" w:fill="FFFFFF"/>
-        </w:rPr>
-        <w:fldChar w:fldCharType="separate"/>
-      </w:r>
-      <w:r>
-        <w:rPr>
-          <w:rFonts w:ascii="Arial" w:eastAsia="Times New Roman" w:hAnsi="Arial" w:cs="Arial"/>
-          <w:noProof/>
-          <w:color w:val="FF0000"/>
-          <w:sz w:val="19"/>
-          <w:szCs w:val="19"/>
-          <w:shd w:val="clear" w:color="auto" w:fill="FFFFFF"/>
-        </w:rPr>
-        <w:t>(6,7)</w:t>
-      </w:r>
-      <w:ins w:id="166" w:author="Microsoft Office User" w:date="2018-03-24T20:22:00Z">
-        <w:r>
-          <w:rPr>
-            <w:rFonts w:ascii="Arial" w:eastAsia="Times New Roman" w:hAnsi="Arial" w:cs="Arial"/>
-            <w:color w:val="FF0000"/>
-            <w:sz w:val="19"/>
-            <w:szCs w:val="19"/>
-            <w:shd w:val="clear" w:color="auto" w:fill="FFFFFF"/>
-          </w:rPr>
-          <w:fldChar w:fldCharType="end"/>
-        </w:r>
-      </w:ins>
-      <w:r>
-        <w:rPr>
-          <w:rFonts w:ascii="Arial" w:eastAsia="Times New Roman" w:hAnsi="Arial" w:cs="Arial"/>
-          <w:color w:val="FF0000"/>
-          <w:sz w:val="19"/>
-          <w:szCs w:val="19"/>
-          <w:shd w:val="clear" w:color="auto" w:fill="FFFFFF"/>
-        </w:rPr>
         <w:t>.  Importantly this was not observed in the HFD animals</w:t>
       </w:r>
       <w:r>
@@ -4838,19 +4827,7 @@
           <w:szCs w:val="19"/>
           <w:shd w:val="clear" w:color="auto" w:fill="FFFFFF"/>
         </w:rPr>
-        <w:t>.  While this broadly agrees with our overall hypothesis of more impaired glucose homeostasis in obese, dexa</w:t>
-      </w:r>
-      <w:bookmarkStart w:id="167" w:name="_GoBack"/>
-      <w:bookmarkEnd w:id="167"/>
-      <w:r>
-        <w:rPr>
-          <w:rFonts w:ascii="Arial" w:eastAsia="Times New Roman" w:hAnsi="Arial" w:cs="Arial"/>
-          <w:color w:val="FF0000"/>
-          <w:sz w:val="19"/>
-          <w:szCs w:val="19"/>
-          <w:shd w:val="clear" w:color="auto" w:fill="FFFFFF"/>
-        </w:rPr>
-        <w:t xml:space="preserve">methasone treated animals, we thought that this would be confusing and tangential to the reader.  </w:t>
+        <w:t xml:space="preserve">.  While this broadly agrees with our overall hypothesis of more impaired glucose homeostasis in obese, dexamethasone treated animals, we thought that this would be confusing and tangential to the reader.  </w:t>
       </w:r>
       <w:r>
         <w:rPr>
@@ -4883,7 +4860,7 @@
         </w:rPr>
         <w:t xml:space="preserve"> data deemed to be of value, we are happy to include </w:t>
       </w:r>
-      <w:ins w:id="168" w:author="Microsoft Office User" w:date="2018-03-24T20:44:00Z">
+      <w:ins w:id="166" w:author="Microsoft Office User" w:date="2018-03-24T20:44:00Z">
         <w:r>
           <w:rPr>
             <w:rFonts w:ascii="Arial" w:eastAsia="Times New Roman" w:hAnsi="Arial" w:cs="Arial"/>
@@ -4945,10 +4922,10 @@
                             <w:p>
                               <w:pPr>
                                 <w:rPr>
-                                  <w:ins w:id="169" w:author="Microsoft Office User" w:date="2018-03-24T20:45:00Z"/>
+                                  <w:ins w:id="167" w:author="Microsoft Office User" w:date="2018-03-24T20:45:00Z"/>
                                 </w:rPr>
                               </w:pPr>
-                              <w:ins w:id="170" w:author="Microsoft Office User" w:date="2018-03-24T20:44:00Z">
+                              <w:ins w:id="168" w:author="Microsoft Office User" w:date="2018-03-24T20:44:00Z">
                                 <w:r>
                                   <w:rPr>
                                     <w:noProof/>
@@ -5005,7 +4982,18 @@
                               </w:ins>
                             </w:p>
                             <w:p>
-                              <w:ins w:id="171" w:author="Microsoft Office User" w:date="2018-03-24T20:45:00Z">
+                              <w:ins w:id="169" w:author="Microsoft Office User" w:date="2018-03-24T20:45:00Z">
+                                <w:r>
+                                  <w:rPr>
+                                    <w:b/>
+                                    <w:rPrChange w:id="170" w:author="Microsoft Office User" w:date="2018-03-24T20:51:00Z">
+                                      <w:rPr/>
+                                    </w:rPrChange>
+                                  </w:rPr>
+                                  <w:t>Figure 4</w:t>
+                                </w:r>
+                              </w:ins>
+                              <w:ins w:id="171" w:author="Microsoft Office User" w:date="2018-03-24T20:47:00Z">
                                 <w:r>
                                   <w:rPr>
                                     <w:b/>
@@ -5013,10 +5001,10 @@
                                       <w:rPr/>
                                     </w:rPrChange>
                                   </w:rPr>
-                                  <w:t>Figure 4</w:t>
+                                  <w:t>. Lean Glucose Clamp Data</w:t>
                                 </w:r>
                               </w:ins>
-                              <w:ins w:id="173" w:author="Microsoft Office User" w:date="2018-03-24T20:47:00Z">
+                              <w:ins w:id="173" w:author="Microsoft Office User" w:date="2018-03-24T20:45:00Z">
                                 <w:r>
                                   <w:rPr>
                                     <w:b/>
@@ -5024,21 +5012,10 @@
                                       <w:rPr/>
                                     </w:rPrChange>
                                   </w:rPr>
-                                  <w:t>. Lean Glucose Clamp Data</w:t>
-                                </w:r>
-                              </w:ins>
-                              <w:ins w:id="175" w:author="Microsoft Office User" w:date="2018-03-24T20:45:00Z">
-                                <w:r>
-                                  <w:rPr>
-                                    <w:b/>
-                                    <w:rPrChange w:id="176" w:author="Microsoft Office User" w:date="2018-03-24T20:51:00Z">
-                                      <w:rPr/>
-                                    </w:rPrChange>
-                                  </w:rPr>
                                   <w:t>:</w:t>
                                 </w:r>
                               </w:ins>
-                              <w:ins w:id="177" w:author="Microsoft Office User" w:date="2018-03-24T20:49:00Z">
+                              <w:ins w:id="175" w:author="Microsoft Office User" w:date="2018-03-24T20:49:00Z">
                                 <w:r>
                                   <w:t xml:space="preserve"> </w:t>
                                 </w:r>
@@ -5046,12 +5023,12 @@
                                   <w:t xml:space="preserve">Insulin clearance (A), plasma insulin concentrations (B), area under the glucose </w:t>
                                 </w:r>
                               </w:ins>
-                              <w:ins w:id="178" w:author="Microsoft Office User" w:date="2018-03-24T20:54:00Z">
+                              <w:ins w:id="176" w:author="Microsoft Office User" w:date="2018-03-24T20:54:00Z">
                                 <w:r>
                                   <w:t>curve (C), hepatic glucose production (D) and glucose turnover (E) for l</w:t>
                                 </w:r>
                               </w:ins>
-                              <w:ins w:id="179" w:author="Microsoft Office User" w:date="2018-03-24T20:49:00Z">
+                              <w:ins w:id="177" w:author="Microsoft Office User" w:date="2018-03-24T20:49:00Z">
                                 <w:r>
                                   <w:t>ean mice d</w:t>
                                 </w:r>
@@ -5059,13 +5036,13 @@
                                   <w:t xml:space="preserve">uring </w:t>
                                 </w:r>
                               </w:ins>
-                              <w:ins w:id="180" w:author="Microsoft Office User" w:date="2018-03-24T20:55:00Z">
+                              <w:ins w:id="178" w:author="Microsoft Office User" w:date="2018-03-24T20:55:00Z">
                                 <w:r>
                                   <w:t xml:space="preserve">at basal and during </w:t>
                                 </w:r>
                               </w:ins>
                               <w:proofErr w:type="spellStart"/>
-                              <w:ins w:id="181" w:author="Microsoft Office User" w:date="2018-03-24T20:49:00Z">
+                              <w:ins w:id="179" w:author="Microsoft Office User" w:date="2018-03-24T20:49:00Z">
                                 <w:r>
                                   <w:t>euglycemic</w:t>
                                 </w:r>
@@ -5102,7 +5079,7 @@
                                 <w:r>
                                   <w:rPr>
                                     <w:highlight w:val="yellow"/>
-                                    <w:rPrChange w:id="182" w:author="Microsoft Office User" w:date="2018-03-24T20:55:00Z">
+                                    <w:rPrChange w:id="180" w:author="Microsoft Office User" w:date="2018-03-24T20:55:00Z">
                                       <w:rPr/>
                                     </w:rPrChange>
                                   </w:rPr>
@@ -5135,10 +5112,10 @@
                       <w:p>
                         <w:pPr>
                           <w:rPr>
-                            <w:ins w:id="183" w:author="Microsoft Office User" w:date="2018-03-24T20:45:00Z"/>
+                            <w:ins w:id="181" w:author="Microsoft Office User" w:date="2018-03-24T20:45:00Z"/>
                           </w:rPr>
                         </w:pPr>
-                        <w:ins w:id="184" w:author="Microsoft Office User" w:date="2018-03-24T20:44:00Z">
+                        <w:ins w:id="182" w:author="Microsoft Office User" w:date="2018-03-24T20:44:00Z">
                           <w:r>
                             <w:rPr>
                               <w:noProof/>
@@ -5195,7 +5172,18 @@
                         </w:ins>
                       </w:p>
                       <w:p>
-                        <w:ins w:id="185" w:author="Microsoft Office User" w:date="2018-03-24T20:45:00Z">
+                        <w:ins w:id="183" w:author="Microsoft Office User" w:date="2018-03-24T20:45:00Z">
+                          <w:r>
+                            <w:rPr>
+                              <w:b/>
+                              <w:rPrChange w:id="184" w:author="Microsoft Office User" w:date="2018-03-24T20:51:00Z">
+                                <w:rPr/>
+                              </w:rPrChange>
+                            </w:rPr>
+                            <w:t>Figure 4</w:t>
+                          </w:r>
+                        </w:ins>
+                        <w:ins w:id="185" w:author="Microsoft Office User" w:date="2018-03-24T20:47:00Z">
                           <w:r>
                             <w:rPr>
                               <w:b/>
@@ -5203,10 +5191,10 @@
                                 <w:rPr/>
                               </w:rPrChange>
                             </w:rPr>
-                            <w:t>Figure 4</w:t>
+                            <w:t>. Lean Glucose Clamp Data</w:t>
                           </w:r>
                         </w:ins>
-                        <w:ins w:id="187" w:author="Microsoft Office User" w:date="2018-03-24T20:47:00Z">
+                        <w:ins w:id="187" w:author="Microsoft Office User" w:date="2018-03-24T20:45:00Z">
                           <w:r>
                             <w:rPr>
                               <w:b/>
@@ -5214,21 +5202,10 @@
                                 <w:rPr/>
                               </w:rPrChange>
                             </w:rPr>
-                            <w:t>. Lean Glucose Clamp Data</w:t>
-                          </w:r>
-                        </w:ins>
-                        <w:ins w:id="189" w:author="Microsoft Office User" w:date="2018-03-24T20:45:00Z">
-                          <w:r>
-                            <w:rPr>
-                              <w:b/>
-                              <w:rPrChange w:id="190" w:author="Microsoft Office User" w:date="2018-03-24T20:51:00Z">
-                                <w:rPr/>
-                              </w:rPrChange>
-                            </w:rPr>
                             <w:t>:</w:t>
                           </w:r>
                         </w:ins>
-                        <w:ins w:id="191" w:author="Microsoft Office User" w:date="2018-03-24T20:49:00Z">
+                        <w:ins w:id="189" w:author="Microsoft Office User" w:date="2018-03-24T20:49:00Z">
                           <w:r>
                             <w:t xml:space="preserve"> </w:t>
                           </w:r>
@@ -5236,12 +5213,12 @@
                             <w:t xml:space="preserve">Insulin clearance (A), plasma insulin concentrations (B), area under the glucose </w:t>
                           </w:r>
                         </w:ins>
-                        <w:ins w:id="192" w:author="Microsoft Office User" w:date="2018-03-24T20:54:00Z">
+                        <w:ins w:id="190" w:author="Microsoft Office User" w:date="2018-03-24T20:54:00Z">
                           <w:r>
                             <w:t>curve (C), hepatic glucose production (D) and glucose turnover (E) for l</w:t>
                           </w:r>
                         </w:ins>
-                        <w:ins w:id="193" w:author="Microsoft Office User" w:date="2018-03-24T20:49:00Z">
+                        <w:ins w:id="191" w:author="Microsoft Office User" w:date="2018-03-24T20:49:00Z">
                           <w:r>
                             <w:t>ean mice d</w:t>
                           </w:r>
@@ -5249,13 +5226,13 @@
                             <w:t xml:space="preserve">uring </w:t>
                           </w:r>
                         </w:ins>
-                        <w:ins w:id="194" w:author="Microsoft Office User" w:date="2018-03-24T20:55:00Z">
+                        <w:ins w:id="192" w:author="Microsoft Office User" w:date="2018-03-24T20:55:00Z">
                           <w:r>
                             <w:t xml:space="preserve">at basal and during </w:t>
                           </w:r>
                         </w:ins>
                         <w:proofErr w:type="spellStart"/>
-                        <w:ins w:id="195" w:author="Microsoft Office User" w:date="2018-03-24T20:49:00Z">
+                        <w:ins w:id="193" w:author="Microsoft Office User" w:date="2018-03-24T20:49:00Z">
                           <w:r>
                             <w:t>euglycemic</w:t>
                           </w:r>
@@ -5292,7 +5269,7 @@
                           <w:r>
                             <w:rPr>
                               <w:highlight w:val="yellow"/>
-                              <w:rPrChange w:id="196" w:author="Microsoft Office User" w:date="2018-03-24T20:55:00Z">
+                              <w:rPrChange w:id="194" w:author="Microsoft Office User" w:date="2018-03-24T20:55:00Z">
                                 <w:rPr/>
                               </w:rPrChange>
                             </w:rPr>
@@ -5356,7 +5333,7 @@
     <w:p>
       <w:pPr>
         <w:rPr>
-          <w:ins w:id="197" w:author="Dave Bridges" w:date="2018-03-24T13:58:00Z"/>
+          <w:ins w:id="195" w:author="Dave Bridges" w:date="2018-03-24T13:58:00Z"/>
         </w:rPr>
       </w:pPr>
     </w:p>
@@ -5368,15 +5345,15 @@
         <w:adjustRightInd w:val="0"/>
         <w:ind w:left="640" w:hanging="640"/>
         <w:rPr>
-          <w:ins w:id="198" w:author="Microsoft Office User" w:date="2018-03-24T21:03:00Z"/>
-          <w:rFonts w:ascii="Arial" w:eastAsia="Times New Roman" w:hAnsi="Arial" w:cs="Arial"/>
-          <w:color w:val="FF0000"/>
-          <w:sz w:val="19"/>
-          <w:szCs w:val="19"/>
-          <w:shd w:val="clear" w:color="auto" w:fill="FFFFFF"/>
-        </w:rPr>
-      </w:pPr>
-      <w:ins w:id="199" w:author="Dave Bridges" w:date="2018-03-24T13:58:00Z">
+          <w:ins w:id="196" w:author="Microsoft Office User" w:date="2018-03-24T21:03:00Z"/>
+          <w:rFonts w:ascii="Arial" w:eastAsia="Times New Roman" w:hAnsi="Arial" w:cs="Arial"/>
+          <w:color w:val="FF0000"/>
+          <w:sz w:val="19"/>
+          <w:szCs w:val="19"/>
+          <w:shd w:val="clear" w:color="auto" w:fill="FFFFFF"/>
+        </w:rPr>
+      </w:pPr>
+      <w:ins w:id="197" w:author="Dave Bridges" w:date="2018-03-24T13:58:00Z">
         <w:r>
           <w:rPr>
             <w:rFonts w:ascii="Arial" w:eastAsia="Times New Roman" w:hAnsi="Arial" w:cs="Arial"/>
@@ -5417,7 +5394,7 @@
         <w:adjustRightInd w:val="0"/>
         <w:ind w:left="640" w:hanging="640"/>
         <w:rPr>
-          <w:ins w:id="200" w:author="Microsoft Office User" w:date="2018-03-24T21:03:00Z"/>
+          <w:ins w:id="198" w:author="Microsoft Office User" w:date="2018-03-24T21:03:00Z"/>
           <w:rFonts w:ascii="Arial" w:eastAsia="Times New Roman" w:hAnsi="Arial" w:cs="Arial"/>
           <w:b/>
           <w:color w:val="FF0000"/>
@@ -5425,9 +5402,9 @@
           <w:szCs w:val="19"/>
           <w:u w:val="single"/>
           <w:shd w:val="clear" w:color="auto" w:fill="FFFFFF"/>
-          <w:rPrChange w:id="201" w:author="Microsoft Office User" w:date="2018-03-24T21:03:00Z">
+          <w:rPrChange w:id="199" w:author="Microsoft Office User" w:date="2018-03-24T21:03:00Z">
             <w:rPr>
-              <w:ins w:id="202" w:author="Microsoft Office User" w:date="2018-03-24T21:03:00Z"/>
+              <w:ins w:id="200" w:author="Microsoft Office User" w:date="2018-03-24T21:03:00Z"/>
               <w:rFonts w:ascii="Arial" w:eastAsia="Times New Roman" w:hAnsi="Arial" w:cs="Arial"/>
               <w:color w:val="FF0000"/>
               <w:sz w:val="19"/>
@@ -5437,7 +5414,7 @@
           </w:rPrChange>
         </w:rPr>
       </w:pPr>
-      <w:ins w:id="203" w:author="Microsoft Office User" w:date="2018-03-24T21:03:00Z">
+      <w:ins w:id="201" w:author="Microsoft Office User" w:date="2018-03-24T21:03:00Z">
         <w:r>
           <w:rPr>
             <w:rFonts w:ascii="Arial" w:eastAsia="Times New Roman" w:hAnsi="Arial" w:cs="Arial"/>
@@ -5447,7 +5424,7 @@
             <w:szCs w:val="19"/>
             <w:u w:val="single"/>
             <w:shd w:val="clear" w:color="auto" w:fill="FFFFFF"/>
-            <w:rPrChange w:id="204" w:author="Microsoft Office User" w:date="2018-03-24T21:03:00Z">
+            <w:rPrChange w:id="202" w:author="Microsoft Office User" w:date="2018-03-24T21:03:00Z">
               <w:rPr>
                 <w:rFonts w:ascii="Arial" w:eastAsia="Times New Roman" w:hAnsi="Arial" w:cs="Arial"/>
                 <w:color w:val="FF0000"/>
@@ -5940,15 +5917,15 @@
         <w:adjustRightInd w:val="0"/>
         <w:ind w:left="640" w:hanging="640"/>
         <w:rPr>
-          <w:ins w:id="205" w:author="Dave Bridges" w:date="2018-03-24T13:58:00Z"/>
-          <w:rFonts w:ascii="Arial" w:eastAsia="Times New Roman" w:hAnsi="Arial" w:cs="Arial"/>
-          <w:color w:val="FF0000"/>
-          <w:sz w:val="19"/>
-          <w:szCs w:val="19"/>
-          <w:shd w:val="clear" w:color="auto" w:fill="FFFFFF"/>
-        </w:rPr>
-      </w:pPr>
-      <w:ins w:id="206" w:author="Dave Bridges" w:date="2018-03-24T13:58:00Z">
+          <w:ins w:id="203" w:author="Dave Bridges" w:date="2018-03-24T13:58:00Z"/>
+          <w:rFonts w:ascii="Arial" w:eastAsia="Times New Roman" w:hAnsi="Arial" w:cs="Arial"/>
+          <w:color w:val="FF0000"/>
+          <w:sz w:val="19"/>
+          <w:szCs w:val="19"/>
+          <w:shd w:val="clear" w:color="auto" w:fill="FFFFFF"/>
+        </w:rPr>
+      </w:pPr>
+      <w:ins w:id="204" w:author="Dave Bridges" w:date="2018-03-24T13:58:00Z">
         <w:r>
           <w:rPr>
             <w:rFonts w:ascii="Arial" w:eastAsia="Times New Roman" w:hAnsi="Arial" w:cs="Arial"/>
@@ -6010,31 +5987,7 @@
       </w:r>
     </w:p>
   </w:comment>
-  <w:comment w:id="36" w:author="Dave Bridges" w:date="2018-03-24T13:55:00Z" w:initials="DB">
-    <w:p>
-      <w:pPr>
-        <w:pStyle w:val="CommentText"/>
-      </w:pPr>
-      <w:r>
-        <w:rPr>
-          <w:rStyle w:val="CommentReference"/>
-        </w:rPr>
-        <w:annotationRef/>
-      </w:r>
-      <w:r>
-        <w:t xml:space="preserve">Write it </w:t>
-      </w:r>
-      <w:proofErr w:type="spellStart"/>
-      <w:r>
-        <w:t>witout</w:t>
-      </w:r>
-      <w:proofErr w:type="spellEnd"/>
-      <w:r>
-        <w:t xml:space="preserve"> interpretation</w:t>
-      </w:r>
-    </w:p>
-  </w:comment>
-  <w:comment w:id="39" w:author="Microsoft Office User" w:date="2018-03-24T16:19:00Z" w:initials="Office">
+  <w:comment w:id="38" w:author="Microsoft Office User" w:date="2018-03-24T16:19:00Z" w:initials="Office">
     <w:p>
       <w:pPr>
         <w:pStyle w:val="CommentText"/>
@@ -6064,7 +6017,6 @@
 <file path=word/commentsExtended.xml><?xml version="1.0" encoding="utf-8"?>
 <w15:commentsEx xmlns:wpc="http://schemas.microsoft.com/office/word/2010/wordprocessingCanvas" xmlns:mo="http://schemas.microsoft.com/office/mac/office/2008/main" xmlns:mc="http://schemas.openxmlformats.org/markup-compatibility/2006" xmlns:mv="urn:schemas-microsoft-com:mac:vml" xmlns:o="urn:schemas-microsoft-com:office:office" xmlns:r="http://schemas.openxmlformats.org/officeDocument/2006/relationships" xmlns:m="http://schemas.openxmlformats.org/officeDocument/2006/math" xmlns:v="urn:schemas-microsoft-com:vml" xmlns:wp14="http://schemas.microsoft.com/office/word/2010/wordprocessingDrawing" xmlns:wp="http://schemas.openxmlformats.org/drawingml/2006/wordprocessingDrawing" xmlns:w10="urn:schemas-microsoft-com:office:word" xmlns:w="http://schemas.openxmlformats.org/wordprocessingml/2006/main" xmlns:w14="http://schemas.microsoft.com/office/word/2010/wordml" xmlns:w15="http://schemas.microsoft.com/office/word/2012/wordml" xmlns:wpg="http://schemas.microsoft.com/office/word/2010/wordprocessingGroup" xmlns:wpi="http://schemas.microsoft.com/office/word/2010/wordprocessingInk" xmlns:wne="http://schemas.microsoft.com/office/word/2006/wordml" xmlns:wps="http://schemas.microsoft.com/office/word/2010/wordprocessingShape" mc:Ignorable="w14 w15 wp14">
   <w15:commentEx w15:paraId="7F0EC91A" w15:done="0"/>
-  <w15:commentEx w15:paraId="03049710" w15:done="0"/>
   <w15:commentEx w15:paraId="01705381" w15:done="0"/>
 </w15:commentsEx>
 </file>
@@ -7014,7 +6966,7 @@
 </file>
 
 <file path=customXml/itemProps1.xml><?xml version="1.0" encoding="utf-8"?>
-<ds:datastoreItem xmlns:ds="http://schemas.openxmlformats.org/officeDocument/2006/customXml" ds:itemID="{F0D997C9-ADF1-F642-8679-F9C43F758854}">
+<ds:datastoreItem xmlns:ds="http://schemas.openxmlformats.org/officeDocument/2006/customXml" ds:itemID="{8199B415-533D-8A44-BA7C-0B6A6A5B1222}">
   <ds:schemaRefs>
     <ds:schemaRef ds:uri="http://schemas.openxmlformats.org/officeDocument/2006/bibliography"/>
   </ds:schemaRefs>

</xml_diff>

<commit_message>
wrote discussion section for human concentrations in response
</commit_message>
<xml_diff>
--- a/manuscript/Obesity-Glucocorticoids/Endocrinology Reviewer Comments.docx
+++ b/manuscript/Obesity-Glucocorticoids/Endocrinology Reviewer Comments.docx
@@ -556,31 +556,7 @@
           <w:szCs w:val="19"/>
           <w:shd w:val="clear" w:color="auto" w:fill="FFFFFF"/>
         </w:rPr>
-        <w:t xml:space="preserve">Methods for </w:t>
-      </w:r>
-      <w:proofErr w:type="spellStart"/>
-      <w:r>
-        <w:rPr>
-          <w:rFonts w:ascii="Arial" w:eastAsia="Times New Roman" w:hAnsi="Arial" w:cs="Arial"/>
-          <w:b/>
-          <w:color w:val="FF0000"/>
-          <w:sz w:val="19"/>
-          <w:szCs w:val="19"/>
-          <w:shd w:val="clear" w:color="auto" w:fill="FFFFFF"/>
-        </w:rPr>
-        <w:t>dex</w:t>
-      </w:r>
-      <w:proofErr w:type="spellEnd"/>
-      <w:r>
-        <w:rPr>
-          <w:rFonts w:ascii="Arial" w:eastAsia="Times New Roman" w:hAnsi="Arial" w:cs="Arial"/>
-          <w:b/>
-          <w:color w:val="FF0000"/>
-          <w:sz w:val="19"/>
-          <w:szCs w:val="19"/>
-          <w:shd w:val="clear" w:color="auto" w:fill="FFFFFF"/>
-        </w:rPr>
-        <w:t xml:space="preserve"> intake and quantification</w:t>
+        <w:t>Methods for dex intake and quantification</w:t>
       </w:r>
       <w:ins w:id="2" w:author="Microsoft Office User" w:date="2018-03-24T15:33:00Z">
         <w:r>
@@ -1093,104 +1069,6 @@
           <w:shd w:val="clear" w:color="auto" w:fill="FFFFFF"/>
         </w:rPr>
       </w:pPr>
-      <w:bookmarkStart w:id="34" w:name="_GoBack"/>
-      <w:ins w:id="35" w:author="Microsoft Office User" w:date="2018-03-24T15:06:00Z">
-        <w:r>
-          <w:rPr>
-            <w:rFonts w:ascii="Arial" w:eastAsia="Times New Roman" w:hAnsi="Arial" w:cs="Arial"/>
-            <w:noProof/>
-            <w:color w:val="FF0000"/>
-            <w:sz w:val="19"/>
-            <w:szCs w:val="19"/>
-          </w:rPr>
-          <mc:AlternateContent>
-            <mc:Choice Requires="wps">
-              <w:drawing>
-                <wp:anchor distT="0" distB="0" distL="114300" distR="114300" simplePos="0" relativeHeight="251667456" behindDoc="0" locked="0" layoutInCell="1" allowOverlap="1" wp14:anchorId="62165BBB" wp14:editId="1087ACED">
-                  <wp:simplePos x="0" y="0"/>
-                  <wp:positionH relativeFrom="column">
-                    <wp:posOffset>53788</wp:posOffset>
-                  </wp:positionH>
-                  <wp:positionV relativeFrom="paragraph">
-                    <wp:posOffset>5356225</wp:posOffset>
-                  </wp:positionV>
-                  <wp:extent cx="297815" cy="277495"/>
-                  <wp:effectExtent l="0" t="0" r="0" b="10160"/>
-                  <wp:wrapSquare wrapText="bothSides"/>
-                  <wp:docPr id="16" name="Text Box 16"/>
-                  <wp:cNvGraphicFramePr/>
-                  <a:graphic xmlns:a="http://schemas.openxmlformats.org/drawingml/2006/main">
-                    <a:graphicData uri="http://schemas.microsoft.com/office/word/2010/wordprocessingShape">
-                      <wps:wsp>
-                        <wps:cNvSpPr txBox="1"/>
-                        <wps:spPr>
-                          <a:xfrm>
-                            <a:off x="0" y="0"/>
-                            <a:ext cx="297815" cy="277495"/>
-                          </a:xfrm>
-                          <a:prstGeom prst="rect">
-                            <a:avLst/>
-                          </a:prstGeom>
-                          <a:noFill/>
-                          <a:ln>
-                            <a:noFill/>
-                          </a:ln>
-                          <a:effectLst/>
-                        </wps:spPr>
-                        <wps:style>
-                          <a:lnRef idx="0">
-                            <a:schemeClr val="accent1"/>
-                          </a:lnRef>
-                          <a:fillRef idx="0">
-                            <a:schemeClr val="accent1"/>
-                          </a:fillRef>
-                          <a:effectRef idx="0">
-                            <a:schemeClr val="accent1"/>
-                          </a:effectRef>
-                          <a:fontRef idx="minor">
-                            <a:schemeClr val="dk1"/>
-                          </a:fontRef>
-                        </wps:style>
-                        <wps:txbx>
-                          <w:txbxContent>
-                            <w:p/>
-                          </w:txbxContent>
-                        </wps:txbx>
-                        <wps:bodyPr rot="0" spcFirstLastPara="0" vertOverflow="overflow" horzOverflow="overflow" vert="horz" wrap="none" lIns="91440" tIns="45720" rIns="91440" bIns="45720" numCol="1" spcCol="0" rtlCol="0" fromWordArt="0" anchor="t" anchorCtr="0" forceAA="0" compatLnSpc="1">
-                          <a:prstTxWarp prst="textNoShape">
-                            <a:avLst/>
-                          </a:prstTxWarp>
-                          <a:spAutoFit/>
-                        </wps:bodyPr>
-                      </wps:wsp>
-                    </a:graphicData>
-                  </a:graphic>
-                  <wp14:sizeRelV relativeFrom="margin">
-                    <wp14:pctHeight>0</wp14:pctHeight>
-                  </wp14:sizeRelV>
-                </wp:anchor>
-              </w:drawing>
-            </mc:Choice>
-            <mc:Fallback>
-              <w:pict>
-                <v:shapetype w14:anchorId="62165BBB" id="_x0000_t202" coordsize="21600,21600" o:spt="202" path="m0,0l0,21600,21600,21600,21600,0xe">
-                  <v:stroke joinstyle="miter"/>
-                  <v:path gradientshapeok="t" o:connecttype="rect"/>
-                </v:shapetype>
-                <v:shape id="Text Box 16" o:spid="_x0000_s1026" type="#_x0000_t202" style="position:absolute;left:0;text-align:left;margin-left:4.25pt;margin-top:421.75pt;width:23.45pt;height:21.85pt;z-index:251667456;visibility:visible;mso-wrap-style:none;mso-height-percent:0;mso-wrap-distance-left:9pt;mso-wrap-distance-top:0;mso-wrap-distance-right:9pt;mso-wrap-distance-bottom:0;mso-position-horizontal:absolute;mso-position-horizontal-relative:text;mso-position-vertical:absolute;mso-position-vertical-relative:text;mso-height-percent:0;mso-height-relative:margin;v-text-anchor:top" o:gfxdata="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" filled="f" stroked="f">
-                  <v:textbox style="mso-fit-shape-to-text:t">
-                    <w:txbxContent>
-                      <w:p/>
-                    </w:txbxContent>
-                  </v:textbox>
-                  <w10:wrap type="square"/>
-                </v:shape>
-              </w:pict>
-            </mc:Fallback>
-          </mc:AlternateContent>
-        </w:r>
-      </w:ins>
-      <w:bookmarkEnd w:id="34"/>
       <w:r>
         <w:rPr>
           <w:rFonts w:ascii="Arial" w:eastAsia="Times New Roman" w:hAnsi="Arial" w:cs="Arial"/>
@@ -1202,7 +1080,7 @@
         </w:rPr>
         <w:t>Results</w:t>
       </w:r>
-      <w:ins w:id="36" w:author="Microsoft Office User" w:date="2018-03-24T15:46:00Z">
+      <w:ins w:id="34" w:author="Microsoft Office User" w:date="2018-03-24T15:46:00Z">
         <w:r>
           <w:rPr>
             <w:rFonts w:ascii="Arial" w:eastAsia="Times New Roman" w:hAnsi="Arial" w:cs="Arial"/>
@@ -1228,7 +1106,7 @@
           <w:shd w:val="clear" w:color="auto" w:fill="FFFFFF"/>
         </w:rPr>
       </w:pPr>
-      <w:ins w:id="37" w:author="Microsoft Office User" w:date="2018-03-24T16:10:00Z">
+      <w:ins w:id="35" w:author="Microsoft Office User" w:date="2018-03-24T16:10:00Z">
         <w:r>
           <w:rPr>
             <w:rFonts w:ascii="Arial" w:eastAsia="Times New Roman" w:hAnsi="Arial" w:cs="Arial"/>
@@ -1240,7 +1118,7 @@
           </w:rPr>
           <w:t>Obese dexamethasone-treated mice 2.09-fold higher fluid intake (</w:t>
         </w:r>
-        <w:commentRangeStart w:id="38"/>
+        <w:commentRangeStart w:id="36"/>
         <w:r>
           <w:rPr>
             <w:rFonts w:ascii="Arial" w:eastAsia="Times New Roman" w:hAnsi="Arial" w:cs="Arial"/>
@@ -1253,13 +1131,39 @@
           <w:t>p</w:t>
         </w:r>
       </w:ins>
-      <w:commentRangeEnd w:id="38"/>
-      <w:ins w:id="39" w:author="Microsoft Office User" w:date="2018-03-24T16:19:00Z">
+      <w:commentRangeEnd w:id="36"/>
+      <w:ins w:id="37" w:author="Microsoft Office User" w:date="2018-03-24T16:19:00Z">
         <w:r>
           <w:rPr>
             <w:rStyle w:val="CommentReference"/>
           </w:rPr>
-          <w:commentReference w:id="38"/>
+          <w:commentReference w:id="36"/>
+        </w:r>
+      </w:ins>
+      <w:ins w:id="38" w:author="Microsoft Office User" w:date="2018-03-24T16:10:00Z">
+        <w:r>
+          <w:rPr>
+            <w:rFonts w:ascii="Arial" w:eastAsia="Times New Roman" w:hAnsi="Arial" w:cs="Arial"/>
+            <w:b/>
+            <w:color w:val="FF0000"/>
+            <w:sz w:val="19"/>
+            <w:szCs w:val="19"/>
+            <w:shd w:val="clear" w:color="auto" w:fill="FFFFFF"/>
+          </w:rPr>
+          <w:t>=)</w:t>
+        </w:r>
+      </w:ins>
+      <w:ins w:id="39" w:author="Microsoft Office User" w:date="2018-03-24T16:11:00Z">
+        <w:r>
+          <w:rPr>
+            <w:rFonts w:ascii="Arial" w:eastAsia="Times New Roman" w:hAnsi="Arial" w:cs="Arial"/>
+            <w:b/>
+            <w:color w:val="FF0000"/>
+            <w:sz w:val="19"/>
+            <w:szCs w:val="19"/>
+            <w:shd w:val="clear" w:color="auto" w:fill="FFFFFF"/>
+          </w:rPr>
+          <w:t xml:space="preserve"> when compared to lean dexamethasone-treated mice</w:t>
         </w:r>
       </w:ins>
       <w:ins w:id="40" w:author="Microsoft Office User" w:date="2018-03-24T16:10:00Z">
@@ -1272,35 +1176,35 @@
             <w:szCs w:val="19"/>
             <w:shd w:val="clear" w:color="auto" w:fill="FFFFFF"/>
           </w:rPr>
-          <w:t>=)</w:t>
-        </w:r>
-      </w:ins>
-      <w:ins w:id="41" w:author="Microsoft Office User" w:date="2018-03-24T16:11:00Z">
-        <w:r>
-          <w:rPr>
-            <w:rFonts w:ascii="Arial" w:eastAsia="Times New Roman" w:hAnsi="Arial" w:cs="Arial"/>
-            <w:b/>
-            <w:color w:val="FF0000"/>
-            <w:sz w:val="19"/>
-            <w:szCs w:val="19"/>
-            <w:shd w:val="clear" w:color="auto" w:fill="FFFFFF"/>
-          </w:rPr>
-          <w:t xml:space="preserve"> when compared to lean dexamethasone-treated mice</w:t>
-        </w:r>
-      </w:ins>
-      <w:ins w:id="42" w:author="Microsoft Office User" w:date="2018-03-24T16:10:00Z">
-        <w:r>
-          <w:rPr>
-            <w:rFonts w:ascii="Arial" w:eastAsia="Times New Roman" w:hAnsi="Arial" w:cs="Arial"/>
-            <w:b/>
-            <w:color w:val="FF0000"/>
-            <w:sz w:val="19"/>
-            <w:szCs w:val="19"/>
-            <w:shd w:val="clear" w:color="auto" w:fill="FFFFFF"/>
-          </w:rPr>
           <w:t>.</w:t>
         </w:r>
       </w:ins>
+      <w:ins w:id="41" w:author="Microsoft Office User" w:date="2018-03-24T16:12:00Z">
+        <w:r>
+          <w:rPr>
+            <w:rFonts w:ascii="Arial" w:eastAsia="Times New Roman" w:hAnsi="Arial" w:cs="Arial"/>
+            <w:b/>
+            <w:color w:val="FF0000"/>
+            <w:sz w:val="19"/>
+            <w:szCs w:val="19"/>
+            <w:shd w:val="clear" w:color="auto" w:fill="FFFFFF"/>
+          </w:rPr>
+          <w:t xml:space="preserve"> This was reduced to</w:t>
+        </w:r>
+      </w:ins>
+      <w:ins w:id="42" w:author="Microsoft Office User" w:date="2018-03-24T16:14:00Z">
+        <w:r>
+          <w:rPr>
+            <w:rFonts w:ascii="Arial" w:eastAsia="Times New Roman" w:hAnsi="Arial" w:cs="Arial"/>
+            <w:b/>
+            <w:color w:val="FF0000"/>
+            <w:sz w:val="19"/>
+            <w:szCs w:val="19"/>
+            <w:shd w:val="clear" w:color="auto" w:fill="FFFFFF"/>
+          </w:rPr>
+          <w:t xml:space="preserve"> a</w:t>
+        </w:r>
+      </w:ins>
       <w:ins w:id="43" w:author="Microsoft Office User" w:date="2018-03-24T16:12:00Z">
         <w:r>
           <w:rPr>
@@ -1311,35 +1215,35 @@
             <w:szCs w:val="19"/>
             <w:shd w:val="clear" w:color="auto" w:fill="FFFFFF"/>
           </w:rPr>
-          <w:t xml:space="preserve"> This was reduced to</w:t>
-        </w:r>
-      </w:ins>
-      <w:ins w:id="44" w:author="Microsoft Office User" w:date="2018-03-24T16:14:00Z">
-        <w:r>
-          <w:rPr>
-            <w:rFonts w:ascii="Arial" w:eastAsia="Times New Roman" w:hAnsi="Arial" w:cs="Arial"/>
-            <w:b/>
-            <w:color w:val="FF0000"/>
-            <w:sz w:val="19"/>
-            <w:szCs w:val="19"/>
-            <w:shd w:val="clear" w:color="auto" w:fill="FFFFFF"/>
-          </w:rPr>
-          <w:t xml:space="preserve"> a</w:t>
-        </w:r>
-      </w:ins>
-      <w:ins w:id="45" w:author="Microsoft Office User" w:date="2018-03-24T16:12:00Z">
-        <w:r>
-          <w:rPr>
-            <w:rFonts w:ascii="Arial" w:eastAsia="Times New Roman" w:hAnsi="Arial" w:cs="Arial"/>
-            <w:b/>
-            <w:color w:val="FF0000"/>
-            <w:sz w:val="19"/>
-            <w:szCs w:val="19"/>
-            <w:shd w:val="clear" w:color="auto" w:fill="FFFFFF"/>
-          </w:rPr>
           <w:t xml:space="preserve"> 22</w:t>
         </w:r>
       </w:ins>
+      <w:ins w:id="44" w:author="Microsoft Office User" w:date="2018-03-24T16:13:00Z">
+        <w:r>
+          <w:rPr>
+            <w:rFonts w:ascii="Arial" w:eastAsia="Times New Roman" w:hAnsi="Arial" w:cs="Arial"/>
+            <w:b/>
+            <w:color w:val="FF0000"/>
+            <w:sz w:val="19"/>
+            <w:szCs w:val="19"/>
+            <w:shd w:val="clear" w:color="auto" w:fill="FFFFFF"/>
+          </w:rPr>
+          <w:t xml:space="preserve">.01% </w:t>
+        </w:r>
+      </w:ins>
+      <w:ins w:id="45" w:author="Microsoft Office User" w:date="2018-03-24T16:14:00Z">
+        <w:r>
+          <w:rPr>
+            <w:rFonts w:ascii="Arial" w:eastAsia="Times New Roman" w:hAnsi="Arial" w:cs="Arial"/>
+            <w:b/>
+            <w:color w:val="FF0000"/>
+            <w:sz w:val="19"/>
+            <w:szCs w:val="19"/>
+            <w:shd w:val="clear" w:color="auto" w:fill="FFFFFF"/>
+          </w:rPr>
+          <w:t xml:space="preserve">increase in the obese animals </w:t>
+        </w:r>
+      </w:ins>
       <w:ins w:id="46" w:author="Microsoft Office User" w:date="2018-03-24T16:13:00Z">
         <w:r>
           <w:rPr>
@@ -1350,7 +1254,7 @@
             <w:szCs w:val="19"/>
             <w:shd w:val="clear" w:color="auto" w:fill="FFFFFF"/>
           </w:rPr>
-          <w:t xml:space="preserve">.01% </w:t>
+          <w:t xml:space="preserve">when </w:t>
         </w:r>
       </w:ins>
       <w:ins w:id="47" w:author="Microsoft Office User" w:date="2018-03-24T16:14:00Z">
@@ -1363,36 +1267,10 @@
             <w:szCs w:val="19"/>
             <w:shd w:val="clear" w:color="auto" w:fill="FFFFFF"/>
           </w:rPr>
-          <w:t xml:space="preserve">increase in the obese animals </w:t>
-        </w:r>
-      </w:ins>
-      <w:ins w:id="48" w:author="Microsoft Office User" w:date="2018-03-24T16:13:00Z">
-        <w:r>
-          <w:rPr>
-            <w:rFonts w:ascii="Arial" w:eastAsia="Times New Roman" w:hAnsi="Arial" w:cs="Arial"/>
-            <w:b/>
-            <w:color w:val="FF0000"/>
-            <w:sz w:val="19"/>
-            <w:szCs w:val="19"/>
-            <w:shd w:val="clear" w:color="auto" w:fill="FFFFFF"/>
-          </w:rPr>
-          <w:t xml:space="preserve">when </w:t>
-        </w:r>
-      </w:ins>
-      <w:ins w:id="49" w:author="Microsoft Office User" w:date="2018-03-24T16:14:00Z">
-        <w:r>
-          <w:rPr>
-            <w:rFonts w:ascii="Arial" w:eastAsia="Times New Roman" w:hAnsi="Arial" w:cs="Arial"/>
-            <w:b/>
-            <w:color w:val="FF0000"/>
-            <w:sz w:val="19"/>
-            <w:szCs w:val="19"/>
-            <w:shd w:val="clear" w:color="auto" w:fill="FFFFFF"/>
-          </w:rPr>
           <w:t>a</w:t>
         </w:r>
       </w:ins>
-      <w:ins w:id="50" w:author="Microsoft Office User" w:date="2018-03-24T16:12:00Z">
+      <w:ins w:id="48" w:author="Microsoft Office User" w:date="2018-03-24T16:12:00Z">
         <w:r>
           <w:rPr>
             <w:rFonts w:ascii="Arial" w:eastAsia="Times New Roman" w:hAnsi="Arial" w:cs="Arial"/>
@@ -1405,6 +1283,32 @@
           <w:t xml:space="preserve">ccounting for the higher weights of these mice. </w:t>
         </w:r>
       </w:ins>
+      <w:ins w:id="49" w:author="Microsoft Office User" w:date="2018-03-24T16:06:00Z">
+        <w:r>
+          <w:rPr>
+            <w:rFonts w:ascii="Arial" w:eastAsia="Times New Roman" w:hAnsi="Arial" w:cs="Arial"/>
+            <w:b/>
+            <w:color w:val="FF0000"/>
+            <w:sz w:val="19"/>
+            <w:szCs w:val="19"/>
+            <w:shd w:val="clear" w:color="auto" w:fill="FFFFFF"/>
+          </w:rPr>
+          <w:t xml:space="preserve">Increased intake resulted in a </w:t>
+        </w:r>
+      </w:ins>
+      <w:ins w:id="50" w:author="Microsoft Office User" w:date="2018-03-24T16:08:00Z">
+        <w:r>
+          <w:rPr>
+            <w:rFonts w:ascii="Arial" w:eastAsia="Times New Roman" w:hAnsi="Arial" w:cs="Arial"/>
+            <w:b/>
+            <w:color w:val="FF0000"/>
+            <w:sz w:val="19"/>
+            <w:szCs w:val="19"/>
+            <w:shd w:val="clear" w:color="auto" w:fill="FFFFFF"/>
+          </w:rPr>
+          <w:t>7.59-fold</w:t>
+        </w:r>
+      </w:ins>
       <w:ins w:id="51" w:author="Microsoft Office User" w:date="2018-03-24T16:06:00Z">
         <w:r>
           <w:rPr>
@@ -1415,7 +1319,7 @@
             <w:szCs w:val="19"/>
             <w:shd w:val="clear" w:color="auto" w:fill="FFFFFF"/>
           </w:rPr>
-          <w:t xml:space="preserve">Increased intake resulted in a </w:t>
+          <w:t xml:space="preserve"> increase in serum dexamethasone concentration in the obese dexamethasone-treated mice </w:t>
         </w:r>
       </w:ins>
       <w:ins w:id="52" w:author="Microsoft Office User" w:date="2018-03-24T16:08:00Z">
@@ -1428,36 +1332,10 @@
             <w:szCs w:val="19"/>
             <w:shd w:val="clear" w:color="auto" w:fill="FFFFFF"/>
           </w:rPr>
-          <w:t>7.59-fold</w:t>
-        </w:r>
-      </w:ins>
-      <w:ins w:id="53" w:author="Microsoft Office User" w:date="2018-03-24T16:06:00Z">
-        <w:r>
-          <w:rPr>
-            <w:rFonts w:ascii="Arial" w:eastAsia="Times New Roman" w:hAnsi="Arial" w:cs="Arial"/>
-            <w:b/>
-            <w:color w:val="FF0000"/>
-            <w:sz w:val="19"/>
-            <w:szCs w:val="19"/>
-            <w:shd w:val="clear" w:color="auto" w:fill="FFFFFF"/>
-          </w:rPr>
-          <w:t xml:space="preserve"> increase in serum dexamethasone concentration in the obese dexamethasone-treated mice </w:t>
-        </w:r>
-      </w:ins>
-      <w:ins w:id="54" w:author="Microsoft Office User" w:date="2018-03-24T16:08:00Z">
-        <w:r>
-          <w:rPr>
-            <w:rFonts w:ascii="Arial" w:eastAsia="Times New Roman" w:hAnsi="Arial" w:cs="Arial"/>
-            <w:b/>
-            <w:color w:val="FF0000"/>
-            <w:sz w:val="19"/>
-            <w:szCs w:val="19"/>
-            <w:shd w:val="clear" w:color="auto" w:fill="FFFFFF"/>
-          </w:rPr>
           <w:t>when compared to lean dexamethasone-treated mice (p=0.031)</w:t>
         </w:r>
       </w:ins>
-      <w:ins w:id="55" w:author="Microsoft Office User" w:date="2018-03-24T16:09:00Z">
+      <w:ins w:id="53" w:author="Microsoft Office User" w:date="2018-03-24T16:09:00Z">
         <w:r>
           <w:rPr>
             <w:rFonts w:ascii="Arial" w:eastAsia="Times New Roman" w:hAnsi="Arial" w:cs="Arial"/>
@@ -1481,7 +1359,7 @@
           <w:shd w:val="clear" w:color="auto" w:fill="FFFFFF"/>
         </w:rPr>
       </w:pPr>
-      <w:ins w:id="56" w:author="Microsoft Office User" w:date="2018-03-24T15:09:00Z">
+      <w:ins w:id="54" w:author="Microsoft Office User" w:date="2018-03-24T15:09:00Z">
         <w:r>
           <w:rPr>
             <w:noProof/>
@@ -1540,10 +1418,10 @@
                             <w:p>
                               <w:pPr>
                                 <w:rPr>
-                                  <w:ins w:id="57" w:author="Microsoft Office User" w:date="2018-03-24T15:09:00Z"/>
+                                  <w:ins w:id="55" w:author="Microsoft Office User" w:date="2018-03-24T15:09:00Z"/>
                                 </w:rPr>
                               </w:pPr>
-                              <w:ins w:id="58" w:author="Microsoft Office User" w:date="2018-03-24T15:13:00Z">
+                              <w:ins w:id="56" w:author="Microsoft Office User" w:date="2018-03-24T15:13:00Z">
                                 <w:r>
                                   <w:rPr>
                                     <w:noProof/>
@@ -1600,7 +1478,7 @@
                               </w:ins>
                             </w:p>
                             <w:p>
-                              <w:ins w:id="59" w:author="Microsoft Office User" w:date="2018-03-24T15:09:00Z">
+                              <w:ins w:id="57" w:author="Microsoft Office User" w:date="2018-03-24T15:09:00Z">
                                 <w:r>
                                   <w:rPr>
                                     <w:b/>
@@ -1608,7 +1486,7 @@
                                   <w:t>Figure 1:</w:t>
                                 </w:r>
                               </w:ins>
-                              <w:ins w:id="60" w:author="Microsoft Office User" w:date="2018-03-24T15:10:00Z">
+                              <w:ins w:id="58" w:author="Microsoft Office User" w:date="2018-03-24T15:10:00Z">
                                 <w:r>
                                   <w:rPr>
                                     <w:b/>
@@ -1616,7 +1494,7 @@
                                   <w:t xml:space="preserve"> Dexamethasone </w:t>
                                 </w:r>
                               </w:ins>
-                              <w:ins w:id="61" w:author="Microsoft Office User" w:date="2018-03-24T15:13:00Z">
+                              <w:ins w:id="59" w:author="Microsoft Office User" w:date="2018-03-24T15:13:00Z">
                                 <w:r>
                                   <w:rPr>
                                     <w:b/>
@@ -1630,7 +1508,7 @@
                                   <w:t>once</w:t>
                                 </w:r>
                               </w:ins>
-                              <w:ins w:id="62" w:author="Microsoft Office User" w:date="2018-03-24T15:14:00Z">
+                              <w:ins w:id="60" w:author="Microsoft Office User" w:date="2018-03-24T15:14:00Z">
                                 <w:r>
                                   <w:rPr>
                                     <w:b/>
@@ -1638,7 +1516,7 @@
                                   <w:t>n</w:t>
                                 </w:r>
                               </w:ins>
-                              <w:ins w:id="63" w:author="Microsoft Office User" w:date="2018-03-24T15:13:00Z">
+                              <w:ins w:id="61" w:author="Microsoft Office User" w:date="2018-03-24T15:13:00Z">
                                 <w:r>
                                   <w:rPr>
                                     <w:b/>
@@ -1646,7 +1524,7 @@
                                   <w:t>tration</w:t>
                                 </w:r>
                               </w:ins>
-                              <w:ins w:id="64" w:author="Microsoft Office User" w:date="2018-03-24T15:16:00Z">
+                              <w:ins w:id="62" w:author="Microsoft Office User" w:date="2018-03-24T15:16:00Z">
                                 <w:r>
                                   <w:rPr>
                                     <w:b/>
@@ -1654,7 +1532,7 @@
                                   <w:t>s</w:t>
                                 </w:r>
                               </w:ins>
-                              <w:ins w:id="65" w:author="Microsoft Office User" w:date="2018-03-24T15:14:00Z">
+                              <w:ins w:id="63" w:author="Microsoft Office User" w:date="2018-03-24T15:14:00Z">
                                 <w:r>
                                   <w:rPr>
                                     <w:b/>
@@ -1665,42 +1543,42 @@
                                   <w:t xml:space="preserve"> </w:t>
                                 </w:r>
                               </w:ins>
-                              <w:ins w:id="66" w:author="Microsoft Office User" w:date="2018-03-24T15:17:00Z">
+                              <w:ins w:id="64" w:author="Microsoft Office User" w:date="2018-03-24T15:17:00Z">
                                 <w:r>
                                   <w:t xml:space="preserve">Amount of dexamethasone consumed per mouse (A), </w:t>
                                 </w:r>
                               </w:ins>
-                              <w:ins w:id="67" w:author="Microsoft Office User" w:date="2018-03-24T15:19:00Z">
+                              <w:ins w:id="65" w:author="Microsoft Office User" w:date="2018-03-24T15:19:00Z">
                                 <w:r>
                                   <w:t xml:space="preserve">amounts </w:t>
                                 </w:r>
                               </w:ins>
-                              <w:ins w:id="68" w:author="Microsoft Office User" w:date="2018-03-24T15:17:00Z">
+                              <w:ins w:id="66" w:author="Microsoft Office User" w:date="2018-03-24T15:17:00Z">
                                 <w:r>
                                   <w:t xml:space="preserve">normalized to mouse weight (B) and </w:t>
                                 </w:r>
                               </w:ins>
-                              <w:ins w:id="69" w:author="Microsoft Office User" w:date="2018-03-24T15:18:00Z">
+                              <w:ins w:id="67" w:author="Microsoft Office User" w:date="2018-03-24T15:18:00Z">
                                 <w:r>
                                   <w:t xml:space="preserve">normalized </w:t>
                                 </w:r>
                               </w:ins>
-                              <w:ins w:id="70" w:author="Microsoft Office User" w:date="2018-03-24T15:17:00Z">
+                              <w:ins w:id="68" w:author="Microsoft Office User" w:date="2018-03-24T15:17:00Z">
                                 <w:r>
                                   <w:t xml:space="preserve">weekly </w:t>
                                 </w:r>
                               </w:ins>
-                              <w:ins w:id="71" w:author="Microsoft Office User" w:date="2018-03-24T15:18:00Z">
+                              <w:ins w:id="69" w:author="Microsoft Office User" w:date="2018-03-24T15:18:00Z">
                                 <w:r>
                                   <w:t>measures (C)</w:t>
                                 </w:r>
                               </w:ins>
-                              <w:ins w:id="72" w:author="Microsoft Office User" w:date="2018-03-24T15:30:00Z">
+                              <w:ins w:id="70" w:author="Microsoft Office User" w:date="2018-03-24T15:30:00Z">
                                 <w:r>
                                   <w:t xml:space="preserve"> as determined by volume consumed per cage per week</w:t>
                                 </w:r>
                               </w:ins>
-                              <w:ins w:id="73" w:author="Microsoft Office User" w:date="2018-03-24T15:22:00Z">
+                              <w:ins w:id="71" w:author="Microsoft Office User" w:date="2018-03-24T15:22:00Z">
                                 <w:r>
                                   <w:t xml:space="preserve"> for </w:t>
                                 </w:r>
@@ -1708,87 +1586,87 @@
                                   <w:t>NCD</w:t>
                                 </w:r>
                               </w:ins>
-                              <w:ins w:id="74" w:author="Microsoft Office User" w:date="2018-03-24T15:23:00Z">
+                              <w:ins w:id="72" w:author="Microsoft Office User" w:date="2018-03-24T15:23:00Z">
                                 <w:r>
                                   <w:t>-</w:t>
                                 </w:r>
                               </w:ins>
-                              <w:ins w:id="75" w:author="Microsoft Office User" w:date="2018-03-24T15:22:00Z">
+                              <w:ins w:id="73" w:author="Microsoft Office User" w:date="2018-03-24T15:22:00Z">
                                 <w:r>
                                   <w:t xml:space="preserve"> (</w:t>
                                 </w:r>
                               </w:ins>
-                              <w:ins w:id="76" w:author="Microsoft Office User" w:date="2018-03-24T16:02:00Z">
+                              <w:ins w:id="74" w:author="Microsoft Office User" w:date="2018-03-24T16:02:00Z">
                                 <w:r>
                                   <w:t>n=12</w:t>
                                 </w:r>
                               </w:ins>
-                              <w:ins w:id="77" w:author="Microsoft Office User" w:date="2018-03-24T15:22:00Z">
+                              <w:ins w:id="75" w:author="Microsoft Office User" w:date="2018-03-24T15:22:00Z">
                                 <w:r>
                                   <w:t>) and HFD</w:t>
                                 </w:r>
                               </w:ins>
-                              <w:ins w:id="78" w:author="Microsoft Office User" w:date="2018-03-24T15:23:00Z">
+                              <w:ins w:id="76" w:author="Microsoft Office User" w:date="2018-03-24T15:23:00Z">
                                 <w:r>
                                   <w:t>-fed (</w:t>
                                 </w:r>
                               </w:ins>
-                              <w:ins w:id="79" w:author="Microsoft Office User" w:date="2018-03-24T16:03:00Z">
+                              <w:ins w:id="77" w:author="Microsoft Office User" w:date="2018-03-24T16:03:00Z">
                                 <w:r>
                                   <w:t>n=20</w:t>
                                 </w:r>
                               </w:ins>
-                              <w:ins w:id="80" w:author="Microsoft Office User" w:date="2018-03-24T15:23:00Z">
+                              <w:ins w:id="78" w:author="Microsoft Office User" w:date="2018-03-24T15:23:00Z">
                                 <w:r>
                                   <w:t>) mice</w:t>
                                 </w:r>
                               </w:ins>
-                              <w:ins w:id="81" w:author="Microsoft Office User" w:date="2018-03-24T15:19:00Z">
+                              <w:ins w:id="79" w:author="Microsoft Office User" w:date="2018-03-24T15:19:00Z">
                                 <w:r>
                                   <w:t>. Concentration of dexamethasone in serum</w:t>
                                 </w:r>
                               </w:ins>
-                              <w:ins w:id="82" w:author="Microsoft Office User" w:date="2018-03-24T15:24:00Z">
+                              <w:ins w:id="80" w:author="Microsoft Office User" w:date="2018-03-24T15:24:00Z">
                                 <w:r>
                                   <w:t xml:space="preserve"> of NCD-fed (n=</w:t>
                                 </w:r>
                               </w:ins>
-                              <w:ins w:id="83" w:author="Microsoft Office User" w:date="2018-03-24T15:28:00Z">
+                              <w:ins w:id="81" w:author="Microsoft Office User" w:date="2018-03-24T15:28:00Z">
                                 <w:r>
                                   <w:t>8</w:t>
                                 </w:r>
                               </w:ins>
-                              <w:ins w:id="84" w:author="Microsoft Office User" w:date="2018-03-24T15:24:00Z">
+                              <w:ins w:id="82" w:author="Microsoft Office User" w:date="2018-03-24T15:24:00Z">
                                 <w:r>
                                   <w:t>) and HFD-fed (n=</w:t>
                                 </w:r>
                               </w:ins>
-                              <w:ins w:id="85" w:author="Microsoft Office User" w:date="2018-03-24T15:27:00Z">
+                              <w:ins w:id="83" w:author="Microsoft Office User" w:date="2018-03-24T15:27:00Z">
                                 <w:r>
                                   <w:t>11</w:t>
                                 </w:r>
                               </w:ins>
-                              <w:ins w:id="86" w:author="Microsoft Office User" w:date="2018-03-24T15:24:00Z">
+                              <w:ins w:id="84" w:author="Microsoft Office User" w:date="2018-03-24T15:24:00Z">
                                 <w:r>
                                   <w:t>)</w:t>
                                 </w:r>
                               </w:ins>
-                              <w:ins w:id="87" w:author="Microsoft Office User" w:date="2018-03-24T15:19:00Z">
+                              <w:ins w:id="85" w:author="Microsoft Office User" w:date="2018-03-24T15:19:00Z">
                                 <w:r>
                                   <w:t xml:space="preserve"> at the end of the study</w:t>
                                 </w:r>
                               </w:ins>
-                              <w:ins w:id="88" w:author="Microsoft Office User" w:date="2018-03-24T15:21:00Z">
+                              <w:ins w:id="86" w:author="Microsoft Office User" w:date="2018-03-24T15:21:00Z">
                                 <w:r>
                                   <w:t xml:space="preserve"> as determined by LC-MS</w:t>
                                 </w:r>
                               </w:ins>
-                              <w:ins w:id="89" w:author="Microsoft Office User" w:date="2018-03-24T15:20:00Z">
+                              <w:ins w:id="87" w:author="Microsoft Office User" w:date="2018-03-24T15:20:00Z">
                                 <w:r>
                                   <w:t xml:space="preserve"> (D)</w:t>
                                 </w:r>
                               </w:ins>
-                              <w:ins w:id="90" w:author="Microsoft Office User" w:date="2018-03-24T15:19:00Z">
+                              <w:ins w:id="88" w:author="Microsoft Office User" w:date="2018-03-24T15:19:00Z">
                                 <w:r>
                                   <w:t>.</w:t>
                                 </w:r>
@@ -1845,7 +1723,7 @@
                                         </pic:cNvPicPr>
                                       </pic:nvPicPr>
                                       <pic:blipFill>
-                                        <a:blip r:embed="rId8">
+                                        <a:blip r:embed="rId9">
                                           <a:extLst>
                                             <a:ext uri="{28A0092B-C50C-407E-A947-70E740481C1C}">
                                               <a14:useLocalDpi xmlns:a14="http://schemas.microsoft.com/office/drawing/2010/main" val="0"/>
@@ -2329,7 +2207,7 @@
         </w:rPr>
         <w:t xml:space="preserve"> (Figure </w:t>
       </w:r>
-      <w:ins w:id="125" w:author="Microsoft Office User" w:date="2018-03-24T21:04:00Z">
+      <w:ins w:id="89" w:author="Microsoft Office User" w:date="2018-03-24T21:04:00Z">
         <w:r>
           <w:rPr>
             <w:rFonts w:ascii="Arial" w:eastAsia="Times New Roman" w:hAnsi="Arial" w:cs="Arial"/>
@@ -2342,7 +2220,7 @@
           <w:t>3E</w:t>
         </w:r>
       </w:ins>
-      <w:del w:id="126" w:author="Microsoft Office User" w:date="2018-03-24T21:04:00Z">
+      <w:del w:id="90" w:author="Microsoft Office User" w:date="2018-03-24T21:04:00Z">
         <w:r>
           <w:rPr>
             <w:rFonts w:ascii="Arial" w:eastAsia="Times New Roman" w:hAnsi="Arial" w:cs="Arial"/>
@@ -2366,7 +2244,7 @@
         </w:rPr>
         <w:t xml:space="preserve">) resulting in increased serum dexamethasone at sacrifice (Figure </w:t>
       </w:r>
-      <w:ins w:id="127" w:author="Microsoft Office User" w:date="2018-03-24T21:04:00Z">
+      <w:ins w:id="91" w:author="Microsoft Office User" w:date="2018-03-24T21:04:00Z">
         <w:r>
           <w:rPr>
             <w:rFonts w:ascii="Arial" w:eastAsia="Times New Roman" w:hAnsi="Arial" w:cs="Arial"/>
@@ -2379,7 +2257,7 @@
           <w:t>3F</w:t>
         </w:r>
       </w:ins>
-      <w:del w:id="128" w:author="Microsoft Office User" w:date="2018-03-24T21:04:00Z">
+      <w:del w:id="92" w:author="Microsoft Office User" w:date="2018-03-24T21:04:00Z">
         <w:r>
           <w:rPr>
             <w:rFonts w:ascii="Arial" w:eastAsia="Times New Roman" w:hAnsi="Arial" w:cs="Arial"/>
@@ -2495,31 +2373,7 @@
           <w:szCs w:val="19"/>
           <w:shd w:val="clear" w:color="auto" w:fill="FFFFFF"/>
         </w:rPr>
-        <w:t xml:space="preserve">, although we note that several phenotypes including fasting glucose, liver triglycerides, hepatic </w:t>
-      </w:r>
-      <w:proofErr w:type="spellStart"/>
-      <w:r>
-        <w:rPr>
-          <w:rFonts w:ascii="Arial" w:eastAsia="Times New Roman" w:hAnsi="Arial" w:cs="Arial"/>
-          <w:b/>
-          <w:color w:val="FF0000"/>
-          <w:sz w:val="19"/>
-          <w:szCs w:val="19"/>
-          <w:shd w:val="clear" w:color="auto" w:fill="FFFFFF"/>
-        </w:rPr>
-        <w:t>lipogenic</w:t>
-      </w:r>
-      <w:proofErr w:type="spellEnd"/>
-      <w:r>
-        <w:rPr>
-          <w:rFonts w:ascii="Arial" w:eastAsia="Times New Roman" w:hAnsi="Arial" w:cs="Arial"/>
-          <w:b/>
-          <w:color w:val="FF0000"/>
-          <w:sz w:val="19"/>
-          <w:szCs w:val="19"/>
-          <w:shd w:val="clear" w:color="auto" w:fill="FFFFFF"/>
-        </w:rPr>
-        <w:t xml:space="preserve"> gene expression, and adipose tissue mass changed in different directions in lean and obese animals, and therefore is unlikely due to an increased dose of dexamethasone.</w:t>
+        <w:t>, although we note that several phenotypes including fasting glucose, liver triglycerides, hepatic lipogenic gene expression, and adipose tissue mass changed in different directions in lean and obese animals, and therefore is unlikely due to an increased dose of dexamethasone.</w:t>
       </w:r>
     </w:p>
     <w:p>
@@ -2771,31 +2625,7 @@
           <w:szCs w:val="19"/>
           <w:shd w:val="clear" w:color="auto" w:fill="FFFFFF"/>
         </w:rPr>
-        <w:t xml:space="preserve">Reviewer 2: Authors assessed some metabolic effects of increased glucocorticoid in combination with obesity induced by hyper-caloric feeding (in mice). Authors speculate that this combination of events is present in "many individuals". </w:t>
-      </w:r>
-      <w:proofErr w:type="gramStart"/>
-      <w:r>
-        <w:rPr>
-          <w:rFonts w:ascii="Arial" w:eastAsia="Times New Roman" w:hAnsi="Arial" w:cs="Arial"/>
-          <w:b/>
-          <w:color w:val="222222"/>
-          <w:sz w:val="19"/>
-          <w:szCs w:val="19"/>
-          <w:shd w:val="clear" w:color="auto" w:fill="FFFFFF"/>
-        </w:rPr>
-        <w:t>Therefore</w:t>
-      </w:r>
-      <w:proofErr w:type="gramEnd"/>
-      <w:r>
-        <w:rPr>
-          <w:rFonts w:ascii="Arial" w:eastAsia="Times New Roman" w:hAnsi="Arial" w:cs="Arial"/>
-          <w:b/>
-          <w:color w:val="222222"/>
-          <w:sz w:val="19"/>
-          <w:szCs w:val="19"/>
-          <w:shd w:val="clear" w:color="auto" w:fill="FFFFFF"/>
-        </w:rPr>
-        <w:t xml:space="preserve"> they propose that pre-clinical studies on this topic are needed. The results are very descriptive, in line with expectation, and no mechanism of action has been identified. Thus, this study is very descriptive and its results expected.</w:t>
+        <w:t>Reviewer 2: Authors assessed some metabolic effects of increased glucocorticoid in combination with obesity induced by hyper-caloric feeding (in mice). Authors speculate that this combination of events is present in "many individuals". Therefore they propose that pre-clinical studies on this topic are needed. The results are very descriptive, in line with expectation, and no mechanism of action has been identified. Thus, this study is very descriptive and its results expected.</w:t>
       </w:r>
       <w:r>
         <w:rPr>
@@ -2866,7 +2696,7 @@
           <w:shd w:val="clear" w:color="auto" w:fill="FFFFFF"/>
         </w:rPr>
       </w:pPr>
-      <w:del w:id="129" w:author="Microsoft Office User" w:date="2018-03-24T16:17:00Z">
+      <w:del w:id="93" w:author="Microsoft Office User" w:date="2018-03-24T16:17:00Z">
         <w:r>
           <w:rPr>
             <w:rFonts w:ascii="Arial" w:eastAsia="Times New Roman" w:hAnsi="Arial" w:cs="Arial"/>
@@ -3120,6 +2950,18 @@
         </w:rPr>
         <w:t xml:space="preserve">, even when accounting for the increased potency of dexamethasone in comparison to cortisol. </w:t>
       </w:r>
+      <w:ins w:id="94" w:author="Microsoft Office User" w:date="2018-03-25T15:01:00Z">
+        <w:r>
+          <w:rPr>
+            <w:rFonts w:ascii="Arial" w:eastAsia="Times New Roman" w:hAnsi="Arial" w:cs="Arial"/>
+            <w:color w:val="FF0000"/>
+            <w:sz w:val="19"/>
+            <w:szCs w:val="19"/>
+            <w:shd w:val="clear" w:color="auto" w:fill="FFFFFF"/>
+          </w:rPr>
+          <w:t>See revised discussion:</w:t>
+        </w:r>
+      </w:ins>
     </w:p>
     <w:p>
       <w:pPr>
@@ -3144,6 +2986,190 @@
           <w:shd w:val="clear" w:color="auto" w:fill="FFFFFF"/>
         </w:rPr>
       </w:pPr>
+      <w:del w:id="95" w:author="Microsoft Office User" w:date="2018-03-25T14:51:00Z">
+        <w:r>
+          <w:rPr>
+            <w:rFonts w:ascii="Arial" w:eastAsia="Times New Roman" w:hAnsi="Arial" w:cs="Arial"/>
+            <w:b/>
+            <w:color w:val="FF0000"/>
+            <w:sz w:val="19"/>
+            <w:szCs w:val="19"/>
+            <w:shd w:val="clear" w:color="auto" w:fill="FFFFFF"/>
+          </w:rPr>
+          <w:delText>Write something for the discussion section</w:delText>
+        </w:r>
+      </w:del>
+      <w:ins w:id="96" w:author="Microsoft Office User" w:date="2018-03-25T14:51:00Z">
+        <w:r>
+          <w:rPr>
+            <w:rFonts w:ascii="Arial" w:eastAsia="Times New Roman" w:hAnsi="Arial" w:cs="Arial"/>
+            <w:b/>
+            <w:color w:val="FF0000"/>
+            <w:sz w:val="19"/>
+            <w:szCs w:val="19"/>
+            <w:shd w:val="clear" w:color="auto" w:fill="FFFFFF"/>
+          </w:rPr>
+          <w:t>It is important to note that</w:t>
+        </w:r>
+      </w:ins>
+      <w:ins w:id="97" w:author="Microsoft Office User" w:date="2018-03-25T14:52:00Z">
+        <w:r>
+          <w:rPr>
+            <w:rFonts w:ascii="Arial" w:eastAsia="Times New Roman" w:hAnsi="Arial" w:cs="Arial"/>
+            <w:b/>
+            <w:color w:val="FF0000"/>
+            <w:sz w:val="19"/>
+            <w:szCs w:val="19"/>
+            <w:shd w:val="clear" w:color="auto" w:fill="FFFFFF"/>
+          </w:rPr>
+          <w:t xml:space="preserve"> we observed increased fluid intake </w:t>
+        </w:r>
+      </w:ins>
+      <w:ins w:id="98" w:author="Microsoft Office User" w:date="2018-03-25T14:53:00Z">
+        <w:r>
+          <w:rPr>
+            <w:rFonts w:ascii="Arial" w:eastAsia="Times New Roman" w:hAnsi="Arial" w:cs="Arial"/>
+            <w:b/>
+            <w:color w:val="FF0000"/>
+            <w:sz w:val="19"/>
+            <w:szCs w:val="19"/>
+            <w:shd w:val="clear" w:color="auto" w:fill="FFFFFF"/>
+          </w:rPr>
+          <w:t xml:space="preserve">in </w:t>
+        </w:r>
+      </w:ins>
+      <w:ins w:id="99" w:author="Microsoft Office User" w:date="2018-03-25T14:51:00Z">
+        <w:r>
+          <w:rPr>
+            <w:rFonts w:ascii="Arial" w:eastAsia="Times New Roman" w:hAnsi="Arial" w:cs="Arial"/>
+            <w:b/>
+            <w:color w:val="FF0000"/>
+            <w:sz w:val="19"/>
+            <w:szCs w:val="19"/>
+            <w:shd w:val="clear" w:color="auto" w:fill="FFFFFF"/>
+          </w:rPr>
+          <w:t xml:space="preserve">obese dexamethasone-treated mice </w:t>
+        </w:r>
+      </w:ins>
+      <w:ins w:id="100" w:author="Microsoft Office User" w:date="2018-03-25T14:53:00Z">
+        <w:r>
+          <w:rPr>
+            <w:rFonts w:ascii="Arial" w:eastAsia="Times New Roman" w:hAnsi="Arial" w:cs="Arial"/>
+            <w:b/>
+            <w:color w:val="FF0000"/>
+            <w:sz w:val="19"/>
+            <w:szCs w:val="19"/>
+            <w:shd w:val="clear" w:color="auto" w:fill="FFFFFF"/>
+          </w:rPr>
+          <w:t>at week three of treatment that persisted throug</w:t>
+        </w:r>
+      </w:ins>
+      <w:ins w:id="101" w:author="Microsoft Office User" w:date="2018-03-25T14:54:00Z">
+        <w:r>
+          <w:rPr>
+            <w:rFonts w:ascii="Arial" w:eastAsia="Times New Roman" w:hAnsi="Arial" w:cs="Arial"/>
+            <w:b/>
+            <w:color w:val="FF0000"/>
+            <w:sz w:val="19"/>
+            <w:szCs w:val="19"/>
+            <w:shd w:val="clear" w:color="auto" w:fill="FFFFFF"/>
+          </w:rPr>
+          <w:t>hout the study</w:t>
+        </w:r>
+      </w:ins>
+      <w:ins w:id="102" w:author="Microsoft Office User" w:date="2018-03-25T14:56:00Z">
+        <w:r>
+          <w:rPr>
+            <w:rFonts w:ascii="Arial" w:eastAsia="Times New Roman" w:hAnsi="Arial" w:cs="Arial"/>
+            <w:b/>
+            <w:color w:val="FF0000"/>
+            <w:sz w:val="19"/>
+            <w:szCs w:val="19"/>
+            <w:shd w:val="clear" w:color="auto" w:fill="FFFFFF"/>
+          </w:rPr>
+          <w:t xml:space="preserve"> and led to higher circulating levels of dexamethasone</w:t>
+        </w:r>
+      </w:ins>
+      <w:ins w:id="103" w:author="Microsoft Office User" w:date="2018-03-25T14:54:00Z">
+        <w:r>
+          <w:rPr>
+            <w:rFonts w:ascii="Arial" w:eastAsia="Times New Roman" w:hAnsi="Arial" w:cs="Arial"/>
+            <w:b/>
+            <w:color w:val="FF0000"/>
+            <w:sz w:val="19"/>
+            <w:szCs w:val="19"/>
+            <w:shd w:val="clear" w:color="auto" w:fill="FFFFFF"/>
+          </w:rPr>
+          <w:t>. This</w:t>
+        </w:r>
+      </w:ins>
+      <w:ins w:id="104" w:author="Microsoft Office User" w:date="2018-03-25T15:05:00Z">
+        <w:r>
+          <w:rPr>
+            <w:rFonts w:ascii="Arial" w:eastAsia="Times New Roman" w:hAnsi="Arial" w:cs="Arial"/>
+            <w:b/>
+            <w:color w:val="FF0000"/>
+            <w:sz w:val="19"/>
+            <w:szCs w:val="19"/>
+            <w:shd w:val="clear" w:color="auto" w:fill="FFFFFF"/>
+          </w:rPr>
+          <w:t xml:space="preserve"> was unexpected and</w:t>
+        </w:r>
+      </w:ins>
+      <w:bookmarkStart w:id="105" w:name="_GoBack"/>
+      <w:bookmarkEnd w:id="105"/>
+      <w:ins w:id="106" w:author="Microsoft Office User" w:date="2018-03-25T14:54:00Z">
+        <w:r>
+          <w:rPr>
+            <w:rFonts w:ascii="Arial" w:eastAsia="Times New Roman" w:hAnsi="Arial" w:cs="Arial"/>
+            <w:b/>
+            <w:color w:val="FF0000"/>
+            <w:sz w:val="19"/>
+            <w:szCs w:val="19"/>
+            <w:shd w:val="clear" w:color="auto" w:fill="FFFFFF"/>
+          </w:rPr>
+          <w:t xml:space="preserve"> is a limitation to our study; however, </w:t>
+        </w:r>
+      </w:ins>
+      <w:ins w:id="107" w:author="Microsoft Office User" w:date="2018-03-25T14:56:00Z">
+        <w:r>
+          <w:rPr>
+            <w:rFonts w:ascii="Arial" w:eastAsia="Times New Roman" w:hAnsi="Arial" w:cs="Arial"/>
+            <w:b/>
+            <w:color w:val="FF0000"/>
+            <w:sz w:val="19"/>
+            <w:szCs w:val="19"/>
+            <w:shd w:val="clear" w:color="auto" w:fill="FFFFFF"/>
+          </w:rPr>
+          <w:t>the</w:t>
+        </w:r>
+      </w:ins>
+      <w:ins w:id="108" w:author="Microsoft Office User" w:date="2018-03-25T14:57:00Z">
+        <w:r>
+          <w:rPr>
+            <w:rFonts w:ascii="Arial" w:eastAsia="Times New Roman" w:hAnsi="Arial" w:cs="Arial"/>
+            <w:b/>
+            <w:color w:val="FF0000"/>
+            <w:sz w:val="19"/>
+            <w:szCs w:val="19"/>
+            <w:shd w:val="clear" w:color="auto" w:fill="FFFFFF"/>
+          </w:rPr>
+          <w:t xml:space="preserve"> dose received was within the clinical range administered to human patients </w:t>
+        </w:r>
+      </w:ins>
+      <w:ins w:id="109" w:author="Microsoft Office User" w:date="2018-03-25T15:00:00Z">
+        <w:r>
+          <w:rPr>
+            <w:rFonts w:ascii="Arial" w:eastAsia="Times New Roman" w:hAnsi="Arial" w:cs="Arial"/>
+            <w:b/>
+            <w:color w:val="FF0000"/>
+            <w:sz w:val="19"/>
+            <w:szCs w:val="19"/>
+            <w:shd w:val="clear" w:color="auto" w:fill="FFFFFF"/>
+          </w:rPr>
+          <w:fldChar w:fldCharType="begin" w:fldLock="1"/>
+        </w:r>
+      </w:ins>
       <w:r>
         <w:rPr>
           <w:rFonts w:ascii="Arial" w:eastAsia="Times New Roman" w:hAnsi="Arial" w:cs="Arial"/>
@@ -3153,8 +3179,213 @@
           <w:szCs w:val="19"/>
           <w:shd w:val="clear" w:color="auto" w:fill="FFFFFF"/>
         </w:rPr>
-        <w:t>Write something for the discussion section</w:t>
-      </w:r>
+        <w:instrText>ADDIN CSL_CITATION { "citationItems" : [ { "id" : "ITEM-1", "itemData" : { "author" : [ { "dropping-particle" : "", "family" : "Tyrrell", "given" : "J B", "non-dropping-particle" : "", "parse-names" : false, "suffix" : "" }, { "dropping-particle" : "", "family" : "Findling", "given" : "J W", "non-dropping-particle" : "", "parse-names" : false, "suffix" : "" }, { "dropping-particle" : "", "family" : "Aron", "given" : "D C", "non-dropping-particle" : "", "parse-names" : false, "suffix" : "" }, { "dropping-particle" : "", "family" : "Fitzgerald", "given" : "P A", "non-dropping-particle" : "", "parse-names" : false, "suffix" : "" }, { "dropping-particle" : "", "family" : "Forsham", "given" : "P H", "non-dropping-particle" : "", "parse-names" : false, "suffix" : "" } ], "container-title" : "Ann.Intern.Med.", "id" : "ITEM-1", "issued" : { "date-parts" : [ [ "1986" ] ] }, "page" : "180-186", "title" : "An overnight high-dose dexamethasone suppression test for rapid differential diagnosis of Cushing's syndrome", "type" : "article-journal", "volume" : "104" }, "uris" : [ "http://www.mendeley.com/documents/?uuid=324383be-a80a-4c14-937a-0c314e176db4" ] }, { "id" : "ITEM-2", "itemData" : { "DOI" : "10.1210/jc.2011-3350", "ISSN" : "0021-972X", "PMID" : "22466348", "abstract" : "Context: Cushing's syndrome (CS) is a disorder associated with significant morbidity and mortality due to prolonged exposure to high cortisol concentrations. Objective: Our objective was to evaluate the safety and efficacy of mifepristone, a glucocorticoid receptor antagonist, in endogenous CS. Design and Setting: We conducted a 24-wk multicenter, open-label trial after failed multimodality therapy at 14 U.S. academic medical centers and three private research centers. Participants: Participants included 50 adults with endogenous CS associated with type 2 diabetes mellitus/impaired glucose tolerance (C-DM) or a diagnosis of hypertension alone (C-HT). Intervention: Mifepristone was administered at doses of 300-1200 mg daily. Main Outcome Measures: We evaluated change in area under the curve for glucose on 2-h oral glucose test for C-DM and change in diastolic blood pressure from baseline to wk 24 for C-HT. Results: In the C-DM cohort, an area under the curve for glucose (AUCglucose) response was seen in 60...", "author" : [ { "dropping-particle" : "", "family" : "Fleseriu", "given" : "Maria", "non-dropping-particle" : "", "parse-names" : false, "suffix" : "" }, { "dropping-particle" : "", "family" : "Biller", "given" : "Beverly M. K.", "non-dropping-particle" : "", "parse-names" : false, "suffix" : "" }, { "dropping-particle" : "", "family" : "Findling", "given" : "James W.", "non-dropping-particle" : "", "parse-names" : false, "suffix" : "" }, { "dropping-particle" : "", "family" : "Molitch", "given" : "Mark E.", "non-dropping-particle" : "", "parse-names" : false, "suffix" : "" }, { "dropping-particle" : "", "family" : "Schteingart", "given" : "David E.", "non-dropping-particle" : "", "parse-names" : false, "suffix" : "" }, { "dropping-particle" : "", "family" : "Gross", "given" : "Coleman", "non-dropping-particle" : "", "parse-names" : false, "suffix" : "" }, { "dropping-particle" : "", "family" : "Auchus", "given" : "Richard", "non-dropping-particle" : "", "parse-names" : false, "suffix" : "" }, { "dropping-particle" : "", "family" : "Bailey", "given" : "Timothy", "non-dropping-particle" : "", "parse-names" : false, "suffix" : "" }, { "dropping-particle" : "", "family" : "Biller", "given" : "Beverly M. K.", "non-dropping-particle" : "", "parse-names" : false, "suffix" : "" }, { "dropping-particle" : "", "family" : "Carroll", "given" : "Ty", "non-dropping-particle" : "", "parse-names" : false, "suffix" : "" }, { "dropping-particle" : "", "family" : "Colleran", "given" : "Kathleen", "non-dropping-particle" : "", "parse-names" : false, "suffix" : "" }, { "dropping-particle" : "", "family" : "Fein", "given" : "Henry", "non-dropping-particle" : "", "parse-names" : false, "suffix" : "" }, { "dropping-particle" : "", "family" : "Findling", "given" : "James W.", "non-dropping-particle" : "", "parse-names" : false, "suffix" : "" }, { "dropping-particle" : "", "family" : "Fleseriu", "given" : "Maria", "non-dropping-particle" : "", "parse-names" : false, "suffix" : "" }, { "dropping-particle" : "", "family" : "Hamrahian", "given" : "Amir", "non-dropping-particle" : "", "parse-names" : false, "suffix" : "" }, { "dropping-particle" : "", "family" : "Katznelson", "given" : "Laurence", "non-dropping-particle" : "", "parse-names" : false, "suffix" : "" }, { "dropping-particle" : "", "family" : "Kerr", "given" : "Janice", "non-dropping-particle" : "", "parse-names" : false, "suffix" : "" }, { "dropping-particle" : "", "family" : "Kipnes", "given" : "Mark", "non-dropping-particle" : "", "parse-names" : false, "suffix" : "" }, { "dropping-particle" : "", "family" : "Kirschner", "given" : "Lawrence", "non-dropping-particle" : "", "parse-names" : false, "suffix" : "" }, { "dropping-particle" : "", "family" : "Koch", "given" : "Christian", "non-dropping-particle" : "", "parse-names" : false, "suffix" : "" }, { "dropping-particle" : "", "family" : "Lerman", "given" : "Sam", "non-dropping-particle" : "", "parse-names" : false, "suffix" : "" }, { "dropping-particle" : "", "family" : "Lyons", "given" : "Timothy", "non-dropping-particle" : "", "parse-names" : false, "suffix" : "" }, { "dropping-particle" : "", "family" : "McPhaul", "given" : "Michael", "non-dropping-particle" : "", "parse-names" : false, "suffix" : "" }, { "dropping-particle" : "", "family" : "Molitch", "given" : "Mark E.", "non-dropping-particle" : "", "parse-names" : false, "suffix" : "" }, { "dropping-particle" : "", "family" : "Schteingart", "given" : "David E.", "non-dropping-particle" : "", "parse-names" : false, "suffix" : "" }, { "dropping-particle" : "", "family" : "Vaughan", "given" : "T. Brooks", "non-dropping-particle" : "", "parse-names" : false, "suffix" : "" }, { "dropping-particle" : "", "family" : "Weiss", "given" : "Roy", "non-dropping-particle" : "", "parse-names" : false, "suffix" : "" } ], "container-title" : "The Journal of Clinical Endocrinology &amp; Metabolism", "id" : "ITEM-2", "issue" : "6", "issued" : { "date-parts" : [ [ "2012" ] ] }, "page" : "2039-2049", "title" : "Mifepristone, a Glucocorticoid Receptor Antagonist, Produces Clinical and Metabolic Benefits in Patients with Cushing's Syndrome", "type" : "article-journal", "volume" : "97" }, "uris" : [ "http://www.mendeley.com/documents/?uuid=7b0cdc47-68f2-422e-b925-ddcdbda4b2af" ] } ], "mendeley" : { "formattedCitation" : "(2,3)", "plainTextFormattedCitation" : "(2,3)", "previouslyFormattedCitation" : "(2,3)" }, "properties" : {  }, "schema" : "https://github.com/citation-style-language/schema/raw/master/csl-citation.json" }</w:instrText>
+      </w:r>
+      <w:r>
+        <w:rPr>
+          <w:rFonts w:ascii="Arial" w:eastAsia="Times New Roman" w:hAnsi="Arial" w:cs="Arial"/>
+          <w:b/>
+          <w:color w:val="FF0000"/>
+          <w:sz w:val="19"/>
+          <w:szCs w:val="19"/>
+          <w:shd w:val="clear" w:color="auto" w:fill="FFFFFF"/>
+        </w:rPr>
+        <w:fldChar w:fldCharType="separate"/>
+      </w:r>
+      <w:r>
+        <w:rPr>
+          <w:rFonts w:ascii="Arial" w:eastAsia="Times New Roman" w:hAnsi="Arial" w:cs="Arial"/>
+          <w:noProof/>
+          <w:color w:val="FF0000"/>
+          <w:sz w:val="19"/>
+          <w:szCs w:val="19"/>
+          <w:shd w:val="clear" w:color="auto" w:fill="FFFFFF"/>
+        </w:rPr>
+        <w:t>(2,3)</w:t>
+      </w:r>
+      <w:ins w:id="110" w:author="Microsoft Office User" w:date="2018-03-25T15:00:00Z">
+        <w:r>
+          <w:rPr>
+            <w:rFonts w:ascii="Arial" w:eastAsia="Times New Roman" w:hAnsi="Arial" w:cs="Arial"/>
+            <w:b/>
+            <w:color w:val="FF0000"/>
+            <w:sz w:val="19"/>
+            <w:szCs w:val="19"/>
+            <w:shd w:val="clear" w:color="auto" w:fill="FFFFFF"/>
+          </w:rPr>
+          <w:fldChar w:fldCharType="end"/>
+        </w:r>
+        <w:r>
+          <w:rPr>
+            <w:rFonts w:ascii="Arial" w:eastAsia="Times New Roman" w:hAnsi="Arial" w:cs="Arial"/>
+            <w:b/>
+            <w:color w:val="FF0000"/>
+            <w:sz w:val="19"/>
+            <w:szCs w:val="19"/>
+            <w:shd w:val="clear" w:color="auto" w:fill="FFFFFF"/>
+          </w:rPr>
+          <w:t xml:space="preserve"> and </w:t>
+        </w:r>
+      </w:ins>
+      <w:ins w:id="111" w:author="Microsoft Office User" w:date="2018-03-25T14:56:00Z">
+        <w:r>
+          <w:rPr>
+            <w:rFonts w:ascii="Arial" w:eastAsia="Times New Roman" w:hAnsi="Arial" w:cs="Arial"/>
+            <w:b/>
+            <w:color w:val="FF0000"/>
+            <w:sz w:val="19"/>
+            <w:szCs w:val="19"/>
+            <w:shd w:val="clear" w:color="auto" w:fill="FFFFFF"/>
+          </w:rPr>
+          <w:t xml:space="preserve">circulating concentrations </w:t>
+        </w:r>
+      </w:ins>
+      <w:ins w:id="112" w:author="Microsoft Office User" w:date="2018-03-25T14:57:00Z">
+        <w:r>
+          <w:rPr>
+            <w:rFonts w:ascii="Arial" w:eastAsia="Times New Roman" w:hAnsi="Arial" w:cs="Arial"/>
+            <w:b/>
+            <w:color w:val="FF0000"/>
+            <w:sz w:val="19"/>
+            <w:szCs w:val="19"/>
+            <w:shd w:val="clear" w:color="auto" w:fill="FFFFFF"/>
+          </w:rPr>
+          <w:t xml:space="preserve">were </w:t>
+        </w:r>
+        <w:r>
+          <w:rPr>
+            <w:rFonts w:ascii="Arial" w:eastAsia="Times New Roman" w:hAnsi="Arial" w:cs="Arial"/>
+            <w:b/>
+            <w:color w:val="FF0000"/>
+            <w:sz w:val="19"/>
+            <w:szCs w:val="19"/>
+            <w:shd w:val="clear" w:color="auto" w:fill="FFFFFF"/>
+          </w:rPr>
+          <w:t>similar to those observed in Cushing</w:t>
+        </w:r>
+      </w:ins>
+      <w:ins w:id="113" w:author="Microsoft Office User" w:date="2018-03-25T15:03:00Z">
+        <w:r>
+          <w:rPr>
+            <w:rFonts w:ascii="Arial" w:eastAsia="Times New Roman" w:hAnsi="Arial" w:cs="Arial"/>
+            <w:b/>
+            <w:color w:val="FF0000"/>
+            <w:sz w:val="19"/>
+            <w:szCs w:val="19"/>
+            <w:shd w:val="clear" w:color="auto" w:fill="FFFFFF"/>
+          </w:rPr>
+          <w:t xml:space="preserve">’s Syndrome patients </w:t>
+        </w:r>
+      </w:ins>
+      <w:ins w:id="114" w:author="Microsoft Office User" w:date="2018-03-25T15:04:00Z">
+        <w:r>
+          <w:rPr>
+            <w:rFonts w:ascii="Arial" w:eastAsia="Times New Roman" w:hAnsi="Arial" w:cs="Arial"/>
+            <w:b/>
+            <w:color w:val="FF0000"/>
+            <w:sz w:val="19"/>
+            <w:szCs w:val="19"/>
+            <w:shd w:val="clear" w:color="auto" w:fill="FFFFFF"/>
+          </w:rPr>
+          <w:fldChar w:fldCharType="begin" w:fldLock="1"/>
+        </w:r>
+      </w:ins>
+      <w:r>
+        <w:rPr>
+          <w:rFonts w:ascii="Arial" w:eastAsia="Times New Roman" w:hAnsi="Arial" w:cs="Arial"/>
+          <w:b/>
+          <w:color w:val="FF0000"/>
+          <w:sz w:val="19"/>
+          <w:szCs w:val="19"/>
+          <w:shd w:val="clear" w:color="auto" w:fill="FFFFFF"/>
+        </w:rPr>
+        <w:instrText>ADDIN CSL_CITATION { "citationItems" : [ { "id" : "ITEM-1", "itemData" : { "DOI" : "10.1210/jc.2005-2143", "ISSN" : "0021972X", "PMID" : "16670165", "abstract" : "CONTEXT: The low-dose dexamethasone suppression test (LDDST) is widely used in confirming a diagnosis of Cushing's syndrome. CRH administration at the end of an LDDST has been reported to improve the diagnostic accuracy of this test. OBJECTIVE: Our objective was to assess whether CRH administration after a standard LDDST (LDDST-CRH test) improves diagnostic accuracy in Cushing's syndrome. DESIGN, SETTING, AND PARTICIPANTS: Thirty-six individuals with a clinical suspicion of Cushing's syndrome each completed a standard LDDST and an LDDST-CRH test at Hammersmith Hospitals NHS Trust, London. The LDDST involved administration of 0.5 mg oral dexamethasone given 6-hourly for 48 h. Serum cortisol was measured 6 h after the last dose of dexamethasone, with a value of 50 nmol/liter or below excluding Cushing's syndrome. Immediately after this, the LDDST-CRH test commenced with administration of a ninth dose of 0.5 mg dexamethasone. Exactly 2 h later, 100 mug human-sequence CRH was administered. Serum cortisol was measured 15 min after the CRH injection, with a value of less than 38 nmol/liter also excluding Cushing's syndrome. MAIN OUTCOME MEASURE: Diagnosis or exclusion of Cushing's syndrome was the main outcome measure. RESULTS: Twelve subjects were diagnosed with Cushing's syndrome (eight Cushing's disease and four primary adrenal). The sensitivity of the LDDST in diagnosing Cushing's syndrome was 100%, with a specificity of 88%. In contrast, although the sensitivity of the LDDST-CRH test was also 100%, specificity was reduced at 67%. These results give a positive predictive value of 80% for the LDDST and 60% for the LDDST-CRH test. CONCLUSION: This small study suggests that the addition of CRH to the LDDST does not improve the diagnostic accuracy of the standard LDDST in Cushing's syndrome.", "author" : [ { "dropping-particle" : "", "family" : "Martin", "given" : "N. M.", "non-dropping-particle" : "", "parse-names" : false, "suffix" : "" }, { "dropping-particle" : "", "family" : "Dhillo", "given" : "W. S.", "non-dropping-particle" : "", "parse-names" : false, "suffix" : "" }, { "dropping-particle" : "", "family" : "Banerjee", "given" : "A.", "non-dropping-particle" : "", "parse-names" : false, "suffix" : "" }, { "dropping-particle" : "", "family" : "Abdulali", "given" : "A.", "non-dropping-particle" : "", "parse-names" : false, "suffix" : "" }, { "dropping-particle" : "", "family" : "Jayasena", "given" : "C. N.", "non-dropping-particle" : "", "parse-names" : false, "suffix" : "" }, { "dropping-particle" : "", "family" : "Donaldson", "given" : "M.", "non-dropping-particle" : "", "parse-names" : false, "suffix" : "" }, { "dropping-particle" : "", "family" : "Todd", "given" : "J. F.", "non-dropping-particle" : "", "parse-names" : false, "suffix" : "" }, { "dropping-particle" : "", "family" : "Meeran", "given" : "K.", "non-dropping-particle" : "", "parse-names" : false, "suffix" : "" } ], "container-title" : "Journal of Clinical Endocrinology and Metabolism", "id" : "ITEM-1", "issue" : "7", "issued" : { "date-parts" : [ [ "2006" ] ] }, "page" : "2582-2586", "title" : "Comparison of the dexamethasone-suppressed corticotropin-releasing hormone test and low-dose dexamethasone suppression test in the diagnosis of cushing's syndrome", "type" : "article-journal", "volume" : "91" }, "uris" : [ "http://www.mendeley.com/documents/?uuid=48681bc9-4d35-4893-9b02-3f3c0aac7b04" ] }, { "id" : "ITEM-2", "itemData" : { "DOI" : "10.1210/jcem.83.4.4733", "ISSN" : "0021-972X", "PMID" : "9543134", "author" : [ { "dropping-particle" : "", "family" : "Papanicolaou", "given" : "Dimitris A", "non-dropping-particle" : "", "parse-names" : false, "suffix" : "" }, { "dropping-particle" : "", "family" : "Yanovski", "given" : "Jack A", "non-dropping-particle" : "", "parse-names" : false, "suffix" : "" }, { "dropping-particle" : "", "family" : "Cutler", "given" : "Gordon B", "non-dropping-particle" : "", "parse-names" : false, "suffix" : "" }, { "dropping-particle" : "", "family" : "Chrousos", "given" : "George P", "non-dropping-particle" : "", "parse-names" : false, "suffix" : "" }, { "dropping-particle" : "", "family" : "Nieman", "given" : "Lynnette K", "non-dropping-particle" : "", "parse-names" : false, "suffix" : "" } ], "container-title" : "Endocrinology And Metabolism", "id" : "ITEM-2", "issue" : "4", "issued" : { "date-parts" : [ [ "2009" ] ] }, "page" : "1163-1167", "title" : "Distinguishes Cushing \u2019 s Syndrome from Pseudo-Cushing", "type" : "article-journal", "volume" : "83" }, "uris" : [ "http://www.mendeley.com/documents/?uuid=9e444657-02d1-4ec2-be7d-239a6e5dc9f4" ] } ], "mendeley" : { "formattedCitation" : "(4,5)", "plainTextFormattedCitation" : "(4,5)", "previouslyFormattedCitation" : "(4,5)" }, "properties" : {  }, "schema" : "https://github.com/citation-style-language/schema/raw/master/csl-citation.json" }</w:instrText>
+      </w:r>
+      <w:r>
+        <w:rPr>
+          <w:rFonts w:ascii="Arial" w:eastAsia="Times New Roman" w:hAnsi="Arial" w:cs="Arial"/>
+          <w:b/>
+          <w:color w:val="FF0000"/>
+          <w:sz w:val="19"/>
+          <w:szCs w:val="19"/>
+          <w:shd w:val="clear" w:color="auto" w:fill="FFFFFF"/>
+        </w:rPr>
+        <w:fldChar w:fldCharType="separate"/>
+      </w:r>
+      <w:r>
+        <w:rPr>
+          <w:rFonts w:ascii="Arial" w:eastAsia="Times New Roman" w:hAnsi="Arial" w:cs="Arial"/>
+          <w:noProof/>
+          <w:color w:val="FF0000"/>
+          <w:sz w:val="19"/>
+          <w:szCs w:val="19"/>
+          <w:shd w:val="clear" w:color="auto" w:fill="FFFFFF"/>
+        </w:rPr>
+        <w:t>(4,5)</w:t>
+      </w:r>
+      <w:ins w:id="115" w:author="Microsoft Office User" w:date="2018-03-25T15:04:00Z">
+        <w:r>
+          <w:rPr>
+            <w:rFonts w:ascii="Arial" w:eastAsia="Times New Roman" w:hAnsi="Arial" w:cs="Arial"/>
+            <w:b/>
+            <w:color w:val="FF0000"/>
+            <w:sz w:val="19"/>
+            <w:szCs w:val="19"/>
+            <w:shd w:val="clear" w:color="auto" w:fill="FFFFFF"/>
+          </w:rPr>
+          <w:fldChar w:fldCharType="end"/>
+        </w:r>
+        <w:r>
+          <w:rPr>
+            <w:rFonts w:ascii="Arial" w:eastAsia="Times New Roman" w:hAnsi="Arial" w:cs="Arial"/>
+            <w:b/>
+            <w:color w:val="FF0000"/>
+            <w:sz w:val="19"/>
+            <w:szCs w:val="19"/>
+            <w:shd w:val="clear" w:color="auto" w:fill="FFFFFF"/>
+          </w:rPr>
+          <w:t xml:space="preserve"> even after accounting for dexamethasone</w:t>
+        </w:r>
+      </w:ins>
+      <w:ins w:id="116" w:author="Microsoft Office User" w:date="2018-03-25T15:05:00Z">
+        <w:r>
+          <w:rPr>
+            <w:rFonts w:ascii="Arial" w:eastAsia="Times New Roman" w:hAnsi="Arial" w:cs="Arial"/>
+            <w:b/>
+            <w:color w:val="FF0000"/>
+            <w:sz w:val="19"/>
+            <w:szCs w:val="19"/>
+            <w:shd w:val="clear" w:color="auto" w:fill="FFFFFF"/>
+          </w:rPr>
+          <w:t>’</w:t>
+        </w:r>
+      </w:ins>
+      <w:ins w:id="117" w:author="Microsoft Office User" w:date="2018-03-25T15:04:00Z">
+        <w:r>
+          <w:rPr>
+            <w:rFonts w:ascii="Arial" w:eastAsia="Times New Roman" w:hAnsi="Arial" w:cs="Arial"/>
+            <w:b/>
+            <w:color w:val="FF0000"/>
+            <w:sz w:val="19"/>
+            <w:szCs w:val="19"/>
+            <w:shd w:val="clear" w:color="auto" w:fill="FFFFFF"/>
+          </w:rPr>
+          <w:t xml:space="preserve">s high </w:t>
+        </w:r>
+      </w:ins>
+      <w:ins w:id="118" w:author="Microsoft Office User" w:date="2018-03-25T15:05:00Z">
+        <w:r>
+          <w:rPr>
+            <w:rFonts w:ascii="Arial" w:eastAsia="Times New Roman" w:hAnsi="Arial" w:cs="Arial"/>
+            <w:b/>
+            <w:color w:val="FF0000"/>
+            <w:sz w:val="19"/>
+            <w:szCs w:val="19"/>
+            <w:shd w:val="clear" w:color="auto" w:fill="FFFFFF"/>
+          </w:rPr>
+          <w:t xml:space="preserve">potency. </w:t>
+        </w:r>
+      </w:ins>
     </w:p>
     <w:p>
       <w:pPr>
@@ -3349,7 +3580,7 @@
         </w:rPr>
         <w:t>main attributing factor</w:t>
       </w:r>
-      <w:del w:id="130" w:author="Microsoft Office User" w:date="2018-03-24T21:00:00Z">
+      <w:del w:id="119" w:author="Microsoft Office User" w:date="2018-03-24T21:00:00Z">
         <w:r>
           <w:rPr>
             <w:rFonts w:ascii="Arial" w:eastAsia="Times New Roman" w:hAnsi="Arial" w:cs="Arial"/>
@@ -3489,51 +3720,7 @@
           <w:szCs w:val="19"/>
           <w:shd w:val="clear" w:color="auto" w:fill="FFFFFF"/>
         </w:rPr>
-        <w:t xml:space="preserve">  While these data agree with some published studies, we believe that these are valuable data to the research community. We have also added new data in this revision addressing the role of HSL and </w:t>
-      </w:r>
-      <w:proofErr w:type="spellStart"/>
-      <w:r>
-        <w:rPr>
-          <w:rFonts w:ascii="Arial" w:eastAsia="Times New Roman" w:hAnsi="Arial" w:cs="Arial"/>
-          <w:color w:val="FF0000"/>
-          <w:sz w:val="19"/>
-          <w:szCs w:val="19"/>
-          <w:shd w:val="clear" w:color="auto" w:fill="FFFFFF"/>
-        </w:rPr>
-        <w:t>Perilipin</w:t>
-      </w:r>
-      <w:proofErr w:type="spellEnd"/>
-      <w:r>
-        <w:rPr>
-          <w:rFonts w:ascii="Arial" w:eastAsia="Times New Roman" w:hAnsi="Arial" w:cs="Arial"/>
-          <w:color w:val="FF0000"/>
-          <w:sz w:val="19"/>
-          <w:szCs w:val="19"/>
-          <w:shd w:val="clear" w:color="auto" w:fill="FFFFFF"/>
-        </w:rPr>
-        <w:t xml:space="preserve"> phosphorylation in obese, dexamethasone treated animals.  As can be seen in the new Supplementary Figure 2, both HSL and </w:t>
-      </w:r>
-      <w:proofErr w:type="spellStart"/>
-      <w:r>
-        <w:rPr>
-          <w:rFonts w:ascii="Arial" w:eastAsia="Times New Roman" w:hAnsi="Arial" w:cs="Arial"/>
-          <w:color w:val="FF0000"/>
-          <w:sz w:val="19"/>
-          <w:szCs w:val="19"/>
-          <w:shd w:val="clear" w:color="auto" w:fill="FFFFFF"/>
-        </w:rPr>
-        <w:t>Perilipin</w:t>
-      </w:r>
-      <w:proofErr w:type="spellEnd"/>
-      <w:r>
-        <w:rPr>
-          <w:rFonts w:ascii="Arial" w:eastAsia="Times New Roman" w:hAnsi="Arial" w:cs="Arial"/>
-          <w:color w:val="FF0000"/>
-          <w:sz w:val="19"/>
-          <w:szCs w:val="19"/>
-          <w:shd w:val="clear" w:color="auto" w:fill="FFFFFF"/>
-        </w:rPr>
-        <w:t xml:space="preserve"> phosphorylation on PKA sites is attenuated.  This is described in the revised results section:</w:t>
+        <w:t xml:space="preserve">  While these data agree with some published studies, we believe that these are valuable data to the research community. We have also added new data in this revision addressing the role of HSL and Perilipin phosphorylation in obese, dexamethasone treated animals.  As can be seen in the new Supplementary Figure 2, both HSL and Perilipin phosphorylation on PKA sites is attenuated.  This is described in the revised results section:</w:t>
       </w:r>
     </w:p>
     <w:p>
@@ -3667,29 +3854,8 @@
           <w:szCs w:val="19"/>
           <w:shd w:val="clear" w:color="auto" w:fill="FFFFFF"/>
         </w:rPr>
-        <w:t xml:space="preserve">3) Fig. 1A: In relative terms, insulin-induced changes in </w:t>
-      </w:r>
-      <w:proofErr w:type="spellStart"/>
-      <w:r>
-        <w:rPr>
-          <w:rFonts w:ascii="Arial" w:eastAsia="Times New Roman" w:hAnsi="Arial" w:cs="Arial"/>
-          <w:color w:val="222222"/>
-          <w:sz w:val="19"/>
-          <w:szCs w:val="19"/>
-          <w:shd w:val="clear" w:color="auto" w:fill="FFFFFF"/>
-        </w:rPr>
-        <w:t>glycemia</w:t>
-      </w:r>
-      <w:proofErr w:type="spellEnd"/>
-      <w:r>
-        <w:rPr>
-          <w:rFonts w:ascii="Arial" w:eastAsia="Times New Roman" w:hAnsi="Arial" w:cs="Arial"/>
-          <w:color w:val="222222"/>
-          <w:sz w:val="19"/>
-          <w:szCs w:val="19"/>
-          <w:shd w:val="clear" w:color="auto" w:fill="FFFFFF"/>
-        </w:rPr>
-        <w:t xml:space="preserve"> are similar between the 4 groups. Please, show data as percentage change over basal.</w:t>
+        <w:lastRenderedPageBreak/>
+        <w:t>3) Fig. 1A: In relative terms, insulin-induced changes in glycemia are similar between the 4 groups. Please, show data as percentage change over basal.</w:t>
       </w:r>
     </w:p>
     <w:p>
@@ -3721,10 +3887,9 @@
           <w:szCs w:val="19"/>
           <w:shd w:val="clear" w:color="auto" w:fill="FFFFFF"/>
         </w:rPr>
-        <w:lastRenderedPageBreak/>
         <w:t>The requested data is presented in Figure 3</w:t>
       </w:r>
-      <w:del w:id="131" w:author="Microsoft Office User" w:date="2018-03-24T20:13:00Z">
+      <w:del w:id="120" w:author="Microsoft Office User" w:date="2018-03-24T20:13:00Z">
         <w:r>
           <w:rPr>
             <w:rFonts w:ascii="Arial" w:eastAsia="Times New Roman" w:hAnsi="Arial" w:cs="Arial"/>
@@ -3746,7 +3911,7 @@
         </w:rPr>
         <w:t xml:space="preserve"> of this response (and the revised Supplementary Figure </w:t>
       </w:r>
-      <w:ins w:id="132" w:author="Microsoft Office User" w:date="2018-03-24T20:13:00Z">
+      <w:ins w:id="121" w:author="Microsoft Office User" w:date="2018-03-24T20:13:00Z">
         <w:r>
           <w:rPr>
             <w:rFonts w:ascii="Arial" w:eastAsia="Times New Roman" w:hAnsi="Arial" w:cs="Arial"/>
@@ -3758,7 +3923,7 @@
           <w:t>1A</w:t>
         </w:r>
       </w:ins>
-      <w:del w:id="133" w:author="Microsoft Office User" w:date="2018-03-24T20:13:00Z">
+      <w:del w:id="122" w:author="Microsoft Office User" w:date="2018-03-24T20:13:00Z">
         <w:r>
           <w:rPr>
             <w:rFonts w:ascii="Arial" w:eastAsia="Times New Roman" w:hAnsi="Arial" w:cs="Arial"/>
@@ -3803,7 +3968,7 @@
           <w:shd w:val="clear" w:color="auto" w:fill="FFFFFF"/>
         </w:rPr>
       </w:pPr>
-      <w:del w:id="134" w:author="Microsoft Office User" w:date="2018-03-24T19:32:00Z">
+      <w:del w:id="123" w:author="Microsoft Office User" w:date="2018-03-24T19:32:00Z">
         <w:r>
           <w:rPr>
             <w:rFonts w:ascii="Arial" w:eastAsia="Times New Roman" w:hAnsi="Arial" w:cs="Arial"/>
@@ -3816,7 +3981,7 @@
           <w:delText>One sentence referring to this figure</w:delText>
         </w:r>
       </w:del>
-      <w:ins w:id="135" w:author="Microsoft Office User" w:date="2018-03-24T19:32:00Z">
+      <w:ins w:id="124" w:author="Microsoft Office User" w:date="2018-03-24T19:32:00Z">
         <w:r>
           <w:rPr>
             <w:rFonts w:ascii="Arial" w:eastAsia="Times New Roman" w:hAnsi="Arial" w:cs="Arial"/>
@@ -3840,7 +4005,7 @@
           <w:t>normalized to percent change from basal</w:t>
         </w:r>
       </w:ins>
-      <w:ins w:id="136" w:author="Microsoft Office User" w:date="2018-03-24T19:35:00Z">
+      <w:ins w:id="125" w:author="Microsoft Office User" w:date="2018-03-24T19:35:00Z">
         <w:r>
           <w:rPr>
             <w:rFonts w:ascii="Arial" w:eastAsia="Times New Roman" w:hAnsi="Arial" w:cs="Arial"/>
@@ -3853,7 +4018,7 @@
           <w:t xml:space="preserve">, </w:t>
         </w:r>
       </w:ins>
-      <w:ins w:id="137" w:author="Microsoft Office User" w:date="2018-03-24T19:37:00Z">
+      <w:ins w:id="126" w:author="Microsoft Office User" w:date="2018-03-24T19:37:00Z">
         <w:r>
           <w:rPr>
             <w:rFonts w:ascii="Arial" w:eastAsia="Times New Roman" w:hAnsi="Arial" w:cs="Arial"/>
@@ -3866,7 +4031,7 @@
           <w:t>dexamethasone treatment results in reduced glucose</w:t>
         </w:r>
       </w:ins>
-      <w:ins w:id="138" w:author="Microsoft Office User" w:date="2018-03-24T19:36:00Z">
+      <w:ins w:id="127" w:author="Microsoft Office User" w:date="2018-03-24T19:36:00Z">
         <w:r>
           <w:rPr>
             <w:rFonts w:ascii="Arial" w:eastAsia="Times New Roman" w:hAnsi="Arial" w:cs="Arial"/>
@@ -3879,7 +4044,7 @@
           <w:t xml:space="preserve"> disposal </w:t>
         </w:r>
       </w:ins>
-      <w:ins w:id="139" w:author="Microsoft Office User" w:date="2018-03-24T19:38:00Z">
+      <w:ins w:id="128" w:author="Microsoft Office User" w:date="2018-03-24T19:38:00Z">
         <w:r>
           <w:rPr>
             <w:rFonts w:ascii="Arial" w:eastAsia="Times New Roman" w:hAnsi="Arial" w:cs="Arial"/>
@@ -3892,7 +4057,7 @@
           <w:t xml:space="preserve">when compared to water controls </w:t>
         </w:r>
       </w:ins>
-      <w:ins w:id="140" w:author="Microsoft Office User" w:date="2018-03-24T19:33:00Z">
+      <w:ins w:id="129" w:author="Microsoft Office User" w:date="2018-03-24T19:33:00Z">
         <w:r>
           <w:rPr>
             <w:rFonts w:ascii="Arial" w:eastAsia="Times New Roman" w:hAnsi="Arial" w:cs="Arial"/>
@@ -3905,7 +4070,7 @@
           <w:t>in lean and obese mice</w:t>
         </w:r>
       </w:ins>
-      <w:ins w:id="141" w:author="Microsoft Office User" w:date="2018-03-24T19:39:00Z">
+      <w:ins w:id="130" w:author="Microsoft Office User" w:date="2018-03-24T19:39:00Z">
         <w:r>
           <w:rPr>
             <w:rFonts w:ascii="Arial" w:eastAsia="Times New Roman" w:hAnsi="Arial" w:cs="Arial"/>
@@ -3929,7 +4094,7 @@
           <w:t>)</w:t>
         </w:r>
       </w:ins>
-      <w:ins w:id="142" w:author="Microsoft Office User" w:date="2018-03-24T19:33:00Z">
+      <w:ins w:id="131" w:author="Microsoft Office User" w:date="2018-03-24T19:33:00Z">
         <w:r>
           <w:rPr>
             <w:rFonts w:ascii="Arial" w:eastAsia="Times New Roman" w:hAnsi="Arial" w:cs="Arial"/>
@@ -3953,7 +4118,7 @@
           <w:shd w:val="clear" w:color="auto" w:fill="FFFFFF"/>
         </w:rPr>
       </w:pPr>
-      <w:ins w:id="143" w:author="Microsoft Office User" w:date="2018-03-24T19:52:00Z">
+      <w:ins w:id="132" w:author="Microsoft Office User" w:date="2018-03-24T19:52:00Z">
         <w:r>
           <w:rPr>
             <w:rFonts w:ascii="Arial" w:eastAsia="Times New Roman" w:hAnsi="Arial" w:cs="Arial"/>
@@ -4015,13 +4180,13 @@
                             <w:p>
                               <w:pPr>
                                 <w:rPr>
-                                  <w:ins w:id="144" w:author="Microsoft Office User" w:date="2018-03-24T19:52:00Z"/>
+                                  <w:ins w:id="133" w:author="Microsoft Office User" w:date="2018-03-24T19:52:00Z"/>
                                   <w:rFonts w:ascii="Arial" w:hAnsi="Arial" w:cs="Arial"/>
                                   <w:sz w:val="19"/>
                                   <w:szCs w:val="19"/>
                                 </w:rPr>
                               </w:pPr>
-                              <w:ins w:id="145" w:author="Microsoft Office User" w:date="2018-03-24T19:52:00Z">
+                              <w:ins w:id="134" w:author="Microsoft Office User" w:date="2018-03-24T19:52:00Z">
                                 <w:r>
                                   <w:rPr>
                                     <w:rFonts w:ascii="Arial" w:eastAsia="Times New Roman" w:hAnsi="Arial" w:cs="Arial"/>
@@ -4057,25 +4222,7 @@
                                     <w:sz w:val="19"/>
                                     <w:szCs w:val="19"/>
                                   </w:rPr>
-                                  <w:t xml:space="preserve">Insulin was given via </w:t>
-                                </w:r>
-                                <w:proofErr w:type="spellStart"/>
-                                <w:r>
-                                  <w:rPr>
-                                    <w:rFonts w:ascii="Arial" w:hAnsi="Arial" w:cs="Arial"/>
-                                    <w:sz w:val="19"/>
-                                    <w:szCs w:val="19"/>
-                                  </w:rPr>
-                                  <w:t>i.p</w:t>
-                                </w:r>
-                                <w:proofErr w:type="spellEnd"/>
-                                <w:r>
-                                  <w:rPr>
-                                    <w:rFonts w:ascii="Arial" w:hAnsi="Arial" w:cs="Arial"/>
-                                    <w:sz w:val="19"/>
-                                    <w:szCs w:val="19"/>
-                                  </w:rPr>
-                                  <w:t>. injection at a concentration of 2.5 U/kg following five weeks of dexamethasone (NCD n=12; HFD n=12) or vehicle (NCD n=12; HFD n=12) treatment and 17 weeks of diet.</w:t>
+                                  <w:t>Insulin was given via i.p. injection at a concentration of 2.5 U/kg following five weeks of dexamethasone (NCD n=12; HFD n=12) or vehicle (NCD n=12; HFD n=12) treatment and 17 weeks of diet.</w:t>
                                 </w:r>
                               </w:ins>
                             </w:p>
@@ -4182,7 +4329,7 @@
           </mc:AlternateContent>
         </w:r>
       </w:ins>
-      <w:del w:id="148" w:author="Microsoft Office User" w:date="2018-03-24T20:13:00Z">
+      <w:del w:id="135" w:author="Microsoft Office User" w:date="2018-03-24T20:13:00Z">
         <w:r>
           <w:rPr>
             <w:rFonts w:ascii="Arial" w:eastAsia="Times New Roman" w:hAnsi="Arial" w:cs="Arial"/>
@@ -4245,7 +4392,7 @@
                               <w:pPr>
                                 <w:rPr>
                                   <w:sz w:val="32"/>
-                                  <w:rPrChange w:id="149" w:author="Microsoft Office User" w:date="2018-03-24T20:12:00Z">
+                                  <w:rPrChange w:id="136" w:author="Microsoft Office User" w:date="2018-03-24T20:12:00Z">
                                     <w:rPr/>
                                   </w:rPrChange>
                                 </w:rPr>
@@ -4253,7 +4400,7 @@
                               <w:r>
                                 <w:rPr>
                                   <w:sz w:val="32"/>
-                                  <w:rPrChange w:id="150" w:author="Microsoft Office User" w:date="2018-03-24T20:12:00Z">
+                                  <w:rPrChange w:id="137" w:author="Microsoft Office User" w:date="2018-03-24T20:12:00Z">
                                     <w:rPr/>
                                   </w:rPrChange>
                                 </w:rPr>
@@ -4262,7 +4409,7 @@
                               <w:r>
                                 <w:rPr>
                                   <w:sz w:val="32"/>
-                                  <w:rPrChange w:id="151" w:author="Microsoft Office User" w:date="2018-03-24T20:12:00Z">
+                                  <w:rPrChange w:id="138" w:author="Microsoft Office User" w:date="2018-03-24T20:12:00Z">
                                     <w:rPr/>
                                   </w:rPrChange>
                                 </w:rPr>
@@ -4271,7 +4418,7 @@
                               <w:r>
                                 <w:rPr>
                                   <w:sz w:val="32"/>
-                                  <w:rPrChange w:id="152" w:author="Microsoft Office User" w:date="2018-03-24T20:12:00Z">
+                                  <w:rPrChange w:id="139" w:author="Microsoft Office User" w:date="2018-03-24T20:12:00Z">
                                     <w:rPr/>
                                   </w:rPrChange>
                                 </w:rPr>
@@ -4280,7 +4427,7 @@
                               <w:r>
                                 <w:rPr>
                                   <w:sz w:val="32"/>
-                                  <w:rPrChange w:id="153" w:author="Microsoft Office User" w:date="2018-03-24T20:12:00Z">
+                                  <w:rPrChange w:id="140" w:author="Microsoft Office User" w:date="2018-03-24T20:12:00Z">
                                     <w:rPr/>
                                   </w:rPrChange>
                                 </w:rPr>
@@ -4289,7 +4436,7 @@
                               <w:r>
                                 <w:rPr>
                                   <w:sz w:val="32"/>
-                                  <w:rPrChange w:id="154" w:author="Microsoft Office User" w:date="2018-03-24T20:12:00Z">
+                                  <w:rPrChange w:id="141" w:author="Microsoft Office User" w:date="2018-03-24T20:12:00Z">
                                     <w:rPr/>
                                   </w:rPrChange>
                                 </w:rPr>
@@ -4298,7 +4445,7 @@
                               <w:r>
                                 <w:rPr>
                                   <w:sz w:val="32"/>
-                                  <w:rPrChange w:id="155" w:author="Microsoft Office User" w:date="2018-03-24T20:12:00Z">
+                                  <w:rPrChange w:id="142" w:author="Microsoft Office User" w:date="2018-03-24T20:12:00Z">
                                     <w:rPr/>
                                   </w:rPrChange>
                                 </w:rPr>
@@ -4430,7 +4577,7 @@
                     </pic:cNvPicPr>
                   </pic:nvPicPr>
                   <pic:blipFill>
-                    <a:blip r:embed="rId9">
+                    <a:blip r:embed="rId10">
                       <a:extLst>
                         <a:ext uri="{28A0092B-C50C-407E-A947-70E740481C1C}">
                           <a14:useLocalDpi xmlns:a14="http://schemas.microsoft.com/office/drawing/2010/main" val="0"/>
@@ -4642,7 +4789,7 @@
         </w:rPr>
         <w:t>impaired insulin degradation</w:t>
       </w:r>
-      <w:ins w:id="163" w:author="Microsoft Office User" w:date="2018-03-24T20:21:00Z">
+      <w:ins w:id="143" w:author="Microsoft Office User" w:date="2018-03-24T20:21:00Z">
         <w:r>
           <w:rPr>
             <w:rFonts w:ascii="Arial" w:eastAsia="Times New Roman" w:hAnsi="Arial" w:cs="Arial"/>
@@ -4654,7 +4801,7 @@
           <w:t xml:space="preserve"> </w:t>
         </w:r>
       </w:ins>
-      <w:ins w:id="164" w:author="Microsoft Office User" w:date="2018-03-24T20:22:00Z">
+      <w:ins w:id="144" w:author="Microsoft Office User" w:date="2018-03-24T20:22:00Z">
         <w:r>
           <w:rPr>
             <w:rFonts w:ascii="Arial" w:eastAsia="Times New Roman" w:hAnsi="Arial" w:cs="Arial"/>
@@ -4697,7 +4844,7 @@
         </w:rPr>
         <w:t>(6,7)</w:t>
       </w:r>
-      <w:ins w:id="165" w:author="Microsoft Office User" w:date="2018-03-24T20:22:00Z">
+      <w:ins w:id="145" w:author="Microsoft Office User" w:date="2018-03-24T20:22:00Z">
         <w:r>
           <w:rPr>
             <w:rFonts w:ascii="Arial" w:eastAsia="Times New Roman" w:hAnsi="Arial" w:cs="Arial"/>
@@ -4860,7 +5007,7 @@
         </w:rPr>
         <w:t xml:space="preserve"> data deemed to be of value, we are happy to include </w:t>
       </w:r>
-      <w:ins w:id="166" w:author="Microsoft Office User" w:date="2018-03-24T20:44:00Z">
+      <w:ins w:id="146" w:author="Microsoft Office User" w:date="2018-03-24T20:44:00Z">
         <w:r>
           <w:rPr>
             <w:rFonts w:ascii="Arial" w:eastAsia="Times New Roman" w:hAnsi="Arial" w:cs="Arial"/>
@@ -4922,10 +5069,10 @@
                             <w:p>
                               <w:pPr>
                                 <w:rPr>
-                                  <w:ins w:id="167" w:author="Microsoft Office User" w:date="2018-03-24T20:45:00Z"/>
+                                  <w:ins w:id="147" w:author="Microsoft Office User" w:date="2018-03-24T20:45:00Z"/>
                                 </w:rPr>
                               </w:pPr>
-                              <w:ins w:id="168" w:author="Microsoft Office User" w:date="2018-03-24T20:44:00Z">
+                              <w:ins w:id="148" w:author="Microsoft Office User" w:date="2018-03-24T20:44:00Z">
                                 <w:r>
                                   <w:rPr>
                                     <w:noProof/>
@@ -4948,7 +5095,7 @@
                                               </pic:cNvPicPr>
                                             </pic:nvPicPr>
                                             <pic:blipFill>
-                                              <a:blip r:embed="rId10">
+                                              <a:blip r:embed="rId11">
                                                 <a:extLst>
                                                   <a:ext uri="{28A0092B-C50C-407E-A947-70E740481C1C}">
                                                     <a14:useLocalDpi xmlns:a14="http://schemas.microsoft.com/office/drawing/2010/main" val="0"/>
@@ -4982,40 +5129,31 @@
                               </w:ins>
                             </w:p>
                             <w:p>
-                              <w:ins w:id="169" w:author="Microsoft Office User" w:date="2018-03-24T20:45:00Z">
+                              <w:ins w:id="149" w:author="Microsoft Office User" w:date="2018-03-24T20:45:00Z">
                                 <w:r>
                                   <w:rPr>
                                     <w:b/>
-                                    <w:rPrChange w:id="170" w:author="Microsoft Office User" w:date="2018-03-24T20:51:00Z">
-                                      <w:rPr/>
-                                    </w:rPrChange>
                                   </w:rPr>
                                   <w:t>Figure 4</w:t>
                                 </w:r>
                               </w:ins>
-                              <w:ins w:id="171" w:author="Microsoft Office User" w:date="2018-03-24T20:47:00Z">
+                              <w:ins w:id="150" w:author="Microsoft Office User" w:date="2018-03-24T20:47:00Z">
                                 <w:r>
                                   <w:rPr>
                                     <w:b/>
-                                    <w:rPrChange w:id="172" w:author="Microsoft Office User" w:date="2018-03-24T20:51:00Z">
-                                      <w:rPr/>
-                                    </w:rPrChange>
                                   </w:rPr>
                                   <w:t>. Lean Glucose Clamp Data</w:t>
                                 </w:r>
                               </w:ins>
-                              <w:ins w:id="173" w:author="Microsoft Office User" w:date="2018-03-24T20:45:00Z">
+                              <w:ins w:id="151" w:author="Microsoft Office User" w:date="2018-03-24T20:45:00Z">
                                 <w:r>
                                   <w:rPr>
                                     <w:b/>
-                                    <w:rPrChange w:id="174" w:author="Microsoft Office User" w:date="2018-03-24T20:51:00Z">
-                                      <w:rPr/>
-                                    </w:rPrChange>
                                   </w:rPr>
                                   <w:t>:</w:t>
                                 </w:r>
                               </w:ins>
-                              <w:ins w:id="175" w:author="Microsoft Office User" w:date="2018-03-24T20:49:00Z">
+                              <w:ins w:id="152" w:author="Microsoft Office User" w:date="2018-03-24T20:49:00Z">
                                 <w:r>
                                   <w:t xml:space="preserve"> </w:t>
                                 </w:r>
@@ -5023,32 +5161,24 @@
                                   <w:t xml:space="preserve">Insulin clearance (A), plasma insulin concentrations (B), area under the glucose </w:t>
                                 </w:r>
                               </w:ins>
-                              <w:ins w:id="176" w:author="Microsoft Office User" w:date="2018-03-24T20:54:00Z">
+                              <w:ins w:id="153" w:author="Microsoft Office User" w:date="2018-03-24T20:54:00Z">
                                 <w:r>
                                   <w:t>curve (C), hepatic glucose production (D) and glucose turnover (E) for l</w:t>
                                 </w:r>
                               </w:ins>
-                              <w:ins w:id="177" w:author="Microsoft Office User" w:date="2018-03-24T20:49:00Z">
+                              <w:ins w:id="154" w:author="Microsoft Office User" w:date="2018-03-24T20:49:00Z">
                                 <w:r>
-                                  <w:t>ean mice d</w:t>
-                                </w:r>
-                                <w:r>
-                                  <w:t xml:space="preserve">uring </w:t>
+                                  <w:t xml:space="preserve">ean mice during </w:t>
                                 </w:r>
                               </w:ins>
-                              <w:ins w:id="178" w:author="Microsoft Office User" w:date="2018-03-24T20:55:00Z">
+                              <w:ins w:id="155" w:author="Microsoft Office User" w:date="2018-03-24T20:55:00Z">
                                 <w:r>
                                   <w:t xml:space="preserve">at basal and during </w:t>
                                 </w:r>
                               </w:ins>
-                              <w:proofErr w:type="spellStart"/>
-                              <w:ins w:id="179" w:author="Microsoft Office User" w:date="2018-03-24T20:49:00Z">
+                              <w:ins w:id="156" w:author="Microsoft Office User" w:date="2018-03-24T20:49:00Z">
                                 <w:r>
-                                  <w:t>euglycemic</w:t>
-                                </w:r>
-                                <w:proofErr w:type="spellEnd"/>
-                                <w:r>
-                                  <w:t xml:space="preserve"> clamp following 3 weeks of dexamethasone (n=</w:t>
+                                  <w:t>euglycemic clamp following 3 weeks of dexamethasone (n=</w:t>
                                 </w:r>
                                 <w:r>
                                   <w:t>10</w:t>
@@ -5060,28 +5190,11 @@
                                   <w:t>13</w:t>
                                 </w:r>
                                 <w:r>
-                                  <w:t>) treatment. For clamp exper</w:t>
-                                </w:r>
-                                <w:r>
-                                  <w:t>iments, insulin was infused at 4</w:t>
-                                </w:r>
-                                <w:r>
-                                  <w:t xml:space="preserve"> </w:t>
-                                </w:r>
-                                <w:proofErr w:type="spellStart"/>
-                                <w:r>
-                                  <w:t>mU</w:t>
-                                </w:r>
-                                <w:proofErr w:type="spellEnd"/>
-                                <w:r>
-                                  <w:t>/kg/</w:t>
+                                  <w:t>) treatment. For clamp experiments, insulin was infused at 4 mU/kg/</w:t>
                                 </w:r>
                                 <w:r>
                                   <w:rPr>
                                     <w:highlight w:val="yellow"/>
-                                    <w:rPrChange w:id="180" w:author="Microsoft Office User" w:date="2018-03-24T20:55:00Z">
-                                      <w:rPr/>
-                                    </w:rPrChange>
                                   </w:rPr>
                                   <w:t>min following a prime continuous infusion of 40mU/kg bolus</w:t>
                                 </w:r>
@@ -5106,16 +5219,20 @@
             </mc:Choice>
             <mc:Fallback>
               <w:pict>
-                <v:shape w14:anchorId="356065F0" id="Text Box 12" o:spid="_x0000_s1030" type="#_x0000_t202" style="position:absolute;margin-left:-4.95pt;margin-top:45.2pt;width:468pt;height:421.7pt;z-index:251670528;visibility:visible;mso-wrap-style:none;mso-wrap-distance-left:9pt;mso-wrap-distance-top:0;mso-wrap-distance-right:9pt;mso-wrap-distance-bottom:0;mso-position-horizontal:absolute;mso-position-horizontal-relative:text;mso-position-vertical:absolute;mso-position-vertical-relative:text;v-text-anchor:top" o:gfxdata="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" filled="f" stroked="f">
+                <v:shapetype w14:anchorId="356065F0" id="_x0000_t202" coordsize="21600,21600" o:spt="202" path="m0,0l0,21600,21600,21600,21600,0xe">
+                  <v:stroke joinstyle="miter"/>
+                  <v:path gradientshapeok="t" o:connecttype="rect"/>
+                </v:shapetype>
+                <v:shape id="Text Box 12" o:spid="_x0000_s1029" type="#_x0000_t202" style="position:absolute;margin-left:-4.95pt;margin-top:45.2pt;width:468pt;height:421.7pt;z-index:251670528;visibility:visible;mso-wrap-style:none;mso-wrap-distance-left:9pt;mso-wrap-distance-top:0;mso-wrap-distance-right:9pt;mso-wrap-distance-bottom:0;mso-position-horizontal:absolute;mso-position-horizontal-relative:text;mso-position-vertical:absolute;mso-position-vertical-relative:text;v-text-anchor:top" o:gfxdata="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" filled="f" stroked="f">
                   <v:textbox style="mso-fit-shape-to-text:t">
                     <w:txbxContent>
                       <w:p>
                         <w:pPr>
                           <w:rPr>
-                            <w:ins w:id="181" w:author="Microsoft Office User" w:date="2018-03-24T20:45:00Z"/>
+                            <w:ins w:id="157" w:author="Microsoft Office User" w:date="2018-03-24T20:45:00Z"/>
                           </w:rPr>
                         </w:pPr>
-                        <w:ins w:id="182" w:author="Microsoft Office User" w:date="2018-03-24T20:44:00Z">
+                        <w:ins w:id="158" w:author="Microsoft Office User" w:date="2018-03-24T20:44:00Z">
                           <w:r>
                             <w:rPr>
                               <w:noProof/>
@@ -5138,7 +5255,7 @@
                                         </pic:cNvPicPr>
                                       </pic:nvPicPr>
                                       <pic:blipFill>
-                                        <a:blip r:embed="rId10">
+                                        <a:blip r:embed="rId11">
                                           <a:extLst>
                                             <a:ext uri="{28A0092B-C50C-407E-A947-70E740481C1C}">
                                               <a14:useLocalDpi xmlns:a14="http://schemas.microsoft.com/office/drawing/2010/main" val="0"/>
@@ -5172,40 +5289,31 @@
                         </w:ins>
                       </w:p>
                       <w:p>
-                        <w:ins w:id="183" w:author="Microsoft Office User" w:date="2018-03-24T20:45:00Z">
+                        <w:ins w:id="159" w:author="Microsoft Office User" w:date="2018-03-24T20:45:00Z">
                           <w:r>
                             <w:rPr>
                               <w:b/>
-                              <w:rPrChange w:id="184" w:author="Microsoft Office User" w:date="2018-03-24T20:51:00Z">
-                                <w:rPr/>
-                              </w:rPrChange>
                             </w:rPr>
                             <w:t>Figure 4</w:t>
                           </w:r>
                         </w:ins>
-                        <w:ins w:id="185" w:author="Microsoft Office User" w:date="2018-03-24T20:47:00Z">
+                        <w:ins w:id="160" w:author="Microsoft Office User" w:date="2018-03-24T20:47:00Z">
                           <w:r>
                             <w:rPr>
                               <w:b/>
-                              <w:rPrChange w:id="186" w:author="Microsoft Office User" w:date="2018-03-24T20:51:00Z">
-                                <w:rPr/>
-                              </w:rPrChange>
                             </w:rPr>
                             <w:t>. Lean Glucose Clamp Data</w:t>
                           </w:r>
                         </w:ins>
-                        <w:ins w:id="187" w:author="Microsoft Office User" w:date="2018-03-24T20:45:00Z">
+                        <w:ins w:id="161" w:author="Microsoft Office User" w:date="2018-03-24T20:45:00Z">
                           <w:r>
                             <w:rPr>
                               <w:b/>
-                              <w:rPrChange w:id="188" w:author="Microsoft Office User" w:date="2018-03-24T20:51:00Z">
-                                <w:rPr/>
-                              </w:rPrChange>
                             </w:rPr>
                             <w:t>:</w:t>
                           </w:r>
                         </w:ins>
-                        <w:ins w:id="189" w:author="Microsoft Office User" w:date="2018-03-24T20:49:00Z">
+                        <w:ins w:id="162" w:author="Microsoft Office User" w:date="2018-03-24T20:49:00Z">
                           <w:r>
                             <w:t xml:space="preserve"> </w:t>
                           </w:r>
@@ -5213,32 +5321,24 @@
                             <w:t xml:space="preserve">Insulin clearance (A), plasma insulin concentrations (B), area under the glucose </w:t>
                           </w:r>
                         </w:ins>
-                        <w:ins w:id="190" w:author="Microsoft Office User" w:date="2018-03-24T20:54:00Z">
+                        <w:ins w:id="163" w:author="Microsoft Office User" w:date="2018-03-24T20:54:00Z">
                           <w:r>
                             <w:t>curve (C), hepatic glucose production (D) and glucose turnover (E) for l</w:t>
                           </w:r>
                         </w:ins>
-                        <w:ins w:id="191" w:author="Microsoft Office User" w:date="2018-03-24T20:49:00Z">
+                        <w:ins w:id="164" w:author="Microsoft Office User" w:date="2018-03-24T20:49:00Z">
                           <w:r>
-                            <w:t>ean mice d</w:t>
-                          </w:r>
-                          <w:r>
-                            <w:t xml:space="preserve">uring </w:t>
+                            <w:t xml:space="preserve">ean mice during </w:t>
                           </w:r>
                         </w:ins>
-                        <w:ins w:id="192" w:author="Microsoft Office User" w:date="2018-03-24T20:55:00Z">
+                        <w:ins w:id="165" w:author="Microsoft Office User" w:date="2018-03-24T20:55:00Z">
                           <w:r>
                             <w:t xml:space="preserve">at basal and during </w:t>
                           </w:r>
                         </w:ins>
-                        <w:proofErr w:type="spellStart"/>
-                        <w:ins w:id="193" w:author="Microsoft Office User" w:date="2018-03-24T20:49:00Z">
+                        <w:ins w:id="166" w:author="Microsoft Office User" w:date="2018-03-24T20:49:00Z">
                           <w:r>
-                            <w:t>euglycemic</w:t>
-                          </w:r>
-                          <w:proofErr w:type="spellEnd"/>
-                          <w:r>
-                            <w:t xml:space="preserve"> clamp following 3 weeks of dexamethasone (n=</w:t>
+                            <w:t>euglycemic clamp following 3 weeks of dexamethasone (n=</w:t>
                           </w:r>
                           <w:r>
                             <w:t>10</w:t>
@@ -5250,28 +5350,11 @@
                             <w:t>13</w:t>
                           </w:r>
                           <w:r>
-                            <w:t>) treatment. For clamp exper</w:t>
-                          </w:r>
-                          <w:r>
-                            <w:t>iments, insulin was infused at 4</w:t>
-                          </w:r>
-                          <w:r>
-                            <w:t xml:space="preserve"> </w:t>
-                          </w:r>
-                          <w:proofErr w:type="spellStart"/>
-                          <w:r>
-                            <w:t>mU</w:t>
-                          </w:r>
-                          <w:proofErr w:type="spellEnd"/>
-                          <w:r>
-                            <w:t>/kg/</w:t>
+                            <w:t>) treatment. For clamp experiments, insulin was infused at 4 mU/kg/</w:t>
                           </w:r>
                           <w:r>
                             <w:rPr>
                               <w:highlight w:val="yellow"/>
-                              <w:rPrChange w:id="194" w:author="Microsoft Office User" w:date="2018-03-24T20:55:00Z">
-                                <w:rPr/>
-                              </w:rPrChange>
                             </w:rPr>
                             <w:t>min following a prime continuous infusion of 40mU/kg bolus</w:t>
                           </w:r>
@@ -5333,7 +5416,7 @@
     <w:p>
       <w:pPr>
         <w:rPr>
-          <w:ins w:id="195" w:author="Dave Bridges" w:date="2018-03-24T13:58:00Z"/>
+          <w:ins w:id="167" w:author="Dave Bridges" w:date="2018-03-24T13:58:00Z"/>
         </w:rPr>
       </w:pPr>
     </w:p>
@@ -5345,15 +5428,12 @@
         <w:adjustRightInd w:val="0"/>
         <w:ind w:left="640" w:hanging="640"/>
         <w:rPr>
-          <w:ins w:id="196" w:author="Microsoft Office User" w:date="2018-03-24T21:03:00Z"/>
-          <w:rFonts w:ascii="Arial" w:eastAsia="Times New Roman" w:hAnsi="Arial" w:cs="Arial"/>
-          <w:color w:val="FF0000"/>
-          <w:sz w:val="19"/>
-          <w:szCs w:val="19"/>
-          <w:shd w:val="clear" w:color="auto" w:fill="FFFFFF"/>
+          <w:rFonts w:ascii="Arial" w:eastAsia="Times New Roman" w:hAnsi="Arial" w:cs="Arial"/>
+          <w:noProof/>
+          <w:sz w:val="20"/>
         </w:rPr>
       </w:pPr>
-      <w:ins w:id="197" w:author="Dave Bridges" w:date="2018-03-24T13:58:00Z">
+      <w:ins w:id="168" w:author="Dave Bridges" w:date="2018-03-24T13:58:00Z">
         <w:r>
           <w:rPr>
             <w:rFonts w:ascii="Arial" w:eastAsia="Times New Roman" w:hAnsi="Arial" w:cs="Arial"/>
@@ -5385,6 +5465,58 @@
           <w:fldChar w:fldCharType="separate"/>
         </w:r>
       </w:ins>
+      <w:r>
+        <w:rPr>
+          <w:rFonts w:ascii="Arial" w:eastAsia="Times New Roman" w:hAnsi="Arial" w:cs="Arial"/>
+          <w:noProof/>
+          <w:sz w:val="20"/>
+        </w:rPr>
+        <w:t xml:space="preserve">1. </w:t>
+      </w:r>
+      <w:r>
+        <w:rPr>
+          <w:rFonts w:ascii="Arial" w:eastAsia="Times New Roman" w:hAnsi="Arial" w:cs="Arial"/>
+          <w:noProof/>
+          <w:sz w:val="20"/>
+        </w:rPr>
+        <w:tab/>
+      </w:r>
+      <w:r>
+        <w:rPr>
+          <w:rFonts w:ascii="Arial" w:eastAsia="Times New Roman" w:hAnsi="Arial" w:cs="Arial"/>
+          <w:b/>
+          <w:bCs/>
+          <w:noProof/>
+          <w:sz w:val="20"/>
+        </w:rPr>
+        <w:t>Lee SM, Bressler R.</w:t>
+      </w:r>
+      <w:r>
+        <w:rPr>
+          <w:rFonts w:ascii="Arial" w:eastAsia="Times New Roman" w:hAnsi="Arial" w:cs="Arial"/>
+          <w:noProof/>
+          <w:sz w:val="20"/>
+        </w:rPr>
+        <w:t xml:space="preserve"> Prevention of diabetic nephropathy by diet control in the db/db mouse. </w:t>
+      </w:r>
+      <w:r>
+        <w:rPr>
+          <w:rFonts w:ascii="Arial" w:eastAsia="Times New Roman" w:hAnsi="Arial" w:cs="Arial"/>
+          <w:i/>
+          <w:iCs/>
+          <w:noProof/>
+          <w:sz w:val="20"/>
+        </w:rPr>
+        <w:t>Diabetes</w:t>
+      </w:r>
+      <w:r>
+        <w:rPr>
+          <w:rFonts w:ascii="Arial" w:eastAsia="Times New Roman" w:hAnsi="Arial" w:cs="Arial"/>
+          <w:noProof/>
+          <w:sz w:val="20"/>
+        </w:rPr>
+        <w:t xml:space="preserve"> 1981;30(2):106–111.</w:t>
+      </w:r>
     </w:p>
     <w:p>
       <w:pPr>
@@ -5394,49 +5526,63 @@
         <w:adjustRightInd w:val="0"/>
         <w:ind w:left="640" w:hanging="640"/>
         <w:rPr>
-          <w:ins w:id="198" w:author="Microsoft Office User" w:date="2018-03-24T21:03:00Z"/>
+          <w:rFonts w:ascii="Arial" w:eastAsia="Times New Roman" w:hAnsi="Arial" w:cs="Arial"/>
+          <w:noProof/>
+          <w:sz w:val="20"/>
+        </w:rPr>
+      </w:pPr>
+      <w:r>
+        <w:rPr>
+          <w:rFonts w:ascii="Arial" w:eastAsia="Times New Roman" w:hAnsi="Arial" w:cs="Arial"/>
+          <w:noProof/>
+          <w:sz w:val="20"/>
+        </w:rPr>
+        <w:t xml:space="preserve">2. </w:t>
+      </w:r>
+      <w:r>
+        <w:rPr>
+          <w:rFonts w:ascii="Arial" w:eastAsia="Times New Roman" w:hAnsi="Arial" w:cs="Arial"/>
+          <w:noProof/>
+          <w:sz w:val="20"/>
+        </w:rPr>
+        <w:tab/>
+      </w:r>
+      <w:r>
+        <w:rPr>
           <w:rFonts w:ascii="Arial" w:eastAsia="Times New Roman" w:hAnsi="Arial" w:cs="Arial"/>
           <w:b/>
-          <w:color w:val="FF0000"/>
-          <w:sz w:val="19"/>
-          <w:szCs w:val="19"/>
-          <w:u w:val="single"/>
-          <w:shd w:val="clear" w:color="auto" w:fill="FFFFFF"/>
-          <w:rPrChange w:id="199" w:author="Microsoft Office User" w:date="2018-03-24T21:03:00Z">
-            <w:rPr>
-              <w:ins w:id="200" w:author="Microsoft Office User" w:date="2018-03-24T21:03:00Z"/>
-              <w:rFonts w:ascii="Arial" w:eastAsia="Times New Roman" w:hAnsi="Arial" w:cs="Arial"/>
-              <w:color w:val="FF0000"/>
-              <w:sz w:val="19"/>
-              <w:szCs w:val="19"/>
-              <w:shd w:val="clear" w:color="auto" w:fill="FFFFFF"/>
-            </w:rPr>
-          </w:rPrChange>
-        </w:rPr>
-      </w:pPr>
-      <w:ins w:id="201" w:author="Microsoft Office User" w:date="2018-03-24T21:03:00Z">
-        <w:r>
-          <w:rPr>
-            <w:rFonts w:ascii="Arial" w:eastAsia="Times New Roman" w:hAnsi="Arial" w:cs="Arial"/>
-            <w:b/>
-            <w:color w:val="FF0000"/>
-            <w:sz w:val="19"/>
-            <w:szCs w:val="19"/>
-            <w:u w:val="single"/>
-            <w:shd w:val="clear" w:color="auto" w:fill="FFFFFF"/>
-            <w:rPrChange w:id="202" w:author="Microsoft Office User" w:date="2018-03-24T21:03:00Z">
-              <w:rPr>
-                <w:rFonts w:ascii="Arial" w:eastAsia="Times New Roman" w:hAnsi="Arial" w:cs="Arial"/>
-                <w:color w:val="FF0000"/>
-                <w:sz w:val="19"/>
-                <w:szCs w:val="19"/>
-                <w:shd w:val="clear" w:color="auto" w:fill="FFFFFF"/>
-              </w:rPr>
-            </w:rPrChange>
-          </w:rPr>
-          <w:t>References</w:t>
-        </w:r>
-      </w:ins>
+          <w:bCs/>
+          <w:noProof/>
+          <w:sz w:val="20"/>
+        </w:rPr>
+        <w:t>Tyrrell JB, Findling JW, Aron DC, Fitzgerald PA, Forsham PH.</w:t>
+      </w:r>
+      <w:r>
+        <w:rPr>
+          <w:rFonts w:ascii="Arial" w:eastAsia="Times New Roman" w:hAnsi="Arial" w:cs="Arial"/>
+          <w:noProof/>
+          <w:sz w:val="20"/>
+        </w:rPr>
+        <w:t xml:space="preserve"> An overnight high-dose dexamethasone suppression test for rapid differential diagnosis of Cushing’s syndrome. </w:t>
+      </w:r>
+      <w:r>
+        <w:rPr>
+          <w:rFonts w:ascii="Arial" w:eastAsia="Times New Roman" w:hAnsi="Arial" w:cs="Arial"/>
+          <w:i/>
+          <w:iCs/>
+          <w:noProof/>
+          <w:sz w:val="20"/>
+        </w:rPr>
+        <w:t>Ann.Intern.Med.</w:t>
+      </w:r>
+      <w:r>
+        <w:rPr>
+          <w:rFonts w:ascii="Arial" w:eastAsia="Times New Roman" w:hAnsi="Arial" w:cs="Arial"/>
+          <w:noProof/>
+          <w:sz w:val="20"/>
+        </w:rPr>
+        <w:t xml:space="preserve"> 1986;104:180–186.</w:t>
+      </w:r>
     </w:p>
     <w:p>
       <w:pPr>
@@ -5457,7 +5603,7 @@
           <w:noProof/>
           <w:sz w:val="20"/>
         </w:rPr>
-        <w:t xml:space="preserve">1. </w:t>
+        <w:t xml:space="preserve">3. </w:t>
       </w:r>
       <w:r>
         <w:rPr>
@@ -5475,7 +5621,7 @@
           <w:noProof/>
           <w:sz w:val="20"/>
         </w:rPr>
-        <w:t>Lee SM, Bressler R.</w:t>
+        <w:t>Fleseriu M, Biller BMK, Findling JW, Molitch ME, Schteingart DE, Gross C, Auchus R, Bailey T, Biller BMK, Carroll T, Colleran K, Fein H, Findling JW, Fleseriu M, Hamrahian A, Katznelson L, Kerr J, Kipnes M, Kirschner L, Koch C, Lerman S, Lyons T, McPhaul M, Molitch ME, Schteingart DE, Vaughan TB, Weiss R.</w:t>
       </w:r>
       <w:r>
         <w:rPr>
@@ -5483,7 +5629,7 @@
           <w:noProof/>
           <w:sz w:val="20"/>
         </w:rPr>
-        <w:t xml:space="preserve"> Prevention of diabetic nephropathy by diet control in the db/db mouse. </w:t>
+        <w:t xml:space="preserve"> Mifepristone, a Glucocorticoid Receptor Antagonist, Produces Clinical and Metabolic Benefits in Patients with Cushing’s Syndrome. </w:t>
       </w:r>
       <w:r>
         <w:rPr>
@@ -5493,7 +5639,7 @@
           <w:noProof/>
           <w:sz w:val="20"/>
         </w:rPr>
-        <w:t>Diabetes</w:t>
+        <w:t>J. Clin. Endocrinol. Metab.</w:t>
       </w:r>
       <w:r>
         <w:rPr>
@@ -5501,7 +5647,7 @@
           <w:noProof/>
           <w:sz w:val="20"/>
         </w:rPr>
-        <w:t xml:space="preserve"> 1981;30(2):106–111.</w:t>
+        <w:t xml:space="preserve"> 2012;97(6):2039–2049.</w:t>
       </w:r>
     </w:p>
     <w:p>
@@ -5523,7 +5669,7 @@
           <w:noProof/>
           <w:sz w:val="20"/>
         </w:rPr>
-        <w:t xml:space="preserve">2. </w:t>
+        <w:t xml:space="preserve">4. </w:t>
       </w:r>
       <w:r>
         <w:rPr>
@@ -5541,7 +5687,7 @@
           <w:noProof/>
           <w:sz w:val="20"/>
         </w:rPr>
-        <w:t>Tyrrell JB, Findling JW, Aron DC, Fitzgerald PA, Forsham PH.</w:t>
+        <w:t>Martin NM, Dhillo WS, Banerjee A, Abdulali A, Jayasena CN, Donaldson M, Todd JF, Meeran K.</w:t>
       </w:r>
       <w:r>
         <w:rPr>
@@ -5549,7 +5695,7 @@
           <w:noProof/>
           <w:sz w:val="20"/>
         </w:rPr>
-        <w:t xml:space="preserve"> An overnight high-dose dexamethasone suppression test for rapid differential diagnosis of Cushing’s syndrome. </w:t>
+        <w:t xml:space="preserve"> Comparison of the dexamethasone-suppressed corticotropin-releasing hormone test and low-dose dexamethasone suppression test in the diagnosis of cushing’s syndrome. </w:t>
       </w:r>
       <w:r>
         <w:rPr>
@@ -5559,7 +5705,7 @@
           <w:noProof/>
           <w:sz w:val="20"/>
         </w:rPr>
-        <w:t>Ann.Intern.Med.</w:t>
+        <w:t>J. Clin. Endocrinol. Metab.</w:t>
       </w:r>
       <w:r>
         <w:rPr>
@@ -5567,7 +5713,7 @@
           <w:noProof/>
           <w:sz w:val="20"/>
         </w:rPr>
-        <w:t xml:space="preserve"> 1986;104:180–186.</w:t>
+        <w:t xml:space="preserve"> 2006;91(7):2582–2586.</w:t>
       </w:r>
     </w:p>
     <w:p>
@@ -5589,7 +5735,8 @@
           <w:noProof/>
           <w:sz w:val="20"/>
         </w:rPr>
-        <w:t xml:space="preserve">3. </w:t>
+        <w:lastRenderedPageBreak/>
+        <w:t xml:space="preserve">5. </w:t>
       </w:r>
       <w:r>
         <w:rPr>
@@ -5607,7 +5754,7 @@
           <w:noProof/>
           <w:sz w:val="20"/>
         </w:rPr>
-        <w:t>Fleseriu M, Biller BMK, Findling JW, Molitch ME, Schteingart DE, Gross C, Auchus R, Bailey T, Biller BMK, Carroll T, Colleran K, Fein H, Findling JW, Fleseriu M, Hamrahian A, Katznelson L, Kerr J, Kipnes M, Kirschner L, Koch C, Lerman S, Lyons T, McPhaul M, Molitch ME, Schteingart DE, Vaughan TB, Weiss R.</w:t>
+        <w:t>Papanicolaou DA, Yanovski JA, Cutler GB, Chrousos GP, Nieman LK.</w:t>
       </w:r>
       <w:r>
         <w:rPr>
@@ -5615,7 +5762,7 @@
           <w:noProof/>
           <w:sz w:val="20"/>
         </w:rPr>
-        <w:t xml:space="preserve"> Mifepristone, a Glucocorticoid Receptor Antagonist, Produces Clinical and Metabolic Benefits in Patients with Cushing’s Syndrome. </w:t>
+        <w:t xml:space="preserve"> Distinguishes Cushing ’ s Syndrome from Pseudo-Cushing. </w:t>
       </w:r>
       <w:r>
         <w:rPr>
@@ -5625,7 +5772,7 @@
           <w:noProof/>
           <w:sz w:val="20"/>
         </w:rPr>
-        <w:t>J. Clin. Endocrinol. Metab.</w:t>
+        <w:t>Endocrinol. Metab.</w:t>
       </w:r>
       <w:r>
         <w:rPr>
@@ -5633,7 +5780,7 @@
           <w:noProof/>
           <w:sz w:val="20"/>
         </w:rPr>
-        <w:t xml:space="preserve"> 2012;97(6):2039–2049.</w:t>
+        <w:t xml:space="preserve"> 2009;83(4):1163–1167.</w:t>
       </w:r>
     </w:p>
     <w:p>
@@ -5655,7 +5802,7 @@
           <w:noProof/>
           <w:sz w:val="20"/>
         </w:rPr>
-        <w:t xml:space="preserve">4. </w:t>
+        <w:t xml:space="preserve">6. </w:t>
       </w:r>
       <w:r>
         <w:rPr>
@@ -5673,7 +5820,7 @@
           <w:noProof/>
           <w:sz w:val="20"/>
         </w:rPr>
-        <w:t>Martin NM, Dhillo WS, Banerjee A, Abdulali A, Jayasena CN, Donaldson M, Todd JF, Meeran K.</w:t>
+        <w:t>Protzek AOP, Rezende LF, Costa-Júnior JM, Ferreira SM, Cappelli APG, Paula FMM De, Souza JC De, Kurauti MA, Carneiro EM, Rafacho A, Boschero AC.</w:t>
       </w:r>
       <w:r>
         <w:rPr>
@@ -5681,16 +5828,7 @@
           <w:noProof/>
           <w:sz w:val="20"/>
         </w:rPr>
-        <w:t xml:space="preserve"> Comparison of the dexamethasone-suppressed corticotropin-releasing hormone test and low-</w:t>
-      </w:r>
-      <w:r>
-        <w:rPr>
-          <w:rFonts w:ascii="Arial" w:eastAsia="Times New Roman" w:hAnsi="Arial" w:cs="Arial"/>
-          <w:noProof/>
-          <w:sz w:val="20"/>
-        </w:rPr>
-        <w:lastRenderedPageBreak/>
-        <w:t xml:space="preserve">dose dexamethasone suppression test in the diagnosis of cushing’s syndrome. </w:t>
+        <w:t xml:space="preserve"> Hyperinsulinemia caused by dexamethasone treatment is associated with reduced insulin clearance and lower hepatic activity of insulin-degrading enzyme. </w:t>
       </w:r>
       <w:r>
         <w:rPr>
@@ -5700,7 +5838,7 @@
           <w:noProof/>
           <w:sz w:val="20"/>
         </w:rPr>
-        <w:t>J. Clin. Endocrinol. Metab.</w:t>
+        <w:t>J. Steroid Biochem. Mol. Biol.</w:t>
       </w:r>
       <w:r>
         <w:rPr>
@@ -5708,7 +5846,7 @@
           <w:noProof/>
           <w:sz w:val="20"/>
         </w:rPr>
-        <w:t xml:space="preserve"> 2006;91(7):2582–2586.</w:t>
+        <w:t xml:space="preserve"> 2016;155:1–8.</w:t>
       </w:r>
     </w:p>
     <w:p>
@@ -5719,7 +5857,7 @@
         <w:adjustRightInd w:val="0"/>
         <w:ind w:left="640" w:hanging="640"/>
         <w:rPr>
-          <w:rFonts w:ascii="Arial" w:eastAsia="Times New Roman" w:hAnsi="Arial" w:cs="Arial"/>
+          <w:rFonts w:ascii="Arial" w:hAnsi="Arial" w:cs="Arial"/>
           <w:noProof/>
           <w:sz w:val="20"/>
         </w:rPr>
@@ -5730,7 +5868,7 @@
           <w:noProof/>
           <w:sz w:val="20"/>
         </w:rPr>
-        <w:t xml:space="preserve">5. </w:t>
+        <w:t xml:space="preserve">7. </w:t>
       </w:r>
       <w:r>
         <w:rPr>
@@ -5748,7 +5886,7 @@
           <w:noProof/>
           <w:sz w:val="20"/>
         </w:rPr>
-        <w:t>Papanicolaou DA, Yanovski JA, Cutler GB, Chrousos GP, Nieman LK.</w:t>
+        <w:t>Ali M, Plas C.</w:t>
       </w:r>
       <w:r>
         <w:rPr>
@@ -5756,7 +5894,7 @@
           <w:noProof/>
           <w:sz w:val="20"/>
         </w:rPr>
-        <w:t xml:space="preserve"> Distinguishes Cushing ’ s Syndrome from Pseudo-Cushing. </w:t>
+        <w:t xml:space="preserve"> Glucocorticoid regulation of chloroquine nonsensitive insulin degradation in cultured fetal rat hypatocytes. </w:t>
       </w:r>
       <w:r>
         <w:rPr>
@@ -5766,7 +5904,7 @@
           <w:noProof/>
           <w:sz w:val="20"/>
         </w:rPr>
-        <w:t>Endocrinol. Metab.</w:t>
+        <w:t>J. Biol. Chem.</w:t>
       </w:r>
       <w:r>
         <w:rPr>
@@ -5774,7 +5912,7 @@
           <w:noProof/>
           <w:sz w:val="20"/>
         </w:rPr>
-        <w:t xml:space="preserve"> 2009;83(4):1163–1167.</w:t>
+        <w:t xml:space="preserve"> 1989;264(35):20992–20997.</w:t>
       </w:r>
     </w:p>
     <w:p>
@@ -5785,147 +5923,15 @@
         <w:adjustRightInd w:val="0"/>
         <w:ind w:left="640" w:hanging="640"/>
         <w:rPr>
-          <w:rFonts w:ascii="Arial" w:eastAsia="Times New Roman" w:hAnsi="Arial" w:cs="Arial"/>
-          <w:noProof/>
-          <w:sz w:val="20"/>
+          <w:ins w:id="169" w:author="Dave Bridges" w:date="2018-03-24T13:58:00Z"/>
+          <w:rFonts w:ascii="Arial" w:eastAsia="Times New Roman" w:hAnsi="Arial" w:cs="Arial"/>
+          <w:color w:val="FF0000"/>
+          <w:sz w:val="19"/>
+          <w:szCs w:val="19"/>
+          <w:shd w:val="clear" w:color="auto" w:fill="FFFFFF"/>
         </w:rPr>
       </w:pPr>
-      <w:r>
-        <w:rPr>
-          <w:rFonts w:ascii="Arial" w:eastAsia="Times New Roman" w:hAnsi="Arial" w:cs="Arial"/>
-          <w:noProof/>
-          <w:sz w:val="20"/>
-        </w:rPr>
-        <w:t xml:space="preserve">6. </w:t>
-      </w:r>
-      <w:r>
-        <w:rPr>
-          <w:rFonts w:ascii="Arial" w:eastAsia="Times New Roman" w:hAnsi="Arial" w:cs="Arial"/>
-          <w:noProof/>
-          <w:sz w:val="20"/>
-        </w:rPr>
-        <w:tab/>
-      </w:r>
-      <w:r>
-        <w:rPr>
-          <w:rFonts w:ascii="Arial" w:eastAsia="Times New Roman" w:hAnsi="Arial" w:cs="Arial"/>
-          <w:b/>
-          <w:bCs/>
-          <w:noProof/>
-          <w:sz w:val="20"/>
-        </w:rPr>
-        <w:t>Protzek AOP, Rezende LF, Costa-Júnior JM, Ferreira SM, Cappelli APG, Paula FMM De, Souza JC De, Kurauti MA, Carneiro EM, Rafacho A, Boschero AC.</w:t>
-      </w:r>
-      <w:r>
-        <w:rPr>
-          <w:rFonts w:ascii="Arial" w:eastAsia="Times New Roman" w:hAnsi="Arial" w:cs="Arial"/>
-          <w:noProof/>
-          <w:sz w:val="20"/>
-        </w:rPr>
-        <w:t xml:space="preserve"> Hyperinsulinemia caused by dexamethasone treatment is associated with reduced insulin clearance and lower hepatic activity of insulin-degrading enzyme. </w:t>
-      </w:r>
-      <w:r>
-        <w:rPr>
-          <w:rFonts w:ascii="Arial" w:eastAsia="Times New Roman" w:hAnsi="Arial" w:cs="Arial"/>
-          <w:i/>
-          <w:iCs/>
-          <w:noProof/>
-          <w:sz w:val="20"/>
-        </w:rPr>
-        <w:t>J. Steroid Biochem. Mol. Biol.</w:t>
-      </w:r>
-      <w:r>
-        <w:rPr>
-          <w:rFonts w:ascii="Arial" w:eastAsia="Times New Roman" w:hAnsi="Arial" w:cs="Arial"/>
-          <w:noProof/>
-          <w:sz w:val="20"/>
-        </w:rPr>
-        <w:t xml:space="preserve"> 2016;155:1–8.</w:t>
-      </w:r>
-    </w:p>
-    <w:p>
-      <w:pPr>
-        <w:widowControl w:val="0"/>
-        <w:autoSpaceDE w:val="0"/>
-        <w:autoSpaceDN w:val="0"/>
-        <w:adjustRightInd w:val="0"/>
-        <w:ind w:left="640" w:hanging="640"/>
-        <w:rPr>
-          <w:rFonts w:ascii="Arial" w:hAnsi="Arial" w:cs="Arial"/>
-          <w:noProof/>
-          <w:sz w:val="20"/>
-        </w:rPr>
-      </w:pPr>
-      <w:r>
-        <w:rPr>
-          <w:rFonts w:ascii="Arial" w:eastAsia="Times New Roman" w:hAnsi="Arial" w:cs="Arial"/>
-          <w:noProof/>
-          <w:sz w:val="20"/>
-        </w:rPr>
-        <w:t xml:space="preserve">7. </w:t>
-      </w:r>
-      <w:r>
-        <w:rPr>
-          <w:rFonts w:ascii="Arial" w:eastAsia="Times New Roman" w:hAnsi="Arial" w:cs="Arial"/>
-          <w:noProof/>
-          <w:sz w:val="20"/>
-        </w:rPr>
-        <w:tab/>
-      </w:r>
-      <w:r>
-        <w:rPr>
-          <w:rFonts w:ascii="Arial" w:eastAsia="Times New Roman" w:hAnsi="Arial" w:cs="Arial"/>
-          <w:b/>
-          <w:bCs/>
-          <w:noProof/>
-          <w:sz w:val="20"/>
-        </w:rPr>
-        <w:t>Ali M, Plas C.</w:t>
-      </w:r>
-      <w:r>
-        <w:rPr>
-          <w:rFonts w:ascii="Arial" w:eastAsia="Times New Roman" w:hAnsi="Arial" w:cs="Arial"/>
-          <w:noProof/>
-          <w:sz w:val="20"/>
-        </w:rPr>
-        <w:t xml:space="preserve"> Glucocorticoid regulation of chloroquine nonsensitive insulin degradation in cultured fetal rat hypatocytes. </w:t>
-      </w:r>
-      <w:r>
-        <w:rPr>
-          <w:rFonts w:ascii="Arial" w:eastAsia="Times New Roman" w:hAnsi="Arial" w:cs="Arial"/>
-          <w:i/>
-          <w:iCs/>
-          <w:noProof/>
-          <w:sz w:val="20"/>
-        </w:rPr>
-        <w:t>J. Biol. Chem.</w:t>
-      </w:r>
-      <w:r>
-        <w:rPr>
-          <w:rFonts w:ascii="Arial" w:eastAsia="Times New Roman" w:hAnsi="Arial" w:cs="Arial"/>
-          <w:noProof/>
-          <w:sz w:val="20"/>
-        </w:rPr>
-        <w:t xml:space="preserve"> 1989;264(35):20992–20997.</w:t>
-      </w:r>
-    </w:p>
-    <w:p>
-      <w:pPr>
-        <w:widowControl w:val="0"/>
-        <w:autoSpaceDE w:val="0"/>
-        <w:autoSpaceDN w:val="0"/>
-        <w:adjustRightInd w:val="0"/>
-        <w:ind w:left="640" w:hanging="640"/>
-        <w:rPr>
-          <w:ins w:id="203" w:author="Dave Bridges" w:date="2018-03-24T13:58:00Z"/>
-          <w:rFonts w:ascii="Arial" w:eastAsia="Times New Roman" w:hAnsi="Arial" w:cs="Arial"/>
-          <w:color w:val="FF0000"/>
-          <w:sz w:val="19"/>
-          <w:szCs w:val="19"/>
-          <w:shd w:val="clear" w:color="auto" w:fill="FFFFFF"/>
-        </w:rPr>
-      </w:pPr>
-      <w:ins w:id="204" w:author="Dave Bridges" w:date="2018-03-24T13:58:00Z">
+      <w:ins w:id="170" w:author="Dave Bridges" w:date="2018-03-24T13:58:00Z">
         <w:r>
           <w:rPr>
             <w:rFonts w:ascii="Arial" w:eastAsia="Times New Roman" w:hAnsi="Arial" w:cs="Arial"/>
@@ -5987,7 +5993,7 @@
       </w:r>
     </w:p>
   </w:comment>
-  <w:comment w:id="38" w:author="Microsoft Office User" w:date="2018-03-24T16:19:00Z" w:initials="Office">
+  <w:comment w:id="36" w:author="Microsoft Office User" w:date="2018-03-24T16:19:00Z" w:initials="Office">
     <w:p>
       <w:pPr>
         <w:pStyle w:val="CommentText"/>
@@ -5999,15 +6005,7 @@
         <w:annotationRef/>
       </w:r>
       <w:r>
-        <w:t>This is the p-</w:t>
-      </w:r>
-      <w:proofErr w:type="spellStart"/>
-      <w:r>
-        <w:t>val</w:t>
-      </w:r>
-      <w:proofErr w:type="spellEnd"/>
-      <w:r>
-        <w:t xml:space="preserve"> we may not be able to assess?</w:t>
+        <w:t>This is the p-val we may not be able to assess?</w:t>
       </w:r>
     </w:p>
   </w:comment>
@@ -6966,7 +6964,7 @@
 </file>
 
 <file path=customXml/itemProps1.xml><?xml version="1.0" encoding="utf-8"?>
-<ds:datastoreItem xmlns:ds="http://schemas.openxmlformats.org/officeDocument/2006/customXml" ds:itemID="{8199B415-533D-8A44-BA7C-0B6A6A5B1222}">
+<ds:datastoreItem xmlns:ds="http://schemas.openxmlformats.org/officeDocument/2006/customXml" ds:itemID="{FEE6F7A0-CBBD-6A45-BE2F-ED82E3B17694}">
   <ds:schemaRefs>
     <ds:schemaRef ds:uri="http://schemas.openxmlformats.org/officeDocument/2006/bibliography"/>
   </ds:schemaRefs>

</xml_diff>

<commit_message>
added HSL info to results section
</commit_message>
<xml_diff>
--- a/manuscript/Obesity-Glucocorticoids/Endocrinology Reviewer Comments.docx
+++ b/manuscript/Obesity-Glucocorticoids/Endocrinology Reviewer Comments.docx
@@ -556,7 +556,31 @@
           <w:szCs w:val="19"/>
           <w:shd w:val="clear" w:color="auto" w:fill="FFFFFF"/>
         </w:rPr>
-        <w:t>Methods for dex intake and quantification</w:t>
+        <w:t xml:space="preserve">Methods for </w:t>
+      </w:r>
+      <w:proofErr w:type="spellStart"/>
+      <w:r>
+        <w:rPr>
+          <w:rFonts w:ascii="Arial" w:eastAsia="Times New Roman" w:hAnsi="Arial" w:cs="Arial"/>
+          <w:b/>
+          <w:color w:val="FF0000"/>
+          <w:sz w:val="19"/>
+          <w:szCs w:val="19"/>
+          <w:shd w:val="clear" w:color="auto" w:fill="FFFFFF"/>
+        </w:rPr>
+        <w:t>dex</w:t>
+      </w:r>
+      <w:proofErr w:type="spellEnd"/>
+      <w:r>
+        <w:rPr>
+          <w:rFonts w:ascii="Arial" w:eastAsia="Times New Roman" w:hAnsi="Arial" w:cs="Arial"/>
+          <w:b/>
+          <w:color w:val="FF0000"/>
+          <w:sz w:val="19"/>
+          <w:szCs w:val="19"/>
+          <w:shd w:val="clear" w:color="auto" w:fill="FFFFFF"/>
+        </w:rPr>
+        <w:t xml:space="preserve"> intake and quantification</w:t>
       </w:r>
       <w:ins w:id="2" w:author="Microsoft Office User" w:date="2018-03-24T15:33:00Z">
         <w:r>
@@ -1042,7 +1066,29 @@
           <w:szCs w:val="19"/>
           <w:shd w:val="clear" w:color="auto" w:fill="FFFFFF"/>
         </w:rPr>
-        <w:t>…and results sections:</w:t>
+        <w:t>…and results section</w:t>
+      </w:r>
+      <w:del w:id="33" w:author="Microsoft Office User" w:date="2018-03-25T15:11:00Z">
+        <w:r>
+          <w:rPr>
+            <w:rFonts w:ascii="Arial" w:eastAsia="Times New Roman" w:hAnsi="Arial" w:cs="Arial"/>
+            <w:color w:val="FF0000"/>
+            <w:sz w:val="19"/>
+            <w:szCs w:val="19"/>
+            <w:shd w:val="clear" w:color="auto" w:fill="FFFFFF"/>
+          </w:rPr>
+          <w:delText>s</w:delText>
+        </w:r>
+      </w:del>
+      <w:r>
+        <w:rPr>
+          <w:rFonts w:ascii="Arial" w:eastAsia="Times New Roman" w:hAnsi="Arial" w:cs="Arial"/>
+          <w:color w:val="FF0000"/>
+          <w:sz w:val="19"/>
+          <w:szCs w:val="19"/>
+          <w:shd w:val="clear" w:color="auto" w:fill="FFFFFF"/>
+        </w:rPr>
+        <w:t>:</w:t>
       </w:r>
     </w:p>
     <w:p>
@@ -1060,7 +1106,7 @@
       <w:pPr>
         <w:ind w:left="720"/>
         <w:rPr>
-          <w:ins w:id="33" w:author="Microsoft Office User" w:date="2018-03-24T15:46:00Z"/>
+          <w:ins w:id="34" w:author="Microsoft Office User" w:date="2018-03-24T15:46:00Z"/>
           <w:rFonts w:ascii="Arial" w:eastAsia="Times New Roman" w:hAnsi="Arial" w:cs="Arial"/>
           <w:b/>
           <w:color w:val="FF0000"/>
@@ -1080,7 +1126,7 @@
         </w:rPr>
         <w:t>Results</w:t>
       </w:r>
-      <w:ins w:id="34" w:author="Microsoft Office User" w:date="2018-03-24T15:46:00Z">
+      <w:ins w:id="35" w:author="Microsoft Office User" w:date="2018-03-24T15:46:00Z">
         <w:r>
           <w:rPr>
             <w:rFonts w:ascii="Arial" w:eastAsia="Times New Roman" w:hAnsi="Arial" w:cs="Arial"/>
@@ -1106,7 +1152,7 @@
           <w:shd w:val="clear" w:color="auto" w:fill="FFFFFF"/>
         </w:rPr>
       </w:pPr>
-      <w:ins w:id="35" w:author="Microsoft Office User" w:date="2018-03-24T16:10:00Z">
+      <w:ins w:id="36" w:author="Microsoft Office User" w:date="2018-03-24T16:10:00Z">
         <w:r>
           <w:rPr>
             <w:rFonts w:ascii="Arial" w:eastAsia="Times New Roman" w:hAnsi="Arial" w:cs="Arial"/>
@@ -1118,7 +1164,7 @@
           </w:rPr>
           <w:t>Obese dexamethasone-treated mice 2.09-fold higher fluid intake (</w:t>
         </w:r>
-        <w:commentRangeStart w:id="36"/>
+        <w:commentRangeStart w:id="37"/>
         <w:r>
           <w:rPr>
             <w:rFonts w:ascii="Arial" w:eastAsia="Times New Roman" w:hAnsi="Arial" w:cs="Arial"/>
@@ -1131,16 +1177,16 @@
           <w:t>p</w:t>
         </w:r>
       </w:ins>
-      <w:commentRangeEnd w:id="36"/>
-      <w:ins w:id="37" w:author="Microsoft Office User" w:date="2018-03-24T16:19:00Z">
+      <w:commentRangeEnd w:id="37"/>
+      <w:ins w:id="38" w:author="Microsoft Office User" w:date="2018-03-24T16:19:00Z">
         <w:r>
           <w:rPr>
             <w:rStyle w:val="CommentReference"/>
           </w:rPr>
-          <w:commentReference w:id="36"/>
-        </w:r>
-      </w:ins>
-      <w:ins w:id="38" w:author="Microsoft Office User" w:date="2018-03-24T16:10:00Z">
+          <w:commentReference w:id="37"/>
+        </w:r>
+      </w:ins>
+      <w:ins w:id="39" w:author="Microsoft Office User" w:date="2018-03-24T16:10:00Z">
         <w:r>
           <w:rPr>
             <w:rFonts w:ascii="Arial" w:eastAsia="Times New Roman" w:hAnsi="Arial" w:cs="Arial"/>
@@ -1153,7 +1199,7 @@
           <w:t>=)</w:t>
         </w:r>
       </w:ins>
-      <w:ins w:id="39" w:author="Microsoft Office User" w:date="2018-03-24T16:11:00Z">
+      <w:ins w:id="40" w:author="Microsoft Office User" w:date="2018-03-24T16:11:00Z">
         <w:r>
           <w:rPr>
             <w:rFonts w:ascii="Arial" w:eastAsia="Times New Roman" w:hAnsi="Arial" w:cs="Arial"/>
@@ -1166,7 +1212,7 @@
           <w:t xml:space="preserve"> when compared to lean dexamethasone-treated mice</w:t>
         </w:r>
       </w:ins>
-      <w:ins w:id="40" w:author="Microsoft Office User" w:date="2018-03-24T16:10:00Z">
+      <w:ins w:id="41" w:author="Microsoft Office User" w:date="2018-03-24T16:10:00Z">
         <w:r>
           <w:rPr>
             <w:rFonts w:ascii="Arial" w:eastAsia="Times New Roman" w:hAnsi="Arial" w:cs="Arial"/>
@@ -1179,7 +1225,7 @@
           <w:t>.</w:t>
         </w:r>
       </w:ins>
-      <w:ins w:id="41" w:author="Microsoft Office User" w:date="2018-03-24T16:12:00Z">
+      <w:ins w:id="42" w:author="Microsoft Office User" w:date="2018-03-24T16:12:00Z">
         <w:r>
           <w:rPr>
             <w:rFonts w:ascii="Arial" w:eastAsia="Times New Roman" w:hAnsi="Arial" w:cs="Arial"/>
@@ -1192,7 +1238,7 @@
           <w:t xml:space="preserve"> This was reduced to</w:t>
         </w:r>
       </w:ins>
-      <w:ins w:id="42" w:author="Microsoft Office User" w:date="2018-03-24T16:14:00Z">
+      <w:ins w:id="43" w:author="Microsoft Office User" w:date="2018-03-24T16:14:00Z">
         <w:r>
           <w:rPr>
             <w:rFonts w:ascii="Arial" w:eastAsia="Times New Roman" w:hAnsi="Arial" w:cs="Arial"/>
@@ -1205,7 +1251,7 @@
           <w:t xml:space="preserve"> a</w:t>
         </w:r>
       </w:ins>
-      <w:ins w:id="43" w:author="Microsoft Office User" w:date="2018-03-24T16:12:00Z">
+      <w:ins w:id="44" w:author="Microsoft Office User" w:date="2018-03-24T16:12:00Z">
         <w:r>
           <w:rPr>
             <w:rFonts w:ascii="Arial" w:eastAsia="Times New Roman" w:hAnsi="Arial" w:cs="Arial"/>
@@ -1218,7 +1264,7 @@
           <w:t xml:space="preserve"> 22</w:t>
         </w:r>
       </w:ins>
-      <w:ins w:id="44" w:author="Microsoft Office User" w:date="2018-03-24T16:13:00Z">
+      <w:ins w:id="45" w:author="Microsoft Office User" w:date="2018-03-24T16:13:00Z">
         <w:r>
           <w:rPr>
             <w:rFonts w:ascii="Arial" w:eastAsia="Times New Roman" w:hAnsi="Arial" w:cs="Arial"/>
@@ -1231,7 +1277,7 @@
           <w:t xml:space="preserve">.01% </w:t>
         </w:r>
       </w:ins>
-      <w:ins w:id="45" w:author="Microsoft Office User" w:date="2018-03-24T16:14:00Z">
+      <w:ins w:id="46" w:author="Microsoft Office User" w:date="2018-03-24T16:14:00Z">
         <w:r>
           <w:rPr>
             <w:rFonts w:ascii="Arial" w:eastAsia="Times New Roman" w:hAnsi="Arial" w:cs="Arial"/>
@@ -1244,7 +1290,7 @@
           <w:t xml:space="preserve">increase in the obese animals </w:t>
         </w:r>
       </w:ins>
-      <w:ins w:id="46" w:author="Microsoft Office User" w:date="2018-03-24T16:13:00Z">
+      <w:ins w:id="47" w:author="Microsoft Office User" w:date="2018-03-24T16:13:00Z">
         <w:r>
           <w:rPr>
             <w:rFonts w:ascii="Arial" w:eastAsia="Times New Roman" w:hAnsi="Arial" w:cs="Arial"/>
@@ -1257,7 +1303,7 @@
           <w:t xml:space="preserve">when </w:t>
         </w:r>
       </w:ins>
-      <w:ins w:id="47" w:author="Microsoft Office User" w:date="2018-03-24T16:14:00Z">
+      <w:ins w:id="48" w:author="Microsoft Office User" w:date="2018-03-24T16:14:00Z">
         <w:r>
           <w:rPr>
             <w:rFonts w:ascii="Arial" w:eastAsia="Times New Roman" w:hAnsi="Arial" w:cs="Arial"/>
@@ -1270,7 +1316,7 @@
           <w:t>a</w:t>
         </w:r>
       </w:ins>
-      <w:ins w:id="48" w:author="Microsoft Office User" w:date="2018-03-24T16:12:00Z">
+      <w:ins w:id="49" w:author="Microsoft Office User" w:date="2018-03-24T16:12:00Z">
         <w:r>
           <w:rPr>
             <w:rFonts w:ascii="Arial" w:eastAsia="Times New Roman" w:hAnsi="Arial" w:cs="Arial"/>
@@ -1283,7 +1329,7 @@
           <w:t xml:space="preserve">ccounting for the higher weights of these mice. </w:t>
         </w:r>
       </w:ins>
-      <w:ins w:id="49" w:author="Microsoft Office User" w:date="2018-03-24T16:06:00Z">
+      <w:ins w:id="50" w:author="Microsoft Office User" w:date="2018-03-24T16:06:00Z">
         <w:r>
           <w:rPr>
             <w:rFonts w:ascii="Arial" w:eastAsia="Times New Roman" w:hAnsi="Arial" w:cs="Arial"/>
@@ -1296,7 +1342,7 @@
           <w:t xml:space="preserve">Increased intake resulted in a </w:t>
         </w:r>
       </w:ins>
-      <w:ins w:id="50" w:author="Microsoft Office User" w:date="2018-03-24T16:08:00Z">
+      <w:ins w:id="51" w:author="Microsoft Office User" w:date="2018-03-24T16:08:00Z">
         <w:r>
           <w:rPr>
             <w:rFonts w:ascii="Arial" w:eastAsia="Times New Roman" w:hAnsi="Arial" w:cs="Arial"/>
@@ -1309,7 +1355,7 @@
           <w:t>7.59-fold</w:t>
         </w:r>
       </w:ins>
-      <w:ins w:id="51" w:author="Microsoft Office User" w:date="2018-03-24T16:06:00Z">
+      <w:ins w:id="52" w:author="Microsoft Office User" w:date="2018-03-24T16:06:00Z">
         <w:r>
           <w:rPr>
             <w:rFonts w:ascii="Arial" w:eastAsia="Times New Roman" w:hAnsi="Arial" w:cs="Arial"/>
@@ -1322,7 +1368,7 @@
           <w:t xml:space="preserve"> increase in serum dexamethasone concentration in the obese dexamethasone-treated mice </w:t>
         </w:r>
       </w:ins>
-      <w:ins w:id="52" w:author="Microsoft Office User" w:date="2018-03-24T16:08:00Z">
+      <w:ins w:id="53" w:author="Microsoft Office User" w:date="2018-03-24T16:08:00Z">
         <w:r>
           <w:rPr>
             <w:rFonts w:ascii="Arial" w:eastAsia="Times New Roman" w:hAnsi="Arial" w:cs="Arial"/>
@@ -1335,7 +1381,7 @@
           <w:t>when compared to lean dexamethasone-treated mice (p=0.031)</w:t>
         </w:r>
       </w:ins>
-      <w:ins w:id="53" w:author="Microsoft Office User" w:date="2018-03-24T16:09:00Z">
+      <w:ins w:id="54" w:author="Microsoft Office User" w:date="2018-03-24T16:09:00Z">
         <w:r>
           <w:rPr>
             <w:rFonts w:ascii="Arial" w:eastAsia="Times New Roman" w:hAnsi="Arial" w:cs="Arial"/>
@@ -1359,7 +1405,7 @@
           <w:shd w:val="clear" w:color="auto" w:fill="FFFFFF"/>
         </w:rPr>
       </w:pPr>
-      <w:ins w:id="54" w:author="Microsoft Office User" w:date="2018-03-24T15:09:00Z">
+      <w:ins w:id="55" w:author="Microsoft Office User" w:date="2018-03-24T15:09:00Z">
         <w:r>
           <w:rPr>
             <w:noProof/>
@@ -1418,10 +1464,10 @@
                             <w:p>
                               <w:pPr>
                                 <w:rPr>
-                                  <w:ins w:id="55" w:author="Microsoft Office User" w:date="2018-03-24T15:09:00Z"/>
+                                  <w:ins w:id="56" w:author="Microsoft Office User" w:date="2018-03-24T15:09:00Z"/>
                                 </w:rPr>
                               </w:pPr>
-                              <w:ins w:id="56" w:author="Microsoft Office User" w:date="2018-03-24T15:13:00Z">
+                              <w:ins w:id="57" w:author="Microsoft Office User" w:date="2018-03-24T15:13:00Z">
                                 <w:r>
                                   <w:rPr>
                                     <w:noProof/>
@@ -1478,7 +1524,7 @@
                               </w:ins>
                             </w:p>
                             <w:p>
-                              <w:ins w:id="57" w:author="Microsoft Office User" w:date="2018-03-24T15:09:00Z">
+                              <w:ins w:id="58" w:author="Microsoft Office User" w:date="2018-03-24T15:09:00Z">
                                 <w:r>
                                   <w:rPr>
                                     <w:b/>
@@ -1486,7 +1532,7 @@
                                   <w:t>Figure 1:</w:t>
                                 </w:r>
                               </w:ins>
-                              <w:ins w:id="58" w:author="Microsoft Office User" w:date="2018-03-24T15:10:00Z">
+                              <w:ins w:id="59" w:author="Microsoft Office User" w:date="2018-03-24T15:10:00Z">
                                 <w:r>
                                   <w:rPr>
                                     <w:b/>
@@ -1494,7 +1540,7 @@
                                   <w:t xml:space="preserve"> Dexamethasone </w:t>
                                 </w:r>
                               </w:ins>
-                              <w:ins w:id="59" w:author="Microsoft Office User" w:date="2018-03-24T15:13:00Z">
+                              <w:ins w:id="60" w:author="Microsoft Office User" w:date="2018-03-24T15:13:00Z">
                                 <w:r>
                                   <w:rPr>
                                     <w:b/>
@@ -1508,7 +1554,7 @@
                                   <w:t>once</w:t>
                                 </w:r>
                               </w:ins>
-                              <w:ins w:id="60" w:author="Microsoft Office User" w:date="2018-03-24T15:14:00Z">
+                              <w:ins w:id="61" w:author="Microsoft Office User" w:date="2018-03-24T15:14:00Z">
                                 <w:r>
                                   <w:rPr>
                                     <w:b/>
@@ -1516,7 +1562,7 @@
                                   <w:t>n</w:t>
                                 </w:r>
                               </w:ins>
-                              <w:ins w:id="61" w:author="Microsoft Office User" w:date="2018-03-24T15:13:00Z">
+                              <w:ins w:id="62" w:author="Microsoft Office User" w:date="2018-03-24T15:13:00Z">
                                 <w:r>
                                   <w:rPr>
                                     <w:b/>
@@ -1524,7 +1570,7 @@
                                   <w:t>tration</w:t>
                                 </w:r>
                               </w:ins>
-                              <w:ins w:id="62" w:author="Microsoft Office User" w:date="2018-03-24T15:16:00Z">
+                              <w:ins w:id="63" w:author="Microsoft Office User" w:date="2018-03-24T15:16:00Z">
                                 <w:r>
                                   <w:rPr>
                                     <w:b/>
@@ -1532,7 +1578,7 @@
                                   <w:t>s</w:t>
                                 </w:r>
                               </w:ins>
-                              <w:ins w:id="63" w:author="Microsoft Office User" w:date="2018-03-24T15:14:00Z">
+                              <w:ins w:id="64" w:author="Microsoft Office User" w:date="2018-03-24T15:14:00Z">
                                 <w:r>
                                   <w:rPr>
                                     <w:b/>
@@ -1543,42 +1589,42 @@
                                   <w:t xml:space="preserve"> </w:t>
                                 </w:r>
                               </w:ins>
-                              <w:ins w:id="64" w:author="Microsoft Office User" w:date="2018-03-24T15:17:00Z">
+                              <w:ins w:id="65" w:author="Microsoft Office User" w:date="2018-03-24T15:17:00Z">
                                 <w:r>
                                   <w:t xml:space="preserve">Amount of dexamethasone consumed per mouse (A), </w:t>
                                 </w:r>
                               </w:ins>
-                              <w:ins w:id="65" w:author="Microsoft Office User" w:date="2018-03-24T15:19:00Z">
+                              <w:ins w:id="66" w:author="Microsoft Office User" w:date="2018-03-24T15:19:00Z">
                                 <w:r>
                                   <w:t xml:space="preserve">amounts </w:t>
                                 </w:r>
                               </w:ins>
-                              <w:ins w:id="66" w:author="Microsoft Office User" w:date="2018-03-24T15:17:00Z">
+                              <w:ins w:id="67" w:author="Microsoft Office User" w:date="2018-03-24T15:17:00Z">
                                 <w:r>
                                   <w:t xml:space="preserve">normalized to mouse weight (B) and </w:t>
                                 </w:r>
                               </w:ins>
-                              <w:ins w:id="67" w:author="Microsoft Office User" w:date="2018-03-24T15:18:00Z">
+                              <w:ins w:id="68" w:author="Microsoft Office User" w:date="2018-03-24T15:18:00Z">
                                 <w:r>
                                   <w:t xml:space="preserve">normalized </w:t>
                                 </w:r>
                               </w:ins>
-                              <w:ins w:id="68" w:author="Microsoft Office User" w:date="2018-03-24T15:17:00Z">
+                              <w:ins w:id="69" w:author="Microsoft Office User" w:date="2018-03-24T15:17:00Z">
                                 <w:r>
                                   <w:t xml:space="preserve">weekly </w:t>
                                 </w:r>
                               </w:ins>
-                              <w:ins w:id="69" w:author="Microsoft Office User" w:date="2018-03-24T15:18:00Z">
+                              <w:ins w:id="70" w:author="Microsoft Office User" w:date="2018-03-24T15:18:00Z">
                                 <w:r>
                                   <w:t>measures (C)</w:t>
                                 </w:r>
                               </w:ins>
-                              <w:ins w:id="70" w:author="Microsoft Office User" w:date="2018-03-24T15:30:00Z">
+                              <w:ins w:id="71" w:author="Microsoft Office User" w:date="2018-03-24T15:30:00Z">
                                 <w:r>
                                   <w:t xml:space="preserve"> as determined by volume consumed per cage per week</w:t>
                                 </w:r>
                               </w:ins>
-                              <w:ins w:id="71" w:author="Microsoft Office User" w:date="2018-03-24T15:22:00Z">
+                              <w:ins w:id="72" w:author="Microsoft Office User" w:date="2018-03-24T15:22:00Z">
                                 <w:r>
                                   <w:t xml:space="preserve"> for </w:t>
                                 </w:r>
@@ -1586,87 +1632,87 @@
                                   <w:t>NCD</w:t>
                                 </w:r>
                               </w:ins>
-                              <w:ins w:id="72" w:author="Microsoft Office User" w:date="2018-03-24T15:23:00Z">
+                              <w:ins w:id="73" w:author="Microsoft Office User" w:date="2018-03-24T15:23:00Z">
                                 <w:r>
                                   <w:t>-</w:t>
                                 </w:r>
                               </w:ins>
-                              <w:ins w:id="73" w:author="Microsoft Office User" w:date="2018-03-24T15:22:00Z">
+                              <w:ins w:id="74" w:author="Microsoft Office User" w:date="2018-03-24T15:22:00Z">
                                 <w:r>
                                   <w:t xml:space="preserve"> (</w:t>
                                 </w:r>
                               </w:ins>
-                              <w:ins w:id="74" w:author="Microsoft Office User" w:date="2018-03-24T16:02:00Z">
+                              <w:ins w:id="75" w:author="Microsoft Office User" w:date="2018-03-24T16:02:00Z">
                                 <w:r>
                                   <w:t>n=12</w:t>
                                 </w:r>
                               </w:ins>
-                              <w:ins w:id="75" w:author="Microsoft Office User" w:date="2018-03-24T15:22:00Z">
+                              <w:ins w:id="76" w:author="Microsoft Office User" w:date="2018-03-24T15:22:00Z">
                                 <w:r>
                                   <w:t>) and HFD</w:t>
                                 </w:r>
                               </w:ins>
-                              <w:ins w:id="76" w:author="Microsoft Office User" w:date="2018-03-24T15:23:00Z">
+                              <w:ins w:id="77" w:author="Microsoft Office User" w:date="2018-03-24T15:23:00Z">
                                 <w:r>
                                   <w:t>-fed (</w:t>
                                 </w:r>
                               </w:ins>
-                              <w:ins w:id="77" w:author="Microsoft Office User" w:date="2018-03-24T16:03:00Z">
+                              <w:ins w:id="78" w:author="Microsoft Office User" w:date="2018-03-24T16:03:00Z">
                                 <w:r>
                                   <w:t>n=20</w:t>
                                 </w:r>
                               </w:ins>
-                              <w:ins w:id="78" w:author="Microsoft Office User" w:date="2018-03-24T15:23:00Z">
+                              <w:ins w:id="79" w:author="Microsoft Office User" w:date="2018-03-24T15:23:00Z">
                                 <w:r>
                                   <w:t>) mice</w:t>
                                 </w:r>
                               </w:ins>
-                              <w:ins w:id="79" w:author="Microsoft Office User" w:date="2018-03-24T15:19:00Z">
+                              <w:ins w:id="80" w:author="Microsoft Office User" w:date="2018-03-24T15:19:00Z">
                                 <w:r>
                                   <w:t>. Concentration of dexamethasone in serum</w:t>
                                 </w:r>
                               </w:ins>
-                              <w:ins w:id="80" w:author="Microsoft Office User" w:date="2018-03-24T15:24:00Z">
+                              <w:ins w:id="81" w:author="Microsoft Office User" w:date="2018-03-24T15:24:00Z">
                                 <w:r>
                                   <w:t xml:space="preserve"> of NCD-fed (n=</w:t>
                                 </w:r>
                               </w:ins>
-                              <w:ins w:id="81" w:author="Microsoft Office User" w:date="2018-03-24T15:28:00Z">
+                              <w:ins w:id="82" w:author="Microsoft Office User" w:date="2018-03-24T15:28:00Z">
                                 <w:r>
                                   <w:t>8</w:t>
                                 </w:r>
                               </w:ins>
-                              <w:ins w:id="82" w:author="Microsoft Office User" w:date="2018-03-24T15:24:00Z">
+                              <w:ins w:id="83" w:author="Microsoft Office User" w:date="2018-03-24T15:24:00Z">
                                 <w:r>
                                   <w:t>) and HFD-fed (n=</w:t>
                                 </w:r>
                               </w:ins>
-                              <w:ins w:id="83" w:author="Microsoft Office User" w:date="2018-03-24T15:27:00Z">
+                              <w:ins w:id="84" w:author="Microsoft Office User" w:date="2018-03-24T15:27:00Z">
                                 <w:r>
                                   <w:t>11</w:t>
                                 </w:r>
                               </w:ins>
-                              <w:ins w:id="84" w:author="Microsoft Office User" w:date="2018-03-24T15:24:00Z">
+                              <w:ins w:id="85" w:author="Microsoft Office User" w:date="2018-03-24T15:24:00Z">
                                 <w:r>
                                   <w:t>)</w:t>
                                 </w:r>
                               </w:ins>
-                              <w:ins w:id="85" w:author="Microsoft Office User" w:date="2018-03-24T15:19:00Z">
+                              <w:ins w:id="86" w:author="Microsoft Office User" w:date="2018-03-24T15:19:00Z">
                                 <w:r>
                                   <w:t xml:space="preserve"> at the end of the study</w:t>
                                 </w:r>
                               </w:ins>
-                              <w:ins w:id="86" w:author="Microsoft Office User" w:date="2018-03-24T15:21:00Z">
+                              <w:ins w:id="87" w:author="Microsoft Office User" w:date="2018-03-24T15:21:00Z">
                                 <w:r>
                                   <w:t xml:space="preserve"> as determined by LC-MS</w:t>
                                 </w:r>
                               </w:ins>
-                              <w:ins w:id="87" w:author="Microsoft Office User" w:date="2018-03-24T15:20:00Z">
+                              <w:ins w:id="88" w:author="Microsoft Office User" w:date="2018-03-24T15:20:00Z">
                                 <w:r>
                                   <w:t xml:space="preserve"> (D)</w:t>
                                 </w:r>
                               </w:ins>
-                              <w:ins w:id="88" w:author="Microsoft Office User" w:date="2018-03-24T15:19:00Z">
+                              <w:ins w:id="89" w:author="Microsoft Office User" w:date="2018-03-24T15:19:00Z">
                                 <w:r>
                                   <w:t>.</w:t>
                                 </w:r>
@@ -2207,7 +2253,7 @@
         </w:rPr>
         <w:t xml:space="preserve"> (Figure </w:t>
       </w:r>
-      <w:ins w:id="89" w:author="Microsoft Office User" w:date="2018-03-24T21:04:00Z">
+      <w:ins w:id="90" w:author="Microsoft Office User" w:date="2018-03-24T21:04:00Z">
         <w:r>
           <w:rPr>
             <w:rFonts w:ascii="Arial" w:eastAsia="Times New Roman" w:hAnsi="Arial" w:cs="Arial"/>
@@ -2220,7 +2266,7 @@
           <w:t>3E</w:t>
         </w:r>
       </w:ins>
-      <w:del w:id="90" w:author="Microsoft Office User" w:date="2018-03-24T21:04:00Z">
+      <w:del w:id="91" w:author="Microsoft Office User" w:date="2018-03-24T21:04:00Z">
         <w:r>
           <w:rPr>
             <w:rFonts w:ascii="Arial" w:eastAsia="Times New Roman" w:hAnsi="Arial" w:cs="Arial"/>
@@ -2244,7 +2290,7 @@
         </w:rPr>
         <w:t xml:space="preserve">) resulting in increased serum dexamethasone at sacrifice (Figure </w:t>
       </w:r>
-      <w:ins w:id="91" w:author="Microsoft Office User" w:date="2018-03-24T21:04:00Z">
+      <w:ins w:id="92" w:author="Microsoft Office User" w:date="2018-03-24T21:04:00Z">
         <w:r>
           <w:rPr>
             <w:rFonts w:ascii="Arial" w:eastAsia="Times New Roman" w:hAnsi="Arial" w:cs="Arial"/>
@@ -2257,7 +2303,7 @@
           <w:t>3F</w:t>
         </w:r>
       </w:ins>
-      <w:del w:id="92" w:author="Microsoft Office User" w:date="2018-03-24T21:04:00Z">
+      <w:del w:id="93" w:author="Microsoft Office User" w:date="2018-03-24T21:04:00Z">
         <w:r>
           <w:rPr>
             <w:rFonts w:ascii="Arial" w:eastAsia="Times New Roman" w:hAnsi="Arial" w:cs="Arial"/>
@@ -2373,7 +2419,31 @@
           <w:szCs w:val="19"/>
           <w:shd w:val="clear" w:color="auto" w:fill="FFFFFF"/>
         </w:rPr>
-        <w:t>, although we note that several phenotypes including fasting glucose, liver triglycerides, hepatic lipogenic gene expression, and adipose tissue mass changed in different directions in lean and obese animals, and therefore is unlikely due to an increased dose of dexamethasone.</w:t>
+        <w:t xml:space="preserve">, although we note that several phenotypes including fasting glucose, liver triglycerides, hepatic </w:t>
+      </w:r>
+      <w:proofErr w:type="spellStart"/>
+      <w:r>
+        <w:rPr>
+          <w:rFonts w:ascii="Arial" w:eastAsia="Times New Roman" w:hAnsi="Arial" w:cs="Arial"/>
+          <w:b/>
+          <w:color w:val="FF0000"/>
+          <w:sz w:val="19"/>
+          <w:szCs w:val="19"/>
+          <w:shd w:val="clear" w:color="auto" w:fill="FFFFFF"/>
+        </w:rPr>
+        <w:t>lipogenic</w:t>
+      </w:r>
+      <w:proofErr w:type="spellEnd"/>
+      <w:r>
+        <w:rPr>
+          <w:rFonts w:ascii="Arial" w:eastAsia="Times New Roman" w:hAnsi="Arial" w:cs="Arial"/>
+          <w:b/>
+          <w:color w:val="FF0000"/>
+          <w:sz w:val="19"/>
+          <w:szCs w:val="19"/>
+          <w:shd w:val="clear" w:color="auto" w:fill="FFFFFF"/>
+        </w:rPr>
+        <w:t xml:space="preserve"> gene expression, and adipose tissue mass changed in different directions in lean and obese animals, and therefore is unlikely due to an increased dose of dexamethasone.</w:t>
       </w:r>
     </w:p>
     <w:p>
@@ -2625,7 +2695,31 @@
           <w:szCs w:val="19"/>
           <w:shd w:val="clear" w:color="auto" w:fill="FFFFFF"/>
         </w:rPr>
-        <w:t>Reviewer 2: Authors assessed some metabolic effects of increased glucocorticoid in combination with obesity induced by hyper-caloric feeding (in mice). Authors speculate that this combination of events is present in "many individuals". Therefore they propose that pre-clinical studies on this topic are needed. The results are very descriptive, in line with expectation, and no mechanism of action has been identified. Thus, this study is very descriptive and its results expected.</w:t>
+        <w:t xml:space="preserve">Reviewer 2: Authors assessed some metabolic effects of increased glucocorticoid in combination with obesity induced by hyper-caloric feeding (in mice). Authors speculate that this combination of events is present in "many individuals". </w:t>
+      </w:r>
+      <w:proofErr w:type="gramStart"/>
+      <w:r>
+        <w:rPr>
+          <w:rFonts w:ascii="Arial" w:eastAsia="Times New Roman" w:hAnsi="Arial" w:cs="Arial"/>
+          <w:b/>
+          <w:color w:val="222222"/>
+          <w:sz w:val="19"/>
+          <w:szCs w:val="19"/>
+          <w:shd w:val="clear" w:color="auto" w:fill="FFFFFF"/>
+        </w:rPr>
+        <w:t>Therefore</w:t>
+      </w:r>
+      <w:proofErr w:type="gramEnd"/>
+      <w:r>
+        <w:rPr>
+          <w:rFonts w:ascii="Arial" w:eastAsia="Times New Roman" w:hAnsi="Arial" w:cs="Arial"/>
+          <w:b/>
+          <w:color w:val="222222"/>
+          <w:sz w:val="19"/>
+          <w:szCs w:val="19"/>
+          <w:shd w:val="clear" w:color="auto" w:fill="FFFFFF"/>
+        </w:rPr>
+        <w:t xml:space="preserve"> they propose that pre-clinical studies on this topic are needed. The results are very descriptive, in line with expectation, and no mechanism of action has been identified. Thus, this study is very descriptive and its results expected.</w:t>
       </w:r>
       <w:r>
         <w:rPr>
@@ -2696,7 +2790,7 @@
           <w:shd w:val="clear" w:color="auto" w:fill="FFFFFF"/>
         </w:rPr>
       </w:pPr>
-      <w:del w:id="93" w:author="Microsoft Office User" w:date="2018-03-24T16:17:00Z">
+      <w:del w:id="94" w:author="Microsoft Office User" w:date="2018-03-24T16:17:00Z">
         <w:r>
           <w:rPr>
             <w:rFonts w:ascii="Arial" w:eastAsia="Times New Roman" w:hAnsi="Arial" w:cs="Arial"/>
@@ -2950,7 +3044,7 @@
         </w:rPr>
         <w:t xml:space="preserve">, even when accounting for the increased potency of dexamethasone in comparison to cortisol. </w:t>
       </w:r>
-      <w:ins w:id="94" w:author="Microsoft Office User" w:date="2018-03-25T15:01:00Z">
+      <w:ins w:id="95" w:author="Microsoft Office User" w:date="2018-03-25T15:01:00Z">
         <w:r>
           <w:rPr>
             <w:rFonts w:ascii="Arial" w:eastAsia="Times New Roman" w:hAnsi="Arial" w:cs="Arial"/>
@@ -2986,7 +3080,7 @@
           <w:shd w:val="clear" w:color="auto" w:fill="FFFFFF"/>
         </w:rPr>
       </w:pPr>
-      <w:del w:id="95" w:author="Microsoft Office User" w:date="2018-03-25T14:51:00Z">
+      <w:del w:id="96" w:author="Microsoft Office User" w:date="2018-03-25T14:51:00Z">
         <w:r>
           <w:rPr>
             <w:rFonts w:ascii="Arial" w:eastAsia="Times New Roman" w:hAnsi="Arial" w:cs="Arial"/>
@@ -2999,7 +3093,7 @@
           <w:delText>Write something for the discussion section</w:delText>
         </w:r>
       </w:del>
-      <w:ins w:id="96" w:author="Microsoft Office User" w:date="2018-03-25T14:51:00Z">
+      <w:ins w:id="97" w:author="Microsoft Office User" w:date="2018-03-25T14:51:00Z">
         <w:r>
           <w:rPr>
             <w:rFonts w:ascii="Arial" w:eastAsia="Times New Roman" w:hAnsi="Arial" w:cs="Arial"/>
@@ -3012,7 +3106,7 @@
           <w:t>It is important to note that</w:t>
         </w:r>
       </w:ins>
-      <w:ins w:id="97" w:author="Microsoft Office User" w:date="2018-03-25T14:52:00Z">
+      <w:ins w:id="98" w:author="Microsoft Office User" w:date="2018-03-25T14:52:00Z">
         <w:r>
           <w:rPr>
             <w:rFonts w:ascii="Arial" w:eastAsia="Times New Roman" w:hAnsi="Arial" w:cs="Arial"/>
@@ -3025,7 +3119,7 @@
           <w:t xml:space="preserve"> we observed increased fluid intake </w:t>
         </w:r>
       </w:ins>
-      <w:ins w:id="98" w:author="Microsoft Office User" w:date="2018-03-25T14:53:00Z">
+      <w:ins w:id="99" w:author="Microsoft Office User" w:date="2018-03-25T14:53:00Z">
         <w:r>
           <w:rPr>
             <w:rFonts w:ascii="Arial" w:eastAsia="Times New Roman" w:hAnsi="Arial" w:cs="Arial"/>
@@ -3038,7 +3132,7 @@
           <w:t xml:space="preserve">in </w:t>
         </w:r>
       </w:ins>
-      <w:ins w:id="99" w:author="Microsoft Office User" w:date="2018-03-25T14:51:00Z">
+      <w:ins w:id="100" w:author="Microsoft Office User" w:date="2018-03-25T14:51:00Z">
         <w:r>
           <w:rPr>
             <w:rFonts w:ascii="Arial" w:eastAsia="Times New Roman" w:hAnsi="Arial" w:cs="Arial"/>
@@ -3051,7 +3145,7 @@
           <w:t xml:space="preserve">obese dexamethasone-treated mice </w:t>
         </w:r>
       </w:ins>
-      <w:ins w:id="100" w:author="Microsoft Office User" w:date="2018-03-25T14:53:00Z">
+      <w:ins w:id="101" w:author="Microsoft Office User" w:date="2018-03-25T14:53:00Z">
         <w:r>
           <w:rPr>
             <w:rFonts w:ascii="Arial" w:eastAsia="Times New Roman" w:hAnsi="Arial" w:cs="Arial"/>
@@ -3064,7 +3158,7 @@
           <w:t>at week three of treatment that persisted throug</w:t>
         </w:r>
       </w:ins>
-      <w:ins w:id="101" w:author="Microsoft Office User" w:date="2018-03-25T14:54:00Z">
+      <w:ins w:id="102" w:author="Microsoft Office User" w:date="2018-03-25T14:54:00Z">
         <w:r>
           <w:rPr>
             <w:rFonts w:ascii="Arial" w:eastAsia="Times New Roman" w:hAnsi="Arial" w:cs="Arial"/>
@@ -3077,7 +3171,7 @@
           <w:t>hout the study</w:t>
         </w:r>
       </w:ins>
-      <w:ins w:id="102" w:author="Microsoft Office User" w:date="2018-03-25T14:56:00Z">
+      <w:ins w:id="103" w:author="Microsoft Office User" w:date="2018-03-25T14:56:00Z">
         <w:r>
           <w:rPr>
             <w:rFonts w:ascii="Arial" w:eastAsia="Times New Roman" w:hAnsi="Arial" w:cs="Arial"/>
@@ -3090,7 +3184,7 @@
           <w:t xml:space="preserve"> and led to higher circulating levels of dexamethasone</w:t>
         </w:r>
       </w:ins>
-      <w:ins w:id="103" w:author="Microsoft Office User" w:date="2018-03-25T14:54:00Z">
+      <w:ins w:id="104" w:author="Microsoft Office User" w:date="2018-03-25T14:54:00Z">
         <w:r>
           <w:rPr>
             <w:rFonts w:ascii="Arial" w:eastAsia="Times New Roman" w:hAnsi="Arial" w:cs="Arial"/>
@@ -3103,7 +3197,7 @@
           <w:t>. This</w:t>
         </w:r>
       </w:ins>
-      <w:ins w:id="104" w:author="Microsoft Office User" w:date="2018-03-25T15:05:00Z">
+      <w:ins w:id="105" w:author="Microsoft Office User" w:date="2018-03-25T15:05:00Z">
         <w:r>
           <w:rPr>
             <w:rFonts w:ascii="Arial" w:eastAsia="Times New Roman" w:hAnsi="Arial" w:cs="Arial"/>
@@ -3116,8 +3210,6 @@
           <w:t xml:space="preserve"> was unexpected and</w:t>
         </w:r>
       </w:ins>
-      <w:bookmarkStart w:id="105" w:name="_GoBack"/>
-      <w:bookmarkEnd w:id="105"/>
       <w:ins w:id="106" w:author="Microsoft Office User" w:date="2018-03-25T14:54:00Z">
         <w:r>
           <w:rPr>
@@ -3402,7 +3494,37 @@
       <w:pPr>
         <w:rPr>
           <w:rFonts w:ascii="Arial" w:eastAsia="Times New Roman" w:hAnsi="Arial" w:cs="Arial"/>
-          <w:color w:val="FF0000"/>
+          <w:color w:val="222222"/>
+          <w:sz w:val="19"/>
+          <w:szCs w:val="19"/>
+          <w:shd w:val="clear" w:color="auto" w:fill="FFFFFF"/>
+        </w:rPr>
+      </w:pPr>
+      <w:r>
+        <w:rPr>
+          <w:rFonts w:ascii="Arial" w:eastAsia="Times New Roman" w:hAnsi="Arial" w:cs="Arial"/>
+          <w:color w:val="222222"/>
+          <w:sz w:val="19"/>
+          <w:szCs w:val="19"/>
+        </w:rPr>
+        <w:br/>
+      </w:r>
+      <w:r>
+        <w:rPr>
+          <w:rFonts w:ascii="Arial" w:eastAsia="Times New Roman" w:hAnsi="Arial" w:cs="Arial"/>
+          <w:color w:val="222222"/>
+          <w:sz w:val="19"/>
+          <w:szCs w:val="19"/>
+          <w:shd w:val="clear" w:color="auto" w:fill="FFFFFF"/>
+        </w:rPr>
+        <w:t>2) What is the novelty of this study?</w:t>
+      </w:r>
+    </w:p>
+    <w:p>
+      <w:pPr>
+        <w:rPr>
+          <w:rFonts w:ascii="Arial" w:eastAsia="Times New Roman" w:hAnsi="Arial" w:cs="Arial"/>
+          <w:color w:val="222222"/>
           <w:sz w:val="19"/>
           <w:szCs w:val="19"/>
           <w:shd w:val="clear" w:color="auto" w:fill="FFFFFF"/>
@@ -3413,7 +3535,7 @@
       <w:pPr>
         <w:rPr>
           <w:rFonts w:ascii="Arial" w:eastAsia="Times New Roman" w:hAnsi="Arial" w:cs="Arial"/>
-          <w:color w:val="222222"/>
+          <w:color w:val="FF0000"/>
           <w:sz w:val="19"/>
           <w:szCs w:val="19"/>
           <w:shd w:val="clear" w:color="auto" w:fill="FFFFFF"/>
@@ -3422,47 +3544,6 @@
       <w:r>
         <w:rPr>
           <w:rFonts w:ascii="Arial" w:eastAsia="Times New Roman" w:hAnsi="Arial" w:cs="Arial"/>
-          <w:color w:val="222222"/>
-          <w:sz w:val="19"/>
-          <w:szCs w:val="19"/>
-        </w:rPr>
-        <w:br/>
-      </w:r>
-      <w:r>
-        <w:rPr>
-          <w:rFonts w:ascii="Arial" w:eastAsia="Times New Roman" w:hAnsi="Arial" w:cs="Arial"/>
-          <w:color w:val="222222"/>
-          <w:sz w:val="19"/>
-          <w:szCs w:val="19"/>
-          <w:shd w:val="clear" w:color="auto" w:fill="FFFFFF"/>
-        </w:rPr>
-        <w:t>2) What is the novelty of this study?</w:t>
-      </w:r>
-    </w:p>
-    <w:p>
-      <w:pPr>
-        <w:rPr>
-          <w:rFonts w:ascii="Arial" w:eastAsia="Times New Roman" w:hAnsi="Arial" w:cs="Arial"/>
-          <w:color w:val="222222"/>
-          <w:sz w:val="19"/>
-          <w:szCs w:val="19"/>
-          <w:shd w:val="clear" w:color="auto" w:fill="FFFFFF"/>
-        </w:rPr>
-      </w:pPr>
-    </w:p>
-    <w:p>
-      <w:pPr>
-        <w:rPr>
-          <w:rFonts w:ascii="Arial" w:eastAsia="Times New Roman" w:hAnsi="Arial" w:cs="Arial"/>
-          <w:color w:val="FF0000"/>
-          <w:sz w:val="19"/>
-          <w:szCs w:val="19"/>
-          <w:shd w:val="clear" w:color="auto" w:fill="FFFFFF"/>
-        </w:rPr>
-      </w:pPr>
-      <w:r>
-        <w:rPr>
-          <w:rFonts w:ascii="Arial" w:eastAsia="Times New Roman" w:hAnsi="Arial" w:cs="Arial"/>
           <w:color w:val="FF0000"/>
           <w:sz w:val="19"/>
           <w:szCs w:val="19"/>
@@ -3720,7 +3801,73 @@
           <w:szCs w:val="19"/>
           <w:shd w:val="clear" w:color="auto" w:fill="FFFFFF"/>
         </w:rPr>
-        <w:t xml:space="preserve">  While these data agree with some published studies, we believe that these are valuable data to the research community. We have also added new data in this revision addressing the role of HSL and Perilipin phosphorylation in obese, dexamethasone treated animals.  As can be seen in the new Supplementary Figure 2, both HSL and Perilipin phosphorylation on PKA sites is attenuated.  This is described in the revised results section:</w:t>
+        <w:t xml:space="preserve">  While these data agree with some published studies, we believe that these are valuable data to the research community. We have also added new data in this revision addressing the role of HSL </w:t>
+      </w:r>
+      <w:del w:id="120" w:author="Microsoft Office User" w:date="2018-03-25T15:10:00Z">
+        <w:r>
+          <w:rPr>
+            <w:rFonts w:ascii="Arial" w:eastAsia="Times New Roman" w:hAnsi="Arial" w:cs="Arial"/>
+            <w:color w:val="FF0000"/>
+            <w:sz w:val="19"/>
+            <w:szCs w:val="19"/>
+            <w:shd w:val="clear" w:color="auto" w:fill="FFFFFF"/>
+          </w:rPr>
+          <w:delText xml:space="preserve">and Perilipin </w:delText>
+        </w:r>
+      </w:del>
+      <w:r>
+        <w:rPr>
+          <w:rFonts w:ascii="Arial" w:eastAsia="Times New Roman" w:hAnsi="Arial" w:cs="Arial"/>
+          <w:color w:val="FF0000"/>
+          <w:sz w:val="19"/>
+          <w:szCs w:val="19"/>
+          <w:shd w:val="clear" w:color="auto" w:fill="FFFFFF"/>
+        </w:rPr>
+        <w:t xml:space="preserve">phosphorylation in obese, dexamethasone treated animals.  As can be seen in the new Supplementary Figure 2, </w:t>
+      </w:r>
+      <w:del w:id="121" w:author="Microsoft Office User" w:date="2018-03-25T15:10:00Z">
+        <w:r>
+          <w:rPr>
+            <w:rFonts w:ascii="Arial" w:eastAsia="Times New Roman" w:hAnsi="Arial" w:cs="Arial"/>
+            <w:color w:val="FF0000"/>
+            <w:sz w:val="19"/>
+            <w:szCs w:val="19"/>
+            <w:shd w:val="clear" w:color="auto" w:fill="FFFFFF"/>
+          </w:rPr>
+          <w:delText>both</w:delText>
+        </w:r>
+      </w:del>
+      <w:r>
+        <w:rPr>
+          <w:rFonts w:ascii="Arial" w:eastAsia="Times New Roman" w:hAnsi="Arial" w:cs="Arial"/>
+          <w:color w:val="FF0000"/>
+          <w:sz w:val="19"/>
+          <w:szCs w:val="19"/>
+          <w:shd w:val="clear" w:color="auto" w:fill="FFFFFF"/>
+        </w:rPr>
+        <w:t xml:space="preserve"> HSL </w:t>
+      </w:r>
+      <w:del w:id="122" w:author="Microsoft Office User" w:date="2018-03-25T15:10:00Z">
+        <w:r>
+          <w:rPr>
+            <w:rFonts w:ascii="Arial" w:eastAsia="Times New Roman" w:hAnsi="Arial" w:cs="Arial"/>
+            <w:color w:val="FF0000"/>
+            <w:sz w:val="19"/>
+            <w:szCs w:val="19"/>
+            <w:shd w:val="clear" w:color="auto" w:fill="FFFFFF"/>
+          </w:rPr>
+          <w:delText xml:space="preserve">and Perilipin </w:delText>
+        </w:r>
+      </w:del>
+      <w:r>
+        <w:rPr>
+          <w:rFonts w:ascii="Arial" w:eastAsia="Times New Roman" w:hAnsi="Arial" w:cs="Arial"/>
+          <w:color w:val="FF0000"/>
+          <w:sz w:val="19"/>
+          <w:szCs w:val="19"/>
+          <w:shd w:val="clear" w:color="auto" w:fill="FFFFFF"/>
+        </w:rPr>
+        <w:t>phosphorylation on PKA sites is attenuated.  This is described in the revised results section:</w:t>
       </w:r>
     </w:p>
     <w:p>
@@ -3738,6 +3885,7 @@
       <w:pPr>
         <w:ind w:left="720"/>
         <w:rPr>
+          <w:ins w:id="123" w:author="Microsoft Office User" w:date="2018-03-25T15:56:00Z"/>
           <w:rFonts w:ascii="Arial" w:eastAsia="Times New Roman" w:hAnsi="Arial" w:cs="Arial"/>
           <w:b/>
           <w:color w:val="FF0000"/>
@@ -3746,6 +3894,331 @@
           <w:shd w:val="clear" w:color="auto" w:fill="FFFFFF"/>
         </w:rPr>
       </w:pPr>
+      <w:ins w:id="124" w:author="Microsoft Office User" w:date="2018-03-25T15:56:00Z">
+        <w:r>
+          <w:rPr>
+            <w:rFonts w:ascii="Arial" w:eastAsia="Times New Roman" w:hAnsi="Arial" w:cs="Arial"/>
+            <w:b/>
+            <w:color w:val="FF0000"/>
+            <w:sz w:val="19"/>
+            <w:szCs w:val="19"/>
+            <w:shd w:val="clear" w:color="auto" w:fill="FFFFFF"/>
+          </w:rPr>
+          <w:t xml:space="preserve">More detail version: </w:t>
+        </w:r>
+      </w:ins>
+      <w:del w:id="125" w:author="Microsoft Office User" w:date="2018-03-25T15:27:00Z">
+        <w:r>
+          <w:rPr>
+            <w:rFonts w:ascii="Arial" w:eastAsia="Times New Roman" w:hAnsi="Arial" w:cs="Arial"/>
+            <w:b/>
+            <w:color w:val="FF0000"/>
+            <w:sz w:val="19"/>
+            <w:szCs w:val="19"/>
+            <w:shd w:val="clear" w:color="auto" w:fill="FFFFFF"/>
+          </w:rPr>
+          <w:delText>Say something in the results</w:delText>
+        </w:r>
+      </w:del>
+      <w:ins w:id="126" w:author="Microsoft Office User" w:date="2018-03-25T15:27:00Z">
+        <w:r>
+          <w:rPr>
+            <w:rFonts w:ascii="Arial" w:eastAsia="Times New Roman" w:hAnsi="Arial" w:cs="Arial"/>
+            <w:b/>
+            <w:color w:val="FF0000"/>
+            <w:sz w:val="19"/>
+            <w:szCs w:val="19"/>
+            <w:shd w:val="clear" w:color="auto" w:fill="FFFFFF"/>
+          </w:rPr>
+          <w:t xml:space="preserve">HFD-induced obesity </w:t>
+        </w:r>
+      </w:ins>
+      <w:ins w:id="127" w:author="Microsoft Office User" w:date="2018-03-25T15:28:00Z">
+        <w:r>
+          <w:rPr>
+            <w:rFonts w:ascii="Arial" w:eastAsia="Times New Roman" w:hAnsi="Arial" w:cs="Arial"/>
+            <w:b/>
+            <w:color w:val="FF0000"/>
+            <w:sz w:val="19"/>
+            <w:szCs w:val="19"/>
+            <w:shd w:val="clear" w:color="auto" w:fill="FFFFFF"/>
+          </w:rPr>
+          <w:t xml:space="preserve">led </w:t>
+        </w:r>
+      </w:ins>
+      <w:ins w:id="128" w:author="Microsoft Office User" w:date="2018-03-25T15:38:00Z">
+        <w:r>
+          <w:rPr>
+            <w:rFonts w:ascii="Arial" w:eastAsia="Times New Roman" w:hAnsi="Arial" w:cs="Arial"/>
+            <w:b/>
+            <w:color w:val="FF0000"/>
+            <w:sz w:val="19"/>
+            <w:szCs w:val="19"/>
+            <w:shd w:val="clear" w:color="auto" w:fill="FFFFFF"/>
+          </w:rPr>
+          <w:t xml:space="preserve">to </w:t>
+        </w:r>
+      </w:ins>
+      <w:ins w:id="129" w:author="Microsoft Office User" w:date="2018-03-25T15:39:00Z">
+        <w:r>
+          <w:rPr>
+            <w:rFonts w:ascii="Arial" w:eastAsia="Times New Roman" w:hAnsi="Arial" w:cs="Arial"/>
+            <w:b/>
+            <w:color w:val="FF0000"/>
+            <w:sz w:val="19"/>
+            <w:szCs w:val="19"/>
+            <w:shd w:val="clear" w:color="auto" w:fill="FFFFFF"/>
+          </w:rPr>
+          <w:t xml:space="preserve">insignificant </w:t>
+        </w:r>
+      </w:ins>
+      <w:ins w:id="130" w:author="Microsoft Office User" w:date="2018-03-25T15:28:00Z">
+        <w:r>
+          <w:rPr>
+            <w:rFonts w:ascii="Arial" w:eastAsia="Times New Roman" w:hAnsi="Arial" w:cs="Arial"/>
+            <w:b/>
+            <w:color w:val="FF0000"/>
+            <w:sz w:val="19"/>
+            <w:szCs w:val="19"/>
+            <w:shd w:val="clear" w:color="auto" w:fill="FFFFFF"/>
+          </w:rPr>
+          <w:t>reduction</w:t>
+        </w:r>
+      </w:ins>
+      <w:ins w:id="131" w:author="Microsoft Office User" w:date="2018-03-25T15:38:00Z">
+        <w:r>
+          <w:rPr>
+            <w:rFonts w:ascii="Arial" w:eastAsia="Times New Roman" w:hAnsi="Arial" w:cs="Arial"/>
+            <w:b/>
+            <w:color w:val="FF0000"/>
+            <w:sz w:val="19"/>
+            <w:szCs w:val="19"/>
+            <w:shd w:val="clear" w:color="auto" w:fill="FFFFFF"/>
+          </w:rPr>
+          <w:t>s</w:t>
+        </w:r>
+      </w:ins>
+      <w:ins w:id="132" w:author="Microsoft Office User" w:date="2018-03-25T15:28:00Z">
+        <w:r>
+          <w:rPr>
+            <w:rFonts w:ascii="Arial" w:eastAsia="Times New Roman" w:hAnsi="Arial" w:cs="Arial"/>
+            <w:b/>
+            <w:color w:val="FF0000"/>
+            <w:sz w:val="19"/>
+            <w:szCs w:val="19"/>
+            <w:shd w:val="clear" w:color="auto" w:fill="FFFFFF"/>
+          </w:rPr>
+          <w:t xml:space="preserve"> in</w:t>
+        </w:r>
+      </w:ins>
+      <w:ins w:id="133" w:author="Microsoft Office User" w:date="2018-03-25T15:29:00Z">
+        <w:r>
+          <w:rPr>
+            <w:rFonts w:ascii="Arial" w:eastAsia="Times New Roman" w:hAnsi="Arial" w:cs="Arial"/>
+            <w:b/>
+            <w:color w:val="FF0000"/>
+            <w:sz w:val="19"/>
+            <w:szCs w:val="19"/>
+            <w:shd w:val="clear" w:color="auto" w:fill="FFFFFF"/>
+          </w:rPr>
+          <w:t xml:space="preserve"> PKA</w:t>
+        </w:r>
+      </w:ins>
+      <w:ins w:id="134" w:author="Microsoft Office User" w:date="2018-03-25T15:28:00Z">
+        <w:r>
+          <w:rPr>
+            <w:rFonts w:ascii="Arial" w:eastAsia="Times New Roman" w:hAnsi="Arial" w:cs="Arial"/>
+            <w:b/>
+            <w:color w:val="FF0000"/>
+            <w:sz w:val="19"/>
+            <w:szCs w:val="19"/>
+            <w:shd w:val="clear" w:color="auto" w:fill="FFFFFF"/>
+          </w:rPr>
+          <w:t xml:space="preserve"> </w:t>
+        </w:r>
+      </w:ins>
+      <w:ins w:id="135" w:author="Microsoft Office User" w:date="2018-03-25T15:29:00Z">
+        <w:r>
+          <w:rPr>
+            <w:rFonts w:ascii="Arial" w:eastAsia="Times New Roman" w:hAnsi="Arial" w:cs="Arial"/>
+            <w:b/>
+            <w:color w:val="FF0000"/>
+            <w:sz w:val="19"/>
+            <w:szCs w:val="19"/>
+            <w:shd w:val="clear" w:color="auto" w:fill="FFFFFF"/>
+          </w:rPr>
+          <w:t>phosphorylation</w:t>
+        </w:r>
+      </w:ins>
+      <w:ins w:id="136" w:author="Microsoft Office User" w:date="2018-03-25T15:28:00Z">
+        <w:r>
+          <w:rPr>
+            <w:rFonts w:ascii="Arial" w:eastAsia="Times New Roman" w:hAnsi="Arial" w:cs="Arial"/>
+            <w:b/>
+            <w:color w:val="FF0000"/>
+            <w:sz w:val="19"/>
+            <w:szCs w:val="19"/>
+            <w:shd w:val="clear" w:color="auto" w:fill="FFFFFF"/>
+          </w:rPr>
+          <w:t xml:space="preserve"> </w:t>
+        </w:r>
+      </w:ins>
+      <w:ins w:id="137" w:author="Microsoft Office User" w:date="2018-03-25T15:29:00Z">
+        <w:r>
+          <w:rPr>
+            <w:rFonts w:ascii="Arial" w:eastAsia="Times New Roman" w:hAnsi="Arial" w:cs="Arial"/>
+            <w:b/>
+            <w:color w:val="FF0000"/>
+            <w:sz w:val="19"/>
+            <w:szCs w:val="19"/>
+            <w:shd w:val="clear" w:color="auto" w:fill="FFFFFF"/>
+          </w:rPr>
+          <w:t>of HSL at Serine 563</w:t>
+        </w:r>
+      </w:ins>
+      <w:ins w:id="138" w:author="Microsoft Office User" w:date="2018-03-25T15:39:00Z">
+        <w:r>
+          <w:rPr>
+            <w:rFonts w:ascii="Arial" w:eastAsia="Times New Roman" w:hAnsi="Arial" w:cs="Arial"/>
+            <w:b/>
+            <w:color w:val="FF0000"/>
+            <w:sz w:val="19"/>
+            <w:szCs w:val="19"/>
+            <w:shd w:val="clear" w:color="auto" w:fill="FFFFFF"/>
+          </w:rPr>
+          <w:t xml:space="preserve"> (p=0.097)</w:t>
+        </w:r>
+      </w:ins>
+      <w:ins w:id="139" w:author="Microsoft Office User" w:date="2018-03-25T15:29:00Z">
+        <w:r>
+          <w:rPr>
+            <w:rFonts w:ascii="Arial" w:eastAsia="Times New Roman" w:hAnsi="Arial" w:cs="Arial"/>
+            <w:b/>
+            <w:color w:val="FF0000"/>
+            <w:sz w:val="19"/>
+            <w:szCs w:val="19"/>
+            <w:shd w:val="clear" w:color="auto" w:fill="FFFFFF"/>
+          </w:rPr>
+          <w:t xml:space="preserve"> and 660 (</w:t>
+        </w:r>
+      </w:ins>
+      <w:ins w:id="140" w:author="Microsoft Office User" w:date="2018-03-25T15:41:00Z">
+        <w:r>
+          <w:rPr>
+            <w:rFonts w:ascii="Arial" w:eastAsia="Times New Roman" w:hAnsi="Arial" w:cs="Arial"/>
+            <w:b/>
+            <w:color w:val="FF0000"/>
+            <w:sz w:val="19"/>
+            <w:szCs w:val="19"/>
+            <w:shd w:val="clear" w:color="auto" w:fill="FFFFFF"/>
+          </w:rPr>
+          <w:t>p=</w:t>
+        </w:r>
+      </w:ins>
+      <w:ins w:id="141" w:author="Microsoft Office User" w:date="2018-03-25T15:38:00Z">
+        <w:r>
+          <w:rPr>
+            <w:rFonts w:ascii="Arial" w:eastAsia="Times New Roman" w:hAnsi="Arial" w:cs="Arial"/>
+            <w:b/>
+            <w:color w:val="FF0000"/>
+            <w:sz w:val="19"/>
+            <w:szCs w:val="19"/>
+            <w:shd w:val="clear" w:color="auto" w:fill="FFFFFF"/>
+          </w:rPr>
+          <w:t>0.125</w:t>
+        </w:r>
+      </w:ins>
+      <w:ins w:id="142" w:author="Microsoft Office User" w:date="2018-03-25T15:33:00Z">
+        <w:r>
+          <w:rPr>
+            <w:rFonts w:ascii="Arial" w:eastAsia="Times New Roman" w:hAnsi="Arial" w:cs="Arial"/>
+            <w:b/>
+            <w:color w:val="FF0000"/>
+            <w:sz w:val="19"/>
+            <w:szCs w:val="19"/>
+            <w:shd w:val="clear" w:color="auto" w:fill="FFFFFF"/>
+          </w:rPr>
+          <w:t>; Supplementary Figure 2</w:t>
+        </w:r>
+      </w:ins>
+      <w:ins w:id="143" w:author="Microsoft Office User" w:date="2018-03-25T15:29:00Z">
+        <w:r>
+          <w:rPr>
+            <w:rFonts w:ascii="Arial" w:eastAsia="Times New Roman" w:hAnsi="Arial" w:cs="Arial"/>
+            <w:b/>
+            <w:color w:val="FF0000"/>
+            <w:sz w:val="19"/>
+            <w:szCs w:val="19"/>
+            <w:shd w:val="clear" w:color="auto" w:fill="FFFFFF"/>
+          </w:rPr>
+          <w:t>)</w:t>
+        </w:r>
+      </w:ins>
+      <w:ins w:id="144" w:author="Microsoft Office User" w:date="2018-03-25T15:40:00Z">
+        <w:r>
+          <w:rPr>
+            <w:rFonts w:ascii="Arial" w:eastAsia="Times New Roman" w:hAnsi="Arial" w:cs="Arial"/>
+            <w:b/>
+            <w:color w:val="FF0000"/>
+            <w:sz w:val="19"/>
+            <w:szCs w:val="19"/>
+            <w:shd w:val="clear" w:color="auto" w:fill="FFFFFF"/>
+          </w:rPr>
+          <w:t xml:space="preserve"> </w:t>
+        </w:r>
+      </w:ins>
+      <w:ins w:id="145" w:author="Microsoft Office User" w:date="2018-03-25T15:42:00Z">
+        <w:r>
+          <w:rPr>
+            <w:rFonts w:ascii="Arial" w:eastAsia="Times New Roman" w:hAnsi="Arial" w:cs="Arial"/>
+            <w:b/>
+            <w:color w:val="FF0000"/>
+            <w:sz w:val="19"/>
+            <w:szCs w:val="19"/>
+            <w:shd w:val="clear" w:color="auto" w:fill="FFFFFF"/>
+          </w:rPr>
+          <w:t xml:space="preserve">when compared to lean mice, </w:t>
+        </w:r>
+      </w:ins>
+      <w:ins w:id="146" w:author="Microsoft Office User" w:date="2018-03-25T15:40:00Z">
+        <w:r>
+          <w:rPr>
+            <w:rFonts w:ascii="Arial" w:eastAsia="Times New Roman" w:hAnsi="Arial" w:cs="Arial"/>
+            <w:b/>
+            <w:color w:val="FF0000"/>
+            <w:sz w:val="19"/>
+            <w:szCs w:val="19"/>
+            <w:shd w:val="clear" w:color="auto" w:fill="FFFFFF"/>
+          </w:rPr>
+          <w:t>as has been previously shown</w:t>
+        </w:r>
+      </w:ins>
+      <w:ins w:id="147" w:author="Microsoft Office User" w:date="2018-03-25T15:50:00Z">
+        <w:r>
+          <w:rPr>
+            <w:rFonts w:ascii="Arial" w:eastAsia="Times New Roman" w:hAnsi="Arial" w:cs="Arial"/>
+            <w:b/>
+            <w:color w:val="FF0000"/>
+            <w:sz w:val="19"/>
+            <w:szCs w:val="19"/>
+            <w:shd w:val="clear" w:color="auto" w:fill="FFFFFF"/>
+          </w:rPr>
+          <w:t xml:space="preserve"> </w:t>
+        </w:r>
+      </w:ins>
+      <w:ins w:id="148" w:author="Microsoft Office User" w:date="2018-03-25T15:51:00Z">
+        <w:r>
+          <w:rPr>
+            <w:rFonts w:ascii="Arial" w:eastAsia="Times New Roman" w:hAnsi="Arial" w:cs="Arial"/>
+            <w:b/>
+            <w:color w:val="FF0000"/>
+            <w:sz w:val="19"/>
+            <w:szCs w:val="19"/>
+            <w:shd w:val="clear" w:color="auto" w:fill="FFFFFF"/>
+          </w:rPr>
+          <w:fldChar w:fldCharType="begin" w:fldLock="1"/>
+        </w:r>
+      </w:ins>
       <w:r>
         <w:rPr>
           <w:rFonts w:ascii="Arial" w:eastAsia="Times New Roman" w:hAnsi="Arial" w:cs="Arial"/>
@@ -3755,8 +4228,643 @@
           <w:szCs w:val="19"/>
           <w:shd w:val="clear" w:color="auto" w:fill="FFFFFF"/>
         </w:rPr>
-        <w:t>Say something in the results</w:t>
-      </w:r>
+        <w:instrText>ADDIN CSL_CITATION { "citationItems" : [ { "id" : "ITEM-1", "itemData" : { "DOI" : "10.1152/ajpcell.00547.2009", "ISBN" : "1522-1563 (Electronic)\\r0363-6143 (Linking)", "ISSN" : "0363-6143, 1522-1563", "PMID" : "20107043", "abstract" : "This study investigated the molecular mechanisms by which a high-fat diet (HFD) dysregulates lipolysis and lipid metabolism in mouse epididymal (visceral, VC) and inguinal (subcutaneous, SC) adipocytes. Eight-weeks of HFD feeding increased adipose triglyceride lipase (ATGL) content and comparative gene identification-58 (CGI-58) expression, whereas hormone-sensitive lipase (HSL) phosphorylation and perilipin content were severely reduced. Adipocytes from HFD mice elicited increased basal but blunted epinephrine-stimulated lipolysis and increased diacylglycerol content in both fat depots. Consistent with impaired adrenergic receptor signaling, HFD also increased adipose-specific phospholipase A2 expression in both fat depots. Inhibition of E-prostanoid 3 receptor increased basal lipolysis in control adipocytes but failed to acutely alter the effects of HFD on lipolysis in both fat depots. In HFD visceral adipocytes, activation of adenylyl cyclases by forskolin increased HSL phosphorylation and surpassed the lipolytic response of control cells. However, in HFD subcutaneous adipocytes, forskolin induced lipolysis without detectable HSL phosphorylation, suggesting activation of an alternative lipase in response to HFD-induced suppression of HSL in VC and SC adipocytes. HFD also powerfully inhibited basal, epinephrine-, and forskolin-induced AMP kinase (AMPK) activation as well peroxisome proliferator-activated receptor gamma coactivator-1\u03b1 expression, citrate synthase activity, and palmitate oxidation in both fat depots. In summary, novel evidence is provided that defective adrenergic receptor signaling combined with upregulation of ATGL and suppression of HSL and AMPK signaling mediate HFD-induced alterations in lipolysis and lipid utilization in VC and SC adipocytes, which may play an important role in defective lipid mobilization and metabolism seen in diet-induced obesity.", "author" : [ { "dropping-particle" : "", "family" : "Gaidhu", "given" : "Mandeep P.", "non-dropping-particle" : "", "parse-names" : false, "suffix" : "" }, { "dropping-particle" : "", "family" : "Anthony", "given" : "Nicole M.", "non-dropping-particle" : "", "parse-names" : false, "suffix" : "" }, { "dropping-particle" : "", "family" : "Patel", "given" : "Prital", "non-dropping-particle" : "", "parse-names" : false, "suffix" : "" }, { "dropping-particle" : "", "family" : "Hawke", "given" : "Thomas J.", "non-dropping-particle" : "", "parse-names" : false, "suffix" : "" }, { "dropping-particle" : "", "family" : "Ceddia", "given" : "Rolando B.", "non-dropping-particle" : "", "parse-names" : false, "suffix" : "" } ], "container-title" : "American Journal of Physiology - Cell Physiology", "id" : "ITEM-1", "issue" : "4", "issued" : { "date-parts" : [ [ "2010" ] ] }, "page" : "C961-C971", "title" : "Dysregulation of lipolysis and lipid metabolism in visceral and subcutaneous adipocytes by high-fat diet: role of ATGL, HSL, and AMPK", "type" : "article-journal", "volume" : "298" }, "uris" : [ "http://www.mendeley.com/documents/?uuid=826b6c12-6fce-492d-90b4-f620a81cf48d" ] } ], "mendeley" : { "formattedCitation" : "(6)", "plainTextFormattedCitation" : "(6)", "previouslyFormattedCitation" : "(6)" }, "properties" : {  }, "schema" : "https://github.com/citation-style-language/schema/raw/master/csl-citation.json" }</w:instrText>
+      </w:r>
+      <w:r>
+        <w:rPr>
+          <w:rFonts w:ascii="Arial" w:eastAsia="Times New Roman" w:hAnsi="Arial" w:cs="Arial"/>
+          <w:b/>
+          <w:color w:val="FF0000"/>
+          <w:sz w:val="19"/>
+          <w:szCs w:val="19"/>
+          <w:shd w:val="clear" w:color="auto" w:fill="FFFFFF"/>
+        </w:rPr>
+        <w:fldChar w:fldCharType="separate"/>
+      </w:r>
+      <w:r>
+        <w:rPr>
+          <w:rFonts w:ascii="Arial" w:eastAsia="Times New Roman" w:hAnsi="Arial" w:cs="Arial"/>
+          <w:noProof/>
+          <w:color w:val="FF0000"/>
+          <w:sz w:val="19"/>
+          <w:szCs w:val="19"/>
+          <w:shd w:val="clear" w:color="auto" w:fill="FFFFFF"/>
+        </w:rPr>
+        <w:t>(6)</w:t>
+      </w:r>
+      <w:ins w:id="149" w:author="Microsoft Office User" w:date="2018-03-25T15:51:00Z">
+        <w:r>
+          <w:rPr>
+            <w:rFonts w:ascii="Arial" w:eastAsia="Times New Roman" w:hAnsi="Arial" w:cs="Arial"/>
+            <w:b/>
+            <w:color w:val="FF0000"/>
+            <w:sz w:val="19"/>
+            <w:szCs w:val="19"/>
+            <w:shd w:val="clear" w:color="auto" w:fill="FFFFFF"/>
+          </w:rPr>
+          <w:fldChar w:fldCharType="end"/>
+        </w:r>
+      </w:ins>
+      <w:ins w:id="150" w:author="Microsoft Office User" w:date="2018-03-25T15:29:00Z">
+        <w:r>
+          <w:rPr>
+            <w:rFonts w:ascii="Arial" w:eastAsia="Times New Roman" w:hAnsi="Arial" w:cs="Arial"/>
+            <w:b/>
+            <w:color w:val="FF0000"/>
+            <w:sz w:val="19"/>
+            <w:szCs w:val="19"/>
+            <w:shd w:val="clear" w:color="auto" w:fill="FFFFFF"/>
+          </w:rPr>
+          <w:t>. In the case of the serine 660 site, dexamethasone</w:t>
+        </w:r>
+      </w:ins>
+      <w:ins w:id="151" w:author="Microsoft Office User" w:date="2018-03-25T15:31:00Z">
+        <w:r>
+          <w:rPr>
+            <w:rFonts w:ascii="Arial" w:eastAsia="Times New Roman" w:hAnsi="Arial" w:cs="Arial"/>
+            <w:b/>
+            <w:color w:val="FF0000"/>
+            <w:sz w:val="19"/>
+            <w:szCs w:val="19"/>
+            <w:shd w:val="clear" w:color="auto" w:fill="FFFFFF"/>
+          </w:rPr>
+          <w:t xml:space="preserve"> treatment</w:t>
+        </w:r>
+      </w:ins>
+      <w:ins w:id="152" w:author="Microsoft Office User" w:date="2018-03-25T15:29:00Z">
+        <w:r>
+          <w:rPr>
+            <w:rFonts w:ascii="Arial" w:eastAsia="Times New Roman" w:hAnsi="Arial" w:cs="Arial"/>
+            <w:b/>
+            <w:color w:val="FF0000"/>
+            <w:sz w:val="19"/>
+            <w:szCs w:val="19"/>
+            <w:shd w:val="clear" w:color="auto" w:fill="FFFFFF"/>
+          </w:rPr>
+          <w:t xml:space="preserve"> further decreased PKA phosphorylation</w:t>
+        </w:r>
+      </w:ins>
+      <w:ins w:id="153" w:author="Microsoft Office User" w:date="2018-03-25T15:43:00Z">
+        <w:r>
+          <w:rPr>
+            <w:rFonts w:ascii="Arial" w:eastAsia="Times New Roman" w:hAnsi="Arial" w:cs="Arial"/>
+            <w:b/>
+            <w:color w:val="FF0000"/>
+            <w:sz w:val="19"/>
+            <w:szCs w:val="19"/>
+            <w:shd w:val="clear" w:color="auto" w:fill="FFFFFF"/>
+          </w:rPr>
+          <w:t>, though this was not significant</w:t>
+        </w:r>
+      </w:ins>
+      <w:ins w:id="154" w:author="Microsoft Office User" w:date="2018-03-25T15:31:00Z">
+        <w:r>
+          <w:rPr>
+            <w:rFonts w:ascii="Arial" w:eastAsia="Times New Roman" w:hAnsi="Arial" w:cs="Arial"/>
+            <w:b/>
+            <w:color w:val="FF0000"/>
+            <w:sz w:val="19"/>
+            <w:szCs w:val="19"/>
+            <w:shd w:val="clear" w:color="auto" w:fill="FFFFFF"/>
+          </w:rPr>
+          <w:t xml:space="preserve"> (p=</w:t>
+        </w:r>
+      </w:ins>
+      <w:ins w:id="155" w:author="Microsoft Office User" w:date="2018-03-25T15:43:00Z">
+        <w:r>
+          <w:rPr>
+            <w:rFonts w:ascii="Arial" w:eastAsia="Times New Roman" w:hAnsi="Arial" w:cs="Arial"/>
+            <w:b/>
+            <w:color w:val="FF0000"/>
+            <w:sz w:val="19"/>
+            <w:szCs w:val="19"/>
+            <w:shd w:val="clear" w:color="auto" w:fill="FFFFFF"/>
+          </w:rPr>
+          <w:t>0.883)</w:t>
+        </w:r>
+      </w:ins>
+      <w:ins w:id="156" w:author="Microsoft Office User" w:date="2018-03-25T15:29:00Z">
+        <w:r>
+          <w:rPr>
+            <w:rFonts w:ascii="Arial" w:eastAsia="Times New Roman" w:hAnsi="Arial" w:cs="Arial"/>
+            <w:b/>
+            <w:color w:val="FF0000"/>
+            <w:sz w:val="19"/>
+            <w:szCs w:val="19"/>
+            <w:shd w:val="clear" w:color="auto" w:fill="FFFFFF"/>
+          </w:rPr>
+          <w:t xml:space="preserve">. </w:t>
+        </w:r>
+      </w:ins>
+      <w:ins w:id="157" w:author="Microsoft Office User" w:date="2018-03-25T15:36:00Z">
+        <w:r>
+          <w:rPr>
+            <w:rFonts w:ascii="Arial" w:eastAsia="Times New Roman" w:hAnsi="Arial" w:cs="Arial"/>
+            <w:b/>
+            <w:color w:val="FF0000"/>
+            <w:sz w:val="19"/>
+            <w:szCs w:val="19"/>
+            <w:shd w:val="clear" w:color="auto" w:fill="FFFFFF"/>
+          </w:rPr>
+          <w:t xml:space="preserve">There was no significant </w:t>
+        </w:r>
+      </w:ins>
+      <w:ins w:id="158" w:author="Microsoft Office User" w:date="2018-03-25T15:37:00Z">
+        <w:r>
+          <w:rPr>
+            <w:rFonts w:ascii="Arial" w:eastAsia="Times New Roman" w:hAnsi="Arial" w:cs="Arial"/>
+            <w:b/>
+            <w:color w:val="FF0000"/>
+            <w:sz w:val="19"/>
+            <w:szCs w:val="19"/>
+            <w:shd w:val="clear" w:color="auto" w:fill="FFFFFF"/>
+          </w:rPr>
+          <w:t>difference</w:t>
+        </w:r>
+      </w:ins>
+      <w:ins w:id="159" w:author="Microsoft Office User" w:date="2018-03-25T15:36:00Z">
+        <w:r>
+          <w:rPr>
+            <w:rFonts w:ascii="Arial" w:eastAsia="Times New Roman" w:hAnsi="Arial" w:cs="Arial"/>
+            <w:b/>
+            <w:color w:val="FF0000"/>
+            <w:sz w:val="19"/>
+            <w:szCs w:val="19"/>
+            <w:shd w:val="clear" w:color="auto" w:fill="FFFFFF"/>
+          </w:rPr>
+          <w:t xml:space="preserve"> in total HSL in obese mice</w:t>
+        </w:r>
+      </w:ins>
+      <w:ins w:id="160" w:author="Microsoft Office User" w:date="2018-03-25T15:43:00Z">
+        <w:r>
+          <w:rPr>
+            <w:rFonts w:ascii="Arial" w:eastAsia="Times New Roman" w:hAnsi="Arial" w:cs="Arial"/>
+            <w:b/>
+            <w:color w:val="FF0000"/>
+            <w:sz w:val="19"/>
+            <w:szCs w:val="19"/>
+            <w:shd w:val="clear" w:color="auto" w:fill="FFFFFF"/>
+          </w:rPr>
+          <w:t xml:space="preserve"> (</w:t>
+        </w:r>
+      </w:ins>
+      <w:ins w:id="161" w:author="Microsoft Office User" w:date="2018-03-25T15:44:00Z">
+        <w:r>
+          <w:rPr>
+            <w:rFonts w:ascii="Arial" w:eastAsia="Times New Roman" w:hAnsi="Arial" w:cs="Arial"/>
+            <w:b/>
+            <w:color w:val="FF0000"/>
+            <w:sz w:val="19"/>
+            <w:szCs w:val="19"/>
+            <w:shd w:val="clear" w:color="auto" w:fill="FFFFFF"/>
+          </w:rPr>
+          <w:t>p=0.</w:t>
+        </w:r>
+        <w:r>
+          <w:rPr>
+            <w:rFonts w:ascii="Arial" w:eastAsia="Times New Roman" w:hAnsi="Arial" w:cs="Arial"/>
+            <w:b/>
+            <w:color w:val="FF0000"/>
+            <w:sz w:val="19"/>
+            <w:szCs w:val="19"/>
+            <w:shd w:val="clear" w:color="auto" w:fill="FFFFFF"/>
+          </w:rPr>
+          <w:t>421)</w:t>
+        </w:r>
+      </w:ins>
+      <w:ins w:id="162" w:author="Microsoft Office User" w:date="2018-03-25T15:36:00Z">
+        <w:r>
+          <w:rPr>
+            <w:rFonts w:ascii="Arial" w:eastAsia="Times New Roman" w:hAnsi="Arial" w:cs="Arial"/>
+            <w:b/>
+            <w:color w:val="FF0000"/>
+            <w:sz w:val="19"/>
+            <w:szCs w:val="19"/>
+            <w:shd w:val="clear" w:color="auto" w:fill="FFFFFF"/>
+          </w:rPr>
+          <w:t xml:space="preserve">. </w:t>
+        </w:r>
+      </w:ins>
+      <w:ins w:id="163" w:author="Microsoft Office User" w:date="2018-03-25T15:32:00Z">
+        <w:r>
+          <w:rPr>
+            <w:rFonts w:ascii="Arial" w:eastAsia="Times New Roman" w:hAnsi="Arial" w:cs="Arial"/>
+            <w:b/>
+            <w:color w:val="FF0000"/>
+            <w:sz w:val="19"/>
+            <w:szCs w:val="19"/>
+            <w:shd w:val="clear" w:color="auto" w:fill="FFFFFF"/>
+          </w:rPr>
+          <w:t xml:space="preserve">As for lean mice, there was no </w:t>
+        </w:r>
+      </w:ins>
+      <w:ins w:id="164" w:author="Microsoft Office User" w:date="2018-03-25T15:33:00Z">
+        <w:r>
+          <w:rPr>
+            <w:rFonts w:ascii="Arial" w:eastAsia="Times New Roman" w:hAnsi="Arial" w:cs="Arial"/>
+            <w:b/>
+            <w:color w:val="FF0000"/>
+            <w:sz w:val="19"/>
+            <w:szCs w:val="19"/>
+            <w:shd w:val="clear" w:color="auto" w:fill="FFFFFF"/>
+          </w:rPr>
+          <w:t xml:space="preserve">significant </w:t>
+        </w:r>
+      </w:ins>
+      <w:ins w:id="165" w:author="Microsoft Office User" w:date="2018-03-25T15:32:00Z">
+        <w:r>
+          <w:rPr>
+            <w:rFonts w:ascii="Arial" w:eastAsia="Times New Roman" w:hAnsi="Arial" w:cs="Arial"/>
+            <w:b/>
+            <w:color w:val="FF0000"/>
+            <w:sz w:val="19"/>
+            <w:szCs w:val="19"/>
+            <w:shd w:val="clear" w:color="auto" w:fill="FFFFFF"/>
+          </w:rPr>
+          <w:t>change in either total HSL</w:t>
+        </w:r>
+      </w:ins>
+      <w:ins w:id="166" w:author="Microsoft Office User" w:date="2018-03-25T15:47:00Z">
+        <w:r>
+          <w:rPr>
+            <w:rFonts w:ascii="Arial" w:eastAsia="Times New Roman" w:hAnsi="Arial" w:cs="Arial"/>
+            <w:b/>
+            <w:color w:val="FF0000"/>
+            <w:sz w:val="19"/>
+            <w:szCs w:val="19"/>
+            <w:shd w:val="clear" w:color="auto" w:fill="FFFFFF"/>
+          </w:rPr>
+          <w:t xml:space="preserve"> (p=0.421)</w:t>
+        </w:r>
+      </w:ins>
+      <w:ins w:id="167" w:author="Microsoft Office User" w:date="2018-03-25T15:32:00Z">
+        <w:r>
+          <w:rPr>
+            <w:rFonts w:ascii="Arial" w:eastAsia="Times New Roman" w:hAnsi="Arial" w:cs="Arial"/>
+            <w:b/>
+            <w:color w:val="FF0000"/>
+            <w:sz w:val="19"/>
+            <w:szCs w:val="19"/>
+            <w:shd w:val="clear" w:color="auto" w:fill="FFFFFF"/>
+          </w:rPr>
+          <w:t xml:space="preserve"> or phosp</w:t>
+        </w:r>
+      </w:ins>
+      <w:ins w:id="168" w:author="Microsoft Office User" w:date="2018-03-25T15:33:00Z">
+        <w:r>
+          <w:rPr>
+            <w:rFonts w:ascii="Arial" w:eastAsia="Times New Roman" w:hAnsi="Arial" w:cs="Arial"/>
+            <w:b/>
+            <w:color w:val="FF0000"/>
+            <w:sz w:val="19"/>
+            <w:szCs w:val="19"/>
+            <w:shd w:val="clear" w:color="auto" w:fill="FFFFFF"/>
+          </w:rPr>
+          <w:t>horylated</w:t>
+        </w:r>
+      </w:ins>
+      <w:ins w:id="169" w:author="Microsoft Office User" w:date="2018-03-25T15:47:00Z">
+        <w:r>
+          <w:rPr>
+            <w:rFonts w:ascii="Arial" w:eastAsia="Times New Roman" w:hAnsi="Arial" w:cs="Arial"/>
+            <w:b/>
+            <w:color w:val="FF0000"/>
+            <w:sz w:val="19"/>
+            <w:szCs w:val="19"/>
+            <w:shd w:val="clear" w:color="auto" w:fill="FFFFFF"/>
+          </w:rPr>
+          <w:t xml:space="preserve"> (p&gt;</w:t>
+        </w:r>
+      </w:ins>
+      <w:ins w:id="170" w:author="Microsoft Office User" w:date="2018-03-25T15:48:00Z">
+        <w:r>
+          <w:rPr>
+            <w:rFonts w:ascii="Arial" w:eastAsia="Times New Roman" w:hAnsi="Arial" w:cs="Arial"/>
+            <w:b/>
+            <w:color w:val="FF0000"/>
+            <w:sz w:val="19"/>
+            <w:szCs w:val="19"/>
+            <w:shd w:val="clear" w:color="auto" w:fill="FFFFFF"/>
+          </w:rPr>
+          <w:t>0.6)</w:t>
+        </w:r>
+      </w:ins>
+      <w:ins w:id="171" w:author="Microsoft Office User" w:date="2018-03-25T15:33:00Z">
+        <w:r>
+          <w:rPr>
+            <w:rFonts w:ascii="Arial" w:eastAsia="Times New Roman" w:hAnsi="Arial" w:cs="Arial"/>
+            <w:b/>
+            <w:color w:val="FF0000"/>
+            <w:sz w:val="19"/>
+            <w:szCs w:val="19"/>
+            <w:shd w:val="clear" w:color="auto" w:fill="FFFFFF"/>
+          </w:rPr>
+          <w:t xml:space="preserve"> levels</w:t>
+        </w:r>
+      </w:ins>
+      <w:ins w:id="172" w:author="Microsoft Office User" w:date="2018-03-25T15:44:00Z">
+        <w:r>
+          <w:rPr>
+            <w:rFonts w:ascii="Arial" w:eastAsia="Times New Roman" w:hAnsi="Arial" w:cs="Arial"/>
+            <w:b/>
+            <w:color w:val="FF0000"/>
+            <w:sz w:val="19"/>
+            <w:szCs w:val="19"/>
+            <w:shd w:val="clear" w:color="auto" w:fill="FFFFFF"/>
+          </w:rPr>
+          <w:t xml:space="preserve"> when comparing treatment groups</w:t>
+        </w:r>
+      </w:ins>
+      <w:ins w:id="173" w:author="Microsoft Office User" w:date="2018-03-25T15:33:00Z">
+        <w:r>
+          <w:rPr>
+            <w:rFonts w:ascii="Arial" w:eastAsia="Times New Roman" w:hAnsi="Arial" w:cs="Arial"/>
+            <w:b/>
+            <w:color w:val="FF0000"/>
+            <w:sz w:val="19"/>
+            <w:szCs w:val="19"/>
+            <w:shd w:val="clear" w:color="auto" w:fill="FFFFFF"/>
+          </w:rPr>
+          <w:t>.</w:t>
+        </w:r>
+      </w:ins>
+    </w:p>
+    <w:p>
+      <w:pPr>
+        <w:ind w:left="720"/>
+        <w:rPr>
+          <w:rFonts w:ascii="Arial" w:eastAsia="Times New Roman" w:hAnsi="Arial" w:cs="Arial"/>
+          <w:b/>
+          <w:color w:val="FF0000"/>
+          <w:sz w:val="19"/>
+          <w:szCs w:val="19"/>
+          <w:shd w:val="clear" w:color="auto" w:fill="FFFFFF"/>
+        </w:rPr>
+      </w:pPr>
+      <w:ins w:id="174" w:author="Microsoft Office User" w:date="2018-03-25T15:56:00Z">
+        <w:r>
+          <w:rPr>
+            <w:rFonts w:ascii="Arial" w:eastAsia="Times New Roman" w:hAnsi="Arial" w:cs="Arial"/>
+            <w:b/>
+            <w:color w:val="FF0000"/>
+            <w:sz w:val="19"/>
+            <w:szCs w:val="19"/>
+            <w:shd w:val="clear" w:color="auto" w:fill="FFFFFF"/>
+          </w:rPr>
+          <w:lastRenderedPageBreak/>
+          <w:t xml:space="preserve">Less detail version: There were no significant differences observed in </w:t>
+        </w:r>
+      </w:ins>
+      <w:ins w:id="175" w:author="Microsoft Office User" w:date="2018-03-25T15:57:00Z">
+        <w:r>
+          <w:rPr>
+            <w:rFonts w:ascii="Arial" w:eastAsia="Times New Roman" w:hAnsi="Arial" w:cs="Arial"/>
+            <w:b/>
+            <w:color w:val="FF0000"/>
+            <w:sz w:val="19"/>
+            <w:szCs w:val="19"/>
+            <w:shd w:val="clear" w:color="auto" w:fill="FFFFFF"/>
+          </w:rPr>
+          <w:t xml:space="preserve">HSL expression or activation </w:t>
+        </w:r>
+      </w:ins>
+      <w:ins w:id="176" w:author="Microsoft Office User" w:date="2018-03-25T16:02:00Z">
+        <w:r>
+          <w:rPr>
+            <w:rFonts w:ascii="Arial" w:eastAsia="Times New Roman" w:hAnsi="Arial" w:cs="Arial"/>
+            <w:b/>
+            <w:color w:val="FF0000"/>
+            <w:sz w:val="19"/>
+            <w:szCs w:val="19"/>
+            <w:shd w:val="clear" w:color="auto" w:fill="FFFFFF"/>
+          </w:rPr>
+          <w:t xml:space="preserve">(via phosphorylation) </w:t>
+        </w:r>
+      </w:ins>
+      <w:ins w:id="177" w:author="Microsoft Office User" w:date="2018-03-25T15:57:00Z">
+        <w:r>
+          <w:rPr>
+            <w:rFonts w:ascii="Arial" w:eastAsia="Times New Roman" w:hAnsi="Arial" w:cs="Arial"/>
+            <w:b/>
+            <w:color w:val="FF0000"/>
+            <w:sz w:val="19"/>
+            <w:szCs w:val="19"/>
+            <w:shd w:val="clear" w:color="auto" w:fill="FFFFFF"/>
+          </w:rPr>
+          <w:t>at the protein level for diet or treatment. However, phosph</w:t>
+        </w:r>
+      </w:ins>
+      <w:ins w:id="178" w:author="Microsoft Office User" w:date="2018-03-25T15:58:00Z">
+        <w:r>
+          <w:rPr>
+            <w:rFonts w:ascii="Arial" w:eastAsia="Times New Roman" w:hAnsi="Arial" w:cs="Arial"/>
+            <w:b/>
+            <w:color w:val="FF0000"/>
+            <w:sz w:val="19"/>
+            <w:szCs w:val="19"/>
+            <w:shd w:val="clear" w:color="auto" w:fill="FFFFFF"/>
+          </w:rPr>
+          <w:t>or</w:t>
+        </w:r>
+      </w:ins>
+      <w:ins w:id="179" w:author="Microsoft Office User" w:date="2018-03-25T15:57:00Z">
+        <w:r>
+          <w:rPr>
+            <w:rFonts w:ascii="Arial" w:eastAsia="Times New Roman" w:hAnsi="Arial" w:cs="Arial"/>
+            <w:b/>
+            <w:color w:val="FF0000"/>
+            <w:sz w:val="19"/>
+            <w:szCs w:val="19"/>
+            <w:shd w:val="clear" w:color="auto" w:fill="FFFFFF"/>
+          </w:rPr>
+          <w:t>y</w:t>
+        </w:r>
+      </w:ins>
+      <w:ins w:id="180" w:author="Microsoft Office User" w:date="2018-03-25T15:58:00Z">
+        <w:r>
+          <w:rPr>
+            <w:rFonts w:ascii="Arial" w:eastAsia="Times New Roman" w:hAnsi="Arial" w:cs="Arial"/>
+            <w:b/>
+            <w:color w:val="FF0000"/>
+            <w:sz w:val="19"/>
+            <w:szCs w:val="19"/>
+            <w:shd w:val="clear" w:color="auto" w:fill="FFFFFF"/>
+          </w:rPr>
+          <w:t>l</w:t>
+        </w:r>
+      </w:ins>
+      <w:ins w:id="181" w:author="Microsoft Office User" w:date="2018-03-25T15:57:00Z">
+        <w:r>
+          <w:rPr>
+            <w:rFonts w:ascii="Arial" w:eastAsia="Times New Roman" w:hAnsi="Arial" w:cs="Arial"/>
+            <w:b/>
+            <w:color w:val="FF0000"/>
+            <w:sz w:val="19"/>
+            <w:szCs w:val="19"/>
+            <w:shd w:val="clear" w:color="auto" w:fill="FFFFFF"/>
+          </w:rPr>
+          <w:t xml:space="preserve">ation of </w:t>
+        </w:r>
+      </w:ins>
+      <w:ins w:id="182" w:author="Microsoft Office User" w:date="2018-03-25T15:58:00Z">
+        <w:r>
+          <w:rPr>
+            <w:rFonts w:ascii="Arial" w:eastAsia="Times New Roman" w:hAnsi="Arial" w:cs="Arial"/>
+            <w:b/>
+            <w:color w:val="FF0000"/>
+            <w:sz w:val="19"/>
+            <w:szCs w:val="19"/>
+            <w:shd w:val="clear" w:color="auto" w:fill="FFFFFF"/>
+          </w:rPr>
+          <w:t>PKA sites on HSL ten</w:t>
+        </w:r>
+      </w:ins>
+      <w:ins w:id="183" w:author="Microsoft Office User" w:date="2018-03-25T15:59:00Z">
+        <w:r>
+          <w:rPr>
+            <w:rFonts w:ascii="Arial" w:eastAsia="Times New Roman" w:hAnsi="Arial" w:cs="Arial"/>
+            <w:b/>
+            <w:color w:val="FF0000"/>
+            <w:sz w:val="19"/>
+            <w:szCs w:val="19"/>
+            <w:shd w:val="clear" w:color="auto" w:fill="FFFFFF"/>
+          </w:rPr>
+          <w:t xml:space="preserve">ded to be lower in obese mice when compared to lean, as has been </w:t>
+        </w:r>
+      </w:ins>
+      <w:ins w:id="184" w:author="Microsoft Office User" w:date="2018-03-25T16:00:00Z">
+        <w:r>
+          <w:rPr>
+            <w:rFonts w:ascii="Arial" w:eastAsia="Times New Roman" w:hAnsi="Arial" w:cs="Arial"/>
+            <w:b/>
+            <w:color w:val="FF0000"/>
+            <w:sz w:val="19"/>
+            <w:szCs w:val="19"/>
+            <w:shd w:val="clear" w:color="auto" w:fill="FFFFFF"/>
+          </w:rPr>
+          <w:t xml:space="preserve">shown previously </w:t>
+        </w:r>
+        <w:r>
+          <w:rPr>
+            <w:rFonts w:ascii="Arial" w:eastAsia="Times New Roman" w:hAnsi="Arial" w:cs="Arial"/>
+            <w:b/>
+            <w:color w:val="FF0000"/>
+            <w:sz w:val="19"/>
+            <w:szCs w:val="19"/>
+            <w:shd w:val="clear" w:color="auto" w:fill="FFFFFF"/>
+          </w:rPr>
+          <w:fldChar w:fldCharType="begin" w:fldLock="1"/>
+        </w:r>
+      </w:ins>
+      <w:r>
+        <w:rPr>
+          <w:rFonts w:ascii="Arial" w:eastAsia="Times New Roman" w:hAnsi="Arial" w:cs="Arial"/>
+          <w:b/>
+          <w:color w:val="FF0000"/>
+          <w:sz w:val="19"/>
+          <w:szCs w:val="19"/>
+          <w:shd w:val="clear" w:color="auto" w:fill="FFFFFF"/>
+        </w:rPr>
+        <w:instrText>ADDIN CSL_CITATION { "citationItems" : [ { "id" : "ITEM-1", "itemData" : { "DOI" : "10.1152/ajpcell.00547.2009", "ISBN" : "1522-1563 (Electronic)\\r0363-6143 (Linking)", "ISSN" : "0363-6143, 1522-1563", "PMID" : "20107043", "abstract" : "This study investigated the molecular mechanisms by which a high-fat diet (HFD) dysregulates lipolysis and lipid metabolism in mouse epididymal (visceral, VC) and inguinal (subcutaneous, SC) adipocytes. Eight-weeks of HFD feeding increased adipose triglyceride lipase (ATGL) content and comparative gene identification-58 (CGI-58) expression, whereas hormone-sensitive lipase (HSL) phosphorylation and perilipin content were severely reduced. Adipocytes from HFD mice elicited increased basal but blunted epinephrine-stimulated lipolysis and increased diacylglycerol content in both fat depots. Consistent with impaired adrenergic receptor signaling, HFD also increased adipose-specific phospholipase A2 expression in both fat depots. Inhibition of E-prostanoid 3 receptor increased basal lipolysis in control adipocytes but failed to acutely alter the effects of HFD on lipolysis in both fat depots. In HFD visceral adipocytes, activation of adenylyl cyclases by forskolin increased HSL phosphorylation and surpassed the lipolytic response of control cells. However, in HFD subcutaneous adipocytes, forskolin induced lipolysis without detectable HSL phosphorylation, suggesting activation of an alternative lipase in response to HFD-induced suppression of HSL in VC and SC adipocytes. HFD also powerfully inhibited basal, epinephrine-, and forskolin-induced AMP kinase (AMPK) activation as well peroxisome proliferator-activated receptor gamma coactivator-1\u03b1 expression, citrate synthase activity, and palmitate oxidation in both fat depots. In summary, novel evidence is provided that defective adrenergic receptor signaling combined with upregulation of ATGL and suppression of HSL and AMPK signaling mediate HFD-induced alterations in lipolysis and lipid utilization in VC and SC adipocytes, which may play an important role in defective lipid mobilization and metabolism seen in diet-induced obesity.", "author" : [ { "dropping-particle" : "", "family" : "Gaidhu", "given" : "Mandeep P.", "non-dropping-particle" : "", "parse-names" : false, "suffix" : "" }, { "dropping-particle" : "", "family" : "Anthony", "given" : "Nicole M.", "non-dropping-particle" : "", "parse-names" : false, "suffix" : "" }, { "dropping-particle" : "", "family" : "Patel", "given" : "Prital", "non-dropping-particle" : "", "parse-names" : false, "suffix" : "" }, { "dropping-particle" : "", "family" : "Hawke", "given" : "Thomas J.", "non-dropping-particle" : "", "parse-names" : false, "suffix" : "" }, { "dropping-particle" : "", "family" : "Ceddia", "given" : "Rolando B.", "non-dropping-particle" : "", "parse-names" : false, "suffix" : "" } ], "container-title" : "American Journal of Physiology - Cell Physiology", "id" : "ITEM-1", "issue" : "4", "issued" : { "date-parts" : [ [ "2010" ] ] }, "page" : "C961-C971", "title" : "Dysregulation of lipolysis and lipid metabolism in visceral and subcutaneous adipocytes by high-fat diet: role of ATGL, HSL, and AMPK", "type" : "article-journal", "volume" : "298" }, "uris" : [ "http://www.mendeley.com/documents/?uuid=826b6c12-6fce-492d-90b4-f620a81cf48d" ] } ], "mendeley" : { "formattedCitation" : "(6)", "plainTextFormattedCitation" : "(6)", "previouslyFormattedCitation" : "(6)" }, "properties" : {  }, "schema" : "https://github.com/citation-style-language/schema/raw/master/csl-citation.json" }</w:instrText>
+      </w:r>
+      <w:r>
+        <w:rPr>
+          <w:rFonts w:ascii="Arial" w:eastAsia="Times New Roman" w:hAnsi="Arial" w:cs="Arial"/>
+          <w:b/>
+          <w:color w:val="FF0000"/>
+          <w:sz w:val="19"/>
+          <w:szCs w:val="19"/>
+          <w:shd w:val="clear" w:color="auto" w:fill="FFFFFF"/>
+        </w:rPr>
+        <w:fldChar w:fldCharType="separate"/>
+      </w:r>
+      <w:r>
+        <w:rPr>
+          <w:rFonts w:ascii="Arial" w:eastAsia="Times New Roman" w:hAnsi="Arial" w:cs="Arial"/>
+          <w:noProof/>
+          <w:color w:val="FF0000"/>
+          <w:sz w:val="19"/>
+          <w:szCs w:val="19"/>
+          <w:shd w:val="clear" w:color="auto" w:fill="FFFFFF"/>
+        </w:rPr>
+        <w:t>(6)</w:t>
+      </w:r>
+      <w:ins w:id="185" w:author="Microsoft Office User" w:date="2018-03-25T16:00:00Z">
+        <w:r>
+          <w:rPr>
+            <w:rFonts w:ascii="Arial" w:eastAsia="Times New Roman" w:hAnsi="Arial" w:cs="Arial"/>
+            <w:b/>
+            <w:color w:val="FF0000"/>
+            <w:sz w:val="19"/>
+            <w:szCs w:val="19"/>
+            <w:shd w:val="clear" w:color="auto" w:fill="FFFFFF"/>
+          </w:rPr>
+          <w:fldChar w:fldCharType="end"/>
+        </w:r>
+        <w:r>
+          <w:rPr>
+            <w:rFonts w:ascii="Arial" w:eastAsia="Times New Roman" w:hAnsi="Arial" w:cs="Arial"/>
+            <w:b/>
+            <w:color w:val="FF0000"/>
+            <w:sz w:val="19"/>
+            <w:szCs w:val="19"/>
+            <w:shd w:val="clear" w:color="auto" w:fill="FFFFFF"/>
+          </w:rPr>
+          <w:t xml:space="preserve"> and </w:t>
+        </w:r>
+      </w:ins>
+      <w:ins w:id="186" w:author="Microsoft Office User" w:date="2018-03-25T16:01:00Z">
+        <w:r>
+          <w:rPr>
+            <w:rFonts w:ascii="Arial" w:eastAsia="Times New Roman" w:hAnsi="Arial" w:cs="Arial"/>
+            <w:b/>
+            <w:color w:val="FF0000"/>
+            <w:sz w:val="19"/>
+            <w:szCs w:val="19"/>
+            <w:shd w:val="clear" w:color="auto" w:fill="FFFFFF"/>
+          </w:rPr>
+          <w:t>dexamethasone</w:t>
+        </w:r>
+      </w:ins>
+      <w:ins w:id="187" w:author="Microsoft Office User" w:date="2018-03-25T16:00:00Z">
+        <w:r>
+          <w:rPr>
+            <w:rFonts w:ascii="Arial" w:eastAsia="Times New Roman" w:hAnsi="Arial" w:cs="Arial"/>
+            <w:b/>
+            <w:color w:val="FF0000"/>
+            <w:sz w:val="19"/>
+            <w:szCs w:val="19"/>
+            <w:shd w:val="clear" w:color="auto" w:fill="FFFFFF"/>
+          </w:rPr>
+          <w:t xml:space="preserve"> </w:t>
+        </w:r>
+      </w:ins>
+      <w:ins w:id="188" w:author="Microsoft Office User" w:date="2018-03-25T16:01:00Z">
+        <w:r>
+          <w:rPr>
+            <w:rFonts w:ascii="Arial" w:eastAsia="Times New Roman" w:hAnsi="Arial" w:cs="Arial"/>
+            <w:b/>
+            <w:color w:val="FF0000"/>
+            <w:sz w:val="19"/>
+            <w:szCs w:val="19"/>
+            <w:shd w:val="clear" w:color="auto" w:fill="FFFFFF"/>
+          </w:rPr>
+          <w:t>treatment appeared to further reduce phosphorylation on serine 660</w:t>
+        </w:r>
+      </w:ins>
+      <w:ins w:id="189" w:author="Microsoft Office User" w:date="2018-03-25T16:00:00Z">
+        <w:r>
+          <w:rPr>
+            <w:rFonts w:ascii="Arial" w:eastAsia="Times New Roman" w:hAnsi="Arial" w:cs="Arial"/>
+            <w:b/>
+            <w:color w:val="FF0000"/>
+            <w:sz w:val="19"/>
+            <w:szCs w:val="19"/>
+            <w:shd w:val="clear" w:color="auto" w:fill="FFFFFF"/>
+          </w:rPr>
+          <w:t>.</w:t>
+        </w:r>
+      </w:ins>
     </w:p>
     <w:p>
       <w:pPr>
@@ -3813,16 +4921,87 @@
           <w:shd w:val="clear" w:color="auto" w:fill="FFFFFF"/>
         </w:rPr>
       </w:pPr>
-      <w:r>
-        <w:rPr>
-          <w:rFonts w:ascii="Arial" w:eastAsia="Times New Roman" w:hAnsi="Arial" w:cs="Arial"/>
-          <w:b/>
-          <w:color w:val="FF0000"/>
-          <w:sz w:val="19"/>
-          <w:szCs w:val="19"/>
-          <w:shd w:val="clear" w:color="auto" w:fill="FFFFFF"/>
-        </w:rPr>
-        <w:t>Say something in the discussion</w:t>
+      <w:del w:id="190" w:author="Microsoft Office User" w:date="2018-03-25T15:52:00Z">
+        <w:r>
+          <w:rPr>
+            <w:rFonts w:ascii="Arial" w:eastAsia="Times New Roman" w:hAnsi="Arial" w:cs="Arial"/>
+            <w:b/>
+            <w:color w:val="FF0000"/>
+            <w:sz w:val="19"/>
+            <w:szCs w:val="19"/>
+            <w:shd w:val="clear" w:color="auto" w:fill="FFFFFF"/>
+          </w:rPr>
+          <w:delText>Say something in the discussion</w:delText>
+        </w:r>
+      </w:del>
+      <w:ins w:id="191" w:author="Microsoft Office User" w:date="2018-03-25T15:52:00Z">
+        <w:r>
+          <w:rPr>
+            <w:rFonts w:ascii="Arial" w:eastAsia="Times New Roman" w:hAnsi="Arial" w:cs="Arial"/>
+            <w:b/>
+            <w:color w:val="FF0000"/>
+            <w:sz w:val="19"/>
+            <w:szCs w:val="19"/>
+            <w:shd w:val="clear" w:color="auto" w:fill="FFFFFF"/>
+          </w:rPr>
+          <w:t xml:space="preserve">Given the lack of </w:t>
+        </w:r>
+      </w:ins>
+    </w:p>
+    <w:p>
+      <w:pPr>
+        <w:rPr>
+          <w:rFonts w:ascii="Arial" w:eastAsia="Times New Roman" w:hAnsi="Arial" w:cs="Arial"/>
+          <w:color w:val="222222"/>
+          <w:sz w:val="19"/>
+          <w:szCs w:val="19"/>
+          <w:shd w:val="clear" w:color="auto" w:fill="FFFFFF"/>
+        </w:rPr>
+      </w:pPr>
+      <w:bookmarkStart w:id="192" w:name="_GoBack"/>
+      <w:bookmarkEnd w:id="192"/>
+    </w:p>
+    <w:p>
+      <w:pPr>
+        <w:rPr>
+          <w:rFonts w:ascii="Arial" w:eastAsia="Times New Roman" w:hAnsi="Arial" w:cs="Arial"/>
+          <w:color w:val="222222"/>
+          <w:sz w:val="19"/>
+          <w:szCs w:val="19"/>
+          <w:shd w:val="clear" w:color="auto" w:fill="FFFFFF"/>
+        </w:rPr>
+      </w:pPr>
+      <w:r>
+        <w:rPr>
+          <w:rFonts w:ascii="Arial" w:eastAsia="Times New Roman" w:hAnsi="Arial" w:cs="Arial"/>
+          <w:color w:val="222222"/>
+          <w:sz w:val="19"/>
+          <w:szCs w:val="19"/>
+          <w:shd w:val="clear" w:color="auto" w:fill="FFFFFF"/>
+        </w:rPr>
+        <w:t xml:space="preserve">3) Fig. 1A: In relative terms, insulin-induced changes in </w:t>
+      </w:r>
+      <w:proofErr w:type="spellStart"/>
+      <w:r>
+        <w:rPr>
+          <w:rFonts w:ascii="Arial" w:eastAsia="Times New Roman" w:hAnsi="Arial" w:cs="Arial"/>
+          <w:color w:val="222222"/>
+          <w:sz w:val="19"/>
+          <w:szCs w:val="19"/>
+          <w:shd w:val="clear" w:color="auto" w:fill="FFFFFF"/>
+        </w:rPr>
+        <w:t>glycemia</w:t>
+      </w:r>
+      <w:proofErr w:type="spellEnd"/>
+      <w:r>
+        <w:rPr>
+          <w:rFonts w:ascii="Arial" w:eastAsia="Times New Roman" w:hAnsi="Arial" w:cs="Arial"/>
+          <w:color w:val="222222"/>
+          <w:sz w:val="19"/>
+          <w:szCs w:val="19"/>
+          <w:shd w:val="clear" w:color="auto" w:fill="FFFFFF"/>
+        </w:rPr>
+        <w:t xml:space="preserve"> are similar between the 4 groups. Please, show data as percentage change over basal.</w:t>
       </w:r>
     </w:p>
     <w:p>
@@ -3840,7 +5019,7 @@
       <w:pPr>
         <w:rPr>
           <w:rFonts w:ascii="Arial" w:eastAsia="Times New Roman" w:hAnsi="Arial" w:cs="Arial"/>
-          <w:color w:val="222222"/>
+          <w:color w:val="FF0000"/>
           <w:sz w:val="19"/>
           <w:szCs w:val="19"/>
           <w:shd w:val="clear" w:color="auto" w:fill="FFFFFF"/>
@@ -3849,39 +5028,6 @@
       <w:r>
         <w:rPr>
           <w:rFonts w:ascii="Arial" w:eastAsia="Times New Roman" w:hAnsi="Arial" w:cs="Arial"/>
-          <w:color w:val="222222"/>
-          <w:sz w:val="19"/>
-          <w:szCs w:val="19"/>
-          <w:shd w:val="clear" w:color="auto" w:fill="FFFFFF"/>
-        </w:rPr>
-        <w:lastRenderedPageBreak/>
-        <w:t>3) Fig. 1A: In relative terms, insulin-induced changes in glycemia are similar between the 4 groups. Please, show data as percentage change over basal.</w:t>
-      </w:r>
-    </w:p>
-    <w:p>
-      <w:pPr>
-        <w:rPr>
-          <w:rFonts w:ascii="Arial" w:eastAsia="Times New Roman" w:hAnsi="Arial" w:cs="Arial"/>
-          <w:color w:val="222222"/>
-          <w:sz w:val="19"/>
-          <w:szCs w:val="19"/>
-          <w:shd w:val="clear" w:color="auto" w:fill="FFFFFF"/>
-        </w:rPr>
-      </w:pPr>
-    </w:p>
-    <w:p>
-      <w:pPr>
-        <w:rPr>
-          <w:rFonts w:ascii="Arial" w:eastAsia="Times New Roman" w:hAnsi="Arial" w:cs="Arial"/>
-          <w:color w:val="FF0000"/>
-          <w:sz w:val="19"/>
-          <w:szCs w:val="19"/>
-          <w:shd w:val="clear" w:color="auto" w:fill="FFFFFF"/>
-        </w:rPr>
-      </w:pPr>
-      <w:r>
-        <w:rPr>
-          <w:rFonts w:ascii="Arial" w:eastAsia="Times New Roman" w:hAnsi="Arial" w:cs="Arial"/>
           <w:color w:val="FF0000"/>
           <w:sz w:val="19"/>
           <w:szCs w:val="19"/>
@@ -3889,7 +5035,7 @@
         </w:rPr>
         <w:t>The requested data is presented in Figure 3</w:t>
       </w:r>
-      <w:del w:id="120" w:author="Microsoft Office User" w:date="2018-03-24T20:13:00Z">
+      <w:del w:id="193" w:author="Microsoft Office User" w:date="2018-03-24T20:13:00Z">
         <w:r>
           <w:rPr>
             <w:rFonts w:ascii="Arial" w:eastAsia="Times New Roman" w:hAnsi="Arial" w:cs="Arial"/>
@@ -3911,7 +5057,7 @@
         </w:rPr>
         <w:t xml:space="preserve"> of this response (and the revised Supplementary Figure </w:t>
       </w:r>
-      <w:ins w:id="121" w:author="Microsoft Office User" w:date="2018-03-24T20:13:00Z">
+      <w:ins w:id="194" w:author="Microsoft Office User" w:date="2018-03-24T20:13:00Z">
         <w:r>
           <w:rPr>
             <w:rFonts w:ascii="Arial" w:eastAsia="Times New Roman" w:hAnsi="Arial" w:cs="Arial"/>
@@ -3923,7 +5069,7 @@
           <w:t>1A</w:t>
         </w:r>
       </w:ins>
-      <w:del w:id="122" w:author="Microsoft Office User" w:date="2018-03-24T20:13:00Z">
+      <w:del w:id="195" w:author="Microsoft Office User" w:date="2018-03-24T20:13:00Z">
         <w:r>
           <w:rPr>
             <w:rFonts w:ascii="Arial" w:eastAsia="Times New Roman" w:hAnsi="Arial" w:cs="Arial"/>
@@ -3968,7 +5114,7 @@
           <w:shd w:val="clear" w:color="auto" w:fill="FFFFFF"/>
         </w:rPr>
       </w:pPr>
-      <w:del w:id="123" w:author="Microsoft Office User" w:date="2018-03-24T19:32:00Z">
+      <w:del w:id="196" w:author="Microsoft Office User" w:date="2018-03-24T19:32:00Z">
         <w:r>
           <w:rPr>
             <w:rFonts w:ascii="Arial" w:eastAsia="Times New Roman" w:hAnsi="Arial" w:cs="Arial"/>
@@ -3981,7 +5127,7 @@
           <w:delText>One sentence referring to this figure</w:delText>
         </w:r>
       </w:del>
-      <w:ins w:id="124" w:author="Microsoft Office User" w:date="2018-03-24T19:32:00Z">
+      <w:ins w:id="197" w:author="Microsoft Office User" w:date="2018-03-24T19:32:00Z">
         <w:r>
           <w:rPr>
             <w:rFonts w:ascii="Arial" w:eastAsia="Times New Roman" w:hAnsi="Arial" w:cs="Arial"/>
@@ -4005,7 +5151,7 @@
           <w:t>normalized to percent change from basal</w:t>
         </w:r>
       </w:ins>
-      <w:ins w:id="125" w:author="Microsoft Office User" w:date="2018-03-24T19:35:00Z">
+      <w:ins w:id="198" w:author="Microsoft Office User" w:date="2018-03-24T19:35:00Z">
         <w:r>
           <w:rPr>
             <w:rFonts w:ascii="Arial" w:eastAsia="Times New Roman" w:hAnsi="Arial" w:cs="Arial"/>
@@ -4018,7 +5164,7 @@
           <w:t xml:space="preserve">, </w:t>
         </w:r>
       </w:ins>
-      <w:ins w:id="126" w:author="Microsoft Office User" w:date="2018-03-24T19:37:00Z">
+      <w:ins w:id="199" w:author="Microsoft Office User" w:date="2018-03-24T19:37:00Z">
         <w:r>
           <w:rPr>
             <w:rFonts w:ascii="Arial" w:eastAsia="Times New Roman" w:hAnsi="Arial" w:cs="Arial"/>
@@ -4031,7 +5177,7 @@
           <w:t>dexamethasone treatment results in reduced glucose</w:t>
         </w:r>
       </w:ins>
-      <w:ins w:id="127" w:author="Microsoft Office User" w:date="2018-03-24T19:36:00Z">
+      <w:ins w:id="200" w:author="Microsoft Office User" w:date="2018-03-24T19:36:00Z">
         <w:r>
           <w:rPr>
             <w:rFonts w:ascii="Arial" w:eastAsia="Times New Roman" w:hAnsi="Arial" w:cs="Arial"/>
@@ -4044,7 +5190,7 @@
           <w:t xml:space="preserve"> disposal </w:t>
         </w:r>
       </w:ins>
-      <w:ins w:id="128" w:author="Microsoft Office User" w:date="2018-03-24T19:38:00Z">
+      <w:ins w:id="201" w:author="Microsoft Office User" w:date="2018-03-24T19:38:00Z">
         <w:r>
           <w:rPr>
             <w:rFonts w:ascii="Arial" w:eastAsia="Times New Roman" w:hAnsi="Arial" w:cs="Arial"/>
@@ -4057,7 +5203,7 @@
           <w:t xml:space="preserve">when compared to water controls </w:t>
         </w:r>
       </w:ins>
-      <w:ins w:id="129" w:author="Microsoft Office User" w:date="2018-03-24T19:33:00Z">
+      <w:ins w:id="202" w:author="Microsoft Office User" w:date="2018-03-24T19:33:00Z">
         <w:r>
           <w:rPr>
             <w:rFonts w:ascii="Arial" w:eastAsia="Times New Roman" w:hAnsi="Arial" w:cs="Arial"/>
@@ -4070,7 +5216,7 @@
           <w:t>in lean and obese mice</w:t>
         </w:r>
       </w:ins>
-      <w:ins w:id="130" w:author="Microsoft Office User" w:date="2018-03-24T19:39:00Z">
+      <w:ins w:id="203" w:author="Microsoft Office User" w:date="2018-03-24T19:39:00Z">
         <w:r>
           <w:rPr>
             <w:rFonts w:ascii="Arial" w:eastAsia="Times New Roman" w:hAnsi="Arial" w:cs="Arial"/>
@@ -4094,7 +5240,7 @@
           <w:t>)</w:t>
         </w:r>
       </w:ins>
-      <w:ins w:id="131" w:author="Microsoft Office User" w:date="2018-03-24T19:33:00Z">
+      <w:ins w:id="204" w:author="Microsoft Office User" w:date="2018-03-24T19:33:00Z">
         <w:r>
           <w:rPr>
             <w:rFonts w:ascii="Arial" w:eastAsia="Times New Roman" w:hAnsi="Arial" w:cs="Arial"/>
@@ -4118,7 +5264,7 @@
           <w:shd w:val="clear" w:color="auto" w:fill="FFFFFF"/>
         </w:rPr>
       </w:pPr>
-      <w:ins w:id="132" w:author="Microsoft Office User" w:date="2018-03-24T19:52:00Z">
+      <w:ins w:id="205" w:author="Microsoft Office User" w:date="2018-03-24T19:52:00Z">
         <w:r>
           <w:rPr>
             <w:rFonts w:ascii="Arial" w:eastAsia="Times New Roman" w:hAnsi="Arial" w:cs="Arial"/>
@@ -4180,13 +5326,13 @@
                             <w:p>
                               <w:pPr>
                                 <w:rPr>
-                                  <w:ins w:id="133" w:author="Microsoft Office User" w:date="2018-03-24T19:52:00Z"/>
+                                  <w:ins w:id="206" w:author="Microsoft Office User" w:date="2018-03-24T19:52:00Z"/>
                                   <w:rFonts w:ascii="Arial" w:hAnsi="Arial" w:cs="Arial"/>
                                   <w:sz w:val="19"/>
                                   <w:szCs w:val="19"/>
                                 </w:rPr>
                               </w:pPr>
-                              <w:ins w:id="134" w:author="Microsoft Office User" w:date="2018-03-24T19:52:00Z">
+                              <w:ins w:id="207" w:author="Microsoft Office User" w:date="2018-03-24T19:52:00Z">
                                 <w:r>
                                   <w:rPr>
                                     <w:rFonts w:ascii="Arial" w:eastAsia="Times New Roman" w:hAnsi="Arial" w:cs="Arial"/>
@@ -4222,7 +5368,25 @@
                                     <w:sz w:val="19"/>
                                     <w:szCs w:val="19"/>
                                   </w:rPr>
-                                  <w:t>Insulin was given via i.p. injection at a concentration of 2.5 U/kg following five weeks of dexamethasone (NCD n=12; HFD n=12) or vehicle (NCD n=12; HFD n=12) treatment and 17 weeks of diet.</w:t>
+                                  <w:t xml:space="preserve">Insulin was given via </w:t>
+                                </w:r>
+                                <w:proofErr w:type="spellStart"/>
+                                <w:r>
+                                  <w:rPr>
+                                    <w:rFonts w:ascii="Arial" w:hAnsi="Arial" w:cs="Arial"/>
+                                    <w:sz w:val="19"/>
+                                    <w:szCs w:val="19"/>
+                                  </w:rPr>
+                                  <w:t>i.p</w:t>
+                                </w:r>
+                                <w:proofErr w:type="spellEnd"/>
+                                <w:r>
+                                  <w:rPr>
+                                    <w:rFonts w:ascii="Arial" w:hAnsi="Arial" w:cs="Arial"/>
+                                    <w:sz w:val="19"/>
+                                    <w:szCs w:val="19"/>
+                                  </w:rPr>
+                                  <w:t>. injection at a concentration of 2.5 U/kg following five weeks of dexamethasone (NCD n=12; HFD n=12) or vehicle (NCD n=12; HFD n=12) treatment and 17 weeks of diet.</w:t>
                                 </w:r>
                               </w:ins>
                             </w:p>
@@ -4329,7 +5493,7 @@
           </mc:AlternateContent>
         </w:r>
       </w:ins>
-      <w:del w:id="135" w:author="Microsoft Office User" w:date="2018-03-24T20:13:00Z">
+      <w:del w:id="208" w:author="Microsoft Office User" w:date="2018-03-24T20:13:00Z">
         <w:r>
           <w:rPr>
             <w:rFonts w:ascii="Arial" w:eastAsia="Times New Roman" w:hAnsi="Arial" w:cs="Arial"/>
@@ -4392,7 +5556,7 @@
                               <w:pPr>
                                 <w:rPr>
                                   <w:sz w:val="32"/>
-                                  <w:rPrChange w:id="136" w:author="Microsoft Office User" w:date="2018-03-24T20:12:00Z">
+                                  <w:rPrChange w:id="209" w:author="Microsoft Office User" w:date="2018-03-24T20:12:00Z">
                                     <w:rPr/>
                                   </w:rPrChange>
                                 </w:rPr>
@@ -4400,7 +5564,7 @@
                               <w:r>
                                 <w:rPr>
                                   <w:sz w:val="32"/>
-                                  <w:rPrChange w:id="137" w:author="Microsoft Office User" w:date="2018-03-24T20:12:00Z">
+                                  <w:rPrChange w:id="210" w:author="Microsoft Office User" w:date="2018-03-24T20:12:00Z">
                                     <w:rPr/>
                                   </w:rPrChange>
                                 </w:rPr>
@@ -4409,7 +5573,7 @@
                               <w:r>
                                 <w:rPr>
                                   <w:sz w:val="32"/>
-                                  <w:rPrChange w:id="138" w:author="Microsoft Office User" w:date="2018-03-24T20:12:00Z">
+                                  <w:rPrChange w:id="211" w:author="Microsoft Office User" w:date="2018-03-24T20:12:00Z">
                                     <w:rPr/>
                                   </w:rPrChange>
                                 </w:rPr>
@@ -4418,7 +5582,7 @@
                               <w:r>
                                 <w:rPr>
                                   <w:sz w:val="32"/>
-                                  <w:rPrChange w:id="139" w:author="Microsoft Office User" w:date="2018-03-24T20:12:00Z">
+                                  <w:rPrChange w:id="212" w:author="Microsoft Office User" w:date="2018-03-24T20:12:00Z">
                                     <w:rPr/>
                                   </w:rPrChange>
                                 </w:rPr>
@@ -4427,7 +5591,7 @@
                               <w:r>
                                 <w:rPr>
                                   <w:sz w:val="32"/>
-                                  <w:rPrChange w:id="140" w:author="Microsoft Office User" w:date="2018-03-24T20:12:00Z">
+                                  <w:rPrChange w:id="213" w:author="Microsoft Office User" w:date="2018-03-24T20:12:00Z">
                                     <w:rPr/>
                                   </w:rPrChange>
                                 </w:rPr>
@@ -4436,7 +5600,7 @@
                               <w:r>
                                 <w:rPr>
                                   <w:sz w:val="32"/>
-                                  <w:rPrChange w:id="141" w:author="Microsoft Office User" w:date="2018-03-24T20:12:00Z">
+                                  <w:rPrChange w:id="214" w:author="Microsoft Office User" w:date="2018-03-24T20:12:00Z">
                                     <w:rPr/>
                                   </w:rPrChange>
                                 </w:rPr>
@@ -4445,7 +5609,7 @@
                               <w:r>
                                 <w:rPr>
                                   <w:sz w:val="32"/>
-                                  <w:rPrChange w:id="142" w:author="Microsoft Office User" w:date="2018-03-24T20:12:00Z">
+                                  <w:rPrChange w:id="215" w:author="Microsoft Office User" w:date="2018-03-24T20:12:00Z">
                                     <w:rPr/>
                                   </w:rPrChange>
                                 </w:rPr>
@@ -4789,7 +5953,7 @@
         </w:rPr>
         <w:t>impaired insulin degradation</w:t>
       </w:r>
-      <w:ins w:id="143" w:author="Microsoft Office User" w:date="2018-03-24T20:21:00Z">
+      <w:ins w:id="216" w:author="Microsoft Office User" w:date="2018-03-24T20:21:00Z">
         <w:r>
           <w:rPr>
             <w:rFonts w:ascii="Arial" w:eastAsia="Times New Roman" w:hAnsi="Arial" w:cs="Arial"/>
@@ -4801,7 +5965,7 @@
           <w:t xml:space="preserve"> </w:t>
         </w:r>
       </w:ins>
-      <w:ins w:id="144" w:author="Microsoft Office User" w:date="2018-03-24T20:22:00Z">
+      <w:ins w:id="217" w:author="Microsoft Office User" w:date="2018-03-24T20:22:00Z">
         <w:r>
           <w:rPr>
             <w:rFonts w:ascii="Arial" w:eastAsia="Times New Roman" w:hAnsi="Arial" w:cs="Arial"/>
@@ -4821,7 +5985,7 @@
           <w:szCs w:val="19"/>
           <w:shd w:val="clear" w:color="auto" w:fill="FFFFFF"/>
         </w:rPr>
-        <w:instrText>ADDIN CSL_CITATION { "citationItems" : [ { "id" : "ITEM-1", "itemData" : { "DOI" : "10.1016/j.jsbmb.2015.09.020", "ISSN" : "18791220", "PMID" : "26386462", "abstract" : "Objectives Glucocorticoid treatment induces insulin resistance (IR), which is counteracted by a compensatory hyperinsulinemia, due to increased pancreatic \u03b2-cell function. There is evidence for also reduced hepatic insulin clearance, but whether this correlates with altered activity of insulin-degrading enzyme (IDE) in the liver, is not fully understood. Here, we investigated whether hyperinsulinemia, in glucocorticoid-treated rodents, is associated with any alteration in the insulin clearance and activity of the IDE in the liver. Materials/methods Adult male Swiss mice and Wistar rats were treated with the synthetic glucocorticoid dexamethasone intraperitoneally [1 mg/kg body weight (b.w.)] for 5 consecutive days. Results Glucocorticoid treatment induced IR and hyperinsulinemia in both species, but was more impactful in rats that also displayed glucose intolerance and hyperglycemia. Insulin clearance was reduced in glucocorticoid-treated rats and mice, as judged by the reduction of insulin decay rate and increased insulin area-under-the-curve (47% and 87%, respectively). These results were associated with reduced activity (35%) of hepatic IDE in rats and a tendency to reduction (p = 0.068) in mice, without alteration in hepatic IDE mRNA content, in both species. Conclusion In conclusion, the reduced insulin clearance in glucocorticoid-treated rodents was due to the reduction of hepatic IDE activity, at least in rats, which may contributes to the compensatory hyperinsulinemia. These findings corroborate the idea that short-term and/or partial inhibition of IDE activity in the liver could be beneficial for the glycemic control.", "author" : [ { "dropping-particle" : "", "family" : "Protzek", "given" : "Andr\u00e9 Ot\u00e1vio Peres", "non-dropping-particle" : "", "parse-names" : false, "suffix" : "" }, { "dropping-particle" : "", "family" : "Rezende", "given" : "Luiz Fernando", "non-dropping-particle" : "", "parse-names" : false, "suffix" : "" }, { "dropping-particle" : "", "family" : "Costa-J\u00fanior", "given" : "Jos\u00e9 Maria", "non-dropping-particle" : "", "parse-names" : false, "suffix" : "" }, { "dropping-particle" : "", "family" : "Ferreira", "given" : "Sandra Mara", "non-dropping-particle" : "", "parse-names" : false, "suffix" : "" }, { "dropping-particle" : "", "family" : "Cappelli", "given" : "Ana Paula Gameiro", "non-dropping-particle" : "", "parse-names" : false, "suffix" : "" }, { "dropping-particle" : "De", "family" : "Paula", "given" : "Fl\u00e1via Maria Moura", "non-dropping-particle" : "", "parse-names" : false, "suffix" : "" }, { "dropping-particle" : "De", "family" : "Souza", "given" : "Jane Cristina", "non-dropping-particle" : "", "parse-names" : false, "suffix" : "" }, { "dropping-particle" : "", "family" : "Kurauti", "given" : "Mirian Ayumi", "non-dropping-particle" : "", "parse-names" : false, "suffix" : "" }, { "dropping-particle" : "", "family" : "Carneiro", "given" : "Everardo Magalh\u00e3es", "non-dropping-particle" : "", "parse-names" : false, "suffix" : "" }, { "dropping-particle" : "", "family" : "Rafacho", "given" : "Alex", "non-dropping-particle" : "", "parse-names" : false, "suffix" : "" }, { "dropping-particle" : "", "family" : "Boschero", "given" : "Antonio Carlos", "non-dropping-particle" : "", "parse-names" : false, "suffix" : "" } ], "container-title" : "Journal of Steroid Biochemistry and Molecular Biology", "id" : "ITEM-1", "issued" : { "date-parts" : [ [ "2016" ] ] }, "page" : "1-8", "publisher" : "Elsevier Ltd", "title" : "Hyperinsulinemia caused by dexamethasone treatment is associated with reduced insulin clearance and lower hepatic activity of insulin-degrading enzyme", "type" : "article-journal", "volume" : "155" }, "uris" : [ "http://www.mendeley.com/documents/?uuid=70a1518a-4a69-4db8-97a0-d6f7a0e5c37e" ] }, { "id" : "ITEM-2", "itemData" : { "ISBN" : "0021-9258 (Print)", "ISSN" : "00219258", "abstract" : "The influence of cortisol and other culture conditions on insulin degradation by the chloroquine-sensitive pathway and the chloroquine-nonsensitive pathway (CNP) was investigated in fetal rat hepatocytes during 3 days of culture. The proportions of the chloroquine nonsensitive release of 125I-insulin degradation products into the conditioned medium/h increased from the 1st to the 3rd day of culture, i.e. from 19 to 50% by cells grown in the presence of cortisol and from 17 to 82% by those grown in the absence of cortisol. Replacement of the conditioned medium with the respective fresh medium dramatically enhanced cellular insulin degradation by CNP, i.e. from 22 to 58%, and 19 to 85% in cells grown for 2 days in the presence and absence of cortisol, respectively. Thus, the conditioned medium contained some factor(s) that inhibited CNP. Therefore, we used the inhibited insulin and alpha-casein degradation by papain in vitro as an assay to investigate the nature of the putative anti-(insulin) protease. Cycloheximide completely prevented the appearance of anti-papain activity in the medium. Conditioned medium obtained from cells grown in the presence of cortisol contained about 2-fold more anti-papain activity than the medium that was obtained in the absence of the steroid. The release of anti-papain activity also declined with time from 1 to 3 days of culture and showed an inverse relationship with the magnitude of cellular insulin degradation by CNP. The inhibition of papain-mediated insulin degradation by the anti-(insulin) protease was noncompetitive. The anti-(insulin) protease was nondialyzable (up to the 10-kDa exclusion limit) and inactivated by heat treatment at 50 degrees C for 30 min. These results suggest that fetal hepatocytes synthesize and secrete a glucocorticoid-regulated heat-labile low molecular mass (less than 25 kDa) anti-(insulin) protease, which may contribute to the suppression of insulin degradation caused by the enzymes involved in CNP.", "author" : [ { "dropping-particle" : "", "family" : "Ali", "given" : "M.", "non-dropping-particle" : "", "parse-names" : false, "suffix" : "" }, { "dropping-particle" : "", "family" : "Plas", "given" : "C.", "non-dropping-particle" : "", "parse-names" : false, "suffix" : "" } ], "container-title" : "Journal of Biological Chemistry", "id" : "ITEM-2", "issue" : "35", "issued" : { "date-parts" : [ [ "1989" ] ] }, "page" : "20992-20997", "title" : "Glucocorticoid regulation of chloroquine nonsensitive insulin degradation in cultured fetal rat hypatocytes", "type" : "article-journal", "volume" : "264" }, "uris" : [ "http://www.mendeley.com/documents/?uuid=5ebd1243-4c46-412d-b159-b964e7e32bc7" ] } ], "mendeley" : { "formattedCitation" : "(6,7)", "plainTextFormattedCitation" : "(6,7)", "previouslyFormattedCitation" : "(6,7)" }, "properties" : {  }, "schema" : "https://github.com/citation-style-language/schema/raw/master/csl-citation.json" }</w:instrText>
+        <w:instrText>ADDIN CSL_CITATION { "citationItems" : [ { "id" : "ITEM-1", "itemData" : { "DOI" : "10.1016/j.jsbmb.2015.09.020", "ISSN" : "18791220", "PMID" : "26386462", "abstract" : "Objectives Glucocorticoid treatment induces insulin resistance (IR), which is counteracted by a compensatory hyperinsulinemia, due to increased pancreatic \u03b2-cell function. There is evidence for also reduced hepatic insulin clearance, but whether this correlates with altered activity of insulin-degrading enzyme (IDE) in the liver, is not fully understood. Here, we investigated whether hyperinsulinemia, in glucocorticoid-treated rodents, is associated with any alteration in the insulin clearance and activity of the IDE in the liver. Materials/methods Adult male Swiss mice and Wistar rats were treated with the synthetic glucocorticoid dexamethasone intraperitoneally [1 mg/kg body weight (b.w.)] for 5 consecutive days. Results Glucocorticoid treatment induced IR and hyperinsulinemia in both species, but was more impactful in rats that also displayed glucose intolerance and hyperglycemia. Insulin clearance was reduced in glucocorticoid-treated rats and mice, as judged by the reduction of insulin decay rate and increased insulin area-under-the-curve (47% and 87%, respectively). These results were associated with reduced activity (35%) of hepatic IDE in rats and a tendency to reduction (p = 0.068) in mice, without alteration in hepatic IDE mRNA content, in both species. Conclusion In conclusion, the reduced insulin clearance in glucocorticoid-treated rodents was due to the reduction of hepatic IDE activity, at least in rats, which may contributes to the compensatory hyperinsulinemia. These findings corroborate the idea that short-term and/or partial inhibition of IDE activity in the liver could be beneficial for the glycemic control.", "author" : [ { "dropping-particle" : "", "family" : "Protzek", "given" : "Andr\u00e9 Ot\u00e1vio Peres", "non-dropping-particle" : "", "parse-names" : false, "suffix" : "" }, { "dropping-particle" : "", "family" : "Rezende", "given" : "Luiz Fernando", "non-dropping-particle" : "", "parse-names" : false, "suffix" : "" }, { "dropping-particle" : "", "family" : "Costa-J\u00fanior", "given" : "Jos\u00e9 Maria", "non-dropping-particle" : "", "parse-names" : false, "suffix" : "" }, { "dropping-particle" : "", "family" : "Ferreira", "given" : "Sandra Mara", "non-dropping-particle" : "", "parse-names" : false, "suffix" : "" }, { "dropping-particle" : "", "family" : "Cappelli", "given" : "Ana Paula Gameiro", "non-dropping-particle" : "", "parse-names" : false, "suffix" : "" }, { "dropping-particle" : "De", "family" : "Paula", "given" : "Fl\u00e1via Maria Moura", "non-dropping-particle" : "", "parse-names" : false, "suffix" : "" }, { "dropping-particle" : "De", "family" : "Souza", "given" : "Jane Cristina", "non-dropping-particle" : "", "parse-names" : false, "suffix" : "" }, { "dropping-particle" : "", "family" : "Kurauti", "given" : "Mirian Ayumi", "non-dropping-particle" : "", "parse-names" : false, "suffix" : "" }, { "dropping-particle" : "", "family" : "Carneiro", "given" : "Everardo Magalh\u00e3es", "non-dropping-particle" : "", "parse-names" : false, "suffix" : "" }, { "dropping-particle" : "", "family" : "Rafacho", "given" : "Alex", "non-dropping-particle" : "", "parse-names" : false, "suffix" : "" }, { "dropping-particle" : "", "family" : "Boschero", "given" : "Antonio Carlos", "non-dropping-particle" : "", "parse-names" : false, "suffix" : "" } ], "container-title" : "Journal of Steroid Biochemistry and Molecular Biology", "id" : "ITEM-1", "issued" : { "date-parts" : [ [ "2016" ] ] }, "page" : "1-8", "publisher" : "Elsevier Ltd", "title" : "Hyperinsulinemia caused by dexamethasone treatment is associated with reduced insulin clearance and lower hepatic activity of insulin-degrading enzyme", "type" : "article-journal", "volume" : "155" }, "uris" : [ "http://www.mendeley.com/documents/?uuid=70a1518a-4a69-4db8-97a0-d6f7a0e5c37e" ] }, { "id" : "ITEM-2", "itemData" : { "ISBN" : "0021-9258 (Print)", "ISSN" : "00219258", "abstract" : "The influence of cortisol and other culture conditions on insulin degradation by the chloroquine-sensitive pathway and the chloroquine-nonsensitive pathway (CNP) was investigated in fetal rat hepatocytes during 3 days of culture. The proportions of the chloroquine nonsensitive release of 125I-insulin degradation products into the conditioned medium/h increased from the 1st to the 3rd day of culture, i.e. from 19 to 50% by cells 